<commit_message>
Writing about chossing a social media study case
</commit_message>
<xml_diff>
--- a/docs/letter.docx
+++ b/docs/letter.docx
@@ -505,6 +505,211 @@
     </w:p>
     <w:p>
       <w:pPr>
+        <w:pStyle w:val="Keywords"/>
+        <w:rPr>
+          <w:b w:val="0"/>
+        </w:rPr>
+      </w:pPr>
+    </w:p>
+    <w:p>
+      <w:pPr>
+        <w:pStyle w:val="Keywords"/>
+        <w:jc w:val="center"/>
+        <w:rPr>
+          <w:iCs/>
+          <w:sz w:val="20"/>
+          <w:szCs w:val="20"/>
+        </w:rPr>
+      </w:pPr>
+      <w:r>
+        <w:rPr>
+          <w:iCs/>
+          <w:sz w:val="20"/>
+          <w:szCs w:val="20"/>
+        </w:rPr>
+        <w:t>Motivation</w:t>
+      </w:r>
+    </w:p>
+    <w:p>
+      <w:pPr>
+        <w:pStyle w:val="Keywords"/>
+        <w:rPr>
+          <w:b w:val="0"/>
+          <w:bCs w:val="0"/>
+          <w:i w:val="0"/>
+          <w:iCs/>
+          <w:sz w:val="20"/>
+          <w:szCs w:val="20"/>
+          <w:highlight w:val="yellow"/>
+        </w:rPr>
+      </w:pPr>
+      <w:r>
+        <w:rPr>
+          <w:b w:val="0"/>
+          <w:bCs w:val="0"/>
+          <w:i w:val="0"/>
+          <w:iCs/>
+          <w:sz w:val="20"/>
+          <w:szCs w:val="20"/>
+          <w:highlight w:val="yellow"/>
+        </w:rPr>
+        <w:t>Write about why social influence is important to detect and understand</w:t>
+      </w:r>
+    </w:p>
+    <w:p>
+      <w:pPr>
+        <w:pStyle w:val="Keywords"/>
+        <w:rPr>
+          <w:b w:val="0"/>
+          <w:bCs w:val="0"/>
+          <w:i w:val="0"/>
+          <w:iCs/>
+          <w:sz w:val="20"/>
+          <w:szCs w:val="20"/>
+          <w:highlight w:val="yellow"/>
+        </w:rPr>
+      </w:pPr>
+      <w:r>
+        <w:rPr>
+          <w:b w:val="0"/>
+          <w:bCs w:val="0"/>
+          <w:i w:val="0"/>
+          <w:iCs/>
+          <w:sz w:val="20"/>
+          <w:szCs w:val="20"/>
+          <w:highlight w:val="yellow"/>
+        </w:rPr>
+        <w:t>- Commercial purposes like user specialized marketing</w:t>
+      </w:r>
+    </w:p>
+    <w:p>
+      <w:pPr>
+        <w:pStyle w:val="Keywords"/>
+        <w:rPr>
+          <w:b w:val="0"/>
+          <w:bCs w:val="0"/>
+          <w:i w:val="0"/>
+          <w:iCs/>
+          <w:sz w:val="20"/>
+          <w:szCs w:val="20"/>
+          <w:highlight w:val="yellow"/>
+        </w:rPr>
+      </w:pPr>
+      <w:r>
+        <w:rPr>
+          <w:b w:val="0"/>
+          <w:bCs w:val="0"/>
+          <w:i w:val="0"/>
+          <w:iCs/>
+          <w:sz w:val="20"/>
+          <w:szCs w:val="20"/>
+          <w:highlight w:val="yellow"/>
+        </w:rPr>
+        <w:t>- Detection of fake news and other illegal activities</w:t>
+      </w:r>
+    </w:p>
+    <w:p>
+      <w:pPr>
+        <w:pStyle w:val="Keywords"/>
+        <w:rPr>
+          <w:b w:val="0"/>
+          <w:bCs w:val="0"/>
+          <w:i w:val="0"/>
+          <w:iCs/>
+          <w:sz w:val="20"/>
+          <w:szCs w:val="20"/>
+          <w:highlight w:val="yellow"/>
+        </w:rPr>
+      </w:pPr>
+      <w:r>
+        <w:rPr>
+          <w:b w:val="0"/>
+          <w:bCs w:val="0"/>
+          <w:i w:val="0"/>
+          <w:iCs/>
+          <w:sz w:val="20"/>
+          <w:szCs w:val="20"/>
+          <w:highlight w:val="yellow"/>
+        </w:rPr>
+        <w:t xml:space="preserve">- </w:t>
+      </w:r>
+      <w:r>
+        <w:rPr>
+          <w:b w:val="0"/>
+          <w:bCs w:val="0"/>
+          <w:i w:val="0"/>
+          <w:iCs/>
+          <w:sz w:val="20"/>
+          <w:szCs w:val="20"/>
+          <w:highlight w:val="yellow"/>
+        </w:rPr>
+        <w:t>Analysis of social media as a tool to mobilize groups of people in elections and social events</w:t>
+      </w:r>
+    </w:p>
+    <w:p>
+      <w:pPr>
+        <w:pStyle w:val="Keywords"/>
+        <w:rPr>
+          <w:b w:val="0"/>
+          <w:bCs w:val="0"/>
+          <w:i w:val="0"/>
+          <w:iCs/>
+          <w:sz w:val="20"/>
+          <w:szCs w:val="20"/>
+        </w:rPr>
+      </w:pPr>
+      <w:r>
+        <w:rPr>
+          <w:b w:val="0"/>
+          <w:bCs w:val="0"/>
+          <w:i w:val="0"/>
+          <w:iCs/>
+          <w:sz w:val="20"/>
+          <w:szCs w:val="20"/>
+          <w:highlight w:val="yellow"/>
+        </w:rPr>
+        <w:t>- Many others…</w:t>
+      </w:r>
+    </w:p>
+    <w:p>
+      <w:pPr>
+        <w:pStyle w:val="Keywords"/>
+        <w:rPr>
+          <w:b w:val="0"/>
+          <w:bCs w:val="0"/>
+          <w:i w:val="0"/>
+          <w:iCs/>
+          <w:sz w:val="20"/>
+          <w:szCs w:val="20"/>
+        </w:rPr>
+      </w:pPr>
+      <w:r>
+        <w:rPr>
+          <w:b w:val="0"/>
+          <w:bCs w:val="0"/>
+          <w:i w:val="0"/>
+          <w:iCs/>
+          <w:sz w:val="20"/>
+          <w:szCs w:val="20"/>
+        </w:rPr>
+        <w:t xml:space="preserve"> </w:t>
+      </w:r>
+    </w:p>
+    <w:p>
+      <w:pPr>
+        <w:pStyle w:val="Keywords"/>
+        <w:rPr>
+          <w:b w:val="0"/>
+          <w:bCs w:val="0"/>
+          <w:i w:val="0"/>
+          <w:iCs/>
+          <w:sz w:val="20"/>
+          <w:szCs w:val="20"/>
+        </w:rPr>
+      </w:pPr>
+    </w:p>
+    <w:p>
+      <w:pPr>
         <w:pStyle w:val="Overskrift1"/>
       </w:pPr>
       <w:r>
@@ -646,7 +851,13 @@
         <w:rPr>
           <w:lang w:val="en-US"/>
         </w:rPr>
-        <w:t>media and</w:t>
+        <w:t xml:space="preserve">media </w:t>
+      </w:r>
+      <w:r>
+        <w:rPr>
+          <w:lang w:val="en-US"/>
+        </w:rPr>
+        <w:t>and</w:t>
       </w:r>
       <w:r>
         <w:rPr>
@@ -714,13 +925,7 @@
         <w:rPr>
           <w:lang w:val="en-US"/>
         </w:rPr>
-        <w:t xml:space="preserve">on similarities between data provided by as many social media platforms as possible, we naturally widen the range of analysis potentials of any applying </w:t>
-      </w:r>
-      <w:r>
-        <w:rPr>
-          <w:lang w:val="en-US"/>
-        </w:rPr>
-        <w:t>digital platform, making the solution more flexible and highly reliable and adaptable for social media analyzers.</w:t>
+        <w:t>on similarities between data provided by as many social media platforms as possible, we naturally widen the range of analysis potentials of any applying digital platform, making the solution more flexible and highly reliable and adaptable for social media analyzers.</w:t>
       </w:r>
     </w:p>
     <w:p>
@@ -984,6 +1189,7 @@
         <w:rPr>
           <w:lang w:val="en-US"/>
         </w:rPr>
+        <w:lastRenderedPageBreak/>
         <w:t xml:space="preserve">This </w:t>
       </w:r>
       <w:r>
@@ -1070,7 +1276,6 @@
         <w:pStyle w:val="Overskrift2"/>
       </w:pPr>
       <w:r>
-        <w:lastRenderedPageBreak/>
         <w:t>Detecting and measuring user influence in social media</w:t>
       </w:r>
     </w:p>
@@ -1224,7 +1429,13 @@
         <w:rPr>
           <w:lang w:val="en-GB"/>
         </w:rPr>
-        <w:t xml:space="preserve">developers and data scientist multiple endpoints and ways to extract data from their platforms for development or analysis. Some research spots the light on this initial aspect of gathering data from social media platforms. One significant research is one that mainly describe the alternative of </w:t>
+        <w:t xml:space="preserve">developers and data scientist multiple endpoints and ways to extract data from their platforms for development or analysis. </w:t>
+      </w:r>
+      <w:r>
+        <w:rPr>
+          <w:lang w:val="en-GB"/>
+        </w:rPr>
+        <w:t xml:space="preserve">Some research spots the light on this initial aspect of gathering data from social media platforms. One significant research is one that mainly describe the alternative of </w:t>
       </w:r>
       <w:proofErr w:type="spellStart"/>
       <w:r>
@@ -1647,7 +1858,14 @@
         <w:rPr>
           <w:lang w:val="en-GB"/>
         </w:rPr>
-        <w:t xml:space="preserve"> by the research called “Information and Social Analysis” carried out by T. Stein</w:t>
+        <w:t xml:space="preserve"> by the research called “Information and Social Analysis” carried out by T. </w:t>
+      </w:r>
+      <w:r>
+        <w:rPr>
+          <w:lang w:val="en-GB"/>
+        </w:rPr>
+        <w:lastRenderedPageBreak/>
+        <w:t>Stein</w:t>
       </w:r>
       <w:r>
         <w:rPr>
@@ -1721,14 +1939,7 @@
         <w:rPr>
           <w:lang w:val="en-GB"/>
         </w:rPr>
-        <w:t xml:space="preserve">However, submission authors are not included in the dataset of the constructed user graph, making the user graph less reliable </w:t>
-      </w:r>
-      <w:r>
-        <w:rPr>
-          <w:lang w:val="en-GB"/>
-        </w:rPr>
-        <w:lastRenderedPageBreak/>
-        <w:t xml:space="preserve">when ignoring the often-significant role of posters in generating discussions on social media. Another downside of Steinbauer’s user graph model is </w:t>
+        <w:t xml:space="preserve">However, submission authors are not included in the dataset of the constructed user graph, making the user graph less reliable when ignoring the often-significant role of posters in generating discussions on social media. Another downside of Steinbauer’s user graph model is </w:t>
       </w:r>
       <w:r>
         <w:rPr>
@@ -1820,7 +2031,19 @@
         <w:rPr>
           <w:lang w:val="en-US"/>
         </w:rPr>
-        <w:t xml:space="preserve">social media platforms that all </w:t>
+        <w:t xml:space="preserve">social media platforms </w:t>
+      </w:r>
+      <w:r>
+        <w:rPr>
+          <w:lang w:val="en-US"/>
+        </w:rPr>
+        <w:t>and most of them are</w:t>
+      </w:r>
+      <w:r>
+        <w:rPr>
+          <w:lang w:val="en-US"/>
+        </w:rPr>
+        <w:t xml:space="preserve"> </w:t>
       </w:r>
       <w:r>
         <w:rPr>
@@ -1832,79 +2055,33 @@
         <w:rPr>
           <w:lang w:val="en-US"/>
         </w:rPr>
-        <w:t xml:space="preserve">gaining popularity among users from all over the world, and although many of them tends to specialize in a certain area or field of social activities such as LinkedIn for professional life, and Facebook on the other hand for private personal activity, some digital platforms combine aspects from both areas such as so-called digital news platforms that offers its users an opportunity to interact with each other in </w:t>
-      </w:r>
-      <w:r>
-        <w:rPr>
-          <w:lang w:val="en-US"/>
-        </w:rPr>
-        <w:t xml:space="preserve">many aspects </w:t>
-      </w:r>
-      <w:r>
-        <w:rPr>
-          <w:lang w:val="en-US"/>
-        </w:rPr>
-        <w:t xml:space="preserve"> </w:t>
-      </w:r>
-      <w:r>
-        <w:rPr>
-          <w:lang w:val="en-US"/>
-        </w:rPr>
-        <w:t>of social life like professional and personal life</w:t>
-      </w:r>
-      <w:r>
-        <w:rPr>
-          <w:lang w:val="en-US"/>
-        </w:rPr>
-        <w:t xml:space="preserve"> together</w:t>
-      </w:r>
-      <w:r>
-        <w:rPr>
-          <w:lang w:val="en-US"/>
-        </w:rPr>
-        <w:t xml:space="preserve">. Reddit is considered as one </w:t>
-      </w:r>
-      <w:r>
-        <w:rPr>
-          <w:lang w:val="en-US"/>
-        </w:rPr>
-        <w:t>those digital news platforms</w:t>
-      </w:r>
-      <w:r>
-        <w:rPr>
-          <w:lang w:val="en-US"/>
-        </w:rPr>
-        <w:t xml:space="preserve"> which is still </w:t>
-      </w:r>
-      <w:r>
-        <w:rPr>
-          <w:lang w:val="en-US"/>
-        </w:rPr>
-        <w:t>gaining</w:t>
-      </w:r>
-      <w:r>
-        <w:rPr>
-          <w:lang w:val="en-US"/>
-        </w:rPr>
-        <w:t xml:space="preserve"> popularity and </w:t>
-      </w:r>
-      <w:r>
-        <w:rPr>
-          <w:lang w:val="en-US"/>
-        </w:rPr>
-        <w:t xml:space="preserve">increasing in </w:t>
-      </w:r>
-      <w:r>
-        <w:rPr>
-          <w:lang w:val="en-US"/>
-        </w:rPr>
-        <w:t xml:space="preserve">content since its launch </w:t>
-      </w:r>
-      <w:r>
-        <w:rPr>
-          <w:lang w:val="en-US"/>
-        </w:rPr>
-        <w:t xml:space="preserve">in 2005. </w:t>
+        <w:t xml:space="preserve">gaining popularity among users from all over the world, </w:t>
+      </w:r>
+      <w:r>
+        <w:rPr>
+          <w:lang w:val="en-US"/>
+        </w:rPr>
+        <w:t xml:space="preserve">the following figure </w:t>
+      </w:r>
+      <w:r>
+        <w:rPr>
+          <w:lang w:val="en-US"/>
+        </w:rPr>
+        <w:t>below shows the top 11 most popular social media platforms in the last decade in the days from the beginning of 2011 to the end of 2020</w:t>
+      </w:r>
+      <w:r>
+        <w:rPr>
+          <w:highlight w:val="yellow"/>
+          <w:lang w:val="en-US"/>
+        </w:rPr>
+        <w:t>.</w:t>
+      </w:r>
+      <w:r>
+        <w:rPr>
+          <w:highlight w:val="yellow"/>
+          <w:lang w:val="en-US"/>
+        </w:rPr>
+        <w:t xml:space="preserve"> []</w:t>
       </w:r>
     </w:p>
     <w:p>
@@ -1920,27 +2097,50 @@
       </w:pPr>
       <w:r>
         <w:rPr>
-          <w:lang w:val="en-US"/>
-        </w:rPr>
-        <w:t xml:space="preserve">A user on Reddit can create or join a group, make a submission on any group and comment on submission or comments of other users. Groups are optional to join </w:t>
-      </w:r>
-      <w:r>
-        <w:rPr>
-          <w:lang w:val="en-US"/>
-        </w:rPr>
-        <w:t>to</w:t>
-      </w:r>
-      <w:r>
-        <w:rPr>
-          <w:lang w:val="en-US"/>
-        </w:rPr>
-        <w:t xml:space="preserve"> be active in </w:t>
-      </w:r>
-      <w:r>
-        <w:rPr>
-          <w:lang w:val="en-US"/>
-        </w:rPr>
-        <w:t>them and tends to specialize in a certain topic of interest in society and for many users it is seen in a way that is somehow like reading the newspapers which is often divided into pages for multiple areas of concern for society members such as politics, economy, and sports.</w:t>
+          <w:noProof/>
+          <w:lang w:val="en-US"/>
+        </w:rPr>
+        <w:drawing>
+          <wp:inline distT="0" distB="0" distL="0" distR="0" wp14:anchorId="6FCB72A7" wp14:editId="38278229">
+            <wp:extent cx="3195955" cy="2397125"/>
+            <wp:effectExtent l="0" t="0" r="4445" b="3175"/>
+            <wp:docPr id="2" name="Bilde 2"/>
+            <wp:cNvGraphicFramePr>
+              <a:graphicFrameLocks xmlns:a="http://purl.oclc.org/ooxml/drawingml/main" noChangeAspect="1"/>
+            </wp:cNvGraphicFramePr>
+            <a:graphic xmlns:a="http://purl.oclc.org/ooxml/drawingml/main">
+              <a:graphicData uri="http://purl.oclc.org/ooxml/drawingml/picture">
+                <pic:pic xmlns:pic="http://purl.oclc.org/ooxml/drawingml/picture">
+                  <pic:nvPicPr>
+                    <pic:cNvPr id="2" name="Bilde 2"/>
+                    <pic:cNvPicPr/>
+                  </pic:nvPicPr>
+                  <pic:blipFill>
+                    <a:blip r:embed="rId9">
+                      <a:extLst>
+                        <a:ext uri="{28A0092B-C50C-407E-A947-70E740481C1C}">
+                          <a14:useLocalDpi xmlns:a14="http://schemas.microsoft.com/office/drawing/2010/main" val="0"/>
+                        </a:ext>
+                      </a:extLst>
+                    </a:blip>
+                    <a:stretch>
+                      <a:fillRect/>
+                    </a:stretch>
+                  </pic:blipFill>
+                  <pic:spPr>
+                    <a:xfrm>
+                      <a:off x="0" y="0"/>
+                      <a:ext cx="3195955" cy="2397125"/>
+                    </a:xfrm>
+                    <a:prstGeom prst="rect">
+                      <a:avLst/>
+                    </a:prstGeom>
+                  </pic:spPr>
+                </pic:pic>
+              </a:graphicData>
+            </a:graphic>
+          </wp:inline>
+        </w:drawing>
       </w:r>
     </w:p>
     <w:p>
@@ -1958,49 +2158,19 @@
         <w:rPr>
           <w:lang w:val="en-US"/>
         </w:rPr>
-        <w:t xml:space="preserve">Many other social media platforms share a lot of common </w:t>
-      </w:r>
-      <w:r>
-        <w:rPr>
-          <w:lang w:val="en-US"/>
-        </w:rPr>
-        <w:t xml:space="preserve">user </w:t>
-      </w:r>
-      <w:r>
-        <w:rPr>
-          <w:lang w:val="en-US"/>
-        </w:rPr>
-        <w:t>functionalit</w:t>
-      </w:r>
-      <w:r>
-        <w:rPr>
-          <w:lang w:val="en-US"/>
-        </w:rPr>
-        <w:t>ies</w:t>
-      </w:r>
-      <w:r>
-        <w:rPr>
-          <w:lang w:val="en-US"/>
-        </w:rPr>
-        <w:t xml:space="preserve"> with Reddit. However, unlike Reddit they are primarily attracting users based on their social affiliation and not their interest in topics and events happening in social environments. Reddit offers a solution by motivating the groups moderators to </w:t>
-      </w:r>
-      <w:r>
-        <w:rPr>
-          <w:lang w:val="en-US"/>
-        </w:rPr>
-        <w:t>put a clear definition for what this group is about, and which topics can be discussed on the group page.</w:t>
-      </w:r>
-      <w:r>
-        <w:rPr>
-          <w:lang w:val="en-US"/>
-        </w:rPr>
-        <w:t xml:space="preserve"> </w:t>
-      </w:r>
-      <w:r>
-        <w:rPr>
-          <w:lang w:val="en-US"/>
-        </w:rPr>
-        <w:t>Because of the high similarity between Reddit and most popular social media platforms and its separation of social environments, Reddit is very suitable as an evaluation study case for this research as common functionality increases the algorithms flexibility for future use on other social media platforms, and its separation of social environments in groups serves the purpose of comparing the predicted social influence between users to the actual definition of the group where the interaction between users has occurred to give us an idea of how well our model is classifying topics of social influence.</w:t>
+        <w:t xml:space="preserve">Although Facebook is the definite leading social media platform, but there exists a competition in popularity when looking at the next top 10 platforms, with Reddit located in the middle of the popularity overview. A normal side effect of a </w:t>
+      </w:r>
+      <w:r>
+        <w:rPr>
+          <w:lang w:val="en-US"/>
+        </w:rPr>
+        <w:t xml:space="preserve">more popular social media is the large amount of data users generate on such platforms making the platform </w:t>
+      </w:r>
+      <w:r>
+        <w:rPr>
+          <w:lang w:val="en-US"/>
+        </w:rPr>
+        <w:t>slow to crawl and extract data although data from a more popular media often has a higher integrity. To keep a balance between data integrity and easiness in findability and accessibility, we will try to compensate between these 2 factors by choosing a medium popular social media platform for testing and evaluation purposes. Reddit is located at the middle of the popularity range in the figure above and can line up as a candidate in a study case for development, testing and evaluation purposes in this research.</w:t>
       </w:r>
     </w:p>
     <w:p>
@@ -2018,19 +2188,513 @@
         <w:rPr>
           <w:lang w:val="en-US"/>
         </w:rPr>
-        <w:t xml:space="preserve">Another good reason for choosing Reddit as study case is the highly developed endpoint crawling API which is very object-oriented and </w:t>
-      </w:r>
-      <w:r>
-        <w:rPr>
-          <w:lang w:val="en-US"/>
-        </w:rPr>
-        <w:t xml:space="preserve">offers a wrapper library for the Python language that takes off users the bother of dealing with http requests and latency issues as all of this is taken care off in the background of the Python Reddit API Wrapper. The Wrapper is free to use but </w:t>
-      </w:r>
-      <w:r>
-        <w:rPr>
-          <w:lang w:val="en-US"/>
-        </w:rPr>
-        <w:t xml:space="preserve">it requires a registration which once done offers no restrictions on how often Reddit is crawled unlike crawling by adding </w:t>
+        <w:t>M</w:t>
+      </w:r>
+      <w:r>
+        <w:rPr>
+          <w:lang w:val="en-US"/>
+        </w:rPr>
+        <w:t xml:space="preserve">any of </w:t>
+      </w:r>
+      <w:r>
+        <w:rPr>
+          <w:lang w:val="en-US"/>
+        </w:rPr>
+        <w:t>the most popular social media platforms</w:t>
+      </w:r>
+      <w:r>
+        <w:rPr>
+          <w:lang w:val="en-US"/>
+        </w:rPr>
+        <w:t xml:space="preserve"> tends to specialize in a certain area or field of social activities such as LinkedIn for professional life, and Facebook on the other hand </w:t>
+      </w:r>
+      <w:r>
+        <w:rPr>
+          <w:lang w:val="en-US"/>
+        </w:rPr>
+        <w:t xml:space="preserve">mostly used </w:t>
+      </w:r>
+      <w:r>
+        <w:rPr>
+          <w:lang w:val="en-US"/>
+        </w:rPr>
+        <w:t xml:space="preserve">for private </w:t>
+      </w:r>
+      <w:r>
+        <w:rPr>
+          <w:lang w:val="en-US"/>
+        </w:rPr>
+        <w:t xml:space="preserve">and </w:t>
+      </w:r>
+      <w:r>
+        <w:rPr>
+          <w:lang w:val="en-US"/>
+        </w:rPr>
+        <w:t xml:space="preserve">personal </w:t>
+      </w:r>
+      <w:r>
+        <w:rPr>
+          <w:lang w:val="en-US"/>
+        </w:rPr>
+        <w:t>socializing</w:t>
+      </w:r>
+      <w:r>
+        <w:rPr>
+          <w:lang w:val="en-US"/>
+        </w:rPr>
+        <w:t xml:space="preserve">, some digital platforms combine aspects from both areas such as </w:t>
+      </w:r>
+      <w:r>
+        <w:rPr>
+          <w:lang w:val="en-US"/>
+        </w:rPr>
+        <w:t xml:space="preserve">the </w:t>
+      </w:r>
+      <w:r>
+        <w:rPr>
+          <w:lang w:val="en-US"/>
+        </w:rPr>
+        <w:t xml:space="preserve">so-called digital news platforms that offers its users an opportunity to interact with each other in </w:t>
+      </w:r>
+      <w:r>
+        <w:rPr>
+          <w:lang w:val="en-US"/>
+        </w:rPr>
+        <w:t>many aspects</w:t>
+      </w:r>
+      <w:r>
+        <w:rPr>
+          <w:lang w:val="en-US"/>
+        </w:rPr>
+        <w:t xml:space="preserve"> </w:t>
+      </w:r>
+      <w:r>
+        <w:rPr>
+          <w:lang w:val="en-US"/>
+        </w:rPr>
+        <w:t xml:space="preserve">of </w:t>
+      </w:r>
+      <w:r>
+        <w:rPr>
+          <w:lang w:val="en-US"/>
+        </w:rPr>
+        <w:t>socializing</w:t>
+      </w:r>
+      <w:r>
+        <w:rPr>
+          <w:lang w:val="en-US"/>
+        </w:rPr>
+        <w:t xml:space="preserve"> like professional and personal life</w:t>
+      </w:r>
+      <w:r>
+        <w:rPr>
+          <w:lang w:val="en-US"/>
+        </w:rPr>
+        <w:t xml:space="preserve"> </w:t>
+      </w:r>
+      <w:r>
+        <w:rPr>
+          <w:lang w:val="en-US"/>
+        </w:rPr>
+        <w:t>combined</w:t>
+      </w:r>
+      <w:r>
+        <w:rPr>
+          <w:lang w:val="en-US"/>
+        </w:rPr>
+        <w:t>.</w:t>
+      </w:r>
+      <w:r>
+        <w:rPr>
+          <w:lang w:val="en-US"/>
+        </w:rPr>
+        <w:t xml:space="preserve"> </w:t>
+      </w:r>
+      <w:r>
+        <w:rPr>
+          <w:lang w:val="en-US"/>
+        </w:rPr>
+        <w:t xml:space="preserve">Reddit is considered as one </w:t>
+      </w:r>
+      <w:r>
+        <w:rPr>
+          <w:lang w:val="en-US"/>
+        </w:rPr>
+        <w:t>those digital news platforms</w:t>
+      </w:r>
+      <w:r>
+        <w:rPr>
+          <w:lang w:val="en-US"/>
+        </w:rPr>
+        <w:t xml:space="preserve"> which is still </w:t>
+      </w:r>
+      <w:r>
+        <w:rPr>
+          <w:lang w:val="en-US"/>
+        </w:rPr>
+        <w:t>gaining</w:t>
+      </w:r>
+      <w:r>
+        <w:rPr>
+          <w:lang w:val="en-US"/>
+        </w:rPr>
+        <w:t xml:space="preserve"> popularity and </w:t>
+      </w:r>
+      <w:r>
+        <w:rPr>
+          <w:lang w:val="en-US"/>
+        </w:rPr>
+        <w:t xml:space="preserve">increasing in </w:t>
+      </w:r>
+      <w:r>
+        <w:rPr>
+          <w:lang w:val="en-US"/>
+        </w:rPr>
+        <w:t xml:space="preserve">content since its launch </w:t>
+      </w:r>
+      <w:r>
+        <w:rPr>
+          <w:lang w:val="en-US"/>
+        </w:rPr>
+        <w:t xml:space="preserve">in 2005. </w:t>
+      </w:r>
+      <w:r>
+        <w:rPr>
+          <w:highlight w:val="yellow"/>
+          <w:lang w:val="en-US"/>
+        </w:rPr>
+        <w:t>[]</w:t>
+      </w:r>
+    </w:p>
+    <w:p>
+      <w:pPr>
+        <w:pStyle w:val="bulletlist"/>
+        <w:numPr>
+          <w:ilvl w:val="0"/>
+          <w:numId w:val="0"/>
+        </w:numPr>
+        <w:rPr>
+          <w:lang w:val="en-US"/>
+        </w:rPr>
+      </w:pPr>
+      <w:r>
+        <w:rPr>
+          <w:lang w:val="en-US"/>
+        </w:rPr>
+        <w:t xml:space="preserve">A user on Reddit can create or join a group, make a submission on any group and comment on </w:t>
+      </w:r>
+      <w:r>
+        <w:rPr>
+          <w:lang w:val="en-US"/>
+        </w:rPr>
+        <w:t xml:space="preserve">any </w:t>
+      </w:r>
+      <w:r>
+        <w:rPr>
+          <w:lang w:val="en-US"/>
+        </w:rPr>
+        <w:t>submission or</w:t>
+      </w:r>
+      <w:r>
+        <w:rPr>
+          <w:lang w:val="en-US"/>
+        </w:rPr>
+        <w:t xml:space="preserve"> </w:t>
+      </w:r>
+      <w:r>
+        <w:rPr>
+          <w:lang w:val="en-US"/>
+        </w:rPr>
+        <w:t xml:space="preserve">comment of other users. </w:t>
+      </w:r>
+      <w:r>
+        <w:rPr>
+          <w:lang w:val="en-US"/>
+        </w:rPr>
+        <w:t xml:space="preserve">A user can join a </w:t>
+      </w:r>
+      <w:r>
+        <w:rPr>
+          <w:lang w:val="en-US"/>
+        </w:rPr>
+        <w:t>group,</w:t>
+      </w:r>
+      <w:r>
+        <w:rPr>
+          <w:lang w:val="en-US"/>
+        </w:rPr>
+        <w:t xml:space="preserve"> </w:t>
+      </w:r>
+      <w:r>
+        <w:rPr>
+          <w:lang w:val="en-US"/>
+        </w:rPr>
+        <w:t xml:space="preserve">but it is not obligatory to join a group </w:t>
+      </w:r>
+      <w:r>
+        <w:rPr>
+          <w:lang w:val="en-US"/>
+        </w:rPr>
+        <w:t>to</w:t>
+      </w:r>
+      <w:r>
+        <w:rPr>
+          <w:lang w:val="en-US"/>
+        </w:rPr>
+        <w:t xml:space="preserve"> be</w:t>
+      </w:r>
+      <w:r>
+        <w:rPr>
+          <w:lang w:val="en-US"/>
+        </w:rPr>
+        <w:t xml:space="preserve"> active in </w:t>
+      </w:r>
+      <w:r>
+        <w:rPr>
+          <w:lang w:val="en-US"/>
+        </w:rPr>
+        <w:t>them</w:t>
+      </w:r>
+      <w:r>
+        <w:rPr>
+          <w:lang w:val="en-US"/>
+        </w:rPr>
+        <w:t xml:space="preserve"> or read their content</w:t>
+      </w:r>
+      <w:r>
+        <w:rPr>
+          <w:lang w:val="en-US"/>
+        </w:rPr>
+        <w:t>, these groups</w:t>
+      </w:r>
+      <w:r>
+        <w:rPr>
+          <w:lang w:val="en-US"/>
+        </w:rPr>
+        <w:t xml:space="preserve"> </w:t>
+      </w:r>
+      <w:r>
+        <w:rPr>
+          <w:lang w:val="en-US"/>
+        </w:rPr>
+        <w:t>tend</w:t>
+      </w:r>
+      <w:r>
+        <w:rPr>
+          <w:lang w:val="en-US"/>
+        </w:rPr>
+        <w:t xml:space="preserve"> to specialize in a certain topic of interest in society and for many users it is seen in a way that is somehow like reading the newspapers which is often divided into pages for multiple areas of concern such as politics, economy,</w:t>
+      </w:r>
+      <w:r>
+        <w:rPr>
+          <w:lang w:val="en-US"/>
+        </w:rPr>
+        <w:t xml:space="preserve"> or</w:t>
+      </w:r>
+      <w:r>
+        <w:rPr>
+          <w:lang w:val="en-US"/>
+        </w:rPr>
+        <w:t xml:space="preserve"> sports.</w:t>
+      </w:r>
+      <w:r>
+        <w:rPr>
+          <w:lang w:val="en-US"/>
+        </w:rPr>
+        <w:t xml:space="preserve"> The high separation between topics of interest in Reddit makes it this platform ideal for testing how well an influence detecting algorithm can discover and classify different types of influence between users.</w:t>
+      </w:r>
+    </w:p>
+    <w:p>
+      <w:pPr>
+        <w:pStyle w:val="bulletlist"/>
+        <w:numPr>
+          <w:ilvl w:val="0"/>
+          <w:numId w:val="0"/>
+        </w:numPr>
+        <w:rPr>
+          <w:lang w:val="en-US"/>
+        </w:rPr>
+      </w:pPr>
+      <w:r>
+        <w:rPr>
+          <w:lang w:val="en-US"/>
+        </w:rPr>
+        <w:t>Reddit differs from other social media platforms in the sense that Reddit attracts users by their interest in topics and events in their social surroundings, while other social media often relays on the social affiliation of a future user. However, and on the other hand, ma</w:t>
+      </w:r>
+      <w:r>
+        <w:rPr>
+          <w:lang w:val="en-US"/>
+        </w:rPr>
+        <w:t xml:space="preserve">ny other social media platforms share a lot of common </w:t>
+      </w:r>
+      <w:r>
+        <w:rPr>
+          <w:lang w:val="en-US"/>
+        </w:rPr>
+        <w:t xml:space="preserve">user </w:t>
+      </w:r>
+      <w:r>
+        <w:rPr>
+          <w:lang w:val="en-US"/>
+        </w:rPr>
+        <w:t>functionalit</w:t>
+      </w:r>
+      <w:r>
+        <w:rPr>
+          <w:lang w:val="en-US"/>
+        </w:rPr>
+        <w:t>ies</w:t>
+      </w:r>
+      <w:r>
+        <w:rPr>
+          <w:lang w:val="en-US"/>
+        </w:rPr>
+        <w:t xml:space="preserve"> with Reddit</w:t>
+      </w:r>
+      <w:r>
+        <w:rPr>
+          <w:lang w:val="en-US"/>
+        </w:rPr>
+        <w:t xml:space="preserve">, such as groups, submissions, and comments. </w:t>
+      </w:r>
+    </w:p>
+    <w:p>
+      <w:pPr>
+        <w:pStyle w:val="bulletlist"/>
+        <w:numPr>
+          <w:ilvl w:val="0"/>
+          <w:numId w:val="0"/>
+        </w:numPr>
+        <w:rPr>
+          <w:lang w:val="en-US"/>
+        </w:rPr>
+      </w:pPr>
+      <w:r>
+        <w:rPr>
+          <w:lang w:val="en-US"/>
+        </w:rPr>
+        <w:t xml:space="preserve">This high similarity </w:t>
+      </w:r>
+      <w:r>
+        <w:rPr>
+          <w:lang w:val="en-US"/>
+        </w:rPr>
+        <w:t xml:space="preserve">between Reddit and most popular social media platforms </w:t>
+      </w:r>
+      <w:r>
+        <w:rPr>
+          <w:lang w:val="en-US"/>
+        </w:rPr>
+        <w:t>along with Reddit’s ability to separate users into multiple different</w:t>
+      </w:r>
+      <w:r>
+        <w:rPr>
+          <w:lang w:val="en-US"/>
+        </w:rPr>
+        <w:t xml:space="preserve"> social </w:t>
+      </w:r>
+      <w:r>
+        <w:rPr>
+          <w:lang w:val="en-US"/>
+        </w:rPr>
+        <w:t xml:space="preserve">groups makes </w:t>
+      </w:r>
+      <w:r>
+        <w:rPr>
+          <w:lang w:val="en-US"/>
+        </w:rPr>
+        <w:t xml:space="preserve">Reddit very suitable as an evaluation study case for this research as common functionality increases the algorithms flexibility for future use on other social media platforms, and its separation of social environments in groups serves the purpose of comparing the predicted </w:t>
+      </w:r>
+      <w:r>
+        <w:rPr>
+          <w:lang w:val="en-US"/>
+        </w:rPr>
+        <w:t xml:space="preserve">type of </w:t>
+      </w:r>
+      <w:r>
+        <w:rPr>
+          <w:lang w:val="en-US"/>
+        </w:rPr>
+        <w:t>social influence between users to the actual definition of the group where the interaction between users has occurred to give us an idea of how well our model is classifying topics of social influence.</w:t>
+      </w:r>
+    </w:p>
+    <w:p>
+      <w:pPr>
+        <w:pStyle w:val="bulletlist"/>
+        <w:numPr>
+          <w:ilvl w:val="0"/>
+          <w:numId w:val="0"/>
+        </w:numPr>
+        <w:rPr>
+          <w:lang w:val="en-US"/>
+        </w:rPr>
+      </w:pPr>
+      <w:r>
+        <w:rPr>
+          <w:lang w:val="en-US"/>
+        </w:rPr>
+        <w:t>Although Reddit is a user-oriented platform, its users often prefer to be anonymous, which is useful when presenting results with having to worry about neutrality issues, but Reddit’s users also use a username that can be used to identify a person account with revealing their identity, which is a useful feature for general research and data analysis as we are working on this project.</w:t>
+      </w:r>
+    </w:p>
+    <w:p>
+      <w:pPr>
+        <w:pStyle w:val="bulletlist"/>
+        <w:numPr>
+          <w:ilvl w:val="0"/>
+          <w:numId w:val="0"/>
+        </w:numPr>
+        <w:rPr>
+          <w:lang w:val="en-US"/>
+        </w:rPr>
+      </w:pPr>
+      <w:r>
+        <w:rPr>
+          <w:lang w:val="en-US"/>
+        </w:rPr>
+        <w:lastRenderedPageBreak/>
+        <w:t xml:space="preserve">Another good reason for choosing Reddit as </w:t>
+      </w:r>
+      <w:r>
+        <w:rPr>
+          <w:lang w:val="en-US"/>
+        </w:rPr>
+        <w:t xml:space="preserve">a </w:t>
+      </w:r>
+      <w:r>
+        <w:rPr>
+          <w:lang w:val="en-US"/>
+        </w:rPr>
+        <w:t xml:space="preserve">study case is the highly developed endpoint crawling API which is very object-oriented and </w:t>
+      </w:r>
+      <w:r>
+        <w:rPr>
+          <w:lang w:val="en-US"/>
+        </w:rPr>
+        <w:t xml:space="preserve">offers a wrapper library for the Python language that takes off </w:t>
+      </w:r>
+      <w:r>
+        <w:rPr>
+          <w:lang w:val="en-US"/>
+        </w:rPr>
+        <w:t>programmers</w:t>
+      </w:r>
+      <w:r>
+        <w:rPr>
+          <w:lang w:val="en-US"/>
+        </w:rPr>
+        <w:t xml:space="preserve"> the bother of dealing with http requests and latency issues as all of this is taken care off in the background of the Python Reddit API Wrapper. The Wrapper is free to use but it requires a registration which once done offers no restrictions on how often Reddit is crawled</w:t>
+      </w:r>
+      <w:r>
+        <w:rPr>
+          <w:lang w:val="en-US"/>
+        </w:rPr>
+        <w:t>,</w:t>
+      </w:r>
+      <w:r>
+        <w:rPr>
+          <w:lang w:val="en-US"/>
+        </w:rPr>
+        <w:t xml:space="preserve"> unlike crawling by adding </w:t>
       </w:r>
       <w:proofErr w:type="gramStart"/>
       <w:r>
@@ -2044,7 +2708,31 @@
         <w:rPr>
           <w:lang w:val="en-US"/>
         </w:rPr>
-        <w:t>” to the URL which have many downsides such as limitation for 100 submissions at a time, and the blockage of multiple requests from the same IP address as a prevention measure from Reddit for stopping the denial of service attacks.</w:t>
+        <w:t xml:space="preserve">” to the URL which have many downsides such as limitation for </w:t>
+      </w:r>
+      <w:r>
+        <w:rPr>
+          <w:lang w:val="en-US"/>
+        </w:rPr>
+        <w:t xml:space="preserve">under </w:t>
+      </w:r>
+      <w:r>
+        <w:rPr>
+          <w:lang w:val="en-US"/>
+        </w:rPr>
+        <w:t xml:space="preserve">100 submissions at a time, and the blockage of multiple requests from the same IP address as a prevention measure from Reddit </w:t>
+      </w:r>
+      <w:r>
+        <w:rPr>
+          <w:lang w:val="en-US"/>
+        </w:rPr>
+        <w:t>to</w:t>
+      </w:r>
+      <w:r>
+        <w:rPr>
+          <w:lang w:val="en-US"/>
+        </w:rPr>
+        <w:t xml:space="preserve"> stop denial of service attacks.</w:t>
       </w:r>
       <w:r>
         <w:rPr>
@@ -2052,14 +2740,12 @@
         </w:rPr>
         <w:t xml:space="preserve"> </w:t>
       </w:r>
-      <w:proofErr w:type="gramStart"/>
-      <w:r>
-        <w:rPr>
-          <w:lang w:val="en-US"/>
-        </w:rPr>
-        <w:t>All of</w:t>
-      </w:r>
-      <w:proofErr w:type="gramEnd"/>
+      <w:r>
+        <w:rPr>
+          <w:lang w:val="en-US"/>
+        </w:rPr>
+        <w:t>All</w:t>
+      </w:r>
       <w:r>
         <w:rPr>
           <w:lang w:val="en-US"/>
@@ -2164,7 +2850,7 @@
         <w:rPr>
           <w:lang w:val="en-US"/>
         </w:rPr>
-        <w:t>As mentioned earlier a programmer does not have to deal with http request and latency issues as when using a traditional API endpoint, this makes the programming experience much easier allowing programmers to focus on the objective of their works.</w:t>
+        <w:t>As mentioned earlier a programmer does not have to deal with http request and latency issues as when using a traditional API endpoint, this makes the programming experience much easier allowing programmers to focus on the objective of their work.</w:t>
       </w:r>
     </w:p>
     <w:p>
@@ -2258,7 +2944,19 @@
         <w:rPr>
           <w:lang w:val="en-US"/>
         </w:rPr>
-        <w:t xml:space="preserve">is very object-oriented in both query language and retrieval results. This is very helpful for the usability for integration in different projects and technical solution both in present and future technologies.  </w:t>
+        <w:t>is very object-oriented in both query language and retrieval results. This is very helpful for the usability for integration in different projects and technical solution</w:t>
+      </w:r>
+      <w:r>
+        <w:rPr>
+          <w:lang w:val="en-US"/>
+        </w:rPr>
+        <w:t>s</w:t>
+      </w:r>
+      <w:r>
+        <w:rPr>
+          <w:lang w:val="en-US"/>
+        </w:rPr>
+        <w:t xml:space="preserve"> both in present and future technologies.</w:t>
       </w:r>
     </w:p>
     <w:p>
@@ -2272,25 +2970,47 @@
           <w:lang w:val="en-US"/>
         </w:rPr>
       </w:pPr>
+    </w:p>
+    <w:p>
+      <w:pPr>
+        <w:pStyle w:val="bulletlist"/>
+        <w:numPr>
+          <w:ilvl w:val="0"/>
+          <w:numId w:val="0"/>
+        </w:numPr>
+        <w:rPr>
+          <w:lang w:val="en-US"/>
+        </w:rPr>
+      </w:pPr>
       <w:r>
         <w:rPr>
           <w:lang w:val="en-US"/>
         </w:rPr>
         <w:t xml:space="preserve">Based on the above four FAIR data principles and the user habits analysis between the most popular social media platforms, Reddit makes a good case study in the testing and evaluation process for </w:t>
       </w:r>
-      <w:proofErr w:type="gramStart"/>
-      <w:r>
-        <w:rPr>
-          <w:lang w:val="en-US"/>
-        </w:rPr>
-        <w:t>our</w:t>
-      </w:r>
-      <w:proofErr w:type="gramEnd"/>
-      <w:r>
-        <w:rPr>
-          <w:lang w:val="en-US"/>
-        </w:rPr>
-        <w:t xml:space="preserve"> seek to detect user influence and their area of influence, we shall than design our ground data structure to adapt for the common functionality between Reddit and the most popular social media platforms as we will go through in the upcoming section on data structures.</w:t>
+      <w:r>
+        <w:rPr>
+          <w:lang w:val="en-US"/>
+        </w:rPr>
+        <w:t>us</w:t>
+      </w:r>
+      <w:r>
+        <w:rPr>
+          <w:lang w:val="en-US"/>
+        </w:rPr>
+        <w:t xml:space="preserve"> seek</w:t>
+      </w:r>
+      <w:r>
+        <w:rPr>
+          <w:lang w:val="en-US"/>
+        </w:rPr>
+        <w:t>ing</w:t>
+      </w:r>
+      <w:r>
+        <w:rPr>
+          <w:lang w:val="en-US"/>
+        </w:rPr>
+        <w:t xml:space="preserve"> to detect user influence and their area of influence, we shall than design our ground data structure to adapt for the common functionality between Reddit and the most popular social media platforms as we will go through in the upcoming section on data structures.</w:t>
       </w:r>
     </w:p>
     <w:p>
@@ -2327,6 +3047,57 @@
         <w:rPr>
           <w:lang w:val="en-US"/>
         </w:rPr>
+        <w:t xml:space="preserve">Flexibility of design is an important requirement of this research, as we wish to apply the algorithms for detecting social influence on as many social media platforms as possible, and although this might be difficult to achieve as a result of the wide variety of available social media platform, we can still notice </w:t>
+      </w:r>
+      <w:r>
+        <w:rPr>
+          <w:lang w:val="en-US"/>
+        </w:rPr>
+        <w:t>some common user functionalities between the most popular social media platforms such us LinkedIn, Facebook and Reddit, this common functionality is no accident, as these social media platforms most likely inspired from real life social interaction to begin with.</w:t>
+      </w:r>
+    </w:p>
+    <w:p>
+      <w:pPr>
+        <w:pStyle w:val="Brdtekst"/>
+        <w:rPr>
+          <w:lang w:val="en-US"/>
+        </w:rPr>
+      </w:pPr>
+    </w:p>
+    <w:p>
+      <w:pPr>
+        <w:pStyle w:val="Brdtekst"/>
+        <w:rPr>
+          <w:lang w:val="en-US"/>
+        </w:rPr>
+      </w:pPr>
+      <w:r>
+        <w:rPr>
+          <w:highlight w:val="yellow"/>
+          <w:lang w:val="en-US"/>
+        </w:rPr>
+        <w:t>Stopped here last time</w:t>
+      </w:r>
+    </w:p>
+    <w:p>
+      <w:pPr>
+        <w:pStyle w:val="Brdtekst"/>
+        <w:rPr>
+          <w:lang w:val="en-US"/>
+        </w:rPr>
+      </w:pPr>
+    </w:p>
+    <w:p>
+      <w:pPr>
+        <w:pStyle w:val="Brdtekst"/>
+        <w:rPr>
+          <w:lang w:val="en-US"/>
+        </w:rPr>
+      </w:pPr>
+      <w:r>
+        <w:rPr>
+          <w:lang w:val="en-US"/>
+        </w:rPr>
         <w:t xml:space="preserve">After the text edit has been completed, the paper is ready for the template. Duplicate the template file by using the Save As </w:t>
       </w:r>
       <w:proofErr w:type="gramStart"/>
@@ -2445,14 +3216,7 @@
         <w:rPr>
           <w:lang w:val="en-US"/>
         </w:rPr>
-        <w:t xml:space="preserve">Author names should be listed starting from left to right and then moving down to the next line. This is the author </w:t>
-      </w:r>
-      <w:r>
-        <w:rPr>
-          <w:lang w:val="en-US"/>
-        </w:rPr>
-        <w:lastRenderedPageBreak/>
-        <w:t>sequence that will be used in future citations and by indexing services. Names should not be listed in columns nor group by affiliation.</w:t>
+        <w:t>Author names should be listed starting from left to right and then moving down to the next line. This is the author sequence that will be used in future citations and by indexing services. Names should not be listed in columns nor group by affiliation.</w:t>
       </w:r>
       <w:r>
         <w:rPr>
@@ -2641,7 +3405,14 @@
         <w:rPr>
           <w:lang w:val="en-US"/>
         </w:rPr>
-        <w:t>Text heads organize the topics on a relational, hierarchical basis. For example, the paper title is the primary text head because all subsequent material relates and elaborates on this one topic. If there are two or more sub-topics, the next level head (uppercase Roman numerals) should be used and, conversely, if there are not at least two sub-topics, then no subheads should be introduced. Styles named “Heading 1”, “Heading 2”, “Heading 3”, and “Heading 4” are prescribed.</w:t>
+        <w:t xml:space="preserve">Text heads organize the topics on a relational, hierarchical basis. For example, the paper title is the primary text head because all subsequent material relates and elaborates on this one topic. If there are two or more sub-topics, the next level head </w:t>
+      </w:r>
+      <w:r>
+        <w:rPr>
+          <w:lang w:val="en-US"/>
+        </w:rPr>
+        <w:lastRenderedPageBreak/>
+        <w:t>(uppercase Roman numerals) should be used and, conversely, if there are not at least two sub-topics, then no subheads should be introduced. Styles named “Heading 1”, “Heading 2”, “Heading 3”, and “Heading 4” are prescribed.</w:t>
       </w:r>
     </w:p>
     <w:p>
@@ -3324,7 +4095,13 @@
         <w:rPr>
           <w:lang w:val="en-US"/>
         </w:rPr>
-        <w:t xml:space="preserve"> Times New Roman for Figure labels. Use words rather than symbols or abbreviations when writing Figure axis labels to avoid confusing the reader. As an example, write the quantity “Magnetization”, or “Magnetization, M”, not just “M”. If including units in the label, present them within parentheses. Do not label axes only with units. In the example, write “Magnetization (A/m)” or “Magnetization {A[</w:t>
+        <w:t xml:space="preserve"> Times New Roman for Figure labels. Use words rather than symbols or abbreviations when writing Figure axis labels to avoid confusing the reader. As an example, write the quantity “Magnetization”, or “Magnetization, M”, not just “M”. If including units in the label, present them within parentheses. Do not label axes only with </w:t>
+      </w:r>
+      <w:r>
+        <w:rPr>
+          <w:lang w:val="en-US"/>
+        </w:rPr>
+        <w:t>units. In the example, write “Magnetization (A/m)” or “Magnetization {A[</w:t>
       </w:r>
       <w:proofErr w:type="gramStart"/>
       <w:r>

</xml_diff>

<commit_message>
Wrote about the ER-model as a base of data structure of this research.
</commit_message>
<xml_diff>
--- a/docs/letter.docx
+++ b/docs/letter.docx
@@ -1471,7 +1471,21 @@
         <w:rPr>
           <w:lang w:val="en-GB"/>
         </w:rPr>
-        <w:t>A short but rather interesting experimental and mathematical approach is introduced by a paper on Data-driven Influence Learning in Social Networks published by F. Wang, W. Jiang, G. Wang &amp; D. Xie. In this paper, the process of influence diffusion is divided into two parts: the launcher (influence strength) and the receiver (influence threshold) which can generate an accurate and finer grained influence diffusion model according to this research. Furthermore, the researchers highlight the importance of having a solid criterium when scoring the strength and threshold properties of social influences. Another important acknowledgment is the difficulty and complexity associated with detecting influence relationships between users as a by-product of big datasets that usually include a considerable amount of noisy or less important datapoints, making it essential for any algorithm used in learning and testing the influence models to perform a minimal scan over the data in the most efficient way possible. [2]</w:t>
+        <w:t xml:space="preserve">A short but rather interesting experimental and mathematical approach is introduced by a paper on Data-driven Influence Learning in Social Networks published by F. Wang, W. Jiang, G. Wang &amp; D. </w:t>
+      </w:r>
+      <w:proofErr w:type="spellStart"/>
+      <w:r>
+        <w:rPr>
+          <w:lang w:val="en-GB"/>
+        </w:rPr>
+        <w:t>Xie</w:t>
+      </w:r>
+      <w:proofErr w:type="spellEnd"/>
+      <w:r>
+        <w:rPr>
+          <w:lang w:val="en-GB"/>
+        </w:rPr>
+        <w:t>. In this paper, the process of influence diffusion is divided into two parts: the launcher (influence strength) and the receiver (influence threshold) which can generate an accurate and finer grained influence diffusion model according to this research. Furthermore, the researchers highlight the importance of having a solid criterium when scoring the strength and threshold properties of social influences. Another important acknowledgment is the difficulty and complexity associated with detecting influence relationships between users as a by-product of big datasets that usually include a considerable amount of noisy or less important datapoints, making it essential for any algorithm used in learning and testing the influence models to perform a minimal scan over the data in the most efficient way possible. [2]</w:t>
       </w:r>
     </w:p>
     <w:p>
@@ -1523,7 +1537,35 @@
         <w:rPr>
           <w:lang w:val="en-GB"/>
         </w:rPr>
-        <w:t>developers and data scientist multiple endpoints and ways to extract data from their platforms for development or analysis. Some research spots the light on this initial aspect of gathering data from social media platforms. One significant research is one that mainly describe the alternative of Pushshift Reddit Dataset by J. Baumgartner, S. Zannettou, B. Keegan, M. Squire and J. Blackburn</w:t>
+        <w:t xml:space="preserve">developers and data scientist multiple endpoints and ways to extract data from their platforms for development or analysis. Some research spots the light on this initial aspect of gathering data from social media platforms. One significant research is one that mainly describe the alternative of </w:t>
+      </w:r>
+      <w:proofErr w:type="spellStart"/>
+      <w:r>
+        <w:rPr>
+          <w:lang w:val="en-GB"/>
+        </w:rPr>
+        <w:t>Pushshift</w:t>
+      </w:r>
+      <w:proofErr w:type="spellEnd"/>
+      <w:r>
+        <w:rPr>
+          <w:lang w:val="en-GB"/>
+        </w:rPr>
+        <w:t xml:space="preserve"> Reddit Dataset by J. Baumgartner, S. </w:t>
+      </w:r>
+      <w:proofErr w:type="spellStart"/>
+      <w:r>
+        <w:rPr>
+          <w:lang w:val="en-GB"/>
+        </w:rPr>
+        <w:t>Zannettou</w:t>
+      </w:r>
+      <w:proofErr w:type="spellEnd"/>
+      <w:r>
+        <w:rPr>
+          <w:lang w:val="en-GB"/>
+        </w:rPr>
+        <w:t>, B. Keegan, M. Squire and J. Blackburn</w:t>
       </w:r>
       <w:r>
         <w:rPr>
@@ -1633,7 +1675,21 @@
         <w:rPr>
           <w:lang w:val="en-GB"/>
         </w:rPr>
-        <w:t xml:space="preserve">the category of a detected influence between users, this opens up for the use of artificial intelligence for the purpose of classification between different topics where a certain user activity might fit in. In a research about annotating and detecting topics in social media </w:t>
+        <w:t xml:space="preserve">the category of a detected influence between users, this </w:t>
+      </w:r>
+      <w:proofErr w:type="gramStart"/>
+      <w:r>
+        <w:rPr>
+          <w:lang w:val="en-GB"/>
+        </w:rPr>
+        <w:t>opens up</w:t>
+      </w:r>
+      <w:proofErr w:type="gramEnd"/>
+      <w:r>
+        <w:rPr>
+          <w:lang w:val="en-GB"/>
+        </w:rPr>
+        <w:t xml:space="preserve"> for the use of artificial intelligence for the purpose of classification between different topics where a certain user activity might fit in. In a research about annotating and detecting topics in social media </w:t>
       </w:r>
       <w:r>
         <w:rPr>
@@ -1651,7 +1707,49 @@
         <w:rPr>
           <w:lang w:val="en-GB"/>
         </w:rPr>
-        <w:t>B. Athira, J. Jones, S. M. Idicula, A. Kulanthaivel and E. Zhang, a practical case study from an online health community was represented to give a good introduction of data pre-processing and cleaning, preceding to construct a reasonable mathematical approach for training and testing of a produced classification machine learning model.</w:t>
+        <w:t xml:space="preserve">B. </w:t>
+      </w:r>
+      <w:proofErr w:type="spellStart"/>
+      <w:r>
+        <w:rPr>
+          <w:lang w:val="en-GB"/>
+        </w:rPr>
+        <w:t>Athira</w:t>
+      </w:r>
+      <w:proofErr w:type="spellEnd"/>
+      <w:r>
+        <w:rPr>
+          <w:lang w:val="en-GB"/>
+        </w:rPr>
+        <w:t xml:space="preserve">, J. Jones, S. M. </w:t>
+      </w:r>
+      <w:proofErr w:type="spellStart"/>
+      <w:r>
+        <w:rPr>
+          <w:lang w:val="en-GB"/>
+        </w:rPr>
+        <w:t>Idicula</w:t>
+      </w:r>
+      <w:proofErr w:type="spellEnd"/>
+      <w:r>
+        <w:rPr>
+          <w:lang w:val="en-GB"/>
+        </w:rPr>
+        <w:t xml:space="preserve">, A. </w:t>
+      </w:r>
+      <w:proofErr w:type="spellStart"/>
+      <w:r>
+        <w:rPr>
+          <w:lang w:val="en-GB"/>
+        </w:rPr>
+        <w:t>Kulanthaivel</w:t>
+      </w:r>
+      <w:proofErr w:type="spellEnd"/>
+      <w:r>
+        <w:rPr>
+          <w:lang w:val="en-GB"/>
+        </w:rPr>
+        <w:t xml:space="preserve"> and E. Zhang, a practical case study from an online health community was represented to give a good introduction of data pre-processing and cleaning, preceding to construct a reasonable mathematical approach for training and testing of a produced classification machine learning model.</w:t>
       </w:r>
     </w:p>
     <w:p>
@@ -1687,8 +1785,17 @@
           <w:highlight w:val="yellow"/>
           <w:lang w:val="en-GB"/>
         </w:rPr>
-        <w:t>CNN, LSTM and BiLSTM</w:t>
-      </w:r>
+        <w:t xml:space="preserve">CNN, LSTM and </w:t>
+      </w:r>
+      <w:proofErr w:type="spellStart"/>
+      <w:r>
+        <w:rPr>
+          <w:highlight w:val="yellow"/>
+          <w:lang w:val="en-GB"/>
+        </w:rPr>
+        <w:t>BiLSTM</w:t>
+      </w:r>
+      <w:proofErr w:type="spellEnd"/>
       <w:r>
         <w:rPr>
           <w:lang w:val="en-GB"/>
@@ -2685,12 +2792,14 @@
         </w:rPr>
         <w:t xml:space="preserve"> unlike crawling by adding </w:t>
       </w:r>
+      <w:proofErr w:type="gramStart"/>
       <w:r>
         <w:rPr>
           <w:lang w:val="en-US"/>
         </w:rPr>
         <w:t>“.json</w:t>
       </w:r>
+      <w:proofErr w:type="gramEnd"/>
       <w:r>
         <w:rPr>
           <w:lang w:val="en-US"/>
@@ -3018,14 +3127,8 @@
     <w:p>
       <w:pPr>
         <w:pStyle w:val="Overskrift1"/>
-        <w:rPr>
-          <w:highlight w:val="yellow"/>
-        </w:rPr>
-      </w:pPr>
-      <w:r>
-        <w:rPr>
-          <w:highlight w:val="yellow"/>
-        </w:rPr>
+      </w:pPr>
+      <w:r>
         <w:t>Definiing a ground data structure</w:t>
       </w:r>
     </w:p>
@@ -3040,781 +3143,387 @@
         <w:rPr>
           <w:lang w:val="en-US"/>
         </w:rPr>
-        <w:t>Flexibility of design is an important requirement of this research, as we wish to apply the algorithms for detecting social influence on as many social media platforms as possible, and although this might be difficult to achieve as a result of the wide variety of available social media platform, we can still notice some common user functionalities between the most popular social media platforms such us LinkedIn, Facebook and Reddit, this common functionality is no accident, as these social media platforms most likely inspired from real life social interaction to begin with.</w:t>
+        <w:t xml:space="preserve">Flexibility of design is an important requirement of this research, as we </w:t>
+      </w:r>
+      <w:r>
+        <w:rPr>
+          <w:lang w:val="en-US"/>
+        </w:rPr>
+        <w:t>aim</w:t>
+      </w:r>
+      <w:r>
+        <w:rPr>
+          <w:lang w:val="en-US"/>
+        </w:rPr>
+        <w:t xml:space="preserve"> to apply the</w:t>
+      </w:r>
+      <w:r>
+        <w:rPr>
+          <w:lang w:val="en-US"/>
+        </w:rPr>
+        <w:t xml:space="preserve"> influence detecting</w:t>
+      </w:r>
+      <w:r>
+        <w:rPr>
+          <w:lang w:val="en-US"/>
+        </w:rPr>
+        <w:t xml:space="preserve"> algorithms on as many social media platforms as possible, and although this might be difficult to achieve as a result of the wide variety of available social media platform</w:t>
+      </w:r>
+      <w:r>
+        <w:rPr>
+          <w:lang w:val="en-US"/>
+        </w:rPr>
+        <w:t>s and their different user-functionalities</w:t>
+      </w:r>
+      <w:r>
+        <w:rPr>
+          <w:lang w:val="en-US"/>
+        </w:rPr>
+        <w:t xml:space="preserve">, we can still notice some common user functionalities between the most popular social media platforms such </w:t>
+      </w:r>
+      <w:r>
+        <w:rPr>
+          <w:lang w:val="en-US"/>
+        </w:rPr>
+        <w:t>a</w:t>
+      </w:r>
+      <w:r>
+        <w:rPr>
+          <w:lang w:val="en-US"/>
+        </w:rPr>
+        <w:t>s LinkedIn, Facebook and Reddit, this common functionality is no accident, as these social media platforms most likely inspired from real life social interaction to begin with</w:t>
+      </w:r>
+      <w:r>
+        <w:rPr>
+          <w:lang w:val="en-US"/>
+        </w:rPr>
+        <w:t>, which in turn is a natural advantage for our application.</w:t>
       </w:r>
     </w:p>
     <w:p>
       <w:pPr>
         <w:pStyle w:val="Brdtekst"/>
-        <w:rPr>
-          <w:lang w:val="en-US"/>
-        </w:rPr>
-      </w:pPr>
+        <w:ind w:firstLine="0pt"/>
+        <w:rPr>
+          <w:lang w:val="en-US"/>
+        </w:rPr>
+      </w:pPr>
+      <w:r>
+        <w:rPr>
+          <w:lang w:val="en-US"/>
+        </w:rPr>
+        <w:t>After studying the available user functionalities in Reddit compared with these same functionalities on the most popular social media platforms, it is easy to see a big potential for developing a generalized data model that can be used to structure data crawled from any of the applying social media platforms. The model can initially be based on four different entities a user can create and interact to; these entities are:</w:t>
+      </w:r>
     </w:p>
     <w:p>
       <w:pPr>
         <w:pStyle w:val="Brdtekst"/>
-        <w:rPr>
-          <w:lang w:val="en-US"/>
-        </w:rPr>
-      </w:pPr>
-      <w:r>
-        <w:rPr>
-          <w:highlight w:val="yellow"/>
-          <w:lang w:val="en-US"/>
-        </w:rPr>
-        <w:t>Stopped here last time</w:t>
+        <w:numPr>
+          <w:ilvl w:val="0"/>
+          <w:numId w:val="26"/>
+        </w:numPr>
+        <w:rPr>
+          <w:lang w:val="en-US"/>
+        </w:rPr>
+      </w:pPr>
+      <w:r>
+        <w:rPr>
+          <w:lang w:val="en-US"/>
+        </w:rPr>
+        <w:t>Network</w:t>
       </w:r>
     </w:p>
     <w:p>
       <w:pPr>
         <w:pStyle w:val="Brdtekst"/>
-        <w:rPr>
-          <w:lang w:val="en-US"/>
-        </w:rPr>
-      </w:pPr>
+        <w:ind w:start="36pt" w:firstLine="0pt"/>
+        <w:rPr>
+          <w:lang w:val="en-US"/>
+        </w:rPr>
+      </w:pPr>
+      <w:r>
+        <w:rPr>
+          <w:lang w:val="en-US"/>
+        </w:rPr>
+        <w:t xml:space="preserve">Which holds </w:t>
+      </w:r>
+      <w:r>
+        <w:rPr>
+          <w:lang w:val="en-US"/>
+        </w:rPr>
+        <w:t>information about the crawled social media platform, having this entity, makes it possible to study multiple social media platforms at the same time which increases the flexibility of our design.</w:t>
+      </w:r>
     </w:p>
     <w:p>
       <w:pPr>
         <w:pStyle w:val="Brdtekst"/>
-        <w:rPr>
-          <w:lang w:val="en-US"/>
-        </w:rPr>
-      </w:pPr>
-      <w:r>
-        <w:rPr>
-          <w:lang w:val="en-US"/>
-        </w:rPr>
-        <w:t>After the text edit has been completed, the paper is ready for the template. Duplicate the template file by using the Save As command, and use the naming convention prescribed by your conference for the name of your paper. In this newly created file, highlight all of the contents and import your prepared text file. You are now ready to style your paper; use the scroll down window on the left of the MS Word Formatting toolbar.</w:t>
-      </w:r>
-    </w:p>
-    <w:p>
-      <w:pPr>
-        <w:pStyle w:val="Overskrift2"/>
-      </w:pPr>
-      <w:r>
-        <w:t>Authors and Affiliations</w:t>
+        <w:numPr>
+          <w:ilvl w:val="0"/>
+          <w:numId w:val="26"/>
+        </w:numPr>
+        <w:rPr>
+          <w:lang w:val="en-US"/>
+        </w:rPr>
+      </w:pPr>
+      <w:r>
+        <w:rPr>
+          <w:lang w:val="en-US"/>
+        </w:rPr>
+        <w:t>Group</w:t>
       </w:r>
     </w:p>
     <w:p>
       <w:pPr>
         <w:pStyle w:val="Brdtekst"/>
-        <w:rPr>
-          <w:lang w:val="en-US"/>
-        </w:rPr>
-      </w:pPr>
-      <w:r>
-        <w:rPr>
-          <w:b/>
-          <w:lang w:val="en-US"/>
-        </w:rPr>
-        <w:t xml:space="preserve">The template is </w:t>
-      </w:r>
-      <w:r>
-        <w:rPr>
-          <w:b/>
-          <w:lang w:val="en-US"/>
-        </w:rPr>
-        <w:t>designed</w:t>
-      </w:r>
-      <w:r>
-        <w:rPr>
-          <w:b/>
-          <w:lang w:val="en-US"/>
-        </w:rPr>
-        <w:t xml:space="preserve"> for,</w:t>
-      </w:r>
-      <w:r>
-        <w:rPr>
-          <w:b/>
-          <w:lang w:val="en-US"/>
-        </w:rPr>
-        <w:t xml:space="preserve"> but not limited to</w:t>
-      </w:r>
-      <w:r>
-        <w:rPr>
-          <w:b/>
-          <w:lang w:val="en-US"/>
-        </w:rPr>
-        <w:t>,</w:t>
-      </w:r>
-      <w:r>
-        <w:rPr>
-          <w:b/>
-          <w:lang w:val="en-US"/>
-        </w:rPr>
-        <w:t xml:space="preserve"> </w:t>
-      </w:r>
-      <w:r>
-        <w:rPr>
-          <w:b/>
-          <w:lang w:val="en-US"/>
-        </w:rPr>
-        <w:t>six</w:t>
-      </w:r>
-      <w:r>
-        <w:rPr>
-          <w:b/>
-          <w:lang w:val="en-US"/>
-        </w:rPr>
-        <w:t xml:space="preserve"> authors.</w:t>
-      </w:r>
-      <w:r>
-        <w:rPr>
-          <w:lang w:val="en-US"/>
-        </w:rPr>
-        <w:t xml:space="preserve"> </w:t>
-      </w:r>
-      <w:r>
-        <w:rPr>
-          <w:lang w:val="en-US"/>
-        </w:rPr>
-        <w:t xml:space="preserve">A minimum of one author is required for all conference articles. </w:t>
-      </w:r>
-      <w:r>
-        <w:rPr>
-          <w:lang w:val="en-US"/>
-        </w:rPr>
-        <w:t>Author names should be listed starting from left to right and then moving down to the next line. This is the author sequence that will be used in future citations and by indexing services. Names should not be listed in columns nor group by affiliation.</w:t>
-      </w:r>
-      <w:r>
-        <w:rPr>
-          <w:lang w:val="en-US"/>
-        </w:rPr>
-        <w:t xml:space="preserve"> </w:t>
-      </w:r>
-      <w:r>
-        <w:rPr>
-          <w:lang w:val="en-US"/>
-        </w:rPr>
-        <w:t>Please keep your affiliations as succinct as possible (for example, do not differentiate among departments of the same organization).</w:t>
-      </w:r>
-    </w:p>
-    <w:p>
-      <w:pPr>
-        <w:pStyle w:val="Overskrift3"/>
-      </w:pPr>
-      <w:r>
-        <w:t xml:space="preserve">For papers with more than six authors: </w:t>
-      </w:r>
-      <w:r>
-        <w:rPr>
-          <w:i w:val="0"/>
-        </w:rPr>
-        <w:t>Add author names horizontally, moving to a third row if needed for more than 8 authors.</w:t>
-      </w:r>
-    </w:p>
-    <w:p>
-      <w:pPr>
-        <w:pStyle w:val="Overskrift3"/>
-      </w:pPr>
-      <w:r>
+        <w:ind w:start="36pt" w:firstLine="0pt"/>
+        <w:rPr>
+          <w:lang w:val="en-US"/>
+        </w:rPr>
+      </w:pPr>
+      <w:r>
+        <w:rPr>
+          <w:lang w:val="en-US"/>
+        </w:rPr>
+        <w:t>A group contains a bundle of submissions posted by users of the group. It also contains information about a certain group in form of identification and other attributes such as the group ID and name</w:t>
+      </w:r>
+    </w:p>
+    <w:p>
+      <w:pPr>
+        <w:pStyle w:val="Brdtekst"/>
+        <w:numPr>
+          <w:ilvl w:val="0"/>
+          <w:numId w:val="26"/>
+        </w:numPr>
+        <w:rPr>
+          <w:lang w:val="en-US"/>
+        </w:rPr>
+      </w:pPr>
+      <w:r>
+        <w:rPr>
+          <w:lang w:val="en-US"/>
+        </w:rPr>
+        <w:t>Submission</w:t>
+      </w:r>
+    </w:p>
+    <w:p>
+      <w:pPr>
+        <w:pStyle w:val="Brdtekst"/>
+        <w:ind w:start="36pt" w:firstLine="0pt"/>
+        <w:rPr>
+          <w:lang w:val="en-US"/>
+        </w:rPr>
+      </w:pPr>
+      <w:r>
+        <w:rPr>
+          <w:lang w:val="en-US"/>
+        </w:rPr>
+        <w:t xml:space="preserve">A submission is posted by one user and is assumed to be in text format with the possibility of further extension to multiple other formats like images and links in the future. It has multiple useful information </w:t>
+      </w:r>
+      <w:r>
+        <w:rPr>
+          <w:lang w:val="en-US"/>
+        </w:rPr>
         <w:lastRenderedPageBreak/>
-        <w:t xml:space="preserve">For </w:t>
-      </w:r>
-      <w:r>
-        <w:t xml:space="preserve">papers with less than </w:t>
-      </w:r>
-      <w:r>
-        <w:t>six</w:t>
-      </w:r>
-      <w:r>
-        <w:t xml:space="preserve"> authors</w:t>
-      </w:r>
-      <w:r>
-        <w:t xml:space="preserve">: </w:t>
-      </w:r>
-      <w:r>
-        <w:rPr>
-          <w:i w:val="0"/>
-        </w:rPr>
-        <w:t>To change the default, adjust the template as follows.</w:t>
-      </w:r>
-    </w:p>
-    <w:p>
-      <w:pPr>
-        <w:pStyle w:val="Overskrift4"/>
-      </w:pPr>
-      <w:r>
-        <w:t xml:space="preserve">Selection: </w:t>
-      </w:r>
-      <w:r>
-        <w:rPr>
-          <w:i w:val="0"/>
-        </w:rPr>
-        <w:t>Highlight all author and affiliation lines.</w:t>
-      </w:r>
-    </w:p>
-    <w:p>
-      <w:pPr>
-        <w:pStyle w:val="Overskrift4"/>
-      </w:pPr>
-      <w:r>
-        <w:t xml:space="preserve">Change number of columns: </w:t>
-      </w:r>
-      <w:r>
-        <w:rPr>
-          <w:i w:val="0"/>
-        </w:rPr>
-        <w:t xml:space="preserve">Select the Columns icon from the MS Word Standard toolbar and then select </w:t>
-      </w:r>
-      <w:r>
-        <w:rPr>
-          <w:i w:val="0"/>
-        </w:rPr>
-        <w:t>the correct number of columns</w:t>
-      </w:r>
-      <w:r>
-        <w:rPr>
-          <w:i w:val="0"/>
-        </w:rPr>
-        <w:t xml:space="preserve"> from the selection palette.</w:t>
-      </w:r>
-    </w:p>
-    <w:p>
-      <w:pPr>
-        <w:pStyle w:val="Overskrift4"/>
-        <w:rPr>
-          <w:i w:val="0"/>
-        </w:rPr>
-      </w:pPr>
-      <w:r>
-        <w:t xml:space="preserve">Deletion: </w:t>
-      </w:r>
-      <w:r>
-        <w:rPr>
-          <w:i w:val="0"/>
-        </w:rPr>
-        <w:t xml:space="preserve">Delete the author and affiliation lines for the </w:t>
-      </w:r>
-      <w:r>
-        <w:rPr>
-          <w:i w:val="0"/>
-        </w:rPr>
-        <w:t>extra authors.</w:t>
-      </w:r>
-    </w:p>
-    <w:p>
-      <w:pPr>
-        <w:jc w:val="start"/>
-        <w:rPr>
-          <w:i/>
-          <w:iCs/>
+        <w:t>stored in its attributes such as the current number of- comments, and -upvotes on this submission, along with information about the author of this submission and other identity attributes.</w:t>
+      </w:r>
+    </w:p>
+    <w:p>
+      <w:pPr>
+        <w:pStyle w:val="Brdtekst"/>
+        <w:numPr>
+          <w:ilvl w:val="0"/>
+          <w:numId w:val="26"/>
+        </w:numPr>
+        <w:rPr>
+          <w:lang w:val="en-US"/>
+        </w:rPr>
+      </w:pPr>
+      <w:r>
+        <w:rPr>
+          <w:lang w:val="en-US"/>
+        </w:rPr>
+        <w:t>Comment</w:t>
+      </w:r>
+    </w:p>
+    <w:p>
+      <w:pPr>
+        <w:pStyle w:val="Brdtekst"/>
+        <w:ind w:start="36pt" w:firstLine="0pt"/>
+        <w:rPr>
+          <w:lang w:val="en-US"/>
+        </w:rPr>
+      </w:pPr>
+      <w:r>
+        <w:rPr>
+          <w:lang w:val="en-US"/>
+        </w:rPr>
+        <w:t>The comment entity is very similar to the submission entity containing a body text, identification and author and location information. However, it has an additional feature which its ability to be a parent and/or a child of another comment. This means that comments can be modelled as tree that can grow unlimited.</w:t>
+      </w:r>
+    </w:p>
+    <w:p>
+      <w:pPr>
+        <w:pStyle w:val="Brdtekst"/>
+        <w:rPr>
+          <w:lang w:val="en-US"/>
+        </w:rPr>
+      </w:pPr>
+    </w:p>
+    <w:p>
+      <w:pPr>
+        <w:pStyle w:val="Brdtekst"/>
+        <w:ind w:firstLine="0pt"/>
+        <w:rPr>
+          <w:lang w:val="en-US"/>
+        </w:rPr>
+      </w:pPr>
+      <w:r>
+        <w:rPr>
+          <w:lang w:val="en-US"/>
+        </w:rPr>
+        <w:t xml:space="preserve">The figure below shows a diagram of an entity-relationship model that will make the base of our data structure further on in this research. In addition to the </w:t>
+      </w:r>
+      <w:r>
+        <w:rPr>
+          <w:lang w:val="en-US"/>
+        </w:rPr>
+        <w:t>four</w:t>
+      </w:r>
+      <w:r>
+        <w:rPr>
+          <w:lang w:val="en-US"/>
+        </w:rPr>
+        <w:t xml:space="preserve"> entities explained earlier in this section,</w:t>
+      </w:r>
+      <w:r>
+        <w:rPr>
+          <w:lang w:val="en-US"/>
+        </w:rPr>
+        <w:t xml:space="preserve"> four </w:t>
+      </w:r>
+      <w:r>
+        <w:rPr>
+          <w:lang w:val="en-US"/>
+        </w:rPr>
+        <w:t xml:space="preserve">relationships bind these entities together defining their relations to each other. A network can contain multiple groups, and a group can contain multiple </w:t>
+      </w:r>
+      <w:r>
+        <w:rPr>
+          <w:lang w:val="en-US"/>
+        </w:rPr>
+        <w:t>submissions or posts, where users can either comment on those submissions or on other comments that is a child descendant of the comment tree of a certain submission.</w:t>
+      </w:r>
+    </w:p>
+    <w:p>
+      <w:pPr>
+        <w:pStyle w:val="Brdtekst"/>
+        <w:ind w:firstLine="0pt"/>
+        <w:rPr>
+          <w:lang w:val="en-US"/>
+        </w:rPr>
+      </w:pPr>
+    </w:p>
+    <w:p>
+      <w:pPr>
+        <w:pStyle w:val="Brdtekst"/>
+        <w:ind w:firstLine="0pt"/>
+        <w:rPr>
+          <w:lang w:val="en-US"/>
+        </w:rPr>
+      </w:pPr>
+      <w:r>
+        <w:rPr>
           <w:noProof/>
-        </w:rPr>
-      </w:pPr>
-    </w:p>
-    <w:p>
-      <w:pPr>
-        <w:pStyle w:val="Overskrift2"/>
-      </w:pPr>
-      <w:r>
-        <w:t>Identify the Headings</w:t>
-      </w:r>
-    </w:p>
-    <w:p>
-      <w:pPr>
-        <w:pStyle w:val="Brdtekst"/>
-        <w:rPr>
-          <w:lang w:val="en-US"/>
-        </w:rPr>
-      </w:pPr>
-      <w:r>
-        <w:rPr>
-          <w:lang w:val="en-US"/>
-        </w:rPr>
-        <w:t>Headings, or heads, are organizational devices that guide the reader through your paper. There are two types: component heads and text heads.</w:t>
-      </w:r>
-    </w:p>
-    <w:p>
-      <w:pPr>
-        <w:pStyle w:val="Brdtekst"/>
-        <w:rPr>
-          <w:lang w:val="en-US"/>
-        </w:rPr>
-      </w:pPr>
-      <w:r>
-        <w:rPr>
-          <w:lang w:val="en-US"/>
-        </w:rPr>
-        <w:t>Component heads identify the different components of your paper and are not topically subordinate to each other. Examples include Acknowledgments and References and, for these, the correct style to use is “Heading 5”. Use “figure caption” for your Figure captions, and “table head” for your table title. Run-in heads, such as “Abstract”, will require you to apply a style (in this case, italic) in addition to the style provided by the drop down menu to differentiate the head from the text.</w:t>
-      </w:r>
-    </w:p>
-    <w:p>
-      <w:pPr>
-        <w:pStyle w:val="Brdtekst"/>
-        <w:rPr>
-          <w:lang w:val="en-US"/>
-        </w:rPr>
-      </w:pPr>
-      <w:r>
-        <w:rPr>
-          <w:lang w:val="en-US"/>
-        </w:rPr>
-        <w:t>Text heads organize the topics on a relational, hierarchical basis. For example, the paper title is the primary text head because all subsequent material relates and elaborates on this one topic. If there are two or more sub-topics, the next level head (uppercase Roman numerals) should be used and, conversely, if there are not at least two sub-topics, then no subheads should be introduced. Styles named “Heading 1”, “Heading 2”, “Heading 3”, and “Heading 4” are prescribed.</w:t>
-      </w:r>
-    </w:p>
-    <w:p>
-      <w:pPr>
-        <w:pStyle w:val="Overskrift2"/>
-      </w:pPr>
-      <w:r>
-        <w:t>Figures and Tables</w:t>
-      </w:r>
-    </w:p>
-    <w:p>
-      <w:pPr>
-        <w:pStyle w:val="Overskrift4"/>
-      </w:pPr>
-      <w:r>
-        <w:t xml:space="preserve"> </w:t>
-      </w:r>
-      <w:r>
-        <w:t xml:space="preserve">Positioning Figures and Tables: </w:t>
-      </w:r>
-      <w:r>
-        <w:rPr>
-          <w:i w:val="0"/>
-        </w:rPr>
-        <w:t>Place figures and tables at the top and bottom of columns. Avoid placing them in the middle of columns. Large figures and tables may span across both columns. Figure captions should be below the figures; table heads should appear above the tables. Insert figures and tables after they are cited in the text. Use the abbreviation “Fig. 1”, even at the beginning of a sentence.</w:t>
-      </w:r>
-    </w:p>
-    <w:p>
-      <w:pPr>
-        <w:pStyle w:val="tablehead"/>
-      </w:pPr>
-      <w:r>
-        <w:t>Table Type Styles</w:t>
-      </w:r>
-    </w:p>
-    <w:tbl>
-      <w:tblPr>
-        <w:tblW w:w="0pt" w:type="dxa"/>
-        <w:jc w:val="center"/>
-        <w:tblBorders>
-          <w:top w:val="single" w:sz="2" w:space="0" w:color="auto"/>
-          <w:start w:val="single" w:sz="2" w:space="0" w:color="auto"/>
-          <w:bottom w:val="single" w:sz="2" w:space="0" w:color="auto"/>
-          <w:end w:val="single" w:sz="2" w:space="0" w:color="auto"/>
-          <w:insideH w:val="single" w:sz="2" w:space="0" w:color="auto"/>
-          <w:insideV w:val="single" w:sz="2" w:space="0" w:color="auto"/>
-        </w:tblBorders>
-        <w:tblLayout w:type="fixed"/>
-        <w:tblLook w:firstRow="0" w:lastRow="0" w:firstColumn="0" w:lastColumn="0" w:noHBand="0" w:noVBand="0"/>
-      </w:tblPr>
-      <w:tblGrid>
-        <w:gridCol w:w="720"/>
-        <w:gridCol w:w="2340"/>
-        <w:gridCol w:w="900"/>
-        <w:gridCol w:w="900"/>
-      </w:tblGrid>
-      <w:tr>
-        <w:trPr>
-          <w:cantSplit/>
-          <w:trHeight w:val="240"/>
-          <w:tblHeader/>
-          <w:jc w:val="center"/>
-        </w:trPr>
-        <w:tc>
-          <w:tcPr>
-            <w:tcW w:w="36pt" w:type="dxa"/>
-            <w:vMerge w:val="restart"/>
-            <w:vAlign w:val="center"/>
-          </w:tcPr>
-          <w:p>
-            <w:pPr>
-              <w:pStyle w:val="tablecolhead"/>
-            </w:pPr>
-            <w:r>
-              <w:t>Table Head</w:t>
-            </w:r>
-          </w:p>
-        </w:tc>
-        <w:tc>
-          <w:tcPr>
-            <w:tcW w:w="207pt" w:type="dxa"/>
-            <w:gridSpan w:val="3"/>
-            <w:vAlign w:val="center"/>
-          </w:tcPr>
-          <w:p>
-            <w:pPr>
-              <w:pStyle w:val="tablecolhead"/>
-            </w:pPr>
-            <w:r>
-              <w:t>Table Column Head</w:t>
-            </w:r>
-          </w:p>
-        </w:tc>
-      </w:tr>
-      <w:tr>
-        <w:trPr>
-          <w:cantSplit/>
-          <w:trHeight w:val="240"/>
-          <w:tblHeader/>
-          <w:jc w:val="center"/>
-        </w:trPr>
-        <w:tc>
-          <w:tcPr>
-            <w:tcW w:w="36pt" w:type="dxa"/>
-            <w:vMerge/>
-          </w:tcPr>
-          <w:p>
-            <w:pPr>
-              <w:rPr>
-                <w:sz w:val="16"/>
-                <w:szCs w:val="16"/>
-              </w:rPr>
-            </w:pPr>
-          </w:p>
-        </w:tc>
-        <w:tc>
-          <w:tcPr>
-            <w:tcW w:w="117pt" w:type="dxa"/>
-            <w:vAlign w:val="center"/>
-          </w:tcPr>
-          <w:p>
-            <w:pPr>
-              <w:pStyle w:val="tablecolsubhead"/>
-            </w:pPr>
-            <w:r>
-              <w:t>Table column subhead</w:t>
-            </w:r>
-          </w:p>
-        </w:tc>
-        <w:tc>
-          <w:tcPr>
-            <w:tcW w:w="45pt" w:type="dxa"/>
-            <w:vAlign w:val="center"/>
-          </w:tcPr>
-          <w:p>
-            <w:pPr>
-              <w:pStyle w:val="tablecolsubhead"/>
-            </w:pPr>
-            <w:r>
-              <w:t>Subhead</w:t>
-            </w:r>
-          </w:p>
-        </w:tc>
-        <w:tc>
-          <w:tcPr>
-            <w:tcW w:w="45pt" w:type="dxa"/>
-            <w:vAlign w:val="center"/>
-          </w:tcPr>
-          <w:p>
-            <w:pPr>
-              <w:pStyle w:val="tablecolsubhead"/>
-            </w:pPr>
-            <w:r>
-              <w:t>Subhead</w:t>
-            </w:r>
-          </w:p>
-        </w:tc>
-      </w:tr>
-      <w:tr>
-        <w:trPr>
-          <w:trHeight w:val="320"/>
-          <w:jc w:val="center"/>
-        </w:trPr>
-        <w:tc>
-          <w:tcPr>
-            <w:tcW w:w="36pt" w:type="dxa"/>
-            <w:vAlign w:val="center"/>
-          </w:tcPr>
-          <w:p>
-            <w:pPr>
-              <w:pStyle w:val="tablecopy"/>
-              <w:rPr>
-                <w:sz w:val="8"/>
-                <w:szCs w:val="8"/>
-              </w:rPr>
-            </w:pPr>
-            <w:r>
-              <w:t>copy</w:t>
-            </w:r>
-          </w:p>
-        </w:tc>
-        <w:tc>
-          <w:tcPr>
-            <w:tcW w:w="117pt" w:type="dxa"/>
-            <w:vAlign w:val="center"/>
-          </w:tcPr>
-          <w:p>
-            <w:pPr>
-              <w:pStyle w:val="tablecopy"/>
-            </w:pPr>
-            <w:r>
-              <w:t>More table copy</w:t>
-            </w:r>
-            <w:r>
-              <w:rPr>
-                <w:vertAlign w:val="superscript"/>
-              </w:rPr>
-              <w:t>a</w:t>
-            </w:r>
-          </w:p>
-        </w:tc>
-        <w:tc>
-          <w:tcPr>
-            <w:tcW w:w="45pt" w:type="dxa"/>
-            <w:vAlign w:val="center"/>
-          </w:tcPr>
-          <w:p>
-            <w:pPr>
-              <w:rPr>
-                <w:sz w:val="16"/>
-                <w:szCs w:val="16"/>
-              </w:rPr>
-            </w:pPr>
-          </w:p>
-        </w:tc>
-        <w:tc>
-          <w:tcPr>
-            <w:tcW w:w="45pt" w:type="dxa"/>
-            <w:vAlign w:val="center"/>
-          </w:tcPr>
-          <w:p>
-            <w:pPr>
-              <w:rPr>
-                <w:sz w:val="16"/>
-                <w:szCs w:val="16"/>
-              </w:rPr>
-            </w:pPr>
-          </w:p>
-        </w:tc>
-      </w:tr>
-    </w:tbl>
-    <w:p>
-      <w:pPr>
-        <w:pStyle w:val="tablefootnote"/>
-      </w:pPr>
-      <w:r>
-        <w:rPr>
-          <w:noProof/>
+          <w:lang w:val="en-US"/>
         </w:rPr>
         <w:drawing>
-          <wp:anchor distT="0" distB="0" distL="114300" distR="114300" simplePos="0" relativeHeight="251657728" behindDoc="1" locked="0" layoutInCell="1" allowOverlap="1" wp14:anchorId="3471ECE9" wp14:editId="119A8462">
-            <wp:simplePos x="0" y="0"/>
-            <wp:positionH relativeFrom="column">
-              <wp:align>right</wp:align>
-            </wp:positionH>
-            <wp:positionV relativeFrom="paragraph">
-              <wp:posOffset>134836</wp:posOffset>
-            </wp:positionV>
-            <wp:extent cx="3200400" cy="1143000"/>
-            <wp:effectExtent l="0" t="0" r="19050" b="19050"/>
-            <wp:wrapTight wrapText="bothSides">
-              <wp:wrapPolygon edited="0">
-                <wp:start x="0" y="0"/>
-                <wp:lineTo x="0" y="21600"/>
-                <wp:lineTo x="21600" y="21600"/>
-                <wp:lineTo x="21600" y="0"/>
-                <wp:lineTo x="0" y="0"/>
-              </wp:wrapPolygon>
-            </wp:wrapTight>
-            <wp:docPr id="1" name="Text Box 8"/>
+          <wp:inline distT="0" distB="0" distL="0" distR="0" wp14:anchorId="64443035" wp14:editId="17D50FF0">
+            <wp:extent cx="3195955" cy="3591764"/>
+            <wp:effectExtent l="0" t="0" r="4445" b="8890"/>
+            <wp:docPr id="3" name="Bilde 3"/>
             <wp:cNvGraphicFramePr>
-              <a:graphicFrameLocks xmlns:a="http://purl.oclc.org/ooxml/drawingml/main"/>
+              <a:graphicFrameLocks xmlns:a="http://purl.oclc.org/ooxml/drawingml/main" noChangeAspect="1"/>
             </wp:cNvGraphicFramePr>
             <a:graphic xmlns:a="http://purl.oclc.org/ooxml/drawingml/main">
-              <a:graphicData uri="http://schemas.microsoft.com/office/word/2010/wordprocessingShape">
-                <wp:wsp>
-                  <wp:cNvSpPr txBox="1">
-                    <a:spLocks noChangeArrowheads="1"/>
-                  </wp:cNvSpPr>
-                  <wp:spPr bwMode="auto">
+              <a:graphicData uri="http://purl.oclc.org/ooxml/drawingml/picture">
+                <pic:pic xmlns:pic="http://purl.oclc.org/ooxml/drawingml/picture">
+                  <pic:nvPicPr>
+                    <pic:cNvPr id="3" name="Bilde 3"/>
+                    <pic:cNvPicPr/>
+                  </pic:nvPicPr>
+                  <pic:blipFill>
+                    <a:blip r:embed="rId10" cstate="print">
+                      <a:extLst>
+                        <a:ext uri="{28A0092B-C50C-407E-A947-70E740481C1C}">
+                          <a14:useLocalDpi xmlns:a14="http://schemas.microsoft.com/office/drawing/2010/main" val="0"/>
+                        </a:ext>
+                      </a:extLst>
+                    </a:blip>
+                    <a:stretch>
+                      <a:fillRect/>
+                    </a:stretch>
+                  </pic:blipFill>
+                  <pic:spPr>
                     <a:xfrm>
                       <a:off x="0" y="0"/>
-                      <a:ext cx="3200400" cy="1143000"/>
+                      <a:ext cx="3199361" cy="3595592"/>
                     </a:xfrm>
                     <a:prstGeom prst="rect">
                       <a:avLst/>
                     </a:prstGeom>
-                    <a:solidFill>
-                      <a:srgbClr val="FFFFFF"/>
-                    </a:solidFill>
-                    <a:ln w="9525">
-                      <a:solidFill>
-                        <a:srgbClr val="000000"/>
-                      </a:solidFill>
-                      <a:miter lim="800%"/>
-                      <a:headEnd/>
-                      <a:tailEnd/>
-                    </a:ln>
-                  </wp:spPr>
-                  <wp:txbx>
-                    <wne:txbxContent>
-                      <w:p>
-                        <w:pPr>
-                          <w:pStyle w:val="Brdtekst"/>
-                        </w:pPr>
-                        <w:r>
-                          <w:t>We suggest that you use a text box to insert a graphic (which is ideally a 300 dpi TIFF or EPS file, with all fonts embedded) because, in an MSW document, this method is somewhat more stable than directly inserting a picture.</w:t>
-                        </w:r>
-                      </w:p>
-                      <w:p>
-                        <w:pPr>
-                          <w:pStyle w:val="Brdtekst"/>
-                        </w:pPr>
-                        <w:r>
-                          <w:t>To have non-visible rules on your frame, use the MSWord “Format” pull-down menu, select Text Box &gt; Colors and Lines to choose No Fill and No Line.</w:t>
-                        </w:r>
-                      </w:p>
-                    </wne:txbxContent>
-                  </wp:txbx>
-                  <wp:bodyPr rot="0" vert="horz" wrap="square" lIns="91440" tIns="45720" rIns="91440" bIns="45720" anchor="t" anchorCtr="0" upright="1">
-                    <a:noAutofit/>
-                  </wp:bodyPr>
-                </wp:wsp>
+                  </pic:spPr>
+                </pic:pic>
               </a:graphicData>
             </a:graphic>
-            <wp14:sizeRelH relativeFrom="page">
-              <wp14:pctWidth>0%</wp14:pctWidth>
-            </wp14:sizeRelH>
-            <wp14:sizeRelV relativeFrom="page">
-              <wp14:pctHeight>0%</wp14:pctHeight>
-            </wp14:sizeRelV>
-          </wp:anchor>
+          </wp:inline>
         </w:drawing>
       </w:r>
-      <w:r>
-        <w:t>Sample of a Table footnote. (</w:t>
-      </w:r>
-      <w:r>
-        <w:rPr>
-          <w:i/>
-        </w:rPr>
-        <w:t>Table footnote</w:t>
-      </w:r>
-      <w:r>
-        <w:t>)</w:t>
-      </w:r>
-    </w:p>
-    <w:p>
-      <w:pPr>
-        <w:pStyle w:val="figurecaption"/>
-      </w:pPr>
-      <w:r>
-        <w:t xml:space="preserve">Example of a figure caption. </w:t>
-      </w:r>
-      <w:r>
-        <w:rPr>
-          <w:iCs/>
-        </w:rPr>
-        <w:t>(</w:t>
-      </w:r>
-      <w:r>
-        <w:rPr>
-          <w:i/>
-          <w:iCs/>
-        </w:rPr>
-        <w:t>figure caption</w:t>
-      </w:r>
-      <w:r>
-        <w:rPr>
-          <w:iCs/>
-        </w:rPr>
-        <w:t>)</w:t>
-      </w:r>
     </w:p>
     <w:p>
       <w:pPr>
         <w:pStyle w:val="Brdtekst"/>
-        <w:rPr>
-          <w:lang w:val="en-US"/>
-        </w:rPr>
-      </w:pPr>
-      <w:r>
-        <w:rPr>
-          <w:lang w:val="en-US"/>
-        </w:rPr>
-        <w:t>Figure Labels: Use 8 point Times New Roman for Figure labels. Use words rather than symbols or abbreviations when writing Figure axis labels to avoid confusing the reader. As an example, write the quantity “Magnetization”, or “Magnetization, M”, not just “M”. If including units in the label, present them within parentheses. Do not label axes only with units. In the example, write “Magnetization (A/m)” or “Magnetization {A[m(1)]}”, not just “A/m”. Do not label axes</w:t>
-      </w:r>
-      <w:r>
-        <w:rPr>
-          <w:lang w:val="en-US"/>
-        </w:rPr>
-        <w:t xml:space="preserve"> with a ratio of quantities and units. For example, write “Temperature (K)”, not “Temperature/K”.</w:t>
-      </w:r>
-    </w:p>
-    <w:p>
-      <w:pPr>
-        <w:pStyle w:val="Overskrift5"/>
-      </w:pPr>
-      <w:r>
-        <w:t xml:space="preserve">Acknowledgment </w:t>
-      </w:r>
-      <w:r>
-        <w:rPr>
-          <w:i/>
-          <w:iCs/>
-        </w:rPr>
-        <w:t>(</w:t>
-      </w:r>
-      <w:r>
-        <w:rPr>
-          <w:i/>
-          <w:iCs/>
-          <w:smallCaps w:val="0"/>
-        </w:rPr>
-        <w:t>Heading 5</w:t>
-      </w:r>
-      <w:r>
-        <w:rPr>
-          <w:i/>
-          <w:iCs/>
-        </w:rPr>
-        <w:t>)</w:t>
-      </w:r>
+        <w:ind w:firstLine="0pt"/>
+        <w:rPr>
+          <w:lang w:val="en-US"/>
+        </w:rPr>
+      </w:pPr>
     </w:p>
     <w:p>
       <w:pPr>
         <w:pStyle w:val="Brdtekst"/>
-        <w:rPr>
-          <w:lang w:val="en-US"/>
-        </w:rPr>
-      </w:pPr>
-      <w:r>
-        <w:rPr>
-          <w:lang w:val="en-US"/>
-        </w:rPr>
-        <w:t>The preferred spelling of the word “acknowledgment” in America is without an “e” after the “g</w:t>
-      </w:r>
-      <w:r>
-        <w:rPr>
-          <w:lang w:val="en-US"/>
-        </w:rPr>
-        <w:t>”. Avoid the stilted expression “o</w:t>
-      </w:r>
-      <w:r>
-        <w:rPr>
-          <w:lang w:val="en-US"/>
-        </w:rPr>
-        <w:t xml:space="preserve">ne of us (R. B. G.) thanks </w:t>
-      </w:r>
-      <w:r>
-        <w:rPr>
-          <w:lang w:val="en-US"/>
-        </w:rPr>
-        <w:t xml:space="preserve">...”.  </w:t>
-      </w:r>
-      <w:r>
-        <w:rPr>
-          <w:lang w:val="en-US"/>
-        </w:rPr>
-        <w:t>Instead, try “R. B. G. thanks</w:t>
-      </w:r>
-      <w:r>
-        <w:rPr>
-          <w:lang w:val="en-US"/>
-        </w:rPr>
-        <w:t>...</w:t>
-      </w:r>
-      <w:r>
-        <w:rPr>
-          <w:lang w:val="en-US"/>
-        </w:rPr>
-        <w:t>”.</w:t>
-      </w:r>
+        <w:ind w:firstLine="0pt"/>
+        <w:rPr>
+          <w:lang w:val="en-US"/>
+        </w:rPr>
+      </w:pPr>
+      <w:r>
+        <w:rPr>
+          <w:lang w:val="en-US"/>
+        </w:rPr>
+        <w:t>Most of the popular social media platforms contains the four identified entities in this ER-model, although they might have a different name or from such as a company page on LinkedIn or a user profile on Facebook, both can be treated as groups just like Reddit Groups as well.</w:t>
+      </w:r>
+    </w:p>
+    <w:p>
+      <w:pPr>
+        <w:pStyle w:val="Brdtekst"/>
+        <w:ind w:firstLine="0pt"/>
+        <w:rPr>
+          <w:lang w:val="en-US"/>
+        </w:rPr>
+      </w:pPr>
+      <w:r>
+        <w:rPr>
+          <w:lang w:val="en-US"/>
+        </w:rPr>
+        <w:t xml:space="preserve">The attributes of entities open for more flexibility as we might have the need to extend or shrink our ER-model in the future </w:t>
+      </w:r>
+      <w:proofErr w:type="gramStart"/>
+      <w:r>
+        <w:rPr>
+          <w:lang w:val="en-US"/>
+        </w:rPr>
+        <w:t>i.e.</w:t>
+      </w:r>
+      <w:proofErr w:type="gramEnd"/>
       <w:r>
         <w:rPr>
           <w:lang w:val="en-US"/>
@@ -3825,26 +3534,163 @@
         <w:rPr>
           <w:lang w:val="en-US"/>
         </w:rPr>
-        <w:t>Put spons</w:t>
-      </w:r>
-      <w:r>
-        <w:rPr>
-          <w:lang w:val="en-US"/>
-        </w:rPr>
-        <w:t>or acknowledgments in the unnum</w:t>
-      </w:r>
-      <w:r>
-        <w:rPr>
-          <w:lang w:val="en-US"/>
-        </w:rPr>
-        <w:t>bered footnote on the first page.</w:t>
-      </w:r>
-      <w:r>
-        <w:rPr>
-          <w:lang w:val="en-US"/>
-        </w:rPr>
-        <w:t xml:space="preserve"> </w:t>
-      </w:r>
+        <w:t xml:space="preserve">by not including an upvote attribute or by adding a reaction attribute to </w:t>
+      </w:r>
+      <w:r>
+        <w:rPr>
+          <w:lang w:val="en-US"/>
+        </w:rPr>
+        <w:t xml:space="preserve">submission and comments. But </w:t>
+      </w:r>
+      <w:proofErr w:type="gramStart"/>
+      <w:r>
+        <w:rPr>
+          <w:lang w:val="en-US"/>
+        </w:rPr>
+        <w:t>also</w:t>
+      </w:r>
+      <w:proofErr w:type="gramEnd"/>
+      <w:r>
+        <w:rPr>
+          <w:lang w:val="en-US"/>
+        </w:rPr>
+        <w:t xml:space="preserve"> attributes are generalized to match the most available details about these common entities between the most popular social media platforms.</w:t>
+      </w:r>
+    </w:p>
+    <w:p>
+      <w:pPr>
+        <w:pStyle w:val="Brdtekst"/>
+        <w:ind w:firstLine="0pt"/>
+        <w:rPr>
+          <w:lang w:val="en-US"/>
+        </w:rPr>
+      </w:pPr>
+      <w:r>
+        <w:rPr>
+          <w:lang w:val="en-US"/>
+        </w:rPr>
+        <w:t>Now that we have a ground Entity-Relationship model to base our data structure on, we can proceed into discovering influences between users based of the interactions between them using these entities and relationship roles established in this section. In the next steps we will define what does it been to influence a user and get influenced by another user on a digital platform, then we will construct an algorithm that has multiple dimensions to reveal the strength and type of influences between network users.</w:t>
+      </w:r>
+    </w:p>
+    <w:p>
+      <w:pPr>
+        <w:pStyle w:val="Brdtekst"/>
+        <w:ind w:firstLine="0pt"/>
+        <w:rPr>
+          <w:lang w:val="en-US"/>
+        </w:rPr>
+      </w:pPr>
+    </w:p>
+    <w:p>
+      <w:pPr>
+        <w:pStyle w:val="Overskrift1"/>
+        <w:rPr>
+          <w:highlight w:val="yellow"/>
+        </w:rPr>
+      </w:pPr>
+      <w:r>
+        <w:rPr>
+          <w:highlight w:val="yellow"/>
+        </w:rPr>
+        <w:t>USER</w:t>
+      </w:r>
+      <w:r>
+        <w:rPr>
+          <w:highlight w:val="yellow"/>
+        </w:rPr>
+        <w:t xml:space="preserve"> ACTIVITY THREAD</w:t>
+      </w:r>
+    </w:p>
+    <w:p>
+      <w:pPr>
+        <w:pStyle w:val="Brdtekst"/>
+        <w:ind w:firstLine="0pt"/>
+        <w:rPr>
+          <w:lang w:val="en-US"/>
+        </w:rPr>
+      </w:pPr>
+    </w:p>
+    <w:p>
+      <w:pPr>
+        <w:pStyle w:val="Brdtekst"/>
+        <w:ind w:firstLine="0pt"/>
+        <w:rPr>
+          <w:lang w:val="en-US"/>
+        </w:rPr>
+      </w:pPr>
+    </w:p>
+    <w:p>
+      <w:pPr>
+        <w:pStyle w:val="Overskrift1"/>
+        <w:rPr>
+          <w:highlight w:val="yellow"/>
+        </w:rPr>
+      </w:pPr>
+      <w:r>
+        <w:rPr>
+          <w:highlight w:val="yellow"/>
+        </w:rPr>
+        <w:t>USER ACTIVITY TRE &amp; gRAPH</w:t>
+      </w:r>
+    </w:p>
+    <w:p>
+      <w:pPr>
+        <w:pStyle w:val="Brdtekst"/>
+        <w:ind w:firstLine="0pt"/>
+        <w:rPr>
+          <w:lang w:val="en-US"/>
+        </w:rPr>
+      </w:pPr>
+    </w:p>
+    <w:p>
+      <w:pPr>
+        <w:pStyle w:val="Brdtekst"/>
+        <w:ind w:firstLine="0pt"/>
+        <w:rPr>
+          <w:lang w:val="en-US"/>
+        </w:rPr>
+      </w:pPr>
+    </w:p>
+    <w:p>
+      <w:pPr>
+        <w:pStyle w:val="Overskrift1"/>
+        <w:rPr>
+          <w:highlight w:val="yellow"/>
+        </w:rPr>
+      </w:pPr>
+      <w:r>
+        <w:rPr>
+          <w:highlight w:val="yellow"/>
+        </w:rPr>
+        <w:t>uSER iNFLUENCE gRAPH</w:t>
+      </w:r>
+    </w:p>
+    <w:p>
+      <w:pPr>
+        <w:pStyle w:val="Brdtekst"/>
+        <w:ind w:firstLine="0pt"/>
+        <w:rPr>
+          <w:lang w:val="en-US"/>
+        </w:rPr>
+      </w:pPr>
+    </w:p>
+    <w:p>
+      <w:pPr>
+        <w:pStyle w:val="Brdtekst"/>
+        <w:ind w:firstLine="0pt"/>
+        <w:rPr>
+          <w:lang w:val="en-US"/>
+        </w:rPr>
+      </w:pPr>
+    </w:p>
+    <w:p>
+      <w:pPr>
+        <w:pStyle w:val="Brdtekst"/>
+        <w:ind w:firstLine="0pt"/>
+        <w:rPr>
+          <w:lang w:val="en-US"/>
+        </w:rPr>
+      </w:pPr>
     </w:p>
     <w:p>
       <w:pPr>
@@ -5389,6 +5235,92 @@
     </w:lvl>
   </w:abstractNum>
   <w:abstractNum w:abstractNumId="19" w15:restartNumberingAfterBreak="0">
+    <w:nsid w:val="672C633D"/>
+    <w:multiLevelType w:val="hybridMultilevel"/>
+    <w:tmpl w:val="F4527FC4"/>
+    <w:lvl w:ilvl="0" w:tplc="0414000F">
+      <w:start w:val="1"/>
+      <w:numFmt w:val="decimal"/>
+      <w:lvlText w:val="%1."/>
+      <w:lvlJc w:val="start"/>
+      <w:pPr>
+        <w:ind w:start="36pt" w:hanging="18pt"/>
+      </w:pPr>
+    </w:lvl>
+    <w:lvl w:ilvl="1" w:tplc="04140019" w:tentative="1">
+      <w:start w:val="1"/>
+      <w:numFmt w:val="lowerLetter"/>
+      <w:lvlText w:val="%2."/>
+      <w:lvlJc w:val="start"/>
+      <w:pPr>
+        <w:ind w:start="72pt" w:hanging="18pt"/>
+      </w:pPr>
+    </w:lvl>
+    <w:lvl w:ilvl="2" w:tplc="0414001B" w:tentative="1">
+      <w:start w:val="1"/>
+      <w:numFmt w:val="lowerRoman"/>
+      <w:lvlText w:val="%3."/>
+      <w:lvlJc w:val="end"/>
+      <w:pPr>
+        <w:ind w:start="108pt" w:hanging="9pt"/>
+      </w:pPr>
+    </w:lvl>
+    <w:lvl w:ilvl="3" w:tplc="0414000F" w:tentative="1">
+      <w:start w:val="1"/>
+      <w:numFmt w:val="decimal"/>
+      <w:lvlText w:val="%4."/>
+      <w:lvlJc w:val="start"/>
+      <w:pPr>
+        <w:ind w:start="144pt" w:hanging="18pt"/>
+      </w:pPr>
+    </w:lvl>
+    <w:lvl w:ilvl="4" w:tplc="04140019" w:tentative="1">
+      <w:start w:val="1"/>
+      <w:numFmt w:val="lowerLetter"/>
+      <w:lvlText w:val="%5."/>
+      <w:lvlJc w:val="start"/>
+      <w:pPr>
+        <w:ind w:start="180pt" w:hanging="18pt"/>
+      </w:pPr>
+    </w:lvl>
+    <w:lvl w:ilvl="5" w:tplc="0414001B" w:tentative="1">
+      <w:start w:val="1"/>
+      <w:numFmt w:val="lowerRoman"/>
+      <w:lvlText w:val="%6."/>
+      <w:lvlJc w:val="end"/>
+      <w:pPr>
+        <w:ind w:start="216pt" w:hanging="9pt"/>
+      </w:pPr>
+    </w:lvl>
+    <w:lvl w:ilvl="6" w:tplc="0414000F" w:tentative="1">
+      <w:start w:val="1"/>
+      <w:numFmt w:val="decimal"/>
+      <w:lvlText w:val="%7."/>
+      <w:lvlJc w:val="start"/>
+      <w:pPr>
+        <w:ind w:start="252pt" w:hanging="18pt"/>
+      </w:pPr>
+    </w:lvl>
+    <w:lvl w:ilvl="7" w:tplc="04140019" w:tentative="1">
+      <w:start w:val="1"/>
+      <w:numFmt w:val="lowerLetter"/>
+      <w:lvlText w:val="%8."/>
+      <w:lvlJc w:val="start"/>
+      <w:pPr>
+        <w:ind w:start="288pt" w:hanging="18pt"/>
+      </w:pPr>
+    </w:lvl>
+    <w:lvl w:ilvl="8" w:tplc="0414001B" w:tentative="1">
+      <w:start w:val="1"/>
+      <w:numFmt w:val="lowerRoman"/>
+      <w:lvlText w:val="%9."/>
+      <w:lvlJc w:val="end"/>
+      <w:pPr>
+        <w:ind w:start="324pt" w:hanging="9pt"/>
+      </w:pPr>
+    </w:lvl>
+  </w:abstractNum>
+  <w:abstractNum w:abstractNumId="20" w15:restartNumberingAfterBreak="0">
     <w:nsid w:val="67A61BA6"/>
     <w:multiLevelType w:val="hybridMultilevel"/>
     <w:tmpl w:val="A7C0EE38"/>
@@ -5501,7 +5433,7 @@
       </w:rPr>
     </w:lvl>
   </w:abstractNum>
-  <w:abstractNum w:abstractNumId="20" w15:restartNumberingAfterBreak="0">
+  <w:abstractNum w:abstractNumId="21" w15:restartNumberingAfterBreak="0">
     <w:nsid w:val="6C402C58"/>
     <w:multiLevelType w:val="hybridMultilevel"/>
     <w:tmpl w:val="9A1CA078"/>
@@ -5646,7 +5578,7 @@
       </w:rPr>
     </w:lvl>
   </w:abstractNum>
-  <w:abstractNum w:abstractNumId="21" w15:restartNumberingAfterBreak="0">
+  <w:abstractNum w:abstractNumId="22" w15:restartNumberingAfterBreak="0">
     <w:nsid w:val="6CD32DA8"/>
     <w:multiLevelType w:val="singleLevel"/>
     <w:tmpl w:val="166470C2"/>
@@ -5676,7 +5608,7 @@
     <w:abstractNumId w:val="14"/>
   </w:num>
   <w:num w:numId="2">
-    <w:abstractNumId w:val="20"/>
+    <w:abstractNumId w:val="21"/>
   </w:num>
   <w:num w:numId="3">
     <w:abstractNumId w:val="13"/>
@@ -5697,7 +5629,7 @@
     <w:abstractNumId w:val="18"/>
   </w:num>
   <w:num w:numId="9">
-    <w:abstractNumId w:val="21"/>
+    <w:abstractNumId w:val="22"/>
   </w:num>
   <w:num w:numId="10">
     <w:abstractNumId w:val="15"/>
@@ -5745,6 +5677,9 @@
     <w:abstractNumId w:val="17"/>
   </w:num>
   <w:num w:numId="25">
+    <w:abstractNumId w:val="20"/>
+  </w:num>
+  <w:num w:numId="26">
     <w:abstractNumId w:val="19"/>
   </w:num>
 </w:numbering>

</xml_diff>

<commit_message>
Writing in IV.	DEFINIING A GROUND DATA STRUCTURE
</commit_message>
<xml_diff>
--- a/docs/letter.docx
+++ b/docs/letter.docx
@@ -3191,13 +3191,37 @@
         <w:rPr>
           <w:lang w:val="en-US"/>
         </w:rPr>
-        <w:t>s LinkedIn, Facebook and Reddit, this common functionality is no accident, as these social media platforms most likely inspired from real life social interaction to begin with</w:t>
-      </w:r>
-      <w:r>
-        <w:rPr>
-          <w:lang w:val="en-US"/>
-        </w:rPr>
-        <w:t>, which in turn is a natural advantage for our application.</w:t>
+        <w:t>s LinkedIn, Facebook and Reddit, this common functionality is no accident, as these social media platforms most likely inspired from real life social interaction</w:t>
+      </w:r>
+      <w:r>
+        <w:rPr>
+          <w:lang w:val="en-US"/>
+        </w:rPr>
+        <w:t>s</w:t>
+      </w:r>
+      <w:r>
+        <w:rPr>
+          <w:lang w:val="en-US"/>
+        </w:rPr>
+        <w:t xml:space="preserve"> to begin with</w:t>
+      </w:r>
+      <w:r>
+        <w:rPr>
+          <w:lang w:val="en-US"/>
+        </w:rPr>
+        <w:t xml:space="preserve">, which in turn is a natural advantage for </w:t>
+      </w:r>
+      <w:r>
+        <w:rPr>
+          <w:lang w:val="en-US"/>
+        </w:rPr>
+        <w:t>our</w:t>
+      </w:r>
+      <w:r>
+        <w:rPr>
+          <w:lang w:val="en-US"/>
+        </w:rPr>
+        <w:t xml:space="preserve"> application.</w:t>
       </w:r>
     </w:p>
     <w:p>
@@ -3212,7 +3236,167 @@
         <w:rPr>
           <w:lang w:val="en-US"/>
         </w:rPr>
-        <w:t>After studying the available user functionalities in Reddit compared with these same functionalities on the most popular social media platforms, it is easy to see a big potential for developing a generalized data model that can be used to structure data crawled from any of the applying social media platforms. The model can initially be based on four different entities a user can create and interact to; these entities are:</w:t>
+        <w:t xml:space="preserve">After studying the available user functionalities in Reddit compared with these same functionalities on the most popular social media platforms, it is easy to see a big potential for developing a generalized data model that can be used to structure data crawled from any of the applying social media platforms. </w:t>
+      </w:r>
+      <w:r>
+        <w:rPr>
+          <w:lang w:val="en-US"/>
+        </w:rPr>
+        <w:t>It is there important to consider the desired results of this research before establishing a ground data model.</w:t>
+      </w:r>
+    </w:p>
+    <w:p>
+      <w:pPr>
+        <w:pStyle w:val="Brdtekst"/>
+        <w:ind w:firstLine="0pt"/>
+        <w:rPr>
+          <w:lang w:val="en-US"/>
+        </w:rPr>
+      </w:pPr>
+      <w:r>
+        <w:rPr>
+          <w:lang w:val="en-US"/>
+        </w:rPr>
+        <w:t>Social influence can be defined to be the ability of one society member to change the thoughts or behavior of another society member, and although this definition is simple, the complexity is hidden in the way social influence plays out in real life society. Some people get influenced without any big significant reaction that can be recorded and studied, such influence is said to be passive influence, an example of such influence is reading a newspaper where the reader gets influenced without adding any comments to the content.</w:t>
+      </w:r>
+    </w:p>
+    <w:p>
+      <w:pPr>
+        <w:pStyle w:val="Brdtekst"/>
+        <w:ind w:firstLine="0pt"/>
+        <w:rPr>
+          <w:lang w:val="en-US"/>
+        </w:rPr>
+      </w:pPr>
+      <w:r>
+        <w:rPr>
+          <w:lang w:val="en-US"/>
+        </w:rPr>
+        <w:t>The main goal of this research is to use recorded data from social media to visualize the influence flow between a group of people in a social interaction. For this reason, we are going to look at active social influence where we would expect the person who get influenced to react by submitting an activity on the content of influence. This requires an activity-based model, where activities such as submissions and comments are considered as indicators for social influence.</w:t>
+      </w:r>
+    </w:p>
+    <w:p>
+      <w:pPr>
+        <w:pStyle w:val="Brdtekst"/>
+        <w:ind w:firstLine="0pt"/>
+        <w:rPr>
+          <w:lang w:val="en-US"/>
+        </w:rPr>
+      </w:pPr>
+      <w:r>
+        <w:rPr>
+          <w:lang w:val="en-US"/>
+        </w:rPr>
+        <w:lastRenderedPageBreak/>
+        <w:t xml:space="preserve">The second requirement of this research is the importance of visualizing the flow and direction of influence between members in a social media interaction. For this </w:t>
+      </w:r>
+      <w:r>
+        <w:rPr>
+          <w:lang w:val="en-US"/>
+        </w:rPr>
+        <w:t>purpose,</w:t>
+      </w:r>
+      <w:r>
+        <w:rPr>
+          <w:lang w:val="en-US"/>
+        </w:rPr>
+        <w:t xml:space="preserve"> we will be </w:t>
+      </w:r>
+      <w:r>
+        <w:rPr>
+          <w:lang w:val="en-US"/>
+        </w:rPr>
+        <w:t>building</w:t>
+      </w:r>
+      <w:r>
+        <w:rPr>
+          <w:lang w:val="en-US"/>
+        </w:rPr>
+        <w:t xml:space="preserve"> an interaction-based model that is able to retain the origin</w:t>
+      </w:r>
+      <w:r>
+        <w:rPr>
+          <w:lang w:val="en-US"/>
+        </w:rPr>
+        <w:t xml:space="preserve"> </w:t>
+      </w:r>
+      <w:r>
+        <w:rPr>
+          <w:lang w:val="en-US"/>
+        </w:rPr>
+        <w:t xml:space="preserve">and target of </w:t>
+      </w:r>
+      <w:r>
+        <w:rPr>
+          <w:lang w:val="en-US"/>
+        </w:rPr>
+        <w:t xml:space="preserve">each detected and measured </w:t>
+      </w:r>
+      <w:r>
+        <w:rPr>
+          <w:lang w:val="en-US"/>
+        </w:rPr>
+        <w:t xml:space="preserve">influence, which </w:t>
+      </w:r>
+      <w:r>
+        <w:rPr>
+          <w:lang w:val="en-US"/>
+        </w:rPr>
+        <w:t xml:space="preserve">benefits the </w:t>
+      </w:r>
+      <w:r>
+        <w:rPr>
+          <w:lang w:val="en-US"/>
+        </w:rPr>
+        <w:t>stor</w:t>
+      </w:r>
+      <w:r>
+        <w:rPr>
+          <w:lang w:val="en-US"/>
+        </w:rPr>
+        <w:t>age of</w:t>
+      </w:r>
+      <w:r>
+        <w:rPr>
+          <w:lang w:val="en-US"/>
+        </w:rPr>
+        <w:t xml:space="preserve"> </w:t>
+      </w:r>
+      <w:r>
+        <w:rPr>
+          <w:lang w:val="en-US"/>
+        </w:rPr>
+        <w:t xml:space="preserve">influence </w:t>
+      </w:r>
+      <w:r>
+        <w:rPr>
+          <w:lang w:val="en-US"/>
+        </w:rPr>
+        <w:t>direction and in the big picture can be used to visualize the entire flow of social influence between society members.</w:t>
+      </w:r>
+    </w:p>
+    <w:p>
+      <w:pPr>
+        <w:pStyle w:val="Brdtekst"/>
+        <w:ind w:firstLine="0pt"/>
+        <w:rPr>
+          <w:lang w:val="en-US"/>
+        </w:rPr>
+      </w:pPr>
+    </w:p>
+    <w:p>
+      <w:pPr>
+        <w:pStyle w:val="Brdtekst"/>
+        <w:ind w:firstLine="0pt"/>
+        <w:rPr>
+          <w:lang w:val="en-US"/>
+        </w:rPr>
+      </w:pPr>
+      <w:r>
+        <w:rPr>
+          <w:lang w:val="en-US"/>
+        </w:rPr>
+        <w:t>The model can initially be based on four different entities a user can create and interact to; these entities are:</w:t>
       </w:r>
     </w:p>
     <w:p>
@@ -3251,7 +3435,7 @@
         <w:rPr>
           <w:lang w:val="en-US"/>
         </w:rPr>
-        <w:t>information about the crawled social media platform, having this entity, makes it possible to study multiple social media platforms at the same time which increases the flexibility of our design.</w:t>
+        <w:t>information about the crawled social media platform, having this entity, makes it possible to study multiple social media platforms at the same time which increases the flexibility of design.</w:t>
       </w:r>
     </w:p>
     <w:p>
@@ -3286,6 +3470,12 @@
         </w:rPr>
         <w:t>A group contains a bundle of submissions posted by users of the group. It also contains information about a certain group in form of identification and other attributes such as the group ID and name</w:t>
       </w:r>
+      <w:r>
+        <w:rPr>
+          <w:lang w:val="en-US"/>
+        </w:rPr>
+        <w:t>.</w:t>
+      </w:r>
     </w:p>
     <w:p>
       <w:pPr>
@@ -3317,14 +3507,7 @@
         <w:rPr>
           <w:lang w:val="en-US"/>
         </w:rPr>
-        <w:t xml:space="preserve">A submission is posted by one user and is assumed to be in text format with the possibility of further extension to multiple other formats like images and links in the future. It has multiple useful information </w:t>
-      </w:r>
-      <w:r>
-        <w:rPr>
-          <w:lang w:val="en-US"/>
-        </w:rPr>
-        <w:lastRenderedPageBreak/>
-        <w:t>stored in its attributes such as the current number of- comments, and -upvotes on this submission, along with information about the author of this submission and other identity attributes.</w:t>
+        <w:t>A submission is posted by one user and is assumed to be in text format with the possibility of further extension to multiple other formats like images and links in the future. It has multiple useful information stored in its attributes such as the current number of- comments, and -upvotes on this submission, along with information about the author of this submission and other identity attributes.</w:t>
       </w:r>
     </w:p>
     <w:p>
@@ -3357,7 +3540,43 @@
         <w:rPr>
           <w:lang w:val="en-US"/>
         </w:rPr>
-        <w:t>The comment entity is very similar to the submission entity containing a body text, identification and author and location information. However, it has an additional feature which its ability to be a parent and/or a child of another comment. This means that comments can be modelled as tree that can grow unlimited.</w:t>
+        <w:t>The comment entity is very similar to the submission entity containing a body text, identification</w:t>
+      </w:r>
+      <w:r>
+        <w:rPr>
+          <w:lang w:val="en-US"/>
+        </w:rPr>
+        <w:t xml:space="preserve"> and </w:t>
+      </w:r>
+      <w:r>
+        <w:rPr>
+          <w:lang w:val="en-US"/>
+        </w:rPr>
+        <w:t xml:space="preserve">author and location information. However, it has an additional feature which its ability to be a parent and/or a child of another comment. This means that comments can be modelled as </w:t>
+      </w:r>
+      <w:r>
+        <w:rPr>
+          <w:lang w:val="en-US"/>
+        </w:rPr>
+        <w:t xml:space="preserve">a </w:t>
+      </w:r>
+      <w:r>
+        <w:rPr>
+          <w:lang w:val="en-US"/>
+        </w:rPr>
+        <w:t>tree</w:t>
+      </w:r>
+      <w:r>
+        <w:rPr>
+          <w:lang w:val="en-US"/>
+        </w:rPr>
+        <w:t xml:space="preserve"> data structure</w:t>
+      </w:r>
+      <w:r>
+        <w:rPr>
+          <w:lang w:val="en-US"/>
+        </w:rPr>
+        <w:t xml:space="preserve"> that can grow unlimited.</w:t>
       </w:r>
     </w:p>
     <w:p>
@@ -3499,7 +3718,63 @@
         <w:rPr>
           <w:lang w:val="en-US"/>
         </w:rPr>
-        <w:t>Most of the popular social media platforms contains the four identified entities in this ER-model, although they might have a different name or from such as a company page on LinkedIn or a user profile on Facebook, both can be treated as groups just like Reddit Groups as well.</w:t>
+        <w:t>Most of the popular social media platforms contains the four identified entities in this ER-model, although they might have a different name</w:t>
+      </w:r>
+      <w:r>
+        <w:rPr>
+          <w:lang w:val="en-US"/>
+        </w:rPr>
+        <w:t xml:space="preserve">, </w:t>
+      </w:r>
+      <w:proofErr w:type="gramStart"/>
+      <w:r>
+        <w:rPr>
+          <w:lang w:val="en-US"/>
+        </w:rPr>
+        <w:t>f</w:t>
+      </w:r>
+      <w:r>
+        <w:rPr>
+          <w:lang w:val="en-US"/>
+        </w:rPr>
+        <w:t>or</w:t>
+      </w:r>
+      <w:r>
+        <w:rPr>
+          <w:lang w:val="en-US"/>
+        </w:rPr>
+        <w:t>m</w:t>
+      </w:r>
+      <w:proofErr w:type="gramEnd"/>
+      <w:r>
+        <w:rPr>
+          <w:lang w:val="en-US"/>
+        </w:rPr>
+        <w:t xml:space="preserve"> </w:t>
+      </w:r>
+      <w:r>
+        <w:rPr>
+          <w:lang w:val="en-US"/>
+        </w:rPr>
+        <w:t xml:space="preserve">or purpose </w:t>
+      </w:r>
+      <w:r>
+        <w:rPr>
+          <w:lang w:val="en-US"/>
+        </w:rPr>
+        <w:t xml:space="preserve">such as a company page on LinkedIn or a user profile on Facebook, both can be treated as groups just like Reddit </w:t>
+      </w:r>
+      <w:r>
+        <w:rPr>
+          <w:lang w:val="en-US"/>
+        </w:rPr>
+        <w:t>g</w:t>
+      </w:r>
+      <w:r>
+        <w:rPr>
+          <w:lang w:val="en-US"/>
+        </w:rPr>
+        <w:t>roups as well.</w:t>
       </w:r>
     </w:p>
     <w:p>
@@ -3536,14 +3811,12 @@
         </w:rPr>
         <w:t xml:space="preserve">submission and comments. But </w:t>
       </w:r>
-      <w:proofErr w:type="gramStart"/>
-      <w:r>
-        <w:rPr>
-          <w:lang w:val="en-US"/>
-        </w:rPr>
-        <w:t>also</w:t>
-      </w:r>
-      <w:proofErr w:type="gramEnd"/>
+      <w:r>
+        <w:rPr>
+          <w:lang w:val="en-US"/>
+        </w:rPr>
+        <w:t>also,</w:t>
+      </w:r>
       <w:r>
         <w:rPr>
           <w:lang w:val="en-US"/>
@@ -3563,7 +3836,55 @@
         <w:rPr>
           <w:lang w:val="en-US"/>
         </w:rPr>
-        <w:t>Now that we have a ground Entity-Relationship model to base our data structure on, we can proceed into discovering influences between users based of the interactions between them using these entities and relationship roles established in this section. In the next steps we will define what does it been to influence a user and get influenced by another user on a digital platform, then we will construct an algorithm that has multiple dimensions to reveal the strength and type of influences between network users.</w:t>
+        <w:t>Now that we have a ground Entity-Relationship model to base our data structure on, we can proceed into discovering influences between users based of the interactions between them using these entities and relationship roles established in this section. In the next steps</w:t>
+      </w:r>
+      <w:r>
+        <w:rPr>
+          <w:lang w:val="en-US"/>
+        </w:rPr>
+        <w:t xml:space="preserve">, </w:t>
+      </w:r>
+      <w:r>
+        <w:rPr>
+          <w:lang w:val="en-US"/>
+        </w:rPr>
+        <w:t xml:space="preserve">we will </w:t>
+      </w:r>
+      <w:r>
+        <w:rPr>
+          <w:lang w:val="en-US"/>
+        </w:rPr>
+        <w:t xml:space="preserve">elaborate the different stages of our method for detecting and extracting social influence on a social media platform, the </w:t>
+      </w:r>
+      <w:r>
+        <w:rPr>
+          <w:lang w:val="en-US"/>
+        </w:rPr>
+        <w:t>algorithm</w:t>
+      </w:r>
+      <w:r>
+        <w:rPr>
+          <w:lang w:val="en-US"/>
+        </w:rPr>
+        <w:t xml:space="preserve">s used in this method have </w:t>
+      </w:r>
+      <w:r>
+        <w:rPr>
+          <w:lang w:val="en-US"/>
+        </w:rPr>
+        <w:t xml:space="preserve">multiple dimensions to reveal the strength and type of influences between </w:t>
+      </w:r>
+      <w:r>
+        <w:rPr>
+          <w:lang w:val="en-US"/>
+        </w:rPr>
+        <w:t>different members</w:t>
+      </w:r>
+      <w:r>
+        <w:rPr>
+          <w:lang w:val="en-US"/>
+        </w:rPr>
+        <w:t>.</w:t>
       </w:r>
     </w:p>
     <w:p>
@@ -3608,6 +3929,38 @@
           <w:lang w:val="en-US"/>
         </w:rPr>
         <w:tab/>
+      </w:r>
+    </w:p>
+    <w:p>
+      <w:pPr>
+        <w:pStyle w:val="Brdtekst"/>
+        <w:ind w:firstLine="0pt"/>
+        <w:rPr>
+          <w:lang w:val="en-US"/>
+        </w:rPr>
+      </w:pPr>
+    </w:p>
+    <w:p>
+      <w:pPr>
+        <w:pStyle w:val="Brdtekst"/>
+        <w:ind w:firstLine="0pt"/>
+        <w:rPr>
+          <w:lang w:val="en-US"/>
+        </w:rPr>
+      </w:pPr>
+    </w:p>
+    <w:p>
+      <w:pPr>
+        <w:pStyle w:val="Brdtekst"/>
+        <w:ind w:firstLine="0pt"/>
+        <w:rPr>
+          <w:lang w:val="en-US"/>
+        </w:rPr>
+      </w:pPr>
+      <w:r>
+        <w:rPr>
+          <w:lang w:val="en-US"/>
+        </w:rPr>
         <w:t xml:space="preserve">Based on our previously established data model, we can observe a clear hierarchy between the </w:t>
       </w:r>
       <w:r>
@@ -3632,7 +3985,14 @@
         <w:rPr>
           <w:lang w:val="en-US"/>
         </w:rPr>
-        <w:t xml:space="preserve"> network, group, submission, and comment. This hierarchy enables us to model </w:t>
+        <w:t xml:space="preserve"> </w:t>
+      </w:r>
+      <w:r>
+        <w:rPr>
+          <w:lang w:val="en-US"/>
+        </w:rPr>
+        <w:lastRenderedPageBreak/>
+        <w:t xml:space="preserve">network, group, submission, and comment. This hierarchy enables us to model </w:t>
       </w:r>
       <w:r>
         <w:rPr>
@@ -3746,7 +4106,6 @@
           <w:noProof/>
           <w:lang w:val="en-US"/>
         </w:rPr>
-        <w:lastRenderedPageBreak/>
         <w:drawing>
           <wp:inline distT="0" distB="0" distL="0" distR="0" wp14:anchorId="636830EB" wp14:editId="44E93EC2">
             <wp:extent cx="6488430" cy="4118457"/>
@@ -3886,19 +4245,7 @@
         <w:rPr>
           <w:lang w:val="en-US"/>
         </w:rPr>
-        <w:t xml:space="preserve">As comments can have their own thread comments, we shall establish a categorization of comments based on their position in the </w:t>
-      </w:r>
-      <w:r>
-        <w:rPr>
-          <w:lang w:val="en-US"/>
-        </w:rPr>
-        <w:t>hierarchy</w:t>
-      </w:r>
-      <w:r>
-        <w:rPr>
-          <w:lang w:val="en-US"/>
-        </w:rPr>
-        <w:t xml:space="preserve"> tree, where we can use 2 types of comments:</w:t>
+        <w:t>As comments can have their own thread comments, we shall establish a categorization of comments based on their position in the hierarchy tree, where we can use 2 types of comments:</w:t>
       </w:r>
     </w:p>
     <w:p>
@@ -3955,13 +4302,7 @@
         <w:rPr>
           <w:lang w:val="en-US"/>
         </w:rPr>
-        <w:t xml:space="preserve">The distribution of comments between top comments and sub comment can give a picture of how involved the network users are in each submission, as more sub comments than top comments can indicate that users are talking a time to read and react to top comment in addition to the submission which show </w:t>
-      </w:r>
-      <w:r>
-        <w:rPr>
-          <w:lang w:val="en-US"/>
-        </w:rPr>
-        <w:t>a greater engagement of users than if users just keep themselves to writing top comments directly on the submission.</w:t>
+        <w:t>The distribution of comments between top comments and sub comment can give a picture of how involved the network users are in each submission, as more sub comments than top comments can indicate that users are talking a time to read and react to top comment in addition to the submission which show a greater engagement of users than if users just keep themselves to writing top comments directly on the submission.</w:t>
       </w:r>
     </w:p>
     <w:p>
@@ -4009,7 +4350,14 @@
           <w:lang w:val="en-US"/>
         </w:rPr>
         <w:tab/>
-        <w:t>Since every tree is naturally a graph, we can take benefit from our hierarchical activity thread to construct a directed graph where each edge in this graph is directed from the parent activity to one of its child activities. This edge can represent an interaction between 2 users where target and source nodes are represented by their author, showing that the target user has r</w:t>
+        <w:t xml:space="preserve">Since every tree is naturally a graph, we can take benefit from our hierarchical activity thread to construct a directed graph where each edge in this graph is directed from the parent </w:t>
+      </w:r>
+      <w:r>
+        <w:rPr>
+          <w:lang w:val="en-US"/>
+        </w:rPr>
+        <w:lastRenderedPageBreak/>
+        <w:t>activity to one of its child activities. This edge can represent an interaction between 2 users where target and source nodes are represented by their author, showing that the target user has r</w:t>
       </w:r>
       <w:r>
         <w:rPr>
@@ -4036,7 +4384,13 @@
         <w:rPr>
           <w:lang w:val="en-US"/>
         </w:rPr>
-        <w:t xml:space="preserve">But knowing the direction of influence is not enough, as we wish to grade all known influences between users, so we can determine how strong a certain influence is in comparison to other influences in the graph topology. For this reason, we should give each influence edge a score that shows how strong this influence is, many techniques can be used here for scoring influences, however, each technique have its own strength and weaknesses and the </w:t>
+        <w:t xml:space="preserve">But knowing the direction of influence is not enough, as we wish to grade all known influences between users, so we can determine how strong a certain influence is in comparison to other influences in the graph topology. For this reason, we </w:t>
+      </w:r>
+      <w:r>
+        <w:rPr>
+          <w:lang w:val="en-US"/>
+        </w:rPr>
+        <w:t xml:space="preserve">should give each influence edge a score that shows how strong this influence is, many techniques can be used here for scoring influences, however, each technique have its own strength and weaknesses and the </w:t>
       </w:r>
       <w:r>
         <w:rPr>
@@ -4117,7 +4471,6 @@
               <w:rPr>
                 <w:lang w:val="en-US"/>
               </w:rPr>
-              <w:lastRenderedPageBreak/>
               <w:t>Method</w:t>
             </w:r>
           </w:p>
@@ -4548,6 +4901,7 @@
           <w:noProof/>
           <w:lang w:val="en-US"/>
         </w:rPr>
+        <w:lastRenderedPageBreak/>
         <w:drawing>
           <wp:inline distT="0" distB="0" distL="0" distR="0" wp14:anchorId="309626D7" wp14:editId="6E0F9D89">
             <wp:extent cx="6576060" cy="3386937"/>
@@ -4603,7 +4957,6 @@
         <w:rPr>
           <w:lang w:val="en-US"/>
         </w:rPr>
-        <w:lastRenderedPageBreak/>
         <w:t>After establishing our practical definition of influence and its strength based on different measuring techniques, we can digest the structure of the activity graph to produce a user influence graph that have a unique node for each user and a unique directed edge from an influencer to the user being influenced. More details about how to produce and read the user influence graph is presented in the next section.</w:t>
       </w:r>
     </w:p>

</xml_diff>

<commit_message>
VII.	USER INFLUENCE GRAPH
</commit_message>
<xml_diff>
--- a/docs/letter.docx
+++ b/docs/letter.docx
@@ -3907,7 +3907,7 @@
         <w:rPr>
           <w:highlight w:val="yellow"/>
         </w:rPr>
-        <w:t>USER</w:t>
+        <w:t>The</w:t>
       </w:r>
       <w:r>
         <w:rPr>
@@ -3929,6 +3929,92 @@
           <w:lang w:val="en-US"/>
         </w:rPr>
         <w:tab/>
+        <w:t>Based on our previously established data model</w:t>
+      </w:r>
+      <w:r>
+        <w:rPr>
+          <w:lang w:val="en-US"/>
+        </w:rPr>
+        <w:t xml:space="preserve"> which satisfies the requirement for detecting activity- and interaction-based social influence</w:t>
+      </w:r>
+      <w:r>
+        <w:rPr>
+          <w:lang w:val="en-US"/>
+        </w:rPr>
+        <w:t xml:space="preserve">, we can observe a clear hierarchy between the </w:t>
+      </w:r>
+      <w:r>
+        <w:rPr>
+          <w:lang w:val="en-US"/>
+        </w:rPr>
+        <w:t xml:space="preserve">following </w:t>
+      </w:r>
+      <w:r>
+        <w:rPr>
+          <w:lang w:val="en-US"/>
+        </w:rPr>
+        <w:t xml:space="preserve">four subject </w:t>
+      </w:r>
+      <w:r>
+        <w:rPr>
+          <w:lang w:val="en-US"/>
+        </w:rPr>
+        <w:t>entities:</w:t>
+      </w:r>
+      <w:r>
+        <w:rPr>
+          <w:lang w:val="en-US"/>
+        </w:rPr>
+        <w:t xml:space="preserve"> network, group, submission, and comment. This hierarchy enables us to model </w:t>
+      </w:r>
+      <w:r>
+        <w:rPr>
+          <w:lang w:val="en-US"/>
+        </w:rPr>
+        <w:t xml:space="preserve">the </w:t>
+      </w:r>
+      <w:r>
+        <w:rPr>
+          <w:lang w:val="en-US"/>
+        </w:rPr>
+        <w:t>data</w:t>
+      </w:r>
+      <w:r>
+        <w:rPr>
+          <w:lang w:val="en-US"/>
+        </w:rPr>
+        <w:t xml:space="preserve"> from a social network</w:t>
+      </w:r>
+      <w:r>
+        <w:rPr>
+          <w:lang w:val="en-US"/>
+        </w:rPr>
+        <w:t xml:space="preserve"> as </w:t>
+      </w:r>
+      <w:r>
+        <w:rPr>
+          <w:lang w:val="en-US"/>
+        </w:rPr>
+        <w:t>a</w:t>
+      </w:r>
+      <w:r>
+        <w:rPr>
+          <w:lang w:val="en-US"/>
+        </w:rPr>
+        <w:t xml:space="preserve"> tree structure where network contains multiple groups that in turn contain a series of submissions </w:t>
+      </w:r>
+      <w:r>
+        <w:rPr>
+          <w:lang w:val="en-US"/>
+        </w:rPr>
+        <w:lastRenderedPageBreak/>
+        <w:t>which can contain multiple branches of comments</w:t>
+      </w:r>
+      <w:r>
+        <w:rPr>
+          <w:lang w:val="en-US"/>
+        </w:rPr>
+        <w:t>, comments can have their own comments resulting in a tree that can grow endlessly as users add more comments on other previous comments.</w:t>
       </w:r>
     </w:p>
     <w:p>
@@ -3939,6 +4025,54 @@
           <w:lang w:val="en-US"/>
         </w:rPr>
       </w:pPr>
+      <w:r>
+        <w:rPr>
+          <w:lang w:val="en-US"/>
+        </w:rPr>
+        <w:t>The figure below shows a small example of just on submission and it is thread comments, we ca</w:t>
+      </w:r>
+      <w:r>
+        <w:rPr>
+          <w:lang w:val="en-US"/>
+        </w:rPr>
+        <w:t>n call</w:t>
+      </w:r>
+      <w:r>
+        <w:rPr>
+          <w:lang w:val="en-US"/>
+        </w:rPr>
+        <w:t xml:space="preserve"> this thread the activity thread as each single node in this thread represent an activity </w:t>
+      </w:r>
+      <w:r>
+        <w:rPr>
+          <w:lang w:val="en-US"/>
+        </w:rPr>
+        <w:t xml:space="preserve">object </w:t>
+      </w:r>
+      <w:r>
+        <w:rPr>
+          <w:lang w:val="en-US"/>
+        </w:rPr>
+        <w:t xml:space="preserve">that a certain user had performed, </w:t>
+      </w:r>
+      <w:r>
+        <w:rPr>
+          <w:lang w:val="en-US"/>
+        </w:rPr>
+        <w:t xml:space="preserve">recall that </w:t>
+      </w:r>
+      <w:r>
+        <w:rPr>
+          <w:lang w:val="en-US"/>
+        </w:rPr>
+        <w:t xml:space="preserve">activities can </w:t>
+      </w:r>
+      <w:r>
+        <w:rPr>
+          <w:lang w:val="en-US"/>
+        </w:rPr>
+        <w:t xml:space="preserve">be either a submission which we set to be the root of the activity thread tree, or a comment which can only have one parent that is to be a submission or an another comment, and it can have multiple children as users can comment on this comment. </w:t>
+      </w:r>
     </w:p>
     <w:p>
       <w:pPr>
@@ -3957,109 +4091,6 @@
           <w:lang w:val="en-US"/>
         </w:rPr>
       </w:pPr>
-      <w:r>
-        <w:rPr>
-          <w:lang w:val="en-US"/>
-        </w:rPr>
-        <w:t xml:space="preserve">Based on our previously established data model, we can observe a clear hierarchy between the </w:t>
-      </w:r>
-      <w:r>
-        <w:rPr>
-          <w:lang w:val="en-US"/>
-        </w:rPr>
-        <w:t xml:space="preserve">following </w:t>
-      </w:r>
-      <w:r>
-        <w:rPr>
-          <w:lang w:val="en-US"/>
-        </w:rPr>
-        <w:t xml:space="preserve">four subject </w:t>
-      </w:r>
-      <w:r>
-        <w:rPr>
-          <w:lang w:val="en-US"/>
-        </w:rPr>
-        <w:t>entities:</w:t>
-      </w:r>
-      <w:r>
-        <w:rPr>
-          <w:lang w:val="en-US"/>
-        </w:rPr>
-        <w:t xml:space="preserve"> </w:t>
-      </w:r>
-      <w:r>
-        <w:rPr>
-          <w:lang w:val="en-US"/>
-        </w:rPr>
-        <w:lastRenderedPageBreak/>
-        <w:t xml:space="preserve">network, group, submission, and comment. This hierarchy enables us to model </w:t>
-      </w:r>
-      <w:r>
-        <w:rPr>
-          <w:lang w:val="en-US"/>
-        </w:rPr>
-        <w:t xml:space="preserve">the </w:t>
-      </w:r>
-      <w:r>
-        <w:rPr>
-          <w:lang w:val="en-US"/>
-        </w:rPr>
-        <w:t>data</w:t>
-      </w:r>
-      <w:r>
-        <w:rPr>
-          <w:lang w:val="en-US"/>
-        </w:rPr>
-        <w:t xml:space="preserve"> from a social network</w:t>
-      </w:r>
-      <w:r>
-        <w:rPr>
-          <w:lang w:val="en-US"/>
-        </w:rPr>
-        <w:t xml:space="preserve"> as </w:t>
-      </w:r>
-      <w:r>
-        <w:rPr>
-          <w:lang w:val="en-US"/>
-        </w:rPr>
-        <w:t>a</w:t>
-      </w:r>
-      <w:r>
-        <w:rPr>
-          <w:lang w:val="en-US"/>
-        </w:rPr>
-        <w:t xml:space="preserve"> tree structure where network contains multiple groups that in turn contain a series of submissions which can contain multiple branches of comments</w:t>
-      </w:r>
-      <w:r>
-        <w:rPr>
-          <w:lang w:val="en-US"/>
-        </w:rPr>
-        <w:t>, comments can have their own comments resulting in a tree that can grow endlessly as users add more comments on other previous comments.</w:t>
-      </w:r>
-    </w:p>
-    <w:p>
-      <w:pPr>
-        <w:pStyle w:val="Brdtekst"/>
-        <w:ind w:firstLine="0pt"/>
-        <w:rPr>
-          <w:lang w:val="en-US"/>
-        </w:rPr>
-      </w:pPr>
-    </w:p>
-    <w:p>
-      <w:pPr>
-        <w:pStyle w:val="Brdtekst"/>
-        <w:ind w:firstLine="0pt"/>
-        <w:rPr>
-          <w:lang w:val="en-US"/>
-        </w:rPr>
-      </w:pPr>
-      <w:r>
-        <w:rPr>
-          <w:lang w:val="en-US"/>
-        </w:rPr>
-        <w:t xml:space="preserve">The figure below shows a small example of just on submission and it is thread comments, we call this thread the user activity thread as each single node in this thread represent an activity that a certain user had performed, activities can be either a submission which we set to be the root of the activity thread tree, or a comment which can only have one parent that is to be a submission or an another comment, and it can have multiple children as users can comment on this comment. </w:t>
-      </w:r>
     </w:p>
     <w:p>
       <w:pPr>
@@ -4166,6 +4197,38 @@
           <w:lang w:val="en-US"/>
         </w:rPr>
       </w:pPr>
+      <w:r>
+        <w:rPr>
+          <w:lang w:val="en-US"/>
+        </w:rPr>
+        <w:t>In the next section, we will see how we can use this activity thread to give birth to a weighted and directed graph that shows the interaction flow between users performing these activities</w:t>
+      </w:r>
+      <w:r>
+        <w:rPr>
+          <w:lang w:val="en-US"/>
+        </w:rPr>
+        <w:t xml:space="preserve">, but first </w:t>
+      </w:r>
+      <w:proofErr w:type="gramStart"/>
+      <w:r>
+        <w:rPr>
+          <w:lang w:val="en-US"/>
+        </w:rPr>
+        <w:t>lets</w:t>
+      </w:r>
+      <w:proofErr w:type="gramEnd"/>
+      <w:r>
+        <w:rPr>
+          <w:lang w:val="en-US"/>
+        </w:rPr>
+        <w:t xml:space="preserve"> </w:t>
+      </w:r>
+      <w:r>
+        <w:rPr>
+          <w:lang w:val="en-US"/>
+        </w:rPr>
+        <w:t>control the endless grow of activity tree by defining comments based on their level in the activity tree.</w:t>
+      </w:r>
     </w:p>
     <w:p>
       <w:pPr>
@@ -4179,73 +4242,19 @@
         <w:rPr>
           <w:lang w:val="en-US"/>
         </w:rPr>
-        <w:t>In the next section, we will see how we can use this activity thread to give birth to a weighted and directed graph that shows the interaction flow between users performing these activities.</w:t>
-      </w:r>
-    </w:p>
-    <w:p>
-      <w:pPr>
-        <w:pStyle w:val="Brdtekst"/>
-        <w:ind w:firstLine="0pt"/>
-        <w:rPr>
-          <w:lang w:val="en-US"/>
-        </w:rPr>
-      </w:pPr>
-    </w:p>
-    <w:p>
-      <w:pPr>
-        <w:pStyle w:val="Brdtekst"/>
-        <w:ind w:firstLine="0pt"/>
-        <w:rPr>
-          <w:lang w:val="en-US"/>
-        </w:rPr>
-      </w:pPr>
-    </w:p>
-    <w:p>
-      <w:pPr>
-        <w:pStyle w:val="Brdtekst"/>
-        <w:ind w:firstLine="0pt"/>
-        <w:rPr>
-          <w:lang w:val="en-US"/>
-        </w:rPr>
-      </w:pPr>
-      <w:r>
-        <w:rPr>
-          <w:lang w:val="en-US"/>
-        </w:rPr>
-        <w:t>Since every tree is naturally a graph, we can benefit from our hierarchical approach to set up</w:t>
-      </w:r>
-    </w:p>
-    <w:p>
-      <w:pPr>
-        <w:pStyle w:val="Brdtekst"/>
-        <w:ind w:firstLine="0pt"/>
-        <w:rPr>
-          <w:lang w:val="en-US"/>
-        </w:rPr>
-      </w:pPr>
-    </w:p>
-    <w:p>
-      <w:pPr>
-        <w:pStyle w:val="Brdtekst"/>
-        <w:ind w:firstLine="0pt"/>
-        <w:rPr>
-          <w:lang w:val="en-US"/>
-        </w:rPr>
-      </w:pPr>
-    </w:p>
-    <w:p>
-      <w:pPr>
-        <w:pStyle w:val="Brdtekst"/>
-        <w:ind w:firstLine="0pt"/>
-        <w:rPr>
-          <w:lang w:val="en-US"/>
-        </w:rPr>
-      </w:pPr>
-      <w:r>
-        <w:rPr>
-          <w:lang w:val="en-US"/>
-        </w:rPr>
-        <w:t>As comments can have their own thread comments, we shall establish a categorization of comments based on their position in the hierarchy tree, where we can use 2 types of comments:</w:t>
+        <w:t xml:space="preserve">As comments can have their own thread comments, we shall establish a categorization of comments based on their </w:t>
+      </w:r>
+      <w:r>
+        <w:rPr>
+          <w:lang w:val="en-US"/>
+        </w:rPr>
+        <w:t xml:space="preserve">level </w:t>
+      </w:r>
+      <w:r>
+        <w:rPr>
+          <w:lang w:val="en-US"/>
+        </w:rPr>
+        <w:t>position in the hierarchy tree, where we can use 2 types of comments:</w:t>
       </w:r>
     </w:p>
     <w:p>
@@ -4293,17 +4302,34 @@
     <w:p>
       <w:pPr>
         <w:pStyle w:val="Brdtekst"/>
-        <w:ind w:firstLine="0pt"/>
-        <w:rPr>
-          <w:lang w:val="en-US"/>
-        </w:rPr>
-      </w:pPr>
-      <w:r>
-        <w:rPr>
-          <w:lang w:val="en-US"/>
-        </w:rPr>
-        <w:t>The distribution of comments between top comments and sub comment can give a picture of how involved the network users are in each submission, as more sub comments than top comments can indicate that users are talking a time to read and react to top comment in addition to the submission which show a greater engagement of users than if users just keep themselves to writing top comments directly on the submission.</w:t>
-      </w:r>
+        <w:rPr>
+          <w:lang w:val="en-US"/>
+        </w:rPr>
+      </w:pPr>
+    </w:p>
+    <w:p>
+      <w:pPr>
+        <w:pStyle w:val="Brdtekst"/>
+        <w:rPr>
+          <w:lang w:val="en-US"/>
+        </w:rPr>
+      </w:pPr>
+    </w:p>
+    <w:p>
+      <w:pPr>
+        <w:pStyle w:val="Brdtekst"/>
+        <w:rPr>
+          <w:lang w:val="en-US"/>
+        </w:rPr>
+      </w:pPr>
+    </w:p>
+    <w:p>
+      <w:pPr>
+        <w:pStyle w:val="Brdtekst"/>
+        <w:rPr>
+          <w:lang w:val="en-US"/>
+        </w:rPr>
+      </w:pPr>
     </w:p>
     <w:p>
       <w:pPr>
@@ -4313,6 +4339,84 @@
           <w:lang w:val="en-US"/>
         </w:rPr>
       </w:pPr>
+      <w:r>
+        <w:rPr>
+          <w:lang w:val="en-US"/>
+        </w:rPr>
+        <w:t xml:space="preserve">The distribution of comments between top comments and sub comment can give </w:t>
+      </w:r>
+      <w:r>
+        <w:rPr>
+          <w:lang w:val="en-US"/>
+        </w:rPr>
+        <w:t xml:space="preserve">us </w:t>
+      </w:r>
+      <w:r>
+        <w:rPr>
+          <w:lang w:val="en-US"/>
+        </w:rPr>
+        <w:t xml:space="preserve">a picture of how involved </w:t>
+      </w:r>
+      <w:r>
+        <w:rPr>
+          <w:lang w:val="en-US"/>
+        </w:rPr>
+        <w:t>members</w:t>
+      </w:r>
+      <w:r>
+        <w:rPr>
+          <w:lang w:val="en-US"/>
+        </w:rPr>
+        <w:t xml:space="preserve"> are in each submission, as more sub comments than top comments can indicate that </w:t>
+      </w:r>
+      <w:r>
+        <w:rPr>
+          <w:lang w:val="en-US"/>
+        </w:rPr>
+        <w:t>members</w:t>
+      </w:r>
+      <w:r>
+        <w:rPr>
+          <w:lang w:val="en-US"/>
+        </w:rPr>
+        <w:t xml:space="preserve"> are talking </w:t>
+      </w:r>
+      <w:r>
+        <w:rPr>
+          <w:lang w:val="en-US"/>
+        </w:rPr>
+        <w:t>their</w:t>
+      </w:r>
+      <w:r>
+        <w:rPr>
+          <w:lang w:val="en-US"/>
+        </w:rPr>
+        <w:t xml:space="preserve"> time to read and react to top comment in addition to the submission which show a greater engagement of </w:t>
+      </w:r>
+      <w:r>
+        <w:rPr>
+          <w:lang w:val="en-US"/>
+        </w:rPr>
+        <w:t xml:space="preserve">members </w:t>
+      </w:r>
+      <w:r>
+        <w:rPr>
+          <w:lang w:val="en-US"/>
+        </w:rPr>
+        <w:t xml:space="preserve">than if </w:t>
+      </w:r>
+      <w:r>
+        <w:rPr>
+          <w:lang w:val="en-US"/>
+        </w:rPr>
+        <w:t>they</w:t>
+      </w:r>
+      <w:r>
+        <w:rPr>
+          <w:lang w:val="en-US"/>
+        </w:rPr>
+        <w:t xml:space="preserve"> just keep themselves to writing top comments directly on the submission.</w:t>
+      </w:r>
     </w:p>
     <w:p>
       <w:pPr>
@@ -4350,14 +4454,55 @@
           <w:lang w:val="en-US"/>
         </w:rPr>
         <w:tab/>
-        <w:t xml:space="preserve">Since every tree is naturally a graph, we can take benefit from our hierarchical activity thread to construct a directed graph where each edge in this graph is directed from the parent </w:t>
-      </w:r>
-      <w:r>
-        <w:rPr>
-          <w:lang w:val="en-US"/>
-        </w:rPr>
-        <w:lastRenderedPageBreak/>
-        <w:t>activity to one of its child activities. This edge can represent an interaction between 2 users where target and source nodes are represented by their author, showing that the target user has r</w:t>
+        <w:t xml:space="preserve">Since every tree is naturally a graph, we can take benefit from our hierarchical activity thread to construct a directed graph where each edge in this graph is directed from the parent activity to one of its child activities. </w:t>
+      </w:r>
+      <w:r>
+        <w:rPr>
+          <w:lang w:val="en-US"/>
+        </w:rPr>
+        <w:t>Each</w:t>
+      </w:r>
+      <w:r>
+        <w:rPr>
+          <w:lang w:val="en-US"/>
+        </w:rPr>
+        <w:t xml:space="preserve"> edge represent</w:t>
+      </w:r>
+      <w:r>
+        <w:rPr>
+          <w:lang w:val="en-US"/>
+        </w:rPr>
+        <w:t>s one</w:t>
+      </w:r>
+      <w:r>
+        <w:rPr>
+          <w:lang w:val="en-US"/>
+        </w:rPr>
+        <w:t xml:space="preserve"> interaction between 2</w:t>
+      </w:r>
+      <w:r>
+        <w:rPr>
+          <w:lang w:val="en-US"/>
+        </w:rPr>
+        <w:t xml:space="preserve"> users</w:t>
+      </w:r>
+      <w:r>
+        <w:rPr>
+          <w:lang w:val="en-US"/>
+        </w:rPr>
+        <w:t xml:space="preserve"> where target and source nodes are represented by their author</w:t>
+      </w:r>
+      <w:r>
+        <w:rPr>
+          <w:lang w:val="en-US"/>
+        </w:rPr>
+        <w:t>/username</w:t>
+      </w:r>
+      <w:r>
+        <w:rPr>
+          <w:lang w:val="en-US"/>
+        </w:rPr>
+        <w:t>, showing that the target user has r</w:t>
       </w:r>
       <w:r>
         <w:rPr>
@@ -4369,62 +4514,14 @@
         <w:rPr>
           <w:lang w:val="en-US"/>
         </w:rPr>
-        <w:t>acted to an activity submitted by the source user, which in turn can be considered as an influence indication from a source user to a target user connected by a directed influence edge.</w:t>
-      </w:r>
-    </w:p>
-    <w:p>
-      <w:pPr>
-        <w:pStyle w:val="Brdtekst"/>
-        <w:ind w:firstLine="0pt"/>
-        <w:rPr>
-          <w:lang w:val="en-US"/>
-        </w:rPr>
-      </w:pPr>
-      <w:r>
-        <w:rPr>
-          <w:lang w:val="en-US"/>
-        </w:rPr>
-        <w:t xml:space="preserve">But knowing the direction of influence is not enough, as we wish to grade all known influences between users, so we can determine how strong a certain influence is in comparison to other influences in the graph topology. For this reason, we </w:t>
-      </w:r>
-      <w:r>
-        <w:rPr>
-          <w:lang w:val="en-US"/>
-        </w:rPr>
-        <w:t xml:space="preserve">should give each influence edge a score that shows how strong this influence is, many techniques can be used here for scoring influences, however, each technique have its own strength and weaknesses and the </w:t>
-      </w:r>
-      <w:r>
-        <w:rPr>
-          <w:lang w:val="en-US"/>
-        </w:rPr>
-        <w:t xml:space="preserve">analysis </w:t>
-      </w:r>
-      <w:r>
-        <w:rPr>
-          <w:lang w:val="en-US"/>
-        </w:rPr>
-        <w:t>system can only get stronger b</w:t>
-      </w:r>
-      <w:r>
-        <w:rPr>
-          <w:lang w:val="en-US"/>
-        </w:rPr>
-        <w:t>y</w:t>
-      </w:r>
-      <w:r>
-        <w:rPr>
-          <w:lang w:val="en-US"/>
-        </w:rPr>
-        <w:t xml:space="preserve"> offering multiple scoring techniques to be used in analysis, in this project we have chosen 3 different scoring techniques represented in the table below, each with some of its strength and weaknesses.</w:t>
-      </w:r>
-    </w:p>
-    <w:p>
-      <w:pPr>
-        <w:pStyle w:val="Brdtekst"/>
-        <w:ind w:firstLine="0pt"/>
-        <w:rPr>
-          <w:lang w:val="en-US"/>
-        </w:rPr>
-      </w:pPr>
+        <w:t>acted to an activity submitted by the source user, which in turn can be considered as an influence indication from a source user to a target user</w:t>
+      </w:r>
+      <w:r>
+        <w:rPr>
+          <w:lang w:val="en-US"/>
+        </w:rPr>
+        <w:t>.</w:t>
+      </w:r>
     </w:p>
     <w:p>
       <w:pPr>
@@ -4442,377 +4539,494 @@
         </w:sectPr>
       </w:pPr>
     </w:p>
-    <w:tbl>
-      <w:tblPr>
-        <w:tblStyle w:val="Tabellrutenett"/>
-        <w:tblW w:w="524.25pt" w:type="dxa"/>
-        <w:tblLook w:firstRow="1" w:lastRow="0" w:firstColumn="1" w:lastColumn="0" w:noHBand="0" w:noVBand="1"/>
-      </w:tblPr>
-      <w:tblGrid>
-        <w:gridCol w:w="2405"/>
-        <w:gridCol w:w="2552"/>
-        <w:gridCol w:w="2693"/>
-        <w:gridCol w:w="2835"/>
-      </w:tblGrid>
-      <w:tr>
-        <w:tc>
-          <w:tcPr>
-            <w:tcW w:w="120.25pt" w:type="dxa"/>
-          </w:tcPr>
-          <w:p>
-            <w:pPr>
-              <w:pStyle w:val="Brdtekst"/>
-              <w:ind w:firstLine="0pt"/>
-              <w:rPr>
-                <w:lang w:val="en-US"/>
-              </w:rPr>
-            </w:pPr>
-            <w:r>
-              <w:rPr>
-                <w:lang w:val="en-US"/>
-              </w:rPr>
-              <w:t>Method</w:t>
-            </w:r>
-          </w:p>
-        </w:tc>
-        <w:tc>
-          <w:tcPr>
-            <w:tcW w:w="127.60pt" w:type="dxa"/>
-          </w:tcPr>
-          <w:p>
-            <w:pPr>
-              <w:pStyle w:val="Brdtekst"/>
-              <w:ind w:firstLine="0pt"/>
-              <w:rPr>
-                <w:lang w:val="en-US"/>
-              </w:rPr>
-            </w:pPr>
-            <w:r>
-              <w:rPr>
-                <w:lang w:val="en-US"/>
-              </w:rPr>
-              <w:t>Explanation</w:t>
-            </w:r>
-          </w:p>
-        </w:tc>
-        <w:tc>
-          <w:tcPr>
-            <w:tcW w:w="134.65pt" w:type="dxa"/>
-          </w:tcPr>
-          <w:p>
-            <w:pPr>
-              <w:pStyle w:val="Brdtekst"/>
-              <w:ind w:firstLine="0pt"/>
-              <w:rPr>
-                <w:lang w:val="en-US"/>
-              </w:rPr>
-            </w:pPr>
-            <w:r>
-              <w:rPr>
-                <w:lang w:val="en-US"/>
-              </w:rPr>
-              <w:t>Strengths</w:t>
-            </w:r>
-          </w:p>
-        </w:tc>
-        <w:tc>
-          <w:tcPr>
-            <w:tcW w:w="141.75pt" w:type="dxa"/>
-          </w:tcPr>
-          <w:p>
-            <w:pPr>
-              <w:pStyle w:val="Brdtekst"/>
-              <w:ind w:firstLine="0pt"/>
-              <w:rPr>
-                <w:lang w:val="en-US"/>
-              </w:rPr>
-            </w:pPr>
-            <w:r>
-              <w:rPr>
-                <w:lang w:val="en-US"/>
-              </w:rPr>
-              <w:t>Weaknesses</w:t>
-            </w:r>
-          </w:p>
-        </w:tc>
-      </w:tr>
-      <w:tr>
-        <w:tc>
-          <w:tcPr>
-            <w:tcW w:w="120.25pt" w:type="dxa"/>
-          </w:tcPr>
-          <w:p>
-            <w:pPr>
-              <w:pStyle w:val="Brdtekst"/>
-              <w:ind w:firstLine="0pt"/>
-              <w:rPr>
-                <w:lang w:val="en-US"/>
-              </w:rPr>
-            </w:pPr>
-            <w:r>
-              <w:rPr>
-                <w:lang w:val="en-US"/>
-              </w:rPr>
-              <w:t>Interaction</w:t>
-            </w:r>
-          </w:p>
-        </w:tc>
-        <w:tc>
-          <w:tcPr>
-            <w:tcW w:w="127.60pt" w:type="dxa"/>
-          </w:tcPr>
-          <w:p>
-            <w:pPr>
-              <w:pStyle w:val="Brdtekst"/>
-              <w:ind w:firstLine="0pt"/>
-              <w:rPr>
-                <w:lang w:val="en-US"/>
-              </w:rPr>
-            </w:pPr>
-            <w:r>
-              <w:rPr>
-                <w:lang w:val="en-US"/>
-              </w:rPr>
-              <w:t xml:space="preserve">Measures how many times a user B has reacted to activities performed by user A. </w:t>
-            </w:r>
-          </w:p>
-        </w:tc>
-        <w:tc>
-          <w:tcPr>
-            <w:tcW w:w="134.65pt" w:type="dxa"/>
-          </w:tcPr>
-          <w:p>
-            <w:pPr>
-              <w:pStyle w:val="Brdtekst"/>
-              <w:ind w:firstLine="0pt"/>
-              <w:rPr>
-                <w:lang w:val="en-US"/>
-              </w:rPr>
-            </w:pPr>
-            <w:r>
-              <w:rPr>
-                <w:lang w:val="en-US"/>
-              </w:rPr>
-              <w:t>High interaction score shows a clear strong influence between users.</w:t>
-            </w:r>
-          </w:p>
-        </w:tc>
-        <w:tc>
-          <w:tcPr>
-            <w:tcW w:w="141.75pt" w:type="dxa"/>
-          </w:tcPr>
-          <w:p>
-            <w:pPr>
-              <w:pStyle w:val="Brdtekst"/>
-              <w:ind w:firstLine="0pt"/>
-              <w:rPr>
-                <w:lang w:val="en-US"/>
-              </w:rPr>
-            </w:pPr>
-            <w:r>
-              <w:rPr>
-                <w:lang w:val="en-US"/>
-              </w:rPr>
-              <w:t>In practice and depending on the network, it is very rare to detect multiple interaction between users as most users tends to interact one or two times in most cases.</w:t>
-            </w:r>
-          </w:p>
-        </w:tc>
-      </w:tr>
-      <w:tr>
-        <w:tc>
-          <w:tcPr>
-            <w:tcW w:w="120.25pt" w:type="dxa"/>
-          </w:tcPr>
-          <w:p>
-            <w:pPr>
-              <w:pStyle w:val="Brdtekst"/>
-              <w:ind w:firstLine="0pt"/>
-              <w:rPr>
-                <w:lang w:val="en-US"/>
-              </w:rPr>
-            </w:pPr>
-            <w:r>
-              <w:rPr>
-                <w:lang w:val="en-US"/>
-              </w:rPr>
-              <w:t>Upvotes</w:t>
-            </w:r>
-          </w:p>
-        </w:tc>
-        <w:tc>
-          <w:tcPr>
-            <w:tcW w:w="127.60pt" w:type="dxa"/>
-          </w:tcPr>
-          <w:p>
-            <w:pPr>
-              <w:pStyle w:val="Brdtekst"/>
-              <w:ind w:firstLine="0pt"/>
-              <w:rPr>
-                <w:lang w:val="en-US"/>
-              </w:rPr>
-            </w:pPr>
-            <w:r>
-              <w:rPr>
-                <w:lang w:val="en-US"/>
-              </w:rPr>
-              <w:t>Relay on the opinion of other reading users on the parent activity to score the influence from a user to another.</w:t>
-            </w:r>
-          </w:p>
-        </w:tc>
-        <w:tc>
-          <w:tcPr>
-            <w:tcW w:w="134.65pt" w:type="dxa"/>
-          </w:tcPr>
-          <w:p>
-            <w:pPr>
-              <w:pStyle w:val="Brdtekst"/>
-              <w:ind w:firstLine="0pt"/>
-              <w:rPr>
-                <w:lang w:val="en-US"/>
-              </w:rPr>
-            </w:pPr>
-            <w:r>
-              <w:rPr>
-                <w:lang w:val="en-US"/>
-              </w:rPr>
-              <w:t>Gives a democratic approach that enables us to know weather the influence is supported or downvoted by the majority of interested audience</w:t>
-            </w:r>
-            <w:r>
-              <w:rPr>
-                <w:lang w:val="en-US"/>
-              </w:rPr>
-              <w:t>.</w:t>
-            </w:r>
-            <w:r>
-              <w:rPr>
-                <w:lang w:val="en-US"/>
-              </w:rPr>
-              <w:t xml:space="preserve"> </w:t>
-            </w:r>
-          </w:p>
-        </w:tc>
-        <w:tc>
-          <w:tcPr>
-            <w:tcW w:w="141.75pt" w:type="dxa"/>
-          </w:tcPr>
-          <w:p>
-            <w:pPr>
-              <w:pStyle w:val="Brdtekst"/>
-              <w:ind w:firstLine="0pt"/>
-              <w:rPr>
-                <w:lang w:val="en-US"/>
-              </w:rPr>
-            </w:pPr>
-            <w:r>
-              <w:rPr>
-                <w:lang w:val="en-US"/>
-              </w:rPr>
-              <w:t>In some networks such as Facebook, it is not possible for users to downvote an activity, which leave us without knowing whether the influence is supported or not by the society as audience. However, it is still possible the count of upvotes as a measure where 0 is the lowest score of an influence.</w:t>
-            </w:r>
-          </w:p>
-        </w:tc>
-      </w:tr>
-      <w:tr>
-        <w:tc>
-          <w:tcPr>
-            <w:tcW w:w="120.25pt" w:type="dxa"/>
-          </w:tcPr>
-          <w:p>
-            <w:pPr>
-              <w:pStyle w:val="Brdtekst"/>
-              <w:ind w:firstLine="0pt"/>
-              <w:rPr>
-                <w:lang w:val="en-US"/>
-              </w:rPr>
-            </w:pPr>
-            <w:r>
-              <w:rPr>
-                <w:lang w:val="en-US"/>
-              </w:rPr>
-              <w:t>Activity</w:t>
-            </w:r>
-          </w:p>
-        </w:tc>
-        <w:tc>
-          <w:tcPr>
-            <w:tcW w:w="127.60pt" w:type="dxa"/>
-          </w:tcPr>
-          <w:p>
-            <w:pPr>
-              <w:pStyle w:val="Brdtekst"/>
-              <w:ind w:firstLine="0pt"/>
-              <w:rPr>
-                <w:lang w:val="en-US"/>
-              </w:rPr>
-            </w:pPr>
-            <w:r>
-              <w:rPr>
-                <w:lang w:val="en-US"/>
-              </w:rPr>
-              <w:t>Gives an influence its score by measuring how many activities descendants the parent activity has been able to generate overall.</w:t>
-            </w:r>
-          </w:p>
-        </w:tc>
-        <w:tc>
-          <w:tcPr>
-            <w:tcW w:w="134.65pt" w:type="dxa"/>
-          </w:tcPr>
-          <w:p>
-            <w:pPr>
-              <w:pStyle w:val="Brdtekst"/>
-              <w:ind w:firstLine="0pt"/>
-              <w:rPr>
-                <w:lang w:val="en-US"/>
-              </w:rPr>
-            </w:pPr>
-            <w:r>
-              <w:rPr>
-                <w:lang w:val="en-US"/>
-              </w:rPr>
-              <w:t xml:space="preserve">As central people in society tends to influence the most people by generating a great </w:t>
-            </w:r>
-            <w:r>
-              <w:rPr>
-                <w:lang w:val="en-US"/>
-              </w:rPr>
-              <w:t>number</w:t>
-            </w:r>
-            <w:r>
-              <w:rPr>
-                <w:lang w:val="en-US"/>
-              </w:rPr>
-              <w:t xml:space="preserve"> of activities such as politicians, this score can help reveal who are those central people and which users do they have an influence on.</w:t>
-            </w:r>
-          </w:p>
-        </w:tc>
-        <w:tc>
-          <w:tcPr>
-            <w:tcW w:w="141.75pt" w:type="dxa"/>
-          </w:tcPr>
-          <w:p>
-            <w:pPr>
-              <w:pStyle w:val="Brdtekst"/>
-              <w:ind w:firstLine="0pt"/>
-              <w:rPr>
-                <w:lang w:val="en-US"/>
-              </w:rPr>
-            </w:pPr>
-            <w:r>
-              <w:rPr>
-                <w:lang w:val="en-US"/>
-              </w:rPr>
-              <w:t xml:space="preserve">A downside of this scoring technique is that all </w:t>
-            </w:r>
-            <w:r>
-              <w:rPr>
-                <w:lang w:val="en-US"/>
-              </w:rPr>
-              <w:t>child activities will get the same score which is the number of descendants activities of the parent activity, this downside can be compensated when users are interact with each other in different comments and comment threads.</w:t>
-            </w:r>
-          </w:p>
-        </w:tc>
-      </w:tr>
-    </w:tbl>
+    <w:p>
+      <w:pPr>
+        <w:pStyle w:val="Brdtekst"/>
+        <w:ind w:firstLine="0pt"/>
+        <w:rPr>
+          <w:lang w:val="en-US"/>
+        </w:rPr>
+      </w:pPr>
+      <w:r>
+        <w:rPr>
+          <w:lang w:val="en-US"/>
+        </w:rPr>
+        <w:lastRenderedPageBreak/>
+        <w:t xml:space="preserve">But knowing the direction of influence is not enough, as we wish to grade all known influences between users, so we can determine how strong a certain influence is in comparison to other influences in the </w:t>
+      </w:r>
+      <w:r>
+        <w:rPr>
+          <w:lang w:val="en-US"/>
+        </w:rPr>
+        <w:t xml:space="preserve">user </w:t>
+      </w:r>
+      <w:r>
+        <w:rPr>
+          <w:lang w:val="en-US"/>
+        </w:rPr>
+        <w:t xml:space="preserve">graph topology. For this reason, we </w:t>
+      </w:r>
+      <w:r>
+        <w:rPr>
+          <w:lang w:val="en-US"/>
+        </w:rPr>
+        <w:t>will</w:t>
+      </w:r>
+      <w:r>
+        <w:rPr>
+          <w:lang w:val="en-US"/>
+        </w:rPr>
+        <w:t xml:space="preserve"> give each influence edge a score that shows how strong this influence is, many techniques can be used here for scoring influences, however, each technique have its own strength and weaknesses and the </w:t>
+      </w:r>
+      <w:r>
+        <w:rPr>
+          <w:lang w:val="en-US"/>
+        </w:rPr>
+        <w:t xml:space="preserve">analysis </w:t>
+      </w:r>
+      <w:r>
+        <w:rPr>
+          <w:lang w:val="en-US"/>
+        </w:rPr>
+        <w:t>system can only get stronger b</w:t>
+      </w:r>
+      <w:r>
+        <w:rPr>
+          <w:lang w:val="en-US"/>
+        </w:rPr>
+        <w:t>y</w:t>
+      </w:r>
+      <w:r>
+        <w:rPr>
+          <w:lang w:val="en-US"/>
+        </w:rPr>
+        <w:t xml:space="preserve"> offering multiple scoring techniques to be used in analysis, in this project w</w:t>
+      </w:r>
+      <w:r>
+        <w:rPr>
+          <w:lang w:val="en-US"/>
+        </w:rPr>
+        <w:t>e</w:t>
+      </w:r>
+      <w:r>
+        <w:rPr>
+          <w:lang w:val="en-US"/>
+        </w:rPr>
+        <w:t xml:space="preserve"> </w:t>
+      </w:r>
+      <w:r>
+        <w:rPr>
+          <w:lang w:val="en-US"/>
+        </w:rPr>
+        <w:t>are choosing</w:t>
+      </w:r>
+      <w:r>
+        <w:rPr>
+          <w:lang w:val="en-US"/>
+        </w:rPr>
+        <w:t xml:space="preserve"> 3 different scoring techniques</w:t>
+      </w:r>
+      <w:r>
+        <w:rPr>
+          <w:lang w:val="en-US"/>
+        </w:rPr>
+        <w:t xml:space="preserve">, </w:t>
+      </w:r>
+      <w:r>
+        <w:rPr>
+          <w:lang w:val="en-US"/>
+        </w:rPr>
+        <w:t xml:space="preserve">each </w:t>
+      </w:r>
+      <w:r>
+        <w:rPr>
+          <w:lang w:val="en-US"/>
+        </w:rPr>
+        <w:t>having</w:t>
+      </w:r>
+      <w:r>
+        <w:rPr>
+          <w:lang w:val="en-US"/>
+        </w:rPr>
+        <w:t xml:space="preserve"> some strength</w:t>
+      </w:r>
+      <w:r>
+        <w:rPr>
+          <w:lang w:val="en-US"/>
+        </w:rPr>
+        <w:t>s</w:t>
+      </w:r>
+      <w:r>
+        <w:rPr>
+          <w:lang w:val="en-US"/>
+        </w:rPr>
+        <w:t xml:space="preserve"> and weaknesses</w:t>
+      </w:r>
+      <w:r>
+        <w:rPr>
+          <w:lang w:val="en-US"/>
+        </w:rPr>
+        <w:t xml:space="preserve"> depending on the use case of analysis.</w:t>
+      </w:r>
+    </w:p>
+    <w:p>
+      <w:pPr>
+        <w:pStyle w:val="Brdtekst"/>
+        <w:ind w:firstLine="0pt"/>
+        <w:rPr>
+          <w:lang w:val="en-US"/>
+        </w:rPr>
+      </w:pPr>
+    </w:p>
+    <w:p>
+      <w:pPr>
+        <w:pStyle w:val="Brdtekst"/>
+        <w:numPr>
+          <w:ilvl w:val="0"/>
+          <w:numId w:val="28"/>
+        </w:numPr>
+        <w:rPr>
+          <w:lang w:val="en-US"/>
+        </w:rPr>
+      </w:pPr>
+      <w:r>
+        <w:rPr>
+          <w:lang w:val="en-US"/>
+        </w:rPr>
+        <w:t>Interaction:</w:t>
+      </w:r>
+    </w:p>
+    <w:p>
+      <w:pPr>
+        <w:pStyle w:val="Brdtekst"/>
+        <w:ind w:firstLine="0pt"/>
+        <w:rPr>
+          <w:lang w:val="en-US"/>
+        </w:rPr>
+      </w:pPr>
+      <w:r>
+        <w:rPr>
+          <w:lang w:val="en-US"/>
+        </w:rPr>
+        <w:t>This technique m</w:t>
+      </w:r>
+      <w:r>
+        <w:rPr>
+          <w:lang w:val="en-US"/>
+        </w:rPr>
+        <w:t>easures how many times a user B has reacted to activities performed by user A.</w:t>
+      </w:r>
+      <w:r>
+        <w:rPr>
+          <w:lang w:val="en-US"/>
+        </w:rPr>
+        <w:t xml:space="preserve"> The strength behind this technique is in its ability to detect each interaction between users and differentiate them using the number of interactions as a score. But depending on the network, many users tend to interact one or two time in most cases, although the topic might be very interesting and therefore influencing for such users.</w:t>
+      </w:r>
+    </w:p>
+    <w:p>
+      <w:pPr>
+        <w:pStyle w:val="Brdtekst"/>
+        <w:ind w:firstLine="0pt"/>
+        <w:rPr>
+          <w:lang w:val="en-US"/>
+        </w:rPr>
+      </w:pPr>
+    </w:p>
+    <w:p>
+      <w:pPr>
+        <w:pStyle w:val="Brdtekst"/>
+        <w:numPr>
+          <w:ilvl w:val="0"/>
+          <w:numId w:val="28"/>
+        </w:numPr>
+        <w:rPr>
+          <w:lang w:val="en-US"/>
+        </w:rPr>
+      </w:pPr>
+      <w:r>
+        <w:rPr>
+          <w:lang w:val="en-US"/>
+        </w:rPr>
+        <w:t>Upvotes:</w:t>
+      </w:r>
+    </w:p>
+    <w:p>
+      <w:pPr>
+        <w:pStyle w:val="Brdtekst"/>
+        <w:ind w:firstLine="0pt"/>
+        <w:rPr>
+          <w:lang w:val="en-US"/>
+        </w:rPr>
+      </w:pPr>
+      <w:r>
+        <w:rPr>
+          <w:lang w:val="en-US"/>
+        </w:rPr>
+        <w:t xml:space="preserve">By using the difference between upvotes/likes and downvotes/dislikes on the parent activity, we </w:t>
+      </w:r>
+      <w:r>
+        <w:rPr>
+          <w:lang w:val="en-US"/>
+        </w:rPr>
+        <w:t>rely</w:t>
+      </w:r>
+      <w:r>
+        <w:rPr>
+          <w:lang w:val="en-US"/>
+        </w:rPr>
+        <w:t xml:space="preserve"> on the opinion of other reading users on the parent activity that is submitted by the influencer. The score is then given to the influence edge going to the user who had commented this activity.</w:t>
+      </w:r>
+    </w:p>
+    <w:p>
+      <w:pPr>
+        <w:pStyle w:val="Brdtekst"/>
+        <w:ind w:firstLine="0pt"/>
+        <w:rPr>
+          <w:lang w:val="en-US"/>
+        </w:rPr>
+      </w:pPr>
+      <w:r>
+        <w:rPr>
+          <w:lang w:val="en-US"/>
+        </w:rPr>
+        <w:t xml:space="preserve">This scoring method gives </w:t>
+      </w:r>
+      <w:r>
+        <w:rPr>
+          <w:lang w:val="en-US"/>
+        </w:rPr>
+        <w:t xml:space="preserve">a democratic approach that enables us to know </w:t>
+      </w:r>
+      <w:r>
+        <w:rPr>
+          <w:lang w:val="en-US"/>
+        </w:rPr>
+        <w:t>whether</w:t>
+      </w:r>
+      <w:r>
+        <w:rPr>
+          <w:lang w:val="en-US"/>
+        </w:rPr>
+        <w:t xml:space="preserve"> </w:t>
+      </w:r>
+      <w:r>
+        <w:rPr>
+          <w:lang w:val="en-US"/>
+        </w:rPr>
+        <w:t>an</w:t>
+      </w:r>
+      <w:r>
+        <w:rPr>
+          <w:lang w:val="en-US"/>
+        </w:rPr>
+        <w:t xml:space="preserve"> influence</w:t>
+      </w:r>
+      <w:r>
+        <w:rPr>
+          <w:lang w:val="en-US"/>
+        </w:rPr>
+        <w:t xml:space="preserve"> activity</w:t>
+      </w:r>
+      <w:r>
+        <w:rPr>
+          <w:lang w:val="en-US"/>
+        </w:rPr>
+        <w:t xml:space="preserve"> is supported or downvoted by </w:t>
+      </w:r>
+      <w:r>
+        <w:rPr>
+          <w:lang w:val="en-US"/>
+        </w:rPr>
+        <w:t xml:space="preserve">a group </w:t>
+      </w:r>
+      <w:r>
+        <w:rPr>
+          <w:lang w:val="en-US"/>
+        </w:rPr>
+        <w:t>of interested audience.</w:t>
+      </w:r>
+      <w:r>
+        <w:rPr>
+          <w:lang w:val="en-US"/>
+        </w:rPr>
+        <w:t xml:space="preserve"> At the same </w:t>
+      </w:r>
+      <w:proofErr w:type="gramStart"/>
+      <w:r>
+        <w:rPr>
+          <w:lang w:val="en-US"/>
+        </w:rPr>
+        <w:t>time</w:t>
+      </w:r>
+      <w:proofErr w:type="gramEnd"/>
+      <w:r>
+        <w:rPr>
+          <w:lang w:val="en-US"/>
+        </w:rPr>
+        <w:t xml:space="preserve"> it is important to notice that i</w:t>
+      </w:r>
+      <w:r>
+        <w:rPr>
+          <w:lang w:val="en-US"/>
+        </w:rPr>
+        <w:t>n some networks such as Facebook, it is not possible for users to downvote an activity, which leave us without knowing whether the influence is supported or not by the society as audience. However, it is still possible the count of upvotes as a measure where 0 is the lowest score of an influence.</w:t>
+      </w:r>
+    </w:p>
+    <w:p>
+      <w:pPr>
+        <w:pStyle w:val="Brdtekst"/>
+        <w:ind w:firstLine="0pt"/>
+        <w:rPr>
+          <w:lang w:val="en-US"/>
+        </w:rPr>
+      </w:pPr>
+    </w:p>
+    <w:p>
+      <w:pPr>
+        <w:pStyle w:val="Brdtekst"/>
+        <w:numPr>
+          <w:ilvl w:val="0"/>
+          <w:numId w:val="28"/>
+        </w:numPr>
+        <w:rPr>
+          <w:lang w:val="en-US"/>
+        </w:rPr>
+      </w:pPr>
+      <w:r>
+        <w:rPr>
+          <w:lang w:val="en-US"/>
+        </w:rPr>
+        <w:t xml:space="preserve">Activity: </w:t>
+      </w:r>
+    </w:p>
+    <w:p>
+      <w:pPr>
+        <w:pStyle w:val="Brdtekst"/>
+        <w:ind w:firstLine="0pt"/>
+        <w:rPr>
+          <w:lang w:val="en-US"/>
+        </w:rPr>
+      </w:pPr>
+      <w:r>
+        <w:rPr>
+          <w:lang w:val="en-US"/>
+        </w:rPr>
+        <w:t>The activity scoring techniques scores influences based on how many other activities descents from the parent activity in the activity tree.</w:t>
+      </w:r>
+    </w:p>
+    <w:p>
+      <w:pPr>
+        <w:pStyle w:val="Brdtekst"/>
+        <w:ind w:firstLine="0pt"/>
+        <w:rPr>
+          <w:lang w:val="en-US"/>
+        </w:rPr>
+      </w:pPr>
+      <w:r>
+        <w:rPr>
+          <w:lang w:val="en-US"/>
+        </w:rPr>
+        <w:t>As central people in society tends to influence the most people by generating a great number of activities such as politicians, this score can help reveal who are those central people and which users do they have an influence on.</w:t>
+      </w:r>
+      <w:r>
+        <w:rPr>
+          <w:lang w:val="en-US"/>
+        </w:rPr>
+        <w:t xml:space="preserve"> However, </w:t>
+      </w:r>
+      <w:r>
+        <w:rPr>
+          <w:lang w:val="en-US"/>
+        </w:rPr>
+        <w:t xml:space="preserve">A downside of this scoring technique is that all child activities will get the same score which is the number of descendants activities of the parent activity, this downside can be compensated when users interact with each other </w:t>
+      </w:r>
+      <w:r>
+        <w:rPr>
+          <w:lang w:val="en-US"/>
+        </w:rPr>
+        <w:t xml:space="preserve">multiple times </w:t>
+      </w:r>
+      <w:r>
+        <w:rPr>
+          <w:lang w:val="en-US"/>
+        </w:rPr>
+        <w:t>in different comments and comment threads.</w:t>
+      </w:r>
+    </w:p>
+    <w:p>
+      <w:pPr>
+        <w:pStyle w:val="Brdtekst"/>
+        <w:ind w:firstLine="0pt"/>
+        <w:rPr>
+          <w:lang w:val="en-US"/>
+        </w:rPr>
+      </w:pPr>
+    </w:p>
+    <w:p>
+      <w:pPr>
+        <w:pStyle w:val="Brdtekst"/>
+        <w:ind w:firstLine="0pt"/>
+        <w:rPr>
+          <w:lang w:val="en-US"/>
+        </w:rPr>
+        <w:sectPr>
+          <w:type w:val="continuous"/>
+          <w:pgSz w:w="612pt" w:h="792pt" w:code="1"/>
+          <w:pgMar w:top="54pt" w:right="45.35pt" w:bottom="72pt" w:left="45.35pt" w:header="36pt" w:footer="36pt" w:gutter="0pt"/>
+          <w:cols w:num="2" w:space="18pt"/>
+          <w:docGrid w:linePitch="360"/>
+        </w:sectPr>
+      </w:pPr>
+      <w:r>
+        <w:rPr>
+          <w:lang w:val="en-US"/>
+        </w:rPr>
+        <w:t>The figure below contains a graph built on the skeleton of the previous activity thread. It converts nodes from representing an activity to represent the user of that activity, while preserving the hieratical structure as it is</w:t>
+      </w:r>
+      <w:r>
+        <w:rPr>
+          <w:lang w:val="en-US"/>
+        </w:rPr>
+        <w:t xml:space="preserve"> in edges and their direction,</w:t>
+      </w:r>
+      <w:r>
+        <w:rPr>
+          <w:lang w:val="en-US"/>
+        </w:rPr>
+        <w:t xml:space="preserve"> </w:t>
+      </w:r>
+      <w:r>
+        <w:rPr>
+          <w:lang w:val="en-US"/>
+        </w:rPr>
+        <w:t>it also introduces the 3 previous scores to be calculated making weighted edges.</w:t>
+      </w:r>
+    </w:p>
+    <w:p>
+      <w:pPr>
+        <w:pStyle w:val="Brdtekst"/>
+        <w:ind w:firstLine="0pt"/>
+        <w:rPr>
+          <w:lang w:val="en-US"/>
+        </w:rPr>
+      </w:pPr>
+    </w:p>
+    <w:p>
+      <w:pPr>
+        <w:pStyle w:val="Brdtekst"/>
+        <w:ind w:firstLine="0pt"/>
+        <w:rPr>
+          <w:lang w:val="en-US"/>
+        </w:rPr>
+        <w:sectPr>
+          <w:type w:val="continuous"/>
+          <w:pgSz w:w="612pt" w:h="792pt" w:code="1"/>
+          <w:pgMar w:top="54pt" w:right="45.35pt" w:bottom="72pt" w:left="45.35pt" w:header="36pt" w:footer="36pt" w:gutter="0pt"/>
+          <w:cols w:num="2" w:space="18pt"/>
+          <w:docGrid w:linePitch="360"/>
+        </w:sectPr>
+      </w:pPr>
+    </w:p>
     <w:p>
       <w:pPr>
         <w:pStyle w:val="Brdtekst"/>
@@ -4828,83 +5042,14 @@
           <w:docGrid w:linePitch="360"/>
         </w:sectPr>
       </w:pPr>
-    </w:p>
-    <w:p>
-      <w:pPr>
-        <w:pStyle w:val="Brdtekst"/>
-        <w:ind w:firstLine="0pt"/>
-        <w:rPr>
-          <w:lang w:val="en-US"/>
-        </w:rPr>
-      </w:pPr>
-      <w:r>
-        <w:rPr>
-          <w:lang w:val="en-US"/>
-        </w:rPr>
-        <w:t xml:space="preserve">The figure below contains a graph built on the skeleton of the previous activity thread. It converts nodes from representing an activity to represent the user of that </w:t>
-      </w:r>
-      <w:r>
-        <w:rPr>
-          <w:lang w:val="en-US"/>
-        </w:rPr>
-        <w:t xml:space="preserve">activity, while preserving </w:t>
-      </w:r>
-      <w:r>
-        <w:rPr>
-          <w:lang w:val="en-US"/>
-        </w:rPr>
-        <w:t>the hieratical structure as it is. In addition, the 3 scoring techniques are explained and visualized on each edge.</w:t>
-      </w:r>
-    </w:p>
-    <w:p>
-      <w:pPr>
-        <w:pStyle w:val="Brdtekst"/>
-        <w:ind w:firstLine="0pt"/>
-        <w:rPr>
-          <w:lang w:val="en-US"/>
-        </w:rPr>
-      </w:pPr>
-    </w:p>
-    <w:p>
-      <w:pPr>
-        <w:pStyle w:val="Brdtekst"/>
-        <w:ind w:firstLine="0pt"/>
-        <w:rPr>
-          <w:lang w:val="en-US"/>
-        </w:rPr>
-        <w:sectPr>
-          <w:type w:val="continuous"/>
-          <w:pgSz w:w="612pt" w:h="792pt" w:code="1"/>
-          <w:pgMar w:top="54pt" w:right="45.35pt" w:bottom="72pt" w:left="45.35pt" w:header="36pt" w:footer="36pt" w:gutter="0pt"/>
-          <w:cols w:num="2" w:space="18pt"/>
-          <w:docGrid w:linePitch="360"/>
-        </w:sectPr>
-      </w:pPr>
-    </w:p>
-    <w:p>
-      <w:pPr>
-        <w:pStyle w:val="Brdtekst"/>
-        <w:ind w:firstLine="0pt"/>
-        <w:rPr>
-          <w:lang w:val="en-US"/>
-        </w:rPr>
-        <w:sectPr>
-          <w:type w:val="continuous"/>
-          <w:pgSz w:w="612pt" w:h="792pt" w:code="1"/>
-          <w:pgMar w:top="54pt" w:right="45.35pt" w:bottom="72pt" w:left="45.35pt" w:header="36pt" w:footer="36pt" w:gutter="0pt"/>
-          <w:cols w:space="18pt"/>
-          <w:docGrid w:linePitch="360"/>
-        </w:sectPr>
-      </w:pPr>
       <w:r>
         <w:rPr>
           <w:noProof/>
           <w:lang w:val="en-US"/>
         </w:rPr>
-        <w:lastRenderedPageBreak/>
         <w:drawing>
-          <wp:inline distT="0" distB="0" distL="0" distR="0" wp14:anchorId="309626D7" wp14:editId="6E0F9D89">
-            <wp:extent cx="6576060" cy="3386937"/>
+          <wp:inline distT="0" distB="0" distL="0" distR="0" wp14:anchorId="309626D7" wp14:editId="1F16A07A">
+            <wp:extent cx="6574790" cy="3367454"/>
             <wp:effectExtent l="0" t="0" r="0" b="4445"/>
             <wp:docPr id="4" name="Bilde 4"/>
             <wp:cNvGraphicFramePr>
@@ -4932,7 +5077,7 @@
                   <pic:spPr>
                     <a:xfrm>
                       <a:off x="0" y="0"/>
-                      <a:ext cx="6600609" cy="3399581"/>
+                      <a:ext cx="6616122" cy="3388623"/>
                     </a:xfrm>
                     <a:prstGeom prst="rect">
                       <a:avLst/>
@@ -4957,7 +5102,44 @@
         <w:rPr>
           <w:lang w:val="en-US"/>
         </w:rPr>
-        <w:t>After establishing our practical definition of influence and its strength based on different measuring techniques, we can digest the structure of the activity graph to produce a user influence graph that have a unique node for each user and a unique directed edge from an influencer to the user being influenced. More details about how to produce and read the user influence graph is presented in the next section.</w:t>
+        <w:lastRenderedPageBreak/>
+        <w:t xml:space="preserve">After establishing our practical definition of influence and its strength based on different measuring techniques, we can digest the structure of the </w:t>
+      </w:r>
+      <w:r>
+        <w:rPr>
+          <w:lang w:val="en-US"/>
+        </w:rPr>
+        <w:t xml:space="preserve">directed and weighted </w:t>
+      </w:r>
+      <w:r>
+        <w:rPr>
+          <w:lang w:val="en-US"/>
+        </w:rPr>
+        <w:t xml:space="preserve">activity graph to produce a user influence graph </w:t>
+      </w:r>
+      <w:r>
+        <w:rPr>
+          <w:lang w:val="en-US"/>
+        </w:rPr>
+        <w:t>having</w:t>
+      </w:r>
+      <w:r>
+        <w:rPr>
+          <w:lang w:val="en-US"/>
+        </w:rPr>
+        <w:t xml:space="preserve"> a unique node for each user and a unique directed edge from an influencer to the user being influenced</w:t>
+      </w:r>
+      <w:r>
+        <w:rPr>
+          <w:lang w:val="en-US"/>
+        </w:rPr>
+        <w:t>, with weighted scores that is stored in each edge indicating the strength of influence based on the respective scoring technique.</w:t>
+      </w:r>
+      <w:r>
+        <w:rPr>
+          <w:lang w:val="en-US"/>
+        </w:rPr>
+        <w:t xml:space="preserve"> More details about how to produce and read the user influence graph is presented in the next section.</w:t>
       </w:r>
     </w:p>
     <w:p>
@@ -4972,15 +5154,426 @@
     <w:p>
       <w:pPr>
         <w:pStyle w:val="Overskrift1"/>
-        <w:rPr>
-          <w:highlight w:val="yellow"/>
-        </w:rPr>
-      </w:pPr>
-      <w:r>
-        <w:rPr>
-          <w:highlight w:val="yellow"/>
-        </w:rPr>
+      </w:pPr>
+      <w:r>
         <w:t>uSER iNFLUENCE gRAPH</w:t>
+      </w:r>
+    </w:p>
+    <w:p>
+      <w:pPr>
+        <w:pStyle w:val="Brdtekst"/>
+        <w:ind w:firstLine="0pt"/>
+        <w:rPr>
+          <w:lang w:val="en-US"/>
+        </w:rPr>
+      </w:pPr>
+      <w:r>
+        <w:rPr>
+          <w:lang w:val="en-US"/>
+        </w:rPr>
+        <w:t>After going through the activity thread tree and transforming it to an activity graph with directed and scored edges, it is now easier to digest such a graph to produce the desired output of a user graph where each node represents a unique user, while edges show a particular scored influence between 2 users with respect to direction of influence.</w:t>
+      </w:r>
+    </w:p>
+    <w:p>
+      <w:pPr>
+        <w:pStyle w:val="Brdtekst"/>
+        <w:ind w:firstLine="0pt"/>
+        <w:rPr>
+          <w:lang w:val="en-US"/>
+        </w:rPr>
+      </w:pPr>
+      <w:r>
+        <w:rPr>
+          <w:lang w:val="en-US"/>
+        </w:rPr>
+        <w:t xml:space="preserve">Looking at the previous activity tree and activity graph, we can count 2 participating users (User A and User D) who are generating 5 activity objects/nodes in total. </w:t>
+      </w:r>
+      <w:r>
+        <w:rPr>
+          <w:lang w:val="en-US"/>
+        </w:rPr>
+        <w:t>To</w:t>
+      </w:r>
+      <w:r>
+        <w:rPr>
+          <w:lang w:val="en-US"/>
+        </w:rPr>
+        <w:t xml:space="preserve"> find </w:t>
+      </w:r>
+      <w:r>
+        <w:rPr>
+          <w:lang w:val="en-US"/>
+        </w:rPr>
+        <w:t xml:space="preserve">out </w:t>
+      </w:r>
+      <w:r>
+        <w:rPr>
+          <w:lang w:val="en-US"/>
+        </w:rPr>
+        <w:t xml:space="preserve">how much </w:t>
+      </w:r>
+      <w:r>
+        <w:rPr>
+          <w:lang w:val="en-US"/>
+        </w:rPr>
+        <w:t>influence does “</w:t>
+      </w:r>
+      <w:r>
+        <w:rPr>
+          <w:lang w:val="en-US"/>
+        </w:rPr>
+        <w:t>User A</w:t>
+      </w:r>
+      <w:r>
+        <w:rPr>
+          <w:lang w:val="en-US"/>
+        </w:rPr>
+        <w:t>”</w:t>
+      </w:r>
+      <w:r>
+        <w:rPr>
+          <w:lang w:val="en-US"/>
+        </w:rPr>
+        <w:t xml:space="preserve"> </w:t>
+      </w:r>
+      <w:r>
+        <w:rPr>
+          <w:lang w:val="en-US"/>
+        </w:rPr>
+        <w:t>have on</w:t>
+      </w:r>
+      <w:r>
+        <w:rPr>
+          <w:lang w:val="en-US"/>
+        </w:rPr>
+        <w:t xml:space="preserve"> </w:t>
+      </w:r>
+      <w:r>
+        <w:rPr>
+          <w:lang w:val="en-US"/>
+        </w:rPr>
+        <w:t>“</w:t>
+      </w:r>
+      <w:r>
+        <w:rPr>
+          <w:lang w:val="en-US"/>
+        </w:rPr>
+        <w:t>User D</w:t>
+      </w:r>
+      <w:r>
+        <w:rPr>
+          <w:lang w:val="en-US"/>
+        </w:rPr>
+        <w:t xml:space="preserve">”, we </w:t>
+      </w:r>
+      <w:r>
+        <w:rPr>
+          <w:lang w:val="en-US"/>
+        </w:rPr>
+        <w:t xml:space="preserve">go through the </w:t>
+      </w:r>
+      <w:r>
+        <w:rPr>
+          <w:lang w:val="en-US"/>
+        </w:rPr>
+        <w:t>follow</w:t>
+      </w:r>
+      <w:r>
+        <w:rPr>
+          <w:lang w:val="en-US"/>
+        </w:rPr>
+        <w:t>ing</w:t>
+      </w:r>
+      <w:r>
+        <w:rPr>
+          <w:lang w:val="en-US"/>
+        </w:rPr>
+        <w:t xml:space="preserve"> steps:</w:t>
+      </w:r>
+    </w:p>
+    <w:p>
+      <w:pPr>
+        <w:pStyle w:val="Brdtekst"/>
+        <w:ind w:firstLine="0pt"/>
+        <w:rPr>
+          <w:lang w:val="en-US"/>
+        </w:rPr>
+      </w:pPr>
+    </w:p>
+    <w:p>
+      <w:pPr>
+        <w:pStyle w:val="Brdtekst"/>
+        <w:numPr>
+          <w:ilvl w:val="0"/>
+          <w:numId w:val="29"/>
+        </w:numPr>
+        <w:rPr>
+          <w:lang w:val="en-US"/>
+        </w:rPr>
+      </w:pPr>
+      <w:r>
+        <w:rPr>
+          <w:lang w:val="en-US"/>
+        </w:rPr>
+        <w:t>Create a user node for each user in the activity graph.</w:t>
+      </w:r>
+    </w:p>
+    <w:p>
+      <w:pPr>
+        <w:pStyle w:val="Brdtekst"/>
+        <w:numPr>
+          <w:ilvl w:val="0"/>
+          <w:numId w:val="29"/>
+        </w:numPr>
+        <w:rPr>
+          <w:lang w:val="en-US"/>
+        </w:rPr>
+      </w:pPr>
+      <w:r>
+        <w:rPr>
+          <w:lang w:val="en-US"/>
+        </w:rPr>
+        <w:t>Count the number of edges stretching from activities generated by “User A” and interacted to by “User D”, if the number is greater than 1, then an edge can be constructed from “User A” to “User D”.</w:t>
+      </w:r>
+    </w:p>
+    <w:p>
+      <w:pPr>
+        <w:pStyle w:val="Brdtekst"/>
+        <w:numPr>
+          <w:ilvl w:val="0"/>
+          <w:numId w:val="29"/>
+        </w:numPr>
+        <w:rPr>
+          <w:lang w:val="en-US"/>
+        </w:rPr>
+      </w:pPr>
+      <w:r>
+        <w:rPr>
+          <w:lang w:val="en-US"/>
+        </w:rPr>
+        <w:t>The newly constructed edge</w:t>
+      </w:r>
+      <w:r>
+        <w:rPr>
+          <w:lang w:val="en-US"/>
+        </w:rPr>
+        <w:t xml:space="preserve"> will have three scores attributes that is calculated by summing up the respective scores from edges examined in step 2.</w:t>
+      </w:r>
+    </w:p>
+    <w:p>
+      <w:pPr>
+        <w:pStyle w:val="Brdtekst"/>
+        <w:ind w:start="32.40pt" w:firstLine="0pt"/>
+        <w:rPr>
+          <w:lang w:val="en-US"/>
+        </w:rPr>
+      </w:pPr>
+      <w:r>
+        <w:rPr>
+          <w:lang w:val="en-US"/>
+        </w:rPr>
+        <w:t xml:space="preserve">To clarify </w:t>
+      </w:r>
+      <w:r>
+        <w:rPr>
+          <w:lang w:val="en-US"/>
+        </w:rPr>
+        <w:t>these calculations</w:t>
+      </w:r>
+      <w:r>
+        <w:rPr>
+          <w:lang w:val="en-US"/>
+        </w:rPr>
+        <w:t xml:space="preserve">, we notice that an interaction score from “User A” to “User D” would be the number of edges going from activities </w:t>
+      </w:r>
+      <w:r>
+        <w:rPr>
+          <w:lang w:val="en-US"/>
+        </w:rPr>
+        <w:t>generated by “User A” and interacted to by “User D”,</w:t>
+      </w:r>
+      <w:r>
+        <w:rPr>
+          <w:lang w:val="en-US"/>
+        </w:rPr>
+        <w:t xml:space="preserve"> while the upvotes score is the sum of values recorded on these edges and the same goes for the activity score.</w:t>
+      </w:r>
+    </w:p>
+    <w:p>
+      <w:pPr>
+        <w:pStyle w:val="Brdtekst"/>
+        <w:numPr>
+          <w:ilvl w:val="0"/>
+          <w:numId w:val="29"/>
+        </w:numPr>
+        <w:rPr>
+          <w:lang w:val="en-US"/>
+        </w:rPr>
+      </w:pPr>
+      <w:r>
+        <w:rPr>
+          <w:lang w:val="en-US"/>
+        </w:rPr>
+        <w:t>This same process can be repeated to find</w:t>
+      </w:r>
+      <w:r>
+        <w:rPr>
+          <w:lang w:val="en-US"/>
+        </w:rPr>
+        <w:t xml:space="preserve"> the influence of “User A” on “User B” and its scored strength.</w:t>
+      </w:r>
+    </w:p>
+    <w:p>
+      <w:pPr>
+        <w:pStyle w:val="Brdtekst"/>
+        <w:ind w:start="14.40pt" w:firstLine="0pt"/>
+        <w:rPr>
+          <w:lang w:val="en-US"/>
+        </w:rPr>
+      </w:pPr>
+    </w:p>
+    <w:p>
+      <w:pPr>
+        <w:pStyle w:val="Brdtekst"/>
+        <w:ind w:firstLine="0pt"/>
+        <w:rPr>
+          <w:lang w:val="en-US"/>
+        </w:rPr>
+      </w:pPr>
+      <w:r>
+        <w:rPr>
+          <w:lang w:val="en-US"/>
+        </w:rPr>
+        <w:t>The result would be a new graph that visualizes the flow of influence between users, how strong the influence is and in which direction between users it is observed. The graph below is called the user graph and it is constructed using the detailed steps above based on the previous activity graph as an input.</w:t>
+      </w:r>
+    </w:p>
+    <w:p>
+      <w:pPr>
+        <w:pStyle w:val="Brdtekst"/>
+        <w:ind w:firstLine="0pt"/>
+        <w:rPr>
+          <w:lang w:val="en-US"/>
+        </w:rPr>
+      </w:pPr>
+      <w:r>
+        <w:rPr>
+          <w:lang w:val="en-US"/>
+        </w:rPr>
+        <w:t xml:space="preserve">The user graph does have 2 users with to influence edges between </w:t>
+      </w:r>
+      <w:proofErr w:type="gramStart"/>
+      <w:r>
+        <w:rPr>
+          <w:lang w:val="en-US"/>
+        </w:rPr>
+        <w:t>them;  according</w:t>
+      </w:r>
+      <w:proofErr w:type="gramEnd"/>
+      <w:r>
+        <w:rPr>
+          <w:lang w:val="en-US"/>
+        </w:rPr>
+        <w:t xml:space="preserve"> to the interaction score,  both   users does have equal influence in each other, while using the upvote scoring technique tell us that User D has a slightly greater influence on “User A”, while the opposite is </w:t>
+      </w:r>
+      <w:r>
+        <w:rPr>
+          <w:lang w:val="en-US"/>
+        </w:rPr>
+        <w:t>to be assumed  when considering the activity scoring technique.</w:t>
+      </w:r>
+    </w:p>
+    <w:p>
+      <w:pPr>
+        <w:pStyle w:val="Brdtekst"/>
+        <w:ind w:firstLine="0pt"/>
+        <w:rPr>
+          <w:lang w:val="en-US"/>
+        </w:rPr>
+      </w:pPr>
+    </w:p>
+    <w:p>
+      <w:pPr>
+        <w:pStyle w:val="Brdtekst"/>
+        <w:ind w:firstLine="0pt"/>
+        <w:rPr>
+          <w:lang w:val="en-US"/>
+        </w:rPr>
+        <w:sectPr>
+          <w:type w:val="continuous"/>
+          <w:pgSz w:w="612pt" w:h="792pt" w:code="1"/>
+          <w:pgMar w:top="54pt" w:right="45.35pt" w:bottom="72pt" w:left="45.35pt" w:header="36pt" w:footer="36pt" w:gutter="0pt"/>
+          <w:cols w:num="2" w:space="18pt"/>
+          <w:docGrid w:linePitch="360"/>
+        </w:sectPr>
+      </w:pPr>
+      <w:r>
+        <w:rPr>
+          <w:lang w:val="en-US"/>
+        </w:rPr>
+        <w:t xml:space="preserve">  </w:t>
+      </w:r>
+    </w:p>
+    <w:p>
+      <w:pPr>
+        <w:pStyle w:val="Brdtekst"/>
+        <w:ind w:firstLine="0pt"/>
+        <w:rPr>
+          <w:lang w:val="en-US"/>
+        </w:rPr>
+        <w:sectPr>
+          <w:type w:val="continuous"/>
+          <w:pgSz w:w="612pt" w:h="792pt" w:code="1"/>
+          <w:pgMar w:top="54pt" w:right="45.35pt" w:bottom="72pt" w:left="45.35pt" w:header="36pt" w:footer="36pt" w:gutter="0pt"/>
+          <w:cols w:space="18pt"/>
+          <w:docGrid w:linePitch="360"/>
+        </w:sectPr>
+      </w:pPr>
+      <w:r>
+        <w:rPr>
+          <w:noProof/>
+          <w:lang w:val="en-US"/>
+        </w:rPr>
+        <w:drawing>
+          <wp:inline distT="0" distB="0" distL="0" distR="0" wp14:anchorId="4D085826" wp14:editId="347EF62B">
+            <wp:extent cx="6584587" cy="3789485"/>
+            <wp:effectExtent l="0" t="0" r="6985" b="1905"/>
+            <wp:docPr id="5" name="Bilde 5"/>
+            <wp:cNvGraphicFramePr>
+              <a:graphicFrameLocks xmlns:a="http://purl.oclc.org/ooxml/drawingml/main" noChangeAspect="1"/>
+            </wp:cNvGraphicFramePr>
+            <a:graphic xmlns:a="http://purl.oclc.org/ooxml/drawingml/main">
+              <a:graphicData uri="http://purl.oclc.org/ooxml/drawingml/picture">
+                <pic:pic xmlns:pic="http://purl.oclc.org/ooxml/drawingml/picture">
+                  <pic:nvPicPr>
+                    <pic:cNvPr id="5" name="Bilde 5"/>
+                    <pic:cNvPicPr/>
+                  </pic:nvPicPr>
+                  <pic:blipFill>
+                    <a:blip r:embed="rId13">
+                      <a:extLst>
+                        <a:ext uri="{28A0092B-C50C-407E-A947-70E740481C1C}">
+                          <a14:useLocalDpi xmlns:a14="http://schemas.microsoft.com/office/drawing/2010/main" val="0"/>
+                        </a:ext>
+                      </a:extLst>
+                    </a:blip>
+                    <a:stretch>
+                      <a:fillRect/>
+                    </a:stretch>
+                  </pic:blipFill>
+                  <pic:spPr>
+                    <a:xfrm>
+                      <a:off x="0" y="0"/>
+                      <a:ext cx="6630256" cy="3815768"/>
+                    </a:xfrm>
+                    <a:prstGeom prst="rect">
+                      <a:avLst/>
+                    </a:prstGeom>
+                  </pic:spPr>
+                </pic:pic>
+              </a:graphicData>
+            </a:graphic>
+          </wp:inline>
+        </w:drawing>
       </w:r>
     </w:p>
     <w:p>
@@ -6047,6 +6640,95 @@
     </w:lvl>
   </w:abstractNum>
   <w:abstractNum w:abstractNumId="14" w15:restartNumberingAfterBreak="0">
+    <w:nsid w:val="2AA362E4"/>
+    <w:multiLevelType w:val="hybridMultilevel"/>
+    <w:tmpl w:val="7F729974"/>
+    <w:lvl w:ilvl="0" w:tplc="B48E5C6E">
+      <w:start w:val="1"/>
+      <w:numFmt w:val="decimal"/>
+      <w:lvlText w:val="%1."/>
+      <w:lvlJc w:val="start"/>
+      <w:pPr>
+        <w:ind w:start="32.40pt" w:hanging="18pt"/>
+      </w:pPr>
+      <w:rPr>
+        <w:rFonts w:hint="default"/>
+      </w:rPr>
+    </w:lvl>
+    <w:lvl w:ilvl="1" w:tplc="04140019" w:tentative="1">
+      <w:start w:val="1"/>
+      <w:numFmt w:val="lowerLetter"/>
+      <w:lvlText w:val="%2."/>
+      <w:lvlJc w:val="start"/>
+      <w:pPr>
+        <w:ind w:start="68.40pt" w:hanging="18pt"/>
+      </w:pPr>
+    </w:lvl>
+    <w:lvl w:ilvl="2" w:tplc="0414001B" w:tentative="1">
+      <w:start w:val="1"/>
+      <w:numFmt w:val="lowerRoman"/>
+      <w:lvlText w:val="%3."/>
+      <w:lvlJc w:val="end"/>
+      <w:pPr>
+        <w:ind w:start="104.40pt" w:hanging="9pt"/>
+      </w:pPr>
+    </w:lvl>
+    <w:lvl w:ilvl="3" w:tplc="0414000F" w:tentative="1">
+      <w:start w:val="1"/>
+      <w:numFmt w:val="decimal"/>
+      <w:lvlText w:val="%4."/>
+      <w:lvlJc w:val="start"/>
+      <w:pPr>
+        <w:ind w:start="140.40pt" w:hanging="18pt"/>
+      </w:pPr>
+    </w:lvl>
+    <w:lvl w:ilvl="4" w:tplc="04140019" w:tentative="1">
+      <w:start w:val="1"/>
+      <w:numFmt w:val="lowerLetter"/>
+      <w:lvlText w:val="%5."/>
+      <w:lvlJc w:val="start"/>
+      <w:pPr>
+        <w:ind w:start="176.40pt" w:hanging="18pt"/>
+      </w:pPr>
+    </w:lvl>
+    <w:lvl w:ilvl="5" w:tplc="0414001B" w:tentative="1">
+      <w:start w:val="1"/>
+      <w:numFmt w:val="lowerRoman"/>
+      <w:lvlText w:val="%6."/>
+      <w:lvlJc w:val="end"/>
+      <w:pPr>
+        <w:ind w:start="212.40pt" w:hanging="9pt"/>
+      </w:pPr>
+    </w:lvl>
+    <w:lvl w:ilvl="6" w:tplc="0414000F" w:tentative="1">
+      <w:start w:val="1"/>
+      <w:numFmt w:val="decimal"/>
+      <w:lvlText w:val="%7."/>
+      <w:lvlJc w:val="start"/>
+      <w:pPr>
+        <w:ind w:start="248.40pt" w:hanging="18pt"/>
+      </w:pPr>
+    </w:lvl>
+    <w:lvl w:ilvl="7" w:tplc="04140019" w:tentative="1">
+      <w:start w:val="1"/>
+      <w:numFmt w:val="lowerLetter"/>
+      <w:lvlText w:val="%8."/>
+      <w:lvlJc w:val="start"/>
+      <w:pPr>
+        <w:ind w:start="284.40pt" w:hanging="18pt"/>
+      </w:pPr>
+    </w:lvl>
+    <w:lvl w:ilvl="8" w:tplc="0414001B" w:tentative="1">
+      <w:start w:val="1"/>
+      <w:numFmt w:val="lowerRoman"/>
+      <w:lvlText w:val="%9."/>
+      <w:lvlJc w:val="end"/>
+      <w:pPr>
+        <w:ind w:start="320.40pt" w:hanging="9pt"/>
+      </w:pPr>
+    </w:lvl>
+  </w:abstractNum>
+  <w:abstractNum w:abstractNumId="15" w15:restartNumberingAfterBreak="0">
     <w:nsid w:val="37660336"/>
     <w:multiLevelType w:val="hybridMultilevel"/>
     <w:tmpl w:val="754EAC84"/>
@@ -6187,7 +6869,7 @@
       </w:rPr>
     </w:lvl>
   </w:abstractNum>
-  <w:abstractNum w:abstractNumId="15" w15:restartNumberingAfterBreak="0">
+  <w:abstractNum w:abstractNumId="16" w15:restartNumberingAfterBreak="0">
     <w:nsid w:val="39E54FC6"/>
     <w:multiLevelType w:val="singleLevel"/>
     <w:tmpl w:val="5B7288D4"/>
@@ -6207,7 +6889,7 @@
       </w:rPr>
     </w:lvl>
   </w:abstractNum>
-  <w:abstractNum w:abstractNumId="16" w15:restartNumberingAfterBreak="0">
+  <w:abstractNum w:abstractNumId="17" w15:restartNumberingAfterBreak="0">
     <w:nsid w:val="4189603E"/>
     <w:multiLevelType w:val="multilevel"/>
     <w:tmpl w:val="0AB06E12"/>
@@ -6414,7 +7096,7 @@
       </w:rPr>
     </w:lvl>
   </w:abstractNum>
-  <w:abstractNum w:abstractNumId="17" w15:restartNumberingAfterBreak="0">
+  <w:abstractNum w:abstractNumId="18" w15:restartNumberingAfterBreak="0">
     <w:nsid w:val="493C3F76"/>
     <w:multiLevelType w:val="hybridMultilevel"/>
     <w:tmpl w:val="9A9E418C"/>
@@ -6525,7 +7207,7 @@
       </w:pPr>
     </w:lvl>
   </w:abstractNum>
-  <w:abstractNum w:abstractNumId="18" w15:restartNumberingAfterBreak="0">
+  <w:abstractNum w:abstractNumId="19" w15:restartNumberingAfterBreak="0">
     <w:nsid w:val="52CA544A"/>
     <w:multiLevelType w:val="singleLevel"/>
     <w:tmpl w:val="AED6D67E"/>
@@ -6552,7 +7234,96 @@
       </w:rPr>
     </w:lvl>
   </w:abstractNum>
-  <w:abstractNum w:abstractNumId="19" w15:restartNumberingAfterBreak="0">
+  <w:abstractNum w:abstractNumId="20" w15:restartNumberingAfterBreak="0">
+    <w:nsid w:val="556C5A46"/>
+    <w:multiLevelType w:val="hybridMultilevel"/>
+    <w:tmpl w:val="2B06E702"/>
+    <w:lvl w:ilvl="0" w:tplc="520CEE58">
+      <w:start w:val="1"/>
+      <w:numFmt w:val="decimal"/>
+      <w:lvlText w:val="%1."/>
+      <w:lvlJc w:val="start"/>
+      <w:pPr>
+        <w:ind w:start="32.40pt" w:hanging="18pt"/>
+      </w:pPr>
+      <w:rPr>
+        <w:rFonts w:hint="default"/>
+      </w:rPr>
+    </w:lvl>
+    <w:lvl w:ilvl="1" w:tplc="04140019" w:tentative="1">
+      <w:start w:val="1"/>
+      <w:numFmt w:val="lowerLetter"/>
+      <w:lvlText w:val="%2."/>
+      <w:lvlJc w:val="start"/>
+      <w:pPr>
+        <w:ind w:start="68.40pt" w:hanging="18pt"/>
+      </w:pPr>
+    </w:lvl>
+    <w:lvl w:ilvl="2" w:tplc="0414001B" w:tentative="1">
+      <w:start w:val="1"/>
+      <w:numFmt w:val="lowerRoman"/>
+      <w:lvlText w:val="%3."/>
+      <w:lvlJc w:val="end"/>
+      <w:pPr>
+        <w:ind w:start="104.40pt" w:hanging="9pt"/>
+      </w:pPr>
+    </w:lvl>
+    <w:lvl w:ilvl="3" w:tplc="0414000F" w:tentative="1">
+      <w:start w:val="1"/>
+      <w:numFmt w:val="decimal"/>
+      <w:lvlText w:val="%4."/>
+      <w:lvlJc w:val="start"/>
+      <w:pPr>
+        <w:ind w:start="140.40pt" w:hanging="18pt"/>
+      </w:pPr>
+    </w:lvl>
+    <w:lvl w:ilvl="4" w:tplc="04140019" w:tentative="1">
+      <w:start w:val="1"/>
+      <w:numFmt w:val="lowerLetter"/>
+      <w:lvlText w:val="%5."/>
+      <w:lvlJc w:val="start"/>
+      <w:pPr>
+        <w:ind w:start="176.40pt" w:hanging="18pt"/>
+      </w:pPr>
+    </w:lvl>
+    <w:lvl w:ilvl="5" w:tplc="0414001B" w:tentative="1">
+      <w:start w:val="1"/>
+      <w:numFmt w:val="lowerRoman"/>
+      <w:lvlText w:val="%6."/>
+      <w:lvlJc w:val="end"/>
+      <w:pPr>
+        <w:ind w:start="212.40pt" w:hanging="9pt"/>
+      </w:pPr>
+    </w:lvl>
+    <w:lvl w:ilvl="6" w:tplc="0414000F" w:tentative="1">
+      <w:start w:val="1"/>
+      <w:numFmt w:val="decimal"/>
+      <w:lvlText w:val="%7."/>
+      <w:lvlJc w:val="start"/>
+      <w:pPr>
+        <w:ind w:start="248.40pt" w:hanging="18pt"/>
+      </w:pPr>
+    </w:lvl>
+    <w:lvl w:ilvl="7" w:tplc="04140019" w:tentative="1">
+      <w:start w:val="1"/>
+      <w:numFmt w:val="lowerLetter"/>
+      <w:lvlText w:val="%8."/>
+      <w:lvlJc w:val="start"/>
+      <w:pPr>
+        <w:ind w:start="284.40pt" w:hanging="18pt"/>
+      </w:pPr>
+    </w:lvl>
+    <w:lvl w:ilvl="8" w:tplc="0414001B" w:tentative="1">
+      <w:start w:val="1"/>
+      <w:numFmt w:val="lowerRoman"/>
+      <w:lvlText w:val="%9."/>
+      <w:lvlJc w:val="end"/>
+      <w:pPr>
+        <w:ind w:start="320.40pt" w:hanging="9pt"/>
+      </w:pPr>
+    </w:lvl>
+  </w:abstractNum>
+  <w:abstractNum w:abstractNumId="21" w15:restartNumberingAfterBreak="0">
     <w:nsid w:val="672C633D"/>
     <w:multiLevelType w:val="hybridMultilevel"/>
     <w:tmpl w:val="F4527FC4"/>
@@ -6638,7 +7409,7 @@
       </w:pPr>
     </w:lvl>
   </w:abstractNum>
-  <w:abstractNum w:abstractNumId="20" w15:restartNumberingAfterBreak="0">
+  <w:abstractNum w:abstractNumId="22" w15:restartNumberingAfterBreak="0">
     <w:nsid w:val="67A61BA6"/>
     <w:multiLevelType w:val="hybridMultilevel"/>
     <w:tmpl w:val="A7C0EE38"/>
@@ -6751,7 +7522,7 @@
       </w:rPr>
     </w:lvl>
   </w:abstractNum>
-  <w:abstractNum w:abstractNumId="21" w15:restartNumberingAfterBreak="0">
+  <w:abstractNum w:abstractNumId="23" w15:restartNumberingAfterBreak="0">
     <w:nsid w:val="6C402C58"/>
     <w:multiLevelType w:val="hybridMultilevel"/>
     <w:tmpl w:val="9A1CA078"/>
@@ -6896,7 +7667,7 @@
       </w:rPr>
     </w:lvl>
   </w:abstractNum>
-  <w:abstractNum w:abstractNumId="22" w15:restartNumberingAfterBreak="0">
+  <w:abstractNum w:abstractNumId="24" w15:restartNumberingAfterBreak="0">
     <w:nsid w:val="6CD32DA8"/>
     <w:multiLevelType w:val="singleLevel"/>
     <w:tmpl w:val="166470C2"/>
@@ -6922,7 +7693,7 @@
       </w:rPr>
     </w:lvl>
   </w:abstractNum>
-  <w:abstractNum w:abstractNumId="23" w15:restartNumberingAfterBreak="0">
+  <w:abstractNum w:abstractNumId="25" w15:restartNumberingAfterBreak="0">
     <w:nsid w:val="7F5B1EED"/>
     <w:multiLevelType w:val="hybridMultilevel"/>
     <w:tmpl w:val="13A895E2"/>
@@ -7012,34 +7783,34 @@
     </w:lvl>
   </w:abstractNum>
   <w:num w:numId="1">
-    <w:abstractNumId w:val="14"/>
+    <w:abstractNumId w:val="15"/>
   </w:num>
   <w:num w:numId="2">
-    <w:abstractNumId w:val="21"/>
+    <w:abstractNumId w:val="23"/>
   </w:num>
   <w:num w:numId="3">
     <w:abstractNumId w:val="13"/>
   </w:num>
   <w:num w:numId="4">
-    <w:abstractNumId w:val="16"/>
+    <w:abstractNumId w:val="17"/>
   </w:num>
   <w:num w:numId="5">
-    <w:abstractNumId w:val="16"/>
+    <w:abstractNumId w:val="17"/>
   </w:num>
   <w:num w:numId="6">
-    <w:abstractNumId w:val="16"/>
+    <w:abstractNumId w:val="17"/>
   </w:num>
   <w:num w:numId="7">
-    <w:abstractNumId w:val="16"/>
+    <w:abstractNumId w:val="17"/>
   </w:num>
   <w:num w:numId="8">
-    <w:abstractNumId w:val="18"/>
+    <w:abstractNumId w:val="19"/>
   </w:num>
   <w:num w:numId="9">
-    <w:abstractNumId w:val="22"/>
+    <w:abstractNumId w:val="24"/>
   </w:num>
   <w:num w:numId="10">
-    <w:abstractNumId w:val="15"/>
+    <w:abstractNumId w:val="16"/>
   </w:num>
   <w:num w:numId="11">
     <w:abstractNumId w:val="12"/>
@@ -7081,16 +7852,22 @@
     <w:abstractNumId w:val="1"/>
   </w:num>
   <w:num w:numId="24">
-    <w:abstractNumId w:val="17"/>
+    <w:abstractNumId w:val="18"/>
   </w:num>
   <w:num w:numId="25">
+    <w:abstractNumId w:val="22"/>
+  </w:num>
+  <w:num w:numId="26">
+    <w:abstractNumId w:val="21"/>
+  </w:num>
+  <w:num w:numId="27">
+    <w:abstractNumId w:val="25"/>
+  </w:num>
+  <w:num w:numId="28">
     <w:abstractNumId w:val="20"/>
   </w:num>
-  <w:num w:numId="26">
-    <w:abstractNumId w:val="19"/>
-  </w:num>
-  <w:num w:numId="27">
-    <w:abstractNumId w:val="23"/>
+  <w:num w:numId="29">
+    <w:abstractNumId w:val="14"/>
   </w:num>
 </w:numbering>
 </file>

</xml_diff>

<commit_message>
Added a writing plan and changed the driver code in the documentation process.
</commit_message>
<xml_diff>
--- a/docs/letter.docx
+++ b/docs/letter.docx
@@ -1675,21 +1675,7 @@
         <w:rPr>
           <w:lang w:val="en-GB"/>
         </w:rPr>
-        <w:t xml:space="preserve">the category of a detected influence between users, this </w:t>
-      </w:r>
-      <w:proofErr w:type="gramStart"/>
-      <w:r>
-        <w:rPr>
-          <w:lang w:val="en-GB"/>
-        </w:rPr>
-        <w:t>opens up</w:t>
-      </w:r>
-      <w:proofErr w:type="gramEnd"/>
-      <w:r>
-        <w:rPr>
-          <w:lang w:val="en-GB"/>
-        </w:rPr>
-        <w:t xml:space="preserve"> for the use of artificial intelligence for the purpose of classification between different topics where a certain user activity might fit in. In a research about annotating and detecting topics in social media </w:t>
+        <w:t xml:space="preserve">the category of a detected influence between users, this opens up for the use of artificial intelligence for the purpose of classification between different topics where a certain user activity might fit in. In a research about annotating and detecting topics in social media </w:t>
       </w:r>
       <w:r>
         <w:rPr>
@@ -2792,14 +2778,12 @@
         </w:rPr>
         <w:t xml:space="preserve"> unlike crawling by adding </w:t>
       </w:r>
-      <w:proofErr w:type="gramStart"/>
       <w:r>
         <w:rPr>
           <w:lang w:val="en-US"/>
         </w:rPr>
         <w:t>“.json</w:t>
       </w:r>
-      <w:proofErr w:type="gramEnd"/>
       <w:r>
         <w:rPr>
           <w:lang w:val="en-US"/>
@@ -3726,7 +3710,6 @@
         </w:rPr>
         <w:t xml:space="preserve">, </w:t>
       </w:r>
-      <w:proofErr w:type="gramStart"/>
       <w:r>
         <w:rPr>
           <w:lang w:val="en-US"/>
@@ -3743,14 +3726,7 @@
         <w:rPr>
           <w:lang w:val="en-US"/>
         </w:rPr>
-        <w:t>m</w:t>
-      </w:r>
-      <w:proofErr w:type="gramEnd"/>
-      <w:r>
-        <w:rPr>
-          <w:lang w:val="en-US"/>
-        </w:rPr>
-        <w:t xml:space="preserve"> </w:t>
+        <w:t xml:space="preserve">m </w:t>
       </w:r>
       <w:r>
         <w:rPr>
@@ -3789,21 +3765,7 @@
         <w:rPr>
           <w:lang w:val="en-US"/>
         </w:rPr>
-        <w:t xml:space="preserve">The attributes of entities open for more flexibility as we might have the need to extend or shrink our ER-model in the future </w:t>
-      </w:r>
-      <w:proofErr w:type="gramStart"/>
-      <w:r>
-        <w:rPr>
-          <w:lang w:val="en-US"/>
-        </w:rPr>
-        <w:t>i.e.</w:t>
-      </w:r>
-      <w:proofErr w:type="gramEnd"/>
-      <w:r>
-        <w:rPr>
-          <w:lang w:val="en-US"/>
-        </w:rPr>
-        <w:t xml:space="preserve"> by not including an upvote attribute or by adding a reaction attribute to </w:t>
+        <w:t xml:space="preserve">The attributes of entities open for more flexibility as we might have the need to extend or shrink our ER-model in the future i.e. by not including an upvote attribute or by adding a reaction attribute to </w:t>
       </w:r>
       <w:r>
         <w:rPr>
@@ -3899,20 +3861,11 @@
     <w:p>
       <w:pPr>
         <w:pStyle w:val="Overskrift1"/>
-        <w:rPr>
-          <w:highlight w:val="yellow"/>
-        </w:rPr>
-      </w:pPr>
-      <w:r>
-        <w:rPr>
-          <w:highlight w:val="yellow"/>
-        </w:rPr>
+      </w:pPr>
+      <w:r>
         <w:t>The</w:t>
       </w:r>
       <w:r>
-        <w:rPr>
-          <w:highlight w:val="yellow"/>
-        </w:rPr>
         <w:t xml:space="preserve"> ACTIVITY THREAD</w:t>
       </w:r>
     </w:p>
@@ -4207,21 +4160,7 @@
         <w:rPr>
           <w:lang w:val="en-US"/>
         </w:rPr>
-        <w:t xml:space="preserve">, but first </w:t>
-      </w:r>
-      <w:proofErr w:type="gramStart"/>
-      <w:r>
-        <w:rPr>
-          <w:lang w:val="en-US"/>
-        </w:rPr>
-        <w:t>lets</w:t>
-      </w:r>
-      <w:proofErr w:type="gramEnd"/>
-      <w:r>
-        <w:rPr>
-          <w:lang w:val="en-US"/>
-        </w:rPr>
-        <w:t xml:space="preserve"> </w:t>
+        <w:t xml:space="preserve">, but first lets </w:t>
       </w:r>
       <w:r>
         <w:rPr>
@@ -4430,15 +4369,9 @@
     <w:p>
       <w:pPr>
         <w:pStyle w:val="Overskrift1"/>
-        <w:rPr>
-          <w:highlight w:val="yellow"/>
-        </w:rPr>
-      </w:pPr>
-      <w:r>
-        <w:rPr>
-          <w:highlight w:val="yellow"/>
-        </w:rPr>
-        <w:t>USER ACTIVITY TRE &amp; gRAPH</w:t>
+      </w:pPr>
+      <w:r>
+        <w:t>sCORING INFLUENCE</w:t>
       </w:r>
     </w:p>
     <w:p>
@@ -4708,19 +4641,7 @@
         <w:rPr>
           <w:lang w:val="en-US"/>
         </w:rPr>
-        <w:t>This technique m</w:t>
-      </w:r>
-      <w:r>
-        <w:rPr>
-          <w:lang w:val="en-US"/>
-        </w:rPr>
-        <w:t>easures how many times a user B has reacted to activities performed by user A.</w:t>
-      </w:r>
-      <w:r>
-        <w:rPr>
-          <w:lang w:val="en-US"/>
-        </w:rPr>
-        <w:t xml:space="preserve"> The strength behind this technique is in its ability to detect each interaction between users and differentiate them using the number of interactions as a score. But depending on the network, many users tend to interact one or two time in most cases, although the topic might be very interesting and therefore influencing for such users.</w:t>
+        <w:t>This technique measures how many times a user B has reacted to activities performed by user A. The strength behind this technique is in its ability to detect each interaction between users and differentiate them using the number of interactions as a score. But depending on the network, many users tend to interact one or two time in most cases, although the topic might be very interesting and therefore influencing for such users.</w:t>
       </w:r>
     </w:p>
     <w:p>
@@ -4789,49 +4710,7 @@
         <w:rPr>
           <w:lang w:val="en-US"/>
         </w:rPr>
-        <w:t xml:space="preserve">This scoring method gives </w:t>
-      </w:r>
-      <w:r>
-        <w:rPr>
-          <w:lang w:val="en-US"/>
-        </w:rPr>
-        <w:t xml:space="preserve">a democratic approach that enables us to know </w:t>
-      </w:r>
-      <w:r>
-        <w:rPr>
-          <w:lang w:val="en-US"/>
-        </w:rPr>
-        <w:t>whether</w:t>
-      </w:r>
-      <w:r>
-        <w:rPr>
-          <w:lang w:val="en-US"/>
-        </w:rPr>
-        <w:t xml:space="preserve"> </w:t>
-      </w:r>
-      <w:r>
-        <w:rPr>
-          <w:lang w:val="en-US"/>
-        </w:rPr>
-        <w:t>an</w:t>
-      </w:r>
-      <w:r>
-        <w:rPr>
-          <w:lang w:val="en-US"/>
-        </w:rPr>
-        <w:t xml:space="preserve"> influence</w:t>
-      </w:r>
-      <w:r>
-        <w:rPr>
-          <w:lang w:val="en-US"/>
-        </w:rPr>
-        <w:t xml:space="preserve"> activity</w:t>
-      </w:r>
-      <w:r>
-        <w:rPr>
-          <w:lang w:val="en-US"/>
-        </w:rPr>
-        <w:t xml:space="preserve"> is supported or downvoted by </w:t>
+        <w:t xml:space="preserve">This scoring method gives a democratic approach that enables us to know whether an influence activity is supported or downvoted by </w:t>
       </w:r>
       <w:r>
         <w:rPr>
@@ -4849,27 +4728,7 @@
         <w:rPr>
           <w:lang w:val="en-US"/>
         </w:rPr>
-        <w:t xml:space="preserve"> At the same </w:t>
-      </w:r>
-      <w:proofErr w:type="gramStart"/>
-      <w:r>
-        <w:rPr>
-          <w:lang w:val="en-US"/>
-        </w:rPr>
-        <w:t>time</w:t>
-      </w:r>
-      <w:proofErr w:type="gramEnd"/>
-      <w:r>
-        <w:rPr>
-          <w:lang w:val="en-US"/>
-        </w:rPr>
-        <w:t xml:space="preserve"> it is important to notice that i</w:t>
-      </w:r>
-      <w:r>
-        <w:rPr>
-          <w:lang w:val="en-US"/>
-        </w:rPr>
-        <w:t>n some networks such as Facebook, it is not possible for users to downvote an activity, which leave us without knowing whether the influence is supported or not by the society as audience. However, it is still possible the count of upvotes as a measure where 0 is the lowest score of an influence.</w:t>
+        <w:t xml:space="preserve"> At the same time it is important to notice that in some networks such as Facebook, it is not possible for users to downvote an activity, which leave us without knowing whether the influence is supported or not by the society as audience. However, it is still possible the count of upvotes as a measure where 0 is the lowest score of an influence.</w:t>
       </w:r>
     </w:p>
     <w:p>
@@ -4926,31 +4785,7 @@
         <w:rPr>
           <w:lang w:val="en-US"/>
         </w:rPr>
-        <w:t>As central people in society tends to influence the most people by generating a great number of activities such as politicians, this score can help reveal who are those central people and which users do they have an influence on.</w:t>
-      </w:r>
-      <w:r>
-        <w:rPr>
-          <w:lang w:val="en-US"/>
-        </w:rPr>
-        <w:t xml:space="preserve"> However, </w:t>
-      </w:r>
-      <w:r>
-        <w:rPr>
-          <w:lang w:val="en-US"/>
-        </w:rPr>
-        <w:t xml:space="preserve">A downside of this scoring technique is that all child activities will get the same score which is the number of descendants activities of the parent activity, this downside can be compensated when users interact with each other </w:t>
-      </w:r>
-      <w:r>
-        <w:rPr>
-          <w:lang w:val="en-US"/>
-        </w:rPr>
-        <w:t xml:space="preserve">multiple times </w:t>
-      </w:r>
-      <w:r>
-        <w:rPr>
-          <w:lang w:val="en-US"/>
-        </w:rPr>
-        <w:t>in different comments and comment threads.</w:t>
+        <w:t>As central people in society tends to influence the most people by generating a great number of activities such as politicians, this score can help reveal who are those central people and which users do they have an influence on. However, A downside of this scoring technique is that all child activities will get the same score which is the number of descendants activities of the parent activity, this downside can be compensated when users interact with each other multiple times in different comments and comment threads.</w:t>
       </w:r>
     </w:p>
     <w:p>
@@ -4981,25 +4816,7 @@
         <w:rPr>
           <w:lang w:val="en-US"/>
         </w:rPr>
-        <w:t>The figure below contains a graph built on the skeleton of the previous activity thread. It converts nodes from representing an activity to represent the user of that activity, while preserving the hieratical structure as it is</w:t>
-      </w:r>
-      <w:r>
-        <w:rPr>
-          <w:lang w:val="en-US"/>
-        </w:rPr>
-        <w:t xml:space="preserve"> in edges and their direction,</w:t>
-      </w:r>
-      <w:r>
-        <w:rPr>
-          <w:lang w:val="en-US"/>
-        </w:rPr>
-        <w:t xml:space="preserve"> </w:t>
-      </w:r>
-      <w:r>
-        <w:rPr>
-          <w:lang w:val="en-US"/>
-        </w:rPr>
-        <w:t>it also introduces the 3 previous scores to be calculated making weighted edges.</w:t>
+        <w:t>The figure below contains a graph built on the skeleton of the previous activity thread. It converts nodes from representing an activity to represent the user of that activity, while preserving the hieratical structure as it is in edges and their direction, it also introduces the 3 previous scores to be calculated making weighted edges.</w:t>
       </w:r>
     </w:p>
     <w:p>
@@ -5156,6 +4973,9 @@
         <w:pStyle w:val="Overskrift1"/>
       </w:pPr>
       <w:r>
+        <w:t xml:space="preserve">INFLUENCE SCORE IN THE </w:t>
+      </w:r>
+      <w:r>
         <w:t>uSER iNFLUENCE gRAPH</w:t>
       </w:r>
     </w:p>
@@ -5333,7 +5153,13 @@
         <w:rPr>
           <w:lang w:val="en-US"/>
         </w:rPr>
-        <w:t>Count the number of edges stretching from activities generated by “User A” and interacted to by “User D”, if the number is greater than 1, then an edge can be constructed from “User A” to “User D”.</w:t>
+        <w:t xml:space="preserve">Count the number of edges stretching from activities generated by “User A” and interacted to by “User D”, if </w:t>
+      </w:r>
+      <w:r>
+        <w:rPr>
+          <w:lang w:val="en-US"/>
+        </w:rPr>
+        <w:t>the number is greater than 1, then an edge can be constructed from “User A” to “User D”.</w:t>
       </w:r>
     </w:p>
     <w:p>
@@ -5384,19 +5210,7 @@
         <w:rPr>
           <w:lang w:val="en-US"/>
         </w:rPr>
-        <w:t xml:space="preserve">, we notice that an interaction score from “User A” to “User D” would be the number of edges going from activities </w:t>
-      </w:r>
-      <w:r>
-        <w:rPr>
-          <w:lang w:val="en-US"/>
-        </w:rPr>
-        <w:t>generated by “User A” and interacted to by “User D”,</w:t>
-      </w:r>
-      <w:r>
-        <w:rPr>
-          <w:lang w:val="en-US"/>
-        </w:rPr>
-        <w:t xml:space="preserve"> while the upvotes score is the sum of values recorded on these edges and the same goes for the activity score.</w:t>
+        <w:t>, we notice that an interaction score from “User A” to “User D” would be the number of edges going from activities generated by “User A” and interacted to by “User D”, while the upvotes score is the sum of values recorded on these edges and the same goes for the activity score.</w:t>
       </w:r>
     </w:p>
     <w:p>
@@ -5459,21 +5273,7 @@
         <w:rPr>
           <w:lang w:val="en-US"/>
         </w:rPr>
-        <w:t xml:space="preserve">The user graph does have 2 users with to influence edges between </w:t>
-      </w:r>
-      <w:proofErr w:type="gramStart"/>
-      <w:r>
-        <w:rPr>
-          <w:lang w:val="en-US"/>
-        </w:rPr>
-        <w:t>them;  according</w:t>
-      </w:r>
-      <w:proofErr w:type="gramEnd"/>
-      <w:r>
-        <w:rPr>
-          <w:lang w:val="en-US"/>
-        </w:rPr>
-        <w:t xml:space="preserve"> to the interaction score,  both   users does have equal influence in each other, while using the upvote scoring technique tell us that User D has a slightly greater influence on “User A”, while the opposite is </w:t>
+        <w:t xml:space="preserve">The user graph does have 2 users with to influence edges between them;  according to the interaction score,  both   users does have equal influence in each other, while using the upvote scoring technique tell us that User D has a slightly greater influence on “User A”, while the opposite is </w:t>
       </w:r>
       <w:r>
         <w:rPr>
@@ -5584,6 +5384,315 @@
           <w:lang w:val="en-US"/>
         </w:rPr>
       </w:pPr>
+    </w:p>
+    <w:p>
+      <w:pPr>
+        <w:pStyle w:val="Brdtekst"/>
+        <w:ind w:firstLine="0pt"/>
+        <w:rPr>
+          <w:lang w:val="en-US"/>
+        </w:rPr>
+      </w:pPr>
+    </w:p>
+    <w:p>
+      <w:pPr>
+        <w:pStyle w:val="Overskrift1"/>
+        <w:rPr>
+          <w:highlight w:val="yellow"/>
+        </w:rPr>
+      </w:pPr>
+      <w:r>
+        <w:rPr>
+          <w:highlight w:val="yellow"/>
+        </w:rPr>
+        <w:lastRenderedPageBreak/>
+        <w:t>TESTING OF SCORING TECHNIQUES IN THE USER INFLUENCE GRAPH</w:t>
+      </w:r>
+    </w:p>
+    <w:p>
+      <w:pPr>
+        <w:pStyle w:val="Brdtekst"/>
+        <w:ind w:firstLine="0pt"/>
+        <w:rPr>
+          <w:lang w:val="en-US"/>
+        </w:rPr>
+      </w:pPr>
+    </w:p>
+    <w:p>
+      <w:pPr>
+        <w:pStyle w:val="Brdtekst"/>
+        <w:ind w:firstLine="0pt"/>
+        <w:rPr>
+          <w:lang w:val="en-US"/>
+        </w:rPr>
+      </w:pPr>
+    </w:p>
+    <w:p>
+      <w:pPr>
+        <w:pStyle w:val="Overskrift1"/>
+        <w:rPr>
+          <w:highlight w:val="yellow"/>
+        </w:rPr>
+      </w:pPr>
+      <w:r>
+        <w:rPr>
+          <w:highlight w:val="yellow"/>
+        </w:rPr>
+        <w:t>EVALUATION OF SCORING TECHNIQUES IN THE USER INFLUENCE GRAPH</w:t>
+      </w:r>
+    </w:p>
+    <w:p>
+      <w:pPr>
+        <w:pStyle w:val="Brdtekst"/>
+        <w:ind w:firstLine="0pt"/>
+        <w:rPr>
+          <w:lang w:val="en-US"/>
+        </w:rPr>
+      </w:pPr>
+    </w:p>
+    <w:p>
+      <w:pPr>
+        <w:pStyle w:val="Brdtekst"/>
+        <w:ind w:firstLine="0pt"/>
+        <w:rPr>
+          <w:lang w:val="en-US"/>
+        </w:rPr>
+      </w:pPr>
+    </w:p>
+    <w:p>
+      <w:pPr>
+        <w:pStyle w:val="Overskrift1"/>
+        <w:rPr>
+          <w:highlight w:val="yellow"/>
+        </w:rPr>
+      </w:pPr>
+      <w:r>
+        <w:rPr>
+          <w:highlight w:val="yellow"/>
+        </w:rPr>
+        <w:t>DETECTING AND CLASSIFYING THE FIELD OF INFLUENCE</w:t>
+      </w:r>
+    </w:p>
+    <w:p>
+      <w:pPr>
+        <w:pStyle w:val="Brdtekst"/>
+        <w:ind w:firstLine="0pt"/>
+        <w:rPr>
+          <w:lang w:val="en-US"/>
+        </w:rPr>
+      </w:pPr>
+    </w:p>
+    <w:p>
+      <w:pPr>
+        <w:pStyle w:val="Brdtekst"/>
+        <w:ind w:firstLine="0pt"/>
+        <w:rPr>
+          <w:lang w:val="en-US"/>
+        </w:rPr>
+      </w:pPr>
+    </w:p>
+    <w:p>
+      <w:pPr>
+        <w:pStyle w:val="Overskrift1"/>
+        <w:rPr>
+          <w:highlight w:val="yellow"/>
+        </w:rPr>
+      </w:pPr>
+      <w:r>
+        <w:rPr>
+          <w:highlight w:val="yellow"/>
+        </w:rPr>
+        <w:t>FIELD OF INFLUENCE IN THE USER INFLUENCE GRAPH</w:t>
+      </w:r>
+    </w:p>
+    <w:p>
+      <w:pPr>
+        <w:pStyle w:val="Brdtekst"/>
+        <w:ind w:firstLine="0pt"/>
+        <w:rPr>
+          <w:lang w:val="en-US"/>
+        </w:rPr>
+      </w:pPr>
+    </w:p>
+    <w:p>
+      <w:pPr>
+        <w:pStyle w:val="Brdtekst"/>
+        <w:ind w:firstLine="0pt"/>
+        <w:rPr>
+          <w:lang w:val="en-US"/>
+        </w:rPr>
+      </w:pPr>
+    </w:p>
+    <w:p>
+      <w:pPr>
+        <w:pStyle w:val="Overskrift1"/>
+        <w:rPr>
+          <w:highlight w:val="yellow"/>
+        </w:rPr>
+      </w:pPr>
+      <w:r>
+        <w:rPr>
+          <w:highlight w:val="yellow"/>
+        </w:rPr>
+        <w:t>TESTING  OF INFLUENCE FIELD DETECTION IN THE USER INFLUENCE GRAPH</w:t>
+      </w:r>
+    </w:p>
+    <w:p>
+      <w:pPr>
+        <w:pStyle w:val="Brdtekst"/>
+        <w:ind w:firstLine="0pt"/>
+        <w:rPr>
+          <w:lang w:val="en-US"/>
+        </w:rPr>
+      </w:pPr>
+    </w:p>
+    <w:p>
+      <w:pPr>
+        <w:pStyle w:val="Brdtekst"/>
+        <w:ind w:firstLine="0pt"/>
+        <w:rPr>
+          <w:lang w:val="en-US"/>
+        </w:rPr>
+      </w:pPr>
+    </w:p>
+    <w:p>
+      <w:pPr>
+        <w:pStyle w:val="Overskrift1"/>
+        <w:rPr>
+          <w:highlight w:val="yellow"/>
+        </w:rPr>
+      </w:pPr>
+      <w:r>
+        <w:rPr>
+          <w:highlight w:val="yellow"/>
+        </w:rPr>
+        <w:t>EVALUATION OF INFLUENCE FIELD DETECTION IN THE USER INFLUENCE GRAPH</w:t>
+      </w:r>
+    </w:p>
+    <w:p>
+      <w:pPr>
+        <w:pStyle w:val="Brdtekst"/>
+        <w:ind w:firstLine="0pt"/>
+        <w:rPr>
+          <w:lang w:val="en-US"/>
+        </w:rPr>
+      </w:pPr>
+    </w:p>
+    <w:p>
+      <w:pPr>
+        <w:pStyle w:val="Overskrift1"/>
+        <w:rPr>
+          <w:highlight w:val="yellow"/>
+        </w:rPr>
+      </w:pPr>
+      <w:r>
+        <w:t xml:space="preserve"> </w:t>
+      </w:r>
+      <w:r>
+        <w:rPr>
+          <w:highlight w:val="yellow"/>
+        </w:rPr>
+        <w:t>FUTURE IMPROVMENTS OF INFLUENCE GRAPH MODEL</w:t>
+      </w:r>
+    </w:p>
+    <w:p>
+      <w:pPr>
+        <w:pStyle w:val="Brdtekst"/>
+        <w:ind w:firstLine="0pt"/>
+        <w:rPr>
+          <w:lang w:val="en-US"/>
+        </w:rPr>
+      </w:pPr>
+    </w:p>
+    <w:p>
+      <w:pPr>
+        <w:pStyle w:val="Overskrift1"/>
+        <w:rPr>
+          <w:highlight w:val="yellow"/>
+        </w:rPr>
+      </w:pPr>
+      <w:r>
+        <w:rPr>
+          <w:highlight w:val="yellow"/>
+        </w:rPr>
+        <w:t>THE TECHNICAL SOLUTION</w:t>
+      </w:r>
+    </w:p>
+    <w:p>
+      <w:pPr>
+        <w:pStyle w:val="Brdtekst"/>
+        <w:ind w:firstLine="0pt"/>
+        <w:rPr>
+          <w:lang w:val="en-US"/>
+        </w:rPr>
+      </w:pPr>
+    </w:p>
+    <w:p>
+      <w:pPr>
+        <w:pStyle w:val="Overskrift1"/>
+        <w:jc w:val="both"/>
+        <w:rPr>
+          <w:highlight w:val="yellow"/>
+        </w:rPr>
+      </w:pPr>
+      <w:r>
+        <w:t xml:space="preserve"> </w:t>
+      </w:r>
+      <w:r>
+        <w:rPr>
+          <w:highlight w:val="yellow"/>
+        </w:rPr>
+        <w:t>TEST AND EVALUATION OF THE TECHNICAL SOLUTION</w:t>
+      </w:r>
+    </w:p>
+    <w:p>
+      <w:pPr>
+        <w:pStyle w:val="Brdtekst"/>
+        <w:ind w:firstLine="0pt"/>
+        <w:rPr>
+          <w:lang w:val="en-US"/>
+        </w:rPr>
+      </w:pPr>
+    </w:p>
+    <w:p>
+      <w:pPr>
+        <w:pStyle w:val="Overskrift1"/>
+        <w:rPr>
+          <w:highlight w:val="yellow"/>
+        </w:rPr>
+      </w:pPr>
+      <w:r>
+        <w:rPr>
+          <w:highlight w:val="yellow"/>
+        </w:rPr>
+        <w:t>FUTURE IMPROVMENTS OF THE TECHNICAL SOLUTION</w:t>
+      </w:r>
+    </w:p>
+    <w:p>
+      <w:pPr>
+        <w:pStyle w:val="Brdtekst"/>
+        <w:ind w:firstLine="0pt"/>
+        <w:rPr>
+          <w:lang w:val="en-US"/>
+        </w:rPr>
+      </w:pPr>
+    </w:p>
+    <w:p>
+      <w:pPr>
+        <w:pStyle w:val="Brdtekst"/>
+        <w:ind w:firstLine="0pt"/>
+        <w:rPr>
+          <w:lang w:val="en-US"/>
+        </w:rPr>
+      </w:pPr>
+    </w:p>
+    <w:p>
+      <w:pPr>
+        <w:pStyle w:val="Overskrift5"/>
+      </w:pPr>
+      <w:r>
+        <w:t>CONCLUSION</w:t>
+      </w:r>
     </w:p>
     <w:p>
       <w:pPr>

</xml_diff>

<commit_message>
Added direction indication in graph plots and updated the figures in letter writting.
</commit_message>
<xml_diff>
--- a/docs/letter.docx
+++ b/docs/letter.docx
@@ -1675,7 +1675,21 @@
         <w:rPr>
           <w:lang w:val="en-GB"/>
         </w:rPr>
-        <w:t xml:space="preserve">the category of a detected influence between users, this opens up for the use of artificial intelligence for the purpose of classification between different topics where a certain user activity might fit in. In a research about annotating and detecting topics in social media </w:t>
+        <w:t xml:space="preserve">the category of a detected influence between users, this </w:t>
+      </w:r>
+      <w:proofErr w:type="gramStart"/>
+      <w:r>
+        <w:rPr>
+          <w:lang w:val="en-GB"/>
+        </w:rPr>
+        <w:t>opens up</w:t>
+      </w:r>
+      <w:proofErr w:type="gramEnd"/>
+      <w:r>
+        <w:rPr>
+          <w:lang w:val="en-GB"/>
+        </w:rPr>
+        <w:t xml:space="preserve"> for the use of artificial intelligence for the purpose of classification between different topics where a certain user activity might fit in. In a research about annotating and detecting topics in social media </w:t>
       </w:r>
       <w:r>
         <w:rPr>
@@ -2778,12 +2792,14 @@
         </w:rPr>
         <w:t xml:space="preserve"> unlike crawling by adding </w:t>
       </w:r>
+      <w:proofErr w:type="gramStart"/>
       <w:r>
         <w:rPr>
           <w:lang w:val="en-US"/>
         </w:rPr>
         <w:t>“.json</w:t>
       </w:r>
+      <w:proofErr w:type="gramEnd"/>
       <w:r>
         <w:rPr>
           <w:lang w:val="en-US"/>
@@ -3710,6 +3726,7 @@
         </w:rPr>
         <w:t xml:space="preserve">, </w:t>
       </w:r>
+      <w:proofErr w:type="gramStart"/>
       <w:r>
         <w:rPr>
           <w:lang w:val="en-US"/>
@@ -3726,7 +3743,14 @@
         <w:rPr>
           <w:lang w:val="en-US"/>
         </w:rPr>
-        <w:t xml:space="preserve">m </w:t>
+        <w:t>m</w:t>
+      </w:r>
+      <w:proofErr w:type="gramEnd"/>
+      <w:r>
+        <w:rPr>
+          <w:lang w:val="en-US"/>
+        </w:rPr>
+        <w:t xml:space="preserve"> </w:t>
       </w:r>
       <w:r>
         <w:rPr>
@@ -3765,7 +3789,21 @@
         <w:rPr>
           <w:lang w:val="en-US"/>
         </w:rPr>
-        <w:t xml:space="preserve">The attributes of entities open for more flexibility as we might have the need to extend or shrink our ER-model in the future i.e. by not including an upvote attribute or by adding a reaction attribute to </w:t>
+        <w:t xml:space="preserve">The attributes of entities open for more flexibility as we might have the need to extend or shrink our ER-model in the future </w:t>
+      </w:r>
+      <w:proofErr w:type="gramStart"/>
+      <w:r>
+        <w:rPr>
+          <w:lang w:val="en-US"/>
+        </w:rPr>
+        <w:t>i.e.</w:t>
+      </w:r>
+      <w:proofErr w:type="gramEnd"/>
+      <w:r>
+        <w:rPr>
+          <w:lang w:val="en-US"/>
+        </w:rPr>
+        <w:t xml:space="preserve"> by not including an upvote attribute or by adding a reaction attribute to </w:t>
       </w:r>
       <w:r>
         <w:rPr>
@@ -4091,10 +4129,10 @@
           <w:lang w:val="en-US"/>
         </w:rPr>
         <w:drawing>
-          <wp:inline distT="0" distB="0" distL="0" distR="0" wp14:anchorId="636830EB" wp14:editId="44E93EC2">
-            <wp:extent cx="6488430" cy="4118457"/>
-            <wp:effectExtent l="0" t="0" r="7620" b="0"/>
-            <wp:docPr id="1" name="Bilde 1"/>
+          <wp:inline distT="0" distB="0" distL="0" distR="0" wp14:anchorId="1B949DFB" wp14:editId="79FB2C6F">
+            <wp:extent cx="6620510" cy="4158615"/>
+            <wp:effectExtent l="0" t="0" r="8890" b="0"/>
+            <wp:docPr id="7" name="Bilde 7"/>
             <wp:cNvGraphicFramePr>
               <a:graphicFrameLocks xmlns:a="http://purl.oclc.org/ooxml/drawingml/main" noChangeAspect="1"/>
             </wp:cNvGraphicFramePr>
@@ -4102,7 +4140,7 @@
               <a:graphicData uri="http://purl.oclc.org/ooxml/drawingml/picture">
                 <pic:pic xmlns:pic="http://purl.oclc.org/ooxml/drawingml/picture">
                   <pic:nvPicPr>
-                    <pic:cNvPr id="1" name="Bilde 1"/>
+                    <pic:cNvPr id="7" name="Bilde 7"/>
                     <pic:cNvPicPr/>
                   </pic:nvPicPr>
                   <pic:blipFill>
@@ -4120,7 +4158,7 @@
                   <pic:spPr>
                     <a:xfrm>
                       <a:off x="0" y="0"/>
-                      <a:ext cx="6515605" cy="4135706"/>
+                      <a:ext cx="6620510" cy="4158615"/>
                     </a:xfrm>
                     <a:prstGeom prst="rect">
                       <a:avLst/>
@@ -4160,7 +4198,21 @@
         <w:rPr>
           <w:lang w:val="en-US"/>
         </w:rPr>
-        <w:t xml:space="preserve">, but first lets </w:t>
+        <w:t xml:space="preserve">, but first </w:t>
+      </w:r>
+      <w:proofErr w:type="gramStart"/>
+      <w:r>
+        <w:rPr>
+          <w:lang w:val="en-US"/>
+        </w:rPr>
+        <w:t>lets</w:t>
+      </w:r>
+      <w:proofErr w:type="gramEnd"/>
+      <w:r>
+        <w:rPr>
+          <w:lang w:val="en-US"/>
+        </w:rPr>
+        <w:t xml:space="preserve"> </w:t>
       </w:r>
       <w:r>
         <w:rPr>
@@ -4728,7 +4780,21 @@
         <w:rPr>
           <w:lang w:val="en-US"/>
         </w:rPr>
-        <w:t xml:space="preserve"> At the same time it is important to notice that in some networks such as Facebook, it is not possible for users to downvote an activity, which leave us without knowing whether the influence is supported or not by the society as audience. However, it is still possible the count of upvotes as a measure where 0 is the lowest score of an influence.</w:t>
+        <w:t xml:space="preserve"> At the same </w:t>
+      </w:r>
+      <w:proofErr w:type="gramStart"/>
+      <w:r>
+        <w:rPr>
+          <w:lang w:val="en-US"/>
+        </w:rPr>
+        <w:t>time</w:t>
+      </w:r>
+      <w:proofErr w:type="gramEnd"/>
+      <w:r>
+        <w:rPr>
+          <w:lang w:val="en-US"/>
+        </w:rPr>
+        <w:t xml:space="preserve"> it is important to notice that in some networks such as Facebook, it is not possible for users to downvote an activity, which leave us without knowing whether the influence is supported or not by the society as audience. However, it is still possible the count of upvotes as a measure where 0 is the lowest score of an influence.</w:t>
       </w:r>
     </w:p>
     <w:p>
@@ -4865,10 +4931,10 @@
           <w:lang w:val="en-US"/>
         </w:rPr>
         <w:drawing>
-          <wp:inline distT="0" distB="0" distL="0" distR="0" wp14:anchorId="309626D7" wp14:editId="1F16A07A">
-            <wp:extent cx="6574790" cy="3367454"/>
-            <wp:effectExtent l="0" t="0" r="0" b="4445"/>
-            <wp:docPr id="4" name="Bilde 4"/>
+          <wp:inline distT="0" distB="0" distL="0" distR="0" wp14:anchorId="54682BAB" wp14:editId="52629D2C">
+            <wp:extent cx="6620510" cy="3363402"/>
+            <wp:effectExtent l="0" t="0" r="0" b="8890"/>
+            <wp:docPr id="9" name="Bilde 9"/>
             <wp:cNvGraphicFramePr>
               <a:graphicFrameLocks xmlns:a="http://purl.oclc.org/ooxml/drawingml/main" noChangeAspect="1"/>
             </wp:cNvGraphicFramePr>
@@ -4876,7 +4942,7 @@
               <a:graphicData uri="http://purl.oclc.org/ooxml/drawingml/picture">
                 <pic:pic xmlns:pic="http://purl.oclc.org/ooxml/drawingml/picture">
                   <pic:nvPicPr>
-                    <pic:cNvPr id="4" name="Bilde 4"/>
+                    <pic:cNvPr id="9" name="Bilde 9"/>
                     <pic:cNvPicPr/>
                   </pic:nvPicPr>
                   <pic:blipFill>
@@ -4894,7 +4960,7 @@
                   <pic:spPr>
                     <a:xfrm>
                       <a:off x="0" y="0"/>
-                      <a:ext cx="6616122" cy="3388623"/>
+                      <a:ext cx="6644240" cy="3375458"/>
                     </a:xfrm>
                     <a:prstGeom prst="rect">
                       <a:avLst/>
@@ -5273,7 +5339,21 @@
         <w:rPr>
           <w:lang w:val="en-US"/>
         </w:rPr>
-        <w:t xml:space="preserve">The user graph does have 2 users with to influence edges between them;  according to the interaction score,  both   users does have equal influence in each other, while using the upvote scoring technique tell us that User D has a slightly greater influence on “User A”, while the opposite is </w:t>
+        <w:t xml:space="preserve">The user graph does have 2 users with to influence edges between </w:t>
+      </w:r>
+      <w:proofErr w:type="gramStart"/>
+      <w:r>
+        <w:rPr>
+          <w:lang w:val="en-US"/>
+        </w:rPr>
+        <w:t>them;  according</w:t>
+      </w:r>
+      <w:proofErr w:type="gramEnd"/>
+      <w:r>
+        <w:rPr>
+          <w:lang w:val="en-US"/>
+        </w:rPr>
+        <w:t xml:space="preserve"> to the interaction score,  both   users does have equal influence in each other, while using the upvote scoring technique tell us that User D has a slightly greater influence on “User A”, while the opposite is </w:t>
       </w:r>
       <w:r>
         <w:rPr>
@@ -5334,10 +5414,10 @@
           <w:lang w:val="en-US"/>
         </w:rPr>
         <w:drawing>
-          <wp:inline distT="0" distB="0" distL="0" distR="0" wp14:anchorId="4D085826" wp14:editId="347EF62B">
-            <wp:extent cx="6584587" cy="3789485"/>
-            <wp:effectExtent l="0" t="0" r="6985" b="1905"/>
-            <wp:docPr id="5" name="Bilde 5"/>
+          <wp:inline distT="0" distB="0" distL="0" distR="0" wp14:anchorId="693101FB" wp14:editId="1C8AC5BB">
+            <wp:extent cx="6620510" cy="3649648"/>
+            <wp:effectExtent l="0" t="0" r="0" b="8255"/>
+            <wp:docPr id="10" name="Bilde 10"/>
             <wp:cNvGraphicFramePr>
               <a:graphicFrameLocks xmlns:a="http://purl.oclc.org/ooxml/drawingml/main" noChangeAspect="1"/>
             </wp:cNvGraphicFramePr>
@@ -5345,7 +5425,7 @@
               <a:graphicData uri="http://purl.oclc.org/ooxml/drawingml/picture">
                 <pic:pic xmlns:pic="http://purl.oclc.org/ooxml/drawingml/picture">
                   <pic:nvPicPr>
-                    <pic:cNvPr id="5" name="Bilde 5"/>
+                    <pic:cNvPr id="10" name="Bilde 10"/>
                     <pic:cNvPicPr/>
                   </pic:nvPicPr>
                   <pic:blipFill>
@@ -5363,7 +5443,7 @@
                   <pic:spPr>
                     <a:xfrm>
                       <a:off x="0" y="0"/>
-                      <a:ext cx="6630256" cy="3815768"/>
+                      <a:ext cx="6625372" cy="3652328"/>
                     </a:xfrm>
                     <a:prstGeom prst="rect">
                       <a:avLst/>

</xml_diff>

<commit_message>
Writing: TESTING OF INFLUENCE SCORING TECHNIQUES
</commit_message>
<xml_diff>
--- a/docs/letter.docx
+++ b/docs/letter.docx
@@ -5477,16 +5477,351 @@
     <w:p>
       <w:pPr>
         <w:pStyle w:val="Overskrift1"/>
+      </w:pPr>
+      <w:r>
+        <w:lastRenderedPageBreak/>
+        <w:t xml:space="preserve">TESTING </w:t>
+      </w:r>
+      <w:r>
+        <w:t xml:space="preserve">OF </w:t>
+      </w:r>
+      <w:r>
+        <w:t>INFLUENCE SCOR</w:t>
+      </w:r>
+      <w:r>
+        <w:t>ing techniques</w:t>
+      </w:r>
+    </w:p>
+    <w:p>
+      <w:pPr>
+        <w:pStyle w:val="Brdtekst"/>
+        <w:ind w:firstLine="0pt"/>
+        <w:rPr>
+          <w:lang w:val="en-US"/>
+        </w:rPr>
+      </w:pPr>
+      <w:r>
+        <w:rPr>
+          <w:lang w:val="en-US"/>
+        </w:rPr>
+        <w:tab/>
+        <w:t xml:space="preserve">Previously, we have proposed a staged method that is meant to detect and extract influence between users who submits various activities such as submissions and multi-level comments on a social media platform. The output of this method is a graph where each node represents a </w:t>
+      </w:r>
+      <w:r>
+        <w:rPr>
+          <w:lang w:val="en-US"/>
+        </w:rPr>
+        <w:t>user,</w:t>
+      </w:r>
+      <w:r>
+        <w:rPr>
+          <w:lang w:val="en-US"/>
+        </w:rPr>
+        <w:t xml:space="preserve"> and each edge indicate</w:t>
+      </w:r>
+      <w:r>
+        <w:rPr>
+          <w:lang w:val="en-US"/>
+        </w:rPr>
+        <w:t>s</w:t>
+      </w:r>
+      <w:r>
+        <w:rPr>
+          <w:lang w:val="en-US"/>
+        </w:rPr>
+        <w:t xml:space="preserve"> an influence from its source user node </w:t>
+      </w:r>
+      <w:r>
+        <w:rPr>
+          <w:lang w:val="en-US"/>
+        </w:rPr>
+        <w:t>in</w:t>
+      </w:r>
+      <w:r>
+        <w:rPr>
+          <w:lang w:val="en-US"/>
+        </w:rPr>
+        <w:t xml:space="preserve">to its target user node. </w:t>
+      </w:r>
+      <w:r>
+        <w:rPr>
+          <w:lang w:val="en-US"/>
+        </w:rPr>
+        <w:t>And because we are primally interested in the overall capability of such a graph to visualize the flow of influence between users, we are going to focus on the edges of influence between users as they hold the different scores obtained by different influence scoring techniques that were detailed in the previous sections.</w:t>
+      </w:r>
+    </w:p>
+    <w:p>
+      <w:pPr>
+        <w:pStyle w:val="Brdtekst"/>
+        <w:ind w:firstLine="0pt"/>
+        <w:rPr>
+          <w:lang w:val="en-US"/>
+        </w:rPr>
+      </w:pPr>
+      <w:r>
+        <w:rPr>
+          <w:lang w:val="en-US"/>
+        </w:rPr>
+        <w:t>For testing purposes, we will be using a dummy dataset with 2 main features:</w:t>
+      </w:r>
+    </w:p>
+    <w:p>
+      <w:pPr>
+        <w:pStyle w:val="Brdtekst"/>
+        <w:numPr>
+          <w:ilvl w:val="0"/>
+          <w:numId w:val="30"/>
+        </w:numPr>
+        <w:rPr>
+          <w:lang w:val="en-US"/>
+        </w:rPr>
+      </w:pPr>
+      <w:r>
+        <w:rPr>
+          <w:lang w:val="en-US"/>
+        </w:rPr>
+        <w:t xml:space="preserve">The dataset is </w:t>
+      </w:r>
+      <w:r>
+        <w:rPr>
+          <w:lang w:val="en-US"/>
+        </w:rPr>
+        <w:t>small t</w:t>
+      </w:r>
+      <w:r>
+        <w:rPr>
+          <w:lang w:val="en-US"/>
+        </w:rPr>
+        <w:t xml:space="preserve">o enable a logical and controlled transition from raw data about </w:t>
+      </w:r>
+      <w:r>
+        <w:rPr>
+          <w:lang w:val="en-US"/>
+        </w:rPr>
+        <w:t>activities</w:t>
+      </w:r>
+      <w:r>
+        <w:rPr>
+          <w:lang w:val="en-US"/>
+        </w:rPr>
+        <w:t xml:space="preserve"> in a social network to a user graph</w:t>
+      </w:r>
+      <w:r>
+        <w:rPr>
+          <w:lang w:val="en-US"/>
+        </w:rPr>
+        <w:t xml:space="preserve"> with influence edge visualization.</w:t>
+      </w:r>
+    </w:p>
+    <w:p>
+      <w:pPr>
+        <w:pStyle w:val="Brdtekst"/>
+        <w:numPr>
+          <w:ilvl w:val="0"/>
+          <w:numId w:val="30"/>
+        </w:numPr>
+        <w:rPr>
+          <w:lang w:val="en-US"/>
+        </w:rPr>
+      </w:pPr>
+      <w:r>
+        <w:rPr>
+          <w:lang w:val="en-US"/>
+        </w:rPr>
+        <w:t>The dataset is fictional but is inspired from direct observation of our case study Reddit and can be changed to reflect certain activities from a social media platform.</w:t>
+      </w:r>
+    </w:p>
+    <w:p>
+      <w:pPr>
+        <w:pStyle w:val="Brdtekst"/>
+        <w:ind w:firstLine="0pt"/>
+        <w:rPr>
+          <w:lang w:val="en-US"/>
+        </w:rPr>
+      </w:pPr>
+      <w:r>
+        <w:rPr>
+          <w:lang w:val="en-US"/>
+        </w:rPr>
+        <w:t>Testing the user graph model is essential to guarantee the reliability of performance of such model in a production environment with real data. In this test, we will focus on the influence scores stored in each edge of the user graph</w:t>
+      </w:r>
+      <w:r>
         <w:rPr>
           <w:highlight w:val="yellow"/>
-        </w:rPr>
-      </w:pPr>
+          <w:lang w:val="en-US"/>
+        </w:rPr>
+        <w:t>,</w:t>
+      </w:r>
       <w:r>
         <w:rPr>
           <w:highlight w:val="yellow"/>
+          <w:lang w:val="en-US"/>
+        </w:rPr>
+        <w:t xml:space="preserve"> to be able to see the entire dataset formed as a thread activity tree and as an activity graph please refer to appendix I</w:t>
+      </w:r>
+    </w:p>
+    <w:p>
+      <w:pPr>
+        <w:pStyle w:val="Brdtekst"/>
+        <w:ind w:firstLine="0pt"/>
+        <w:rPr>
+          <w:lang w:val="en-US"/>
+        </w:rPr>
+      </w:pPr>
+      <w:r>
+        <w:rPr>
+          <w:lang w:val="en-US"/>
+        </w:rPr>
+        <w:t>We are interested of knowing which scoring technique can hel</w:t>
+      </w:r>
+      <w:r>
+        <w:rPr>
+          <w:lang w:val="en-US"/>
+        </w:rPr>
+        <w:t xml:space="preserve">p </w:t>
+      </w:r>
+      <w:r>
+        <w:rPr>
+          <w:lang w:val="en-US"/>
+        </w:rPr>
+        <w:t xml:space="preserve">differentiate between all detected influences </w:t>
+      </w:r>
+      <w:r>
+        <w:rPr>
+          <w:lang w:val="en-US"/>
+        </w:rPr>
+        <w:t>and their strength by looking at the distribution of all registered scores from each scoring technique (i.e., Interaction, Activity, and Upvotes)</w:t>
+      </w:r>
+      <w:r>
+        <w:rPr>
+          <w:lang w:val="en-US"/>
+        </w:rPr>
+        <w:t xml:space="preserve"> in a box plot</w:t>
+      </w:r>
+      <w:r>
+        <w:rPr>
+          <w:lang w:val="en-US"/>
+        </w:rPr>
+        <w:t xml:space="preserve"> in comparison with the frequency of each score value</w:t>
+      </w:r>
+      <w:r>
+        <w:rPr>
+          <w:lang w:val="en-US"/>
+        </w:rPr>
+        <w:t xml:space="preserve"> which is shown in the figure below.</w:t>
+      </w:r>
+    </w:p>
+    <w:p>
+      <w:pPr>
+        <w:pStyle w:val="Brdtekst"/>
+        <w:ind w:firstLine="0pt"/>
+        <w:rPr>
+          <w:lang w:val="en-US"/>
+        </w:rPr>
+        <w:sectPr>
+          <w:type w:val="continuous"/>
+          <w:pgSz w:w="612pt" w:h="792pt" w:code="1"/>
+          <w:pgMar w:top="54pt" w:right="45.35pt" w:bottom="72pt" w:left="45.35pt" w:header="36pt" w:footer="36pt" w:gutter="0pt"/>
+          <w:cols w:num="2" w:space="18pt"/>
+          <w:docGrid w:linePitch="360"/>
+        </w:sectPr>
+      </w:pPr>
+    </w:p>
+    <w:p>
+      <w:pPr>
+        <w:pStyle w:val="Brdtekst"/>
+        <w:ind w:firstLine="0pt"/>
+        <w:rPr>
+          <w:lang w:val="en-US"/>
+        </w:rPr>
+        <w:sectPr>
+          <w:type w:val="continuous"/>
+          <w:pgSz w:w="612pt" w:h="792pt" w:code="1"/>
+          <w:pgMar w:top="54pt" w:right="45.35pt" w:bottom="72pt" w:left="45.35pt" w:header="36pt" w:footer="36pt" w:gutter="0pt"/>
+          <w:cols w:num="2" w:space="18pt"/>
+          <w:docGrid w:linePitch="360"/>
+        </w:sectPr>
+      </w:pPr>
+      <w:r>
+        <w:rPr>
+          <w:noProof/>
+          <w:lang w:val="en-US"/>
+        </w:rPr>
+        <w:drawing>
+          <wp:inline distT="0" distB="0" distL="0" distR="0" wp14:anchorId="7EF84D86" wp14:editId="4CF51F97">
+            <wp:extent cx="6648450" cy="4933950"/>
+            <wp:effectExtent l="0" t="0" r="0" b="0"/>
+            <wp:docPr id="5" name="Bilde 5"/>
+            <wp:cNvGraphicFramePr>
+              <a:graphicFrameLocks xmlns:a="http://purl.oclc.org/ooxml/drawingml/main" noChangeAspect="1"/>
+            </wp:cNvGraphicFramePr>
+            <a:graphic xmlns:a="http://purl.oclc.org/ooxml/drawingml/main">
+              <a:graphicData uri="http://purl.oclc.org/ooxml/drawingml/picture">
+                <pic:pic xmlns:pic="http://purl.oclc.org/ooxml/drawingml/picture">
+                  <pic:nvPicPr>
+                    <pic:cNvPr id="5" name="Bilde 5"/>
+                    <pic:cNvPicPr/>
+                  </pic:nvPicPr>
+                  <pic:blipFill>
+                    <a:blip r:embed="rId14" cstate="print">
+                      <a:extLst>
+                        <a:ext uri="{28A0092B-C50C-407E-A947-70E740481C1C}">
+                          <a14:useLocalDpi xmlns:a14="http://schemas.microsoft.com/office/drawing/2010/main" val="0"/>
+                        </a:ext>
+                      </a:extLst>
+                    </a:blip>
+                    <a:stretch>
+                      <a:fillRect/>
+                    </a:stretch>
+                  </pic:blipFill>
+                  <pic:spPr>
+                    <a:xfrm>
+                      <a:off x="0" y="0"/>
+                      <a:ext cx="6648450" cy="4933950"/>
+                    </a:xfrm>
+                    <a:prstGeom prst="rect">
+                      <a:avLst/>
+                    </a:prstGeom>
+                  </pic:spPr>
+                </pic:pic>
+              </a:graphicData>
+            </a:graphic>
+          </wp:inline>
+        </w:drawing>
+      </w:r>
+    </w:p>
+    <w:p>
+      <w:pPr>
+        <w:pStyle w:val="Brdtekst"/>
+        <w:ind w:firstLine="0pt"/>
+        <w:rPr>
+          <w:lang w:val="en-US"/>
+        </w:rPr>
+      </w:pPr>
+      <w:r>
+        <w:rPr>
+          <w:lang w:val="en-US"/>
+        </w:rPr>
+        <w:t xml:space="preserve">The left column in the grid of the score plot above, shoes the distribution of interaction score values in our </w:t>
+      </w:r>
+      <w:r>
+        <w:rPr>
+          <w:lang w:val="en-US"/>
+        </w:rPr>
+        <w:t xml:space="preserve">test dataset, where we can observe 4 single interaction between users, 3 double and 1 with 3 interactions giving a total of 8 detected influences. And </w:t>
+      </w:r>
+      <w:r>
+        <w:rPr>
+          <w:lang w:val="en-US"/>
+        </w:rPr>
+        <w:t xml:space="preserve">because this dataset is not real, we cannot rely on this scoring technique to determine how good is this score in extracting and differentiating influence between users. The same goes for the </w:t>
+      </w:r>
+      <w:r>
+        <w:rPr>
+          <w:lang w:val="en-US"/>
         </w:rPr>
         <w:lastRenderedPageBreak/>
-        <w:t>TESTING OF SCORING TECHNIQUES IN THE USER INFLUENCE GRAPH</w:t>
+        <w:t>activity scoring technique shown in the second column and the upvotes scoring technique in the third column.</w:t>
       </w:r>
     </w:p>
     <w:p>
@@ -5497,6 +5832,30 @@
           <w:lang w:val="en-US"/>
         </w:rPr>
       </w:pPr>
+      <w:r>
+        <w:rPr>
+          <w:lang w:val="en-US"/>
+        </w:rPr>
+        <w:t>However, when looking</w:t>
+      </w:r>
+      <w:r>
+        <w:rPr>
+          <w:lang w:val="en-US"/>
+        </w:rPr>
+        <w:t xml:space="preserve"> at the</w:t>
+      </w:r>
+      <w:r>
+        <w:rPr>
+          <w:lang w:val="en-US"/>
+        </w:rPr>
+        <w:t xml:space="preserve"> distribution of score values and their histogram frequencies, </w:t>
+      </w:r>
+      <w:r>
+        <w:rPr>
+          <w:lang w:val="en-US"/>
+        </w:rPr>
+        <w:t>we notice an expansion of range of values and more normalized frequencies of activity and upvotes scores. This observation raises the possibility of combining the 3 scoring techniques in a simple addition performed on each influence edge and then observe the new variation of the newly combined scores compared to using a single scoring technique.</w:t>
+      </w:r>
     </w:p>
     <w:p>
       <w:pPr>
@@ -5506,6 +5865,101 @@
           <w:lang w:val="en-US"/>
         </w:rPr>
       </w:pPr>
+      <w:r>
+        <w:rPr>
+          <w:lang w:val="en-US"/>
+        </w:rPr>
+        <w:t xml:space="preserve">As shown in the fourth, fifth and sixth columns of the </w:t>
+      </w:r>
+      <w:r>
+        <w:rPr>
+          <w:highlight w:val="yellow"/>
+          <w:lang w:val="en-US"/>
+        </w:rPr>
+        <w:t>plot in figure above</w:t>
+      </w:r>
+      <w:r>
+        <w:rPr>
+          <w:lang w:val="en-US"/>
+        </w:rPr>
+        <w:t>, we can observe that both the range of values has increased</w:t>
+      </w:r>
+      <w:r>
+        <w:rPr>
+          <w:lang w:val="en-US"/>
+        </w:rPr>
+        <w:t>,</w:t>
+      </w:r>
+      <w:r>
+        <w:rPr>
+          <w:lang w:val="en-US"/>
+        </w:rPr>
+        <w:t xml:space="preserve"> </w:t>
+      </w:r>
+      <w:r>
+        <w:rPr>
+          <w:lang w:val="en-US"/>
+        </w:rPr>
+        <w:t xml:space="preserve">and in addition there are </w:t>
+      </w:r>
+      <w:r>
+        <w:rPr>
+          <w:lang w:val="en-US"/>
+        </w:rPr>
+        <w:t>more histogram frequency bars at multiple score values showing a higher achieved diversity of possible scores</w:t>
+      </w:r>
+      <w:r>
+        <w:rPr>
+          <w:lang w:val="en-US"/>
+        </w:rPr>
+        <w:t xml:space="preserve">, the same observation is also possible when adding all the scores together to produce a new total score which the sum of interaction-, upvotes- and activity scores in each edge which is shown on the right column </w:t>
+      </w:r>
+      <w:r>
+        <w:rPr>
+          <w:highlight w:val="yellow"/>
+          <w:lang w:val="en-US"/>
+        </w:rPr>
+        <w:t>of the plot in figure .</w:t>
+      </w:r>
+    </w:p>
+    <w:p>
+      <w:pPr>
+        <w:pStyle w:val="Brdtekst"/>
+        <w:ind w:firstLine="0pt"/>
+        <w:rPr>
+          <w:lang w:val="en-US"/>
+        </w:rPr>
+      </w:pPr>
+      <w:r>
+        <w:rPr>
+          <w:lang w:val="en-US"/>
+        </w:rPr>
+        <w:t>Based on the previous testing results, we can conclude that each scoring technique is mostly depending on the nature of raw data generated by users on a social media platform who may have different ways of using the social media platform and therefore different ways of influencing each other. However, it is possible to mitigate the effect of how users use the network to influence each other by using a combined scoring technique which can have either an advanced formula or be as simple as an addition of the single scores in each influence edge og the user influence graph.</w:t>
+      </w:r>
+    </w:p>
+    <w:p>
+      <w:pPr>
+        <w:pStyle w:val="Brdtekst"/>
+        <w:ind w:firstLine="0pt"/>
+        <w:rPr>
+          <w:lang w:val="en-US"/>
+        </w:rPr>
+      </w:pPr>
+      <w:r>
+        <w:rPr>
+          <w:lang w:val="en-US"/>
+        </w:rPr>
+        <w:t xml:space="preserve">In the section, we will be using real life data crawled from Reddit, then take an overview on the calculated score values for each edge of influence between users. The evaluation process of scoring techniques is expected to reveal the true reliability of the user influence graph model and its ability to detect influences and differentiate their strengths between users. </w:t>
+      </w:r>
+    </w:p>
+    <w:p>
+      <w:pPr>
+        <w:pStyle w:val="Brdtekst"/>
+        <w:ind w:firstLine="0pt"/>
+        <w:rPr>
+          <w:lang w:val="en-US"/>
+        </w:rPr>
+      </w:pPr>
     </w:p>
     <w:p>
       <w:pPr>
@@ -5518,7 +5972,7 @@
         <w:rPr>
           <w:highlight w:val="yellow"/>
         </w:rPr>
-        <w:t>EVALUATION OF SCORING TECHNIQUES IN THE USER INFLUENCE GRAPH</w:t>
+        <w:t>EVALUATION OF INFLUENCE SCORING TECHNIQUES</w:t>
       </w:r>
     </w:p>
     <w:p>
@@ -7513,6 +7967,95 @@
     </w:lvl>
   </w:abstractNum>
   <w:abstractNum w:abstractNumId="21" w15:restartNumberingAfterBreak="0">
+    <w:nsid w:val="614B54DB"/>
+    <w:multiLevelType w:val="hybridMultilevel"/>
+    <w:tmpl w:val="658AB682"/>
+    <w:lvl w:ilvl="0" w:tplc="0414000F">
+      <w:start w:val="1"/>
+      <w:numFmt w:val="decimal"/>
+      <w:lvlText w:val="%1."/>
+      <w:lvlJc w:val="start"/>
+      <w:pPr>
+        <w:ind w:start="36pt" w:hanging="18pt"/>
+      </w:pPr>
+      <w:rPr>
+        <w:rFonts w:hint="default"/>
+      </w:rPr>
+    </w:lvl>
+    <w:lvl w:ilvl="1" w:tplc="04140019" w:tentative="1">
+      <w:start w:val="1"/>
+      <w:numFmt w:val="lowerLetter"/>
+      <w:lvlText w:val="%2."/>
+      <w:lvlJc w:val="start"/>
+      <w:pPr>
+        <w:ind w:start="72pt" w:hanging="18pt"/>
+      </w:pPr>
+    </w:lvl>
+    <w:lvl w:ilvl="2" w:tplc="0414001B" w:tentative="1">
+      <w:start w:val="1"/>
+      <w:numFmt w:val="lowerRoman"/>
+      <w:lvlText w:val="%3."/>
+      <w:lvlJc w:val="end"/>
+      <w:pPr>
+        <w:ind w:start="108pt" w:hanging="9pt"/>
+      </w:pPr>
+    </w:lvl>
+    <w:lvl w:ilvl="3" w:tplc="0414000F" w:tentative="1">
+      <w:start w:val="1"/>
+      <w:numFmt w:val="decimal"/>
+      <w:lvlText w:val="%4."/>
+      <w:lvlJc w:val="start"/>
+      <w:pPr>
+        <w:ind w:start="144pt" w:hanging="18pt"/>
+      </w:pPr>
+    </w:lvl>
+    <w:lvl w:ilvl="4" w:tplc="04140019" w:tentative="1">
+      <w:start w:val="1"/>
+      <w:numFmt w:val="lowerLetter"/>
+      <w:lvlText w:val="%5."/>
+      <w:lvlJc w:val="start"/>
+      <w:pPr>
+        <w:ind w:start="180pt" w:hanging="18pt"/>
+      </w:pPr>
+    </w:lvl>
+    <w:lvl w:ilvl="5" w:tplc="0414001B" w:tentative="1">
+      <w:start w:val="1"/>
+      <w:numFmt w:val="lowerRoman"/>
+      <w:lvlText w:val="%6."/>
+      <w:lvlJc w:val="end"/>
+      <w:pPr>
+        <w:ind w:start="216pt" w:hanging="9pt"/>
+      </w:pPr>
+    </w:lvl>
+    <w:lvl w:ilvl="6" w:tplc="0414000F" w:tentative="1">
+      <w:start w:val="1"/>
+      <w:numFmt w:val="decimal"/>
+      <w:lvlText w:val="%7."/>
+      <w:lvlJc w:val="start"/>
+      <w:pPr>
+        <w:ind w:start="252pt" w:hanging="18pt"/>
+      </w:pPr>
+    </w:lvl>
+    <w:lvl w:ilvl="7" w:tplc="04140019" w:tentative="1">
+      <w:start w:val="1"/>
+      <w:numFmt w:val="lowerLetter"/>
+      <w:lvlText w:val="%8."/>
+      <w:lvlJc w:val="start"/>
+      <w:pPr>
+        <w:ind w:start="288pt" w:hanging="18pt"/>
+      </w:pPr>
+    </w:lvl>
+    <w:lvl w:ilvl="8" w:tplc="0414001B" w:tentative="1">
+      <w:start w:val="1"/>
+      <w:numFmt w:val="lowerRoman"/>
+      <w:lvlText w:val="%9."/>
+      <w:lvlJc w:val="end"/>
+      <w:pPr>
+        <w:ind w:start="324pt" w:hanging="9pt"/>
+      </w:pPr>
+    </w:lvl>
+  </w:abstractNum>
+  <w:abstractNum w:abstractNumId="22" w15:restartNumberingAfterBreak="0">
     <w:nsid w:val="672C633D"/>
     <w:multiLevelType w:val="hybridMultilevel"/>
     <w:tmpl w:val="F4527FC4"/>
@@ -7598,7 +8141,7 @@
       </w:pPr>
     </w:lvl>
   </w:abstractNum>
-  <w:abstractNum w:abstractNumId="22" w15:restartNumberingAfterBreak="0">
+  <w:abstractNum w:abstractNumId="23" w15:restartNumberingAfterBreak="0">
     <w:nsid w:val="67A61BA6"/>
     <w:multiLevelType w:val="hybridMultilevel"/>
     <w:tmpl w:val="A7C0EE38"/>
@@ -7711,7 +8254,7 @@
       </w:rPr>
     </w:lvl>
   </w:abstractNum>
-  <w:abstractNum w:abstractNumId="23" w15:restartNumberingAfterBreak="0">
+  <w:abstractNum w:abstractNumId="24" w15:restartNumberingAfterBreak="0">
     <w:nsid w:val="6C402C58"/>
     <w:multiLevelType w:val="hybridMultilevel"/>
     <w:tmpl w:val="9A1CA078"/>
@@ -7856,7 +8399,7 @@
       </w:rPr>
     </w:lvl>
   </w:abstractNum>
-  <w:abstractNum w:abstractNumId="24" w15:restartNumberingAfterBreak="0">
+  <w:abstractNum w:abstractNumId="25" w15:restartNumberingAfterBreak="0">
     <w:nsid w:val="6CD32DA8"/>
     <w:multiLevelType w:val="singleLevel"/>
     <w:tmpl w:val="166470C2"/>
@@ -7882,7 +8425,7 @@
       </w:rPr>
     </w:lvl>
   </w:abstractNum>
-  <w:abstractNum w:abstractNumId="25" w15:restartNumberingAfterBreak="0">
+  <w:abstractNum w:abstractNumId="26" w15:restartNumberingAfterBreak="0">
     <w:nsid w:val="7F5B1EED"/>
     <w:multiLevelType w:val="hybridMultilevel"/>
     <w:tmpl w:val="13A895E2"/>
@@ -7975,7 +8518,7 @@
     <w:abstractNumId w:val="15"/>
   </w:num>
   <w:num w:numId="2">
-    <w:abstractNumId w:val="23"/>
+    <w:abstractNumId w:val="24"/>
   </w:num>
   <w:num w:numId="3">
     <w:abstractNumId w:val="13"/>
@@ -7996,7 +8539,7 @@
     <w:abstractNumId w:val="19"/>
   </w:num>
   <w:num w:numId="9">
-    <w:abstractNumId w:val="24"/>
+    <w:abstractNumId w:val="25"/>
   </w:num>
   <w:num w:numId="10">
     <w:abstractNumId w:val="16"/>
@@ -8044,19 +8587,22 @@
     <w:abstractNumId w:val="18"/>
   </w:num>
   <w:num w:numId="25">
+    <w:abstractNumId w:val="23"/>
+  </w:num>
+  <w:num w:numId="26">
     <w:abstractNumId w:val="22"/>
   </w:num>
-  <w:num w:numId="26">
-    <w:abstractNumId w:val="21"/>
-  </w:num>
   <w:num w:numId="27">
-    <w:abstractNumId w:val="25"/>
+    <w:abstractNumId w:val="26"/>
   </w:num>
   <w:num w:numId="28">
     <w:abstractNumId w:val="20"/>
   </w:num>
   <w:num w:numId="29">
     <w:abstractNumId w:val="14"/>
+  </w:num>
+  <w:num w:numId="30">
+    <w:abstractNumId w:val="21"/>
   </w:num>
 </w:numbering>
 </file>

</xml_diff>

<commit_message>
IX.	EVALUATION OF INFLUENCE SCORING TECHNIQUES
</commit_message>
<xml_diff>
--- a/docs/letter.docx
+++ b/docs/letter.docx
@@ -5483,10 +5483,7 @@
         <w:t xml:space="preserve">TESTING </w:t>
       </w:r>
       <w:r>
-        <w:t xml:space="preserve">OF </w:t>
-      </w:r>
-      <w:r>
-        <w:t>INFLUENCE SCOR</w:t>
+        <w:t>OF INFLUENCE SCOR</w:t>
       </w:r>
       <w:r>
         <w:t>ing techniques</w:t>
@@ -5949,7 +5946,19 @@
         <w:rPr>
           <w:lang w:val="en-US"/>
         </w:rPr>
-        <w:t xml:space="preserve">In the section, we will be using real life data crawled from Reddit, then take an overview on the calculated score values for each edge of influence between users. The evaluation process of scoring techniques is expected to reveal the true reliability of the user influence graph model and its ability to detect influences and differentiate their strengths between users. </w:t>
+        <w:t xml:space="preserve">In the </w:t>
+      </w:r>
+      <w:r>
+        <w:rPr>
+          <w:lang w:val="en-US"/>
+        </w:rPr>
+        <w:t xml:space="preserve">next </w:t>
+      </w:r>
+      <w:r>
+        <w:rPr>
+          <w:lang w:val="en-US"/>
+        </w:rPr>
+        <w:t xml:space="preserve">section, we will be using real life data crawled from Reddit, then take an overview on the calculated score values for each edge of influence between users. The evaluation process of scoring techniques is expected to reveal the true reliability of the user influence graph model and its ability to detect influences and differentiate their strengths between users. </w:t>
       </w:r>
     </w:p>
     <w:p>
@@ -5964,15 +5973,46 @@
     <w:p>
       <w:pPr>
         <w:pStyle w:val="Overskrift1"/>
+      </w:pPr>
+      <w:r>
+        <w:t>EVALUATION OF INFLUENCE SCORING TECHNIQUES</w:t>
+      </w:r>
+    </w:p>
+    <w:p>
+      <w:pPr>
+        <w:pStyle w:val="Brdtekst"/>
+        <w:ind w:firstLine="0pt"/>
+        <w:rPr>
+          <w:lang w:val="en-US"/>
+        </w:rPr>
+      </w:pPr>
+      <w:r>
+        <w:rPr>
+          <w:lang w:val="en-US"/>
+        </w:rPr>
+        <w:tab/>
+        <w:t xml:space="preserve">To investigate the reliability of our user graph model, we will be using Reddit as a case study for evaluation. The top 3 most rising submissions from each top 3 most popular subreddits has been crawled along with their comments and stored in the data structure we described </w:t>
+      </w:r>
+      <w:r>
         <w:rPr>
           <w:highlight w:val="yellow"/>
-        </w:rPr>
-      </w:pPr>
+          <w:lang w:val="en-US"/>
+        </w:rPr>
+        <w:t>earlier on</w:t>
+      </w:r>
       <w:r>
         <w:rPr>
           <w:highlight w:val="yellow"/>
-        </w:rPr>
-        <w:t>EVALUATION OF INFLUENCE SCORING TECHNIQUES</w:t>
+          <w:lang w:val="en-US"/>
+        </w:rPr>
+        <w:t xml:space="preserve"> in this paper</w:t>
+      </w:r>
+      <w:r>
+        <w:rPr>
+          <w:highlight w:val="yellow"/>
+          <w:lang w:val="en-US"/>
+        </w:rPr>
+        <w:t>.</w:t>
       </w:r>
     </w:p>
     <w:p>
@@ -5983,6 +6023,25 @@
           <w:lang w:val="en-US"/>
         </w:rPr>
       </w:pPr>
+      <w:r>
+        <w:rPr>
+          <w:lang w:val="en-US"/>
+        </w:rPr>
+        <w:t xml:space="preserve">After crawling and storing the raw data, the process of building the activity graph and user influence graph has been initiated to produce the 2 graphs show in </w:t>
+      </w:r>
+      <w:r>
+        <w:rPr>
+          <w:highlight w:val="yellow"/>
+          <w:lang w:val="en-US"/>
+        </w:rPr>
+        <w:t>the figure below</w:t>
+      </w:r>
+      <w:r>
+        <w:rPr>
+          <w:lang w:val="en-US"/>
+        </w:rPr>
+        <w:t xml:space="preserve"> </w:t>
+      </w:r>
     </w:p>
     <w:p>
       <w:pPr>
@@ -5992,6 +6051,467 @@
           <w:lang w:val="en-US"/>
         </w:rPr>
       </w:pPr>
+      <w:r>
+        <w:rPr>
+          <w:noProof/>
+          <w:lang w:val="en-US"/>
+        </w:rPr>
+        <w:drawing>
+          <wp:inline distT="0" distB="0" distL="0" distR="0" wp14:anchorId="4955AD25" wp14:editId="7E98D6B0">
+            <wp:extent cx="3195955" cy="3028315"/>
+            <wp:effectExtent l="0" t="0" r="4445" b="635"/>
+            <wp:docPr id="1" name="Bilde 1"/>
+            <wp:cNvGraphicFramePr>
+              <a:graphicFrameLocks xmlns:a="http://purl.oclc.org/ooxml/drawingml/main" noChangeAspect="1"/>
+            </wp:cNvGraphicFramePr>
+            <a:graphic xmlns:a="http://purl.oclc.org/ooxml/drawingml/main">
+              <a:graphicData uri="http://purl.oclc.org/ooxml/drawingml/picture">
+                <pic:pic xmlns:pic="http://purl.oclc.org/ooxml/drawingml/picture">
+                  <pic:nvPicPr>
+                    <pic:cNvPr id="1" name="Bilde 1"/>
+                    <pic:cNvPicPr/>
+                  </pic:nvPicPr>
+                  <pic:blipFill>
+                    <a:blip r:embed="rId15" cstate="print">
+                      <a:extLst>
+                        <a:ext uri="{28A0092B-C50C-407E-A947-70E740481C1C}">
+                          <a14:useLocalDpi xmlns:a14="http://schemas.microsoft.com/office/drawing/2010/main" val="0"/>
+                        </a:ext>
+                      </a:extLst>
+                    </a:blip>
+                    <a:stretch>
+                      <a:fillRect/>
+                    </a:stretch>
+                  </pic:blipFill>
+                  <pic:spPr>
+                    <a:xfrm>
+                      <a:off x="0" y="0"/>
+                      <a:ext cx="3195955" cy="3028315"/>
+                    </a:xfrm>
+                    <a:prstGeom prst="rect">
+                      <a:avLst/>
+                    </a:prstGeom>
+                  </pic:spPr>
+                </pic:pic>
+              </a:graphicData>
+            </a:graphic>
+          </wp:inline>
+        </w:drawing>
+      </w:r>
+    </w:p>
+    <w:p>
+      <w:pPr>
+        <w:pStyle w:val="Brdtekst"/>
+        <w:ind w:firstLine="0pt"/>
+        <w:rPr>
+          <w:lang w:val="en-US"/>
+        </w:rPr>
+      </w:pPr>
+      <w:r>
+        <w:rPr>
+          <w:lang w:val="en-US"/>
+        </w:rPr>
+        <w:t>The activity graph above clearly shows the 3 defined types of activities: submissions in orange, First-level comments in blue and the second- and higher- level comments in red.  Some submissions do not have any comments, other does only have first-level comments, while many submissions do house all multiple types of comments.</w:t>
+      </w:r>
+    </w:p>
+    <w:p>
+      <w:pPr>
+        <w:pStyle w:val="Brdtekst"/>
+        <w:ind w:firstLine="0pt"/>
+        <w:rPr>
+          <w:lang w:val="en-US"/>
+        </w:rPr>
+      </w:pPr>
+      <w:r>
+        <w:rPr>
+          <w:lang w:val="en-US"/>
+        </w:rPr>
+        <w:t xml:space="preserve">Understanding the activity graph before moving on to analyzing the user graph model which is built on top is essential for having an idea </w:t>
+      </w:r>
+      <w:r>
+        <w:rPr>
+          <w:lang w:val="en-US"/>
+        </w:rPr>
+        <w:t>about</w:t>
+      </w:r>
+      <w:r>
+        <w:rPr>
+          <w:lang w:val="en-US"/>
+        </w:rPr>
+        <w:t xml:space="preserve"> which score is more useful in extracting the influence between users who submitted these activities</w:t>
+      </w:r>
+      <w:r>
+        <w:rPr>
+          <w:lang w:val="en-US"/>
+        </w:rPr>
+        <w:t>, this is because the final influence scoring system in the user graph is based on the edges of the activity graph.</w:t>
+      </w:r>
+      <w:r>
+        <w:rPr>
+          <w:lang w:val="en-US"/>
+        </w:rPr>
+        <w:t xml:space="preserve"> </w:t>
+      </w:r>
+      <w:r>
+        <w:rPr>
+          <w:lang w:val="en-US"/>
+        </w:rPr>
+        <w:t>i.e.,</w:t>
+      </w:r>
+      <w:r>
+        <w:rPr>
+          <w:lang w:val="en-US"/>
+        </w:rPr>
+        <w:t xml:space="preserve"> in this case, we do </w:t>
+      </w:r>
+      <w:r>
+        <w:rPr>
+          <w:lang w:val="en-US"/>
+        </w:rPr>
+        <w:t>have 9 submissions and 124 comments, 85 of these comments are first-level comment while 39 is thread comment on various levels, then the relation between top comment</w:t>
+      </w:r>
+      <w:r>
+        <w:rPr>
+          <w:lang w:val="en-US"/>
+        </w:rPr>
+        <w:t>s</w:t>
+      </w:r>
+      <w:r>
+        <w:rPr>
+          <w:lang w:val="en-US"/>
+        </w:rPr>
+        <w:t xml:space="preserve"> </w:t>
+      </w:r>
+      <w:r>
+        <w:rPr>
+          <w:lang w:val="en-US"/>
+        </w:rPr>
+        <w:t>and thread comments is around 2:1 which indicates that half of the activities are submitted as a reaction to the submission itself and not on other comments meaning that if we use the interaction and activity scoring technique, then we are most likely going to discover the highest influence scores in the vicinity of the submission authors. However, since we have a significant share of around 31% thread comments from all comments, there is still an opportunity to detect influence between users who participate in activities lower in the activity tree based on both the interaction and activity score.</w:t>
+      </w:r>
+    </w:p>
+    <w:p>
+      <w:pPr>
+        <w:pStyle w:val="Brdtekst"/>
+        <w:ind w:firstLine="0pt"/>
+        <w:rPr>
+          <w:lang w:val="en-US"/>
+        </w:rPr>
+      </w:pPr>
+      <w:r>
+        <w:rPr>
+          <w:lang w:val="en-US"/>
+        </w:rPr>
+        <w:t>The analysis above is confirmed using a histogram plot of the interaction and activity score shown in the figure below where we observe that that most users interacts with each other only one time, and the activity score shows a concentration of low scores but still able to detect an influence strength from 1 to 7 between users. An interesting scoring technique is the upvotes based technique which in comparison to the interaction and activity scores, it varies in the range from 1 to 36 but with a low median of around 10.</w:t>
+      </w:r>
+    </w:p>
+    <w:p>
+      <w:pPr>
+        <w:pStyle w:val="Brdtekst"/>
+        <w:ind w:firstLine="0pt"/>
+        <w:rPr>
+          <w:lang w:val="en-US"/>
+        </w:rPr>
+      </w:pPr>
+      <w:r>
+        <w:rPr>
+          <w:lang w:val="en-US"/>
+        </w:rPr>
+        <w:t xml:space="preserve">As discussed in the testing process, it looks like no one scoring technique </w:t>
+      </w:r>
+      <w:r>
+        <w:rPr>
+          <w:lang w:val="en-US"/>
+        </w:rPr>
+        <w:t xml:space="preserve">can </w:t>
+      </w:r>
+      <w:proofErr w:type="gramStart"/>
+      <w:r>
+        <w:rPr>
+          <w:lang w:val="en-US"/>
+        </w:rPr>
+        <w:t>be considered to be</w:t>
+      </w:r>
+      <w:proofErr w:type="gramEnd"/>
+      <w:r>
+        <w:rPr>
+          <w:lang w:val="en-US"/>
+        </w:rPr>
+        <w:t xml:space="preserve"> fully capable of indicating the </w:t>
+      </w:r>
+      <w:r>
+        <w:rPr>
+          <w:lang w:val="en-US"/>
+        </w:rPr>
+        <w:lastRenderedPageBreak/>
+        <w:t xml:space="preserve">strength of influences between users, but when combining scores in a simple summarization performed in each influence </w:t>
+      </w:r>
+      <w:r>
+        <w:rPr>
+          <w:lang w:val="en-US"/>
+        </w:rPr>
+        <w:t>edge, we start observing a higher achieved variance of scores due to the effect of the level-independent upvote score.</w:t>
+      </w:r>
+    </w:p>
+    <w:p>
+      <w:pPr>
+        <w:pStyle w:val="Brdtekst"/>
+        <w:ind w:firstLine="0pt"/>
+        <w:rPr>
+          <w:lang w:val="en-US"/>
+        </w:rPr>
+        <w:sectPr>
+          <w:type w:val="continuous"/>
+          <w:pgSz w:w="612pt" w:h="792pt" w:code="1"/>
+          <w:pgMar w:top="54pt" w:right="45.35pt" w:bottom="72pt" w:left="45.35pt" w:header="36pt" w:footer="36pt" w:gutter="0pt"/>
+          <w:cols w:num="2" w:space="18pt"/>
+          <w:docGrid w:linePitch="360"/>
+        </w:sectPr>
+      </w:pPr>
+    </w:p>
+    <w:p>
+      <w:pPr>
+        <w:pStyle w:val="Brdtekst"/>
+        <w:ind w:firstLine="0pt"/>
+        <w:rPr>
+          <w:lang w:val="en-US"/>
+        </w:rPr>
+        <w:sectPr>
+          <w:type w:val="continuous"/>
+          <w:pgSz w:w="612pt" w:h="792pt" w:code="1"/>
+          <w:pgMar w:top="54pt" w:right="45.35pt" w:bottom="72pt" w:left="45.35pt" w:header="36pt" w:footer="36pt" w:gutter="0pt"/>
+          <w:cols w:space="18pt"/>
+          <w:docGrid w:linePitch="360"/>
+        </w:sectPr>
+      </w:pPr>
+      <w:r>
+        <w:rPr>
+          <w:noProof/>
+          <w:lang w:val="en-US"/>
+        </w:rPr>
+        <w:drawing>
+          <wp:inline distT="0" distB="0" distL="0" distR="0" wp14:anchorId="7E5714C9" wp14:editId="269CB020">
+            <wp:extent cx="6583680" cy="4133850"/>
+            <wp:effectExtent l="0" t="0" r="7620" b="0"/>
+            <wp:docPr id="6" name="Bilde 6"/>
+            <wp:cNvGraphicFramePr>
+              <a:graphicFrameLocks xmlns:a="http://purl.oclc.org/ooxml/drawingml/main" noChangeAspect="1"/>
+            </wp:cNvGraphicFramePr>
+            <a:graphic xmlns:a="http://purl.oclc.org/ooxml/drawingml/main">
+              <a:graphicData uri="http://purl.oclc.org/ooxml/drawingml/picture">
+                <pic:pic xmlns:pic="http://purl.oclc.org/ooxml/drawingml/picture">
+                  <pic:nvPicPr>
+                    <pic:cNvPr id="6" name="Bilde 6"/>
+                    <pic:cNvPicPr/>
+                  </pic:nvPicPr>
+                  <pic:blipFill>
+                    <a:blip r:embed="rId16" cstate="print">
+                      <a:extLst>
+                        <a:ext uri="{28A0092B-C50C-407E-A947-70E740481C1C}">
+                          <a14:useLocalDpi xmlns:a14="http://schemas.microsoft.com/office/drawing/2010/main" val="0"/>
+                        </a:ext>
+                      </a:extLst>
+                    </a:blip>
+                    <a:stretch>
+                      <a:fillRect/>
+                    </a:stretch>
+                  </pic:blipFill>
+                  <pic:spPr>
+                    <a:xfrm>
+                      <a:off x="0" y="0"/>
+                      <a:ext cx="6583680" cy="4133850"/>
+                    </a:xfrm>
+                    <a:prstGeom prst="rect">
+                      <a:avLst/>
+                    </a:prstGeom>
+                  </pic:spPr>
+                </pic:pic>
+              </a:graphicData>
+            </a:graphic>
+          </wp:inline>
+        </w:drawing>
+      </w:r>
+    </w:p>
+    <w:p>
+      <w:pPr>
+        <w:pStyle w:val="Brdtekst"/>
+        <w:ind w:firstLine="0pt"/>
+        <w:rPr>
+          <w:lang w:val="en-US"/>
+        </w:rPr>
+      </w:pPr>
+    </w:p>
+    <w:p>
+      <w:pPr>
+        <w:pStyle w:val="Brdtekst"/>
+        <w:ind w:firstLine="0pt"/>
+        <w:rPr>
+          <w:lang w:val="en-US"/>
+        </w:rPr>
+      </w:pPr>
+      <w:r>
+        <w:rPr>
+          <w:lang w:val="en-US"/>
+        </w:rPr>
+        <w:t>Looking beyond the scores, we can now observe the topology of our user graph model where we were able to construct multiple influence edges between users</w:t>
+      </w:r>
+      <w:r>
+        <w:rPr>
+          <w:lang w:val="en-US"/>
+        </w:rPr>
+        <w:t xml:space="preserve"> and where </w:t>
+      </w:r>
+      <w:proofErr w:type="gramStart"/>
+      <w:r>
+        <w:rPr>
+          <w:lang w:val="en-US"/>
+        </w:rPr>
+        <w:t>the majority of</w:t>
+      </w:r>
+      <w:proofErr w:type="gramEnd"/>
+      <w:r>
+        <w:rPr>
+          <w:lang w:val="en-US"/>
+        </w:rPr>
+        <w:t xml:space="preserve"> those users are connected together using one-way directed edges as shown in the </w:t>
+      </w:r>
+      <w:r>
+        <w:rPr>
+          <w:highlight w:val="yellow"/>
+          <w:lang w:val="en-US"/>
+        </w:rPr>
+        <w:t>figure below.</w:t>
+      </w:r>
+      <w:r>
+        <w:rPr>
+          <w:lang w:val="en-US"/>
+        </w:rPr>
+        <w:t xml:space="preserve"> Where </w:t>
+      </w:r>
+      <w:r>
+        <w:rPr>
+          <w:lang w:val="en-US"/>
+        </w:rPr>
+        <w:t>can</w:t>
+      </w:r>
+      <w:r>
+        <w:rPr>
+          <w:lang w:val="en-US"/>
+        </w:rPr>
+        <w:t xml:space="preserve"> identify 108 users and 121 influences between them.</w:t>
+      </w:r>
+    </w:p>
+    <w:p>
+      <w:pPr>
+        <w:pStyle w:val="Brdtekst"/>
+        <w:ind w:firstLine="0pt"/>
+        <w:rPr>
+          <w:lang w:val="en-US"/>
+        </w:rPr>
+      </w:pPr>
+      <w:r>
+        <w:rPr>
+          <w:lang w:val="en-US"/>
+        </w:rPr>
+        <w:t>The final result is a user graph model that display</w:t>
+      </w:r>
+      <w:r>
+        <w:rPr>
+          <w:lang w:val="en-US"/>
+        </w:rPr>
+        <w:t>s</w:t>
+      </w:r>
+      <w:r>
+        <w:rPr>
+          <w:lang w:val="en-US"/>
+        </w:rPr>
+        <w:t xml:space="preserve"> each user as a separate node, and influences between them as edges which also tells us who </w:t>
+      </w:r>
+      <w:r>
+        <w:rPr>
+          <w:lang w:val="en-US"/>
+        </w:rPr>
+        <w:t xml:space="preserve">is </w:t>
+      </w:r>
+      <w:r>
+        <w:rPr>
+          <w:lang w:val="en-US"/>
+        </w:rPr>
+        <w:t>the influencing</w:t>
+      </w:r>
+      <w:r>
+        <w:rPr>
+          <w:lang w:val="en-US"/>
+        </w:rPr>
+        <w:t xml:space="preserve"> user</w:t>
+      </w:r>
+      <w:r>
+        <w:rPr>
+          <w:lang w:val="en-US"/>
+        </w:rPr>
+        <w:t xml:space="preserve"> and who is getting influenced by using the direction of this same influence edge, and not to forget the different 7 scores that has been calculated for each influence edge to indicate the strength of influence based on user interactions, activity levels or audience upvotes </w:t>
+      </w:r>
+      <w:r>
+        <w:rPr>
+          <w:lang w:val="en-US"/>
+        </w:rPr>
+        <w:t>which can be used on their own and in any possible combination by summing them up for each edge. All these features working together increase the reliability and capability of such user graph model to reveal the most important influences between users.</w:t>
+      </w:r>
+    </w:p>
+    <w:p>
+      <w:pPr>
+        <w:pStyle w:val="Brdtekst"/>
+        <w:ind w:firstLine="0pt"/>
+        <w:rPr>
+          <w:lang w:val="en-US"/>
+        </w:rPr>
+      </w:pPr>
+      <w:r>
+        <w:rPr>
+          <w:noProof/>
+          <w:lang w:val="en-US"/>
+        </w:rPr>
+        <w:drawing>
+          <wp:inline distT="0" distB="0" distL="0" distR="0" wp14:anchorId="0CA94E62" wp14:editId="2EFCD37B">
+            <wp:extent cx="3195955" cy="3368040"/>
+            <wp:effectExtent l="0" t="0" r="4445" b="3810"/>
+            <wp:docPr id="4" name="Bilde 4"/>
+            <wp:cNvGraphicFramePr>
+              <a:graphicFrameLocks xmlns:a="http://purl.oclc.org/ooxml/drawingml/main" noChangeAspect="1"/>
+            </wp:cNvGraphicFramePr>
+            <a:graphic xmlns:a="http://purl.oclc.org/ooxml/drawingml/main">
+              <a:graphicData uri="http://purl.oclc.org/ooxml/drawingml/picture">
+                <pic:pic xmlns:pic="http://purl.oclc.org/ooxml/drawingml/picture">
+                  <pic:nvPicPr>
+                    <pic:cNvPr id="4" name="Bilde 4"/>
+                    <pic:cNvPicPr/>
+                  </pic:nvPicPr>
+                  <pic:blipFill>
+                    <a:blip r:embed="rId17" cstate="print">
+                      <a:extLst>
+                        <a:ext uri="{28A0092B-C50C-407E-A947-70E740481C1C}">
+                          <a14:useLocalDpi xmlns:a14="http://schemas.microsoft.com/office/drawing/2010/main" val="0"/>
+                        </a:ext>
+                      </a:extLst>
+                    </a:blip>
+                    <a:stretch>
+                      <a:fillRect/>
+                    </a:stretch>
+                  </pic:blipFill>
+                  <pic:spPr>
+                    <a:xfrm>
+                      <a:off x="0" y="0"/>
+                      <a:ext cx="3195955" cy="3368040"/>
+                    </a:xfrm>
+                    <a:prstGeom prst="rect">
+                      <a:avLst/>
+                    </a:prstGeom>
+                  </pic:spPr>
+                </pic:pic>
+              </a:graphicData>
+            </a:graphic>
+          </wp:inline>
+        </w:drawing>
+      </w:r>
     </w:p>
     <w:p>
       <w:pPr>
@@ -6004,6 +6524,7 @@
         <w:rPr>
           <w:highlight w:val="yellow"/>
         </w:rPr>
+        <w:lastRenderedPageBreak/>
         <w:t>DETECTING AND CLASSIFYING THE FIELD OF INFLUENCE</w:t>
       </w:r>
     </w:p>

</xml_diff>

<commit_message>
X.		DETECTING AND CLASSIFYING THE FIELD OF INFLUENCE
</commit_message>
<xml_diff>
--- a/docs/letter.docx
+++ b/docs/letter.docx
@@ -6545,6 +6545,583 @@
           <w:lang w:val="en-US"/>
         </w:rPr>
       </w:pPr>
+      <w:r>
+        <w:rPr>
+          <w:lang w:val="en-US"/>
+        </w:rPr>
+        <w:t>In addition to being able to identify the different influencers on a social media platform, it is also an objective of this research to classify influences in multiple</w:t>
+      </w:r>
+      <w:r>
+        <w:rPr>
+          <w:lang w:val="en-US"/>
+        </w:rPr>
+        <w:t xml:space="preserve"> distinct</w:t>
+      </w:r>
+      <w:r>
+        <w:rPr>
+          <w:lang w:val="en-US"/>
+        </w:rPr>
+        <w:t xml:space="preserve"> topics </w:t>
+      </w:r>
+      <w:r>
+        <w:rPr>
+          <w:lang w:val="en-US"/>
+        </w:rPr>
+        <w:t>that can be used as a feature of analysis</w:t>
+      </w:r>
+      <w:r>
+        <w:rPr>
+          <w:lang w:val="en-US"/>
+        </w:rPr>
+        <w:t xml:space="preserve">. </w:t>
+      </w:r>
+      <w:r>
+        <w:rPr>
+          <w:lang w:val="en-US"/>
+        </w:rPr>
+        <w:t>Knowing the type of influence between users is therefore just as important as detecting influences and determining their scores. To add such feature, we will be storing the types of the influence in its respective edge where the influence was detected.</w:t>
+      </w:r>
+    </w:p>
+    <w:p>
+      <w:pPr>
+        <w:pStyle w:val="Brdtekst"/>
+        <w:ind w:firstLine="0pt"/>
+        <w:rPr>
+          <w:lang w:val="en-US"/>
+        </w:rPr>
+      </w:pPr>
+      <w:r>
+        <w:rPr>
+          <w:lang w:val="en-US"/>
+        </w:rPr>
+        <w:t xml:space="preserve">We are here dealing with continuously changing data based on the text of both submissions and comments that varies over time because of new social events happening around the clock. Using a static classifier of text based on a fixed training dataset can therefore lead to misleading classification and hurt the reliability of our influence model. On the other hand, a dynamic machine learning classifier can be used to crawl text from a certain group on the same social media </w:t>
+      </w:r>
+      <w:r>
+        <w:rPr>
+          <w:lang w:val="en-US"/>
+        </w:rPr>
+        <w:t>platform and</w:t>
+      </w:r>
+      <w:r>
+        <w:rPr>
+          <w:lang w:val="en-US"/>
+        </w:rPr>
+        <w:t xml:space="preserve"> use this text to train a text classifier assuming that all text generated by users in this group is related to a certain target topic such as entertainment, politic, economy, </w:t>
+      </w:r>
+      <w:r>
+        <w:rPr>
+          <w:lang w:val="en-US"/>
+        </w:rPr>
+        <w:t>sport, and technology</w:t>
+      </w:r>
+      <w:r>
+        <w:rPr>
+          <w:lang w:val="en-US"/>
+        </w:rPr>
+        <w:t xml:space="preserve">. </w:t>
+      </w:r>
+      <w:r>
+        <w:rPr>
+          <w:highlight w:val="yellow"/>
+          <w:lang w:val="en-US"/>
+        </w:rPr>
+        <w:t>This architecture of this classifier is detailed in the upcoming sections about the technical solution.</w:t>
+      </w:r>
+      <w:r>
+        <w:rPr>
+          <w:lang w:val="en-US"/>
+        </w:rPr>
+        <w:t xml:space="preserve"> But for now, we can assume we do have a reliable classifier that is capable of classifying text in between 5 different categories (entertainment, politic, economy, sport, and technology)</w:t>
+      </w:r>
+    </w:p>
+    <w:p>
+      <w:pPr>
+        <w:pStyle w:val="Brdtekst"/>
+        <w:ind w:firstLine="0pt"/>
+        <w:rPr>
+          <w:lang w:val="en-US"/>
+        </w:rPr>
+      </w:pPr>
+      <w:r>
+        <w:rPr>
+          <w:lang w:val="en-US"/>
+        </w:rPr>
+        <w:t xml:space="preserve">For the purpose of embedding the classified type of influence in the final influence edges of the user graph, we will be using </w:t>
+      </w:r>
+      <w:proofErr w:type="gramStart"/>
+      <w:r>
+        <w:rPr>
+          <w:lang w:val="en-US"/>
+        </w:rPr>
+        <w:t>a the</w:t>
+      </w:r>
+      <w:proofErr w:type="gramEnd"/>
+      <w:r>
+        <w:rPr>
+          <w:lang w:val="en-US"/>
+        </w:rPr>
+        <w:t xml:space="preserve"> same skeleton of the workflow for scoring influences from the activity tree, passing through the activity graph and finishing with topic classified influence edges between users. An example of this how this workflow is used to classify influence edges </w:t>
+      </w:r>
+      <w:r>
+        <w:rPr>
+          <w:lang w:val="en-US"/>
+        </w:rPr>
+        <w:t xml:space="preserve">between users is </w:t>
+      </w:r>
+      <w:r>
+        <w:rPr>
+          <w:highlight w:val="yellow"/>
+          <w:lang w:val="en-US"/>
+        </w:rPr>
+        <w:t>viewed in the figure below.</w:t>
+      </w:r>
+      <w:r>
+        <w:rPr>
+          <w:lang w:val="en-US"/>
+        </w:rPr>
+        <w:t xml:space="preserve"> Where we start by constructing an activity thread tree from our dataset, then predict the influence topic carried in each edge of this tree by constructing a combined text from the root submission activity, the parent activity, and the child activity. If the parent activity is the submission activity, then only the parent and child activities are considered as an input to our text classifier. </w:t>
+      </w:r>
+    </w:p>
+    <w:p>
+      <w:pPr>
+        <w:pStyle w:val="Brdtekst"/>
+        <w:ind w:firstLine="0pt"/>
+        <w:rPr>
+          <w:lang w:val="en-US"/>
+        </w:rPr>
+      </w:pPr>
+      <w:r>
+        <w:rPr>
+          <w:lang w:val="en-US"/>
+        </w:rPr>
+        <w:t>Adding the text of the submission activity to each classification tri</w:t>
+      </w:r>
+      <w:r>
+        <w:rPr>
+          <w:lang w:val="en-US"/>
+        </w:rPr>
+        <w:t>a</w:t>
+      </w:r>
+      <w:r>
+        <w:rPr>
+          <w:lang w:val="en-US"/>
+        </w:rPr>
+        <w:t xml:space="preserve">l increases the chances of having a more correct classification as the submission </w:t>
+      </w:r>
+      <w:r>
+        <w:rPr>
+          <w:lang w:val="en-US"/>
+        </w:rPr>
+        <w:t xml:space="preserve">text </w:t>
+      </w:r>
+      <w:r>
+        <w:rPr>
+          <w:lang w:val="en-US"/>
+        </w:rPr>
+        <w:t>tends to have</w:t>
+      </w:r>
+      <w:r>
+        <w:rPr>
+          <w:lang w:val="en-US"/>
+        </w:rPr>
+        <w:t xml:space="preserve"> a clear indication to the topic of discussion in its activity thread. However, using only the submission text as an input for classification of each activity edge leads to a sterile and little informative classification as all edges between activities will have the same classification</w:t>
+      </w:r>
+      <w:r>
+        <w:rPr>
+          <w:lang w:val="en-US"/>
+        </w:rPr>
+        <w:t xml:space="preserve">, </w:t>
+      </w:r>
+      <w:proofErr w:type="gramStart"/>
+      <w:r>
+        <w:rPr>
+          <w:lang w:val="en-US"/>
+        </w:rPr>
+        <w:t>this is why</w:t>
+      </w:r>
+      <w:proofErr w:type="gramEnd"/>
+      <w:r>
+        <w:rPr>
+          <w:lang w:val="en-US"/>
+        </w:rPr>
+        <w:t xml:space="preserve"> the parent and child activities are also added to the input of the classification trial, which also helps detect any derailment in topic under the discussion or discussions that better suits the description of another topic than the topic of the submission itself.</w:t>
+      </w:r>
+    </w:p>
+    <w:p>
+      <w:pPr>
+        <w:pStyle w:val="Brdtekst"/>
+        <w:ind w:firstLine="0pt"/>
+        <w:rPr>
+          <w:lang w:val="en-US"/>
+        </w:rPr>
+      </w:pPr>
+    </w:p>
+    <w:p>
+      <w:pPr>
+        <w:pStyle w:val="Brdtekst"/>
+        <w:ind w:firstLine="0pt"/>
+        <w:rPr>
+          <w:lang w:val="en-US"/>
+        </w:rPr>
+      </w:pPr>
+    </w:p>
+    <w:p>
+      <w:pPr>
+        <w:pStyle w:val="Brdtekst"/>
+        <w:ind w:firstLine="0pt"/>
+        <w:rPr>
+          <w:lang w:val="en-US"/>
+        </w:rPr>
+        <w:sectPr>
+          <w:type w:val="continuous"/>
+          <w:pgSz w:w="612pt" w:h="792pt" w:code="1"/>
+          <w:pgMar w:top="54pt" w:right="45.35pt" w:bottom="72pt" w:left="45.35pt" w:header="36pt" w:footer="36pt" w:gutter="0pt"/>
+          <w:cols w:num="2" w:space="18pt"/>
+          <w:docGrid w:linePitch="360"/>
+        </w:sectPr>
+      </w:pPr>
+    </w:p>
+    <w:p>
+      <w:pPr>
+        <w:pStyle w:val="Brdtekst"/>
+        <w:ind w:firstLine="0pt"/>
+        <w:rPr>
+          <w:lang w:val="en-US"/>
+        </w:rPr>
+      </w:pPr>
+      <w:r>
+        <w:rPr>
+          <w:noProof/>
+          <w:lang w:val="en-US"/>
+        </w:rPr>
+        <w:drawing>
+          <wp:inline distT="0" distB="0" distL="0" distR="0" wp14:anchorId="053CB1F9" wp14:editId="6CA1B22B">
+            <wp:extent cx="6536690" cy="2947308"/>
+            <wp:effectExtent l="0" t="0" r="0" b="5715"/>
+            <wp:docPr id="11" name="Bilde 11"/>
+            <wp:cNvGraphicFramePr>
+              <a:graphicFrameLocks xmlns:a="http://purl.oclc.org/ooxml/drawingml/main" noChangeAspect="1"/>
+            </wp:cNvGraphicFramePr>
+            <a:graphic xmlns:a="http://purl.oclc.org/ooxml/drawingml/main">
+              <a:graphicData uri="http://purl.oclc.org/ooxml/drawingml/picture">
+                <pic:pic xmlns:pic="http://purl.oclc.org/ooxml/drawingml/picture">
+                  <pic:nvPicPr>
+                    <pic:cNvPr id="11" name="Bilde 11"/>
+                    <pic:cNvPicPr/>
+                  </pic:nvPicPr>
+                  <pic:blipFill>
+                    <a:blip r:embed="rId18" cstate="print">
+                      <a:extLst>
+                        <a:ext uri="{28A0092B-C50C-407E-A947-70E740481C1C}">
+                          <a14:useLocalDpi xmlns:a14="http://schemas.microsoft.com/office/drawing/2010/main" val="0"/>
+                        </a:ext>
+                      </a:extLst>
+                    </a:blip>
+                    <a:stretch>
+                      <a:fillRect/>
+                    </a:stretch>
+                  </pic:blipFill>
+                  <pic:spPr>
+                    <a:xfrm>
+                      <a:off x="0" y="0"/>
+                      <a:ext cx="6547164" cy="2952030"/>
+                    </a:xfrm>
+                    <a:prstGeom prst="rect">
+                      <a:avLst/>
+                    </a:prstGeom>
+                  </pic:spPr>
+                </pic:pic>
+              </a:graphicData>
+            </a:graphic>
+          </wp:inline>
+        </w:drawing>
+      </w:r>
+    </w:p>
+    <w:p>
+      <w:pPr>
+        <w:pStyle w:val="Brdtekst"/>
+        <w:ind w:firstLine="0pt"/>
+        <w:rPr>
+          <w:lang w:val="en-US"/>
+        </w:rPr>
+        <w:sectPr>
+          <w:type w:val="continuous"/>
+          <w:pgSz w:w="612pt" w:h="792pt" w:code="1"/>
+          <w:pgMar w:top="54pt" w:right="45.35pt" w:bottom="72pt" w:left="45.35pt" w:header="36pt" w:footer="36pt" w:gutter="0pt"/>
+          <w:cols w:space="18pt"/>
+          <w:docGrid w:linePitch="360"/>
+        </w:sectPr>
+      </w:pPr>
+    </w:p>
+    <w:p>
+      <w:pPr>
+        <w:pStyle w:val="Brdtekst"/>
+        <w:ind w:firstLine="0pt"/>
+        <w:rPr>
+          <w:lang w:val="en-US"/>
+        </w:rPr>
+      </w:pPr>
+    </w:p>
+    <w:p>
+      <w:pPr>
+        <w:pStyle w:val="Brdtekst"/>
+        <w:ind w:firstLine="0pt"/>
+        <w:rPr>
+          <w:lang w:val="en-US"/>
+        </w:rPr>
+      </w:pPr>
+      <w:r>
+        <w:rPr>
+          <w:lang w:val="en-US"/>
+        </w:rPr>
+        <w:t>The next step after classifying the topic of discussion between activities is to store this predicated topic in the edge between the parent and child activities, while labeling the activities with their submitting username to produce the activity graph. An example of such process is the edge between the comment SC_2 and SC_3 in the activity thread, here we construct an input text from the following activities:</w:t>
+      </w:r>
+    </w:p>
+    <w:p>
+      <w:pPr>
+        <w:pStyle w:val="Brdtekst"/>
+        <w:ind w:firstLine="0pt"/>
+        <w:rPr>
+          <w:lang w:val="en-US"/>
+        </w:rPr>
+      </w:pPr>
+    </w:p>
+    <w:p>
+      <w:pPr>
+        <w:pStyle w:val="Brdtekst"/>
+        <w:numPr>
+          <w:ilvl w:val="0"/>
+          <w:numId w:val="25"/>
+        </w:numPr>
+        <w:rPr>
+          <w:lang w:val="en-US"/>
+        </w:rPr>
+      </w:pPr>
+      <w:r>
+        <w:rPr>
+          <w:lang w:val="en-US"/>
+        </w:rPr>
+        <w:t>Submission activity: “</w:t>
+      </w:r>
+      <w:r>
+        <w:rPr>
+          <w:lang w:val="en-US"/>
+        </w:rPr>
+        <w:t xml:space="preserve">Tech giant invests 30 </w:t>
+      </w:r>
+      <w:proofErr w:type="spellStart"/>
+      <w:proofErr w:type="gramStart"/>
+      <w:r>
+        <w:rPr>
+          <w:lang w:val="en-US"/>
+        </w:rPr>
+        <w:t>billions</w:t>
+      </w:r>
+      <w:proofErr w:type="spellEnd"/>
+      <w:proofErr w:type="gramEnd"/>
+      <w:r>
+        <w:rPr>
+          <w:lang w:val="en-US"/>
+        </w:rPr>
+        <w:t xml:space="preserve"> in renewable energy</w:t>
+      </w:r>
+      <w:r>
+        <w:rPr>
+          <w:lang w:val="en-US"/>
+        </w:rPr>
+        <w:t>”</w:t>
+      </w:r>
+    </w:p>
+    <w:p>
+      <w:pPr>
+        <w:pStyle w:val="Brdtekst"/>
+        <w:numPr>
+          <w:ilvl w:val="0"/>
+          <w:numId w:val="25"/>
+        </w:numPr>
+        <w:rPr>
+          <w:lang w:val="en-US"/>
+        </w:rPr>
+      </w:pPr>
+      <w:r>
+        <w:rPr>
+          <w:lang w:val="en-US"/>
+        </w:rPr>
+        <w:t>Parent activity: “</w:t>
+      </w:r>
+      <w:r>
+        <w:rPr>
+          <w:lang w:val="en-US"/>
+        </w:rPr>
+        <w:t>But if invested in the right way, it should pay off</w:t>
+      </w:r>
+      <w:r>
+        <w:rPr>
+          <w:lang w:val="en-US"/>
+        </w:rPr>
+        <w:t>”</w:t>
+      </w:r>
+    </w:p>
+    <w:p>
+      <w:pPr>
+        <w:pStyle w:val="Brdtekst"/>
+        <w:numPr>
+          <w:ilvl w:val="0"/>
+          <w:numId w:val="25"/>
+        </w:numPr>
+        <w:rPr>
+          <w:lang w:val="en-US"/>
+        </w:rPr>
+      </w:pPr>
+      <w:r>
+        <w:rPr>
+          <w:lang w:val="en-US"/>
+        </w:rPr>
+        <w:t>Child activity: “I fully agree”</w:t>
+      </w:r>
+    </w:p>
+    <w:p>
+      <w:pPr>
+        <w:pStyle w:val="Brdtekst"/>
+        <w:rPr>
+          <w:lang w:val="en-US"/>
+        </w:rPr>
+      </w:pPr>
+    </w:p>
+    <w:p>
+      <w:pPr>
+        <w:pStyle w:val="Brdtekst"/>
+        <w:ind w:firstLine="0pt"/>
+        <w:rPr>
+          <w:lang w:val="en-US"/>
+        </w:rPr>
+      </w:pPr>
+      <w:r>
+        <w:rPr>
+          <w:lang w:val="en-US"/>
+        </w:rPr>
+        <w:lastRenderedPageBreak/>
+        <w:t>After adding spaces between these 3 texts, we use the predict/classify method of our trained text classifier</w:t>
+      </w:r>
+      <w:r>
+        <w:rPr>
+          <w:lang w:val="en-US"/>
+        </w:rPr>
+        <w:t>, which might output a classification into the sport category, and then store this output value in its respective edge between users in the activity graph.</w:t>
+      </w:r>
+    </w:p>
+    <w:p>
+      <w:pPr>
+        <w:pStyle w:val="Brdtekst"/>
+        <w:ind w:firstLine="0pt"/>
+        <w:rPr>
+          <w:lang w:val="en-US"/>
+        </w:rPr>
+      </w:pPr>
+      <w:r>
+        <w:rPr>
+          <w:lang w:val="en-US"/>
+        </w:rPr>
+        <w:t>The final transformation would be to some up all unique predicted categories from one user to another in the activity graph, producing the user graph model where each node is dedicated to a user and each edge contains an array of one or more topics of influence that a source user has on the target user.</w:t>
+      </w:r>
+    </w:p>
+    <w:p>
+      <w:pPr>
+        <w:pStyle w:val="Brdtekst"/>
+        <w:ind w:firstLine="0pt"/>
+        <w:rPr>
+          <w:lang w:val="en-US"/>
+        </w:rPr>
+      </w:pPr>
+      <w:r>
+        <w:rPr>
+          <w:lang w:val="en-US"/>
+        </w:rPr>
+        <w:t xml:space="preserve">Also notice that in the activity graph, an edge can only have one predicted topic and therefore a normal string type variable is enough to represent the topic of influence, but when constructing the user graph, multiple edges having the same combination of source and target users would be merged, and in results all predicated topics would </w:t>
+      </w:r>
+      <w:proofErr w:type="gramStart"/>
+      <w:r>
+        <w:rPr>
+          <w:lang w:val="en-US"/>
+        </w:rPr>
+        <w:t>accumulated</w:t>
+      </w:r>
+      <w:proofErr w:type="gramEnd"/>
+      <w:r>
+        <w:rPr>
+          <w:lang w:val="en-US"/>
+        </w:rPr>
+        <w:t xml:space="preserve"> and then registered by its distinct values in the edge of influence in the user graph model</w:t>
+      </w:r>
+      <w:r>
+        <w:rPr>
+          <w:lang w:val="en-US"/>
+        </w:rPr>
+        <w:t xml:space="preserve">. </w:t>
+      </w:r>
+      <w:r>
+        <w:rPr>
+          <w:highlight w:val="yellow"/>
+          <w:lang w:val="en-US"/>
+        </w:rPr>
+        <w:t>This process is simulated in the user graph on the right of the plot in the figure above</w:t>
+      </w:r>
+      <w:r>
+        <w:rPr>
+          <w:lang w:val="en-US"/>
+        </w:rPr>
+        <w:t xml:space="preserve"> </w:t>
+      </w:r>
+      <w:r>
+        <w:rPr>
+          <w:lang w:val="en-US"/>
+        </w:rPr>
+        <w:t xml:space="preserve"> </w:t>
+      </w:r>
+    </w:p>
+    <w:p>
+      <w:pPr>
+        <w:pStyle w:val="Brdtekst"/>
+        <w:ind w:firstLine="0pt"/>
+        <w:rPr>
+          <w:lang w:val="en-US"/>
+        </w:rPr>
+      </w:pPr>
+      <w:r>
+        <w:rPr>
+          <w:lang w:val="en-US"/>
+        </w:rPr>
+        <w:t xml:space="preserve">Now that we have seen how similar the workflow of detecting, </w:t>
+      </w:r>
+      <w:proofErr w:type="gramStart"/>
+      <w:r>
+        <w:rPr>
+          <w:lang w:val="en-US"/>
+        </w:rPr>
+        <w:t>scoring</w:t>
+      </w:r>
+      <w:proofErr w:type="gramEnd"/>
+      <w:r>
+        <w:rPr>
+          <w:lang w:val="en-US"/>
+        </w:rPr>
+        <w:t xml:space="preserve"> and classifying influence </w:t>
+      </w:r>
+      <w:r>
+        <w:rPr>
+          <w:lang w:val="en-US"/>
+        </w:rPr>
+        <w:t>is, we can proceed into merging the two processes to create a final user graph influence that can be used for influence analysis.</w:t>
+      </w:r>
+    </w:p>
+    <w:p>
+      <w:pPr>
+        <w:pStyle w:val="Brdtekst"/>
+        <w:ind w:firstLine="0pt"/>
+        <w:rPr>
+          <w:lang w:val="en-US"/>
+        </w:rPr>
+      </w:pPr>
     </w:p>
     <w:p>
       <w:pPr>
@@ -6557,17 +7134,8 @@
         <w:rPr>
           <w:highlight w:val="yellow"/>
         </w:rPr>
-        <w:t>FIELD OF INFLUENCE IN THE USER INFLUENCE GRAPH</w:t>
-      </w:r>
-    </w:p>
-    <w:p>
-      <w:pPr>
-        <w:pStyle w:val="Brdtekst"/>
-        <w:ind w:firstLine="0pt"/>
-        <w:rPr>
-          <w:lang w:val="en-US"/>
-        </w:rPr>
-      </w:pPr>
+        <w:t>TESTING  OF INFLUENCE FIELD DETECTION IN THE USER INFLUENCE GRAPH</w:t>
+      </w:r>
     </w:p>
     <w:p>
       <w:pPr>
@@ -6589,17 +7157,8 @@
         <w:rPr>
           <w:highlight w:val="yellow"/>
         </w:rPr>
-        <w:t>TESTING  OF INFLUENCE FIELD DETECTION IN THE USER INFLUENCE GRAPH</w:t>
-      </w:r>
-    </w:p>
-    <w:p>
-      <w:pPr>
-        <w:pStyle w:val="Brdtekst"/>
-        <w:ind w:firstLine="0pt"/>
-        <w:rPr>
-          <w:lang w:val="en-US"/>
-        </w:rPr>
-      </w:pPr>
+        <w:t>EVALUATION OF INFLUENCE FIELD DETECTION IN THE USER INFLUENCE GRAPH</w:t>
+      </w:r>
     </w:p>
     <w:p>
       <w:pPr>
@@ -6618,21 +7177,16 @@
         </w:rPr>
       </w:pPr>
       <w:r>
+        <w:t xml:space="preserve"> </w:t>
+      </w:r>
+      <w:r>
         <w:rPr>
           <w:highlight w:val="yellow"/>
         </w:rPr>
-        <w:t>EVALUATION OF INFLUENCE FIELD DETECTION IN THE USER INFLUENCE GRAPH</w:t>
-      </w:r>
-    </w:p>
-    <w:p>
-      <w:pPr>
-        <w:pStyle w:val="Brdtekst"/>
-        <w:ind w:firstLine="0pt"/>
-        <w:rPr>
-          <w:lang w:val="en-US"/>
-        </w:rPr>
-      </w:pPr>
-    </w:p>
+        <w:t>INTRODUCING CENTRALITY MEASURES</w:t>
+      </w:r>
+    </w:p>
+    <w:p/>
     <w:p>
       <w:pPr>
         <w:pStyle w:val="Overskrift1"/>
@@ -6647,18 +7201,25 @@
         <w:rPr>
           <w:highlight w:val="yellow"/>
         </w:rPr>
+        <w:t>CENTRALITY MEASURES VS. EDGE SCORE</w:t>
+      </w:r>
+    </w:p>
+    <w:p/>
+    <w:p>
+      <w:pPr>
+        <w:pStyle w:val="Overskrift1"/>
+        <w:rPr>
+          <w:highlight w:val="yellow"/>
+        </w:rPr>
+      </w:pPr>
+      <w:r>
+        <w:rPr>
+          <w:highlight w:val="yellow"/>
+        </w:rPr>
         <w:t>FUTURE IMPROVMENTS OF INFLUENCE GRAPH MODEL</w:t>
       </w:r>
     </w:p>
-    <w:p>
-      <w:pPr>
-        <w:pStyle w:val="Brdtekst"/>
-        <w:ind w:firstLine="0pt"/>
-        <w:rPr>
-          <w:lang w:val="en-US"/>
-        </w:rPr>
-      </w:pPr>
-    </w:p>
+    <w:p/>
     <w:p>
       <w:pPr>
         <w:pStyle w:val="Overskrift1"/>
@@ -6667,33 +7228,24 @@
         </w:rPr>
       </w:pPr>
       <w:r>
+        <w:t xml:space="preserve"> </w:t>
+      </w:r>
+      <w:r>
         <w:rPr>
           <w:highlight w:val="yellow"/>
         </w:rPr>
         <w:t>THE TECHNICAL SOLUTION</w:t>
       </w:r>
     </w:p>
-    <w:p>
-      <w:pPr>
-        <w:pStyle w:val="Brdtekst"/>
-        <w:ind w:firstLine="0pt"/>
-        <w:rPr>
-          <w:lang w:val="en-US"/>
-        </w:rPr>
-      </w:pPr>
-    </w:p>
+    <w:p/>
     <w:p>
       <w:pPr>
         <w:pStyle w:val="Overskrift1"/>
-        <w:jc w:val="both"/>
         <w:rPr>
           <w:highlight w:val="yellow"/>
         </w:rPr>
       </w:pPr>
       <w:r>
-        <w:t xml:space="preserve"> </w:t>
-      </w:r>
-      <w:r>
         <w:rPr>
           <w:highlight w:val="yellow"/>
         </w:rPr>
@@ -6746,6 +7298,9 @@
         <w:pStyle w:val="Overskrift5"/>
       </w:pPr>
       <w:r>
+        <w:rPr>
+          <w:highlight w:val="yellow"/>
+        </w:rPr>
         <w:t>CONCLUSION</w:t>
       </w:r>
     </w:p>
@@ -8665,7 +9220,7 @@
   <w:abstractNum w:abstractNumId="23" w15:restartNumberingAfterBreak="0">
     <w:nsid w:val="67A61BA6"/>
     <w:multiLevelType w:val="hybridMultilevel"/>
-    <w:tmpl w:val="A7C0EE38"/>
+    <w:tmpl w:val="4DF62C6E"/>
     <w:lvl w:ilvl="0" w:tplc="04140001">
       <w:start w:val="1"/>
       <w:numFmt w:val="bullet"/>

</xml_diff>

<commit_message>
writing thesis, and discovered a bug in text classification classification report
</commit_message>
<xml_diff>
--- a/docs/letter.docx
+++ b/docs/letter.docx
@@ -7039,103 +7039,224 @@
         </w:rPr>
         <w:t xml:space="preserve">Also notice that in the activity graph, an edge can only have one predicted topic and therefore a normal string type variable is enough to represent the topic of influence, but when constructing the user graph, multiple edges having the same combination of source and target users would be merged, and in results all predicated topics would </w:t>
       </w:r>
+      <w:r>
+        <w:rPr>
+          <w:lang w:val="en-US"/>
+        </w:rPr>
+        <w:t>accumulate</w:t>
+      </w:r>
+      <w:r>
+        <w:rPr>
+          <w:lang w:val="en-US"/>
+        </w:rPr>
+        <w:t xml:space="preserve"> and then registered by its distinct values in the edge of influence in the user graph model</w:t>
+      </w:r>
+      <w:r>
+        <w:rPr>
+          <w:lang w:val="en-US"/>
+        </w:rPr>
+        <w:t xml:space="preserve">. </w:t>
+      </w:r>
+      <w:r>
+        <w:rPr>
+          <w:highlight w:val="yellow"/>
+          <w:lang w:val="en-US"/>
+        </w:rPr>
+        <w:t>This process is simulated in the user graph on the right of the plot in the figure above</w:t>
+      </w:r>
+      <w:r>
+        <w:rPr>
+          <w:lang w:val="en-US"/>
+        </w:rPr>
+        <w:t xml:space="preserve"> </w:t>
+      </w:r>
+      <w:r>
+        <w:rPr>
+          <w:lang w:val="en-US"/>
+        </w:rPr>
+        <w:t xml:space="preserve"> </w:t>
+      </w:r>
+    </w:p>
+    <w:p>
+      <w:pPr>
+        <w:pStyle w:val="Brdtekst"/>
+        <w:ind w:firstLine="0pt"/>
+        <w:rPr>
+          <w:lang w:val="en-US"/>
+        </w:rPr>
+      </w:pPr>
+      <w:r>
+        <w:rPr>
+          <w:lang w:val="en-US"/>
+        </w:rPr>
+        <w:t xml:space="preserve">Now that we have seen how similar the workflow of detecting, </w:t>
+      </w:r>
       <w:proofErr w:type="gramStart"/>
       <w:r>
         <w:rPr>
           <w:lang w:val="en-US"/>
         </w:rPr>
-        <w:t>accumulated</w:t>
+        <w:t>scoring</w:t>
       </w:r>
       <w:proofErr w:type="gramEnd"/>
       <w:r>
         <w:rPr>
           <w:lang w:val="en-US"/>
         </w:rPr>
-        <w:t xml:space="preserve"> and then registered by its distinct values in the edge of influence in the user graph model</w:t>
-      </w:r>
-      <w:r>
-        <w:rPr>
-          <w:lang w:val="en-US"/>
-        </w:rPr>
-        <w:t xml:space="preserve">. </w:t>
-      </w:r>
-      <w:r>
+        <w:t xml:space="preserve"> and classifying influence </w:t>
+      </w:r>
+      <w:r>
+        <w:rPr>
+          <w:lang w:val="en-US"/>
+        </w:rPr>
+        <w:t>is, we can proceed into merging the two processes to create a final user graph influence that can be used for influence analysis.</w:t>
+      </w:r>
+    </w:p>
+    <w:p>
+      <w:pPr>
+        <w:pStyle w:val="Brdtekst"/>
+        <w:ind w:firstLine="0pt"/>
+        <w:rPr>
+          <w:lang w:val="en-US"/>
+        </w:rPr>
+      </w:pPr>
+    </w:p>
+    <w:p>
+      <w:pPr>
+        <w:pStyle w:val="Overskrift1"/>
         <w:rPr>
           <w:highlight w:val="yellow"/>
-          <w:lang w:val="en-US"/>
-        </w:rPr>
-        <w:t>This process is simulated in the user graph on the right of the plot in the figure above</w:t>
-      </w:r>
-      <w:r>
-        <w:rPr>
-          <w:lang w:val="en-US"/>
-        </w:rPr>
-        <w:t xml:space="preserve"> </w:t>
-      </w:r>
-      <w:r>
-        <w:rPr>
-          <w:lang w:val="en-US"/>
-        </w:rPr>
-        <w:t xml:space="preserve"> </w:t>
-      </w:r>
-    </w:p>
-    <w:p>
-      <w:pPr>
-        <w:pStyle w:val="Brdtekst"/>
-        <w:ind w:firstLine="0pt"/>
-        <w:rPr>
-          <w:lang w:val="en-US"/>
-        </w:rPr>
-      </w:pPr>
-      <w:r>
-        <w:rPr>
-          <w:lang w:val="en-US"/>
-        </w:rPr>
-        <w:t xml:space="preserve">Now that we have seen how similar the workflow of detecting, </w:t>
-      </w:r>
-      <w:proofErr w:type="gramStart"/>
-      <w:r>
-        <w:rPr>
-          <w:lang w:val="en-US"/>
-        </w:rPr>
-        <w:t>scoring</w:t>
-      </w:r>
-      <w:proofErr w:type="gramEnd"/>
-      <w:r>
-        <w:rPr>
-          <w:lang w:val="en-US"/>
-        </w:rPr>
-        <w:t xml:space="preserve"> and classifying influence </w:t>
-      </w:r>
-      <w:r>
-        <w:rPr>
-          <w:lang w:val="en-US"/>
-        </w:rPr>
-        <w:t>is, we can proceed into merging the two processes to create a final user graph influence that can be used for influence analysis.</w:t>
-      </w:r>
-    </w:p>
-    <w:p>
-      <w:pPr>
-        <w:pStyle w:val="Brdtekst"/>
-        <w:ind w:firstLine="0pt"/>
-        <w:rPr>
-          <w:lang w:val="en-US"/>
-        </w:rPr>
-      </w:pPr>
-    </w:p>
-    <w:p>
-      <w:pPr>
-        <w:pStyle w:val="Overskrift1"/>
+        </w:rPr>
+      </w:pPr>
+      <w:r>
         <w:rPr>
           <w:highlight w:val="yellow"/>
         </w:rPr>
-      </w:pPr>
+        <w:t>TESTING  OF INFLUENCE FIELD DETECTION IN THE USER INFLUENCE GRAPH</w:t>
+      </w:r>
+    </w:p>
+    <w:p>
+      <w:pPr>
+        <w:pStyle w:val="Brdtekst"/>
+        <w:ind w:firstLine="0pt"/>
+        <w:rPr>
+          <w:lang w:val="en-US"/>
+        </w:rPr>
+      </w:pPr>
+      <w:r>
+        <w:rPr>
+          <w:lang w:val="en-US"/>
+        </w:rPr>
+        <w:tab/>
+        <w:t xml:space="preserve">Text classification is a core challenge in implementing the preciously explained process of topic classification based on the text of social media activities. To be able to have confidence in the results of influence classification, we need to have a reliable and well tested text classification model, and in this project we will be using a well-documented text classification machine learning model </w:t>
+      </w:r>
       <w:r>
         <w:rPr>
           <w:highlight w:val="yellow"/>
-        </w:rPr>
-        <w:t>TESTING  OF INFLUENCE FIELD DETECTION IN THE USER INFLUENCE GRAPH</w:t>
-      </w:r>
+          <w:lang w:val="en-US"/>
+        </w:rPr>
+        <w:t>from scikit-learn community website []</w:t>
+      </w:r>
+      <w:r>
+        <w:rPr>
+          <w:lang w:val="en-US"/>
+        </w:rPr>
+        <w:t xml:space="preserve"> which is a highly optimized model</w:t>
+      </w:r>
+      <w:r>
+        <w:rPr>
+          <w:lang w:val="en-US"/>
+        </w:rPr>
+        <w:t xml:space="preserve"> that combine the use of multiple machine learning algorithms related to text classification in a pipeline architecture that starts with vectorization followed by transformation to produce a high performance classifier that serves the purpose of classifying text into topics based on the provided training data. </w:t>
+      </w:r>
+      <w:r>
+        <w:rPr>
+          <w:highlight w:val="yellow"/>
+          <w:lang w:val="en-US"/>
+        </w:rPr>
+        <w:t>More details about the technical implementation of this text classification model are provided in the sections regarding the technical solution.</w:t>
+      </w:r>
+    </w:p>
+    <w:p>
+      <w:pPr>
+        <w:pStyle w:val="Brdtekst"/>
+        <w:ind w:firstLine="0pt"/>
+        <w:rPr>
+          <w:lang w:val="en-US"/>
+        </w:rPr>
+      </w:pPr>
+      <w:r>
+        <w:rPr>
+          <w:lang w:val="en-US"/>
+        </w:rPr>
+        <w:t xml:space="preserve">We are here facing an unsupervised learning challenge since we do not know the actual topic a certain text might belong to, and we need to find the best match for a certain text in a collection of pre-configured topics that we are interested in under analysis. </w:t>
+      </w:r>
+      <w:r>
+        <w:rPr>
+          <w:lang w:val="en-US"/>
+        </w:rPr>
+        <w:t xml:space="preserve">To solve this, we will try to use a collection of labeled training records consisting of a text and the topic is belongs to, then </w:t>
+      </w:r>
+    </w:p>
+    <w:p>
+      <w:pPr>
+        <w:pStyle w:val="Brdtekst"/>
+        <w:ind w:firstLine="0pt"/>
+        <w:rPr>
+          <w:lang w:val="en-US"/>
+        </w:rPr>
+      </w:pPr>
+    </w:p>
+    <w:p>
+      <w:pPr>
+        <w:pStyle w:val="Brdtekst"/>
+        <w:ind w:firstLine="0pt"/>
+        <w:rPr>
+          <w:lang w:val="en-US"/>
+        </w:rPr>
+      </w:pPr>
+    </w:p>
+    <w:p>
+      <w:pPr>
+        <w:pStyle w:val="Brdtekst"/>
+        <w:ind w:firstLine="0pt"/>
+        <w:rPr>
+          <w:lang w:val="en-US"/>
+        </w:rPr>
+      </w:pPr>
+    </w:p>
+    <w:p>
+      <w:pPr>
+        <w:pStyle w:val="Brdtekst"/>
+        <w:ind w:firstLine="0pt"/>
+        <w:rPr>
+          <w:lang w:val="en-US"/>
+        </w:rPr>
+      </w:pPr>
+    </w:p>
+    <w:p>
+      <w:pPr>
+        <w:pStyle w:val="Brdtekst"/>
+        <w:ind w:firstLine="0pt"/>
+        <w:rPr>
+          <w:lang w:val="en-US"/>
+        </w:rPr>
+      </w:pPr>
+      <w:r>
+        <w:rPr>
+          <w:lang w:val="en-US"/>
+        </w:rPr>
+        <w:t xml:space="preserve">then train our text classification model with it to produce a classifier that will be used  </w:t>
+      </w:r>
+    </w:p>
+    <w:p>
+      <w:pPr>
+        <w:pStyle w:val="Brdtekst"/>
+        <w:ind w:firstLine="0pt"/>
+        <w:rPr>
+          <w:lang w:val="en-US"/>
+        </w:rPr>
+      </w:pPr>
     </w:p>
     <w:p>
       <w:pPr>
@@ -7535,7 +7656,21 @@
           <w:szCs w:val="20"/>
           <w:lang w:eastAsia="x-none"/>
         </w:rPr>
-        <w:t xml:space="preserve">IEEE conference templates contain guidance text for composing and formatting conference papers. Please ensure that all template text is removed from your conference paper prior to submission to the conference. Failure to remove template text from your paper </w:t>
+        <w:t xml:space="preserve">IEEE conference templates contain guidance text for composing and formatting conference papers. Please ensure that all template text is removed from your </w:t>
+      </w:r>
+      <w:r>
+        <w:rPr>
+          <w:rFonts w:eastAsia="SimSun"/>
+          <w:b/>
+          <w:noProof w:val="0"/>
+          <w:color w:val="FF0000"/>
+          <w:spacing w:val="-1"/>
+          <w:sz w:val="20"/>
+          <w:szCs w:val="20"/>
+          <w:lang w:eastAsia="x-none"/>
+        </w:rPr>
+        <w:lastRenderedPageBreak/>
+        <w:t xml:space="preserve">conference paper prior to submission to the conference. Failure to remove template text from your paper </w:t>
       </w:r>
       <w:r>
         <w:rPr>

</xml_diff>

<commit_message>
added get_host function to the remove_old_graphs.py script
</commit_message>
<xml_diff>
--- a/docs/letter.docx
+++ b/docs/letter.docx
@@ -1471,7 +1471,21 @@
         <w:rPr>
           <w:lang w:val="en-GB"/>
         </w:rPr>
-        <w:t>A short but rather interesting experimental and mathematical approach is introduced by a paper on Data-driven Influence Learning in Social Networks published by F. Wang, W. Jiang, G. Wang &amp; D. Xie. In this paper, the process of influence diffusion is divided into two parts: the launcher (influence strength) and the receiver (influence threshold) which can generate an accurate and finer grained influence diffusion model according to this research. Furthermore, the researchers highlight the importance of having a solid criterium when scoring the strength and threshold properties of social influences. Another important acknowledgment is the difficulty and complexity associated with detecting influence relationships between users as a by-product of big datasets that usually include a considerable amount of noisy or less important datapoints, making it essential for any algorithm used in learning and testing the influence models to perform a minimal scan over the data in the most efficient way possible. [2]</w:t>
+        <w:t xml:space="preserve">A short but rather interesting experimental and mathematical approach is introduced by a paper on Data-driven Influence Learning in Social Networks published by F. Wang, W. Jiang, G. Wang &amp; D. </w:t>
+      </w:r>
+      <w:proofErr w:type="spellStart"/>
+      <w:r>
+        <w:rPr>
+          <w:lang w:val="en-GB"/>
+        </w:rPr>
+        <w:t>Xie</w:t>
+      </w:r>
+      <w:proofErr w:type="spellEnd"/>
+      <w:r>
+        <w:rPr>
+          <w:lang w:val="en-GB"/>
+        </w:rPr>
+        <w:t>. In this paper, the process of influence diffusion is divided into two parts: the launcher (influence strength) and the receiver (influence threshold) which can generate an accurate and finer grained influence diffusion model according to this research. Furthermore, the researchers highlight the importance of having a solid criterium when scoring the strength and threshold properties of social influences. Another important acknowledgment is the difficulty and complexity associated with detecting influence relationships between users as a by-product of big datasets that usually include a considerable amount of noisy or less important datapoints, making it essential for any algorithm used in learning and testing the influence models to perform a minimal scan over the data in the most efficient way possible. [2]</w:t>
       </w:r>
     </w:p>
     <w:p>
@@ -1523,7 +1537,35 @@
         <w:rPr>
           <w:lang w:val="en-GB"/>
         </w:rPr>
-        <w:t>developers and data scientist multiple endpoints and ways to extract data from their platforms for development or analysis. Some research spots the light on this initial aspect of gathering data from social media platforms. One significant research is one that mainly describe the alternative of Pushshift Reddit Dataset by J. Baumgartner, S. Zannettou, B. Keegan, M. Squire and J. Blackburn</w:t>
+        <w:t xml:space="preserve">developers and data scientist multiple endpoints and ways to extract data from their platforms for development or analysis. Some research spots the light on this initial aspect of gathering data from social media platforms. One significant research is one that mainly describe the alternative of </w:t>
+      </w:r>
+      <w:proofErr w:type="spellStart"/>
+      <w:r>
+        <w:rPr>
+          <w:lang w:val="en-GB"/>
+        </w:rPr>
+        <w:t>Pushshift</w:t>
+      </w:r>
+      <w:proofErr w:type="spellEnd"/>
+      <w:r>
+        <w:rPr>
+          <w:lang w:val="en-GB"/>
+        </w:rPr>
+        <w:t xml:space="preserve"> Reddit Dataset by J. Baumgartner, S. </w:t>
+      </w:r>
+      <w:proofErr w:type="spellStart"/>
+      <w:r>
+        <w:rPr>
+          <w:lang w:val="en-GB"/>
+        </w:rPr>
+        <w:t>Zannettou</w:t>
+      </w:r>
+      <w:proofErr w:type="spellEnd"/>
+      <w:r>
+        <w:rPr>
+          <w:lang w:val="en-GB"/>
+        </w:rPr>
+        <w:t>, B. Keegan, M. Squire and J. Blackburn</w:t>
       </w:r>
       <w:r>
         <w:rPr>
@@ -1633,12 +1675,26 @@
         <w:rPr>
           <w:lang w:val="en-GB"/>
         </w:rPr>
-        <w:t xml:space="preserve">the category of a detected influence between users, this opens up for the use of artificial intelligence for the purpose of classification between different topics where a certain user activity might fit in. In a research about annotating and detecting topics in social media </w:t>
-      </w:r>
+        <w:t xml:space="preserve">the category of a detected influence between users, this </w:t>
+      </w:r>
+      <w:proofErr w:type="gramStart"/>
       <w:r>
         <w:rPr>
           <w:lang w:val="en-GB"/>
         </w:rPr>
+        <w:t>opens up</w:t>
+      </w:r>
+      <w:proofErr w:type="gramEnd"/>
+      <w:r>
+        <w:rPr>
+          <w:lang w:val="en-GB"/>
+        </w:rPr>
+        <w:t xml:space="preserve"> for the use of artificial intelligence for the purpose of classification between different topics where a certain user activity might fit in. In a research about annotating and detecting topics in social media </w:t>
+      </w:r>
+      <w:r>
+        <w:rPr>
+          <w:lang w:val="en-GB"/>
+        </w:rPr>
         <w:t>forum and modelling the annotation to derive directions</w:t>
       </w:r>
       <w:r>
@@ -1651,7 +1707,49 @@
         <w:rPr>
           <w:lang w:val="en-GB"/>
         </w:rPr>
-        <w:t>B. Athira, J. Jones, S. M. Idicula, A. Kulanthaivel and E. Zhang, a practical case study from an online health community was represented to give a good introduction of data pre-processing and cleaning, preceding to construct a reasonable mathematical approach for training and testing of a produced classification machine learning model.</w:t>
+        <w:t xml:space="preserve">B. </w:t>
+      </w:r>
+      <w:proofErr w:type="spellStart"/>
+      <w:r>
+        <w:rPr>
+          <w:lang w:val="en-GB"/>
+        </w:rPr>
+        <w:t>Athira</w:t>
+      </w:r>
+      <w:proofErr w:type="spellEnd"/>
+      <w:r>
+        <w:rPr>
+          <w:lang w:val="en-GB"/>
+        </w:rPr>
+        <w:t xml:space="preserve">, J. Jones, S. M. </w:t>
+      </w:r>
+      <w:proofErr w:type="spellStart"/>
+      <w:r>
+        <w:rPr>
+          <w:lang w:val="en-GB"/>
+        </w:rPr>
+        <w:t>Idicula</w:t>
+      </w:r>
+      <w:proofErr w:type="spellEnd"/>
+      <w:r>
+        <w:rPr>
+          <w:lang w:val="en-GB"/>
+        </w:rPr>
+        <w:t xml:space="preserve">, A. </w:t>
+      </w:r>
+      <w:proofErr w:type="spellStart"/>
+      <w:r>
+        <w:rPr>
+          <w:lang w:val="en-GB"/>
+        </w:rPr>
+        <w:t>Kulanthaivel</w:t>
+      </w:r>
+      <w:proofErr w:type="spellEnd"/>
+      <w:r>
+        <w:rPr>
+          <w:lang w:val="en-GB"/>
+        </w:rPr>
+        <w:t xml:space="preserve"> and E. Zhang, a practical case study from an online health community was represented to give a good introduction of data pre-processing and cleaning, preceding to construct a reasonable mathematical approach for training and testing of a produced classification machine learning model.</w:t>
       </w:r>
     </w:p>
     <w:p>
@@ -1687,8 +1785,17 @@
           <w:highlight w:val="yellow"/>
           <w:lang w:val="en-GB"/>
         </w:rPr>
-        <w:t>CNN, LSTM and BiLSTM</w:t>
-      </w:r>
+        <w:t xml:space="preserve">CNN, LSTM and </w:t>
+      </w:r>
+      <w:proofErr w:type="spellStart"/>
+      <w:r>
+        <w:rPr>
+          <w:highlight w:val="yellow"/>
+          <w:lang w:val="en-GB"/>
+        </w:rPr>
+        <w:t>BiLSTM</w:t>
+      </w:r>
+      <w:proofErr w:type="spellEnd"/>
       <w:r>
         <w:rPr>
           <w:lang w:val="en-GB"/>
@@ -2685,12 +2792,14 @@
         </w:rPr>
         <w:t xml:space="preserve"> unlike crawling by adding </w:t>
       </w:r>
+      <w:proofErr w:type="gramStart"/>
       <w:r>
         <w:rPr>
           <w:lang w:val="en-US"/>
         </w:rPr>
         <w:t>“.json</w:t>
       </w:r>
+      <w:proofErr w:type="gramEnd"/>
       <w:r>
         <w:rPr>
           <w:lang w:val="en-US"/>
@@ -3617,6 +3726,7 @@
         </w:rPr>
         <w:t xml:space="preserve">, </w:t>
       </w:r>
+      <w:proofErr w:type="gramStart"/>
       <w:r>
         <w:rPr>
           <w:lang w:val="en-US"/>
@@ -3633,7 +3743,14 @@
         <w:rPr>
           <w:lang w:val="en-US"/>
         </w:rPr>
-        <w:t xml:space="preserve">m </w:t>
+        <w:t>m</w:t>
+      </w:r>
+      <w:proofErr w:type="gramEnd"/>
+      <w:r>
+        <w:rPr>
+          <w:lang w:val="en-US"/>
+        </w:rPr>
+        <w:t xml:space="preserve"> </w:t>
       </w:r>
       <w:r>
         <w:rPr>
@@ -3672,7 +3789,21 @@
         <w:rPr>
           <w:lang w:val="en-US"/>
         </w:rPr>
-        <w:t xml:space="preserve">The attributes of entities open for more flexibility as we might have the need to extend or shrink our ER-model in the future i.e. by not including an upvote attribute or by adding a reaction attribute to </w:t>
+        <w:t xml:space="preserve">The attributes of entities open for more flexibility as we might have the need to extend or shrink our ER-model in the future </w:t>
+      </w:r>
+      <w:proofErr w:type="gramStart"/>
+      <w:r>
+        <w:rPr>
+          <w:lang w:val="en-US"/>
+        </w:rPr>
+        <w:t>i.e.</w:t>
+      </w:r>
+      <w:proofErr w:type="gramEnd"/>
+      <w:r>
+        <w:rPr>
+          <w:lang w:val="en-US"/>
+        </w:rPr>
+        <w:t xml:space="preserve"> by not including an upvote attribute or by adding a reaction attribute to </w:t>
       </w:r>
       <w:r>
         <w:rPr>
@@ -4067,7 +4198,21 @@
         <w:rPr>
           <w:lang w:val="en-US"/>
         </w:rPr>
-        <w:t xml:space="preserve">, but first lets </w:t>
+        <w:t xml:space="preserve">, but first </w:t>
+      </w:r>
+      <w:proofErr w:type="gramStart"/>
+      <w:r>
+        <w:rPr>
+          <w:lang w:val="en-US"/>
+        </w:rPr>
+        <w:t>lets</w:t>
+      </w:r>
+      <w:proofErr w:type="gramEnd"/>
+      <w:r>
+        <w:rPr>
+          <w:lang w:val="en-US"/>
+        </w:rPr>
+        <w:t xml:space="preserve"> </w:t>
       </w:r>
       <w:r>
         <w:rPr>
@@ -4635,7 +4780,21 @@
         <w:rPr>
           <w:lang w:val="en-US"/>
         </w:rPr>
-        <w:t xml:space="preserve"> At the same time it is important to notice that in some networks such as Facebook, it is not possible for users to downvote an activity, which leave us without knowing whether the influence is supported or not by the society as audience. However, it is still possible the count of upvotes as a measure where 0 is the lowest score of an influence.</w:t>
+        <w:t xml:space="preserve"> At the same </w:t>
+      </w:r>
+      <w:proofErr w:type="gramStart"/>
+      <w:r>
+        <w:rPr>
+          <w:lang w:val="en-US"/>
+        </w:rPr>
+        <w:t>time</w:t>
+      </w:r>
+      <w:proofErr w:type="gramEnd"/>
+      <w:r>
+        <w:rPr>
+          <w:lang w:val="en-US"/>
+        </w:rPr>
+        <w:t xml:space="preserve"> it is important to notice that in some networks such as Facebook, it is not possible for users to downvote an activity, which leave us without knowing whether the influence is supported or not by the society as audience. However, it is still possible the count of upvotes as a measure where 0 is the lowest score of an influence.</w:t>
       </w:r>
     </w:p>
     <w:p>
@@ -5180,7 +5339,21 @@
         <w:rPr>
           <w:lang w:val="en-US"/>
         </w:rPr>
-        <w:t xml:space="preserve">The user graph does have 2 users with to influence edges between them;  according to the interaction score,  both   users does have equal influence in each other, while using the upvote scoring technique tell us that User D has a slightly greater influence on “User A”, while the opposite is </w:t>
+        <w:t xml:space="preserve">The user graph does have 2 users with to influence edges between </w:t>
+      </w:r>
+      <w:proofErr w:type="gramStart"/>
+      <w:r>
+        <w:rPr>
+          <w:lang w:val="en-US"/>
+        </w:rPr>
+        <w:t>them;  according</w:t>
+      </w:r>
+      <w:proofErr w:type="gramEnd"/>
+      <w:r>
+        <w:rPr>
+          <w:lang w:val="en-US"/>
+        </w:rPr>
+        <w:t xml:space="preserve"> to the interaction score,  both   users does have equal influence in each other, while using the upvote scoring technique tell us that User D has a slightly greater influence on “User A”, while the opposite is </w:t>
       </w:r>
       <w:r>
         <w:rPr>
@@ -6049,7 +6222,21 @@
         <w:rPr>
           <w:lang w:val="en-US"/>
         </w:rPr>
-        <w:t xml:space="preserve">can be considered to be fully capable of indicating the </w:t>
+        <w:t xml:space="preserve">can </w:t>
+      </w:r>
+      <w:proofErr w:type="gramStart"/>
+      <w:r>
+        <w:rPr>
+          <w:lang w:val="en-US"/>
+        </w:rPr>
+        <w:t>be considered to be</w:t>
+      </w:r>
+      <w:proofErr w:type="gramEnd"/>
+      <w:r>
+        <w:rPr>
+          <w:lang w:val="en-US"/>
+        </w:rPr>
+        <w:t xml:space="preserve"> fully capable of indicating the </w:t>
       </w:r>
       <w:r>
         <w:rPr>
@@ -6171,7 +6358,21 @@
         <w:rPr>
           <w:lang w:val="en-US"/>
         </w:rPr>
-        <w:t xml:space="preserve"> and where the majority of those users are connected together using one-way directed edges as shown in the </w:t>
+        <w:t xml:space="preserve"> and where </w:t>
+      </w:r>
+      <w:proofErr w:type="gramStart"/>
+      <w:r>
+        <w:rPr>
+          <w:lang w:val="en-US"/>
+        </w:rPr>
+        <w:t>the majority of</w:t>
+      </w:r>
+      <w:proofErr w:type="gramEnd"/>
+      <w:r>
+        <w:rPr>
+          <w:lang w:val="en-US"/>
+        </w:rPr>
+        <w:t xml:space="preserve"> those users are connected together using one-way directed edges as shown in the </w:t>
       </w:r>
       <w:r>
         <w:rPr>
@@ -6445,7 +6646,21 @@
         <w:rPr>
           <w:lang w:val="en-US"/>
         </w:rPr>
-        <w:t xml:space="preserve">For the purpose of embedding the classified type of influence in the final influence edges of the user graph, we will be using a the same skeleton of the workflow for scoring influences from the activity tree, passing through the activity graph and finishing with topic classified influence edges between users. An example of this how this workflow is used to classify influence edges </w:t>
+        <w:t xml:space="preserve">For the purpose of embedding the classified type of influence in the final influence edges of the user graph, we will be using </w:t>
+      </w:r>
+      <w:proofErr w:type="gramStart"/>
+      <w:r>
+        <w:rPr>
+          <w:lang w:val="en-US"/>
+        </w:rPr>
+        <w:t>a the</w:t>
+      </w:r>
+      <w:proofErr w:type="gramEnd"/>
+      <w:r>
+        <w:rPr>
+          <w:lang w:val="en-US"/>
+        </w:rPr>
+        <w:t xml:space="preserve"> same skeleton of the workflow for scoring influences from the activity tree, passing through the activity graph and finishing with topic classified influence edges between users. An example of this how this workflow is used to classify influence edges </w:t>
       </w:r>
       <w:r>
         <w:rPr>
@@ -6515,7 +6730,21 @@
         <w:rPr>
           <w:lang w:val="en-US"/>
         </w:rPr>
-        <w:t>, this is why the parent and child activities are also added to the input of the classification trial, which also helps detect any derailment in topic under the discussion or discussions that better suits the description of another topic than the topic of the submission itself.</w:t>
+        <w:t xml:space="preserve">, </w:t>
+      </w:r>
+      <w:proofErr w:type="gramStart"/>
+      <w:r>
+        <w:rPr>
+          <w:lang w:val="en-US"/>
+        </w:rPr>
+        <w:t>this is why</w:t>
+      </w:r>
+      <w:proofErr w:type="gramEnd"/>
+      <w:r>
+        <w:rPr>
+          <w:lang w:val="en-US"/>
+        </w:rPr>
+        <w:t xml:space="preserve"> the parent and child activities are also added to the input of the classification trial, which also helps detect any derailment in topic under the discussion or discussions that better suits the description of another topic than the topic of the submission itself.</w:t>
       </w:r>
     </w:p>
     <w:p>
@@ -6678,7 +6907,23 @@
         <w:rPr>
           <w:lang w:val="en-US"/>
         </w:rPr>
-        <w:t>Tech giant invests 30 billions in renewable energy</w:t>
+        <w:t xml:space="preserve">Tech giant invests 30 </w:t>
+      </w:r>
+      <w:proofErr w:type="spellStart"/>
+      <w:proofErr w:type="gramStart"/>
+      <w:r>
+        <w:rPr>
+          <w:lang w:val="en-US"/>
+        </w:rPr>
+        <w:t>billions</w:t>
+      </w:r>
+      <w:proofErr w:type="spellEnd"/>
+      <w:proofErr w:type="gramEnd"/>
+      <w:r>
+        <w:rPr>
+          <w:lang w:val="en-US"/>
+        </w:rPr>
+        <w:t xml:space="preserve"> in renewable energy</w:t>
       </w:r>
       <w:r>
         <w:rPr>
@@ -6844,7 +7089,21 @@
         <w:rPr>
           <w:lang w:val="en-US"/>
         </w:rPr>
-        <w:t xml:space="preserve">Now that we have seen how similar the workflow of detecting, scoring and classifying influence </w:t>
+        <w:t xml:space="preserve">Now that we have seen how similar the workflow of detecting, </w:t>
+      </w:r>
+      <w:proofErr w:type="gramStart"/>
+      <w:r>
+        <w:rPr>
+          <w:lang w:val="en-US"/>
+        </w:rPr>
+        <w:t>scoring</w:t>
+      </w:r>
+      <w:proofErr w:type="gramEnd"/>
+      <w:r>
+        <w:rPr>
+          <w:lang w:val="en-US"/>
+        </w:rPr>
+        <w:t xml:space="preserve"> and classifying influence </w:t>
       </w:r>
       <w:r>
         <w:rPr>
@@ -7066,7 +7325,21 @@
         <w:rPr>
           <w:lang w:val="en-US"/>
         </w:rPr>
-        <w:t xml:space="preserve"> i.e. </w:t>
+        <w:t xml:space="preserve"> </w:t>
+      </w:r>
+      <w:proofErr w:type="gramStart"/>
+      <w:r>
+        <w:rPr>
+          <w:lang w:val="en-US"/>
+        </w:rPr>
+        <w:t>i.e.</w:t>
+      </w:r>
+      <w:proofErr w:type="gramEnd"/>
+      <w:r>
+        <w:rPr>
+          <w:lang w:val="en-US"/>
+        </w:rPr>
+        <w:t xml:space="preserve"> </w:t>
       </w:r>
       <w:r>
         <w:rPr>
@@ -7447,12 +7720,14 @@
                 <w:lang w:val="en-US"/>
               </w:rPr>
             </w:pPr>
+            <w:proofErr w:type="spellStart"/>
             <w:r>
               <w:rPr>
                 <w:lang w:val="en-US"/>
               </w:rPr>
               <w:t>PoliticsPeopleTwitter</w:t>
             </w:r>
+            <w:proofErr w:type="spellEnd"/>
           </w:p>
         </w:tc>
         <w:tc>
@@ -8041,12 +8316,14 @@
                 <w:lang w:val="en-US"/>
               </w:rPr>
             </w:pPr>
+            <w:proofErr w:type="spellStart"/>
             <w:r>
               <w:rPr>
                 <w:lang w:val="en-US"/>
               </w:rPr>
               <w:t>olympics</w:t>
             </w:r>
+            <w:proofErr w:type="spellEnd"/>
           </w:p>
         </w:tc>
         <w:tc>
@@ -8113,12 +8390,14 @@
                 <w:lang w:val="en-US"/>
               </w:rPr>
             </w:pPr>
+            <w:proofErr w:type="spellStart"/>
             <w:r>
               <w:rPr>
                 <w:lang w:val="en-US"/>
               </w:rPr>
               <w:t>worldcup</w:t>
             </w:r>
+            <w:proofErr w:type="spellEnd"/>
           </w:p>
         </w:tc>
         <w:tc>
@@ -9458,12 +9737,28 @@
                 <w:lang w:val="en-US"/>
               </w:rPr>
             </w:pPr>
-            <w:r>
-              <w:rPr>
-                <w:lang w:val="en-US"/>
-              </w:rPr>
-              <w:t>vect__ngram_range</w:t>
-            </w:r>
+            <w:proofErr w:type="spellStart"/>
+            <w:r>
+              <w:rPr>
+                <w:lang w:val="en-US"/>
+              </w:rPr>
+              <w:t>vect</w:t>
+            </w:r>
+            <w:proofErr w:type="spellEnd"/>
+            <w:r>
+              <w:rPr>
+                <w:lang w:val="en-US"/>
+              </w:rPr>
+              <w:t>__</w:t>
+            </w:r>
+            <w:proofErr w:type="spellStart"/>
+            <w:r>
+              <w:rPr>
+                <w:lang w:val="en-US"/>
+              </w:rPr>
+              <w:t>ngram_range</w:t>
+            </w:r>
+            <w:proofErr w:type="spellEnd"/>
           </w:p>
         </w:tc>
         <w:tc>
@@ -9514,12 +9809,28 @@
                 <w:lang w:val="en-US"/>
               </w:rPr>
             </w:pPr>
-            <w:r>
-              <w:rPr>
-                <w:lang w:val="en-US"/>
-              </w:rPr>
-              <w:t>tfidf__use_idf</w:t>
-            </w:r>
+            <w:proofErr w:type="spellStart"/>
+            <w:r>
+              <w:rPr>
+                <w:lang w:val="en-US"/>
+              </w:rPr>
+              <w:t>tfidf</w:t>
+            </w:r>
+            <w:proofErr w:type="spellEnd"/>
+            <w:r>
+              <w:rPr>
+                <w:lang w:val="en-US"/>
+              </w:rPr>
+              <w:t>__</w:t>
+            </w:r>
+            <w:proofErr w:type="spellStart"/>
+            <w:r>
+              <w:rPr>
+                <w:lang w:val="en-US"/>
+              </w:rPr>
+              <w:t>use_idf</w:t>
+            </w:r>
+            <w:proofErr w:type="spellEnd"/>
           </w:p>
         </w:tc>
         <w:tc>
@@ -9570,11 +9881,19 @@
                 <w:lang w:val="en-US"/>
               </w:rPr>
             </w:pPr>
-            <w:r>
-              <w:rPr>
-                <w:lang w:val="en-US"/>
-              </w:rPr>
-              <w:t>clf__alpha</w:t>
+            <w:proofErr w:type="spellStart"/>
+            <w:r>
+              <w:rPr>
+                <w:lang w:val="en-US"/>
+              </w:rPr>
+              <w:t>clf</w:t>
+            </w:r>
+            <w:proofErr w:type="spellEnd"/>
+            <w:r>
+              <w:rPr>
+                <w:lang w:val="en-US"/>
+              </w:rPr>
+              <w:t>__alpha</w:t>
             </w:r>
           </w:p>
         </w:tc>
@@ -9828,12 +10147,28 @@
                 <w:lang w:val="en-US"/>
               </w:rPr>
             </w:pPr>
-            <w:r>
-              <w:rPr>
-                <w:lang w:val="en-US"/>
-              </w:rPr>
-              <w:t>vect__ngram_range</w:t>
-            </w:r>
+            <w:proofErr w:type="spellStart"/>
+            <w:r>
+              <w:rPr>
+                <w:lang w:val="en-US"/>
+              </w:rPr>
+              <w:t>vect</w:t>
+            </w:r>
+            <w:proofErr w:type="spellEnd"/>
+            <w:r>
+              <w:rPr>
+                <w:lang w:val="en-US"/>
+              </w:rPr>
+              <w:t>__</w:t>
+            </w:r>
+            <w:proofErr w:type="spellStart"/>
+            <w:r>
+              <w:rPr>
+                <w:lang w:val="en-US"/>
+              </w:rPr>
+              <w:t>ngram_range</w:t>
+            </w:r>
+            <w:proofErr w:type="spellEnd"/>
           </w:p>
         </w:tc>
         <w:tc>
@@ -9870,12 +10205,28 @@
                 <w:lang w:val="en-US"/>
               </w:rPr>
             </w:pPr>
-            <w:r>
-              <w:rPr>
-                <w:lang w:val="en-US"/>
-              </w:rPr>
-              <w:t>tfidf__use_idf</w:t>
-            </w:r>
+            <w:proofErr w:type="spellStart"/>
+            <w:r>
+              <w:rPr>
+                <w:lang w:val="en-US"/>
+              </w:rPr>
+              <w:t>tfidf</w:t>
+            </w:r>
+            <w:proofErr w:type="spellEnd"/>
+            <w:r>
+              <w:rPr>
+                <w:lang w:val="en-US"/>
+              </w:rPr>
+              <w:t>__</w:t>
+            </w:r>
+            <w:proofErr w:type="spellStart"/>
+            <w:r>
+              <w:rPr>
+                <w:lang w:val="en-US"/>
+              </w:rPr>
+              <w:t>use_idf</w:t>
+            </w:r>
+            <w:proofErr w:type="spellEnd"/>
           </w:p>
         </w:tc>
         <w:tc>
@@ -9912,11 +10263,19 @@
                 <w:lang w:val="en-US"/>
               </w:rPr>
             </w:pPr>
-            <w:r>
-              <w:rPr>
-                <w:lang w:val="en-US"/>
-              </w:rPr>
-              <w:t>clf__alpha</w:t>
+            <w:proofErr w:type="spellStart"/>
+            <w:r>
+              <w:rPr>
+                <w:lang w:val="en-US"/>
+              </w:rPr>
+              <w:t>clf</w:t>
+            </w:r>
+            <w:proofErr w:type="spellEnd"/>
+            <w:r>
+              <w:rPr>
+                <w:lang w:val="en-US"/>
+              </w:rPr>
+              <w:t>__alpha</w:t>
             </w:r>
           </w:p>
         </w:tc>
@@ -10082,7 +10441,21 @@
         <w:rPr>
           <w:lang w:val="en-US"/>
         </w:rPr>
-        <w:t>The results is shown in a classification report given below</w:t>
+        <w:t xml:space="preserve">The results </w:t>
+      </w:r>
+      <w:proofErr w:type="gramStart"/>
+      <w:r>
+        <w:rPr>
+          <w:lang w:val="en-US"/>
+        </w:rPr>
+        <w:t>is</w:t>
+      </w:r>
+      <w:proofErr w:type="gramEnd"/>
+      <w:r>
+        <w:rPr>
+          <w:lang w:val="en-US"/>
+        </w:rPr>
+        <w:t xml:space="preserve"> shown in a classification report given below</w:t>
       </w:r>
     </w:p>
     <w:tbl>
@@ -11143,7 +11516,21 @@
         <w:rPr>
           <w:lang w:val="en-US"/>
         </w:rPr>
-        <w:t>The confusion Matrix below confirms that both the technology and entertainment category are often falsely classified as one of the more general and popular categories, i.e. sport, politic and economy.</w:t>
+        <w:t xml:space="preserve">The confusion Matrix below confirms that both the technology and entertainment category are often falsely classified as one of the more general and popular categories, </w:t>
+      </w:r>
+      <w:proofErr w:type="gramStart"/>
+      <w:r>
+        <w:rPr>
+          <w:lang w:val="en-US"/>
+        </w:rPr>
+        <w:t>i.e.</w:t>
+      </w:r>
+      <w:proofErr w:type="gramEnd"/>
+      <w:r>
+        <w:rPr>
+          <w:lang w:val="en-US"/>
+        </w:rPr>
+        <w:t xml:space="preserve"> sport, politic and economy.</w:t>
       </w:r>
     </w:p>
     <w:p>
@@ -12063,6 +12450,15 @@
         </w:rPr>
         <w:t>EVALUATION OF INFLUENCE FIELD DETECTION IN THE USER INFLUENCE GRAPH</w:t>
       </w:r>
+    </w:p>
+    <w:p>
+      <w:pPr>
+        <w:pStyle w:val="Brdtekst"/>
+        <w:ind w:firstLine="0pt"/>
+        <w:rPr>
+          <w:lang w:val="en-US"/>
+        </w:rPr>
+      </w:pPr>
     </w:p>
     <w:p>
       <w:pPr>

</xml_diff>

<commit_message>
XII.	EVALUATION OF INFLUENCE FIELD DETECTION IN THE USER INFLEUNCE GRAPH
and edited the text_classification class to freeze the results of evaluation, tuning, reports, and confusion matrix to make easier to document ML results.
</commit_message>
<xml_diff>
--- a/docs/letter.docx
+++ b/docs/letter.docx
@@ -1675,7 +1675,21 @@
         <w:rPr>
           <w:lang w:val="en-GB"/>
         </w:rPr>
-        <w:t xml:space="preserve">the category of a detected influence between users, this opens up for the use of artificial intelligence for the purpose of classification between different topics where a certain user activity might fit in. In a research about annotating and detecting topics in social media </w:t>
+        <w:t xml:space="preserve">the category of a detected influence between users, this </w:t>
+      </w:r>
+      <w:proofErr w:type="gramStart"/>
+      <w:r>
+        <w:rPr>
+          <w:lang w:val="en-GB"/>
+        </w:rPr>
+        <w:t>opens up</w:t>
+      </w:r>
+      <w:proofErr w:type="gramEnd"/>
+      <w:r>
+        <w:rPr>
+          <w:lang w:val="en-GB"/>
+        </w:rPr>
+        <w:t xml:space="preserve"> for the use of artificial intelligence for the purpose of classification between different topics where a certain user activity might fit in. In a research about annotating and detecting topics in social media </w:t>
       </w:r>
       <w:r>
         <w:rPr>
@@ -2778,12 +2792,14 @@
         </w:rPr>
         <w:t xml:space="preserve"> unlike crawling by adding </w:t>
       </w:r>
+      <w:proofErr w:type="gramStart"/>
       <w:r>
         <w:rPr>
           <w:lang w:val="en-US"/>
         </w:rPr>
         <w:t>“.json</w:t>
       </w:r>
+      <w:proofErr w:type="gramEnd"/>
       <w:r>
         <w:rPr>
           <w:lang w:val="en-US"/>
@@ -3710,6 +3726,7 @@
         </w:rPr>
         <w:t xml:space="preserve">, </w:t>
       </w:r>
+      <w:proofErr w:type="gramStart"/>
       <w:r>
         <w:rPr>
           <w:lang w:val="en-US"/>
@@ -3726,7 +3743,14 @@
         <w:rPr>
           <w:lang w:val="en-US"/>
         </w:rPr>
-        <w:t xml:space="preserve">m </w:t>
+        <w:t>m</w:t>
+      </w:r>
+      <w:proofErr w:type="gramEnd"/>
+      <w:r>
+        <w:rPr>
+          <w:lang w:val="en-US"/>
+        </w:rPr>
+        <w:t xml:space="preserve"> </w:t>
       </w:r>
       <w:r>
         <w:rPr>
@@ -3765,7 +3789,21 @@
         <w:rPr>
           <w:lang w:val="en-US"/>
         </w:rPr>
-        <w:t xml:space="preserve">The attributes of entities open for more flexibility as we might have the need to extend or shrink our ER-model in the future i.e. by not including an upvote attribute or by adding a reaction attribute to </w:t>
+        <w:t xml:space="preserve">The attributes of entities open for more flexibility as we might have the need to extend or shrink our ER-model in the future </w:t>
+      </w:r>
+      <w:proofErr w:type="gramStart"/>
+      <w:r>
+        <w:rPr>
+          <w:lang w:val="en-US"/>
+        </w:rPr>
+        <w:t>i.e.</w:t>
+      </w:r>
+      <w:proofErr w:type="gramEnd"/>
+      <w:r>
+        <w:rPr>
+          <w:lang w:val="en-US"/>
+        </w:rPr>
+        <w:t xml:space="preserve"> by not including an upvote attribute or by adding a reaction attribute to </w:t>
       </w:r>
       <w:r>
         <w:rPr>
@@ -4160,7 +4198,21 @@
         <w:rPr>
           <w:lang w:val="en-US"/>
         </w:rPr>
-        <w:t xml:space="preserve">, but first lets </w:t>
+        <w:t xml:space="preserve">, but first </w:t>
+      </w:r>
+      <w:proofErr w:type="gramStart"/>
+      <w:r>
+        <w:rPr>
+          <w:lang w:val="en-US"/>
+        </w:rPr>
+        <w:t>lets</w:t>
+      </w:r>
+      <w:proofErr w:type="gramEnd"/>
+      <w:r>
+        <w:rPr>
+          <w:lang w:val="en-US"/>
+        </w:rPr>
+        <w:t xml:space="preserve"> </w:t>
       </w:r>
       <w:r>
         <w:rPr>
@@ -4728,7 +4780,21 @@
         <w:rPr>
           <w:lang w:val="en-US"/>
         </w:rPr>
-        <w:t xml:space="preserve"> At the same time it is important to notice that in some networks such as Facebook, it is not possible for users to downvote an activity, which leave us without knowing whether the influence is supported or not by the society as audience. However, it is still possible the count of upvotes as a measure where 0 is the lowest score of an influence.</w:t>
+        <w:t xml:space="preserve"> At the same </w:t>
+      </w:r>
+      <w:proofErr w:type="gramStart"/>
+      <w:r>
+        <w:rPr>
+          <w:lang w:val="en-US"/>
+        </w:rPr>
+        <w:t>time</w:t>
+      </w:r>
+      <w:proofErr w:type="gramEnd"/>
+      <w:r>
+        <w:rPr>
+          <w:lang w:val="en-US"/>
+        </w:rPr>
+        <w:t xml:space="preserve"> it is important to notice that in some networks such as Facebook, it is not possible for users to downvote an activity, which leave us without knowing whether the influence is supported or not by the society as audience. However, it is still possible the count of upvotes as a measure where 0 is the lowest score of an influence.</w:t>
       </w:r>
     </w:p>
     <w:p>
@@ -5273,7 +5339,21 @@
         <w:rPr>
           <w:lang w:val="en-US"/>
         </w:rPr>
-        <w:t xml:space="preserve">The user graph does have 2 users with to influence edges between them;  according to the interaction score,  both   users does have equal influence in each other, while using the upvote scoring technique tell us that User D has a slightly greater influence on “User A”, while the opposite is </w:t>
+        <w:t xml:space="preserve">The user graph does have 2 users with to influence edges between </w:t>
+      </w:r>
+      <w:proofErr w:type="gramStart"/>
+      <w:r>
+        <w:rPr>
+          <w:lang w:val="en-US"/>
+        </w:rPr>
+        <w:t>them;  according</w:t>
+      </w:r>
+      <w:proofErr w:type="gramEnd"/>
+      <w:r>
+        <w:rPr>
+          <w:lang w:val="en-US"/>
+        </w:rPr>
+        <w:t xml:space="preserve"> to the interaction score,  both   users does have equal influence in each other, while using the upvote scoring technique tell us that User D has a slightly greater influence on “User A”, while the opposite is </w:t>
       </w:r>
       <w:r>
         <w:rPr>
@@ -6142,7 +6222,21 @@
         <w:rPr>
           <w:lang w:val="en-US"/>
         </w:rPr>
-        <w:t xml:space="preserve">can be considered to be fully capable of indicating the </w:t>
+        <w:t xml:space="preserve">can </w:t>
+      </w:r>
+      <w:proofErr w:type="gramStart"/>
+      <w:r>
+        <w:rPr>
+          <w:lang w:val="en-US"/>
+        </w:rPr>
+        <w:t>be considered to be</w:t>
+      </w:r>
+      <w:proofErr w:type="gramEnd"/>
+      <w:r>
+        <w:rPr>
+          <w:lang w:val="en-US"/>
+        </w:rPr>
+        <w:t xml:space="preserve"> fully capable of indicating the </w:t>
       </w:r>
       <w:r>
         <w:rPr>
@@ -6264,7 +6358,21 @@
         <w:rPr>
           <w:lang w:val="en-US"/>
         </w:rPr>
-        <w:t xml:space="preserve"> and where the majority of those users are connected together using one-way directed edges as shown in the </w:t>
+        <w:t xml:space="preserve"> and where </w:t>
+      </w:r>
+      <w:proofErr w:type="gramStart"/>
+      <w:r>
+        <w:rPr>
+          <w:lang w:val="en-US"/>
+        </w:rPr>
+        <w:t>the majority of</w:t>
+      </w:r>
+      <w:proofErr w:type="gramEnd"/>
+      <w:r>
+        <w:rPr>
+          <w:lang w:val="en-US"/>
+        </w:rPr>
+        <w:t xml:space="preserve"> those users are connected together using one-way directed edges as shown in the </w:t>
       </w:r>
       <w:r>
         <w:rPr>
@@ -6538,7 +6646,21 @@
         <w:rPr>
           <w:lang w:val="en-US"/>
         </w:rPr>
-        <w:t xml:space="preserve">For the purpose of embedding the classified type of influence in the final influence edges of the user graph, we will be using a the same skeleton of the workflow for scoring influences from the activity tree, passing through the activity graph and finishing with topic classified influence edges between users. An example of this how this workflow is used to classify influence edges </w:t>
+        <w:t xml:space="preserve">For the purpose of embedding the classified type of influence in the final influence edges of the user graph, we will be using </w:t>
+      </w:r>
+      <w:proofErr w:type="gramStart"/>
+      <w:r>
+        <w:rPr>
+          <w:lang w:val="en-US"/>
+        </w:rPr>
+        <w:t>a the</w:t>
+      </w:r>
+      <w:proofErr w:type="gramEnd"/>
+      <w:r>
+        <w:rPr>
+          <w:lang w:val="en-US"/>
+        </w:rPr>
+        <w:t xml:space="preserve"> same skeleton of the workflow for scoring influences from the activity tree, passing through the activity graph and finishing with topic classified influence edges between users. An example of this how this workflow is used to classify influence edges </w:t>
       </w:r>
       <w:r>
         <w:rPr>
@@ -6608,7 +6730,21 @@
         <w:rPr>
           <w:lang w:val="en-US"/>
         </w:rPr>
-        <w:t>, this is why the parent and child activities are also added to the input of the classification trial, which also helps detect any derailment in topic under the discussion or discussions that better suits the description of another topic than the topic of the submission itself.</w:t>
+        <w:t xml:space="preserve">, </w:t>
+      </w:r>
+      <w:proofErr w:type="gramStart"/>
+      <w:r>
+        <w:rPr>
+          <w:lang w:val="en-US"/>
+        </w:rPr>
+        <w:t>this is why</w:t>
+      </w:r>
+      <w:proofErr w:type="gramEnd"/>
+      <w:r>
+        <w:rPr>
+          <w:lang w:val="en-US"/>
+        </w:rPr>
+        <w:t xml:space="preserve"> the parent and child activities are also added to the input of the classification trial, which also helps detect any derailment in topic under the discussion or discussions that better suits the description of another topic than the topic of the submission itself.</w:t>
       </w:r>
     </w:p>
     <w:p>
@@ -6774,6 +6910,7 @@
         <w:t xml:space="preserve">Tech giant invests 30 </w:t>
       </w:r>
       <w:proofErr w:type="spellStart"/>
+      <w:proofErr w:type="gramStart"/>
       <w:r>
         <w:rPr>
           <w:lang w:val="en-US"/>
@@ -6781,6 +6918,7 @@
         <w:t>billions</w:t>
       </w:r>
       <w:proofErr w:type="spellEnd"/>
+      <w:proofErr w:type="gramEnd"/>
       <w:r>
         <w:rPr>
           <w:lang w:val="en-US"/>
@@ -6951,7 +7089,21 @@
         <w:rPr>
           <w:lang w:val="en-US"/>
         </w:rPr>
-        <w:t xml:space="preserve">Now that we have seen how similar the workflow of detecting, scoring and classifying influence </w:t>
+        <w:t xml:space="preserve">Now that we have seen how similar the workflow of detecting, </w:t>
+      </w:r>
+      <w:proofErr w:type="gramStart"/>
+      <w:r>
+        <w:rPr>
+          <w:lang w:val="en-US"/>
+        </w:rPr>
+        <w:t>scoring</w:t>
+      </w:r>
+      <w:proofErr w:type="gramEnd"/>
+      <w:r>
+        <w:rPr>
+          <w:lang w:val="en-US"/>
+        </w:rPr>
+        <w:t xml:space="preserve"> and classifying influence </w:t>
       </w:r>
       <w:r>
         <w:rPr>
@@ -7381,7 +7533,15 @@
           <w:highlight w:val="yellow"/>
           <w:lang w:val="en-US"/>
         </w:rPr>
-        <w:t>To gain more details about vectorization and transformation, please refer to</w:t>
+        <w:t xml:space="preserve">To gain more details about vectorization and transformation, please refer </w:t>
+      </w:r>
+      <w:proofErr w:type="gramStart"/>
+      <w:r>
+        <w:rPr>
+          <w:highlight w:val="yellow"/>
+          <w:lang w:val="en-US"/>
+        </w:rPr>
+        <w:t>to</w:t>
       </w:r>
       <w:r>
         <w:rPr>
@@ -7395,6 +7555,7 @@
         </w:rPr>
         <w:t>.</w:t>
       </w:r>
+      <w:proofErr w:type="gramEnd"/>
     </w:p>
     <w:p>
       <w:pPr>
@@ -7763,31 +7924,7 @@
               <w:rPr>
                 <w:lang w:val="en-US"/>
               </w:rPr>
-              <w:t xml:space="preserve"> (</w:t>
-            </w:r>
-            <w:r>
-              <w:rPr>
-                <w:lang w:val="en-US"/>
-              </w:rPr>
-              <w:t>Up</w:t>
-            </w:r>
-            <w:r>
-              <w:rPr>
-                <w:lang w:val="en-US"/>
-              </w:rPr>
-              <w:t xml:space="preserve"> </w:t>
-            </w:r>
-            <w:r>
-              <w:rPr>
-                <w:lang w:val="en-US"/>
-              </w:rPr>
-              <w:t>to</w:t>
-            </w:r>
-            <w:r>
-              <w:rPr>
-                <w:lang w:val="en-US"/>
-              </w:rPr>
-              <w:t>)</w:t>
+              <w:t xml:space="preserve"> (Up to)</w:t>
             </w:r>
           </w:p>
         </w:tc>
@@ -10295,7 +10432,21 @@
               <w:rPr>
                 <w:lang w:val="en-US"/>
               </w:rPr>
-              <w:t>whether to use words of unigrams, bigrams, trigrams, 4-gram-sequence or 5-gram-sequence in vectorization</w:t>
+              <w:t>whether to use words of unigrams, bigrams, trigrams, 4-gram-</w:t>
+            </w:r>
+            <w:proofErr w:type="gramStart"/>
+            <w:r>
+              <w:rPr>
+                <w:lang w:val="en-US"/>
+              </w:rPr>
+              <w:t>sequence</w:t>
+            </w:r>
+            <w:proofErr w:type="gramEnd"/>
+            <w:r>
+              <w:rPr>
+                <w:lang w:val="en-US"/>
+              </w:rPr>
+              <w:t xml:space="preserve"> or 5-gram-sequence in vectorization</w:t>
             </w:r>
           </w:p>
         </w:tc>
@@ -10526,10 +10677,7 @@
             </w:r>
             <w:proofErr w:type="spellEnd"/>
             <w:r>
-              <w:t xml:space="preserve"> </w:t>
-            </w:r>
-            <w:r>
-              <w:t>SGD</w:t>
+              <w:t xml:space="preserve"> SGD</w:t>
             </w:r>
             <w:r>
               <w:rPr>
@@ -11028,19 +11176,7 @@
         <w:rPr>
           <w:lang w:val="en-US"/>
         </w:rPr>
-        <w:t xml:space="preserve">, a score of 70% can be considered as satisfying to proceed into using this text classifier in building a user influence graph model and perform an evaluation on its ability to distinguish between different categories of topics in the user’s data. A deeper picture is drawn in the next section where an evaluation will be carried out on the user influence graph model to reveal its ability to detect and </w:t>
-      </w:r>
-      <w:r>
-        <w:rPr>
-          <w:lang w:val="en-US"/>
-        </w:rPr>
-        <w:t>distinguish</w:t>
-      </w:r>
-      <w:r>
-        <w:rPr>
-          <w:lang w:val="en-US"/>
-        </w:rPr>
-        <w:t xml:space="preserve"> as many target categories as possible. </w:t>
+        <w:t xml:space="preserve">, a score of 70% can be considered as satisfying to proceed into using this text classifier in building a user influence graph model and perform an evaluation on its ability to distinguish between different categories of topics in the user’s data. A deeper picture is drawn in the next section where an evaluation will be carried out on the user influence graph model to reveal its ability to detect and distinguish as many target categories as possible. </w:t>
       </w:r>
     </w:p>
     <w:p>
@@ -13357,8 +13493,611 @@
           <w:highlight w:val="yellow"/>
         </w:rPr>
         <w:lastRenderedPageBreak/>
-        <w:t>EVALUATION OF INFLUENCE FIELD DETECTION IN THE USER INFLUENCE GRAPH</w:t>
-      </w:r>
+        <w:t>EVALUATION OF INFLUENCE FIELD DETECTION iN THE USER INFLEUNCE GRAPH</w:t>
+      </w:r>
+    </w:p>
+    <w:p>
+      <w:pPr>
+        <w:pStyle w:val="Brdtekst"/>
+        <w:ind w:firstLine="0pt"/>
+        <w:rPr>
+          <w:lang w:val="en-US"/>
+        </w:rPr>
+      </w:pPr>
+      <w:r>
+        <w:rPr>
+          <w:lang w:val="en-US"/>
+        </w:rPr>
+        <w:tab/>
+        <w:t>Now that we have investigated the performance of our text classification model and tested its capabilities in classifying different text submissions</w:t>
+      </w:r>
+      <w:r>
+        <w:rPr>
+          <w:lang w:val="en-US"/>
+        </w:rPr>
+        <w:t xml:space="preserve"> from</w:t>
+      </w:r>
+      <w:r>
+        <w:rPr>
+          <w:lang w:val="en-US"/>
+        </w:rPr>
+        <w:t xml:space="preserve"> social media into distinct topics, we </w:t>
+      </w:r>
+      <w:r>
+        <w:rPr>
+          <w:lang w:val="en-US"/>
+        </w:rPr>
+        <w:t>take in use</w:t>
+      </w:r>
+      <w:r>
+        <w:rPr>
+          <w:lang w:val="en-US"/>
+        </w:rPr>
+        <w:t xml:space="preserve"> this text classifier into the previously detailed algorithm of determining the field of influence between 2 users based on</w:t>
+      </w:r>
+      <w:r>
+        <w:rPr>
+          <w:lang w:val="en-US"/>
+        </w:rPr>
+        <w:t xml:space="preserve"> the</w:t>
+      </w:r>
+      <w:r>
+        <w:rPr>
+          <w:lang w:val="en-US"/>
+        </w:rPr>
+        <w:t xml:space="preserve"> </w:t>
+      </w:r>
+      <w:r>
+        <w:rPr>
+          <w:lang w:val="en-US"/>
+        </w:rPr>
+        <w:t xml:space="preserve">combined texts of </w:t>
+      </w:r>
+      <w:r>
+        <w:rPr>
+          <w:lang w:val="en-US"/>
+        </w:rPr>
+        <w:t xml:space="preserve">the main submission, </w:t>
+      </w:r>
+      <w:r>
+        <w:rPr>
+          <w:lang w:val="en-US"/>
+        </w:rPr>
+        <w:t>the parent activity, and the child activity.</w:t>
+      </w:r>
+    </w:p>
+    <w:p>
+      <w:pPr>
+        <w:pStyle w:val="Brdtekst"/>
+        <w:ind w:firstLine="0pt"/>
+        <w:rPr>
+          <w:lang w:val="en-US"/>
+        </w:rPr>
+      </w:pPr>
+      <w:r>
+        <w:rPr>
+          <w:lang w:val="en-US"/>
+        </w:rPr>
+        <w:t xml:space="preserve">We start by crawling the 3 most popular subreddits on reddit at the time of this evaluation which are Home, </w:t>
+      </w:r>
+      <w:proofErr w:type="spellStart"/>
+      <w:r>
+        <w:rPr>
+          <w:lang w:val="en-US"/>
+        </w:rPr>
+        <w:t>AskReddit</w:t>
+      </w:r>
+      <w:proofErr w:type="spellEnd"/>
+      <w:r>
+        <w:rPr>
+          <w:lang w:val="en-US"/>
+        </w:rPr>
+        <w:t xml:space="preserve"> and </w:t>
+      </w:r>
+      <w:proofErr w:type="spellStart"/>
+      <w:r>
+        <w:rPr>
+          <w:lang w:val="en-US"/>
+        </w:rPr>
+        <w:t>PublicFreakout</w:t>
+      </w:r>
+      <w:proofErr w:type="spellEnd"/>
+      <w:r>
+        <w:rPr>
+          <w:lang w:val="en-US"/>
+        </w:rPr>
+        <w:t xml:space="preserve">, then extract information about the 3 newest submissions and their comment threads, along with a the training dataset for the classifier which includes 1500 records distributed between topics </w:t>
+      </w:r>
+      <w:r>
+        <w:rPr>
+          <w:highlight w:val="yellow"/>
+          <w:lang w:val="en-US"/>
+        </w:rPr>
+        <w:t xml:space="preserve">according to the crawling plan detailed in </w:t>
+      </w:r>
+      <w:proofErr w:type="gramStart"/>
+      <w:r>
+        <w:rPr>
+          <w:highlight w:val="yellow"/>
+          <w:lang w:val="en-US"/>
+        </w:rPr>
+        <w:t>table ?</w:t>
+      </w:r>
+      <w:proofErr w:type="gramEnd"/>
+      <w:r>
+        <w:rPr>
+          <w:lang w:val="en-US"/>
+        </w:rPr>
+        <w:t xml:space="preserve">. all of the information attributes about the subreddits, submissions and comments </w:t>
+      </w:r>
+      <w:r>
+        <w:rPr>
+          <w:highlight w:val="yellow"/>
+          <w:lang w:val="en-US"/>
+        </w:rPr>
+        <w:t xml:space="preserve">are </w:t>
+      </w:r>
+      <w:r>
+        <w:rPr>
+          <w:highlight w:val="yellow"/>
+          <w:lang w:val="en-US"/>
+        </w:rPr>
+        <w:t xml:space="preserve">stored in the data structure visualized in the Entity-Relationship model in </w:t>
+      </w:r>
+      <w:proofErr w:type="gramStart"/>
+      <w:r>
+        <w:rPr>
+          <w:highlight w:val="yellow"/>
+          <w:lang w:val="en-US"/>
+        </w:rPr>
+        <w:t>figure ?</w:t>
+      </w:r>
+      <w:proofErr w:type="gramEnd"/>
+      <w:r>
+        <w:rPr>
+          <w:lang w:val="en-US"/>
+        </w:rPr>
+        <w:t xml:space="preserve"> </w:t>
+      </w:r>
+    </w:p>
+    <w:p>
+      <w:pPr>
+        <w:pStyle w:val="Brdtekst"/>
+        <w:ind w:firstLine="0pt"/>
+        <w:rPr>
+          <w:lang w:val="en-US"/>
+        </w:rPr>
+      </w:pPr>
+      <w:r>
+        <w:rPr>
+          <w:lang w:val="en-US"/>
+        </w:rPr>
+        <w:t>After having a real-life dataset to work on, an activity thread in constructed, then transformed to a user-oriented activity graph that is used as a foundation to detect influences between distinct users showing both the strength and predicted field of influence.</w:t>
+      </w:r>
+    </w:p>
+    <w:p>
+      <w:pPr>
+        <w:pStyle w:val="Brdtekst"/>
+        <w:ind w:firstLine="0pt"/>
+        <w:rPr>
+          <w:lang w:val="en-US"/>
+        </w:rPr>
+      </w:pPr>
+      <w:r>
+        <w:rPr>
+          <w:lang w:val="en-US"/>
+        </w:rPr>
+        <w:t>In this evaluation, we examine the different predicted fields of influence between participating users by focusing on the influence edges regardless of which users are connected to those edges, this is because the influence fields are stored in the influence edges and not directly in the nodes representing users.</w:t>
+      </w:r>
+    </w:p>
+    <w:p>
+      <w:pPr>
+        <w:pStyle w:val="Brdtekst"/>
+        <w:ind w:firstLine="0pt"/>
+        <w:rPr>
+          <w:lang w:val="en-US"/>
+        </w:rPr>
+      </w:pPr>
+      <w:r>
+        <w:rPr>
+          <w:lang w:val="en-US"/>
+        </w:rPr>
+        <w:t>Before preceding into studying the edges of the user graph, we are interested of knowing how many submissions were crawled from each subreddit or group, which is important to make sure that no one group is overrepresented in the dataset</w:t>
+      </w:r>
+      <w:r>
+        <w:rPr>
+          <w:lang w:val="en-US"/>
+        </w:rPr>
+        <w:t xml:space="preserve">, we will call this distribution measure for “Crawled Groups”. </w:t>
+      </w:r>
+      <w:r>
+        <w:rPr>
+          <w:lang w:val="en-US"/>
+        </w:rPr>
+        <w:t xml:space="preserve">And in addition, we also wish to know how many influence edges </w:t>
+      </w:r>
+      <w:r>
+        <w:rPr>
+          <w:lang w:val="en-US"/>
+        </w:rPr>
+        <w:t xml:space="preserve">are learned from each group and </w:t>
+      </w:r>
+      <w:r>
+        <w:rPr>
+          <w:lang w:val="en-US"/>
+        </w:rPr>
+        <w:t xml:space="preserve">we </w:t>
+      </w:r>
+      <w:r>
+        <w:rPr>
+          <w:lang w:val="en-US"/>
+        </w:rPr>
+        <w:t>will call this distribution measure for “Modelled Groups”.</w:t>
+      </w:r>
+      <w:r>
+        <w:rPr>
+          <w:lang w:val="en-US"/>
+        </w:rPr>
+        <w:t xml:space="preserve"> Finally, we extract all predicted fields of influence from the edges of the user influence graph and visualize its distribution, this distribution measure is called “Predicted Influence areas”.</w:t>
+      </w:r>
+    </w:p>
+    <w:p>
+      <w:pPr>
+        <w:pStyle w:val="Brdtekst"/>
+        <w:ind w:firstLine="0pt"/>
+        <w:rPr>
+          <w:lang w:val="en-US"/>
+        </w:rPr>
+      </w:pPr>
+      <w:r>
+        <w:rPr>
+          <w:lang w:val="en-US"/>
+        </w:rPr>
+        <w:t>T</w:t>
+      </w:r>
+      <w:r>
+        <w:rPr>
+          <w:lang w:val="en-US"/>
+        </w:rPr>
+        <w:t>h</w:t>
+      </w:r>
+      <w:r>
+        <w:rPr>
+          <w:lang w:val="en-US"/>
+        </w:rPr>
+        <w:t>e</w:t>
+      </w:r>
+      <w:r>
+        <w:rPr>
+          <w:lang w:val="en-US"/>
+        </w:rPr>
+        <w:t xml:space="preserve"> measure</w:t>
+      </w:r>
+      <w:r>
+        <w:rPr>
+          <w:lang w:val="en-US"/>
+        </w:rPr>
+        <w:t xml:space="preserve"> of “Modelled Groups”</w:t>
+      </w:r>
+      <w:r>
+        <w:rPr>
+          <w:lang w:val="en-US"/>
+        </w:rPr>
+        <w:t xml:space="preserve"> can help us understand the observed distribution </w:t>
+      </w:r>
+      <w:r>
+        <w:rPr>
+          <w:lang w:val="en-US"/>
+        </w:rPr>
+        <w:t>of the “</w:t>
+      </w:r>
+      <w:r>
+        <w:rPr>
+          <w:lang w:val="en-US"/>
+        </w:rPr>
+        <w:t>Predicted Influence areas</w:t>
+      </w:r>
+      <w:r>
+        <w:rPr>
+          <w:lang w:val="en-US"/>
+        </w:rPr>
+        <w:t>”</w:t>
+      </w:r>
+      <w:r>
+        <w:rPr>
+          <w:lang w:val="en-US"/>
+        </w:rPr>
+        <w:t>, for example if we have a subreddit or group that have a reputation to</w:t>
+      </w:r>
+      <w:r>
+        <w:rPr>
+          <w:lang w:val="en-US"/>
+        </w:rPr>
+        <w:t xml:space="preserve"> be related to </w:t>
+      </w:r>
+      <w:r>
+        <w:rPr>
+          <w:lang w:val="en-US"/>
+        </w:rPr>
+        <w:t xml:space="preserve">a certain topic like for instance sport, then we would expect around the same percentage on this topic in the distribution of both </w:t>
+      </w:r>
+      <w:r>
+        <w:rPr>
+          <w:lang w:val="en-US"/>
+        </w:rPr>
+        <w:t>“Modelled Groups</w:t>
+      </w:r>
+      <w:r>
+        <w:rPr>
+          <w:lang w:val="en-US"/>
+        </w:rPr>
+        <w:t xml:space="preserve"> and </w:t>
+      </w:r>
+      <w:r>
+        <w:rPr>
+          <w:lang w:val="en-US"/>
+        </w:rPr>
+        <w:t>“Predicted Influence areas”</w:t>
+      </w:r>
+      <w:r>
+        <w:rPr>
+          <w:lang w:val="en-US"/>
+        </w:rPr>
+        <w:t xml:space="preserve"> assuming all of the crawled and modelled groups are related to different categories.</w:t>
+      </w:r>
+    </w:p>
+    <w:p>
+      <w:pPr>
+        <w:pStyle w:val="Brdtekst"/>
+        <w:ind w:firstLine="0pt"/>
+        <w:rPr>
+          <w:lang w:val="en-US"/>
+        </w:rPr>
+      </w:pPr>
+      <w:r>
+        <w:rPr>
+          <w:lang w:val="en-US"/>
+        </w:rPr>
+        <w:t xml:space="preserve">Now that we have defined our evaluation plan to test the performance of influence field detection in the user influence graph, we visualize this </w:t>
+      </w:r>
+      <w:r>
+        <w:rPr>
+          <w:lang w:val="en-US"/>
+        </w:rPr>
+        <w:t>information through 3 pie plots, one for each distribution measure as shown in the figure below.</w:t>
+      </w:r>
+    </w:p>
+    <w:p>
+      <w:pPr>
+        <w:pStyle w:val="Brdtekst"/>
+        <w:ind w:firstLine="0pt"/>
+        <w:rPr>
+          <w:lang w:val="en-US"/>
+        </w:rPr>
+      </w:pPr>
+    </w:p>
+    <w:p>
+      <w:pPr>
+        <w:pStyle w:val="Brdtekst"/>
+        <w:ind w:firstLine="0pt"/>
+        <w:rPr>
+          <w:lang w:val="en-US"/>
+        </w:rPr>
+        <w:sectPr>
+          <w:type w:val="continuous"/>
+          <w:pgSz w:w="612pt" w:h="792pt" w:code="1"/>
+          <w:pgMar w:top="54pt" w:right="45.35pt" w:bottom="72pt" w:left="45.35pt" w:header="36pt" w:footer="36pt" w:gutter="0pt"/>
+          <w:cols w:num="2" w:space="18pt"/>
+          <w:docGrid w:linePitch="360"/>
+        </w:sectPr>
+      </w:pPr>
+    </w:p>
+    <w:p>
+      <w:pPr>
+        <w:pStyle w:val="Brdtekst"/>
+        <w:ind w:firstLine="0pt"/>
+        <w:rPr>
+          <w:lang w:val="en-US"/>
+        </w:rPr>
+        <w:sectPr>
+          <w:type w:val="continuous"/>
+          <w:pgSz w:w="612pt" w:h="792pt" w:code="1"/>
+          <w:pgMar w:top="54pt" w:right="45.35pt" w:bottom="72pt" w:left="45.35pt" w:header="36pt" w:footer="36pt" w:gutter="0pt"/>
+          <w:cols w:space="18pt"/>
+          <w:docGrid w:linePitch="360"/>
+        </w:sectPr>
+      </w:pPr>
+      <w:r>
+        <w:rPr>
+          <w:noProof/>
+          <w:lang w:val="en-US"/>
+        </w:rPr>
+        <w:drawing>
+          <wp:inline distT="0" distB="0" distL="0" distR="0" wp14:anchorId="534022AA" wp14:editId="750674CC">
+            <wp:extent cx="6627495" cy="4023360"/>
+            <wp:effectExtent l="0" t="0" r="1905" b="0"/>
+            <wp:docPr id="12" name="Bilde 12"/>
+            <wp:cNvGraphicFramePr>
+              <a:graphicFrameLocks xmlns:a="http://purl.oclc.org/ooxml/drawingml/main" noChangeAspect="1"/>
+            </wp:cNvGraphicFramePr>
+            <a:graphic xmlns:a="http://purl.oclc.org/ooxml/drawingml/main">
+              <a:graphicData uri="http://purl.oclc.org/ooxml/drawingml/picture">
+                <pic:pic xmlns:pic="http://purl.oclc.org/ooxml/drawingml/picture">
+                  <pic:nvPicPr>
+                    <pic:cNvPr id="12" name="Bilde 12"/>
+                    <pic:cNvPicPr/>
+                  </pic:nvPicPr>
+                  <pic:blipFill>
+                    <a:blip r:embed="rId19" cstate="print">
+                      <a:extLst>
+                        <a:ext uri="{28A0092B-C50C-407E-A947-70E740481C1C}">
+                          <a14:useLocalDpi xmlns:a14="http://schemas.microsoft.com/office/drawing/2010/main" val="0"/>
+                        </a:ext>
+                      </a:extLst>
+                    </a:blip>
+                    <a:stretch>
+                      <a:fillRect/>
+                    </a:stretch>
+                  </pic:blipFill>
+                  <pic:spPr>
+                    <a:xfrm>
+                      <a:off x="0" y="0"/>
+                      <a:ext cx="6656634" cy="4041049"/>
+                    </a:xfrm>
+                    <a:prstGeom prst="rect">
+                      <a:avLst/>
+                    </a:prstGeom>
+                  </pic:spPr>
+                </pic:pic>
+              </a:graphicData>
+            </a:graphic>
+          </wp:inline>
+        </w:drawing>
+      </w:r>
+    </w:p>
+    <w:p>
+      <w:pPr>
+        <w:pStyle w:val="Brdtekst"/>
+        <w:ind w:firstLine="0pt"/>
+        <w:rPr>
+          <w:lang w:val="en-US"/>
+        </w:rPr>
+      </w:pPr>
+    </w:p>
+    <w:p>
+      <w:pPr>
+        <w:pStyle w:val="Brdtekst"/>
+        <w:ind w:firstLine="0pt"/>
+        <w:rPr>
+          <w:lang w:val="en-US"/>
+        </w:rPr>
+      </w:pPr>
+    </w:p>
+    <w:p>
+      <w:pPr>
+        <w:pStyle w:val="Brdtekst"/>
+        <w:ind w:firstLine="0pt"/>
+        <w:rPr>
+          <w:lang w:val="en-US"/>
+        </w:rPr>
+      </w:pPr>
+      <w:r>
+        <w:rPr>
+          <w:lang w:val="en-US"/>
+        </w:rPr>
+        <w:lastRenderedPageBreak/>
+        <w:t xml:space="preserve">The plot above proofs that our text classifier has been successfully able to identify 4 out 5 possible topics of influence between users. </w:t>
+      </w:r>
+      <w:r>
+        <w:rPr>
+          <w:lang w:val="en-US"/>
+        </w:rPr>
+        <w:t xml:space="preserve">The absent topic is economy which may </w:t>
+      </w:r>
+      <w:r>
+        <w:rPr>
+          <w:lang w:val="en-US"/>
+        </w:rPr>
+        <w:t>be expected</w:t>
+      </w:r>
+      <w:r>
+        <w:rPr>
+          <w:lang w:val="en-US"/>
+        </w:rPr>
+        <w:t xml:space="preserve"> since all the 3 most popular crawled subreddits are not</w:t>
+      </w:r>
+      <w:r>
+        <w:rPr>
+          <w:lang w:val="en-US"/>
+        </w:rPr>
+        <w:t xml:space="preserve"> </w:t>
+      </w:r>
+      <w:r>
+        <w:rPr>
+          <w:lang w:val="en-US"/>
+        </w:rPr>
+        <w:t>strongly associated with economy but more with the 4 other topics which are technology, politic, sport and entertainment, with relatively higher portion of politic and technology.</w:t>
+      </w:r>
+    </w:p>
+    <w:p>
+      <w:pPr>
+        <w:pStyle w:val="Brdtekst"/>
+        <w:ind w:firstLine="0pt"/>
+        <w:rPr>
+          <w:lang w:val="en-US"/>
+        </w:rPr>
+      </w:pPr>
+      <w:r>
+        <w:rPr>
+          <w:lang w:val="en-US"/>
+        </w:rPr>
+        <w:t xml:space="preserve">The results above are promising for the reliability of our text classifier to be used in building the user influence graph. However, we wish to be sure that our model can distinguish between all the target topics in the training dataset of the text classifier. For this reason, we will crawl the 3 newest submissions from 5 other subreddits where each subreddit is strongly associated with one distinct topic, and strongly not associated to the other 4 topics. This should enable us to see whether our model </w:t>
+      </w:r>
+      <w:r>
+        <w:rPr>
+          <w:lang w:val="en-US"/>
+        </w:rPr>
+        <w:t>can detect all the 5 different categories.</w:t>
+      </w:r>
+    </w:p>
+    <w:p>
+      <w:pPr>
+        <w:pStyle w:val="Brdtekst"/>
+        <w:ind w:firstLine="0pt"/>
+        <w:rPr>
+          <w:lang w:val="en-US"/>
+        </w:rPr>
+      </w:pPr>
+    </w:p>
+    <w:p>
+      <w:pPr>
+        <w:pStyle w:val="Brdtekst"/>
+        <w:ind w:firstLine="0pt"/>
+        <w:rPr>
+          <w:lang w:val="en-US"/>
+        </w:rPr>
+      </w:pPr>
+      <w:r>
+        <w:rPr>
+          <w:highlight w:val="yellow"/>
+          <w:lang w:val="en-US"/>
+        </w:rPr>
+        <w:t>Plot comes here</w:t>
+      </w:r>
+    </w:p>
+    <w:p>
+      <w:pPr>
+        <w:pStyle w:val="Brdtekst"/>
+        <w:ind w:firstLine="0pt"/>
+        <w:rPr>
+          <w:lang w:val="en-US"/>
+        </w:rPr>
+      </w:pPr>
+    </w:p>
+    <w:p>
+      <w:pPr>
+        <w:pStyle w:val="Brdtekst"/>
+        <w:ind w:firstLine="0pt"/>
+        <w:rPr>
+          <w:lang w:val="en-US"/>
+        </w:rPr>
+      </w:pPr>
+      <w:r>
+        <w:rPr>
+          <w:highlight w:val="yellow"/>
+          <w:lang w:val="en-US"/>
+        </w:rPr>
+        <w:t>Analysis comes here</w:t>
+      </w:r>
+    </w:p>
+    <w:p>
+      <w:pPr>
+        <w:pStyle w:val="Brdtekst"/>
+        <w:ind w:firstLine="0pt"/>
+        <w:rPr>
+          <w:lang w:val="en-US"/>
+        </w:rPr>
+      </w:pPr>
     </w:p>
     <w:p>
       <w:pPr>

</xml_diff>

<commit_message>
XII.	EVALUATION OF INFLUENCE FIELD DETECTION IN THE USER INFLUENCE GRAPH          - (DONE)
</commit_message>
<xml_diff>
--- a/docs/letter.docx
+++ b/docs/letter.docx
@@ -13789,19 +13789,7 @@
         <w:rPr>
           <w:lang w:val="en-US"/>
         </w:rPr>
-        <w:t>of the “</w:t>
-      </w:r>
-      <w:r>
-        <w:rPr>
-          <w:lang w:val="en-US"/>
-        </w:rPr>
-        <w:t>Predicted Influence areas</w:t>
-      </w:r>
-      <w:r>
-        <w:rPr>
-          <w:lang w:val="en-US"/>
-        </w:rPr>
-        <w:t>”</w:t>
+        <w:t>of the “Predicted Influence areas”</w:t>
       </w:r>
       <w:r>
         <w:rPr>
@@ -13837,13 +13825,7 @@
         <w:rPr>
           <w:lang w:val="en-US"/>
         </w:rPr>
-        <w:t>“Predicted Influence areas”</w:t>
-      </w:r>
-      <w:r>
-        <w:rPr>
-          <w:lang w:val="en-US"/>
-        </w:rPr>
-        <w:t xml:space="preserve"> assuming all of the crawled and modelled groups are related to different categories.</w:t>
+        <w:t>“Predicted Influence areas” assuming all of the crawled and modelled groups are related to different categories.</w:t>
       </w:r>
     </w:p>
     <w:p>
@@ -14031,7 +14013,53 @@
         <w:rPr>
           <w:lang w:val="en-US"/>
         </w:rPr>
-        <w:t xml:space="preserve">The results above are promising for the reliability of our text classifier to be used in building the user influence graph. However, we wish to be sure that our model can distinguish between all the target topics in the training dataset of the text classifier. For this reason, we will crawl the 3 newest submissions from 5 other subreddits where each subreddit is strongly associated with one distinct topic, and strongly not associated to the other 4 topics. This should enable us to see whether our model </w:t>
+        <w:t xml:space="preserve">The results above are promising for the reliability of our text classifier to be used in building the user influence graph. However, we wish to be sure that our model can distinguish between all the target topics in the training dataset of the text </w:t>
+      </w:r>
+      <w:r>
+        <w:rPr>
+          <w:lang w:val="en-US"/>
+        </w:rPr>
+        <w:t>classifier. For this reason, we will crawl the 3 newest submissions from 5 other subreddits where each subreddit is strongly associated with one distinct topic, and strongly not associated to the other 4 topic</w:t>
+      </w:r>
+      <w:r>
+        <w:rPr>
+          <w:lang w:val="en-US"/>
+        </w:rPr>
+        <w:t xml:space="preserve">s, this means we will be crawling the subreddits; Finance, Cinema, </w:t>
+      </w:r>
+      <w:proofErr w:type="spellStart"/>
+      <w:r>
+        <w:rPr>
+          <w:lang w:val="en-US"/>
+        </w:rPr>
+        <w:t>worldnews</w:t>
+      </w:r>
+      <w:proofErr w:type="spellEnd"/>
+      <w:r>
+        <w:rPr>
+          <w:lang w:val="en-US"/>
+        </w:rPr>
+        <w:t xml:space="preserve">, research, and NBA as each of these subreddits is considered to be strongly associated with one of the topics </w:t>
+      </w:r>
+      <w:proofErr w:type="gramStart"/>
+      <w:r>
+        <w:rPr>
+          <w:lang w:val="en-US"/>
+        </w:rPr>
+        <w:t>economy</w:t>
+      </w:r>
+      <w:proofErr w:type="gramEnd"/>
+      <w:r>
+        <w:rPr>
+          <w:lang w:val="en-US"/>
+        </w:rPr>
+        <w:t xml:space="preserve">, entertainment, politic, technology, and sport respectively. </w:t>
+      </w:r>
+      <w:r>
+        <w:rPr>
+          <w:lang w:val="en-US"/>
+        </w:rPr>
+        <w:t xml:space="preserve">This should enable us to see whether our model </w:t>
       </w:r>
       <w:r>
         <w:rPr>
@@ -14056,67 +14084,199 @@
         <w:rPr>
           <w:lang w:val="en-US"/>
         </w:rPr>
-      </w:pPr>
-      <w:r>
+        <w:sectPr>
+          <w:type w:val="continuous"/>
+          <w:pgSz w:w="612pt" w:h="792pt" w:code="1"/>
+          <w:pgMar w:top="54pt" w:right="45.35pt" w:bottom="72pt" w:left="45.35pt" w:header="36pt" w:footer="36pt" w:gutter="0pt"/>
+          <w:cols w:num="2" w:space="18pt"/>
+          <w:docGrid w:linePitch="360"/>
+        </w:sectPr>
+      </w:pPr>
+    </w:p>
+    <w:p>
+      <w:pPr>
+        <w:pStyle w:val="Brdtekst"/>
+        <w:ind w:firstLine="0pt"/>
+        <w:rPr>
+          <w:lang w:val="en-US"/>
+        </w:rPr>
+        <w:sectPr>
+          <w:type w:val="continuous"/>
+          <w:pgSz w:w="612pt" w:h="792pt" w:code="1"/>
+          <w:pgMar w:top="54pt" w:right="45.35pt" w:bottom="72pt" w:left="45.35pt" w:header="36pt" w:footer="36pt" w:gutter="0pt"/>
+          <w:cols w:space="18pt"/>
+          <w:docGrid w:linePitch="360"/>
+        </w:sectPr>
+      </w:pPr>
+      <w:r>
+        <w:rPr>
+          <w:noProof/>
+          <w:lang w:val="en-US"/>
+        </w:rPr>
+        <w:drawing>
+          <wp:inline distT="0" distB="0" distL="0" distR="0" wp14:anchorId="6C614D7A" wp14:editId="14A1B747">
+            <wp:extent cx="6583680" cy="3789274"/>
+            <wp:effectExtent l="0" t="0" r="7620" b="1905"/>
+            <wp:docPr id="8" name="Bilde 8"/>
+            <wp:cNvGraphicFramePr>
+              <a:graphicFrameLocks xmlns:a="http://purl.oclc.org/ooxml/drawingml/main" noChangeAspect="1"/>
+            </wp:cNvGraphicFramePr>
+            <a:graphic xmlns:a="http://purl.oclc.org/ooxml/drawingml/main">
+              <a:graphicData uri="http://purl.oclc.org/ooxml/drawingml/picture">
+                <pic:pic xmlns:pic="http://purl.oclc.org/ooxml/drawingml/picture">
+                  <pic:nvPicPr>
+                    <pic:cNvPr id="8" name="Bilde 8"/>
+                    <pic:cNvPicPr/>
+                  </pic:nvPicPr>
+                  <pic:blipFill>
+                    <a:blip r:embed="rId20" cstate="print">
+                      <a:extLst>
+                        <a:ext uri="{28A0092B-C50C-407E-A947-70E740481C1C}">
+                          <a14:useLocalDpi xmlns:a14="http://schemas.microsoft.com/office/drawing/2010/main" val="0"/>
+                        </a:ext>
+                      </a:extLst>
+                    </a:blip>
+                    <a:stretch>
+                      <a:fillRect/>
+                    </a:stretch>
+                  </pic:blipFill>
+                  <pic:spPr>
+                    <a:xfrm>
+                      <a:off x="0" y="0"/>
+                      <a:ext cx="6610895" cy="3804938"/>
+                    </a:xfrm>
+                    <a:prstGeom prst="rect">
+                      <a:avLst/>
+                    </a:prstGeom>
+                  </pic:spPr>
+                </pic:pic>
+              </a:graphicData>
+            </a:graphic>
+          </wp:inline>
+        </w:drawing>
+      </w:r>
+    </w:p>
+    <w:p>
+      <w:pPr>
+        <w:pStyle w:val="Brdtekst"/>
+        <w:ind w:firstLine="0pt"/>
+        <w:rPr>
+          <w:lang w:val="en-US"/>
+        </w:rPr>
+      </w:pPr>
+      <w:r>
+        <w:rPr>
+          <w:lang w:val="en-US"/>
+        </w:rPr>
+        <w:t xml:space="preserve">As we see from the plot above, 3 submissions were crawled from each of the 5 subreddits, and after building the user influence graph, all influence edges were </w:t>
+      </w:r>
+      <w:r>
+        <w:rPr>
+          <w:lang w:val="en-US"/>
+        </w:rPr>
+        <w:t>reviewed to know how many influence edges each subreddit has contributed in, then the same process was performed to know the share of each predicated topic between all the influence edges.</w:t>
+      </w:r>
+    </w:p>
+    <w:p>
+      <w:pPr>
+        <w:pStyle w:val="Brdtekst"/>
+        <w:ind w:firstLine="0pt"/>
+        <w:rPr>
+          <w:lang w:val="en-US"/>
+        </w:rPr>
+      </w:pPr>
+      <w:r>
+        <w:rPr>
+          <w:lang w:val="en-US"/>
+        </w:rPr>
+        <w:t xml:space="preserve">This shows that the text classifier has helped identify the 5 different categories with greater share for economy which is expected since Finance is a subreddit that is mainly considered with economy. However, there is only 1.3 % influence edges that is predicted to be in the field of sport, but NBA does have a greater representation in user influence graph than cinema, </w:t>
+      </w:r>
+      <w:proofErr w:type="spellStart"/>
+      <w:r>
+        <w:rPr>
+          <w:lang w:val="en-US"/>
+        </w:rPr>
+        <w:t>worldnews</w:t>
+      </w:r>
+      <w:proofErr w:type="spellEnd"/>
+      <w:r>
+        <w:rPr>
+          <w:lang w:val="en-US"/>
+        </w:rPr>
+        <w:t xml:space="preserve"> and research. Knowing the exact reason for this observation requires digging down into the nature and origin og each individual influence edge. However, some difference and variations between a certain subreddit and the topics of influence extracted from it, is not </w:t>
+      </w:r>
+      <w:r>
+        <w:rPr>
+          <w:lang w:val="en-US"/>
+        </w:rPr>
+        <w:t xml:space="preserve">necessarily a </w:t>
+      </w:r>
+      <w:proofErr w:type="gramStart"/>
+      <w:r>
+        <w:rPr>
+          <w:lang w:val="en-US"/>
+        </w:rPr>
+        <w:t>downside, since</w:t>
+      </w:r>
+      <w:proofErr w:type="gramEnd"/>
+      <w:r>
+        <w:rPr>
+          <w:lang w:val="en-US"/>
+        </w:rPr>
+        <w:t xml:space="preserve"> most topics tends to overlap in real life scenarios. </w:t>
+      </w:r>
+    </w:p>
+    <w:p>
+      <w:pPr>
+        <w:pStyle w:val="Brdtekst"/>
+        <w:ind w:firstLine="0pt"/>
+        <w:rPr>
+          <w:lang w:val="en-US"/>
+        </w:rPr>
+      </w:pPr>
+    </w:p>
+    <w:p>
+      <w:pPr>
+        <w:pStyle w:val="Brdtekst"/>
+        <w:ind w:firstLine="0pt"/>
+        <w:rPr>
+          <w:lang w:val="en-US"/>
+        </w:rPr>
+      </w:pPr>
+      <w:r>
+        <w:rPr>
+          <w:lang w:val="en-US"/>
+        </w:rPr>
+        <w:t>We hereby can be confident of the capability of our text classifier to contribute into the process of building the user influence graph by classifying or predicting the topic of influence based on the submission text, combined with the texts of both parent and child activities of a certain edge in the previously explained activity graph, the edges of the activity graph would then be accumulated into a user influence graph with unique nodes representing users and directed edges labeled  with the topic of influence.</w:t>
+      </w:r>
+    </w:p>
+    <w:p>
+      <w:pPr>
+        <w:pStyle w:val="Brdtekst"/>
+        <w:ind w:firstLine="0pt"/>
+        <w:rPr>
+          <w:lang w:val="en-US"/>
+        </w:rPr>
+      </w:pPr>
+    </w:p>
+    <w:p>
+      <w:pPr>
+        <w:pStyle w:val="Overskrift1"/>
         <w:rPr>
           <w:highlight w:val="yellow"/>
-          <w:lang w:val="en-US"/>
-        </w:rPr>
-        <w:t>Plot comes here</w:t>
-      </w:r>
-    </w:p>
-    <w:p>
-      <w:pPr>
-        <w:pStyle w:val="Brdtekst"/>
-        <w:ind w:firstLine="0pt"/>
-        <w:rPr>
-          <w:lang w:val="en-US"/>
-        </w:rPr>
-      </w:pPr>
-    </w:p>
-    <w:p>
-      <w:pPr>
-        <w:pStyle w:val="Brdtekst"/>
-        <w:ind w:firstLine="0pt"/>
-        <w:rPr>
-          <w:lang w:val="en-US"/>
-        </w:rPr>
-      </w:pPr>
+        </w:rPr>
+      </w:pPr>
+      <w:r>
+        <w:t xml:space="preserve"> </w:t>
+      </w:r>
       <w:r>
         <w:rPr>
           <w:highlight w:val="yellow"/>
-          <w:lang w:val="en-US"/>
-        </w:rPr>
-        <w:t>Analysis comes here</w:t>
-      </w:r>
-    </w:p>
-    <w:p>
-      <w:pPr>
-        <w:pStyle w:val="Brdtekst"/>
-        <w:ind w:firstLine="0pt"/>
-        <w:rPr>
-          <w:lang w:val="en-US"/>
-        </w:rPr>
-      </w:pPr>
-    </w:p>
-    <w:p>
-      <w:pPr>
-        <w:pStyle w:val="Brdtekst"/>
-        <w:ind w:firstLine="0pt"/>
-        <w:rPr>
-          <w:lang w:val="en-US"/>
-        </w:rPr>
-      </w:pPr>
-    </w:p>
-    <w:p>
-      <w:pPr>
-        <w:pStyle w:val="Brdtekst"/>
-        <w:ind w:firstLine="0pt"/>
-        <w:rPr>
-          <w:lang w:val="en-US"/>
-        </w:rPr>
-      </w:pPr>
-    </w:p>
+        </w:rPr>
+        <w:t>INTRODUCING CENTRALITY MEASURES</w:t>
+      </w:r>
+    </w:p>
+    <w:p/>
     <w:p>
       <w:pPr>
         <w:pStyle w:val="Overskrift1"/>
@@ -14131,7 +14291,7 @@
         <w:rPr>
           <w:highlight w:val="yellow"/>
         </w:rPr>
-        <w:t>INTRODUCING CENTRALITY MEASURES</w:t>
+        <w:t>CENTRALITY MEASURES VS. EDGE SCORE</w:t>
       </w:r>
     </w:p>
     <w:p/>
@@ -14143,27 +14303,10 @@
         </w:rPr>
       </w:pPr>
       <w:r>
-        <w:t xml:space="preserve"> </w:t>
-      </w:r>
-      <w:r>
         <w:rPr>
           <w:highlight w:val="yellow"/>
         </w:rPr>
-        <w:t>CENTRALITY MEASURES VS. EDGE SCORE</w:t>
-      </w:r>
-    </w:p>
-    <w:p/>
-    <w:p>
-      <w:pPr>
-        <w:pStyle w:val="Overskrift1"/>
-        <w:rPr>
-          <w:highlight w:val="yellow"/>
-        </w:rPr>
-      </w:pPr>
-      <w:r>
-        <w:rPr>
-          <w:highlight w:val="yellow"/>
-        </w:rPr>
+        <w:lastRenderedPageBreak/>
         <w:t>FUTURE IMPROVMENTS OF INFLUENCE GRAPH MODEL</w:t>
       </w:r>
     </w:p>

</xml_diff>

<commit_message>
writing about centrality and fixing some issues with centrality in the UI
</commit_message>
<xml_diff>
--- a/docs/letter.docx
+++ b/docs/letter.docx
@@ -14267,6 +14267,149 @@
         </w:rPr>
       </w:pPr>
       <w:r>
+        <w:rPr>
+          <w:highlight w:val="yellow"/>
+        </w:rPr>
+        <w:t>Introducing Centrality Measures</w:t>
+      </w:r>
+    </w:p>
+    <w:p>
+      <w:pPr>
+        <w:pStyle w:val="Brdtekst"/>
+        <w:ind w:firstLine="0pt"/>
+        <w:rPr>
+          <w:lang w:val="en-US"/>
+        </w:rPr>
+      </w:pPr>
+      <w:r>
+        <w:rPr>
+          <w:lang w:val="en-US"/>
+        </w:rPr>
+        <w:tab/>
+        <w:t xml:space="preserve">Many techniques and methods can be used in search of identifying the most </w:t>
+      </w:r>
+      <w:r>
+        <w:rPr>
+          <w:lang w:val="en-US"/>
+        </w:rPr>
+        <w:t xml:space="preserve">influential users </w:t>
+      </w:r>
+      <w:proofErr w:type="gramStart"/>
+      <w:r>
+        <w:rPr>
+          <w:lang w:val="en-US"/>
+        </w:rPr>
+        <w:t>in a given</w:t>
+      </w:r>
+      <w:proofErr w:type="gramEnd"/>
+      <w:r>
+        <w:rPr>
+          <w:lang w:val="en-US"/>
+        </w:rPr>
+        <w:t xml:space="preserve"> user graph, one of these methods are the well-known algorithms of centrality measures</w:t>
+      </w:r>
+      <w:r>
+        <w:rPr>
+          <w:lang w:val="en-US"/>
+        </w:rPr>
+        <w:t>, the methods of centrality measures process the available information from a user graph to assign each user node a score that indicates how much weight each node have relative to other nodes the whole graph.</w:t>
+      </w:r>
+    </w:p>
+    <w:p>
+      <w:pPr>
+        <w:pStyle w:val="Brdtekst"/>
+        <w:ind w:firstLine="0pt"/>
+        <w:rPr>
+          <w:lang w:val="en-US"/>
+        </w:rPr>
+      </w:pPr>
+      <w:r>
+        <w:rPr>
+          <w:lang w:val="en-US"/>
+        </w:rPr>
+        <w:lastRenderedPageBreak/>
+        <w:t xml:space="preserve">In addition to using the influence edges </w:t>
+      </w:r>
+      <w:r>
+        <w:rPr>
+          <w:lang w:val="en-US"/>
+        </w:rPr>
+        <w:t xml:space="preserve">between users </w:t>
+      </w:r>
+      <w:r>
+        <w:rPr>
+          <w:lang w:val="en-US"/>
+        </w:rPr>
+        <w:t>to identify influencers in a user graph, it is also possible to use the same edges to</w:t>
+      </w:r>
+      <w:r>
+        <w:rPr>
+          <w:lang w:val="en-US"/>
+        </w:rPr>
+        <w:t xml:space="preserve"> rank users using different methods of the centrality measures. In this project, we will implement three methods of centrality methods. We start with using the degree centrality by </w:t>
+      </w:r>
+      <w:proofErr w:type="gramStart"/>
+      <w:r>
+        <w:rPr>
+          <w:lang w:val="en-US"/>
+        </w:rPr>
+        <w:t>simply  using</w:t>
+      </w:r>
+      <w:proofErr w:type="gramEnd"/>
+      <w:r>
+        <w:rPr>
+          <w:lang w:val="en-US"/>
+        </w:rPr>
+        <w:t xml:space="preserve"> the number outgoing edges of one user node to give it its rank in the network,</w:t>
+      </w:r>
+    </w:p>
+    <w:p>
+      <w:pPr>
+        <w:pStyle w:val="Brdtekst"/>
+        <w:ind w:firstLine="0pt"/>
+        <w:rPr>
+          <w:lang w:val="en-US"/>
+        </w:rPr>
+      </w:pPr>
+      <w:r>
+        <w:rPr>
+          <w:lang w:val="en-US"/>
+        </w:rPr>
+        <w:t>There exist a wide variety of centrality measures algorithms</w:t>
+      </w:r>
+    </w:p>
+    <w:p>
+      <w:pPr>
+        <w:pStyle w:val="Brdtekst"/>
+        <w:ind w:firstLine="0pt"/>
+        <w:rPr>
+          <w:lang w:val="en-US"/>
+        </w:rPr>
+      </w:pPr>
+      <w:r>
+        <w:rPr>
+          <w:lang w:val="en-US"/>
+        </w:rPr>
+        <w:t xml:space="preserve"> where edges between user nodes refers to influences between users, </w:t>
+      </w:r>
+    </w:p>
+    <w:p>
+      <w:pPr>
+        <w:pStyle w:val="Brdtekst"/>
+        <w:ind w:firstLine="0pt"/>
+        <w:rPr>
+          <w:lang w:val="en-US"/>
+        </w:rPr>
+      </w:pPr>
+    </w:p>
+    <w:p>
+      <w:pPr>
+        <w:pStyle w:val="Overskrift1"/>
+        <w:rPr>
+          <w:highlight w:val="yellow"/>
+        </w:rPr>
+      </w:pPr>
+      <w:r>
         <w:t xml:space="preserve"> </w:t>
       </w:r>
       <w:r>
@@ -14276,6 +14419,44 @@
         <w:t>INTRODUCING CENTRALITY MEASURES</w:t>
       </w:r>
     </w:p>
+    <w:p>
+      <w:pPr>
+        <w:jc w:val="both"/>
+      </w:pPr>
+      <w:r>
+        <w:t xml:space="preserve">In search of the most influencing user in graph </w:t>
+      </w:r>
+      <w:proofErr w:type="spellStart"/>
+      <w:r>
+        <w:t>consistin</w:t>
+      </w:r>
+      <w:proofErr w:type="spellEnd"/>
+      <w:r>
+        <w:t xml:space="preserve"> of nodes representing unique users</w:t>
+      </w:r>
+    </w:p>
+    <w:p>
+      <w:pPr>
+        <w:jc w:val="start"/>
+      </w:pPr>
+    </w:p>
+    <w:p>
+      <w:pPr>
+        <w:pStyle w:val="Overskrift1"/>
+        <w:rPr>
+          <w:highlight w:val="yellow"/>
+        </w:rPr>
+      </w:pPr>
+      <w:r>
+        <w:t xml:space="preserve"> </w:t>
+      </w:r>
+      <w:r>
+        <w:rPr>
+          <w:highlight w:val="yellow"/>
+        </w:rPr>
+        <w:t>CENTRALITY MEASURES VS. EDGE SCORE</w:t>
+      </w:r>
+    </w:p>
     <w:p/>
     <w:p>
       <w:pPr>
@@ -14285,28 +14466,9 @@
         </w:rPr>
       </w:pPr>
       <w:r>
-        <w:t xml:space="preserve"> </w:t>
-      </w:r>
-      <w:r>
         <w:rPr>
           <w:highlight w:val="yellow"/>
         </w:rPr>
-        <w:t>CENTRALITY MEASURES VS. EDGE SCORE</w:t>
-      </w:r>
-    </w:p>
-    <w:p/>
-    <w:p>
-      <w:pPr>
-        <w:pStyle w:val="Overskrift1"/>
-        <w:rPr>
-          <w:highlight w:val="yellow"/>
-        </w:rPr>
-      </w:pPr>
-      <w:r>
-        <w:rPr>
-          <w:highlight w:val="yellow"/>
-        </w:rPr>
-        <w:lastRenderedPageBreak/>
         <w:t>FUTURE IMPROVMENTS OF INFLUENCE GRAPH MODEL</w:t>
       </w:r>
     </w:p>

</xml_diff>

<commit_message>
writing about centrality and implementing caching
</commit_message>
<xml_diff>
--- a/docs/letter.docx
+++ b/docs/letter.docx
@@ -14286,33 +14286,331 @@
           <w:lang w:val="en-US"/>
         </w:rPr>
         <w:tab/>
-        <w:t xml:space="preserve">Many techniques and methods can be used in search of identifying the most </w:t>
-      </w:r>
-      <w:r>
-        <w:rPr>
-          <w:lang w:val="en-US"/>
-        </w:rPr>
-        <w:t xml:space="preserve">influential users </w:t>
-      </w:r>
+        <w:t xml:space="preserve">In search of identifying the top influential persons in a social graph, many techniques can be used to distinguish each user’s ability to influence others by assigning each person a certain rank based on his connections to </w:t>
+      </w:r>
+      <w:r>
+        <w:rPr>
+          <w:lang w:val="en-US"/>
+        </w:rPr>
+        <w:t>other</w:t>
+      </w:r>
+      <w:r>
+        <w:rPr>
+          <w:lang w:val="en-US"/>
+        </w:rPr>
+        <w:t xml:space="preserve"> people in the graph.</w:t>
+      </w:r>
+    </w:p>
+    <w:p>
+      <w:pPr>
+        <w:pStyle w:val="Brdtekst"/>
+        <w:ind w:firstLine="0pt"/>
+        <w:rPr>
+          <w:lang w:val="en-US"/>
+        </w:rPr>
+      </w:pPr>
+      <w:r>
+        <w:rPr>
+          <w:lang w:val="en-US"/>
+        </w:rPr>
+        <w:t xml:space="preserve">Graph centrality is a well-known technique referring to a group of algorithms that gives each node a calculated rank of importance relative to other nodes in the graph, every centrality </w:t>
+      </w:r>
+      <w:r>
+        <w:rPr>
+          <w:lang w:val="en-US"/>
+        </w:rPr>
+        <w:lastRenderedPageBreak/>
+        <w:t>algorithm differs from other algorithms in how</w:t>
+      </w:r>
+      <w:r>
+        <w:rPr>
+          <w:lang w:val="en-US"/>
+        </w:rPr>
+        <w:t xml:space="preserve"> to calculate the </w:t>
+      </w:r>
+      <w:r>
+        <w:rPr>
+          <w:lang w:val="en-US"/>
+        </w:rPr>
+        <w:t>rank</w:t>
+      </w:r>
+      <w:r>
+        <w:rPr>
+          <w:lang w:val="en-US"/>
+        </w:rPr>
+        <w:t>ing of nodes based on the objective of the algorithm whether its favors the direct links between neighboring nodes or goes beyond neighborhood to examine the flow of many paths throughout the entire graph.</w:t>
+      </w:r>
+    </w:p>
+    <w:p>
+      <w:pPr>
+        <w:pStyle w:val="Brdtekst"/>
+        <w:ind w:firstLine="0pt"/>
+        <w:rPr>
+          <w:lang w:val="en-US"/>
+        </w:rPr>
+      </w:pPr>
+      <w:r>
+        <w:rPr>
+          <w:lang w:val="en-US"/>
+        </w:rPr>
+        <w:t xml:space="preserve">In our case, </w:t>
+      </w:r>
+      <w:r>
+        <w:rPr>
+          <w:lang w:val="en-US"/>
+        </w:rPr>
+        <w:t>we</w:t>
+      </w:r>
+      <w:r>
+        <w:rPr>
+          <w:lang w:val="en-US"/>
+        </w:rPr>
+        <w:t xml:space="preserve"> have a user influence graph, representing users as nodes and influence between them as directed edges, </w:t>
+      </w:r>
+      <w:r>
+        <w:rPr>
+          <w:lang w:val="en-US"/>
+        </w:rPr>
+        <w:t>for this case</w:t>
+      </w:r>
+      <w:r>
+        <w:rPr>
+          <w:lang w:val="en-US"/>
+        </w:rPr>
+        <w:t xml:space="preserve"> </w:t>
+      </w:r>
+      <w:r>
+        <w:rPr>
+          <w:lang w:val="en-US"/>
+        </w:rPr>
+        <w:t>centrality measures have the potential to</w:t>
+      </w:r>
+      <w:r>
+        <w:rPr>
+          <w:lang w:val="en-US"/>
+        </w:rPr>
+        <w:t xml:space="preserve"> identify the power of each </w:t>
+      </w:r>
+      <w:r>
+        <w:rPr>
+          <w:lang w:val="en-US"/>
+        </w:rPr>
+        <w:t>person in the user influence graph, both in term of the user’s ability to influence others and his/her contribution into transforming influence from one user to another.</w:t>
+      </w:r>
+    </w:p>
+    <w:p>
+      <w:pPr>
+        <w:pStyle w:val="Brdtekst"/>
+        <w:ind w:firstLine="0pt"/>
+        <w:rPr>
+          <w:lang w:val="en-US"/>
+        </w:rPr>
+      </w:pPr>
+      <w:r>
+        <w:rPr>
+          <w:lang w:val="en-US"/>
+        </w:rPr>
+        <w:t xml:space="preserve">There exist a wide range of available algorithms </w:t>
+      </w:r>
+      <w:r>
+        <w:rPr>
+          <w:lang w:val="en-US"/>
+        </w:rPr>
+        <w:t xml:space="preserve">used </w:t>
+      </w:r>
+      <w:r>
+        <w:rPr>
+          <w:lang w:val="en-US"/>
+        </w:rPr>
+        <w:t xml:space="preserve">to calculate centrality measures, </w:t>
+      </w:r>
+      <w:r>
+        <w:rPr>
+          <w:lang w:val="en-US"/>
+        </w:rPr>
+        <w:t>some of these focuses on the direct influence connections to other user nodes while other</w:t>
+      </w:r>
+      <w:r>
+        <w:rPr>
+          <w:lang w:val="en-US"/>
+        </w:rPr>
+        <w:t>s</w:t>
+      </w:r>
+      <w:r>
+        <w:rPr>
+          <w:lang w:val="en-US"/>
+        </w:rPr>
+        <w:t xml:space="preserve"> examine the different paths between nodes that might not have a direct influence connection. In this project we are going to implement 3 different centrality measures, starting with the connection-based degree centrality that focuses on the outgoing edges from a certain node, and following with an implementation of the betweenness centrality which looks for the occurrence of each user node in the available shortest paths </w:t>
+      </w:r>
+      <w:r>
+        <w:rPr>
+          <w:lang w:val="en-US"/>
+        </w:rPr>
+        <w:t>between</w:t>
+      </w:r>
+      <w:r>
+        <w:rPr>
+          <w:lang w:val="en-US"/>
+        </w:rPr>
+        <w:t xml:space="preserve"> any two nodes in the graph, then </w:t>
+      </w:r>
+      <w:r>
+        <w:rPr>
+          <w:lang w:val="en-US"/>
+        </w:rPr>
+        <w:t xml:space="preserve">we </w:t>
+      </w:r>
+      <w:r>
+        <w:rPr>
+          <w:lang w:val="en-US"/>
+        </w:rPr>
+        <w:t>will compare the results from each of the previous centrality measures to</w:t>
+      </w:r>
+      <w:r>
+        <w:rPr>
+          <w:lang w:val="en-US"/>
+        </w:rPr>
+        <w:t xml:space="preserve"> </w:t>
+      </w:r>
+      <w:r>
+        <w:rPr>
+          <w:lang w:val="en-US"/>
+        </w:rPr>
+        <w:t xml:space="preserve"> the Authority and Hub centrality measures of the</w:t>
+      </w:r>
+      <w:r>
+        <w:rPr>
+          <w:lang w:val="en-US"/>
+        </w:rPr>
+        <w:t xml:space="preserve"> algorithm called</w:t>
+      </w:r>
+      <w:r>
+        <w:rPr>
+          <w:lang w:val="en-US"/>
+        </w:rPr>
+        <w:t xml:space="preserve"> Hyper</w:t>
+      </w:r>
+      <w:r>
+        <w:rPr>
+          <w:lang w:val="en-US"/>
+        </w:rPr>
+        <w:t>link-induced Topic Search (also popular under the name of HITS), this HITS algorithm is considered to be more advanced and complicated than the more simple algorithm of degree and centrality measures.</w:t>
+      </w:r>
+    </w:p>
+    <w:p>
+      <w:pPr>
+        <w:pStyle w:val="Brdtekst"/>
+        <w:ind w:firstLine="0pt"/>
+        <w:rPr>
+          <w:lang w:val="en-US"/>
+        </w:rPr>
+      </w:pPr>
+    </w:p>
+    <w:p>
+      <w:pPr>
+        <w:pStyle w:val="Brdtekst"/>
+        <w:numPr>
+          <w:ilvl w:val="0"/>
+          <w:numId w:val="31"/>
+        </w:numPr>
+        <w:rPr>
+          <w:lang w:val="en-US"/>
+        </w:rPr>
+      </w:pPr>
+      <w:r>
+        <w:rPr>
+          <w:lang w:val="en-US"/>
+        </w:rPr>
+        <w:t xml:space="preserve">Outgoing Degree </w:t>
+      </w:r>
+      <w:r>
+        <w:rPr>
+          <w:lang w:val="en-US"/>
+        </w:rPr>
+        <w:t>Centrality</w:t>
+      </w:r>
+    </w:p>
+    <w:p>
+      <w:pPr>
+        <w:pStyle w:val="Brdtekst"/>
+        <w:ind w:firstLine="0pt"/>
+        <w:rPr>
+          <w:lang w:val="en-US"/>
+        </w:rPr>
+      </w:pPr>
+      <w:r>
+        <w:rPr>
+          <w:lang w:val="en-US"/>
+        </w:rPr>
+        <w:t>In a directed graph, degree centrality is based on direction of connected edges to each node, it can be divided into 2 segments of calculations; the first counts the number of outgoing edges from the node, and the second counts the number of ingoing edges from the same node. And although both counts are often summed up to output the node’s rank, i</w:t>
+      </w:r>
+      <w:r>
+        <w:rPr>
+          <w:lang w:val="en-US"/>
+        </w:rPr>
+        <w:t xml:space="preserve">n our directed user influence graph, influence edges point to users indicating the influence of the source user in the target user, and </w:t>
+      </w:r>
+      <w:r>
+        <w:rPr>
+          <w:lang w:val="en-US"/>
+        </w:rPr>
+        <w:t>because</w:t>
+      </w:r>
+      <w:r>
+        <w:rPr>
+          <w:lang w:val="en-US"/>
+        </w:rPr>
+        <w:t xml:space="preserve"> we wish to rank the top influential users in the graph</w:t>
+      </w:r>
+      <w:r>
+        <w:rPr>
+          <w:lang w:val="en-US"/>
+        </w:rPr>
+        <w:t>, the outdegree centrality is a cleaner measure of revealing the power of influence from each user node, regardless of how many other users does influence this user.</w:t>
+      </w:r>
+    </w:p>
+    <w:p>
+      <w:pPr>
+        <w:pStyle w:val="Brdtekst"/>
+        <w:ind w:firstLine="0pt"/>
+        <w:rPr>
+          <w:lang w:val="en-US"/>
+        </w:rPr>
+      </w:pPr>
       <w:proofErr w:type="gramStart"/>
       <w:r>
         <w:rPr>
-          <w:lang w:val="en-US"/>
-        </w:rPr>
-        <w:t>in a given</w:t>
+          <w:highlight w:val="yellow"/>
+          <w:lang w:val="en-US"/>
+        </w:rPr>
+        <w:t>F</w:t>
+      </w:r>
+      <w:r>
+        <w:rPr>
+          <w:highlight w:val="yellow"/>
+          <w:lang w:val="en-US"/>
+        </w:rPr>
+        <w:t>igure</w:t>
+      </w:r>
+      <w:r>
+        <w:rPr>
+          <w:highlight w:val="yellow"/>
+          <w:lang w:val="en-US"/>
+        </w:rPr>
+        <w:t xml:space="preserve"> ?</w:t>
       </w:r>
       <w:proofErr w:type="gramEnd"/>
       <w:r>
         <w:rPr>
           <w:lang w:val="en-US"/>
         </w:rPr>
-        <w:t xml:space="preserve"> user graph, one of these methods are the well-known algorithms of centrality measures</w:t>
-      </w:r>
-      <w:r>
-        <w:rPr>
-          <w:lang w:val="en-US"/>
-        </w:rPr>
-        <w:t>, the methods of centrality measures process the available information from a user graph to assign each user node a score that indicates how much weight each node have relative to other nodes the whole graph.</w:t>
+        <w:t xml:space="preserve"> below shows an example of a user influence graph, where degree centrality measures are calculated for each </w:t>
+      </w:r>
+      <w:r>
+        <w:rPr>
+          <w:lang w:val="en-US"/>
+        </w:rPr>
+        <w:t>user. We notice that the top influential users according to the outdegree centrality are “user B” and “User C” since both have 2 outgoing influence edges, while all other users except “User E” have a rank of 1 indicating the only outgoing influence each of them has, “User E” on the other hand is only a receiver of influence and does not influence any other others which gives them the lowest score of 0.</w:t>
       </w:r>
     </w:p>
     <w:p>
@@ -14325,42 +14623,26 @@
       </w:pPr>
       <w:r>
         <w:rPr>
-          <w:lang w:val="en-US"/>
-        </w:rPr>
-        <w:lastRenderedPageBreak/>
-        <w:t xml:space="preserve">In addition to using the influence edges </w:t>
-      </w:r>
-      <w:r>
-        <w:rPr>
-          <w:lang w:val="en-US"/>
-        </w:rPr>
-        <w:t xml:space="preserve">between users </w:t>
-      </w:r>
-      <w:r>
-        <w:rPr>
-          <w:lang w:val="en-US"/>
-        </w:rPr>
-        <w:t>to identify influencers in a user graph, it is also possible to use the same edges to</w:t>
-      </w:r>
-      <w:r>
-        <w:rPr>
-          <w:lang w:val="en-US"/>
-        </w:rPr>
-        <w:t xml:space="preserve"> rank users using different methods of the centrality measures. In this project, we will implement three methods of centrality methods. We start with using the degree centrality by </w:t>
+          <w:highlight w:val="yellow"/>
+          <w:lang w:val="en-US"/>
+        </w:rPr>
+        <w:t xml:space="preserve">To learn more about degree centrality, please refer to </w:t>
       </w:r>
       <w:proofErr w:type="gramStart"/>
       <w:r>
         <w:rPr>
-          <w:lang w:val="en-US"/>
-        </w:rPr>
-        <w:t>simply  using</w:t>
+          <w:highlight w:val="yellow"/>
+          <w:lang w:val="en-US"/>
+        </w:rPr>
+        <w:t>chapter ?</w:t>
       </w:r>
       <w:proofErr w:type="gramEnd"/>
       <w:r>
         <w:rPr>
-          <w:lang w:val="en-US"/>
-        </w:rPr>
-        <w:t xml:space="preserve"> the number outgoing edges of one user node to give it its rank in the network,</w:t>
+          <w:highlight w:val="yellow"/>
+          <w:lang w:val="en-US"/>
+        </w:rPr>
+        <w:t xml:space="preserve"> in the book ?</w:t>
       </w:r>
     </w:p>
     <w:p>
@@ -14371,11 +14653,23 @@
           <w:lang w:val="en-US"/>
         </w:rPr>
       </w:pPr>
-      <w:r>
-        <w:rPr>
-          <w:lang w:val="en-US"/>
-        </w:rPr>
-        <w:t>There exist a wide variety of centrality measures algorithms</w:t>
+    </w:p>
+    <w:p>
+      <w:pPr>
+        <w:pStyle w:val="Brdtekst"/>
+        <w:numPr>
+          <w:ilvl w:val="0"/>
+          <w:numId w:val="31"/>
+        </w:numPr>
+        <w:rPr>
+          <w:lang w:val="en-US"/>
+        </w:rPr>
+      </w:pPr>
+      <w:r>
+        <w:rPr>
+          <w:lang w:val="en-US"/>
+        </w:rPr>
+        <w:t>Betweenness Centrality</w:t>
       </w:r>
     </w:p>
     <w:p>
@@ -14390,8 +14684,102 @@
         <w:rPr>
           <w:lang w:val="en-US"/>
         </w:rPr>
-        <w:t xml:space="preserve"> where edges between user nodes refers to influences between users, </w:t>
-      </w:r>
+        <w:t xml:space="preserve">Betweenness centrality is more concerned of the participating role of each </w:t>
+      </w:r>
+      <w:r>
+        <w:rPr>
+          <w:lang w:val="en-US"/>
+        </w:rPr>
+        <w:t>user node in</w:t>
+      </w:r>
+      <w:r>
+        <w:rPr>
+          <w:lang w:val="en-US"/>
+        </w:rPr>
+        <w:t xml:space="preserve"> </w:t>
+      </w:r>
+      <w:r>
+        <w:rPr>
+          <w:lang w:val="en-US"/>
+        </w:rPr>
+        <w:t>all the possible</w:t>
+      </w:r>
+      <w:r>
+        <w:rPr>
+          <w:lang w:val="en-US"/>
+        </w:rPr>
+        <w:t xml:space="preserve"> shortest paths </w:t>
+      </w:r>
+      <w:r>
+        <w:rPr>
+          <w:lang w:val="en-US"/>
+        </w:rPr>
+        <w:t>between any given two users in the user influence graph. Following this principle allow us to rank each user based on his ability to carry influence from one user to another. The operation of the betweenness algorithm starts by listing all possible shortest paths in the given user influence graph, then counts the occurrence of each user in the connecting nodes between the source and target users, not to include these the source and target users in occurrence counting, each user will then have his rank to be equal to the number of times it occurs in connecting nodes of any shortest path in the graph.</w:t>
+      </w:r>
+    </w:p>
+    <w:p>
+      <w:pPr>
+        <w:pStyle w:val="Brdtekst"/>
+        <w:ind w:firstLine="0pt"/>
+        <w:rPr>
+          <w:lang w:val="en-US"/>
+        </w:rPr>
+      </w:pPr>
+      <w:r>
+        <w:rPr>
+          <w:highlight w:val="yellow"/>
+          <w:lang w:val="en-US"/>
+        </w:rPr>
+        <w:t>The calculation of betweenness centrality is shown in the figure below</w:t>
+      </w:r>
+      <w:r>
+        <w:rPr>
+          <w:lang w:val="en-US"/>
+        </w:rPr>
+        <w:t xml:space="preserve">, and it elects “User F” as the top influential user because this user lays on the </w:t>
+      </w:r>
+      <w:r>
+        <w:rPr>
+          <w:lang w:val="en-US"/>
+        </w:rPr>
+        <w:t xml:space="preserve">shortest paths from both “User C” and “User G” to “User B” and “User E”, in the second place “User B” and “User C” gets the score of 3, while the rest of 4 non-central users gets the lowest rank of 0 because they do not participate in connecting other users in the graph. </w:t>
+      </w:r>
+    </w:p>
+    <w:p>
+      <w:pPr>
+        <w:pStyle w:val="Brdtekst"/>
+        <w:ind w:firstLine="0pt"/>
+        <w:rPr>
+          <w:lang w:val="en-US"/>
+        </w:rPr>
+      </w:pPr>
+    </w:p>
+    <w:p>
+      <w:pPr>
+        <w:pStyle w:val="Brdtekst"/>
+        <w:numPr>
+          <w:ilvl w:val="0"/>
+          <w:numId w:val="31"/>
+        </w:numPr>
+        <w:rPr>
+          <w:lang w:val="en-US"/>
+        </w:rPr>
+      </w:pPr>
+      <w:r>
+        <w:rPr>
+          <w:lang w:val="en-US"/>
+        </w:rPr>
+        <w:t>HITS centrality – Auth and Hub with 10 iterations</w:t>
+      </w:r>
+    </w:p>
+    <w:p>
+      <w:pPr>
+        <w:pStyle w:val="Brdtekst"/>
+        <w:ind w:firstLine="0pt"/>
+        <w:rPr>
+          <w:lang w:val="en-US"/>
+        </w:rPr>
+      </w:pPr>
     </w:p>
     <w:p>
       <w:pPr>
@@ -14602,6 +14990,7 @@
           <w:color w:val="333333"/>
           <w:shd w:val="clear" w:color="auto" w:fill="FFFFFF"/>
         </w:rPr>
+        <w:lastRenderedPageBreak/>
         <w:t>[1]</w:t>
       </w:r>
       <w:r>
@@ -14697,7 +15086,14 @@
           <w:shd w:val="clear" w:color="auto" w:fill="FFFFFF"/>
         </w:rPr>
         <w:tab/>
-        <w:t>Balakrishnan, Athira &amp; Jones, Josette &amp; Idicula, Sumam &amp; Kulanthaivel, Anand &amp; Zhang, Enming. (2021). Annotating and detecting topics in social media forum and modelling the annotation to derive directions-a case study. Journal of Big Data. 8. 10.1186/s40537-021-00429-7.</w:t>
+        <w:t xml:space="preserve">Balakrishnan, Athira &amp; Jones, Josette &amp; Idicula, Sumam &amp; Kulanthaivel, Anand &amp; Zhang, Enming. (2021). Annotating and detecting topics in </w:t>
+      </w:r>
+      <w:r>
+        <w:rPr>
+          <w:color w:val="333333"/>
+          <w:shd w:val="clear" w:color="auto" w:fill="FFFFFF"/>
+        </w:rPr>
+        <w:t>social media forum and modelling the annotation to derive directions-a case study. Journal of Big Data. 8. 10.1186/s40537-021-00429-7.</w:t>
       </w:r>
     </w:p>
     <w:p>
@@ -15703,7 +16099,7 @@
   <w:abstractNum w:abstractNumId="15" w15:restartNumberingAfterBreak="0">
     <w:nsid w:val="2C003175"/>
     <w:multiLevelType w:val="hybridMultilevel"/>
-    <w:tmpl w:val="0DF00324"/>
+    <w:tmpl w:val="B6989408"/>
     <w:lvl w:ilvl="0" w:tplc="04140001">
       <w:start w:val="1"/>
       <w:numFmt w:val="bullet"/>

</xml_diff>

<commit_message>
XIII. 	INTRODUCING CENTRALITY MEASURES - (DONE)
</commit_message>
<xml_diff>
--- a/docs/letter.docx
+++ b/docs/letter.docx
@@ -14577,12 +14577,53 @@
           <w:lang w:val="en-US"/>
         </w:rPr>
       </w:pPr>
+      <w:r>
+        <w:rPr>
+          <w:highlight w:val="yellow"/>
+          <w:lang w:val="en-US"/>
+        </w:rPr>
+        <w:t xml:space="preserve">To learn more about degree centrality, please refer to </w:t>
+      </w:r>
       <w:proofErr w:type="gramStart"/>
       <w:r>
         <w:rPr>
           <w:highlight w:val="yellow"/>
           <w:lang w:val="en-US"/>
         </w:rPr>
+        <w:t>chapter ?</w:t>
+      </w:r>
+      <w:proofErr w:type="gramEnd"/>
+      <w:r>
+        <w:rPr>
+          <w:highlight w:val="yellow"/>
+          <w:lang w:val="en-US"/>
+        </w:rPr>
+        <w:t xml:space="preserve"> in the book ?</w:t>
+      </w:r>
+    </w:p>
+    <w:p>
+      <w:pPr>
+        <w:pStyle w:val="Brdtekst"/>
+        <w:ind w:firstLine="0pt"/>
+        <w:rPr>
+          <w:lang w:val="en-US"/>
+        </w:rPr>
+      </w:pPr>
+    </w:p>
+    <w:p>
+      <w:pPr>
+        <w:pStyle w:val="Brdtekst"/>
+        <w:ind w:firstLine="0pt"/>
+        <w:rPr>
+          <w:lang w:val="en-US"/>
+        </w:rPr>
+      </w:pPr>
+      <w:proofErr w:type="gramStart"/>
+      <w:r>
+        <w:rPr>
+          <w:highlight w:val="yellow"/>
+          <w:lang w:val="en-US"/>
+        </w:rPr>
         <w:t>F</w:t>
       </w:r>
       <w:r>
@@ -14611,38 +14652,6 @@
           <w:lang w:val="en-US"/>
         </w:rPr>
         <w:t>user. We notice that the top influential users according to the outdegree centrality are “user B” and “User C” since both have 2 outgoing influence edges, while all other users except “User E” have a rank of 1 indicating the only outgoing influence each of them has, “User E” on the other hand is only a receiver of influence and does not influence any other others which gives them the lowest score of 0.</w:t>
-      </w:r>
-    </w:p>
-    <w:p>
-      <w:pPr>
-        <w:pStyle w:val="Brdtekst"/>
-        <w:ind w:firstLine="0pt"/>
-        <w:rPr>
-          <w:lang w:val="en-US"/>
-        </w:rPr>
-      </w:pPr>
-      <w:r>
-        <w:rPr>
-          <w:highlight w:val="yellow"/>
-          <w:lang w:val="en-US"/>
-        </w:rPr>
-        <w:t xml:space="preserve">To learn more about degree centrality, please refer to </w:t>
-      </w:r>
-      <w:proofErr w:type="gramStart"/>
-      <w:r>
-        <w:rPr>
-          <w:highlight w:val="yellow"/>
-          <w:lang w:val="en-US"/>
-        </w:rPr>
-        <w:t>chapter ?</w:t>
-      </w:r>
-      <w:proofErr w:type="gramEnd"/>
-      <w:r>
-        <w:rPr>
-          <w:highlight w:val="yellow"/>
-          <w:lang w:val="en-US"/>
-        </w:rPr>
-        <w:t xml:space="preserve"> in the book ?</w:t>
       </w:r>
     </w:p>
     <w:p>
@@ -14753,6 +14762,52 @@
           <w:lang w:val="en-US"/>
         </w:rPr>
       </w:pPr>
+      <w:r>
+        <w:rPr>
+          <w:highlight w:val="yellow"/>
+          <w:lang w:val="en-US"/>
+        </w:rPr>
+        <w:t xml:space="preserve">To learn more about </w:t>
+      </w:r>
+      <w:r>
+        <w:rPr>
+          <w:highlight w:val="yellow"/>
+          <w:lang w:val="en-US"/>
+        </w:rPr>
+        <w:t>the betweenness</w:t>
+      </w:r>
+      <w:r>
+        <w:rPr>
+          <w:highlight w:val="yellow"/>
+          <w:lang w:val="en-US"/>
+        </w:rPr>
+        <w:t xml:space="preserve"> centrality, please refer to </w:t>
+      </w:r>
+      <w:proofErr w:type="gramStart"/>
+      <w:r>
+        <w:rPr>
+          <w:highlight w:val="yellow"/>
+          <w:lang w:val="en-US"/>
+        </w:rPr>
+        <w:t>chapter ?</w:t>
+      </w:r>
+      <w:proofErr w:type="gramEnd"/>
+      <w:r>
+        <w:rPr>
+          <w:highlight w:val="yellow"/>
+          <w:lang w:val="en-US"/>
+        </w:rPr>
+        <w:t xml:space="preserve"> in the book ?</w:t>
+      </w:r>
+    </w:p>
+    <w:p>
+      <w:pPr>
+        <w:pStyle w:val="Brdtekst"/>
+        <w:ind w:firstLine="0pt"/>
+        <w:rPr>
+          <w:lang w:val="en-US"/>
+        </w:rPr>
+      </w:pPr>
     </w:p>
     <w:p>
       <w:pPr>
@@ -14780,6 +14835,96 @@
           <w:lang w:val="en-US"/>
         </w:rPr>
       </w:pPr>
+      <w:r>
+        <w:rPr>
+          <w:lang w:val="en-US"/>
+        </w:rPr>
+        <w:t>The process of the HITS algorithm is divided into two symmetric</w:t>
+      </w:r>
+      <w:r>
+        <w:rPr>
+          <w:lang w:val="en-US"/>
+        </w:rPr>
+        <w:t xml:space="preserve"> but different</w:t>
+      </w:r>
+      <w:r>
+        <w:rPr>
+          <w:lang w:val="en-US"/>
+        </w:rPr>
+        <w:t xml:space="preserve"> calculations to assign two scores to each node in the graph; the first calculation is based on the ingoing edges of nodes</w:t>
+      </w:r>
+      <w:r>
+        <w:rPr>
+          <w:lang w:val="en-US"/>
+        </w:rPr>
+        <w:t xml:space="preserve"> and</w:t>
+      </w:r>
+      <w:r>
+        <w:rPr>
+          <w:lang w:val="en-US"/>
+        </w:rPr>
+        <w:t xml:space="preserve"> give</w:t>
+      </w:r>
+      <w:r>
+        <w:rPr>
+          <w:lang w:val="en-US"/>
+        </w:rPr>
+        <w:t>s</w:t>
+      </w:r>
+      <w:r>
+        <w:rPr>
+          <w:lang w:val="en-US"/>
+        </w:rPr>
+        <w:t xml:space="preserve"> each node a score known as the authority score, while the second calculation is based on the outgoing edges of nodes and give each node a score called the hub score. The hub score indicates </w:t>
+      </w:r>
+      <w:r>
+        <w:rPr>
+          <w:lang w:val="en-US"/>
+        </w:rPr>
+        <w:t>the ability of one</w:t>
+      </w:r>
+      <w:r>
+        <w:rPr>
+          <w:lang w:val="en-US"/>
+        </w:rPr>
+        <w:t xml:space="preserve"> node </w:t>
+      </w:r>
+      <w:r>
+        <w:rPr>
+          <w:lang w:val="en-US"/>
+        </w:rPr>
+        <w:t xml:space="preserve">to </w:t>
+      </w:r>
+      <w:r>
+        <w:rPr>
+          <w:lang w:val="en-US"/>
+        </w:rPr>
+        <w:t>point</w:t>
+      </w:r>
+      <w:r>
+        <w:rPr>
+          <w:lang w:val="en-US"/>
+        </w:rPr>
+        <w:t xml:space="preserve"> to other nodes</w:t>
+      </w:r>
+      <w:r>
+        <w:rPr>
+          <w:lang w:val="en-US"/>
+        </w:rPr>
+        <w:t xml:space="preserve"> in the graph, while the authority score indicates how much a node is </w:t>
+      </w:r>
+      <w:r>
+        <w:rPr>
+          <w:lang w:val="en-US"/>
+        </w:rPr>
+        <w:t>pointed</w:t>
+      </w:r>
+      <w:r>
+        <w:rPr>
+          <w:lang w:val="en-US"/>
+        </w:rPr>
+        <w:t xml:space="preserve"> to from many different hubs.</w:t>
+      </w:r>
     </w:p>
     <w:p>
       <w:pPr>
@@ -14789,39 +14934,1148 @@
           <w:lang w:val="en-US"/>
         </w:rPr>
       </w:pPr>
-    </w:p>
-    <w:p>
-      <w:pPr>
-        <w:pStyle w:val="Overskrift1"/>
+      <w:r>
+        <w:rPr>
+          <w:lang w:val="en-US"/>
+        </w:rPr>
+        <w:t>These two scores are calculated using what is known as the Authority update rule and the Hub update rule, in both rules every node is initially given a</w:t>
+      </w:r>
+      <w:r>
+        <w:rPr>
+          <w:lang w:val="en-US"/>
+        </w:rPr>
+        <w:t>n</w:t>
+      </w:r>
+      <w:r>
+        <w:rPr>
+          <w:lang w:val="en-US"/>
+        </w:rPr>
+        <w:t xml:space="preserve"> </w:t>
+      </w:r>
+      <w:r>
+        <w:rPr>
+          <w:lang w:val="en-US"/>
+        </w:rPr>
+        <w:t xml:space="preserve">old </w:t>
+      </w:r>
+      <w:r>
+        <w:rPr>
+          <w:lang w:val="en-US"/>
+        </w:rPr>
+        <w:t xml:space="preserve">score of one, then </w:t>
+      </w:r>
+      <w:r>
+        <w:rPr>
+          <w:lang w:val="en-US"/>
+        </w:rPr>
+        <w:t>to calculate the</w:t>
+      </w:r>
+      <w:r>
+        <w:rPr>
+          <w:lang w:val="en-US"/>
+        </w:rPr>
+        <w:t xml:space="preserve"> new</w:t>
+      </w:r>
+      <w:r>
+        <w:rPr>
+          <w:lang w:val="en-US"/>
+        </w:rPr>
+        <w:t xml:space="preserve"> auth score</w:t>
+      </w:r>
+      <w:r>
+        <w:rPr>
+          <w:lang w:val="en-US"/>
+        </w:rPr>
+        <w:t>s</w:t>
+      </w:r>
+      <w:r>
+        <w:rPr>
+          <w:lang w:val="en-US"/>
+        </w:rPr>
+        <w:t xml:space="preserve"> each nodes gets the sum values of </w:t>
+      </w:r>
+      <w:r>
+        <w:rPr>
+          <w:lang w:val="en-US"/>
+        </w:rPr>
+        <w:t xml:space="preserve">old auth scores given to the </w:t>
+      </w:r>
+      <w:r>
+        <w:rPr>
+          <w:lang w:val="en-US"/>
+        </w:rPr>
+        <w:t xml:space="preserve">source nodes </w:t>
+      </w:r>
+      <w:r>
+        <w:rPr>
+          <w:lang w:val="en-US"/>
+        </w:rPr>
+        <w:t>of</w:t>
+      </w:r>
+      <w:r>
+        <w:rPr>
+          <w:lang w:val="en-US"/>
+        </w:rPr>
+        <w:t xml:space="preserve"> ingoing edges, and to calculate the hub score, each node is given the sum values of</w:t>
+      </w:r>
+      <w:r>
+        <w:rPr>
+          <w:lang w:val="en-US"/>
+        </w:rPr>
+        <w:t xml:space="preserve"> old hub scores</w:t>
+      </w:r>
+      <w:r>
+        <w:rPr>
+          <w:lang w:val="en-US"/>
+        </w:rPr>
+        <w:t xml:space="preserve"> </w:t>
+      </w:r>
+      <w:r>
+        <w:rPr>
+          <w:lang w:val="en-US"/>
+        </w:rPr>
+        <w:t>given to the</w:t>
+      </w:r>
+      <w:r>
+        <w:rPr>
+          <w:lang w:val="en-US"/>
+        </w:rPr>
+        <w:t xml:space="preserve"> target nodes of the outgoing edges, before moving on to the next iteration, and for the purpose of normalization the given new values of auth scores are summed up  and each new auth score is divided by the sum of auth scores to output a normalized auth score for each node, the same process is repeated on the new hub </w:t>
+      </w:r>
+      <w:r>
+        <w:rPr>
+          <w:lang w:val="en-US"/>
+        </w:rPr>
+        <w:t>scores</w:t>
+      </w:r>
+      <w:r>
+        <w:rPr>
+          <w:lang w:val="en-US"/>
+        </w:rPr>
+        <w:t xml:space="preserve"> but by summing up </w:t>
+      </w:r>
+      <w:r>
+        <w:rPr>
+          <w:lang w:val="en-US"/>
+        </w:rPr>
+        <w:t>the</w:t>
+      </w:r>
+      <w:r>
+        <w:rPr>
+          <w:lang w:val="en-US"/>
+        </w:rPr>
+        <w:t xml:space="preserve"> </w:t>
+      </w:r>
+      <w:r>
+        <w:rPr>
+          <w:lang w:val="en-US"/>
+        </w:rPr>
+        <w:t xml:space="preserve">values of the </w:t>
+      </w:r>
+      <w:r>
+        <w:rPr>
+          <w:lang w:val="en-US"/>
+        </w:rPr>
+        <w:t xml:space="preserve">new hub </w:t>
+      </w:r>
+      <w:r>
+        <w:rPr>
+          <w:lang w:val="en-US"/>
+        </w:rPr>
+        <w:t>scores</w:t>
+      </w:r>
+      <w:r>
+        <w:rPr>
+          <w:lang w:val="en-US"/>
+        </w:rPr>
+        <w:t>.</w:t>
+      </w:r>
+      <w:r>
+        <w:rPr>
+          <w:lang w:val="en-US"/>
+        </w:rPr>
+        <w:t xml:space="preserve"> In the next iteration, the new auth and hub scores will be marked as old scores and the same two processes of auth and hub score calculations is repeated.</w:t>
+      </w:r>
+    </w:p>
+    <w:p>
+      <w:pPr>
+        <w:pStyle w:val="Brdtekst"/>
+        <w:ind w:firstLine="0pt"/>
+        <w:rPr>
+          <w:lang w:val="en-US"/>
+        </w:rPr>
+      </w:pPr>
+      <w:r>
+        <w:rPr>
+          <w:lang w:val="en-US"/>
+        </w:rPr>
+        <w:t xml:space="preserve">In theory the HITS algorithm can carry on for an infinite number of iterations, but in practice both values of auth and hub scores would converge each to its approximate value, then  the calculations can be stopped, in this project we are using a fixed number of iterations set to 10 </w:t>
+      </w:r>
+      <w:r>
+        <w:rPr>
+          <w:lang w:val="en-US"/>
+        </w:rPr>
+        <w:t xml:space="preserve">for simplicity reasons </w:t>
+      </w:r>
+      <w:r>
+        <w:rPr>
+          <w:lang w:val="en-US"/>
+        </w:rPr>
+        <w:t>but in future improveme</w:t>
+      </w:r>
+      <w:r>
+        <w:rPr>
+          <w:lang w:val="en-US"/>
+        </w:rPr>
+        <w:t xml:space="preserve">nts, the number of iterations might dynamically change depending on the given graph by detecting convergence </w:t>
+      </w:r>
+      <w:r>
+        <w:rPr>
+          <w:lang w:val="en-US"/>
+        </w:rPr>
+        <w:lastRenderedPageBreak/>
+        <w:t>of score values, and to avoid optimization issues an upper number of iterations can override and stop any more iterations.</w:t>
+      </w:r>
+    </w:p>
+    <w:p>
+      <w:pPr>
+        <w:pStyle w:val="Brdtekst"/>
+        <w:ind w:firstLine="0pt"/>
+        <w:rPr>
+          <w:lang w:val="en-US"/>
+        </w:rPr>
+      </w:pPr>
+      <w:r>
         <w:rPr>
           <w:highlight w:val="yellow"/>
-        </w:rPr>
-      </w:pPr>
-      <w:r>
+          <w:lang w:val="en-US"/>
+        </w:rPr>
+        <w:t>For more details on the actual steps of the HITS algorithm</w:t>
+      </w:r>
+      <w:r>
+        <w:rPr>
+          <w:highlight w:val="yellow"/>
+          <w:lang w:val="en-US"/>
+        </w:rPr>
+        <w:t xml:space="preserve">, please refer to </w:t>
+      </w:r>
+      <w:proofErr w:type="gramStart"/>
+      <w:r>
+        <w:rPr>
+          <w:highlight w:val="yellow"/>
+          <w:lang w:val="en-US"/>
+        </w:rPr>
+        <w:t>chapter ?</w:t>
+      </w:r>
+      <w:proofErr w:type="gramEnd"/>
+      <w:r>
+        <w:rPr>
+          <w:highlight w:val="yellow"/>
+          <w:lang w:val="en-US"/>
+        </w:rPr>
+        <w:t xml:space="preserve"> in the book ?</w:t>
+      </w:r>
+    </w:p>
+    <w:p>
+      <w:pPr>
+        <w:pStyle w:val="Brdtekst"/>
+        <w:ind w:firstLine="0pt"/>
+        <w:rPr>
+          <w:lang w:val="en-US"/>
+        </w:rPr>
+      </w:pPr>
+    </w:p>
+    <w:p>
+      <w:pPr>
+        <w:pStyle w:val="Brdtekst"/>
+        <w:ind w:firstLine="0pt"/>
+        <w:rPr>
+          <w:lang w:val="en-US"/>
+        </w:rPr>
+      </w:pPr>
+      <w:r>
+        <w:rPr>
+          <w:lang w:val="en-US"/>
+        </w:rPr>
+        <w:t xml:space="preserve">The HITS algorithm </w:t>
+      </w:r>
+      <w:r>
+        <w:rPr>
+          <w:lang w:val="en-US"/>
+        </w:rPr>
+        <w:t>was originally developed to be</w:t>
+      </w:r>
+      <w:r>
+        <w:rPr>
+          <w:lang w:val="en-US"/>
+        </w:rPr>
+        <w:t xml:space="preserve"> used in rating both journals and web pages wh</w:t>
+      </w:r>
+      <w:r>
+        <w:rPr>
+          <w:lang w:val="en-US"/>
+        </w:rPr>
+        <w:t>ich can point to each other by using references to each other in their text content. The nature of our user influence graph is very similar to the usual application of the HITS algorithm, as both the nodes and links of our developed user influence graph are homogeneous, i.e., nodes does only represent different users, while directed links between them only represent social influence and nothing else.</w:t>
+      </w:r>
+    </w:p>
+    <w:p>
+      <w:pPr>
+        <w:pStyle w:val="Brdtekst"/>
+        <w:ind w:firstLine="0pt"/>
+        <w:rPr>
+          <w:lang w:val="en-US"/>
+        </w:rPr>
+      </w:pPr>
+      <w:r>
+        <w:rPr>
+          <w:lang w:val="en-US"/>
+        </w:rPr>
+        <w:t xml:space="preserve">Based on the similarity between ranking journals and webpages </w:t>
+      </w:r>
+      <w:r>
+        <w:rPr>
+          <w:lang w:val="en-US"/>
+        </w:rPr>
+        <w:t xml:space="preserve">and identifying important users in the user influence graph, we </w:t>
+      </w:r>
+      <w:r>
+        <w:rPr>
+          <w:lang w:val="en-US"/>
+        </w:rPr>
+        <w:t>can use the HITS algorithm to f</w:t>
+      </w:r>
+      <w:r>
+        <w:rPr>
+          <w:lang w:val="en-US"/>
+        </w:rPr>
+        <w:t xml:space="preserve">ind the </w:t>
+      </w:r>
+      <w:r>
+        <w:rPr>
+          <w:lang w:val="en-US"/>
+        </w:rPr>
+        <w:t>top</w:t>
+      </w:r>
+      <w:r>
+        <w:rPr>
+          <w:lang w:val="en-US"/>
+        </w:rPr>
+        <w:t xml:space="preserve"> influential </w:t>
+      </w:r>
+      <w:r>
+        <w:rPr>
+          <w:lang w:val="en-US"/>
+        </w:rPr>
+        <w:t>users along with those users with a high role of transforming influence across the graph from one user to another.</w:t>
+      </w:r>
+    </w:p>
+    <w:p>
+      <w:pPr>
+        <w:pStyle w:val="Brdtekst"/>
+        <w:ind w:firstLine="0pt"/>
+        <w:rPr>
+          <w:lang w:val="en-US"/>
+        </w:rPr>
+      </w:pPr>
+      <w:r>
+        <w:rPr>
+          <w:highlight w:val="yellow"/>
+          <w:lang w:val="en-US"/>
+        </w:rPr>
+        <w:t xml:space="preserve">Both graphs in the bottom of </w:t>
+      </w:r>
+      <w:proofErr w:type="gramStart"/>
+      <w:r>
+        <w:rPr>
+          <w:highlight w:val="yellow"/>
+          <w:lang w:val="en-US"/>
+        </w:rPr>
+        <w:t>figure</w:t>
+      </w:r>
+      <w:r>
+        <w:rPr>
+          <w:highlight w:val="yellow"/>
+          <w:lang w:val="en-US"/>
+        </w:rPr>
+        <w:t xml:space="preserve"> ?</w:t>
+      </w:r>
+      <w:proofErr w:type="gramEnd"/>
+      <w:r>
+        <w:rPr>
+          <w:highlight w:val="yellow"/>
+          <w:lang w:val="en-US"/>
+        </w:rPr>
+        <w:t xml:space="preserve"> below</w:t>
+      </w:r>
+      <w:r>
+        <w:rPr>
+          <w:lang w:val="en-US"/>
+        </w:rPr>
+        <w:t xml:space="preserve"> shows the results of running the HITS algorithm with a limit of 10 iterations to assign </w:t>
+      </w:r>
+      <w:r>
+        <w:rPr>
+          <w:lang w:val="en-US"/>
+        </w:rPr>
+        <w:t xml:space="preserve">each </w:t>
+      </w:r>
+      <w:r>
+        <w:rPr>
+          <w:lang w:val="en-US"/>
+        </w:rPr>
+        <w:t xml:space="preserve">node a hub and </w:t>
+      </w:r>
+      <w:r>
+        <w:rPr>
+          <w:lang w:val="en-US"/>
+        </w:rPr>
+        <w:t xml:space="preserve">auth score. </w:t>
+      </w:r>
+      <w:r>
+        <w:rPr>
+          <w:lang w:val="en-US"/>
+        </w:rPr>
+        <w:t>On the right side, b</w:t>
+      </w:r>
+      <w:r>
+        <w:rPr>
+          <w:lang w:val="en-US"/>
+        </w:rPr>
+        <w:t>oth</w:t>
+      </w:r>
+      <w:r>
+        <w:rPr>
+          <w:lang w:val="en-US"/>
+        </w:rPr>
+        <w:t xml:space="preserve"> nodes</w:t>
+      </w:r>
+      <w:r>
+        <w:rPr>
+          <w:lang w:val="en-US"/>
+        </w:rPr>
+        <w:t xml:space="preserve"> of “User B” and “User C” were given the highest hub score </w:t>
+      </w:r>
+      <w:r>
+        <w:rPr>
+          <w:lang w:val="en-US"/>
+        </w:rPr>
+        <w:t>indicating their ability to point to other nodes in graph, while examining the auth scores in the graph on the left side</w:t>
+      </w:r>
+      <w:r>
+        <w:rPr>
+          <w:lang w:val="en-US"/>
+        </w:rPr>
         <w:t xml:space="preserve"> </w:t>
       </w:r>
       <w:r>
         <w:rPr>
-          <w:highlight w:val="yellow"/>
-        </w:rPr>
-        <w:t>INTRODUCING CENTRALITY MEASURES</w:t>
-      </w:r>
-    </w:p>
-    <w:p>
-      <w:pPr>
-        <w:jc w:val="both"/>
-      </w:pPr>
-      <w:r>
-        <w:t xml:space="preserve">In search of the most influencing user in graph </w:t>
-      </w:r>
-      <w:proofErr w:type="spellStart"/>
-      <w:r>
-        <w:t>consistin</w:t>
-      </w:r>
-      <w:proofErr w:type="spellEnd"/>
-      <w:r>
-        <w:t xml:space="preserve"> of nodes representing unique users</w:t>
-      </w:r>
+          <w:lang w:val="en-US"/>
+        </w:rPr>
+        <w:t xml:space="preserve">reveals that “User F” is the top scored in the graph, this is highly expected as a good authority in the </w:t>
+      </w:r>
+      <w:r>
+        <w:rPr>
+          <w:lang w:val="en-US"/>
+        </w:rPr>
+        <w:t xml:space="preserve">user influence </w:t>
+      </w:r>
+      <w:r>
+        <w:rPr>
+          <w:lang w:val="en-US"/>
+        </w:rPr>
+        <w:t xml:space="preserve">graph is </w:t>
+      </w:r>
+      <w:r>
+        <w:rPr>
+          <w:lang w:val="en-US"/>
+        </w:rPr>
+        <w:t>a user that is linked by many different Hub users which are “User B” and “User C” in the right graph showing the hub centrality scores.</w:t>
+      </w:r>
+    </w:p>
+    <w:p>
+      <w:pPr>
+        <w:pStyle w:val="Brdtekst"/>
+        <w:ind w:firstLine="0pt"/>
+        <w:rPr>
+          <w:lang w:val="en-US"/>
+        </w:rPr>
+      </w:pPr>
+    </w:p>
+    <w:p>
+      <w:pPr>
+        <w:pStyle w:val="Brdtekst"/>
+        <w:ind w:firstLine="0pt"/>
+        <w:rPr>
+          <w:lang w:val="en-US"/>
+        </w:rPr>
+      </w:pPr>
+    </w:p>
+    <w:p>
+      <w:pPr>
+        <w:pStyle w:val="Brdtekst"/>
+        <w:ind w:firstLine="0pt"/>
+        <w:rPr>
+          <w:lang w:val="en-US"/>
+        </w:rPr>
+        <w:sectPr>
+          <w:type w:val="continuous"/>
+          <w:pgSz w:w="612pt" w:h="792pt" w:code="1"/>
+          <w:pgMar w:top="54pt" w:right="45.35pt" w:bottom="72pt" w:left="45.35pt" w:header="36pt" w:footer="36pt" w:gutter="0pt"/>
+          <w:cols w:num="2" w:space="18pt"/>
+          <w:docGrid w:linePitch="360"/>
+        </w:sectPr>
+      </w:pPr>
+    </w:p>
+    <w:p>
+      <w:pPr>
+        <w:pStyle w:val="Brdtekst"/>
+        <w:ind w:firstLine="0pt"/>
+        <w:rPr>
+          <w:lang w:val="en-US"/>
+        </w:rPr>
+        <w:sectPr>
+          <w:type w:val="continuous"/>
+          <w:pgSz w:w="612pt" w:h="792pt" w:code="1"/>
+          <w:pgMar w:top="54pt" w:right="45.35pt" w:bottom="72pt" w:left="45.35pt" w:header="36pt" w:footer="36pt" w:gutter="0pt"/>
+          <w:cols w:space="18pt"/>
+          <w:docGrid w:linePitch="360"/>
+        </w:sectPr>
+      </w:pPr>
+      <w:r>
+        <w:rPr>
+          <w:noProof/>
+          <w:lang w:val="en-US"/>
+        </w:rPr>
+        <w:drawing>
+          <wp:inline distT="0" distB="0" distL="0" distR="0" wp14:anchorId="3BEF4001" wp14:editId="029E8DC7">
+            <wp:extent cx="6568191" cy="5691225"/>
+            <wp:effectExtent l="0" t="0" r="4445" b="5080"/>
+            <wp:docPr id="13" name="Bilde 13"/>
+            <wp:cNvGraphicFramePr>
+              <a:graphicFrameLocks xmlns:a="http://purl.oclc.org/ooxml/drawingml/main" noChangeAspect="1"/>
+            </wp:cNvGraphicFramePr>
+            <a:graphic xmlns:a="http://purl.oclc.org/ooxml/drawingml/main">
+              <a:graphicData uri="http://purl.oclc.org/ooxml/drawingml/picture">
+                <pic:pic xmlns:pic="http://purl.oclc.org/ooxml/drawingml/picture">
+                  <pic:nvPicPr>
+                    <pic:cNvPr id="13" name="Bilde 13"/>
+                    <pic:cNvPicPr/>
+                  </pic:nvPicPr>
+                  <pic:blipFill>
+                    <a:blip r:embed="rId21">
+                      <a:extLst>
+                        <a:ext uri="{28A0092B-C50C-407E-A947-70E740481C1C}">
+                          <a14:useLocalDpi xmlns:a14="http://schemas.microsoft.com/office/drawing/2010/main" val="0"/>
+                        </a:ext>
+                      </a:extLst>
+                    </a:blip>
+                    <a:stretch>
+                      <a:fillRect/>
+                    </a:stretch>
+                  </pic:blipFill>
+                  <pic:spPr>
+                    <a:xfrm>
+                      <a:off x="0" y="0"/>
+                      <a:ext cx="6619283" cy="5735496"/>
+                    </a:xfrm>
+                    <a:prstGeom prst="rect">
+                      <a:avLst/>
+                    </a:prstGeom>
+                  </pic:spPr>
+                </pic:pic>
+              </a:graphicData>
+            </a:graphic>
+          </wp:inline>
+        </w:drawing>
+      </w:r>
+    </w:p>
+    <w:p>
+      <w:pPr>
+        <w:pStyle w:val="Brdtekst"/>
+        <w:ind w:firstLine="0pt"/>
+        <w:rPr>
+          <w:lang w:val="en-US"/>
+        </w:rPr>
+      </w:pPr>
+    </w:p>
+    <w:p>
+      <w:pPr>
+        <w:pStyle w:val="Brdtekst"/>
+        <w:ind w:firstLine="0pt"/>
+        <w:rPr>
+          <w:lang w:val="en-US"/>
+        </w:rPr>
+      </w:pPr>
+    </w:p>
+    <w:p>
+      <w:pPr>
+        <w:pStyle w:val="Brdtekst"/>
+        <w:ind w:firstLine="0pt"/>
+        <w:rPr>
+          <w:lang w:val="en-US"/>
+        </w:rPr>
+      </w:pPr>
+      <w:r>
+        <w:rPr>
+          <w:lang w:val="en-US"/>
+        </w:rPr>
+        <w:lastRenderedPageBreak/>
+        <w:t xml:space="preserve">We hereby conclude that the auth scores helps detecting those users who are more likely to transfer influence between hubs in the user influence graph, while the hub scores on the other hand indicate the user’s ability to influence other users in the same user influence graph. </w:t>
+      </w:r>
+    </w:p>
+    <w:p>
+      <w:pPr>
+        <w:jc w:val="start"/>
+      </w:pPr>
+    </w:p>
+    <w:p>
+      <w:pPr>
+        <w:jc w:val="start"/>
+      </w:pPr>
+      <w:r>
+        <w:t xml:space="preserve">Comparing the results of </w:t>
+      </w:r>
+      <w:r>
+        <w:t xml:space="preserve">the </w:t>
+      </w:r>
+      <w:r>
+        <w:t xml:space="preserve">hub </w:t>
+      </w:r>
+      <w:r>
+        <w:t xml:space="preserve">hits </w:t>
+      </w:r>
+      <w:r>
+        <w:t>scores to the results gained from the degree centrality</w:t>
+      </w:r>
+      <w:r>
+        <w:t xml:space="preserve"> on the same user influence graph</w:t>
+      </w:r>
+      <w:r>
+        <w:t xml:space="preserve">, we notice that both techniques did yield the same ranking for every user in the graph, which confirms that the hub centrality is a measure of how influential a certain user is in the </w:t>
+      </w:r>
+      <w:r>
+        <w:t xml:space="preserve">user influence </w:t>
+      </w:r>
+      <w:r>
+        <w:t>graph.</w:t>
+      </w:r>
+    </w:p>
+    <w:p>
+      <w:pPr>
+        <w:jc w:val="start"/>
+      </w:pPr>
+      <w:r>
+        <w:t xml:space="preserve">Another comparison can be carried out between the betweenness centrality scores and the HITS auth scores on the same user influence graph, where the same user is elected on top in each </w:t>
+      </w:r>
+      <w:r>
+        <w:t>measure</w:t>
+      </w:r>
+      <w:r>
+        <w:t xml:space="preserve">, however the betweenness algorithm has </w:t>
+      </w:r>
+      <w:r>
+        <w:t xml:space="preserve">the tendency to favor those users at the heart of the graph as they often connect distant users </w:t>
+      </w:r>
+      <w:r>
+        <w:t>at</w:t>
+      </w:r>
+      <w:r>
+        <w:t xml:space="preserve"> the</w:t>
+      </w:r>
+      <w:r>
+        <w:t xml:space="preserve"> end</w:t>
+      </w:r>
+      <w:r>
+        <w:t xml:space="preserve"> of connections, while the HITS authority measure tends to favor those distant users located at </w:t>
+      </w:r>
+      <w:r>
+        <w:t>connections ends.</w:t>
+      </w:r>
+    </w:p>
+    <w:p>
+      <w:pPr>
+        <w:jc w:val="start"/>
+      </w:pPr>
+    </w:p>
+    <w:p>
+      <w:pPr>
+        <w:jc w:val="start"/>
+      </w:pPr>
+    </w:p>
+    <w:p>
+      <w:pPr>
+        <w:jc w:val="start"/>
+      </w:pPr>
+      <w:r>
+        <w:t>As we have already seen each centrality measure has a series of features when used for detecting the most influential users in a social graph, and no one centrality measure can stand out to give the best picture, this makes it essential for the analyzer og the user influence graph to understand the capability of each centrality measure that enables this analyzer to make the best decision on which user is to be considered the most influential. The table below summarized those previously discovered and discussed features of the various centrality measures.</w:t>
+      </w:r>
+    </w:p>
+    <w:p>
+      <w:pPr>
+        <w:jc w:val="start"/>
+      </w:pPr>
+    </w:p>
+    <w:p>
+      <w:pPr>
+        <w:jc w:val="start"/>
+        <w:sectPr>
+          <w:type w:val="continuous"/>
+          <w:pgSz w:w="612pt" w:h="792pt" w:code="1"/>
+          <w:pgMar w:top="54pt" w:right="45.35pt" w:bottom="72pt" w:left="45.35pt" w:header="36pt" w:footer="36pt" w:gutter="0pt"/>
+          <w:cols w:num="2" w:space="18pt"/>
+          <w:docGrid w:linePitch="360"/>
+        </w:sectPr>
+      </w:pPr>
+    </w:p>
+    <w:tbl>
+      <w:tblPr>
+        <w:tblStyle w:val="Tabellrutenett"/>
+        <w:tblW w:w="524.25pt" w:type="dxa"/>
+        <w:tblLook w:firstRow="1" w:lastRow="0" w:firstColumn="1" w:lastColumn="0" w:noHBand="0" w:noVBand="1"/>
+      </w:tblPr>
+      <w:tblGrid>
+        <w:gridCol w:w="1305"/>
+        <w:gridCol w:w="2234"/>
+        <w:gridCol w:w="2268"/>
+        <w:gridCol w:w="1985"/>
+        <w:gridCol w:w="2693"/>
+      </w:tblGrid>
+      <w:tr>
+        <w:tc>
+          <w:tcPr>
+            <w:tcW w:w="65.25pt" w:type="dxa"/>
+          </w:tcPr>
+          <w:p>
+            <w:pPr>
+              <w:jc w:val="start"/>
+            </w:pPr>
+          </w:p>
+        </w:tc>
+        <w:tc>
+          <w:tcPr>
+            <w:tcW w:w="111.70pt" w:type="dxa"/>
+          </w:tcPr>
+          <w:p>
+            <w:pPr>
+              <w:jc w:val="start"/>
+            </w:pPr>
+            <w:r>
+              <w:t>Degree</w:t>
+            </w:r>
+          </w:p>
+        </w:tc>
+        <w:tc>
+          <w:tcPr>
+            <w:tcW w:w="113.40pt" w:type="dxa"/>
+          </w:tcPr>
+          <w:p>
+            <w:pPr>
+              <w:jc w:val="start"/>
+            </w:pPr>
+            <w:r>
+              <w:t>Betweenness</w:t>
+            </w:r>
+          </w:p>
+        </w:tc>
+        <w:tc>
+          <w:tcPr>
+            <w:tcW w:w="99.25pt" w:type="dxa"/>
+          </w:tcPr>
+          <w:p>
+            <w:pPr>
+              <w:jc w:val="start"/>
+            </w:pPr>
+            <w:r>
+              <w:t>HITS Hub</w:t>
+            </w:r>
+          </w:p>
+        </w:tc>
+        <w:tc>
+          <w:tcPr>
+            <w:tcW w:w="134.65pt" w:type="dxa"/>
+          </w:tcPr>
+          <w:p>
+            <w:pPr>
+              <w:jc w:val="start"/>
+            </w:pPr>
+            <w:r>
+              <w:t>HITS</w:t>
+            </w:r>
+          </w:p>
+          <w:p>
+            <w:pPr>
+              <w:jc w:val="start"/>
+            </w:pPr>
+            <w:r>
+              <w:t>Auth</w:t>
+            </w:r>
+          </w:p>
+        </w:tc>
+      </w:tr>
+      <w:tr>
+        <w:tc>
+          <w:tcPr>
+            <w:tcW w:w="65.25pt" w:type="dxa"/>
+          </w:tcPr>
+          <w:p>
+            <w:pPr>
+              <w:jc w:val="start"/>
+            </w:pPr>
+            <w:r>
+              <w:t>Reveals</w:t>
+            </w:r>
+          </w:p>
+        </w:tc>
+        <w:tc>
+          <w:tcPr>
+            <w:tcW w:w="111.70pt" w:type="dxa"/>
+          </w:tcPr>
+          <w:p>
+            <w:pPr>
+              <w:jc w:val="start"/>
+            </w:pPr>
+            <w:r>
+              <w:t>Direct Influencers</w:t>
+            </w:r>
+          </w:p>
+        </w:tc>
+        <w:tc>
+          <w:tcPr>
+            <w:tcW w:w="113.40pt" w:type="dxa"/>
+          </w:tcPr>
+          <w:p>
+            <w:pPr>
+              <w:jc w:val="start"/>
+            </w:pPr>
+            <w:r>
+              <w:t>Influence transformers and connectors</w:t>
+            </w:r>
+          </w:p>
+        </w:tc>
+        <w:tc>
+          <w:tcPr>
+            <w:tcW w:w="99.25pt" w:type="dxa"/>
+          </w:tcPr>
+          <w:p>
+            <w:pPr>
+              <w:jc w:val="start"/>
+            </w:pPr>
+            <w:r>
+              <w:t>Direct Influencers</w:t>
+            </w:r>
+          </w:p>
+        </w:tc>
+        <w:tc>
+          <w:tcPr>
+            <w:tcW w:w="134.65pt" w:type="dxa"/>
+          </w:tcPr>
+          <w:p>
+            <w:pPr>
+              <w:jc w:val="start"/>
+            </w:pPr>
+            <w:r>
+              <w:t>Influence transformers and connectors</w:t>
+            </w:r>
+          </w:p>
+        </w:tc>
+      </w:tr>
+      <w:tr>
+        <w:tc>
+          <w:tcPr>
+            <w:tcW w:w="65.25pt" w:type="dxa"/>
+          </w:tcPr>
+          <w:p>
+            <w:pPr>
+              <w:jc w:val="start"/>
+            </w:pPr>
+            <w:r>
+              <w:t>Favors</w:t>
+            </w:r>
+          </w:p>
+        </w:tc>
+        <w:tc>
+          <w:tcPr>
+            <w:tcW w:w="111.70pt" w:type="dxa"/>
+          </w:tcPr>
+          <w:p>
+            <w:pPr>
+              <w:jc w:val="start"/>
+            </w:pPr>
+            <w:r>
+              <w:t>Number of outgoing influence edges</w:t>
+            </w:r>
+          </w:p>
+        </w:tc>
+        <w:tc>
+          <w:tcPr>
+            <w:tcW w:w="113.40pt" w:type="dxa"/>
+          </w:tcPr>
+          <w:p>
+            <w:pPr>
+              <w:jc w:val="start"/>
+            </w:pPr>
+            <w:r>
+              <w:t>Users at the middle of a connected segment of the graph</w:t>
+            </w:r>
+          </w:p>
+        </w:tc>
+        <w:tc>
+          <w:tcPr>
+            <w:tcW w:w="99.25pt" w:type="dxa"/>
+          </w:tcPr>
+          <w:p>
+            <w:pPr>
+              <w:jc w:val="start"/>
+            </w:pPr>
+            <w:r>
+              <w:t>Number of outgoing influence edges</w:t>
+            </w:r>
+          </w:p>
+        </w:tc>
+        <w:tc>
+          <w:tcPr>
+            <w:tcW w:w="134.65pt" w:type="dxa"/>
+          </w:tcPr>
+          <w:p>
+            <w:pPr>
+              <w:jc w:val="start"/>
+            </w:pPr>
+            <w:r>
+              <w:t xml:space="preserve">Users at the </w:t>
+            </w:r>
+            <w:r>
+              <w:t>ends</w:t>
+            </w:r>
+            <w:r>
+              <w:t xml:space="preserve"> of a connected segment of the graph</w:t>
+            </w:r>
+          </w:p>
+        </w:tc>
+      </w:tr>
+      <w:tr>
+        <w:tc>
+          <w:tcPr>
+            <w:tcW w:w="65.25pt" w:type="dxa"/>
+          </w:tcPr>
+          <w:p>
+            <w:pPr>
+              <w:jc w:val="start"/>
+            </w:pPr>
+            <w:r>
+              <w:t>Simplicity</w:t>
+            </w:r>
+          </w:p>
+        </w:tc>
+        <w:tc>
+          <w:tcPr>
+            <w:tcW w:w="111.70pt" w:type="dxa"/>
+          </w:tcPr>
+          <w:p>
+            <w:pPr>
+              <w:jc w:val="start"/>
+            </w:pPr>
+            <w:r>
+              <w:t>Easy</w:t>
+            </w:r>
+          </w:p>
+        </w:tc>
+        <w:tc>
+          <w:tcPr>
+            <w:tcW w:w="113.40pt" w:type="dxa"/>
+          </w:tcPr>
+          <w:p>
+            <w:pPr>
+              <w:jc w:val="start"/>
+            </w:pPr>
+            <w:r>
+              <w:t>Medium</w:t>
+            </w:r>
+          </w:p>
+        </w:tc>
+        <w:tc>
+          <w:tcPr>
+            <w:tcW w:w="99.25pt" w:type="dxa"/>
+          </w:tcPr>
+          <w:p>
+            <w:pPr>
+              <w:jc w:val="start"/>
+            </w:pPr>
+            <w:r>
+              <w:t>High</w:t>
+            </w:r>
+          </w:p>
+        </w:tc>
+        <w:tc>
+          <w:tcPr>
+            <w:tcW w:w="134.65pt" w:type="dxa"/>
+          </w:tcPr>
+          <w:p>
+            <w:pPr>
+              <w:jc w:val="start"/>
+            </w:pPr>
+            <w:r>
+              <w:t>High</w:t>
+            </w:r>
+          </w:p>
+        </w:tc>
+      </w:tr>
+      <w:tr>
+        <w:tc>
+          <w:tcPr>
+            <w:tcW w:w="65.25pt" w:type="dxa"/>
+          </w:tcPr>
+          <w:p>
+            <w:pPr>
+              <w:jc w:val="start"/>
+            </w:pPr>
+            <w:r>
+              <w:t xml:space="preserve">Interpretation of results </w:t>
+            </w:r>
+          </w:p>
+        </w:tc>
+        <w:tc>
+          <w:tcPr>
+            <w:tcW w:w="111.70pt" w:type="dxa"/>
+          </w:tcPr>
+          <w:p>
+            <w:pPr>
+              <w:jc w:val="start"/>
+            </w:pPr>
+            <w:r>
+              <w:t>Easy</w:t>
+            </w:r>
+          </w:p>
+        </w:tc>
+        <w:tc>
+          <w:tcPr>
+            <w:tcW w:w="113.40pt" w:type="dxa"/>
+          </w:tcPr>
+          <w:p>
+            <w:pPr>
+              <w:jc w:val="start"/>
+            </w:pPr>
+            <w:r>
+              <w:t>Medium</w:t>
+            </w:r>
+          </w:p>
+        </w:tc>
+        <w:tc>
+          <w:tcPr>
+            <w:tcW w:w="99.25pt" w:type="dxa"/>
+          </w:tcPr>
+          <w:p>
+            <w:pPr>
+              <w:jc w:val="start"/>
+            </w:pPr>
+            <w:r>
+              <w:t>Difficult</w:t>
+            </w:r>
+          </w:p>
+        </w:tc>
+        <w:tc>
+          <w:tcPr>
+            <w:tcW w:w="134.65pt" w:type="dxa"/>
+          </w:tcPr>
+          <w:p>
+            <w:pPr>
+              <w:jc w:val="start"/>
+            </w:pPr>
+            <w:r>
+              <w:t>Difficult</w:t>
+            </w:r>
+          </w:p>
+        </w:tc>
+      </w:tr>
+      <w:tr>
+        <w:tc>
+          <w:tcPr>
+            <w:tcW w:w="65.25pt" w:type="dxa"/>
+          </w:tcPr>
+          <w:p>
+            <w:pPr>
+              <w:jc w:val="start"/>
+            </w:pPr>
+            <w:r>
+              <w:t>Running time</w:t>
+            </w:r>
+          </w:p>
+        </w:tc>
+        <w:tc>
+          <w:tcPr>
+            <w:tcW w:w="111.70pt" w:type="dxa"/>
+          </w:tcPr>
+          <w:p>
+            <w:pPr>
+              <w:jc w:val="start"/>
+            </w:pPr>
+            <w:r>
+              <w:t>Low, as it only requires one iteration over the edges in the graph.</w:t>
+            </w:r>
+          </w:p>
+        </w:tc>
+        <w:tc>
+          <w:tcPr>
+            <w:tcW w:w="113.40pt" w:type="dxa"/>
+          </w:tcPr>
+          <w:p>
+            <w:pPr>
+              <w:jc w:val="start"/>
+            </w:pPr>
+            <w:r>
+              <w:t>Medium, as graph traversal is needed to find the shortest path between every two nodes in the graph</w:t>
+            </w:r>
+          </w:p>
+        </w:tc>
+        <w:tc>
+          <w:tcPr>
+            <w:tcW w:w="99.25pt" w:type="dxa"/>
+          </w:tcPr>
+          <w:p>
+            <w:pPr>
+              <w:jc w:val="start"/>
+            </w:pPr>
+            <w:r>
+              <w:t xml:space="preserve">High, as it requires multiple iterations to achieve convergence </w:t>
+            </w:r>
+          </w:p>
+        </w:tc>
+        <w:tc>
+          <w:tcPr>
+            <w:tcW w:w="134.65pt" w:type="dxa"/>
+          </w:tcPr>
+          <w:p>
+            <w:pPr>
+              <w:jc w:val="start"/>
+            </w:pPr>
+            <w:r>
+              <w:t>High</w:t>
+            </w:r>
+            <w:r>
+              <w:t>,</w:t>
+            </w:r>
+            <w:r>
+              <w:t xml:space="preserve"> as it requires multiple iterations to achieve convergence</w:t>
+            </w:r>
+          </w:p>
+        </w:tc>
+      </w:tr>
+    </w:tbl>
+    <w:p>
+      <w:pPr>
+        <w:jc w:val="start"/>
+        <w:sectPr>
+          <w:type w:val="continuous"/>
+          <w:pgSz w:w="612pt" w:h="792pt" w:code="1"/>
+          <w:pgMar w:top="54pt" w:right="45.35pt" w:bottom="72pt" w:left="45.35pt" w:header="36pt" w:footer="36pt" w:gutter="0pt"/>
+          <w:cols w:space="18pt"/>
+          <w:docGrid w:linePitch="360"/>
+        </w:sectPr>
+      </w:pPr>
+    </w:p>
+    <w:p>
+      <w:pPr>
+        <w:jc w:val="start"/>
+      </w:pPr>
     </w:p>
     <w:p>
       <w:pPr>
@@ -14990,7 +16244,6 @@
           <w:color w:val="333333"/>
           <w:shd w:val="clear" w:color="auto" w:fill="FFFFFF"/>
         </w:rPr>
-        <w:lastRenderedPageBreak/>
         <w:t>[1]</w:t>
       </w:r>
       <w:r>
@@ -15086,14 +16339,7 @@
           <w:shd w:val="clear" w:color="auto" w:fill="FFFFFF"/>
         </w:rPr>
         <w:tab/>
-        <w:t xml:space="preserve">Balakrishnan, Athira &amp; Jones, Josette &amp; Idicula, Sumam &amp; Kulanthaivel, Anand &amp; Zhang, Enming. (2021). Annotating and detecting topics in </w:t>
-      </w:r>
-      <w:r>
-        <w:rPr>
-          <w:color w:val="333333"/>
-          <w:shd w:val="clear" w:color="auto" w:fill="FFFFFF"/>
-        </w:rPr>
-        <w:t>social media forum and modelling the annotation to derive directions-a case study. Journal of Big Data. 8. 10.1186/s40537-021-00429-7.</w:t>
+        <w:t>Balakrishnan, Athira &amp; Jones, Josette &amp; Idicula, Sumam &amp; Kulanthaivel, Anand &amp; Zhang, Enming. (2021). Annotating and detecting topics in social media forum and modelling the annotation to derive directions-a case study. Journal of Big Data. 8. 10.1186/s40537-021-00429-7.</w:t>
       </w:r>
     </w:p>
     <w:p>
@@ -15184,7 +16430,34 @@
           <w:szCs w:val="20"/>
           <w:lang w:eastAsia="x-none"/>
         </w:rPr>
-        <w:t xml:space="preserve">IEEE conference templates contain guidance text for composing and formatting conference papers. Please ensure that all template text is removed from your conference paper prior to submission to the conference. Failure to remove template text from your paper </w:t>
+        <w:t xml:space="preserve">IEEE conference templates contain guidance text for composing and formatting conference papers. Please </w:t>
+      </w:r>
+      <w:r>
+        <w:rPr>
+          <w:rFonts w:eastAsia="SimSun"/>
+          <w:b/>
+          <w:noProof w:val="0"/>
+          <w:color w:val="FF0000"/>
+          <w:spacing w:val="-1"/>
+          <w:sz w:val="20"/>
+          <w:szCs w:val="20"/>
+          <w:lang w:eastAsia="x-none"/>
+        </w:rPr>
+        <w:lastRenderedPageBreak/>
+        <w:t xml:space="preserve">ensure that all template text is removed from your conference paper prior to submission to the </w:t>
+      </w:r>
+      <w:r>
+        <w:rPr>
+          <w:rFonts w:eastAsia="SimSun"/>
+          <w:b/>
+          <w:noProof w:val="0"/>
+          <w:color w:val="FF0000"/>
+          <w:spacing w:val="-1"/>
+          <w:sz w:val="20"/>
+          <w:szCs w:val="20"/>
+          <w:lang w:eastAsia="x-none"/>
+        </w:rPr>
+        <w:t xml:space="preserve">conference. Failure to remove template text from your paper </w:t>
       </w:r>
       <w:r>
         <w:rPr>

</xml_diff>

<commit_message>
XIV.	CENTRALITY MEASURES VS. EDGE SCORE	- (DONE)
</commit_message>
<xml_diff>
--- a/docs/letter.docx
+++ b/docs/letter.docx
@@ -14262,14 +14262,8 @@
     <w:p>
       <w:pPr>
         <w:pStyle w:val="Overskrift1"/>
-        <w:rPr>
-          <w:highlight w:val="yellow"/>
-        </w:rPr>
-      </w:pPr>
-      <w:r>
-        <w:rPr>
-          <w:highlight w:val="yellow"/>
-        </w:rPr>
+      </w:pPr>
+      <w:r>
         <w:t>Introducing Centrality Measures</w:t>
       </w:r>
     </w:p>
@@ -14286,6 +14280,11 @@
           <w:lang w:val="en-US"/>
         </w:rPr>
         <w:tab/>
+      </w:r>
+      <w:r>
+        <w:rPr>
+          <w:lang w:val="en-US"/>
+        </w:rPr>
         <w:t xml:space="preserve">In search of identifying the top influential persons in a social graph, many techniques can be used to distinguish each user’s ability to influence others by assigning each person a certain rank based on his connections to </w:t>
       </w:r>
       <w:r>
@@ -15841,13 +15840,7 @@
               <w:jc w:val="start"/>
             </w:pPr>
             <w:r>
-              <w:t xml:space="preserve">Users at the </w:t>
-            </w:r>
-            <w:r>
-              <w:t>ends</w:t>
-            </w:r>
-            <w:r>
-              <w:t xml:space="preserve"> of a connected segment of the graph</w:t>
+              <w:t>Users at the ends of a connected segment of the graph</w:t>
             </w:r>
           </w:p>
         </w:tc>
@@ -16048,13 +16041,7 @@
               <w:jc w:val="start"/>
             </w:pPr>
             <w:r>
-              <w:t>High</w:t>
-            </w:r>
-            <w:r>
-              <w:t>,</w:t>
-            </w:r>
-            <w:r>
-              <w:t xml:space="preserve"> as it requires multiple iterations to achieve convergence</w:t>
+              <w:t>High, as it requires multiple iterations to achieve convergence</w:t>
             </w:r>
           </w:p>
         </w:tc>
@@ -16079,24 +16066,1580 @@
     </w:p>
     <w:p>
       <w:pPr>
-        <w:jc w:val="start"/>
-      </w:pPr>
-    </w:p>
-    <w:p>
-      <w:pPr>
         <w:pStyle w:val="Overskrift1"/>
+      </w:pPr>
+      <w:r>
+        <w:t xml:space="preserve"> </w:t>
+      </w:r>
+      <w:r>
+        <w:t>CENTRALITY MEASURES VS. EDGE SCORE</w:t>
+      </w:r>
+    </w:p>
+    <w:p>
+      <w:pPr>
+        <w:pStyle w:val="Brdtekst"/>
+        <w:ind w:firstLine="0pt"/>
+        <w:rPr>
+          <w:lang w:val="en-US"/>
+        </w:rPr>
+      </w:pPr>
+      <w:r>
+        <w:rPr>
+          <w:lang w:val="en-US"/>
+        </w:rPr>
+        <w:tab/>
+        <w:t xml:space="preserve">Now that we have applied some centrality measures on the user influence graph, </w:t>
+      </w:r>
+      <w:r>
+        <w:rPr>
+          <w:lang w:val="en-US"/>
+        </w:rPr>
+        <w:t xml:space="preserve">we can use the ranking results on each user in the graph to establish an understanding on which users are the most influential in the graph. </w:t>
+      </w:r>
+    </w:p>
+    <w:p>
+      <w:pPr>
+        <w:pStyle w:val="Brdtekst"/>
+        <w:ind w:firstLine="0pt"/>
+        <w:rPr>
+          <w:lang w:val="en-US"/>
+        </w:rPr>
+      </w:pPr>
+      <w:r>
+        <w:rPr>
+          <w:lang w:val="en-US"/>
+        </w:rPr>
+        <w:t>Before moving forward in analysis, it is important to highlight the similarities and differences between using the scores of outgoing influence edges from one node and using its centrality rank as a proof for its influence. Centrality measures are calculated on a larger scale than the scores on influence edges, as centrality measures either examine a group of connected nodes like a neighborhood in the graph which is the case of edge centrality, or it can take on the global scope of</w:t>
+      </w:r>
+      <w:r>
+        <w:rPr>
+          <w:lang w:val="en-US"/>
+        </w:rPr>
+        <w:t xml:space="preserve"> the </w:t>
+      </w:r>
+      <w:r>
+        <w:rPr>
+          <w:lang w:val="en-US"/>
+        </w:rPr>
+        <w:t xml:space="preserve">graph by examining possible paths in </w:t>
+      </w:r>
+      <w:r>
+        <w:rPr>
+          <w:lang w:val="en-US"/>
+        </w:rPr>
+        <w:t>it</w:t>
+      </w:r>
+      <w:r>
+        <w:rPr>
+          <w:lang w:val="en-US"/>
+        </w:rPr>
+        <w:t xml:space="preserve"> like the betweenness centrality. </w:t>
+      </w:r>
+      <w:r>
+        <w:rPr>
+          <w:lang w:val="en-US"/>
+        </w:rPr>
+        <w:t xml:space="preserve">Scores of edge influences on the other hand are more personal as they indicate the source and receiver of influence and how strong each influence is, but still not to forget that </w:t>
+      </w:r>
+      <w:proofErr w:type="gramStart"/>
+      <w:r>
+        <w:rPr>
+          <w:lang w:val="en-US"/>
+        </w:rPr>
+        <w:t>in order to</w:t>
+      </w:r>
+      <w:proofErr w:type="gramEnd"/>
+      <w:r>
+        <w:rPr>
+          <w:lang w:val="en-US"/>
+        </w:rPr>
+        <w:t xml:space="preserve"> include a certain user in the user influence graph, at least one interaction between users has to be registered.</w:t>
+      </w:r>
+    </w:p>
+    <w:p>
+      <w:pPr>
+        <w:pStyle w:val="Brdtekst"/>
+        <w:ind w:firstLine="0pt"/>
+        <w:rPr>
+          <w:lang w:val="en-US"/>
+        </w:rPr>
+      </w:pPr>
+      <w:r>
+        <w:rPr>
+          <w:lang w:val="en-US"/>
+        </w:rPr>
+        <w:t xml:space="preserve">This leaves us to wonder what to use </w:t>
+      </w:r>
+      <w:proofErr w:type="gramStart"/>
+      <w:r>
+        <w:rPr>
+          <w:lang w:val="en-US"/>
+        </w:rPr>
+        <w:t>in order to</w:t>
+      </w:r>
+      <w:proofErr w:type="gramEnd"/>
+      <w:r>
+        <w:rPr>
+          <w:lang w:val="en-US"/>
+        </w:rPr>
+        <w:t xml:space="preserve"> find a good influential user, the best answer is to combine the use of some or all of the available measurements to establish a decision, </w:t>
+      </w:r>
+      <w:r>
+        <w:rPr>
+          <w:lang w:val="en-US"/>
+        </w:rPr>
+        <w:t>without forgetting to evaluate the object of the analysis itself, i.e., if we wants to find the top influential users that helps spread influence throughout the network even though they are not necessary the source of this influence, then the betweenness and HITS Auth centrality measures should have a greater weight in the analysis, and on the hand if</w:t>
+      </w:r>
+      <w:r>
+        <w:rPr>
+          <w:lang w:val="en-US"/>
+        </w:rPr>
+        <w:t xml:space="preserve"> we would focus on the isolated user’s ability to directly influence others, than the outdegree and HITS Hub centrality would help draw a better picture.</w:t>
+      </w:r>
+    </w:p>
+    <w:p>
+      <w:pPr>
+        <w:pStyle w:val="Brdtekst"/>
+        <w:ind w:firstLine="0pt"/>
+        <w:rPr>
+          <w:lang w:val="en-US"/>
+        </w:rPr>
+      </w:pPr>
+      <w:r>
+        <w:rPr>
+          <w:lang w:val="en-US"/>
+        </w:rPr>
+        <w:t>At the same time, influence edges can be visualized in any intuitive form like edge thickness or color to enable analyzers to easily point out the area where the highest scores of influences occur. And then look at the centrality ranks to make a stronger decision about which users are to be elected as the most influential users between others.</w:t>
+      </w:r>
+    </w:p>
+    <w:p>
+      <w:pPr>
+        <w:pStyle w:val="Brdtekst"/>
+        <w:ind w:firstLine="0pt"/>
+        <w:rPr>
+          <w:lang w:val="en-US"/>
+        </w:rPr>
+      </w:pPr>
+      <w:r>
         <w:rPr>
           <w:highlight w:val="yellow"/>
-        </w:rPr>
-      </w:pPr>
-      <w:r>
+          <w:lang w:val="en-US"/>
+        </w:rPr>
+        <w:t xml:space="preserve">An example scenario is given in </w:t>
+      </w:r>
+      <w:proofErr w:type="gramStart"/>
+      <w:r>
+        <w:rPr>
+          <w:highlight w:val="yellow"/>
+          <w:lang w:val="en-US"/>
+        </w:rPr>
+        <w:t>figure ?</w:t>
+      </w:r>
+      <w:proofErr w:type="gramEnd"/>
+      <w:r>
+        <w:rPr>
+          <w:highlight w:val="yellow"/>
+          <w:lang w:val="en-US"/>
+        </w:rPr>
+        <w:t xml:space="preserve"> below</w:t>
+      </w:r>
+      <w:r>
+        <w:rPr>
+          <w:lang w:val="en-US"/>
+        </w:rPr>
+        <w:t xml:space="preserve"> based on crawling the top 3 new submissions of the selected subreddits (</w:t>
+      </w:r>
+      <w:proofErr w:type="spellStart"/>
+      <w:r>
+        <w:rPr>
+          <w:lang w:val="en-US"/>
+        </w:rPr>
+        <w:t>worldnews</w:t>
+      </w:r>
+      <w:proofErr w:type="spellEnd"/>
+      <w:r>
+        <w:rPr>
+          <w:lang w:val="en-US"/>
+        </w:rPr>
+        <w:t>, Finance, NBA, Cinema and research) where influence edges of high total</w:t>
+      </w:r>
+      <w:r>
+        <w:rPr>
+          <w:lang w:val="en-US"/>
+        </w:rPr>
         <w:t xml:space="preserve"> </w:t>
       </w:r>
       <w:r>
         <w:rPr>
+          <w:lang w:val="en-US"/>
+        </w:rPr>
+        <w:t>score</w:t>
+      </w:r>
+      <w:r>
+        <w:rPr>
+          <w:lang w:val="en-US"/>
+        </w:rPr>
+        <w:t xml:space="preserve"> (i.e. the sum of interaction, upvotes and activity scores)</w:t>
+      </w:r>
+      <w:r>
+        <w:rPr>
+          <w:lang w:val="en-US"/>
+        </w:rPr>
+        <w:t xml:space="preserve"> are thicker than those with lower total scores</w:t>
+      </w:r>
+      <w:r>
+        <w:rPr>
+          <w:lang w:val="en-US"/>
+        </w:rPr>
+        <w:t>, while in the same graph, larger user nodes and less color transparency indicate a higher centrality rank.</w:t>
+      </w:r>
+    </w:p>
+    <w:p>
+      <w:pPr>
+        <w:pStyle w:val="Brdtekst"/>
+        <w:ind w:firstLine="0pt"/>
+        <w:rPr>
+          <w:lang w:val="en-US"/>
+        </w:rPr>
+      </w:pPr>
+    </w:p>
+    <w:p>
+      <w:pPr>
+        <w:pStyle w:val="Brdtekst"/>
+        <w:ind w:firstLine="0pt"/>
+        <w:rPr>
+          <w:lang w:val="en-US"/>
+        </w:rPr>
+      </w:pPr>
+    </w:p>
+    <w:p>
+      <w:pPr>
+        <w:pStyle w:val="Brdtekst"/>
+        <w:ind w:firstLine="0pt"/>
+        <w:rPr>
+          <w:lang w:val="en-US"/>
+        </w:rPr>
+        <w:sectPr>
+          <w:type w:val="continuous"/>
+          <w:pgSz w:w="612pt" w:h="792pt" w:code="1"/>
+          <w:pgMar w:top="54pt" w:right="45.35pt" w:bottom="72pt" w:left="45.35pt" w:header="36pt" w:footer="36pt" w:gutter="0pt"/>
+          <w:cols w:num="2" w:space="18pt"/>
+          <w:docGrid w:linePitch="360"/>
+        </w:sectPr>
+      </w:pPr>
+    </w:p>
+    <w:p>
+      <w:pPr>
+        <w:pStyle w:val="Brdtekst"/>
+        <w:ind w:firstLine="0pt"/>
+        <w:rPr>
+          <w:lang w:val="en-US"/>
+        </w:rPr>
+        <w:sectPr>
+          <w:type w:val="continuous"/>
+          <w:pgSz w:w="612pt" w:h="792pt" w:code="1"/>
+          <w:pgMar w:top="54pt" w:right="45.35pt" w:bottom="72pt" w:left="45.35pt" w:header="36pt" w:footer="36pt" w:gutter="0pt"/>
+          <w:cols w:space="18pt"/>
+          <w:docGrid w:linePitch="360"/>
+        </w:sectPr>
+      </w:pPr>
+      <w:r>
+        <w:rPr>
+          <w:noProof/>
+          <w:lang w:val="en-US"/>
+        </w:rPr>
+        <w:lastRenderedPageBreak/>
+        <w:drawing>
+          <wp:inline distT="0" distB="0" distL="0" distR="0" wp14:anchorId="3493E1A3" wp14:editId="0C15A9B2">
+            <wp:extent cx="6612255" cy="8273491"/>
+            <wp:effectExtent l="0" t="0" r="0" b="0"/>
+            <wp:docPr id="20" name="Bilde 20" descr="Et bilde som inneholder kart&#10;&#10;Automatisk generert beskrivelse"/>
+            <wp:cNvGraphicFramePr>
+              <a:graphicFrameLocks xmlns:a="http://purl.oclc.org/ooxml/drawingml/main" noChangeAspect="1"/>
+            </wp:cNvGraphicFramePr>
+            <a:graphic xmlns:a="http://purl.oclc.org/ooxml/drawingml/main">
+              <a:graphicData uri="http://purl.oclc.org/ooxml/drawingml/picture">
+                <pic:pic xmlns:pic="http://purl.oclc.org/ooxml/drawingml/picture">
+                  <pic:nvPicPr>
+                    <pic:cNvPr id="20" name="Bilde 20" descr="Et bilde som inneholder kart&#10;&#10;Automatisk generert beskrivelse"/>
+                    <pic:cNvPicPr/>
+                  </pic:nvPicPr>
+                  <pic:blipFill>
+                    <a:blip r:embed="rId22" cstate="print">
+                      <a:extLst>
+                        <a:ext uri="{28A0092B-C50C-407E-A947-70E740481C1C}">
+                          <a14:useLocalDpi xmlns:a14="http://schemas.microsoft.com/office/drawing/2010/main" val="0"/>
+                        </a:ext>
+                      </a:extLst>
+                    </a:blip>
+                    <a:stretch>
+                      <a:fillRect/>
+                    </a:stretch>
+                  </pic:blipFill>
+                  <pic:spPr>
+                    <a:xfrm>
+                      <a:off x="0" y="0"/>
+                      <a:ext cx="6646868" cy="8316800"/>
+                    </a:xfrm>
+                    <a:prstGeom prst="rect">
+                      <a:avLst/>
+                    </a:prstGeom>
+                  </pic:spPr>
+                </pic:pic>
+              </a:graphicData>
+            </a:graphic>
+          </wp:inline>
+        </w:drawing>
+      </w:r>
+    </w:p>
+    <w:p>
+      <w:pPr>
+        <w:pStyle w:val="Brdtekst"/>
+        <w:ind w:firstLine="0pt"/>
+        <w:rPr>
+          <w:lang w:val="en-US"/>
+        </w:rPr>
+      </w:pPr>
+      <w:r>
+        <w:rPr>
+          <w:lang w:val="en-US"/>
+        </w:rPr>
+        <w:lastRenderedPageBreak/>
+        <w:t>In the top right graph using the degree centrality to rank users</w:t>
+      </w:r>
+      <w:r>
+        <w:rPr>
+          <w:lang w:val="en-US"/>
+        </w:rPr>
+        <w:t xml:space="preserve">, </w:t>
+      </w:r>
+      <w:r>
+        <w:rPr>
+          <w:lang w:val="en-US"/>
+        </w:rPr>
+        <w:t>the top ranked user does not really have any strong influence compared to the second top ranked, this is because we are using the unweighted version of outdegree centrality because we wish to relax the weight of influence and focus on the users position in the user influence graph. The same results are also reflected on the graph og HITS hub centrality but with greater separation between highly ranked nodes and those with lower centrality values.</w:t>
+      </w:r>
+    </w:p>
+    <w:p>
+      <w:pPr>
+        <w:pStyle w:val="Brdtekst"/>
+        <w:ind w:firstLine="0pt"/>
+        <w:rPr>
+          <w:lang w:val="en-US"/>
+        </w:rPr>
+      </w:pPr>
+      <w:r>
+        <w:rPr>
+          <w:lang w:val="en-US"/>
+        </w:rPr>
+        <w:t xml:space="preserve">On the other side, the top left graph uses betweenness centrality and as expected it has a tendency to </w:t>
+      </w:r>
+      <w:r>
+        <w:rPr>
+          <w:lang w:val="en-US"/>
+        </w:rPr>
+        <w:t xml:space="preserve">give a higher centrality </w:t>
+      </w:r>
+      <w:r>
+        <w:rPr>
+          <w:lang w:val="en-US"/>
+        </w:rPr>
+        <w:t>scores</w:t>
+      </w:r>
+      <w:r>
+        <w:rPr>
+          <w:lang w:val="en-US"/>
+        </w:rPr>
+        <w:t xml:space="preserve"> </w:t>
+      </w:r>
+      <w:r>
+        <w:rPr>
+          <w:lang w:val="en-US"/>
+        </w:rPr>
+        <w:t>to those users who are able to connect other remote users in a shortest path, this is however not the case for graph using the HITS Auth ranking method, as users at the end of an influence path tends to gain a stronger rank, which is good if we are trying to find the most influential users in the user influence graph.</w:t>
+      </w:r>
+    </w:p>
+    <w:p>
+      <w:pPr>
+        <w:jc w:val="both"/>
+      </w:pPr>
+      <w:r>
+        <w:rPr>
           <w:highlight w:val="yellow"/>
         </w:rPr>
-        <w:t>CENTRALITY MEASURES VS. EDGE SCORE</w:t>
+        <w:t>The table below shows the rank of the top</w:t>
+      </w:r>
+      <w:r>
+        <w:rPr>
+          <w:highlight w:val="yellow"/>
+        </w:rPr>
+        <w:t xml:space="preserve"> </w:t>
+      </w:r>
+      <w:r>
+        <w:rPr>
+          <w:highlight w:val="yellow"/>
+        </w:rPr>
+        <w:t xml:space="preserve">3 </w:t>
+      </w:r>
+      <w:r>
+        <w:rPr>
+          <w:highlight w:val="yellow"/>
+        </w:rPr>
+        <w:t xml:space="preserve">most distinguished or visible </w:t>
+      </w:r>
+      <w:r>
+        <w:rPr>
+          <w:highlight w:val="yellow"/>
+        </w:rPr>
+        <w:t xml:space="preserve">users of the 4 graphs in </w:t>
+      </w:r>
+      <w:proofErr w:type="gramStart"/>
+      <w:r>
+        <w:rPr>
+          <w:highlight w:val="yellow"/>
+        </w:rPr>
+        <w:t>figure ?</w:t>
+      </w:r>
+      <w:proofErr w:type="gramEnd"/>
+      <w:r>
+        <w:rPr>
+          <w:highlight w:val="yellow"/>
+        </w:rPr>
+        <w:t xml:space="preserve"> above</w:t>
+      </w:r>
+    </w:p>
+    <w:p>
+      <w:pPr>
+        <w:jc w:val="both"/>
+      </w:pPr>
+    </w:p>
+    <w:p>
+      <w:pPr>
+        <w:jc w:val="both"/>
+      </w:pPr>
+    </w:p>
+    <w:p>
+      <w:pPr>
+        <w:jc w:val="both"/>
+      </w:pPr>
+    </w:p>
+    <w:p>
+      <w:pPr>
+        <w:jc w:val="both"/>
+        <w:sectPr>
+          <w:type w:val="continuous"/>
+          <w:pgSz w:w="612pt" w:h="792pt" w:code="1"/>
+          <w:pgMar w:top="54pt" w:right="45.35pt" w:bottom="72pt" w:left="45.35pt" w:header="36pt" w:footer="36pt" w:gutter="0pt"/>
+          <w:cols w:num="2" w:space="18pt"/>
+          <w:docGrid w:linePitch="360"/>
+        </w:sectPr>
+      </w:pPr>
+    </w:p>
+    <w:tbl>
+      <w:tblPr>
+        <w:tblStyle w:val="Tabellrutenett"/>
+        <w:tblW w:w="524.25pt" w:type="dxa"/>
+        <w:tblLook w:firstRow="1" w:lastRow="0" w:firstColumn="1" w:lastColumn="0" w:noHBand="0" w:noVBand="1"/>
+      </w:tblPr>
+      <w:tblGrid>
+        <w:gridCol w:w="1004"/>
+        <w:gridCol w:w="2252"/>
+        <w:gridCol w:w="2126"/>
+        <w:gridCol w:w="2551"/>
+        <w:gridCol w:w="2552"/>
+      </w:tblGrid>
+      <w:tr>
+        <w:tc>
+          <w:tcPr>
+            <w:tcW w:w="50.20pt" w:type="dxa"/>
+          </w:tcPr>
+          <w:p>
+            <w:pPr>
+              <w:jc w:val="both"/>
+            </w:pPr>
+            <w:r>
+              <w:t>Rank</w:t>
+            </w:r>
+          </w:p>
+        </w:tc>
+        <w:tc>
+          <w:tcPr>
+            <w:tcW w:w="112.60pt" w:type="dxa"/>
+          </w:tcPr>
+          <w:p>
+            <w:pPr>
+              <w:jc w:val="both"/>
+            </w:pPr>
+            <w:r>
+              <w:t>Outdegree</w:t>
+            </w:r>
+          </w:p>
+        </w:tc>
+        <w:tc>
+          <w:tcPr>
+            <w:tcW w:w="106.30pt" w:type="dxa"/>
+          </w:tcPr>
+          <w:p>
+            <w:pPr>
+              <w:jc w:val="both"/>
+            </w:pPr>
+            <w:r>
+              <w:t>HITS Hub</w:t>
+            </w:r>
+          </w:p>
+        </w:tc>
+        <w:tc>
+          <w:tcPr>
+            <w:tcW w:w="127.55pt" w:type="dxa"/>
+          </w:tcPr>
+          <w:p>
+            <w:pPr>
+              <w:jc w:val="both"/>
+            </w:pPr>
+            <w:r>
+              <w:t>Betweenness</w:t>
+            </w:r>
+          </w:p>
+        </w:tc>
+        <w:tc>
+          <w:tcPr>
+            <w:tcW w:w="127.60pt" w:type="dxa"/>
+          </w:tcPr>
+          <w:p>
+            <w:pPr>
+              <w:jc w:val="both"/>
+            </w:pPr>
+            <w:r>
+              <w:t>HITS Auth</w:t>
+            </w:r>
+          </w:p>
+        </w:tc>
+      </w:tr>
+      <w:tr>
+        <w:tc>
+          <w:tcPr>
+            <w:tcW w:w="50.20pt" w:type="dxa"/>
+            <w:vMerge w:val="restart"/>
+          </w:tcPr>
+          <w:p>
+            <w:pPr>
+              <w:jc w:val="both"/>
+            </w:pPr>
+            <w:r>
+              <w:t>1</w:t>
+            </w:r>
+          </w:p>
+        </w:tc>
+        <w:tc>
+          <w:tcPr>
+            <w:tcW w:w="112.60pt" w:type="dxa"/>
+            <w:vMerge w:val="restart"/>
+            <w:shd w:val="clear" w:color="auto" w:fill="E2EFD9" w:themeFill="accent6" w:themeFillTint="33"/>
+          </w:tcPr>
+          <w:p>
+            <w:pPr>
+              <w:jc w:val="both"/>
+            </w:pPr>
+            <w:proofErr w:type="spellStart"/>
+            <w:r>
+              <w:t>L</w:t>
+            </w:r>
+            <w:r>
+              <w:t>ilballie</w:t>
+            </w:r>
+            <w:proofErr w:type="spellEnd"/>
+          </w:p>
+        </w:tc>
+        <w:tc>
+          <w:tcPr>
+            <w:tcW w:w="106.30pt" w:type="dxa"/>
+            <w:vMerge w:val="restart"/>
+            <w:shd w:val="clear" w:color="auto" w:fill="E2EFD9" w:themeFill="accent6" w:themeFillTint="33"/>
+          </w:tcPr>
+          <w:p>
+            <w:pPr>
+              <w:jc w:val="both"/>
+            </w:pPr>
+            <w:proofErr w:type="spellStart"/>
+            <w:r>
+              <w:t>L</w:t>
+            </w:r>
+            <w:r>
+              <w:t>ilballie</w:t>
+            </w:r>
+            <w:proofErr w:type="spellEnd"/>
+          </w:p>
+        </w:tc>
+        <w:tc>
+          <w:tcPr>
+            <w:tcW w:w="127.55pt" w:type="dxa"/>
+            <w:vMerge w:val="restart"/>
+            <w:shd w:val="clear" w:color="auto" w:fill="auto"/>
+          </w:tcPr>
+          <w:p>
+            <w:pPr>
+              <w:jc w:val="both"/>
+            </w:pPr>
+            <w:proofErr w:type="spellStart"/>
+            <w:r>
+              <w:t>VomitingVegan</w:t>
+            </w:r>
+            <w:proofErr w:type="spellEnd"/>
+          </w:p>
+        </w:tc>
+        <w:tc>
+          <w:tcPr>
+            <w:tcW w:w="127.60pt" w:type="dxa"/>
+          </w:tcPr>
+          <w:p>
+            <w:pPr>
+              <w:jc w:val="both"/>
+            </w:pPr>
+            <w:proofErr w:type="spellStart"/>
+            <w:r>
+              <w:t>N</w:t>
+            </w:r>
+            <w:r>
+              <w:t>ahs</w:t>
+            </w:r>
+            <w:proofErr w:type="spellEnd"/>
+          </w:p>
+        </w:tc>
+      </w:tr>
+      <w:tr>
+        <w:tc>
+          <w:tcPr>
+            <w:tcW w:w="50.20pt" w:type="dxa"/>
+            <w:vMerge/>
+          </w:tcPr>
+          <w:p>
+            <w:pPr>
+              <w:jc w:val="both"/>
+            </w:pPr>
+          </w:p>
+        </w:tc>
+        <w:tc>
+          <w:tcPr>
+            <w:tcW w:w="112.60pt" w:type="dxa"/>
+            <w:vMerge/>
+            <w:shd w:val="clear" w:color="auto" w:fill="E2EFD9" w:themeFill="accent6" w:themeFillTint="33"/>
+          </w:tcPr>
+          <w:p>
+            <w:pPr>
+              <w:jc w:val="both"/>
+            </w:pPr>
+          </w:p>
+        </w:tc>
+        <w:tc>
+          <w:tcPr>
+            <w:tcW w:w="106.30pt" w:type="dxa"/>
+            <w:vMerge/>
+            <w:shd w:val="clear" w:color="auto" w:fill="E2EFD9" w:themeFill="accent6" w:themeFillTint="33"/>
+          </w:tcPr>
+          <w:p>
+            <w:pPr>
+              <w:jc w:val="both"/>
+            </w:pPr>
+          </w:p>
+        </w:tc>
+        <w:tc>
+          <w:tcPr>
+            <w:tcW w:w="127.55pt" w:type="dxa"/>
+            <w:vMerge/>
+            <w:shd w:val="clear" w:color="auto" w:fill="auto"/>
+          </w:tcPr>
+          <w:p>
+            <w:pPr>
+              <w:jc w:val="both"/>
+            </w:pPr>
+          </w:p>
+        </w:tc>
+        <w:tc>
+          <w:tcPr>
+            <w:tcW w:w="127.60pt" w:type="dxa"/>
+          </w:tcPr>
+          <w:p>
+            <w:pPr>
+              <w:jc w:val="both"/>
+            </w:pPr>
+            <w:proofErr w:type="spellStart"/>
+            <w:r>
+              <w:t>SqueamishDragon</w:t>
+            </w:r>
+            <w:proofErr w:type="spellEnd"/>
+          </w:p>
+        </w:tc>
+      </w:tr>
+      <w:tr>
+        <w:tc>
+          <w:tcPr>
+            <w:tcW w:w="50.20pt" w:type="dxa"/>
+            <w:vMerge/>
+          </w:tcPr>
+          <w:p>
+            <w:pPr>
+              <w:jc w:val="both"/>
+            </w:pPr>
+          </w:p>
+        </w:tc>
+        <w:tc>
+          <w:tcPr>
+            <w:tcW w:w="112.60pt" w:type="dxa"/>
+            <w:vMerge/>
+            <w:shd w:val="clear" w:color="auto" w:fill="E2EFD9" w:themeFill="accent6" w:themeFillTint="33"/>
+          </w:tcPr>
+          <w:p>
+            <w:pPr>
+              <w:jc w:val="both"/>
+            </w:pPr>
+          </w:p>
+        </w:tc>
+        <w:tc>
+          <w:tcPr>
+            <w:tcW w:w="106.30pt" w:type="dxa"/>
+            <w:vMerge/>
+            <w:shd w:val="clear" w:color="auto" w:fill="E2EFD9" w:themeFill="accent6" w:themeFillTint="33"/>
+          </w:tcPr>
+          <w:p>
+            <w:pPr>
+              <w:jc w:val="both"/>
+            </w:pPr>
+          </w:p>
+        </w:tc>
+        <w:tc>
+          <w:tcPr>
+            <w:tcW w:w="127.55pt" w:type="dxa"/>
+            <w:vMerge/>
+            <w:shd w:val="clear" w:color="auto" w:fill="auto"/>
+          </w:tcPr>
+          <w:p>
+            <w:pPr>
+              <w:jc w:val="both"/>
+            </w:pPr>
+          </w:p>
+        </w:tc>
+        <w:tc>
+          <w:tcPr>
+            <w:tcW w:w="127.60pt" w:type="dxa"/>
+          </w:tcPr>
+          <w:p>
+            <w:pPr>
+              <w:jc w:val="both"/>
+            </w:pPr>
+            <w:proofErr w:type="spellStart"/>
+            <w:r>
+              <w:t>LeBron_Jarnes</w:t>
+            </w:r>
+            <w:proofErr w:type="spellEnd"/>
+          </w:p>
+        </w:tc>
+      </w:tr>
+      <w:tr>
+        <w:tc>
+          <w:tcPr>
+            <w:tcW w:w="50.20pt" w:type="dxa"/>
+            <w:vMerge/>
+          </w:tcPr>
+          <w:p>
+            <w:pPr>
+              <w:jc w:val="both"/>
+            </w:pPr>
+          </w:p>
+        </w:tc>
+        <w:tc>
+          <w:tcPr>
+            <w:tcW w:w="112.60pt" w:type="dxa"/>
+            <w:vMerge/>
+            <w:shd w:val="clear" w:color="auto" w:fill="E2EFD9" w:themeFill="accent6" w:themeFillTint="33"/>
+          </w:tcPr>
+          <w:p>
+            <w:pPr>
+              <w:jc w:val="both"/>
+            </w:pPr>
+          </w:p>
+        </w:tc>
+        <w:tc>
+          <w:tcPr>
+            <w:tcW w:w="106.30pt" w:type="dxa"/>
+            <w:vMerge/>
+            <w:shd w:val="clear" w:color="auto" w:fill="E2EFD9" w:themeFill="accent6" w:themeFillTint="33"/>
+          </w:tcPr>
+          <w:p>
+            <w:pPr>
+              <w:jc w:val="both"/>
+            </w:pPr>
+          </w:p>
+        </w:tc>
+        <w:tc>
+          <w:tcPr>
+            <w:tcW w:w="127.55pt" w:type="dxa"/>
+            <w:vMerge/>
+            <w:shd w:val="clear" w:color="auto" w:fill="auto"/>
+          </w:tcPr>
+          <w:p>
+            <w:pPr>
+              <w:jc w:val="both"/>
+            </w:pPr>
+          </w:p>
+        </w:tc>
+        <w:tc>
+          <w:tcPr>
+            <w:tcW w:w="127.60pt" w:type="dxa"/>
+          </w:tcPr>
+          <w:p>
+            <w:pPr>
+              <w:jc w:val="both"/>
+            </w:pPr>
+            <w:proofErr w:type="spellStart"/>
+            <w:r>
+              <w:t>HQuasar</w:t>
+            </w:r>
+            <w:proofErr w:type="spellEnd"/>
+          </w:p>
+        </w:tc>
+      </w:tr>
+      <w:tr>
+        <w:tc>
+          <w:tcPr>
+            <w:tcW w:w="50.20pt" w:type="dxa"/>
+            <w:vMerge/>
+          </w:tcPr>
+          <w:p>
+            <w:pPr>
+              <w:jc w:val="both"/>
+            </w:pPr>
+          </w:p>
+        </w:tc>
+        <w:tc>
+          <w:tcPr>
+            <w:tcW w:w="112.60pt" w:type="dxa"/>
+            <w:vMerge/>
+            <w:shd w:val="clear" w:color="auto" w:fill="E2EFD9" w:themeFill="accent6" w:themeFillTint="33"/>
+          </w:tcPr>
+          <w:p>
+            <w:pPr>
+              <w:jc w:val="both"/>
+            </w:pPr>
+          </w:p>
+        </w:tc>
+        <w:tc>
+          <w:tcPr>
+            <w:tcW w:w="106.30pt" w:type="dxa"/>
+            <w:vMerge/>
+            <w:shd w:val="clear" w:color="auto" w:fill="E2EFD9" w:themeFill="accent6" w:themeFillTint="33"/>
+          </w:tcPr>
+          <w:p>
+            <w:pPr>
+              <w:jc w:val="both"/>
+            </w:pPr>
+          </w:p>
+        </w:tc>
+        <w:tc>
+          <w:tcPr>
+            <w:tcW w:w="127.55pt" w:type="dxa"/>
+            <w:vMerge/>
+            <w:shd w:val="clear" w:color="auto" w:fill="auto"/>
+          </w:tcPr>
+          <w:p>
+            <w:pPr>
+              <w:jc w:val="both"/>
+            </w:pPr>
+          </w:p>
+        </w:tc>
+        <w:tc>
+          <w:tcPr>
+            <w:tcW w:w="127.60pt" w:type="dxa"/>
+          </w:tcPr>
+          <w:p>
+            <w:pPr>
+              <w:jc w:val="both"/>
+            </w:pPr>
+            <w:r>
+              <w:t>babaisme26</w:t>
+            </w:r>
+          </w:p>
+        </w:tc>
+      </w:tr>
+      <w:tr>
+        <w:tc>
+          <w:tcPr>
+            <w:tcW w:w="50.20pt" w:type="dxa"/>
+            <w:vMerge/>
+          </w:tcPr>
+          <w:p>
+            <w:pPr>
+              <w:jc w:val="both"/>
+            </w:pPr>
+          </w:p>
+        </w:tc>
+        <w:tc>
+          <w:tcPr>
+            <w:tcW w:w="112.60pt" w:type="dxa"/>
+            <w:vMerge/>
+            <w:shd w:val="clear" w:color="auto" w:fill="E2EFD9" w:themeFill="accent6" w:themeFillTint="33"/>
+          </w:tcPr>
+          <w:p>
+            <w:pPr>
+              <w:jc w:val="both"/>
+            </w:pPr>
+          </w:p>
+        </w:tc>
+        <w:tc>
+          <w:tcPr>
+            <w:tcW w:w="106.30pt" w:type="dxa"/>
+            <w:vMerge/>
+            <w:shd w:val="clear" w:color="auto" w:fill="E2EFD9" w:themeFill="accent6" w:themeFillTint="33"/>
+          </w:tcPr>
+          <w:p>
+            <w:pPr>
+              <w:jc w:val="both"/>
+            </w:pPr>
+          </w:p>
+        </w:tc>
+        <w:tc>
+          <w:tcPr>
+            <w:tcW w:w="127.55pt" w:type="dxa"/>
+            <w:vMerge/>
+            <w:shd w:val="clear" w:color="auto" w:fill="auto"/>
+          </w:tcPr>
+          <w:p>
+            <w:pPr>
+              <w:jc w:val="both"/>
+            </w:pPr>
+          </w:p>
+        </w:tc>
+        <w:tc>
+          <w:tcPr>
+            <w:tcW w:w="127.60pt" w:type="dxa"/>
+          </w:tcPr>
+          <w:p>
+            <w:pPr>
+              <w:jc w:val="both"/>
+            </w:pPr>
+            <w:proofErr w:type="spellStart"/>
+            <w:r>
+              <w:t>Damebestpg</w:t>
+            </w:r>
+            <w:proofErr w:type="spellEnd"/>
+          </w:p>
+        </w:tc>
+      </w:tr>
+      <w:tr>
+        <w:tc>
+          <w:tcPr>
+            <w:tcW w:w="50.20pt" w:type="dxa"/>
+            <w:vMerge/>
+          </w:tcPr>
+          <w:p>
+            <w:pPr>
+              <w:jc w:val="both"/>
+            </w:pPr>
+          </w:p>
+        </w:tc>
+        <w:tc>
+          <w:tcPr>
+            <w:tcW w:w="112.60pt" w:type="dxa"/>
+            <w:vMerge/>
+            <w:shd w:val="clear" w:color="auto" w:fill="E2EFD9" w:themeFill="accent6" w:themeFillTint="33"/>
+          </w:tcPr>
+          <w:p>
+            <w:pPr>
+              <w:jc w:val="both"/>
+            </w:pPr>
+          </w:p>
+        </w:tc>
+        <w:tc>
+          <w:tcPr>
+            <w:tcW w:w="106.30pt" w:type="dxa"/>
+            <w:vMerge/>
+            <w:shd w:val="clear" w:color="auto" w:fill="E2EFD9" w:themeFill="accent6" w:themeFillTint="33"/>
+          </w:tcPr>
+          <w:p>
+            <w:pPr>
+              <w:jc w:val="both"/>
+            </w:pPr>
+          </w:p>
+        </w:tc>
+        <w:tc>
+          <w:tcPr>
+            <w:tcW w:w="127.55pt" w:type="dxa"/>
+            <w:vMerge/>
+            <w:shd w:val="clear" w:color="auto" w:fill="auto"/>
+          </w:tcPr>
+          <w:p>
+            <w:pPr>
+              <w:jc w:val="both"/>
+            </w:pPr>
+          </w:p>
+        </w:tc>
+        <w:tc>
+          <w:tcPr>
+            <w:tcW w:w="127.60pt" w:type="dxa"/>
+          </w:tcPr>
+          <w:p>
+            <w:pPr>
+              <w:jc w:val="both"/>
+            </w:pPr>
+            <w:proofErr w:type="spellStart"/>
+            <w:r>
+              <w:t>DeArmani_DeBooker</w:t>
+            </w:r>
+            <w:proofErr w:type="spellEnd"/>
+          </w:p>
+        </w:tc>
+      </w:tr>
+      <w:tr>
+        <w:tc>
+          <w:tcPr>
+            <w:tcW w:w="524.25pt" w:type="dxa"/>
+            <w:gridSpan w:val="5"/>
+          </w:tcPr>
+          <w:p>
+            <w:pPr>
+              <w:jc w:val="both"/>
+            </w:pPr>
+          </w:p>
+        </w:tc>
+      </w:tr>
+      <w:tr>
+        <w:tc>
+          <w:tcPr>
+            <w:tcW w:w="50.20pt" w:type="dxa"/>
+          </w:tcPr>
+          <w:p>
+            <w:pPr>
+              <w:jc w:val="both"/>
+            </w:pPr>
+            <w:r>
+              <w:t>2</w:t>
+            </w:r>
+          </w:p>
+        </w:tc>
+        <w:tc>
+          <w:tcPr>
+            <w:tcW w:w="112.60pt" w:type="dxa"/>
+            <w:shd w:val="clear" w:color="auto" w:fill="D9E2F3" w:themeFill="accent5" w:themeFillTint="33"/>
+          </w:tcPr>
+          <w:p>
+            <w:pPr>
+              <w:jc w:val="both"/>
+            </w:pPr>
+            <w:proofErr w:type="spellStart"/>
+            <w:r>
+              <w:t>BikkaZz</w:t>
+            </w:r>
+            <w:proofErr w:type="spellEnd"/>
+          </w:p>
+        </w:tc>
+        <w:tc>
+          <w:tcPr>
+            <w:tcW w:w="106.30pt" w:type="dxa"/>
+            <w:shd w:val="clear" w:color="auto" w:fill="D9E2F3" w:themeFill="accent5" w:themeFillTint="33"/>
+          </w:tcPr>
+          <w:p>
+            <w:pPr>
+              <w:jc w:val="both"/>
+            </w:pPr>
+            <w:proofErr w:type="spellStart"/>
+            <w:r>
+              <w:t>BikkaZz</w:t>
+            </w:r>
+            <w:proofErr w:type="spellEnd"/>
+          </w:p>
+        </w:tc>
+        <w:tc>
+          <w:tcPr>
+            <w:tcW w:w="127.55pt" w:type="dxa"/>
+          </w:tcPr>
+          <w:p>
+            <w:pPr>
+              <w:jc w:val="both"/>
+            </w:pPr>
+            <w:r>
+              <w:t>Comfortable_Invite94</w:t>
+            </w:r>
+          </w:p>
+        </w:tc>
+        <w:tc>
+          <w:tcPr>
+            <w:tcW w:w="127.60pt" w:type="dxa"/>
+            <w:shd w:val="clear" w:color="auto" w:fill="FBE4D5" w:themeFill="accent2" w:themeFillTint="33"/>
+          </w:tcPr>
+          <w:p>
+            <w:pPr>
+              <w:jc w:val="both"/>
+            </w:pPr>
+            <w:r>
+              <w:t>doofus607</w:t>
+            </w:r>
+          </w:p>
+        </w:tc>
+      </w:tr>
+      <w:tr>
+        <w:tc>
+          <w:tcPr>
+            <w:tcW w:w="524.25pt" w:type="dxa"/>
+            <w:gridSpan w:val="5"/>
+          </w:tcPr>
+          <w:p>
+            <w:pPr>
+              <w:jc w:val="both"/>
+            </w:pPr>
+          </w:p>
+        </w:tc>
+      </w:tr>
+      <w:tr>
+        <w:tc>
+          <w:tcPr>
+            <w:tcW w:w="50.20pt" w:type="dxa"/>
+          </w:tcPr>
+          <w:p>
+            <w:pPr>
+              <w:jc w:val="both"/>
+            </w:pPr>
+            <w:r>
+              <w:t>3</w:t>
+            </w:r>
+          </w:p>
+        </w:tc>
+        <w:tc>
+          <w:tcPr>
+            <w:tcW w:w="112.60pt" w:type="dxa"/>
+          </w:tcPr>
+          <w:p>
+            <w:pPr>
+              <w:jc w:val="both"/>
+            </w:pPr>
+            <w:r>
+              <w:t>Pessimist2020</w:t>
+            </w:r>
+          </w:p>
+        </w:tc>
+        <w:tc>
+          <w:tcPr>
+            <w:tcW w:w="106.30pt" w:type="dxa"/>
+          </w:tcPr>
+          <w:p>
+            <w:pPr>
+              <w:jc w:val="both"/>
+            </w:pPr>
+            <w:r>
+              <w:t>bulldog1701</w:t>
+            </w:r>
+          </w:p>
+        </w:tc>
+        <w:tc>
+          <w:tcPr>
+            <w:tcW w:w="127.55pt" w:type="dxa"/>
+            <w:shd w:val="clear" w:color="auto" w:fill="FBE4D5" w:themeFill="accent2" w:themeFillTint="33"/>
+          </w:tcPr>
+          <w:p>
+            <w:pPr>
+              <w:jc w:val="both"/>
+            </w:pPr>
+            <w:r>
+              <w:t>doofus607</w:t>
+            </w:r>
+          </w:p>
+        </w:tc>
+        <w:tc>
+          <w:tcPr>
+            <w:tcW w:w="127.60pt" w:type="dxa"/>
+            <w:shd w:val="clear" w:color="auto" w:fill="D9E2F3" w:themeFill="accent5" w:themeFillTint="33"/>
+          </w:tcPr>
+          <w:p>
+            <w:pPr>
+              <w:jc w:val="both"/>
+            </w:pPr>
+            <w:proofErr w:type="spellStart"/>
+            <w:r>
+              <w:t>BikkaZz</w:t>
+            </w:r>
+            <w:proofErr w:type="spellEnd"/>
+          </w:p>
+        </w:tc>
+      </w:tr>
+      <w:tr>
+        <w:tc>
+          <w:tcPr>
+            <w:tcW w:w="50.20pt" w:type="dxa"/>
+          </w:tcPr>
+          <w:p>
+            <w:pPr>
+              <w:jc w:val="both"/>
+            </w:pPr>
+          </w:p>
+        </w:tc>
+        <w:tc>
+          <w:tcPr>
+            <w:tcW w:w="112.60pt" w:type="dxa"/>
+          </w:tcPr>
+          <w:p>
+            <w:pPr>
+              <w:jc w:val="both"/>
+            </w:pPr>
+          </w:p>
+        </w:tc>
+        <w:tc>
+          <w:tcPr>
+            <w:tcW w:w="106.30pt" w:type="dxa"/>
+          </w:tcPr>
+          <w:p>
+            <w:pPr>
+              <w:jc w:val="both"/>
+            </w:pPr>
+            <w:proofErr w:type="spellStart"/>
+            <w:r>
+              <w:t>Kkirchhoff</w:t>
+            </w:r>
+            <w:proofErr w:type="spellEnd"/>
+          </w:p>
+        </w:tc>
+        <w:tc>
+          <w:tcPr>
+            <w:tcW w:w="127.55pt" w:type="dxa"/>
+          </w:tcPr>
+          <w:p>
+            <w:pPr>
+              <w:jc w:val="both"/>
+            </w:pPr>
+          </w:p>
+        </w:tc>
+        <w:tc>
+          <w:tcPr>
+            <w:tcW w:w="127.60pt" w:type="dxa"/>
+            <w:shd w:val="clear" w:color="auto" w:fill="auto"/>
+          </w:tcPr>
+          <w:p>
+            <w:pPr>
+              <w:jc w:val="both"/>
+            </w:pPr>
+            <w:proofErr w:type="spellStart"/>
+            <w:r>
+              <w:t>Cdubyah</w:t>
+            </w:r>
+            <w:proofErr w:type="spellEnd"/>
+          </w:p>
+        </w:tc>
+      </w:tr>
+      <w:tr>
+        <w:tc>
+          <w:tcPr>
+            <w:tcW w:w="50.20pt" w:type="dxa"/>
+          </w:tcPr>
+          <w:p>
+            <w:pPr>
+              <w:jc w:val="both"/>
+            </w:pPr>
+          </w:p>
+        </w:tc>
+        <w:tc>
+          <w:tcPr>
+            <w:tcW w:w="112.60pt" w:type="dxa"/>
+          </w:tcPr>
+          <w:p>
+            <w:pPr>
+              <w:jc w:val="both"/>
+            </w:pPr>
+          </w:p>
+        </w:tc>
+        <w:tc>
+          <w:tcPr>
+            <w:tcW w:w="106.30pt" w:type="dxa"/>
+          </w:tcPr>
+          <w:p>
+            <w:pPr>
+              <w:jc w:val="both"/>
+            </w:pPr>
+          </w:p>
+        </w:tc>
+        <w:tc>
+          <w:tcPr>
+            <w:tcW w:w="127.55pt" w:type="dxa"/>
+          </w:tcPr>
+          <w:p>
+            <w:pPr>
+              <w:jc w:val="both"/>
+            </w:pPr>
+          </w:p>
+        </w:tc>
+        <w:tc>
+          <w:tcPr>
+            <w:tcW w:w="127.60pt" w:type="dxa"/>
+            <w:shd w:val="clear" w:color="auto" w:fill="auto"/>
+          </w:tcPr>
+          <w:p>
+            <w:pPr>
+              <w:jc w:val="both"/>
+            </w:pPr>
+            <w:r>
+              <w:t>shala0</w:t>
+            </w:r>
+          </w:p>
+        </w:tc>
+      </w:tr>
+      <w:tr>
+        <w:tc>
+          <w:tcPr>
+            <w:tcW w:w="50.20pt" w:type="dxa"/>
+          </w:tcPr>
+          <w:p>
+            <w:pPr>
+              <w:jc w:val="both"/>
+            </w:pPr>
+          </w:p>
+        </w:tc>
+        <w:tc>
+          <w:tcPr>
+            <w:tcW w:w="112.60pt" w:type="dxa"/>
+          </w:tcPr>
+          <w:p>
+            <w:pPr>
+              <w:jc w:val="both"/>
+            </w:pPr>
+          </w:p>
+        </w:tc>
+        <w:tc>
+          <w:tcPr>
+            <w:tcW w:w="106.30pt" w:type="dxa"/>
+          </w:tcPr>
+          <w:p>
+            <w:pPr>
+              <w:jc w:val="both"/>
+            </w:pPr>
+          </w:p>
+        </w:tc>
+        <w:tc>
+          <w:tcPr>
+            <w:tcW w:w="127.55pt" w:type="dxa"/>
+          </w:tcPr>
+          <w:p>
+            <w:pPr>
+              <w:jc w:val="both"/>
+            </w:pPr>
+          </w:p>
+        </w:tc>
+        <w:tc>
+          <w:tcPr>
+            <w:tcW w:w="127.60pt" w:type="dxa"/>
+            <w:shd w:val="clear" w:color="auto" w:fill="auto"/>
+          </w:tcPr>
+          <w:p>
+            <w:pPr>
+              <w:jc w:val="both"/>
+            </w:pPr>
+            <w:proofErr w:type="spellStart"/>
+            <w:r>
+              <w:t>C</w:t>
+            </w:r>
+            <w:r>
+              <w:t>atsrufd</w:t>
+            </w:r>
+            <w:proofErr w:type="spellEnd"/>
+          </w:p>
+        </w:tc>
+      </w:tr>
+      <w:tr>
+        <w:tc>
+          <w:tcPr>
+            <w:tcW w:w="50.20pt" w:type="dxa"/>
+          </w:tcPr>
+          <w:p>
+            <w:pPr>
+              <w:jc w:val="both"/>
+            </w:pPr>
+          </w:p>
+        </w:tc>
+        <w:tc>
+          <w:tcPr>
+            <w:tcW w:w="112.60pt" w:type="dxa"/>
+          </w:tcPr>
+          <w:p>
+            <w:pPr>
+              <w:jc w:val="both"/>
+            </w:pPr>
+          </w:p>
+        </w:tc>
+        <w:tc>
+          <w:tcPr>
+            <w:tcW w:w="106.30pt" w:type="dxa"/>
+          </w:tcPr>
+          <w:p>
+            <w:pPr>
+              <w:jc w:val="both"/>
+            </w:pPr>
+          </w:p>
+        </w:tc>
+        <w:tc>
+          <w:tcPr>
+            <w:tcW w:w="127.55pt" w:type="dxa"/>
+          </w:tcPr>
+          <w:p>
+            <w:pPr>
+              <w:jc w:val="both"/>
+            </w:pPr>
+          </w:p>
+        </w:tc>
+        <w:tc>
+          <w:tcPr>
+            <w:tcW w:w="127.60pt" w:type="dxa"/>
+            <w:shd w:val="clear" w:color="auto" w:fill="auto"/>
+          </w:tcPr>
+          <w:p>
+            <w:pPr>
+              <w:jc w:val="both"/>
+            </w:pPr>
+            <w:r>
+              <w:t>RevolutionaryShame20</w:t>
+            </w:r>
+          </w:p>
+        </w:tc>
+      </w:tr>
+    </w:tbl>
+    <w:p>
+      <w:pPr>
+        <w:jc w:val="both"/>
+      </w:pPr>
+    </w:p>
+    <w:p>
+      <w:pPr>
+        <w:jc w:val="both"/>
+      </w:pPr>
+    </w:p>
+    <w:p>
+      <w:pPr>
+        <w:jc w:val="both"/>
+        <w:sectPr>
+          <w:type w:val="continuous"/>
+          <w:pgSz w:w="612pt" w:h="792pt" w:code="1"/>
+          <w:pgMar w:top="54pt" w:right="45.35pt" w:bottom="72pt" w:left="45.35pt" w:header="36pt" w:footer="36pt" w:gutter="0pt"/>
+          <w:cols w:space="18pt"/>
+          <w:docGrid w:linePitch="360"/>
+        </w:sectPr>
+      </w:pPr>
+    </w:p>
+    <w:p>
+      <w:pPr>
+        <w:jc w:val="both"/>
+      </w:pPr>
+      <w:r>
+        <w:t>Both measures of outdegree and HITS Hub had yield the two users on top, however they elected different users in the third place, which is a good results because we are expecting both measures to have a certain similarity in detecting the most direct influential user in the graph, but also differ to reveal possible hidden information in the graph and help bring it up to the surface as in the third place where different users are elected using when changing from outdegree to the HITS hub measure.</w:t>
+      </w:r>
+    </w:p>
+    <w:p>
+      <w:pPr>
+        <w:jc w:val="both"/>
+      </w:pPr>
+    </w:p>
+    <w:p>
+      <w:pPr>
+        <w:jc w:val="both"/>
+      </w:pPr>
+      <w:r>
+        <w:t>When comparing the betweenness ranks to the HITS Auth ranks on the same graph, we notice a single common selection of user in the second place using HITS Auth, and in the next third place using the betweenness measure</w:t>
+      </w:r>
+      <w:r>
+        <w:t>. Other from that, there is a great variety in selected users</w:t>
+      </w:r>
+      <w:r>
+        <w:t xml:space="preserve"> </w:t>
+      </w:r>
+      <w:r>
+        <w:t xml:space="preserve">which is also a desired result to reveal as much information as possible using different measures without having a total differ in their </w:t>
+      </w:r>
+      <w:proofErr w:type="gramStart"/>
+      <w:r>
+        <w:t>final outcome</w:t>
+      </w:r>
+      <w:proofErr w:type="gramEnd"/>
+      <w:r>
+        <w:t>.</w:t>
+      </w:r>
+    </w:p>
+    <w:p>
+      <w:pPr>
+        <w:jc w:val="both"/>
+      </w:pPr>
+    </w:p>
+    <w:p>
+      <w:pPr>
+        <w:jc w:val="both"/>
+      </w:pPr>
+      <w:r>
+        <w:t>It is also interesting to notice that one user has been elected in the second place using both the outdegree and HITS hub measures which shows that he is a good direct influencer, and the same user was elected in a group of third place users using the HITS Auth measure which tell us that this user is good in connecting hubs together and perhaps transferring influence across the graph despite not being selected from the top users using the betweenness algorithm.</w:t>
+      </w:r>
+    </w:p>
+    <w:p>
+      <w:pPr>
+        <w:jc w:val="both"/>
+      </w:pPr>
+    </w:p>
+    <w:p>
+      <w:pPr>
+        <w:jc w:val="both"/>
+      </w:pPr>
+      <w:r>
+        <w:t xml:space="preserve">Now that we have went through a practical example of analysis and cleared the common and uncommon features between edge scores and centrality measures. We shall say that </w:t>
+      </w:r>
+      <w:proofErr w:type="gramStart"/>
+      <w:r>
+        <w:t>in order to</w:t>
+      </w:r>
+      <w:proofErr w:type="gramEnd"/>
+      <w:r>
+        <w:t xml:space="preserve"> elect the right most influential user in the user influence graph, it is crucial to understand the ability and features of the used centrality measure and their impact on the final ranking results of users, and that those centrality measures should be studied hand in hand with the individual </w:t>
+      </w:r>
+      <w:r>
+        <w:t xml:space="preserve">influence edges and their selected score, and type. This might sound to be a complicated process of analysis but when using the right visualization tools the display of the user influence graph can become more </w:t>
+      </w:r>
+      <w:r>
+        <w:t>intuitive</w:t>
+      </w:r>
+      <w:r>
+        <w:t xml:space="preserve"> and easy to understand </w:t>
+      </w:r>
+      <w:r>
+        <w:rPr>
+          <w:highlight w:val="yellow"/>
+        </w:rPr>
+        <w:t xml:space="preserve">as we have seen earlier in </w:t>
+      </w:r>
+      <w:proofErr w:type="gramStart"/>
+      <w:r>
+        <w:rPr>
+          <w:highlight w:val="yellow"/>
+        </w:rPr>
+        <w:t>figure ?</w:t>
+      </w:r>
+      <w:proofErr w:type="gramEnd"/>
+    </w:p>
+    <w:p>
+      <w:pPr>
+        <w:jc w:val="both"/>
+      </w:pPr>
+    </w:p>
+    <w:p>
+      <w:pPr>
+        <w:jc w:val="both"/>
+      </w:pPr>
+    </w:p>
+    <w:p>
+      <w:pPr>
+        <w:jc w:val="both"/>
+      </w:pPr>
+    </w:p>
+    <w:p>
+      <w:pPr>
+        <w:pStyle w:val="Overskrift1"/>
+        <w:rPr>
+          <w:highlight w:val="yellow"/>
+        </w:rPr>
+      </w:pPr>
+      <w:r>
+        <w:rPr>
+          <w:highlight w:val="yellow"/>
+        </w:rPr>
+        <w:t>FUTURE IMPROVMENTS OF INFLUENCE GRAPH MODEL</w:t>
       </w:r>
     </w:p>
     <w:p/>
@@ -16108,10 +17651,13 @@
         </w:rPr>
       </w:pPr>
       <w:r>
+        <w:t xml:space="preserve"> </w:t>
+      </w:r>
+      <w:r>
         <w:rPr>
           <w:highlight w:val="yellow"/>
         </w:rPr>
-        <w:t>FUTURE IMPROVMENTS OF INFLUENCE GRAPH MODEL</w:t>
+        <w:t>THE TECHNICAL SOLUTION</w:t>
       </w:r>
     </w:p>
     <w:p/>
@@ -16123,16 +17669,21 @@
         </w:rPr>
       </w:pPr>
       <w:r>
-        <w:t xml:space="preserve"> </w:t>
-      </w:r>
-      <w:r>
         <w:rPr>
           <w:highlight w:val="yellow"/>
         </w:rPr>
-        <w:t>THE TECHNICAL SOLUTION</w:t>
-      </w:r>
-    </w:p>
-    <w:p/>
+        <w:t>TEST AND EVALUATION OF THE TECHNICAL SOLUTION</w:t>
+      </w:r>
+    </w:p>
+    <w:p>
+      <w:pPr>
+        <w:pStyle w:val="Brdtekst"/>
+        <w:ind w:firstLine="0pt"/>
+        <w:rPr>
+          <w:lang w:val="en-US"/>
+        </w:rPr>
+      </w:pPr>
+    </w:p>
     <w:p>
       <w:pPr>
         <w:pStyle w:val="Overskrift1"/>
@@ -16144,29 +17695,7 @@
         <w:rPr>
           <w:highlight w:val="yellow"/>
         </w:rPr>
-        <w:t>TEST AND EVALUATION OF THE TECHNICAL SOLUTION</w:t>
-      </w:r>
-    </w:p>
-    <w:p>
-      <w:pPr>
-        <w:pStyle w:val="Brdtekst"/>
-        <w:ind w:firstLine="0pt"/>
-        <w:rPr>
-          <w:lang w:val="en-US"/>
-        </w:rPr>
-      </w:pPr>
-    </w:p>
-    <w:p>
-      <w:pPr>
-        <w:pStyle w:val="Overskrift1"/>
-        <w:rPr>
-          <w:highlight w:val="yellow"/>
-        </w:rPr>
-      </w:pPr>
-      <w:r>
-        <w:rPr>
-          <w:highlight w:val="yellow"/>
-        </w:rPr>
+        <w:lastRenderedPageBreak/>
         <w:t>FUTURE IMPROVMENTS OF THE TECHNICAL SOLUTION</w:t>
       </w:r>
     </w:p>
@@ -16281,7 +17810,14 @@
           <w:shd w:val="clear" w:color="auto" w:fill="FFFFFF"/>
         </w:rPr>
         <w:tab/>
-        <w:t>F. Wang, W. Jiang, G. Wang and D. Xie, "Data-Driven Influence Learning in Social Networks," 2017 IEEE International Symposium on Parallel and Distributed Processing with Applications and 2017 IEEE International Conference on Ubiquitous Computing and Communications (ISPA/IUCC), 2017, pp. 1179-1185, doi: 10.1109/ISPA/IUCC.2017.00177.</w:t>
+        <w:t xml:space="preserve">F. Wang, W. Jiang, G. Wang and D. Xie, "Data-Driven Influence Learning in Social Networks," 2017 IEEE International Symposium on </w:t>
+      </w:r>
+      <w:r>
+        <w:rPr>
+          <w:color w:val="333333"/>
+          <w:shd w:val="clear" w:color="auto" w:fill="FFFFFF"/>
+        </w:rPr>
+        <w:t>Parallel and Distributed Processing with Applications and 2017 IEEE International Conference on Ubiquitous Computing and Communications (ISPA/IUCC), 2017, pp. 1179-1185, doi: 10.1109/ISPA/IUCC.2017.00177.</w:t>
       </w:r>
     </w:p>
     <w:p>
@@ -16430,34 +17966,7 @@
           <w:szCs w:val="20"/>
           <w:lang w:eastAsia="x-none"/>
         </w:rPr>
-        <w:t xml:space="preserve">IEEE conference templates contain guidance text for composing and formatting conference papers. Please </w:t>
-      </w:r>
-      <w:r>
-        <w:rPr>
-          <w:rFonts w:eastAsia="SimSun"/>
-          <w:b/>
-          <w:noProof w:val="0"/>
-          <w:color w:val="FF0000"/>
-          <w:spacing w:val="-1"/>
-          <w:sz w:val="20"/>
-          <w:szCs w:val="20"/>
-          <w:lang w:eastAsia="x-none"/>
-        </w:rPr>
-        <w:lastRenderedPageBreak/>
-        <w:t xml:space="preserve">ensure that all template text is removed from your conference paper prior to submission to the </w:t>
-      </w:r>
-      <w:r>
-        <w:rPr>
-          <w:rFonts w:eastAsia="SimSun"/>
-          <w:b/>
-          <w:noProof w:val="0"/>
-          <w:color w:val="FF0000"/>
-          <w:spacing w:val="-1"/>
-          <w:sz w:val="20"/>
-          <w:szCs w:val="20"/>
-          <w:lang w:eastAsia="x-none"/>
-        </w:rPr>
-        <w:t xml:space="preserve">conference. Failure to remove template text from your paper </w:t>
+        <w:t xml:space="preserve">IEEE conference templates contain guidance text for composing and formatting conference papers. Please ensure that all template text is removed from your conference paper prior to submission to the conference. Failure to remove template text from your paper </w:t>
       </w:r>
       <w:r>
         <w:rPr>

</xml_diff>

<commit_message>
Editing the writing plan and creating respective headers in letter.
</commit_message>
<xml_diff>
--- a/docs/letter.docx
+++ b/docs/letter.docx
@@ -16168,79 +16168,65 @@
         <w:rPr>
           <w:lang w:val="en-US"/>
         </w:rPr>
-        <w:t xml:space="preserve">This leaves us to wonder what to use </w:t>
+        <w:t xml:space="preserve">This leaves us to wonder what to use in order to find a good influential user, the best answer is to combine the use of some or all of the available measurements to establish a decision, </w:t>
+      </w:r>
+      <w:r>
+        <w:rPr>
+          <w:lang w:val="en-US"/>
+        </w:rPr>
+        <w:t>without forgetting to evaluate the object of the analysis itself, i.e., if we wants to find the top influential users that helps spread influence throughout the network even though they are not necessary the source of this influence, then the betweenness and HITS Auth centrality measures should have a greater weight in the analysis, and on the hand if</w:t>
+      </w:r>
+      <w:r>
+        <w:rPr>
+          <w:lang w:val="en-US"/>
+        </w:rPr>
+        <w:t xml:space="preserve"> we would focus on the isolated user’s ability to directly influence others, than the outdegree and HITS Hub centrality would help draw a better picture.</w:t>
+      </w:r>
+    </w:p>
+    <w:p>
+      <w:pPr>
+        <w:pStyle w:val="Brdtekst"/>
+        <w:ind w:firstLine="0pt"/>
+        <w:rPr>
+          <w:lang w:val="en-US"/>
+        </w:rPr>
+      </w:pPr>
+      <w:r>
+        <w:rPr>
+          <w:lang w:val="en-US"/>
+        </w:rPr>
+        <w:t>At the same time, influence edges can be visualized in any intuitive form like edge thickness or color to enable analyzers to easily point out the area where the highest scores of influences occur. And then look at the centrality ranks to make a stronger decision about which users are to be elected as the most influential users between others.</w:t>
+      </w:r>
+    </w:p>
+    <w:p>
+      <w:pPr>
+        <w:pStyle w:val="Brdtekst"/>
+        <w:ind w:firstLine="0pt"/>
+        <w:rPr>
+          <w:lang w:val="en-US"/>
+        </w:rPr>
+      </w:pPr>
+      <w:r>
+        <w:rPr>
+          <w:highlight w:val="yellow"/>
+          <w:lang w:val="en-US"/>
+        </w:rPr>
+        <w:t xml:space="preserve">An example scenario is given in </w:t>
       </w:r>
       <w:proofErr w:type="gramStart"/>
       <w:r>
         <w:rPr>
-          <w:lang w:val="en-US"/>
-        </w:rPr>
-        <w:t>in order to</w:t>
+          <w:highlight w:val="yellow"/>
+          <w:lang w:val="en-US"/>
+        </w:rPr>
+        <w:t>figure ?</w:t>
       </w:r>
       <w:proofErr w:type="gramEnd"/>
       <w:r>
         <w:rPr>
-          <w:lang w:val="en-US"/>
-        </w:rPr>
-        <w:t xml:space="preserve"> find a good influential user, the best answer is to combine the use of some or all of the available measurements to establish a decision, </w:t>
-      </w:r>
-      <w:r>
-        <w:rPr>
-          <w:lang w:val="en-US"/>
-        </w:rPr>
-        <w:t>without forgetting to evaluate the object of the analysis itself, i.e., if we wants to find the top influential users that helps spread influence throughout the network even though they are not necessary the source of this influence, then the betweenness and HITS Auth centrality measures should have a greater weight in the analysis, and on the hand if</w:t>
-      </w:r>
-      <w:r>
-        <w:rPr>
-          <w:lang w:val="en-US"/>
-        </w:rPr>
-        <w:t xml:space="preserve"> we would focus on the isolated user’s ability to directly influence others, than the outdegree and HITS Hub centrality would help draw a better picture.</w:t>
-      </w:r>
-    </w:p>
-    <w:p>
-      <w:pPr>
-        <w:pStyle w:val="Brdtekst"/>
-        <w:ind w:firstLine="0pt"/>
-        <w:rPr>
-          <w:lang w:val="en-US"/>
-        </w:rPr>
-      </w:pPr>
-      <w:r>
-        <w:rPr>
-          <w:lang w:val="en-US"/>
-        </w:rPr>
-        <w:t>At the same time, influence edges can be visualized in any intuitive form like edge thickness or color to enable analyzers to easily point out the area where the highest scores of influences occur. And then look at the centrality ranks to make a stronger decision about which users are to be elected as the most influential users between others.</w:t>
-      </w:r>
-    </w:p>
-    <w:p>
-      <w:pPr>
-        <w:pStyle w:val="Brdtekst"/>
-        <w:ind w:firstLine="0pt"/>
-        <w:rPr>
-          <w:lang w:val="en-US"/>
-        </w:rPr>
-      </w:pPr>
-      <w:r>
-        <w:rPr>
           <w:highlight w:val="yellow"/>
           <w:lang w:val="en-US"/>
         </w:rPr>
-        <w:t xml:space="preserve">An example scenario is given in </w:t>
-      </w:r>
-      <w:proofErr w:type="gramStart"/>
-      <w:r>
-        <w:rPr>
-          <w:highlight w:val="yellow"/>
-          <w:lang w:val="en-US"/>
-        </w:rPr>
-        <w:t>figure ?</w:t>
-      </w:r>
-      <w:proofErr w:type="gramEnd"/>
-      <w:r>
-        <w:rPr>
-          <w:highlight w:val="yellow"/>
-          <w:lang w:val="en-US"/>
-        </w:rPr>
         <w:t xml:space="preserve"> below</w:t>
       </w:r>
       <w:r>
@@ -16267,19 +16253,7 @@
         <w:rPr>
           <w:lang w:val="en-US"/>
         </w:rPr>
-        <w:t xml:space="preserve"> </w:t>
-      </w:r>
-      <w:r>
-        <w:rPr>
-          <w:lang w:val="en-US"/>
-        </w:rPr>
-        <w:t>score</w:t>
-      </w:r>
-      <w:r>
-        <w:rPr>
-          <w:lang w:val="en-US"/>
-        </w:rPr>
-        <w:t xml:space="preserve"> (i.e. the sum of interaction, upvotes and activity scores)</w:t>
+        <w:t xml:space="preserve"> score (i.e. the sum of interaction, upvotes and activity scores)</w:t>
       </w:r>
       <w:r>
         <w:rPr>
@@ -16473,19 +16447,7 @@
         <w:rPr>
           <w:highlight w:val="yellow"/>
         </w:rPr>
-        <w:t xml:space="preserve"> </w:t>
-      </w:r>
-      <w:r>
-        <w:rPr>
-          <w:highlight w:val="yellow"/>
-        </w:rPr>
-        <w:t xml:space="preserve">3 </w:t>
-      </w:r>
-      <w:r>
-        <w:rPr>
-          <w:highlight w:val="yellow"/>
-        </w:rPr>
-        <w:t xml:space="preserve">most distinguished or visible </w:t>
+        <w:t xml:space="preserve"> 3 most distinguished or visible </w:t>
       </w:r>
       <w:r>
         <w:rPr>
@@ -16642,10 +16604,7 @@
             </w:pPr>
             <w:proofErr w:type="spellStart"/>
             <w:r>
-              <w:t>L</w:t>
-            </w:r>
-            <w:r>
-              <w:t>ilballie</w:t>
+              <w:t>Lilballie</w:t>
             </w:r>
             <w:proofErr w:type="spellEnd"/>
           </w:p>
@@ -16662,10 +16621,7 @@
             </w:pPr>
             <w:proofErr w:type="spellStart"/>
             <w:r>
-              <w:t>L</w:t>
-            </w:r>
-            <w:r>
-              <w:t>ilballie</w:t>
+              <w:t>Lilballie</w:t>
             </w:r>
             <w:proofErr w:type="spellEnd"/>
           </w:p>
@@ -16697,10 +16653,7 @@
             </w:pPr>
             <w:proofErr w:type="spellStart"/>
             <w:r>
-              <w:t>N</w:t>
-            </w:r>
-            <w:r>
-              <w:t>ahs</w:t>
+              <w:t>Nahs</w:t>
             </w:r>
             <w:proofErr w:type="spellEnd"/>
           </w:p>
@@ -17430,10 +17383,7 @@
             </w:pPr>
             <w:proofErr w:type="spellStart"/>
             <w:r>
-              <w:t>C</w:t>
-            </w:r>
-            <w:r>
-              <w:t>atsrufd</w:t>
+              <w:t>Catsrufd</w:t>
             </w:r>
             <w:proofErr w:type="spellEnd"/>
           </w:p>
@@ -17590,13 +17540,7 @@
         <w:t xml:space="preserve"> elect the right most influential user in the user influence graph, it is crucial to understand the ability and features of the used centrality measure and their impact on the final ranking results of users, and that those centrality measures should be studied hand in hand with the individual </w:t>
       </w:r>
       <w:r>
-        <w:t xml:space="preserve">influence edges and their selected score, and type. This might sound to be a complicated process of analysis but when using the right visualization tools the display of the user influence graph can become more </w:t>
-      </w:r>
-      <w:r>
-        <w:t>intuitive</w:t>
-      </w:r>
-      <w:r>
-        <w:t xml:space="preserve"> and easy to understand </w:t>
+        <w:t xml:space="preserve">influence edges and their selected score, and type. This might sound to be a complicated process of analysis but when using the right visualization tools the display of the user influence graph can become more intuitive and easy to understand </w:t>
       </w:r>
       <w:r>
         <w:rPr>
@@ -17643,6 +17587,7 @@
       </w:r>
     </w:p>
     <w:p/>
+    <w:p/>
     <w:p>
       <w:pPr>
         <w:pStyle w:val="Overskrift1"/>
@@ -17672,7 +17617,7 @@
         <w:rPr>
           <w:highlight w:val="yellow"/>
         </w:rPr>
-        <w:t>TEST AND EVALUATION OF THE TECHNICAL SOLUTION</w:t>
+        <w:t>CRAWLING PHASE</w:t>
       </w:r>
     </w:p>
     <w:p>
@@ -17696,24 +17641,141 @@
           <w:highlight w:val="yellow"/>
         </w:rPr>
         <w:lastRenderedPageBreak/>
+        <w:t>GRAPH MODELLING</w:t>
+      </w:r>
+    </w:p>
+    <w:p>
+      <w:pPr>
+        <w:rPr>
+          <w:highlight w:val="yellow"/>
+        </w:rPr>
+      </w:pPr>
+    </w:p>
+    <w:p>
+      <w:pPr>
+        <w:pStyle w:val="Overskrift1"/>
+        <w:rPr>
+          <w:highlight w:val="yellow"/>
+        </w:rPr>
+      </w:pPr>
+      <w:r>
+        <w:rPr>
+          <w:highlight w:val="yellow"/>
+        </w:rPr>
+        <w:t>GRAPH MONITORING &amp; STATISTICS MEASUREMENT</w:t>
+      </w:r>
+    </w:p>
+    <w:p>
+      <w:pPr>
+        <w:rPr>
+          <w:highlight w:val="yellow"/>
+        </w:rPr>
+      </w:pPr>
+    </w:p>
+    <w:p>
+      <w:pPr>
+        <w:pStyle w:val="Overskrift1"/>
+        <w:rPr>
+          <w:highlight w:val="yellow"/>
+        </w:rPr>
+      </w:pPr>
+      <w:r>
+        <w:rPr>
+          <w:highlight w:val="yellow"/>
+        </w:rPr>
+        <w:t>DEPLOYMENT &amp; RELESASE</w:t>
+      </w:r>
+    </w:p>
+    <w:p>
+      <w:pPr>
+        <w:pStyle w:val="Brdtekst"/>
+        <w:ind w:firstLine="0pt"/>
+        <w:rPr>
+          <w:lang w:val="en-US"/>
+        </w:rPr>
+      </w:pPr>
+    </w:p>
+    <w:p>
+      <w:pPr>
+        <w:pStyle w:val="Overskrift1"/>
+        <w:rPr>
+          <w:highlight w:val="yellow"/>
+        </w:rPr>
+      </w:pPr>
+      <w:r>
+        <w:rPr>
+          <w:highlight w:val="yellow"/>
+        </w:rPr>
+        <w:t>SYSTEM SECURITY</w:t>
+      </w:r>
+    </w:p>
+    <w:p>
+      <w:pPr>
+        <w:rPr>
+          <w:highlight w:val="yellow"/>
+        </w:rPr>
+      </w:pPr>
+    </w:p>
+    <w:p>
+      <w:pPr>
+        <w:pStyle w:val="Overskrift1"/>
+        <w:rPr>
+          <w:highlight w:val="yellow"/>
+        </w:rPr>
+      </w:pPr>
+      <w:r>
+        <w:rPr>
+          <w:highlight w:val="yellow"/>
+        </w:rPr>
+        <w:t>SYSTEM RELIABILITY &amp; AVAILABILITY</w:t>
+      </w:r>
+    </w:p>
+    <w:p>
+      <w:pPr>
+        <w:rPr>
+          <w:highlight w:val="yellow"/>
+        </w:rPr>
+      </w:pPr>
+    </w:p>
+    <w:p>
+      <w:pPr>
+        <w:pStyle w:val="Overskrift1"/>
+        <w:rPr>
+          <w:highlight w:val="yellow"/>
+        </w:rPr>
+      </w:pPr>
+      <w:r>
+        <w:rPr>
+          <w:highlight w:val="yellow"/>
+        </w:rPr>
+        <w:t>SUPPLEMENTARY TOOLS &amp; FEATURES</w:t>
+      </w:r>
+    </w:p>
+    <w:p>
+      <w:pPr>
+        <w:rPr>
+          <w:highlight w:val="yellow"/>
+        </w:rPr>
+      </w:pPr>
+    </w:p>
+    <w:p>
+      <w:pPr>
+        <w:pStyle w:val="Overskrift1"/>
+        <w:rPr>
+          <w:highlight w:val="yellow"/>
+        </w:rPr>
+      </w:pPr>
+      <w:r>
+        <w:rPr>
+          <w:highlight w:val="yellow"/>
+        </w:rPr>
         <w:t>FUTURE IMPROVMENTS OF THE TECHNICAL SOLUTION</w:t>
       </w:r>
     </w:p>
     <w:p>
       <w:pPr>
-        <w:pStyle w:val="Brdtekst"/>
-        <w:ind w:firstLine="0pt"/>
-        <w:rPr>
-          <w:lang w:val="en-US"/>
-        </w:rPr>
-      </w:pPr>
-    </w:p>
-    <w:p>
-      <w:pPr>
-        <w:pStyle w:val="Brdtekst"/>
-        <w:ind w:firstLine="0pt"/>
-        <w:rPr>
-          <w:lang w:val="en-US"/>
+        <w:rPr>
+          <w:highlight w:val="yellow"/>
         </w:rPr>
       </w:pPr>
     </w:p>
@@ -17810,14 +17872,7 @@
           <w:shd w:val="clear" w:color="auto" w:fill="FFFFFF"/>
         </w:rPr>
         <w:tab/>
-        <w:t xml:space="preserve">F. Wang, W. Jiang, G. Wang and D. Xie, "Data-Driven Influence Learning in Social Networks," 2017 IEEE International Symposium on </w:t>
-      </w:r>
-      <w:r>
-        <w:rPr>
-          <w:color w:val="333333"/>
-          <w:shd w:val="clear" w:color="auto" w:fill="FFFFFF"/>
-        </w:rPr>
-        <w:t>Parallel and Distributed Processing with Applications and 2017 IEEE International Conference on Ubiquitous Computing and Communications (ISPA/IUCC), 2017, pp. 1179-1185, doi: 10.1109/ISPA/IUCC.2017.00177.</w:t>
+        <w:t>F. Wang, W. Jiang, G. Wang and D. Xie, "Data-Driven Influence Learning in Social Networks," 2017 IEEE International Symposium on Parallel and Distributed Processing with Applications and 2017 IEEE International Conference on Ubiquitous Computing and Communications (ISPA/IUCC), 2017, pp. 1179-1185, doi: 10.1109/ISPA/IUCC.2017.00177.</w:t>
       </w:r>
     </w:p>
     <w:p>
@@ -21001,6 +21056,17 @@
       </w:tblBorders>
     </w:tblPr>
   </w:style>
+  <w:style w:type="paragraph" w:styleId="Listeavsnitt">
+    <w:name w:val="List Paragraph"/>
+    <w:basedOn w:val="Normal"/>
+    <w:uiPriority w:val="34"/>
+    <w:qFormat/>
+    <w:rsid w:val="00A875AF"/>
+    <w:pPr>
+      <w:ind w:start="36pt"/>
+      <w:contextualSpacing/>
+    </w:pPr>
+  </w:style>
 </w:styles>
 </file>
 

</xml_diff>

<commit_message>
XVI. 	THE TECHNICAL SOLUTION - (DONE)
</commit_message>
<xml_diff>
--- a/docs/letter.docx
+++ b/docs/letter.docx
@@ -17497,14 +17497,63 @@
       <w:r>
         <w:t xml:space="preserve">which is also a desired result to reveal as much information as possible using different measures without having a total differ in their </w:t>
       </w:r>
+      <w:r>
+        <w:t>outcome</w:t>
+      </w:r>
+      <w:r>
+        <w:t>.</w:t>
+      </w:r>
+    </w:p>
+    <w:p>
+      <w:pPr>
+        <w:jc w:val="both"/>
+      </w:pPr>
+    </w:p>
+    <w:p>
+      <w:pPr>
+        <w:jc w:val="both"/>
+      </w:pPr>
+      <w:r>
+        <w:t>It is also interesting to notice that one user has been elected in the second place using both the outdegree and HITS hub measures which shows that he is a good direct influencer, and the same user was elected in a group of third place users using the HITS Auth measure which tell us that this user is good in connecting hubs together and perhaps transferring influence across the graph despite not being selected from the top users using the betweenness algorithm.</w:t>
+      </w:r>
+    </w:p>
+    <w:p>
+      <w:pPr>
+        <w:jc w:val="both"/>
+      </w:pPr>
+    </w:p>
+    <w:p>
+      <w:pPr>
+        <w:jc w:val="both"/>
+      </w:pPr>
+      <w:r>
+        <w:t xml:space="preserve">Now that we have went through a practical example of analysis and cleared the common and uncommon features between edge scores and centrality measures. We shall say that </w:t>
+      </w:r>
       <w:proofErr w:type="gramStart"/>
       <w:r>
-        <w:t>final outcome</w:t>
+        <w:t>in order to</w:t>
       </w:r>
       <w:proofErr w:type="gramEnd"/>
       <w:r>
-        <w:t>.</w:t>
-      </w:r>
+        <w:t xml:space="preserve"> elect the right most influential user in the user influence graph, it is crucial to understand the ability and features of the used centrality measure and their impact on the final ranking results of users, and that those centrality measures should be studied hand in hand with the individual </w:t>
+      </w:r>
+      <w:r>
+        <w:t xml:space="preserve">influence edges and their selected score, and type. This might sound to be a complicated process of analysis but when using the right visualization tools the display of the user influence graph can become more intuitive and easy to understand </w:t>
+      </w:r>
+      <w:r>
+        <w:rPr>
+          <w:highlight w:val="yellow"/>
+        </w:rPr>
+        <w:t xml:space="preserve">as we have seen earlier in </w:t>
+      </w:r>
+      <w:proofErr w:type="gramStart"/>
+      <w:r>
+        <w:rPr>
+          <w:highlight w:val="yellow"/>
+        </w:rPr>
+        <w:t>figure ?</w:t>
+      </w:r>
+      <w:proofErr w:type="gramEnd"/>
     </w:p>
     <w:p>
       <w:pPr>
@@ -17515,9 +17564,6 @@
       <w:pPr>
         <w:jc w:val="both"/>
       </w:pPr>
-      <w:r>
-        <w:t>It is also interesting to notice that one user has been elected in the second place using both the outdegree and HITS hub measures which shows that he is a good direct influencer, and the same user was elected in a group of third place users using the HITS Auth measure which tell us that this user is good in connecting hubs together and perhaps transferring influence across the graph despite not being selected from the top users using the betweenness algorithm.</w:t>
-      </w:r>
     </w:p>
     <w:p>
       <w:pPr>
@@ -17526,64 +17572,106 @@
     </w:p>
     <w:p>
       <w:pPr>
-        <w:jc w:val="both"/>
-      </w:pPr>
-      <w:r>
-        <w:t xml:space="preserve">Now that we have went through a practical example of analysis and cleared the common and uncommon features between edge scores and centrality measures. We shall say that </w:t>
+        <w:pStyle w:val="Overskrift1"/>
+        <w:rPr>
+          <w:highlight w:val="yellow"/>
+        </w:rPr>
+      </w:pPr>
+      <w:r>
+        <w:rPr>
+          <w:highlight w:val="yellow"/>
+        </w:rPr>
+        <w:t>FUTURE IMPROVMENTS OF INFLUENCE GRAPH MODEL</w:t>
+      </w:r>
+    </w:p>
+    <w:p>
+      <w:pPr>
+        <w:pStyle w:val="Brdtekst"/>
+        <w:ind w:firstLine="0pt"/>
+        <w:rPr>
+          <w:lang w:val="en-US"/>
+        </w:rPr>
+      </w:pPr>
+      <w:r>
+        <w:rPr>
+          <w:lang w:val="en-US"/>
+        </w:rPr>
+        <w:tab/>
+        <w:t xml:space="preserve">This is a default text, </w:t>
       </w:r>
       <w:proofErr w:type="gramStart"/>
       <w:r>
-        <w:t>in order to</w:t>
+        <w:rPr>
+          <w:lang w:val="en-US"/>
+        </w:rPr>
+        <w:t>This</w:t>
       </w:r>
       <w:proofErr w:type="gramEnd"/>
       <w:r>
-        <w:t xml:space="preserve"> elect the right most influential user in the user influence graph, it is crucial to understand the ability and features of the used centrality measure and their impact on the final ranking results of users, and that those centrality measures should be studied hand in hand with the individual </w:t>
-      </w:r>
-      <w:r>
-        <w:t xml:space="preserve">influence edges and their selected score, and type. This might sound to be a complicated process of analysis but when using the right visualization tools the display of the user influence graph can become more intuitive and easy to understand </w:t>
-      </w:r>
-      <w:r>
-        <w:rPr>
-          <w:highlight w:val="yellow"/>
-        </w:rPr>
-        <w:t xml:space="preserve">as we have seen earlier in </w:t>
-      </w:r>
-      <w:proofErr w:type="gramStart"/>
-      <w:r>
-        <w:rPr>
-          <w:highlight w:val="yellow"/>
-        </w:rPr>
-        <w:t>figure ?</w:t>
-      </w:r>
-      <w:proofErr w:type="gramEnd"/>
-    </w:p>
-    <w:p>
-      <w:pPr>
-        <w:jc w:val="both"/>
-      </w:pPr>
-    </w:p>
-    <w:p>
-      <w:pPr>
-        <w:jc w:val="both"/>
-      </w:pPr>
-    </w:p>
-    <w:p>
-      <w:pPr>
-        <w:jc w:val="both"/>
-      </w:pPr>
-    </w:p>
-    <w:p>
-      <w:pPr>
-        <w:pStyle w:val="Overskrift1"/>
-        <w:rPr>
-          <w:highlight w:val="yellow"/>
-        </w:rPr>
-      </w:pPr>
-      <w:r>
-        <w:rPr>
-          <w:highlight w:val="yellow"/>
-        </w:rPr>
-        <w:t>FUTURE IMPROVMENTS OF INFLUENCE GRAPH MODEL</w:t>
+        <w:rPr>
+          <w:lang w:val="en-US"/>
+        </w:rPr>
+        <w:t xml:space="preserve"> is a default text,</w:t>
+      </w:r>
+      <w:r>
+        <w:rPr>
+          <w:lang w:val="en-US"/>
+        </w:rPr>
+        <w:t xml:space="preserve"> </w:t>
+      </w:r>
+      <w:r>
+        <w:rPr>
+          <w:lang w:val="en-US"/>
+        </w:rPr>
+        <w:t>This is a default text,</w:t>
+      </w:r>
+      <w:r>
+        <w:rPr>
+          <w:lang w:val="en-US"/>
+        </w:rPr>
+        <w:t xml:space="preserve"> </w:t>
+      </w:r>
+      <w:r>
+        <w:rPr>
+          <w:lang w:val="en-US"/>
+        </w:rPr>
+        <w:t>This is a default text,</w:t>
+      </w:r>
+      <w:r>
+        <w:rPr>
+          <w:lang w:val="en-US"/>
+        </w:rPr>
+        <w:t xml:space="preserve"> </w:t>
+      </w:r>
+      <w:r>
+        <w:rPr>
+          <w:lang w:val="en-US"/>
+        </w:rPr>
+        <w:t>This is a default text,</w:t>
+      </w:r>
+      <w:r>
+        <w:rPr>
+          <w:lang w:val="en-US"/>
+        </w:rPr>
+        <w:t xml:space="preserve"> </w:t>
+      </w:r>
+      <w:r>
+        <w:rPr>
+          <w:lang w:val="en-US"/>
+        </w:rPr>
+        <w:t>This is a default text,</w:t>
+      </w:r>
+      <w:r>
+        <w:rPr>
+          <w:lang w:val="en-US"/>
+        </w:rPr>
+        <w:t xml:space="preserve"> </w:t>
+      </w:r>
+      <w:r>
+        <w:rPr>
+          <w:lang w:val="en-US"/>
+        </w:rPr>
+        <w:t>This is a default text.</w:t>
       </w:r>
     </w:p>
     <w:p/>
@@ -17596,6 +17684,7 @@
         </w:rPr>
       </w:pPr>
       <w:r>
+        <w:lastRenderedPageBreak/>
         <w:t xml:space="preserve"> </w:t>
       </w:r>
       <w:r>
@@ -17605,7 +17694,396 @@
         <w:t>THE TECHNICAL SOLUTION</w:t>
       </w:r>
     </w:p>
-    <w:p/>
+    <w:p>
+      <w:pPr>
+        <w:pStyle w:val="Brdtekst"/>
+        <w:ind w:firstLine="0pt"/>
+        <w:rPr>
+          <w:lang w:val="en-US"/>
+        </w:rPr>
+      </w:pPr>
+      <w:r>
+        <w:rPr>
+          <w:lang w:val="en-US"/>
+        </w:rPr>
+        <w:tab/>
+        <w:t>A desired o</w:t>
+      </w:r>
+      <w:r>
+        <w:rPr>
+          <w:lang w:val="en-US"/>
+        </w:rPr>
+        <w:t>utcome</w:t>
+      </w:r>
+      <w:r>
+        <w:rPr>
+          <w:lang w:val="en-US"/>
+        </w:rPr>
+        <w:t xml:space="preserve"> of this project is </w:t>
+      </w:r>
+      <w:r>
+        <w:rPr>
+          <w:lang w:val="en-US"/>
+        </w:rPr>
+        <w:t>a system which can identify and classify influencers and their fields of influences on periodic basis</w:t>
+      </w:r>
+      <w:r>
+        <w:rPr>
+          <w:lang w:val="en-US"/>
+        </w:rPr>
+        <w:t>, then</w:t>
+      </w:r>
+      <w:r>
+        <w:rPr>
+          <w:lang w:val="en-US"/>
+        </w:rPr>
+        <w:t xml:space="preserve"> visualize this information through graphs. This information is to be stored in a database so it can be looked up later and help trace the rise, fall and evolution of influencers </w:t>
+      </w:r>
+      <w:r>
+        <w:rPr>
+          <w:lang w:val="en-US"/>
+        </w:rPr>
+        <w:t>on</w:t>
+      </w:r>
+      <w:r>
+        <w:rPr>
+          <w:lang w:val="en-US"/>
+        </w:rPr>
+        <w:t xml:space="preserve"> social media. For this purpose, a technical solution was developed hand in hand with the previous research to provide a valuable tool for analysis which is </w:t>
+      </w:r>
+      <w:r>
+        <w:rPr>
+          <w:lang w:val="en-US"/>
+        </w:rPr>
+        <w:t xml:space="preserve">publicly available using </w:t>
+      </w:r>
+      <w:proofErr w:type="gramStart"/>
+      <w:r>
+        <w:rPr>
+          <w:lang w:val="en-US"/>
+        </w:rPr>
+        <w:t>a</w:t>
+      </w:r>
+      <w:proofErr w:type="gramEnd"/>
+      <w:r>
+        <w:rPr>
+          <w:lang w:val="en-US"/>
+        </w:rPr>
+        <w:t xml:space="preserve"> easy to access and intuitive web user interface.</w:t>
+      </w:r>
+      <w:r>
+        <w:rPr>
+          <w:lang w:val="en-US"/>
+        </w:rPr>
+        <w:t xml:space="preserve"> </w:t>
+      </w:r>
+      <w:r>
+        <w:rPr>
+          <w:lang w:val="en-US"/>
+        </w:rPr>
+        <w:t xml:space="preserve">This technical solution consists of four segments </w:t>
+      </w:r>
+      <w:r>
+        <w:rPr>
+          <w:lang w:val="en-US"/>
+        </w:rPr>
+        <w:t>corresponding to</w:t>
+      </w:r>
+      <w:r>
+        <w:rPr>
+          <w:lang w:val="en-US"/>
+        </w:rPr>
+        <w:t xml:space="preserve"> the nature of the main process taking place in each segment.</w:t>
+      </w:r>
+    </w:p>
+    <w:p>
+      <w:pPr>
+        <w:pStyle w:val="Brdtekst"/>
+        <w:ind w:firstLine="0pt"/>
+        <w:rPr>
+          <w:lang w:val="en-US"/>
+        </w:rPr>
+      </w:pPr>
+      <w:r>
+        <w:rPr>
+          <w:lang w:val="en-US"/>
+        </w:rPr>
+        <w:t xml:space="preserve">The first segment deals with crawling data from a remote social media platform, then reconstructing this data and extracting the values of the required attributes in respect </w:t>
+      </w:r>
+      <w:r>
+        <w:rPr>
+          <w:highlight w:val="yellow"/>
+          <w:lang w:val="en-US"/>
+        </w:rPr>
+        <w:t xml:space="preserve">to the ER-model in </w:t>
+      </w:r>
+      <w:proofErr w:type="gramStart"/>
+      <w:r>
+        <w:rPr>
+          <w:highlight w:val="yellow"/>
+          <w:lang w:val="en-US"/>
+        </w:rPr>
+        <w:t>figure ?</w:t>
+      </w:r>
+      <w:proofErr w:type="gramEnd"/>
+      <w:r>
+        <w:rPr>
+          <w:lang w:val="en-US"/>
+        </w:rPr>
+        <w:t xml:space="preserve"> to store it in an archive database where it can be used right away or looked up later on</w:t>
+      </w:r>
+      <w:r>
+        <w:rPr>
+          <w:lang w:val="en-US"/>
+        </w:rPr>
+        <w:t>.</w:t>
+      </w:r>
+    </w:p>
+    <w:p>
+      <w:pPr>
+        <w:pStyle w:val="Brdtekst"/>
+        <w:ind w:firstLine="0pt"/>
+        <w:rPr>
+          <w:lang w:val="en-US"/>
+        </w:rPr>
+      </w:pPr>
+      <w:r>
+        <w:rPr>
+          <w:lang w:val="en-US"/>
+        </w:rPr>
+        <w:t>T</w:t>
+      </w:r>
+      <w:r>
+        <w:rPr>
+          <w:lang w:val="en-US"/>
+        </w:rPr>
+        <w:t xml:space="preserve">he crawling phase is followed by the process of using this crawled data to build the previously introduced activity graph, then process </w:t>
+      </w:r>
+      <w:r>
+        <w:rPr>
+          <w:lang w:val="en-US"/>
+        </w:rPr>
+        <w:t>the edges between its activity nodes</w:t>
+      </w:r>
+      <w:r>
+        <w:rPr>
+          <w:lang w:val="en-US"/>
+        </w:rPr>
+        <w:t xml:space="preserve"> </w:t>
+      </w:r>
+      <w:r>
+        <w:rPr>
+          <w:lang w:val="en-US"/>
+        </w:rPr>
+        <w:t xml:space="preserve">to </w:t>
+      </w:r>
+      <w:r>
+        <w:rPr>
+          <w:lang w:val="en-US"/>
+        </w:rPr>
+        <w:t xml:space="preserve">build </w:t>
+      </w:r>
+      <w:r>
+        <w:rPr>
+          <w:lang w:val="en-US"/>
+        </w:rPr>
+        <w:t xml:space="preserve">the user </w:t>
+      </w:r>
+      <w:r>
+        <w:rPr>
+          <w:lang w:val="en-US"/>
+        </w:rPr>
+        <w:t>influence graph</w:t>
+      </w:r>
+      <w:r>
+        <w:rPr>
+          <w:lang w:val="en-US"/>
+        </w:rPr>
+        <w:t>, then store each graph in a separate dedicated graph database.</w:t>
+      </w:r>
+    </w:p>
+    <w:p>
+      <w:pPr>
+        <w:pStyle w:val="Brdtekst"/>
+        <w:ind w:firstLine="0pt"/>
+        <w:rPr>
+          <w:lang w:val="en-US"/>
+        </w:rPr>
+      </w:pPr>
+      <w:r>
+        <w:rPr>
+          <w:lang w:val="en-US"/>
+        </w:rPr>
+        <w:t>Another important segment of this technical solution is the integrated module dedicated to monitoring crawling activities and generating informative plots about each user influence graph like the distribution of different scores of influence edges and the percentage share between different types of influence. The generated plots are to be stored on the file system of the application host.</w:t>
+      </w:r>
+    </w:p>
+    <w:p>
+      <w:pPr>
+        <w:pStyle w:val="Brdtekst"/>
+        <w:ind w:firstLine="0pt"/>
+        <w:rPr>
+          <w:lang w:val="en-US"/>
+        </w:rPr>
+      </w:pPr>
+      <w:r>
+        <w:rPr>
+          <w:lang w:val="en-US"/>
+        </w:rPr>
+        <w:t>The final segment sets up a user interface in the form of a web server</w:t>
+      </w:r>
+      <w:r>
+        <w:rPr>
+          <w:lang w:val="en-US"/>
+        </w:rPr>
+        <w:t xml:space="preserve"> where constructed user and activity graphs can be retrieved from their respective database, along with the option of retrieving statistics about each graph and the initial crawling process. The next figure shows the system design architecture of this technical solution, this architecture is oriented to the actual dataflow from a social media platform to the final analysis tools provided by the user web interface.</w:t>
+      </w:r>
+    </w:p>
+    <w:p>
+      <w:pPr>
+        <w:pStyle w:val="Brdtekst"/>
+        <w:ind w:firstLine="0pt"/>
+        <w:rPr>
+          <w:lang w:val="en-US"/>
+        </w:rPr>
+      </w:pPr>
+      <w:r>
+        <w:rPr>
+          <w:noProof/>
+          <w:lang w:val="en-US"/>
+        </w:rPr>
+        <w:drawing>
+          <wp:inline distT="0" distB="0" distL="0" distR="0" wp14:anchorId="59B998FF" wp14:editId="3E346B5C">
+            <wp:extent cx="3379623" cy="4615815"/>
+            <wp:effectExtent l="0" t="0" r="0" b="0"/>
+            <wp:docPr id="14" name="Bilde 14" descr="Et bilde som inneholder tekst, parkering, elektronikk&#10;&#10;Automatisk generert beskrivelse"/>
+            <wp:cNvGraphicFramePr>
+              <a:graphicFrameLocks xmlns:a="http://purl.oclc.org/ooxml/drawingml/main" noChangeAspect="1"/>
+            </wp:cNvGraphicFramePr>
+            <a:graphic xmlns:a="http://purl.oclc.org/ooxml/drawingml/main">
+              <a:graphicData uri="http://purl.oclc.org/ooxml/drawingml/picture">
+                <pic:pic xmlns:pic="http://purl.oclc.org/ooxml/drawingml/picture">
+                  <pic:nvPicPr>
+                    <pic:cNvPr id="14" name="Bilde 14" descr="Et bilde som inneholder tekst, parkering, elektronikk&#10;&#10;Automatisk generert beskrivelse"/>
+                    <pic:cNvPicPr/>
+                  </pic:nvPicPr>
+                  <pic:blipFill>
+                    <a:blip r:embed="rId23">
+                      <a:extLst>
+                        <a:ext uri="{28A0092B-C50C-407E-A947-70E740481C1C}">
+                          <a14:useLocalDpi xmlns:a14="http://schemas.microsoft.com/office/drawing/2010/main" val="0"/>
+                        </a:ext>
+                      </a:extLst>
+                    </a:blip>
+                    <a:stretch>
+                      <a:fillRect/>
+                    </a:stretch>
+                  </pic:blipFill>
+                  <pic:spPr>
+                    <a:xfrm>
+                      <a:off x="0" y="0"/>
+                      <a:ext cx="3386059" cy="4624606"/>
+                    </a:xfrm>
+                    <a:prstGeom prst="rect">
+                      <a:avLst/>
+                    </a:prstGeom>
+                  </pic:spPr>
+                </pic:pic>
+              </a:graphicData>
+            </a:graphic>
+          </wp:inline>
+        </w:drawing>
+      </w:r>
+    </w:p>
+    <w:p>
+      <w:pPr>
+        <w:pStyle w:val="Brdtekst"/>
+        <w:ind w:firstLine="0pt"/>
+        <w:rPr>
+          <w:lang w:val="en-US"/>
+        </w:rPr>
+      </w:pPr>
+    </w:p>
+    <w:p>
+      <w:pPr>
+        <w:pStyle w:val="Brdtekst"/>
+        <w:ind w:firstLine="0pt"/>
+        <w:rPr>
+          <w:lang w:val="en-US"/>
+        </w:rPr>
+      </w:pPr>
+      <w:r>
+        <w:rPr>
+          <w:lang w:val="en-US"/>
+        </w:rPr>
+        <w:t xml:space="preserve">To store crawled data in a more general and modern </w:t>
+      </w:r>
+      <w:r>
+        <w:rPr>
+          <w:lang w:val="en-US"/>
+        </w:rPr>
+        <w:t>data structure, we take in use the document NoSQL mongo database which stores information about the groups, submissions and comments in a simple data structure that is very similar to the JavaScript Object Notation, also known as JSON, which has proven capabilities in modern IT structure due to easiness in both readability and programmability.</w:t>
+      </w:r>
+    </w:p>
+    <w:p>
+      <w:pPr>
+        <w:pStyle w:val="Brdtekst"/>
+        <w:ind w:firstLine="0pt"/>
+        <w:rPr>
+          <w:lang w:val="en-US"/>
+        </w:rPr>
+      </w:pPr>
+      <w:r>
+        <w:rPr>
+          <w:lang w:val="en-US"/>
+        </w:rPr>
+        <w:t>After storing the crawled data on the mongo archive DB, this same data can know be retrieved and used internally to build the activity graph and user influence graph, then each one of these graphs would be stored in a separate graph database, the</w:t>
+      </w:r>
+      <w:r>
+        <w:rPr>
+          <w:lang w:val="en-US"/>
+        </w:rPr>
+        <w:t xml:space="preserve"> technology of</w:t>
+      </w:r>
+      <w:r>
+        <w:rPr>
+          <w:lang w:val="en-US"/>
+        </w:rPr>
+        <w:t xml:space="preserve"> neo4j graph database</w:t>
+      </w:r>
+      <w:r>
+        <w:rPr>
+          <w:lang w:val="en-US"/>
+        </w:rPr>
+        <w:t>s</w:t>
+      </w:r>
+      <w:r>
+        <w:rPr>
+          <w:lang w:val="en-US"/>
+        </w:rPr>
+        <w:t xml:space="preserve"> is used in this technical solution, which gives us an SQL-like query </w:t>
+      </w:r>
+      <w:r>
+        <w:rPr>
+          <w:lang w:val="en-US"/>
+        </w:rPr>
+        <w:t xml:space="preserve">language that uses out-of-the-box highly optimized graph algorithms to perform a series of important tasks in our application such as calculating the node’s centralities upon constructing the user influence graph, also finding and retrieving a certain segments of the influence graph based on user-specified parameters such as score range or certain types of influence available through the web user interface. </w:t>
+      </w:r>
+    </w:p>
+    <w:p>
+      <w:pPr>
+        <w:pStyle w:val="Brdtekst"/>
+        <w:ind w:firstLine="0pt"/>
+        <w:rPr>
+          <w:lang w:val="en-US"/>
+        </w:rPr>
+      </w:pPr>
+      <w:r>
+        <w:rPr>
+          <w:lang w:val="en-US"/>
+        </w:rPr>
+        <w:t xml:space="preserve"> </w:t>
+      </w:r>
+    </w:p>
     <w:p>
       <w:pPr>
         <w:pStyle w:val="Overskrift1"/>
@@ -17617,6 +18095,7 @@
         <w:rPr>
           <w:highlight w:val="yellow"/>
         </w:rPr>
+        <w:lastRenderedPageBreak/>
         <w:t>CRAWLING PHASE</w:t>
       </w:r>
     </w:p>
@@ -17628,6 +18107,96 @@
           <w:lang w:val="en-US"/>
         </w:rPr>
       </w:pPr>
+      <w:r>
+        <w:rPr>
+          <w:lang w:val="en-US"/>
+        </w:rPr>
+        <w:tab/>
+        <w:t xml:space="preserve">This is a default text, </w:t>
+      </w:r>
+      <w:proofErr w:type="gramStart"/>
+      <w:r>
+        <w:rPr>
+          <w:lang w:val="en-US"/>
+        </w:rPr>
+        <w:t>This</w:t>
+      </w:r>
+      <w:proofErr w:type="gramEnd"/>
+      <w:r>
+        <w:rPr>
+          <w:lang w:val="en-US"/>
+        </w:rPr>
+        <w:t xml:space="preserve"> is a default text,</w:t>
+      </w:r>
+      <w:r>
+        <w:rPr>
+          <w:lang w:val="en-US"/>
+        </w:rPr>
+        <w:t xml:space="preserve"> </w:t>
+      </w:r>
+      <w:r>
+        <w:rPr>
+          <w:lang w:val="en-US"/>
+        </w:rPr>
+        <w:t>This is a default text,</w:t>
+      </w:r>
+      <w:r>
+        <w:rPr>
+          <w:lang w:val="en-US"/>
+        </w:rPr>
+        <w:t xml:space="preserve"> </w:t>
+      </w:r>
+      <w:r>
+        <w:rPr>
+          <w:lang w:val="en-US"/>
+        </w:rPr>
+        <w:t>This is a default text,</w:t>
+      </w:r>
+      <w:r>
+        <w:rPr>
+          <w:lang w:val="en-US"/>
+        </w:rPr>
+        <w:t xml:space="preserve"> </w:t>
+      </w:r>
+      <w:r>
+        <w:rPr>
+          <w:lang w:val="en-US"/>
+        </w:rPr>
+        <w:t>This is a default text,</w:t>
+      </w:r>
+      <w:r>
+        <w:rPr>
+          <w:lang w:val="en-US"/>
+        </w:rPr>
+        <w:t xml:space="preserve"> </w:t>
+      </w:r>
+      <w:r>
+        <w:rPr>
+          <w:lang w:val="en-US"/>
+        </w:rPr>
+        <w:t>This is a default text,</w:t>
+      </w:r>
+      <w:r>
+        <w:rPr>
+          <w:lang w:val="en-US"/>
+        </w:rPr>
+        <w:t xml:space="preserve"> </w:t>
+      </w:r>
+      <w:r>
+        <w:rPr>
+          <w:lang w:val="en-US"/>
+        </w:rPr>
+        <w:t>This is a default text.</w:t>
+      </w:r>
+    </w:p>
+    <w:p>
+      <w:pPr>
+        <w:pStyle w:val="Brdtekst"/>
+        <w:ind w:firstLine="0pt"/>
+        <w:rPr>
+          <w:lang w:val="en-US"/>
+        </w:rPr>
+      </w:pPr>
     </w:p>
     <w:p>
       <w:pPr>
@@ -17640,12 +18209,101 @@
         <w:rPr>
           <w:highlight w:val="yellow"/>
         </w:rPr>
-        <w:lastRenderedPageBreak/>
         <w:t>GRAPH MODELLING</w:t>
       </w:r>
     </w:p>
     <w:p>
       <w:pPr>
+        <w:pStyle w:val="Brdtekst"/>
+        <w:ind w:firstLine="0pt"/>
+        <w:rPr>
+          <w:lang w:val="en-US"/>
+        </w:rPr>
+      </w:pPr>
+      <w:r>
+        <w:rPr>
+          <w:lang w:val="en-US"/>
+        </w:rPr>
+        <w:tab/>
+        <w:t xml:space="preserve">This is a default text, </w:t>
+      </w:r>
+      <w:proofErr w:type="gramStart"/>
+      <w:r>
+        <w:rPr>
+          <w:lang w:val="en-US"/>
+        </w:rPr>
+        <w:t>This</w:t>
+      </w:r>
+      <w:proofErr w:type="gramEnd"/>
+      <w:r>
+        <w:rPr>
+          <w:lang w:val="en-US"/>
+        </w:rPr>
+        <w:t xml:space="preserve"> is a default text,</w:t>
+      </w:r>
+      <w:r>
+        <w:rPr>
+          <w:lang w:val="en-US"/>
+        </w:rPr>
+        <w:t xml:space="preserve"> </w:t>
+      </w:r>
+      <w:r>
+        <w:rPr>
+          <w:lang w:val="en-US"/>
+        </w:rPr>
+        <w:t>This is a default text,</w:t>
+      </w:r>
+      <w:r>
+        <w:rPr>
+          <w:lang w:val="en-US"/>
+        </w:rPr>
+        <w:t xml:space="preserve"> </w:t>
+      </w:r>
+      <w:r>
+        <w:rPr>
+          <w:lang w:val="en-US"/>
+        </w:rPr>
+        <w:t>This is a default text,</w:t>
+      </w:r>
+      <w:r>
+        <w:rPr>
+          <w:lang w:val="en-US"/>
+        </w:rPr>
+        <w:t xml:space="preserve"> </w:t>
+      </w:r>
+      <w:r>
+        <w:rPr>
+          <w:lang w:val="en-US"/>
+        </w:rPr>
+        <w:t>This is a default text,</w:t>
+      </w:r>
+      <w:r>
+        <w:rPr>
+          <w:lang w:val="en-US"/>
+        </w:rPr>
+        <w:t xml:space="preserve"> </w:t>
+      </w:r>
+      <w:r>
+        <w:rPr>
+          <w:lang w:val="en-US"/>
+        </w:rPr>
+        <w:t>This is a default text,</w:t>
+      </w:r>
+      <w:r>
+        <w:rPr>
+          <w:lang w:val="en-US"/>
+        </w:rPr>
+        <w:t xml:space="preserve"> </w:t>
+      </w:r>
+      <w:r>
+        <w:rPr>
+          <w:lang w:val="en-US"/>
+        </w:rPr>
+        <w:t>This is a default text.</w:t>
+      </w:r>
+    </w:p>
+    <w:p>
+      <w:pPr>
         <w:rPr>
           <w:highlight w:val="yellow"/>
         </w:rPr>
@@ -17667,6 +18325,96 @@
     </w:p>
     <w:p>
       <w:pPr>
+        <w:pStyle w:val="Brdtekst"/>
+        <w:ind w:firstLine="0pt"/>
+        <w:rPr>
+          <w:lang w:val="en-US"/>
+        </w:rPr>
+      </w:pPr>
+      <w:r>
+        <w:rPr>
+          <w:lang w:val="en-US"/>
+        </w:rPr>
+        <w:tab/>
+        <w:t xml:space="preserve">This is a default text, </w:t>
+      </w:r>
+      <w:proofErr w:type="gramStart"/>
+      <w:r>
+        <w:rPr>
+          <w:lang w:val="en-US"/>
+        </w:rPr>
+        <w:t>This</w:t>
+      </w:r>
+      <w:proofErr w:type="gramEnd"/>
+      <w:r>
+        <w:rPr>
+          <w:lang w:val="en-US"/>
+        </w:rPr>
+        <w:t xml:space="preserve"> is a default text,</w:t>
+      </w:r>
+      <w:r>
+        <w:rPr>
+          <w:lang w:val="en-US"/>
+        </w:rPr>
+        <w:t xml:space="preserve"> </w:t>
+      </w:r>
+      <w:r>
+        <w:rPr>
+          <w:lang w:val="en-US"/>
+        </w:rPr>
+        <w:t>This is a default text,</w:t>
+      </w:r>
+      <w:r>
+        <w:rPr>
+          <w:lang w:val="en-US"/>
+        </w:rPr>
+        <w:t xml:space="preserve"> </w:t>
+      </w:r>
+      <w:r>
+        <w:rPr>
+          <w:lang w:val="en-US"/>
+        </w:rPr>
+        <w:t>This is a default text,</w:t>
+      </w:r>
+      <w:r>
+        <w:rPr>
+          <w:lang w:val="en-US"/>
+        </w:rPr>
+        <w:t xml:space="preserve"> </w:t>
+      </w:r>
+      <w:r>
+        <w:rPr>
+          <w:lang w:val="en-US"/>
+        </w:rPr>
+        <w:t>This is a default text,</w:t>
+      </w:r>
+      <w:r>
+        <w:rPr>
+          <w:lang w:val="en-US"/>
+        </w:rPr>
+        <w:t xml:space="preserve"> </w:t>
+      </w:r>
+      <w:r>
+        <w:rPr>
+          <w:lang w:val="en-US"/>
+        </w:rPr>
+        <w:t>This is a default text,</w:t>
+      </w:r>
+      <w:r>
+        <w:rPr>
+          <w:lang w:val="en-US"/>
+        </w:rPr>
+        <w:t xml:space="preserve"> </w:t>
+      </w:r>
+      <w:r>
+        <w:rPr>
+          <w:lang w:val="en-US"/>
+        </w:rPr>
+        <w:t>This is a default text.</w:t>
+      </w:r>
+    </w:p>
+    <w:p>
+      <w:pPr>
         <w:rPr>
           <w:highlight w:val="yellow"/>
         </w:rPr>
@@ -17694,6 +18442,96 @@
           <w:lang w:val="en-US"/>
         </w:rPr>
       </w:pPr>
+      <w:r>
+        <w:rPr>
+          <w:lang w:val="en-US"/>
+        </w:rPr>
+        <w:tab/>
+        <w:t xml:space="preserve">This is a default text, </w:t>
+      </w:r>
+      <w:proofErr w:type="gramStart"/>
+      <w:r>
+        <w:rPr>
+          <w:lang w:val="en-US"/>
+        </w:rPr>
+        <w:t>This</w:t>
+      </w:r>
+      <w:proofErr w:type="gramEnd"/>
+      <w:r>
+        <w:rPr>
+          <w:lang w:val="en-US"/>
+        </w:rPr>
+        <w:t xml:space="preserve"> is a default text,</w:t>
+      </w:r>
+      <w:r>
+        <w:rPr>
+          <w:lang w:val="en-US"/>
+        </w:rPr>
+        <w:t xml:space="preserve"> </w:t>
+      </w:r>
+      <w:r>
+        <w:rPr>
+          <w:lang w:val="en-US"/>
+        </w:rPr>
+        <w:t>This is a default text,</w:t>
+      </w:r>
+      <w:r>
+        <w:rPr>
+          <w:lang w:val="en-US"/>
+        </w:rPr>
+        <w:t xml:space="preserve"> </w:t>
+      </w:r>
+      <w:r>
+        <w:rPr>
+          <w:lang w:val="en-US"/>
+        </w:rPr>
+        <w:t>This is a default text,</w:t>
+      </w:r>
+      <w:r>
+        <w:rPr>
+          <w:lang w:val="en-US"/>
+        </w:rPr>
+        <w:t xml:space="preserve"> </w:t>
+      </w:r>
+      <w:r>
+        <w:rPr>
+          <w:lang w:val="en-US"/>
+        </w:rPr>
+        <w:t>This is a default text,</w:t>
+      </w:r>
+      <w:r>
+        <w:rPr>
+          <w:lang w:val="en-US"/>
+        </w:rPr>
+        <w:t xml:space="preserve"> </w:t>
+      </w:r>
+      <w:r>
+        <w:rPr>
+          <w:lang w:val="en-US"/>
+        </w:rPr>
+        <w:t>This is a default text,</w:t>
+      </w:r>
+      <w:r>
+        <w:rPr>
+          <w:lang w:val="en-US"/>
+        </w:rPr>
+        <w:t xml:space="preserve"> </w:t>
+      </w:r>
+      <w:r>
+        <w:rPr>
+          <w:lang w:val="en-US"/>
+        </w:rPr>
+        <w:t>This is a default text.</w:t>
+      </w:r>
+    </w:p>
+    <w:p>
+      <w:pPr>
+        <w:pStyle w:val="Brdtekst"/>
+        <w:ind w:firstLine="0pt"/>
+        <w:rPr>
+          <w:lang w:val="en-US"/>
+        </w:rPr>
+      </w:pPr>
     </w:p>
     <w:p>
       <w:pPr>
@@ -17711,6 +18549,96 @@
     </w:p>
     <w:p>
       <w:pPr>
+        <w:pStyle w:val="Brdtekst"/>
+        <w:ind w:firstLine="0pt"/>
+        <w:rPr>
+          <w:lang w:val="en-US"/>
+        </w:rPr>
+      </w:pPr>
+      <w:r>
+        <w:rPr>
+          <w:lang w:val="en-US"/>
+        </w:rPr>
+        <w:tab/>
+        <w:t xml:space="preserve">This is a default text, </w:t>
+      </w:r>
+      <w:proofErr w:type="gramStart"/>
+      <w:r>
+        <w:rPr>
+          <w:lang w:val="en-US"/>
+        </w:rPr>
+        <w:t>This</w:t>
+      </w:r>
+      <w:proofErr w:type="gramEnd"/>
+      <w:r>
+        <w:rPr>
+          <w:lang w:val="en-US"/>
+        </w:rPr>
+        <w:t xml:space="preserve"> is a default text,</w:t>
+      </w:r>
+      <w:r>
+        <w:rPr>
+          <w:lang w:val="en-US"/>
+        </w:rPr>
+        <w:t xml:space="preserve"> </w:t>
+      </w:r>
+      <w:r>
+        <w:rPr>
+          <w:lang w:val="en-US"/>
+        </w:rPr>
+        <w:t>This is a default text,</w:t>
+      </w:r>
+      <w:r>
+        <w:rPr>
+          <w:lang w:val="en-US"/>
+        </w:rPr>
+        <w:t xml:space="preserve"> </w:t>
+      </w:r>
+      <w:r>
+        <w:rPr>
+          <w:lang w:val="en-US"/>
+        </w:rPr>
+        <w:t>This is a default text,</w:t>
+      </w:r>
+      <w:r>
+        <w:rPr>
+          <w:lang w:val="en-US"/>
+        </w:rPr>
+        <w:t xml:space="preserve"> </w:t>
+      </w:r>
+      <w:r>
+        <w:rPr>
+          <w:lang w:val="en-US"/>
+        </w:rPr>
+        <w:t>This is a default text,</w:t>
+      </w:r>
+      <w:r>
+        <w:rPr>
+          <w:lang w:val="en-US"/>
+        </w:rPr>
+        <w:t xml:space="preserve"> </w:t>
+      </w:r>
+      <w:r>
+        <w:rPr>
+          <w:lang w:val="en-US"/>
+        </w:rPr>
+        <w:t>This is a default text,</w:t>
+      </w:r>
+      <w:r>
+        <w:rPr>
+          <w:lang w:val="en-US"/>
+        </w:rPr>
+        <w:t xml:space="preserve"> </w:t>
+      </w:r>
+      <w:r>
+        <w:rPr>
+          <w:lang w:val="en-US"/>
+        </w:rPr>
+        <w:t>This is a default text.</w:t>
+      </w:r>
+    </w:p>
+    <w:p>
+      <w:pPr>
         <w:rPr>
           <w:highlight w:val="yellow"/>
         </w:rPr>
@@ -17732,6 +18660,96 @@
     </w:p>
     <w:p>
       <w:pPr>
+        <w:pStyle w:val="Brdtekst"/>
+        <w:ind w:firstLine="0pt"/>
+        <w:rPr>
+          <w:lang w:val="en-US"/>
+        </w:rPr>
+      </w:pPr>
+      <w:r>
+        <w:rPr>
+          <w:lang w:val="en-US"/>
+        </w:rPr>
+        <w:tab/>
+        <w:t xml:space="preserve">This is a default text, </w:t>
+      </w:r>
+      <w:proofErr w:type="gramStart"/>
+      <w:r>
+        <w:rPr>
+          <w:lang w:val="en-US"/>
+        </w:rPr>
+        <w:t>This</w:t>
+      </w:r>
+      <w:proofErr w:type="gramEnd"/>
+      <w:r>
+        <w:rPr>
+          <w:lang w:val="en-US"/>
+        </w:rPr>
+        <w:t xml:space="preserve"> is a default text,</w:t>
+      </w:r>
+      <w:r>
+        <w:rPr>
+          <w:lang w:val="en-US"/>
+        </w:rPr>
+        <w:t xml:space="preserve"> </w:t>
+      </w:r>
+      <w:r>
+        <w:rPr>
+          <w:lang w:val="en-US"/>
+        </w:rPr>
+        <w:t>This is a default text,</w:t>
+      </w:r>
+      <w:r>
+        <w:rPr>
+          <w:lang w:val="en-US"/>
+        </w:rPr>
+        <w:t xml:space="preserve"> </w:t>
+      </w:r>
+      <w:r>
+        <w:rPr>
+          <w:lang w:val="en-US"/>
+        </w:rPr>
+        <w:t>This is a default text,</w:t>
+      </w:r>
+      <w:r>
+        <w:rPr>
+          <w:lang w:val="en-US"/>
+        </w:rPr>
+        <w:t xml:space="preserve"> </w:t>
+      </w:r>
+      <w:r>
+        <w:rPr>
+          <w:lang w:val="en-US"/>
+        </w:rPr>
+        <w:t>This is a default text,</w:t>
+      </w:r>
+      <w:r>
+        <w:rPr>
+          <w:lang w:val="en-US"/>
+        </w:rPr>
+        <w:t xml:space="preserve"> </w:t>
+      </w:r>
+      <w:r>
+        <w:rPr>
+          <w:lang w:val="en-US"/>
+        </w:rPr>
+        <w:t>This is a default text,</w:t>
+      </w:r>
+      <w:r>
+        <w:rPr>
+          <w:lang w:val="en-US"/>
+        </w:rPr>
+        <w:t xml:space="preserve"> </w:t>
+      </w:r>
+      <w:r>
+        <w:rPr>
+          <w:lang w:val="en-US"/>
+        </w:rPr>
+        <w:t>This is a default text.</w:t>
+      </w:r>
+    </w:p>
+    <w:p>
+      <w:pPr>
         <w:rPr>
           <w:highlight w:val="yellow"/>
         </w:rPr>
@@ -17753,6 +18771,96 @@
     </w:p>
     <w:p>
       <w:pPr>
+        <w:pStyle w:val="Brdtekst"/>
+        <w:ind w:firstLine="0pt"/>
+        <w:rPr>
+          <w:lang w:val="en-US"/>
+        </w:rPr>
+      </w:pPr>
+      <w:r>
+        <w:rPr>
+          <w:lang w:val="en-US"/>
+        </w:rPr>
+        <w:tab/>
+        <w:t xml:space="preserve">This is a default text, </w:t>
+      </w:r>
+      <w:proofErr w:type="gramStart"/>
+      <w:r>
+        <w:rPr>
+          <w:lang w:val="en-US"/>
+        </w:rPr>
+        <w:t>This</w:t>
+      </w:r>
+      <w:proofErr w:type="gramEnd"/>
+      <w:r>
+        <w:rPr>
+          <w:lang w:val="en-US"/>
+        </w:rPr>
+        <w:t xml:space="preserve"> is a default text,</w:t>
+      </w:r>
+      <w:r>
+        <w:rPr>
+          <w:lang w:val="en-US"/>
+        </w:rPr>
+        <w:t xml:space="preserve"> </w:t>
+      </w:r>
+      <w:r>
+        <w:rPr>
+          <w:lang w:val="en-US"/>
+        </w:rPr>
+        <w:t>This is a default text,</w:t>
+      </w:r>
+      <w:r>
+        <w:rPr>
+          <w:lang w:val="en-US"/>
+        </w:rPr>
+        <w:t xml:space="preserve"> </w:t>
+      </w:r>
+      <w:r>
+        <w:rPr>
+          <w:lang w:val="en-US"/>
+        </w:rPr>
+        <w:t>This is a default text,</w:t>
+      </w:r>
+      <w:r>
+        <w:rPr>
+          <w:lang w:val="en-US"/>
+        </w:rPr>
+        <w:t xml:space="preserve"> </w:t>
+      </w:r>
+      <w:r>
+        <w:rPr>
+          <w:lang w:val="en-US"/>
+        </w:rPr>
+        <w:t>This is a default text,</w:t>
+      </w:r>
+      <w:r>
+        <w:rPr>
+          <w:lang w:val="en-US"/>
+        </w:rPr>
+        <w:t xml:space="preserve"> </w:t>
+      </w:r>
+      <w:r>
+        <w:rPr>
+          <w:lang w:val="en-US"/>
+        </w:rPr>
+        <w:t>This is a default text,</w:t>
+      </w:r>
+      <w:r>
+        <w:rPr>
+          <w:lang w:val="en-US"/>
+        </w:rPr>
+        <w:t xml:space="preserve"> </w:t>
+      </w:r>
+      <w:r>
+        <w:rPr>
+          <w:lang w:val="en-US"/>
+        </w:rPr>
+        <w:t>This is a default text.</w:t>
+      </w:r>
+    </w:p>
+    <w:p>
+      <w:pPr>
         <w:rPr>
           <w:highlight w:val="yellow"/>
         </w:rPr>
@@ -17770,6 +18878,96 @@
           <w:highlight w:val="yellow"/>
         </w:rPr>
         <w:t>FUTURE IMPROVMENTS OF THE TECHNICAL SOLUTION</w:t>
+      </w:r>
+    </w:p>
+    <w:p>
+      <w:pPr>
+        <w:pStyle w:val="Brdtekst"/>
+        <w:ind w:firstLine="0pt"/>
+        <w:rPr>
+          <w:lang w:val="en-US"/>
+        </w:rPr>
+      </w:pPr>
+      <w:r>
+        <w:rPr>
+          <w:lang w:val="en-US"/>
+        </w:rPr>
+        <w:tab/>
+        <w:t xml:space="preserve">This is a default text, </w:t>
+      </w:r>
+      <w:proofErr w:type="gramStart"/>
+      <w:r>
+        <w:rPr>
+          <w:lang w:val="en-US"/>
+        </w:rPr>
+        <w:t>This</w:t>
+      </w:r>
+      <w:proofErr w:type="gramEnd"/>
+      <w:r>
+        <w:rPr>
+          <w:lang w:val="en-US"/>
+        </w:rPr>
+        <w:t xml:space="preserve"> is a default text,</w:t>
+      </w:r>
+      <w:r>
+        <w:rPr>
+          <w:lang w:val="en-US"/>
+        </w:rPr>
+        <w:t xml:space="preserve"> </w:t>
+      </w:r>
+      <w:r>
+        <w:rPr>
+          <w:lang w:val="en-US"/>
+        </w:rPr>
+        <w:t>This is a default text,</w:t>
+      </w:r>
+      <w:r>
+        <w:rPr>
+          <w:lang w:val="en-US"/>
+        </w:rPr>
+        <w:t xml:space="preserve"> </w:t>
+      </w:r>
+      <w:r>
+        <w:rPr>
+          <w:lang w:val="en-US"/>
+        </w:rPr>
+        <w:t>This is a default text,</w:t>
+      </w:r>
+      <w:r>
+        <w:rPr>
+          <w:lang w:val="en-US"/>
+        </w:rPr>
+        <w:t xml:space="preserve"> </w:t>
+      </w:r>
+      <w:r>
+        <w:rPr>
+          <w:lang w:val="en-US"/>
+        </w:rPr>
+        <w:t>This is a default text,</w:t>
+      </w:r>
+      <w:r>
+        <w:rPr>
+          <w:lang w:val="en-US"/>
+        </w:rPr>
+        <w:t xml:space="preserve"> </w:t>
+      </w:r>
+      <w:r>
+        <w:rPr>
+          <w:lang w:val="en-US"/>
+        </w:rPr>
+        <w:t>This is a default text,</w:t>
+      </w:r>
+      <w:r>
+        <w:rPr>
+          <w:lang w:val="en-US"/>
+        </w:rPr>
+        <w:t xml:space="preserve"> </w:t>
+      </w:r>
+      <w:r>
+        <w:rPr>
+          <w:lang w:val="en-US"/>
+        </w:rPr>
+        <w:t>This is a default text.</w:t>
       </w:r>
     </w:p>
     <w:p>

</xml_diff>

<commit_message>
XVII. CRAWLING PHASE - Done
</commit_message>
<xml_diff>
--- a/docs/letter.docx
+++ b/docs/letter.docx
@@ -17857,19 +17857,7 @@
         <w:rPr>
           <w:lang w:val="en-US"/>
         </w:rPr>
-        <w:t xml:space="preserve">he crawling phase is followed by the process of using this crawled data to build the previously introduced activity graph, then process </w:t>
-      </w:r>
-      <w:r>
-        <w:rPr>
-          <w:lang w:val="en-US"/>
-        </w:rPr>
-        <w:t>the edges between its activity nodes</w:t>
-      </w:r>
-      <w:r>
-        <w:rPr>
-          <w:lang w:val="en-US"/>
-        </w:rPr>
-        <w:t xml:space="preserve"> </w:t>
+        <w:t xml:space="preserve">he crawling phase is followed by the process of using this crawled data to build the previously introduced activity graph, then process the edges between its activity nodes </w:t>
       </w:r>
       <w:r>
         <w:rPr>
@@ -18112,82 +18100,800 @@
           <w:lang w:val="en-US"/>
         </w:rPr>
         <w:tab/>
-        <w:t xml:space="preserve">This is a default text, </w:t>
+      </w:r>
+      <w:r>
+        <w:rPr>
+          <w:lang w:val="en-US"/>
+        </w:rPr>
+        <w:t>The phase in the technical solution where data is downloaded from a remote social media and stored in the local archive databases is called the crawling phase</w:t>
+      </w:r>
+      <w:r>
+        <w:rPr>
+          <w:lang w:val="en-US"/>
+        </w:rPr>
+        <w:t>.</w:t>
+      </w:r>
+      <w:r>
+        <w:rPr>
+          <w:lang w:val="en-US"/>
+        </w:rPr>
+        <w:t xml:space="preserve"> It is the back endpoint of this application, and it is divided into two main processes; the first </w:t>
+      </w:r>
+      <w:r>
+        <w:rPr>
+          <w:lang w:val="en-US"/>
+        </w:rPr>
+        <w:t xml:space="preserve">process </w:t>
+      </w:r>
+      <w:r>
+        <w:rPr>
+          <w:lang w:val="en-US"/>
+        </w:rPr>
+        <w:t>is</w:t>
+      </w:r>
+      <w:r>
+        <w:rPr>
+          <w:lang w:val="en-US"/>
+        </w:rPr>
+        <w:t xml:space="preserve"> about</w:t>
+      </w:r>
+      <w:r>
+        <w:rPr>
+          <w:lang w:val="en-US"/>
+        </w:rPr>
+        <w:t xml:space="preserve"> fetching data from the remote endpoint of a social media platform, then transforming this data to a data structure that satisfies the ground entity relationship model of this research </w:t>
+      </w:r>
+      <w:r>
+        <w:rPr>
+          <w:highlight w:val="yellow"/>
+          <w:lang w:val="en-US"/>
+        </w:rPr>
+        <w:t>shown in figure ? earlier</w:t>
+      </w:r>
+      <w:r>
+        <w:rPr>
+          <w:lang w:val="en-US"/>
+        </w:rPr>
+        <w:t xml:space="preserve">, the </w:t>
+      </w:r>
+      <w:r>
+        <w:rPr>
+          <w:lang w:val="en-US"/>
+        </w:rPr>
+        <w:t>second</w:t>
+      </w:r>
+      <w:r>
+        <w:rPr>
+          <w:lang w:val="en-US"/>
+        </w:rPr>
+        <w:t xml:space="preserve"> process</w:t>
+      </w:r>
+      <w:r>
+        <w:rPr>
+          <w:lang w:val="en-US"/>
+        </w:rPr>
+        <w:t xml:space="preserve"> of the crawling phase</w:t>
+      </w:r>
+      <w:r>
+        <w:rPr>
+          <w:lang w:val="en-US"/>
+        </w:rPr>
+        <w:t xml:space="preserve"> is storing fetched data in the Mongo archive databases using an appropriate storing schema</w:t>
+      </w:r>
+      <w:r>
+        <w:rPr>
+          <w:lang w:val="en-US"/>
+        </w:rPr>
+        <w:t xml:space="preserve"> that maximizes both the efficiency of reading and writing data, and also makes it easier to a database administrator to</w:t>
+      </w:r>
+      <w:r>
+        <w:rPr>
+          <w:lang w:val="en-US"/>
+        </w:rPr>
+        <w:t xml:space="preserve"> </w:t>
+      </w:r>
+      <w:r>
+        <w:rPr>
+          <w:lang w:val="en-US"/>
+        </w:rPr>
+        <w:t>manage</w:t>
+      </w:r>
+      <w:r>
+        <w:rPr>
+          <w:lang w:val="en-US"/>
+        </w:rPr>
+        <w:t xml:space="preserve"> and manipulate</w:t>
+      </w:r>
+      <w:r>
+        <w:rPr>
+          <w:lang w:val="en-US"/>
+        </w:rPr>
+        <w:t xml:space="preserve"> data on the database server</w:t>
+      </w:r>
+      <w:r>
+        <w:rPr>
+          <w:lang w:val="en-US"/>
+        </w:rPr>
+        <w:t>.</w:t>
+      </w:r>
+    </w:p>
+    <w:p>
+      <w:pPr>
+        <w:pStyle w:val="Brdtekst"/>
+        <w:ind w:firstLine="0pt"/>
+        <w:rPr>
+          <w:lang w:val="en-US"/>
+        </w:rPr>
+      </w:pPr>
+      <w:r>
+        <w:rPr>
+          <w:lang w:val="en-US"/>
+        </w:rPr>
+        <w:t>Every crawl</w:t>
+      </w:r>
+      <w:r>
+        <w:rPr>
+          <w:lang w:val="en-US"/>
+        </w:rPr>
+        <w:t xml:space="preserve">ing job </w:t>
+      </w:r>
+      <w:r>
+        <w:rPr>
+          <w:lang w:val="en-US"/>
+        </w:rPr>
+        <w:t>made from this application is distinguished by its combination of the following 3 given parameters:</w:t>
+      </w:r>
+    </w:p>
+    <w:p>
+      <w:pPr>
+        <w:pStyle w:val="Brdtekst"/>
+        <w:numPr>
+          <w:ilvl w:val="0"/>
+          <w:numId w:val="31"/>
+        </w:numPr>
+        <w:rPr>
+          <w:lang w:val="en-US"/>
+        </w:rPr>
+      </w:pPr>
+      <w:r>
+        <w:rPr>
+          <w:lang w:val="en-US"/>
+        </w:rPr>
+        <w:t>Network name:</w:t>
+      </w:r>
+      <w:r>
+        <w:rPr>
+          <w:lang w:val="en-US"/>
+        </w:rPr>
+        <w:t xml:space="preserve"> </w:t>
+      </w:r>
+    </w:p>
+    <w:p>
+      <w:pPr>
+        <w:pStyle w:val="Brdtekst"/>
+        <w:ind w:firstLine="0pt"/>
+        <w:rPr>
+          <w:lang w:val="en-US"/>
+        </w:rPr>
+      </w:pPr>
+      <w:r>
+        <w:rPr>
+          <w:lang w:val="en-US"/>
+        </w:rPr>
+        <w:t>Which o</w:t>
+      </w:r>
+      <w:r>
+        <w:rPr>
+          <w:lang w:val="en-US"/>
+        </w:rPr>
+        <w:t xml:space="preserve">ften includes the name of the social media platform </w:t>
+      </w:r>
+      <w:r>
+        <w:rPr>
+          <w:lang w:val="en-US"/>
+        </w:rPr>
+        <w:t>from where the</w:t>
+      </w:r>
+      <w:r>
+        <w:rPr>
+          <w:lang w:val="en-US"/>
+        </w:rPr>
+        <w:t xml:space="preserve"> data</w:t>
+      </w:r>
+      <w:r>
+        <w:rPr>
+          <w:lang w:val="en-US"/>
+        </w:rPr>
+        <w:t xml:space="preserve"> has</w:t>
+      </w:r>
+      <w:r>
+        <w:rPr>
+          <w:lang w:val="en-US"/>
+        </w:rPr>
+        <w:t xml:space="preserve"> </w:t>
+      </w:r>
+      <w:r>
+        <w:rPr>
+          <w:lang w:val="en-US"/>
+        </w:rPr>
+        <w:t>been read</w:t>
+      </w:r>
+      <w:r>
+        <w:rPr>
+          <w:lang w:val="en-US"/>
+        </w:rPr>
+        <w:t>, but another name can also be used.</w:t>
+      </w:r>
+    </w:p>
+    <w:p>
+      <w:pPr>
+        <w:pStyle w:val="Brdtekst"/>
+        <w:numPr>
+          <w:ilvl w:val="0"/>
+          <w:numId w:val="31"/>
+        </w:numPr>
+        <w:rPr>
+          <w:lang w:val="en-US"/>
+        </w:rPr>
+      </w:pPr>
+      <w:r>
+        <w:rPr>
+          <w:lang w:val="en-US"/>
+        </w:rPr>
+        <w:t>Type of crawled submissions:</w:t>
+      </w:r>
+    </w:p>
+    <w:p>
+      <w:pPr>
+        <w:pStyle w:val="Brdtekst"/>
+        <w:ind w:firstLine="0pt"/>
+        <w:rPr>
+          <w:lang w:val="en-US"/>
+        </w:rPr>
+      </w:pPr>
+      <w:r>
+        <w:rPr>
+          <w:lang w:val="en-US"/>
+        </w:rPr>
+        <w:t>Submissions can be labeled with a certain type, such as new, rising, or controversial submissions.</w:t>
+      </w:r>
+      <w:r>
+        <w:rPr>
+          <w:lang w:val="en-US"/>
+        </w:rPr>
+        <w:t xml:space="preserve"> This same parameter can be used to separate different data from the same social media platform.</w:t>
+      </w:r>
+    </w:p>
+    <w:p>
+      <w:pPr>
+        <w:pStyle w:val="Brdtekst"/>
+        <w:numPr>
+          <w:ilvl w:val="0"/>
+          <w:numId w:val="31"/>
+        </w:numPr>
+        <w:rPr>
+          <w:lang w:val="en-US"/>
+        </w:rPr>
+      </w:pPr>
+      <w:r>
+        <w:rPr>
+          <w:lang w:val="en-US"/>
+        </w:rPr>
+        <w:t>Date of crawling day</w:t>
+      </w:r>
+    </w:p>
+    <w:p>
+      <w:pPr>
+        <w:pStyle w:val="Brdtekst"/>
+        <w:ind w:firstLine="0pt"/>
+        <w:rPr>
+          <w:lang w:val="en-US"/>
+        </w:rPr>
+      </w:pPr>
+      <w:r>
+        <w:rPr>
+          <w:lang w:val="en-US"/>
+        </w:rPr>
+        <w:t xml:space="preserve">As we wish to build a system that crawls and analyzes data on periodic </w:t>
+      </w:r>
+      <w:r>
+        <w:rPr>
+          <w:lang w:val="en-US"/>
+        </w:rPr>
+        <w:t>time intervals</w:t>
+      </w:r>
+      <w:r>
+        <w:rPr>
+          <w:lang w:val="en-US"/>
+        </w:rPr>
+        <w:t>, we will include the date of the day where the actual downloading of data took place to identify the different crawling patches with respect to the continuous daily timeline.</w:t>
+      </w:r>
+    </w:p>
+    <w:p>
+      <w:pPr>
+        <w:pStyle w:val="Brdtekst"/>
+        <w:ind w:firstLine="0pt"/>
+        <w:rPr>
+          <w:lang w:val="en-US"/>
+        </w:rPr>
+      </w:pPr>
+    </w:p>
+    <w:p>
+      <w:pPr>
+        <w:pStyle w:val="Brdtekst"/>
+        <w:ind w:firstLine="0pt"/>
+        <w:rPr>
+          <w:lang w:val="en-US"/>
+        </w:rPr>
+      </w:pPr>
+      <w:r>
+        <w:rPr>
+          <w:lang w:val="en-US"/>
+        </w:rPr>
+        <w:t xml:space="preserve">Further on, data from each crawling patch is separated into 4 </w:t>
+      </w:r>
+      <w:r>
+        <w:rPr>
+          <w:lang w:val="en-US"/>
+        </w:rPr>
+        <w:t>M</w:t>
+      </w:r>
+      <w:r>
+        <w:rPr>
+          <w:lang w:val="en-US"/>
+        </w:rPr>
+        <w:t>ongo</w:t>
+      </w:r>
+      <w:r>
+        <w:rPr>
+          <w:lang w:val="en-US"/>
+        </w:rPr>
+        <w:t xml:space="preserve"> </w:t>
+      </w:r>
+      <w:r>
+        <w:rPr>
+          <w:lang w:val="en-US"/>
+        </w:rPr>
+        <w:t xml:space="preserve">archive databases where information about groups, submissions, comments and </w:t>
+      </w:r>
+      <w:r>
+        <w:rPr>
+          <w:lang w:val="en-US"/>
+        </w:rPr>
+        <w:t>training</w:t>
+      </w:r>
+      <w:r>
+        <w:rPr>
+          <w:lang w:val="en-US"/>
+        </w:rPr>
+        <w:t xml:space="preserve"> data is stored in its respective database, and in each of the databases the date of crawling day is used as the collection name, this means that no matter how many time a crawling job is scheduled to run within one day, all data </w:t>
+      </w:r>
+      <w:r>
+        <w:rPr>
+          <w:lang w:val="en-US"/>
+        </w:rPr>
+        <w:t xml:space="preserve">from this day </w:t>
+      </w:r>
+      <w:r>
+        <w:rPr>
+          <w:lang w:val="en-US"/>
+        </w:rPr>
+        <w:t xml:space="preserve">will be stored </w:t>
+      </w:r>
+      <w:r>
+        <w:rPr>
+          <w:lang w:val="en-US"/>
+        </w:rPr>
+        <w:t xml:space="preserve">in the same collection making it possible to arrange data in a daily timeline. </w:t>
+      </w:r>
+      <w:r>
+        <w:rPr>
+          <w:highlight w:val="yellow"/>
+          <w:lang w:val="en-US"/>
+        </w:rPr>
+        <w:t>The figure below shows the progress plan of a crawling job</w:t>
+      </w:r>
+    </w:p>
+    <w:p>
+      <w:pPr>
+        <w:pStyle w:val="Brdtekst"/>
+        <w:ind w:firstLine="0pt"/>
+        <w:rPr>
+          <w:color w:val="FF0000"/>
+          <w:lang w:val="en-US"/>
+        </w:rPr>
+      </w:pPr>
+    </w:p>
+    <w:p>
+      <w:pPr>
+        <w:pStyle w:val="Brdtekst"/>
+        <w:ind w:firstLine="0pt"/>
+        <w:rPr>
+          <w:color w:val="FF0000"/>
+          <w:lang w:val="en-US"/>
+        </w:rPr>
+      </w:pPr>
+      <w:r>
+        <w:rPr>
+          <w:noProof/>
+          <w:color w:val="FF0000"/>
+          <w:lang w:val="en-US"/>
+        </w:rPr>
+        <w:drawing>
+          <wp:inline distT="0" distB="0" distL="0" distR="0" wp14:anchorId="2313EEB1" wp14:editId="36221D9E">
+            <wp:extent cx="3372308" cy="4264660"/>
+            <wp:effectExtent l="0" t="0" r="0" b="2540"/>
+            <wp:docPr id="15" name="Bilde 15" descr="Et bilde som inneholder tekst, parkering, skjermbilde, måler&#10;&#10;Automatisk generert beskrivelse"/>
+            <wp:cNvGraphicFramePr>
+              <a:graphicFrameLocks xmlns:a="http://purl.oclc.org/ooxml/drawingml/main" noChangeAspect="1"/>
+            </wp:cNvGraphicFramePr>
+            <a:graphic xmlns:a="http://purl.oclc.org/ooxml/drawingml/main">
+              <a:graphicData uri="http://purl.oclc.org/ooxml/drawingml/picture">
+                <pic:pic xmlns:pic="http://purl.oclc.org/ooxml/drawingml/picture">
+                  <pic:nvPicPr>
+                    <pic:cNvPr id="15" name="Bilde 15" descr="Et bilde som inneholder tekst, parkering, skjermbilde, måler&#10;&#10;Automatisk generert beskrivelse"/>
+                    <pic:cNvPicPr/>
+                  </pic:nvPicPr>
+                  <pic:blipFill>
+                    <a:blip r:embed="rId24">
+                      <a:extLst>
+                        <a:ext uri="{28A0092B-C50C-407E-A947-70E740481C1C}">
+                          <a14:useLocalDpi xmlns:a14="http://schemas.microsoft.com/office/drawing/2010/main" val="0"/>
+                        </a:ext>
+                      </a:extLst>
+                    </a:blip>
+                    <a:stretch>
+                      <a:fillRect/>
+                    </a:stretch>
+                  </pic:blipFill>
+                  <pic:spPr>
+                    <a:xfrm>
+                      <a:off x="0" y="0"/>
+                      <a:ext cx="3381853" cy="4276731"/>
+                    </a:xfrm>
+                    <a:prstGeom prst="rect">
+                      <a:avLst/>
+                    </a:prstGeom>
+                  </pic:spPr>
+                </pic:pic>
+              </a:graphicData>
+            </a:graphic>
+          </wp:inline>
+        </w:drawing>
+      </w:r>
+    </w:p>
+    <w:p>
+      <w:pPr>
+        <w:pStyle w:val="Brdtekst"/>
+        <w:ind w:firstLine="0pt"/>
+        <w:rPr>
+          <w:lang w:val="en-US"/>
+        </w:rPr>
+      </w:pPr>
+    </w:p>
+    <w:p>
+      <w:pPr>
+        <w:pStyle w:val="Brdtekst"/>
+        <w:ind w:firstLine="0pt"/>
+        <w:rPr>
+          <w:lang w:val="en-US"/>
+        </w:rPr>
+      </w:pPr>
+      <w:r>
+        <w:rPr>
+          <w:lang w:val="en-US"/>
+        </w:rPr>
+        <w:t xml:space="preserve">It is important to notice that all data should be fetched from the remote social media platform before moving on to writing this data in the archive database, this is to avoid any inconsistency </w:t>
+      </w:r>
+      <w:r>
+        <w:rPr>
+          <w:lang w:val="en-US"/>
+        </w:rPr>
+        <w:t xml:space="preserve">and cascading effects </w:t>
+      </w:r>
+      <w:r>
+        <w:rPr>
+          <w:lang w:val="en-US"/>
+        </w:rPr>
+        <w:t xml:space="preserve">that might </w:t>
+      </w:r>
+      <w:r>
+        <w:rPr>
+          <w:lang w:val="en-US"/>
+        </w:rPr>
+        <w:t xml:space="preserve">a </w:t>
+      </w:r>
+      <w:r>
+        <w:rPr>
+          <w:lang w:val="en-US"/>
+        </w:rPr>
+        <w:t xml:space="preserve">result </w:t>
+      </w:r>
+      <w:r>
+        <w:rPr>
+          <w:lang w:val="en-US"/>
+        </w:rPr>
+        <w:t>of</w:t>
+      </w:r>
+      <w:r>
+        <w:rPr>
+          <w:lang w:val="en-US"/>
+        </w:rPr>
+        <w:t xml:space="preserve"> having an incomplete dataset because of a failure or lost of connection under the transfer of data from remote social media to this application.</w:t>
+      </w:r>
+    </w:p>
+    <w:p>
+      <w:pPr>
+        <w:pStyle w:val="Brdtekst"/>
+        <w:ind w:firstLine="0pt"/>
+        <w:rPr>
+          <w:lang w:val="en-US"/>
+        </w:rPr>
+      </w:pPr>
+    </w:p>
+    <w:p>
+      <w:pPr>
+        <w:pStyle w:val="Brdtekst"/>
+        <w:ind w:firstLine="0pt"/>
+        <w:rPr>
+          <w:lang w:val="en-US"/>
+        </w:rPr>
+      </w:pPr>
+      <w:r>
+        <w:rPr>
+          <w:lang w:val="en-US"/>
+        </w:rPr>
+        <w:t>To have a mutual coherence between the actual code that perform</w:t>
+      </w:r>
+      <w:r>
+        <w:rPr>
+          <w:lang w:val="en-US"/>
+        </w:rPr>
+        <w:t>s</w:t>
+      </w:r>
+      <w:r>
+        <w:rPr>
+          <w:lang w:val="en-US"/>
+        </w:rPr>
+        <w:t xml:space="preserve"> the processes of th</w:t>
+      </w:r>
+      <w:r>
+        <w:rPr>
+          <w:lang w:val="en-US"/>
+        </w:rPr>
+        <w:t xml:space="preserve">e crawling phase and the data stored in the database, it is recommended to create a crawling class for every crawling </w:t>
+      </w:r>
+      <w:r>
+        <w:rPr>
+          <w:lang w:val="en-US"/>
+        </w:rPr>
+        <w:t>target</w:t>
+      </w:r>
+      <w:r>
+        <w:rPr>
+          <w:lang w:val="en-US"/>
+        </w:rPr>
+        <w:t xml:space="preserve">, every class should at least implement 4 methods to perform the crawling and processing of data about target groups and its submissions and comments along with target training data for </w:t>
+      </w:r>
+      <w:r>
+        <w:rPr>
+          <w:lang w:val="en-US"/>
+        </w:rPr>
+        <w:t>text classification</w:t>
+      </w:r>
+      <w:r>
+        <w:rPr>
+          <w:lang w:val="en-US"/>
+        </w:rPr>
+        <w:t>. Additional methods can also be implemented as an extension if needed. The crawling classes belongs in the “crawling” module located in the “classes” folder of the source code that forms this technical solution.</w:t>
+      </w:r>
+    </w:p>
+    <w:p>
+      <w:pPr>
+        <w:pStyle w:val="Brdtekst"/>
+        <w:ind w:firstLine="0pt"/>
+        <w:rPr>
+          <w:lang w:val="en-US"/>
+        </w:rPr>
+      </w:pPr>
+      <w:r>
+        <w:rPr>
+          <w:lang w:val="en-US"/>
+        </w:rPr>
+        <w:t xml:space="preserve">An example of such class is </w:t>
+      </w:r>
+      <w:r>
+        <w:rPr>
+          <w:lang w:val="en-US"/>
+        </w:rPr>
+        <w:t xml:space="preserve">the </w:t>
+      </w:r>
+      <w:r>
+        <w:rPr>
+          <w:lang w:val="en-US"/>
+        </w:rPr>
+        <w:t>reddit crawling class “</w:t>
+      </w:r>
+      <w:r>
+        <w:rPr>
+          <w:lang w:val="en-US"/>
+        </w:rPr>
+        <w:t>RedditCrawlClass.py</w:t>
+      </w:r>
+      <w:r>
+        <w:rPr>
+          <w:lang w:val="en-US"/>
+        </w:rPr>
+        <w:t xml:space="preserve">” located in the source code of this application. Later, an instance of this crawling class can be created to be a part of </w:t>
+      </w:r>
+      <w:r>
+        <w:rPr>
+          <w:lang w:val="en-US"/>
+        </w:rPr>
+        <w:t xml:space="preserve">a </w:t>
+      </w:r>
+      <w:r>
+        <w:rPr>
+          <w:lang w:val="en-US"/>
+        </w:rPr>
+        <w:t xml:space="preserve">script performing a scheduled mission where crawling, modelling, and other phases are performed in the sequence </w:t>
+      </w:r>
+      <w:r>
+        <w:rPr>
+          <w:highlight w:val="yellow"/>
+          <w:lang w:val="en-US"/>
+        </w:rPr>
+        <w:t xml:space="preserve">described </w:t>
+      </w:r>
+      <w:r>
+        <w:rPr>
+          <w:highlight w:val="yellow"/>
+          <w:lang w:val="en-US"/>
+        </w:rPr>
+        <w:t xml:space="preserve">by </w:t>
+      </w:r>
+      <w:r>
+        <w:rPr>
+          <w:highlight w:val="yellow"/>
+          <w:lang w:val="en-US"/>
+        </w:rPr>
+        <w:t xml:space="preserve">the draw of system design architecture in </w:t>
       </w:r>
       <w:proofErr w:type="gramStart"/>
       <w:r>
         <w:rPr>
-          <w:lang w:val="en-US"/>
-        </w:rPr>
-        <w:t>This</w:t>
+          <w:highlight w:val="yellow"/>
+          <w:lang w:val="en-US"/>
+        </w:rPr>
+        <w:t>figure ?</w:t>
       </w:r>
       <w:proofErr w:type="gramEnd"/>
-      <w:r>
-        <w:rPr>
-          <w:lang w:val="en-US"/>
-        </w:rPr>
-        <w:t xml:space="preserve"> is a default text,</w:t>
-      </w:r>
-      <w:r>
-        <w:rPr>
-          <w:lang w:val="en-US"/>
-        </w:rPr>
-        <w:t xml:space="preserve"> </w:t>
-      </w:r>
-      <w:r>
-        <w:rPr>
-          <w:lang w:val="en-US"/>
-        </w:rPr>
-        <w:t>This is a default text,</w:t>
-      </w:r>
-      <w:r>
-        <w:rPr>
-          <w:lang w:val="en-US"/>
-        </w:rPr>
-        <w:t xml:space="preserve"> </w:t>
-      </w:r>
-      <w:r>
-        <w:rPr>
-          <w:lang w:val="en-US"/>
-        </w:rPr>
-        <w:t>This is a default text,</w:t>
-      </w:r>
-      <w:r>
-        <w:rPr>
-          <w:lang w:val="en-US"/>
-        </w:rPr>
-        <w:t xml:space="preserve"> </w:t>
-      </w:r>
-      <w:r>
-        <w:rPr>
-          <w:lang w:val="en-US"/>
-        </w:rPr>
-        <w:t>This is a default text,</w:t>
-      </w:r>
-      <w:r>
-        <w:rPr>
-          <w:lang w:val="en-US"/>
-        </w:rPr>
-        <w:t xml:space="preserve"> </w:t>
-      </w:r>
-      <w:r>
-        <w:rPr>
-          <w:lang w:val="en-US"/>
-        </w:rPr>
-        <w:t>This is a default text,</w:t>
-      </w:r>
-      <w:r>
-        <w:rPr>
-          <w:lang w:val="en-US"/>
-        </w:rPr>
-        <w:t xml:space="preserve"> </w:t>
-      </w:r>
-      <w:r>
-        <w:rPr>
-          <w:lang w:val="en-US"/>
-        </w:rPr>
-        <w:t>This is a default text.</w:t>
-      </w:r>
+    </w:p>
+    <w:p>
+      <w:pPr>
+        <w:pStyle w:val="Brdtekst"/>
+        <w:ind w:firstLine="0pt"/>
+        <w:rPr>
+          <w:lang w:val="en-US"/>
+        </w:rPr>
+      </w:pPr>
+      <w:r>
+        <w:rPr>
+          <w:lang w:val="en-US"/>
+        </w:rPr>
+        <w:lastRenderedPageBreak/>
+        <w:t xml:space="preserve">The following diagram visualizes the crawling mechanism from the top 3 most popular subreddits, which helps </w:t>
+      </w:r>
+      <w:r>
+        <w:rPr>
+          <w:lang w:val="en-US"/>
+        </w:rPr>
+        <w:t>clarify</w:t>
+      </w:r>
+      <w:r>
+        <w:rPr>
+          <w:lang w:val="en-US"/>
+        </w:rPr>
+        <w:t>ing</w:t>
+      </w:r>
+      <w:r>
+        <w:rPr>
+          <w:lang w:val="en-US"/>
+        </w:rPr>
+        <w:t xml:space="preserve"> how the crawling phase can be applied </w:t>
+      </w:r>
+      <w:r>
+        <w:rPr>
+          <w:lang w:val="en-US"/>
+        </w:rPr>
+        <w:t>for</w:t>
+      </w:r>
+      <w:r>
+        <w:rPr>
+          <w:lang w:val="en-US"/>
+        </w:rPr>
+        <w:t xml:space="preserve"> future crawling targets and their respective classes</w:t>
+      </w:r>
+      <w:r>
+        <w:rPr>
+          <w:lang w:val="en-US"/>
+        </w:rPr>
+        <w:t>.</w:t>
+      </w:r>
+    </w:p>
+    <w:p>
+      <w:pPr>
+        <w:pStyle w:val="Brdtekst"/>
+        <w:ind w:firstLine="0pt"/>
+        <w:rPr>
+          <w:lang w:val="en-US"/>
+        </w:rPr>
+      </w:pPr>
+    </w:p>
+    <w:p>
+      <w:pPr>
+        <w:pStyle w:val="Brdtekst"/>
+        <w:ind w:firstLine="0pt"/>
+        <w:rPr>
+          <w:lang w:val="en-US"/>
+        </w:rPr>
+      </w:pPr>
+      <w:r>
+        <w:rPr>
+          <w:noProof/>
+          <w:lang w:val="en-US"/>
+        </w:rPr>
+        <w:drawing>
+          <wp:inline distT="0" distB="0" distL="0" distR="0" wp14:anchorId="1EF50375" wp14:editId="64045D12">
+            <wp:extent cx="3195955" cy="3971925"/>
+            <wp:effectExtent l="0" t="0" r="4445" b="9525"/>
+            <wp:docPr id="17" name="Bilde 17"/>
+            <wp:cNvGraphicFramePr>
+              <a:graphicFrameLocks xmlns:a="http://purl.oclc.org/ooxml/drawingml/main" noChangeAspect="1"/>
+            </wp:cNvGraphicFramePr>
+            <a:graphic xmlns:a="http://purl.oclc.org/ooxml/drawingml/main">
+              <a:graphicData uri="http://purl.oclc.org/ooxml/drawingml/picture">
+                <pic:pic xmlns:pic="http://purl.oclc.org/ooxml/drawingml/picture">
+                  <pic:nvPicPr>
+                    <pic:cNvPr id="17" name="Bilde 17"/>
+                    <pic:cNvPicPr/>
+                  </pic:nvPicPr>
+                  <pic:blipFill>
+                    <a:blip r:embed="rId25">
+                      <a:extLst>
+                        <a:ext uri="{28A0092B-C50C-407E-A947-70E740481C1C}">
+                          <a14:useLocalDpi xmlns:a14="http://schemas.microsoft.com/office/drawing/2010/main" val="0"/>
+                        </a:ext>
+                      </a:extLst>
+                    </a:blip>
+                    <a:stretch>
+                      <a:fillRect/>
+                    </a:stretch>
+                  </pic:blipFill>
+                  <pic:spPr>
+                    <a:xfrm>
+                      <a:off x="0" y="0"/>
+                      <a:ext cx="3195955" cy="3971925"/>
+                    </a:xfrm>
+                    <a:prstGeom prst="rect">
+                      <a:avLst/>
+                    </a:prstGeom>
+                  </pic:spPr>
+                </pic:pic>
+              </a:graphicData>
+            </a:graphic>
+          </wp:inline>
+        </w:drawing>
+      </w:r>
+    </w:p>
+    <w:p>
+      <w:pPr>
+        <w:pStyle w:val="Brdtekst"/>
+        <w:ind w:firstLine="0pt"/>
+        <w:rPr>
+          <w:lang w:val="en-US"/>
+        </w:rPr>
+      </w:pPr>
     </w:p>
     <w:p>
       <w:pPr>
@@ -20134,7 +20840,7 @@
   <w:abstractNum w:abstractNumId="15" w15:restartNumberingAfterBreak="0">
     <w:nsid w:val="2C003175"/>
     <w:multiLevelType w:val="hybridMultilevel"/>
-    <w:tmpl w:val="B6989408"/>
+    <w:tmpl w:val="69A2DD4C"/>
     <w:lvl w:ilvl="0" w:tplc="04140001">
       <w:start w:val="1"/>
       <w:numFmt w:val="bullet"/>

</xml_diff>

<commit_message>
Writing about "XVIII. GRAPH MODELLING" is done.
</commit_message>
<xml_diff>
--- a/docs/letter.docx
+++ b/docs/letter.docx
@@ -18673,19 +18673,7 @@
         <w:rPr>
           <w:lang w:val="en-US"/>
         </w:rPr>
-        <w:t xml:space="preserve">, every class should at least implement 4 methods to perform the crawling and processing of data about target groups and its submissions and comments along with target training data for </w:t>
-      </w:r>
-      <w:r>
-        <w:rPr>
-          <w:lang w:val="en-US"/>
-        </w:rPr>
-        <w:t>text classification</w:t>
-      </w:r>
-      <w:r>
-        <w:rPr>
-          <w:lang w:val="en-US"/>
-        </w:rPr>
-        <w:t>. Additional methods can also be implemented as an extension if needed. The crawling classes belongs in the “crawling” module located in the “classes” folder of the source code that forms this technical solution.</w:t>
+        <w:t>, every class should at least implement 4 methods to perform the crawling and processing of data about target groups and its submissions and comments along with target training data for text classification. Additional methods can also be implemented as an extension if needed. The crawling classes belongs in the “crawling” module located in the “classes” folder of the source code that forms this technical solution.</w:t>
       </w:r>
     </w:p>
     <w:p>
@@ -18782,43 +18770,7 @@
           <w:lang w:val="en-US"/>
         </w:rPr>
         <w:lastRenderedPageBreak/>
-        <w:t xml:space="preserve">The following diagram visualizes the crawling mechanism from the top 3 most popular subreddits, which helps </w:t>
-      </w:r>
-      <w:r>
-        <w:rPr>
-          <w:lang w:val="en-US"/>
-        </w:rPr>
-        <w:t>clarify</w:t>
-      </w:r>
-      <w:r>
-        <w:rPr>
-          <w:lang w:val="en-US"/>
-        </w:rPr>
-        <w:t>ing</w:t>
-      </w:r>
-      <w:r>
-        <w:rPr>
-          <w:lang w:val="en-US"/>
-        </w:rPr>
-        <w:t xml:space="preserve"> how the crawling phase can be applied </w:t>
-      </w:r>
-      <w:r>
-        <w:rPr>
-          <w:lang w:val="en-US"/>
-        </w:rPr>
-        <w:t>for</w:t>
-      </w:r>
-      <w:r>
-        <w:rPr>
-          <w:lang w:val="en-US"/>
-        </w:rPr>
-        <w:t xml:space="preserve"> future crawling targets and their respective classes</w:t>
-      </w:r>
-      <w:r>
-        <w:rPr>
-          <w:lang w:val="en-US"/>
-        </w:rPr>
-        <w:t>.</w:t>
+        <w:t>The following diagram visualizes the crawling mechanism from the top 3 most popular subreddits, which helps clarifying how the crawling phase can be applied for future crawling targets and their respective classes.</w:t>
       </w:r>
     </w:p>
     <w:p>
@@ -18931,21 +18883,187 @@
           <w:lang w:val="en-US"/>
         </w:rPr>
         <w:tab/>
-        <w:t xml:space="preserve">This is a default text, </w:t>
+      </w:r>
+      <w:r>
+        <w:rPr>
+          <w:lang w:val="en-US"/>
+        </w:rPr>
+        <w:t>The next phase after processing and archiving the crawled data from a social media platform is to apply our modelling algorithm o</w:t>
+      </w:r>
+      <w:r>
+        <w:rPr>
+          <w:lang w:val="en-US"/>
+        </w:rPr>
+        <w:t>n</w:t>
+      </w:r>
+      <w:r>
+        <w:rPr>
+          <w:lang w:val="en-US"/>
+        </w:rPr>
+        <w:t xml:space="preserve"> th</w:t>
+      </w:r>
+      <w:r>
+        <w:rPr>
+          <w:lang w:val="en-US"/>
+        </w:rPr>
+        <w:t xml:space="preserve">is patch of </w:t>
+      </w:r>
+      <w:r>
+        <w:rPr>
+          <w:lang w:val="en-US"/>
+        </w:rPr>
+        <w:t xml:space="preserve">data to produce an activity graph and a user influence graph. </w:t>
+      </w:r>
+      <w:r>
+        <w:rPr>
+          <w:highlight w:val="yellow"/>
+          <w:lang w:val="en-US"/>
+        </w:rPr>
+        <w:t xml:space="preserve">Both algorithms are explained in detailed examples </w:t>
+      </w:r>
+      <w:r>
+        <w:rPr>
+          <w:highlight w:val="yellow"/>
+          <w:lang w:val="en-US"/>
+        </w:rPr>
+        <w:t>under</w:t>
+      </w:r>
+      <w:r>
+        <w:rPr>
+          <w:highlight w:val="yellow"/>
+          <w:lang w:val="en-US"/>
+        </w:rPr>
+        <w:t xml:space="preserve"> </w:t>
       </w:r>
       <w:proofErr w:type="gramStart"/>
       <w:r>
         <w:rPr>
-          <w:lang w:val="en-US"/>
-        </w:rPr>
-        <w:t>This</w:t>
+          <w:highlight w:val="yellow"/>
+          <w:lang w:val="en-US"/>
+        </w:rPr>
+        <w:t>section ?</w:t>
       </w:r>
       <w:proofErr w:type="gramEnd"/>
       <w:r>
         <w:rPr>
-          <w:lang w:val="en-US"/>
-        </w:rPr>
-        <w:t xml:space="preserve"> is a default text,</w:t>
+          <w:highlight w:val="yellow"/>
+          <w:lang w:val="en-US"/>
+        </w:rPr>
+        <w:t xml:space="preserve"> and section ? along with centrality measures algorithms described in section ?</w:t>
+      </w:r>
+    </w:p>
+    <w:p>
+      <w:pPr>
+        <w:pStyle w:val="Brdtekst"/>
+        <w:ind w:firstLine="0pt"/>
+        <w:rPr>
+          <w:lang w:val="en-US"/>
+        </w:rPr>
+      </w:pPr>
+      <w:r>
+        <w:rPr>
+          <w:lang w:val="en-US"/>
+        </w:rPr>
+        <w:t xml:space="preserve">Although the user influence graph is built on top of the activity graph and can be </w:t>
+      </w:r>
+      <w:r>
+        <w:rPr>
+          <w:lang w:val="en-US"/>
+        </w:rPr>
+        <w:t>considered</w:t>
+      </w:r>
+      <w:r>
+        <w:rPr>
+          <w:lang w:val="en-US"/>
+        </w:rPr>
+        <w:t xml:space="preserve"> as a transition </w:t>
+      </w:r>
+      <w:r>
+        <w:rPr>
+          <w:lang w:val="en-US"/>
+        </w:rPr>
+        <w:t>from</w:t>
+      </w:r>
+      <w:r>
+        <w:rPr>
+          <w:lang w:val="en-US"/>
+        </w:rPr>
+        <w:t xml:space="preserve"> an </w:t>
+      </w:r>
+      <w:r>
+        <w:rPr>
+          <w:lang w:val="en-US"/>
+        </w:rPr>
+        <w:t>activity-oriented</w:t>
+      </w:r>
+      <w:r>
+        <w:rPr>
+          <w:lang w:val="en-US"/>
+        </w:rPr>
+        <w:t xml:space="preserve"> graph to a user</w:t>
+      </w:r>
+      <w:r>
+        <w:rPr>
+          <w:lang w:val="en-US"/>
+        </w:rPr>
+        <w:t>-</w:t>
+      </w:r>
+      <w:r>
+        <w:rPr>
+          <w:lang w:val="en-US"/>
+        </w:rPr>
+        <w:t>oriented graph</w:t>
+      </w:r>
+      <w:r>
+        <w:rPr>
+          <w:lang w:val="en-US"/>
+        </w:rPr>
+        <w:t>, it is possible to separate the building of each graph by writing a separate algorithm that directly outputs the respective graph, this is especially important to avoid building the activity graph when there is only a need to build or refresh the user influence graph under development, testing or while debugging certain issues.</w:t>
+      </w:r>
+    </w:p>
+    <w:p>
+      <w:pPr>
+        <w:pStyle w:val="Brdtekst"/>
+        <w:ind w:firstLine="0pt"/>
+        <w:rPr>
+          <w:lang w:val="en-US"/>
+        </w:rPr>
+      </w:pPr>
+      <w:r>
+        <w:rPr>
+          <w:lang w:val="en-US"/>
+        </w:rPr>
+        <w:t xml:space="preserve">The </w:t>
+      </w:r>
+      <w:r>
+        <w:rPr>
+          <w:lang w:val="en-US"/>
+        </w:rPr>
+        <w:t xml:space="preserve">next </w:t>
+      </w:r>
+      <w:r>
+        <w:rPr>
+          <w:lang w:val="en-US"/>
+        </w:rPr>
+        <w:t>figur</w:t>
+      </w:r>
+      <w:r>
+        <w:rPr>
+          <w:lang w:val="en-US"/>
+        </w:rPr>
+        <w:t>e</w:t>
+      </w:r>
+      <w:r>
+        <w:rPr>
+          <w:lang w:val="en-US"/>
+        </w:rPr>
+        <w:t xml:space="preserve"> shows </w:t>
+      </w:r>
+      <w:r>
+        <w:rPr>
+          <w:lang w:val="en-US"/>
+        </w:rPr>
+        <w:t>the detailed</w:t>
       </w:r>
       <w:r>
         <w:rPr>
@@ -18957,7 +19075,25 @@
         <w:rPr>
           <w:lang w:val="en-US"/>
         </w:rPr>
-        <w:t>This is a default text,</w:t>
+        <w:t>flow</w:t>
+      </w:r>
+      <w:r>
+        <w:rPr>
+          <w:lang w:val="en-US"/>
+        </w:rPr>
+        <w:t xml:space="preserve"> of different processes under the graph modelling phase, where in step 1 to 4, data is fetched from the Mongo archive databases using the unique parameter combination of a crawling patch, and then in step 5 and 6 an optimized text classifier is built </w:t>
+      </w:r>
+      <w:r>
+        <w:rPr>
+          <w:lang w:val="en-US"/>
+        </w:rPr>
+        <w:t xml:space="preserve">to participate as a topic </w:t>
+      </w:r>
+      <w:r>
+        <w:rPr>
+          <w:lang w:val="en-US"/>
+        </w:rPr>
+        <w:t>detector and therefore influence</w:t>
       </w:r>
       <w:r>
         <w:rPr>
@@ -18969,7 +19105,7 @@
         <w:rPr>
           <w:lang w:val="en-US"/>
         </w:rPr>
-        <w:t>This is a default text,</w:t>
+        <w:t>classifier</w:t>
       </w:r>
       <w:r>
         <w:rPr>
@@ -18981,32 +19117,993 @@
         <w:rPr>
           <w:lang w:val="en-US"/>
         </w:rPr>
-        <w:t>This is a default text,</w:t>
-      </w:r>
-      <w:r>
-        <w:rPr>
-          <w:lang w:val="en-US"/>
-        </w:rPr>
-        <w:t xml:space="preserve"> </w:t>
-      </w:r>
-      <w:r>
-        <w:rPr>
-          <w:lang w:val="en-US"/>
-        </w:rPr>
-        <w:t>This is a default text,</w:t>
-      </w:r>
-      <w:r>
-        <w:rPr>
-          <w:lang w:val="en-US"/>
-        </w:rPr>
-        <w:t xml:space="preserve"> </w:t>
-      </w:r>
-      <w:r>
-        <w:rPr>
-          <w:lang w:val="en-US"/>
-        </w:rPr>
-        <w:t>This is a default text.</w:t>
-      </w:r>
+        <w:t>in the separate processes of building both the activity-oriented graph and the user-oriented graph</w:t>
+      </w:r>
+      <w:r>
+        <w:rPr>
+          <w:lang w:val="en-US"/>
+        </w:rPr>
+        <w:t>, and then</w:t>
+      </w:r>
+      <w:r>
+        <w:rPr>
+          <w:lang w:val="en-US"/>
+        </w:rPr>
+        <w:t xml:space="preserve"> storing each of </w:t>
+      </w:r>
+      <w:r>
+        <w:rPr>
+          <w:lang w:val="en-US"/>
+        </w:rPr>
+        <w:t xml:space="preserve">these two graphs </w:t>
+      </w:r>
+      <w:r>
+        <w:rPr>
+          <w:lang w:val="en-US"/>
+        </w:rPr>
+        <w:t>in their respective neo4j graph database.</w:t>
+      </w:r>
+    </w:p>
+    <w:p>
+      <w:pPr>
+        <w:pStyle w:val="Brdtekst"/>
+        <w:ind w:firstLine="0pt"/>
+        <w:rPr>
+          <w:lang w:val="en-US"/>
+        </w:rPr>
+      </w:pPr>
+      <w:r>
+        <w:rPr>
+          <w:lang w:val="en-US"/>
+        </w:rPr>
+        <w:t>The centrality algorithms are set to run on the final graphs after being written to the databases and then update the centrality properties for each node. This is a great advantage for using the neo4j graph technology, which has a collection of built inn procedures that can be triggered to activate many algorithms of graph data science such as calculating the centralit</w:t>
+      </w:r>
+      <w:r>
+        <w:rPr>
+          <w:lang w:val="en-US"/>
+        </w:rPr>
+        <w:t>y</w:t>
+      </w:r>
+      <w:r>
+        <w:rPr>
+          <w:lang w:val="en-US"/>
+        </w:rPr>
+        <w:t xml:space="preserve"> of nodes in </w:t>
+      </w:r>
+      <w:r>
+        <w:rPr>
+          <w:lang w:val="en-US"/>
+        </w:rPr>
+        <w:t xml:space="preserve">the registered graph </w:t>
+      </w:r>
+      <w:r>
+        <w:rPr>
+          <w:lang w:val="en-US"/>
+        </w:rPr>
+        <w:t>following a wide variety of centrality measures like degree, betweenness and HITS.</w:t>
+      </w:r>
+    </w:p>
+    <w:p>
+      <w:pPr>
+        <w:pStyle w:val="Brdtekst"/>
+        <w:ind w:firstLine="0pt"/>
+        <w:rPr>
+          <w:lang w:val="en-US"/>
+        </w:rPr>
+      </w:pPr>
+    </w:p>
+    <w:p>
+      <w:pPr>
+        <w:pStyle w:val="Brdtekst"/>
+        <w:ind w:firstLine="0pt"/>
+        <w:rPr>
+          <w:lang w:val="en-US"/>
+        </w:rPr>
+      </w:pPr>
+      <w:r>
+        <w:rPr>
+          <w:noProof/>
+          <w:lang w:val="en-US"/>
+        </w:rPr>
+        <w:drawing>
+          <wp:inline distT="0" distB="0" distL="0" distR="0" wp14:anchorId="1557A8DE" wp14:editId="3BD5DCDD">
+            <wp:extent cx="3414346" cy="5501005"/>
+            <wp:effectExtent l="0" t="0" r="0" b="4445"/>
+            <wp:docPr id="16" name="Bilde 16" descr="Et bilde som inneholder tekst, overvåke, skjermbilde, skjerm&#10;&#10;Automatisk generert beskrivelse"/>
+            <wp:cNvGraphicFramePr>
+              <a:graphicFrameLocks xmlns:a="http://purl.oclc.org/ooxml/drawingml/main" noChangeAspect="1"/>
+            </wp:cNvGraphicFramePr>
+            <a:graphic xmlns:a="http://purl.oclc.org/ooxml/drawingml/main">
+              <a:graphicData uri="http://purl.oclc.org/ooxml/drawingml/picture">
+                <pic:pic xmlns:pic="http://purl.oclc.org/ooxml/drawingml/picture">
+                  <pic:nvPicPr>
+                    <pic:cNvPr id="16" name="Bilde 16" descr="Et bilde som inneholder tekst, overvåke, skjermbilde, skjerm&#10;&#10;Automatisk generert beskrivelse"/>
+                    <pic:cNvPicPr/>
+                  </pic:nvPicPr>
+                  <pic:blipFill>
+                    <a:blip r:embed="rId26">
+                      <a:extLst>
+                        <a:ext uri="{28A0092B-C50C-407E-A947-70E740481C1C}">
+                          <a14:useLocalDpi xmlns:a14="http://schemas.microsoft.com/office/drawing/2010/main" val="0"/>
+                        </a:ext>
+                      </a:extLst>
+                    </a:blip>
+                    <a:stretch>
+                      <a:fillRect/>
+                    </a:stretch>
+                  </pic:blipFill>
+                  <pic:spPr>
+                    <a:xfrm>
+                      <a:off x="0" y="0"/>
+                      <a:ext cx="3424526" cy="5517406"/>
+                    </a:xfrm>
+                    <a:prstGeom prst="rect">
+                      <a:avLst/>
+                    </a:prstGeom>
+                  </pic:spPr>
+                </pic:pic>
+              </a:graphicData>
+            </a:graphic>
+          </wp:inline>
+        </w:drawing>
+      </w:r>
+    </w:p>
+    <w:p>
+      <w:pPr>
+        <w:pStyle w:val="Brdtekst"/>
+        <w:ind w:firstLine="0pt"/>
+        <w:rPr>
+          <w:lang w:val="en-US"/>
+        </w:rPr>
+      </w:pPr>
+    </w:p>
+    <w:p>
+      <w:pPr>
+        <w:pStyle w:val="Brdtekst"/>
+        <w:ind w:firstLine="0pt"/>
+        <w:rPr>
+          <w:lang w:val="en-US"/>
+        </w:rPr>
+      </w:pPr>
+      <w:r>
+        <w:rPr>
+          <w:lang w:val="en-US"/>
+        </w:rPr>
+        <w:t>The source code that ma</w:t>
+      </w:r>
+      <w:r>
+        <w:rPr>
+          <w:lang w:val="en-US"/>
+        </w:rPr>
+        <w:t>i</w:t>
+      </w:r>
+      <w:r>
+        <w:rPr>
+          <w:lang w:val="en-US"/>
+        </w:rPr>
+        <w:t xml:space="preserve">nly concerns the modelling phase is to be found in the “modelling” module under the “classes” folder. In this module, </w:t>
+      </w:r>
+      <w:r>
+        <w:rPr>
+          <w:lang w:val="en-US"/>
+        </w:rPr>
+        <w:t xml:space="preserve">we find the classes listed in the table below with its </w:t>
+      </w:r>
+      <w:r>
+        <w:rPr>
+          <w:lang w:val="en-US"/>
+        </w:rPr>
+        <w:t xml:space="preserve">brief description og its </w:t>
+      </w:r>
+      <w:r>
+        <w:rPr>
+          <w:lang w:val="en-US"/>
+        </w:rPr>
+        <w:t>purpose in the application</w:t>
+      </w:r>
+      <w:r>
+        <w:rPr>
+          <w:lang w:val="en-US"/>
+        </w:rPr>
+        <w:t>.</w:t>
+      </w:r>
+    </w:p>
+    <w:p>
+      <w:pPr>
+        <w:pStyle w:val="Brdtekst"/>
+        <w:ind w:firstLine="0pt"/>
+        <w:rPr>
+          <w:lang w:val="en-US"/>
+        </w:rPr>
+      </w:pPr>
+    </w:p>
+    <w:p>
+      <w:pPr>
+        <w:pStyle w:val="Brdtekst"/>
+        <w:ind w:firstLine="0pt"/>
+        <w:rPr>
+          <w:lang w:val="en-US"/>
+        </w:rPr>
+      </w:pPr>
+    </w:p>
+    <w:p>
+      <w:pPr>
+        <w:pStyle w:val="Brdtekst"/>
+        <w:ind w:firstLine="0pt"/>
+        <w:rPr>
+          <w:lang w:val="en-US"/>
+        </w:rPr>
+      </w:pPr>
+    </w:p>
+    <w:p>
+      <w:pPr>
+        <w:pStyle w:val="Brdtekst"/>
+        <w:ind w:firstLine="0pt"/>
+        <w:rPr>
+          <w:lang w:val="en-US"/>
+        </w:rPr>
+      </w:pPr>
+    </w:p>
+    <w:p>
+      <w:pPr>
+        <w:pStyle w:val="Brdtekst"/>
+        <w:ind w:firstLine="0pt"/>
+        <w:rPr>
+          <w:lang w:val="en-US"/>
+        </w:rPr>
+      </w:pPr>
+    </w:p>
+    <w:p>
+      <w:pPr>
+        <w:pStyle w:val="Brdtekst"/>
+        <w:ind w:firstLine="0pt"/>
+        <w:rPr>
+          <w:lang w:val="en-US"/>
+        </w:rPr>
+      </w:pPr>
+    </w:p>
+    <w:p>
+      <w:pPr>
+        <w:pStyle w:val="Brdtekst"/>
+        <w:ind w:firstLine="0pt"/>
+        <w:rPr>
+          <w:lang w:val="en-US"/>
+        </w:rPr>
+      </w:pPr>
+    </w:p>
+    <w:p>
+      <w:pPr>
+        <w:pStyle w:val="Brdtekst"/>
+        <w:ind w:firstLine="0pt"/>
+        <w:rPr>
+          <w:lang w:val="en-US"/>
+        </w:rPr>
+      </w:pPr>
+    </w:p>
+    <w:p>
+      <w:pPr>
+        <w:pStyle w:val="Brdtekst"/>
+        <w:ind w:firstLine="0pt"/>
+        <w:rPr>
+          <w:lang w:val="en-US"/>
+        </w:rPr>
+      </w:pPr>
+    </w:p>
+    <w:p>
+      <w:pPr>
+        <w:pStyle w:val="Brdtekst"/>
+        <w:ind w:firstLine="0pt"/>
+        <w:rPr>
+          <w:lang w:val="en-US"/>
+        </w:rPr>
+        <w:sectPr>
+          <w:type w:val="continuous"/>
+          <w:pgSz w:w="612pt" w:h="792pt" w:code="1"/>
+          <w:pgMar w:top="54pt" w:right="45.35pt" w:bottom="72pt" w:left="45.35pt" w:header="36pt" w:footer="36pt" w:gutter="0pt"/>
+          <w:cols w:num="2" w:space="18pt"/>
+          <w:docGrid w:linePitch="360"/>
+        </w:sectPr>
+      </w:pPr>
+    </w:p>
+    <w:tbl>
+      <w:tblPr>
+        <w:tblStyle w:val="Tabellrutenett"/>
+        <w:tblW w:w="524.25pt" w:type="dxa"/>
+        <w:tblLook w:firstRow="1" w:lastRow="0" w:firstColumn="1" w:lastColumn="0" w:noHBand="0" w:noVBand="1"/>
+      </w:tblPr>
+      <w:tblGrid>
+        <w:gridCol w:w="2511"/>
+        <w:gridCol w:w="7974"/>
+      </w:tblGrid>
+      <w:tr>
+        <w:tc>
+          <w:tcPr>
+            <w:tcW w:w="125.55pt" w:type="dxa"/>
+          </w:tcPr>
+          <w:p>
+            <w:pPr>
+              <w:pStyle w:val="Brdtekst"/>
+              <w:ind w:firstLine="0pt"/>
+              <w:rPr>
+                <w:lang w:val="en-US"/>
+              </w:rPr>
+            </w:pPr>
+            <w:r>
+              <w:rPr>
+                <w:lang w:val="en-US"/>
+              </w:rPr>
+              <w:t>Class Script (Class Name)</w:t>
+            </w:r>
+          </w:p>
+        </w:tc>
+        <w:tc>
+          <w:tcPr>
+            <w:tcW w:w="398.70pt" w:type="dxa"/>
+          </w:tcPr>
+          <w:p>
+            <w:pPr>
+              <w:pStyle w:val="Brdtekst"/>
+              <w:ind w:firstLine="0pt"/>
+              <w:rPr>
+                <w:lang w:val="en-US"/>
+              </w:rPr>
+            </w:pPr>
+            <w:r>
+              <w:rPr>
+                <w:lang w:val="en-US"/>
+              </w:rPr>
+              <w:t>Purpose</w:t>
+            </w:r>
+          </w:p>
+        </w:tc>
+      </w:tr>
+      <w:tr>
+        <w:tc>
+          <w:tcPr>
+            <w:tcW w:w="125.55pt" w:type="dxa"/>
+          </w:tcPr>
+          <w:p>
+            <w:pPr>
+              <w:pStyle w:val="Brdtekst"/>
+              <w:ind w:firstLine="0pt"/>
+              <w:rPr>
+                <w:lang w:val="en-US"/>
+              </w:rPr>
+            </w:pPr>
+            <w:r>
+              <w:rPr>
+                <w:lang w:val="en-US"/>
+              </w:rPr>
+              <w:t>Node.py (Node)</w:t>
+            </w:r>
+          </w:p>
+        </w:tc>
+        <w:tc>
+          <w:tcPr>
+            <w:tcW w:w="398.70pt" w:type="dxa"/>
+          </w:tcPr>
+          <w:p>
+            <w:pPr>
+              <w:pStyle w:val="Brdtekst"/>
+              <w:ind w:firstLine="0pt"/>
+              <w:rPr>
+                <w:lang w:val="en-US"/>
+              </w:rPr>
+            </w:pPr>
+            <w:r>
+              <w:rPr>
+                <w:lang w:val="en-US"/>
+              </w:rPr>
+              <w:t>Defines an object that represents the graph node type, with the appropriate attributes of a graph node.</w:t>
+            </w:r>
+          </w:p>
+        </w:tc>
+      </w:tr>
+      <w:tr>
+        <w:tc>
+          <w:tcPr>
+            <w:tcW w:w="125.55pt" w:type="dxa"/>
+          </w:tcPr>
+          <w:p>
+            <w:pPr>
+              <w:pStyle w:val="Brdtekst"/>
+              <w:ind w:firstLine="0pt"/>
+              <w:rPr>
+                <w:lang w:val="en-US"/>
+              </w:rPr>
+            </w:pPr>
+            <w:r>
+              <w:rPr>
+                <w:lang w:val="en-US"/>
+              </w:rPr>
+              <w:t>Edge</w:t>
+            </w:r>
+            <w:r>
+              <w:rPr>
+                <w:lang w:val="en-US"/>
+              </w:rPr>
+              <w:t>.py</w:t>
+            </w:r>
+            <w:r>
+              <w:rPr>
+                <w:lang w:val="en-US"/>
+              </w:rPr>
+              <w:t xml:space="preserve"> (Edge)</w:t>
+            </w:r>
+          </w:p>
+        </w:tc>
+        <w:tc>
+          <w:tcPr>
+            <w:tcW w:w="398.70pt" w:type="dxa"/>
+          </w:tcPr>
+          <w:p>
+            <w:pPr>
+              <w:pStyle w:val="Brdtekst"/>
+              <w:ind w:firstLine="0pt"/>
+              <w:rPr>
+                <w:lang w:val="en-US"/>
+              </w:rPr>
+            </w:pPr>
+            <w:r>
+              <w:rPr>
+                <w:lang w:val="en-US"/>
+              </w:rPr>
+              <w:t>Defines an object that represents the graph edge type, with the appropriate attributes and some supplement methods to do important jobs such as updating the score of an edge wh</w:t>
+            </w:r>
+            <w:r>
+              <w:rPr>
+                <w:lang w:val="en-US"/>
+              </w:rPr>
+              <w:t>ile</w:t>
+            </w:r>
+            <w:r>
+              <w:rPr>
+                <w:lang w:val="en-US"/>
+              </w:rPr>
+              <w:t xml:space="preserve"> building the graph and retrieving the properties of a graph edge. </w:t>
+            </w:r>
+          </w:p>
+        </w:tc>
+      </w:tr>
+      <w:tr>
+        <w:tc>
+          <w:tcPr>
+            <w:tcW w:w="125.55pt" w:type="dxa"/>
+          </w:tcPr>
+          <w:p>
+            <w:pPr>
+              <w:pStyle w:val="Brdtekst"/>
+              <w:ind w:firstLine="0pt"/>
+              <w:rPr>
+                <w:lang w:val="en-US"/>
+              </w:rPr>
+            </w:pPr>
+            <w:r>
+              <w:rPr>
+                <w:lang w:val="en-US"/>
+              </w:rPr>
+              <w:t>TextClassification.py</w:t>
+            </w:r>
+            <w:r>
+              <w:rPr>
+                <w:lang w:val="en-US"/>
+              </w:rPr>
+              <w:t xml:space="preserve"> </w:t>
+            </w:r>
+            <w:r>
+              <w:rPr>
+                <w:lang w:val="en-US"/>
+              </w:rPr>
+              <w:t>(</w:t>
+            </w:r>
+            <w:proofErr w:type="spellStart"/>
+            <w:r>
+              <w:rPr>
+                <w:lang w:val="en-US"/>
+              </w:rPr>
+              <w:t>TextClassifier</w:t>
+            </w:r>
+            <w:proofErr w:type="spellEnd"/>
+            <w:r>
+              <w:rPr>
+                <w:lang w:val="en-US"/>
+              </w:rPr>
+              <w:t>)</w:t>
+            </w:r>
+          </w:p>
+        </w:tc>
+        <w:tc>
+          <w:tcPr>
+            <w:tcW w:w="398.70pt" w:type="dxa"/>
+          </w:tcPr>
+          <w:p>
+            <w:pPr>
+              <w:pStyle w:val="Brdtekst"/>
+              <w:ind w:firstLine="0pt"/>
+              <w:rPr>
+                <w:lang w:val="en-US"/>
+              </w:rPr>
+            </w:pPr>
+            <w:r>
+              <w:rPr>
+                <w:lang w:val="en-US"/>
+              </w:rPr>
+              <w:t xml:space="preserve">This is the object class that provides a text classifier to be used for determining the topic of influence based on </w:t>
+            </w:r>
+            <w:r>
+              <w:rPr>
+                <w:lang w:val="en-US"/>
+              </w:rPr>
+              <w:t xml:space="preserve">the </w:t>
+            </w:r>
+            <w:r>
+              <w:rPr>
+                <w:lang w:val="en-US"/>
+              </w:rPr>
+              <w:t>text</w:t>
+            </w:r>
+            <w:r>
+              <w:rPr>
+                <w:lang w:val="en-US"/>
+              </w:rPr>
+              <w:t xml:space="preserve">s of </w:t>
+            </w:r>
+            <w:r>
+              <w:rPr>
+                <w:lang w:val="en-US"/>
+              </w:rPr>
+              <w:t>activities</w:t>
+            </w:r>
+            <w:r>
+              <w:rPr>
+                <w:lang w:val="en-US"/>
+              </w:rPr>
+              <w:t xml:space="preserve"> as input</w:t>
+            </w:r>
+            <w:r>
+              <w:rPr>
+                <w:lang w:val="en-US"/>
+              </w:rPr>
+              <w:t>.</w:t>
+            </w:r>
+          </w:p>
+          <w:p>
+            <w:pPr>
+              <w:pStyle w:val="Brdtekst"/>
+              <w:ind w:firstLine="0pt"/>
+              <w:rPr>
+                <w:lang w:val="en-US"/>
+              </w:rPr>
+            </w:pPr>
+            <w:r>
+              <w:rPr>
+                <w:lang w:val="en-US"/>
+              </w:rPr>
+              <w:t>In this class</w:t>
+            </w:r>
+            <w:r>
+              <w:rPr>
+                <w:lang w:val="en-US"/>
+              </w:rPr>
+              <w:t>,</w:t>
+            </w:r>
+            <w:r>
+              <w:rPr>
+                <w:lang w:val="en-US"/>
+              </w:rPr>
+              <w:t xml:space="preserve"> evaluating</w:t>
+            </w:r>
+            <w:r>
+              <w:rPr>
+                <w:lang w:val="en-US"/>
+              </w:rPr>
+              <w:t xml:space="preserve"> then </w:t>
+            </w:r>
+            <w:r>
+              <w:rPr>
+                <w:lang w:val="en-US"/>
+              </w:rPr>
+              <w:t>tuning and preparing the text classifier are implemented each in its respective method, but before training the text classifier a tunning process is performed to make sure the produced text classifier is optimized.</w:t>
+            </w:r>
+          </w:p>
+          <w:p>
+            <w:pPr>
+              <w:pStyle w:val="Brdtekst"/>
+              <w:ind w:firstLine="0pt"/>
+              <w:rPr>
+                <w:lang w:val="en-US"/>
+              </w:rPr>
+            </w:pPr>
+            <w:r>
+              <w:rPr>
+                <w:lang w:val="en-US"/>
+              </w:rPr>
+              <w:t>A report method about the evaluation and tuning processes and a classification method are also included in this class.</w:t>
+            </w:r>
+          </w:p>
+        </w:tc>
+      </w:tr>
+      <w:tr>
+        <w:tc>
+          <w:tcPr>
+            <w:tcW w:w="125.55pt" w:type="dxa"/>
+          </w:tcPr>
+          <w:p>
+            <w:pPr>
+              <w:pStyle w:val="Brdtekst"/>
+              <w:ind w:firstLine="0pt"/>
+              <w:rPr>
+                <w:lang w:val="en-US"/>
+              </w:rPr>
+            </w:pPr>
+            <w:r>
+              <w:rPr>
+                <w:lang w:val="en-US"/>
+              </w:rPr>
+              <w:t>GraphModelling.py</w:t>
+            </w:r>
+            <w:r>
+              <w:rPr>
+                <w:lang w:val="en-US"/>
+              </w:rPr>
+              <w:t xml:space="preserve"> (Graph)</w:t>
+            </w:r>
+          </w:p>
+        </w:tc>
+        <w:tc>
+          <w:tcPr>
+            <w:tcW w:w="398.70pt" w:type="dxa"/>
+          </w:tcPr>
+          <w:p>
+            <w:pPr>
+              <w:pStyle w:val="Brdtekst"/>
+              <w:ind w:firstLine="0pt"/>
+              <w:rPr>
+                <w:lang w:val="en-US"/>
+              </w:rPr>
+            </w:pPr>
+            <w:r>
+              <w:rPr>
+                <w:lang w:val="en-US"/>
+              </w:rPr>
+              <w:t>This is a generic class that holds the common functionalities in building the activity and user</w:t>
+            </w:r>
+            <w:r>
+              <w:rPr>
+                <w:lang w:val="en-US"/>
+              </w:rPr>
+              <w:t xml:space="preserve"> influence</w:t>
+            </w:r>
+            <w:r>
+              <w:rPr>
+                <w:lang w:val="en-US"/>
+              </w:rPr>
+              <w:t xml:space="preserve"> graphs and saves the </w:t>
+            </w:r>
+            <w:proofErr w:type="spellStart"/>
+            <w:r>
+              <w:rPr>
+                <w:lang w:val="en-US"/>
+              </w:rPr>
+              <w:t>output</w:t>
+            </w:r>
+            <w:r>
+              <w:rPr>
+                <w:lang w:val="en-US"/>
+              </w:rPr>
+              <w:t>ed</w:t>
+            </w:r>
+            <w:proofErr w:type="spellEnd"/>
+            <w:r>
+              <w:rPr>
+                <w:lang w:val="en-US"/>
+              </w:rPr>
+              <w:t xml:space="preserve"> graph to the respective neo4j database.  </w:t>
+            </w:r>
+          </w:p>
+        </w:tc>
+      </w:tr>
+      <w:tr>
+        <w:tc>
+          <w:tcPr>
+            <w:tcW w:w="125.55pt" w:type="dxa"/>
+          </w:tcPr>
+          <w:p>
+            <w:pPr>
+              <w:pStyle w:val="Brdtekst"/>
+              <w:ind w:firstLine="0pt"/>
+              <w:rPr>
+                <w:lang w:val="en-US"/>
+              </w:rPr>
+            </w:pPr>
+            <w:r>
+              <w:rPr>
+                <w:lang w:val="en-US"/>
+              </w:rPr>
+              <w:t>ActivityGraphModelling.py</w:t>
+            </w:r>
+            <w:r>
+              <w:rPr>
+                <w:lang w:val="en-US"/>
+              </w:rPr>
+              <w:t xml:space="preserve"> (</w:t>
+            </w:r>
+            <w:proofErr w:type="spellStart"/>
+            <w:r>
+              <w:rPr>
+                <w:lang w:val="en-US"/>
+              </w:rPr>
+              <w:t>ActivityGraph</w:t>
+            </w:r>
+            <w:proofErr w:type="spellEnd"/>
+            <w:r>
+              <w:rPr>
+                <w:lang w:val="en-US"/>
+              </w:rPr>
+              <w:t>)</w:t>
+            </w:r>
+          </w:p>
+        </w:tc>
+        <w:tc>
+          <w:tcPr>
+            <w:tcW w:w="398.70pt" w:type="dxa"/>
+          </w:tcPr>
+          <w:p>
+            <w:pPr>
+              <w:pStyle w:val="Brdtekst"/>
+              <w:ind w:firstLine="0pt"/>
+              <w:rPr>
+                <w:lang w:val="en-US"/>
+              </w:rPr>
+            </w:pPr>
+            <w:r>
+              <w:rPr>
+                <w:lang w:val="en-US"/>
+              </w:rPr>
+              <w:t>This class</w:t>
+            </w:r>
+            <w:r>
+              <w:rPr>
+                <w:lang w:val="en-US"/>
+              </w:rPr>
+              <w:t xml:space="preserve"> inherits from the Graph class and</w:t>
+            </w:r>
+            <w:r>
+              <w:rPr>
+                <w:lang w:val="en-US"/>
+              </w:rPr>
+              <w:t xml:space="preserve"> implements an algorithm for building the activity-oriented graph </w:t>
+            </w:r>
+            <w:r>
+              <w:rPr>
+                <w:highlight w:val="yellow"/>
+                <w:lang w:val="en-US"/>
+              </w:rPr>
+              <w:t xml:space="preserve">established in </w:t>
+            </w:r>
+            <w:proofErr w:type="gramStart"/>
+            <w:r>
+              <w:rPr>
+                <w:highlight w:val="yellow"/>
+                <w:lang w:val="en-US"/>
+              </w:rPr>
+              <w:t>section ?</w:t>
+            </w:r>
+            <w:proofErr w:type="gramEnd"/>
+            <w:r>
+              <w:rPr>
+                <w:lang w:val="en-US"/>
+              </w:rPr>
+              <w:t xml:space="preserve">, </w:t>
+            </w:r>
+            <w:r>
+              <w:rPr>
+                <w:lang w:val="en-US"/>
+              </w:rPr>
+              <w:t>it also implements some</w:t>
+            </w:r>
+            <w:r>
+              <w:rPr>
+                <w:lang w:val="en-US"/>
+              </w:rPr>
+              <w:t xml:space="preserve"> needed methods </w:t>
+            </w:r>
+            <w:r>
+              <w:rPr>
+                <w:lang w:val="en-US"/>
+              </w:rPr>
+              <w:t xml:space="preserve">especially </w:t>
+            </w:r>
+            <w:r>
+              <w:rPr>
+                <w:lang w:val="en-US"/>
+              </w:rPr>
+              <w:t>for this algorithm.</w:t>
+            </w:r>
+          </w:p>
+        </w:tc>
+      </w:tr>
+      <w:tr>
+        <w:tc>
+          <w:tcPr>
+            <w:tcW w:w="125.55pt" w:type="dxa"/>
+          </w:tcPr>
+          <w:p>
+            <w:pPr>
+              <w:pStyle w:val="Brdtekst"/>
+              <w:ind w:firstLine="0pt"/>
+              <w:rPr>
+                <w:lang w:val="en-US"/>
+              </w:rPr>
+            </w:pPr>
+            <w:r>
+              <w:rPr>
+                <w:lang w:val="en-US"/>
+              </w:rPr>
+              <w:t>UserGraphModelling.py</w:t>
+            </w:r>
+            <w:r>
+              <w:rPr>
+                <w:lang w:val="en-US"/>
+              </w:rPr>
+              <w:t xml:space="preserve"> (</w:t>
+            </w:r>
+            <w:proofErr w:type="spellStart"/>
+            <w:r>
+              <w:rPr>
+                <w:lang w:val="en-US"/>
+              </w:rPr>
+              <w:t>UserGraph</w:t>
+            </w:r>
+            <w:proofErr w:type="spellEnd"/>
+            <w:r>
+              <w:rPr>
+                <w:lang w:val="en-US"/>
+              </w:rPr>
+              <w:t>)</w:t>
+            </w:r>
+          </w:p>
+        </w:tc>
+        <w:tc>
+          <w:tcPr>
+            <w:tcW w:w="398.70pt" w:type="dxa"/>
+          </w:tcPr>
+          <w:p>
+            <w:pPr>
+              <w:pStyle w:val="Brdtekst"/>
+              <w:ind w:firstLine="0pt"/>
+              <w:rPr>
+                <w:lang w:val="en-US"/>
+              </w:rPr>
+            </w:pPr>
+            <w:r>
+              <w:rPr>
+                <w:lang w:val="en-US"/>
+              </w:rPr>
+              <w:t xml:space="preserve">This class </w:t>
+            </w:r>
+            <w:r>
+              <w:rPr>
+                <w:lang w:val="en-US"/>
+              </w:rPr>
+              <w:t xml:space="preserve">inherits from the Graph class and </w:t>
+            </w:r>
+            <w:r>
+              <w:rPr>
+                <w:lang w:val="en-US"/>
+              </w:rPr>
+              <w:t xml:space="preserve">implements an algorithm for building the </w:t>
+            </w:r>
+            <w:r>
+              <w:rPr>
+                <w:lang w:val="en-US"/>
+              </w:rPr>
+              <w:t>user</w:t>
+            </w:r>
+            <w:r>
+              <w:rPr>
+                <w:lang w:val="en-US"/>
+              </w:rPr>
+              <w:t>-oriented</w:t>
+            </w:r>
+            <w:r>
+              <w:rPr>
+                <w:lang w:val="en-US"/>
+              </w:rPr>
+              <w:t xml:space="preserve"> influence </w:t>
+            </w:r>
+            <w:r>
+              <w:rPr>
+                <w:lang w:val="en-US"/>
+              </w:rPr>
+              <w:t xml:space="preserve">graph </w:t>
+            </w:r>
+            <w:r>
+              <w:rPr>
+                <w:highlight w:val="yellow"/>
+                <w:lang w:val="en-US"/>
+              </w:rPr>
+              <w:t xml:space="preserve">established in </w:t>
+            </w:r>
+            <w:proofErr w:type="gramStart"/>
+            <w:r>
+              <w:rPr>
+                <w:highlight w:val="yellow"/>
+                <w:lang w:val="en-US"/>
+              </w:rPr>
+              <w:t>section ?</w:t>
+            </w:r>
+            <w:proofErr w:type="gramEnd"/>
+            <w:r>
+              <w:rPr>
+                <w:lang w:val="en-US"/>
+              </w:rPr>
+              <w:t>,</w:t>
+            </w:r>
+            <w:r>
+              <w:rPr>
+                <w:lang w:val="en-US"/>
+              </w:rPr>
+              <w:t xml:space="preserve"> it also</w:t>
+            </w:r>
+            <w:r>
+              <w:rPr>
+                <w:lang w:val="en-US"/>
+              </w:rPr>
+              <w:t xml:space="preserve"> implements </w:t>
+            </w:r>
+            <w:r>
+              <w:rPr>
+                <w:lang w:val="en-US"/>
+              </w:rPr>
+              <w:t>some</w:t>
+            </w:r>
+            <w:r>
+              <w:rPr>
+                <w:lang w:val="en-US"/>
+              </w:rPr>
+              <w:t xml:space="preserve"> needed methods </w:t>
+            </w:r>
+            <w:r>
+              <w:rPr>
+                <w:lang w:val="en-US"/>
+              </w:rPr>
+              <w:t xml:space="preserve">especially </w:t>
+            </w:r>
+            <w:r>
+              <w:rPr>
+                <w:lang w:val="en-US"/>
+              </w:rPr>
+              <w:t>for this algorithm.</w:t>
+            </w:r>
+          </w:p>
+        </w:tc>
+      </w:tr>
+    </w:tbl>
+    <w:p>
+      <w:pPr>
+        <w:pStyle w:val="Brdtekst"/>
+        <w:ind w:firstLine="0pt"/>
+        <w:rPr>
+          <w:lang w:val="en-US"/>
+        </w:rPr>
+        <w:sectPr>
+          <w:type w:val="continuous"/>
+          <w:pgSz w:w="612pt" w:h="792pt" w:code="1"/>
+          <w:pgMar w:top="54pt" w:right="45.35pt" w:bottom="72pt" w:left="45.35pt" w:header="36pt" w:footer="36pt" w:gutter="0pt"/>
+          <w:cols w:space="18pt"/>
+          <w:docGrid w:linePitch="360"/>
+        </w:sectPr>
+      </w:pPr>
+    </w:p>
+    <w:p>
+      <w:pPr>
+        <w:pStyle w:val="Brdtekst"/>
+        <w:ind w:firstLine="0pt"/>
+        <w:rPr>
+          <w:lang w:val="en-US"/>
+        </w:rPr>
+      </w:pPr>
     </w:p>
     <w:p>
       <w:pPr>

</xml_diff>

<commit_message>
writing and removing an unwanted python comment from the reddit crawling class
XXI.    BUILDING A DRIVER CODE TO SCHEDUALE A CRAWLING JOB - (DONE)
XXIV.   SUPPLEMENTARY TOOLS & FEATURES- (DONE)
</commit_message>
<xml_diff>
--- a/docs/letter.docx
+++ b/docs/letter.docx
@@ -1471,21 +1471,7 @@
         <w:rPr>
           <w:lang w:val="en-GB"/>
         </w:rPr>
-        <w:t xml:space="preserve">A short but rather interesting experimental and mathematical approach is introduced by a paper on Data-driven Influence Learning in Social Networks published by F. Wang, W. Jiang, G. Wang &amp; D. </w:t>
-      </w:r>
-      <w:proofErr w:type="spellStart"/>
-      <w:r>
-        <w:rPr>
-          <w:lang w:val="en-GB"/>
-        </w:rPr>
-        <w:t>Xie</w:t>
-      </w:r>
-      <w:proofErr w:type="spellEnd"/>
-      <w:r>
-        <w:rPr>
-          <w:lang w:val="en-GB"/>
-        </w:rPr>
-        <w:t>. In this paper, the process of influence diffusion is divided into two parts: the launcher (influence strength) and the receiver (influence threshold) which can generate an accurate and finer grained influence diffusion model according to this research. Furthermore, the researchers highlight the importance of having a solid criterium when scoring the strength and threshold properties of social influences. Another important acknowledgment is the difficulty and complexity associated with detecting influence relationships between users as a by-product of big datasets that usually include a considerable amount of noisy or less important datapoints, making it essential for any algorithm used in learning and testing the influence models to perform a minimal scan over the data in the most efficient way possible. [2]</w:t>
+        <w:t>A short but rather interesting experimental and mathematical approach is introduced by a paper on Data-driven Influence Learning in Social Networks published by F. Wang, W. Jiang, G. Wang &amp; D. Xie. In this paper, the process of influence diffusion is divided into two parts: the launcher (influence strength) and the receiver (influence threshold) which can generate an accurate and finer grained influence diffusion model according to this research. Furthermore, the researchers highlight the importance of having a solid criterium when scoring the strength and threshold properties of social influences. Another important acknowledgment is the difficulty and complexity associated with detecting influence relationships between users as a by-product of big datasets that usually include a considerable amount of noisy or less important datapoints, making it essential for any algorithm used in learning and testing the influence models to perform a minimal scan over the data in the most efficient way possible. [2]</w:t>
       </w:r>
     </w:p>
     <w:p>
@@ -1537,35 +1523,7 @@
         <w:rPr>
           <w:lang w:val="en-GB"/>
         </w:rPr>
-        <w:t xml:space="preserve">developers and data scientist multiple endpoints and ways to extract data from their platforms for development or analysis. Some research spots the light on this initial aspect of gathering data from social media platforms. One significant research is one that mainly describe the alternative of </w:t>
-      </w:r>
-      <w:proofErr w:type="spellStart"/>
-      <w:r>
-        <w:rPr>
-          <w:lang w:val="en-GB"/>
-        </w:rPr>
-        <w:t>Pushshift</w:t>
-      </w:r>
-      <w:proofErr w:type="spellEnd"/>
-      <w:r>
-        <w:rPr>
-          <w:lang w:val="en-GB"/>
-        </w:rPr>
-        <w:t xml:space="preserve"> Reddit Dataset by J. Baumgartner, S. </w:t>
-      </w:r>
-      <w:proofErr w:type="spellStart"/>
-      <w:r>
-        <w:rPr>
-          <w:lang w:val="en-GB"/>
-        </w:rPr>
-        <w:t>Zannettou</w:t>
-      </w:r>
-      <w:proofErr w:type="spellEnd"/>
-      <w:r>
-        <w:rPr>
-          <w:lang w:val="en-GB"/>
-        </w:rPr>
-        <w:t>, B. Keegan, M. Squire and J. Blackburn</w:t>
+        <w:t>developers and data scientist multiple endpoints and ways to extract data from their platforms for development or analysis. Some research spots the light on this initial aspect of gathering data from social media platforms. One significant research is one that mainly describe the alternative of Pushshift Reddit Dataset by J. Baumgartner, S. Zannettou, B. Keegan, M. Squire and J. Blackburn</w:t>
       </w:r>
       <w:r>
         <w:rPr>
@@ -1707,49 +1665,7 @@
         <w:rPr>
           <w:lang w:val="en-GB"/>
         </w:rPr>
-        <w:t xml:space="preserve">B. </w:t>
-      </w:r>
-      <w:proofErr w:type="spellStart"/>
-      <w:r>
-        <w:rPr>
-          <w:lang w:val="en-GB"/>
-        </w:rPr>
-        <w:t>Athira</w:t>
-      </w:r>
-      <w:proofErr w:type="spellEnd"/>
-      <w:r>
-        <w:rPr>
-          <w:lang w:val="en-GB"/>
-        </w:rPr>
-        <w:t xml:space="preserve">, J. Jones, S. M. </w:t>
-      </w:r>
-      <w:proofErr w:type="spellStart"/>
-      <w:r>
-        <w:rPr>
-          <w:lang w:val="en-GB"/>
-        </w:rPr>
-        <w:t>Idicula</w:t>
-      </w:r>
-      <w:proofErr w:type="spellEnd"/>
-      <w:r>
-        <w:rPr>
-          <w:lang w:val="en-GB"/>
-        </w:rPr>
-        <w:t xml:space="preserve">, A. </w:t>
-      </w:r>
-      <w:proofErr w:type="spellStart"/>
-      <w:r>
-        <w:rPr>
-          <w:lang w:val="en-GB"/>
-        </w:rPr>
-        <w:t>Kulanthaivel</w:t>
-      </w:r>
-      <w:proofErr w:type="spellEnd"/>
-      <w:r>
-        <w:rPr>
-          <w:lang w:val="en-GB"/>
-        </w:rPr>
-        <w:t xml:space="preserve"> and E. Zhang, a practical case study from an online health community was represented to give a good introduction of data pre-processing and cleaning, preceding to construct a reasonable mathematical approach for training and testing of a produced classification machine learning model.</w:t>
+        <w:t>B. Athira, J. Jones, S. M. Idicula, A. Kulanthaivel and E. Zhang, a practical case study from an online health community was represented to give a good introduction of data pre-processing and cleaning, preceding to construct a reasonable mathematical approach for training and testing of a produced classification machine learning model.</w:t>
       </w:r>
     </w:p>
     <w:p>
@@ -1785,17 +1701,8 @@
           <w:highlight w:val="yellow"/>
           <w:lang w:val="en-GB"/>
         </w:rPr>
-        <w:t xml:space="preserve">CNN, LSTM and </w:t>
-      </w:r>
-      <w:proofErr w:type="spellStart"/>
-      <w:r>
-        <w:rPr>
-          <w:highlight w:val="yellow"/>
-          <w:lang w:val="en-GB"/>
-        </w:rPr>
-        <w:t>BiLSTM</w:t>
-      </w:r>
-      <w:proofErr w:type="spellEnd"/>
+        <w:t>CNN, LSTM and BiLSTM</w:t>
+      </w:r>
       <w:r>
         <w:rPr>
           <w:lang w:val="en-GB"/>
@@ -6909,7 +6816,6 @@
         </w:rPr>
         <w:t xml:space="preserve">Tech giant invests 30 </w:t>
       </w:r>
-      <w:proofErr w:type="spellStart"/>
       <w:proofErr w:type="gramStart"/>
       <w:r>
         <w:rPr>
@@ -6917,7 +6823,6 @@
         </w:rPr>
         <w:t>billions</w:t>
       </w:r>
-      <w:proofErr w:type="spellEnd"/>
       <w:proofErr w:type="gramEnd"/>
       <w:r>
         <w:rPr>
@@ -8136,14 +8041,12 @@
                 <w:lang w:val="en-US"/>
               </w:rPr>
             </w:pPr>
-            <w:proofErr w:type="spellStart"/>
             <w:r>
               <w:rPr>
                 <w:lang w:val="en-US"/>
               </w:rPr>
               <w:t>PoliticsPeopleTwitter</w:t>
             </w:r>
-            <w:proofErr w:type="spellEnd"/>
           </w:p>
         </w:tc>
         <w:tc>
@@ -8732,14 +8635,12 @@
                 <w:lang w:val="en-US"/>
               </w:rPr>
             </w:pPr>
-            <w:proofErr w:type="spellStart"/>
             <w:r>
               <w:rPr>
                 <w:lang w:val="en-US"/>
               </w:rPr>
               <w:t>olympics</w:t>
             </w:r>
-            <w:proofErr w:type="spellEnd"/>
           </w:p>
         </w:tc>
         <w:tc>
@@ -8806,14 +8707,12 @@
                 <w:lang w:val="en-US"/>
               </w:rPr>
             </w:pPr>
-            <w:proofErr w:type="spellStart"/>
             <w:r>
               <w:rPr>
                 <w:lang w:val="en-US"/>
               </w:rPr>
               <w:t>worldcup</w:t>
             </w:r>
-            <w:proofErr w:type="spellEnd"/>
           </w:p>
         </w:tc>
         <w:tc>
@@ -10358,28 +10257,12 @@
                 <w:lang w:val="en-US"/>
               </w:rPr>
             </w:pPr>
-            <w:proofErr w:type="spellStart"/>
-            <w:r>
-              <w:rPr>
-                <w:lang w:val="en-US"/>
-              </w:rPr>
-              <w:t>vect</w:t>
-            </w:r>
-            <w:proofErr w:type="spellEnd"/>
-            <w:r>
-              <w:rPr>
-                <w:lang w:val="en-US"/>
-              </w:rPr>
-              <w:t>__</w:t>
-            </w:r>
-            <w:proofErr w:type="spellStart"/>
-            <w:r>
-              <w:rPr>
-                <w:lang w:val="en-US"/>
-              </w:rPr>
-              <w:t>ngram_range</w:t>
-            </w:r>
-            <w:proofErr w:type="spellEnd"/>
+            <w:r>
+              <w:rPr>
+                <w:lang w:val="en-US"/>
+              </w:rPr>
+              <w:t>vect__ngram_range</w:t>
+            </w:r>
           </w:p>
         </w:tc>
         <w:tc>
@@ -10465,28 +10348,12 @@
                 <w:lang w:val="en-US"/>
               </w:rPr>
             </w:pPr>
-            <w:proofErr w:type="spellStart"/>
-            <w:r>
-              <w:rPr>
-                <w:lang w:val="en-US"/>
-              </w:rPr>
-              <w:t>tfidf</w:t>
-            </w:r>
-            <w:proofErr w:type="spellEnd"/>
-            <w:r>
-              <w:rPr>
-                <w:lang w:val="en-US"/>
-              </w:rPr>
-              <w:t>__</w:t>
-            </w:r>
-            <w:proofErr w:type="spellStart"/>
-            <w:r>
-              <w:rPr>
-                <w:lang w:val="en-US"/>
-              </w:rPr>
-              <w:t>use_idf</w:t>
-            </w:r>
-            <w:proofErr w:type="spellEnd"/>
+            <w:r>
+              <w:rPr>
+                <w:lang w:val="en-US"/>
+              </w:rPr>
+              <w:t>tfidf__use_idf</w:t>
+            </w:r>
           </w:p>
         </w:tc>
         <w:tc>
@@ -10523,45 +10390,8 @@
                 <w:lang w:val="en-US"/>
               </w:rPr>
             </w:pPr>
-            <w:proofErr w:type="spellStart"/>
-            <w:r>
-              <w:t>whether</w:t>
-            </w:r>
-            <w:proofErr w:type="spellEnd"/>
-            <w:r>
-              <w:t xml:space="preserve"> to </w:t>
-            </w:r>
-            <w:proofErr w:type="spellStart"/>
-            <w:r>
-              <w:t>use</w:t>
-            </w:r>
-            <w:proofErr w:type="spellEnd"/>
-            <w:r>
-              <w:t xml:space="preserve"> Term </w:t>
-            </w:r>
-            <w:proofErr w:type="spellStart"/>
-            <w:r>
-              <w:t>Frequency</w:t>
-            </w:r>
-            <w:proofErr w:type="spellEnd"/>
-            <w:r>
-              <w:t xml:space="preserve">-Inverse </w:t>
-            </w:r>
-            <w:proofErr w:type="spellStart"/>
-            <w:r>
-              <w:t>Document</w:t>
-            </w:r>
-            <w:proofErr w:type="spellEnd"/>
-            <w:r>
-              <w:t xml:space="preserve"> </w:t>
-            </w:r>
-            <w:proofErr w:type="spellStart"/>
-            <w:r>
-              <w:t>Frequency</w:t>
-            </w:r>
-            <w:proofErr w:type="spellEnd"/>
-            <w:r>
-              <w:t xml:space="preserve"> or not</w:t>
+            <w:r>
+              <w:t>whether to use Term Frequency-Inverse Document Frequency or not</w:t>
             </w:r>
           </w:p>
         </w:tc>
@@ -10580,19 +10410,11 @@
                 <w:lang w:val="en-US"/>
               </w:rPr>
             </w:pPr>
-            <w:proofErr w:type="spellStart"/>
-            <w:r>
-              <w:rPr>
-                <w:lang w:val="en-US"/>
-              </w:rPr>
-              <w:t>clf</w:t>
-            </w:r>
-            <w:proofErr w:type="spellEnd"/>
-            <w:r>
-              <w:rPr>
-                <w:lang w:val="en-US"/>
-              </w:rPr>
-              <w:t>__alpha</w:t>
+            <w:r>
+              <w:rPr>
+                <w:lang w:val="en-US"/>
+              </w:rPr>
+              <w:t>clf__alpha</w:t>
             </w:r>
           </w:p>
         </w:tc>
@@ -10648,13 +10470,8 @@
               </w:rPr>
               <w:t xml:space="preserve">A </w:t>
             </w:r>
-            <w:proofErr w:type="spellStart"/>
-            <w:r>
-              <w:t>penalty</w:t>
-            </w:r>
-            <w:proofErr w:type="spellEnd"/>
-            <w:r>
-              <w:t xml:space="preserve"> parameter</w:t>
+            <w:r>
+              <w:t>penalty parameter</w:t>
             </w:r>
             <w:r>
               <w:rPr>
@@ -10669,15 +10486,7 @@
               <w:t>used</w:t>
             </w:r>
             <w:r>
-              <w:t xml:space="preserve"> in </w:t>
-            </w:r>
-            <w:proofErr w:type="spellStart"/>
-            <w:r>
-              <w:t>the</w:t>
-            </w:r>
-            <w:proofErr w:type="spellEnd"/>
-            <w:r>
-              <w:t xml:space="preserve"> SGD</w:t>
+              <w:t xml:space="preserve"> in the SGD</w:t>
             </w:r>
             <w:r>
               <w:rPr>
@@ -10685,11 +10494,9 @@
               </w:rPr>
               <w:t xml:space="preserve"> </w:t>
             </w:r>
-            <w:proofErr w:type="spellStart"/>
             <w:r>
               <w:t>classifier</w:t>
             </w:r>
-            <w:proofErr w:type="spellEnd"/>
           </w:p>
         </w:tc>
       </w:tr>
@@ -10933,28 +10740,12 @@
                 <w:lang w:val="en-US"/>
               </w:rPr>
             </w:pPr>
-            <w:proofErr w:type="spellStart"/>
-            <w:r>
-              <w:rPr>
-                <w:lang w:val="en-US"/>
-              </w:rPr>
-              <w:t>vect</w:t>
-            </w:r>
-            <w:proofErr w:type="spellEnd"/>
-            <w:r>
-              <w:rPr>
-                <w:lang w:val="en-US"/>
-              </w:rPr>
-              <w:t>__</w:t>
-            </w:r>
-            <w:proofErr w:type="spellStart"/>
-            <w:r>
-              <w:rPr>
-                <w:lang w:val="en-US"/>
-              </w:rPr>
-              <w:t>ngram_range</w:t>
-            </w:r>
-            <w:proofErr w:type="spellEnd"/>
+            <w:r>
+              <w:rPr>
+                <w:lang w:val="en-US"/>
+              </w:rPr>
+              <w:t>vect__ngram_range</w:t>
+            </w:r>
           </w:p>
         </w:tc>
         <w:tc>
@@ -10991,28 +10782,12 @@
                 <w:lang w:val="en-US"/>
               </w:rPr>
             </w:pPr>
-            <w:proofErr w:type="spellStart"/>
-            <w:r>
-              <w:rPr>
-                <w:lang w:val="en-US"/>
-              </w:rPr>
-              <w:t>tfidf</w:t>
-            </w:r>
-            <w:proofErr w:type="spellEnd"/>
-            <w:r>
-              <w:rPr>
-                <w:lang w:val="en-US"/>
-              </w:rPr>
-              <w:t>__</w:t>
-            </w:r>
-            <w:proofErr w:type="spellStart"/>
-            <w:r>
-              <w:rPr>
-                <w:lang w:val="en-US"/>
-              </w:rPr>
-              <w:t>use_idf</w:t>
-            </w:r>
-            <w:proofErr w:type="spellEnd"/>
+            <w:r>
+              <w:rPr>
+                <w:lang w:val="en-US"/>
+              </w:rPr>
+              <w:t>tfidf__use_idf</w:t>
+            </w:r>
           </w:p>
         </w:tc>
         <w:tc>
@@ -11049,19 +10824,11 @@
                 <w:lang w:val="en-US"/>
               </w:rPr>
             </w:pPr>
-            <w:proofErr w:type="spellStart"/>
-            <w:r>
-              <w:rPr>
-                <w:lang w:val="en-US"/>
-              </w:rPr>
-              <w:t>clf</w:t>
-            </w:r>
-            <w:proofErr w:type="spellEnd"/>
-            <w:r>
-              <w:rPr>
-                <w:lang w:val="en-US"/>
-              </w:rPr>
-              <w:t>__alpha</w:t>
+            <w:r>
+              <w:rPr>
+                <w:lang w:val="en-US"/>
+              </w:rPr>
+              <w:t>clf__alpha</w:t>
             </w:r>
           </w:p>
         </w:tc>
@@ -13578,35 +13345,7 @@
         <w:rPr>
           <w:lang w:val="en-US"/>
         </w:rPr>
-        <w:t xml:space="preserve">We start by crawling the 3 most popular subreddits on reddit at the time of this evaluation which are Home, </w:t>
-      </w:r>
-      <w:proofErr w:type="spellStart"/>
-      <w:r>
-        <w:rPr>
-          <w:lang w:val="en-US"/>
-        </w:rPr>
-        <w:t>AskReddit</w:t>
-      </w:r>
-      <w:proofErr w:type="spellEnd"/>
-      <w:r>
-        <w:rPr>
-          <w:lang w:val="en-US"/>
-        </w:rPr>
-        <w:t xml:space="preserve"> and </w:t>
-      </w:r>
-      <w:proofErr w:type="spellStart"/>
-      <w:r>
-        <w:rPr>
-          <w:lang w:val="en-US"/>
-        </w:rPr>
-        <w:t>PublicFreakout</w:t>
-      </w:r>
-      <w:proofErr w:type="spellEnd"/>
-      <w:r>
-        <w:rPr>
-          <w:lang w:val="en-US"/>
-        </w:rPr>
-        <w:t xml:space="preserve">, then extract information about the 3 newest submissions and their comment threads, along with a the training dataset for the classifier which includes 1500 records distributed between topics </w:t>
+        <w:t xml:space="preserve">We start by crawling the 3 most popular subreddits on reddit at the time of this evaluation which are Home, AskReddit and PublicFreakout, then extract information about the 3 newest submissions and their comment threads, along with a the training dataset for the classifier which includes 1500 records distributed between topics </w:t>
       </w:r>
       <w:r>
         <w:rPr>
@@ -14025,21 +13764,7 @@
         <w:rPr>
           <w:lang w:val="en-US"/>
         </w:rPr>
-        <w:t xml:space="preserve">s, this means we will be crawling the subreddits; Finance, Cinema, </w:t>
-      </w:r>
-      <w:proofErr w:type="spellStart"/>
-      <w:r>
-        <w:rPr>
-          <w:lang w:val="en-US"/>
-        </w:rPr>
-        <w:t>worldnews</w:t>
-      </w:r>
-      <w:proofErr w:type="spellEnd"/>
-      <w:r>
-        <w:rPr>
-          <w:lang w:val="en-US"/>
-        </w:rPr>
-        <w:t xml:space="preserve">, research, and NBA as each of these subreddits is considered to be strongly associated with one of the topics </w:t>
+        <w:t xml:space="preserve">s, this means we will be crawling the subreddits; Finance, Cinema, worldnews, research, and NBA as each of these subreddits is considered to be strongly associated with one of the topics </w:t>
       </w:r>
       <w:proofErr w:type="gramStart"/>
       <w:r>
@@ -14189,21 +13914,7 @@
         <w:rPr>
           <w:lang w:val="en-US"/>
         </w:rPr>
-        <w:t xml:space="preserve">This shows that the text classifier has helped identify the 5 different categories with greater share for economy which is expected since Finance is a subreddit that is mainly considered with economy. However, there is only 1.3 % influence edges that is predicted to be in the field of sport, but NBA does have a greater representation in user influence graph than cinema, </w:t>
-      </w:r>
-      <w:proofErr w:type="spellStart"/>
-      <w:r>
-        <w:rPr>
-          <w:lang w:val="en-US"/>
-        </w:rPr>
-        <w:t>worldnews</w:t>
-      </w:r>
-      <w:proofErr w:type="spellEnd"/>
-      <w:r>
-        <w:rPr>
-          <w:lang w:val="en-US"/>
-        </w:rPr>
-        <w:t xml:space="preserve"> and research. Knowing the exact reason for this observation requires digging down into the nature and origin og each individual influence edge. However, some difference and variations between a certain subreddit and the topics of influence extracted from it, is not </w:t>
+        <w:t xml:space="preserve">This shows that the text classifier has helped identify the 5 different categories with greater share for economy which is expected since Finance is a subreddit that is mainly considered with economy. However, there is only 1.3 % influence edges that is predicted to be in the field of sport, but NBA does have a greater representation in user influence graph than cinema, worldnews and research. Knowing the exact reason for this observation requires digging down into the nature and origin og each individual influence edge. However, some difference and variations between a certain subreddit and the topics of influence extracted from it, is not </w:t>
       </w:r>
       <w:r>
         <w:rPr>
@@ -16233,21 +15944,7 @@
         <w:rPr>
           <w:lang w:val="en-US"/>
         </w:rPr>
-        <w:t xml:space="preserve"> based on crawling the top 3 new submissions of the selected subreddits (</w:t>
-      </w:r>
-      <w:proofErr w:type="spellStart"/>
-      <w:r>
-        <w:rPr>
-          <w:lang w:val="en-US"/>
-        </w:rPr>
-        <w:t>worldnews</w:t>
-      </w:r>
-      <w:proofErr w:type="spellEnd"/>
-      <w:r>
-        <w:rPr>
-          <w:lang w:val="en-US"/>
-        </w:rPr>
-        <w:t>, Finance, NBA, Cinema and research) where influence edges of high total</w:t>
+        <w:t xml:space="preserve"> based on crawling the top 3 new submissions of the selected subreddits (worldnews, Finance, NBA, Cinema and research) where influence edges of high total</w:t>
       </w:r>
       <w:r>
         <w:rPr>
@@ -16602,11 +16299,9 @@
             <w:pPr>
               <w:jc w:val="both"/>
             </w:pPr>
-            <w:proofErr w:type="spellStart"/>
             <w:r>
               <w:t>Lilballie</w:t>
             </w:r>
-            <w:proofErr w:type="spellEnd"/>
           </w:p>
         </w:tc>
         <w:tc>
@@ -16619,11 +16314,9 @@
             <w:pPr>
               <w:jc w:val="both"/>
             </w:pPr>
-            <w:proofErr w:type="spellStart"/>
             <w:r>
               <w:t>Lilballie</w:t>
             </w:r>
-            <w:proofErr w:type="spellEnd"/>
           </w:p>
         </w:tc>
         <w:tc>
@@ -16636,11 +16329,9 @@
             <w:pPr>
               <w:jc w:val="both"/>
             </w:pPr>
-            <w:proofErr w:type="spellStart"/>
             <w:r>
               <w:t>VomitingVegan</w:t>
             </w:r>
-            <w:proofErr w:type="spellEnd"/>
           </w:p>
         </w:tc>
         <w:tc>
@@ -16651,11 +16342,9 @@
             <w:pPr>
               <w:jc w:val="both"/>
             </w:pPr>
-            <w:proofErr w:type="spellStart"/>
             <w:r>
               <w:t>Nahs</w:t>
             </w:r>
-            <w:proofErr w:type="spellEnd"/>
           </w:p>
         </w:tc>
       </w:tr>
@@ -16715,11 +16404,9 @@
             <w:pPr>
               <w:jc w:val="both"/>
             </w:pPr>
-            <w:proofErr w:type="spellStart"/>
             <w:r>
               <w:t>SqueamishDragon</w:t>
             </w:r>
-            <w:proofErr w:type="spellEnd"/>
           </w:p>
         </w:tc>
       </w:tr>
@@ -16779,11 +16466,9 @@
             <w:pPr>
               <w:jc w:val="both"/>
             </w:pPr>
-            <w:proofErr w:type="spellStart"/>
             <w:r>
               <w:t>LeBron_Jarnes</w:t>
             </w:r>
-            <w:proofErr w:type="spellEnd"/>
           </w:p>
         </w:tc>
       </w:tr>
@@ -16843,11 +16528,9 @@
             <w:pPr>
               <w:jc w:val="both"/>
             </w:pPr>
-            <w:proofErr w:type="spellStart"/>
             <w:r>
               <w:t>HQuasar</w:t>
             </w:r>
-            <w:proofErr w:type="spellEnd"/>
           </w:p>
         </w:tc>
       </w:tr>
@@ -16969,11 +16652,9 @@
             <w:pPr>
               <w:jc w:val="both"/>
             </w:pPr>
-            <w:proofErr w:type="spellStart"/>
             <w:r>
               <w:t>Damebestpg</w:t>
             </w:r>
-            <w:proofErr w:type="spellEnd"/>
           </w:p>
         </w:tc>
       </w:tr>
@@ -17033,11 +16714,9 @@
             <w:pPr>
               <w:jc w:val="both"/>
             </w:pPr>
-            <w:proofErr w:type="spellStart"/>
             <w:r>
               <w:t>DeArmani_DeBooker</w:t>
             </w:r>
-            <w:proofErr w:type="spellEnd"/>
           </w:p>
         </w:tc>
       </w:tr>
@@ -17077,11 +16756,9 @@
             <w:pPr>
               <w:jc w:val="both"/>
             </w:pPr>
-            <w:proofErr w:type="spellStart"/>
             <w:r>
               <w:t>BikkaZz</w:t>
             </w:r>
-            <w:proofErr w:type="spellEnd"/>
           </w:p>
         </w:tc>
         <w:tc>
@@ -17093,11 +16770,9 @@
             <w:pPr>
               <w:jc w:val="both"/>
             </w:pPr>
-            <w:proofErr w:type="spellStart"/>
             <w:r>
               <w:t>BikkaZz</w:t>
             </w:r>
-            <w:proofErr w:type="spellEnd"/>
           </w:p>
         </w:tc>
         <w:tc>
@@ -17204,11 +16879,9 @@
             <w:pPr>
               <w:jc w:val="both"/>
             </w:pPr>
-            <w:proofErr w:type="spellStart"/>
             <w:r>
               <w:t>BikkaZz</w:t>
             </w:r>
-            <w:proofErr w:type="spellEnd"/>
           </w:p>
         </w:tc>
       </w:tr>
@@ -17241,11 +16914,9 @@
             <w:pPr>
               <w:jc w:val="both"/>
             </w:pPr>
-            <w:proofErr w:type="spellStart"/>
             <w:r>
               <w:t>Kkirchhoff</w:t>
             </w:r>
-            <w:proofErr w:type="spellEnd"/>
           </w:p>
         </w:tc>
         <w:tc>
@@ -17267,11 +16938,9 @@
             <w:pPr>
               <w:jc w:val="both"/>
             </w:pPr>
-            <w:proofErr w:type="spellStart"/>
             <w:r>
               <w:t>Cdubyah</w:t>
             </w:r>
-            <w:proofErr w:type="spellEnd"/>
           </w:p>
         </w:tc>
       </w:tr>
@@ -17381,11 +17050,9 @@
             <w:pPr>
               <w:jc w:val="both"/>
             </w:pPr>
-            <w:proofErr w:type="spellStart"/>
             <w:r>
               <w:t>Catsrufd</w:t>
             </w:r>
-            <w:proofErr w:type="spellEnd"/>
           </w:p>
         </w:tc>
       </w:tr>
@@ -19573,21 +19240,7 @@
               <w:rPr>
                 <w:lang w:val="en-US"/>
               </w:rPr>
-              <w:t>(</w:t>
-            </w:r>
-            <w:proofErr w:type="spellStart"/>
-            <w:r>
-              <w:rPr>
-                <w:lang w:val="en-US"/>
-              </w:rPr>
-              <w:t>TextClassifier</w:t>
-            </w:r>
-            <w:proofErr w:type="spellEnd"/>
-            <w:r>
-              <w:rPr>
-                <w:lang w:val="en-US"/>
-              </w:rPr>
-              <w:t>)</w:t>
+              <w:t>(TextClassifier)</w:t>
             </w:r>
           </w:p>
         </w:tc>
@@ -19751,14 +19404,7 @@
               <w:rPr>
                 <w:lang w:val="en-US"/>
               </w:rPr>
-              <w:t xml:space="preserve"> graphs and saves the </w:t>
-            </w:r>
-            <w:proofErr w:type="spellStart"/>
-            <w:r>
-              <w:rPr>
-                <w:lang w:val="en-US"/>
-              </w:rPr>
-              <w:t>output</w:t>
+              <w:t xml:space="preserve"> graphs and saves the output</w:t>
             </w:r>
             <w:r>
               <w:rPr>
@@ -19766,7 +19412,6 @@
               </w:rPr>
               <w:t>ed</w:t>
             </w:r>
-            <w:proofErr w:type="spellEnd"/>
             <w:r>
               <w:rPr>
                 <w:lang w:val="en-US"/>
@@ -19799,21 +19444,7 @@
               <w:rPr>
                 <w:lang w:val="en-US"/>
               </w:rPr>
-              <w:t xml:space="preserve"> (</w:t>
-            </w:r>
-            <w:proofErr w:type="spellStart"/>
-            <w:r>
-              <w:rPr>
-                <w:lang w:val="en-US"/>
-              </w:rPr>
-              <w:t>ActivityGraph</w:t>
-            </w:r>
-            <w:proofErr w:type="spellEnd"/>
-            <w:r>
-              <w:rPr>
-                <w:lang w:val="en-US"/>
-              </w:rPr>
-              <w:t>)</w:t>
+              <w:t xml:space="preserve"> (ActivityGraph)</w:t>
             </w:r>
           </w:p>
         </w:tc>
@@ -19919,21 +19550,7 @@
               <w:rPr>
                 <w:lang w:val="en-US"/>
               </w:rPr>
-              <w:t xml:space="preserve"> (</w:t>
-            </w:r>
-            <w:proofErr w:type="spellStart"/>
-            <w:r>
-              <w:rPr>
-                <w:lang w:val="en-US"/>
-              </w:rPr>
-              <w:t>UserGraph</w:t>
-            </w:r>
-            <w:proofErr w:type="spellEnd"/>
-            <w:r>
-              <w:rPr>
-                <w:lang w:val="en-US"/>
-              </w:rPr>
-              <w:t>)</w:t>
+              <w:t xml:space="preserve"> (UserGraph)</w:t>
             </w:r>
           </w:p>
         </w:tc>
@@ -20271,21 +19888,7 @@
         <w:rPr>
           <w:lang w:val="en-US"/>
         </w:rPr>
-        <w:t>s these plots as “</w:t>
-      </w:r>
-      <w:proofErr w:type="spellStart"/>
-      <w:r>
-        <w:rPr>
-          <w:lang w:val="en-US"/>
-        </w:rPr>
-        <w:t>png</w:t>
-      </w:r>
-      <w:proofErr w:type="spellEnd"/>
-      <w:r>
-        <w:rPr>
-          <w:lang w:val="en-US"/>
-        </w:rPr>
-        <w:t>” images</w:t>
+        <w:t>s these plots as “png” images</w:t>
       </w:r>
       <w:r>
         <w:rPr>
@@ -20688,6 +20291,812 @@
         <w:rPr>
           <w:highlight w:val="yellow"/>
         </w:rPr>
+        <w:t>BUILDING A DRIVER CODE TO SCHEDUALE A CRWLING JOB</w:t>
+      </w:r>
+    </w:p>
+    <w:p>
+      <w:pPr>
+        <w:pStyle w:val="Brdtekst"/>
+        <w:ind w:firstLine="0pt"/>
+        <w:rPr>
+          <w:lang w:val="en-US"/>
+        </w:rPr>
+      </w:pPr>
+      <w:r>
+        <w:rPr>
+          <w:lang w:val="en-US"/>
+        </w:rPr>
+        <w:tab/>
+      </w:r>
+      <w:r>
+        <w:rPr>
+          <w:lang w:val="en-US"/>
+        </w:rPr>
+        <w:t xml:space="preserve">Now that we have segmented the way this application receives, process, and retrieves data, it is time to put all these pieces together to produce an example driver code dedicated to a specialized crawling job like crawling the top </w:t>
+      </w:r>
+      <w:r>
+        <w:rPr>
+          <w:lang w:val="en-US"/>
+        </w:rPr>
+        <w:t>3</w:t>
+      </w:r>
+      <w:r>
+        <w:rPr>
+          <w:lang w:val="en-US"/>
+        </w:rPr>
+        <w:t xml:space="preserve"> most popular subreddits by processing their top 3 newest submissions on periodic basis like for instance once each day.</w:t>
+      </w:r>
+    </w:p>
+    <w:p>
+      <w:pPr>
+        <w:pStyle w:val="Brdtekst"/>
+        <w:ind w:firstLine="0pt"/>
+        <w:rPr>
+          <w:lang w:val="en-US"/>
+        </w:rPr>
+      </w:pPr>
+      <w:r>
+        <w:rPr>
+          <w:lang w:val="en-US"/>
+        </w:rPr>
+        <w:t>An example of such crawling job is included at the root directory of source code in the script called “</w:t>
+      </w:r>
+      <w:r>
+        <w:rPr>
+          <w:lang w:val="en-US"/>
+        </w:rPr>
+        <w:t>reddit_most_popular_subreddits_driver.py</w:t>
+      </w:r>
+      <w:r>
+        <w:rPr>
+          <w:lang w:val="en-US"/>
+        </w:rPr>
+        <w:t>”, this script can be used as a template example of the recommended way of producing a new crawling for this application.</w:t>
+      </w:r>
+    </w:p>
+    <w:p>
+      <w:pPr>
+        <w:pStyle w:val="Brdtekst"/>
+        <w:ind w:firstLine="0pt"/>
+        <w:rPr>
+          <w:lang w:val="en-US"/>
+        </w:rPr>
+      </w:pPr>
+      <w:r>
+        <w:rPr>
+          <w:lang w:val="en-US"/>
+        </w:rPr>
+        <w:t>The driver code starts with execution plan which defines the network name and submission type that distinguish this crawling job from others. In addition, it is recommended to define the different stages of this script in a stages array that enables the us to tell our driver code to jump or skip certain technical stages under development, testing or repair operations. An example of this exec plan is giving below</w:t>
+      </w:r>
+    </w:p>
+    <w:p>
+      <w:pPr>
+        <w:pStyle w:val="Brdtekst"/>
+        <w:ind w:firstLine="0pt"/>
+        <w:jc w:val="start"/>
+        <w:rPr>
+          <w:sz w:val="16"/>
+          <w:szCs w:val="16"/>
+          <w:lang w:val="en-US"/>
+        </w:rPr>
+      </w:pPr>
+      <w:r>
+        <w:rPr>
+          <w:sz w:val="16"/>
+          <w:szCs w:val="16"/>
+          <w:lang w:val="en-US"/>
+        </w:rPr>
+        <w:t>exec_plan = {</w:t>
+      </w:r>
+    </w:p>
+    <w:p>
+      <w:pPr>
+        <w:pStyle w:val="Brdtekst"/>
+        <w:ind w:firstLine="0pt"/>
+        <w:jc w:val="start"/>
+        <w:rPr>
+          <w:sz w:val="16"/>
+          <w:szCs w:val="16"/>
+          <w:lang w:val="en-US"/>
+        </w:rPr>
+      </w:pPr>
+      <w:r>
+        <w:rPr>
+          <w:sz w:val="16"/>
+          <w:szCs w:val="16"/>
+          <w:lang w:val="en-US"/>
+        </w:rPr>
+        <w:tab/>
+      </w:r>
+      <w:r>
+        <w:rPr>
+          <w:sz w:val="16"/>
+          <w:szCs w:val="16"/>
+          <w:lang w:val="en-US"/>
+        </w:rPr>
+        <w:t>"run_1":</w:t>
+      </w:r>
+      <w:r>
+        <w:rPr>
+          <w:sz w:val="16"/>
+          <w:szCs w:val="16"/>
+          <w:lang w:val="en-US"/>
+        </w:rPr>
+        <w:t xml:space="preserve"> </w:t>
+      </w:r>
+      <w:r>
+        <w:rPr>
+          <w:sz w:val="16"/>
+          <w:szCs w:val="16"/>
+          <w:lang w:val="en-US"/>
+        </w:rPr>
+        <w:t>{</w:t>
+      </w:r>
+      <w:r>
+        <w:rPr>
+          <w:sz w:val="16"/>
+          <w:szCs w:val="16"/>
+          <w:lang w:val="en-US"/>
+        </w:rPr>
+        <w:t xml:space="preserve"> </w:t>
+      </w:r>
+    </w:p>
+    <w:p>
+      <w:pPr>
+        <w:pStyle w:val="Brdtekst"/>
+        <w:ind w:firstLine="0pt"/>
+        <w:jc w:val="start"/>
+        <w:rPr>
+          <w:sz w:val="16"/>
+          <w:szCs w:val="16"/>
+          <w:lang w:val="en-US"/>
+        </w:rPr>
+      </w:pPr>
+      <w:r>
+        <w:rPr>
+          <w:sz w:val="16"/>
+          <w:szCs w:val="16"/>
+          <w:lang w:val="en-US"/>
+        </w:rPr>
+        <w:tab/>
+      </w:r>
+      <w:r>
+        <w:rPr>
+          <w:sz w:val="16"/>
+          <w:szCs w:val="16"/>
+          <w:lang w:val="en-US"/>
+        </w:rPr>
+        <w:tab/>
+      </w:r>
+      <w:r>
+        <w:rPr>
+          <w:sz w:val="16"/>
+          <w:szCs w:val="16"/>
+          <w:lang w:val="en-US"/>
+        </w:rPr>
+        <w:t>"network_name":</w:t>
+      </w:r>
+      <w:r>
+        <w:rPr>
+          <w:sz w:val="16"/>
+          <w:szCs w:val="16"/>
+          <w:lang w:val="en-US"/>
+        </w:rPr>
+        <w:t xml:space="preserve"> </w:t>
+      </w:r>
+      <w:r>
+        <w:rPr>
+          <w:sz w:val="16"/>
+          <w:szCs w:val="16"/>
+          <w:lang w:val="en-US"/>
+        </w:rPr>
+        <w:t>"Reddit_Most_Popular_Subreddits",</w:t>
+      </w:r>
+    </w:p>
+    <w:p>
+      <w:pPr>
+        <w:pStyle w:val="Brdtekst"/>
+        <w:jc w:val="start"/>
+        <w:rPr>
+          <w:sz w:val="16"/>
+          <w:szCs w:val="16"/>
+          <w:lang w:val="en-US"/>
+        </w:rPr>
+      </w:pPr>
+      <w:r>
+        <w:rPr>
+          <w:sz w:val="16"/>
+          <w:szCs w:val="16"/>
+          <w:lang w:val="en-US"/>
+        </w:rPr>
+        <w:tab/>
+      </w:r>
+      <w:r>
+        <w:rPr>
+          <w:sz w:val="16"/>
+          <w:szCs w:val="16"/>
+          <w:lang w:val="en-US"/>
+        </w:rPr>
+        <w:t>"submissions_type": "New",</w:t>
+      </w:r>
+    </w:p>
+    <w:p>
+      <w:pPr>
+        <w:pStyle w:val="Brdtekst"/>
+        <w:ind w:start="14.40pt" w:firstLine="0pt"/>
+        <w:jc w:val="start"/>
+        <w:rPr>
+          <w:sz w:val="16"/>
+          <w:szCs w:val="16"/>
+          <w:lang w:val="en-US"/>
+        </w:rPr>
+      </w:pPr>
+      <w:r>
+        <w:rPr>
+          <w:sz w:val="16"/>
+          <w:szCs w:val="16"/>
+          <w:lang w:val="en-US"/>
+        </w:rPr>
+        <w:tab/>
+      </w:r>
+      <w:r>
+        <w:rPr>
+          <w:sz w:val="16"/>
+          <w:szCs w:val="16"/>
+          <w:lang w:val="en-US"/>
+        </w:rPr>
+        <w:t>"stages": ["crawling", "users_modelling",</w:t>
+      </w:r>
+      <w:r>
+        <w:rPr>
+          <w:sz w:val="16"/>
+          <w:szCs w:val="16"/>
+          <w:lang w:val="en-US"/>
+        </w:rPr>
+        <w:t xml:space="preserve"> </w:t>
+      </w:r>
+      <w:r>
+        <w:rPr>
+          <w:sz w:val="16"/>
+          <w:szCs w:val="16"/>
+          <w:lang w:val="en-US"/>
+        </w:rPr>
+        <w:t>"activities_modelling", "statistics"]</w:t>
+      </w:r>
+    </w:p>
+    <w:p>
+      <w:pPr>
+        <w:pStyle w:val="Brdtekst"/>
+        <w:ind w:firstLine="0pt"/>
+        <w:jc w:val="start"/>
+        <w:rPr>
+          <w:sz w:val="16"/>
+          <w:szCs w:val="16"/>
+          <w:lang w:val="en-US"/>
+        </w:rPr>
+      </w:pPr>
+      <w:r>
+        <w:rPr>
+          <w:sz w:val="16"/>
+          <w:szCs w:val="16"/>
+          <w:lang w:val="en-US"/>
+        </w:rPr>
+        <w:tab/>
+      </w:r>
+      <w:r>
+        <w:rPr>
+          <w:sz w:val="16"/>
+          <w:szCs w:val="16"/>
+          <w:lang w:val="en-US"/>
+        </w:rPr>
+        <w:t>},</w:t>
+      </w:r>
+    </w:p>
+    <w:p>
+      <w:pPr>
+        <w:pStyle w:val="Brdtekst"/>
+        <w:ind w:firstLine="0pt"/>
+        <w:jc w:val="start"/>
+        <w:rPr>
+          <w:sz w:val="16"/>
+          <w:szCs w:val="16"/>
+          <w:lang w:val="en-US"/>
+        </w:rPr>
+      </w:pPr>
+      <w:r>
+        <w:rPr>
+          <w:sz w:val="16"/>
+          <w:szCs w:val="16"/>
+          <w:lang w:val="en-US"/>
+        </w:rPr>
+        <w:t>}</w:t>
+      </w:r>
+    </w:p>
+    <w:p>
+      <w:pPr>
+        <w:pStyle w:val="Brdtekst"/>
+        <w:ind w:firstLine="0pt"/>
+        <w:rPr>
+          <w:lang w:val="en-US"/>
+        </w:rPr>
+      </w:pPr>
+      <w:r>
+        <w:rPr>
+          <w:lang w:val="en-US"/>
+        </w:rPr>
+        <w:t xml:space="preserve"> </w:t>
+      </w:r>
+    </w:p>
+    <w:p>
+      <w:pPr>
+        <w:pStyle w:val="Brdtekst"/>
+        <w:ind w:firstLine="0pt"/>
+        <w:rPr>
+          <w:lang w:val="en-US"/>
+        </w:rPr>
+      </w:pPr>
+      <w:r>
+        <w:rPr>
+          <w:lang w:val="en-US"/>
+        </w:rPr>
+        <w:t>The driver should then proceed by iterating over the configured runs in the exec plan, to try performing the following 4 technical steps of this solution</w:t>
+      </w:r>
+      <w:r>
+        <w:rPr>
+          <w:lang w:val="en-US"/>
+        </w:rPr>
+        <w:t>:</w:t>
+      </w:r>
+    </w:p>
+    <w:p>
+      <w:pPr>
+        <w:pStyle w:val="Brdtekst"/>
+        <w:numPr>
+          <w:ilvl w:val="0"/>
+          <w:numId w:val="32"/>
+        </w:numPr>
+        <w:rPr>
+          <w:lang w:val="en-US"/>
+        </w:rPr>
+      </w:pPr>
+      <w:r>
+        <w:rPr>
+          <w:lang w:val="en-US"/>
+        </w:rPr>
+        <w:t>Crawling</w:t>
+      </w:r>
+    </w:p>
+    <w:p>
+      <w:pPr>
+        <w:pStyle w:val="Brdtekst"/>
+        <w:ind w:start="36pt" w:firstLine="0pt"/>
+        <w:rPr>
+          <w:lang w:val="en-US"/>
+        </w:rPr>
+      </w:pPr>
+      <w:r>
+        <w:rPr>
+          <w:lang w:val="en-US"/>
+        </w:rPr>
+        <w:t xml:space="preserve">This is performed by using a registered crawling class in the “classes/crawling” module, in this case “RedditCrawlClass.py” is used to crawl data from reddit. Data provided through this class can then be written to the Mongo archive databases using the “MongoDBConnector.py” </w:t>
+      </w:r>
+      <w:proofErr w:type="gramStart"/>
+      <w:r>
+        <w:rPr>
+          <w:lang w:val="en-US"/>
+        </w:rPr>
+        <w:t>class</w:t>
+      </w:r>
+      <w:proofErr w:type="gramEnd"/>
+      <w:r>
+        <w:rPr>
+          <w:lang w:val="en-US"/>
+        </w:rPr>
+        <w:t xml:space="preserve"> which is customized for the needs of this application, and located in the “classes/database_connectors” module in the source code.</w:t>
+      </w:r>
+    </w:p>
+    <w:p>
+      <w:pPr>
+        <w:pStyle w:val="Brdtekst"/>
+        <w:numPr>
+          <w:ilvl w:val="0"/>
+          <w:numId w:val="32"/>
+        </w:numPr>
+        <w:rPr>
+          <w:lang w:val="en-US"/>
+        </w:rPr>
+      </w:pPr>
+      <w:r>
+        <w:rPr>
+          <w:lang w:val="en-US"/>
+        </w:rPr>
+        <w:t>User Modelling</w:t>
+      </w:r>
+    </w:p>
+    <w:p>
+      <w:pPr>
+        <w:pStyle w:val="Brdtekst"/>
+        <w:ind w:start="36pt" w:firstLine="0pt"/>
+        <w:rPr>
+          <w:lang w:val="en-US"/>
+        </w:rPr>
+      </w:pPr>
+      <w:r>
+        <w:rPr>
+          <w:lang w:val="en-US"/>
+        </w:rPr>
+        <w:t xml:space="preserve">This step uses the user modelling class in the </w:t>
+      </w:r>
+      <w:r>
+        <w:rPr>
+          <w:lang w:val="en-US"/>
+        </w:rPr>
+        <w:t>“classes/modelling/</w:t>
+      </w:r>
+      <w:r>
+        <w:rPr>
+          <w:lang w:val="en-US"/>
+        </w:rPr>
+        <w:t>UserGraphModelling.py</w:t>
+      </w:r>
+      <w:r>
+        <w:rPr>
+          <w:lang w:val="en-US"/>
+        </w:rPr>
+        <w:t xml:space="preserve">” to produce the desired user-oriented graph which is </w:t>
+      </w:r>
+      <w:r>
+        <w:rPr>
+          <w:highlight w:val="yellow"/>
+          <w:lang w:val="en-US"/>
+        </w:rPr>
+        <w:t xml:space="preserve">explained in </w:t>
+      </w:r>
+      <w:proofErr w:type="gramStart"/>
+      <w:r>
+        <w:rPr>
+          <w:highlight w:val="yellow"/>
+          <w:lang w:val="en-US"/>
+        </w:rPr>
+        <w:t>section ?</w:t>
+      </w:r>
+      <w:proofErr w:type="gramEnd"/>
+      <w:r>
+        <w:rPr>
+          <w:highlight w:val="yellow"/>
+          <w:lang w:val="en-US"/>
+        </w:rPr>
+        <w:t xml:space="preserve"> earlier in this pap</w:t>
+      </w:r>
+      <w:r>
+        <w:rPr>
+          <w:highlight w:val="yellow"/>
+          <w:lang w:val="en-US"/>
+        </w:rPr>
+        <w:t>e</w:t>
+      </w:r>
+      <w:r>
+        <w:rPr>
+          <w:highlight w:val="yellow"/>
+          <w:lang w:val="en-US"/>
+        </w:rPr>
+        <w:t>r</w:t>
+      </w:r>
+      <w:r>
+        <w:rPr>
+          <w:lang w:val="en-US"/>
+        </w:rPr>
+        <w:t>, then write this graph into the neo4j graph database dedicated for storing user graphs.</w:t>
+      </w:r>
+    </w:p>
+    <w:p>
+      <w:pPr>
+        <w:pStyle w:val="Brdtekst"/>
+        <w:numPr>
+          <w:ilvl w:val="0"/>
+          <w:numId w:val="32"/>
+        </w:numPr>
+        <w:rPr>
+          <w:lang w:val="en-US"/>
+        </w:rPr>
+      </w:pPr>
+      <w:r>
+        <w:rPr>
+          <w:lang w:val="en-US"/>
+        </w:rPr>
+        <w:t xml:space="preserve">Activity Modelling   </w:t>
+      </w:r>
+    </w:p>
+    <w:p>
+      <w:pPr>
+        <w:pStyle w:val="Brdtekst"/>
+        <w:ind w:start="36pt" w:firstLine="0pt"/>
+        <w:rPr>
+          <w:lang w:val="en-US"/>
+        </w:rPr>
+      </w:pPr>
+      <w:r>
+        <w:rPr>
+          <w:lang w:val="en-US"/>
+        </w:rPr>
+        <w:t>This step uses the user modelling class in the “classes/modelling/</w:t>
+      </w:r>
+      <w:r>
+        <w:rPr>
+          <w:lang w:val="en-US"/>
+        </w:rPr>
+        <w:t>ActivityGraphModelling.py</w:t>
+      </w:r>
+      <w:r>
+        <w:rPr>
+          <w:lang w:val="en-US"/>
+        </w:rPr>
+        <w:t xml:space="preserve">” to produce the desired </w:t>
+      </w:r>
+      <w:r>
+        <w:rPr>
+          <w:lang w:val="en-US"/>
+        </w:rPr>
+        <w:t>activity</w:t>
+      </w:r>
+      <w:r>
+        <w:rPr>
+          <w:lang w:val="en-US"/>
+        </w:rPr>
+        <w:t>-oriented graph</w:t>
+      </w:r>
+      <w:r>
+        <w:rPr>
+          <w:lang w:val="en-US"/>
+        </w:rPr>
+        <w:t xml:space="preserve"> which is</w:t>
+      </w:r>
+      <w:r>
+        <w:rPr>
+          <w:lang w:val="en-US"/>
+        </w:rPr>
+        <w:t xml:space="preserve"> </w:t>
+      </w:r>
+      <w:r>
+        <w:rPr>
+          <w:highlight w:val="yellow"/>
+          <w:lang w:val="en-US"/>
+        </w:rPr>
+        <w:t>explained</w:t>
+      </w:r>
+      <w:r>
+        <w:rPr>
+          <w:highlight w:val="yellow"/>
+          <w:lang w:val="en-US"/>
+        </w:rPr>
+        <w:t xml:space="preserve"> in </w:t>
+      </w:r>
+      <w:proofErr w:type="gramStart"/>
+      <w:r>
+        <w:rPr>
+          <w:highlight w:val="yellow"/>
+          <w:lang w:val="en-US"/>
+        </w:rPr>
+        <w:t>section ?</w:t>
+      </w:r>
+      <w:proofErr w:type="gramEnd"/>
+      <w:r>
+        <w:rPr>
+          <w:highlight w:val="yellow"/>
+          <w:lang w:val="en-US"/>
+        </w:rPr>
+        <w:t xml:space="preserve"> earlier in this pap</w:t>
+      </w:r>
+      <w:r>
+        <w:rPr>
+          <w:highlight w:val="yellow"/>
+          <w:lang w:val="en-US"/>
+        </w:rPr>
+        <w:t>e</w:t>
+      </w:r>
+      <w:r>
+        <w:rPr>
+          <w:highlight w:val="yellow"/>
+          <w:lang w:val="en-US"/>
+        </w:rPr>
+        <w:t>r</w:t>
+      </w:r>
+      <w:r>
+        <w:rPr>
+          <w:lang w:val="en-US"/>
+        </w:rPr>
+        <w:t xml:space="preserve">, then write this graph into the neo4j graph database </w:t>
+      </w:r>
+      <w:r>
+        <w:rPr>
+          <w:lang w:val="en-US"/>
+        </w:rPr>
+        <w:t xml:space="preserve">dedicated to </w:t>
+      </w:r>
+      <w:r>
+        <w:rPr>
+          <w:lang w:val="en-US"/>
+        </w:rPr>
+        <w:t xml:space="preserve">storing </w:t>
+      </w:r>
+      <w:r>
+        <w:rPr>
+          <w:lang w:val="en-US"/>
+        </w:rPr>
+        <w:t>activity</w:t>
+      </w:r>
+      <w:r>
+        <w:rPr>
+          <w:lang w:val="en-US"/>
+        </w:rPr>
+        <w:t xml:space="preserve"> graphs.</w:t>
+      </w:r>
+    </w:p>
+    <w:p>
+      <w:pPr>
+        <w:pStyle w:val="Brdtekst"/>
+        <w:numPr>
+          <w:ilvl w:val="0"/>
+          <w:numId w:val="32"/>
+        </w:numPr>
+        <w:rPr>
+          <w:lang w:val="en-US"/>
+        </w:rPr>
+      </w:pPr>
+      <w:r>
+        <w:rPr>
+          <w:lang w:val="en-US"/>
+        </w:rPr>
+        <w:t>Finally, the “Statistics.py” class in the “classes/statistics” module is used to produce the monitoring and statistical plots of this crawling run and store them on the host file system.</w:t>
+      </w:r>
+    </w:p>
+    <w:p>
+      <w:pPr>
+        <w:pStyle w:val="Brdtekst"/>
+        <w:rPr>
+          <w:lang w:val="en-US"/>
+        </w:rPr>
+      </w:pPr>
+    </w:p>
+    <w:p>
+      <w:pPr>
+        <w:pStyle w:val="Brdtekst"/>
+        <w:ind w:firstLine="0pt"/>
+        <w:rPr>
+          <w:lang w:val="en-US"/>
+        </w:rPr>
+      </w:pPr>
+      <w:r>
+        <w:rPr>
+          <w:lang w:val="en-US"/>
+        </w:rPr>
+        <w:t>At every stage of executing the driver code, it is important to make sure that operations in the previous stage is able to provide valid data in a proper data structure, especially in step 1 where we need to make sure t</w:t>
+      </w:r>
+      <w:r>
+        <w:rPr>
+          <w:lang w:val="en-US"/>
+        </w:rPr>
+        <w:t xml:space="preserve">hat </w:t>
+      </w:r>
+      <w:r>
+        <w:rPr>
+          <w:lang w:val="en-US"/>
+        </w:rPr>
+        <w:t xml:space="preserve">the </w:t>
+      </w:r>
+      <w:r>
+        <w:rPr>
+          <w:lang w:val="en-US"/>
+        </w:rPr>
+        <w:t xml:space="preserve">entities and </w:t>
+      </w:r>
+      <w:r>
+        <w:rPr>
+          <w:lang w:val="en-US"/>
+        </w:rPr>
+        <w:t xml:space="preserve">attributes </w:t>
+      </w:r>
+      <w:r>
+        <w:rPr>
+          <w:highlight w:val="yellow"/>
+          <w:lang w:val="en-US"/>
+        </w:rPr>
+        <w:t xml:space="preserve">in the ER-model in </w:t>
+      </w:r>
+      <w:proofErr w:type="gramStart"/>
+      <w:r>
+        <w:rPr>
+          <w:highlight w:val="yellow"/>
+          <w:lang w:val="en-US"/>
+        </w:rPr>
+        <w:t xml:space="preserve">figure </w:t>
+      </w:r>
+      <w:r>
+        <w:rPr>
+          <w:highlight w:val="yellow"/>
+          <w:lang w:val="en-US"/>
+        </w:rPr>
+        <w:t>?</w:t>
+      </w:r>
+      <w:proofErr w:type="gramEnd"/>
+      <w:r>
+        <w:rPr>
+          <w:lang w:val="en-US"/>
+        </w:rPr>
+        <w:t xml:space="preserve"> are available and possible to process so they satisfy our established data structure for this application. Also Step 2 and 3 are both dependent of data stored in the Mongo archive database during the process of crawling. And further on, step 5 depends on having results from all the above steps to retrieve monitoring results about crawling and model building.</w:t>
+      </w:r>
+    </w:p>
+    <w:p>
+      <w:pPr>
+        <w:pStyle w:val="Brdtekst"/>
+        <w:ind w:firstLine="0pt"/>
+        <w:rPr>
+          <w:lang w:val="en-US"/>
+        </w:rPr>
+      </w:pPr>
+      <w:r>
+        <w:rPr>
+          <w:lang w:val="en-US"/>
+        </w:rPr>
+        <w:t>In case there is a need to run only some selected stages, then simply provide the stages in the “stages” array included in the execution plan (exec_plan) and an if statement should do the job of skipping or execution the part of the driver code concerned with this stage.</w:t>
+      </w:r>
+    </w:p>
+    <w:p>
+      <w:pPr>
+        <w:pStyle w:val="Brdtekst"/>
+        <w:ind w:firstLine="0pt"/>
+        <w:rPr>
+          <w:lang w:val="en-US"/>
+        </w:rPr>
+      </w:pPr>
+      <w:r>
+        <w:rPr>
+          <w:lang w:val="en-US"/>
+        </w:rPr>
+        <w:t xml:space="preserve">The source code also includes a test driver that does not require any social network and it is provided with dummy simulation data, in addition to another reddit crawler that uses the same reddit crawling class but to crawl the top 3 newest submission from 5 pre-selected subreddits. All of these examples of drivers follow the same </w:t>
+      </w:r>
+      <w:proofErr w:type="gramStart"/>
+      <w:r>
+        <w:rPr>
+          <w:lang w:val="en-US"/>
+        </w:rPr>
+        <w:t>skeleton</w:t>
+      </w:r>
+      <w:r>
+        <w:rPr>
+          <w:lang w:val="en-US"/>
+        </w:rPr>
+        <w:t>, and</w:t>
+      </w:r>
+      <w:proofErr w:type="gramEnd"/>
+      <w:r>
+        <w:rPr>
+          <w:lang w:val="en-US"/>
+        </w:rPr>
+        <w:t xml:space="preserve"> can be set to run at regular times by using a task scheduler on the operating system of the host machine.</w:t>
+      </w:r>
+    </w:p>
+    <w:p>
+      <w:pPr>
+        <w:pStyle w:val="Brdtekst"/>
+        <w:ind w:firstLine="0pt"/>
+        <w:rPr>
+          <w:lang w:val="en-US"/>
+        </w:rPr>
+      </w:pPr>
+    </w:p>
+    <w:p>
+      <w:pPr>
+        <w:pStyle w:val="Overskrift1"/>
+        <w:rPr>
+          <w:highlight w:val="yellow"/>
+        </w:rPr>
+      </w:pPr>
+      <w:r>
+        <w:rPr>
+          <w:highlight w:val="yellow"/>
+        </w:rPr>
+        <w:lastRenderedPageBreak/>
         <w:t>SYSTEM SECURITY</w:t>
       </w:r>
     </w:p>
@@ -20926,21 +21335,525 @@
           <w:lang w:val="en-US"/>
         </w:rPr>
         <w:tab/>
-        <w:t xml:space="preserve">This is a default text, </w:t>
+      </w:r>
+      <w:r>
+        <w:rPr>
+          <w:lang w:val="en-US"/>
+        </w:rPr>
+        <w:t>The technical solution is provided with multiple supplementary tools and classes to provide additional helping features</w:t>
+      </w:r>
+      <w:r>
+        <w:rPr>
+          <w:lang w:val="en-US"/>
+        </w:rPr>
+        <w:t>.</w:t>
+      </w:r>
+      <w:r>
+        <w:rPr>
+          <w:lang w:val="en-US"/>
+        </w:rPr>
+        <w:t xml:space="preserve"> </w:t>
       </w:r>
       <w:proofErr w:type="gramStart"/>
       <w:r>
         <w:rPr>
           <w:lang w:val="en-US"/>
         </w:rPr>
-        <w:t>This</w:t>
+        <w:t>These feature</w:t>
       </w:r>
       <w:proofErr w:type="gramEnd"/>
       <w:r>
         <w:rPr>
           <w:lang w:val="en-US"/>
         </w:rPr>
-        <w:t xml:space="preserve"> is a default text,</w:t>
+        <w:t xml:space="preserve"> are briefly described in the following:</w:t>
+      </w:r>
+    </w:p>
+    <w:p>
+      <w:pPr>
+        <w:pStyle w:val="Brdtekst"/>
+        <w:numPr>
+          <w:ilvl w:val="0"/>
+          <w:numId w:val="31"/>
+        </w:numPr>
+        <w:rPr>
+          <w:lang w:val="en-US"/>
+        </w:rPr>
+      </w:pPr>
+      <w:r>
+        <w:rPr>
+          <w:lang w:val="en-US"/>
+        </w:rPr>
+        <w:t>Crawling Runtime Register</w:t>
+      </w:r>
+    </w:p>
+    <w:p>
+      <w:pPr>
+        <w:pStyle w:val="Brdtekst"/>
+        <w:ind w:firstLine="0pt"/>
+        <w:rPr>
+          <w:lang w:val="en-US"/>
+        </w:rPr>
+      </w:pPr>
+      <w:r>
+        <w:rPr>
+          <w:lang w:val="en-US"/>
+        </w:rPr>
+        <w:t>An example feature is provided by the “RuntimeRegister” class which defines a structure for key parameter values on how long it took the crawling class to receive and process the request</w:t>
+      </w:r>
+      <w:r>
+        <w:rPr>
+          <w:lang w:val="en-US"/>
+        </w:rPr>
+        <w:t xml:space="preserve">ed </w:t>
+      </w:r>
+      <w:r>
+        <w:rPr>
+          <w:lang w:val="en-US"/>
+        </w:rPr>
+        <w:t xml:space="preserve">data from the remote endpoint of the social media. This time register class is used both in the implemented reddit crawling class and the test dummy crawler, it can also be used by any future crawling class. The data provided from this register is then stored by the driver code in the admin database of the Mongo archive database under a collection named “crawling_runtime_register” and has a timestamp and </w:t>
+      </w:r>
+      <w:r>
+        <w:rPr>
+          <w:lang w:val="en-US"/>
+        </w:rPr>
+        <w:t xml:space="preserve">marked with </w:t>
+      </w:r>
+      <w:r>
+        <w:rPr>
+          <w:lang w:val="en-US"/>
+        </w:rPr>
+        <w:t>the unique parameters of the crawling job determined in the driver code. This register is used by the statistics module to retrieve information about how much time it took to crawl the groups, submissions, comments, and training data for text classification. The figure below shows an example plot of crawling time measurement</w:t>
+      </w:r>
+      <w:r>
+        <w:rPr>
+          <w:lang w:val="en-US"/>
+        </w:rPr>
+        <w:t>s</w:t>
+      </w:r>
+      <w:r>
+        <w:rPr>
+          <w:lang w:val="en-US"/>
+        </w:rPr>
+        <w:t xml:space="preserve"> which is also provided</w:t>
+      </w:r>
+      <w:r>
+        <w:rPr>
+          <w:lang w:val="en-US"/>
+        </w:rPr>
+        <w:t xml:space="preserve"> to public users of this system</w:t>
+      </w:r>
+      <w:r>
+        <w:rPr>
+          <w:lang w:val="en-US"/>
+        </w:rPr>
+        <w:t xml:space="preserve"> via the user web interface.</w:t>
+      </w:r>
+    </w:p>
+    <w:p>
+      <w:pPr>
+        <w:pStyle w:val="Brdtekst"/>
+        <w:ind w:firstLine="0pt"/>
+        <w:rPr>
+          <w:lang w:val="en-US"/>
+        </w:rPr>
+        <w:sectPr>
+          <w:type w:val="continuous"/>
+          <w:pgSz w:w="612pt" w:h="792pt" w:code="1"/>
+          <w:pgMar w:top="54pt" w:right="45.35pt" w:bottom="72pt" w:left="45.35pt" w:header="36pt" w:footer="36pt" w:gutter="0pt"/>
+          <w:cols w:num="2" w:space="18pt"/>
+          <w:docGrid w:linePitch="360"/>
+        </w:sectPr>
+      </w:pPr>
+    </w:p>
+    <w:p>
+      <w:pPr>
+        <w:pStyle w:val="Brdtekst"/>
+        <w:ind w:firstLine="0pt"/>
+        <w:rPr>
+          <w:lang w:val="en-US"/>
+        </w:rPr>
+        <w:sectPr>
+          <w:type w:val="continuous"/>
+          <w:pgSz w:w="612pt" w:h="792pt" w:code="1"/>
+          <w:pgMar w:top="54pt" w:right="45.35pt" w:bottom="72pt" w:left="45.35pt" w:header="36pt" w:footer="36pt" w:gutter="0pt"/>
+          <w:cols w:num="2" w:space="18pt"/>
+          <w:docGrid w:linePitch="360"/>
+        </w:sectPr>
+      </w:pPr>
+      <w:r>
+        <w:rPr>
+          <w:noProof/>
+          <w:lang w:val="en-US"/>
+        </w:rPr>
+        <w:drawing>
+          <wp:inline distT="0" distB="0" distL="0" distR="0" wp14:anchorId="4F999687" wp14:editId="68C004B9">
+            <wp:extent cx="6605270" cy="4323283"/>
+            <wp:effectExtent l="0" t="0" r="5080" b="1270"/>
+            <wp:docPr id="18" name="Bilde 18"/>
+            <wp:cNvGraphicFramePr>
+              <a:graphicFrameLocks xmlns:a="http://purl.oclc.org/ooxml/drawingml/main" noChangeAspect="1"/>
+            </wp:cNvGraphicFramePr>
+            <a:graphic xmlns:a="http://purl.oclc.org/ooxml/drawingml/main">
+              <a:graphicData uri="http://purl.oclc.org/ooxml/drawingml/picture">
+                <pic:pic xmlns:pic="http://purl.oclc.org/ooxml/drawingml/picture">
+                  <pic:nvPicPr>
+                    <pic:cNvPr id="18" name="Bilde 18"/>
+                    <pic:cNvPicPr/>
+                  </pic:nvPicPr>
+                  <pic:blipFill>
+                    <a:blip r:embed="rId27" cstate="print">
+                      <a:extLst>
+                        <a:ext uri="{28A0092B-C50C-407E-A947-70E740481C1C}">
+                          <a14:useLocalDpi xmlns:a14="http://schemas.microsoft.com/office/drawing/2010/main" val="0"/>
+                        </a:ext>
+                      </a:extLst>
+                    </a:blip>
+                    <a:stretch>
+                      <a:fillRect/>
+                    </a:stretch>
+                  </pic:blipFill>
+                  <pic:spPr>
+                    <a:xfrm>
+                      <a:off x="0" y="0"/>
+                      <a:ext cx="6651679" cy="4353658"/>
+                    </a:xfrm>
+                    <a:prstGeom prst="rect">
+                      <a:avLst/>
+                    </a:prstGeom>
+                  </pic:spPr>
+                </pic:pic>
+              </a:graphicData>
+            </a:graphic>
+          </wp:inline>
+        </w:drawing>
+      </w:r>
+    </w:p>
+    <w:p>
+      <w:pPr>
+        <w:pStyle w:val="Brdtekst"/>
+        <w:numPr>
+          <w:ilvl w:val="0"/>
+          <w:numId w:val="31"/>
+        </w:numPr>
+        <w:rPr>
+          <w:lang w:val="en-US"/>
+        </w:rPr>
+      </w:pPr>
+      <w:r>
+        <w:rPr>
+          <w:lang w:val="en-US"/>
+        </w:rPr>
+        <w:t>Database Connectors</w:t>
+      </w:r>
+    </w:p>
+    <w:p>
+      <w:pPr>
+        <w:pStyle w:val="Brdtekst"/>
+        <w:ind w:firstLine="0pt"/>
+        <w:rPr>
+          <w:lang w:val="en-US"/>
+        </w:rPr>
+      </w:pPr>
+      <w:r>
+        <w:rPr>
+          <w:lang w:val="en-US"/>
+        </w:rPr>
+        <w:t xml:space="preserve">Another important feature is to isolate the communication with the services of system databases, </w:t>
+      </w:r>
+      <w:proofErr w:type="gramStart"/>
+      <w:r>
+        <w:rPr>
+          <w:lang w:val="en-US"/>
+        </w:rPr>
+        <w:t>i.e.</w:t>
+      </w:r>
+      <w:proofErr w:type="gramEnd"/>
+      <w:r>
+        <w:rPr>
+          <w:lang w:val="en-US"/>
+        </w:rPr>
+        <w:t xml:space="preserve"> Mongo and Neo4J databases, by using dedicated classes that includes desired queries and methods for each of them which is to be imported from the “classes/database_connectors” module when needed in the operation of this application. This makes managing syntax change and database communication much easier because we </w:t>
+      </w:r>
+      <w:r>
+        <w:rPr>
+          <w:lang w:val="en-US"/>
+        </w:rPr>
+        <w:t xml:space="preserve">ensure that we only have one edge endpoint to reach the data in a certain database. </w:t>
+      </w:r>
+    </w:p>
+    <w:p>
+      <w:pPr>
+        <w:pStyle w:val="Brdtekst"/>
+        <w:ind w:firstLine="0pt"/>
+        <w:rPr>
+          <w:lang w:val="en-US"/>
+        </w:rPr>
+      </w:pPr>
+    </w:p>
+    <w:p>
+      <w:pPr>
+        <w:pStyle w:val="Brdtekst"/>
+        <w:numPr>
+          <w:ilvl w:val="0"/>
+          <w:numId w:val="31"/>
+        </w:numPr>
+        <w:rPr>
+          <w:lang w:val="en-US"/>
+        </w:rPr>
+      </w:pPr>
+      <w:r>
+        <w:rPr>
+          <w:lang w:val="en-US"/>
+        </w:rPr>
+        <w:t xml:space="preserve">JavaScript Graph Visualization </w:t>
+      </w:r>
+    </w:p>
+    <w:p>
+      <w:pPr>
+        <w:pStyle w:val="Brdtekst"/>
+        <w:ind w:firstLine="0pt"/>
+        <w:rPr>
+          <w:lang w:val="en-US"/>
+        </w:rPr>
+      </w:pPr>
+      <w:r>
+        <w:rPr>
+          <w:lang w:val="en-US"/>
+        </w:rPr>
+        <w:t xml:space="preserve">To enable public users to access the product graphs of this system, a dynamic and browser-based visualization library </w:t>
+      </w:r>
+      <w:r>
+        <w:rPr>
+          <w:lang w:val="en-US"/>
+        </w:rPr>
+        <w:t xml:space="preserve">called “vis.js” </w:t>
+      </w:r>
+      <w:r>
+        <w:rPr>
+          <w:lang w:val="en-US"/>
+        </w:rPr>
+        <w:t xml:space="preserve">uses the JavaScript language to visualize the graphs produced by this application and any </w:t>
+      </w:r>
+      <w:r>
+        <w:rPr>
+          <w:lang w:val="en-US"/>
+        </w:rPr>
+        <w:t>requested</w:t>
+      </w:r>
+      <w:r>
+        <w:rPr>
+          <w:lang w:val="en-US"/>
+        </w:rPr>
+        <w:t xml:space="preserve"> segment </w:t>
+      </w:r>
+      <w:r>
+        <w:rPr>
+          <w:lang w:val="en-US"/>
+        </w:rPr>
+        <w:lastRenderedPageBreak/>
+        <w:t>of these graphs such as a path between 2 user nodes on the client web browser.</w:t>
+      </w:r>
+    </w:p>
+    <w:p>
+      <w:pPr>
+        <w:pStyle w:val="Brdtekst"/>
+        <w:ind w:firstLine="0pt"/>
+        <w:rPr>
+          <w:lang w:val="en-US"/>
+        </w:rPr>
+      </w:pPr>
+    </w:p>
+    <w:p>
+      <w:pPr>
+        <w:pStyle w:val="Brdtekst"/>
+        <w:numPr>
+          <w:ilvl w:val="0"/>
+          <w:numId w:val="31"/>
+        </w:numPr>
+        <w:rPr>
+          <w:lang w:val="en-US"/>
+        </w:rPr>
+      </w:pPr>
+      <w:r>
+        <w:rPr>
+          <w:lang w:val="en-US"/>
+        </w:rPr>
+        <w:t>Bootstrap</w:t>
+      </w:r>
+    </w:p>
+    <w:p>
+      <w:pPr>
+        <w:pStyle w:val="Brdtekst"/>
+        <w:ind w:firstLine="0pt"/>
+        <w:rPr>
+          <w:lang w:val="en-US"/>
+        </w:rPr>
+      </w:pPr>
+      <w:r>
+        <w:rPr>
+          <w:lang w:val="en-US"/>
+        </w:rPr>
+        <w:t xml:space="preserve">The </w:t>
+      </w:r>
+      <w:r>
+        <w:rPr>
+          <w:lang w:val="en-US"/>
+        </w:rPr>
+        <w:t>Bootstrap</w:t>
+      </w:r>
+      <w:r>
+        <w:rPr>
+          <w:lang w:val="en-US"/>
+        </w:rPr>
+        <w:t xml:space="preserve"> JavaScript library is used to build a responsive web interface and better design of html elements in the same interface.</w:t>
+      </w:r>
+    </w:p>
+    <w:p>
+      <w:pPr>
+        <w:pStyle w:val="Brdtekst"/>
+        <w:ind w:firstLine="0pt"/>
+        <w:rPr>
+          <w:lang w:val="en-US"/>
+        </w:rPr>
+      </w:pPr>
+    </w:p>
+    <w:p>
+      <w:pPr>
+        <w:pStyle w:val="Brdtekst"/>
+        <w:numPr>
+          <w:ilvl w:val="0"/>
+          <w:numId w:val="31"/>
+        </w:numPr>
+        <w:rPr>
+          <w:lang w:val="en-US"/>
+        </w:rPr>
+      </w:pPr>
+      <w:r>
+        <w:rPr>
+          <w:lang w:val="en-US"/>
+        </w:rPr>
+        <w:t>Jquery</w:t>
+      </w:r>
+    </w:p>
+    <w:p>
+      <w:pPr>
+        <w:pStyle w:val="Brdtekst"/>
+        <w:ind w:firstLine="0pt"/>
+        <w:rPr>
+          <w:lang w:val="en-US"/>
+        </w:rPr>
+      </w:pPr>
+      <w:r>
+        <w:rPr>
+          <w:lang w:val="en-US"/>
+        </w:rPr>
+        <w:t>This is a popular feature-rich JavaScript library that gives the frontend of this application a more summarized syntax and work together with both “vis.js” and “Bootstrap” libraries for better overall functionality.</w:t>
+      </w:r>
+    </w:p>
+    <w:p>
+      <w:pPr>
+        <w:pStyle w:val="Brdtekst"/>
+        <w:ind w:firstLine="0pt"/>
+        <w:rPr>
+          <w:lang w:val="en-US"/>
+        </w:rPr>
+      </w:pPr>
+    </w:p>
+    <w:p>
+      <w:pPr>
+        <w:pStyle w:val="Brdtekst"/>
+        <w:numPr>
+          <w:ilvl w:val="0"/>
+          <w:numId w:val="31"/>
+        </w:numPr>
+        <w:rPr>
+          <w:lang w:val="en-US"/>
+        </w:rPr>
+      </w:pPr>
+      <w:r>
+        <w:rPr>
+          <w:lang w:val="en-US"/>
+        </w:rPr>
+        <w:t>Docker</w:t>
+      </w:r>
+    </w:p>
+    <w:p>
+      <w:pPr>
+        <w:pStyle w:val="Brdtekst"/>
+        <w:ind w:firstLine="0pt"/>
+        <w:rPr>
+          <w:lang w:val="en-US"/>
+        </w:rPr>
+      </w:pPr>
+      <w:r>
+        <w:rPr>
+          <w:lang w:val="en-US"/>
+        </w:rPr>
+        <w:t xml:space="preserve">The entire application of this technical solution is packaged in multiple docker containers where the database servers and web user interface </w:t>
+      </w:r>
+      <w:r>
+        <w:rPr>
+          <w:lang w:val="en-US"/>
+        </w:rPr>
+        <w:t>run</w:t>
+      </w:r>
+      <w:r>
+        <w:rPr>
+          <w:lang w:val="en-US"/>
+        </w:rPr>
+        <w:t xml:space="preserve"> in isolated environments that is independent from the operating system of the host machine.</w:t>
+      </w:r>
+    </w:p>
+    <w:p>
+      <w:pPr>
+        <w:pStyle w:val="Brdtekst"/>
+        <w:ind w:firstLine="0pt"/>
+        <w:rPr>
+          <w:lang w:val="en-US"/>
+        </w:rPr>
+      </w:pPr>
+      <w:r>
+        <w:rPr>
+          <w:lang w:val="en-US"/>
+        </w:rPr>
+        <w:t>Another</w:t>
+      </w:r>
+      <w:r>
+        <w:rPr>
+          <w:lang w:val="en-US"/>
+        </w:rPr>
+        <w:t xml:space="preserve"> advantage of using the Docker technology is the high automation in setting up and running the required resources of an application, which is to be noticed when setting up a development or production environment of this technical solution using the Docker instructions included in the “README.md” file that is attached to the source code. A single command will then instruct Docker to read the </w:t>
+      </w:r>
+      <w:r>
+        <w:rPr>
+          <w:lang w:val="en-US"/>
+        </w:rPr>
+        <w:t xml:space="preserve">project </w:t>
+      </w:r>
+      <w:r>
+        <w:rPr>
+          <w:lang w:val="en-US"/>
+        </w:rPr>
+        <w:t xml:space="preserve">configuration from the .env file, download the required docker images of the database and set up their containers, </w:t>
+      </w:r>
+      <w:r>
+        <w:rPr>
+          <w:lang w:val="en-US"/>
+        </w:rPr>
+        <w:t xml:space="preserve">also </w:t>
+      </w:r>
+      <w:r>
+        <w:rPr>
+          <w:lang w:val="en-US"/>
+        </w:rPr>
+        <w:t>a docker image</w:t>
+      </w:r>
+      <w:r>
+        <w:rPr>
+          <w:lang w:val="en-US"/>
+        </w:rPr>
+        <w:t xml:space="preserve"> with local code volume</w:t>
       </w:r>
       <w:r>
         <w:rPr>
@@ -20952,7 +21865,40 @@
         <w:rPr>
           <w:lang w:val="en-US"/>
         </w:rPr>
-        <w:t>This is a default text,</w:t>
+        <w:t xml:space="preserve">is constructed for </w:t>
+      </w:r>
+      <w:r>
+        <w:rPr>
+          <w:lang w:val="en-US"/>
+        </w:rPr>
+        <w:t>the whole application with python interpreter installed on it</w:t>
+      </w:r>
+      <w:r>
+        <w:rPr>
+          <w:lang w:val="en-US"/>
+        </w:rPr>
+        <w:t xml:space="preserve">. At last, docker </w:t>
+      </w:r>
+      <w:r>
+        <w:rPr>
+          <w:lang w:val="en-US"/>
+        </w:rPr>
+        <w:t>spins up the web server for the user web interface.</w:t>
+      </w:r>
+    </w:p>
+    <w:p>
+      <w:pPr>
+        <w:pStyle w:val="Brdtekst"/>
+        <w:ind w:firstLine="0pt"/>
+        <w:rPr>
+          <w:lang w:val="en-US"/>
+        </w:rPr>
+      </w:pPr>
+      <w:r>
+        <w:rPr>
+          <w:lang w:val="en-US"/>
+        </w:rPr>
+        <w:t>Docker also allow us to run multiple instances of the same application on the same machine, which is good for many reasons, such as when there is a need to distribute the application over multiple machines or having a series of backup environments in case things goes wrong in the current production environment.</w:t>
       </w:r>
       <w:r>
         <w:rPr>
@@ -20960,47 +21906,20 @@
         </w:rPr>
         <w:t xml:space="preserve"> </w:t>
       </w:r>
-      <w:r>
-        <w:rPr>
-          <w:lang w:val="en-US"/>
-        </w:rPr>
-        <w:t>This is a default text,</w:t>
-      </w:r>
-      <w:r>
-        <w:rPr>
-          <w:lang w:val="en-US"/>
-        </w:rPr>
-        <w:t xml:space="preserve"> </w:t>
-      </w:r>
-      <w:r>
-        <w:rPr>
-          <w:lang w:val="en-US"/>
-        </w:rPr>
-        <w:t>This is a default text,</w:t>
-      </w:r>
-      <w:r>
-        <w:rPr>
-          <w:lang w:val="en-US"/>
-        </w:rPr>
-        <w:t xml:space="preserve"> </w:t>
-      </w:r>
-      <w:r>
-        <w:rPr>
-          <w:lang w:val="en-US"/>
-        </w:rPr>
-        <w:t>This is a default text,</w:t>
-      </w:r>
-      <w:r>
-        <w:rPr>
-          <w:lang w:val="en-US"/>
-        </w:rPr>
-        <w:t xml:space="preserve"> </w:t>
-      </w:r>
-      <w:r>
-        <w:rPr>
-          <w:lang w:val="en-US"/>
-        </w:rPr>
-        <w:t>This is a default text.</w:t>
+    </w:p>
+    <w:p>
+      <w:pPr>
+        <w:pStyle w:val="Brdtekst"/>
+        <w:ind w:firstLine="0pt"/>
+        <w:rPr>
+          <w:lang w:val="en-US"/>
+        </w:rPr>
+      </w:pPr>
+      <w:r>
+        <w:rPr>
+          <w:lang w:val="en-US"/>
+        </w:rPr>
+        <w:t>All the advantages above highlight the role Docker technology plays in increasing the reliability and availability of this solution.</w:t>
       </w:r>
     </w:p>
     <w:p>
@@ -21798,6 +22717,92 @@
     </w:lvl>
   </w:abstractNum>
   <w:abstractNum w:abstractNumId="11" w15:restartNumberingAfterBreak="0">
+    <w:nsid w:val="18180C34"/>
+    <w:multiLevelType w:val="hybridMultilevel"/>
+    <w:tmpl w:val="B65C59FE"/>
+    <w:lvl w:ilvl="0" w:tplc="0414000F">
+      <w:start w:val="1"/>
+      <w:numFmt w:val="decimal"/>
+      <w:lvlText w:val="%1."/>
+      <w:lvlJc w:val="start"/>
+      <w:pPr>
+        <w:ind w:start="36pt" w:hanging="18pt"/>
+      </w:pPr>
+    </w:lvl>
+    <w:lvl w:ilvl="1" w:tplc="04140019" w:tentative="1">
+      <w:start w:val="1"/>
+      <w:numFmt w:val="lowerLetter"/>
+      <w:lvlText w:val="%2."/>
+      <w:lvlJc w:val="start"/>
+      <w:pPr>
+        <w:ind w:start="72pt" w:hanging="18pt"/>
+      </w:pPr>
+    </w:lvl>
+    <w:lvl w:ilvl="2" w:tplc="0414001B" w:tentative="1">
+      <w:start w:val="1"/>
+      <w:numFmt w:val="lowerRoman"/>
+      <w:lvlText w:val="%3."/>
+      <w:lvlJc w:val="end"/>
+      <w:pPr>
+        <w:ind w:start="108pt" w:hanging="9pt"/>
+      </w:pPr>
+    </w:lvl>
+    <w:lvl w:ilvl="3" w:tplc="0414000F" w:tentative="1">
+      <w:start w:val="1"/>
+      <w:numFmt w:val="decimal"/>
+      <w:lvlText w:val="%4."/>
+      <w:lvlJc w:val="start"/>
+      <w:pPr>
+        <w:ind w:start="144pt" w:hanging="18pt"/>
+      </w:pPr>
+    </w:lvl>
+    <w:lvl w:ilvl="4" w:tplc="04140019" w:tentative="1">
+      <w:start w:val="1"/>
+      <w:numFmt w:val="lowerLetter"/>
+      <w:lvlText w:val="%5."/>
+      <w:lvlJc w:val="start"/>
+      <w:pPr>
+        <w:ind w:start="180pt" w:hanging="18pt"/>
+      </w:pPr>
+    </w:lvl>
+    <w:lvl w:ilvl="5" w:tplc="0414001B" w:tentative="1">
+      <w:start w:val="1"/>
+      <w:numFmt w:val="lowerRoman"/>
+      <w:lvlText w:val="%6."/>
+      <w:lvlJc w:val="end"/>
+      <w:pPr>
+        <w:ind w:start="216pt" w:hanging="9pt"/>
+      </w:pPr>
+    </w:lvl>
+    <w:lvl w:ilvl="6" w:tplc="0414000F" w:tentative="1">
+      <w:start w:val="1"/>
+      <w:numFmt w:val="decimal"/>
+      <w:lvlText w:val="%7."/>
+      <w:lvlJc w:val="start"/>
+      <w:pPr>
+        <w:ind w:start="252pt" w:hanging="18pt"/>
+      </w:pPr>
+    </w:lvl>
+    <w:lvl w:ilvl="7" w:tplc="04140019" w:tentative="1">
+      <w:start w:val="1"/>
+      <w:numFmt w:val="lowerLetter"/>
+      <w:lvlText w:val="%8."/>
+      <w:lvlJc w:val="start"/>
+      <w:pPr>
+        <w:ind w:start="288pt" w:hanging="18pt"/>
+      </w:pPr>
+    </w:lvl>
+    <w:lvl w:ilvl="8" w:tplc="0414001B" w:tentative="1">
+      <w:start w:val="1"/>
+      <w:numFmt w:val="lowerRoman"/>
+      <w:lvlText w:val="%9."/>
+      <w:lvlJc w:val="end"/>
+      <w:pPr>
+        <w:ind w:start="324pt" w:hanging="9pt"/>
+      </w:pPr>
+    </w:lvl>
+  </w:abstractNum>
+  <w:abstractNum w:abstractNumId="12" w15:restartNumberingAfterBreak="0">
     <w:nsid w:val="1E177E97"/>
     <w:multiLevelType w:val="hybridMultilevel"/>
     <w:tmpl w:val="A6463BCE"/>
@@ -21883,7 +22888,7 @@
       </w:pPr>
     </w:lvl>
   </w:abstractNum>
-  <w:abstractNum w:abstractNumId="12" w15:restartNumberingAfterBreak="0">
+  <w:abstractNum w:abstractNumId="13" w15:restartNumberingAfterBreak="0">
     <w:nsid w:val="20AF0333"/>
     <w:multiLevelType w:val="hybridMultilevel"/>
     <w:tmpl w:val="CB0E7F4E"/>
@@ -22025,7 +23030,7 @@
       </w:rPr>
     </w:lvl>
   </w:abstractNum>
-  <w:abstractNum w:abstractNumId="13" w15:restartNumberingAfterBreak="0">
+  <w:abstractNum w:abstractNumId="14" w15:restartNumberingAfterBreak="0">
     <w:nsid w:val="26FE1FCF"/>
     <w:multiLevelType w:val="hybridMultilevel"/>
     <w:tmpl w:val="33826962"/>
@@ -22186,7 +23191,7 @@
       </w:rPr>
     </w:lvl>
   </w:abstractNum>
-  <w:abstractNum w:abstractNumId="14" w15:restartNumberingAfterBreak="0">
+  <w:abstractNum w:abstractNumId="15" w15:restartNumberingAfterBreak="0">
     <w:nsid w:val="2AA362E4"/>
     <w:multiLevelType w:val="hybridMultilevel"/>
     <w:tmpl w:val="7F729974"/>
@@ -22275,10 +23280,10 @@
       </w:pPr>
     </w:lvl>
   </w:abstractNum>
-  <w:abstractNum w:abstractNumId="15" w15:restartNumberingAfterBreak="0">
+  <w:abstractNum w:abstractNumId="16" w15:restartNumberingAfterBreak="0">
     <w:nsid w:val="2C003175"/>
     <w:multiLevelType w:val="hybridMultilevel"/>
-    <w:tmpl w:val="69A2DD4C"/>
+    <w:tmpl w:val="D73819FC"/>
     <w:lvl w:ilvl="0" w:tplc="04140001">
       <w:start w:val="1"/>
       <w:numFmt w:val="bullet"/>
@@ -22388,7 +23393,7 @@
       </w:rPr>
     </w:lvl>
   </w:abstractNum>
-  <w:abstractNum w:abstractNumId="16" w15:restartNumberingAfterBreak="0">
+  <w:abstractNum w:abstractNumId="17" w15:restartNumberingAfterBreak="0">
     <w:nsid w:val="37660336"/>
     <w:multiLevelType w:val="hybridMultilevel"/>
     <w:tmpl w:val="754EAC84"/>
@@ -22529,7 +23534,7 @@
       </w:rPr>
     </w:lvl>
   </w:abstractNum>
-  <w:abstractNum w:abstractNumId="17" w15:restartNumberingAfterBreak="0">
+  <w:abstractNum w:abstractNumId="18" w15:restartNumberingAfterBreak="0">
     <w:nsid w:val="39E54FC6"/>
     <w:multiLevelType w:val="singleLevel"/>
     <w:tmpl w:val="5B7288D4"/>
@@ -22549,7 +23554,7 @@
       </w:rPr>
     </w:lvl>
   </w:abstractNum>
-  <w:abstractNum w:abstractNumId="18" w15:restartNumberingAfterBreak="0">
+  <w:abstractNum w:abstractNumId="19" w15:restartNumberingAfterBreak="0">
     <w:nsid w:val="4189603E"/>
     <w:multiLevelType w:val="multilevel"/>
     <w:tmpl w:val="0AB06E12"/>
@@ -22756,7 +23761,7 @@
       </w:rPr>
     </w:lvl>
   </w:abstractNum>
-  <w:abstractNum w:abstractNumId="19" w15:restartNumberingAfterBreak="0">
+  <w:abstractNum w:abstractNumId="20" w15:restartNumberingAfterBreak="0">
     <w:nsid w:val="493C3F76"/>
     <w:multiLevelType w:val="hybridMultilevel"/>
     <w:tmpl w:val="9A9E418C"/>
@@ -22867,7 +23872,7 @@
       </w:pPr>
     </w:lvl>
   </w:abstractNum>
-  <w:abstractNum w:abstractNumId="20" w15:restartNumberingAfterBreak="0">
+  <w:abstractNum w:abstractNumId="21" w15:restartNumberingAfterBreak="0">
     <w:nsid w:val="52CA544A"/>
     <w:multiLevelType w:val="singleLevel"/>
     <w:tmpl w:val="AED6D67E"/>
@@ -22894,7 +23899,7 @@
       </w:rPr>
     </w:lvl>
   </w:abstractNum>
-  <w:abstractNum w:abstractNumId="21" w15:restartNumberingAfterBreak="0">
+  <w:abstractNum w:abstractNumId="22" w15:restartNumberingAfterBreak="0">
     <w:nsid w:val="556C5A46"/>
     <w:multiLevelType w:val="hybridMultilevel"/>
     <w:tmpl w:val="2B06E702"/>
@@ -22983,7 +23988,7 @@
       </w:pPr>
     </w:lvl>
   </w:abstractNum>
-  <w:abstractNum w:abstractNumId="22" w15:restartNumberingAfterBreak="0">
+  <w:abstractNum w:abstractNumId="23" w15:restartNumberingAfterBreak="0">
     <w:nsid w:val="614B54DB"/>
     <w:multiLevelType w:val="hybridMultilevel"/>
     <w:tmpl w:val="658AB682"/>
@@ -23072,7 +24077,7 @@
       </w:pPr>
     </w:lvl>
   </w:abstractNum>
-  <w:abstractNum w:abstractNumId="23" w15:restartNumberingAfterBreak="0">
+  <w:abstractNum w:abstractNumId="24" w15:restartNumberingAfterBreak="0">
     <w:nsid w:val="672C633D"/>
     <w:multiLevelType w:val="hybridMultilevel"/>
     <w:tmpl w:val="F4527FC4"/>
@@ -23158,7 +24163,7 @@
       </w:pPr>
     </w:lvl>
   </w:abstractNum>
-  <w:abstractNum w:abstractNumId="24" w15:restartNumberingAfterBreak="0">
+  <w:abstractNum w:abstractNumId="25" w15:restartNumberingAfterBreak="0">
     <w:nsid w:val="67A61BA6"/>
     <w:multiLevelType w:val="hybridMultilevel"/>
     <w:tmpl w:val="4DF62C6E"/>
@@ -23271,7 +24276,7 @@
       </w:rPr>
     </w:lvl>
   </w:abstractNum>
-  <w:abstractNum w:abstractNumId="25" w15:restartNumberingAfterBreak="0">
+  <w:abstractNum w:abstractNumId="26" w15:restartNumberingAfterBreak="0">
     <w:nsid w:val="6C402C58"/>
     <w:multiLevelType w:val="hybridMultilevel"/>
     <w:tmpl w:val="9A1CA078"/>
@@ -23416,7 +24421,7 @@
       </w:rPr>
     </w:lvl>
   </w:abstractNum>
-  <w:abstractNum w:abstractNumId="26" w15:restartNumberingAfterBreak="0">
+  <w:abstractNum w:abstractNumId="27" w15:restartNumberingAfterBreak="0">
     <w:nsid w:val="6CD32DA8"/>
     <w:multiLevelType w:val="singleLevel"/>
     <w:tmpl w:val="166470C2"/>
@@ -23442,7 +24447,7 @@
       </w:rPr>
     </w:lvl>
   </w:abstractNum>
-  <w:abstractNum w:abstractNumId="27" w15:restartNumberingAfterBreak="0">
+  <w:abstractNum w:abstractNumId="28" w15:restartNumberingAfterBreak="0">
     <w:nsid w:val="7F5B1EED"/>
     <w:multiLevelType w:val="hybridMultilevel"/>
     <w:tmpl w:val="13A895E2"/>
@@ -23532,40 +24537,40 @@
     </w:lvl>
   </w:abstractNum>
   <w:num w:numId="1">
-    <w:abstractNumId w:val="16"/>
+    <w:abstractNumId w:val="17"/>
   </w:num>
   <w:num w:numId="2">
-    <w:abstractNumId w:val="25"/>
+    <w:abstractNumId w:val="26"/>
   </w:num>
   <w:num w:numId="3">
+    <w:abstractNumId w:val="14"/>
+  </w:num>
+  <w:num w:numId="4">
+    <w:abstractNumId w:val="19"/>
+  </w:num>
+  <w:num w:numId="5">
+    <w:abstractNumId w:val="19"/>
+  </w:num>
+  <w:num w:numId="6">
+    <w:abstractNumId w:val="19"/>
+  </w:num>
+  <w:num w:numId="7">
+    <w:abstractNumId w:val="19"/>
+  </w:num>
+  <w:num w:numId="8">
+    <w:abstractNumId w:val="21"/>
+  </w:num>
+  <w:num w:numId="9">
+    <w:abstractNumId w:val="27"/>
+  </w:num>
+  <w:num w:numId="10">
+    <w:abstractNumId w:val="18"/>
+  </w:num>
+  <w:num w:numId="11">
     <w:abstractNumId w:val="13"/>
   </w:num>
-  <w:num w:numId="4">
-    <w:abstractNumId w:val="18"/>
-  </w:num>
-  <w:num w:numId="5">
-    <w:abstractNumId w:val="18"/>
-  </w:num>
-  <w:num w:numId="6">
-    <w:abstractNumId w:val="18"/>
-  </w:num>
-  <w:num w:numId="7">
-    <w:abstractNumId w:val="18"/>
-  </w:num>
-  <w:num w:numId="8">
-    <w:abstractNumId w:val="20"/>
-  </w:num>
-  <w:num w:numId="9">
-    <w:abstractNumId w:val="26"/>
-  </w:num>
-  <w:num w:numId="10">
-    <w:abstractNumId w:val="17"/>
-  </w:num>
-  <w:num w:numId="11">
+  <w:num w:numId="12">
     <w:abstractNumId w:val="12"/>
-  </w:num>
-  <w:num w:numId="12">
-    <w:abstractNumId w:val="11"/>
   </w:num>
   <w:num w:numId="13">
     <w:abstractNumId w:val="0"/>
@@ -23601,28 +24606,31 @@
     <w:abstractNumId w:val="1"/>
   </w:num>
   <w:num w:numId="24">
-    <w:abstractNumId w:val="19"/>
+    <w:abstractNumId w:val="20"/>
   </w:num>
   <w:num w:numId="25">
+    <w:abstractNumId w:val="25"/>
+  </w:num>
+  <w:num w:numId="26">
     <w:abstractNumId w:val="24"/>
   </w:num>
-  <w:num w:numId="26">
+  <w:num w:numId="27">
+    <w:abstractNumId w:val="28"/>
+  </w:num>
+  <w:num w:numId="28">
+    <w:abstractNumId w:val="22"/>
+  </w:num>
+  <w:num w:numId="29">
+    <w:abstractNumId w:val="15"/>
+  </w:num>
+  <w:num w:numId="30">
     <w:abstractNumId w:val="23"/>
   </w:num>
-  <w:num w:numId="27">
-    <w:abstractNumId w:val="27"/>
+  <w:num w:numId="31">
+    <w:abstractNumId w:val="16"/>
   </w:num>
-  <w:num w:numId="28">
-    <w:abstractNumId w:val="21"/>
-  </w:num>
-  <w:num w:numId="29">
-    <w:abstractNumId w:val="14"/>
-  </w:num>
-  <w:num w:numId="30">
-    <w:abstractNumId w:val="22"/>
-  </w:num>
-  <w:num w:numId="31">
-    <w:abstractNumId w:val="15"/>
+  <w:num w:numId="32">
+    <w:abstractNumId w:val="11"/>
   </w:num>
 </w:numbering>
 </file>

</xml_diff>

<commit_message>
XV. FUTURE IMPROVMENTS OF INFLUENCE GRAPH MODEL - (DONE)
</commit_message>
<xml_diff>
--- a/docs/letter.docx
+++ b/docs/letter.docx
@@ -1471,7 +1471,21 @@
         <w:rPr>
           <w:lang w:val="en-GB"/>
         </w:rPr>
-        <w:t>A short but rather interesting experimental and mathematical approach is introduced by a paper on Data-driven Influence Learning in Social Networks published by F. Wang, W. Jiang, G. Wang &amp; D. Xie. In this paper, the process of influence diffusion is divided into two parts: the launcher (influence strength) and the receiver (influence threshold) which can generate an accurate and finer grained influence diffusion model according to this research. Furthermore, the researchers highlight the importance of having a solid criterium when scoring the strength and threshold properties of social influences. Another important acknowledgment is the difficulty and complexity associated with detecting influence relationships between users as a by-product of big datasets that usually include a considerable amount of noisy or less important datapoints, making it essential for any algorithm used in learning and testing the influence models to perform a minimal scan over the data in the most efficient way possible. [2]</w:t>
+        <w:t xml:space="preserve">A short but rather interesting experimental and mathematical approach is introduced by a paper on Data-driven Influence Learning in Social Networks published by F. Wang, W. Jiang, G. Wang &amp; D. </w:t>
+      </w:r>
+      <w:proofErr w:type="spellStart"/>
+      <w:r>
+        <w:rPr>
+          <w:lang w:val="en-GB"/>
+        </w:rPr>
+        <w:t>Xie</w:t>
+      </w:r>
+      <w:proofErr w:type="spellEnd"/>
+      <w:r>
+        <w:rPr>
+          <w:lang w:val="en-GB"/>
+        </w:rPr>
+        <w:t>. In this paper, the process of influence diffusion is divided into two parts: the launcher (influence strength) and the receiver (influence threshold) which can generate an accurate and finer grained influence diffusion model according to this research. Furthermore, the researchers highlight the importance of having a solid criterium when scoring the strength and threshold properties of social influences. Another important acknowledgment is the difficulty and complexity associated with detecting influence relationships between users as a by-product of big datasets that usually include a considerable amount of noisy or less important datapoints, making it essential for any algorithm used in learning and testing the influence models to perform a minimal scan over the data in the most efficient way possible. [2]</w:t>
       </w:r>
     </w:p>
     <w:p>
@@ -1523,7 +1537,35 @@
         <w:rPr>
           <w:lang w:val="en-GB"/>
         </w:rPr>
-        <w:t>developers and data scientist multiple endpoints and ways to extract data from their platforms for development or analysis. Some research spots the light on this initial aspect of gathering data from social media platforms. One significant research is one that mainly describe the alternative of Pushshift Reddit Dataset by J. Baumgartner, S. Zannettou, B. Keegan, M. Squire and J. Blackburn</w:t>
+        <w:t xml:space="preserve">developers and data scientist multiple endpoints and ways to extract data from their platforms for development or analysis. Some research spots the light on this initial aspect of gathering data from social media platforms. One significant research is one that mainly describe the alternative of </w:t>
+      </w:r>
+      <w:proofErr w:type="spellStart"/>
+      <w:r>
+        <w:rPr>
+          <w:lang w:val="en-GB"/>
+        </w:rPr>
+        <w:t>Pushshift</w:t>
+      </w:r>
+      <w:proofErr w:type="spellEnd"/>
+      <w:r>
+        <w:rPr>
+          <w:lang w:val="en-GB"/>
+        </w:rPr>
+        <w:t xml:space="preserve"> Reddit Dataset by J. Baumgartner, S. </w:t>
+      </w:r>
+      <w:proofErr w:type="spellStart"/>
+      <w:r>
+        <w:rPr>
+          <w:lang w:val="en-GB"/>
+        </w:rPr>
+        <w:t>Zannettou</w:t>
+      </w:r>
+      <w:proofErr w:type="spellEnd"/>
+      <w:r>
+        <w:rPr>
+          <w:lang w:val="en-GB"/>
+        </w:rPr>
+        <w:t>, B. Keegan, M. Squire and J. Blackburn</w:t>
       </w:r>
       <w:r>
         <w:rPr>
@@ -1665,7 +1707,49 @@
         <w:rPr>
           <w:lang w:val="en-GB"/>
         </w:rPr>
-        <w:t>B. Athira, J. Jones, S. M. Idicula, A. Kulanthaivel and E. Zhang, a practical case study from an online health community was represented to give a good introduction of data pre-processing and cleaning, preceding to construct a reasonable mathematical approach for training and testing of a produced classification machine learning model.</w:t>
+        <w:t xml:space="preserve">B. </w:t>
+      </w:r>
+      <w:proofErr w:type="spellStart"/>
+      <w:r>
+        <w:rPr>
+          <w:lang w:val="en-GB"/>
+        </w:rPr>
+        <w:t>Athira</w:t>
+      </w:r>
+      <w:proofErr w:type="spellEnd"/>
+      <w:r>
+        <w:rPr>
+          <w:lang w:val="en-GB"/>
+        </w:rPr>
+        <w:t xml:space="preserve">, J. Jones, S. M. </w:t>
+      </w:r>
+      <w:proofErr w:type="spellStart"/>
+      <w:r>
+        <w:rPr>
+          <w:lang w:val="en-GB"/>
+        </w:rPr>
+        <w:t>Idicula</w:t>
+      </w:r>
+      <w:proofErr w:type="spellEnd"/>
+      <w:r>
+        <w:rPr>
+          <w:lang w:val="en-GB"/>
+        </w:rPr>
+        <w:t xml:space="preserve">, A. </w:t>
+      </w:r>
+      <w:proofErr w:type="spellStart"/>
+      <w:r>
+        <w:rPr>
+          <w:lang w:val="en-GB"/>
+        </w:rPr>
+        <w:t>Kulanthaivel</w:t>
+      </w:r>
+      <w:proofErr w:type="spellEnd"/>
+      <w:r>
+        <w:rPr>
+          <w:lang w:val="en-GB"/>
+        </w:rPr>
+        <w:t xml:space="preserve"> and E. Zhang, a practical case study from an online health community was represented to give a good introduction of data pre-processing and cleaning, preceding to construct a reasonable mathematical approach for training and testing of a produced classification machine learning model.</w:t>
       </w:r>
     </w:p>
     <w:p>
@@ -1701,8 +1785,17 @@
           <w:highlight w:val="yellow"/>
           <w:lang w:val="en-GB"/>
         </w:rPr>
-        <w:t>CNN, LSTM and BiLSTM</w:t>
-      </w:r>
+        <w:t xml:space="preserve">CNN, LSTM and </w:t>
+      </w:r>
+      <w:proofErr w:type="spellStart"/>
+      <w:r>
+        <w:rPr>
+          <w:highlight w:val="yellow"/>
+          <w:lang w:val="en-GB"/>
+        </w:rPr>
+        <w:t>BiLSTM</w:t>
+      </w:r>
+      <w:proofErr w:type="spellEnd"/>
       <w:r>
         <w:rPr>
           <w:lang w:val="en-GB"/>
@@ -6816,6 +6909,7 @@
         </w:rPr>
         <w:t xml:space="preserve">Tech giant invests 30 </w:t>
       </w:r>
+      <w:proofErr w:type="spellStart"/>
       <w:proofErr w:type="gramStart"/>
       <w:r>
         <w:rPr>
@@ -6823,6 +6917,7 @@
         </w:rPr>
         <w:t>billions</w:t>
       </w:r>
+      <w:proofErr w:type="spellEnd"/>
       <w:proofErr w:type="gramEnd"/>
       <w:r>
         <w:rPr>
@@ -8041,12 +8136,14 @@
                 <w:lang w:val="en-US"/>
               </w:rPr>
             </w:pPr>
+            <w:proofErr w:type="spellStart"/>
             <w:r>
               <w:rPr>
                 <w:lang w:val="en-US"/>
               </w:rPr>
               <w:t>PoliticsPeopleTwitter</w:t>
             </w:r>
+            <w:proofErr w:type="spellEnd"/>
           </w:p>
         </w:tc>
         <w:tc>
@@ -8635,12 +8732,14 @@
                 <w:lang w:val="en-US"/>
               </w:rPr>
             </w:pPr>
+            <w:proofErr w:type="spellStart"/>
             <w:r>
               <w:rPr>
                 <w:lang w:val="en-US"/>
               </w:rPr>
               <w:t>olympics</w:t>
             </w:r>
+            <w:proofErr w:type="spellEnd"/>
           </w:p>
         </w:tc>
         <w:tc>
@@ -8707,12 +8806,14 @@
                 <w:lang w:val="en-US"/>
               </w:rPr>
             </w:pPr>
+            <w:proofErr w:type="spellStart"/>
             <w:r>
               <w:rPr>
                 <w:lang w:val="en-US"/>
               </w:rPr>
               <w:t>worldcup</w:t>
             </w:r>
+            <w:proofErr w:type="spellEnd"/>
           </w:p>
         </w:tc>
         <w:tc>
@@ -10257,12 +10358,28 @@
                 <w:lang w:val="en-US"/>
               </w:rPr>
             </w:pPr>
-            <w:r>
-              <w:rPr>
-                <w:lang w:val="en-US"/>
-              </w:rPr>
-              <w:t>vect__ngram_range</w:t>
-            </w:r>
+            <w:proofErr w:type="spellStart"/>
+            <w:r>
+              <w:rPr>
+                <w:lang w:val="en-US"/>
+              </w:rPr>
+              <w:t>vect</w:t>
+            </w:r>
+            <w:proofErr w:type="spellEnd"/>
+            <w:r>
+              <w:rPr>
+                <w:lang w:val="en-US"/>
+              </w:rPr>
+              <w:t>__</w:t>
+            </w:r>
+            <w:proofErr w:type="spellStart"/>
+            <w:r>
+              <w:rPr>
+                <w:lang w:val="en-US"/>
+              </w:rPr>
+              <w:t>ngram_range</w:t>
+            </w:r>
+            <w:proofErr w:type="spellEnd"/>
           </w:p>
         </w:tc>
         <w:tc>
@@ -10348,12 +10465,28 @@
                 <w:lang w:val="en-US"/>
               </w:rPr>
             </w:pPr>
-            <w:r>
-              <w:rPr>
-                <w:lang w:val="en-US"/>
-              </w:rPr>
-              <w:t>tfidf__use_idf</w:t>
-            </w:r>
+            <w:proofErr w:type="spellStart"/>
+            <w:r>
+              <w:rPr>
+                <w:lang w:val="en-US"/>
+              </w:rPr>
+              <w:t>tfidf</w:t>
+            </w:r>
+            <w:proofErr w:type="spellEnd"/>
+            <w:r>
+              <w:rPr>
+                <w:lang w:val="en-US"/>
+              </w:rPr>
+              <w:t>__</w:t>
+            </w:r>
+            <w:proofErr w:type="spellStart"/>
+            <w:r>
+              <w:rPr>
+                <w:lang w:val="en-US"/>
+              </w:rPr>
+              <w:t>use_idf</w:t>
+            </w:r>
+            <w:proofErr w:type="spellEnd"/>
           </w:p>
         </w:tc>
         <w:tc>
@@ -10390,8 +10523,45 @@
                 <w:lang w:val="en-US"/>
               </w:rPr>
             </w:pPr>
-            <w:r>
-              <w:t>whether to use Term Frequency-Inverse Document Frequency or not</w:t>
+            <w:proofErr w:type="spellStart"/>
+            <w:r>
+              <w:t>whether</w:t>
+            </w:r>
+            <w:proofErr w:type="spellEnd"/>
+            <w:r>
+              <w:t xml:space="preserve"> to </w:t>
+            </w:r>
+            <w:proofErr w:type="spellStart"/>
+            <w:r>
+              <w:t>use</w:t>
+            </w:r>
+            <w:proofErr w:type="spellEnd"/>
+            <w:r>
+              <w:t xml:space="preserve"> Term </w:t>
+            </w:r>
+            <w:proofErr w:type="spellStart"/>
+            <w:r>
+              <w:t>Frequency</w:t>
+            </w:r>
+            <w:proofErr w:type="spellEnd"/>
+            <w:r>
+              <w:t xml:space="preserve">-Inverse </w:t>
+            </w:r>
+            <w:proofErr w:type="spellStart"/>
+            <w:r>
+              <w:t>Document</w:t>
+            </w:r>
+            <w:proofErr w:type="spellEnd"/>
+            <w:r>
+              <w:t xml:space="preserve"> </w:t>
+            </w:r>
+            <w:proofErr w:type="spellStart"/>
+            <w:r>
+              <w:t>Frequency</w:t>
+            </w:r>
+            <w:proofErr w:type="spellEnd"/>
+            <w:r>
+              <w:t xml:space="preserve"> or not</w:t>
             </w:r>
           </w:p>
         </w:tc>
@@ -10410,11 +10580,19 @@
                 <w:lang w:val="en-US"/>
               </w:rPr>
             </w:pPr>
-            <w:r>
-              <w:rPr>
-                <w:lang w:val="en-US"/>
-              </w:rPr>
-              <w:t>clf__alpha</w:t>
+            <w:proofErr w:type="spellStart"/>
+            <w:r>
+              <w:rPr>
+                <w:lang w:val="en-US"/>
+              </w:rPr>
+              <w:t>clf</w:t>
+            </w:r>
+            <w:proofErr w:type="spellEnd"/>
+            <w:r>
+              <w:rPr>
+                <w:lang w:val="en-US"/>
+              </w:rPr>
+              <w:t>__alpha</w:t>
             </w:r>
           </w:p>
         </w:tc>
@@ -10470,8 +10648,13 @@
               </w:rPr>
               <w:t xml:space="preserve">A </w:t>
             </w:r>
-            <w:r>
-              <w:t>penalty parameter</w:t>
+            <w:proofErr w:type="spellStart"/>
+            <w:r>
+              <w:t>penalty</w:t>
+            </w:r>
+            <w:proofErr w:type="spellEnd"/>
+            <w:r>
+              <w:t xml:space="preserve"> parameter</w:t>
             </w:r>
             <w:r>
               <w:rPr>
@@ -10486,7 +10669,15 @@
               <w:t>used</w:t>
             </w:r>
             <w:r>
-              <w:t xml:space="preserve"> in the SGD</w:t>
+              <w:t xml:space="preserve"> in </w:t>
+            </w:r>
+            <w:proofErr w:type="spellStart"/>
+            <w:r>
+              <w:t>the</w:t>
+            </w:r>
+            <w:proofErr w:type="spellEnd"/>
+            <w:r>
+              <w:t xml:space="preserve"> SGD</w:t>
             </w:r>
             <w:r>
               <w:rPr>
@@ -10494,9 +10685,11 @@
               </w:rPr>
               <w:t xml:space="preserve"> </w:t>
             </w:r>
+            <w:proofErr w:type="spellStart"/>
             <w:r>
               <w:t>classifier</w:t>
             </w:r>
+            <w:proofErr w:type="spellEnd"/>
           </w:p>
         </w:tc>
       </w:tr>
@@ -10740,12 +10933,28 @@
                 <w:lang w:val="en-US"/>
               </w:rPr>
             </w:pPr>
-            <w:r>
-              <w:rPr>
-                <w:lang w:val="en-US"/>
-              </w:rPr>
-              <w:t>vect__ngram_range</w:t>
-            </w:r>
+            <w:proofErr w:type="spellStart"/>
+            <w:r>
+              <w:rPr>
+                <w:lang w:val="en-US"/>
+              </w:rPr>
+              <w:t>vect</w:t>
+            </w:r>
+            <w:proofErr w:type="spellEnd"/>
+            <w:r>
+              <w:rPr>
+                <w:lang w:val="en-US"/>
+              </w:rPr>
+              <w:t>__</w:t>
+            </w:r>
+            <w:proofErr w:type="spellStart"/>
+            <w:r>
+              <w:rPr>
+                <w:lang w:val="en-US"/>
+              </w:rPr>
+              <w:t>ngram_range</w:t>
+            </w:r>
+            <w:proofErr w:type="spellEnd"/>
           </w:p>
         </w:tc>
         <w:tc>
@@ -10782,12 +10991,28 @@
                 <w:lang w:val="en-US"/>
               </w:rPr>
             </w:pPr>
-            <w:r>
-              <w:rPr>
-                <w:lang w:val="en-US"/>
-              </w:rPr>
-              <w:t>tfidf__use_idf</w:t>
-            </w:r>
+            <w:proofErr w:type="spellStart"/>
+            <w:r>
+              <w:rPr>
+                <w:lang w:val="en-US"/>
+              </w:rPr>
+              <w:t>tfidf</w:t>
+            </w:r>
+            <w:proofErr w:type="spellEnd"/>
+            <w:r>
+              <w:rPr>
+                <w:lang w:val="en-US"/>
+              </w:rPr>
+              <w:t>__</w:t>
+            </w:r>
+            <w:proofErr w:type="spellStart"/>
+            <w:r>
+              <w:rPr>
+                <w:lang w:val="en-US"/>
+              </w:rPr>
+              <w:t>use_idf</w:t>
+            </w:r>
+            <w:proofErr w:type="spellEnd"/>
           </w:p>
         </w:tc>
         <w:tc>
@@ -10824,11 +11049,19 @@
                 <w:lang w:val="en-US"/>
               </w:rPr>
             </w:pPr>
-            <w:r>
-              <w:rPr>
-                <w:lang w:val="en-US"/>
-              </w:rPr>
-              <w:t>clf__alpha</w:t>
+            <w:proofErr w:type="spellStart"/>
+            <w:r>
+              <w:rPr>
+                <w:lang w:val="en-US"/>
+              </w:rPr>
+              <w:t>clf</w:t>
+            </w:r>
+            <w:proofErr w:type="spellEnd"/>
+            <w:r>
+              <w:rPr>
+                <w:lang w:val="en-US"/>
+              </w:rPr>
+              <w:t>__alpha</w:t>
             </w:r>
           </w:p>
         </w:tc>
@@ -13345,7 +13578,35 @@
         <w:rPr>
           <w:lang w:val="en-US"/>
         </w:rPr>
-        <w:t xml:space="preserve">We start by crawling the 3 most popular subreddits on reddit at the time of this evaluation which are Home, AskReddit and PublicFreakout, then extract information about the 3 newest submissions and their comment threads, along with a the training dataset for the classifier which includes 1500 records distributed between topics </w:t>
+        <w:t xml:space="preserve">We start by crawling the 3 most popular subreddits on reddit at the time of this evaluation which are Home, </w:t>
+      </w:r>
+      <w:proofErr w:type="spellStart"/>
+      <w:r>
+        <w:rPr>
+          <w:lang w:val="en-US"/>
+        </w:rPr>
+        <w:t>AskReddit</w:t>
+      </w:r>
+      <w:proofErr w:type="spellEnd"/>
+      <w:r>
+        <w:rPr>
+          <w:lang w:val="en-US"/>
+        </w:rPr>
+        <w:t xml:space="preserve"> and </w:t>
+      </w:r>
+      <w:proofErr w:type="spellStart"/>
+      <w:r>
+        <w:rPr>
+          <w:lang w:val="en-US"/>
+        </w:rPr>
+        <w:t>PublicFreakout</w:t>
+      </w:r>
+      <w:proofErr w:type="spellEnd"/>
+      <w:r>
+        <w:rPr>
+          <w:lang w:val="en-US"/>
+        </w:rPr>
+        <w:t xml:space="preserve">, then extract information about the 3 newest submissions and their comment threads, along with a the training dataset for the classifier which includes 1500 records distributed between topics </w:t>
       </w:r>
       <w:r>
         <w:rPr>
@@ -13764,7 +14025,21 @@
         <w:rPr>
           <w:lang w:val="en-US"/>
         </w:rPr>
-        <w:t xml:space="preserve">s, this means we will be crawling the subreddits; Finance, Cinema, worldnews, research, and NBA as each of these subreddits is considered to be strongly associated with one of the topics </w:t>
+        <w:t xml:space="preserve">s, this means we will be crawling the subreddits; Finance, Cinema, </w:t>
+      </w:r>
+      <w:proofErr w:type="spellStart"/>
+      <w:r>
+        <w:rPr>
+          <w:lang w:val="en-US"/>
+        </w:rPr>
+        <w:t>worldnews</w:t>
+      </w:r>
+      <w:proofErr w:type="spellEnd"/>
+      <w:r>
+        <w:rPr>
+          <w:lang w:val="en-US"/>
+        </w:rPr>
+        <w:t xml:space="preserve">, research, and NBA as each of these subreddits is considered to be strongly associated with one of the topics </w:t>
       </w:r>
       <w:proofErr w:type="gramStart"/>
       <w:r>
@@ -13914,7 +14189,21 @@
         <w:rPr>
           <w:lang w:val="en-US"/>
         </w:rPr>
-        <w:t xml:space="preserve">This shows that the text classifier has helped identify the 5 different categories with greater share for economy which is expected since Finance is a subreddit that is mainly considered with economy. However, there is only 1.3 % influence edges that is predicted to be in the field of sport, but NBA does have a greater representation in user influence graph than cinema, worldnews and research. Knowing the exact reason for this observation requires digging down into the nature and origin og each individual influence edge. However, some difference and variations between a certain subreddit and the topics of influence extracted from it, is not </w:t>
+        <w:t xml:space="preserve">This shows that the text classifier has helped identify the 5 different categories with greater share for economy which is expected since Finance is a subreddit that is mainly considered with economy. However, there is only 1.3 % influence edges that is predicted to be in the field of sport, but NBA does have a greater representation in user influence graph than cinema, </w:t>
+      </w:r>
+      <w:proofErr w:type="spellStart"/>
+      <w:r>
+        <w:rPr>
+          <w:lang w:val="en-US"/>
+        </w:rPr>
+        <w:t>worldnews</w:t>
+      </w:r>
+      <w:proofErr w:type="spellEnd"/>
+      <w:r>
+        <w:rPr>
+          <w:lang w:val="en-US"/>
+        </w:rPr>
+        <w:t xml:space="preserve"> and research. Knowing the exact reason for this observation requires digging down into the nature and origin og each individual influence edge. However, some difference and variations between a certain subreddit and the topics of influence extracted from it, is not </w:t>
       </w:r>
       <w:r>
         <w:rPr>
@@ -15944,7 +16233,21 @@
         <w:rPr>
           <w:lang w:val="en-US"/>
         </w:rPr>
-        <w:t xml:space="preserve"> based on crawling the top 3 new submissions of the selected subreddits (worldnews, Finance, NBA, Cinema and research) where influence edges of high total</w:t>
+        <w:t xml:space="preserve"> based on crawling the top 3 new submissions of the selected subreddits (</w:t>
+      </w:r>
+      <w:proofErr w:type="spellStart"/>
+      <w:r>
+        <w:rPr>
+          <w:lang w:val="en-US"/>
+        </w:rPr>
+        <w:t>worldnews</w:t>
+      </w:r>
+      <w:proofErr w:type="spellEnd"/>
+      <w:r>
+        <w:rPr>
+          <w:lang w:val="en-US"/>
+        </w:rPr>
+        <w:t>, Finance, NBA, Cinema and research) where influence edges of high total</w:t>
       </w:r>
       <w:r>
         <w:rPr>
@@ -16299,9 +16602,11 @@
             <w:pPr>
               <w:jc w:val="both"/>
             </w:pPr>
+            <w:proofErr w:type="spellStart"/>
             <w:r>
               <w:t>Lilballie</w:t>
             </w:r>
+            <w:proofErr w:type="spellEnd"/>
           </w:p>
         </w:tc>
         <w:tc>
@@ -16314,9 +16619,11 @@
             <w:pPr>
               <w:jc w:val="both"/>
             </w:pPr>
+            <w:proofErr w:type="spellStart"/>
             <w:r>
               <w:t>Lilballie</w:t>
             </w:r>
+            <w:proofErr w:type="spellEnd"/>
           </w:p>
         </w:tc>
         <w:tc>
@@ -16329,9 +16636,11 @@
             <w:pPr>
               <w:jc w:val="both"/>
             </w:pPr>
+            <w:proofErr w:type="spellStart"/>
             <w:r>
               <w:t>VomitingVegan</w:t>
             </w:r>
+            <w:proofErr w:type="spellEnd"/>
           </w:p>
         </w:tc>
         <w:tc>
@@ -16342,9 +16651,11 @@
             <w:pPr>
               <w:jc w:val="both"/>
             </w:pPr>
+            <w:proofErr w:type="spellStart"/>
             <w:r>
               <w:t>Nahs</w:t>
             </w:r>
+            <w:proofErr w:type="spellEnd"/>
           </w:p>
         </w:tc>
       </w:tr>
@@ -16404,9 +16715,11 @@
             <w:pPr>
               <w:jc w:val="both"/>
             </w:pPr>
+            <w:proofErr w:type="spellStart"/>
             <w:r>
               <w:t>SqueamishDragon</w:t>
             </w:r>
+            <w:proofErr w:type="spellEnd"/>
           </w:p>
         </w:tc>
       </w:tr>
@@ -16466,9 +16779,11 @@
             <w:pPr>
               <w:jc w:val="both"/>
             </w:pPr>
+            <w:proofErr w:type="spellStart"/>
             <w:r>
               <w:t>LeBron_Jarnes</w:t>
             </w:r>
+            <w:proofErr w:type="spellEnd"/>
           </w:p>
         </w:tc>
       </w:tr>
@@ -16528,9 +16843,11 @@
             <w:pPr>
               <w:jc w:val="both"/>
             </w:pPr>
+            <w:proofErr w:type="spellStart"/>
             <w:r>
               <w:t>HQuasar</w:t>
             </w:r>
+            <w:proofErr w:type="spellEnd"/>
           </w:p>
         </w:tc>
       </w:tr>
@@ -16652,9 +16969,11 @@
             <w:pPr>
               <w:jc w:val="both"/>
             </w:pPr>
+            <w:proofErr w:type="spellStart"/>
             <w:r>
               <w:t>Damebestpg</w:t>
             </w:r>
+            <w:proofErr w:type="spellEnd"/>
           </w:p>
         </w:tc>
       </w:tr>
@@ -16714,9 +17033,11 @@
             <w:pPr>
               <w:jc w:val="both"/>
             </w:pPr>
+            <w:proofErr w:type="spellStart"/>
             <w:r>
               <w:t>DeArmani_DeBooker</w:t>
             </w:r>
+            <w:proofErr w:type="spellEnd"/>
           </w:p>
         </w:tc>
       </w:tr>
@@ -16756,9 +17077,11 @@
             <w:pPr>
               <w:jc w:val="both"/>
             </w:pPr>
+            <w:proofErr w:type="spellStart"/>
             <w:r>
               <w:t>BikkaZz</w:t>
             </w:r>
+            <w:proofErr w:type="spellEnd"/>
           </w:p>
         </w:tc>
         <w:tc>
@@ -16770,9 +17093,11 @@
             <w:pPr>
               <w:jc w:val="both"/>
             </w:pPr>
+            <w:proofErr w:type="spellStart"/>
             <w:r>
               <w:t>BikkaZz</w:t>
             </w:r>
+            <w:proofErr w:type="spellEnd"/>
           </w:p>
         </w:tc>
         <w:tc>
@@ -16879,9 +17204,11 @@
             <w:pPr>
               <w:jc w:val="both"/>
             </w:pPr>
+            <w:proofErr w:type="spellStart"/>
             <w:r>
               <w:t>BikkaZz</w:t>
             </w:r>
+            <w:proofErr w:type="spellEnd"/>
           </w:p>
         </w:tc>
       </w:tr>
@@ -16914,9 +17241,11 @@
             <w:pPr>
               <w:jc w:val="both"/>
             </w:pPr>
+            <w:proofErr w:type="spellStart"/>
             <w:r>
               <w:t>Kkirchhoff</w:t>
             </w:r>
+            <w:proofErr w:type="spellEnd"/>
           </w:p>
         </w:tc>
         <w:tc>
@@ -16938,9 +17267,11 @@
             <w:pPr>
               <w:jc w:val="both"/>
             </w:pPr>
+            <w:proofErr w:type="spellStart"/>
             <w:r>
               <w:t>Cdubyah</w:t>
             </w:r>
+            <w:proofErr w:type="spellEnd"/>
           </w:p>
         </w:tc>
       </w:tr>
@@ -17050,9 +17381,11 @@
             <w:pPr>
               <w:jc w:val="both"/>
             </w:pPr>
+            <w:proofErr w:type="spellStart"/>
             <w:r>
               <w:t>Catsrufd</w:t>
             </w:r>
+            <w:proofErr w:type="spellEnd"/>
           </w:p>
         </w:tc>
       </w:tr>
@@ -17188,66 +17521,64 @@
       <w:pPr>
         <w:jc w:val="both"/>
       </w:pPr>
+      <w:r>
+        <w:t xml:space="preserve">Now that we have went through a practical example of analysis and cleared the common and uncommon features between edge </w:t>
+      </w:r>
+      <w:r>
+        <w:t xml:space="preserve">scores and centrality measures. We shall say that </w:t>
+      </w:r>
+      <w:proofErr w:type="gramStart"/>
+      <w:r>
+        <w:t>in order to</w:t>
+      </w:r>
+      <w:proofErr w:type="gramEnd"/>
+      <w:r>
+        <w:t xml:space="preserve"> elect the right most influential user in the user influence graph, it is crucial to understand the ability and features of the used centrality measure and their impact on the final ranking results of users, and that those centrality measures should be studied hand in hand with the individual </w:t>
+      </w:r>
+      <w:r>
+        <w:t xml:space="preserve">influence edges and their selected score, and type. This might sound to be a complicated process of analysis but when using the right visualization tools the display of the user influence graph can become more intuitive and easy to understand </w:t>
+      </w:r>
+      <w:r>
+        <w:rPr>
+          <w:highlight w:val="yellow"/>
+        </w:rPr>
+        <w:t xml:space="preserve">as we have seen earlier in </w:t>
+      </w:r>
+      <w:proofErr w:type="gramStart"/>
+      <w:r>
+        <w:rPr>
+          <w:highlight w:val="yellow"/>
+        </w:rPr>
+        <w:t>figure ?</w:t>
+      </w:r>
+      <w:proofErr w:type="gramEnd"/>
     </w:p>
     <w:p>
       <w:pPr>
         <w:jc w:val="both"/>
       </w:pPr>
-      <w:r>
-        <w:t xml:space="preserve">Now that we have went through a practical example of analysis and cleared the common and uncommon features between edge scores and centrality measures. We shall say that </w:t>
-      </w:r>
-      <w:proofErr w:type="gramStart"/>
-      <w:r>
-        <w:t>in order to</w:t>
-      </w:r>
-      <w:proofErr w:type="gramEnd"/>
-      <w:r>
-        <w:t xml:space="preserve"> elect the right most influential user in the user influence graph, it is crucial to understand the ability and features of the used centrality measure and their impact on the final ranking results of users, and that those centrality measures should be studied hand in hand with the individual </w:t>
-      </w:r>
-      <w:r>
-        <w:t xml:space="preserve">influence edges and their selected score, and type. This might sound to be a complicated process of analysis but when using the right visualization tools the display of the user influence graph can become more intuitive and easy to understand </w:t>
-      </w:r>
-      <w:r>
+    </w:p>
+    <w:p>
+      <w:pPr>
+        <w:jc w:val="both"/>
+      </w:pPr>
+    </w:p>
+    <w:p>
+      <w:pPr>
+        <w:jc w:val="both"/>
+      </w:pPr>
+    </w:p>
+    <w:p>
+      <w:pPr>
+        <w:pStyle w:val="Overskrift1"/>
         <w:rPr>
           <w:highlight w:val="yellow"/>
         </w:rPr>
-        <w:t xml:space="preserve">as we have seen earlier in </w:t>
-      </w:r>
-      <w:proofErr w:type="gramStart"/>
+      </w:pPr>
       <w:r>
         <w:rPr>
           <w:highlight w:val="yellow"/>
         </w:rPr>
-        <w:t>figure ?</w:t>
-      </w:r>
-      <w:proofErr w:type="gramEnd"/>
-    </w:p>
-    <w:p>
-      <w:pPr>
-        <w:jc w:val="both"/>
-      </w:pPr>
-    </w:p>
-    <w:p>
-      <w:pPr>
-        <w:jc w:val="both"/>
-      </w:pPr>
-    </w:p>
-    <w:p>
-      <w:pPr>
-        <w:jc w:val="both"/>
-      </w:pPr>
-    </w:p>
-    <w:p>
-      <w:pPr>
-        <w:pStyle w:val="Overskrift1"/>
-        <w:rPr>
-          <w:highlight w:val="yellow"/>
-        </w:rPr>
-      </w:pPr>
-      <w:r>
-        <w:rPr>
-          <w:highlight w:val="yellow"/>
-        </w:rPr>
         <w:t>FUTURE IMPROVMENTS OF INFLUENCE GRAPH MODEL</w:t>
       </w:r>
     </w:p>
@@ -17264,21 +17595,66 @@
           <w:lang w:val="en-US"/>
         </w:rPr>
         <w:tab/>
-        <w:t xml:space="preserve">This is a default text, </w:t>
-      </w:r>
-      <w:proofErr w:type="gramStart"/>
-      <w:r>
-        <w:rPr>
-          <w:lang w:val="en-US"/>
-        </w:rPr>
-        <w:t>This</w:t>
-      </w:r>
-      <w:proofErr w:type="gramEnd"/>
-      <w:r>
-        <w:rPr>
-          <w:lang w:val="en-US"/>
-        </w:rPr>
-        <w:t xml:space="preserve"> is a default text,</w:t>
+      </w:r>
+      <w:r>
+        <w:rPr>
+          <w:lang w:val="en-US"/>
+        </w:rPr>
+        <w:t>Online s</w:t>
+      </w:r>
+      <w:r>
+        <w:rPr>
+          <w:lang w:val="en-US"/>
+        </w:rPr>
+        <w:t xml:space="preserve">ocial media is developing </w:t>
+      </w:r>
+      <w:r>
+        <w:rPr>
+          <w:lang w:val="en-US"/>
+        </w:rPr>
+        <w:t>rapidly,</w:t>
+      </w:r>
+      <w:r>
+        <w:rPr>
+          <w:lang w:val="en-US"/>
+        </w:rPr>
+        <w:t xml:space="preserve"> and it is </w:t>
+      </w:r>
+      <w:r>
+        <w:rPr>
+          <w:lang w:val="en-US"/>
+        </w:rPr>
+        <w:t xml:space="preserve">therefore </w:t>
+      </w:r>
+      <w:r>
+        <w:rPr>
+          <w:lang w:val="en-US"/>
+        </w:rPr>
+        <w:t xml:space="preserve">a necessity </w:t>
+      </w:r>
+      <w:r>
+        <w:rPr>
+          <w:lang w:val="en-US"/>
+        </w:rPr>
+        <w:t xml:space="preserve">to </w:t>
+      </w:r>
+      <w:r>
+        <w:rPr>
+          <w:lang w:val="en-US"/>
+        </w:rPr>
+        <w:t xml:space="preserve">keep the previously developed model for user influence up to date with the </w:t>
+      </w:r>
+      <w:r>
+        <w:rPr>
+          <w:lang w:val="en-US"/>
+        </w:rPr>
+        <w:t>newly</w:t>
+      </w:r>
+      <w:r>
+        <w:rPr>
+          <w:lang w:val="en-US"/>
+        </w:rPr>
+        <w:t xml:space="preserve"> added</w:t>
       </w:r>
       <w:r>
         <w:rPr>
@@ -17290,7 +17666,89 @@
         <w:rPr>
           <w:lang w:val="en-US"/>
         </w:rPr>
-        <w:t>This is a default text,</w:t>
+        <w:t xml:space="preserve">functionalities </w:t>
+      </w:r>
+      <w:r>
+        <w:rPr>
+          <w:lang w:val="en-US"/>
+        </w:rPr>
+        <w:t xml:space="preserve">and features on </w:t>
+      </w:r>
+      <w:r>
+        <w:rPr>
+          <w:lang w:val="en-US"/>
+        </w:rPr>
+        <w:t>social media platforms</w:t>
+      </w:r>
+      <w:r>
+        <w:rPr>
+          <w:lang w:val="en-US"/>
+        </w:rPr>
+        <w:t xml:space="preserve">. </w:t>
+      </w:r>
+      <w:r>
+        <w:rPr>
+          <w:lang w:val="en-US"/>
+        </w:rPr>
+        <w:t>In the future, there should be a</w:t>
+      </w:r>
+      <w:r>
+        <w:rPr>
+          <w:lang w:val="en-US"/>
+        </w:rPr>
+        <w:t xml:space="preserve"> continuous improvement process that evaluate</w:t>
+      </w:r>
+      <w:r>
+        <w:rPr>
+          <w:lang w:val="en-US"/>
+        </w:rPr>
+        <w:t>s</w:t>
+      </w:r>
+      <w:r>
+        <w:rPr>
+          <w:lang w:val="en-US"/>
+        </w:rPr>
+        <w:t xml:space="preserve"> what user functionality to be used for detecting social influence </w:t>
+      </w:r>
+      <w:r>
+        <w:rPr>
+          <w:lang w:val="en-US"/>
+        </w:rPr>
+        <w:t xml:space="preserve">for </w:t>
+      </w:r>
+      <w:r>
+        <w:rPr>
+          <w:lang w:val="en-US"/>
+        </w:rPr>
+        <w:t>guaranteeing the capability and relevance of the user influence model in the future.</w:t>
+      </w:r>
+    </w:p>
+    <w:p>
+      <w:pPr>
+        <w:pStyle w:val="Brdtekst"/>
+        <w:ind w:firstLine="0pt"/>
+        <w:rPr>
+          <w:lang w:val="en-US"/>
+        </w:rPr>
+      </w:pPr>
+      <w:r>
+        <w:rPr>
+          <w:lang w:val="en-US"/>
+        </w:rPr>
+        <w:t xml:space="preserve">One example of possible user functionalities to be implemented in the future is the reaction trend on submissions and comments, </w:t>
+      </w:r>
+      <w:r>
+        <w:rPr>
+          <w:lang w:val="en-US"/>
+        </w:rPr>
+        <w:lastRenderedPageBreak/>
+        <w:t>this feature has</w:t>
+      </w:r>
+      <w:r>
+        <w:rPr>
+          <w:lang w:val="en-US"/>
+        </w:rPr>
+        <w:t xml:space="preserve"> gained</w:t>
       </w:r>
       <w:r>
         <w:rPr>
@@ -17302,7 +17760,166 @@
         <w:rPr>
           <w:lang w:val="en-US"/>
         </w:rPr>
-        <w:t>This is a default text,</w:t>
+        <w:t xml:space="preserve">a great deal of </w:t>
+      </w:r>
+      <w:r>
+        <w:rPr>
+          <w:lang w:val="en-US"/>
+        </w:rPr>
+        <w:t>p</w:t>
+      </w:r>
+      <w:r>
+        <w:rPr>
+          <w:lang w:val="en-US"/>
+        </w:rPr>
+        <w:t xml:space="preserve">opularity between users on social media and in many </w:t>
+      </w:r>
+      <w:r>
+        <w:rPr>
+          <w:lang w:val="en-US"/>
+        </w:rPr>
+        <w:t>cases,</w:t>
+      </w:r>
+      <w:r>
+        <w:rPr>
+          <w:lang w:val="en-US"/>
+        </w:rPr>
+        <w:t xml:space="preserve"> it outruns the effect of writing comments in influencing other users due to its easiness and agility.</w:t>
+      </w:r>
+    </w:p>
+    <w:p>
+      <w:pPr>
+        <w:pStyle w:val="Brdtekst"/>
+        <w:ind w:firstLine="0pt"/>
+        <w:rPr>
+          <w:lang w:val="en-US"/>
+        </w:rPr>
+      </w:pPr>
+      <w:r>
+        <w:rPr>
+          <w:lang w:val="en-US"/>
+        </w:rPr>
+        <w:t>Improving the influence model is not only limited to adding support for more features, because it is also possible to further develop the algorithm to implement a more advanced mathematical formula to calculate the weight of influence, rather than using the basic addition of scores with different types.</w:t>
+      </w:r>
+    </w:p>
+    <w:p>
+      <w:pPr>
+        <w:pStyle w:val="Brdtekst"/>
+        <w:ind w:firstLine="0pt"/>
+        <w:rPr>
+          <w:lang w:val="en-US"/>
+        </w:rPr>
+      </w:pPr>
+      <w:r>
+        <w:rPr>
+          <w:lang w:val="en-US"/>
+        </w:rPr>
+        <w:t>Also, more scoring techniques can be developed and used in the future, an example here is to modify the activity score to only count the direct children of an activity and use this count as a weight for the detected influence.</w:t>
+      </w:r>
+    </w:p>
+    <w:p>
+      <w:pPr>
+        <w:pStyle w:val="Brdtekst"/>
+        <w:ind w:firstLine="0pt"/>
+        <w:rPr>
+          <w:lang w:val="en-US"/>
+        </w:rPr>
+      </w:pPr>
+      <w:r>
+        <w:rPr>
+          <w:lang w:val="en-US"/>
+        </w:rPr>
+        <w:t>In the aspect of classifying the types of influence, we can modify the category set we are using in this project by adding, removing, or changing any categories or corresponding subreddit to learn from, or we can replace this dynamic text classifier with a static or external text classifier.</w:t>
+      </w:r>
+    </w:p>
+    <w:p>
+      <w:pPr>
+        <w:pStyle w:val="Brdtekst"/>
+        <w:ind w:firstLine="0pt"/>
+        <w:rPr>
+          <w:lang w:val="en-US"/>
+        </w:rPr>
+      </w:pPr>
+      <w:r>
+        <w:rPr>
+          <w:lang w:val="en-US"/>
+        </w:rPr>
+        <w:t xml:space="preserve">Another way of improving the process of topic classification based on texts generated by users is taking in account the entire discussion on a submission including all comments </w:t>
+      </w:r>
+      <w:r>
+        <w:rPr>
+          <w:lang w:val="en-US"/>
+        </w:rPr>
+        <w:t>on it and then give every influence detected from this submission and its comments a single predicted topic.</w:t>
+      </w:r>
+    </w:p>
+    <w:p>
+      <w:pPr>
+        <w:pStyle w:val="Brdtekst"/>
+        <w:ind w:firstLine="0pt"/>
+        <w:rPr>
+          <w:lang w:val="en-US"/>
+        </w:rPr>
+      </w:pPr>
+      <w:r>
+        <w:rPr>
+          <w:lang w:val="en-US"/>
+        </w:rPr>
+        <w:t>Drilling down into our already implemented text classifier, we can a</w:t>
+      </w:r>
+      <w:r>
+        <w:rPr>
+          <w:lang w:val="en-US"/>
+        </w:rPr>
+        <w:t xml:space="preserve">lso look for more improvement for accuracy and F1-score upon tunning av evaluation by </w:t>
+      </w:r>
+      <w:r>
+        <w:rPr>
+          <w:lang w:val="en-US"/>
+        </w:rPr>
+        <w:t>adjust</w:t>
+      </w:r>
+      <w:r>
+        <w:rPr>
+          <w:lang w:val="en-US"/>
+        </w:rPr>
+        <w:t>ing</w:t>
+      </w:r>
+      <w:r>
+        <w:rPr>
+          <w:lang w:val="en-US"/>
+        </w:rPr>
+        <w:t xml:space="preserve"> the tunning range of </w:t>
+      </w:r>
+      <w:r>
+        <w:rPr>
+          <w:lang w:val="en-US"/>
+        </w:rPr>
+        <w:t xml:space="preserve">model </w:t>
+      </w:r>
+      <w:r>
+        <w:rPr>
+          <w:lang w:val="en-US"/>
+        </w:rPr>
+        <w:t xml:space="preserve">key parameters </w:t>
+      </w:r>
+      <w:r>
+        <w:rPr>
+          <w:lang w:val="en-US"/>
+        </w:rPr>
+        <w:t>or change some of</w:t>
+      </w:r>
+      <w:r>
+        <w:rPr>
+          <w:lang w:val="en-US"/>
+        </w:rPr>
+        <w:t xml:space="preserve"> its methods</w:t>
+      </w:r>
+      <w:r>
+        <w:rPr>
+          <w:lang w:val="en-US"/>
+        </w:rPr>
+        <w:t xml:space="preserve"> such as using the naïve Bayer classifier instead of</w:t>
       </w:r>
       <w:r>
         <w:rPr>
@@ -17314,7 +17931,67 @@
         <w:rPr>
           <w:lang w:val="en-US"/>
         </w:rPr>
-        <w:t>This is a default text,</w:t>
+        <w:t xml:space="preserve">the currently used stochastic gradient descent classifier. However, it is important to compare the results on the very same training dataset, as difference in training datasets can lead us into falsely choosing the least effective text classifier. </w:t>
+      </w:r>
+    </w:p>
+    <w:p>
+      <w:pPr>
+        <w:pStyle w:val="Brdtekst"/>
+        <w:ind w:firstLine="0pt"/>
+        <w:rPr>
+          <w:lang w:val="en-US"/>
+        </w:rPr>
+      </w:pPr>
+    </w:p>
+    <w:p>
+      <w:pPr>
+        <w:pStyle w:val="Brdtekst"/>
+        <w:ind w:firstLine="0pt"/>
+        <w:rPr>
+          <w:lang w:val="en-US"/>
+        </w:rPr>
+      </w:pPr>
+      <w:r>
+        <w:rPr>
+          <w:lang w:val="en-US"/>
+        </w:rPr>
+        <w:t xml:space="preserve">There are numerous </w:t>
+      </w:r>
+      <w:r>
+        <w:rPr>
+          <w:lang w:val="en-US"/>
+        </w:rPr>
+        <w:t>ways</w:t>
+      </w:r>
+      <w:r>
+        <w:rPr>
+          <w:lang w:val="en-US"/>
+        </w:rPr>
+        <w:t xml:space="preserve"> in which we improve how we detect and score influence between users</w:t>
+      </w:r>
+      <w:r>
+        <w:rPr>
+          <w:lang w:val="en-US"/>
+        </w:rPr>
+        <w:t xml:space="preserve">, and the most important rule to keep in mind is </w:t>
+      </w:r>
+      <w:r>
+        <w:rPr>
+          <w:lang w:val="en-US"/>
+        </w:rPr>
+        <w:t>the objective of</w:t>
+      </w:r>
+      <w:r>
+        <w:rPr>
+          <w:lang w:val="en-US"/>
+        </w:rPr>
+        <w:t xml:space="preserve"> improv</w:t>
+      </w:r>
+      <w:r>
+        <w:rPr>
+          <w:lang w:val="en-US"/>
+        </w:rPr>
+        <w:t>ing</w:t>
       </w:r>
       <w:r>
         <w:rPr>
@@ -17326,20 +18003,17 @@
         <w:rPr>
           <w:lang w:val="en-US"/>
         </w:rPr>
-        <w:t>This is a default text,</w:t>
-      </w:r>
-      <w:r>
-        <w:rPr>
-          <w:lang w:val="en-US"/>
-        </w:rPr>
-        <w:t xml:space="preserve"> </w:t>
-      </w:r>
-      <w:r>
-        <w:rPr>
-          <w:lang w:val="en-US"/>
-        </w:rPr>
-        <w:t>This is a default text.</w:t>
-      </w:r>
+        <w:t>the capability of the influence model while keeping the application and its algorithms as simple as possible. Continuous tunning, testing and change management should help achieving this objective and keeping the produced model of user influence both relevant and informative.</w:t>
+      </w:r>
+    </w:p>
+    <w:p>
+      <w:pPr>
+        <w:pStyle w:val="Brdtekst"/>
+        <w:ind w:firstLine="0pt"/>
+        <w:rPr>
+          <w:lang w:val="en-US"/>
+        </w:rPr>
+      </w:pPr>
     </w:p>
     <w:p/>
     <w:p/>
@@ -17351,7 +18025,6 @@
         </w:rPr>
       </w:pPr>
       <w:r>
-        <w:lastRenderedPageBreak/>
         <w:t xml:space="preserve"> </w:t>
       </w:r>
       <w:r>
@@ -17445,7 +18118,13 @@
         <w:rPr>
           <w:lang w:val="en-US"/>
         </w:rPr>
-        <w:t xml:space="preserve">This technical solution consists of four segments </w:t>
+        <w:t xml:space="preserve">This technical </w:t>
+      </w:r>
+      <w:r>
+        <w:rPr>
+          <w:lang w:val="en-US"/>
+        </w:rPr>
+        <w:t xml:space="preserve">solution consists of four segments </w:t>
       </w:r>
       <w:r>
         <w:rPr>
@@ -17603,6 +18282,7 @@
           <w:noProof/>
           <w:lang w:val="en-US"/>
         </w:rPr>
+        <w:lastRenderedPageBreak/>
         <w:drawing>
           <wp:inline distT="0" distB="0" distL="0" distR="0" wp14:anchorId="59B998FF" wp14:editId="3E346B5C">
             <wp:extent cx="3379623" cy="4615815"/>
@@ -17741,7 +18421,6 @@
         <w:pStyle w:val="Overskrift1"/>
       </w:pPr>
       <w:r>
-        <w:lastRenderedPageBreak/>
         <w:t>CRAWLING PHASE</w:t>
       </w:r>
     </w:p>
@@ -18177,6 +18856,7 @@
           <w:color w:val="FF0000"/>
           <w:lang w:val="en-US"/>
         </w:rPr>
+        <w:lastRenderedPageBreak/>
         <w:drawing>
           <wp:inline distT="0" distB="0" distL="0" distR="0" wp14:anchorId="2313EEB1" wp14:editId="36221D9E">
             <wp:extent cx="3372308" cy="4264660"/>
@@ -18277,7 +18957,21 @@
         <w:rPr>
           <w:lang w:val="en-US"/>
         </w:rPr>
-        <w:t xml:space="preserve"> having an incomplete dataset because of a failure or lost of connection under the transfer of data from remote social media to this application.</w:t>
+        <w:t xml:space="preserve"> having an incomplete dataset because of a failure or </w:t>
+      </w:r>
+      <w:proofErr w:type="spellStart"/>
+      <w:r>
+        <w:rPr>
+          <w:lang w:val="en-US"/>
+        </w:rPr>
+        <w:t>lost</w:t>
+      </w:r>
+      <w:proofErr w:type="spellEnd"/>
+      <w:r>
+        <w:rPr>
+          <w:lang w:val="en-US"/>
+        </w:rPr>
+        <w:t xml:space="preserve"> of connection under the transfer of data from remote social media to this application.</w:t>
       </w:r>
     </w:p>
     <w:p>
@@ -18427,7 +19121,6 @@
         <w:rPr>
           <w:lang w:val="en-US"/>
         </w:rPr>
-        <w:lastRenderedPageBreak/>
         <w:t>The following diagram visualizes the crawling mechanism from the top 3 most popular subreddits, which helps clarifying how the crawling phase can be applied for future crawling targets and their respective classes.</w:t>
       </w:r>
     </w:p>
@@ -18745,6 +19438,7 @@
         <w:rPr>
           <w:lang w:val="en-US"/>
         </w:rPr>
+        <w:lastRenderedPageBreak/>
         <w:t>detector and therefore influence</w:t>
       </w:r>
       <w:r>
@@ -19168,6 +19862,7 @@
               <w:rPr>
                 <w:lang w:val="en-US"/>
               </w:rPr>
+              <w:lastRenderedPageBreak/>
               <w:t>Edge</w:t>
             </w:r>
             <w:r>
@@ -19240,7 +19935,21 @@
               <w:rPr>
                 <w:lang w:val="en-US"/>
               </w:rPr>
-              <w:t>(TextClassifier)</w:t>
+              <w:t>(</w:t>
+            </w:r>
+            <w:proofErr w:type="spellStart"/>
+            <w:r>
+              <w:rPr>
+                <w:lang w:val="en-US"/>
+              </w:rPr>
+              <w:t>TextClassifier</w:t>
+            </w:r>
+            <w:proofErr w:type="spellEnd"/>
+            <w:r>
+              <w:rPr>
+                <w:lang w:val="en-US"/>
+              </w:rPr>
+              <w:t>)</w:t>
             </w:r>
           </w:p>
         </w:tc>
@@ -19329,7 +20038,21 @@
               <w:rPr>
                 <w:lang w:val="en-US"/>
               </w:rPr>
-              <w:t>tuning and preparing the text classifier are implemented each in its respective method, but before training the text classifier a tunning process is performed to make sure the produced text classifier is optimized.</w:t>
+              <w:t xml:space="preserve">tuning and preparing the text classifier are implemented each in its respective method, but before training the text classifier a </w:t>
+            </w:r>
+            <w:proofErr w:type="spellStart"/>
+            <w:r>
+              <w:rPr>
+                <w:lang w:val="en-US"/>
+              </w:rPr>
+              <w:t>tunning</w:t>
+            </w:r>
+            <w:proofErr w:type="spellEnd"/>
+            <w:r>
+              <w:rPr>
+                <w:lang w:val="en-US"/>
+              </w:rPr>
+              <w:t xml:space="preserve"> process is performed to make sure the produced text classifier is optimized.</w:t>
             </w:r>
           </w:p>
           <w:p>
@@ -19404,7 +20127,14 @@
               <w:rPr>
                 <w:lang w:val="en-US"/>
               </w:rPr>
-              <w:t xml:space="preserve"> graphs and saves the output</w:t>
+              <w:t xml:space="preserve"> graphs and saves the </w:t>
+            </w:r>
+            <w:proofErr w:type="spellStart"/>
+            <w:r>
+              <w:rPr>
+                <w:lang w:val="en-US"/>
+              </w:rPr>
+              <w:t>output</w:t>
             </w:r>
             <w:r>
               <w:rPr>
@@ -19412,6 +20142,7 @@
               </w:rPr>
               <w:t>ed</w:t>
             </w:r>
+            <w:proofErr w:type="spellEnd"/>
             <w:r>
               <w:rPr>
                 <w:lang w:val="en-US"/>
@@ -19444,7 +20175,21 @@
               <w:rPr>
                 <w:lang w:val="en-US"/>
               </w:rPr>
-              <w:t xml:space="preserve"> (ActivityGraph)</w:t>
+              <w:t xml:space="preserve"> (</w:t>
+            </w:r>
+            <w:proofErr w:type="spellStart"/>
+            <w:r>
+              <w:rPr>
+                <w:lang w:val="en-US"/>
+              </w:rPr>
+              <w:t>ActivityGraph</w:t>
+            </w:r>
+            <w:proofErr w:type="spellEnd"/>
+            <w:r>
+              <w:rPr>
+                <w:lang w:val="en-US"/>
+              </w:rPr>
+              <w:t>)</w:t>
             </w:r>
           </w:p>
         </w:tc>
@@ -19550,7 +20295,21 @@
               <w:rPr>
                 <w:lang w:val="en-US"/>
               </w:rPr>
-              <w:t xml:space="preserve"> (UserGraph)</w:t>
+              <w:t xml:space="preserve"> (</w:t>
+            </w:r>
+            <w:proofErr w:type="spellStart"/>
+            <w:r>
+              <w:rPr>
+                <w:lang w:val="en-US"/>
+              </w:rPr>
+              <w:t>UserGraph</w:t>
+            </w:r>
+            <w:proofErr w:type="spellEnd"/>
+            <w:r>
+              <w:rPr>
+                <w:lang w:val="en-US"/>
+              </w:rPr>
+              <w:t>)</w:t>
             </w:r>
           </w:p>
         </w:tc>
@@ -19888,7 +20647,21 @@
         <w:rPr>
           <w:lang w:val="en-US"/>
         </w:rPr>
-        <w:t>s these plots as “png” images</w:t>
+        <w:t>s these plots as “</w:t>
+      </w:r>
+      <w:proofErr w:type="spellStart"/>
+      <w:r>
+        <w:rPr>
+          <w:lang w:val="en-US"/>
+        </w:rPr>
+        <w:t>png</w:t>
+      </w:r>
+      <w:proofErr w:type="spellEnd"/>
+      <w:r>
+        <w:rPr>
+          <w:lang w:val="en-US"/>
+        </w:rPr>
+        <w:t>” images</w:t>
       </w:r>
       <w:r>
         <w:rPr>
@@ -19900,13 +20673,7 @@
         <w:rPr>
           <w:lang w:val="en-US"/>
         </w:rPr>
-        <w:t xml:space="preserve"> in a properly </w:t>
-      </w:r>
-      <w:r>
-        <w:rPr>
-          <w:lang w:val="en-US"/>
-        </w:rPr>
-        <w:t>organized directory structure. These plots can then</w:t>
+        <w:t xml:space="preserve"> in a properly organized directory structure. These plots can then</w:t>
       </w:r>
       <w:r>
         <w:rPr>
@@ -20137,160 +20904,154 @@
         <w:rPr>
           <w:lang w:val="en-US"/>
         </w:rPr>
-        <w:t xml:space="preserve"> filtering </w:t>
-      </w:r>
-      <w:r>
-        <w:rPr>
-          <w:lang w:val="en-US"/>
+        <w:t xml:space="preserve"> filtering influence edges according to a desired range of scores or a desired range of influence fields or types.</w:t>
+      </w:r>
+    </w:p>
+    <w:p>
+      <w:pPr>
+        <w:pStyle w:val="Brdtekst"/>
+        <w:ind w:firstLine="0pt"/>
+        <w:rPr>
+          <w:lang w:val="en-US"/>
+        </w:rPr>
+      </w:pPr>
+      <w:r>
+        <w:rPr>
+          <w:lang w:val="en-US"/>
+        </w:rPr>
+        <w:t>Many of these</w:t>
+      </w:r>
+      <w:r>
+        <w:rPr>
+          <w:lang w:val="en-US"/>
+        </w:rPr>
+        <w:t xml:space="preserve"> routes can also serve as an API to retrieve information in json format by simply adding the “format=json” key to the same URL, this comes in handy when there is a need to connect or feed data to other systems that might work on the results from this application to increase its value and benefit its users.</w:t>
+      </w:r>
+    </w:p>
+    <w:p>
+      <w:pPr>
+        <w:pStyle w:val="Brdtekst"/>
+        <w:ind w:firstLine="0pt"/>
+        <w:rPr>
+          <w:lang w:val="en-US"/>
+        </w:rPr>
+      </w:pPr>
+      <w:r>
+        <w:rPr>
+          <w:lang w:val="en-US"/>
+        </w:rPr>
+        <w:t>Other features such as viewing the evaluation and tunning reports of each text classifier which is dedicated to a certain daily crawling patch is also included in the user web interface.</w:t>
+      </w:r>
+    </w:p>
+    <w:p>
+      <w:pPr>
+        <w:pStyle w:val="Brdtekst"/>
+        <w:ind w:firstLine="0pt"/>
+        <w:rPr>
+          <w:lang w:val="en-US"/>
+        </w:rPr>
+      </w:pPr>
+      <w:r>
+        <w:rPr>
+          <w:lang w:val="en-US"/>
+        </w:rPr>
+        <w:t xml:space="preserve">This web interface is founded in one script located in the root folder of </w:t>
+      </w:r>
+      <w:r>
+        <w:rPr>
+          <w:lang w:val="en-US"/>
+        </w:rPr>
+        <w:t xml:space="preserve">the </w:t>
+      </w:r>
+      <w:r>
+        <w:rPr>
+          <w:lang w:val="en-US"/>
+        </w:rPr>
+        <w:t xml:space="preserve">source code and called “ui_web_server.py” and as the name suggest, it spins up a web server </w:t>
+      </w:r>
+      <w:r>
+        <w:rPr>
+          <w:lang w:val="en-US"/>
+        </w:rPr>
+        <w:t xml:space="preserve">after </w:t>
+      </w:r>
+      <w:proofErr w:type="gramStart"/>
+      <w:r>
+        <w:rPr>
+          <w:lang w:val="en-US"/>
+        </w:rPr>
+        <w:t>insuring</w:t>
+      </w:r>
+      <w:proofErr w:type="gramEnd"/>
+      <w:r>
+        <w:rPr>
+          <w:lang w:val="en-US"/>
+        </w:rPr>
+        <w:t xml:space="preserve"> that the underlaying database services are all up and running and therefore ready to receive queries.</w:t>
+      </w:r>
+    </w:p>
+    <w:p>
+      <w:pPr>
+        <w:pStyle w:val="Brdtekst"/>
+        <w:ind w:firstLine="0pt"/>
+        <w:rPr>
+          <w:lang w:val="en-US"/>
+        </w:rPr>
+      </w:pPr>
+      <w:r>
+        <w:rPr>
+          <w:lang w:val="en-US"/>
+        </w:rPr>
+        <w:t xml:space="preserve">For more information about how to </w:t>
+      </w:r>
+      <w:r>
+        <w:rPr>
+          <w:lang w:val="en-US"/>
+        </w:rPr>
+        <w:t xml:space="preserve">set up a development, </w:t>
+      </w:r>
+      <w:proofErr w:type="gramStart"/>
+      <w:r>
+        <w:rPr>
+          <w:lang w:val="en-US"/>
+        </w:rPr>
+        <w:t>test</w:t>
+      </w:r>
+      <w:proofErr w:type="gramEnd"/>
+      <w:r>
+        <w:rPr>
+          <w:lang w:val="en-US"/>
+        </w:rPr>
+        <w:t xml:space="preserve"> and production environment of this project</w:t>
+      </w:r>
+      <w:r>
+        <w:rPr>
+          <w:lang w:val="en-US"/>
+        </w:rPr>
+        <w:t>, please refer to the README.md file at the root directory of the source code.</w:t>
+      </w:r>
+    </w:p>
+    <w:p>
+      <w:pPr>
+        <w:pStyle w:val="Brdtekst"/>
+        <w:ind w:firstLine="0pt"/>
+        <w:rPr>
+          <w:lang w:val="en-US"/>
+        </w:rPr>
+      </w:pPr>
+    </w:p>
+    <w:p>
+      <w:pPr>
+        <w:pStyle w:val="Overskrift1"/>
+        <w:rPr>
+          <w:highlight w:val="yellow"/>
+        </w:rPr>
+      </w:pPr>
+      <w:r>
+        <w:rPr>
+          <w:highlight w:val="yellow"/>
         </w:rPr>
         <w:lastRenderedPageBreak/>
-        <w:t>influence edges according to a desired range of scores or a desired range of influence fields or types.</w:t>
-      </w:r>
-    </w:p>
-    <w:p>
-      <w:pPr>
-        <w:pStyle w:val="Brdtekst"/>
-        <w:ind w:firstLine="0pt"/>
-        <w:rPr>
-          <w:lang w:val="en-US"/>
-        </w:rPr>
-      </w:pPr>
-      <w:r>
-        <w:rPr>
-          <w:lang w:val="en-US"/>
-        </w:rPr>
-        <w:t>Many of these</w:t>
-      </w:r>
-      <w:r>
-        <w:rPr>
-          <w:lang w:val="en-US"/>
-        </w:rPr>
-        <w:t xml:space="preserve"> routes can also serve as an API to retrieve information in json format by simply adding the “format=json” key to the same URL, this comes in handy when there is a need to connect or feed data to other systems that might work on the results from this application to increase its value and benefit its users.</w:t>
-      </w:r>
-    </w:p>
-    <w:p>
-      <w:pPr>
-        <w:pStyle w:val="Brdtekst"/>
-        <w:ind w:firstLine="0pt"/>
-        <w:rPr>
-          <w:lang w:val="en-US"/>
-        </w:rPr>
-      </w:pPr>
-      <w:r>
-        <w:rPr>
-          <w:lang w:val="en-US"/>
-        </w:rPr>
-        <w:t>Other features such as viewing the evaluation and tunning reports of each text classifier which is dedicated to a certain daily crawling patch is also included in the user web interface.</w:t>
-      </w:r>
-    </w:p>
-    <w:p>
-      <w:pPr>
-        <w:pStyle w:val="Brdtekst"/>
-        <w:ind w:firstLine="0pt"/>
-        <w:rPr>
-          <w:lang w:val="en-US"/>
-        </w:rPr>
-      </w:pPr>
-      <w:r>
-        <w:rPr>
-          <w:lang w:val="en-US"/>
-        </w:rPr>
-        <w:t xml:space="preserve">This web interface is founded in one script located in the root folder of </w:t>
-      </w:r>
-      <w:r>
-        <w:rPr>
-          <w:lang w:val="en-US"/>
-        </w:rPr>
-        <w:t xml:space="preserve">the </w:t>
-      </w:r>
-      <w:r>
-        <w:rPr>
-          <w:lang w:val="en-US"/>
-        </w:rPr>
-        <w:t xml:space="preserve">source code and called “ui_web_server.py” and as the name suggest, it spins up a web server </w:t>
-      </w:r>
-      <w:r>
-        <w:rPr>
-          <w:lang w:val="en-US"/>
-        </w:rPr>
-        <w:t xml:space="preserve">after </w:t>
-      </w:r>
-      <w:proofErr w:type="gramStart"/>
-      <w:r>
-        <w:rPr>
-          <w:lang w:val="en-US"/>
-        </w:rPr>
-        <w:t>insuring</w:t>
-      </w:r>
-      <w:proofErr w:type="gramEnd"/>
-      <w:r>
-        <w:rPr>
-          <w:lang w:val="en-US"/>
-        </w:rPr>
-        <w:t xml:space="preserve"> that the underlaying database services are all up and running and therefore ready to receive queries.</w:t>
-      </w:r>
-    </w:p>
-    <w:p>
-      <w:pPr>
-        <w:pStyle w:val="Brdtekst"/>
-        <w:ind w:firstLine="0pt"/>
-        <w:rPr>
-          <w:lang w:val="en-US"/>
-        </w:rPr>
-      </w:pPr>
-      <w:r>
-        <w:rPr>
-          <w:lang w:val="en-US"/>
-        </w:rPr>
-        <w:t xml:space="preserve">For more information about how to </w:t>
-      </w:r>
-      <w:r>
-        <w:rPr>
-          <w:lang w:val="en-US"/>
-        </w:rPr>
-        <w:t xml:space="preserve">set up a development, </w:t>
-      </w:r>
-      <w:proofErr w:type="gramStart"/>
-      <w:r>
-        <w:rPr>
-          <w:lang w:val="en-US"/>
-        </w:rPr>
-        <w:t>test</w:t>
-      </w:r>
-      <w:proofErr w:type="gramEnd"/>
-      <w:r>
-        <w:rPr>
-          <w:lang w:val="en-US"/>
-        </w:rPr>
-        <w:t xml:space="preserve"> and production environment of this project</w:t>
-      </w:r>
-      <w:r>
-        <w:rPr>
-          <w:lang w:val="en-US"/>
-        </w:rPr>
-        <w:t>, please refer to the README.md file at the root directory of the source code.</w:t>
-      </w:r>
-    </w:p>
-    <w:p>
-      <w:pPr>
-        <w:pStyle w:val="Brdtekst"/>
-        <w:ind w:firstLine="0pt"/>
-        <w:rPr>
-          <w:lang w:val="en-US"/>
-        </w:rPr>
-      </w:pPr>
-    </w:p>
-    <w:p>
-      <w:pPr>
-        <w:pStyle w:val="Overskrift1"/>
-        <w:rPr>
-          <w:highlight w:val="yellow"/>
-        </w:rPr>
-      </w:pPr>
-      <w:r>
-        <w:rPr>
-          <w:highlight w:val="yellow"/>
-        </w:rPr>
         <w:t>BUILDING A DRIVER CODE TO SCHEDUALE A CRWLING JOB</w:t>
       </w:r>
     </w:p>
@@ -20380,57 +21141,64 @@
           <w:lang w:val="en-US"/>
         </w:rPr>
       </w:pPr>
+      <w:proofErr w:type="spellStart"/>
       <w:r>
         <w:rPr>
           <w:sz w:val="16"/>
           <w:szCs w:val="16"/>
           <w:lang w:val="en-US"/>
         </w:rPr>
-        <w:t>exec_plan = {</w:t>
-      </w:r>
-    </w:p>
-    <w:p>
-      <w:pPr>
-        <w:pStyle w:val="Brdtekst"/>
-        <w:ind w:firstLine="0pt"/>
-        <w:jc w:val="start"/>
+        <w:t>exec_plan</w:t>
+      </w:r>
+      <w:proofErr w:type="spellEnd"/>
+      <w:r>
         <w:rPr>
           <w:sz w:val="16"/>
           <w:szCs w:val="16"/>
           <w:lang w:val="en-US"/>
         </w:rPr>
-      </w:pPr>
-      <w:r>
+        <w:t xml:space="preserve"> = {</w:t>
+      </w:r>
+    </w:p>
+    <w:p>
+      <w:pPr>
+        <w:pStyle w:val="Brdtekst"/>
+        <w:ind w:firstLine="0pt"/>
+        <w:jc w:val="start"/>
         <w:rPr>
           <w:sz w:val="16"/>
           <w:szCs w:val="16"/>
           <w:lang w:val="en-US"/>
         </w:rPr>
-        <w:tab/>
-      </w:r>
+      </w:pPr>
       <w:r>
         <w:rPr>
           <w:sz w:val="16"/>
           <w:szCs w:val="16"/>
           <w:lang w:val="en-US"/>
         </w:rPr>
-        <w:t>"run_1":</w:t>
-      </w:r>
-      <w:r>
+        <w:tab/>
+        <w:t xml:space="preserve">"run_1": { </w:t>
+      </w:r>
+    </w:p>
+    <w:p>
+      <w:pPr>
+        <w:pStyle w:val="Brdtekst"/>
+        <w:ind w:firstLine="0pt"/>
+        <w:jc w:val="start"/>
         <w:rPr>
           <w:sz w:val="16"/>
           <w:szCs w:val="16"/>
           <w:lang w:val="en-US"/>
         </w:rPr>
-        <w:t xml:space="preserve"> </w:t>
-      </w:r>
+      </w:pPr>
       <w:r>
         <w:rPr>
           <w:sz w:val="16"/>
           <w:szCs w:val="16"/>
           <w:lang w:val="en-US"/>
         </w:rPr>
-        <w:t>{</w:t>
+        <w:tab/>
       </w:r>
       <w:r>
         <w:rPr>
@@ -20438,86 +21206,96 @@
           <w:szCs w:val="16"/>
           <w:lang w:val="en-US"/>
         </w:rPr>
-        <w:t xml:space="preserve"> </w:t>
-      </w:r>
-    </w:p>
-    <w:p>
-      <w:pPr>
-        <w:pStyle w:val="Brdtekst"/>
-        <w:ind w:firstLine="0pt"/>
-        <w:jc w:val="start"/>
+        <w:tab/>
+      </w:r>
+      <w:r>
         <w:rPr>
           <w:sz w:val="16"/>
           <w:szCs w:val="16"/>
           <w:lang w:val="en-US"/>
         </w:rPr>
-      </w:pPr>
+        <w:t>"</w:t>
+      </w:r>
+      <w:proofErr w:type="spellStart"/>
       <w:r>
         <w:rPr>
           <w:sz w:val="16"/>
           <w:szCs w:val="16"/>
           <w:lang w:val="en-US"/>
         </w:rPr>
-        <w:tab/>
-      </w:r>
+        <w:t>network_name</w:t>
+      </w:r>
+      <w:proofErr w:type="spellEnd"/>
       <w:r>
         <w:rPr>
           <w:sz w:val="16"/>
           <w:szCs w:val="16"/>
           <w:lang w:val="en-US"/>
         </w:rPr>
-        <w:tab/>
-      </w:r>
+        <w:t>": "</w:t>
+      </w:r>
+      <w:proofErr w:type="spellStart"/>
       <w:r>
         <w:rPr>
           <w:sz w:val="16"/>
           <w:szCs w:val="16"/>
           <w:lang w:val="en-US"/>
         </w:rPr>
-        <w:t>"network_name":</w:t>
-      </w:r>
+        <w:t>Reddit_Most_Popular_Subreddits</w:t>
+      </w:r>
+      <w:proofErr w:type="spellEnd"/>
       <w:r>
         <w:rPr>
           <w:sz w:val="16"/>
           <w:szCs w:val="16"/>
           <w:lang w:val="en-US"/>
         </w:rPr>
-        <w:t xml:space="preserve"> </w:t>
-      </w:r>
-      <w:r>
+        <w:t>",</w:t>
+      </w:r>
+    </w:p>
+    <w:p>
+      <w:pPr>
+        <w:pStyle w:val="Brdtekst"/>
+        <w:jc w:val="start"/>
         <w:rPr>
           <w:sz w:val="16"/>
           <w:szCs w:val="16"/>
           <w:lang w:val="en-US"/>
         </w:rPr>
-        <w:t>"Reddit_Most_Popular_Subreddits",</w:t>
-      </w:r>
-    </w:p>
-    <w:p>
-      <w:pPr>
-        <w:pStyle w:val="Brdtekst"/>
-        <w:jc w:val="start"/>
+      </w:pPr>
+      <w:r>
         <w:rPr>
           <w:sz w:val="16"/>
           <w:szCs w:val="16"/>
           <w:lang w:val="en-US"/>
         </w:rPr>
-      </w:pPr>
+        <w:tab/>
+      </w:r>
       <w:r>
         <w:rPr>
           <w:sz w:val="16"/>
           <w:szCs w:val="16"/>
           <w:lang w:val="en-US"/>
         </w:rPr>
-        <w:tab/>
-      </w:r>
+        <w:t>"</w:t>
+      </w:r>
+      <w:proofErr w:type="spellStart"/>
       <w:r>
         <w:rPr>
           <w:sz w:val="16"/>
           <w:szCs w:val="16"/>
           <w:lang w:val="en-US"/>
         </w:rPr>
-        <w:t>"submissions_type": "New",</w:t>
+        <w:t>submissions_type</w:t>
+      </w:r>
+      <w:proofErr w:type="spellEnd"/>
+      <w:r>
+        <w:rPr>
+          <w:sz w:val="16"/>
+          <w:szCs w:val="16"/>
+          <w:lang w:val="en-US"/>
+        </w:rPr>
+        <w:t>": "New",</w:t>
       </w:r>
     </w:p>
     <w:p>
@@ -20545,23 +21323,59 @@
           <w:szCs w:val="16"/>
           <w:lang w:val="en-US"/>
         </w:rPr>
-        <w:t>"stages": ["crawling", "users_modelling",</w:t>
-      </w:r>
+        <w:t>"stages": ["crawling", "</w:t>
+      </w:r>
+      <w:proofErr w:type="spellStart"/>
       <w:r>
         <w:rPr>
           <w:sz w:val="16"/>
           <w:szCs w:val="16"/>
           <w:lang w:val="en-US"/>
         </w:rPr>
-        <w:t xml:space="preserve"> </w:t>
-      </w:r>
+        <w:t>users_modelling</w:t>
+      </w:r>
+      <w:proofErr w:type="spellEnd"/>
       <w:r>
         <w:rPr>
           <w:sz w:val="16"/>
           <w:szCs w:val="16"/>
           <w:lang w:val="en-US"/>
         </w:rPr>
-        <w:t>"activities_modelling", "statistics"]</w:t>
+        <w:t>",</w:t>
+      </w:r>
+      <w:r>
+        <w:rPr>
+          <w:sz w:val="16"/>
+          <w:szCs w:val="16"/>
+          <w:lang w:val="en-US"/>
+        </w:rPr>
+        <w:t xml:space="preserve"> </w:t>
+      </w:r>
+      <w:r>
+        <w:rPr>
+          <w:sz w:val="16"/>
+          <w:szCs w:val="16"/>
+          <w:lang w:val="en-US"/>
+        </w:rPr>
+        <w:t>"</w:t>
+      </w:r>
+      <w:proofErr w:type="spellStart"/>
+      <w:r>
+        <w:rPr>
+          <w:sz w:val="16"/>
+          <w:szCs w:val="16"/>
+          <w:lang w:val="en-US"/>
+        </w:rPr>
+        <w:t>activities_modelling</w:t>
+      </w:r>
+      <w:proofErr w:type="spellEnd"/>
+      <w:r>
+        <w:rPr>
+          <w:sz w:val="16"/>
+          <w:szCs w:val="16"/>
+          <w:lang w:val="en-US"/>
+        </w:rPr>
+        <w:t>", "statistics"]</w:t>
       </w:r>
     </w:p>
     <w:p>
@@ -20692,7 +21506,21 @@
         <w:rPr>
           <w:lang w:val="en-US"/>
         </w:rPr>
-        <w:t xml:space="preserve"> which is customized for the needs of this application, and located in the “classes/database_connectors” module in the source code.</w:t>
+        <w:t xml:space="preserve"> which is customized for the needs of this application, and located in the “classes/</w:t>
+      </w:r>
+      <w:proofErr w:type="spellStart"/>
+      <w:r>
+        <w:rPr>
+          <w:lang w:val="en-US"/>
+        </w:rPr>
+        <w:t>database_connectors</w:t>
+      </w:r>
+      <w:proofErr w:type="spellEnd"/>
+      <w:r>
+        <w:rPr>
+          <w:lang w:val="en-US"/>
+        </w:rPr>
+        <w:t>” module in the source code.</w:t>
       </w:r>
     </w:p>
     <w:p>
@@ -20831,105 +21659,56 @@
         <w:rPr>
           <w:lang w:val="en-US"/>
         </w:rPr>
-        <w:t xml:space="preserve">” to produce the desired </w:t>
-      </w:r>
-      <w:r>
-        <w:rPr>
-          <w:lang w:val="en-US"/>
-        </w:rPr>
-        <w:t>activity</w:t>
-      </w:r>
-      <w:r>
-        <w:rPr>
-          <w:lang w:val="en-US"/>
-        </w:rPr>
-        <w:t>-oriented graph</w:t>
-      </w:r>
-      <w:r>
-        <w:rPr>
-          <w:lang w:val="en-US"/>
-        </w:rPr>
-        <w:t xml:space="preserve"> which is</w:t>
-      </w:r>
-      <w:r>
-        <w:rPr>
-          <w:lang w:val="en-US"/>
-        </w:rPr>
-        <w:t xml:space="preserve"> </w:t>
+        <w:t xml:space="preserve">” to </w:t>
+      </w:r>
+      <w:r>
+        <w:rPr>
+          <w:lang w:val="en-US"/>
+        </w:rPr>
+        <w:t xml:space="preserve">produce the desired activity-oriented graph which is </w:t>
       </w:r>
       <w:r>
         <w:rPr>
           <w:highlight w:val="yellow"/>
           <w:lang w:val="en-US"/>
         </w:rPr>
-        <w:t>explained</w:t>
-      </w:r>
+        <w:t xml:space="preserve">explained in </w:t>
+      </w:r>
+      <w:proofErr w:type="gramStart"/>
       <w:r>
         <w:rPr>
           <w:highlight w:val="yellow"/>
           <w:lang w:val="en-US"/>
         </w:rPr>
-        <w:t xml:space="preserve"> in </w:t>
-      </w:r>
-      <w:proofErr w:type="gramStart"/>
+        <w:t>section ?</w:t>
+      </w:r>
+      <w:proofErr w:type="gramEnd"/>
       <w:r>
         <w:rPr>
           <w:highlight w:val="yellow"/>
           <w:lang w:val="en-US"/>
         </w:rPr>
-        <w:t>section ?</w:t>
-      </w:r>
-      <w:proofErr w:type="gramEnd"/>
+        <w:t xml:space="preserve"> earlier in this pap</w:t>
+      </w:r>
       <w:r>
         <w:rPr>
           <w:highlight w:val="yellow"/>
           <w:lang w:val="en-US"/>
         </w:rPr>
-        <w:t xml:space="preserve"> earlier in this pap</w:t>
+        <w:t>e</w:t>
       </w:r>
       <w:r>
         <w:rPr>
           <w:highlight w:val="yellow"/>
           <w:lang w:val="en-US"/>
         </w:rPr>
-        <w:t>e</w:t>
-      </w:r>
-      <w:r>
-        <w:rPr>
-          <w:highlight w:val="yellow"/>
-          <w:lang w:val="en-US"/>
-        </w:rPr>
         <w:t>r</w:t>
       </w:r>
       <w:r>
         <w:rPr>
           <w:lang w:val="en-US"/>
         </w:rPr>
-        <w:t xml:space="preserve">, then write this graph into the neo4j graph database </w:t>
-      </w:r>
-      <w:r>
-        <w:rPr>
-          <w:lang w:val="en-US"/>
-        </w:rPr>
-        <w:t xml:space="preserve">dedicated to </w:t>
-      </w:r>
-      <w:r>
-        <w:rPr>
-          <w:lang w:val="en-US"/>
-        </w:rPr>
-        <w:t xml:space="preserve">storing </w:t>
-      </w:r>
-      <w:r>
-        <w:rPr>
-          <w:lang w:val="en-US"/>
-        </w:rPr>
-        <w:t>activity</w:t>
-      </w:r>
-      <w:r>
-        <w:rPr>
-          <w:lang w:val="en-US"/>
-        </w:rPr>
-        <w:t xml:space="preserve"> graphs.</w:t>
+        <w:t>, then write this graph into the neo4j graph database dedicated to storing activity graphs.</w:t>
       </w:r>
     </w:p>
     <w:p>
@@ -21038,7 +21817,21 @@
         <w:rPr>
           <w:lang w:val="en-US"/>
         </w:rPr>
-        <w:t>In case there is a need to run only some selected stages, then simply provide the stages in the “stages” array included in the execution plan (exec_plan) and an if statement should do the job of skipping or execution the part of the driver code concerned with this stage.</w:t>
+        <w:t>In case there is a need to run only some selected stages, then simply provide the stages in the “stages” array included in the execution plan (</w:t>
+      </w:r>
+      <w:proofErr w:type="spellStart"/>
+      <w:r>
+        <w:rPr>
+          <w:lang w:val="en-US"/>
+        </w:rPr>
+        <w:t>exec_plan</w:t>
+      </w:r>
+      <w:proofErr w:type="spellEnd"/>
+      <w:r>
+        <w:rPr>
+          <w:lang w:val="en-US"/>
+        </w:rPr>
+        <w:t>) and an if statement should do the job of skipping or execution the part of the driver code concerned with this stage.</w:t>
       </w:r>
     </w:p>
     <w:p>
@@ -21096,7 +21889,6 @@
         <w:rPr>
           <w:highlight w:val="yellow"/>
         </w:rPr>
-        <w:lastRenderedPageBreak/>
         <w:t>SYSTEM SECURITY</w:t>
       </w:r>
     </w:p>
@@ -21399,7 +22191,21 @@
         <w:rPr>
           <w:lang w:val="en-US"/>
         </w:rPr>
-        <w:t>An example feature is provided by the “RuntimeRegister” class which defines a structure for key parameter values on how long it took the crawling class to receive and process the request</w:t>
+        <w:t>An example feature is provided by the “</w:t>
+      </w:r>
+      <w:proofErr w:type="spellStart"/>
+      <w:r>
+        <w:rPr>
+          <w:lang w:val="en-US"/>
+        </w:rPr>
+        <w:t>RuntimeRegister</w:t>
+      </w:r>
+      <w:proofErr w:type="spellEnd"/>
+      <w:r>
+        <w:rPr>
+          <w:lang w:val="en-US"/>
+        </w:rPr>
+        <w:t>” class which defines a structure for key parameter values on how long it took the crawling class to receive and process the request</w:t>
       </w:r>
       <w:r>
         <w:rPr>
@@ -21411,13 +22217,34 @@
         <w:rPr>
           <w:lang w:val="en-US"/>
         </w:rPr>
-        <w:t xml:space="preserve">data from the remote endpoint of the social media. This time register class is used both in the implemented reddit crawling class and the test dummy crawler, it can also be used by any future crawling class. The data provided from this register is then stored by the driver code in the admin database of the Mongo archive database under a collection named “crawling_runtime_register” and has a timestamp and </w:t>
-      </w:r>
-      <w:r>
-        <w:rPr>
-          <w:lang w:val="en-US"/>
-        </w:rPr>
-        <w:t xml:space="preserve">marked with </w:t>
+        <w:lastRenderedPageBreak/>
+        <w:t>data from the remote endpoint of the social media. This time register class is used both in the implemented reddit crawling class and the test dummy crawler, it can also be used by any future crawling class. The data provided from this register is then stored by the driver code in the admin database of the Mongo archive database under a collection named “</w:t>
+      </w:r>
+      <w:proofErr w:type="spellStart"/>
+      <w:r>
+        <w:rPr>
+          <w:lang w:val="en-US"/>
+        </w:rPr>
+        <w:t>crawling_runtime_register</w:t>
+      </w:r>
+      <w:proofErr w:type="spellEnd"/>
+      <w:r>
+        <w:rPr>
+          <w:lang w:val="en-US"/>
+        </w:rPr>
+        <w:t xml:space="preserve">” and has a timestamp and </w:t>
+      </w:r>
+      <w:r>
+        <w:rPr>
+          <w:lang w:val="en-US"/>
+        </w:rPr>
+        <w:t xml:space="preserve">marked </w:t>
+      </w:r>
+      <w:r>
+        <w:rPr>
+          <w:lang w:val="en-US"/>
+        </w:rPr>
+        <w:t xml:space="preserve">with </w:t>
       </w:r>
       <w:r>
         <w:rPr>
@@ -21573,13 +22400,21 @@
         <w:rPr>
           <w:lang w:val="en-US"/>
         </w:rPr>
-        <w:t xml:space="preserve"> Mongo and Neo4J databases, by using dedicated classes that includes desired queries and methods for each of them which is to be imported from the “classes/database_connectors” module when needed in the operation of this application. This makes managing syntax change and database communication much easier because we </w:t>
-      </w:r>
-      <w:r>
-        <w:rPr>
-          <w:lang w:val="en-US"/>
-        </w:rPr>
-        <w:t xml:space="preserve">ensure that we only have one edge endpoint to reach the data in a certain database. </w:t>
+        <w:t xml:space="preserve"> Mongo and Neo4J databases, by using dedicated classes that includes desired queries and methods for each of them which is to be imported from the “classes/</w:t>
+      </w:r>
+      <w:proofErr w:type="spellStart"/>
+      <w:r>
+        <w:rPr>
+          <w:lang w:val="en-US"/>
+        </w:rPr>
+        <w:t>database_connectors</w:t>
+      </w:r>
+      <w:proofErr w:type="spellEnd"/>
+      <w:r>
+        <w:rPr>
+          <w:lang w:val="en-US"/>
+        </w:rPr>
+        <w:t xml:space="preserve">” module when needed in the operation of this application. This makes managing syntax change and database communication much easier because we ensure that we only have one edge endpoint to reach the data in a certain database. </w:t>
       </w:r>
     </w:p>
     <w:p>
@@ -21645,14 +22480,7 @@
         <w:rPr>
           <w:lang w:val="en-US"/>
         </w:rPr>
-        <w:t xml:space="preserve"> segment </w:t>
-      </w:r>
-      <w:r>
-        <w:rPr>
-          <w:lang w:val="en-US"/>
-        </w:rPr>
-        <w:lastRenderedPageBreak/>
-        <w:t>of these graphs such as a path between 2 user nodes on the client web browser.</w:t>
+        <w:t xml:space="preserve"> segment of these graphs such as a path between 2 user nodes on the client web browser.</w:t>
       </w:r>
     </w:p>
     <w:p>
@@ -21729,12 +22557,14 @@
           <w:lang w:val="en-US"/>
         </w:rPr>
       </w:pPr>
+      <w:proofErr w:type="spellStart"/>
       <w:r>
         <w:rPr>
           <w:lang w:val="en-US"/>
         </w:rPr>
         <w:t>Jquery</w:t>
       </w:r>
+      <w:proofErr w:type="spellEnd"/>
     </w:p>
     <w:p>
       <w:pPr>
@@ -21817,6 +22647,7 @@
         <w:rPr>
           <w:lang w:val="en-US"/>
         </w:rPr>
+        <w:lastRenderedPageBreak/>
         <w:t>Another</w:t>
       </w:r>
       <w:r>
@@ -22049,6 +22880,50 @@
           <w:highlight w:val="yellow"/>
         </w:rPr>
         <w:t>CONCLUSION</w:t>
+      </w:r>
+    </w:p>
+    <w:p>
+      <w:pPr>
+        <w:pStyle w:val="Brdtekst"/>
+        <w:ind w:firstLine="0pt"/>
+        <w:rPr>
+          <w:lang w:val="en-US"/>
+        </w:rPr>
+      </w:pPr>
+    </w:p>
+    <w:p>
+      <w:pPr>
+        <w:pStyle w:val="Brdtekst"/>
+        <w:ind w:firstLine="0pt"/>
+        <w:rPr>
+          <w:lang w:val="en-US"/>
+        </w:rPr>
+      </w:pPr>
+      <w:r>
+        <w:rPr>
+          <w:lang w:val="en-US"/>
+        </w:rPr>
+        <w:t xml:space="preserve">Earlier in this project, we had been using user functionalities such as any interaction between users by commenting or upvoting on each other comments and submissions to directly </w:t>
+      </w:r>
+      <w:r>
+        <w:rPr>
+          <w:lang w:val="en-US"/>
+        </w:rPr>
+        <w:t xml:space="preserve">detect influence between users and score their weights. In addition, a new undirect way of measuring user influence was presented by calculating the </w:t>
+      </w:r>
+      <w:proofErr w:type="gramStart"/>
+      <w:r>
+        <w:rPr>
+          <w:lang w:val="en-US"/>
+        </w:rPr>
+        <w:t>amount</w:t>
+      </w:r>
+      <w:proofErr w:type="gramEnd"/>
+      <w:r>
+        <w:rPr>
+          <w:lang w:val="en-US"/>
+        </w:rPr>
+        <w:t xml:space="preserve"> of activities a certain activity has generated then use the sum of descendants activities as a score for the outgoing influence edge from the author of this activity.</w:t>
       </w:r>
     </w:p>
     <w:p>

</xml_diff>

<commit_message>
CONCLUSION and Abstract is done
</commit_message>
<xml_diff>
--- a/docs/letter.docx
+++ b/docs/letter.docx
@@ -255,208 +255,25 @@
         </w:rPr>
       </w:pPr>
       <w:r>
-        <w:rPr>
-          <w:i/>
-          <w:iCs/>
-        </w:rPr>
-        <w:t>Abstract</w:t>
-      </w:r>
-      <w:r>
-        <w:t>—</w:t>
-      </w:r>
-      <w:r>
-        <w:t xml:space="preserve">This electronic document is a “live” template and already defines the components of your paper [title, text, heads, etc.] in its style sheet.  </w:t>
-      </w:r>
-      <w:r>
-        <w:rPr>
-          <w:i/>
-        </w:rPr>
-        <w:t>*</w:t>
-      </w:r>
-      <w:r>
-        <w:rPr>
-          <w:i/>
-        </w:rPr>
-        <w:t>CRITICAL:  Do</w:t>
-      </w:r>
-      <w:r>
-        <w:rPr>
-          <w:rFonts w:eastAsia="Times New Roman"/>
-          <w:i/>
-        </w:rPr>
-        <w:t xml:space="preserve"> </w:t>
-      </w:r>
-      <w:r>
-        <w:rPr>
-          <w:i/>
-        </w:rPr>
-        <w:t>Not</w:t>
-      </w:r>
-      <w:r>
-        <w:rPr>
-          <w:rFonts w:eastAsia="Times New Roman"/>
-          <w:i/>
-        </w:rPr>
-        <w:t xml:space="preserve"> </w:t>
-      </w:r>
-      <w:r>
-        <w:rPr>
-          <w:i/>
-        </w:rPr>
-        <w:t>Use</w:t>
-      </w:r>
-      <w:r>
-        <w:rPr>
-          <w:rFonts w:eastAsia="Times New Roman"/>
-          <w:i/>
-        </w:rPr>
-        <w:t xml:space="preserve"> </w:t>
-      </w:r>
-      <w:r>
-        <w:rPr>
-          <w:i/>
-        </w:rPr>
-        <w:t>Symbols,</w:t>
-      </w:r>
-      <w:r>
-        <w:rPr>
-          <w:rFonts w:eastAsia="Times New Roman"/>
-          <w:i/>
-        </w:rPr>
-        <w:t xml:space="preserve"> </w:t>
-      </w:r>
-      <w:r>
-        <w:rPr>
-          <w:i/>
-        </w:rPr>
-        <w:t>Special</w:t>
-      </w:r>
-      <w:r>
-        <w:rPr>
-          <w:rFonts w:eastAsia="Times New Roman"/>
-          <w:i/>
-        </w:rPr>
-        <w:t xml:space="preserve"> </w:t>
-      </w:r>
-      <w:r>
-        <w:rPr>
-          <w:i/>
-        </w:rPr>
-        <w:t>Characters,</w:t>
-      </w:r>
-      <w:r>
-        <w:rPr>
-          <w:rFonts w:eastAsia="Times New Roman"/>
-          <w:i/>
-        </w:rPr>
-        <w:t xml:space="preserve"> </w:t>
-      </w:r>
-      <w:r>
-        <w:rPr>
-          <w:rFonts w:eastAsia="Times New Roman"/>
-          <w:i/>
-        </w:rPr>
-        <w:t xml:space="preserve">Footnotes, </w:t>
-      </w:r>
-      <w:r>
-        <w:rPr>
-          <w:i/>
-        </w:rPr>
-        <w:t>or</w:t>
-      </w:r>
-      <w:r>
-        <w:rPr>
-          <w:rFonts w:eastAsia="Times New Roman"/>
-          <w:i/>
-        </w:rPr>
-        <w:t xml:space="preserve"> </w:t>
-      </w:r>
-      <w:r>
-        <w:rPr>
-          <w:i/>
-        </w:rPr>
-        <w:t>Math</w:t>
-      </w:r>
-      <w:r>
-        <w:rPr>
-          <w:rFonts w:eastAsia="Times New Roman"/>
-          <w:i/>
-        </w:rPr>
-        <w:t xml:space="preserve"> </w:t>
-      </w:r>
-      <w:r>
-        <w:rPr>
-          <w:i/>
-        </w:rPr>
-        <w:t>in</w:t>
-      </w:r>
-      <w:r>
-        <w:rPr>
-          <w:rFonts w:eastAsia="Times New Roman"/>
-          <w:i/>
-        </w:rPr>
-        <w:t xml:space="preserve"> Paper </w:t>
-      </w:r>
-      <w:r>
-        <w:rPr>
-          <w:i/>
-        </w:rPr>
-        <w:t>Title</w:t>
-      </w:r>
-      <w:r>
-        <w:rPr>
-          <w:rFonts w:eastAsia="Times New Roman"/>
-          <w:i/>
-        </w:rPr>
-        <w:t xml:space="preserve"> o</w:t>
-      </w:r>
-      <w:r>
-        <w:rPr>
-          <w:i/>
-        </w:rPr>
-        <w:t>r</w:t>
-      </w:r>
-      <w:r>
-        <w:rPr>
-          <w:rFonts w:eastAsia="Times New Roman"/>
-          <w:i/>
-        </w:rPr>
-        <w:t xml:space="preserve"> </w:t>
-      </w:r>
-      <w:r>
-        <w:rPr>
-          <w:i/>
-        </w:rPr>
-        <w:t>Abstract</w:t>
-      </w:r>
-      <w:r>
-        <w:t xml:space="preserve">. </w:t>
-      </w:r>
-      <w:r>
-        <w:rPr>
-          <w:iCs/>
-        </w:rPr>
-        <w:t>(</w:t>
-      </w:r>
-      <w:r>
-        <w:rPr>
-          <w:b w:val="0"/>
-          <w:i/>
-          <w:iCs/>
-        </w:rPr>
-        <w:t>Abstract</w:t>
-      </w:r>
-      <w:r>
-        <w:rPr>
-          <w:iCs/>
-        </w:rPr>
-        <w:t>)</w:t>
-      </w:r>
-      <w:r>
-        <w:rPr>
-          <w:iCs/>
-        </w:rPr>
-        <w:t xml:space="preserve"> </w:t>
+        <w:t>In a time where online social media had gained a great influence in different societies across the globe and on both individuals and different groups of people, there is a need to have a digital tool that helps gather and construct data from online social media, then use this data to detect influence between individual users, then score these influences and classify their area of influence. This project proposes a method for influence detection, then build a technical solution on top</w:t>
+      </w:r>
+      <w:r>
+        <w:t xml:space="preserve"> of it</w:t>
+      </w:r>
+      <w:r>
+        <w:t xml:space="preserve"> to enable analyzers</w:t>
+      </w:r>
+      <w:r>
+        <w:t xml:space="preserve"> of social media</w:t>
+      </w:r>
+      <w:r>
+        <w:t xml:space="preserve"> to</w:t>
+      </w:r>
+      <w:r>
+        <w:t xml:space="preserve"> have a visual and scientific understanding of the influence flow in social media.</w:t>
+      </w:r>
+      <w:r>
+        <w:t xml:space="preserve">    </w:t>
       </w:r>
     </w:p>
     <w:p>
@@ -464,43 +281,28 @@
         <w:pStyle w:val="Keywords"/>
       </w:pPr>
       <w:r>
-        <w:t>Keywords—</w:t>
-      </w:r>
-      <w:r>
-        <w:t>component</w:t>
-      </w:r>
-      <w:r>
-        <w:t>,</w:t>
-      </w:r>
-      <w:r>
-        <w:t xml:space="preserve"> formatting</w:t>
-      </w:r>
-      <w:r>
-        <w:t>,</w:t>
-      </w:r>
-      <w:r>
-        <w:t xml:space="preserve"> style</w:t>
-      </w:r>
-      <w:r>
-        <w:t>,</w:t>
-      </w:r>
-      <w:r>
-        <w:t xml:space="preserve"> styling</w:t>
-      </w:r>
-      <w:r>
-        <w:t>,</w:t>
-      </w:r>
-      <w:r>
-        <w:t xml:space="preserve"> insert (</w:t>
-      </w:r>
-      <w:r>
-        <w:rPr>
-          <w:b w:val="0"/>
-        </w:rPr>
-        <w:t>key words</w:t>
-      </w:r>
-      <w:r>
-        <w:t>)</w:t>
+        <w:t xml:space="preserve">Keywords: </w:t>
+      </w:r>
+      <w:r>
+        <w:t xml:space="preserve">Social-media, influence-detection, </w:t>
+      </w:r>
+      <w:r>
+        <w:t>influence-</w:t>
+      </w:r>
+      <w:r>
+        <w:t xml:space="preserve">topic-classification, </w:t>
+      </w:r>
+      <w:r>
+        <w:t xml:space="preserve">text-classification, </w:t>
+      </w:r>
+      <w:r>
+        <w:t xml:space="preserve">graph-centrality, </w:t>
+      </w:r>
+      <w:r>
+        <w:t xml:space="preserve">graph-node-ranking, </w:t>
+      </w:r>
+      <w:r>
+        <w:t>IT-system-architecture, logging, caching, HTTPS-Basic-Authentication.</w:t>
       </w:r>
     </w:p>
     <w:p>
@@ -722,13 +524,9 @@
           <w:sz w:val="20"/>
           <w:szCs w:val="20"/>
         </w:rPr>
-        <w:t>s. The 2016 presidential election in USA and the allegation of Russian interference is one example that can benefit from analyzing social influence on social media.</w:t>
-      </w:r>
-    </w:p>
-    <w:p>
-      <w:pPr>
-        <w:pStyle w:val="Keywords"/>
-        <w:ind w:firstLine="0pt"/>
+        <w:t xml:space="preserve">s. The 2016 presidential election in USA and the allegation of Russian </w:t>
+      </w:r>
+      <w:r>
         <w:rPr>
           <w:b w:val="0"/>
           <w:bCs w:val="0"/>
@@ -737,8 +535,13 @@
           <w:sz w:val="20"/>
           <w:szCs w:val="20"/>
         </w:rPr>
-      </w:pPr>
-      <w:r>
+        <w:t>interference is one example that can benefit from analyzing social influence on social media.</w:t>
+      </w:r>
+    </w:p>
+    <w:p>
+      <w:pPr>
+        <w:pStyle w:val="Keywords"/>
+        <w:ind w:firstLine="0pt"/>
         <w:rPr>
           <w:b w:val="0"/>
           <w:bCs w:val="0"/>
@@ -747,8 +550,7 @@
           <w:sz w:val="20"/>
           <w:szCs w:val="20"/>
         </w:rPr>
-        <w:t xml:space="preserve">Furthermore, by mapping and visualizing social influence between social media users, we can speed up and improve the detection of fake news and other illegal activities on social media. By removing such damaging effect to any social </w:t>
-      </w:r>
+      </w:pPr>
       <w:r>
         <w:rPr>
           <w:b w:val="0"/>
@@ -758,7 +560,7 @@
           <w:sz w:val="20"/>
           <w:szCs w:val="20"/>
         </w:rPr>
-        <w:t>environment, we can create a better and more healthy society that benefits all its members.</w:t>
+        <w:t>Furthermore, by mapping and visualizing social influence between social media users, we can speed up and improve the detection of fake news and other illegal activities on social media. By removing such damaging effect to any social environment, we can create a better and more healthy society that benefits all its members.</w:t>
       </w:r>
     </w:p>
     <w:p>
@@ -1009,7 +811,14 @@
         <w:rPr>
           <w:lang w:val="en-US"/>
         </w:rPr>
-        <w:t xml:space="preserve"> between the most popular social media platforms, then produce a data model based on similarity between them. This data model is crucial to guarantee the reliability and flexibility of algorithms and </w:t>
+        <w:t xml:space="preserve"> between the most popular social media platforms, then produce a data model based on similarity between them. This data model is crucial to </w:t>
+      </w:r>
+      <w:r>
+        <w:rPr>
+          <w:lang w:val="en-US"/>
+        </w:rPr>
+        <w:lastRenderedPageBreak/>
+        <w:t xml:space="preserve">guarantee the reliability and flexibility of algorithms and </w:t>
       </w:r>
       <w:r>
         <w:rPr>
@@ -1027,14 +836,7 @@
         <w:rPr>
           <w:lang w:val="en-US"/>
         </w:rPr>
-        <w:t xml:space="preserve">on similarities between data provided by as many social media platforms as possible, we naturally widen the range of analysis potentials of any applying </w:t>
-      </w:r>
-      <w:r>
-        <w:rPr>
-          <w:lang w:val="en-US"/>
-        </w:rPr>
-        <w:lastRenderedPageBreak/>
-        <w:t>digital platform, making the solution more flexible and highly reliable and adaptable for social media analyzers.</w:t>
+        <w:t>on similarities between data provided by as many social media platforms as possible, we naturally widen the range of analysis potentials of any applying digital platform, making the solution more flexible and highly reliable and adaptable for social media analyzers.</w:t>
       </w:r>
     </w:p>
     <w:p>
@@ -1399,7 +1201,13 @@
         <w:rPr>
           <w:lang w:val="en-GB"/>
         </w:rPr>
-        <w:t>A good fundamental approach is described by a social network analysis carried out by Y. Guo, J. Cao &amp; W. Lin. The fellow researchers are dividing the influence evaluation models into 2 main categories; the first category is based on network topology which measure social influence of a certain user by considering his degree, shortest path, and random walk characteristics, while the second category bases the influence between users on their interactions through different activities organized in tree-like structures like submissions and multilevel comments. However, and despite the reasonably good classification and overview these researchers offers, their paper lacks some proven results of an experimental approach [1]</w:t>
+        <w:t xml:space="preserve">A good fundamental approach is described by a social network analysis carried out by Y. Guo, J. Cao &amp; W. Lin. The fellow researchers are dividing the influence evaluation models into 2 main categories; the first category is based on network topology which measure social influence of a certain user by considering his degree, shortest path, and random walk characteristics, while the second category bases the influence between users on their interactions through different activities </w:t>
+      </w:r>
+      <w:r>
+        <w:rPr>
+          <w:lang w:val="en-GB"/>
+        </w:rPr>
+        <w:t>organized in tree-like structures like submissions and multilevel comments. However, and despite the reasonably good classification and overview these researchers offers, their paper lacks some proven results of an experimental approach [1]</w:t>
       </w:r>
       <w:r>
         <w:t>.</w:t>
@@ -1749,7 +1557,14 @@
         <w:rPr>
           <w:lang w:val="en-GB"/>
         </w:rPr>
-        <w:t xml:space="preserve"> and E. Zhang, a practical case study from an online health community was represented to give a good introduction of data pre-processing and cleaning, preceding to construct a reasonable mathematical approach for training and testing of a produced classification machine learning model.</w:t>
+        <w:t xml:space="preserve"> and E. Zhang, a practical case study from an online health community was represented to </w:t>
+      </w:r>
+      <w:r>
+        <w:rPr>
+          <w:lang w:val="en-GB"/>
+        </w:rPr>
+        <w:lastRenderedPageBreak/>
+        <w:t>give a good introduction of data pre-processing and cleaning, preceding to construct a reasonable mathematical approach for training and testing of a produced classification machine learning model.</w:t>
       </w:r>
     </w:p>
     <w:p>
@@ -1763,7 +1578,6 @@
         <w:rPr>
           <w:lang w:val="en-GB"/>
         </w:rPr>
-        <w:lastRenderedPageBreak/>
         <w:t xml:space="preserve">Furthermore, the research offers a solution for a much-needed ability to minimize the amount of training data and dealing with the negative effects of label imbalance in a training dataset. </w:t>
       </w:r>
     </w:p>
@@ -2573,7 +2387,14 @@
         <w:rPr>
           <w:lang w:val="en-US"/>
         </w:rPr>
-        <w:t xml:space="preserve"> to specialize in a certain topic of interest in society and for many users it is seen in a way that is somehow like reading the newspapers which is often divided into pages for multiple areas of concern such as politics, economy,</w:t>
+        <w:t xml:space="preserve"> to specialize in a certain topic of interest in society and for many users it is seen in a way that is somehow like reading the newspapers which is often divided into pages for </w:t>
+      </w:r>
+      <w:r>
+        <w:rPr>
+          <w:lang w:val="en-US"/>
+        </w:rPr>
+        <w:lastRenderedPageBreak/>
+        <w:t>multiple areas of concern such as politics, economy,</w:t>
       </w:r>
       <w:r>
         <w:rPr>
@@ -2591,14 +2412,7 @@
         <w:rPr>
           <w:lang w:val="en-US"/>
         </w:rPr>
-        <w:t xml:space="preserve"> The high separation between topics of interest in Reddit makes </w:t>
-      </w:r>
-      <w:r>
-        <w:rPr>
-          <w:lang w:val="en-US"/>
-        </w:rPr>
-        <w:lastRenderedPageBreak/>
-        <w:t>it this platform ideal for testing how well an influence detecting algorithm can discover and classify different types of influence between users.</w:t>
+        <w:t xml:space="preserve"> The high separation between topics of interest in Reddit makes it this platform ideal for testing how well an influence detecting algorithm can discover and classify different types of influence between users.</w:t>
       </w:r>
     </w:p>
     <w:p>
@@ -2996,13 +2810,7 @@
         <w:rPr>
           <w:lang w:val="en-US"/>
         </w:rPr>
-        <w:t xml:space="preserve"> module along with its popularity between </w:t>
-      </w:r>
-      <w:r>
-        <w:rPr>
-          <w:lang w:val="en-US"/>
-        </w:rPr>
-        <w:t>programmers who are crawling Reddit gives it an excellent record of ability to integrate with different products and systems that uses it.</w:t>
+        <w:t xml:space="preserve"> module along with its popularity between programmers who are crawling Reddit gives it an excellent record of ability to integrate with different products and systems that uses it.</w:t>
       </w:r>
     </w:p>
     <w:p>
@@ -3272,22 +3080,28 @@
         <w:rPr>
           <w:lang w:val="en-US"/>
         </w:rPr>
-        <w:t>The main goal of this research is to use recorded data from social media to visualize the influence flow between a group of people in a social interaction. For this reason, we are going to look at active social influence where we would expect the person who get influenced to react by submitting an activity on the content of influence. This requires an activity-based model, where activities such as submissions and comments are considered as indicators for social influence.</w:t>
-      </w:r>
-    </w:p>
-    <w:p>
-      <w:pPr>
-        <w:pStyle w:val="Brdtekst"/>
-        <w:ind w:firstLine="0pt"/>
-        <w:rPr>
-          <w:lang w:val="en-US"/>
-        </w:rPr>
-      </w:pPr>
+        <w:t xml:space="preserve">The main goal of this research is to use recorded data from social media to visualize the influence flow between a group of people in a social interaction. For this reason, we are going to look at active social influence where we would expect the person who get influenced to react by submitting an activity on the content of influence. This requires an activity-based model, where </w:t>
+      </w:r>
       <w:r>
         <w:rPr>
           <w:lang w:val="en-US"/>
         </w:rPr>
         <w:lastRenderedPageBreak/>
+        <w:t>activities such as submissions and comments are considered as indicators for social influence.</w:t>
+      </w:r>
+    </w:p>
+    <w:p>
+      <w:pPr>
+        <w:pStyle w:val="Brdtekst"/>
+        <w:ind w:firstLine="0pt"/>
+        <w:rPr>
+          <w:lang w:val="en-US"/>
+        </w:rPr>
+      </w:pPr>
+      <w:r>
+        <w:rPr>
+          <w:lang w:val="en-US"/>
+        </w:rPr>
         <w:t xml:space="preserve">The second requirement of this research is the importance of visualizing the flow and direction of influence between members in a social media interaction. For this </w:t>
       </w:r>
       <w:r>
@@ -17942,6 +17756,26 @@
           <w:lang w:val="en-US"/>
         </w:rPr>
       </w:pPr>
+      <w:r>
+        <w:rPr>
+          <w:lang w:val="en-US"/>
+        </w:rPr>
+        <w:t xml:space="preserve">For ranking users according to their importance in the user influence graph, it is also possible to integrate more centrality algorithms in a future improvement. Another way of improving the </w:t>
+      </w:r>
+      <w:proofErr w:type="gramStart"/>
+      <w:r>
+        <w:rPr>
+          <w:lang w:val="en-US"/>
+        </w:rPr>
+        <w:t>centrality based</w:t>
+      </w:r>
+      <w:proofErr w:type="gramEnd"/>
+      <w:r>
+        <w:rPr>
+          <w:lang w:val="en-US"/>
+        </w:rPr>
+        <w:t xml:space="preserve"> ranking is to take advantage of the weighted influence edges and introduce weighted centrality calculations for a more advanced centrality ranking.</w:t>
+      </w:r>
     </w:p>
     <w:p>
       <w:pPr>
@@ -18074,7 +17908,13 @@
         <w:rPr>
           <w:lang w:val="en-US"/>
         </w:rPr>
-        <w:t xml:space="preserve"> visualize this information through graphs. This information is to be stored in a database so it can be looked up later and help trace the rise, fall and evolution of influencers </w:t>
+        <w:t xml:space="preserve"> visualize this information through graphs. This information is to be stored in a database so it can be looked </w:t>
+      </w:r>
+      <w:r>
+        <w:rPr>
+          <w:lang w:val="en-US"/>
+        </w:rPr>
+        <w:t xml:space="preserve">up later and help trace the rise, fall and evolution of influencers </w:t>
       </w:r>
       <w:r>
         <w:rPr>
@@ -18118,13 +17958,7 @@
         <w:rPr>
           <w:lang w:val="en-US"/>
         </w:rPr>
-        <w:t xml:space="preserve">This technical </w:t>
-      </w:r>
-      <w:r>
-        <w:rPr>
-          <w:lang w:val="en-US"/>
-        </w:rPr>
-        <w:t xml:space="preserve">solution consists of four segments </w:t>
+        <w:t xml:space="preserve">This technical solution consists of four segments </w:t>
       </w:r>
       <w:r>
         <w:rPr>
@@ -23043,13 +22877,7 @@
         <w:rPr>
           <w:lang w:val="en-US"/>
         </w:rPr>
-        <w:t xml:space="preserve"> </w:t>
-      </w:r>
-      <w:r>
-        <w:rPr>
-          <w:lang w:val="en-US"/>
-        </w:rPr>
-        <w:t>publishing a demonstration version of the developed technical solution</w:t>
+        <w:t xml:space="preserve"> publishing a demonstration version of the developed technical solution</w:t>
       </w:r>
       <w:r>
         <w:rPr>
@@ -23081,8 +22909,10 @@
     </w:p>
     <w:p>
       <w:pPr>
-        <w:rPr>
-          <w:highlight w:val="yellow"/>
+        <w:pStyle w:val="Brdtekst"/>
+        <w:ind w:firstLine="0pt"/>
+        <w:rPr>
+          <w:lang w:val="en-US"/>
         </w:rPr>
       </w:pPr>
     </w:p>
@@ -23091,9 +22921,6 @@
         <w:pStyle w:val="Overskrift5"/>
       </w:pPr>
       <w:r>
-        <w:rPr>
-          <w:highlight w:val="yellow"/>
-        </w:rPr>
         <w:t>CONCLUSION</w:t>
       </w:r>
     </w:p>
@@ -23105,47 +22932,419 @@
           <w:lang w:val="en-US"/>
         </w:rPr>
       </w:pPr>
-    </w:p>
-    <w:p>
-      <w:pPr>
-        <w:pStyle w:val="Brdtekst"/>
-        <w:ind w:firstLine="0pt"/>
-        <w:rPr>
-          <w:lang w:val="en-US"/>
-        </w:rPr>
-      </w:pPr>
-      <w:r>
-        <w:rPr>
-          <w:highlight w:val="yellow"/>
-          <w:lang w:val="en-US"/>
-        </w:rPr>
-        <w:t xml:space="preserve">Earlier in this project, we had been using user functionalities such as any interaction between users by commenting or upvoting on each other comments and submissions to directly detect influence between users and score their weights. In addition, a new undirect way of measuring user influence was presented by calculating the </w:t>
+      <w:r>
+        <w:rPr>
+          <w:lang w:val="en-US"/>
+        </w:rPr>
+        <w:t xml:space="preserve">We started this project by establishing a ground data structure that fits into an entity relationship model, then based on this model we defined </w:t>
       </w:r>
       <w:proofErr w:type="gramStart"/>
       <w:r>
         <w:rPr>
-          <w:highlight w:val="yellow"/>
-          <w:lang w:val="en-US"/>
-        </w:rPr>
-        <w:t>amount</w:t>
+          <w:lang w:val="en-US"/>
+        </w:rPr>
+        <w:t>an</w:t>
       </w:r>
       <w:proofErr w:type="gramEnd"/>
       <w:r>
         <w:rPr>
-          <w:highlight w:val="yellow"/>
-          <w:lang w:val="en-US"/>
-        </w:rPr>
-        <w:t xml:space="preserve"> of activities a certain activity has generated then use the sum of descendants activities as a score for the outgoing influence edge from the author of this activity.</w:t>
-      </w:r>
-    </w:p>
-    <w:p>
-      <w:pPr>
-        <w:pStyle w:val="Brdtekst"/>
-        <w:ind w:firstLine="0pt"/>
-        <w:rPr>
-          <w:lang w:val="en-US"/>
-        </w:rPr>
-      </w:pPr>
+          <w:lang w:val="en-US"/>
+        </w:rPr>
+        <w:t xml:space="preserve"> two-step algorithm for detecting, scoring and modifying influences between users of online social media, first by constructing the activity-oriented influence graph, then transforming this graph into a user-oriented influence graph.</w:t>
+      </w:r>
+    </w:p>
+    <w:p>
+      <w:pPr>
+        <w:pStyle w:val="Brdtekst"/>
+        <w:ind w:firstLine="0pt"/>
+        <w:rPr>
+          <w:lang w:val="en-US"/>
+        </w:rPr>
+      </w:pPr>
+      <w:r>
+        <w:rPr>
+          <w:lang w:val="en-US"/>
+        </w:rPr>
+        <w:t>The user-oriented graph viewed users as</w:t>
+      </w:r>
+      <w:r>
+        <w:rPr>
+          <w:lang w:val="en-US"/>
+        </w:rPr>
+        <w:t xml:space="preserve"> different nodes and visualized the influences between them as directed edges </w:t>
+      </w:r>
+      <w:r>
+        <w:rPr>
+          <w:lang w:val="en-US"/>
+        </w:rPr>
+        <w:t>indicating that the user located at the beginning of an edge is the influencer and the user being influenced is located at the target of an edge, those edges has also been scored by 3 different scoring techniques; interaction, upvotes and activity, each of these scoring techniques contributes in understanding the full picture of influence between users, which is why we combined the 3 techniques together in a simple addition operation which gave us a satisfying result of wider range</w:t>
+      </w:r>
+      <w:r>
+        <w:rPr>
+          <w:lang w:val="en-US"/>
+        </w:rPr>
+        <w:t>s</w:t>
+      </w:r>
+      <w:r>
+        <w:rPr>
+          <w:lang w:val="en-US"/>
+        </w:rPr>
+        <w:t xml:space="preserve"> of possible scores and higher variance between scores of different influences, </w:t>
+      </w:r>
+      <w:r>
+        <w:rPr>
+          <w:lang w:val="en-US"/>
+        </w:rPr>
+        <w:t>such effect is desired for being able to distinguish and select influences with significant high score.</w:t>
+      </w:r>
+    </w:p>
+    <w:p>
+      <w:pPr>
+        <w:pStyle w:val="Brdtekst"/>
+        <w:ind w:firstLine="0pt"/>
+        <w:rPr>
+          <w:lang w:val="en-US"/>
+        </w:rPr>
+      </w:pPr>
+      <w:r>
+        <w:rPr>
+          <w:lang w:val="en-US"/>
+        </w:rPr>
+        <w:t xml:space="preserve">Furthermore, a text classifier was tuned, trained, and built to predict the topic of an influence based on the text of </w:t>
+      </w:r>
+      <w:r>
+        <w:rPr>
+          <w:lang w:val="en-US"/>
+        </w:rPr>
+        <w:t>the source</w:t>
+      </w:r>
+      <w:r>
+        <w:rPr>
+          <w:lang w:val="en-US"/>
+        </w:rPr>
+        <w:t xml:space="preserve">- and </w:t>
+      </w:r>
+      <w:r>
+        <w:rPr>
+          <w:lang w:val="en-US"/>
+        </w:rPr>
+        <w:t>target</w:t>
+      </w:r>
+      <w:r>
+        <w:rPr>
+          <w:lang w:val="en-US"/>
+        </w:rPr>
+        <w:t xml:space="preserve"> activities</w:t>
+      </w:r>
+      <w:r>
+        <w:rPr>
+          <w:lang w:val="en-US"/>
+        </w:rPr>
+        <w:t xml:space="preserve"> in the activity-oriented graph</w:t>
+      </w:r>
+      <w:r>
+        <w:rPr>
+          <w:lang w:val="en-US"/>
+        </w:rPr>
+        <w:t xml:space="preserve"> together with the submission text</w:t>
+      </w:r>
+      <w:r>
+        <w:rPr>
+          <w:lang w:val="en-US"/>
+        </w:rPr>
+        <w:t>.</w:t>
+      </w:r>
+      <w:r>
+        <w:rPr>
+          <w:lang w:val="en-US"/>
+        </w:rPr>
+        <w:t xml:space="preserve"> </w:t>
+      </w:r>
+      <w:r>
+        <w:rPr>
+          <w:lang w:val="en-US"/>
+        </w:rPr>
+        <w:t>T</w:t>
+      </w:r>
+      <w:r>
+        <w:rPr>
+          <w:lang w:val="en-US"/>
+        </w:rPr>
+        <w:t xml:space="preserve">his text classifier was integrated into the algorithm of building the user influence graph to </w:t>
+      </w:r>
+      <w:r>
+        <w:rPr>
+          <w:lang w:val="en-US"/>
+        </w:rPr>
+        <w:t xml:space="preserve">classify </w:t>
+      </w:r>
+      <w:r>
+        <w:rPr>
+          <w:lang w:val="en-US"/>
+        </w:rPr>
+        <w:t>influence edges between users, which shows the field of influence. Th</w:t>
+      </w:r>
+      <w:r>
+        <w:rPr>
+          <w:lang w:val="en-US"/>
+        </w:rPr>
+        <w:t>e</w:t>
+      </w:r>
+      <w:r>
+        <w:rPr>
+          <w:lang w:val="en-US"/>
+        </w:rPr>
+        <w:t xml:space="preserve"> </w:t>
+      </w:r>
+      <w:r>
+        <w:rPr>
+          <w:lang w:val="en-US"/>
+        </w:rPr>
+        <w:t xml:space="preserve">process of </w:t>
+      </w:r>
+      <w:r>
+        <w:rPr>
+          <w:lang w:val="en-US"/>
+        </w:rPr>
+        <w:t>text classifi</w:t>
+      </w:r>
+      <w:r>
+        <w:rPr>
+          <w:lang w:val="en-US"/>
+        </w:rPr>
+        <w:t>cation</w:t>
+      </w:r>
+      <w:r>
+        <w:rPr>
+          <w:lang w:val="en-US"/>
+        </w:rPr>
+        <w:t xml:space="preserve"> was designed to</w:t>
+      </w:r>
+      <w:r>
+        <w:rPr>
+          <w:lang w:val="en-US"/>
+        </w:rPr>
+        <w:t xml:space="preserve"> dynamically</w:t>
+      </w:r>
+      <w:r>
+        <w:rPr>
+          <w:lang w:val="en-US"/>
+        </w:rPr>
+        <w:t xml:space="preserve"> tune </w:t>
+      </w:r>
+      <w:r>
+        <w:rPr>
+          <w:lang w:val="en-US"/>
+        </w:rPr>
+        <w:t>a text classifier</w:t>
+      </w:r>
+      <w:r>
+        <w:rPr>
+          <w:lang w:val="en-US"/>
+        </w:rPr>
+        <w:t xml:space="preserve"> for every time a new data crawl is performed</w:t>
+      </w:r>
+      <w:r>
+        <w:rPr>
+          <w:lang w:val="en-US"/>
+        </w:rPr>
+        <w:t xml:space="preserve">, </w:t>
+      </w:r>
+      <w:r>
+        <w:rPr>
+          <w:lang w:val="en-US"/>
+        </w:rPr>
+        <w:t>provid</w:t>
+      </w:r>
+      <w:r>
+        <w:rPr>
+          <w:lang w:val="en-US"/>
+        </w:rPr>
+        <w:t xml:space="preserve">ing the text classifier </w:t>
+      </w:r>
+      <w:r>
+        <w:rPr>
+          <w:lang w:val="en-US"/>
+        </w:rPr>
+        <w:t>with an updated training dataset on periodic</w:t>
+      </w:r>
+      <w:r>
+        <w:rPr>
+          <w:lang w:val="en-US"/>
+        </w:rPr>
+        <w:t xml:space="preserve"> basis. T</w:t>
+      </w:r>
+      <w:r>
+        <w:rPr>
+          <w:lang w:val="en-US"/>
+        </w:rPr>
+        <w:t xml:space="preserve">he </w:t>
+      </w:r>
+      <w:r>
+        <w:rPr>
+          <w:lang w:val="en-US"/>
+        </w:rPr>
+        <w:t xml:space="preserve">evaluation </w:t>
+      </w:r>
+      <w:r>
+        <w:rPr>
+          <w:lang w:val="en-US"/>
+        </w:rPr>
+        <w:t>results of tuning this text classifier averages on about 0.7 using the more reliable F1-score measure</w:t>
+      </w:r>
+      <w:r>
+        <w:rPr>
+          <w:lang w:val="en-US"/>
+        </w:rPr>
+        <w:t>, which is considered a good score since we have a classification problem that requires a mixture between supervised and unsupervised machine learning, because we only have a rough idea on what topic a certain text might belong too only based on the kind of subreddit it was posted on.</w:t>
+      </w:r>
+    </w:p>
+    <w:p>
+      <w:pPr>
+        <w:pStyle w:val="Brdtekst"/>
+        <w:ind w:firstLine="0pt"/>
+        <w:rPr>
+          <w:lang w:val="en-US"/>
+        </w:rPr>
+      </w:pPr>
+      <w:r>
+        <w:rPr>
+          <w:lang w:val="en-US"/>
+        </w:rPr>
+        <w:t>Centrality measures such as the outdegree, betweenness and HITS were calculated on the produced user influence graph to compare the results with</w:t>
+      </w:r>
+      <w:r>
+        <w:rPr>
+          <w:lang w:val="en-US"/>
+        </w:rPr>
+        <w:t xml:space="preserve"> the individual influence edges in the same </w:t>
+      </w:r>
+      <w:r>
+        <w:rPr>
+          <w:lang w:val="en-US"/>
+        </w:rPr>
+        <w:t>graph and</w:t>
+      </w:r>
+      <w:r>
+        <w:rPr>
+          <w:lang w:val="en-US"/>
+        </w:rPr>
+        <w:t xml:space="preserve"> have a better understanding o</w:t>
+      </w:r>
+      <w:r>
+        <w:rPr>
+          <w:lang w:val="en-US"/>
+        </w:rPr>
+        <w:t xml:space="preserve">n the </w:t>
+      </w:r>
+      <w:r>
+        <w:rPr>
+          <w:lang w:val="en-US"/>
+        </w:rPr>
+        <w:t xml:space="preserve">importance of each user in </w:t>
+      </w:r>
+      <w:r>
+        <w:rPr>
+          <w:lang w:val="en-US"/>
+        </w:rPr>
+        <w:t>the</w:t>
+      </w:r>
+      <w:r>
+        <w:rPr>
+          <w:lang w:val="en-US"/>
+        </w:rPr>
+        <w:t xml:space="preserve"> graph from a score-dependent view.</w:t>
+      </w:r>
+      <w:r>
+        <w:rPr>
+          <w:lang w:val="en-US"/>
+        </w:rPr>
+        <w:t xml:space="preserve"> The evaluation results showed a great similarity between ranking by using the simple outdegree algorithm and the hub score from the HITS algorithm, these two ranking systems had the advantage of extracting users with high direct influence on their neighbors, while the betweenness algorithm was good in detecting those users who help spread influence between other users by laying on as many shortest influence paths as possible</w:t>
+      </w:r>
+      <w:r>
+        <w:rPr>
+          <w:lang w:val="en-US"/>
+        </w:rPr>
+        <w:t>, on the other hand, the auth score from the HITS algorithm was effective in both determining people with high ability to participate in an influence transfer across the graph and in addition can reveal users that is most likely to be influenced by other users.</w:t>
+      </w:r>
+    </w:p>
+    <w:p>
+      <w:pPr>
+        <w:pStyle w:val="Brdtekst"/>
+        <w:ind w:firstLine="0pt"/>
+        <w:rPr>
+          <w:lang w:val="en-US"/>
+        </w:rPr>
+      </w:pPr>
+      <w:r>
+        <w:rPr>
+          <w:lang w:val="en-US"/>
+        </w:rPr>
+        <w:t xml:space="preserve">To apply these learned theoretical measures and newly developed algorithms to real-life, a technical system was developed during this project. The system was designed to crawl and process data from a remote online social media platform on periodic daily basis, then use this data to detect, score and classify influences between users then put all this information into a user influence graph that </w:t>
+      </w:r>
+      <w:r>
+        <w:rPr>
+          <w:lang w:val="en-US"/>
+        </w:rPr>
+        <w:t xml:space="preserve">is to be publicly available using the user web interface, which also allows for retrieval of more information about each daily influence graph such as crawling time, topic share in  influence classification, then histograms boxplots of score distribution, and not to forget the useful centrality ranking of user importance and the possibility to view the tuning results of each built text classifier. The user web interface also offers a series of tools to filter the graph based on score or field of influence or to find an influence path between </w:t>
+      </w:r>
+      <w:r>
+        <w:rPr>
+          <w:lang w:val="en-US"/>
+        </w:rPr>
+        <w:lastRenderedPageBreak/>
+        <w:t>2 known users with the help of the uprising capabilities of neo4j graph databases.</w:t>
+      </w:r>
+    </w:p>
+    <w:p>
+      <w:pPr>
+        <w:pStyle w:val="Brdtekst"/>
+        <w:ind w:firstLine="0pt"/>
+        <w:rPr>
+          <w:lang w:val="en-US"/>
+        </w:rPr>
+      </w:pPr>
+      <w:r>
+        <w:rPr>
+          <w:lang w:val="en-US"/>
+        </w:rPr>
+        <w:t xml:space="preserve">The reliability and security of the technical solution was also evaluated carefully and multiple measures such as logging, caching and HTTPS Basic Authentication was added </w:t>
+      </w:r>
+      <w:r>
+        <w:rPr>
+          <w:lang w:val="en-US"/>
+        </w:rPr>
+        <w:t>to support system management and increase the availability and reliability of the system for both administrators and public users.</w:t>
+      </w:r>
+    </w:p>
+    <w:p>
+      <w:pPr>
+        <w:pStyle w:val="Brdtekst"/>
+        <w:ind w:firstLine="0pt"/>
+        <w:rPr>
+          <w:lang w:val="en-US"/>
+        </w:rPr>
+      </w:pPr>
+      <w:r>
+        <w:rPr>
+          <w:lang w:val="en-US"/>
+        </w:rPr>
+        <w:t xml:space="preserve">After putting all these theoretical, </w:t>
+      </w:r>
+      <w:proofErr w:type="gramStart"/>
+      <w:r>
+        <w:rPr>
+          <w:lang w:val="en-US"/>
+        </w:rPr>
+        <w:t>practical</w:t>
+      </w:r>
+      <w:proofErr w:type="gramEnd"/>
+      <w:r>
+        <w:rPr>
+          <w:lang w:val="en-US"/>
+        </w:rPr>
+        <w:t xml:space="preserve"> and technical pieces together, we construct a big picture that satisfies the objective at the start of this project, which is summarized in having an output system that crawl data from social media, then detect, score and classify different influence types between users to produce a series of informative, flexible and constructive influence graph models on periodic time intervals. </w:t>
+      </w:r>
     </w:p>
     <w:p>
       <w:pPr>
@@ -23191,7 +23390,14 @@
           <w:shd w:val="clear" w:color="auto" w:fill="FFFFFF"/>
         </w:rPr>
         <w:tab/>
-        <w:t>Y. Guo, J. Cao and W. Lin, "Social Network Influence Analysis," 2019 6th International Conference on Dependable Systems and Their Applications (DSA), 2020, pp. 517-518, doi: 10.1109/DSA.2019.00093. J. Clerk Maxwell, A Treatise on Electricity and Magnetism, 3rd ed., vol. 2. Oxford: Clarendon, 1892, pp.68–73.</w:t>
+        <w:t xml:space="preserve">Y. Guo, J. Cao and W. Lin, "Social Network Influence Analysis," 2019 6th International Conference on Dependable Systems and Their Applications (DSA), 2020, pp. 517-518, doi: 10.1109/DSA.2019.00093. </w:t>
+      </w:r>
+      <w:r>
+        <w:rPr>
+          <w:color w:val="333333"/>
+          <w:shd w:val="clear" w:color="auto" w:fill="FFFFFF"/>
+        </w:rPr>
+        <w:t>J. Clerk Maxwell, A Treatise on Electricity and Magnetism, 3rd ed., vol. 2. Oxford: Clarendon, 1892, pp.68–73.</w:t>
       </w:r>
     </w:p>
     <w:p>

</xml_diff>

<commit_message>
multiple changes, read description
- Changed the letter plan by dividing security, and availability sections to their actual componenets
- Working with splitting the select graph name list into 3 components on UI.
- Writing logging is done
</commit_message>
<xml_diff>
--- a/docs/letter.docx
+++ b/docs/letter.docx
@@ -21715,15 +21715,1594 @@
     <w:p>
       <w:pPr>
         <w:pStyle w:val="Overskrift1"/>
+      </w:pPr>
+      <w:r>
+        <w:t>LOGGING &amp; ERROR HANDLING</w:t>
+      </w:r>
+    </w:p>
+    <w:p>
+      <w:pPr>
+        <w:pStyle w:val="Brdtekst"/>
+        <w:ind w:firstLine="0pt"/>
+        <w:rPr>
+          <w:lang w:val="en-US"/>
+        </w:rPr>
+      </w:pPr>
+      <w:r>
+        <w:rPr>
+          <w:lang w:val="en-US"/>
+        </w:rPr>
+        <w:tab/>
+      </w:r>
+      <w:r>
+        <w:rPr>
+          <w:lang w:val="en-US"/>
+        </w:rPr>
+        <w:t>Handling errors and unexpected errors is vital for maintaining healthy IT systems</w:t>
+      </w:r>
+      <w:r>
+        <w:rPr>
+          <w:lang w:val="en-US"/>
+        </w:rPr>
+        <w:t>.</w:t>
+      </w:r>
+      <w:r>
+        <w:rPr>
+          <w:lang w:val="en-US"/>
+        </w:rPr>
+        <w:t xml:space="preserve"> It is therefore important to log any exceptions triggered under the execution of system procedures and operations.</w:t>
+      </w:r>
+    </w:p>
+    <w:p>
+      <w:pPr>
+        <w:pStyle w:val="Brdtekst"/>
+        <w:ind w:firstLine="0pt"/>
+        <w:rPr>
+          <w:lang w:val="en-US"/>
+        </w:rPr>
+      </w:pPr>
+      <w:r>
+        <w:rPr>
+          <w:lang w:val="en-US"/>
+        </w:rPr>
+        <w:t>The technical solution of this project implements error handling</w:t>
+      </w:r>
+      <w:r>
+        <w:rPr>
+          <w:lang w:val="en-US"/>
+        </w:rPr>
+        <w:t xml:space="preserve"> and capture</w:t>
+      </w:r>
+      <w:r>
+        <w:rPr>
+          <w:lang w:val="en-US"/>
+        </w:rPr>
+        <w:t xml:space="preserve"> on a global execution level</w:t>
+      </w:r>
+      <w:r>
+        <w:rPr>
+          <w:lang w:val="en-US"/>
+        </w:rPr>
+        <w:t xml:space="preserve"> </w:t>
+      </w:r>
+      <w:r>
+        <w:rPr>
+          <w:lang w:val="en-US"/>
+        </w:rPr>
+        <w:t>at each</w:t>
+      </w:r>
+      <w:r>
+        <w:rPr>
+          <w:lang w:val="en-US"/>
+        </w:rPr>
+        <w:t xml:space="preserve"> script of a</w:t>
+      </w:r>
+      <w:r>
+        <w:rPr>
+          <w:lang w:val="en-US"/>
+        </w:rPr>
+        <w:t xml:space="preserve"> driver code</w:t>
+      </w:r>
+      <w:r>
+        <w:rPr>
+          <w:lang w:val="en-US"/>
+        </w:rPr>
+        <w:t xml:space="preserve">. Exceptions that might occur </w:t>
+      </w:r>
+      <w:r>
+        <w:rPr>
+          <w:lang w:val="en-US"/>
+        </w:rPr>
+        <w:t>here</w:t>
+      </w:r>
+      <w:r>
+        <w:rPr>
+          <w:lang w:val="en-US"/>
+        </w:rPr>
+        <w:t xml:space="preserve"> should be caught by using a try-except control structure and then written to the Logs directory at the root directory of the source code. </w:t>
+      </w:r>
+      <w:r>
+        <w:rPr>
+          <w:lang w:val="en-US"/>
+        </w:rPr>
+        <w:t>In other words, errors are not stored in dedicated databases but uses the file system of the project’s host machine.</w:t>
+      </w:r>
+    </w:p>
+    <w:p>
+      <w:pPr>
+        <w:pStyle w:val="Brdtekst"/>
+        <w:ind w:firstLine="0pt"/>
+        <w:rPr>
+          <w:lang w:val="en-US"/>
+        </w:rPr>
+      </w:pPr>
+      <w:r>
+        <w:rPr>
+          <w:lang w:val="en-US"/>
+        </w:rPr>
+        <w:t xml:space="preserve">Logging should be implemented according to the following steps to produce a hierarchical </w:t>
+      </w:r>
+      <w:r>
+        <w:rPr>
+          <w:lang w:val="en-US"/>
+        </w:rPr>
+        <w:t>structure that helps isolate errors according to their origin:</w:t>
+      </w:r>
+    </w:p>
+    <w:p>
+      <w:pPr>
+        <w:pStyle w:val="Brdtekst"/>
+        <w:numPr>
+          <w:ilvl w:val="0"/>
+          <w:numId w:val="33"/>
+        </w:numPr>
+        <w:rPr>
+          <w:lang w:val="en-US"/>
+        </w:rPr>
+      </w:pPr>
+      <w:r>
+        <w:rPr>
+          <w:lang w:val="en-US"/>
+        </w:rPr>
+        <w:t>The root directory of errors is called “Logs” as mentioned above.</w:t>
+      </w:r>
+    </w:p>
+    <w:p>
+      <w:pPr>
+        <w:pStyle w:val="Brdtekst"/>
+        <w:numPr>
+          <w:ilvl w:val="0"/>
+          <w:numId w:val="33"/>
+        </w:numPr>
+        <w:rPr>
+          <w:lang w:val="en-US"/>
+        </w:rPr>
+      </w:pPr>
+      <w:r>
+        <w:rPr>
+          <w:lang w:val="en-US"/>
+        </w:rPr>
+        <w:t xml:space="preserve">The children of the directory “Logs” should be dated directories representing the actual date a crawling job runs on, </w:t>
+      </w:r>
+      <w:r>
+        <w:rPr>
+          <w:lang w:val="en-US"/>
+        </w:rPr>
+        <w:t>i.e.,</w:t>
+      </w:r>
+      <w:r>
+        <w:rPr>
+          <w:lang w:val="en-US"/>
+        </w:rPr>
+        <w:t xml:space="preserve"> “2021-05-20”</w:t>
+      </w:r>
+      <w:r>
+        <w:rPr>
+          <w:lang w:val="en-US"/>
+        </w:rPr>
+        <w:t>.</w:t>
+      </w:r>
+    </w:p>
+    <w:p>
+      <w:pPr>
+        <w:pStyle w:val="Brdtekst"/>
+        <w:numPr>
+          <w:ilvl w:val="0"/>
+          <w:numId w:val="33"/>
+        </w:numPr>
+        <w:rPr>
+          <w:lang w:val="en-US"/>
+        </w:rPr>
+      </w:pPr>
+      <w:r>
+        <w:rPr>
+          <w:lang w:val="en-US"/>
+        </w:rPr>
+        <w:lastRenderedPageBreak/>
+        <w:t>Inside this date directory, multiple directories can be created for each network name or the name of the crawling job.</w:t>
+      </w:r>
+    </w:p>
+    <w:p>
+      <w:pPr>
+        <w:pStyle w:val="Brdtekst"/>
+        <w:numPr>
+          <w:ilvl w:val="0"/>
+          <w:numId w:val="33"/>
+        </w:numPr>
+        <w:rPr>
+          <w:lang w:val="en-US"/>
+        </w:rPr>
+      </w:pPr>
+      <w:r>
+        <w:rPr>
+          <w:lang w:val="en-US"/>
+        </w:rPr>
+        <w:t>Finally, a directory for each submission types is created under the directory of network name and the error.log file is stored in this path.</w:t>
+      </w:r>
+    </w:p>
+    <w:p>
+      <w:pPr>
+        <w:pStyle w:val="Brdtekst"/>
+        <w:ind w:firstLine="0pt"/>
+        <w:rPr>
+          <w:lang w:val="en-US"/>
+        </w:rPr>
+      </w:pPr>
+    </w:p>
+    <w:p>
+      <w:pPr>
+        <w:pStyle w:val="Brdtekst"/>
+        <w:ind w:firstLine="0pt"/>
+        <w:rPr>
+          <w:lang w:val="en-US"/>
+        </w:rPr>
+      </w:pPr>
+      <w:r>
+        <w:rPr>
+          <w:lang w:val="en-US"/>
+        </w:rPr>
+        <w:t xml:space="preserve">Also notice, that it is </w:t>
+      </w:r>
+      <w:r>
+        <w:rPr>
+          <w:lang w:val="en-US"/>
+        </w:rPr>
+        <w:t>not always</w:t>
+      </w:r>
+      <w:r>
+        <w:rPr>
+          <w:lang w:val="en-US"/>
+        </w:rPr>
+        <w:t xml:space="preserve"> necessary to create the path of inheriting directories needed for storing an error.log file,</w:t>
+      </w:r>
+      <w:r>
+        <w:rPr>
+          <w:lang w:val="en-US"/>
+        </w:rPr>
+        <w:t xml:space="preserve"> because</w:t>
+      </w:r>
+      <w:r>
+        <w:rPr>
+          <w:lang w:val="en-US"/>
+        </w:rPr>
+        <w:t xml:space="preserve"> if a crawling job executes without errors as expected, then there will be no directory path created and neither a error.log file. The creation and storage of error logs is implemented to automatically create the directory path and an error.log file, then store the full exception in it, the </w:t>
+      </w:r>
+      <w:r>
+        <w:rPr>
+          <w:lang w:val="en-US"/>
+        </w:rPr>
+        <w:t xml:space="preserve">python </w:t>
+      </w:r>
+      <w:r>
+        <w:rPr>
+          <w:lang w:val="en-US"/>
+        </w:rPr>
+        <w:t xml:space="preserve">snippet code </w:t>
+      </w:r>
+      <w:r>
+        <w:rPr>
+          <w:lang w:val="en-US"/>
+        </w:rPr>
+        <w:t>below</w:t>
+      </w:r>
+      <w:r>
+        <w:rPr>
+          <w:lang w:val="en-US"/>
+        </w:rPr>
+        <w:t xml:space="preserve"> demonstrate</w:t>
+      </w:r>
+      <w:r>
+        <w:rPr>
+          <w:lang w:val="en-US"/>
+        </w:rPr>
+        <w:t>s</w:t>
+      </w:r>
+      <w:r>
+        <w:rPr>
+          <w:lang w:val="en-US"/>
+        </w:rPr>
+        <w:t xml:space="preserve"> how logging is performed in this technical solution</w:t>
+      </w:r>
+      <w:r>
+        <w:rPr>
+          <w:lang w:val="en-US"/>
+        </w:rPr>
+        <w:t xml:space="preserve"> with the help of the logging module which is a standard library module built in the python programming language</w:t>
+      </w:r>
+      <w:r>
+        <w:rPr>
+          <w:lang w:val="en-US"/>
+        </w:rPr>
+        <w:t>.</w:t>
+      </w:r>
+    </w:p>
+    <w:p>
+      <w:pPr>
+        <w:pStyle w:val="Brdtekst"/>
+        <w:ind w:firstLine="0pt"/>
+        <w:rPr>
+          <w:lang w:val="en-US"/>
+        </w:rPr>
+      </w:pPr>
+    </w:p>
+    <w:p>
+      <w:pPr>
+        <w:pStyle w:val="Brdtekst"/>
+        <w:ind w:firstLine="0pt"/>
+        <w:jc w:val="start"/>
+        <w:rPr>
+          <w:sz w:val="16"/>
+          <w:szCs w:val="16"/>
+          <w:lang w:val="en-US"/>
+        </w:rPr>
+      </w:pPr>
+      <w:r>
+        <w:rPr>
+          <w:sz w:val="16"/>
+          <w:szCs w:val="16"/>
+          <w:lang w:val="en-US"/>
+        </w:rPr>
+        <w:t>from datetime import date</w:t>
+      </w:r>
+    </w:p>
+    <w:p>
+      <w:pPr>
+        <w:pStyle w:val="Brdtekst"/>
+        <w:ind w:firstLine="0pt"/>
+        <w:jc w:val="start"/>
+        <w:rPr>
+          <w:sz w:val="16"/>
+          <w:szCs w:val="16"/>
+          <w:lang w:val="en-US"/>
+        </w:rPr>
+      </w:pPr>
+      <w:r>
+        <w:rPr>
+          <w:sz w:val="16"/>
+          <w:szCs w:val="16"/>
+          <w:lang w:val="en-US"/>
+        </w:rPr>
+        <w:t>import logging</w:t>
+      </w:r>
+    </w:p>
+    <w:p>
+      <w:pPr>
+        <w:pStyle w:val="Brdtekst"/>
+        <w:ind w:firstLine="0pt"/>
+        <w:jc w:val="start"/>
+        <w:rPr>
+          <w:sz w:val="16"/>
+          <w:szCs w:val="16"/>
+          <w:lang w:val="en-US"/>
+        </w:rPr>
+      </w:pPr>
+      <w:r>
+        <w:rPr>
+          <w:sz w:val="16"/>
+          <w:szCs w:val="16"/>
+          <w:lang w:val="en-US"/>
+        </w:rPr>
+        <w:t>try:</w:t>
+      </w:r>
+    </w:p>
+    <w:p>
+      <w:pPr>
+        <w:pStyle w:val="Brdtekst"/>
+        <w:ind w:firstLine="0pt"/>
+        <w:jc w:val="start"/>
+        <w:rPr>
+          <w:sz w:val="16"/>
+          <w:szCs w:val="16"/>
+          <w:lang w:val="en-US"/>
+        </w:rPr>
+      </w:pPr>
+      <w:r>
+        <w:rPr>
+          <w:sz w:val="16"/>
+          <w:szCs w:val="16"/>
+          <w:lang w:val="en-US"/>
+        </w:rPr>
+        <w:tab/>
+      </w:r>
+      <w:proofErr w:type="spellStart"/>
+      <w:r>
+        <w:rPr>
+          <w:sz w:val="16"/>
+          <w:szCs w:val="16"/>
+          <w:lang w:val="en-US"/>
+        </w:rPr>
+        <w:t>exec_plan</w:t>
+      </w:r>
+      <w:proofErr w:type="spellEnd"/>
+      <w:r>
+        <w:rPr>
+          <w:sz w:val="16"/>
+          <w:szCs w:val="16"/>
+          <w:lang w:val="en-US"/>
+        </w:rPr>
+        <w:t xml:space="preserve"> = {</w:t>
+      </w:r>
+    </w:p>
+    <w:p>
+      <w:pPr>
+        <w:pStyle w:val="Brdtekst"/>
+        <w:jc w:val="start"/>
+        <w:rPr>
+          <w:sz w:val="16"/>
+          <w:szCs w:val="16"/>
+          <w:lang w:val="en-US"/>
+        </w:rPr>
+      </w:pPr>
+      <w:r>
+        <w:rPr>
+          <w:sz w:val="16"/>
+          <w:szCs w:val="16"/>
+          <w:lang w:val="en-US"/>
+        </w:rPr>
+        <w:t xml:space="preserve">        "run_1": {</w:t>
+      </w:r>
+    </w:p>
+    <w:p>
+      <w:pPr>
+        <w:pStyle w:val="Brdtekst"/>
+        <w:ind w:start="28.80pt"/>
+        <w:jc w:val="start"/>
+        <w:rPr>
+          <w:sz w:val="16"/>
+          <w:szCs w:val="16"/>
+          <w:lang w:val="en-US"/>
+        </w:rPr>
+      </w:pPr>
+      <w:r>
+        <w:rPr>
+          <w:sz w:val="16"/>
+          <w:szCs w:val="16"/>
+          <w:lang w:val="en-US"/>
+        </w:rPr>
+        <w:t>"</w:t>
+      </w:r>
+      <w:proofErr w:type="spellStart"/>
+      <w:r>
+        <w:rPr>
+          <w:sz w:val="16"/>
+          <w:szCs w:val="16"/>
+          <w:lang w:val="en-US"/>
+        </w:rPr>
+        <w:t>network_name</w:t>
+      </w:r>
+      <w:proofErr w:type="spellEnd"/>
+      <w:r>
+        <w:rPr>
+          <w:sz w:val="16"/>
+          <w:szCs w:val="16"/>
+          <w:lang w:val="en-US"/>
+        </w:rPr>
+        <w:t>": "Test",</w:t>
+      </w:r>
+    </w:p>
+    <w:p>
+      <w:pPr>
+        <w:pStyle w:val="Brdtekst"/>
+        <w:ind w:start="28.80pt"/>
+        <w:jc w:val="start"/>
+        <w:rPr>
+          <w:sz w:val="16"/>
+          <w:szCs w:val="16"/>
+          <w:lang w:val="en-US"/>
+        </w:rPr>
+      </w:pPr>
+      <w:r>
+        <w:rPr>
+          <w:sz w:val="16"/>
+          <w:szCs w:val="16"/>
+          <w:lang w:val="en-US"/>
+        </w:rPr>
+        <w:t>"</w:t>
+      </w:r>
+      <w:proofErr w:type="spellStart"/>
+      <w:r>
+        <w:rPr>
+          <w:sz w:val="16"/>
+          <w:szCs w:val="16"/>
+          <w:lang w:val="en-US"/>
+        </w:rPr>
+        <w:t>submissions_type</w:t>
+      </w:r>
+      <w:proofErr w:type="spellEnd"/>
+      <w:r>
+        <w:rPr>
+          <w:sz w:val="16"/>
+          <w:szCs w:val="16"/>
+          <w:lang w:val="en-US"/>
+        </w:rPr>
+        <w:t>": "New",</w:t>
+      </w:r>
+    </w:p>
+    <w:p>
+      <w:pPr>
+        <w:pStyle w:val="Brdtekst"/>
+        <w:ind w:start="28.80pt"/>
+        <w:jc w:val="start"/>
+        <w:rPr>
+          <w:sz w:val="16"/>
+          <w:szCs w:val="16"/>
+          <w:lang w:val="en-US"/>
+        </w:rPr>
+      </w:pPr>
+      <w:r>
+        <w:rPr>
+          <w:sz w:val="16"/>
+          <w:szCs w:val="16"/>
+          <w:lang w:val="en-US"/>
+        </w:rPr>
+        <w:t>"stages": ["crawling", "</w:t>
+      </w:r>
+      <w:proofErr w:type="spellStart"/>
+      <w:r>
+        <w:rPr>
+          <w:sz w:val="16"/>
+          <w:szCs w:val="16"/>
+          <w:lang w:val="en-US"/>
+        </w:rPr>
+        <w:t>users_modelling</w:t>
+      </w:r>
+      <w:proofErr w:type="spellEnd"/>
+      <w:r>
+        <w:rPr>
+          <w:sz w:val="16"/>
+          <w:szCs w:val="16"/>
+          <w:lang w:val="en-US"/>
+        </w:rPr>
+        <w:t>", "</w:t>
+      </w:r>
+      <w:proofErr w:type="spellStart"/>
+      <w:r>
+        <w:rPr>
+          <w:sz w:val="16"/>
+          <w:szCs w:val="16"/>
+          <w:lang w:val="en-US"/>
+        </w:rPr>
+        <w:t>activities_modelling</w:t>
+      </w:r>
+      <w:proofErr w:type="spellEnd"/>
+      <w:r>
+        <w:rPr>
+          <w:sz w:val="16"/>
+          <w:szCs w:val="16"/>
+          <w:lang w:val="en-US"/>
+        </w:rPr>
+        <w:t>"]</w:t>
+      </w:r>
+    </w:p>
+    <w:p>
+      <w:pPr>
+        <w:pStyle w:val="Brdtekst"/>
+        <w:jc w:val="start"/>
+        <w:rPr>
+          <w:sz w:val="16"/>
+          <w:szCs w:val="16"/>
+          <w:lang w:val="en-US"/>
+        </w:rPr>
+      </w:pPr>
+      <w:r>
+        <w:rPr>
+          <w:sz w:val="16"/>
+          <w:szCs w:val="16"/>
+          <w:lang w:val="en-US"/>
+        </w:rPr>
+        <w:t xml:space="preserve">        }</w:t>
+      </w:r>
+    </w:p>
+    <w:p>
+      <w:pPr>
+        <w:pStyle w:val="Brdtekst"/>
+        <w:jc w:val="start"/>
+        <w:rPr>
+          <w:sz w:val="16"/>
+          <w:szCs w:val="16"/>
+          <w:lang w:val="en-US"/>
+        </w:rPr>
+      </w:pPr>
+      <w:r>
+        <w:rPr>
+          <w:sz w:val="16"/>
+          <w:szCs w:val="16"/>
+          <w:lang w:val="en-US"/>
+        </w:rPr>
+        <w:t>}</w:t>
+      </w:r>
+    </w:p>
+    <w:p>
+      <w:pPr>
+        <w:pStyle w:val="Brdtekst"/>
+        <w:jc w:val="start"/>
+        <w:rPr>
+          <w:sz w:val="16"/>
+          <w:szCs w:val="16"/>
+          <w:lang w:val="en-US"/>
+        </w:rPr>
+      </w:pPr>
+      <w:proofErr w:type="spellStart"/>
+      <w:r>
+        <w:rPr>
+          <w:sz w:val="16"/>
+          <w:szCs w:val="16"/>
+          <w:lang w:val="en-US"/>
+        </w:rPr>
+        <w:t>today_date</w:t>
+      </w:r>
+      <w:proofErr w:type="spellEnd"/>
+      <w:r>
+        <w:rPr>
+          <w:sz w:val="16"/>
+          <w:szCs w:val="16"/>
+          <w:lang w:val="en-US"/>
+        </w:rPr>
+        <w:t xml:space="preserve"> = </w:t>
+      </w:r>
+      <w:proofErr w:type="spellStart"/>
+      <w:proofErr w:type="gramStart"/>
+      <w:r>
+        <w:rPr>
+          <w:sz w:val="16"/>
+          <w:szCs w:val="16"/>
+          <w:lang w:val="en-US"/>
+        </w:rPr>
+        <w:t>date.today</w:t>
+      </w:r>
+      <w:proofErr w:type="spellEnd"/>
+      <w:proofErr w:type="gramEnd"/>
+      <w:r>
+        <w:rPr>
+          <w:sz w:val="16"/>
+          <w:szCs w:val="16"/>
+          <w:lang w:val="en-US"/>
+        </w:rPr>
+        <w:t>()</w:t>
+      </w:r>
+    </w:p>
+    <w:p>
+      <w:pPr>
+        <w:pStyle w:val="Brdtekst"/>
+        <w:ind w:firstLine="0pt"/>
+        <w:jc w:val="start"/>
+        <w:rPr>
+          <w:sz w:val="16"/>
+          <w:szCs w:val="16"/>
+          <w:lang w:val="en-US"/>
+        </w:rPr>
+      </w:pPr>
+      <w:r>
+        <w:rPr>
+          <w:sz w:val="16"/>
+          <w:szCs w:val="16"/>
+          <w:lang w:val="en-US"/>
+        </w:rPr>
+        <w:tab/>
+      </w:r>
+      <w:r>
+        <w:rPr>
+          <w:sz w:val="16"/>
+          <w:szCs w:val="16"/>
+          <w:lang w:val="en-US"/>
+        </w:rPr>
+        <w:t xml:space="preserve">for </w:t>
+      </w:r>
+      <w:proofErr w:type="spellStart"/>
+      <w:r>
+        <w:rPr>
+          <w:sz w:val="16"/>
+          <w:szCs w:val="16"/>
+          <w:lang w:val="en-US"/>
+        </w:rPr>
+        <w:t>run_id</w:t>
+      </w:r>
+      <w:proofErr w:type="spellEnd"/>
+      <w:r>
+        <w:rPr>
+          <w:sz w:val="16"/>
+          <w:szCs w:val="16"/>
+          <w:lang w:val="en-US"/>
+        </w:rPr>
+        <w:t xml:space="preserve">, config in </w:t>
+      </w:r>
+      <w:proofErr w:type="spellStart"/>
+      <w:r>
+        <w:rPr>
+          <w:sz w:val="16"/>
+          <w:szCs w:val="16"/>
+          <w:lang w:val="en-US"/>
+        </w:rPr>
+        <w:t>exec_</w:t>
+      </w:r>
+      <w:proofErr w:type="gramStart"/>
+      <w:r>
+        <w:rPr>
+          <w:sz w:val="16"/>
+          <w:szCs w:val="16"/>
+          <w:lang w:val="en-US"/>
+        </w:rPr>
+        <w:t>plan.items</w:t>
+      </w:r>
+      <w:proofErr w:type="spellEnd"/>
+      <w:proofErr w:type="gramEnd"/>
+      <w:r>
+        <w:rPr>
+          <w:sz w:val="16"/>
+          <w:szCs w:val="16"/>
+          <w:lang w:val="en-US"/>
+        </w:rPr>
+        <w:t>():</w:t>
+      </w:r>
+    </w:p>
+    <w:p>
+      <w:pPr>
+        <w:pStyle w:val="Brdtekst"/>
+        <w:jc w:val="start"/>
+        <w:rPr>
+          <w:sz w:val="16"/>
+          <w:szCs w:val="16"/>
+          <w:lang w:val="en-US"/>
+        </w:rPr>
+      </w:pPr>
+      <w:r>
+        <w:rPr>
+          <w:sz w:val="16"/>
+          <w:szCs w:val="16"/>
+          <w:lang w:val="en-US"/>
+        </w:rPr>
+        <w:t xml:space="preserve">        # Name of social network to be crawled</w:t>
+      </w:r>
+    </w:p>
+    <w:p>
+      <w:pPr>
+        <w:pStyle w:val="Brdtekst"/>
+        <w:jc w:val="start"/>
+        <w:rPr>
+          <w:sz w:val="16"/>
+          <w:szCs w:val="16"/>
+          <w:lang w:val="en-US"/>
+        </w:rPr>
+      </w:pPr>
+      <w:r>
+        <w:rPr>
+          <w:sz w:val="16"/>
+          <w:szCs w:val="16"/>
+          <w:lang w:val="en-US"/>
+        </w:rPr>
+        <w:t xml:space="preserve">        </w:t>
+      </w:r>
+      <w:proofErr w:type="spellStart"/>
+      <w:r>
+        <w:rPr>
+          <w:sz w:val="16"/>
+          <w:szCs w:val="16"/>
+          <w:lang w:val="en-US"/>
+        </w:rPr>
+        <w:t>network_name</w:t>
+      </w:r>
+      <w:proofErr w:type="spellEnd"/>
+      <w:r>
+        <w:rPr>
+          <w:sz w:val="16"/>
+          <w:szCs w:val="16"/>
+          <w:lang w:val="en-US"/>
+        </w:rPr>
+        <w:t xml:space="preserve"> = config["</w:t>
+      </w:r>
+      <w:proofErr w:type="spellStart"/>
+      <w:r>
+        <w:rPr>
+          <w:sz w:val="16"/>
+          <w:szCs w:val="16"/>
+          <w:lang w:val="en-US"/>
+        </w:rPr>
+        <w:t>network_name</w:t>
+      </w:r>
+      <w:proofErr w:type="spellEnd"/>
+      <w:r>
+        <w:rPr>
+          <w:sz w:val="16"/>
+          <w:szCs w:val="16"/>
+          <w:lang w:val="en-US"/>
+        </w:rPr>
+        <w:t>"]</w:t>
+      </w:r>
+    </w:p>
+    <w:p>
+      <w:pPr>
+        <w:pStyle w:val="Brdtekst"/>
+        <w:jc w:val="start"/>
+        <w:rPr>
+          <w:sz w:val="16"/>
+          <w:szCs w:val="16"/>
+          <w:lang w:val="en-US"/>
+        </w:rPr>
+      </w:pPr>
+      <w:r>
+        <w:rPr>
+          <w:sz w:val="16"/>
+          <w:szCs w:val="16"/>
+          <w:lang w:val="en-US"/>
+        </w:rPr>
+        <w:t xml:space="preserve">        # Assuming we are crawling the newest submissions</w:t>
+      </w:r>
+    </w:p>
+    <w:p>
+      <w:pPr>
+        <w:pStyle w:val="Brdtekst"/>
+        <w:jc w:val="start"/>
+        <w:rPr>
+          <w:sz w:val="16"/>
+          <w:szCs w:val="16"/>
+          <w:lang w:val="en-US"/>
+        </w:rPr>
+      </w:pPr>
+      <w:r>
+        <w:rPr>
+          <w:sz w:val="16"/>
+          <w:szCs w:val="16"/>
+          <w:lang w:val="en-US"/>
+        </w:rPr>
+        <w:t xml:space="preserve">        </w:t>
+      </w:r>
+      <w:proofErr w:type="spellStart"/>
+      <w:r>
+        <w:rPr>
+          <w:sz w:val="16"/>
+          <w:szCs w:val="16"/>
+          <w:lang w:val="en-US"/>
+        </w:rPr>
+        <w:t>submissions_type</w:t>
+      </w:r>
+      <w:proofErr w:type="spellEnd"/>
+      <w:r>
+        <w:rPr>
+          <w:sz w:val="16"/>
+          <w:szCs w:val="16"/>
+          <w:lang w:val="en-US"/>
+        </w:rPr>
+        <w:t xml:space="preserve"> = config["</w:t>
+      </w:r>
+      <w:proofErr w:type="spellStart"/>
+      <w:r>
+        <w:rPr>
+          <w:sz w:val="16"/>
+          <w:szCs w:val="16"/>
+          <w:lang w:val="en-US"/>
+        </w:rPr>
+        <w:t>submissions_type</w:t>
+      </w:r>
+      <w:proofErr w:type="spellEnd"/>
+      <w:r>
+        <w:rPr>
+          <w:sz w:val="16"/>
+          <w:szCs w:val="16"/>
+          <w:lang w:val="en-US"/>
+        </w:rPr>
+        <w:t>"]</w:t>
+      </w:r>
+    </w:p>
+    <w:p>
+      <w:pPr>
+        <w:pStyle w:val="Brdtekst"/>
+        <w:jc w:val="start"/>
+        <w:rPr>
+          <w:sz w:val="16"/>
+          <w:szCs w:val="16"/>
+          <w:lang w:val="en-US"/>
+        </w:rPr>
+      </w:pPr>
+      <w:r>
+        <w:rPr>
+          <w:sz w:val="16"/>
+          <w:szCs w:val="16"/>
+          <w:lang w:val="en-US"/>
+        </w:rPr>
+        <w:t xml:space="preserve">        </w:t>
+      </w:r>
+      <w:r>
+        <w:rPr>
+          <w:sz w:val="16"/>
+          <w:szCs w:val="16"/>
+          <w:lang w:val="en-US"/>
+        </w:rPr>
+        <w:t># date of crawling job</w:t>
+      </w:r>
+    </w:p>
+    <w:p>
+      <w:pPr>
+        <w:pStyle w:val="Brdtekst"/>
+        <w:jc w:val="start"/>
+        <w:rPr>
+          <w:sz w:val="16"/>
+          <w:szCs w:val="16"/>
+          <w:lang w:val="en-US"/>
+        </w:rPr>
+      </w:pPr>
+      <w:r>
+        <w:rPr>
+          <w:sz w:val="16"/>
+          <w:szCs w:val="16"/>
+          <w:lang w:val="en-US"/>
+        </w:rPr>
+        <w:t xml:space="preserve">        date = str(</w:t>
+      </w:r>
+      <w:proofErr w:type="spellStart"/>
+      <w:r>
+        <w:rPr>
+          <w:sz w:val="16"/>
+          <w:szCs w:val="16"/>
+          <w:lang w:val="en-US"/>
+        </w:rPr>
+        <w:t>today_date</w:t>
+      </w:r>
+      <w:proofErr w:type="spellEnd"/>
+      <w:r>
+        <w:rPr>
+          <w:sz w:val="16"/>
+          <w:szCs w:val="16"/>
+          <w:lang w:val="en-US"/>
+        </w:rPr>
+        <w:t>)</w:t>
+      </w:r>
+    </w:p>
+    <w:p>
+      <w:pPr>
+        <w:pStyle w:val="Brdtekst"/>
+        <w:jc w:val="start"/>
+        <w:rPr>
+          <w:sz w:val="16"/>
+          <w:szCs w:val="16"/>
+          <w:lang w:val="en-US"/>
+        </w:rPr>
+      </w:pPr>
+      <w:r>
+        <w:rPr>
+          <w:sz w:val="16"/>
+          <w:szCs w:val="16"/>
+          <w:lang w:val="en-US"/>
+        </w:rPr>
+        <w:t xml:space="preserve">        </w:t>
+      </w:r>
+      <w:r>
+        <w:rPr>
+          <w:sz w:val="16"/>
+          <w:szCs w:val="16"/>
+          <w:lang w:val="en-US"/>
+        </w:rPr>
+        <w:t># Driver code</w:t>
+      </w:r>
+    </w:p>
+    <w:p>
+      <w:pPr>
+        <w:pStyle w:val="Brdtekst"/>
+        <w:jc w:val="start"/>
+        <w:rPr>
+          <w:sz w:val="16"/>
+          <w:szCs w:val="16"/>
+          <w:lang w:val="en-US"/>
+        </w:rPr>
+      </w:pPr>
+      <w:r>
+        <w:rPr>
+          <w:sz w:val="16"/>
+          <w:szCs w:val="16"/>
+          <w:lang w:val="en-US"/>
+        </w:rPr>
+        <w:t xml:space="preserve">        # </w:t>
+      </w:r>
+      <w:r>
+        <w:rPr>
+          <w:sz w:val="16"/>
+          <w:szCs w:val="16"/>
+          <w:lang w:val="en-US"/>
+        </w:rPr>
+        <w:t>...</w:t>
+      </w:r>
+      <w:r>
+        <w:rPr>
+          <w:sz w:val="16"/>
+          <w:szCs w:val="16"/>
+          <w:lang w:val="en-US"/>
+        </w:rPr>
+        <w:tab/>
+      </w:r>
+    </w:p>
+    <w:p>
+      <w:pPr>
+        <w:pStyle w:val="Brdtekst"/>
+        <w:jc w:val="start"/>
+        <w:rPr>
+          <w:sz w:val="16"/>
+          <w:szCs w:val="16"/>
+          <w:lang w:val="en-US"/>
+        </w:rPr>
+      </w:pPr>
+      <w:r>
+        <w:rPr>
+          <w:sz w:val="16"/>
+          <w:szCs w:val="16"/>
+          <w:lang w:val="en-US"/>
+        </w:rPr>
+        <w:t>except Exception as e:</w:t>
+      </w:r>
+    </w:p>
+    <w:p>
+      <w:pPr>
+        <w:pStyle w:val="Brdtekst"/>
+        <w:jc w:val="start"/>
+        <w:rPr>
+          <w:sz w:val="16"/>
+          <w:szCs w:val="16"/>
+          <w:lang w:val="en-US"/>
+        </w:rPr>
+      </w:pPr>
+      <w:r>
+        <w:rPr>
+          <w:sz w:val="16"/>
+          <w:szCs w:val="16"/>
+          <w:lang w:val="en-US"/>
+        </w:rPr>
+        <w:t xml:space="preserve">    </w:t>
+      </w:r>
+      <w:proofErr w:type="spellStart"/>
+      <w:r>
+        <w:rPr>
+          <w:sz w:val="16"/>
+          <w:szCs w:val="16"/>
+          <w:lang w:val="en-US"/>
+        </w:rPr>
+        <w:t>log_path</w:t>
+      </w:r>
+      <w:proofErr w:type="spellEnd"/>
+      <w:r>
+        <w:rPr>
+          <w:sz w:val="16"/>
+          <w:szCs w:val="16"/>
+          <w:lang w:val="en-US"/>
+        </w:rPr>
+        <w:t xml:space="preserve"> = </w:t>
+      </w:r>
+      <w:proofErr w:type="spellStart"/>
+      <w:r>
+        <w:rPr>
+          <w:sz w:val="16"/>
+          <w:szCs w:val="16"/>
+          <w:lang w:val="en-US"/>
+        </w:rPr>
+        <w:t>F"Logs</w:t>
+      </w:r>
+      <w:proofErr w:type="spellEnd"/>
+      <w:r>
+        <w:rPr>
+          <w:sz w:val="16"/>
+          <w:szCs w:val="16"/>
+          <w:lang w:val="en-US"/>
+        </w:rPr>
+        <w:t>/{date}/{</w:t>
+      </w:r>
+      <w:proofErr w:type="spellStart"/>
+      <w:r>
+        <w:rPr>
+          <w:sz w:val="16"/>
+          <w:szCs w:val="16"/>
+          <w:lang w:val="en-US"/>
+        </w:rPr>
+        <w:t>network_name</w:t>
+      </w:r>
+      <w:proofErr w:type="spellEnd"/>
+      <w:r>
+        <w:rPr>
+          <w:sz w:val="16"/>
+          <w:szCs w:val="16"/>
+          <w:lang w:val="en-US"/>
+        </w:rPr>
+        <w:t>}/{</w:t>
+      </w:r>
+      <w:proofErr w:type="spellStart"/>
+      <w:r>
+        <w:rPr>
+          <w:sz w:val="16"/>
+          <w:szCs w:val="16"/>
+          <w:lang w:val="en-US"/>
+        </w:rPr>
+        <w:t>submissions_type</w:t>
+      </w:r>
+      <w:proofErr w:type="spellEnd"/>
+      <w:r>
+        <w:rPr>
+          <w:sz w:val="16"/>
+          <w:szCs w:val="16"/>
+          <w:lang w:val="en-US"/>
+        </w:rPr>
+        <w:t>}/"</w:t>
+      </w:r>
+    </w:p>
+    <w:p>
+      <w:pPr>
+        <w:pStyle w:val="Brdtekst"/>
+        <w:jc w:val="start"/>
+        <w:rPr>
+          <w:sz w:val="16"/>
+          <w:szCs w:val="16"/>
+          <w:lang w:val="en-US"/>
+        </w:rPr>
+      </w:pPr>
+      <w:r>
+        <w:rPr>
+          <w:sz w:val="16"/>
+          <w:szCs w:val="16"/>
+          <w:lang w:val="en-US"/>
+        </w:rPr>
+        <w:t xml:space="preserve">    # create logs file if not found</w:t>
+      </w:r>
+    </w:p>
+    <w:p>
+      <w:pPr>
+        <w:pStyle w:val="Brdtekst"/>
+        <w:jc w:val="start"/>
+        <w:rPr>
+          <w:sz w:val="16"/>
+          <w:szCs w:val="16"/>
+          <w:lang w:val="en-US"/>
+        </w:rPr>
+      </w:pPr>
+      <w:r>
+        <w:rPr>
+          <w:sz w:val="16"/>
+          <w:szCs w:val="16"/>
+          <w:lang w:val="en-US"/>
+        </w:rPr>
+        <w:t xml:space="preserve">    if not </w:t>
+      </w:r>
+      <w:proofErr w:type="spellStart"/>
+      <w:proofErr w:type="gramStart"/>
+      <w:r>
+        <w:rPr>
+          <w:sz w:val="16"/>
+          <w:szCs w:val="16"/>
+          <w:lang w:val="en-US"/>
+        </w:rPr>
+        <w:t>os.path</w:t>
+      </w:r>
+      <w:proofErr w:type="gramEnd"/>
+      <w:r>
+        <w:rPr>
+          <w:sz w:val="16"/>
+          <w:szCs w:val="16"/>
+          <w:lang w:val="en-US"/>
+        </w:rPr>
+        <w:t>.exists</w:t>
+      </w:r>
+      <w:proofErr w:type="spellEnd"/>
+      <w:r>
+        <w:rPr>
+          <w:sz w:val="16"/>
+          <w:szCs w:val="16"/>
+          <w:lang w:val="en-US"/>
+        </w:rPr>
+        <w:t>(</w:t>
+      </w:r>
+      <w:proofErr w:type="spellStart"/>
+      <w:r>
+        <w:rPr>
+          <w:sz w:val="16"/>
+          <w:szCs w:val="16"/>
+          <w:lang w:val="en-US"/>
+        </w:rPr>
+        <w:t>log_path</w:t>
+      </w:r>
+      <w:proofErr w:type="spellEnd"/>
+      <w:r>
+        <w:rPr>
+          <w:sz w:val="16"/>
+          <w:szCs w:val="16"/>
+          <w:lang w:val="en-US"/>
+        </w:rPr>
+        <w:t>):</w:t>
+      </w:r>
+    </w:p>
+    <w:p>
+      <w:pPr>
+        <w:pStyle w:val="Brdtekst"/>
+        <w:jc w:val="start"/>
+        <w:rPr>
+          <w:sz w:val="16"/>
+          <w:szCs w:val="16"/>
+          <w:lang w:val="en-US"/>
+        </w:rPr>
+      </w:pPr>
+      <w:r>
+        <w:rPr>
+          <w:sz w:val="16"/>
+          <w:szCs w:val="16"/>
+          <w:lang w:val="en-US"/>
+        </w:rPr>
+        <w:t xml:space="preserve">        </w:t>
+      </w:r>
+      <w:proofErr w:type="spellStart"/>
+      <w:proofErr w:type="gramStart"/>
+      <w:r>
+        <w:rPr>
+          <w:sz w:val="16"/>
+          <w:szCs w:val="16"/>
+          <w:lang w:val="en-US"/>
+        </w:rPr>
+        <w:t>os.makedirs</w:t>
+      </w:r>
+      <w:proofErr w:type="spellEnd"/>
+      <w:proofErr w:type="gramEnd"/>
+      <w:r>
+        <w:rPr>
+          <w:sz w:val="16"/>
+          <w:szCs w:val="16"/>
+          <w:lang w:val="en-US"/>
+        </w:rPr>
+        <w:t>(</w:t>
+      </w:r>
+      <w:proofErr w:type="spellStart"/>
+      <w:r>
+        <w:rPr>
+          <w:sz w:val="16"/>
+          <w:szCs w:val="16"/>
+          <w:lang w:val="en-US"/>
+        </w:rPr>
+        <w:t>log_path</w:t>
+      </w:r>
+      <w:proofErr w:type="spellEnd"/>
+      <w:r>
+        <w:rPr>
+          <w:sz w:val="16"/>
+          <w:szCs w:val="16"/>
+          <w:lang w:val="en-US"/>
+        </w:rPr>
+        <w:t>)</w:t>
+      </w:r>
+    </w:p>
+    <w:p>
+      <w:pPr>
+        <w:pStyle w:val="Brdtekst"/>
+        <w:jc w:val="start"/>
+        <w:rPr>
+          <w:sz w:val="16"/>
+          <w:szCs w:val="16"/>
+          <w:lang w:val="en-US"/>
+        </w:rPr>
+      </w:pPr>
+      <w:r>
+        <w:rPr>
+          <w:sz w:val="16"/>
+          <w:szCs w:val="16"/>
+          <w:lang w:val="en-US"/>
+        </w:rPr>
+        <w:t xml:space="preserve">    # create error logger</w:t>
+      </w:r>
+    </w:p>
+    <w:p>
+      <w:pPr>
+        <w:pStyle w:val="Brdtekst"/>
+        <w:jc w:val="start"/>
+        <w:rPr>
+          <w:sz w:val="16"/>
+          <w:szCs w:val="16"/>
+          <w:lang w:val="en-US"/>
+        </w:rPr>
+      </w:pPr>
+      <w:r>
+        <w:rPr>
+          <w:sz w:val="16"/>
+          <w:szCs w:val="16"/>
+          <w:lang w:val="en-US"/>
+        </w:rPr>
+        <w:t xml:space="preserve">    </w:t>
+      </w:r>
+      <w:proofErr w:type="spellStart"/>
+      <w:proofErr w:type="gramStart"/>
+      <w:r>
+        <w:rPr>
+          <w:sz w:val="16"/>
+          <w:szCs w:val="16"/>
+          <w:lang w:val="en-US"/>
+        </w:rPr>
+        <w:t>logging.basicConfig</w:t>
+      </w:r>
+      <w:proofErr w:type="spellEnd"/>
+      <w:proofErr w:type="gramEnd"/>
+      <w:r>
+        <w:rPr>
+          <w:sz w:val="16"/>
+          <w:szCs w:val="16"/>
+          <w:lang w:val="en-US"/>
+        </w:rPr>
+        <w:t>(filename=F'{</w:t>
+      </w:r>
+      <w:proofErr w:type="spellStart"/>
+      <w:r>
+        <w:rPr>
+          <w:sz w:val="16"/>
+          <w:szCs w:val="16"/>
+          <w:lang w:val="en-US"/>
+        </w:rPr>
+        <w:t>log_path</w:t>
+      </w:r>
+      <w:proofErr w:type="spellEnd"/>
+      <w:r>
+        <w:rPr>
+          <w:sz w:val="16"/>
+          <w:szCs w:val="16"/>
+          <w:lang w:val="en-US"/>
+        </w:rPr>
+        <w:t>}/errors.log', level=logging.INFO)</w:t>
+      </w:r>
+    </w:p>
+    <w:p>
+      <w:pPr>
+        <w:pStyle w:val="Brdtekst"/>
+        <w:jc w:val="start"/>
+        <w:rPr>
+          <w:sz w:val="16"/>
+          <w:szCs w:val="16"/>
+          <w:lang w:val="en-US"/>
+        </w:rPr>
+      </w:pPr>
+    </w:p>
+    <w:p>
+      <w:pPr>
+        <w:pStyle w:val="Brdtekst"/>
+        <w:jc w:val="start"/>
+        <w:rPr>
+          <w:sz w:val="16"/>
+          <w:szCs w:val="16"/>
+          <w:lang w:val="en-US"/>
+        </w:rPr>
+      </w:pPr>
+      <w:r>
+        <w:rPr>
+          <w:sz w:val="16"/>
+          <w:szCs w:val="16"/>
+          <w:lang w:val="en-US"/>
+        </w:rPr>
+        <w:t xml:space="preserve">    # log error</w:t>
+      </w:r>
+    </w:p>
+    <w:p>
+      <w:pPr>
+        <w:pStyle w:val="Brdtekst"/>
+        <w:ind w:firstLine="0pt"/>
+        <w:jc w:val="start"/>
+        <w:rPr>
+          <w:sz w:val="16"/>
+          <w:szCs w:val="16"/>
+          <w:lang w:val="en-US"/>
+        </w:rPr>
+      </w:pPr>
+      <w:r>
+        <w:rPr>
+          <w:sz w:val="16"/>
+          <w:szCs w:val="16"/>
+          <w:lang w:val="en-US"/>
+        </w:rPr>
+        <w:t xml:space="preserve">   </w:t>
+      </w:r>
+      <w:r>
+        <w:rPr>
+          <w:sz w:val="16"/>
+          <w:szCs w:val="16"/>
+          <w:lang w:val="en-US"/>
+        </w:rPr>
+        <w:tab/>
+      </w:r>
+      <w:r>
+        <w:rPr>
+          <w:sz w:val="16"/>
+          <w:szCs w:val="16"/>
+          <w:lang w:val="en-US"/>
+        </w:rPr>
+        <w:t xml:space="preserve"> </w:t>
+      </w:r>
+      <w:r>
+        <w:rPr>
+          <w:sz w:val="16"/>
+          <w:szCs w:val="16"/>
+          <w:lang w:val="en-US"/>
+        </w:rPr>
+        <w:t xml:space="preserve">   </w:t>
+      </w:r>
+      <w:proofErr w:type="spellStart"/>
+      <w:proofErr w:type="gramStart"/>
+      <w:r>
+        <w:rPr>
+          <w:sz w:val="16"/>
+          <w:szCs w:val="16"/>
+          <w:lang w:val="en-US"/>
+        </w:rPr>
+        <w:t>logging.error</w:t>
+      </w:r>
+      <w:proofErr w:type="spellEnd"/>
+      <w:proofErr w:type="gramEnd"/>
+      <w:r>
+        <w:rPr>
+          <w:sz w:val="16"/>
+          <w:szCs w:val="16"/>
+          <w:lang w:val="en-US"/>
+        </w:rPr>
+        <w:t>(F'\</w:t>
+      </w:r>
+      <w:proofErr w:type="spellStart"/>
+      <w:r>
+        <w:rPr>
+          <w:sz w:val="16"/>
+          <w:szCs w:val="16"/>
+          <w:lang w:val="en-US"/>
+        </w:rPr>
+        <w:t>nError</w:t>
+      </w:r>
+      <w:proofErr w:type="spellEnd"/>
+      <w:r>
+        <w:rPr>
+          <w:sz w:val="16"/>
+          <w:szCs w:val="16"/>
+          <w:lang w:val="en-US"/>
+        </w:rPr>
+        <w:t>: {</w:t>
+      </w:r>
+      <w:proofErr w:type="spellStart"/>
+      <w:r>
+        <w:rPr>
+          <w:sz w:val="16"/>
+          <w:szCs w:val="16"/>
+          <w:lang w:val="en-US"/>
+        </w:rPr>
+        <w:t>ctime</w:t>
+      </w:r>
+      <w:proofErr w:type="spellEnd"/>
+      <w:r>
+        <w:rPr>
+          <w:sz w:val="16"/>
+          <w:szCs w:val="16"/>
+          <w:lang w:val="en-US"/>
+        </w:rPr>
+        <w:t xml:space="preserve">(time())}\n{str(e)}\n', </w:t>
+      </w:r>
+      <w:proofErr w:type="spellStart"/>
+      <w:r>
+        <w:rPr>
+          <w:sz w:val="16"/>
+          <w:szCs w:val="16"/>
+          <w:lang w:val="en-US"/>
+        </w:rPr>
+        <w:t>exc_info</w:t>
+      </w:r>
+      <w:proofErr w:type="spellEnd"/>
+      <w:r>
+        <w:rPr>
+          <w:sz w:val="16"/>
+          <w:szCs w:val="16"/>
+          <w:lang w:val="en-US"/>
+        </w:rPr>
+        <w:t>=True)</w:t>
+      </w:r>
+      <w:r>
+        <w:rPr>
+          <w:sz w:val="16"/>
+          <w:szCs w:val="16"/>
+          <w:lang w:val="en-US"/>
+        </w:rPr>
+        <w:t xml:space="preserve"> </w:t>
+      </w:r>
+    </w:p>
+    <w:p>
+      <w:pPr>
+        <w:pStyle w:val="Brdtekst"/>
+        <w:ind w:firstLine="0pt"/>
+        <w:rPr>
+          <w:lang w:val="en-US"/>
+        </w:rPr>
+      </w:pPr>
+    </w:p>
+    <w:p>
+      <w:pPr>
+        <w:pStyle w:val="Brdtekst"/>
+        <w:ind w:firstLine="0pt"/>
+        <w:rPr>
+          <w:lang w:val="en-US"/>
+        </w:rPr>
+      </w:pPr>
+      <w:r>
+        <w:rPr>
+          <w:lang w:val="en-US"/>
+        </w:rPr>
+        <w:t>T</w:t>
+      </w:r>
+      <w:r>
+        <w:rPr>
+          <w:lang w:val="en-US"/>
+        </w:rPr>
+        <w:t xml:space="preserve">he isolating </w:t>
+      </w:r>
+      <w:r>
+        <w:rPr>
+          <w:lang w:val="en-US"/>
+        </w:rPr>
+        <w:t>hierarchical structure</w:t>
+      </w:r>
+      <w:r>
+        <w:rPr>
+          <w:lang w:val="en-US"/>
+        </w:rPr>
+        <w:t xml:space="preserve"> </w:t>
+      </w:r>
+      <w:r>
+        <w:rPr>
+          <w:lang w:val="en-US"/>
+        </w:rPr>
+        <w:t xml:space="preserve">of the Logs directory </w:t>
+      </w:r>
+      <w:r>
+        <w:rPr>
+          <w:lang w:val="en-US"/>
+        </w:rPr>
+        <w:t>help</w:t>
+      </w:r>
+      <w:r>
+        <w:rPr>
+          <w:lang w:val="en-US"/>
+        </w:rPr>
+        <w:t>s</w:t>
+      </w:r>
+      <w:r>
+        <w:rPr>
+          <w:lang w:val="en-US"/>
+        </w:rPr>
+        <w:t xml:space="preserve"> developers and site administrators to keep track of errors when running more than one crawling job at the same project instance</w:t>
+      </w:r>
+      <w:r>
+        <w:rPr>
+          <w:lang w:val="en-US"/>
+        </w:rPr>
+        <w:t xml:space="preserve">, which results in an easier and straight forward debugging experience. </w:t>
+      </w:r>
+    </w:p>
+    <w:p>
+      <w:pPr>
         <w:rPr>
           <w:highlight w:val="yellow"/>
         </w:rPr>
       </w:pPr>
-      <w:r>
+    </w:p>
+    <w:p>
+      <w:pPr>
+        <w:pStyle w:val="Overskrift1"/>
         <w:rPr>
           <w:highlight w:val="yellow"/>
         </w:rPr>
-        <w:t>SYSTEM SECURITY</w:t>
+      </w:pPr>
+      <w:r>
+        <w:rPr>
+          <w:highlight w:val="yellow"/>
+        </w:rPr>
+        <w:t>DATA PROTECTION</w:t>
       </w:r>
     </w:p>
     <w:p>
@@ -21834,7 +23413,7 @@
         <w:rPr>
           <w:highlight w:val="yellow"/>
         </w:rPr>
-        <w:t>SYSTEM RELIABILITY &amp; AVAILABILITY</w:t>
+        <w:t>CACHING</w:t>
       </w:r>
     </w:p>
     <w:p>
@@ -21945,6 +23524,117 @@
         <w:rPr>
           <w:highlight w:val="yellow"/>
         </w:rPr>
+        <w:t>BASIC HTTPS/SSL AUTHENTICATION</w:t>
+      </w:r>
+    </w:p>
+    <w:p>
+      <w:pPr>
+        <w:pStyle w:val="Brdtekst"/>
+        <w:ind w:firstLine="0pt"/>
+        <w:rPr>
+          <w:lang w:val="en-US"/>
+        </w:rPr>
+      </w:pPr>
+      <w:r>
+        <w:rPr>
+          <w:lang w:val="en-US"/>
+        </w:rPr>
+        <w:tab/>
+        <w:t xml:space="preserve">This is a default text, </w:t>
+      </w:r>
+      <w:proofErr w:type="gramStart"/>
+      <w:r>
+        <w:rPr>
+          <w:lang w:val="en-US"/>
+        </w:rPr>
+        <w:t>This</w:t>
+      </w:r>
+      <w:proofErr w:type="gramEnd"/>
+      <w:r>
+        <w:rPr>
+          <w:lang w:val="en-US"/>
+        </w:rPr>
+        <w:t xml:space="preserve"> is a default text,</w:t>
+      </w:r>
+      <w:r>
+        <w:rPr>
+          <w:lang w:val="en-US"/>
+        </w:rPr>
+        <w:t xml:space="preserve"> </w:t>
+      </w:r>
+      <w:r>
+        <w:rPr>
+          <w:lang w:val="en-US"/>
+        </w:rPr>
+        <w:t>This is a default text,</w:t>
+      </w:r>
+      <w:r>
+        <w:rPr>
+          <w:lang w:val="en-US"/>
+        </w:rPr>
+        <w:t xml:space="preserve"> </w:t>
+      </w:r>
+      <w:r>
+        <w:rPr>
+          <w:lang w:val="en-US"/>
+        </w:rPr>
+        <w:t>This is a default text,</w:t>
+      </w:r>
+      <w:r>
+        <w:rPr>
+          <w:lang w:val="en-US"/>
+        </w:rPr>
+        <w:t xml:space="preserve"> </w:t>
+      </w:r>
+      <w:r>
+        <w:rPr>
+          <w:lang w:val="en-US"/>
+        </w:rPr>
+        <w:t>This is a default text,</w:t>
+      </w:r>
+      <w:r>
+        <w:rPr>
+          <w:lang w:val="en-US"/>
+        </w:rPr>
+        <w:t xml:space="preserve"> </w:t>
+      </w:r>
+      <w:r>
+        <w:rPr>
+          <w:lang w:val="en-US"/>
+        </w:rPr>
+        <w:t>This is a default text,</w:t>
+      </w:r>
+      <w:r>
+        <w:rPr>
+          <w:lang w:val="en-US"/>
+        </w:rPr>
+        <w:t xml:space="preserve"> </w:t>
+      </w:r>
+      <w:r>
+        <w:rPr>
+          <w:lang w:val="en-US"/>
+        </w:rPr>
+        <w:t>This is a default text.</w:t>
+      </w:r>
+    </w:p>
+    <w:p>
+      <w:pPr>
+        <w:rPr>
+          <w:highlight w:val="yellow"/>
+        </w:rPr>
+      </w:pPr>
+    </w:p>
+    <w:p>
+      <w:pPr>
+        <w:pStyle w:val="Overskrift1"/>
+        <w:rPr>
+          <w:highlight w:val="yellow"/>
+        </w:rPr>
+      </w:pPr>
+      <w:r>
+        <w:rPr>
+          <w:highlight w:val="yellow"/>
+        </w:rPr>
         <w:t>SUPPLEMENTARY TOOLS &amp; FEATURES</w:t>
       </w:r>
     </w:p>
@@ -21980,14 +23670,12 @@
         </w:rPr>
         <w:t xml:space="preserve"> </w:t>
       </w:r>
-      <w:proofErr w:type="gramStart"/>
-      <w:r>
-        <w:rPr>
-          <w:lang w:val="en-US"/>
-        </w:rPr>
-        <w:t>These feature</w:t>
-      </w:r>
-      <w:proofErr w:type="gramEnd"/>
+      <w:r>
+        <w:rPr>
+          <w:lang w:val="en-US"/>
+        </w:rPr>
+        <w:t>These features</w:t>
+      </w:r>
       <w:r>
         <w:rPr>
           <w:lang w:val="en-US"/>
@@ -22051,7 +23739,6 @@
         <w:rPr>
           <w:lang w:val="en-US"/>
         </w:rPr>
-        <w:lastRenderedPageBreak/>
         <w:t>data from the remote endpoint of the social media. This time register class is used both in the implemented reddit crawling class and the test dummy crawler, it can also be used by any future crawling class. The data provided from this register is then stored by the driver code in the admin database of the Mongo archive database under a collection named “</w:t>
       </w:r>
       <w:proofErr w:type="spellStart"/>
@@ -22072,13 +23759,7 @@
         <w:rPr>
           <w:lang w:val="en-US"/>
         </w:rPr>
-        <w:t xml:space="preserve">marked </w:t>
-      </w:r>
-      <w:r>
-        <w:rPr>
-          <w:lang w:val="en-US"/>
-        </w:rPr>
-        <w:t xml:space="preserve">with </w:t>
+        <w:t xml:space="preserve">marked with </w:t>
       </w:r>
       <w:r>
         <w:rPr>
@@ -22147,6 +23828,7 @@
           <w:noProof/>
           <w:lang w:val="en-US"/>
         </w:rPr>
+        <w:lastRenderedPageBreak/>
         <w:drawing>
           <wp:inline distT="0" distB="0" distL="0" distR="0" wp14:anchorId="4F999687" wp14:editId="68C004B9">
             <wp:extent cx="6605270" cy="4323283"/>
@@ -22481,89 +24163,95 @@
         <w:rPr>
           <w:lang w:val="en-US"/>
         </w:rPr>
+        <w:t>Another</w:t>
+      </w:r>
+      <w:r>
+        <w:rPr>
+          <w:lang w:val="en-US"/>
+        </w:rPr>
+        <w:t xml:space="preserve"> advantage of using the Docker technology is the high automation in setting up and running the required resources of an application, which is to be noticed when setting up a development or production environment of this technical solution using the Docker instructions included in the “README.md” file that is attached to the source code. A single command will then instruct Docker to read the </w:t>
+      </w:r>
+      <w:r>
+        <w:rPr>
+          <w:lang w:val="en-US"/>
+        </w:rPr>
+        <w:t xml:space="preserve">project </w:t>
+      </w:r>
+      <w:r>
+        <w:rPr>
+          <w:lang w:val="en-US"/>
+        </w:rPr>
+        <w:t xml:space="preserve">configuration from the .env file, download the required docker images of the database and set up their containers, </w:t>
+      </w:r>
+      <w:r>
+        <w:rPr>
+          <w:lang w:val="en-US"/>
+        </w:rPr>
+        <w:t xml:space="preserve">also </w:t>
+      </w:r>
+      <w:r>
+        <w:rPr>
+          <w:lang w:val="en-US"/>
+        </w:rPr>
+        <w:t>a docker image</w:t>
+      </w:r>
+      <w:r>
+        <w:rPr>
+          <w:lang w:val="en-US"/>
+        </w:rPr>
+        <w:t xml:space="preserve"> with local code volume</w:t>
+      </w:r>
+      <w:r>
+        <w:rPr>
+          <w:lang w:val="en-US"/>
+        </w:rPr>
+        <w:t xml:space="preserve"> </w:t>
+      </w:r>
+      <w:r>
+        <w:rPr>
+          <w:lang w:val="en-US"/>
+        </w:rPr>
+        <w:t xml:space="preserve">is constructed for </w:t>
+      </w:r>
+      <w:r>
+        <w:rPr>
+          <w:lang w:val="en-US"/>
+        </w:rPr>
+        <w:t>the whole application with python interpreter installed on it</w:t>
+      </w:r>
+      <w:r>
+        <w:rPr>
+          <w:lang w:val="en-US"/>
+        </w:rPr>
+        <w:t xml:space="preserve">. At last, docker </w:t>
+      </w:r>
+      <w:r>
+        <w:rPr>
+          <w:lang w:val="en-US"/>
+        </w:rPr>
+        <w:t>spins up the web server for the user web interface.</w:t>
+      </w:r>
+    </w:p>
+    <w:p>
+      <w:pPr>
+        <w:pStyle w:val="Brdtekst"/>
+        <w:ind w:firstLine="0pt"/>
+        <w:rPr>
+          <w:lang w:val="en-US"/>
+        </w:rPr>
+      </w:pPr>
+      <w:r>
+        <w:rPr>
+          <w:lang w:val="en-US"/>
+        </w:rPr>
+        <w:t xml:space="preserve">Docker also allow us to run multiple instances of the same application on the same machine, which is good for many </w:t>
+      </w:r>
+      <w:r>
+        <w:rPr>
+          <w:lang w:val="en-US"/>
+        </w:rPr>
         <w:lastRenderedPageBreak/>
-        <w:t>Another</w:t>
-      </w:r>
-      <w:r>
-        <w:rPr>
-          <w:lang w:val="en-US"/>
-        </w:rPr>
-        <w:t xml:space="preserve"> advantage of using the Docker technology is the high automation in setting up and running the required resources of an application, which is to be noticed when setting up a development or production environment of this technical solution using the Docker instructions included in the “README.md” file that is attached to the source code. A single command will then instruct Docker to read the </w:t>
-      </w:r>
-      <w:r>
-        <w:rPr>
-          <w:lang w:val="en-US"/>
-        </w:rPr>
-        <w:t xml:space="preserve">project </w:t>
-      </w:r>
-      <w:r>
-        <w:rPr>
-          <w:lang w:val="en-US"/>
-        </w:rPr>
-        <w:t xml:space="preserve">configuration from the .env file, download the required docker images of the database and set up their containers, </w:t>
-      </w:r>
-      <w:r>
-        <w:rPr>
-          <w:lang w:val="en-US"/>
-        </w:rPr>
-        <w:t xml:space="preserve">also </w:t>
-      </w:r>
-      <w:r>
-        <w:rPr>
-          <w:lang w:val="en-US"/>
-        </w:rPr>
-        <w:t>a docker image</w:t>
-      </w:r>
-      <w:r>
-        <w:rPr>
-          <w:lang w:val="en-US"/>
-        </w:rPr>
-        <w:t xml:space="preserve"> with local code volume</w:t>
-      </w:r>
-      <w:r>
-        <w:rPr>
-          <w:lang w:val="en-US"/>
-        </w:rPr>
-        <w:t xml:space="preserve"> </w:t>
-      </w:r>
-      <w:r>
-        <w:rPr>
-          <w:lang w:val="en-US"/>
-        </w:rPr>
-        <w:t xml:space="preserve">is constructed for </w:t>
-      </w:r>
-      <w:r>
-        <w:rPr>
-          <w:lang w:val="en-US"/>
-        </w:rPr>
-        <w:t>the whole application with python interpreter installed on it</w:t>
-      </w:r>
-      <w:r>
-        <w:rPr>
-          <w:lang w:val="en-US"/>
-        </w:rPr>
-        <w:t xml:space="preserve">. At last, docker </w:t>
-      </w:r>
-      <w:r>
-        <w:rPr>
-          <w:lang w:val="en-US"/>
-        </w:rPr>
-        <w:t>spins up the web server for the user web interface.</w:t>
-      </w:r>
-    </w:p>
-    <w:p>
-      <w:pPr>
-        <w:pStyle w:val="Brdtekst"/>
-        <w:ind w:firstLine="0pt"/>
-        <w:rPr>
-          <w:lang w:val="en-US"/>
-        </w:rPr>
-      </w:pPr>
-      <w:r>
-        <w:rPr>
-          <w:lang w:val="en-US"/>
-        </w:rPr>
-        <w:t>Docker also allow us to run multiple instances of the same application on the same machine, which is good for many reasons, such as when there is a need to distribute the application over multiple machines or having a series of backup environments in case things goes wrong in the current production environment.</w:t>
+        <w:t>reasons, such as when there is a need to distribute the application over multiple machines or having a series of backup environments in case things goes wrong in the current production environment.</w:t>
       </w:r>
       <w:r>
         <w:rPr>
@@ -22971,13 +24659,7 @@
         <w:rPr>
           <w:lang w:val="en-US"/>
         </w:rPr>
-        <w:t xml:space="preserve"> different nodes and visualized the influences between them as directed edges </w:t>
-      </w:r>
-      <w:r>
-        <w:rPr>
-          <w:lang w:val="en-US"/>
-        </w:rPr>
-        <w:t>indicating that the user located at the beginning of an edge is the influencer and the user being influenced is located at the target of an edge, those edges has also been scored by 3 different scoring techniques; interaction, upvotes and activity, each of these scoring techniques contributes in understanding the full picture of influence between users, which is why we combined the 3 techniques together in a simple addition operation which gave us a satisfying result of wider range</w:t>
+        <w:t xml:space="preserve"> different nodes and visualized the influences between them as directed edges indicating that the user located at the beginning of an edge is the influencer and the user being influenced is located at the target of an edge, those edges has also been scored by 3 different scoring techniques; interaction, upvotes and activity, each of these scoring techniques contributes in understanding the full picture of influence between users, which is why we combined the 3 techniques together in a simple addition operation which gave us a satisfying result of wider range</w:t>
       </w:r>
       <w:r>
         <w:rPr>
@@ -23046,7 +24728,13 @@
         <w:rPr>
           <w:lang w:val="en-US"/>
         </w:rPr>
-        <w:t xml:space="preserve"> together with the submission text</w:t>
+        <w:t xml:space="preserve"> together with </w:t>
+      </w:r>
+      <w:r>
+        <w:rPr>
+          <w:lang w:val="en-US"/>
+        </w:rPr>
+        <w:t>the submission text</w:t>
       </w:r>
       <w:r>
         <w:rPr>
@@ -23286,64 +24974,64 @@
         <w:rPr>
           <w:lang w:val="en-US"/>
         </w:rPr>
-        <w:t xml:space="preserve">is to be publicly available using the user web interface, which also allows for retrieval of more information about each daily influence graph such as crawling time, topic share in  influence classification, then histograms boxplots of score distribution, and not to forget the useful centrality ranking of user importance and the possibility to view the tuning results of each built text classifier. The user web interface also offers a series of tools to filter the graph based on score or field of influence or to find an influence path between </w:t>
+        <w:t>is to be publicly available using the user web interface, which also allows for retrieval of more information about each daily influence graph such as crawling time, topic share in  influence classification, then histograms boxplots of score distribution, and not to forget the useful centrality ranking of user importance and the possibility to view the tuning results of each built text classifier. The user web interface also offers a series of tools to filter the graph based on score or field of influence or to find an influence path between 2 known users with the help of the uprising capabilities of neo4j graph databases.</w:t>
+      </w:r>
+    </w:p>
+    <w:p>
+      <w:pPr>
+        <w:pStyle w:val="Brdtekst"/>
+        <w:ind w:firstLine="0pt"/>
+        <w:rPr>
+          <w:lang w:val="en-US"/>
+        </w:rPr>
+      </w:pPr>
+      <w:r>
+        <w:rPr>
+          <w:lang w:val="en-US"/>
+        </w:rPr>
+        <w:t xml:space="preserve">The reliability and security of the technical solution was also evaluated carefully and multiple measures such as logging, caching and HTTPS Basic Authentication was added </w:t>
+      </w:r>
+      <w:r>
+        <w:rPr>
+          <w:lang w:val="en-US"/>
+        </w:rPr>
+        <w:t>to support system management and increase the availability and reliability of the system for both administrators and public users.</w:t>
+      </w:r>
+    </w:p>
+    <w:p>
+      <w:pPr>
+        <w:pStyle w:val="Brdtekst"/>
+        <w:ind w:firstLine="0pt"/>
+        <w:rPr>
+          <w:lang w:val="en-US"/>
+        </w:rPr>
+      </w:pPr>
+      <w:r>
+        <w:rPr>
+          <w:lang w:val="en-US"/>
+        </w:rPr>
+        <w:t xml:space="preserve">After putting all these theoretical, </w:t>
+      </w:r>
+      <w:proofErr w:type="gramStart"/>
+      <w:r>
+        <w:rPr>
+          <w:lang w:val="en-US"/>
+        </w:rPr>
+        <w:t>practical</w:t>
+      </w:r>
+      <w:proofErr w:type="gramEnd"/>
+      <w:r>
+        <w:rPr>
+          <w:lang w:val="en-US"/>
+        </w:rPr>
+        <w:t xml:space="preserve"> and technical pieces together, we construct a big picture that satisfies the objective at the start of this project, which is summarized in having an output system that crawl data from social media, then detect, score and classify different influence types between users to produce a </w:t>
       </w:r>
       <w:r>
         <w:rPr>
           <w:lang w:val="en-US"/>
         </w:rPr>
         <w:lastRenderedPageBreak/>
-        <w:t>2 known users with the help of the uprising capabilities of neo4j graph databases.</w:t>
-      </w:r>
-    </w:p>
-    <w:p>
-      <w:pPr>
-        <w:pStyle w:val="Brdtekst"/>
-        <w:ind w:firstLine="0pt"/>
-        <w:rPr>
-          <w:lang w:val="en-US"/>
-        </w:rPr>
-      </w:pPr>
-      <w:r>
-        <w:rPr>
-          <w:lang w:val="en-US"/>
-        </w:rPr>
-        <w:t xml:space="preserve">The reliability and security of the technical solution was also evaluated carefully and multiple measures such as logging, caching and HTTPS Basic Authentication was added </w:t>
-      </w:r>
-      <w:r>
-        <w:rPr>
-          <w:lang w:val="en-US"/>
-        </w:rPr>
-        <w:t>to support system management and increase the availability and reliability of the system for both administrators and public users.</w:t>
-      </w:r>
-    </w:p>
-    <w:p>
-      <w:pPr>
-        <w:pStyle w:val="Brdtekst"/>
-        <w:ind w:firstLine="0pt"/>
-        <w:rPr>
-          <w:lang w:val="en-US"/>
-        </w:rPr>
-      </w:pPr>
-      <w:r>
-        <w:rPr>
-          <w:lang w:val="en-US"/>
-        </w:rPr>
-        <w:t xml:space="preserve">After putting all these theoretical, </w:t>
-      </w:r>
-      <w:proofErr w:type="gramStart"/>
-      <w:r>
-        <w:rPr>
-          <w:lang w:val="en-US"/>
-        </w:rPr>
-        <w:t>practical</w:t>
-      </w:r>
-      <w:proofErr w:type="gramEnd"/>
-      <w:r>
-        <w:rPr>
-          <w:lang w:val="en-US"/>
-        </w:rPr>
-        <w:t xml:space="preserve"> and technical pieces together, we construct a big picture that satisfies the objective at the start of this project, which is summarized in having an output system that crawl data from social media, then detect, score and classify different influence types between users to produce a series of informative, flexible and constructive influence graph models on periodic time intervals. </w:t>
+        <w:t xml:space="preserve">series of informative, flexible and constructive influence graph models on periodic time intervals. </w:t>
       </w:r>
     </w:p>
     <w:p>
@@ -23390,14 +25078,7 @@
           <w:shd w:val="clear" w:color="auto" w:fill="FFFFFF"/>
         </w:rPr>
         <w:tab/>
-        <w:t xml:space="preserve">Y. Guo, J. Cao and W. Lin, "Social Network Influence Analysis," 2019 6th International Conference on Dependable Systems and Their Applications (DSA), 2020, pp. 517-518, doi: 10.1109/DSA.2019.00093. </w:t>
-      </w:r>
-      <w:r>
-        <w:rPr>
-          <w:color w:val="333333"/>
-          <w:shd w:val="clear" w:color="auto" w:fill="FFFFFF"/>
-        </w:rPr>
-        <w:t>J. Clerk Maxwell, A Treatise on Electricity and Magnetism, 3rd ed., vol. 2. Oxford: Clarendon, 1892, pp.68–73.</w:t>
+        <w:t>Y. Guo, J. Cao and W. Lin, "Social Network Influence Analysis," 2019 6th International Conference on Dependable Systems and Their Applications (DSA), 2020, pp. 517-518, doi: 10.1109/DSA.2019.00093. J. Clerk Maxwell, A Treatise on Electricity and Magnetism, 3rd ed., vol. 2. Oxford: Clarendon, 1892, pp.68–73.</w:t>
       </w:r>
     </w:p>
     <w:p>
@@ -25282,16 +26963,16 @@
     </w:lvl>
   </w:abstractNum>
   <w:abstractNum w:abstractNumId="23" w15:restartNumberingAfterBreak="0">
-    <w:nsid w:val="614B54DB"/>
+    <w:nsid w:val="58B13EAA"/>
     <w:multiLevelType w:val="hybridMultilevel"/>
-    <w:tmpl w:val="658AB682"/>
-    <w:lvl w:ilvl="0" w:tplc="0414000F">
+    <w:tmpl w:val="5A12FE6C"/>
+    <w:lvl w:ilvl="0" w:tplc="5BF65A5E">
       <w:start w:val="1"/>
       <w:numFmt w:val="decimal"/>
       <w:lvlText w:val="%1."/>
       <w:lvlJc w:val="start"/>
       <w:pPr>
-        <w:ind w:start="36pt" w:hanging="18pt"/>
+        <w:ind w:start="32.40pt" w:hanging="18pt"/>
       </w:pPr>
       <w:rPr>
         <w:rFonts w:hint="default"/>
@@ -25303,7 +26984,7 @@
       <w:lvlText w:val="%2."/>
       <w:lvlJc w:val="start"/>
       <w:pPr>
-        <w:ind w:start="72pt" w:hanging="18pt"/>
+        <w:ind w:start="68.40pt" w:hanging="18pt"/>
       </w:pPr>
     </w:lvl>
     <w:lvl w:ilvl="2" w:tplc="0414001B" w:tentative="1">
@@ -25312,7 +26993,7 @@
       <w:lvlText w:val="%3."/>
       <w:lvlJc w:val="end"/>
       <w:pPr>
-        <w:ind w:start="108pt" w:hanging="9pt"/>
+        <w:ind w:start="104.40pt" w:hanging="9pt"/>
       </w:pPr>
     </w:lvl>
     <w:lvl w:ilvl="3" w:tplc="0414000F" w:tentative="1">
@@ -25321,7 +27002,7 @@
       <w:lvlText w:val="%4."/>
       <w:lvlJc w:val="start"/>
       <w:pPr>
-        <w:ind w:start="144pt" w:hanging="18pt"/>
+        <w:ind w:start="140.40pt" w:hanging="18pt"/>
       </w:pPr>
     </w:lvl>
     <w:lvl w:ilvl="4" w:tplc="04140019" w:tentative="1">
@@ -25330,7 +27011,7 @@
       <w:lvlText w:val="%5."/>
       <w:lvlJc w:val="start"/>
       <w:pPr>
-        <w:ind w:start="180pt" w:hanging="18pt"/>
+        <w:ind w:start="176.40pt" w:hanging="18pt"/>
       </w:pPr>
     </w:lvl>
     <w:lvl w:ilvl="5" w:tplc="0414001B" w:tentative="1">
@@ -25339,7 +27020,7 @@
       <w:lvlText w:val="%6."/>
       <w:lvlJc w:val="end"/>
       <w:pPr>
-        <w:ind w:start="216pt" w:hanging="9pt"/>
+        <w:ind w:start="212.40pt" w:hanging="9pt"/>
       </w:pPr>
     </w:lvl>
     <w:lvl w:ilvl="6" w:tplc="0414000F" w:tentative="1">
@@ -25348,7 +27029,7 @@
       <w:lvlText w:val="%7."/>
       <w:lvlJc w:val="start"/>
       <w:pPr>
-        <w:ind w:start="252pt" w:hanging="18pt"/>
+        <w:ind w:start="248.40pt" w:hanging="18pt"/>
       </w:pPr>
     </w:lvl>
     <w:lvl w:ilvl="7" w:tplc="04140019" w:tentative="1">
@@ -25357,7 +27038,7 @@
       <w:lvlText w:val="%8."/>
       <w:lvlJc w:val="start"/>
       <w:pPr>
-        <w:ind w:start="288pt" w:hanging="18pt"/>
+        <w:ind w:start="284.40pt" w:hanging="18pt"/>
       </w:pPr>
     </w:lvl>
     <w:lvl w:ilvl="8" w:tplc="0414001B" w:tentative="1">
@@ -25366,11 +27047,100 @@
       <w:lvlText w:val="%9."/>
       <w:lvlJc w:val="end"/>
       <w:pPr>
-        <w:ind w:start="324pt" w:hanging="9pt"/>
+        <w:ind w:start="320.40pt" w:hanging="9pt"/>
       </w:pPr>
     </w:lvl>
   </w:abstractNum>
   <w:abstractNum w:abstractNumId="24" w15:restartNumberingAfterBreak="0">
+    <w:nsid w:val="614B54DB"/>
+    <w:multiLevelType w:val="hybridMultilevel"/>
+    <w:tmpl w:val="658AB682"/>
+    <w:lvl w:ilvl="0" w:tplc="0414000F">
+      <w:start w:val="1"/>
+      <w:numFmt w:val="decimal"/>
+      <w:lvlText w:val="%1."/>
+      <w:lvlJc w:val="start"/>
+      <w:pPr>
+        <w:ind w:start="36pt" w:hanging="18pt"/>
+      </w:pPr>
+      <w:rPr>
+        <w:rFonts w:hint="default"/>
+      </w:rPr>
+    </w:lvl>
+    <w:lvl w:ilvl="1" w:tplc="04140019" w:tentative="1">
+      <w:start w:val="1"/>
+      <w:numFmt w:val="lowerLetter"/>
+      <w:lvlText w:val="%2."/>
+      <w:lvlJc w:val="start"/>
+      <w:pPr>
+        <w:ind w:start="72pt" w:hanging="18pt"/>
+      </w:pPr>
+    </w:lvl>
+    <w:lvl w:ilvl="2" w:tplc="0414001B" w:tentative="1">
+      <w:start w:val="1"/>
+      <w:numFmt w:val="lowerRoman"/>
+      <w:lvlText w:val="%3."/>
+      <w:lvlJc w:val="end"/>
+      <w:pPr>
+        <w:ind w:start="108pt" w:hanging="9pt"/>
+      </w:pPr>
+    </w:lvl>
+    <w:lvl w:ilvl="3" w:tplc="0414000F" w:tentative="1">
+      <w:start w:val="1"/>
+      <w:numFmt w:val="decimal"/>
+      <w:lvlText w:val="%4."/>
+      <w:lvlJc w:val="start"/>
+      <w:pPr>
+        <w:ind w:start="144pt" w:hanging="18pt"/>
+      </w:pPr>
+    </w:lvl>
+    <w:lvl w:ilvl="4" w:tplc="04140019" w:tentative="1">
+      <w:start w:val="1"/>
+      <w:numFmt w:val="lowerLetter"/>
+      <w:lvlText w:val="%5."/>
+      <w:lvlJc w:val="start"/>
+      <w:pPr>
+        <w:ind w:start="180pt" w:hanging="18pt"/>
+      </w:pPr>
+    </w:lvl>
+    <w:lvl w:ilvl="5" w:tplc="0414001B" w:tentative="1">
+      <w:start w:val="1"/>
+      <w:numFmt w:val="lowerRoman"/>
+      <w:lvlText w:val="%6."/>
+      <w:lvlJc w:val="end"/>
+      <w:pPr>
+        <w:ind w:start="216pt" w:hanging="9pt"/>
+      </w:pPr>
+    </w:lvl>
+    <w:lvl w:ilvl="6" w:tplc="0414000F" w:tentative="1">
+      <w:start w:val="1"/>
+      <w:numFmt w:val="decimal"/>
+      <w:lvlText w:val="%7."/>
+      <w:lvlJc w:val="start"/>
+      <w:pPr>
+        <w:ind w:start="252pt" w:hanging="18pt"/>
+      </w:pPr>
+    </w:lvl>
+    <w:lvl w:ilvl="7" w:tplc="04140019" w:tentative="1">
+      <w:start w:val="1"/>
+      <w:numFmt w:val="lowerLetter"/>
+      <w:lvlText w:val="%8."/>
+      <w:lvlJc w:val="start"/>
+      <w:pPr>
+        <w:ind w:start="288pt" w:hanging="18pt"/>
+      </w:pPr>
+    </w:lvl>
+    <w:lvl w:ilvl="8" w:tplc="0414001B" w:tentative="1">
+      <w:start w:val="1"/>
+      <w:numFmt w:val="lowerRoman"/>
+      <w:lvlText w:val="%9."/>
+      <w:lvlJc w:val="end"/>
+      <w:pPr>
+        <w:ind w:start="324pt" w:hanging="9pt"/>
+      </w:pPr>
+    </w:lvl>
+  </w:abstractNum>
+  <w:abstractNum w:abstractNumId="25" w15:restartNumberingAfterBreak="0">
     <w:nsid w:val="672C633D"/>
     <w:multiLevelType w:val="hybridMultilevel"/>
     <w:tmpl w:val="F4527FC4"/>
@@ -25456,7 +27226,7 @@
       </w:pPr>
     </w:lvl>
   </w:abstractNum>
-  <w:abstractNum w:abstractNumId="25" w15:restartNumberingAfterBreak="0">
+  <w:abstractNum w:abstractNumId="26" w15:restartNumberingAfterBreak="0">
     <w:nsid w:val="67A61BA6"/>
     <w:multiLevelType w:val="hybridMultilevel"/>
     <w:tmpl w:val="4DF62C6E"/>
@@ -25569,7 +27339,7 @@
       </w:rPr>
     </w:lvl>
   </w:abstractNum>
-  <w:abstractNum w:abstractNumId="26" w15:restartNumberingAfterBreak="0">
+  <w:abstractNum w:abstractNumId="27" w15:restartNumberingAfterBreak="0">
     <w:nsid w:val="6C402C58"/>
     <w:multiLevelType w:val="hybridMultilevel"/>
     <w:tmpl w:val="9A1CA078"/>
@@ -25714,7 +27484,7 @@
       </w:rPr>
     </w:lvl>
   </w:abstractNum>
-  <w:abstractNum w:abstractNumId="27" w15:restartNumberingAfterBreak="0">
+  <w:abstractNum w:abstractNumId="28" w15:restartNumberingAfterBreak="0">
     <w:nsid w:val="6CD32DA8"/>
     <w:multiLevelType w:val="singleLevel"/>
     <w:tmpl w:val="166470C2"/>
@@ -25740,7 +27510,7 @@
       </w:rPr>
     </w:lvl>
   </w:abstractNum>
-  <w:abstractNum w:abstractNumId="28" w15:restartNumberingAfterBreak="0">
+  <w:abstractNum w:abstractNumId="29" w15:restartNumberingAfterBreak="0">
     <w:nsid w:val="7F5B1EED"/>
     <w:multiLevelType w:val="hybridMultilevel"/>
     <w:tmpl w:val="13A895E2"/>
@@ -25833,7 +27603,7 @@
     <w:abstractNumId w:val="17"/>
   </w:num>
   <w:num w:numId="2">
-    <w:abstractNumId w:val="26"/>
+    <w:abstractNumId w:val="27"/>
   </w:num>
   <w:num w:numId="3">
     <w:abstractNumId w:val="14"/>
@@ -25854,7 +27624,7 @@
     <w:abstractNumId w:val="21"/>
   </w:num>
   <w:num w:numId="9">
-    <w:abstractNumId w:val="27"/>
+    <w:abstractNumId w:val="28"/>
   </w:num>
   <w:num w:numId="10">
     <w:abstractNumId w:val="18"/>
@@ -25902,13 +27672,13 @@
     <w:abstractNumId w:val="20"/>
   </w:num>
   <w:num w:numId="25">
+    <w:abstractNumId w:val="26"/>
+  </w:num>
+  <w:num w:numId="26">
     <w:abstractNumId w:val="25"/>
   </w:num>
-  <w:num w:numId="26">
-    <w:abstractNumId w:val="24"/>
-  </w:num>
   <w:num w:numId="27">
-    <w:abstractNumId w:val="28"/>
+    <w:abstractNumId w:val="29"/>
   </w:num>
   <w:num w:numId="28">
     <w:abstractNumId w:val="22"/>
@@ -25917,13 +27687,16 @@
     <w:abstractNumId w:val="15"/>
   </w:num>
   <w:num w:numId="30">
-    <w:abstractNumId w:val="23"/>
+    <w:abstractNumId w:val="24"/>
   </w:num>
   <w:num w:numId="31">
     <w:abstractNumId w:val="16"/>
   </w:num>
   <w:num w:numId="32">
     <w:abstractNumId w:val="11"/>
+  </w:num>
+  <w:num w:numId="33">
+    <w:abstractNumId w:val="23"/>
   </w:num>
 </w:numbering>
 </file>

</xml_diff>

<commit_message>
Fixing errors in writting
</commit_message>
<xml_diff>
--- a/docs/letter.docx
+++ b/docs/letter.docx
@@ -389,7 +389,7 @@
               <w:rPr>
                 <w:lang w:val="en-US"/>
               </w:rPr>
-              <w:t>Nikita Rajendra Karandikar</w:t>
+              <w:t>Nikita Karandikar</w:t>
             </w:r>
           </w:p>
         </w:tc>
@@ -490,13 +490,19 @@
               <w:rPr>
                 <w:lang w:val="en-US"/>
               </w:rPr>
-              <w:t>online-social-media, influence-detection, influence-weight, influence-field-classification, text-classification, graph-centrality, graph-node-ranking, IT-system-architecture, logging, caching, digest-authentication, mongo-database-server, neo4j-graph-database-server, python, flask, javascript, html, css, jinja-templates, bootstrap, jquery, vis.js, git, windows-iis-server, docker</w:t>
+              <w:t xml:space="preserve">social-graph, reddit, influence-detection, influence-weight, influence-field-classification, centrality-measures, mongo-databases, neo4j-databases, </w:t>
             </w:r>
             <w:r>
               <w:rPr>
                 <w:lang w:val="en-US"/>
               </w:rPr>
-              <w:t>.</w:t>
+              <w:t>online-social-media</w:t>
+            </w:r>
+            <w:r>
+              <w:rPr>
+                <w:lang w:val="en-US"/>
+              </w:rPr>
+              <w:t>-analysis.</w:t>
             </w:r>
           </w:p>
         </w:tc>
@@ -615,6 +621,30 @@
         </w:rPr>
       </w:sdtEndPr>
       <w:sdtContent>
+        <w:p>
+          <w:pPr>
+            <w:pStyle w:val="Overskriftforinnholdsfortegnelse"/>
+            <w:rPr>
+              <w:rFonts w:asciiTheme="minorHAnsi" w:eastAsiaTheme="minorHAnsi" w:hAnsiTheme="minorHAnsi" w:cstheme="minorBidi"/>
+              <w:color w:val="auto"/>
+              <w:sz w:val="22"/>
+              <w:szCs w:val="22"/>
+              <w:lang w:eastAsia="en-US"/>
+            </w:rPr>
+          </w:pPr>
+        </w:p>
+        <w:p>
+          <w:pPr>
+            <w:pStyle w:val="Overskriftforinnholdsfortegnelse"/>
+            <w:rPr>
+              <w:rFonts w:asciiTheme="minorHAnsi" w:eastAsiaTheme="minorHAnsi" w:hAnsiTheme="minorHAnsi" w:cstheme="minorBidi"/>
+              <w:color w:val="auto"/>
+              <w:sz w:val="22"/>
+              <w:szCs w:val="22"/>
+              <w:lang w:eastAsia="en-US"/>
+            </w:rPr>
+          </w:pPr>
+        </w:p>
         <w:p>
           <w:pPr>
             <w:pStyle w:val="Overskriftforinnholdsfortegnelse"/>
@@ -3717,18 +3747,6 @@
         <w:pStyle w:val="papertitle"/>
         <w:spacing w:before="100" w:beforeAutospacing="1" w:after="100" w:afterAutospacing="1"/>
       </w:pPr>
-    </w:p>
-    <w:p>
-      <w:pPr>
-        <w:pStyle w:val="papertitle"/>
-        <w:spacing w:before="100" w:beforeAutospacing="1" w:after="100" w:afterAutospacing="1"/>
-      </w:pPr>
-    </w:p>
-    <w:p>
-      <w:pPr>
-        <w:pStyle w:val="papertitle"/>
-        <w:spacing w:before="100" w:beforeAutospacing="1" w:after="100" w:afterAutospacing="1"/>
-      </w:pPr>
       <w:r>
         <w:lastRenderedPageBreak/>
         <w:t>Social Media Influence Analyzer</w:t>
@@ -3957,31 +3975,151 @@
         </w:rPr>
       </w:pPr>
       <w:r>
+        <w:rPr>
+          <w:i/>
+          <w:iCs/>
+        </w:rPr>
         <w:t>In a time where online social media has a significant influence on both individuals and groups of people in our modern societies, there is a need to have a digital tool that helps gather and construct data from online social media, then use this data to detect influence between individual users</w:t>
       </w:r>
       <w:r>
-        <w:t xml:space="preserve"> by detecting, </w:t>
-      </w:r>
-      <w:r>
-        <w:t>measuring,</w:t>
-      </w:r>
-      <w:r>
-        <w:t xml:space="preserve"> and classifying the strength and topic field of influence in</w:t>
-      </w:r>
-      <w:r>
-        <w:t xml:space="preserve"> the process. This project proposes a method for influence detection, then build a technical solution on top of it to enable analyzers of</w:t>
-      </w:r>
-      <w:r>
+        <w:rPr>
+          <w:i/>
+          <w:iCs/>
+        </w:rPr>
+        <w:t xml:space="preserve"> by </w:t>
+      </w:r>
+      <w:r>
+        <w:rPr>
+          <w:i/>
+          <w:iCs/>
+        </w:rPr>
+        <w:t>measuring and</w:t>
+      </w:r>
+      <w:r>
+        <w:rPr>
+          <w:i/>
+          <w:iCs/>
+        </w:rPr>
+        <w:t xml:space="preserve"> classifying the strength and field of</w:t>
+      </w:r>
+      <w:r>
+        <w:rPr>
+          <w:i/>
+          <w:iCs/>
+        </w:rPr>
+        <w:t xml:space="preserve"> detected</w:t>
+      </w:r>
+      <w:r>
+        <w:rPr>
+          <w:i/>
+          <w:iCs/>
+        </w:rPr>
+        <w:t xml:space="preserve"> influence</w:t>
+      </w:r>
+      <w:r>
+        <w:rPr>
+          <w:i/>
+          <w:iCs/>
+        </w:rPr>
+        <w:t>. This project proposes a method for influence detection, then build a technical solution on top of it to enable analyzers of</w:t>
+      </w:r>
+      <w:r>
+        <w:rPr>
+          <w:i/>
+          <w:iCs/>
+        </w:rPr>
         <w:t xml:space="preserve"> online</w:t>
       </w:r>
       <w:r>
-        <w:t xml:space="preserve"> social media to have a visual and scientific understanding of the influence flow in social media</w:t>
-      </w:r>
-      <w:r>
-        <w:t xml:space="preserve"> network</w:t>
-      </w:r>
-      <w:r>
-        <w:t xml:space="preserve">.    </w:t>
+        <w:rPr>
+          <w:i/>
+          <w:iCs/>
+        </w:rPr>
+        <w:t xml:space="preserve"> social media to have a visual and scientific understanding of the influence flow in </w:t>
+      </w:r>
+      <w:r>
+        <w:rPr>
+          <w:i/>
+          <w:iCs/>
+        </w:rPr>
+        <w:t xml:space="preserve">online </w:t>
+      </w:r>
+      <w:r>
+        <w:rPr>
+          <w:i/>
+          <w:iCs/>
+        </w:rPr>
+        <w:t>social media</w:t>
+      </w:r>
+      <w:r>
+        <w:rPr>
+          <w:i/>
+          <w:iCs/>
+        </w:rPr>
+        <w:t xml:space="preserve">. The results achieved from this research is a technical information system that </w:t>
+      </w:r>
+      <w:r>
+        <w:rPr>
+          <w:i/>
+          <w:iCs/>
+        </w:rPr>
+        <w:t>can</w:t>
+      </w:r>
+      <w:r>
+        <w:rPr>
+          <w:i/>
+          <w:iCs/>
+        </w:rPr>
+        <w:t xml:space="preserve"> crawl</w:t>
+      </w:r>
+      <w:r>
+        <w:rPr>
+          <w:i/>
+          <w:iCs/>
+        </w:rPr>
+        <w:t xml:space="preserve"> data from</w:t>
+      </w:r>
+      <w:r>
+        <w:rPr>
+          <w:i/>
+          <w:iCs/>
+        </w:rPr>
+        <w:t xml:space="preserve"> online social media, then detect and classify influence between online users and visualize this information </w:t>
+      </w:r>
+      <w:r>
+        <w:rPr>
+          <w:i/>
+          <w:iCs/>
+        </w:rPr>
+        <w:t>in</w:t>
+      </w:r>
+      <w:r>
+        <w:rPr>
+          <w:i/>
+          <w:iCs/>
+        </w:rPr>
+        <w:t xml:space="preserve"> </w:t>
+      </w:r>
+      <w:r>
+        <w:rPr>
+          <w:i/>
+          <w:iCs/>
+        </w:rPr>
+        <w:t xml:space="preserve">intuitive </w:t>
+      </w:r>
+      <w:r>
+        <w:rPr>
+          <w:i/>
+          <w:iCs/>
+        </w:rPr>
+        <w:t>graphs</w:t>
+      </w:r>
+      <w:r>
+        <w:rPr>
+          <w:i/>
+          <w:iCs/>
+        </w:rPr>
+        <w:t>.</w:t>
       </w:r>
     </w:p>
     <w:p>
@@ -3992,37 +4130,13 @@
         <w:t xml:space="preserve">Keywords: </w:t>
       </w:r>
       <w:r>
-        <w:t>online-s</w:t>
-      </w:r>
-      <w:r>
-        <w:t xml:space="preserve">ocial-media, influence-detection, </w:t>
-      </w:r>
-      <w:r>
-        <w:t xml:space="preserve">influence-weight, </w:t>
-      </w:r>
-      <w:r>
-        <w:t>influence-</w:t>
-      </w:r>
-      <w:r>
-        <w:t>field</w:t>
-      </w:r>
-      <w:r>
-        <w:t xml:space="preserve">-classification, text-classification, graph-centrality, graph-node-ranking, IT-system-architecture, logging, caching, </w:t>
-      </w:r>
-      <w:r>
-        <w:t>digest</w:t>
-      </w:r>
-      <w:r>
-        <w:t>-</w:t>
-      </w:r>
-      <w:r>
-        <w:t>a</w:t>
-      </w:r>
-      <w:r>
-        <w:t>uthentication</w:t>
-      </w:r>
-      <w:r>
-        <w:t>, mongo-database-server, neo4j-graph-database-server, python, flask, javascript, html, css, jinja-templates, bootstrap, jquery, vis.js, git, windows-iis-server, docker.</w:t>
+        <w:t xml:space="preserve">social-graph, reddit, influence-detection, influence-weight, influence-field-classification, centrality-measures, mongo-databases, neo4j-databases, </w:t>
+      </w:r>
+      <w:r>
+        <w:t>online-social-media</w:t>
+      </w:r>
+      <w:r>
+        <w:t>-analysis.</w:t>
       </w:r>
     </w:p>
     <w:p>
@@ -4153,7 +4267,7 @@
           <w:sz w:val="20"/>
           <w:szCs w:val="20"/>
         </w:rPr>
-        <w:t xml:space="preserve"> on such platforms, and most social events and happenings does not pass away from being recorded and discussed in the wide arena of social media. This effect generates a huge amount of valuable data that has a big potential of revealing the type and strength of social influence between society </w:t>
+        <w:t xml:space="preserve"> on such platforms, and most social events and happenings </w:t>
       </w:r>
       <w:r>
         <w:rPr>
@@ -4164,7 +4278,7 @@
           <w:sz w:val="20"/>
           <w:szCs w:val="20"/>
         </w:rPr>
-        <w:t xml:space="preserve">members and </w:t>
+        <w:t xml:space="preserve">are </w:t>
       </w:r>
       <w:r>
         <w:rPr>
@@ -4175,7 +4289,7 @@
           <w:sz w:val="20"/>
           <w:szCs w:val="20"/>
         </w:rPr>
-        <w:t>opens</w:t>
+        <w:t xml:space="preserve">being recorded and discussed in the wide arena of social media. This effect generates a huge amount of valuable data that has a big potential of revealing the type and strength of social influence between society </w:t>
       </w:r>
       <w:r>
         <w:rPr>
@@ -4186,7 +4300,7 @@
           <w:sz w:val="20"/>
           <w:szCs w:val="20"/>
         </w:rPr>
-        <w:t xml:space="preserve"> for</w:t>
+        <w:t xml:space="preserve">members and </w:t>
       </w:r>
       <w:r>
         <w:rPr>
@@ -4197,13 +4311,9 @@
           <w:sz w:val="20"/>
           <w:szCs w:val="20"/>
         </w:rPr>
-        <w:t xml:space="preserve"> many useful applications in multiple fields.</w:t>
-      </w:r>
-    </w:p>
-    <w:p>
-      <w:pPr>
-        <w:pStyle w:val="Keywords"/>
-        <w:ind w:firstLine="0"/>
+        <w:t>opens</w:t>
+      </w:r>
+      <w:r>
         <w:rPr>
           <w:b w:val="0"/>
           <w:bCs w:val="0"/>
@@ -4212,7 +4322,8 @@
           <w:sz w:val="20"/>
           <w:szCs w:val="20"/>
         </w:rPr>
-      </w:pPr>
+        <w:t xml:space="preserve"> for</w:t>
+      </w:r>
       <w:r>
         <w:rPr>
           <w:b w:val="0"/>
@@ -4222,9 +4333,13 @@
           <w:sz w:val="20"/>
           <w:szCs w:val="20"/>
         </w:rPr>
-        <w:t xml:space="preserve">The most obvious application from social data is understanding how social media is used as a tool to mobilize groups of people </w:t>
-      </w:r>
-      <w:r>
+        <w:t xml:space="preserve"> many useful applications in multiple fields.</w:t>
+      </w:r>
+    </w:p>
+    <w:p>
+      <w:pPr>
+        <w:pStyle w:val="Keywords"/>
+        <w:ind w:firstLine="0"/>
         <w:rPr>
           <w:b w:val="0"/>
           <w:bCs w:val="0"/>
@@ -4233,8 +4348,7 @@
           <w:sz w:val="20"/>
           <w:szCs w:val="20"/>
         </w:rPr>
-        <w:t>in controversial social events such as political elections. The</w:t>
-      </w:r>
+      </w:pPr>
       <w:r>
         <w:rPr>
           <w:b w:val="0"/>
@@ -4244,7 +4358,7 @@
           <w:sz w:val="20"/>
           <w:szCs w:val="20"/>
         </w:rPr>
-        <w:t xml:space="preserve"> serious allegation of Russian interference in the US </w:t>
+        <w:t>The most obvious application from social data is understanding how social media is used as a tool to mobilize groups of people in controversial social events such as political elections. The</w:t>
       </w:r>
       <w:r>
         <w:rPr>
@@ -4255,7 +4369,7 @@
           <w:sz w:val="20"/>
           <w:szCs w:val="20"/>
         </w:rPr>
-        <w:t>presidential election</w:t>
+        <w:t xml:space="preserve"> </w:t>
       </w:r>
       <w:r>
         <w:rPr>
@@ -4266,7 +4380,7 @@
           <w:sz w:val="20"/>
           <w:szCs w:val="20"/>
         </w:rPr>
-        <w:t xml:space="preserve"> </w:t>
+        <w:t xml:space="preserve">serious allegation of Russian interference in the US </w:t>
       </w:r>
       <w:r>
         <w:rPr>
@@ -4277,7 +4391,7 @@
           <w:sz w:val="20"/>
           <w:szCs w:val="20"/>
         </w:rPr>
-        <w:t>in</w:t>
+        <w:t>presidential election</w:t>
       </w:r>
       <w:r>
         <w:rPr>
@@ -4288,7 +4402,7 @@
           <w:sz w:val="20"/>
           <w:szCs w:val="20"/>
         </w:rPr>
-        <w:t xml:space="preserve"> 2016</w:t>
+        <w:t xml:space="preserve"> </w:t>
       </w:r>
       <w:r>
         <w:rPr>
@@ -4299,7 +4413,7 @@
           <w:sz w:val="20"/>
           <w:szCs w:val="20"/>
         </w:rPr>
-        <w:t xml:space="preserve"> is one </w:t>
+        <w:t>in</w:t>
       </w:r>
       <w:r>
         <w:rPr>
@@ -4310,7 +4424,7 @@
           <w:sz w:val="20"/>
           <w:szCs w:val="20"/>
         </w:rPr>
-        <w:t>application of</w:t>
+        <w:t xml:space="preserve"> 2016</w:t>
       </w:r>
       <w:r>
         <w:rPr>
@@ -4321,13 +4435,9 @@
           <w:sz w:val="20"/>
           <w:szCs w:val="20"/>
         </w:rPr>
-        <w:t xml:space="preserve"> analyzing social influence on social media.</w:t>
-      </w:r>
-    </w:p>
-    <w:p>
-      <w:pPr>
-        <w:pStyle w:val="Keywords"/>
-        <w:ind w:firstLine="0"/>
+        <w:t xml:space="preserve"> is one </w:t>
+      </w:r>
+      <w:r>
         <w:rPr>
           <w:b w:val="0"/>
           <w:bCs w:val="0"/>
@@ -4336,7 +4446,8 @@
           <w:sz w:val="20"/>
           <w:szCs w:val="20"/>
         </w:rPr>
-      </w:pPr>
+        <w:t>application of</w:t>
+      </w:r>
       <w:r>
         <w:rPr>
           <w:b w:val="0"/>
@@ -4346,9 +4457,13 @@
           <w:sz w:val="20"/>
           <w:szCs w:val="20"/>
         </w:rPr>
-        <w:t>Furthermore, by mapping and visualizing social influence between</w:t>
-      </w:r>
-      <w:r>
+        <w:t xml:space="preserve"> analyzing social influence on social media.</w:t>
+      </w:r>
+    </w:p>
+    <w:p>
+      <w:pPr>
+        <w:pStyle w:val="Keywords"/>
+        <w:ind w:firstLine="0"/>
         <w:rPr>
           <w:b w:val="0"/>
           <w:bCs w:val="0"/>
@@ -4357,8 +4472,7 @@
           <w:sz w:val="20"/>
           <w:szCs w:val="20"/>
         </w:rPr>
-        <w:t xml:space="preserve"> users on</w:t>
-      </w:r>
+      </w:pPr>
       <w:r>
         <w:rPr>
           <w:b w:val="0"/>
@@ -4368,7 +4482,7 @@
           <w:sz w:val="20"/>
           <w:szCs w:val="20"/>
         </w:rPr>
-        <w:t xml:space="preserve"> social media, we can speed up and improve the detection of fake news and other illegal activities on social media</w:t>
+        <w:t>Furthermore, by mapping and visualizing social influence between</w:t>
       </w:r>
       <w:r>
         <w:rPr>
@@ -4379,7 +4493,7 @@
           <w:sz w:val="20"/>
           <w:szCs w:val="20"/>
         </w:rPr>
-        <w:t>, and b</w:t>
+        <w:t xml:space="preserve"> users on</w:t>
       </w:r>
       <w:r>
         <w:rPr>
@@ -4390,7 +4504,7 @@
           <w:sz w:val="20"/>
           <w:szCs w:val="20"/>
         </w:rPr>
-        <w:t xml:space="preserve">y removing </w:t>
+        <w:t xml:space="preserve"> social media, we can speed up and improve the detection of fake news and other illegal activities on social media</w:t>
       </w:r>
       <w:r>
         <w:rPr>
@@ -4401,7 +4515,7 @@
           <w:sz w:val="20"/>
           <w:szCs w:val="20"/>
         </w:rPr>
-        <w:t>their</w:t>
+        <w:t>, and b</w:t>
       </w:r>
       <w:r>
         <w:rPr>
@@ -4412,7 +4526,7 @@
           <w:sz w:val="20"/>
           <w:szCs w:val="20"/>
         </w:rPr>
-        <w:t xml:space="preserve"> damaging effect</w:t>
+        <w:t xml:space="preserve">y removing </w:t>
       </w:r>
       <w:r>
         <w:rPr>
@@ -4423,7 +4537,7 @@
           <w:sz w:val="20"/>
           <w:szCs w:val="20"/>
         </w:rPr>
-        <w:t>s on</w:t>
+        <w:t>their</w:t>
       </w:r>
       <w:r>
         <w:rPr>
@@ -4434,7 +4548,7 @@
           <w:sz w:val="20"/>
           <w:szCs w:val="20"/>
         </w:rPr>
-        <w:t xml:space="preserve"> </w:t>
+        <w:t xml:space="preserve"> damaging effect</w:t>
       </w:r>
       <w:r>
         <w:rPr>
@@ -4445,7 +4559,7 @@
           <w:sz w:val="20"/>
           <w:szCs w:val="20"/>
         </w:rPr>
-        <w:t xml:space="preserve">multiple </w:t>
+        <w:t>s on</w:t>
       </w:r>
       <w:r>
         <w:rPr>
@@ -4456,7 +4570,7 @@
           <w:sz w:val="20"/>
           <w:szCs w:val="20"/>
         </w:rPr>
-        <w:t>social environment</w:t>
+        <w:t xml:space="preserve"> </w:t>
       </w:r>
       <w:r>
         <w:rPr>
@@ -4467,7 +4581,7 @@
           <w:sz w:val="20"/>
           <w:szCs w:val="20"/>
         </w:rPr>
-        <w:t>s</w:t>
+        <w:t xml:space="preserve">multiple </w:t>
       </w:r>
       <w:r>
         <w:rPr>
@@ -4478,7 +4592,7 @@
           <w:sz w:val="20"/>
           <w:szCs w:val="20"/>
         </w:rPr>
-        <w:t xml:space="preserve">, we can create a </w:t>
+        <w:t>social environment</w:t>
       </w:r>
       <w:r>
         <w:rPr>
@@ -4489,7 +4603,7 @@
           <w:sz w:val="20"/>
           <w:szCs w:val="20"/>
         </w:rPr>
-        <w:t>healthier</w:t>
+        <w:t>s</w:t>
       </w:r>
       <w:r>
         <w:rPr>
@@ -4500,7 +4614,7 @@
           <w:sz w:val="20"/>
           <w:szCs w:val="20"/>
         </w:rPr>
-        <w:t xml:space="preserve"> society that benefits </w:t>
+        <w:t xml:space="preserve">, we can create a </w:t>
       </w:r>
       <w:r>
         <w:rPr>
@@ -4511,7 +4625,7 @@
           <w:sz w:val="20"/>
           <w:szCs w:val="20"/>
         </w:rPr>
-        <w:t>all</w:t>
+        <w:t>healthier</w:t>
       </w:r>
       <w:r>
         <w:rPr>
@@ -4522,13 +4636,9 @@
           <w:sz w:val="20"/>
           <w:szCs w:val="20"/>
         </w:rPr>
-        <w:t xml:space="preserve"> its members.</w:t>
-      </w:r>
-    </w:p>
-    <w:p>
-      <w:pPr>
-        <w:pStyle w:val="Keywords"/>
-        <w:ind w:firstLine="0"/>
+        <w:t xml:space="preserve"> society that benefits </w:t>
+      </w:r>
+      <w:r>
         <w:rPr>
           <w:b w:val="0"/>
           <w:bCs w:val="0"/>
@@ -4537,7 +4647,8 @@
           <w:sz w:val="20"/>
           <w:szCs w:val="20"/>
         </w:rPr>
-      </w:pPr>
+        <w:t>all</w:t>
+      </w:r>
       <w:r>
         <w:rPr>
           <w:b w:val="0"/>
@@ -4547,9 +4658,13 @@
           <w:sz w:val="20"/>
           <w:szCs w:val="20"/>
         </w:rPr>
-        <w:t xml:space="preserve">Social influence is also highly valuable for commercial use, as many companies are interested in detecting different types of social influence to reveal new marketing trends and allow businesses to develop more specialized marketing strategies and customized products which often increase the competition in economy and generate more values </w:t>
-      </w:r>
-      <w:r>
+        <w:t xml:space="preserve"> its members.</w:t>
+      </w:r>
+    </w:p>
+    <w:p>
+      <w:pPr>
+        <w:pStyle w:val="Keywords"/>
+        <w:ind w:firstLine="0"/>
         <w:rPr>
           <w:b w:val="0"/>
           <w:bCs w:val="0"/>
@@ -4558,8 +4673,7 @@
           <w:sz w:val="20"/>
           <w:szCs w:val="20"/>
         </w:rPr>
-        <w:t>for companies and</w:t>
-      </w:r>
+      </w:pPr>
       <w:r>
         <w:rPr>
           <w:b w:val="0"/>
@@ -4569,7 +4683,7 @@
           <w:sz w:val="20"/>
           <w:szCs w:val="20"/>
         </w:rPr>
-        <w:t xml:space="preserve"> </w:t>
+        <w:t xml:space="preserve">Social influence is also highly valuable for commercial use, as many companies are interested in detecting different types of social influence to reveal new marketing trends and allow businesses to develop more specialized marketing strategies and customized products which often increase the competition in economy and generate more values </w:t>
       </w:r>
       <w:r>
         <w:rPr>
@@ -4580,7 +4694,7 @@
           <w:sz w:val="20"/>
           <w:szCs w:val="20"/>
         </w:rPr>
-        <w:t>their surrounding societies</w:t>
+        <w:t>for companies and</w:t>
       </w:r>
       <w:r>
         <w:rPr>
@@ -4591,13 +4705,9 @@
           <w:sz w:val="20"/>
           <w:szCs w:val="20"/>
         </w:rPr>
-        <w:t>.</w:t>
-      </w:r>
-    </w:p>
-    <w:p>
-      <w:pPr>
-        <w:pStyle w:val="Keywords"/>
-        <w:ind w:firstLine="0"/>
+        <w:t xml:space="preserve"> </w:t>
+      </w:r>
+      <w:r>
         <w:rPr>
           <w:b w:val="0"/>
           <w:bCs w:val="0"/>
@@ -4606,7 +4716,8 @@
           <w:sz w:val="20"/>
           <w:szCs w:val="20"/>
         </w:rPr>
-      </w:pPr>
+        <w:t>their surrounding societies</w:t>
+      </w:r>
       <w:r>
         <w:rPr>
           <w:b w:val="0"/>
@@ -4616,9 +4727,13 @@
           <w:sz w:val="20"/>
           <w:szCs w:val="20"/>
         </w:rPr>
-        <w:t xml:space="preserve">These were some applications that </w:t>
-      </w:r>
-      <w:r>
+        <w:t>.</w:t>
+      </w:r>
+    </w:p>
+    <w:p>
+      <w:pPr>
+        <w:pStyle w:val="Keywords"/>
+        <w:ind w:firstLine="0"/>
         <w:rPr>
           <w:b w:val="0"/>
           <w:bCs w:val="0"/>
@@ -4627,8 +4742,7 @@
           <w:sz w:val="20"/>
           <w:szCs w:val="20"/>
         </w:rPr>
-        <w:t xml:space="preserve">can </w:t>
-      </w:r>
+      </w:pPr>
       <w:r>
         <w:rPr>
           <w:b w:val="0"/>
@@ -4638,7 +4752,7 @@
           <w:sz w:val="20"/>
           <w:szCs w:val="20"/>
         </w:rPr>
-        <w:t>benefit from analy</w:t>
+        <w:t xml:space="preserve">These were some applications that </w:t>
       </w:r>
       <w:r>
         <w:rPr>
@@ -4649,7 +4763,7 @@
           <w:sz w:val="20"/>
           <w:szCs w:val="20"/>
         </w:rPr>
-        <w:t xml:space="preserve">zing </w:t>
+        <w:t xml:space="preserve">can </w:t>
       </w:r>
       <w:r>
         <w:rPr>
@@ -4660,7 +4774,7 @@
           <w:sz w:val="20"/>
           <w:szCs w:val="20"/>
         </w:rPr>
-        <w:t xml:space="preserve">influence </w:t>
+        <w:t>benefit from analy</w:t>
       </w:r>
       <w:r>
         <w:rPr>
@@ -4671,7 +4785,7 @@
           <w:sz w:val="20"/>
           <w:szCs w:val="20"/>
         </w:rPr>
-        <w:t>between users on</w:t>
+        <w:t xml:space="preserve">zing </w:t>
       </w:r>
       <w:r>
         <w:rPr>
@@ -4682,13 +4796,9 @@
           <w:sz w:val="20"/>
           <w:szCs w:val="20"/>
         </w:rPr>
-        <w:t xml:space="preserve"> social media, and there is still both uncovered and undiscovered areas where understanding social influence is highly crucial for the purpose of the application.</w:t>
-      </w:r>
-    </w:p>
-    <w:p>
-      <w:pPr>
-        <w:pStyle w:val="Keywords"/>
-        <w:ind w:firstLine="0"/>
+        <w:t xml:space="preserve">influence </w:t>
+      </w:r>
+      <w:r>
         <w:rPr>
           <w:b w:val="0"/>
           <w:bCs w:val="0"/>
@@ -4697,6 +4807,32 @@
           <w:sz w:val="20"/>
           <w:szCs w:val="20"/>
         </w:rPr>
+        <w:t>between users on</w:t>
+      </w:r>
+      <w:r>
+        <w:rPr>
+          <w:b w:val="0"/>
+          <w:bCs w:val="0"/>
+          <w:i w:val="0"/>
+          <w:iCs/>
+          <w:sz w:val="20"/>
+          <w:szCs w:val="20"/>
+        </w:rPr>
+        <w:t xml:space="preserve"> social media, and there is still both uncovered and undiscovered areas where understanding social influence is highly crucial for the purpose of the application.</w:t>
+      </w:r>
+    </w:p>
+    <w:p>
+      <w:pPr>
+        <w:pStyle w:val="Keywords"/>
+        <w:ind w:firstLine="0"/>
+        <w:rPr>
+          <w:b w:val="0"/>
+          <w:bCs w:val="0"/>
+          <w:i w:val="0"/>
+          <w:iCs/>
+          <w:sz w:val="20"/>
+          <w:szCs w:val="20"/>
+        </w:rPr>
       </w:pPr>
     </w:p>
     <w:p>
@@ -4810,32 +4946,38 @@
         <w:rPr>
           <w:lang w:val="en-US"/>
         </w:rPr>
+        <w:t xml:space="preserve">To serve this purpose, we start by determining the common characteristics in available </w:t>
+      </w:r>
+      <w:r>
+        <w:rPr>
+          <w:lang w:val="en-US"/>
+        </w:rPr>
+        <w:t xml:space="preserve">user </w:t>
+      </w:r>
+      <w:r>
+        <w:rPr>
+          <w:lang w:val="en-US"/>
+        </w:rPr>
+        <w:t>functionalities</w:t>
+      </w:r>
+      <w:r>
+        <w:rPr>
+          <w:lang w:val="en-US"/>
+        </w:rPr>
+        <w:t xml:space="preserve"> on</w:t>
+      </w:r>
+      <w:r>
+        <w:rPr>
+          <w:lang w:val="en-US"/>
+        </w:rPr>
+        <w:t xml:space="preserve"> the most </w:t>
+      </w:r>
+      <w:r>
+        <w:rPr>
+          <w:lang w:val="en-US"/>
+        </w:rPr>
         <w:lastRenderedPageBreak/>
-        <w:t xml:space="preserve">To serve this purpose, we start by determining the common characteristics in available </w:t>
-      </w:r>
-      <w:r>
-        <w:rPr>
-          <w:lang w:val="en-US"/>
-        </w:rPr>
-        <w:t xml:space="preserve">user </w:t>
-      </w:r>
-      <w:r>
-        <w:rPr>
-          <w:lang w:val="en-US"/>
-        </w:rPr>
-        <w:t>functionalities</w:t>
-      </w:r>
-      <w:r>
-        <w:rPr>
-          <w:lang w:val="en-US"/>
-        </w:rPr>
-        <w:t xml:space="preserve"> on</w:t>
-      </w:r>
-      <w:r>
-        <w:rPr>
-          <w:lang w:val="en-US"/>
-        </w:rPr>
-        <w:t xml:space="preserve"> the most popular social media platforms, then produce a </w:t>
+        <w:t xml:space="preserve">popular social media platforms, then produce a </w:t>
       </w:r>
       <w:r>
         <w:rPr>
@@ -5663,16 +5805,7 @@
           <w:szCs w:val="20"/>
           <w:lang w:val="en-GB"/>
         </w:rPr>
-        <w:t xml:space="preserve"> </w:t>
-      </w:r>
-      <w:r>
-        <w:rPr>
-          <w:rFonts w:ascii="Times New Roman" w:hAnsi="Times New Roman" w:cs="Times New Roman"/>
-          <w:sz w:val="20"/>
-          <w:szCs w:val="20"/>
-          <w:lang w:val="en-GB"/>
-        </w:rPr>
-        <w:t>try to get an inspiration that helps direct the effort of this research in the right path.</w:t>
+        <w:t xml:space="preserve"> try to get an inspiration that helps direct the effort of this research in the right path.</w:t>
       </w:r>
     </w:p>
     <w:p>
@@ -5873,7 +6006,7 @@
           <w:szCs w:val="20"/>
           <w:lang w:val="en-GB"/>
         </w:rPr>
-        <w:t xml:space="preserve">A good fundamental approach is described by a social network analysis carried out by Y. Guo, J. Cao &amp; W. Lin. The fellow researchers </w:t>
+        <w:t xml:space="preserve">A good fundamental approach is described by a social network </w:t>
       </w:r>
       <w:r>
         <w:rPr>
@@ -5882,7 +6015,25 @@
           <w:szCs w:val="20"/>
           <w:lang w:val="en-GB"/>
         </w:rPr>
-        <w:t>divid</w:t>
+        <w:t>analysis</w:t>
+      </w:r>
+      <w:r>
+        <w:rPr>
+          <w:rFonts w:ascii="Times New Roman" w:hAnsi="Times New Roman" w:cs="Times New Roman"/>
+          <w:sz w:val="20"/>
+          <w:szCs w:val="20"/>
+          <w:lang w:val="en-US"/>
+        </w:rPr>
+        <w:t xml:space="preserve"> [</w:t>
+      </w:r>
+      <w:r>
+        <w:rPr>
+          <w:rFonts w:ascii="Times New Roman" w:hAnsi="Times New Roman" w:cs="Times New Roman"/>
+          <w:sz w:val="20"/>
+          <w:szCs w:val="20"/>
+          <w:lang w:val="en-US"/>
+        </w:rPr>
+        <w:t>1]</w:t>
       </w:r>
       <w:r>
         <w:rPr>
@@ -5891,7 +6042,7 @@
           <w:szCs w:val="20"/>
           <w:lang w:val="en-GB"/>
         </w:rPr>
-        <w:t>e</w:t>
+        <w:t xml:space="preserve"> carried out by Y. Guo, J. Cao &amp; W. Lin. The fellow researchers </w:t>
       </w:r>
       <w:r>
         <w:rPr>
@@ -5900,7 +6051,7 @@
           <w:szCs w:val="20"/>
           <w:lang w:val="en-GB"/>
         </w:rPr>
-        <w:t xml:space="preserve"> the influence evaluation models into 2 main categories; the first category is based on network topology which measure</w:t>
+        <w:t>divid</w:t>
       </w:r>
       <w:r>
         <w:rPr>
@@ -5909,7 +6060,7 @@
           <w:szCs w:val="20"/>
           <w:lang w:val="en-GB"/>
         </w:rPr>
-        <w:t>s</w:t>
+        <w:t>e</w:t>
       </w:r>
       <w:r>
         <w:rPr>
@@ -5918,7 +6069,7 @@
           <w:szCs w:val="20"/>
           <w:lang w:val="en-GB"/>
         </w:rPr>
-        <w:t xml:space="preserve"> social influence </w:t>
+        <w:t xml:space="preserve"> the influence evaluation models into 2 main categories; the first category is based on network topology which measure</w:t>
       </w:r>
       <w:r>
         <w:rPr>
@@ -5927,7 +6078,7 @@
           <w:szCs w:val="20"/>
           <w:lang w:val="en-GB"/>
         </w:rPr>
-        <w:t>between different</w:t>
+        <w:t>s</w:t>
       </w:r>
       <w:r>
         <w:rPr>
@@ -5936,7 +6087,7 @@
           <w:szCs w:val="20"/>
           <w:lang w:val="en-GB"/>
         </w:rPr>
-        <w:t xml:space="preserve"> user</w:t>
+        <w:t xml:space="preserve"> social influence </w:t>
       </w:r>
       <w:r>
         <w:rPr>
@@ -5945,7 +6096,7 @@
           <w:szCs w:val="20"/>
           <w:lang w:val="en-GB"/>
         </w:rPr>
-        <w:t>s</w:t>
+        <w:t>between different</w:t>
       </w:r>
       <w:r>
         <w:rPr>
@@ -5954,7 +6105,7 @@
           <w:szCs w:val="20"/>
           <w:lang w:val="en-GB"/>
         </w:rPr>
-        <w:t xml:space="preserve"> by considering </w:t>
+        <w:t xml:space="preserve"> user</w:t>
       </w:r>
       <w:r>
         <w:rPr>
@@ -5963,7 +6114,7 @@
           <w:szCs w:val="20"/>
           <w:lang w:val="en-GB"/>
         </w:rPr>
-        <w:t>the</w:t>
+        <w:t>s</w:t>
       </w:r>
       <w:r>
         <w:rPr>
@@ -5972,7 +6123,7 @@
           <w:szCs w:val="20"/>
           <w:lang w:val="en-GB"/>
         </w:rPr>
-        <w:t xml:space="preserve"> user</w:t>
+        <w:t xml:space="preserve"> by considering </w:t>
       </w:r>
       <w:r>
         <w:rPr>
@@ -5981,7 +6132,7 @@
           <w:szCs w:val="20"/>
           <w:lang w:val="en-GB"/>
         </w:rPr>
-        <w:t xml:space="preserve"> degree, shortest path, and </w:t>
+        <w:t>the</w:t>
       </w:r>
       <w:r>
         <w:rPr>
@@ -5990,7 +6141,7 @@
           <w:szCs w:val="20"/>
           <w:lang w:val="en-GB"/>
         </w:rPr>
-        <w:t xml:space="preserve">some </w:t>
+        <w:t xml:space="preserve"> user</w:t>
       </w:r>
       <w:r>
         <w:rPr>
@@ -5999,7 +6150,7 @@
           <w:szCs w:val="20"/>
           <w:lang w:val="en-GB"/>
         </w:rPr>
-        <w:t xml:space="preserve">random walk characteristics, while the second category bases the influence between users on their interactions through different activities organized in </w:t>
+        <w:t xml:space="preserve"> degree, shortest path, and </w:t>
       </w:r>
       <w:r>
         <w:rPr>
@@ -6008,7 +6159,7 @@
           <w:szCs w:val="20"/>
           <w:lang w:val="en-GB"/>
         </w:rPr>
-        <w:t xml:space="preserve">a </w:t>
+        <w:t xml:space="preserve">some </w:t>
       </w:r>
       <w:r>
         <w:rPr>
@@ -6017,7 +6168,7 @@
           <w:szCs w:val="20"/>
           <w:lang w:val="en-GB"/>
         </w:rPr>
-        <w:t xml:space="preserve">tree-like structures </w:t>
+        <w:t xml:space="preserve">random walk characteristics, while the second category bases the influence between users on their interactions through different activities organized in </w:t>
       </w:r>
       <w:r>
         <w:rPr>
@@ -6026,7 +6177,7 @@
           <w:szCs w:val="20"/>
           <w:lang w:val="en-GB"/>
         </w:rPr>
-        <w:t xml:space="preserve">containing </w:t>
+        <w:t xml:space="preserve">a </w:t>
       </w:r>
       <w:r>
         <w:rPr>
@@ -6035,7 +6186,7 @@
           <w:szCs w:val="20"/>
           <w:lang w:val="en-GB"/>
         </w:rPr>
-        <w:t>submissions and multilevel comments. However, and despite the reasonably good classification and overview</w:t>
+        <w:t xml:space="preserve">tree-like structures </w:t>
       </w:r>
       <w:r>
         <w:rPr>
@@ -6044,7 +6195,7 @@
           <w:szCs w:val="20"/>
           <w:lang w:val="en-GB"/>
         </w:rPr>
-        <w:t xml:space="preserve">, </w:t>
+        <w:t xml:space="preserve">containing </w:t>
       </w:r>
       <w:r>
         <w:rPr>
@@ -6053,7 +6204,7 @@
           <w:szCs w:val="20"/>
           <w:lang w:val="en-GB"/>
         </w:rPr>
-        <w:t xml:space="preserve">the </w:t>
+        <w:t>submissions and multilevel comments. However, and despite the reasonably good classification and overview</w:t>
       </w:r>
       <w:r>
         <w:rPr>
@@ -6062,7 +6213,7 @@
           <w:szCs w:val="20"/>
           <w:lang w:val="en-GB"/>
         </w:rPr>
-        <w:t xml:space="preserve">published </w:t>
+        <w:t xml:space="preserve">, </w:t>
       </w:r>
       <w:r>
         <w:rPr>
@@ -6071,7 +6222,7 @@
           <w:szCs w:val="20"/>
           <w:lang w:val="en-GB"/>
         </w:rPr>
-        <w:t xml:space="preserve">paper </w:t>
+        <w:t xml:space="preserve">the </w:t>
       </w:r>
       <w:r>
         <w:rPr>
@@ -6080,7 +6231,7 @@
           <w:szCs w:val="20"/>
           <w:lang w:val="en-GB"/>
         </w:rPr>
-        <w:t xml:space="preserve">of this research </w:t>
+        <w:t xml:space="preserve">published </w:t>
       </w:r>
       <w:r>
         <w:rPr>
@@ -6089,25 +6240,34 @@
           <w:szCs w:val="20"/>
           <w:lang w:val="en-GB"/>
         </w:rPr>
-        <w:t>lacks some proven results of an experimental approach</w:t>
+        <w:t xml:space="preserve">paper </w:t>
       </w:r>
       <w:r>
         <w:rPr>
           <w:rFonts w:ascii="Times New Roman" w:hAnsi="Times New Roman" w:cs="Times New Roman"/>
           <w:sz w:val="20"/>
           <w:szCs w:val="20"/>
-          <w:lang w:val="en-US"/>
-        </w:rPr>
-        <w:t>.</w:t>
+          <w:lang w:val="en-GB"/>
+        </w:rPr>
+        <w:t xml:space="preserve">of this research </w:t>
       </w:r>
       <w:r>
         <w:rPr>
           <w:rFonts w:ascii="Times New Roman" w:hAnsi="Times New Roman" w:cs="Times New Roman"/>
           <w:sz w:val="20"/>
           <w:szCs w:val="20"/>
-          <w:lang w:val="en-US"/>
-        </w:rPr>
-        <w:t xml:space="preserve"> [1]</w:t>
+          <w:lang w:val="en-GB"/>
+        </w:rPr>
+        <w:t>lacks some proven results of an experimental approach</w:t>
+      </w:r>
+      <w:r>
+        <w:rPr>
+          <w:rFonts w:ascii="Times New Roman" w:hAnsi="Times New Roman" w:cs="Times New Roman"/>
+          <w:sz w:val="20"/>
+          <w:szCs w:val="20"/>
+          <w:lang w:val="en-US"/>
+        </w:rPr>
+        <w:t>.</w:t>
       </w:r>
     </w:p>
     <w:p>
@@ -6235,9 +6395,8 @@
           <w:szCs w:val="20"/>
           <w:lang w:val="en-GB"/>
         </w:rPr>
-        <w:t xml:space="preserve">A short but rather interesting experimental and mathematical approach is introduced by a paper on Data-driven Influence Learning in Social Networks published by F. Wang, W. Jiang, G. Wang &amp; D. </w:t>
-      </w:r>
-      <w:proofErr w:type="spellStart"/>
+        <w:t>A short but rather interesting experimental and mathematical approach is introduced by a paper on Data-driven Influence Learning in Social Networks</w:t>
+      </w:r>
       <w:r>
         <w:rPr>
           <w:rFonts w:ascii="Times New Roman" w:hAnsi="Times New Roman" w:cs="Times New Roman"/>
@@ -6245,9 +6404,8 @@
           <w:szCs w:val="20"/>
           <w:lang w:val="en-GB"/>
         </w:rPr>
-        <w:t>Xie</w:t>
-      </w:r>
-      <w:proofErr w:type="spellEnd"/>
+        <w:t xml:space="preserve"> </w:t>
+      </w:r>
       <w:r>
         <w:rPr>
           <w:rFonts w:ascii="Times New Roman" w:hAnsi="Times New Roman" w:cs="Times New Roman"/>
@@ -6255,7 +6413,7 @@
           <w:szCs w:val="20"/>
           <w:lang w:val="en-GB"/>
         </w:rPr>
-        <w:t>. In this paper, the process of influence diffusion is divided into two parts: the launcher (influence strength) and the receiver (influence threshold) which can generate an accurate and finer grained influence diffusion model according to this research.</w:t>
+        <w:t>[2]</w:t>
       </w:r>
       <w:r>
         <w:rPr>
@@ -6264,8 +6422,9 @@
           <w:szCs w:val="20"/>
           <w:lang w:val="en-GB"/>
         </w:rPr>
-        <w:t xml:space="preserve"> </w:t>
-      </w:r>
+        <w:t xml:space="preserve"> published by F. Wang, W. Jiang, G. Wang &amp; D. </w:t>
+      </w:r>
+      <w:proofErr w:type="spellStart"/>
       <w:r>
         <w:rPr>
           <w:rFonts w:ascii="Times New Roman" w:hAnsi="Times New Roman" w:cs="Times New Roman"/>
@@ -6273,7 +6432,26 @@
           <w:szCs w:val="20"/>
           <w:lang w:val="en-GB"/>
         </w:rPr>
-        <w:t>[2]</w:t>
+        <w:t>Xie</w:t>
+      </w:r>
+      <w:proofErr w:type="spellEnd"/>
+      <w:r>
+        <w:rPr>
+          <w:rFonts w:ascii="Times New Roman" w:hAnsi="Times New Roman" w:cs="Times New Roman"/>
+          <w:sz w:val="20"/>
+          <w:szCs w:val="20"/>
+          <w:lang w:val="en-GB"/>
+        </w:rPr>
+        <w:t>. In this paper, the process of influence diffusion is divided into two parts: the launcher (influence strength) and the receiver (influence threshold) which can generate an accurate and finer grained influence diffusion model according to this research.</w:t>
+      </w:r>
+      <w:r>
+        <w:rPr>
+          <w:rFonts w:ascii="Times New Roman" w:hAnsi="Times New Roman" w:cs="Times New Roman"/>
+          <w:sz w:val="20"/>
+          <w:szCs w:val="20"/>
+          <w:lang w:val="en-GB"/>
+        </w:rPr>
+        <w:t xml:space="preserve"> </w:t>
       </w:r>
     </w:p>
     <w:p>
@@ -6625,7 +6803,7 @@
           <w:szCs w:val="20"/>
           <w:lang w:val="en-GB"/>
         </w:rPr>
-        <w:t>spot</w:t>
+        <w:t>shed</w:t>
       </w:r>
       <w:r>
         <w:rPr>
@@ -6634,7 +6812,7 @@
           <w:szCs w:val="20"/>
           <w:lang w:val="en-GB"/>
         </w:rPr>
-        <w:t xml:space="preserve"> the light on this initial aspect of gathering data from social media platforms. </w:t>
+        <w:t xml:space="preserve"> light on this initial aspect of gathering data from social media platforms. </w:t>
       </w:r>
       <w:r>
         <w:rPr>
@@ -6670,9 +6848,8 @@
           <w:szCs w:val="20"/>
           <w:lang w:val="en-GB"/>
         </w:rPr>
-        <w:t xml:space="preserve"> the alternative of </w:t>
-      </w:r>
-      <w:proofErr w:type="spellStart"/>
+        <w:t xml:space="preserve"> the alternative of Pushshift Reddit Dataset</w:t>
+      </w:r>
       <w:r>
         <w:rPr>
           <w:rFonts w:ascii="Times New Roman" w:hAnsi="Times New Roman" w:cs="Times New Roman"/>
@@ -6680,9 +6857,8 @@
           <w:szCs w:val="20"/>
           <w:lang w:val="en-GB"/>
         </w:rPr>
-        <w:t>Pushshift</w:t>
-      </w:r>
-      <w:proofErr w:type="spellEnd"/>
+        <w:t xml:space="preserve"> </w:t>
+      </w:r>
       <w:r>
         <w:rPr>
           <w:rFonts w:ascii="Times New Roman" w:hAnsi="Times New Roman" w:cs="Times New Roman"/>
@@ -6690,9 +6866,8 @@
           <w:szCs w:val="20"/>
           <w:lang w:val="en-GB"/>
         </w:rPr>
-        <w:t xml:space="preserve"> Reddit Dataset by J. Baumgartner, S. </w:t>
-      </w:r>
-      <w:proofErr w:type="spellStart"/>
+        <w:t>[3]</w:t>
+      </w:r>
       <w:r>
         <w:rPr>
           <w:rFonts w:ascii="Times New Roman" w:hAnsi="Times New Roman" w:cs="Times New Roman"/>
@@ -6700,9 +6875,8 @@
           <w:szCs w:val="20"/>
           <w:lang w:val="en-GB"/>
         </w:rPr>
-        <w:t>Zannettou</w:t>
-      </w:r>
-      <w:proofErr w:type="spellEnd"/>
+        <w:t xml:space="preserve"> </w:t>
+      </w:r>
       <w:r>
         <w:rPr>
           <w:rFonts w:ascii="Times New Roman" w:hAnsi="Times New Roman" w:cs="Times New Roman"/>
@@ -6710,7 +6884,7 @@
           <w:szCs w:val="20"/>
           <w:lang w:val="en-GB"/>
         </w:rPr>
-        <w:t>, B. Keegan, M. Squire and J. Blackburn. [3]</w:t>
+        <w:t>by J. Baumgartner, S. Zannettou, B. Keegan, M. Squire and J. Blackburn. Th</w:t>
       </w:r>
       <w:r>
         <w:rPr>
@@ -6719,7 +6893,7 @@
           <w:szCs w:val="20"/>
           <w:lang w:val="en-GB"/>
         </w:rPr>
-        <w:t xml:space="preserve"> </w:t>
+        <w:t>is</w:t>
       </w:r>
       <w:r>
         <w:rPr>
@@ -6728,7 +6902,7 @@
           <w:szCs w:val="20"/>
           <w:lang w:val="en-GB"/>
         </w:rPr>
-        <w:t>Th</w:t>
+        <w:t xml:space="preserve"> research paper offers an undirected but also claimed to be a more efficient and flexible </w:t>
       </w:r>
       <w:r>
         <w:rPr>
@@ -6737,7 +6911,8 @@
           <w:szCs w:val="20"/>
           <w:lang w:val="en-GB"/>
         </w:rPr>
-        <w:t>is</w:t>
+        <w:lastRenderedPageBreak/>
+        <w:t>way to gather data from the “Reddit” social</w:t>
       </w:r>
       <w:r>
         <w:rPr>
@@ -6746,7 +6921,7 @@
           <w:szCs w:val="20"/>
           <w:lang w:val="en-GB"/>
         </w:rPr>
-        <w:t xml:space="preserve"> research paper offers an </w:t>
+        <w:t xml:space="preserve"> media</w:t>
       </w:r>
       <w:r>
         <w:rPr>
@@ -6755,8 +6930,7 @@
           <w:szCs w:val="20"/>
           <w:lang w:val="en-GB"/>
         </w:rPr>
-        <w:lastRenderedPageBreak/>
-        <w:t>undirected but also claimed to be a more efficient and flexible way to gather data from the “Reddit” social</w:t>
+        <w:t xml:space="preserve"> platform</w:t>
       </w:r>
       <w:r>
         <w:rPr>
@@ -6765,7 +6939,7 @@
           <w:szCs w:val="20"/>
           <w:lang w:val="en-GB"/>
         </w:rPr>
-        <w:t xml:space="preserve"> media</w:t>
+        <w:t>, in comparison to</w:t>
       </w:r>
       <w:r>
         <w:rPr>
@@ -6774,54 +6948,7 @@
           <w:szCs w:val="20"/>
           <w:lang w:val="en-GB"/>
         </w:rPr>
-        <w:t xml:space="preserve"> platform</w:t>
-      </w:r>
-      <w:r>
-        <w:rPr>
-          <w:rFonts w:ascii="Times New Roman" w:hAnsi="Times New Roman" w:cs="Times New Roman"/>
-          <w:sz w:val="20"/>
-          <w:szCs w:val="20"/>
-          <w:lang w:val="en-GB"/>
-        </w:rPr>
-        <w:t>, in comparison to</w:t>
-      </w:r>
-      <w:r>
-        <w:rPr>
-          <w:rFonts w:ascii="Times New Roman" w:hAnsi="Times New Roman" w:cs="Times New Roman"/>
-          <w:sz w:val="20"/>
-          <w:szCs w:val="20"/>
-          <w:lang w:val="en-GB"/>
-        </w:rPr>
-        <w:t xml:space="preserve"> using the official Reddit API endpoint.</w:t>
-      </w:r>
-    </w:p>
-    <w:p>
-      <w:pPr>
-        <w:jc w:val="both"/>
-        <w:rPr>
-          <w:rFonts w:ascii="Times New Roman" w:hAnsi="Times New Roman" w:cs="Times New Roman"/>
-          <w:sz w:val="20"/>
-          <w:szCs w:val="20"/>
-          <w:lang w:val="en-GB"/>
-        </w:rPr>
-      </w:pPr>
-      <w:r>
-        <w:rPr>
-          <w:rFonts w:ascii="Times New Roman" w:hAnsi="Times New Roman" w:cs="Times New Roman"/>
-          <w:sz w:val="20"/>
-          <w:szCs w:val="20"/>
-          <w:lang w:val="en-GB"/>
-        </w:rPr>
-        <w:t xml:space="preserve">It also gives an excellent brief description of the </w:t>
-      </w:r>
-      <w:r>
-        <w:rPr>
-          <w:rFonts w:ascii="Times New Roman" w:hAnsi="Times New Roman" w:cs="Times New Roman"/>
-          <w:sz w:val="20"/>
-          <w:szCs w:val="20"/>
-          <w:lang w:val="en-GB"/>
-        </w:rPr>
-        <w:t>FAIR data</w:t>
+        <w:t xml:space="preserve"> using the official Reddit API</w:t>
       </w:r>
       <w:r>
         <w:rPr>
@@ -6832,6 +6959,54 @@
           <w:lang w:val="en-GB"/>
         </w:rPr>
         <w:footnoteReference w:id="1"/>
+      </w:r>
+      <w:r>
+        <w:rPr>
+          <w:rFonts w:ascii="Times New Roman" w:hAnsi="Times New Roman" w:cs="Times New Roman"/>
+          <w:sz w:val="20"/>
+          <w:szCs w:val="20"/>
+          <w:lang w:val="en-GB"/>
+        </w:rPr>
+        <w:t xml:space="preserve"> endpoint.</w:t>
+      </w:r>
+    </w:p>
+    <w:p>
+      <w:pPr>
+        <w:jc w:val="both"/>
+        <w:rPr>
+          <w:rFonts w:ascii="Times New Roman" w:hAnsi="Times New Roman" w:cs="Times New Roman"/>
+          <w:sz w:val="20"/>
+          <w:szCs w:val="20"/>
+          <w:lang w:val="en-GB"/>
+        </w:rPr>
+      </w:pPr>
+      <w:r>
+        <w:rPr>
+          <w:rFonts w:ascii="Times New Roman" w:hAnsi="Times New Roman" w:cs="Times New Roman"/>
+          <w:sz w:val="20"/>
+          <w:szCs w:val="20"/>
+          <w:lang w:val="en-GB"/>
+        </w:rPr>
+        <w:t xml:space="preserve">It also gives an excellent brief description of the </w:t>
+      </w:r>
+      <w:r>
+        <w:rPr>
+          <w:rFonts w:ascii="Times New Roman" w:hAnsi="Times New Roman" w:cs="Times New Roman"/>
+          <w:sz w:val="20"/>
+          <w:szCs w:val="20"/>
+          <w:lang w:val="en-GB"/>
+        </w:rPr>
+        <w:t>FAIR data</w:t>
+      </w:r>
+      <w:r>
+        <w:rPr>
+          <w:rStyle w:val="Fotnotereferanse"/>
+          <w:rFonts w:ascii="Times New Roman" w:hAnsi="Times New Roman" w:cs="Times New Roman"/>
+          <w:sz w:val="20"/>
+          <w:szCs w:val="20"/>
+          <w:lang w:val="en-GB"/>
+        </w:rPr>
+        <w:footnoteReference w:id="2"/>
       </w:r>
       <w:r>
         <w:rPr>
@@ -7070,9 +7245,8 @@
           <w:szCs w:val="20"/>
           <w:lang w:val="en-GB"/>
         </w:rPr>
-        <w:t xml:space="preserve"> research about annotating and detecting topics in social media forum and modelling the annotation to derive directions carried out by B. </w:t>
-      </w:r>
-      <w:proofErr w:type="spellStart"/>
+        <w:t xml:space="preserve"> research about annotating and detecting topics in social media forum and modelling the annotation to derive directions</w:t>
+      </w:r>
       <w:r>
         <w:rPr>
           <w:rFonts w:ascii="Times New Roman" w:hAnsi="Times New Roman" w:cs="Times New Roman"/>
@@ -7080,9 +7254,8 @@
           <w:szCs w:val="20"/>
           <w:lang w:val="en-GB"/>
         </w:rPr>
-        <w:t>Athira</w:t>
-      </w:r>
-      <w:proofErr w:type="spellEnd"/>
+        <w:t xml:space="preserve"> </w:t>
+      </w:r>
       <w:r>
         <w:rPr>
           <w:rFonts w:ascii="Times New Roman" w:hAnsi="Times New Roman" w:cs="Times New Roman"/>
@@ -7090,9 +7263,8 @@
           <w:szCs w:val="20"/>
           <w:lang w:val="en-GB"/>
         </w:rPr>
-        <w:t xml:space="preserve">, J. Jones, S. M. </w:t>
-      </w:r>
-      <w:proofErr w:type="spellStart"/>
+        <w:t>[4]</w:t>
+      </w:r>
       <w:r>
         <w:rPr>
           <w:rFonts w:ascii="Times New Roman" w:hAnsi="Times New Roman" w:cs="Times New Roman"/>
@@ -7100,9 +7272,9 @@
           <w:szCs w:val="20"/>
           <w:lang w:val="en-GB"/>
         </w:rPr>
-        <w:t>Idicula</w:t>
-      </w:r>
-      <w:proofErr w:type="spellEnd"/>
+        <w:t xml:space="preserve"> carried out by B. </w:t>
+      </w:r>
+      <w:proofErr w:type="spellStart"/>
       <w:r>
         <w:rPr>
           <w:rFonts w:ascii="Times New Roman" w:hAnsi="Times New Roman" w:cs="Times New Roman"/>
@@ -7110,9 +7282,9 @@
           <w:szCs w:val="20"/>
           <w:lang w:val="en-GB"/>
         </w:rPr>
-        <w:t xml:space="preserve">, A. </w:t>
-      </w:r>
-      <w:proofErr w:type="spellStart"/>
+        <w:t>Athira</w:t>
+      </w:r>
+      <w:proofErr w:type="spellEnd"/>
       <w:r>
         <w:rPr>
           <w:rFonts w:ascii="Times New Roman" w:hAnsi="Times New Roman" w:cs="Times New Roman"/>
@@ -7120,9 +7292,9 @@
           <w:szCs w:val="20"/>
           <w:lang w:val="en-GB"/>
         </w:rPr>
-        <w:t>Kulanthaivel</w:t>
-      </w:r>
-      <w:proofErr w:type="spellEnd"/>
+        <w:t xml:space="preserve">, J. Jones, S. M. </w:t>
+      </w:r>
+      <w:proofErr w:type="spellStart"/>
       <w:r>
         <w:rPr>
           <w:rFonts w:ascii="Times New Roman" w:hAnsi="Times New Roman" w:cs="Times New Roman"/>
@@ -7130,8 +7302,9 @@
           <w:szCs w:val="20"/>
           <w:lang w:val="en-GB"/>
         </w:rPr>
-        <w:t xml:space="preserve"> and E. Zhang</w:t>
-      </w:r>
+        <w:t>Idicula</w:t>
+      </w:r>
+      <w:proofErr w:type="spellEnd"/>
       <w:r>
         <w:rPr>
           <w:rFonts w:ascii="Times New Roman" w:hAnsi="Times New Roman" w:cs="Times New Roman"/>
@@ -7139,7 +7312,36 @@
           <w:szCs w:val="20"/>
           <w:lang w:val="en-GB"/>
         </w:rPr>
-        <w:t>. [4]</w:t>
+        <w:t xml:space="preserve">, A. </w:t>
+      </w:r>
+      <w:proofErr w:type="spellStart"/>
+      <w:r>
+        <w:rPr>
+          <w:rFonts w:ascii="Times New Roman" w:hAnsi="Times New Roman" w:cs="Times New Roman"/>
+          <w:sz w:val="20"/>
+          <w:szCs w:val="20"/>
+          <w:lang w:val="en-GB"/>
+        </w:rPr>
+        <w:t>Kulanthaivel</w:t>
+      </w:r>
+      <w:proofErr w:type="spellEnd"/>
+      <w:r>
+        <w:rPr>
+          <w:rFonts w:ascii="Times New Roman" w:hAnsi="Times New Roman" w:cs="Times New Roman"/>
+          <w:sz w:val="20"/>
+          <w:szCs w:val="20"/>
+          <w:lang w:val="en-GB"/>
+        </w:rPr>
+        <w:t xml:space="preserve"> and E. Zhang</w:t>
+      </w:r>
+      <w:r>
+        <w:rPr>
+          <w:rFonts w:ascii="Times New Roman" w:hAnsi="Times New Roman" w:cs="Times New Roman"/>
+          <w:sz w:val="20"/>
+          <w:szCs w:val="20"/>
+          <w:lang w:val="en-GB"/>
+        </w:rPr>
+        <w:t>.</w:t>
       </w:r>
     </w:p>
     <w:p>
@@ -7279,7 +7481,7 @@
           <w:szCs w:val="20"/>
           <w:lang w:val="en-GB"/>
         </w:rPr>
-        <w:footnoteReference w:id="2"/>
+        <w:footnoteReference w:id="3"/>
       </w:r>
       <w:r>
         <w:rPr>
@@ -7307,7 +7509,7 @@
           <w:szCs w:val="20"/>
           <w:lang w:val="en-GB"/>
         </w:rPr>
-        <w:footnoteReference w:id="3"/>
+        <w:footnoteReference w:id="4"/>
       </w:r>
       <w:r>
         <w:rPr>
@@ -7326,7 +7528,7 @@
           <w:szCs w:val="20"/>
           <w:lang w:val="en-GB"/>
         </w:rPr>
-        <w:footnoteReference w:id="4"/>
+        <w:footnoteReference w:id="5"/>
       </w:r>
       <w:r>
         <w:rPr>
@@ -7354,7 +7556,7 @@
           <w:szCs w:val="20"/>
           <w:lang w:val="en-GB"/>
         </w:rPr>
-        <w:footnoteReference w:id="5"/>
+        <w:footnoteReference w:id="6"/>
       </w:r>
       <w:r>
         <w:rPr>
@@ -8111,7 +8313,25 @@
           <w:szCs w:val="20"/>
           <w:lang w:val="en-GB"/>
         </w:rPr>
-        <w:t>in addition his further construction of an example user-oritened influence</w:t>
+        <w:t>in addition his further construction of an example user-orien</w:t>
+      </w:r>
+      <w:r>
+        <w:rPr>
+          <w:rFonts w:ascii="Times New Roman" w:hAnsi="Times New Roman" w:cs="Times New Roman"/>
+          <w:sz w:val="20"/>
+          <w:szCs w:val="20"/>
+          <w:lang w:val="en-GB"/>
+        </w:rPr>
+        <w:t>t</w:t>
+      </w:r>
+      <w:r>
+        <w:rPr>
+          <w:rFonts w:ascii="Times New Roman" w:hAnsi="Times New Roman" w:cs="Times New Roman"/>
+          <w:sz w:val="20"/>
+          <w:szCs w:val="20"/>
+          <w:lang w:val="en-GB"/>
+        </w:rPr>
+        <w:t>ed influence</w:t>
       </w:r>
       <w:r>
         <w:rPr>
@@ -9187,7 +9407,7 @@
           <w:rStyle w:val="Fotnotereferanse"/>
           <w:lang w:val="en-US"/>
         </w:rPr>
-        <w:footnoteReference w:id="6"/>
+        <w:footnoteReference w:id="7"/>
       </w:r>
     </w:p>
     <w:p>
@@ -9551,7 +9771,7 @@
           <w:rStyle w:val="Fotnotereferanse"/>
           <w:lang w:val="en-US"/>
         </w:rPr>
-        <w:footnoteReference w:id="7"/>
+        <w:footnoteReference w:id="8"/>
       </w:r>
       <w:r>
         <w:rPr>
@@ -10701,7 +10921,7 @@
           <w:rStyle w:val="Fotnotereferanse"/>
           <w:lang w:val="en-US"/>
         </w:rPr>
-        <w:footnoteReference w:id="8"/>
+        <w:footnoteReference w:id="9"/>
       </w:r>
       <w:r>
         <w:rPr>
@@ -17413,7 +17633,7 @@
           <w:rStyle w:val="Fotnotereferanse"/>
           <w:lang w:val="en-US"/>
         </w:rPr>
-        <w:footnoteReference w:id="9"/>
+        <w:footnoteReference w:id="10"/>
       </w:r>
       <w:r>
         <w:rPr>
@@ -25169,7 +25389,7 @@
           <w:rStyle w:val="Fotnotereferanse"/>
           <w:lang w:val="en-US"/>
         </w:rPr>
-        <w:footnoteReference w:id="10"/>
+        <w:footnoteReference w:id="11"/>
       </w:r>
       <w:r>
         <w:rPr>
@@ -34837,7 +35057,6 @@
           <w:bCs/>
           <w:sz w:val="24"/>
           <w:szCs w:val="24"/>
-          <w:lang w:val="nb-NO"/>
         </w:rPr>
       </w:pPr>
       <w:bookmarkStart w:id="33" w:name="_Toc78113248"/>
@@ -34847,7 +35066,6 @@
           <w:bCs/>
           <w:sz w:val="24"/>
           <w:szCs w:val="24"/>
-          <w:lang w:val="nb-NO"/>
         </w:rPr>
         <w:t>VI</w:t>
       </w:r>
@@ -34857,7 +35075,6 @@
           <w:bCs/>
           <w:sz w:val="24"/>
           <w:szCs w:val="24"/>
-          <w:lang w:val="nb-NO"/>
         </w:rPr>
         <w:t xml:space="preserve"> </w:t>
       </w:r>
@@ -34867,7 +35084,6 @@
           <w:bCs/>
           <w:sz w:val="24"/>
           <w:szCs w:val="24"/>
-          <w:lang w:val="nb-NO"/>
         </w:rPr>
         <w:t>-</w:t>
       </w:r>
@@ -34877,7 +35093,6 @@
           <w:bCs/>
           <w:sz w:val="24"/>
           <w:szCs w:val="24"/>
-          <w:lang w:val="nb-NO"/>
         </w:rPr>
         <w:t xml:space="preserve"> </w:t>
       </w:r>
@@ -34887,7 +35102,6 @@
           <w:bCs/>
           <w:sz w:val="24"/>
           <w:szCs w:val="24"/>
-          <w:lang w:val="nb-NO"/>
         </w:rPr>
         <w:t xml:space="preserve">G. </w:t>
       </w:r>
@@ -34897,7 +35111,6 @@
           <w:bCs/>
           <w:sz w:val="24"/>
           <w:szCs w:val="24"/>
-          <w:lang w:val="nb-NO"/>
         </w:rPr>
         <w:t>Logging &amp; Error Handling</w:t>
       </w:r>
@@ -34913,7 +35126,7 @@
       </w:pPr>
       <w:r>
         <w:rPr>
-          <w:lang w:val="nb-NO"/>
+          <w:lang w:val="en-US"/>
         </w:rPr>
         <w:tab/>
       </w:r>
@@ -41355,7 +41568,7 @@
           <w:rStyle w:val="Fotnotereferanse"/>
           <w:lang w:val="en-US"/>
         </w:rPr>
-        <w:footnoteReference w:id="11"/>
+        <w:footnoteReference w:id="12"/>
       </w:r>
       <w:r>
         <w:rPr>
@@ -49461,33 +49674,20 @@
       <w:r>
         <w:rPr>
           <w:rStyle w:val="Fotnotereferanse"/>
-          <w:lang w:val="en-GB"/>
         </w:rPr>
         <w:footnoteRef/>
       </w:r>
       <w:r>
         <w:rPr>
-          <w:lang w:val="en-GB"/>
-        </w:rPr>
-        <w:t xml:space="preserve"> FAIR data are data that </w:t>
-      </w:r>
-      <w:r>
-        <w:rPr>
-          <w:lang w:val="en-GB"/>
-        </w:rPr>
-        <w:t xml:space="preserve">meet principles of findability, accessibility, interoperability, and reusability </w:t>
-      </w:r>
-      <w:r>
-        <w:rPr>
-          <w:lang w:val="en-US"/>
-        </w:rPr>
-        <w:t>[</w:t>
-      </w:r>
-      <w:r>
-        <w:rPr>
-          <w:lang w:val="en-US"/>
-        </w:rPr>
-        <w:t>22].</w:t>
+          <w:lang w:val="en-US"/>
+        </w:rPr>
+        <w:t xml:space="preserve"> </w:t>
+      </w:r>
+      <w:r>
+        <w:rPr>
+          <w:lang w:val="en-US"/>
+        </w:rPr>
+        <w:t>Application Programming Interface.</w:t>
       </w:r>
     </w:p>
   </w:footnote>
@@ -49502,44 +49702,33 @@
       <w:r>
         <w:rPr>
           <w:rStyle w:val="Fotnotereferanse"/>
+          <w:lang w:val="en-GB"/>
         </w:rPr>
         <w:footnoteRef/>
       </w:r>
       <w:r>
         <w:rPr>
-          <w:lang w:val="en-US"/>
-        </w:rPr>
-        <w:t xml:space="preserve"> Convolutional </w:t>
-      </w:r>
-      <w:r>
-        <w:rPr>
-          <w:lang w:val="en-US"/>
-        </w:rPr>
-        <w:t>n</w:t>
-      </w:r>
-      <w:r>
-        <w:rPr>
-          <w:lang w:val="en-US"/>
-        </w:rPr>
-        <w:t xml:space="preserve">eural </w:t>
-      </w:r>
-      <w:r>
-        <w:rPr>
-          <w:lang w:val="en-US"/>
-        </w:rPr>
-        <w:t>n</w:t>
-      </w:r>
-      <w:r>
-        <w:rPr>
-          <w:lang w:val="en-US"/>
-        </w:rPr>
-        <w:t>etwork</w:t>
-      </w:r>
-      <w:r>
-        <w:rPr>
-          <w:lang w:val="en-US"/>
-        </w:rPr>
-        <w:t xml:space="preserve"> [23].</w:t>
+          <w:lang w:val="en-GB"/>
+        </w:rPr>
+        <w:t xml:space="preserve"> FAIR data are data that </w:t>
+      </w:r>
+      <w:r>
+        <w:rPr>
+          <w:lang w:val="en-GB"/>
+        </w:rPr>
+        <w:t xml:space="preserve">meet principles of findability, accessibility, interoperability, and reusability </w:t>
+      </w:r>
+      <w:r>
+        <w:rPr>
+          <w:lang w:val="en-US"/>
+        </w:rPr>
+        <w:t>[</w:t>
+      </w:r>
+      <w:r>
+        <w:rPr>
+          <w:lang w:val="en-US"/>
+        </w:rPr>
+        <w:t>22].</w:t>
       </w:r>
     </w:p>
   </w:footnote>
@@ -49561,13 +49750,37 @@
         <w:rPr>
           <w:lang w:val="en-US"/>
         </w:rPr>
-        <w:t xml:space="preserve"> Long short-term memory</w:t>
-      </w:r>
-      <w:r>
-        <w:rPr>
-          <w:lang w:val="en-US"/>
-        </w:rPr>
-        <w:t xml:space="preserve"> [24] </w:t>
+        <w:t xml:space="preserve"> Convolutional </w:t>
+      </w:r>
+      <w:r>
+        <w:rPr>
+          <w:lang w:val="en-US"/>
+        </w:rPr>
+        <w:t>n</w:t>
+      </w:r>
+      <w:r>
+        <w:rPr>
+          <w:lang w:val="en-US"/>
+        </w:rPr>
+        <w:t xml:space="preserve">eural </w:t>
+      </w:r>
+      <w:r>
+        <w:rPr>
+          <w:lang w:val="en-US"/>
+        </w:rPr>
+        <w:t>n</w:t>
+      </w:r>
+      <w:r>
+        <w:rPr>
+          <w:lang w:val="en-US"/>
+        </w:rPr>
+        <w:t>etwork</w:t>
+      </w:r>
+      <w:r>
+        <w:rPr>
+          <w:lang w:val="en-US"/>
+        </w:rPr>
+        <w:t xml:space="preserve"> [23].</w:t>
       </w:r>
     </w:p>
   </w:footnote>
@@ -49589,13 +49802,13 @@
         <w:rPr>
           <w:lang w:val="en-US"/>
         </w:rPr>
-        <w:t xml:space="preserve"> Bidirectional LSTM</w:t>
-      </w:r>
-      <w:r>
-        <w:rPr>
-          <w:lang w:val="en-US"/>
-        </w:rPr>
-        <w:t xml:space="preserve"> [25].</w:t>
+        <w:t xml:space="preserve"> Long short-term memory</w:t>
+      </w:r>
+      <w:r>
+        <w:rPr>
+          <w:lang w:val="en-US"/>
+        </w:rPr>
+        <w:t xml:space="preserve"> [24] </w:t>
       </w:r>
     </w:p>
   </w:footnote>
@@ -49617,13 +49830,13 @@
         <w:rPr>
           <w:lang w:val="en-US"/>
         </w:rPr>
-        <w:t xml:space="preserve"> A measure of model’s accuracy o</w:t>
-      </w:r>
-      <w:r>
-        <w:rPr>
-          <w:lang w:val="en-US"/>
-        </w:rPr>
-        <w:t>n a dataset [26].</w:t>
+        <w:t xml:space="preserve"> Bidirectional LSTM</w:t>
+      </w:r>
+      <w:r>
+        <w:rPr>
+          <w:lang w:val="en-US"/>
+        </w:rPr>
+        <w:t xml:space="preserve"> [25].</w:t>
       </w:r>
     </w:p>
   </w:footnote>
@@ -49645,13 +49858,13 @@
         <w:rPr>
           <w:lang w:val="en-US"/>
         </w:rPr>
-        <w:t xml:space="preserve"> Reddit is a social news a</w:t>
-      </w:r>
-      <w:r>
-        <w:rPr>
-          <w:lang w:val="en-US"/>
-        </w:rPr>
-        <w:t>ggregation, web content rating, and discussion website [27].</w:t>
+        <w:t xml:space="preserve"> A measure of model’s accuracy o</w:t>
+      </w:r>
+      <w:r>
+        <w:rPr>
+          <w:lang w:val="en-US"/>
+        </w:rPr>
+        <w:t>n a dataset [26].</w:t>
       </w:r>
     </w:p>
   </w:footnote>
@@ -49673,7 +49886,13 @@
         <w:rPr>
           <w:lang w:val="en-US"/>
         </w:rPr>
-        <w:t xml:space="preserve"> Python Reddit API Wrapper</w:t>
+        <w:t xml:space="preserve"> Reddit is a social news a</w:t>
+      </w:r>
+      <w:r>
+        <w:rPr>
+          <w:lang w:val="en-US"/>
+        </w:rPr>
+        <w:t>ggregation, web content rating, and discussion website [27].</w:t>
       </w:r>
     </w:p>
   </w:footnote>
@@ -49695,13 +49914,7 @@
         <w:rPr>
           <w:lang w:val="en-US"/>
         </w:rPr>
-        <w:t xml:space="preserve"> </w:t>
-      </w:r>
-      <w:r>
-        <w:rPr>
-          <w:lang w:val="en-GB"/>
-        </w:rPr>
-        <w:t>Entity-Relationship model</w:t>
+        <w:t xml:space="preserve"> Python Reddit API Wrapper</w:t>
       </w:r>
     </w:p>
   </w:footnote>
@@ -49723,13 +49936,13 @@
         <w:rPr>
           <w:lang w:val="en-US"/>
         </w:rPr>
-        <w:t xml:space="preserve"> An n-gram is a </w:t>
-      </w:r>
-      <w:r>
-        <w:rPr>
-          <w:lang w:val="en-US"/>
-        </w:rPr>
-        <w:t>contiguous sequence of n items from a given sample of text. [10]</w:t>
+        <w:t xml:space="preserve"> </w:t>
+      </w:r>
+      <w:r>
+        <w:rPr>
+          <w:lang w:val="en-GB"/>
+        </w:rPr>
+        <w:t>Entity-Relationship model</w:t>
       </w:r>
     </w:p>
   </w:footnote>
@@ -49737,6 +49950,9 @@
     <w:p>
       <w:pPr>
         <w:pStyle w:val="Fotnotetekst"/>
+        <w:rPr>
+          <w:lang w:val="en-US"/>
+        </w:rPr>
       </w:pPr>
       <w:r>
         <w:rPr>
@@ -49745,17 +49961,42 @@
         <w:footnoteRef/>
       </w:r>
       <w:r>
-        <w:t xml:space="preserve"> </w:t>
-      </w:r>
-      <w:r>
-        <w:rPr>
-          <w:lang w:val="en-US"/>
-        </w:rPr>
-        <w:t>Hyperlink-induced Topic Search.</w:t>
+        <w:rPr>
+          <w:lang w:val="en-US"/>
+        </w:rPr>
+        <w:t xml:space="preserve"> An n-gram is a </w:t>
+      </w:r>
+      <w:r>
+        <w:rPr>
+          <w:lang w:val="en-US"/>
+        </w:rPr>
+        <w:t>contiguous sequence of n items from a given sample of text. [10]</w:t>
       </w:r>
     </w:p>
   </w:footnote>
   <w:footnote w:id="11">
+    <w:p>
+      <w:pPr>
+        <w:pStyle w:val="Fotnotetekst"/>
+      </w:pPr>
+      <w:r>
+        <w:rPr>
+          <w:rStyle w:val="Fotnotereferanse"/>
+        </w:rPr>
+        <w:footnoteRef/>
+      </w:r>
+      <w:r>
+        <w:t xml:space="preserve"> </w:t>
+      </w:r>
+      <w:r>
+        <w:rPr>
+          <w:lang w:val="en-US"/>
+        </w:rPr>
+        <w:t>Hyperlink-induced Topic Search.</w:t>
+      </w:r>
+    </w:p>
+  </w:footnote>
+  <w:footnote w:id="12">
     <w:p>
       <w:pPr>
         <w:pStyle w:val="Fotnotetekst"/>

</xml_diff>

<commit_message>
Editing errors reported from Nikita
</commit_message>
<xml_diff>
--- a/docs/letter.docx
+++ b/docs/letter.docx
@@ -9112,13 +9112,13 @@
         <w:rPr>
           <w:lang w:val="en-US"/>
         </w:rPr>
-        <w:t xml:space="preserve"> a competition in popularity when looking at the next </w:t>
-      </w:r>
-      <w:r>
-        <w:rPr>
-          <w:lang w:val="en-US"/>
-        </w:rPr>
-        <w:t>6</w:t>
+        <w:t xml:space="preserve"> a competition in popularity when looking at the </w:t>
+      </w:r>
+      <w:r>
+        <w:rPr>
+          <w:lang w:val="en-US"/>
+        </w:rPr>
+        <w:t>less popular social media</w:t>
       </w:r>
       <w:r>
         <w:rPr>
@@ -9136,19 +9136,61 @@
         <w:rPr>
           <w:lang w:val="en-US"/>
         </w:rPr>
-        <w:t xml:space="preserve">, with Reddit </w:t>
-      </w:r>
-      <w:r>
-        <w:rPr>
-          <w:lang w:val="en-US"/>
-        </w:rPr>
-        <w:t>having a popularity corresponding to all other social media platforms that are less popular than Reddit</w:t>
-      </w:r>
-      <w:r>
-        <w:rPr>
-          <w:lang w:val="en-US"/>
-        </w:rPr>
         <w:t>.</w:t>
+      </w:r>
+      <w:r>
+        <w:rPr>
+          <w:lang w:val="en-US"/>
+        </w:rPr>
+        <w:t xml:space="preserve"> </w:t>
+      </w:r>
+      <w:r>
+        <w:rPr>
+          <w:lang w:val="en-US"/>
+        </w:rPr>
+        <w:t xml:space="preserve">Reddit has a </w:t>
+      </w:r>
+      <w:r>
+        <w:rPr>
+          <w:lang w:val="en-US"/>
+        </w:rPr>
+        <w:t>popularity share</w:t>
+      </w:r>
+      <w:r>
+        <w:rPr>
+          <w:lang w:val="en-US"/>
+        </w:rPr>
+        <w:t xml:space="preserve"> of 1.41</w:t>
+      </w:r>
+      <w:r>
+        <w:rPr>
+          <w:lang w:val="en-US"/>
+        </w:rPr>
+        <w:t>%</w:t>
+      </w:r>
+      <w:r>
+        <w:rPr>
+          <w:lang w:val="en-US"/>
+        </w:rPr>
+        <w:t xml:space="preserve">, which is nearly as equal to all other platforms that is below Reddit in popularity </w:t>
+      </w:r>
+      <w:r>
+        <w:rPr>
+          <w:lang w:val="en-US"/>
+        </w:rPr>
+        <w:t xml:space="preserve">with 1.43% </w:t>
+      </w:r>
+      <w:r>
+        <w:rPr>
+          <w:lang w:val="en-US"/>
+        </w:rPr>
+        <w:t xml:space="preserve">according to </w:t>
+      </w:r>
+      <w:r>
+        <w:rPr>
+          <w:lang w:val="en-US"/>
+        </w:rPr>
+        <w:t>the dataset in [7].</w:t>
       </w:r>
     </w:p>
     <w:p>
@@ -9162,144 +9204,6 @@
           <w:lang w:val="en-US"/>
         </w:rPr>
       </w:pPr>
-      <w:r>
-        <w:rPr>
-          <w:lang w:val="en-US"/>
-        </w:rPr>
-        <w:t>A normal side effect of a more popular social media is the large amount of data users generate on such platforms</w:t>
-      </w:r>
-      <w:r>
-        <w:rPr>
-          <w:lang w:val="en-US"/>
-        </w:rPr>
-        <w:t xml:space="preserve">, which slows the process of </w:t>
-      </w:r>
-      <w:r>
-        <w:rPr>
-          <w:lang w:val="en-US"/>
-        </w:rPr>
-        <w:t>extract</w:t>
-      </w:r>
-      <w:r>
-        <w:rPr>
-          <w:lang w:val="en-US"/>
-        </w:rPr>
-        <w:t>ing</w:t>
-      </w:r>
-      <w:r>
-        <w:rPr>
-          <w:lang w:val="en-US"/>
-        </w:rPr>
-        <w:t xml:space="preserve"> data </w:t>
-      </w:r>
-      <w:r>
-        <w:rPr>
-          <w:lang w:val="en-US"/>
-        </w:rPr>
-        <w:t xml:space="preserve">from such platforms, and </w:t>
-      </w:r>
-      <w:r>
-        <w:rPr>
-          <w:lang w:val="en-US"/>
-        </w:rPr>
-        <w:t>although data from a more popular media often has a higher integrity</w:t>
-      </w:r>
-      <w:r>
-        <w:rPr>
-          <w:lang w:val="en-US"/>
-        </w:rPr>
-        <w:t>, it is important</w:t>
-      </w:r>
-      <w:r>
-        <w:rPr>
-          <w:lang w:val="en-US"/>
-        </w:rPr>
-        <w:t xml:space="preserve"> </w:t>
-      </w:r>
-      <w:r>
-        <w:rPr>
-          <w:lang w:val="en-US"/>
-        </w:rPr>
-        <w:t>t</w:t>
-      </w:r>
-      <w:r>
-        <w:rPr>
-          <w:lang w:val="en-US"/>
-        </w:rPr>
-        <w:t>o keep a balance between data integrity and easiness in findability and accessibility</w:t>
-      </w:r>
-      <w:r>
-        <w:rPr>
-          <w:lang w:val="en-US"/>
-        </w:rPr>
-        <w:t>.</w:t>
-      </w:r>
-      <w:r>
-        <w:rPr>
-          <w:lang w:val="en-US"/>
-        </w:rPr>
-        <w:t xml:space="preserve"> </w:t>
-      </w:r>
-      <w:r>
-        <w:rPr>
-          <w:lang w:val="en-US"/>
-        </w:rPr>
-        <w:t>In this research, w</w:t>
-      </w:r>
-      <w:r>
-        <w:rPr>
-          <w:lang w:val="en-US"/>
-        </w:rPr>
-        <w:t xml:space="preserve">e try to compensate between these </w:t>
-      </w:r>
-      <w:r>
-        <w:rPr>
-          <w:lang w:val="en-US"/>
-        </w:rPr>
-        <w:t>two</w:t>
-      </w:r>
-      <w:r>
-        <w:rPr>
-          <w:lang w:val="en-US"/>
-        </w:rPr>
-        <w:t xml:space="preserve"> factors by choosing a medium</w:t>
-      </w:r>
-      <w:r>
-        <w:rPr>
-          <w:lang w:val="en-US"/>
-        </w:rPr>
-        <w:t xml:space="preserve">-sized </w:t>
-      </w:r>
-      <w:r>
-        <w:rPr>
-          <w:lang w:val="en-US"/>
-        </w:rPr>
-        <w:t xml:space="preserve">social media platform for </w:t>
-      </w:r>
-      <w:r>
-        <w:rPr>
-          <w:lang w:val="en-US"/>
-        </w:rPr>
-        <w:t xml:space="preserve">use during </w:t>
-      </w:r>
-      <w:r>
-        <w:rPr>
-          <w:lang w:val="en-US"/>
-        </w:rPr>
-        <w:t>testing and evaluation</w:t>
-      </w:r>
-      <w:r>
-        <w:rPr>
-          <w:lang w:val="en-US"/>
-        </w:rPr>
-        <w:t xml:space="preserve"> of the influence graph model</w:t>
-      </w:r>
-      <w:r>
-        <w:rPr>
-          <w:lang w:val="en-US"/>
-        </w:rPr>
-        <w:t>.</w:t>
-      </w:r>
     </w:p>
     <w:p>
       <w:pPr>
@@ -9316,19 +9220,49 @@
         <w:rPr>
           <w:lang w:val="en-US"/>
         </w:rPr>
-        <w:t xml:space="preserve">The market share of </w:t>
-      </w:r>
-      <w:r>
-        <w:rPr>
-          <w:lang w:val="en-US"/>
-        </w:rPr>
-        <w:t>Reddit</w:t>
-      </w:r>
-      <w:r>
-        <w:rPr>
-          <w:lang w:val="en-US"/>
-        </w:rPr>
-        <w:t xml:space="preserve"> does</w:t>
+        <w:t>A normal side effect of a more popular social media is the large amount of data users generate on such platforms</w:t>
+      </w:r>
+      <w:r>
+        <w:rPr>
+          <w:lang w:val="en-US"/>
+        </w:rPr>
+        <w:t xml:space="preserve">, which slows the process of </w:t>
+      </w:r>
+      <w:r>
+        <w:rPr>
+          <w:lang w:val="en-US"/>
+        </w:rPr>
+        <w:t>extract</w:t>
+      </w:r>
+      <w:r>
+        <w:rPr>
+          <w:lang w:val="en-US"/>
+        </w:rPr>
+        <w:t>ing</w:t>
+      </w:r>
+      <w:r>
+        <w:rPr>
+          <w:lang w:val="en-US"/>
+        </w:rPr>
+        <w:t xml:space="preserve"> data </w:t>
+      </w:r>
+      <w:r>
+        <w:rPr>
+          <w:lang w:val="en-US"/>
+        </w:rPr>
+        <w:t xml:space="preserve">from such platforms, and </w:t>
+      </w:r>
+      <w:r>
+        <w:rPr>
+          <w:lang w:val="en-US"/>
+        </w:rPr>
+        <w:t>although data from a more popular media often has a higher integrity</w:t>
+      </w:r>
+      <w:r>
+        <w:rPr>
+          <w:lang w:val="en-US"/>
+        </w:rPr>
+        <w:t>, it is important</w:t>
       </w:r>
       <w:r>
         <w:rPr>
@@ -9340,7 +9274,31 @@
         <w:rPr>
           <w:lang w:val="en-US"/>
         </w:rPr>
-        <w:t>nearly equal as the sum of at least 14 other social media platforms and all of these are reported to be below reddit in popularity</w:t>
+        <w:t>t</w:t>
+      </w:r>
+      <w:r>
+        <w:rPr>
+          <w:lang w:val="en-US"/>
+        </w:rPr>
+        <w:t>o keep a balance between data integrity and eas</w:t>
+      </w:r>
+      <w:r>
+        <w:rPr>
+          <w:lang w:val="en-US"/>
+        </w:rPr>
+        <w:t>e</w:t>
+      </w:r>
+      <w:r>
+        <w:rPr>
+          <w:lang w:val="en-US"/>
+        </w:rPr>
+        <w:t xml:space="preserve"> in findability and accessibility</w:t>
+      </w:r>
+      <w:r>
+        <w:rPr>
+          <w:lang w:val="en-US"/>
+        </w:rPr>
+        <w:t>.</w:t>
       </w:r>
       <w:r>
         <w:rPr>
@@ -9352,13 +9310,73 @@
         <w:rPr>
           <w:lang w:val="en-US"/>
         </w:rPr>
-        <w:t xml:space="preserve">including well established platforms such as LinkedIn and Instagram. This makes Reddit a suitable candidate to be used as a case study social media in this </w:t>
-      </w:r>
-      <w:r>
-        <w:rPr>
-          <w:lang w:val="en-US"/>
-        </w:rPr>
-        <w:t>research, as Reddit offers our desired moderate balance between network size and easiness to crawl.</w:t>
+        <w:t>In this research, w</w:t>
+      </w:r>
+      <w:r>
+        <w:rPr>
+          <w:lang w:val="en-US"/>
+        </w:rPr>
+        <w:t>e try to comp</w:t>
+      </w:r>
+      <w:r>
+        <w:rPr>
+          <w:lang w:val="en-US"/>
+        </w:rPr>
+        <w:t>romise</w:t>
+      </w:r>
+      <w:r>
+        <w:rPr>
+          <w:lang w:val="en-US"/>
+        </w:rPr>
+        <w:t xml:space="preserve"> between these </w:t>
+      </w:r>
+      <w:r>
+        <w:rPr>
+          <w:lang w:val="en-US"/>
+        </w:rPr>
+        <w:t>two</w:t>
+      </w:r>
+      <w:r>
+        <w:rPr>
+          <w:lang w:val="en-US"/>
+        </w:rPr>
+        <w:t xml:space="preserve"> factors by choosing a medium</w:t>
+      </w:r>
+      <w:r>
+        <w:rPr>
+          <w:lang w:val="en-US"/>
+        </w:rPr>
+        <w:t xml:space="preserve">-sized </w:t>
+      </w:r>
+      <w:r>
+        <w:rPr>
+          <w:lang w:val="en-US"/>
+        </w:rPr>
+        <w:t xml:space="preserve">social media platform for </w:t>
+      </w:r>
+      <w:r>
+        <w:rPr>
+          <w:lang w:val="en-US"/>
+        </w:rPr>
+        <w:t xml:space="preserve">use during </w:t>
+      </w:r>
+      <w:r>
+        <w:rPr>
+          <w:lang w:val="en-US"/>
+        </w:rPr>
+        <w:t>testing and evaluation</w:t>
+      </w:r>
+      <w:r>
+        <w:rPr>
+          <w:lang w:val="en-US"/>
+        </w:rPr>
+        <w:t xml:space="preserve"> of the influence graph model</w:t>
+      </w:r>
+      <w:r>
+        <w:rPr>
+          <w:lang w:val="en-US"/>
+        </w:rPr>
+        <w:t>.</w:t>
       </w:r>
     </w:p>
     <w:p>
@@ -9372,6 +9390,54 @@
           <w:lang w:val="en-US"/>
         </w:rPr>
       </w:pPr>
+      <w:r>
+        <w:rPr>
+          <w:lang w:val="en-US"/>
+        </w:rPr>
+        <w:t xml:space="preserve">The market share of </w:t>
+      </w:r>
+      <w:r>
+        <w:rPr>
+          <w:lang w:val="en-US"/>
+        </w:rPr>
+        <w:t>Reddit</w:t>
+      </w:r>
+      <w:r>
+        <w:rPr>
+          <w:lang w:val="en-US"/>
+        </w:rPr>
+        <w:t xml:space="preserve"> does</w:t>
+      </w:r>
+      <w:r>
+        <w:rPr>
+          <w:lang w:val="en-US"/>
+        </w:rPr>
+        <w:t xml:space="preserve"> </w:t>
+      </w:r>
+      <w:r>
+        <w:rPr>
+          <w:lang w:val="en-US"/>
+        </w:rPr>
+        <w:t xml:space="preserve">nearly equal as the sum of at least 14 other social media platforms and all of these are reported </w:t>
+      </w:r>
+      <w:r>
+        <w:rPr>
+          <w:lang w:val="en-US"/>
+        </w:rPr>
+        <w:t>to be below reddit in popularity</w:t>
+      </w:r>
+      <w:r>
+        <w:rPr>
+          <w:lang w:val="en-US"/>
+        </w:rPr>
+        <w:t xml:space="preserve"> </w:t>
+      </w:r>
+      <w:r>
+        <w:rPr>
+          <w:lang w:val="en-US"/>
+        </w:rPr>
+        <w:t>including well established platforms such as LinkedIn and Instagram. This makes Reddit a suitable candidate to be used as a case study social media in this research, as Reddit offers our desired moderate balance between network size and easiness to crawl.</w:t>
+      </w:r>
     </w:p>
     <w:p>
       <w:pPr>
@@ -9384,31 +9450,6 @@
           <w:lang w:val="en-US"/>
         </w:rPr>
       </w:pPr>
-      <w:r>
-        <w:rPr>
-          <w:lang w:val="en-US"/>
-        </w:rPr>
-        <w:t>In addition, m</w:t>
-      </w:r>
-      <w:r>
-        <w:rPr>
-          <w:lang w:val="en-US"/>
-        </w:rPr>
-        <w:t>any of the most popular social media platforms tends to specialize in a certain area or field of social activities such as LinkedIn for professional life, and Facebook on the other hand mostly used for private and personal socializing, some digital platforms combine aspects from both areas such as the so-called digital news platforms that offers its users an opportunity to interact with each other in many aspects of socializing like professional and personal life combined. Reddit is considered as one those digital news platforms which is still gaining popularity and increasing in content since its launch in 2005</w:t>
-      </w:r>
-      <w:r>
-        <w:rPr>
-          <w:lang w:val="en-US"/>
-        </w:rPr>
-        <w:t>.</w:t>
-      </w:r>
-      <w:r>
-        <w:rPr>
-          <w:rStyle w:val="Fotnotereferanse"/>
-          <w:lang w:val="en-US"/>
-        </w:rPr>
-        <w:footnoteReference w:id="7"/>
-      </w:r>
     </w:p>
     <w:p>
       <w:pPr>
@@ -9425,19 +9466,13 @@
         <w:rPr>
           <w:lang w:val="en-US"/>
         </w:rPr>
-        <w:t xml:space="preserve">A user on Reddit can create or join a group, make a submission on any group and comment on any submission or comment </w:t>
-      </w:r>
-      <w:r>
-        <w:rPr>
-          <w:lang w:val="en-US"/>
-        </w:rPr>
-        <w:t>made by</w:t>
-      </w:r>
-      <w:r>
-        <w:rPr>
-          <w:lang w:val="en-US"/>
-        </w:rPr>
-        <w:t xml:space="preserve"> other users. A user can join a group, but it is not obligatory to join a group to be active in them or read their content</w:t>
+        <w:t>In addition, m</w:t>
+      </w:r>
+      <w:r>
+        <w:rPr>
+          <w:lang w:val="en-US"/>
+        </w:rPr>
+        <w:t>any of the most popular social media platforms tends to specialize in a certain area or field of social activities such as LinkedIn for professional life, and Facebook on the other hand mostly used for private and personal socializing, some digital platforms combine aspects from both areas such as the so-called digital news platforms that offers its users an opportunity to interact with each other in many aspects of socializing like professional and personal life combined. Reddit is considered as one those digital news platforms which is still gaining popularity and increasing in content since its launch in 2005</w:t>
       </w:r>
       <w:r>
         <w:rPr>
@@ -9447,45 +9482,10 @@
       </w:r>
       <w:r>
         <w:rPr>
-          <w:lang w:val="en-US"/>
-        </w:rPr>
-        <w:t xml:space="preserve"> </w:t>
-      </w:r>
-      <w:r>
-        <w:rPr>
-          <w:lang w:val="en-US"/>
-        </w:rPr>
-        <w:t>T</w:t>
-      </w:r>
-      <w:r>
-        <w:rPr>
-          <w:lang w:val="en-US"/>
-        </w:rPr>
-        <w:t>hese groups</w:t>
-      </w:r>
-      <w:r>
-        <w:rPr>
-          <w:lang w:val="en-US"/>
-        </w:rPr>
-        <w:t xml:space="preserve"> are called subreddits and</w:t>
-      </w:r>
-      <w:r>
-        <w:rPr>
-          <w:lang w:val="en-US"/>
-        </w:rPr>
-        <w:t xml:space="preserve"> tend to specialize in a certain topic of interest in society</w:t>
-      </w:r>
-      <w:r>
-        <w:rPr>
-          <w:lang w:val="en-US"/>
-        </w:rPr>
-        <w:t>,</w:t>
-      </w:r>
-      <w:r>
-        <w:rPr>
-          <w:lang w:val="en-US"/>
-        </w:rPr>
-        <w:t xml:space="preserve"> and for many users it is seen in a way that is somehow like reading the newspapers which is often divided into pages for multiple areas of concern such as politics, economy, or sports. The high separation between topics of interest in Reddit makes this platform ideal for testing how well an influence detecting algorithm can discover and classify different types of influence between users.</w:t>
+          <w:rStyle w:val="Fotnotereferanse"/>
+          <w:lang w:val="en-US"/>
+        </w:rPr>
+        <w:footnoteReference w:id="7"/>
       </w:r>
     </w:p>
     <w:p>
@@ -9503,7 +9503,67 @@
         <w:rPr>
           <w:lang w:val="en-US"/>
         </w:rPr>
-        <w:t xml:space="preserve">Reddit differs from other social media platforms in the sense that Reddit attracts users by their interest in topics and events in their social surroundings, while other social media often relays on the social affiliation of a future user. However, and on the other hand, many other social media platforms share a lot of common user functionalities with Reddit, such as groups, submissions, and comments. </w:t>
+        <w:t xml:space="preserve">A user on Reddit can create or join a group, make a submission on any group and comment on any submission or comment </w:t>
+      </w:r>
+      <w:r>
+        <w:rPr>
+          <w:lang w:val="en-US"/>
+        </w:rPr>
+        <w:t>made by</w:t>
+      </w:r>
+      <w:r>
+        <w:rPr>
+          <w:lang w:val="en-US"/>
+        </w:rPr>
+        <w:t xml:space="preserve"> other users. A user can join a group, but it is not obligatory to join a group to be active in them or read their content</w:t>
+      </w:r>
+      <w:r>
+        <w:rPr>
+          <w:lang w:val="en-US"/>
+        </w:rPr>
+        <w:t>.</w:t>
+      </w:r>
+      <w:r>
+        <w:rPr>
+          <w:lang w:val="en-US"/>
+        </w:rPr>
+        <w:t xml:space="preserve"> </w:t>
+      </w:r>
+      <w:r>
+        <w:rPr>
+          <w:lang w:val="en-US"/>
+        </w:rPr>
+        <w:t>T</w:t>
+      </w:r>
+      <w:r>
+        <w:rPr>
+          <w:lang w:val="en-US"/>
+        </w:rPr>
+        <w:t>hese groups</w:t>
+      </w:r>
+      <w:r>
+        <w:rPr>
+          <w:lang w:val="en-US"/>
+        </w:rPr>
+        <w:t xml:space="preserve"> are called subreddits and</w:t>
+      </w:r>
+      <w:r>
+        <w:rPr>
+          <w:lang w:val="en-US"/>
+        </w:rPr>
+        <w:t xml:space="preserve"> tend to specialize in a certain topic of interest in society</w:t>
+      </w:r>
+      <w:r>
+        <w:rPr>
+          <w:lang w:val="en-US"/>
+        </w:rPr>
+        <w:t>,</w:t>
+      </w:r>
+      <w:r>
+        <w:rPr>
+          <w:lang w:val="en-US"/>
+        </w:rPr>
+        <w:t xml:space="preserve"> and for many users it is seen in a way that is somehow like reading the newspapers which is often divided into pages for multiple areas of concern such as politics, economy, or sports. The high separation between topics of interest in Reddit makes this platform ideal for testing how well an influence detecting algorithm can discover and classify different types of influence between users.</w:t>
       </w:r>
     </w:p>
     <w:p>
@@ -9521,79 +9581,31 @@
         <w:rPr>
           <w:lang w:val="en-US"/>
         </w:rPr>
-        <w:t>This high similarity between Reddit and most popular social media platforms</w:t>
-      </w:r>
-      <w:r>
-        <w:rPr>
-          <w:lang w:val="en-US"/>
-        </w:rPr>
-        <w:t>,</w:t>
-      </w:r>
-      <w:r>
-        <w:rPr>
-          <w:lang w:val="en-US"/>
-        </w:rPr>
-        <w:t xml:space="preserve"> along with Reddit’s ability to separate users into multiple different social groups</w:t>
-      </w:r>
-      <w:r>
-        <w:rPr>
-          <w:lang w:val="en-US"/>
-        </w:rPr>
-        <w:t>,</w:t>
-      </w:r>
-      <w:r>
-        <w:rPr>
-          <w:lang w:val="en-US"/>
-        </w:rPr>
-        <w:t xml:space="preserve"> makes Reddit very suitable as an evaluation study case for this research as common functionality increases the </w:t>
-      </w:r>
-      <w:r>
-        <w:rPr>
-          <w:lang w:val="en-US"/>
-        </w:rPr>
-        <w:t>modelling</w:t>
-      </w:r>
-      <w:r>
-        <w:rPr>
-          <w:lang w:val="en-US"/>
-        </w:rPr>
-        <w:t xml:space="preserve"> flexibility </w:t>
-      </w:r>
-      <w:r>
-        <w:rPr>
-          <w:lang w:val="en-US"/>
-        </w:rPr>
-        <w:t xml:space="preserve">to be used on </w:t>
-      </w:r>
-      <w:r>
-        <w:rPr>
-          <w:lang w:val="en-US"/>
-        </w:rPr>
-        <w:t>other social media platforms</w:t>
-      </w:r>
-      <w:r>
-        <w:rPr>
-          <w:lang w:val="en-US"/>
-        </w:rPr>
-        <w:t xml:space="preserve"> in future analysis</w:t>
-      </w:r>
-      <w:r>
-        <w:rPr>
-          <w:lang w:val="en-US"/>
-        </w:rPr>
-        <w:t xml:space="preserve">, and its separation of social environments in groups serves the purpose of comparing the predicted type of social influence between users to the actual definition of the group where the interaction between users has occurred to give us an idea of how well our </w:t>
-      </w:r>
-      <w:r>
-        <w:rPr>
-          <w:lang w:val="en-US"/>
-        </w:rPr>
-        <w:t xml:space="preserve">influence </w:t>
-      </w:r>
-      <w:r>
-        <w:rPr>
-          <w:lang w:val="en-US"/>
-        </w:rPr>
-        <w:t>model is classifying topics of social influence.</w:t>
+        <w:t xml:space="preserve">Reddit differs from other social media platforms in the sense that Reddit attracts users by their interest in topics and events in their social surroundings, while other social media often </w:t>
+      </w:r>
+      <w:r>
+        <w:rPr>
+          <w:lang w:val="en-US"/>
+        </w:rPr>
+        <w:t xml:space="preserve">relies </w:t>
+      </w:r>
+      <w:r>
+        <w:rPr>
+          <w:lang w:val="en-US"/>
+        </w:rPr>
+        <w:t xml:space="preserve">on the social affiliation of a future user. </w:t>
+      </w:r>
+      <w:r>
+        <w:rPr>
+          <w:lang w:val="en-US"/>
+        </w:rPr>
+        <w:t>Moreover</w:t>
+      </w:r>
+      <w:r>
+        <w:rPr>
+          <w:lang w:val="en-US"/>
+        </w:rPr>
+        <w:t xml:space="preserve">, many other social media platforms share a lot of common user functionalities with Reddit, such as groups, submissions, and comments. </w:t>
       </w:r>
     </w:p>
     <w:p>
@@ -9611,55 +9623,79 @@
         <w:rPr>
           <w:lang w:val="en-US"/>
         </w:rPr>
-        <w:t>Although Reddit is a user-oriented platform, its users often prefer to be anonymous, which is useful when presenting results with</w:t>
-      </w:r>
-      <w:r>
-        <w:rPr>
-          <w:lang w:val="en-US"/>
-        </w:rPr>
-        <w:t xml:space="preserve">out </w:t>
-      </w:r>
-      <w:r>
-        <w:rPr>
-          <w:lang w:val="en-US"/>
-        </w:rPr>
-        <w:t>having to worry about neutrality issues, but Reddit’s users</w:t>
-      </w:r>
-      <w:r>
-        <w:rPr>
-          <w:lang w:val="en-US"/>
-        </w:rPr>
-        <w:t xml:space="preserve"> can</w:t>
-      </w:r>
-      <w:r>
-        <w:rPr>
-          <w:lang w:val="en-US"/>
-        </w:rPr>
-        <w:t xml:space="preserve"> also</w:t>
-      </w:r>
-      <w:r>
-        <w:rPr>
-          <w:lang w:val="en-US"/>
-        </w:rPr>
-        <w:t xml:space="preserve"> choose</w:t>
-      </w:r>
-      <w:r>
-        <w:rPr>
-          <w:lang w:val="en-US"/>
-        </w:rPr>
-        <w:t xml:space="preserve"> a username that can be used to identify </w:t>
-      </w:r>
-      <w:r>
-        <w:rPr>
-          <w:lang w:val="en-US"/>
-        </w:rPr>
-        <w:t>them personally if they desire</w:t>
-      </w:r>
-      <w:r>
-        <w:rPr>
-          <w:lang w:val="en-US"/>
-        </w:rPr>
-        <w:t>.</w:t>
+        <w:t>This high similarity between Reddit and most popular social media platforms</w:t>
+      </w:r>
+      <w:r>
+        <w:rPr>
+          <w:lang w:val="en-US"/>
+        </w:rPr>
+        <w:t>,</w:t>
+      </w:r>
+      <w:r>
+        <w:rPr>
+          <w:lang w:val="en-US"/>
+        </w:rPr>
+        <w:t xml:space="preserve"> along with Reddit’s ability to separate users into multiple different social groups</w:t>
+      </w:r>
+      <w:r>
+        <w:rPr>
+          <w:lang w:val="en-US"/>
+        </w:rPr>
+        <w:t>,</w:t>
+      </w:r>
+      <w:r>
+        <w:rPr>
+          <w:lang w:val="en-US"/>
+        </w:rPr>
+        <w:t xml:space="preserve"> makes Reddit very suitable as an evaluation study case for this research as common functionality increases the </w:t>
+      </w:r>
+      <w:r>
+        <w:rPr>
+          <w:lang w:val="en-US"/>
+        </w:rPr>
+        <w:t>modelling</w:t>
+      </w:r>
+      <w:r>
+        <w:rPr>
+          <w:lang w:val="en-US"/>
+        </w:rPr>
+        <w:t xml:space="preserve"> flexibility </w:t>
+      </w:r>
+      <w:r>
+        <w:rPr>
+          <w:lang w:val="en-US"/>
+        </w:rPr>
+        <w:t xml:space="preserve">to be used on </w:t>
+      </w:r>
+      <w:r>
+        <w:rPr>
+          <w:lang w:val="en-US"/>
+        </w:rPr>
+        <w:t>other social media platforms</w:t>
+      </w:r>
+      <w:r>
+        <w:rPr>
+          <w:lang w:val="en-US"/>
+        </w:rPr>
+        <w:t xml:space="preserve"> in future analysis</w:t>
+      </w:r>
+      <w:r>
+        <w:rPr>
+          <w:lang w:val="en-US"/>
+        </w:rPr>
+        <w:t xml:space="preserve">, and its separation of social environments in groups serves the purpose of comparing the predicted type of social influence between users to the actual definition of the group where the interaction between users has occurred to give us an idea of how well our </w:t>
+      </w:r>
+      <w:r>
+        <w:rPr>
+          <w:lang w:val="en-US"/>
+        </w:rPr>
+        <w:t xml:space="preserve">influence </w:t>
+      </w:r>
+      <w:r>
+        <w:rPr>
+          <w:lang w:val="en-US"/>
+        </w:rPr>
+        <w:t>model is classifying topics of social influence.</w:t>
       </w:r>
     </w:p>
     <w:p>
@@ -9677,20 +9713,80 @@
         <w:rPr>
           <w:lang w:val="en-US"/>
         </w:rPr>
+        <w:t>Although Reddit is a user-oriented platform, its users often prefer to be anonymous, which is useful when presenting results with</w:t>
+      </w:r>
+      <w:r>
+        <w:rPr>
+          <w:lang w:val="en-US"/>
+        </w:rPr>
+        <w:t xml:space="preserve">out </w:t>
+      </w:r>
+      <w:r>
+        <w:rPr>
+          <w:lang w:val="en-US"/>
+        </w:rPr>
+        <w:t>having to worry about neutrality issues, but Reddit’s users</w:t>
+      </w:r>
+      <w:r>
+        <w:rPr>
+          <w:lang w:val="en-US"/>
+        </w:rPr>
+        <w:t xml:space="preserve"> can</w:t>
+      </w:r>
+      <w:r>
+        <w:rPr>
+          <w:lang w:val="en-US"/>
+        </w:rPr>
+        <w:t xml:space="preserve"> also</w:t>
+      </w:r>
+      <w:r>
+        <w:rPr>
+          <w:lang w:val="en-US"/>
+        </w:rPr>
+        <w:t xml:space="preserve"> choose</w:t>
+      </w:r>
+      <w:r>
+        <w:rPr>
+          <w:lang w:val="en-US"/>
+        </w:rPr>
+        <w:t xml:space="preserve"> a username that can be used to identify </w:t>
+      </w:r>
+      <w:r>
+        <w:rPr>
+          <w:lang w:val="en-US"/>
+        </w:rPr>
+        <w:t>them personally if they desire</w:t>
+      </w:r>
+      <w:r>
+        <w:rPr>
+          <w:lang w:val="en-US"/>
+        </w:rPr>
+        <w:t>.</w:t>
+      </w:r>
+    </w:p>
+    <w:p>
+      <w:pPr>
+        <w:pStyle w:val="bulletlist"/>
+        <w:numPr>
+          <w:ilvl w:val="0"/>
+          <w:numId w:val="0"/>
+        </w:numPr>
+        <w:rPr>
+          <w:lang w:val="en-US"/>
+        </w:rPr>
+      </w:pPr>
+      <w:r>
+        <w:rPr>
+          <w:lang w:val="en-US"/>
+        </w:rPr>
+        <w:lastRenderedPageBreak/>
         <w:t>Another good reason for choosing Reddit as a study case is the highly developed endpoint crawling API which is very object-oriented and offers a wrapper library for the Python language</w:t>
       </w:r>
       <w:r>
         <w:rPr>
           <w:lang w:val="en-US"/>
         </w:rPr>
-        <w:t xml:space="preserve">. </w:t>
-      </w:r>
-      <w:r>
-        <w:rPr>
-          <w:lang w:val="en-US"/>
-        </w:rPr>
-        <w:lastRenderedPageBreak/>
-        <w:t>This</w:t>
+        <w:t>. This</w:t>
       </w:r>
       <w:r>
         <w:rPr>
@@ -9732,21 +9828,7 @@
         <w:rPr>
           <w:lang w:val="en-US"/>
         </w:rPr>
-        <w:t xml:space="preserve"> as all of this is taken care off in the background of the Python Reddit API Wrapper. The Wrapper is free to use but it requires a registration which once done offers no restrictions on how often Reddit is crawled, unlike crawling by adding </w:t>
-      </w:r>
-      <w:proofErr w:type="gramStart"/>
-      <w:r>
-        <w:rPr>
-          <w:lang w:val="en-US"/>
-        </w:rPr>
-        <w:t>“.json</w:t>
-      </w:r>
-      <w:proofErr w:type="gramEnd"/>
-      <w:r>
-        <w:rPr>
-          <w:lang w:val="en-US"/>
-        </w:rPr>
-        <w:t xml:space="preserve">” to the URL which have </w:t>
+        <w:t xml:space="preserve"> as all of this is taken care off in the background of the Python Reddit API Wrapper. The Wrapper is free to use but it requires a registration which once done offers no restrictions on how often Reddit is crawled, unlike crawling by adding “.json” to the URL which have </w:t>
       </w:r>
       <w:r>
         <w:rPr>
@@ -10179,13 +10261,25 @@
         <w:rPr>
           <w:lang w:val="en-US"/>
         </w:rPr>
-        <w:t xml:space="preserve">e shall than design our ground data structure to adapt for the common functionality between Reddit and the most popular social media platforms as </w:t>
-      </w:r>
-      <w:r>
-        <w:rPr>
-          <w:lang w:val="en-US"/>
-        </w:rPr>
-        <w:t xml:space="preserve">we will go through in the upcoming section on </w:t>
+        <w:t>e shall th</w:t>
+      </w:r>
+      <w:r>
+        <w:rPr>
+          <w:lang w:val="en-US"/>
+        </w:rPr>
+        <w:t>e</w:t>
+      </w:r>
+      <w:r>
+        <w:rPr>
+          <w:lang w:val="en-US"/>
+        </w:rPr>
+        <w:t xml:space="preserve">n design </w:t>
+      </w:r>
+      <w:r>
+        <w:rPr>
+          <w:lang w:val="en-US"/>
+        </w:rPr>
+        <w:t xml:space="preserve">our ground data structure to adapt for the common functionality between Reddit and the most popular social media platforms as we will go through in the upcoming section on </w:t>
       </w:r>
       <w:r>
         <w:rPr>
@@ -10242,13 +10336,37 @@
         <w:rPr>
           <w:lang w:val="en-US"/>
         </w:rPr>
-        <w:t>Flexibility of design is an important requirement of this research, as we aim</w:t>
-      </w:r>
-      <w:r>
-        <w:rPr>
-          <w:lang w:val="en-US"/>
-        </w:rPr>
-        <w:t xml:space="preserve"> for a future application of the</w:t>
+        <w:t xml:space="preserve">Flexibility of design is an important requirement of this </w:t>
+      </w:r>
+      <w:r>
+        <w:rPr>
+          <w:lang w:val="en-US"/>
+        </w:rPr>
+        <w:t>research because</w:t>
+      </w:r>
+      <w:r>
+        <w:rPr>
+          <w:lang w:val="en-US"/>
+        </w:rPr>
+        <w:t xml:space="preserve"> we aim</w:t>
+      </w:r>
+      <w:r>
+        <w:rPr>
+          <w:lang w:val="en-US"/>
+        </w:rPr>
+        <w:t xml:space="preserve"> for a future application </w:t>
+      </w:r>
+      <w:r>
+        <w:rPr>
+          <w:lang w:val="en-US"/>
+        </w:rPr>
+        <w:t>that uses</w:t>
+      </w:r>
+      <w:r>
+        <w:rPr>
+          <w:lang w:val="en-US"/>
+        </w:rPr>
+        <w:t xml:space="preserve"> the</w:t>
       </w:r>
       <w:r>
         <w:rPr>
@@ -10278,19 +10396,13 @@
         <w:rPr>
           <w:lang w:val="en-US"/>
         </w:rPr>
-        <w:t>social media platforms as possible, and although this might be difficult to achieve as a result of the wide variety of available social media and the different user-functionalities</w:t>
-      </w:r>
-      <w:r>
-        <w:rPr>
-          <w:lang w:val="en-US"/>
-        </w:rPr>
-        <w:t xml:space="preserve"> in them</w:t>
-      </w:r>
-      <w:r>
-        <w:rPr>
-          <w:lang w:val="en-US"/>
-        </w:rPr>
-        <w:t>, we can still notice some common user functionalities between the most popular social media platforms such as LinkedIn, Facebook and Reddit, this common functionality is no accident, as these social media platforms most likely inspired from real life social interactions to begin with, which in turn is a natural advantage for our application.</w:t>
+        <w:t>social media platforms as possible</w:t>
+      </w:r>
+      <w:r>
+        <w:rPr>
+          <w:lang w:val="en-US"/>
+        </w:rPr>
+        <w:t xml:space="preserve">. </w:t>
       </w:r>
     </w:p>
     <w:p>
@@ -10305,31 +10417,121 @@
         <w:rPr>
           <w:lang w:val="en-US"/>
         </w:rPr>
-        <w:t>After studying the available user functionalities in Reddit compared with these same functionalities on the most popular social media platforms, it is easy to see a big potential for developing a generalized data model that can be used to structure data crawled from any of the applying social media platforms. It is there</w:t>
-      </w:r>
-      <w:r>
-        <w:rPr>
-          <w:lang w:val="en-US"/>
-        </w:rPr>
-        <w:t>fore</w:t>
-      </w:r>
-      <w:r>
-        <w:rPr>
-          <w:lang w:val="en-US"/>
-        </w:rPr>
-        <w:t xml:space="preserve"> important to consider the desired results of this research before establishing a ground model</w:t>
-      </w:r>
-      <w:r>
-        <w:rPr>
-          <w:lang w:val="en-US"/>
-        </w:rPr>
-        <w:t xml:space="preserve"> for data structure</w:t>
-      </w:r>
-      <w:r>
-        <w:rPr>
-          <w:lang w:val="en-US"/>
-        </w:rPr>
-        <w:t>.</w:t>
+        <w:t>A</w:t>
+      </w:r>
+      <w:r>
+        <w:rPr>
+          <w:lang w:val="en-US"/>
+        </w:rPr>
+        <w:t xml:space="preserve">lthough this might be difficult to achieve </w:t>
+      </w:r>
+      <w:r>
+        <w:rPr>
+          <w:lang w:val="en-US"/>
+        </w:rPr>
+        <w:t xml:space="preserve">because of </w:t>
+      </w:r>
+      <w:r>
+        <w:rPr>
+          <w:lang w:val="en-US"/>
+        </w:rPr>
+        <w:t xml:space="preserve">as a wide variety of available social media </w:t>
+      </w:r>
+      <w:r>
+        <w:rPr>
+          <w:lang w:val="en-US"/>
+        </w:rPr>
+        <w:t xml:space="preserve">platforms </w:t>
+      </w:r>
+      <w:r>
+        <w:rPr>
+          <w:lang w:val="en-US"/>
+        </w:rPr>
+        <w:t>and the</w:t>
+      </w:r>
+      <w:r>
+        <w:rPr>
+          <w:lang w:val="en-US"/>
+        </w:rPr>
+        <w:t xml:space="preserve">ir </w:t>
+      </w:r>
+      <w:r>
+        <w:rPr>
+          <w:lang w:val="en-US"/>
+        </w:rPr>
+        <w:t>different user-functionalities</w:t>
+      </w:r>
+      <w:r>
+        <w:rPr>
+          <w:lang w:val="en-US"/>
+        </w:rPr>
+        <w:t>. It is</w:t>
+      </w:r>
+      <w:r>
+        <w:rPr>
+          <w:lang w:val="en-US"/>
+        </w:rPr>
+        <w:t xml:space="preserve"> still</w:t>
+      </w:r>
+      <w:r>
+        <w:rPr>
+          <w:lang w:val="en-US"/>
+        </w:rPr>
+        <w:t xml:space="preserve"> possible to observe</w:t>
+      </w:r>
+      <w:r>
+        <w:rPr>
+          <w:lang w:val="en-US"/>
+        </w:rPr>
+        <w:t xml:space="preserve"> some common user functionalities between the most popular social media platforms such as LinkedIn, </w:t>
+      </w:r>
+      <w:r>
+        <w:rPr>
+          <w:lang w:val="en-US"/>
+        </w:rPr>
+        <w:t>Facebook,</w:t>
+      </w:r>
+      <w:r>
+        <w:rPr>
+          <w:lang w:val="en-US"/>
+        </w:rPr>
+        <w:t xml:space="preserve"> and Reddit</w:t>
+      </w:r>
+      <w:r>
+        <w:rPr>
+          <w:lang w:val="en-US"/>
+        </w:rPr>
+        <w:t>. T</w:t>
+      </w:r>
+      <w:r>
+        <w:rPr>
+          <w:lang w:val="en-US"/>
+        </w:rPr>
+        <w:t xml:space="preserve">his common functionality is no accident, </w:t>
+      </w:r>
+      <w:r>
+        <w:rPr>
+          <w:lang w:val="en-US"/>
+        </w:rPr>
+        <w:t>because</w:t>
+      </w:r>
+      <w:r>
+        <w:rPr>
+          <w:lang w:val="en-US"/>
+        </w:rPr>
+        <w:t xml:space="preserve"> social media platforms </w:t>
+      </w:r>
+      <w:r>
+        <w:rPr>
+          <w:lang w:val="en-US"/>
+        </w:rPr>
+        <w:t xml:space="preserve">are </w:t>
+      </w:r>
+      <w:r>
+        <w:rPr>
+          <w:lang w:val="en-US"/>
+        </w:rPr>
+        <w:t>most likely inspired from real life social interaction to begin with, which in turn is a natural advantage for our application.</w:t>
       </w:r>
     </w:p>
     <w:p>
@@ -10344,55 +10546,31 @@
         <w:rPr>
           <w:lang w:val="en-US"/>
         </w:rPr>
-        <w:t xml:space="preserve">Social influence can be defined to be the ability of one society member to change the thoughts or behavior of another society member, and although this definition is simple, the complexity is hidden in the way social influence plays out in real life society. Some people get influenced without any big significant reaction that can be recorded and studied, such influence is said to be </w:t>
-      </w:r>
-      <w:r>
-        <w:rPr>
-          <w:lang w:val="en-US"/>
-        </w:rPr>
-        <w:t xml:space="preserve">of a </w:t>
-      </w:r>
-      <w:r>
-        <w:rPr>
-          <w:lang w:val="en-US"/>
-        </w:rPr>
-        <w:t xml:space="preserve">passive </w:t>
-      </w:r>
-      <w:r>
-        <w:rPr>
-          <w:lang w:val="en-US"/>
-        </w:rPr>
-        <w:t xml:space="preserve">type of </w:t>
-      </w:r>
-      <w:r>
-        <w:rPr>
-          <w:lang w:val="en-US"/>
-        </w:rPr>
-        <w:t xml:space="preserve">influence, an example of </w:t>
-      </w:r>
-      <w:r>
-        <w:rPr>
-          <w:lang w:val="en-US"/>
-        </w:rPr>
-        <w:t>passive</w:t>
-      </w:r>
-      <w:r>
-        <w:rPr>
-          <w:lang w:val="en-US"/>
-        </w:rPr>
-        <w:t xml:space="preserve"> influence is reading a newspaper where the reader gets influenced without adding any</w:t>
-      </w:r>
-      <w:r>
-        <w:rPr>
-          <w:lang w:val="en-US"/>
-        </w:rPr>
-        <w:t xml:space="preserve"> additional</w:t>
-      </w:r>
-      <w:r>
-        <w:rPr>
-          <w:lang w:val="en-US"/>
-        </w:rPr>
-        <w:t xml:space="preserve"> comments to the content.</w:t>
+        <w:t>After studying the available user functionalities in Reddit compared with these same functionalities on the most popular social media platforms, it is easy to see a big potential for developing a generalized data model that can be used to structure data crawled from any of the applying social media platforms. It is there</w:t>
+      </w:r>
+      <w:r>
+        <w:rPr>
+          <w:lang w:val="en-US"/>
+        </w:rPr>
+        <w:t>fore</w:t>
+      </w:r>
+      <w:r>
+        <w:rPr>
+          <w:lang w:val="en-US"/>
+        </w:rPr>
+        <w:t xml:space="preserve"> important to consider the desired results of this research before establishing a ground model</w:t>
+      </w:r>
+      <w:r>
+        <w:rPr>
+          <w:lang w:val="en-US"/>
+        </w:rPr>
+        <w:t xml:space="preserve"> for data structure</w:t>
+      </w:r>
+      <w:r>
+        <w:rPr>
+          <w:lang w:val="en-US"/>
+        </w:rPr>
+        <w:t>.</w:t>
       </w:r>
     </w:p>
     <w:p>
@@ -10407,7 +10585,55 @@
         <w:rPr>
           <w:lang w:val="en-US"/>
         </w:rPr>
-        <w:t>The main goal of this research is to use recorded data from social media to visualize the influence flow between a group of people in a social interaction. For this reason, we are going to look at active social influence where we would expect the person who get influenced to react by submitting an activity on the content of influence. This requires an activity-based model, where activities such as submissions and comments are considered as indicators for social influence.</w:t>
+        <w:t xml:space="preserve">Social influence can be defined to be the ability of one society member to change the thoughts or behavior of another society member, and although this definition is simple, the complexity is hidden in the way social influence plays out in real life society. Some people get influenced without any big significant reaction that can be recorded and studied, such influence is said to be </w:t>
+      </w:r>
+      <w:r>
+        <w:rPr>
+          <w:lang w:val="en-US"/>
+        </w:rPr>
+        <w:t xml:space="preserve">of a </w:t>
+      </w:r>
+      <w:r>
+        <w:rPr>
+          <w:lang w:val="en-US"/>
+        </w:rPr>
+        <w:t xml:space="preserve">passive </w:t>
+      </w:r>
+      <w:r>
+        <w:rPr>
+          <w:lang w:val="en-US"/>
+        </w:rPr>
+        <w:t xml:space="preserve">type of </w:t>
+      </w:r>
+      <w:r>
+        <w:rPr>
+          <w:lang w:val="en-US"/>
+        </w:rPr>
+        <w:t xml:space="preserve">influence, an example of </w:t>
+      </w:r>
+      <w:r>
+        <w:rPr>
+          <w:lang w:val="en-US"/>
+        </w:rPr>
+        <w:t>passive</w:t>
+      </w:r>
+      <w:r>
+        <w:rPr>
+          <w:lang w:val="en-US"/>
+        </w:rPr>
+        <w:t xml:space="preserve"> influence is reading a newspaper where the reader gets influenced without adding any</w:t>
+      </w:r>
+      <w:r>
+        <w:rPr>
+          <w:lang w:val="en-US"/>
+        </w:rPr>
+        <w:t xml:space="preserve"> additional</w:t>
+      </w:r>
+      <w:r>
+        <w:rPr>
+          <w:lang w:val="en-US"/>
+        </w:rPr>
+        <w:t xml:space="preserve"> comments to the content.</w:t>
       </w:r>
     </w:p>
     <w:p>
@@ -10422,7 +10648,7 @@
         <w:rPr>
           <w:lang w:val="en-US"/>
         </w:rPr>
-        <w:t>The second requirement of this research is the importance of visualizing the flow and direction of influence between members in a social media interaction. For this purpose, we will be building an interaction-based model that is able to retain the origin and target of each detected and measured influence, which benefits the storage of influence direction and in the big picture can be used to visualize the entire flow of social influence between society members.</w:t>
+        <w:t>The main goal of this research is to use recorded data from social media to visualize the influence flow between a group of people in a social interaction. For this reason, we are going to look at active social influence where we would expect the person who get influenced to react by submitting an activity on the content of influence. This requires an activity-based model, where activities such as submissions and comments are considered as indicators for social influence.</w:t>
       </w:r>
     </w:p>
     <w:p>
@@ -10433,15 +10659,12 @@
           <w:lang w:val="en-US"/>
         </w:rPr>
       </w:pPr>
-    </w:p>
-    <w:p>
-      <w:pPr>
-        <w:pStyle w:val="Brdtekst"/>
-        <w:ind w:firstLine="0"/>
-        <w:rPr>
-          <w:lang w:val="en-US"/>
-        </w:rPr>
-      </w:pPr>
+      <w:r>
+        <w:rPr>
+          <w:lang w:val="en-US"/>
+        </w:rPr>
+        <w:t>The second requirement of this research is the importance of visualizing the flow and direction of influence between members in a social media interaction. For this purpose, we will be building an interaction-based model that is able to retain the origin and target of each detected and measured influence, which benefits the storage of influence direction and in the big picture can be used to visualize the entire flow of social influence between society members.</w:t>
+      </w:r>
     </w:p>
     <w:p>
       <w:pPr>
@@ -10498,7 +10721,13 @@
         <w:rPr>
           <w:lang w:val="en-US"/>
         </w:rPr>
-        <w:t>Which holds information about the crawled social media platform</w:t>
+        <w:t>H</w:t>
+      </w:r>
+      <w:r>
+        <w:rPr>
+          <w:lang w:val="en-US"/>
+        </w:rPr>
+        <w:t>olds information about the crawled social media platform</w:t>
       </w:r>
       <w:r>
         <w:rPr>
@@ -10510,7 +10739,25 @@
         <w:rPr>
           <w:lang w:val="en-US"/>
         </w:rPr>
-        <w:t>, having this entity, makes it possible to study multiple social media platforms at the same time which increases the flexibility of design.</w:t>
+        <w:t>.</w:t>
+      </w:r>
+      <w:r>
+        <w:rPr>
+          <w:lang w:val="en-US"/>
+        </w:rPr>
+        <w:t xml:space="preserve"> </w:t>
+      </w:r>
+      <w:r>
+        <w:rPr>
+          <w:lang w:val="en-US"/>
+        </w:rPr>
+        <w:t>H</w:t>
+      </w:r>
+      <w:r>
+        <w:rPr>
+          <w:lang w:val="en-US"/>
+        </w:rPr>
+        <w:t>aving this entity, makes it possible to study multiple social media platforms at the same time which increases the flexibility of design.</w:t>
       </w:r>
     </w:p>
     <w:p>
@@ -10600,7 +10847,31 @@
         <w:rPr>
           <w:lang w:val="en-US"/>
         </w:rPr>
-        <w:t xml:space="preserve"> has multiple useful information stored in its attributes such as the current number of- comments, and -upvotes </w:t>
+        <w:t xml:space="preserve"> has multiple useful information stored in its attributes such as the current number of</w:t>
+      </w:r>
+      <w:r>
+        <w:rPr>
+          <w:lang w:val="en-US"/>
+        </w:rPr>
+        <w:t xml:space="preserve"> </w:t>
+      </w:r>
+      <w:r>
+        <w:rPr>
+          <w:lang w:val="en-US"/>
+        </w:rPr>
+        <w:t>comments</w:t>
+      </w:r>
+      <w:r>
+        <w:rPr>
+          <w:lang w:val="en-US"/>
+        </w:rPr>
+        <w:t xml:space="preserve"> </w:t>
+      </w:r>
+      <w:r>
+        <w:rPr>
+          <w:lang w:val="en-US"/>
+        </w:rPr>
+        <w:t xml:space="preserve">and upvotes </w:t>
       </w:r>
       <w:r>
         <w:rPr>
@@ -11711,7 +11982,19 @@
         <w:rPr>
           <w:lang w:val="en-US"/>
         </w:rPr>
-        <w:t xml:space="preserve"> activity-oritened </w:t>
+        <w:t xml:space="preserve"> activity-orien</w:t>
+      </w:r>
+      <w:r>
+        <w:rPr>
+          <w:lang w:val="en-US"/>
+        </w:rPr>
+        <w:t>t</w:t>
+      </w:r>
+      <w:r>
+        <w:rPr>
+          <w:lang w:val="en-US"/>
+        </w:rPr>
+        <w:t xml:space="preserve">ed </w:t>
       </w:r>
       <w:r>
         <w:rPr>
@@ -11744,7 +12027,19 @@
         <w:rPr>
           <w:lang w:val="en-US"/>
         </w:rPr>
-        <w:t xml:space="preserve">control the endless grow of </w:t>
+        <w:t>control the endless grow</w:t>
+      </w:r>
+      <w:r>
+        <w:rPr>
+          <w:lang w:val="en-US"/>
+        </w:rPr>
+        <w:t>th</w:t>
+      </w:r>
+      <w:r>
+        <w:rPr>
+          <w:lang w:val="en-US"/>
+        </w:rPr>
+        <w:t xml:space="preserve"> of </w:t>
       </w:r>
       <w:r>
         <w:rPr>
@@ -12879,61 +13174,28 @@
         <w:rPr>
           <w:lang w:val="en-US"/>
         </w:rPr>
-        <w:t xml:space="preserve"> is in its ability to detect each interaction between users and differentiate them using the number of interactions as a score. But depending on the network, many users tend to interact one or two time</w:t>
-      </w:r>
-      <w:r>
-        <w:rPr>
-          <w:lang w:val="en-US"/>
-        </w:rPr>
-        <w:t>s</w:t>
-      </w:r>
-      <w:r>
-        <w:rPr>
-          <w:lang w:val="en-US"/>
-        </w:rPr>
-        <w:t xml:space="preserve"> in most cases, </w:t>
-      </w:r>
-      <w:r>
-        <w:rPr>
-          <w:lang w:val="en-US"/>
-        </w:rPr>
-        <w:t>this is despite that</w:t>
-      </w:r>
-      <w:r>
-        <w:rPr>
-          <w:lang w:val="en-US"/>
-        </w:rPr>
-        <w:t xml:space="preserve"> the topic might be very interesting</w:t>
-      </w:r>
-      <w:r>
-        <w:rPr>
-          <w:lang w:val="en-US"/>
-        </w:rPr>
-        <w:t xml:space="preserve"> </w:t>
-      </w:r>
-      <w:r>
-        <w:rPr>
-          <w:lang w:val="en-US"/>
-        </w:rPr>
-        <w:t>users</w:t>
-      </w:r>
-      <w:r>
-        <w:rPr>
-          <w:lang w:val="en-US"/>
-        </w:rPr>
-        <w:t xml:space="preserve"> who does interact that much</w:t>
-      </w:r>
-      <w:r>
-        <w:rPr>
-          <w:lang w:val="en-US"/>
-        </w:rPr>
-        <w:t>.</w:t>
-      </w:r>
-      <w:r>
-        <w:rPr>
-          <w:lang w:val="en-US"/>
-        </w:rPr>
-        <w:t xml:space="preserve"> To accommodate such cases of low interaction influence, the following two scoring techniques can be applied in analysis.</w:t>
+        <w:t xml:space="preserve"> is in its ability to detect each interaction between users and differentiate them using the number of interactions as a score.</w:t>
+      </w:r>
+    </w:p>
+    <w:p>
+      <w:pPr>
+        <w:pStyle w:val="Brdtekst"/>
+        <w:ind w:firstLine="0"/>
+        <w:rPr>
+          <w:lang w:val="en-US"/>
+        </w:rPr>
+      </w:pPr>
+      <w:r>
+        <w:rPr>
+          <w:lang w:val="en-US"/>
+        </w:rPr>
+        <w:t xml:space="preserve">It can be observed that many users who are interested in a certain topic tend to quickly give up on submitting comments and take on the role of watchers. </w:t>
+      </w:r>
+      <w:r>
+        <w:rPr>
+          <w:lang w:val="en-US"/>
+        </w:rPr>
+        <w:t>To accommodate such cases of low interaction, the following two scoring techniques can be applied in analysis.</w:t>
       </w:r>
     </w:p>
     <w:p>
@@ -13386,7 +13648,14 @@
         <w:rPr>
           <w:lang w:val="en-US"/>
         </w:rPr>
-        <w:t>ing measure is based on the general extended impact of an influencer</w:t>
+        <w:t xml:space="preserve">ing measure is based on the general extended impact of </w:t>
+      </w:r>
+      <w:r>
+        <w:rPr>
+          <w:lang w:val="en-US"/>
+        </w:rPr>
+        <w:lastRenderedPageBreak/>
+        <w:t>an influencer</w:t>
       </w:r>
       <w:r>
         <w:rPr>
@@ -13443,7 +13712,6 @@
         <w:rPr>
           <w:lang w:val="en-US"/>
         </w:rPr>
-        <w:lastRenderedPageBreak/>
         <w:t xml:space="preserve">The </w:t>
       </w:r>
       <w:r>
@@ -13468,7 +13736,19 @@
         <w:rPr>
           <w:lang w:val="en-US"/>
         </w:rPr>
-        <w:t xml:space="preserve">activity-based scoring technique is its ability to include the impact of all activities in an influence branch and still be able to differentiate between influence edges on child activities because of its branch oritened calculation, and it does not take in account all descendant activities of the parent activity.  </w:t>
+        <w:t>activity-based scoring technique is its ability to include the impact of all activities in an influence branch and still be able to differentiate between influence edges on child activities because of its branch ori</w:t>
+      </w:r>
+      <w:r>
+        <w:rPr>
+          <w:lang w:val="en-US"/>
+        </w:rPr>
+        <w:t>ent</w:t>
+      </w:r>
+      <w:r>
+        <w:rPr>
+          <w:lang w:val="en-US"/>
+        </w:rPr>
+        <w:t xml:space="preserve">ed calculation, and it does not take in account all descendant activities of the parent activity.  </w:t>
       </w:r>
     </w:p>
     <w:p>
@@ -13791,13 +14071,37 @@
         <w:rPr>
           <w:lang w:val="en-US"/>
         </w:rPr>
-        <w:t xml:space="preserve"> two are oritened in the opposite direction. </w:t>
-      </w:r>
-      <w:r>
-        <w:rPr>
-          <w:lang w:val="en-US"/>
-        </w:rPr>
-        <w:t xml:space="preserve">We can digest the structure of this directed and weighted activity-oritened graph by merging all nodes and influence edges having the same unique pair of source and target authors of activities, while performing a simple addition of the respective scores for each of the three scoring measures. The final produced graph is </w:t>
+        <w:t xml:space="preserve"> two are orien</w:t>
+      </w:r>
+      <w:r>
+        <w:rPr>
+          <w:lang w:val="en-US"/>
+        </w:rPr>
+        <w:t>t</w:t>
+      </w:r>
+      <w:r>
+        <w:rPr>
+          <w:lang w:val="en-US"/>
+        </w:rPr>
+        <w:t xml:space="preserve">ed in the opposite direction. </w:t>
+      </w:r>
+      <w:r>
+        <w:rPr>
+          <w:lang w:val="en-US"/>
+        </w:rPr>
+        <w:t>We can digest the structure of this directed and weighted activity-orien</w:t>
+      </w:r>
+      <w:r>
+        <w:rPr>
+          <w:lang w:val="en-US"/>
+        </w:rPr>
+        <w:t>t</w:t>
+      </w:r>
+      <w:r>
+        <w:rPr>
+          <w:lang w:val="en-US"/>
+        </w:rPr>
+        <w:t xml:space="preserve">ed graph by merging all nodes and influence edges having the same unique pair of source and target authors of activities, while performing a simple addition of the respective scores for each of the three scoring measures. The final produced graph is </w:t>
       </w:r>
       <w:r>
         <w:rPr>
@@ -13930,7 +14234,13 @@
         <w:rPr>
           <w:lang w:val="en-US"/>
         </w:rPr>
-        <w:t xml:space="preserve">After going through the activity thread tree and its transformation to a directed and weighted activity graph, it is now easier to digest such a graph to produce the desired output of a </w:t>
+        <w:t xml:space="preserve">After going through the activity thread tree and its transformation to a directed and weighted activity graph, it is now easier to digest such a graph to produce the desired output </w:t>
+      </w:r>
+      <w:r>
+        <w:rPr>
+          <w:lang w:val="en-US"/>
+        </w:rPr>
+        <w:t xml:space="preserve">of a </w:t>
       </w:r>
       <w:r>
         <w:rPr>
@@ -13954,13 +14264,7 @@
         <w:rPr>
           <w:lang w:val="en-US"/>
         </w:rPr>
-        <w:t xml:space="preserve">graph, where each node </w:t>
-      </w:r>
-      <w:r>
-        <w:rPr>
-          <w:lang w:val="en-US"/>
-        </w:rPr>
-        <w:t xml:space="preserve">represents a unique </w:t>
+        <w:t xml:space="preserve">graph, where each node represents a unique </w:t>
       </w:r>
       <w:r>
         <w:rPr>
@@ -14281,6 +14585,7 @@
         <w:rPr>
           <w:lang w:val="en-US"/>
         </w:rPr>
+        <w:lastRenderedPageBreak/>
         <w:t xml:space="preserve">Merging all influence edges in step 2 by summing the values </w:t>
       </w:r>
       <w:r>
@@ -14317,7 +14622,6 @@
         <w:rPr>
           <w:lang w:val="en-US"/>
         </w:rPr>
-        <w:lastRenderedPageBreak/>
         <w:t xml:space="preserve">Step 2 </w:t>
       </w:r>
       <w:r>
@@ -14477,7 +14781,19 @@
         <w:rPr>
           <w:lang w:val="en-US"/>
         </w:rPr>
-        <w:t xml:space="preserve"> in the activity-oritened graph</w:t>
+        <w:t xml:space="preserve"> in the activity-ori</w:t>
+      </w:r>
+      <w:r>
+        <w:rPr>
+          <w:lang w:val="en-US"/>
+        </w:rPr>
+        <w:t>ented</w:t>
+      </w:r>
+      <w:r>
+        <w:rPr>
+          <w:lang w:val="en-US"/>
+        </w:rPr>
+        <w:t xml:space="preserve"> graph</w:t>
       </w:r>
       <w:r>
         <w:rPr>
@@ -14525,7 +14841,19 @@
         <w:rPr>
           <w:lang w:val="en-US"/>
         </w:rPr>
-        <w:t xml:space="preserve">-oritened graph is born with a unique node for each </w:t>
+        <w:t>-ori</w:t>
+      </w:r>
+      <w:r>
+        <w:rPr>
+          <w:lang w:val="en-US"/>
+        </w:rPr>
+        <w:t>ented</w:t>
+      </w:r>
+      <w:r>
+        <w:rPr>
+          <w:lang w:val="en-US"/>
+        </w:rPr>
+        <w:t xml:space="preserve"> graph is born with a unique node for each </w:t>
       </w:r>
       <w:r>
         <w:rPr>
@@ -14537,13 +14865,7 @@
         <w:rPr>
           <w:lang w:val="en-US"/>
         </w:rPr>
-        <w:t xml:space="preserve">, and with its influence </w:t>
-      </w:r>
-      <w:r>
-        <w:rPr>
-          <w:lang w:val="en-US"/>
-        </w:rPr>
-        <w:t>edges having three</w:t>
+        <w:t>, and with its influence edges having three</w:t>
       </w:r>
       <w:r>
         <w:rPr>
@@ -14687,7 +15009,13 @@
         <w:rPr>
           <w:lang w:val="en-US"/>
         </w:rPr>
-        <w:t>person-oritened</w:t>
+        <w:t>person-ori</w:t>
+      </w:r>
+      <w:r>
+        <w:rPr>
+          <w:lang w:val="en-US"/>
+        </w:rPr>
+        <w:t>ented</w:t>
       </w:r>
       <w:r>
         <w:rPr>
@@ -14726,7 +15054,19 @@
         <w:rPr>
           <w:lang w:val="en-US"/>
         </w:rPr>
-        <w:t>-oritened influence graph below</w:t>
+        <w:t>-or</w:t>
+      </w:r>
+      <w:r>
+        <w:rPr>
+          <w:lang w:val="en-US"/>
+        </w:rPr>
+        <w:t>iented</w:t>
+      </w:r>
+      <w:r>
+        <w:rPr>
+          <w:lang w:val="en-US"/>
+        </w:rPr>
+        <w:t xml:space="preserve"> influence graph below</w:t>
       </w:r>
       <w:r>
         <w:rPr>
@@ -14925,13 +15265,12 @@
       <w:r>
         <w:rPr>
           <w:noProof/>
-          <w:lang w:val="en-US"/>
         </w:rPr>
         <w:drawing>
-          <wp:inline distT="0" distB="0" distL="0" distR="0" wp14:anchorId="7F141C4A" wp14:editId="69A79652">
-            <wp:extent cx="6590665" cy="3116276"/>
-            <wp:effectExtent l="0" t="0" r="635" b="8255"/>
-            <wp:docPr id="6" name="Bilde 6" descr="Et bilde som inneholder tekst&#10;&#10;Automatisk generert beskrivelse"/>
+          <wp:inline distT="0" distB="0" distL="0" distR="0" wp14:anchorId="51FD4E10" wp14:editId="5477DC65">
+            <wp:extent cx="6620510" cy="2865120"/>
+            <wp:effectExtent l="0" t="0" r="8890" b="0"/>
+            <wp:docPr id="14" name="Bilde 14" descr="Et bilde som inneholder tekst&#10;&#10;Automatisk generert beskrivelse"/>
             <wp:cNvGraphicFramePr>
               <a:graphicFrameLocks xmlns:a="http://schemas.openxmlformats.org/drawingml/2006/main" noChangeAspect="1"/>
             </wp:cNvGraphicFramePr>
@@ -14939,7 +15278,7 @@
               <a:graphicData uri="http://schemas.openxmlformats.org/drawingml/2006/picture">
                 <pic:pic xmlns:pic="http://schemas.openxmlformats.org/drawingml/2006/picture">
                   <pic:nvPicPr>
-                    <pic:cNvPr id="6" name="Bilde 6" descr="Et bilde som inneholder tekst&#10;&#10;Automatisk generert beskrivelse"/>
+                    <pic:cNvPr id="14" name="Bilde 14" descr="Et bilde som inneholder tekst&#10;&#10;Automatisk generert beskrivelse"/>
                     <pic:cNvPicPr/>
                   </pic:nvPicPr>
                   <pic:blipFill>
@@ -14957,7 +15296,7 @@
                   <pic:spPr>
                     <a:xfrm>
                       <a:off x="0" y="0"/>
-                      <a:ext cx="6627758" cy="3133815"/>
+                      <a:ext cx="6620510" cy="2865120"/>
                     </a:xfrm>
                     <a:prstGeom prst="rect">
                       <a:avLst/>
@@ -15192,7 +15531,19 @@
         <w:rPr>
           <w:lang w:val="en-US"/>
         </w:rPr>
-        <w:t xml:space="preserve">We are primally interested in the overall capability of the influence graph to visualize the flow of influence between activity authors in a dataset. For this reason, we are going to focus on the edges of influence between users as they hold </w:t>
+        <w:t xml:space="preserve">We are </w:t>
+      </w:r>
+      <w:r>
+        <w:rPr>
+          <w:lang w:val="en-US"/>
+        </w:rPr>
+        <w:t>primarily</w:t>
+      </w:r>
+      <w:r>
+        <w:rPr>
+          <w:lang w:val="en-US"/>
+        </w:rPr>
+        <w:t xml:space="preserve"> interested in the overall capability of the influence graph to visualize the flow of influence between activity authors in a dataset. For this reason, we are going to focus on the edges of influence between users as they hold </w:t>
       </w:r>
       <w:r>
         <w:rPr>
@@ -15355,7 +15706,19 @@
         <w:rPr>
           <w:lang w:val="en-US"/>
         </w:rPr>
-        <w:t>The following figure shows 3 box plots and 3 histograms that shows the score value distribution of each scoring measure recorded in edges of the person-oritened influence graph.</w:t>
+        <w:t>The following figure shows 3 box plots and 3 histograms that shows the score value distribution of each scoring measure recorded in edges of the person-ori</w:t>
+      </w:r>
+      <w:r>
+        <w:rPr>
+          <w:lang w:val="en-US"/>
+        </w:rPr>
+        <w:t>ented</w:t>
+      </w:r>
+      <w:r>
+        <w:rPr>
+          <w:lang w:val="en-US"/>
+        </w:rPr>
+        <w:t xml:space="preserve"> influence graph.</w:t>
       </w:r>
     </w:p>
     <w:p>
@@ -15387,9 +15750,9 @@
         </w:rPr>
         <w:lastRenderedPageBreak/>
         <w:drawing>
-          <wp:inline distT="0" distB="0" distL="0" distR="0" wp14:anchorId="29E60507" wp14:editId="4B43D320">
-            <wp:extent cx="6238901" cy="4015657"/>
-            <wp:effectExtent l="0" t="0" r="0" b="4445"/>
+          <wp:inline distT="0" distB="0" distL="0" distR="0" wp14:anchorId="29E60507" wp14:editId="29631544">
+            <wp:extent cx="6237605" cy="3883025"/>
+            <wp:effectExtent l="0" t="0" r="0" b="3175"/>
             <wp:docPr id="8" name="Bilde 8"/>
             <wp:cNvGraphicFramePr>
               <a:graphicFrameLocks xmlns:a="http://schemas.openxmlformats.org/drawingml/2006/main" noChangeAspect="1"/>
@@ -15416,7 +15779,7 @@
                   <pic:spPr>
                     <a:xfrm>
                       <a:off x="0" y="0"/>
-                      <a:ext cx="6295273" cy="4051941"/>
+                      <a:ext cx="6296600" cy="3919750"/>
                     </a:xfrm>
                     <a:prstGeom prst="rect">
                       <a:avLst/>
@@ -15500,6 +15863,12 @@
         <w:rPr>
           <w:lang w:val="en-US"/>
         </w:rPr>
+        <w:t xml:space="preserve"> (score values are on the x-axis)</w:t>
+      </w:r>
+      <w:r>
+        <w:rPr>
+          <w:lang w:val="en-US"/>
+        </w:rPr>
         <w:t xml:space="preserve"> </w:t>
       </w:r>
       <w:r>
@@ -15536,7 +15905,31 @@
         <w:rPr>
           <w:lang w:val="en-US"/>
         </w:rPr>
-        <w:t xml:space="preserve"> the top 3 most popular subreddits on the 12th of July 2021 between 12 to 12:30 O’clock.</w:t>
+        <w:t xml:space="preserve"> the top 3 most popular subreddits on the 12th of July 2021</w:t>
+      </w:r>
+      <w:r>
+        <w:rPr>
+          <w:lang w:val="en-US"/>
+        </w:rPr>
+        <w:t xml:space="preserve">, </w:t>
+      </w:r>
+      <w:r>
+        <w:rPr>
+          <w:lang w:val="en-US"/>
+        </w:rPr>
+        <w:t xml:space="preserve">12 </w:t>
+      </w:r>
+      <w:r>
+        <w:rPr>
+          <w:lang w:val="en-US"/>
+        </w:rPr>
+        <w:t>PM</w:t>
+      </w:r>
+      <w:r>
+        <w:rPr>
+          <w:lang w:val="en-US"/>
+        </w:rPr>
+        <w:t>.</w:t>
       </w:r>
     </w:p>
     <w:p>
@@ -15851,19 +16244,148 @@
         <w:rPr>
           <w:lang w:val="en-US"/>
         </w:rPr>
-        <w:t xml:space="preserve">Figure 7 below does plot the distribution of score values obtained from the double combined scoring techniques. </w:t>
-      </w:r>
-      <w:r>
-        <w:rPr>
-          <w:lang w:val="en-US"/>
-        </w:rPr>
-        <w:t>An increase of variance is observed on all double combinations of scoring measures, especially when combining the activity and upvotes scoring techniques, which gives the highest achieved variance and therefore the best capability of differentiating between detected influences based on their scores</w:t>
-      </w:r>
-      <w:r>
-        <w:rPr>
-          <w:lang w:val="en-US"/>
-        </w:rPr>
-        <w:t>, and independent of the purpose and motivation of analysis.</w:t>
+        <w:t>Figure 7 below plot</w:t>
+      </w:r>
+      <w:r>
+        <w:rPr>
+          <w:lang w:val="en-US"/>
+        </w:rPr>
+        <w:t>s</w:t>
+      </w:r>
+      <w:r>
+        <w:rPr>
+          <w:lang w:val="en-US"/>
+        </w:rPr>
+        <w:t xml:space="preserve"> the distribution of score values obtained from the </w:t>
+      </w:r>
+      <w:r>
+        <w:rPr>
+          <w:lang w:val="en-US"/>
+        </w:rPr>
+        <w:t>paired</w:t>
+      </w:r>
+      <w:r>
+        <w:rPr>
+          <w:lang w:val="en-US"/>
+        </w:rPr>
+        <w:t xml:space="preserve"> scoring techniques. </w:t>
+      </w:r>
+      <w:r>
+        <w:rPr>
+          <w:lang w:val="en-US"/>
+        </w:rPr>
+        <w:t>A</w:t>
+      </w:r>
+      <w:r>
+        <w:rPr>
+          <w:lang w:val="en-US"/>
+        </w:rPr>
+        <w:t xml:space="preserve"> wider distribution of score values</w:t>
+      </w:r>
+      <w:r>
+        <w:rPr>
+          <w:lang w:val="en-US"/>
+        </w:rPr>
+        <w:t xml:space="preserve"> is observed on </w:t>
+      </w:r>
+      <w:r>
+        <w:rPr>
+          <w:lang w:val="en-US"/>
+        </w:rPr>
+        <w:t>all the combination pairs</w:t>
+      </w:r>
+      <w:r>
+        <w:rPr>
+          <w:lang w:val="en-US"/>
+        </w:rPr>
+        <w:t xml:space="preserve"> of scoring measures</w:t>
+      </w:r>
+      <w:r>
+        <w:rPr>
+          <w:lang w:val="en-US"/>
+        </w:rPr>
+        <w:t xml:space="preserve"> compared to the single scores in figure 6.</w:t>
+      </w:r>
+    </w:p>
+    <w:p>
+      <w:pPr>
+        <w:pStyle w:val="Brdtekst"/>
+        <w:ind w:firstLine="0"/>
+        <w:rPr>
+          <w:lang w:val="en-US"/>
+        </w:rPr>
+      </w:pPr>
+      <w:r>
+        <w:rPr>
+          <w:lang w:val="en-US"/>
+        </w:rPr>
+        <w:t>T</w:t>
+      </w:r>
+      <w:r>
+        <w:rPr>
+          <w:lang w:val="en-US"/>
+        </w:rPr>
+        <w:t xml:space="preserve">he </w:t>
+      </w:r>
+      <w:r>
+        <w:rPr>
+          <w:lang w:val="en-US"/>
+        </w:rPr>
+        <w:t>combined scores of activities</w:t>
+      </w:r>
+      <w:r>
+        <w:rPr>
+          <w:lang w:val="en-US"/>
+        </w:rPr>
+        <w:t xml:space="preserve"> </w:t>
+      </w:r>
+      <w:r>
+        <w:rPr>
+          <w:lang w:val="en-US"/>
+        </w:rPr>
+        <w:t>plus</w:t>
+      </w:r>
+      <w:r>
+        <w:rPr>
+          <w:lang w:val="en-US"/>
+        </w:rPr>
+        <w:t xml:space="preserve"> upvotes gives the highest achieved variance and therefore the best capability of differentiating between detected influences based on their scores</w:t>
+      </w:r>
+      <w:r>
+        <w:rPr>
+          <w:lang w:val="en-US"/>
+        </w:rPr>
+        <w:t xml:space="preserve">, </w:t>
+      </w:r>
+      <w:r>
+        <w:rPr>
+          <w:lang w:val="en-US"/>
+        </w:rPr>
+        <w:t xml:space="preserve">but depending on </w:t>
+      </w:r>
+      <w:r>
+        <w:rPr>
+          <w:lang w:val="en-US"/>
+        </w:rPr>
+        <w:t xml:space="preserve">the purpose and motivation of </w:t>
+      </w:r>
+      <w:r>
+        <w:rPr>
+          <w:lang w:val="en-US"/>
+        </w:rPr>
+        <w:t xml:space="preserve">an </w:t>
+      </w:r>
+      <w:r>
+        <w:rPr>
+          <w:lang w:val="en-US"/>
+        </w:rPr>
+        <w:t>analysis</w:t>
+      </w:r>
+      <w:r>
+        <w:rPr>
+          <w:lang w:val="en-US"/>
+        </w:rPr>
+        <w:t>, other scores with less spreading distribution along the x-axis might be used.</w:t>
       </w:r>
     </w:p>
     <w:p>
@@ -16037,6 +16559,18 @@
         <w:rPr>
           <w:lang w:val="en-US"/>
         </w:rPr>
+        <w:t>(score values are on the x-axis)</w:t>
+      </w:r>
+      <w:r>
+        <w:rPr>
+          <w:lang w:val="en-US"/>
+        </w:rPr>
+        <w:t xml:space="preserve"> </w:t>
+      </w:r>
+      <w:r>
+        <w:rPr>
+          <w:lang w:val="en-US"/>
+        </w:rPr>
         <w:t xml:space="preserve">recorded </w:t>
       </w:r>
       <w:r>
@@ -16231,7 +16765,25 @@
         <w:rPr>
           <w:lang w:val="en-US"/>
         </w:rPr>
-        <w:t xml:space="preserve">n recorded </w:t>
+        <w:t>n</w:t>
+      </w:r>
+      <w:r>
+        <w:rPr>
+          <w:lang w:val="en-US"/>
+        </w:rPr>
+        <w:t xml:space="preserve"> </w:t>
+      </w:r>
+      <w:r>
+        <w:rPr>
+          <w:lang w:val="en-US"/>
+        </w:rPr>
+        <w:t>(score values are on the x-axis)</w:t>
+      </w:r>
+      <w:r>
+        <w:rPr>
+          <w:lang w:val="en-US"/>
+        </w:rPr>
+        <w:t xml:space="preserve"> recorded </w:t>
       </w:r>
       <w:r>
         <w:rPr>
@@ -16455,21 +17007,7 @@
         <w:rPr>
           <w:lang w:val="en-US"/>
         </w:rPr>
-        <w:t xml:space="preserve">, </w:t>
-      </w:r>
-      <w:proofErr w:type="gramStart"/>
-      <w:r>
-        <w:rPr>
-          <w:lang w:val="en-US"/>
-        </w:rPr>
-        <w:t>sports</w:t>
-      </w:r>
-      <w:proofErr w:type="gramEnd"/>
-      <w:r>
-        <w:rPr>
-          <w:lang w:val="en-US"/>
-        </w:rPr>
-        <w:t xml:space="preserve"> or economy. Knowing the type of influence between </w:t>
+        <w:t xml:space="preserve">, sports or economy. Knowing the type of influence between </w:t>
       </w:r>
       <w:r>
         <w:rPr>
@@ -16553,7 +17091,19 @@
         <w:rPr>
           <w:lang w:val="en-US"/>
         </w:rPr>
-        <w:t xml:space="preserve"> is hard to perform and proof its reliability as topics can be perceived differently from one person to another. This is where artificial intelligen</w:t>
+        <w:t xml:space="preserve"> is hard to perform and pr</w:t>
+      </w:r>
+      <w:r>
+        <w:rPr>
+          <w:lang w:val="en-US"/>
+        </w:rPr>
+        <w:t>ove</w:t>
+      </w:r>
+      <w:r>
+        <w:rPr>
+          <w:lang w:val="en-US"/>
+        </w:rPr>
+        <w:t xml:space="preserve"> its reliability as topics can be perceived differently from one person to another. This is where artificial intelligen</w:t>
       </w:r>
       <w:r>
         <w:rPr>
@@ -16784,7 +17334,7 @@
         <w:rPr>
           <w:lang w:val="en-US"/>
         </w:rPr>
-        <w:t>Adding the text of the submission activity to each classification trial increases the chances of having a more correct classification as the submission text tends to have a clear indication to the topic of discussion in its activity thread. However, using only the submission text as an input for classification of each activity edge leads to a sterile and little informative classification as all edges between activities</w:t>
+        <w:t>Adding the text of the submission activity to each classification trial increases the chances of having a more correct classification as the submission text tends to have a clear indication to the topic of discussion in its activity thread. However, using only the submission text as an input for classification of each activity edge leads to a little informative classification as all edges between activities</w:t>
       </w:r>
       <w:r>
         <w:rPr>
@@ -16955,7 +17505,6 @@
         <w:t xml:space="preserve">Tech giant invests 30 </w:t>
       </w:r>
       <w:proofErr w:type="spellStart"/>
-      <w:proofErr w:type="gramStart"/>
       <w:r>
         <w:rPr>
           <w:lang w:val="en-US"/>
@@ -16963,7 +17512,6 @@
         <w:t>billions</w:t>
       </w:r>
       <w:proofErr w:type="spellEnd"/>
-      <w:proofErr w:type="gramEnd"/>
       <w:r>
         <w:rPr>
           <w:lang w:val="en-US"/>
@@ -23023,21 +23571,7 @@
         <w:rPr>
           <w:lang w:val="en-US"/>
         </w:rPr>
-        <w:t xml:space="preserve"> the correctly classified test records, red colored cells </w:t>
-      </w:r>
-      <w:proofErr w:type="gramStart"/>
-      <w:r>
-        <w:rPr>
-          <w:lang w:val="en-US"/>
-        </w:rPr>
-        <w:t>shows</w:t>
-      </w:r>
-      <w:proofErr w:type="gramEnd"/>
-      <w:r>
-        <w:rPr>
-          <w:lang w:val="en-US"/>
-        </w:rPr>
-        <w:t xml:space="preserve"> the falsely classified test records, cells marked with dark red color shows the distribution of falsely classified test records due to the overlapping between technology and entertainment on the one hand, and economy and politic on the other hand due the natural overlapping of these categories.</w:t>
+        <w:t xml:space="preserve"> the correctly classified test records, red colored cells shows the falsely classified test records, cells marked with dark red color shows the distribution of falsely classified test records due to the overlapping between technology and entertainment on the one hand, and economy and politic on the other hand due the natural overlapping of these categories.</w:t>
       </w:r>
     </w:p>
     <w:tbl>
@@ -24123,7 +24657,6 @@
         </w:rPr>
         <w:t xml:space="preserve">. </w:t>
       </w:r>
-      <w:proofErr w:type="gramStart"/>
       <w:r>
         <w:rPr>
           <w:lang w:val="en-US"/>
@@ -24134,14 +24667,7 @@
         <w:rPr>
           <w:lang w:val="en-US"/>
         </w:rPr>
-        <w:t>ll of</w:t>
-      </w:r>
-      <w:proofErr w:type="gramEnd"/>
-      <w:r>
-        <w:rPr>
-          <w:lang w:val="en-US"/>
-        </w:rPr>
-        <w:t xml:space="preserve"> the information attributes about the subreddits, submissions and comments </w:t>
+        <w:t xml:space="preserve">ll of the information attributes about the subreddits, submissions and comments </w:t>
       </w:r>
       <w:r>
         <w:rPr>
@@ -24885,21 +25411,7 @@
         <w:rPr>
           <w:lang w:val="en-US"/>
         </w:rPr>
-        <w:t xml:space="preserve">In our case, we have an influence graph, representing users as nodes and influence between them as directed edges, and centrality measures have the potential to identify the power of each person in </w:t>
-      </w:r>
-      <w:proofErr w:type="gramStart"/>
-      <w:r>
-        <w:rPr>
-          <w:lang w:val="en-US"/>
-        </w:rPr>
-        <w:t>the this</w:t>
-      </w:r>
-      <w:proofErr w:type="gramEnd"/>
-      <w:r>
-        <w:rPr>
-          <w:lang w:val="en-US"/>
-        </w:rPr>
-        <w:t xml:space="preserve"> influence graph, both in term of the user’s ability to influence others and his/her contribution into transforming influence from one user to another.</w:t>
+        <w:t>In our case, we have an influence graph, representing users as nodes and influence between them as directed edges, and centrality measures have the potential to identify the power of each person in the this influence graph, both in term of the user’s ability to influence others and his/her contribution into transforming influence from one user to another.</w:t>
       </w:r>
     </w:p>
     <w:p>
@@ -25812,21 +26324,7 @@
         <w:rPr>
           <w:lang w:val="en-US"/>
         </w:rPr>
-        <w:t xml:space="preserve">, </w:t>
-      </w:r>
-      <w:proofErr w:type="gramStart"/>
-      <w:r>
-        <w:rPr>
-          <w:lang w:val="en-US"/>
-        </w:rPr>
-        <w:t>An</w:t>
-      </w:r>
-      <w:proofErr w:type="gramEnd"/>
-      <w:r>
-        <w:rPr>
-          <w:lang w:val="en-US"/>
-        </w:rPr>
-        <w:t xml:space="preserve"> </w:t>
+        <w:t xml:space="preserve">, An </w:t>
       </w:r>
       <w:r>
         <w:rPr>
@@ -26607,21 +27105,7 @@
         <w:rPr>
           <w:lang w:val="en-US"/>
         </w:rPr>
-        <w:t xml:space="preserve">Before moving forward in analysis, it is important to highlight the similarities and differences between using the scores of outgoing influence edges from one node and using its centrality rank as a proof for its influence. Centrality measures are calculated on a larger scale than the scores on influence edges, as centrality measures either examine a group of connected nodes like a neighborhood in the graph which is the case when using the outdegree centrality, or it can take on the global scope of the graph by examining possible paths in it like the betweenness centrality. Scores of influence edges on the other hand are more personal as they indicate the source and receiver of influence and how strong each influence is, and not to forget that </w:t>
-      </w:r>
-      <w:proofErr w:type="gramStart"/>
-      <w:r>
-        <w:rPr>
-          <w:lang w:val="en-US"/>
-        </w:rPr>
-        <w:t>in order to</w:t>
-      </w:r>
-      <w:proofErr w:type="gramEnd"/>
-      <w:r>
-        <w:rPr>
-          <w:lang w:val="en-US"/>
-        </w:rPr>
-        <w:t xml:space="preserve"> include a certain person in the influence graph, at least one interaction between persons has to be registered.</w:t>
+        <w:t>Before moving forward in analysis, it is important to highlight the similarities and differences between using the scores of outgoing influence edges from one node and using its centrality rank as a proof for its influence. Centrality measures are calculated on a larger scale than the scores on influence edges, as centrality measures either examine a group of connected nodes like a neighborhood in the graph which is the case when using the outdegree centrality, or it can take on the global scope of the graph by examining possible paths in it like the betweenness centrality. Scores of influence edges on the other hand are more personal as they indicate the source and receiver of influence and how strong each influence is, and not to forget that in order to include a certain person in the influence graph, at least one interaction between persons has to be registered.</w:t>
       </w:r>
     </w:p>
     <w:p>
@@ -26762,21 +27246,7 @@
         <w:rPr>
           <w:lang w:val="en-US"/>
         </w:rPr>
-        <w:t xml:space="preserve"> submissions of the selected subreddits (worldnews, Finance, NBA, Cinema and research) where influence edges of high total score (</w:t>
-      </w:r>
-      <w:proofErr w:type="gramStart"/>
-      <w:r>
-        <w:rPr>
-          <w:lang w:val="en-US"/>
-        </w:rPr>
-        <w:t>i.e.</w:t>
-      </w:r>
-      <w:proofErr w:type="gramEnd"/>
-      <w:r>
-        <w:rPr>
-          <w:lang w:val="en-US"/>
-        </w:rPr>
-        <w:t xml:space="preserve"> the sum of interaction, upvotes and activity scores) are thicker than those with lower total scores, while in the same graph, larger </w:t>
+        <w:t xml:space="preserve"> submissions of the selected subreddits (worldnews, Finance, NBA, Cinema and research) where influence edges of high total score (i.e. the sum of interaction, upvotes and activity scores) are thicker than those with lower total scores, while in the same graph, larger </w:t>
       </w:r>
       <w:r>
         <w:rPr>
@@ -28646,9 +29116,8 @@
           <w:szCs w:val="20"/>
           <w:lang w:val="en-US"/>
         </w:rPr>
-        <w:t xml:space="preserve">. This might </w:t>
-      </w:r>
-      <w:proofErr w:type="gramStart"/>
+        <w:t>. This might sound</w:t>
+      </w:r>
       <w:r>
         <w:rPr>
           <w:rFonts w:ascii="Times New Roman" w:hAnsi="Times New Roman" w:cs="Times New Roman"/>
@@ -28656,18 +29125,8 @@
           <w:szCs w:val="20"/>
           <w:lang w:val="en-US"/>
         </w:rPr>
-        <w:t>sound</w:t>
-      </w:r>
-      <w:r>
-        <w:rPr>
-          <w:rFonts w:ascii="Times New Roman" w:hAnsi="Times New Roman" w:cs="Times New Roman"/>
-          <w:sz w:val="20"/>
-          <w:szCs w:val="20"/>
-          <w:lang w:val="en-US"/>
-        </w:rPr>
         <w:t>s</w:t>
       </w:r>
-      <w:proofErr w:type="gramEnd"/>
       <w:r>
         <w:rPr>
           <w:rFonts w:ascii="Times New Roman" w:hAnsi="Times New Roman" w:cs="Times New Roman"/>
@@ -28849,7 +29308,19 @@
         <w:rPr>
           <w:lang w:val="en-US"/>
         </w:rPr>
-        <w:t>higher concentration of top-level comments having the red color in comparison to sub level comments with the blue color, which tells us that people in this dataset have a medium engagement in the threads of submissions, this engagement benefits the process of detecting social influence in the dataset when constructing the final person-oritened influence graph.</w:t>
+        <w:t>higher concentration of top-level comments having the red color in comparison to sub level comments with the blue color, which tells us that people in this dataset have a medium engagement in the threads of submissions, this engagement benefits the process of detecting social influence in the dataset when constructing the final person-or</w:t>
+      </w:r>
+      <w:r>
+        <w:rPr>
+          <w:lang w:val="en-US"/>
+        </w:rPr>
+        <w:t>iented</w:t>
+      </w:r>
+      <w:r>
+        <w:rPr>
+          <w:lang w:val="en-US"/>
+        </w:rPr>
+        <w:t xml:space="preserve"> influence graph.</w:t>
       </w:r>
     </w:p>
     <w:p>
@@ -35882,7 +36353,6 @@
         <w:t xml:space="preserve"> = </w:t>
       </w:r>
       <w:proofErr w:type="spellStart"/>
-      <w:proofErr w:type="gramStart"/>
       <w:r>
         <w:rPr>
           <w:sz w:val="16"/>
@@ -35892,7 +36362,6 @@
         <w:t>date.today</w:t>
       </w:r>
       <w:proofErr w:type="spellEnd"/>
-      <w:proofErr w:type="gramEnd"/>
       <w:r>
         <w:rPr>
           <w:sz w:val="16"/>
@@ -35966,19 +36435,9 @@
           <w:szCs w:val="16"/>
           <w:lang w:val="en-US"/>
         </w:rPr>
-        <w:t>exec_</w:t>
-      </w:r>
-      <w:proofErr w:type="gramStart"/>
-      <w:r>
-        <w:rPr>
-          <w:sz w:val="16"/>
-          <w:szCs w:val="16"/>
-          <w:lang w:val="en-US"/>
-        </w:rPr>
-        <w:t>plan.items</w:t>
+        <w:t>exec_plan.items</w:t>
       </w:r>
       <w:proofErr w:type="spellEnd"/>
-      <w:proofErr w:type="gramEnd"/>
       <w:r>
         <w:rPr>
           <w:sz w:val="16"/>
@@ -36682,23 +37141,13 @@
         <w:t xml:space="preserve">if not </w:t>
       </w:r>
       <w:proofErr w:type="spellStart"/>
-      <w:proofErr w:type="gramStart"/>
       <w:r>
         <w:rPr>
           <w:sz w:val="16"/>
           <w:szCs w:val="16"/>
           <w:lang w:val="en-US"/>
         </w:rPr>
-        <w:t>os.path</w:t>
-      </w:r>
-      <w:proofErr w:type="gramEnd"/>
-      <w:r>
-        <w:rPr>
-          <w:sz w:val="16"/>
-          <w:szCs w:val="16"/>
-          <w:lang w:val="en-US"/>
-        </w:rPr>
-        <w:t>.exists</w:t>
+        <w:t>os.path.exists</w:t>
       </w:r>
       <w:proofErr w:type="spellEnd"/>
       <w:r>
@@ -36764,7 +37213,6 @@
         <w:tab/>
       </w:r>
       <w:proofErr w:type="spellStart"/>
-      <w:proofErr w:type="gramStart"/>
       <w:r>
         <w:rPr>
           <w:sz w:val="16"/>
@@ -36774,7 +37222,6 @@
         <w:t>os.makedirs</w:t>
       </w:r>
       <w:proofErr w:type="spellEnd"/>
-      <w:proofErr w:type="gramEnd"/>
       <w:r>
         <w:rPr>
           <w:sz w:val="16"/>
@@ -36866,7 +37313,6 @@
         <w:tab/>
       </w:r>
       <w:proofErr w:type="spellStart"/>
-      <w:proofErr w:type="gramStart"/>
       <w:r>
         <w:rPr>
           <w:sz w:val="16"/>
@@ -36876,7 +37322,6 @@
         <w:t>logging.basicConfig</w:t>
       </w:r>
       <w:proofErr w:type="spellEnd"/>
-      <w:proofErr w:type="gramEnd"/>
       <w:r>
         <w:rPr>
           <w:sz w:val="16"/>
@@ -36980,7 +37425,6 @@
         <w:tab/>
       </w:r>
       <w:proofErr w:type="spellStart"/>
-      <w:proofErr w:type="gramStart"/>
       <w:r>
         <w:rPr>
           <w:sz w:val="16"/>
@@ -36990,7 +37434,6 @@
         <w:t>logging.error</w:t>
       </w:r>
       <w:proofErr w:type="spellEnd"/>
-      <w:proofErr w:type="gramEnd"/>
       <w:r>
         <w:rPr>
           <w:sz w:val="16"/>
@@ -38023,21 +38466,7 @@
         <w:rPr>
           <w:lang w:val="en-US"/>
         </w:rPr>
-        <w:t xml:space="preserve">Caching is controlled from the </w:t>
-      </w:r>
-      <w:proofErr w:type="gramStart"/>
-      <w:r>
-        <w:rPr>
-          <w:lang w:val="en-US"/>
-        </w:rPr>
-        <w:t>“.env</w:t>
-      </w:r>
-      <w:proofErr w:type="gramEnd"/>
-      <w:r>
-        <w:rPr>
-          <w:lang w:val="en-US"/>
-        </w:rPr>
-        <w:t xml:space="preserve">” environment </w:t>
+        <w:t xml:space="preserve">Caching is controlled from the “.env” environment </w:t>
       </w:r>
       <w:r>
         <w:rPr>
@@ -38439,23 +38868,32 @@
         <w:t>FileSystemCache</w:t>
       </w:r>
       <w:proofErr w:type="spellEnd"/>
-      <w:proofErr w:type="gramStart"/>
       <w:r>
         <w:rPr>
           <w:sz w:val="16"/>
           <w:szCs w:val="16"/>
           <w:lang w:val="en-US"/>
         </w:rPr>
-        <w:t>'  #</w:t>
-      </w:r>
-      <w:proofErr w:type="gramEnd"/>
-      <w:r>
+        <w:t>'  # cache records stored on file system</w:t>
+      </w:r>
+    </w:p>
+    <w:p>
+      <w:pPr>
+        <w:pStyle w:val="Brdtekst"/>
+        <w:ind w:firstLine="0"/>
         <w:rPr>
           <w:sz w:val="16"/>
           <w:szCs w:val="16"/>
           <w:lang w:val="en-US"/>
         </w:rPr>
-        <w:t xml:space="preserve"> cache records stored on file system</w:t>
+      </w:pPr>
+      <w:r>
+        <w:rPr>
+          <w:sz w:val="16"/>
+          <w:szCs w:val="16"/>
+          <w:lang w:val="en-US"/>
+        </w:rPr>
+        <w:t>else:</w:t>
       </w:r>
     </w:p>
     <w:p>
@@ -38474,7 +38912,43 @@
           <w:szCs w:val="16"/>
           <w:lang w:val="en-US"/>
         </w:rPr>
-        <w:t>else:</w:t>
+        <w:tab/>
+      </w:r>
+      <w:proofErr w:type="spellStart"/>
+      <w:r>
+        <w:rPr>
+          <w:sz w:val="16"/>
+          <w:szCs w:val="16"/>
+          <w:lang w:val="en-US"/>
+        </w:rPr>
+        <w:t>cache_type</w:t>
+      </w:r>
+      <w:proofErr w:type="spellEnd"/>
+      <w:r>
+        <w:rPr>
+          <w:sz w:val="16"/>
+          <w:szCs w:val="16"/>
+          <w:lang w:val="en-US"/>
+        </w:rPr>
+        <w:t xml:space="preserve"> = '</w:t>
+      </w:r>
+      <w:proofErr w:type="spellStart"/>
+      <w:r>
+        <w:rPr>
+          <w:sz w:val="16"/>
+          <w:szCs w:val="16"/>
+          <w:lang w:val="en-US"/>
+        </w:rPr>
+        <w:t>NullCache</w:t>
+      </w:r>
+      <w:proofErr w:type="spellEnd"/>
+      <w:r>
+        <w:rPr>
+          <w:sz w:val="16"/>
+          <w:szCs w:val="16"/>
+          <w:lang w:val="en-US"/>
+        </w:rPr>
+        <w:t>'  # no cache</w:t>
       </w:r>
     </w:p>
     <w:p>
@@ -38487,59 +38961,60 @@
           <w:lang w:val="en-US"/>
         </w:rPr>
       </w:pPr>
+      <w:proofErr w:type="spellStart"/>
       <w:r>
         <w:rPr>
           <w:sz w:val="16"/>
           <w:szCs w:val="16"/>
           <w:lang w:val="en-US"/>
         </w:rPr>
-        <w:tab/>
-      </w:r>
-      <w:proofErr w:type="spellStart"/>
+        <w:t>cache_timeout</w:t>
+      </w:r>
+      <w:proofErr w:type="spellEnd"/>
       <w:r>
         <w:rPr>
           <w:sz w:val="16"/>
           <w:szCs w:val="16"/>
           <w:lang w:val="en-US"/>
         </w:rPr>
-        <w:t>cache_type</w:t>
-      </w:r>
-      <w:proofErr w:type="spellEnd"/>
+        <w:t xml:space="preserve"> = int(</w:t>
+      </w:r>
+      <w:proofErr w:type="spellStart"/>
       <w:r>
         <w:rPr>
           <w:sz w:val="16"/>
           <w:szCs w:val="16"/>
           <w:lang w:val="en-US"/>
         </w:rPr>
-        <w:t xml:space="preserve"> = '</w:t>
-      </w:r>
-      <w:proofErr w:type="spellStart"/>
+        <w:t>os.environ.get</w:t>
+      </w:r>
+      <w:proofErr w:type="spellEnd"/>
       <w:r>
         <w:rPr>
           <w:sz w:val="16"/>
           <w:szCs w:val="16"/>
           <w:lang w:val="en-US"/>
         </w:rPr>
-        <w:t>NullCache</w:t>
-      </w:r>
-      <w:proofErr w:type="spellEnd"/>
-      <w:proofErr w:type="gramStart"/>
-      <w:r>
+        <w:t>('CACHE_TIMEOUT'))</w:t>
+      </w:r>
+    </w:p>
+    <w:p>
+      <w:pPr>
+        <w:pStyle w:val="Brdtekst"/>
+        <w:ind w:firstLine="0"/>
         <w:rPr>
           <w:sz w:val="16"/>
           <w:szCs w:val="16"/>
           <w:lang w:val="en-US"/>
         </w:rPr>
-        <w:t>'  #</w:t>
-      </w:r>
-      <w:proofErr w:type="gramEnd"/>
+      </w:pPr>
       <w:r>
         <w:rPr>
           <w:sz w:val="16"/>
           <w:szCs w:val="16"/>
           <w:lang w:val="en-US"/>
         </w:rPr>
-        <w:t xml:space="preserve"> no cache</w:t>
+        <w:t>config = {</w:t>
       </w:r>
     </w:p>
     <w:p>
@@ -38552,23 +39027,21 @@
           <w:lang w:val="en-US"/>
         </w:rPr>
       </w:pPr>
-      <w:proofErr w:type="spellStart"/>
       <w:r>
         <w:rPr>
           <w:sz w:val="16"/>
           <w:szCs w:val="16"/>
           <w:lang w:val="en-US"/>
         </w:rPr>
-        <w:t>cache_timeout</w:t>
-      </w:r>
-      <w:proofErr w:type="spellEnd"/>
+        <w:tab/>
+      </w:r>
       <w:r>
         <w:rPr>
           <w:sz w:val="16"/>
           <w:szCs w:val="16"/>
           <w:lang w:val="en-US"/>
         </w:rPr>
-        <w:t xml:space="preserve"> = int(</w:t>
+        <w:t xml:space="preserve">'CACHE_TYPE': </w:t>
       </w:r>
       <w:proofErr w:type="spellStart"/>
       <w:r>
@@ -38577,7 +39050,7 @@
           <w:szCs w:val="16"/>
           <w:lang w:val="en-US"/>
         </w:rPr>
-        <w:t>os.environ.get</w:t>
+        <w:t>cache_type</w:t>
       </w:r>
       <w:proofErr w:type="spellEnd"/>
       <w:r>
@@ -38586,8 +39059,80 @@
           <w:szCs w:val="16"/>
           <w:lang w:val="en-US"/>
         </w:rPr>
-        <w:t>('CACHE_TIMEOUT'))</w:t>
-      </w:r>
+        <w:t>,</w:t>
+      </w:r>
+    </w:p>
+    <w:p>
+      <w:pPr>
+        <w:pStyle w:val="Brdtekst"/>
+        <w:rPr>
+          <w:sz w:val="16"/>
+          <w:szCs w:val="16"/>
+          <w:lang w:val="en-US"/>
+        </w:rPr>
+      </w:pPr>
+      <w:r>
+        <w:rPr>
+          <w:sz w:val="16"/>
+          <w:szCs w:val="16"/>
+          <w:lang w:val="en-US"/>
+        </w:rPr>
+        <w:t xml:space="preserve">'CACHE_DIR': </w:t>
+      </w:r>
+      <w:proofErr w:type="spellStart"/>
+      <w:r>
+        <w:rPr>
+          <w:sz w:val="16"/>
+          <w:szCs w:val="16"/>
+          <w:lang w:val="en-US"/>
+        </w:rPr>
+        <w:t>os.environ.get</w:t>
+      </w:r>
+      <w:proofErr w:type="spellEnd"/>
+      <w:r>
+        <w:rPr>
+          <w:sz w:val="16"/>
+          <w:szCs w:val="16"/>
+          <w:lang w:val="en-US"/>
+        </w:rPr>
+        <w:t>('CACHE_DIR_PATH'),</w:t>
+      </w:r>
+    </w:p>
+    <w:p>
+      <w:pPr>
+        <w:pStyle w:val="Brdtekst"/>
+        <w:rPr>
+          <w:sz w:val="16"/>
+          <w:szCs w:val="16"/>
+          <w:lang w:val="en-US"/>
+        </w:rPr>
+      </w:pPr>
+      <w:r>
+        <w:rPr>
+          <w:sz w:val="16"/>
+          <w:szCs w:val="16"/>
+          <w:lang w:val="en-US"/>
+        </w:rPr>
+        <w:t>'</w:t>
+      </w:r>
+      <w:r>
+        <w:rPr>
+          <w:sz w:val="16"/>
+          <w:szCs w:val="16"/>
+          <w:lang w:val="en-US"/>
+        </w:rPr>
+        <w:t xml:space="preserve">CACHE_DEFAULT_TIMEOUT': </w:t>
+      </w:r>
+      <w:proofErr w:type="spellStart"/>
+      <w:r>
+        <w:rPr>
+          <w:sz w:val="16"/>
+          <w:szCs w:val="16"/>
+          <w:lang w:val="en-US"/>
+        </w:rPr>
+        <w:t>cache_timeout</w:t>
+      </w:r>
+      <w:proofErr w:type="spellEnd"/>
     </w:p>
     <w:p>
       <w:pPr>
@@ -38605,7 +39150,7 @@
           <w:szCs w:val="16"/>
           <w:lang w:val="en-US"/>
         </w:rPr>
-        <w:t>config = {</w:t>
+        <w:t>}</w:t>
       </w:r>
     </w:p>
     <w:p>
@@ -38618,39 +39163,42 @@
           <w:lang w:val="en-US"/>
         </w:rPr>
       </w:pPr>
+      <w:proofErr w:type="spellStart"/>
       <w:r>
         <w:rPr>
           <w:sz w:val="16"/>
           <w:szCs w:val="16"/>
           <w:lang w:val="en-US"/>
         </w:rPr>
-        <w:tab/>
-      </w:r>
+        <w:t>app.config.from_mapping</w:t>
+      </w:r>
+      <w:proofErr w:type="spellEnd"/>
       <w:r>
         <w:rPr>
           <w:sz w:val="16"/>
           <w:szCs w:val="16"/>
           <w:lang w:val="en-US"/>
         </w:rPr>
-        <w:t xml:space="preserve">'CACHE_TYPE': </w:t>
-      </w:r>
-      <w:proofErr w:type="spellStart"/>
-      <w:r>
+        <w:t>(config)</w:t>
+      </w:r>
+    </w:p>
+    <w:p>
+      <w:pPr>
+        <w:pStyle w:val="Brdtekst"/>
+        <w:ind w:firstLine="0"/>
         <w:rPr>
           <w:sz w:val="16"/>
           <w:szCs w:val="16"/>
           <w:lang w:val="en-US"/>
         </w:rPr>
-        <w:t>cache_type</w:t>
-      </w:r>
-      <w:proofErr w:type="spellEnd"/>
+      </w:pPr>
       <w:r>
         <w:rPr>
           <w:sz w:val="16"/>
           <w:szCs w:val="16"/>
           <w:lang w:val="en-US"/>
         </w:rPr>
-        <w:t>,</w:t>
+        <w:t>cache = Cache(app)</w:t>
       </w:r>
     </w:p>
     <w:p>
@@ -38662,68 +39210,134 @@
           <w:lang w:val="en-US"/>
         </w:rPr>
       </w:pPr>
-      <w:r>
+    </w:p>
+    <w:p>
+      <w:pPr>
+        <w:pStyle w:val="Brdtekst"/>
+        <w:ind w:firstLine="0"/>
         <w:rPr>
           <w:sz w:val="16"/>
           <w:szCs w:val="16"/>
           <w:lang w:val="en-US"/>
         </w:rPr>
-        <w:t xml:space="preserve">'CACHE_DIR': </w:t>
-      </w:r>
-      <w:proofErr w:type="spellStart"/>
+      </w:pPr>
       <w:r>
         <w:rPr>
           <w:sz w:val="16"/>
           <w:szCs w:val="16"/>
           <w:lang w:val="en-US"/>
         </w:rPr>
-        <w:t>os.environ.get</w:t>
-      </w:r>
-      <w:proofErr w:type="spellEnd"/>
+        <w:t xml:space="preserve">@ </w:t>
+      </w:r>
+      <w:proofErr w:type="spellStart"/>
       <w:r>
         <w:rPr>
           <w:sz w:val="16"/>
           <w:szCs w:val="16"/>
           <w:lang w:val="en-US"/>
         </w:rPr>
-        <w:t>('CACHE_DIR_PATH'),</w:t>
-      </w:r>
-    </w:p>
-    <w:p>
-      <w:pPr>
-        <w:pStyle w:val="Brdtekst"/>
+        <w:t>app.route</w:t>
+      </w:r>
+      <w:proofErr w:type="spellEnd"/>
+      <w:r>
         <w:rPr>
           <w:sz w:val="16"/>
           <w:szCs w:val="16"/>
           <w:lang w:val="en-US"/>
         </w:rPr>
-      </w:pPr>
+        <w:t>('/</w:t>
+      </w:r>
+      <w:proofErr w:type="spellStart"/>
       <w:r>
         <w:rPr>
           <w:sz w:val="16"/>
           <w:szCs w:val="16"/>
           <w:lang w:val="en-US"/>
         </w:rPr>
-        <w:t>'</w:t>
-      </w:r>
+        <w:t>topic_detection_model</w:t>
+      </w:r>
+      <w:proofErr w:type="spellEnd"/>
       <w:r>
         <w:rPr>
           <w:sz w:val="16"/>
           <w:szCs w:val="16"/>
           <w:lang w:val="en-US"/>
         </w:rPr>
-        <w:t xml:space="preserve">CACHE_DEFAULT_TIMEOUT': </w:t>
-      </w:r>
-      <w:proofErr w:type="spellStart"/>
-      <w:r>
+        <w:t>')</w:t>
+      </w:r>
+    </w:p>
+    <w:p>
+      <w:pPr>
+        <w:pStyle w:val="Brdtekst"/>
+        <w:ind w:firstLine="0"/>
         <w:rPr>
           <w:sz w:val="16"/>
           <w:szCs w:val="16"/>
           <w:lang w:val="en-US"/>
         </w:rPr>
+      </w:pPr>
+      <w:r>
+        <w:rPr>
+          <w:sz w:val="16"/>
+          <w:szCs w:val="16"/>
+          <w:lang w:val="en-US"/>
+        </w:rPr>
+        <w:t xml:space="preserve">@ </w:t>
+      </w:r>
+      <w:proofErr w:type="spellStart"/>
+      <w:r>
+        <w:rPr>
+          <w:sz w:val="16"/>
+          <w:szCs w:val="16"/>
+          <w:lang w:val="en-US"/>
+        </w:rPr>
+        <w:t>cache.cached</w:t>
+      </w:r>
+      <w:proofErr w:type="spellEnd"/>
+      <w:r>
+        <w:rPr>
+          <w:sz w:val="16"/>
+          <w:szCs w:val="16"/>
+          <w:lang w:val="en-US"/>
+        </w:rPr>
+        <w:t>(timeout=</w:t>
+      </w:r>
+      <w:proofErr w:type="spellStart"/>
+      <w:r>
+        <w:rPr>
+          <w:sz w:val="16"/>
+          <w:szCs w:val="16"/>
+          <w:lang w:val="en-US"/>
+        </w:rPr>
         <w:t>cache_timeout</w:t>
       </w:r>
       <w:proofErr w:type="spellEnd"/>
+      <w:r>
+        <w:rPr>
+          <w:sz w:val="16"/>
+          <w:szCs w:val="16"/>
+          <w:lang w:val="en-US"/>
+        </w:rPr>
+        <w:t xml:space="preserve">, </w:t>
+      </w:r>
+      <w:proofErr w:type="spellStart"/>
+      <w:r>
+        <w:rPr>
+          <w:sz w:val="16"/>
+          <w:szCs w:val="16"/>
+          <w:lang w:val="en-US"/>
+        </w:rPr>
+        <w:t>query_string</w:t>
+      </w:r>
+      <w:proofErr w:type="spellEnd"/>
+      <w:r>
+        <w:rPr>
+          <w:sz w:val="16"/>
+          <w:szCs w:val="16"/>
+          <w:lang w:val="en-US"/>
+        </w:rPr>
+        <w:t>=True)</w:t>
+      </w:r>
     </w:p>
     <w:p>
       <w:pPr>
@@ -38741,7 +39355,25 @@
           <w:szCs w:val="16"/>
           <w:lang w:val="en-US"/>
         </w:rPr>
-        <w:t>}</w:t>
+        <w:t xml:space="preserve">def </w:t>
+      </w:r>
+      <w:proofErr w:type="spellStart"/>
+      <w:r>
+        <w:rPr>
+          <w:sz w:val="16"/>
+          <w:szCs w:val="16"/>
+          <w:lang w:val="en-US"/>
+        </w:rPr>
+        <w:t>topic_detection_model</w:t>
+      </w:r>
+      <w:proofErr w:type="spellEnd"/>
+      <w:r>
+        <w:rPr>
+          <w:sz w:val="16"/>
+          <w:szCs w:val="16"/>
+          <w:lang w:val="en-US"/>
+        </w:rPr>
+        <w:t>():</w:t>
       </w:r>
     </w:p>
     <w:p>
@@ -38754,41 +39386,80 @@
           <w:lang w:val="en-US"/>
         </w:rPr>
       </w:pPr>
-      <w:proofErr w:type="spellStart"/>
       <w:r>
         <w:rPr>
           <w:sz w:val="16"/>
           <w:szCs w:val="16"/>
           <w:lang w:val="en-US"/>
         </w:rPr>
-        <w:t>app.</w:t>
-      </w:r>
-      <w:proofErr w:type="gramStart"/>
+        <w:t xml:space="preserve"># </w:t>
+      </w:r>
       <w:r>
         <w:rPr>
           <w:sz w:val="16"/>
           <w:szCs w:val="16"/>
           <w:lang w:val="en-US"/>
         </w:rPr>
-        <w:t>config.from</w:t>
-      </w:r>
-      <w:proofErr w:type="gramEnd"/>
+        <w:t>T</w:t>
+      </w:r>
       <w:r>
         <w:rPr>
           <w:sz w:val="16"/>
           <w:szCs w:val="16"/>
           <w:lang w:val="en-US"/>
         </w:rPr>
-        <w:t>_mapping</w:t>
-      </w:r>
-      <w:proofErr w:type="spellEnd"/>
-      <w:r>
+        <w:t>rains and evaluates the text classification model then returns results to user</w:t>
+      </w:r>
+    </w:p>
+    <w:p>
+      <w:pPr>
+        <w:pStyle w:val="Brdtekst"/>
+        <w:ind w:firstLine="0"/>
         <w:rPr>
           <w:sz w:val="16"/>
           <w:szCs w:val="16"/>
           <w:lang w:val="en-US"/>
         </w:rPr>
-        <w:t>(config)</w:t>
+      </w:pPr>
+      <w:r>
+        <w:rPr>
+          <w:sz w:val="16"/>
+          <w:szCs w:val="16"/>
+          <w:lang w:val="en-US"/>
+        </w:rPr>
+        <w:t xml:space="preserve"># </w:t>
+      </w:r>
+      <w:r>
+        <w:rPr>
+          <w:sz w:val="16"/>
+          <w:szCs w:val="16"/>
+          <w:lang w:val="en-US"/>
+        </w:rPr>
+        <w:t>T</w:t>
+      </w:r>
+      <w:r>
+        <w:rPr>
+          <w:sz w:val="16"/>
+          <w:szCs w:val="16"/>
+          <w:lang w:val="en-US"/>
+        </w:rPr>
+        <w:t xml:space="preserve">his </w:t>
+      </w:r>
+      <w:r>
+        <w:rPr>
+          <w:sz w:val="16"/>
+          <w:szCs w:val="16"/>
+          <w:lang w:val="en-US"/>
+        </w:rPr>
+        <w:t xml:space="preserve">route </w:t>
+      </w:r>
+      <w:r>
+        <w:rPr>
+          <w:sz w:val="16"/>
+          <w:szCs w:val="16"/>
+          <w:lang w:val="en-US"/>
+        </w:rPr>
+        <w:t>method takes a significant amount of time to return without caching</w:t>
       </w:r>
     </w:p>
     <w:p>
@@ -38796,430 +39467,100 @@
         <w:pStyle w:val="Brdtekst"/>
         <w:ind w:firstLine="0"/>
         <w:rPr>
+          <w:lang w:val="en-US"/>
+        </w:rPr>
+      </w:pPr>
+      <w:r>
+        <w:rPr>
+          <w:lang w:val="en-US"/>
+        </w:rPr>
+        <w:t xml:space="preserve">As we see from the </w:t>
+      </w:r>
+      <w:r>
+        <w:rPr>
+          <w:lang w:val="en-US"/>
+        </w:rPr>
+        <w:t xml:space="preserve">previous </w:t>
+      </w:r>
+      <w:r>
+        <w:rPr>
+          <w:lang w:val="en-US"/>
+        </w:rPr>
+        <w:t xml:space="preserve">snippet code, caching is mounted to work on the route </w:t>
+      </w:r>
+      <w:r>
+        <w:rPr>
+          <w:lang w:val="en-US"/>
+        </w:rPr>
+        <w:t>“/</w:t>
+      </w:r>
+      <w:proofErr w:type="spellStart"/>
+      <w:r>
+        <w:rPr>
+          <w:lang w:val="en-US"/>
+        </w:rPr>
+        <w:t>topic_detection_model</w:t>
+      </w:r>
+      <w:proofErr w:type="spellEnd"/>
+      <w:r>
+        <w:rPr>
+          <w:lang w:val="en-US"/>
+        </w:rPr>
+        <w:t xml:space="preserve">” </w:t>
+      </w:r>
+      <w:r>
+        <w:rPr>
+          <w:lang w:val="en-US"/>
+        </w:rPr>
+        <w:t>with the timeout configuration in the “.env” file</w:t>
+      </w:r>
+      <w:r>
+        <w:rPr>
+          <w:lang w:val="en-US"/>
+        </w:rPr>
+        <w:t>, specified</w:t>
+      </w:r>
+      <w:r>
+        <w:rPr>
+          <w:lang w:val="en-US"/>
+        </w:rPr>
+        <w:t xml:space="preserve"> by the system administrator. In addition, the query parameters from the user request are also included in caching so it would be possible to produce a cache for every possible </w:t>
+      </w:r>
+      <w:r>
+        <w:rPr>
+          <w:lang w:val="en-US"/>
+        </w:rPr>
+        <w:t xml:space="preserve">influence </w:t>
+      </w:r>
+      <w:r>
+        <w:rPr>
+          <w:lang w:val="en-US"/>
+        </w:rPr>
+        <w:t>classification model registered on the system, this is done by specifying “</w:t>
+      </w:r>
+      <w:proofErr w:type="spellStart"/>
+      <w:r>
+        <w:rPr>
           <w:sz w:val="16"/>
           <w:szCs w:val="16"/>
           <w:lang w:val="en-US"/>
         </w:rPr>
-      </w:pPr>
+        <w:t>query_string</w:t>
+      </w:r>
+      <w:proofErr w:type="spellEnd"/>
       <w:r>
         <w:rPr>
           <w:sz w:val="16"/>
           <w:szCs w:val="16"/>
           <w:lang w:val="en-US"/>
         </w:rPr>
-        <w:t>cache = Cache(app)</w:t>
-      </w:r>
-    </w:p>
-    <w:p>
-      <w:pPr>
-        <w:pStyle w:val="Brdtekst"/>
-        <w:rPr>
-          <w:sz w:val="16"/>
-          <w:szCs w:val="16"/>
-          <w:lang w:val="en-US"/>
-        </w:rPr>
-      </w:pPr>
-    </w:p>
-    <w:p>
-      <w:pPr>
-        <w:pStyle w:val="Brdtekst"/>
-        <w:ind w:firstLine="0"/>
-        <w:rPr>
-          <w:sz w:val="16"/>
-          <w:szCs w:val="16"/>
-          <w:lang w:val="en-US"/>
-        </w:rPr>
-      </w:pPr>
-      <w:r>
-        <w:rPr>
-          <w:sz w:val="16"/>
-          <w:szCs w:val="16"/>
-          <w:lang w:val="en-US"/>
-        </w:rPr>
-        <w:t xml:space="preserve">@ </w:t>
-      </w:r>
-      <w:proofErr w:type="spellStart"/>
-      <w:proofErr w:type="gramStart"/>
-      <w:r>
-        <w:rPr>
-          <w:sz w:val="16"/>
-          <w:szCs w:val="16"/>
-          <w:lang w:val="en-US"/>
-        </w:rPr>
-        <w:t>app.route</w:t>
-      </w:r>
-      <w:proofErr w:type="spellEnd"/>
-      <w:proofErr w:type="gramEnd"/>
-      <w:r>
-        <w:rPr>
-          <w:sz w:val="16"/>
-          <w:szCs w:val="16"/>
-          <w:lang w:val="en-US"/>
-        </w:rPr>
-        <w:t>('/</w:t>
-      </w:r>
-      <w:proofErr w:type="spellStart"/>
-      <w:r>
-        <w:rPr>
-          <w:sz w:val="16"/>
-          <w:szCs w:val="16"/>
-          <w:lang w:val="en-US"/>
-        </w:rPr>
-        <w:t>topic_detection_model</w:t>
-      </w:r>
-      <w:proofErr w:type="spellEnd"/>
-      <w:r>
-        <w:rPr>
-          <w:sz w:val="16"/>
-          <w:szCs w:val="16"/>
-          <w:lang w:val="en-US"/>
-        </w:rPr>
-        <w:t>')</w:t>
-      </w:r>
-    </w:p>
-    <w:p>
-      <w:pPr>
-        <w:pStyle w:val="Brdtekst"/>
-        <w:ind w:firstLine="0"/>
-        <w:rPr>
-          <w:sz w:val="16"/>
-          <w:szCs w:val="16"/>
-          <w:lang w:val="en-US"/>
-        </w:rPr>
-      </w:pPr>
-      <w:r>
-        <w:rPr>
-          <w:sz w:val="16"/>
-          <w:szCs w:val="16"/>
-          <w:lang w:val="en-US"/>
-        </w:rPr>
-        <w:t xml:space="preserve">@ </w:t>
-      </w:r>
-      <w:proofErr w:type="spellStart"/>
-      <w:proofErr w:type="gramStart"/>
-      <w:r>
-        <w:rPr>
-          <w:sz w:val="16"/>
-          <w:szCs w:val="16"/>
-          <w:lang w:val="en-US"/>
-        </w:rPr>
-        <w:t>cache.cached</w:t>
-      </w:r>
-      <w:proofErr w:type="spellEnd"/>
-      <w:proofErr w:type="gramEnd"/>
-      <w:r>
-        <w:rPr>
-          <w:sz w:val="16"/>
-          <w:szCs w:val="16"/>
-          <w:lang w:val="en-US"/>
-        </w:rPr>
-        <w:t>(timeout=</w:t>
-      </w:r>
-      <w:proofErr w:type="spellStart"/>
-      <w:r>
-        <w:rPr>
-          <w:sz w:val="16"/>
-          <w:szCs w:val="16"/>
-          <w:lang w:val="en-US"/>
-        </w:rPr>
-        <w:t>cache_timeout</w:t>
-      </w:r>
-      <w:proofErr w:type="spellEnd"/>
-      <w:r>
-        <w:rPr>
-          <w:sz w:val="16"/>
-          <w:szCs w:val="16"/>
-          <w:lang w:val="en-US"/>
-        </w:rPr>
-        <w:t xml:space="preserve">, </w:t>
-      </w:r>
-      <w:proofErr w:type="spellStart"/>
-      <w:r>
-        <w:rPr>
-          <w:sz w:val="16"/>
-          <w:szCs w:val="16"/>
-          <w:lang w:val="en-US"/>
-        </w:rPr>
-        <w:t>query_string</w:t>
-      </w:r>
-      <w:proofErr w:type="spellEnd"/>
-      <w:r>
-        <w:rPr>
-          <w:sz w:val="16"/>
-          <w:szCs w:val="16"/>
-          <w:lang w:val="en-US"/>
-        </w:rPr>
-        <w:t>=True)</w:t>
-      </w:r>
-    </w:p>
-    <w:p>
-      <w:pPr>
-        <w:pStyle w:val="Brdtekst"/>
-        <w:ind w:firstLine="0"/>
-        <w:rPr>
-          <w:sz w:val="16"/>
-          <w:szCs w:val="16"/>
-          <w:lang w:val="en-US"/>
-        </w:rPr>
-      </w:pPr>
-      <w:r>
-        <w:rPr>
-          <w:sz w:val="16"/>
-          <w:szCs w:val="16"/>
-          <w:lang w:val="en-US"/>
-        </w:rPr>
-        <w:t xml:space="preserve">def </w:t>
-      </w:r>
-      <w:proofErr w:type="spellStart"/>
-      <w:r>
-        <w:rPr>
-          <w:sz w:val="16"/>
-          <w:szCs w:val="16"/>
-          <w:lang w:val="en-US"/>
-        </w:rPr>
-        <w:t>topic_detection_</w:t>
-      </w:r>
-      <w:proofErr w:type="gramStart"/>
-      <w:r>
-        <w:rPr>
-          <w:sz w:val="16"/>
-          <w:szCs w:val="16"/>
-          <w:lang w:val="en-US"/>
-        </w:rPr>
-        <w:t>model</w:t>
-      </w:r>
-      <w:proofErr w:type="spellEnd"/>
-      <w:r>
-        <w:rPr>
-          <w:sz w:val="16"/>
-          <w:szCs w:val="16"/>
-          <w:lang w:val="en-US"/>
-        </w:rPr>
-        <w:t>(</w:t>
-      </w:r>
-      <w:proofErr w:type="gramEnd"/>
-      <w:r>
-        <w:rPr>
-          <w:sz w:val="16"/>
-          <w:szCs w:val="16"/>
-          <w:lang w:val="en-US"/>
-        </w:rPr>
-        <w:t>):</w:t>
-      </w:r>
-    </w:p>
-    <w:p>
-      <w:pPr>
-        <w:pStyle w:val="Brdtekst"/>
-        <w:ind w:firstLine="0"/>
-        <w:rPr>
-          <w:sz w:val="16"/>
-          <w:szCs w:val="16"/>
-          <w:lang w:val="en-US"/>
-        </w:rPr>
-      </w:pPr>
-      <w:r>
-        <w:rPr>
-          <w:sz w:val="16"/>
-          <w:szCs w:val="16"/>
-          <w:lang w:val="en-US"/>
-        </w:rPr>
-        <w:t xml:space="preserve"># </w:t>
-      </w:r>
-      <w:r>
-        <w:rPr>
-          <w:sz w:val="16"/>
-          <w:szCs w:val="16"/>
-          <w:lang w:val="en-US"/>
-        </w:rPr>
-        <w:t>T</w:t>
-      </w:r>
-      <w:r>
-        <w:rPr>
-          <w:sz w:val="16"/>
-          <w:szCs w:val="16"/>
-          <w:lang w:val="en-US"/>
-        </w:rPr>
-        <w:t>rains and evaluates the text classification model then returns results to user</w:t>
-      </w:r>
-    </w:p>
-    <w:p>
-      <w:pPr>
-        <w:pStyle w:val="Brdtekst"/>
-        <w:ind w:firstLine="0"/>
-        <w:rPr>
-          <w:sz w:val="16"/>
-          <w:szCs w:val="16"/>
-          <w:lang w:val="en-US"/>
-        </w:rPr>
-      </w:pPr>
-      <w:r>
-        <w:rPr>
-          <w:sz w:val="16"/>
-          <w:szCs w:val="16"/>
-          <w:lang w:val="en-US"/>
-        </w:rPr>
-        <w:t xml:space="preserve"># </w:t>
-      </w:r>
-      <w:r>
-        <w:rPr>
-          <w:sz w:val="16"/>
-          <w:szCs w:val="16"/>
-          <w:lang w:val="en-US"/>
-        </w:rPr>
-        <w:t>T</w:t>
-      </w:r>
-      <w:r>
-        <w:rPr>
-          <w:sz w:val="16"/>
-          <w:szCs w:val="16"/>
-          <w:lang w:val="en-US"/>
-        </w:rPr>
-        <w:t xml:space="preserve">his </w:t>
-      </w:r>
-      <w:r>
-        <w:rPr>
-          <w:sz w:val="16"/>
-          <w:szCs w:val="16"/>
-          <w:lang w:val="en-US"/>
-        </w:rPr>
-        <w:t xml:space="preserve">route </w:t>
-      </w:r>
-      <w:r>
-        <w:rPr>
-          <w:sz w:val="16"/>
-          <w:szCs w:val="16"/>
-          <w:lang w:val="en-US"/>
-        </w:rPr>
-        <w:t>method takes a significant amount of time to return without caching</w:t>
-      </w:r>
-    </w:p>
-    <w:p>
-      <w:pPr>
-        <w:pStyle w:val="Brdtekst"/>
-        <w:ind w:firstLine="0"/>
-        <w:rPr>
-          <w:lang w:val="en-US"/>
-        </w:rPr>
-      </w:pPr>
-      <w:r>
-        <w:rPr>
-          <w:lang w:val="en-US"/>
-        </w:rPr>
-        <w:t xml:space="preserve">As we see from the </w:t>
-      </w:r>
-      <w:r>
-        <w:rPr>
-          <w:lang w:val="en-US"/>
-        </w:rPr>
-        <w:t xml:space="preserve">previous </w:t>
-      </w:r>
-      <w:r>
-        <w:rPr>
-          <w:lang w:val="en-US"/>
-        </w:rPr>
-        <w:t xml:space="preserve">snippet code, caching is mounted to work on the route </w:t>
-      </w:r>
-      <w:r>
-        <w:rPr>
-          <w:lang w:val="en-US"/>
-        </w:rPr>
-        <w:t>“/</w:t>
-      </w:r>
-      <w:proofErr w:type="spellStart"/>
-      <w:r>
-        <w:rPr>
-          <w:lang w:val="en-US"/>
-        </w:rPr>
-        <w:t>topic_detection_model</w:t>
-      </w:r>
-      <w:proofErr w:type="spellEnd"/>
-      <w:r>
-        <w:rPr>
-          <w:lang w:val="en-US"/>
-        </w:rPr>
-        <w:t xml:space="preserve">” </w:t>
-      </w:r>
-      <w:r>
-        <w:rPr>
-          <w:lang w:val="en-US"/>
-        </w:rPr>
-        <w:t xml:space="preserve">with the timeout configuration in the </w:t>
-      </w:r>
-      <w:proofErr w:type="gramStart"/>
-      <w:r>
-        <w:rPr>
-          <w:lang w:val="en-US"/>
-        </w:rPr>
-        <w:t>“.env</w:t>
-      </w:r>
-      <w:proofErr w:type="gramEnd"/>
-      <w:r>
-        <w:rPr>
-          <w:lang w:val="en-US"/>
-        </w:rPr>
-        <w:t>” file</w:t>
-      </w:r>
-      <w:r>
-        <w:rPr>
-          <w:lang w:val="en-US"/>
-        </w:rPr>
-        <w:t>, specified</w:t>
-      </w:r>
-      <w:r>
-        <w:rPr>
-          <w:lang w:val="en-US"/>
-        </w:rPr>
-        <w:t xml:space="preserve"> by the system administrator. In addition, the query parameters from the user request are also included in caching so it would be possible to produce a cache for every possible </w:t>
-      </w:r>
-      <w:r>
-        <w:rPr>
-          <w:lang w:val="en-US"/>
-        </w:rPr>
-        <w:t xml:space="preserve">influence </w:t>
-      </w:r>
-      <w:r>
-        <w:rPr>
-          <w:lang w:val="en-US"/>
-        </w:rPr>
-        <w:t>classification model registered on the system, this is done by specifying “</w:t>
-      </w:r>
-      <w:proofErr w:type="spellStart"/>
-      <w:r>
-        <w:rPr>
-          <w:sz w:val="16"/>
-          <w:szCs w:val="16"/>
-          <w:lang w:val="en-US"/>
-        </w:rPr>
-        <w:t>query_string</w:t>
-      </w:r>
-      <w:proofErr w:type="spellEnd"/>
-      <w:r>
-        <w:rPr>
-          <w:sz w:val="16"/>
-          <w:szCs w:val="16"/>
-          <w:lang w:val="en-US"/>
-        </w:rPr>
         <w:t>=True</w:t>
       </w:r>
       <w:r>
         <w:rPr>
           <w:lang w:val="en-US"/>
         </w:rPr>
-        <w:t>” in the “</w:t>
-      </w:r>
-      <w:proofErr w:type="gramStart"/>
-      <w:r>
-        <w:rPr>
-          <w:lang w:val="en-US"/>
-        </w:rPr>
-        <w:t>cached(</w:t>
-      </w:r>
-      <w:proofErr w:type="gramEnd"/>
-      <w:r>
-        <w:rPr>
-          <w:lang w:val="en-US"/>
-        </w:rPr>
-        <w:t>)” decorator mounted on the route.</w:t>
+        <w:t>” in the “cached()” decorator mounted on the route.</w:t>
       </w:r>
     </w:p>
     <w:p>
@@ -39868,21 +40209,7 @@
         <w:rPr>
           <w:lang w:val="en-US"/>
         </w:rPr>
-        <w:t xml:space="preserve"> using two environment variables in the </w:t>
-      </w:r>
-      <w:proofErr w:type="gramStart"/>
-      <w:r>
-        <w:rPr>
-          <w:lang w:val="en-US"/>
-        </w:rPr>
-        <w:t>“.env</w:t>
-      </w:r>
-      <w:proofErr w:type="gramEnd"/>
-      <w:r>
-        <w:rPr>
-          <w:lang w:val="en-US"/>
-        </w:rPr>
-        <w:t xml:space="preserve">” file, where </w:t>
+        <w:t xml:space="preserve"> using two environment variables in the “.env” file, where </w:t>
       </w:r>
       <w:r>
         <w:rPr>
@@ -39923,14 +40250,7 @@
         <w:rPr>
           <w:lang w:val="en-US"/>
         </w:rPr>
-        <w:t>first_</w:t>
-      </w:r>
-      <w:proofErr w:type="gramStart"/>
-      <w:r>
-        <w:rPr>
-          <w:lang w:val="en-US"/>
-        </w:rPr>
-        <w:t>username</w:t>
+        <w:t>first_username</w:t>
       </w:r>
       <w:r>
         <w:rPr>
@@ -39942,14 +40262,7 @@
         <w:rPr>
           <w:lang w:val="en-US"/>
         </w:rPr>
-        <w:t>second</w:t>
-      </w:r>
-      <w:proofErr w:type="gramEnd"/>
-      <w:r>
-        <w:rPr>
-          <w:lang w:val="en-US"/>
-        </w:rPr>
-        <w:t>_username</w:t>
+        <w:t>second_username</w:t>
       </w:r>
     </w:p>
     <w:p>
@@ -39976,14 +40289,7 @@
         <w:rPr>
           <w:lang w:val="en-US"/>
         </w:rPr>
-        <w:t>first_</w:t>
-      </w:r>
-      <w:proofErr w:type="gramStart"/>
-      <w:r>
-        <w:rPr>
-          <w:lang w:val="en-US"/>
-        </w:rPr>
-        <w:t>password</w:t>
+        <w:t>first_password</w:t>
       </w:r>
       <w:r>
         <w:rPr>
@@ -39995,14 +40301,7 @@
         <w:rPr>
           <w:lang w:val="en-US"/>
         </w:rPr>
-        <w:t>second</w:t>
-      </w:r>
-      <w:proofErr w:type="gramEnd"/>
-      <w:r>
-        <w:rPr>
-          <w:lang w:val="en-US"/>
-        </w:rPr>
-        <w:t>_password</w:t>
+        <w:t>second_password</w:t>
       </w:r>
     </w:p>
     <w:p>
@@ -41371,7 +41670,6 @@
         </w:rPr>
         <w:t xml:space="preserve"> to read the project configuration from the </w:t>
       </w:r>
-      <w:proofErr w:type="gramStart"/>
       <w:r>
         <w:rPr>
           <w:lang w:val="en-US"/>
@@ -41384,7 +41682,6 @@
         </w:rPr>
         <w:t>.env</w:t>
       </w:r>
-      <w:proofErr w:type="gramEnd"/>
       <w:r>
         <w:rPr>
           <w:lang w:val="en-US"/>
@@ -42948,16 +43245,8 @@
         <w:rPr>
           <w:lang w:val="en-US"/>
         </w:rPr>
-        <w:t xml:space="preserve">influence fields in the training dataset. </w:t>
-      </w:r>
-      <w:proofErr w:type="gramStart"/>
-      <w:r>
-        <w:rPr>
-          <w:lang w:val="en-US"/>
-        </w:rPr>
-        <w:t>Also</w:t>
-      </w:r>
-      <w:proofErr w:type="gramEnd"/>
+        <w:t>influence fields in the training dataset. Also</w:t>
+      </w:r>
       <w:r>
         <w:rPr>
           <w:lang w:val="en-US"/>
@@ -43147,7 +43436,6 @@
         </w:rPr>
         <w:t xml:space="preserve"> </w:t>
       </w:r>
-      <w:proofErr w:type="gramStart"/>
       <w:r>
         <w:rPr>
           <w:lang w:val="en-GB"/>
@@ -43166,7 +43454,6 @@
         </w:rPr>
         <w:t>ople</w:t>
       </w:r>
-      <w:proofErr w:type="gramEnd"/>
       <w:r>
         <w:rPr>
           <w:lang w:val="en-US"/>

</xml_diff>

<commit_message>
Fixed an critical split issue between training and test datsets.
Also added some changes to the report after having a meeting with Hannah from uis library.
</commit_message>
<xml_diff>
--- a/docs/letter.docx
+++ b/docs/letter.docx
@@ -6857,7 +6857,7 @@
           <w:szCs w:val="20"/>
           <w:lang w:val="en-GB"/>
         </w:rPr>
-        <w:t>[3]</w:t>
+        <w:t>by J. Baumgartner, S. Zannettou, B. Keegan, M. Squire and J. Blackburn</w:t>
       </w:r>
       <w:r>
         <w:rPr>
@@ -6875,7 +6875,16 @@
           <w:szCs w:val="20"/>
           <w:lang w:val="en-GB"/>
         </w:rPr>
-        <w:t>by J. Baumgartner, S. Zannettou, B. Keegan, M. Squire and J. Blackburn. Th</w:t>
+        <w:t>[3]</w:t>
+      </w:r>
+      <w:r>
+        <w:rPr>
+          <w:rFonts w:ascii="Times New Roman" w:hAnsi="Times New Roman" w:cs="Times New Roman"/>
+          <w:sz w:val="20"/>
+          <w:szCs w:val="20"/>
+          <w:lang w:val="en-GB"/>
+        </w:rPr>
+        <w:t>. Th</w:t>
       </w:r>
       <w:r>
         <w:rPr>
@@ -17755,13 +17764,7 @@
         <w:rPr>
           <w:lang w:val="en-US"/>
         </w:rPr>
-        <w:t xml:space="preserve"> between </w:t>
-      </w:r>
-      <w:r>
-        <w:rPr>
-          <w:lang w:val="en-US"/>
-        </w:rPr>
-        <w:t xml:space="preserve">“TC_1” and “SC_1” </w:t>
+        <w:t xml:space="preserve"> between “TC_1” and “SC_1” </w:t>
       </w:r>
       <w:r>
         <w:rPr>
@@ -20848,31 +20851,7 @@
         <w:rPr>
           <w:lang w:val="en-US"/>
         </w:rPr>
-        <w:t>Step</w:t>
-      </w:r>
-      <w:r>
-        <w:rPr>
-          <w:lang w:val="en-US"/>
-        </w:rPr>
-        <w:t xml:space="preserve"> </w:t>
-      </w:r>
-      <w:r>
-        <w:rPr>
-          <w:lang w:val="en-US"/>
-        </w:rPr>
-        <w:t>–</w:t>
-      </w:r>
-      <w:r>
-        <w:rPr>
-          <w:lang w:val="en-US"/>
-        </w:rPr>
-        <w:t xml:space="preserve"> 2</w:t>
-      </w:r>
-      <w:r>
-        <w:rPr>
-          <w:lang w:val="en-US"/>
-        </w:rPr>
-        <w:t xml:space="preserve">: </w:t>
+        <w:t xml:space="preserve">Step – 2: </w:t>
       </w:r>
       <w:r>
         <w:rPr>
@@ -21356,6 +21335,12 @@
         </w:rPr>
         <w:t>, Splitting data between training and test records under evaluation and tuning of the text classifier.</w:t>
       </w:r>
+      <w:r>
+        <w:rPr>
+          <w:lang w:val="en-US"/>
+        </w:rPr>
+        <w:t xml:space="preserve">  [23]</w:t>
+      </w:r>
     </w:p>
     <w:p>
       <w:pPr>
@@ -22247,19 +22232,7 @@
         <w:rPr>
           <w:lang w:val="en-US"/>
         </w:rPr>
-        <w:t xml:space="preserve"> are most likely to</w:t>
-      </w:r>
-      <w:r>
-        <w:rPr>
-          <w:lang w:val="en-US"/>
-        </w:rPr>
-        <w:t xml:space="preserve"> optimize the performance of the text classifier</w:t>
-      </w:r>
-      <w:r>
-        <w:rPr>
-          <w:lang w:val="en-US"/>
-        </w:rPr>
-        <w:t xml:space="preserve"> </w:t>
+        <w:t xml:space="preserve"> are most likely to optimize the performance of the text classifier </w:t>
       </w:r>
       <w:r>
         <w:rPr>
@@ -27589,7 +27562,6 @@
           <w:lang w:val="en-US"/>
         </w:rPr>
       </w:pPr>
-      <w:proofErr w:type="gramStart"/>
       <w:r>
         <w:rPr>
           <w:lang w:val="en-US"/>
@@ -27600,14 +27572,7 @@
         <w:rPr>
           <w:lang w:val="en-US"/>
         </w:rPr>
-        <w:t>or the purpose of</w:t>
-      </w:r>
-      <w:proofErr w:type="gramEnd"/>
-      <w:r>
-        <w:rPr>
-          <w:lang w:val="en-US"/>
-        </w:rPr>
-        <w:t xml:space="preserve"> </w:t>
+        <w:t xml:space="preserve">or the purpose of </w:t>
       </w:r>
       <w:r>
         <w:rPr>
@@ -29382,21 +29347,21 @@
         <w:rPr>
           <w:lang w:val="en-US"/>
         </w:rPr>
-        <w:t xml:space="preserve">Before moving forward in analysis, it is important to highlight the similarities and differences between using the scores of outgoing influence edges from one node and using its centrality rank as a proof for its influence. Centrality measures are calculated on a larger scale than the scores on influence edges, as centrality measures either examine a group of connected nodes like a neighborhood in the graph which is the case when using the outdegree centrality, or it can take on the global scope of the graph by examining possible paths in it like the betweenness centrality. Scores of influence edges on the other hand are more personal as they indicate the source and receiver of influence and how strong each influence is, and not to forget that </w:t>
+        <w:t xml:space="preserve">Before moving forward in analysis, it is important to highlight the similarities and differences between using the scores of outgoing influence edges from one node and using its centrality rank as a proof for its influence. Centrality measures are calculated on a larger scale than the scores on influence edges, as centrality measures either examine a group of connected nodes like a neighborhood in the graph which is the case when using the outdegree centrality, or it can take on the global scope of the graph by examining possible paths in it like the betweenness centrality. Scores of influence edges on the other hand are more personal as they indicate the source and receiver of influence and how strong each influence is, and not to forget that in order to include a certain person in the influence graph, at least one interaction between persons </w:t>
       </w:r>
       <w:proofErr w:type="gramStart"/>
       <w:r>
         <w:rPr>
           <w:lang w:val="en-US"/>
         </w:rPr>
-        <w:t>in order to</w:t>
+        <w:t>has to</w:t>
       </w:r>
       <w:proofErr w:type="gramEnd"/>
       <w:r>
         <w:rPr>
           <w:lang w:val="en-US"/>
         </w:rPr>
-        <w:t xml:space="preserve"> include a certain person in the influence graph, at least one interaction between persons has to be registered.</w:t>
+        <w:t xml:space="preserve"> be registered.</w:t>
       </w:r>
     </w:p>
     <w:p>
@@ -46742,7 +46707,43 @@
           <w:sz w:val="24"/>
           <w:szCs w:val="24"/>
         </w:rPr>
-        <w:t>Referneces</w:t>
+        <w:t>Re</w:t>
+      </w:r>
+      <w:r>
+        <w:rPr>
+          <w:b/>
+          <w:bCs/>
+          <w:sz w:val="24"/>
+          <w:szCs w:val="24"/>
+        </w:rPr>
+        <w:t>fe</w:t>
+      </w:r>
+      <w:r>
+        <w:rPr>
+          <w:b/>
+          <w:bCs/>
+          <w:sz w:val="24"/>
+          <w:szCs w:val="24"/>
+        </w:rPr>
+        <w:t>r</w:t>
+      </w:r>
+      <w:r>
+        <w:rPr>
+          <w:b/>
+          <w:bCs/>
+          <w:sz w:val="24"/>
+          <w:szCs w:val="24"/>
+        </w:rPr>
+        <w:t>e</w:t>
+      </w:r>
+      <w:r>
+        <w:rPr>
+          <w:b/>
+          <w:bCs/>
+          <w:sz w:val="24"/>
+          <w:szCs w:val="24"/>
+        </w:rPr>
+        <w:t>nces</w:t>
       </w:r>
       <w:bookmarkEnd w:id="41"/>
     </w:p>
@@ -48197,7 +48198,7 @@
           <w:sz w:val="24"/>
           <w:szCs w:val="24"/>
         </w:rPr>
-        <w:t>Refernece</w:t>
+        <w:t>References</w:t>
       </w:r>
       <w:r>
         <w:rPr>
@@ -50524,7 +50525,16 @@
           <w:sz w:val="24"/>
           <w:szCs w:val="24"/>
         </w:rPr>
-        <w:t>Refernece Of Technical Documentation</w:t>
+        <w:t>References</w:t>
+      </w:r>
+      <w:r>
+        <w:rPr>
+          <w:b/>
+          <w:bCs/>
+          <w:sz w:val="24"/>
+          <w:szCs w:val="24"/>
+        </w:rPr>
+        <w:t xml:space="preserve"> Of Technical Documentation</w:t>
       </w:r>
       <w:bookmarkEnd w:id="43"/>
     </w:p>
@@ -52751,13 +52761,43 @@
         <w:rPr>
           <w:lang w:val="en-US"/>
         </w:rPr>
-        <w:t xml:space="preserve"> An n-gram is a </w:t>
-      </w:r>
-      <w:r>
-        <w:rPr>
-          <w:lang w:val="en-US"/>
-        </w:rPr>
-        <w:t>contiguous sequence of n items from a given sample of text. [10]</w:t>
+        <w:t xml:space="preserve"> </w:t>
+      </w:r>
+      <w:r>
+        <w:rPr>
+          <w:lang w:val="en-US"/>
+        </w:rPr>
+        <w:t>An n-gram is defined as “</w:t>
+      </w:r>
+      <w:r>
+        <w:rPr>
+          <w:lang w:val="en-US"/>
+        </w:rPr>
+        <w:t xml:space="preserve">a </w:t>
+      </w:r>
+      <w:r>
+        <w:rPr>
+          <w:lang w:val="en-US"/>
+        </w:rPr>
+        <w:t>contiguous sequence of n items from a given sample of text</w:t>
+      </w:r>
+      <w:r>
+        <w:rPr>
+          <w:lang w:val="en-US"/>
+        </w:rPr>
+        <w:t>”</w:t>
+      </w:r>
+      <w:r>
+        <w:rPr>
+          <w:lang w:val="en-US"/>
+        </w:rPr>
+        <w:t xml:space="preserve"> [10]</w:t>
+      </w:r>
+      <w:r>
+        <w:rPr>
+          <w:lang w:val="en-US"/>
+        </w:rPr>
+        <w:t>.</w:t>
       </w:r>
     </w:p>
   </w:footnote>

</xml_diff>

<commit_message>
Writing: Finished reviewing to Part II Related Works
Starting from Part III. next time.
</commit_message>
<xml_diff>
--- a/docs/letter.docx
+++ b/docs/letter.docx
@@ -3776,8 +3776,8 @@
         <w:pStyle w:val="Author"/>
         <w:spacing w:before="100" w:beforeAutospacing="1"/>
         <w:rPr>
-          <w:sz w:val="18"/>
-          <w:szCs w:val="18"/>
+          <w:sz w:val="24"/>
+          <w:szCs w:val="24"/>
         </w:rPr>
         <w:sectPr>
           <w:type w:val="continuous"/>
@@ -3789,53 +3789,53 @@
       </w:pPr>
       <w:r>
         <w:rPr>
-          <w:sz w:val="18"/>
-          <w:szCs w:val="18"/>
+          <w:sz w:val="24"/>
+          <w:szCs w:val="24"/>
         </w:rPr>
         <w:t>Mohammed Z. Guniem</w:t>
       </w:r>
       <w:r>
         <w:rPr>
-          <w:sz w:val="18"/>
-          <w:szCs w:val="18"/>
+          <w:sz w:val="24"/>
+          <w:szCs w:val="24"/>
         </w:rPr>
         <w:br/>
         <w:t>Department of Computer and Electrical Technology</w:t>
       </w:r>
       <w:r>
         <w:rPr>
-          <w:sz w:val="18"/>
-          <w:szCs w:val="18"/>
+          <w:sz w:val="24"/>
+          <w:szCs w:val="24"/>
         </w:rPr>
         <w:br/>
       </w:r>
       <w:r>
         <w:rPr>
           <w:i/>
-          <w:sz w:val="18"/>
-          <w:szCs w:val="18"/>
+          <w:sz w:val="24"/>
+          <w:szCs w:val="24"/>
         </w:rPr>
         <w:t>University of Stavanger</w:t>
       </w:r>
       <w:r>
         <w:rPr>
           <w:i/>
-          <w:sz w:val="18"/>
-          <w:szCs w:val="18"/>
+          <w:sz w:val="24"/>
+          <w:szCs w:val="24"/>
         </w:rPr>
         <w:br/>
       </w:r>
       <w:r>
         <w:rPr>
-          <w:sz w:val="18"/>
-          <w:szCs w:val="18"/>
+          <w:sz w:val="24"/>
+          <w:szCs w:val="24"/>
         </w:rPr>
         <w:t>Stavanger, Norway</w:t>
       </w:r>
       <w:r>
         <w:rPr>
-          <w:sz w:val="18"/>
-          <w:szCs w:val="18"/>
+          <w:sz w:val="24"/>
+          <w:szCs w:val="24"/>
         </w:rPr>
         <w:br/>
         <w:t>mghunime@yahoo.no</w:t>
@@ -3960,6 +3960,7 @@
     <w:p>
       <w:pPr>
         <w:pStyle w:val="Abstract"/>
+        <w:spacing w:line="276" w:lineRule="auto"/>
         <w:rPr>
           <w:i/>
           <w:iCs/>
@@ -3998,124 +3999,167 @@
           <w:i/>
           <w:iCs/>
         </w:rPr>
-        <w:t xml:space="preserve"> detected</w:t>
+        <w:t xml:space="preserve"> </w:t>
       </w:r>
       <w:r>
         <w:rPr>
           <w:i/>
           <w:iCs/>
         </w:rPr>
-        <w:t xml:space="preserve"> influence</w:t>
+        <w:t xml:space="preserve">this </w:t>
       </w:r>
       <w:r>
         <w:rPr>
           <w:i/>
           <w:iCs/>
         </w:rPr>
-        <w:t>. This project proposes a method for influence detection, then build a technical solution on top of it to enable analyzers of</w:t>
+        <w:t>detected</w:t>
       </w:r>
       <w:r>
         <w:rPr>
           <w:i/>
           <w:iCs/>
         </w:rPr>
-        <w:t xml:space="preserve"> online</w:t>
+        <w:t xml:space="preserve"> influence</w:t>
       </w:r>
       <w:r>
         <w:rPr>
           <w:i/>
           <w:iCs/>
         </w:rPr>
-        <w:t xml:space="preserve"> social media to have a visual and scientific understanding of the influence flow in </w:t>
+        <w:t xml:space="preserve">. This </w:t>
       </w:r>
       <w:r>
         <w:rPr>
           <w:i/>
           <w:iCs/>
         </w:rPr>
-        <w:t xml:space="preserve">online </w:t>
+        <w:t>research</w:t>
       </w:r>
       <w:r>
         <w:rPr>
           <w:i/>
           <w:iCs/>
         </w:rPr>
-        <w:t>social media</w:t>
+        <w:t xml:space="preserve"> proposes a method for influence detection, then build a technical solution on top of it to enable analyzers of</w:t>
       </w:r>
       <w:r>
         <w:rPr>
           <w:i/>
           <w:iCs/>
         </w:rPr>
-        <w:t xml:space="preserve">. The results achieved from this research is a technical information system that </w:t>
+        <w:t xml:space="preserve"> online</w:t>
       </w:r>
       <w:r>
         <w:rPr>
           <w:i/>
           <w:iCs/>
         </w:rPr>
-        <w:t>can</w:t>
+        <w:t xml:space="preserve"> social media to have a visual and scientific understanding of the influence flow in </w:t>
       </w:r>
       <w:r>
         <w:rPr>
           <w:i/>
           <w:iCs/>
         </w:rPr>
-        <w:t xml:space="preserve"> crawl</w:t>
+        <w:t xml:space="preserve">online </w:t>
       </w:r>
       <w:r>
         <w:rPr>
           <w:i/>
           <w:iCs/>
         </w:rPr>
-        <w:t xml:space="preserve"> data from</w:t>
+        <w:t>social media</w:t>
       </w:r>
       <w:r>
         <w:rPr>
           <w:i/>
           <w:iCs/>
         </w:rPr>
-        <w:t xml:space="preserve"> online social media, then detect and classify influence between online users and visualize this information </w:t>
+        <w:t>. The results achieved from th</w:t>
       </w:r>
       <w:r>
         <w:rPr>
           <w:i/>
           <w:iCs/>
         </w:rPr>
-        <w:t>in</w:t>
+        <w:t>e project of this</w:t>
       </w:r>
       <w:r>
         <w:rPr>
           <w:i/>
           <w:iCs/>
         </w:rPr>
-        <w:t xml:space="preserve"> </w:t>
+        <w:t xml:space="preserve"> research is a technical information system that </w:t>
       </w:r>
       <w:r>
         <w:rPr>
           <w:i/>
           <w:iCs/>
         </w:rPr>
-        <w:t xml:space="preserve">intuitive </w:t>
+        <w:t>can</w:t>
       </w:r>
       <w:r>
         <w:rPr>
           <w:i/>
           <w:iCs/>
         </w:rPr>
-        <w:t>graphs</w:t>
+        <w:t xml:space="preserve"> crawl</w:t>
       </w:r>
       <w:r>
         <w:rPr>
           <w:i/>
           <w:iCs/>
         </w:rPr>
+        <w:t xml:space="preserve"> data from</w:t>
+      </w:r>
+      <w:r>
+        <w:rPr>
+          <w:i/>
+          <w:iCs/>
+        </w:rPr>
+        <w:t xml:space="preserve"> online social media, then detect and classify influence between online users and visualize this information </w:t>
+      </w:r>
+      <w:r>
+        <w:rPr>
+          <w:i/>
+          <w:iCs/>
+        </w:rPr>
+        <w:t>in</w:t>
+      </w:r>
+      <w:r>
+        <w:rPr>
+          <w:i/>
+          <w:iCs/>
+        </w:rPr>
+        <w:t xml:space="preserve"> </w:t>
+      </w:r>
+      <w:r>
+        <w:rPr>
+          <w:i/>
+          <w:iCs/>
+        </w:rPr>
+        <w:t xml:space="preserve">intuitive </w:t>
+      </w:r>
+      <w:r>
+        <w:rPr>
+          <w:i/>
+          <w:iCs/>
+        </w:rPr>
+        <w:t>graphs</w:t>
+      </w:r>
+      <w:r>
+        <w:rPr>
+          <w:i/>
+          <w:iCs/>
+        </w:rPr>
         <w:t>.</w:t>
       </w:r>
     </w:p>
     <w:p>
       <w:pPr>
         <w:pStyle w:val="Keywords"/>
+        <w:spacing w:line="276" w:lineRule="auto"/>
       </w:pPr>
       <w:r>
         <w:t xml:space="preserve">Keywords: </w:t>
@@ -4171,6 +4215,7 @@
     <w:p>
       <w:pPr>
         <w:pStyle w:val="Keywords"/>
+        <w:spacing w:line="276" w:lineRule="auto"/>
         <w:rPr>
           <w:b w:val="0"/>
           <w:bCs w:val="0"/>
@@ -4189,7 +4234,7 @@
           <w:sz w:val="20"/>
           <w:szCs w:val="20"/>
         </w:rPr>
-        <w:t>Upon the rise of the digital revolution through the last two decades, people around the world are no longer limited to the constraints of place and time to socialize with each other. The newly introduced concept of digital media has transformed the way our society function and socializing no longer requires the physical presence of society member</w:t>
+        <w:t>Upon the rise of the digital revolution through the last two decades, people around the world are no longer limited to the constraints of place and time to socialize with each other. The newly introduced concept of digital media has transformed the way our society function</w:t>
       </w:r>
       <w:r>
         <w:rPr>
@@ -4200,7 +4245,7 @@
           <w:sz w:val="20"/>
           <w:szCs w:val="20"/>
         </w:rPr>
-        <w:t>s</w:t>
+        <w:t>.</w:t>
       </w:r>
       <w:r>
         <w:rPr>
@@ -4211,13 +4256,9 @@
           <w:sz w:val="20"/>
           <w:szCs w:val="20"/>
         </w:rPr>
-        <w:t>. As a result of the introduction of multiple social media platforms, people from all over the world can now engage in local, national, and global events, participating in society and expressing themself in an open arena where physical boundaries do not stand in the way.</w:t>
-      </w:r>
-    </w:p>
-    <w:p>
-      <w:pPr>
-        <w:pStyle w:val="Keywords"/>
-        <w:ind w:firstLine="0"/>
+        <w:t xml:space="preserve"> </w:t>
+      </w:r>
+      <w:r>
         <w:rPr>
           <w:b w:val="0"/>
           <w:bCs w:val="0"/>
@@ -4226,7 +4267,8 @@
           <w:sz w:val="20"/>
           <w:szCs w:val="20"/>
         </w:rPr>
-      </w:pPr>
+        <w:t>S</w:t>
+      </w:r>
       <w:r>
         <w:rPr>
           <w:b w:val="0"/>
@@ -4236,7 +4278,7 @@
           <w:sz w:val="20"/>
           <w:szCs w:val="20"/>
         </w:rPr>
-        <w:t>Today and after a very short time of experiencing the advantages of social media platforms, our society has become almost totally depend</w:t>
+        <w:t>ocializing no longer requires the physical presence of society member</w:t>
       </w:r>
       <w:r>
         <w:rPr>
@@ -4247,7 +4289,7 @@
           <w:sz w:val="20"/>
           <w:szCs w:val="20"/>
         </w:rPr>
-        <w:t>ent</w:t>
+        <w:t>s</w:t>
       </w:r>
       <w:r>
         <w:rPr>
@@ -4258,7 +4300,7 @@
           <w:sz w:val="20"/>
           <w:szCs w:val="20"/>
         </w:rPr>
-        <w:t xml:space="preserve"> on such platforms, and most social events and happenings </w:t>
+        <w:t>, and multiple newly introduced social media platforms</w:t>
       </w:r>
       <w:r>
         <w:rPr>
@@ -4269,7 +4311,7 @@
           <w:sz w:val="20"/>
           <w:szCs w:val="20"/>
         </w:rPr>
-        <w:t xml:space="preserve">are </w:t>
+        <w:t xml:space="preserve"> </w:t>
       </w:r>
       <w:r>
         <w:rPr>
@@ -4280,7 +4322,7 @@
           <w:sz w:val="20"/>
           <w:szCs w:val="20"/>
         </w:rPr>
-        <w:t xml:space="preserve">being recorded and discussed in the wide arena of social media. This effect generates a huge amount of valuable data that has a big potential of revealing the type and strength of social influence between society </w:t>
+        <w:t xml:space="preserve">are now connecting </w:t>
       </w:r>
       <w:r>
         <w:rPr>
@@ -4291,7 +4333,7 @@
           <w:sz w:val="20"/>
           <w:szCs w:val="20"/>
         </w:rPr>
-        <w:t xml:space="preserve">members and </w:t>
+        <w:t>people from all over the world</w:t>
       </w:r>
       <w:r>
         <w:rPr>
@@ -4302,7 +4344,7 @@
           <w:sz w:val="20"/>
           <w:szCs w:val="20"/>
         </w:rPr>
-        <w:t>opens</w:t>
+        <w:t>,</w:t>
       </w:r>
       <w:r>
         <w:rPr>
@@ -4313,7 +4355,7 @@
           <w:sz w:val="20"/>
           <w:szCs w:val="20"/>
         </w:rPr>
-        <w:t xml:space="preserve"> for</w:t>
+        <w:t xml:space="preserve"> </w:t>
       </w:r>
       <w:r>
         <w:rPr>
@@ -4324,13 +4366,9 @@
           <w:sz w:val="20"/>
           <w:szCs w:val="20"/>
         </w:rPr>
-        <w:t xml:space="preserve"> many useful applications in multiple fields.</w:t>
-      </w:r>
-    </w:p>
-    <w:p>
-      <w:pPr>
-        <w:pStyle w:val="Keywords"/>
-        <w:ind w:firstLine="0"/>
+        <w:t>and</w:t>
+      </w:r>
+      <w:r>
         <w:rPr>
           <w:b w:val="0"/>
           <w:bCs w:val="0"/>
@@ -4339,7 +4377,8 @@
           <w:sz w:val="20"/>
           <w:szCs w:val="20"/>
         </w:rPr>
-      </w:pPr>
+        <w:t xml:space="preserve"> engag</w:t>
+      </w:r>
       <w:r>
         <w:rPr>
           <w:b w:val="0"/>
@@ -4349,7 +4388,7 @@
           <w:sz w:val="20"/>
           <w:szCs w:val="20"/>
         </w:rPr>
-        <w:t>The most obvious application from social data is understanding how social media is used as a tool to mobilize groups of people in controversial social events such as political elections. The</w:t>
+        <w:t>ing them</w:t>
       </w:r>
       <w:r>
         <w:rPr>
@@ -4360,7 +4399,7 @@
           <w:sz w:val="20"/>
           <w:szCs w:val="20"/>
         </w:rPr>
-        <w:t xml:space="preserve"> </w:t>
+        <w:t xml:space="preserve"> in local, national, and global events</w:t>
       </w:r>
       <w:r>
         <w:rPr>
@@ -4371,7 +4410,7 @@
           <w:sz w:val="20"/>
           <w:szCs w:val="20"/>
         </w:rPr>
-        <w:t xml:space="preserve">serious allegation of Russian interference in the US </w:t>
+        <w:t>.</w:t>
       </w:r>
       <w:r>
         <w:rPr>
@@ -4382,7 +4421,7 @@
           <w:sz w:val="20"/>
           <w:szCs w:val="20"/>
         </w:rPr>
-        <w:t>presidential election</w:t>
+        <w:t xml:space="preserve"> </w:t>
       </w:r>
       <w:r>
         <w:rPr>
@@ -4393,7 +4432,7 @@
           <w:sz w:val="20"/>
           <w:szCs w:val="20"/>
         </w:rPr>
-        <w:t xml:space="preserve"> </w:t>
+        <w:t>Platforms of digital media are</w:t>
       </w:r>
       <w:r>
         <w:rPr>
@@ -4404,7 +4443,7 @@
           <w:sz w:val="20"/>
           <w:szCs w:val="20"/>
         </w:rPr>
-        <w:t>in</w:t>
+        <w:t xml:space="preserve"> giving people the opportunity to </w:t>
       </w:r>
       <w:r>
         <w:rPr>
@@ -4415,7 +4454,7 @@
           <w:sz w:val="20"/>
           <w:szCs w:val="20"/>
         </w:rPr>
-        <w:t xml:space="preserve"> 2016</w:t>
+        <w:t>participat</w:t>
       </w:r>
       <w:r>
         <w:rPr>
@@ -4426,7 +4465,7 @@
           <w:sz w:val="20"/>
           <w:szCs w:val="20"/>
         </w:rPr>
-        <w:t xml:space="preserve"> is one </w:t>
+        <w:t>e</w:t>
       </w:r>
       <w:r>
         <w:rPr>
@@ -4437,9 +4476,14 @@
           <w:sz w:val="20"/>
           <w:szCs w:val="20"/>
         </w:rPr>
-        <w:t>application of</w:t>
-      </w:r>
-      <w:r>
+        <w:t xml:space="preserve"> in society and express themself in an open arena where physical boundaries do not stand in the way.</w:t>
+      </w:r>
+    </w:p>
+    <w:p>
+      <w:pPr>
+        <w:pStyle w:val="Keywords"/>
+        <w:spacing w:line="276" w:lineRule="auto"/>
+        <w:ind w:firstLine="0"/>
         <w:rPr>
           <w:b w:val="0"/>
           <w:bCs w:val="0"/>
@@ -4448,13 +4492,8 @@
           <w:sz w:val="20"/>
           <w:szCs w:val="20"/>
         </w:rPr>
-        <w:t xml:space="preserve"> analyzing social influence on social media.</w:t>
-      </w:r>
-    </w:p>
-    <w:p>
-      <w:pPr>
-        <w:pStyle w:val="Keywords"/>
-        <w:ind w:firstLine="0"/>
+      </w:pPr>
+      <w:r>
         <w:rPr>
           <w:b w:val="0"/>
           <w:bCs w:val="0"/>
@@ -4463,7 +4502,8 @@
           <w:sz w:val="20"/>
           <w:szCs w:val="20"/>
         </w:rPr>
-      </w:pPr>
+        <w:t xml:space="preserve">Today and after a very short time of experiencing the advantages of </w:t>
+      </w:r>
       <w:r>
         <w:rPr>
           <w:b w:val="0"/>
@@ -4473,7 +4513,7 @@
           <w:sz w:val="20"/>
           <w:szCs w:val="20"/>
         </w:rPr>
-        <w:t>Furthermore, by mapping and visualizing social influence between</w:t>
+        <w:t xml:space="preserve">digital </w:t>
       </w:r>
       <w:r>
         <w:rPr>
@@ -4484,7 +4524,7 @@
           <w:sz w:val="20"/>
           <w:szCs w:val="20"/>
         </w:rPr>
-        <w:t xml:space="preserve"> users on</w:t>
+        <w:t>media, our society has become almost totally depend</w:t>
       </w:r>
       <w:r>
         <w:rPr>
@@ -4495,7 +4535,7 @@
           <w:sz w:val="20"/>
           <w:szCs w:val="20"/>
         </w:rPr>
-        <w:t xml:space="preserve"> social media, we can speed up and improve the detection of fake news and other illegal activities on social media</w:t>
+        <w:t>ent</w:t>
       </w:r>
       <w:r>
         <w:rPr>
@@ -4506,7 +4546,7 @@
           <w:sz w:val="20"/>
           <w:szCs w:val="20"/>
         </w:rPr>
-        <w:t>, and b</w:t>
+        <w:t xml:space="preserve"> on such platforms, and most social events and happenings </w:t>
       </w:r>
       <w:r>
         <w:rPr>
@@ -4517,7 +4557,7 @@
           <w:sz w:val="20"/>
           <w:szCs w:val="20"/>
         </w:rPr>
-        <w:t xml:space="preserve">y removing </w:t>
+        <w:t xml:space="preserve">are </w:t>
       </w:r>
       <w:r>
         <w:rPr>
@@ -4528,7 +4568,7 @@
           <w:sz w:val="20"/>
           <w:szCs w:val="20"/>
         </w:rPr>
-        <w:t>their</w:t>
+        <w:t xml:space="preserve">being recorded and discussed in the wide arena </w:t>
       </w:r>
       <w:r>
         <w:rPr>
@@ -4539,7 +4579,7 @@
           <w:sz w:val="20"/>
           <w:szCs w:val="20"/>
         </w:rPr>
-        <w:t xml:space="preserve"> damaging effect</w:t>
+        <w:t xml:space="preserve">of social media. This effect generates a huge amount of valuable data that has a big potential of revealing the type and strength of social influence between society </w:t>
       </w:r>
       <w:r>
         <w:rPr>
@@ -4550,7 +4590,7 @@
           <w:sz w:val="20"/>
           <w:szCs w:val="20"/>
         </w:rPr>
-        <w:t>s on</w:t>
+        <w:t xml:space="preserve">members and </w:t>
       </w:r>
       <w:r>
         <w:rPr>
@@ -4561,7 +4601,7 @@
           <w:sz w:val="20"/>
           <w:szCs w:val="20"/>
         </w:rPr>
-        <w:t xml:space="preserve"> </w:t>
+        <w:t>opens</w:t>
       </w:r>
       <w:r>
         <w:rPr>
@@ -4572,7 +4612,7 @@
           <w:sz w:val="20"/>
           <w:szCs w:val="20"/>
         </w:rPr>
-        <w:t xml:space="preserve">multiple </w:t>
+        <w:t xml:space="preserve"> for</w:t>
       </w:r>
       <w:r>
         <w:rPr>
@@ -4583,9 +4623,14 @@
           <w:sz w:val="20"/>
           <w:szCs w:val="20"/>
         </w:rPr>
-        <w:t>social environment</w:t>
-      </w:r>
-      <w:r>
+        <w:t xml:space="preserve"> many useful applications in multiple fields.</w:t>
+      </w:r>
+    </w:p>
+    <w:p>
+      <w:pPr>
+        <w:pStyle w:val="Keywords"/>
+        <w:spacing w:line="276" w:lineRule="auto"/>
+        <w:ind w:firstLine="0"/>
         <w:rPr>
           <w:b w:val="0"/>
           <w:bCs w:val="0"/>
@@ -4594,9 +4639,13 @@
           <w:sz w:val="20"/>
           <w:szCs w:val="20"/>
         </w:rPr>
-        <w:t>s</w:t>
-      </w:r>
-      <w:r>
+      </w:pPr>
+    </w:p>
+    <w:p>
+      <w:pPr>
+        <w:pStyle w:val="Keywords"/>
+        <w:spacing w:line="276" w:lineRule="auto"/>
+        <w:ind w:firstLine="0"/>
         <w:rPr>
           <w:b w:val="0"/>
           <w:bCs w:val="0"/>
@@ -4605,8 +4654,7 @@
           <w:sz w:val="20"/>
           <w:szCs w:val="20"/>
         </w:rPr>
-        <w:t xml:space="preserve">, we can create a </w:t>
-      </w:r>
+      </w:pPr>
       <w:r>
         <w:rPr>
           <w:b w:val="0"/>
@@ -4616,7 +4664,7 @@
           <w:sz w:val="20"/>
           <w:szCs w:val="20"/>
         </w:rPr>
-        <w:t>healthier</w:t>
+        <w:t>The most obvious application from social data is understanding how social media is used as a tool to mobilize groups of people in controversial social events such as political elections. The</w:t>
       </w:r>
       <w:r>
         <w:rPr>
@@ -4627,7 +4675,7 @@
           <w:sz w:val="20"/>
           <w:szCs w:val="20"/>
         </w:rPr>
-        <w:t xml:space="preserve"> society that benefits </w:t>
+        <w:t xml:space="preserve"> serious allegation of Russian interference in the US </w:t>
       </w:r>
       <w:r>
         <w:rPr>
@@ -4638,7 +4686,7 @@
           <w:sz w:val="20"/>
           <w:szCs w:val="20"/>
         </w:rPr>
-        <w:t>all</w:t>
+        <w:t>presidential election</w:t>
       </w:r>
       <w:r>
         <w:rPr>
@@ -4649,13 +4697,9 @@
           <w:sz w:val="20"/>
           <w:szCs w:val="20"/>
         </w:rPr>
-        <w:t xml:space="preserve"> its members.</w:t>
-      </w:r>
-    </w:p>
-    <w:p>
-      <w:pPr>
-        <w:pStyle w:val="Keywords"/>
-        <w:ind w:firstLine="0"/>
+        <w:t xml:space="preserve"> </w:t>
+      </w:r>
+      <w:r>
         <w:rPr>
           <w:b w:val="0"/>
           <w:bCs w:val="0"/>
@@ -4664,7 +4708,8 @@
           <w:sz w:val="20"/>
           <w:szCs w:val="20"/>
         </w:rPr>
-      </w:pPr>
+        <w:t>in</w:t>
+      </w:r>
       <w:r>
         <w:rPr>
           <w:b w:val="0"/>
@@ -4674,7 +4719,7 @@
           <w:sz w:val="20"/>
           <w:szCs w:val="20"/>
         </w:rPr>
-        <w:t xml:space="preserve">Social influence is also highly valuable for commercial use, as many companies are interested in detecting different types of social influence to reveal new marketing trends and allow businesses to develop more specialized marketing strategies and customized products which often increase the competition in economy and generate more values </w:t>
+        <w:t xml:space="preserve"> 2016</w:t>
       </w:r>
       <w:r>
         <w:rPr>
@@ -4685,7 +4730,7 @@
           <w:sz w:val="20"/>
           <w:szCs w:val="20"/>
         </w:rPr>
-        <w:t>for companies and</w:t>
+        <w:t xml:space="preserve"> is one </w:t>
       </w:r>
       <w:r>
         <w:rPr>
@@ -4696,7 +4741,7 @@
           <w:sz w:val="20"/>
           <w:szCs w:val="20"/>
         </w:rPr>
-        <w:t xml:space="preserve"> </w:t>
+        <w:t>application of</w:t>
       </w:r>
       <w:r>
         <w:rPr>
@@ -4707,9 +4752,14 @@
           <w:sz w:val="20"/>
           <w:szCs w:val="20"/>
         </w:rPr>
-        <w:t>their surrounding societies</w:t>
-      </w:r>
-      <w:r>
+        <w:t xml:space="preserve"> analyzing social influence on social media.</w:t>
+      </w:r>
+    </w:p>
+    <w:p>
+      <w:pPr>
+        <w:pStyle w:val="Keywords"/>
+        <w:spacing w:line="276" w:lineRule="auto"/>
+        <w:ind w:firstLine="0"/>
         <w:rPr>
           <w:b w:val="0"/>
           <w:bCs w:val="0"/>
@@ -4718,13 +4768,8 @@
           <w:sz w:val="20"/>
           <w:szCs w:val="20"/>
         </w:rPr>
-        <w:t>.</w:t>
-      </w:r>
-    </w:p>
-    <w:p>
-      <w:pPr>
-        <w:pStyle w:val="Keywords"/>
-        <w:ind w:firstLine="0"/>
+      </w:pPr>
+      <w:r>
         <w:rPr>
           <w:b w:val="0"/>
           <w:bCs w:val="0"/>
@@ -4733,7 +4778,8 @@
           <w:sz w:val="20"/>
           <w:szCs w:val="20"/>
         </w:rPr>
-      </w:pPr>
+        <w:t>Furthermore, by mapping and visualizing social influence between</w:t>
+      </w:r>
       <w:r>
         <w:rPr>
           <w:b w:val="0"/>
@@ -4743,7 +4789,7 @@
           <w:sz w:val="20"/>
           <w:szCs w:val="20"/>
         </w:rPr>
-        <w:t xml:space="preserve">These were some applications that </w:t>
+        <w:t xml:space="preserve"> users o</w:t>
       </w:r>
       <w:r>
         <w:rPr>
@@ -4754,7 +4800,7 @@
           <w:sz w:val="20"/>
           <w:szCs w:val="20"/>
         </w:rPr>
-        <w:t xml:space="preserve">can </w:t>
+        <w:t>f online</w:t>
       </w:r>
       <w:r>
         <w:rPr>
@@ -4765,7 +4811,7 @@
           <w:sz w:val="20"/>
           <w:szCs w:val="20"/>
         </w:rPr>
-        <w:t>benefit from analy</w:t>
+        <w:t xml:space="preserve"> social media, we can speed up and improve the detection of fake news and other illegal activities on social media</w:t>
       </w:r>
       <w:r>
         <w:rPr>
@@ -4776,7 +4822,7 @@
           <w:sz w:val="20"/>
           <w:szCs w:val="20"/>
         </w:rPr>
-        <w:t xml:space="preserve">zing </w:t>
+        <w:t>, and b</w:t>
       </w:r>
       <w:r>
         <w:rPr>
@@ -4787,7 +4833,7 @@
           <w:sz w:val="20"/>
           <w:szCs w:val="20"/>
         </w:rPr>
-        <w:t xml:space="preserve">influence </w:t>
+        <w:t xml:space="preserve">y removing </w:t>
       </w:r>
       <w:r>
         <w:rPr>
@@ -4798,7 +4844,7 @@
           <w:sz w:val="20"/>
           <w:szCs w:val="20"/>
         </w:rPr>
-        <w:t>between users on</w:t>
+        <w:t>their</w:t>
       </w:r>
       <w:r>
         <w:rPr>
@@ -4809,13 +4855,9 @@
           <w:sz w:val="20"/>
           <w:szCs w:val="20"/>
         </w:rPr>
-        <w:t xml:space="preserve"> social media, and there is still both uncovered and undiscovered areas where understanding social influence is highly crucial for the purpose of the application.</w:t>
-      </w:r>
-    </w:p>
-    <w:p>
-      <w:pPr>
-        <w:pStyle w:val="Keywords"/>
-        <w:ind w:firstLine="0"/>
+        <w:t xml:space="preserve"> damaging effect</w:t>
+      </w:r>
+      <w:r>
         <w:rPr>
           <w:b w:val="0"/>
           <w:bCs w:val="0"/>
@@ -4824,11 +4866,391 @@
           <w:sz w:val="20"/>
           <w:szCs w:val="20"/>
         </w:rPr>
+        <w:t>s on</w:t>
+      </w:r>
+      <w:r>
+        <w:rPr>
+          <w:b w:val="0"/>
+          <w:bCs w:val="0"/>
+          <w:i w:val="0"/>
+          <w:iCs/>
+          <w:sz w:val="20"/>
+          <w:szCs w:val="20"/>
+        </w:rPr>
+        <w:t xml:space="preserve"> </w:t>
+      </w:r>
+      <w:r>
+        <w:rPr>
+          <w:b w:val="0"/>
+          <w:bCs w:val="0"/>
+          <w:i w:val="0"/>
+          <w:iCs/>
+          <w:sz w:val="20"/>
+          <w:szCs w:val="20"/>
+        </w:rPr>
+        <w:t xml:space="preserve">multiple </w:t>
+      </w:r>
+      <w:r>
+        <w:rPr>
+          <w:b w:val="0"/>
+          <w:bCs w:val="0"/>
+          <w:i w:val="0"/>
+          <w:iCs/>
+          <w:sz w:val="20"/>
+          <w:szCs w:val="20"/>
+        </w:rPr>
+        <w:t>social environment</w:t>
+      </w:r>
+      <w:r>
+        <w:rPr>
+          <w:b w:val="0"/>
+          <w:bCs w:val="0"/>
+          <w:i w:val="0"/>
+          <w:iCs/>
+          <w:sz w:val="20"/>
+          <w:szCs w:val="20"/>
+        </w:rPr>
+        <w:t>s</w:t>
+      </w:r>
+      <w:r>
+        <w:rPr>
+          <w:b w:val="0"/>
+          <w:bCs w:val="0"/>
+          <w:i w:val="0"/>
+          <w:iCs/>
+          <w:sz w:val="20"/>
+          <w:szCs w:val="20"/>
+        </w:rPr>
+        <w:t xml:space="preserve">, we can create a </w:t>
+      </w:r>
+      <w:r>
+        <w:rPr>
+          <w:b w:val="0"/>
+          <w:bCs w:val="0"/>
+          <w:i w:val="0"/>
+          <w:iCs/>
+          <w:sz w:val="20"/>
+          <w:szCs w:val="20"/>
+        </w:rPr>
+        <w:t>healthier</w:t>
+      </w:r>
+      <w:r>
+        <w:rPr>
+          <w:b w:val="0"/>
+          <w:bCs w:val="0"/>
+          <w:i w:val="0"/>
+          <w:iCs/>
+          <w:sz w:val="20"/>
+          <w:szCs w:val="20"/>
+        </w:rPr>
+        <w:t xml:space="preserve"> society that benefits </w:t>
+      </w:r>
+      <w:r>
+        <w:rPr>
+          <w:b w:val="0"/>
+          <w:bCs w:val="0"/>
+          <w:i w:val="0"/>
+          <w:iCs/>
+          <w:sz w:val="20"/>
+          <w:szCs w:val="20"/>
+        </w:rPr>
+        <w:t>all</w:t>
+      </w:r>
+      <w:r>
+        <w:rPr>
+          <w:b w:val="0"/>
+          <w:bCs w:val="0"/>
+          <w:i w:val="0"/>
+          <w:iCs/>
+          <w:sz w:val="20"/>
+          <w:szCs w:val="20"/>
+        </w:rPr>
+        <w:t xml:space="preserve"> its members.</w:t>
+      </w:r>
+    </w:p>
+    <w:p>
+      <w:pPr>
+        <w:pStyle w:val="Keywords"/>
+        <w:spacing w:line="276" w:lineRule="auto"/>
+        <w:ind w:firstLine="0"/>
+        <w:rPr>
+          <w:b w:val="0"/>
+          <w:bCs w:val="0"/>
+          <w:i w:val="0"/>
+          <w:iCs/>
+          <w:sz w:val="20"/>
+          <w:szCs w:val="20"/>
+        </w:rPr>
+      </w:pPr>
+      <w:r>
+        <w:rPr>
+          <w:b w:val="0"/>
+          <w:bCs w:val="0"/>
+          <w:i w:val="0"/>
+          <w:iCs/>
+          <w:sz w:val="20"/>
+          <w:szCs w:val="20"/>
+        </w:rPr>
+        <w:t xml:space="preserve">Social influence is also highly valuable for commercial use, as many companies are interested in detecting different types of social influence to reveal new marketing </w:t>
+      </w:r>
+      <w:r>
+        <w:rPr>
+          <w:b w:val="0"/>
+          <w:bCs w:val="0"/>
+          <w:i w:val="0"/>
+          <w:iCs/>
+          <w:sz w:val="20"/>
+          <w:szCs w:val="20"/>
+        </w:rPr>
+        <w:t>trends and</w:t>
+      </w:r>
+      <w:r>
+        <w:rPr>
+          <w:b w:val="0"/>
+          <w:bCs w:val="0"/>
+          <w:i w:val="0"/>
+          <w:iCs/>
+          <w:sz w:val="20"/>
+          <w:szCs w:val="20"/>
+        </w:rPr>
+        <w:t xml:space="preserve"> allow businesses to develop more specialized marketing strategies and customized products</w:t>
+      </w:r>
+      <w:r>
+        <w:rPr>
+          <w:b w:val="0"/>
+          <w:bCs w:val="0"/>
+          <w:i w:val="0"/>
+          <w:iCs/>
+          <w:sz w:val="20"/>
+          <w:szCs w:val="20"/>
+        </w:rPr>
+        <w:t>. This</w:t>
+      </w:r>
+      <w:r>
+        <w:rPr>
+          <w:b w:val="0"/>
+          <w:bCs w:val="0"/>
+          <w:i w:val="0"/>
+          <w:iCs/>
+          <w:sz w:val="20"/>
+          <w:szCs w:val="20"/>
+        </w:rPr>
+        <w:t xml:space="preserve"> increase</w:t>
+      </w:r>
+      <w:r>
+        <w:rPr>
+          <w:b w:val="0"/>
+          <w:bCs w:val="0"/>
+          <w:i w:val="0"/>
+          <w:iCs/>
+          <w:sz w:val="20"/>
+          <w:szCs w:val="20"/>
+        </w:rPr>
+        <w:t>s</w:t>
+      </w:r>
+      <w:r>
+        <w:rPr>
+          <w:b w:val="0"/>
+          <w:bCs w:val="0"/>
+          <w:i w:val="0"/>
+          <w:iCs/>
+          <w:sz w:val="20"/>
+          <w:szCs w:val="20"/>
+        </w:rPr>
+        <w:t xml:space="preserve"> the competition in economy and generate more values </w:t>
+      </w:r>
+      <w:r>
+        <w:rPr>
+          <w:b w:val="0"/>
+          <w:bCs w:val="0"/>
+          <w:i w:val="0"/>
+          <w:iCs/>
+          <w:sz w:val="20"/>
+          <w:szCs w:val="20"/>
+        </w:rPr>
+        <w:t>for companies and</w:t>
+      </w:r>
+      <w:r>
+        <w:rPr>
+          <w:b w:val="0"/>
+          <w:bCs w:val="0"/>
+          <w:i w:val="0"/>
+          <w:iCs/>
+          <w:sz w:val="20"/>
+          <w:szCs w:val="20"/>
+        </w:rPr>
+        <w:t xml:space="preserve"> </w:t>
+      </w:r>
+      <w:r>
+        <w:rPr>
+          <w:b w:val="0"/>
+          <w:bCs w:val="0"/>
+          <w:i w:val="0"/>
+          <w:iCs/>
+          <w:sz w:val="20"/>
+          <w:szCs w:val="20"/>
+        </w:rPr>
+        <w:t>their surrounding societies</w:t>
+      </w:r>
+      <w:r>
+        <w:rPr>
+          <w:b w:val="0"/>
+          <w:bCs w:val="0"/>
+          <w:i w:val="0"/>
+          <w:iCs/>
+          <w:sz w:val="20"/>
+          <w:szCs w:val="20"/>
+        </w:rPr>
+        <w:t>.</w:t>
+      </w:r>
+    </w:p>
+    <w:p>
+      <w:pPr>
+        <w:pStyle w:val="Keywords"/>
+        <w:spacing w:line="276" w:lineRule="auto"/>
+        <w:ind w:firstLine="0"/>
+        <w:rPr>
+          <w:b w:val="0"/>
+          <w:bCs w:val="0"/>
+          <w:i w:val="0"/>
+          <w:iCs/>
+          <w:sz w:val="20"/>
+          <w:szCs w:val="20"/>
+        </w:rPr>
+      </w:pPr>
+    </w:p>
+    <w:p>
+      <w:pPr>
+        <w:pStyle w:val="Keywords"/>
+        <w:spacing w:line="276" w:lineRule="auto"/>
+        <w:ind w:firstLine="0"/>
+        <w:rPr>
+          <w:b w:val="0"/>
+          <w:bCs w:val="0"/>
+          <w:i w:val="0"/>
+          <w:iCs/>
+          <w:sz w:val="20"/>
+          <w:szCs w:val="20"/>
+        </w:rPr>
+      </w:pPr>
+      <w:r>
+        <w:rPr>
+          <w:b w:val="0"/>
+          <w:bCs w:val="0"/>
+          <w:i w:val="0"/>
+          <w:iCs/>
+          <w:sz w:val="20"/>
+          <w:szCs w:val="20"/>
+        </w:rPr>
+        <w:t xml:space="preserve">These were some applications that </w:t>
+      </w:r>
+      <w:r>
+        <w:rPr>
+          <w:b w:val="0"/>
+          <w:bCs w:val="0"/>
+          <w:i w:val="0"/>
+          <w:iCs/>
+          <w:sz w:val="20"/>
+          <w:szCs w:val="20"/>
+        </w:rPr>
+        <w:t xml:space="preserve">can </w:t>
+      </w:r>
+      <w:r>
+        <w:rPr>
+          <w:b w:val="0"/>
+          <w:bCs w:val="0"/>
+          <w:i w:val="0"/>
+          <w:iCs/>
+          <w:sz w:val="20"/>
+          <w:szCs w:val="20"/>
+        </w:rPr>
+        <w:t>benefit from analy</w:t>
+      </w:r>
+      <w:r>
+        <w:rPr>
+          <w:b w:val="0"/>
+          <w:bCs w:val="0"/>
+          <w:i w:val="0"/>
+          <w:iCs/>
+          <w:sz w:val="20"/>
+          <w:szCs w:val="20"/>
+        </w:rPr>
+        <w:t xml:space="preserve">zing </w:t>
+      </w:r>
+      <w:r>
+        <w:rPr>
+          <w:b w:val="0"/>
+          <w:bCs w:val="0"/>
+          <w:i w:val="0"/>
+          <w:iCs/>
+          <w:sz w:val="20"/>
+          <w:szCs w:val="20"/>
+        </w:rPr>
+        <w:t xml:space="preserve">influence </w:t>
+      </w:r>
+      <w:r>
+        <w:rPr>
+          <w:b w:val="0"/>
+          <w:bCs w:val="0"/>
+          <w:i w:val="0"/>
+          <w:iCs/>
+          <w:sz w:val="20"/>
+          <w:szCs w:val="20"/>
+        </w:rPr>
+        <w:t>between users on</w:t>
+      </w:r>
+      <w:r>
+        <w:rPr>
+          <w:b w:val="0"/>
+          <w:bCs w:val="0"/>
+          <w:i w:val="0"/>
+          <w:iCs/>
+          <w:sz w:val="20"/>
+          <w:szCs w:val="20"/>
+        </w:rPr>
+        <w:t xml:space="preserve"> social media, and there is still both uncovered and undiscovered areas where understanding social influence is highly crucial for the purpose of </w:t>
+      </w:r>
+      <w:r>
+        <w:rPr>
+          <w:b w:val="0"/>
+          <w:bCs w:val="0"/>
+          <w:i w:val="0"/>
+          <w:iCs/>
+          <w:sz w:val="20"/>
+          <w:szCs w:val="20"/>
+        </w:rPr>
+        <w:t>a related</w:t>
+      </w:r>
+      <w:r>
+        <w:rPr>
+          <w:b w:val="0"/>
+          <w:bCs w:val="0"/>
+          <w:i w:val="0"/>
+          <w:iCs/>
+          <w:sz w:val="20"/>
+          <w:szCs w:val="20"/>
+        </w:rPr>
+        <w:t xml:space="preserve"> application.</w:t>
+      </w:r>
+    </w:p>
+    <w:p>
+      <w:pPr>
+        <w:pStyle w:val="Keywords"/>
+        <w:ind w:firstLine="0"/>
+        <w:rPr>
+          <w:b w:val="0"/>
+          <w:bCs w:val="0"/>
+          <w:i w:val="0"/>
+          <w:iCs/>
+          <w:sz w:val="20"/>
+          <w:szCs w:val="20"/>
+        </w:rPr>
       </w:pPr>
     </w:p>
     <w:p>
       <w:pPr>
         <w:pStyle w:val="Overskrift1"/>
+        <w:spacing w:line="276" w:lineRule="auto"/>
         <w:rPr>
           <w:b/>
           <w:bCs/>
@@ -4844,6 +5266,7 @@
           <w:sz w:val="24"/>
           <w:szCs w:val="24"/>
         </w:rPr>
+        <w:lastRenderedPageBreak/>
         <w:t>Introduction</w:t>
       </w:r>
       <w:bookmarkEnd w:id="5"/>
@@ -4851,6 +5274,7 @@
     <w:p>
       <w:pPr>
         <w:pStyle w:val="Brdtekst"/>
+        <w:spacing w:line="276" w:lineRule="auto"/>
         <w:rPr>
           <w:lang w:val="en-US"/>
         </w:rPr>
@@ -4895,12 +5319,61 @@
         <w:rPr>
           <w:lang w:val="en-US"/>
         </w:rPr>
-        <w:t xml:space="preserve"> users, just like in real life every action a user commit and how society members react to this action can serve as an object for analysis which helps in drawing a big but rather detailed picture of how users influence each other across many societies and fields.</w:t>
+        <w:t xml:space="preserve"> users</w:t>
+      </w:r>
+      <w:r>
+        <w:rPr>
+          <w:lang w:val="en-US"/>
+        </w:rPr>
+        <w:t>. J</w:t>
+      </w:r>
+      <w:r>
+        <w:rPr>
+          <w:lang w:val="en-US"/>
+        </w:rPr>
+        <w:t>ust like in real life every action a user commit</w:t>
+      </w:r>
+      <w:r>
+        <w:rPr>
+          <w:lang w:val="en-US"/>
+        </w:rPr>
+        <w:t>,</w:t>
+      </w:r>
+      <w:r>
+        <w:rPr>
+          <w:lang w:val="en-US"/>
+        </w:rPr>
+        <w:t xml:space="preserve"> and how society members react to this action can serve as an object for analysis</w:t>
+      </w:r>
+      <w:r>
+        <w:rPr>
+          <w:lang w:val="en-US"/>
+        </w:rPr>
+        <w:t>.</w:t>
+      </w:r>
+      <w:r>
+        <w:rPr>
+          <w:lang w:val="en-US"/>
+        </w:rPr>
+        <w:t xml:space="preserve"> </w:t>
+      </w:r>
+      <w:r>
+        <w:rPr>
+          <w:lang w:val="en-US"/>
+        </w:rPr>
+        <w:t>W</w:t>
+      </w:r>
+      <w:r>
+        <w:rPr>
+          <w:lang w:val="en-US"/>
+        </w:rPr>
+        <w:t>hich helps in drawing a big but rather detailed picture of how users influence each other across many societies and fields.</w:t>
       </w:r>
     </w:p>
     <w:p>
       <w:pPr>
         <w:pStyle w:val="Brdtekst"/>
+        <w:spacing w:line="276" w:lineRule="auto"/>
         <w:ind w:firstLine="0"/>
         <w:rPr>
           <w:lang w:val="en-US"/>
@@ -4922,17 +5395,142 @@
         <w:rPr>
           <w:lang w:val="en-US"/>
         </w:rPr>
-        <w:t xml:space="preserve"> establish a ground foundation for extracting information about user activities on social media and use such information to detect social influence between network users. Such foundation is desired to make up the core of a future technical solution that enables social media analyzers with little or no technical experience in data processing and visualization to perform social media analysis on regular periods with a continuous timeline.</w:t>
+        <w:t xml:space="preserve"> establish a ground foundation for extracting information about user activities </w:t>
+      </w:r>
+      <w:r>
+        <w:rPr>
+          <w:lang w:val="en-US"/>
+        </w:rPr>
+        <w:t>from networks of</w:t>
+      </w:r>
+      <w:r>
+        <w:rPr>
+          <w:lang w:val="en-US"/>
+        </w:rPr>
+        <w:t xml:space="preserve"> </w:t>
+      </w:r>
+      <w:r>
+        <w:rPr>
+          <w:lang w:val="en-US"/>
+        </w:rPr>
+        <w:t>social media</w:t>
+      </w:r>
+      <w:r>
+        <w:rPr>
+          <w:lang w:val="en-US"/>
+        </w:rPr>
+        <w:t>.</w:t>
+      </w:r>
+      <w:r>
+        <w:rPr>
+          <w:lang w:val="en-US"/>
+        </w:rPr>
+        <w:t xml:space="preserve"> </w:t>
+      </w:r>
+      <w:r>
+        <w:rPr>
+          <w:lang w:val="en-US"/>
+        </w:rPr>
+        <w:t>Then</w:t>
+      </w:r>
+      <w:r>
+        <w:rPr>
+          <w:lang w:val="en-US"/>
+        </w:rPr>
+        <w:t xml:space="preserve"> use such information to detect social influence between network users. Such foundation is desired to make up the core of a future technical solution</w:t>
+      </w:r>
+      <w:r>
+        <w:rPr>
+          <w:lang w:val="en-US"/>
+        </w:rPr>
+        <w:t>.</w:t>
+      </w:r>
+      <w:r>
+        <w:rPr>
+          <w:lang w:val="en-US"/>
+        </w:rPr>
+        <w:t xml:space="preserve"> </w:t>
+      </w:r>
+      <w:r>
+        <w:rPr>
+          <w:lang w:val="en-US"/>
+        </w:rPr>
+        <w:t>T</w:t>
+      </w:r>
+      <w:r>
+        <w:rPr>
+          <w:lang w:val="en-US"/>
+        </w:rPr>
+        <w:t>h</w:t>
+      </w:r>
+      <w:r>
+        <w:rPr>
+          <w:lang w:val="en-US"/>
+        </w:rPr>
+        <w:t>is solution should</w:t>
+      </w:r>
+      <w:r>
+        <w:rPr>
+          <w:lang w:val="en-US"/>
+        </w:rPr>
+        <w:t xml:space="preserve"> enable</w:t>
+      </w:r>
+      <w:r>
+        <w:rPr>
+          <w:lang w:val="en-US"/>
+        </w:rPr>
+        <w:t xml:space="preserve"> the analyzers of</w:t>
+      </w:r>
+      <w:r>
+        <w:rPr>
+          <w:lang w:val="en-US"/>
+        </w:rPr>
+        <w:t xml:space="preserve"> social media to perform </w:t>
+      </w:r>
+      <w:r>
+        <w:rPr>
+          <w:lang w:val="en-US"/>
+        </w:rPr>
+        <w:t>their analysis</w:t>
+      </w:r>
+      <w:r>
+        <w:rPr>
+          <w:lang w:val="en-US"/>
+        </w:rPr>
+        <w:t xml:space="preserve"> on regular periods with a continuous timeline.</w:t>
+      </w:r>
+      <w:r>
+        <w:rPr>
+          <w:lang w:val="en-US"/>
+        </w:rPr>
+        <w:t xml:space="preserve"> Even if these analyzers have </w:t>
+      </w:r>
+      <w:r>
+        <w:rPr>
+          <w:lang w:val="en-US"/>
+        </w:rPr>
+        <w:t>little or no technical experience in data processing and visualization</w:t>
       </w:r>
     </w:p>
     <w:p>
       <w:pPr>
         <w:pStyle w:val="Brdtekst"/>
+        <w:spacing w:line="276" w:lineRule="auto"/>
         <w:ind w:firstLine="0"/>
         <w:rPr>
           <w:lang w:val="en-US"/>
         </w:rPr>
       </w:pPr>
+    </w:p>
+    <w:p>
+      <w:pPr>
+        <w:pStyle w:val="Brdtekst"/>
+        <w:spacing w:line="276" w:lineRule="auto"/>
+        <w:ind w:firstLine="0"/>
+        <w:rPr>
+          <w:lang w:val="en-US"/>
+        </w:rPr>
+      </w:pPr>
       <w:r>
         <w:rPr>
           <w:lang w:val="en-US"/>
@@ -4961,14 +5559,31 @@
         <w:rPr>
           <w:lang w:val="en-US"/>
         </w:rPr>
-        <w:t xml:space="preserve"> the most </w:t>
-      </w:r>
-      <w:r>
-        <w:rPr>
-          <w:lang w:val="en-US"/>
-        </w:rPr>
-        <w:lastRenderedPageBreak/>
-        <w:t xml:space="preserve">popular social media platforms, then produce a </w:t>
+        <w:t xml:space="preserve"> the most popular social media platforms</w:t>
+      </w:r>
+      <w:r>
+        <w:rPr>
+          <w:lang w:val="en-US"/>
+        </w:rPr>
+        <w:t>.</w:t>
+      </w:r>
+      <w:r>
+        <w:rPr>
+          <w:lang w:val="en-US"/>
+        </w:rPr>
+        <w:t xml:space="preserve"> </w:t>
+      </w:r>
+      <w:r>
+        <w:rPr>
+          <w:lang w:val="en-US"/>
+        </w:rPr>
+        <w:t>T</w:t>
+      </w:r>
+      <w:r>
+        <w:rPr>
+          <w:lang w:val="en-US"/>
+        </w:rPr>
+        <w:t xml:space="preserve">hen produce a </w:t>
       </w:r>
       <w:r>
         <w:rPr>
@@ -5028,7 +5643,19 @@
         <w:rPr>
           <w:lang w:val="en-US"/>
         </w:rPr>
-        <w:t>, and b</w:t>
+        <w:t>.</w:t>
+      </w:r>
+      <w:r>
+        <w:rPr>
+          <w:lang w:val="en-US"/>
+        </w:rPr>
+        <w:t xml:space="preserve"> </w:t>
+      </w:r>
+      <w:r>
+        <w:rPr>
+          <w:lang w:val="en-US"/>
+        </w:rPr>
+        <w:t>B</w:t>
       </w:r>
       <w:r>
         <w:rPr>
@@ -5058,6 +5685,7 @@
     <w:p>
       <w:pPr>
         <w:pStyle w:val="Brdtekst"/>
+        <w:spacing w:line="276" w:lineRule="auto"/>
         <w:ind w:firstLine="0"/>
         <w:rPr>
           <w:lang w:val="en-US"/>
@@ -5091,19 +5719,37 @@
         <w:rPr>
           <w:lang w:val="en-US"/>
         </w:rPr>
-        <w:t>final analysis. The desired result is a user</w:t>
-      </w:r>
-      <w:r>
-        <w:rPr>
-          <w:lang w:val="en-US"/>
-        </w:rPr>
-        <w:t>-oriented i</w:t>
-      </w:r>
-      <w:r>
-        <w:rPr>
-          <w:lang w:val="en-US"/>
-        </w:rPr>
-        <w:t xml:space="preserve">nfluence graph where each node represents a participating user, while each edge between two given users </w:t>
+        <w:t xml:space="preserve">final analysis. The desired result is a </w:t>
+      </w:r>
+      <w:r>
+        <w:rPr>
+          <w:lang w:val="en-US"/>
+        </w:rPr>
+        <w:t>user-oriented</w:t>
+      </w:r>
+      <w:r>
+        <w:rPr>
+          <w:lang w:val="en-US"/>
+        </w:rPr>
+        <w:t xml:space="preserve"> i</w:t>
+      </w:r>
+      <w:r>
+        <w:rPr>
+          <w:lang w:val="en-US"/>
+        </w:rPr>
+        <w:t>nfluence graph</w:t>
+      </w:r>
+      <w:r>
+        <w:rPr>
+          <w:lang w:val="en-US"/>
+        </w:rPr>
+        <w:t xml:space="preserve">, </w:t>
+      </w:r>
+      <w:r>
+        <w:rPr>
+          <w:lang w:val="en-US"/>
+        </w:rPr>
+        <w:t xml:space="preserve">where each node represents a participating user, while each edge between two given users </w:t>
       </w:r>
       <w:r>
         <w:rPr>
@@ -5151,7 +5797,19 @@
         <w:rPr>
           <w:lang w:val="en-US"/>
         </w:rPr>
-        <w:t xml:space="preserve">strength </w:t>
+        <w:t>strength</w:t>
+      </w:r>
+      <w:r>
+        <w:rPr>
+          <w:lang w:val="en-US"/>
+        </w:rPr>
+        <w:t>,</w:t>
+      </w:r>
+      <w:r>
+        <w:rPr>
+          <w:lang w:val="en-US"/>
+        </w:rPr>
+        <w:t xml:space="preserve"> </w:t>
       </w:r>
       <w:r>
         <w:rPr>
@@ -5169,31 +5827,7 @@
         <w:rPr>
           <w:lang w:val="en-US"/>
         </w:rPr>
-        <w:t xml:space="preserve"> whether it is in sport</w:t>
-      </w:r>
-      <w:r>
-        <w:rPr>
-          <w:lang w:val="en-US"/>
-        </w:rPr>
-        <w:t>s</w:t>
-      </w:r>
-      <w:r>
-        <w:rPr>
-          <w:lang w:val="en-US"/>
-        </w:rPr>
-        <w:t>, politic</w:t>
-      </w:r>
-      <w:r>
-        <w:rPr>
-          <w:lang w:val="en-US"/>
-        </w:rPr>
-        <w:t>s</w:t>
-      </w:r>
-      <w:r>
-        <w:rPr>
-          <w:lang w:val="en-US"/>
-        </w:rPr>
-        <w:t xml:space="preserve">, </w:t>
+        <w:t xml:space="preserve"> whether it is in sport, politic, </w:t>
       </w:r>
       <w:r>
         <w:rPr>
@@ -5211,11 +5845,22 @@
     <w:p>
       <w:pPr>
         <w:pStyle w:val="Brdtekst"/>
+        <w:spacing w:line="276" w:lineRule="auto"/>
         <w:ind w:firstLine="0"/>
         <w:rPr>
           <w:lang w:val="en-US"/>
         </w:rPr>
       </w:pPr>
+    </w:p>
+    <w:p>
+      <w:pPr>
+        <w:pStyle w:val="Brdtekst"/>
+        <w:spacing w:line="276" w:lineRule="auto"/>
+        <w:ind w:firstLine="0"/>
+        <w:rPr>
+          <w:lang w:val="en-US"/>
+        </w:rPr>
+      </w:pPr>
       <w:r>
         <w:rPr>
           <w:lang w:val="en-US"/>
@@ -5232,7 +5877,31 @@
         <w:rPr>
           <w:lang w:val="en-US"/>
         </w:rPr>
-        <w:t xml:space="preserve"> graph model and go through test results from both dummy and real-life data using crawled data from a rising social media platform called “Reddit”. We will </w:t>
+        <w:t xml:space="preserve"> graph model</w:t>
+      </w:r>
+      <w:r>
+        <w:rPr>
+          <w:lang w:val="en-US"/>
+        </w:rPr>
+        <w:t xml:space="preserve">. Then </w:t>
+      </w:r>
+      <w:r>
+        <w:rPr>
+          <w:lang w:val="en-US"/>
+        </w:rPr>
+        <w:t xml:space="preserve">go through test results from both dummy and real-life data </w:t>
+      </w:r>
+      <w:r>
+        <w:rPr>
+          <w:lang w:val="en-US"/>
+        </w:rPr>
+        <w:t xml:space="preserve">crawled </w:t>
+      </w:r>
+      <w:r>
+        <w:rPr>
+          <w:lang w:val="en-US"/>
+        </w:rPr>
+        <w:t xml:space="preserve">from a rising social media platform called “Reddit”. We will </w:t>
       </w:r>
       <w:r>
         <w:rPr>
@@ -5256,7 +5925,19 @@
         <w:rPr>
           <w:lang w:val="en-US"/>
         </w:rPr>
-        <w:t xml:space="preserve"> graph and push its power of detecting influencers and their area of influence to the limit. The final</w:t>
+        <w:t xml:space="preserve"> </w:t>
+      </w:r>
+      <w:r>
+        <w:rPr>
+          <w:lang w:val="en-US"/>
+        </w:rPr>
+        <w:t>graph and</w:t>
+      </w:r>
+      <w:r>
+        <w:rPr>
+          <w:lang w:val="en-US"/>
+        </w:rPr>
+        <w:t xml:space="preserve"> push its power of detecting influencers and their area of influence to the limit. The final</w:t>
       </w:r>
       <w:r>
         <w:rPr>
@@ -5298,13 +5979,49 @@
         <w:rPr>
           <w:lang w:val="en-US"/>
         </w:rPr>
-        <w:t xml:space="preserve"> rely on the quality of the produced</w:t>
-      </w:r>
-      <w:r>
-        <w:rPr>
-          <w:lang w:val="en-US"/>
-        </w:rPr>
-        <w:t xml:space="preserve"> model of</w:t>
+        <w:t xml:space="preserve"> rely on the </w:t>
+      </w:r>
+      <w:r>
+        <w:rPr>
+          <w:lang w:val="en-US"/>
+        </w:rPr>
+        <w:t xml:space="preserve">quality of </w:t>
+      </w:r>
+      <w:r>
+        <w:rPr>
+          <w:lang w:val="en-US"/>
+        </w:rPr>
+        <w:t>the</w:t>
+      </w:r>
+      <w:r>
+        <w:rPr>
+          <w:lang w:val="en-US"/>
+        </w:rPr>
+        <w:t xml:space="preserve"> produced</w:t>
+      </w:r>
+      <w:r>
+        <w:rPr>
+          <w:lang w:val="en-US"/>
+        </w:rPr>
+        <w:t xml:space="preserve"> influence</w:t>
+      </w:r>
+      <w:r>
+        <w:rPr>
+          <w:lang w:val="en-US"/>
+        </w:rPr>
+        <w:t xml:space="preserve"> graph</w:t>
+      </w:r>
+      <w:r>
+        <w:rPr>
+          <w:lang w:val="en-US"/>
+        </w:rPr>
+        <w:t xml:space="preserve"> by </w:t>
+      </w:r>
+      <w:r>
+        <w:rPr>
+          <w:lang w:val="en-US"/>
+        </w:rPr>
+        <w:t>investigating</w:t>
       </w:r>
       <w:r>
         <w:rPr>
@@ -5316,24 +6033,6 @@
         <w:rPr>
           <w:lang w:val="en-US"/>
         </w:rPr>
-        <w:t>the influence</w:t>
-      </w:r>
-      <w:r>
-        <w:rPr>
-          <w:lang w:val="en-US"/>
-        </w:rPr>
-        <w:t xml:space="preserve"> graph</w:t>
-      </w:r>
-      <w:r>
-        <w:rPr>
-          <w:lang w:val="en-US"/>
-        </w:rPr>
-        <w:t xml:space="preserve"> by ensuring </w:t>
-      </w:r>
-      <w:r>
-        <w:rPr>
-          <w:lang w:val="en-US"/>
-        </w:rPr>
         <w:t xml:space="preserve">its </w:t>
       </w:r>
       <w:r>
@@ -5370,16 +6069,39 @@
     <w:p>
       <w:pPr>
         <w:pStyle w:val="Brdtekst"/>
+        <w:spacing w:line="276" w:lineRule="auto"/>
         <w:ind w:firstLine="0"/>
         <w:rPr>
           <w:lang w:val="en-US"/>
         </w:rPr>
       </w:pPr>
-      <w:r>
-        <w:rPr>
-          <w:lang w:val="en-US"/>
-        </w:rPr>
-        <w:t>Furthermore, a technical solution is to be designed and implemented to work hand in hand with the theoretical approach and function as a possible practical implementation used as a proof of concept and as</w:t>
+    </w:p>
+    <w:p>
+      <w:pPr>
+        <w:pStyle w:val="Brdtekst"/>
+        <w:spacing w:line="276" w:lineRule="auto"/>
+        <w:ind w:firstLine="0"/>
+        <w:rPr>
+          <w:lang w:val="en-US"/>
+        </w:rPr>
+      </w:pPr>
+      <w:r>
+        <w:rPr>
+          <w:lang w:val="en-US"/>
+        </w:rPr>
+        <w:t>Furthermore, a technical solution is to be designed and implemented to work hand in hand with the theoretical approach</w:t>
+      </w:r>
+      <w:r>
+        <w:rPr>
+          <w:lang w:val="en-US"/>
+        </w:rPr>
+        <w:t xml:space="preserve">. Then </w:t>
+      </w:r>
+      <w:r>
+        <w:rPr>
+          <w:lang w:val="en-US"/>
+        </w:rPr>
+        <w:t>function as a possible practical implementation used as a proof of concept and as</w:t>
       </w:r>
       <w:r>
         <w:rPr>
@@ -5433,6 +6155,17 @@
     <w:p>
       <w:pPr>
         <w:pStyle w:val="Brdtekst"/>
+        <w:spacing w:line="276" w:lineRule="auto"/>
+        <w:ind w:firstLine="0"/>
+        <w:rPr>
+          <w:lang w:val="en-US"/>
+        </w:rPr>
+      </w:pPr>
+    </w:p>
+    <w:p>
+      <w:pPr>
+        <w:pStyle w:val="Brdtekst"/>
+        <w:spacing w:line="276" w:lineRule="auto"/>
         <w:ind w:firstLine="0"/>
         <w:rPr>
           <w:lang w:val="en-US"/>
@@ -5555,6 +6288,7 @@
     </w:p>
     <w:p>
       <w:pPr>
+        <w:spacing w:line="276" w:lineRule="auto"/>
         <w:ind w:firstLine="288"/>
         <w:jc w:val="both"/>
         <w:rPr>
@@ -5616,6 +6350,168 @@
           <w:szCs w:val="20"/>
           <w:lang w:val="en-GB"/>
         </w:rPr>
+        <w:t>.</w:t>
+      </w:r>
+      <w:r>
+        <w:rPr>
+          <w:rFonts w:ascii="Times New Roman" w:hAnsi="Times New Roman" w:cs="Times New Roman"/>
+          <w:sz w:val="20"/>
+          <w:szCs w:val="20"/>
+          <w:lang w:val="en-GB"/>
+        </w:rPr>
+        <w:t xml:space="preserve"> </w:t>
+      </w:r>
+      <w:r>
+        <w:rPr>
+          <w:rFonts w:ascii="Times New Roman" w:hAnsi="Times New Roman" w:cs="Times New Roman"/>
+          <w:sz w:val="20"/>
+          <w:szCs w:val="20"/>
+          <w:lang w:val="en-GB"/>
+        </w:rPr>
+        <w:t>A</w:t>
+      </w:r>
+      <w:r>
+        <w:rPr>
+          <w:rFonts w:ascii="Times New Roman" w:hAnsi="Times New Roman" w:cs="Times New Roman"/>
+          <w:sz w:val="20"/>
+          <w:szCs w:val="20"/>
+          <w:lang w:val="en-GB"/>
+        </w:rPr>
+        <w:t xml:space="preserve"> </w:t>
+      </w:r>
+      <w:r>
+        <w:rPr>
+          <w:rFonts w:ascii="Times New Roman" w:hAnsi="Times New Roman" w:cs="Times New Roman"/>
+          <w:sz w:val="20"/>
+          <w:szCs w:val="20"/>
+          <w:lang w:val="en-GB"/>
+        </w:rPr>
+        <w:t>great</w:t>
+      </w:r>
+      <w:r>
+        <w:rPr>
+          <w:rFonts w:ascii="Times New Roman" w:hAnsi="Times New Roman" w:cs="Times New Roman"/>
+          <w:sz w:val="20"/>
+          <w:szCs w:val="20"/>
+          <w:lang w:val="en-GB"/>
+        </w:rPr>
+        <w:t xml:space="preserve"> amount of </w:t>
+      </w:r>
+      <w:r>
+        <w:rPr>
+          <w:rFonts w:ascii="Times New Roman" w:hAnsi="Times New Roman" w:cs="Times New Roman"/>
+          <w:sz w:val="20"/>
+          <w:szCs w:val="20"/>
+          <w:lang w:val="en-GB"/>
+        </w:rPr>
+        <w:t xml:space="preserve">this </w:t>
+      </w:r>
+      <w:r>
+        <w:rPr>
+          <w:rFonts w:ascii="Times New Roman" w:hAnsi="Times New Roman" w:cs="Times New Roman"/>
+          <w:sz w:val="20"/>
+          <w:szCs w:val="20"/>
+          <w:lang w:val="en-GB"/>
+        </w:rPr>
+        <w:t xml:space="preserve">effort has been dedicated </w:t>
+      </w:r>
+      <w:r>
+        <w:rPr>
+          <w:rFonts w:ascii="Times New Roman" w:hAnsi="Times New Roman" w:cs="Times New Roman"/>
+          <w:sz w:val="20"/>
+          <w:szCs w:val="20"/>
+          <w:lang w:val="en-GB"/>
+        </w:rPr>
+        <w:t>to studying</w:t>
+      </w:r>
+      <w:r>
+        <w:rPr>
+          <w:rFonts w:ascii="Times New Roman" w:hAnsi="Times New Roman" w:cs="Times New Roman"/>
+          <w:sz w:val="20"/>
+          <w:szCs w:val="20"/>
+          <w:lang w:val="en-GB"/>
+        </w:rPr>
+        <w:t xml:space="preserve"> </w:t>
+      </w:r>
+      <w:r>
+        <w:rPr>
+          <w:rFonts w:ascii="Times New Roman" w:hAnsi="Times New Roman" w:cs="Times New Roman"/>
+          <w:sz w:val="20"/>
+          <w:szCs w:val="20"/>
+          <w:lang w:val="en-GB"/>
+        </w:rPr>
+        <w:t xml:space="preserve">social </w:t>
+      </w:r>
+      <w:r>
+        <w:rPr>
+          <w:rFonts w:ascii="Times New Roman" w:hAnsi="Times New Roman" w:cs="Times New Roman"/>
+          <w:sz w:val="20"/>
+          <w:szCs w:val="20"/>
+          <w:lang w:val="en-GB"/>
+        </w:rPr>
+        <w:t>influence between users to better understand the behaviour of individuals for many</w:t>
+      </w:r>
+      <w:r>
+        <w:rPr>
+          <w:rFonts w:ascii="Times New Roman" w:hAnsi="Times New Roman" w:cs="Times New Roman"/>
+          <w:sz w:val="20"/>
+          <w:szCs w:val="20"/>
+          <w:lang w:val="en-GB"/>
+        </w:rPr>
+        <w:t xml:space="preserve"> </w:t>
+      </w:r>
+      <w:r>
+        <w:rPr>
+          <w:rFonts w:ascii="Times New Roman" w:hAnsi="Times New Roman" w:cs="Times New Roman"/>
+          <w:sz w:val="20"/>
+          <w:szCs w:val="20"/>
+          <w:lang w:val="en-GB"/>
+        </w:rPr>
+        <w:t>purposes. Research of social influence takes different forms and vary in size and scope</w:t>
+      </w:r>
+      <w:r>
+        <w:rPr>
+          <w:rFonts w:ascii="Times New Roman" w:hAnsi="Times New Roman" w:cs="Times New Roman"/>
+          <w:sz w:val="20"/>
+          <w:szCs w:val="20"/>
+          <w:lang w:val="en-GB"/>
+        </w:rPr>
+        <w:t>.</w:t>
+      </w:r>
+      <w:r>
+        <w:rPr>
+          <w:rFonts w:ascii="Times New Roman" w:hAnsi="Times New Roman" w:cs="Times New Roman"/>
+          <w:sz w:val="20"/>
+          <w:szCs w:val="20"/>
+          <w:lang w:val="en-GB"/>
+        </w:rPr>
+        <w:t xml:space="preserve"> </w:t>
+      </w:r>
+      <w:r>
+        <w:rPr>
+          <w:rFonts w:ascii="Times New Roman" w:hAnsi="Times New Roman" w:cs="Times New Roman"/>
+          <w:sz w:val="20"/>
+          <w:szCs w:val="20"/>
+          <w:lang w:val="en-GB"/>
+        </w:rPr>
+        <w:t>S</w:t>
+      </w:r>
+      <w:r>
+        <w:rPr>
+          <w:rFonts w:ascii="Times New Roman" w:hAnsi="Times New Roman" w:cs="Times New Roman"/>
+          <w:sz w:val="20"/>
+          <w:szCs w:val="20"/>
+          <w:lang w:val="en-GB"/>
+        </w:rPr>
+        <w:t>ome researchers take on the very fundamentals of detecting social influence</w:t>
+      </w:r>
+      <w:r>
+        <w:rPr>
+          <w:rFonts w:ascii="Times New Roman" w:hAnsi="Times New Roman" w:cs="Times New Roman"/>
+          <w:sz w:val="20"/>
+          <w:szCs w:val="20"/>
+          <w:lang w:val="en-GB"/>
+        </w:rPr>
         <w:t>,</w:t>
       </w:r>
       <w:r>
@@ -5625,7 +6521,7 @@
           <w:szCs w:val="20"/>
           <w:lang w:val="en-GB"/>
         </w:rPr>
-        <w:t xml:space="preserve"> and a </w:t>
+        <w:t xml:space="preserve"> </w:t>
       </w:r>
       <w:r>
         <w:rPr>
@@ -5634,7 +6530,7 @@
           <w:szCs w:val="20"/>
           <w:lang w:val="en-GB"/>
         </w:rPr>
-        <w:t>great</w:t>
+        <w:t xml:space="preserve">while </w:t>
       </w:r>
       <w:r>
         <w:rPr>
@@ -5643,7 +6539,7 @@
           <w:szCs w:val="20"/>
           <w:lang w:val="en-GB"/>
         </w:rPr>
-        <w:t xml:space="preserve"> amount of effort has been dedicated </w:t>
+        <w:t>others dive through</w:t>
       </w:r>
       <w:r>
         <w:rPr>
@@ -5652,7 +6548,7 @@
           <w:szCs w:val="20"/>
           <w:lang w:val="en-GB"/>
         </w:rPr>
-        <w:t>to studying</w:t>
+        <w:t xml:space="preserve"> it</w:t>
       </w:r>
       <w:r>
         <w:rPr>
@@ -5661,6 +6557,126 @@
           <w:szCs w:val="20"/>
           <w:lang w:val="en-GB"/>
         </w:rPr>
+        <w:t xml:space="preserve"> to reveal </w:t>
+      </w:r>
+      <w:r>
+        <w:rPr>
+          <w:rFonts w:ascii="Times New Roman" w:hAnsi="Times New Roman" w:cs="Times New Roman"/>
+          <w:sz w:val="20"/>
+          <w:szCs w:val="20"/>
+          <w:lang w:val="en-GB"/>
+        </w:rPr>
+        <w:t xml:space="preserve">details such as a </w:t>
+      </w:r>
+      <w:r>
+        <w:rPr>
+          <w:rFonts w:ascii="Times New Roman" w:hAnsi="Times New Roman" w:cs="Times New Roman"/>
+          <w:sz w:val="20"/>
+          <w:szCs w:val="20"/>
+          <w:lang w:val="en-GB"/>
+        </w:rPr>
+        <w:t xml:space="preserve">specific </w:t>
+      </w:r>
+      <w:r>
+        <w:rPr>
+          <w:rFonts w:ascii="Times New Roman" w:hAnsi="Times New Roman" w:cs="Times New Roman"/>
+          <w:sz w:val="20"/>
+          <w:szCs w:val="20"/>
+          <w:lang w:val="en-GB"/>
+        </w:rPr>
+        <w:t xml:space="preserve">type of </w:t>
+      </w:r>
+      <w:r>
+        <w:rPr>
+          <w:rFonts w:ascii="Times New Roman" w:hAnsi="Times New Roman" w:cs="Times New Roman"/>
+          <w:sz w:val="20"/>
+          <w:szCs w:val="20"/>
+          <w:lang w:val="en-GB"/>
+        </w:rPr>
+        <w:t>influence</w:t>
+      </w:r>
+      <w:r>
+        <w:rPr>
+          <w:rFonts w:ascii="Times New Roman" w:hAnsi="Times New Roman" w:cs="Times New Roman"/>
+          <w:sz w:val="20"/>
+          <w:szCs w:val="20"/>
+          <w:lang w:val="en-GB"/>
+        </w:rPr>
+        <w:t xml:space="preserve">, </w:t>
+      </w:r>
+      <w:r>
+        <w:rPr>
+          <w:rFonts w:ascii="Times New Roman" w:hAnsi="Times New Roman" w:cs="Times New Roman"/>
+          <w:sz w:val="20"/>
+          <w:szCs w:val="20"/>
+          <w:lang w:val="en-GB"/>
+        </w:rPr>
+        <w:t>or</w:t>
+      </w:r>
+      <w:r>
+        <w:rPr>
+          <w:rFonts w:ascii="Times New Roman" w:hAnsi="Times New Roman" w:cs="Times New Roman"/>
+          <w:sz w:val="20"/>
+          <w:szCs w:val="20"/>
+          <w:lang w:val="en-GB"/>
+        </w:rPr>
+        <w:t xml:space="preserve"> hidden behaviour patterns on different levels.</w:t>
+      </w:r>
+    </w:p>
+    <w:p>
+      <w:pPr>
+        <w:spacing w:line="276" w:lineRule="auto"/>
+        <w:jc w:val="both"/>
+        <w:rPr>
+          <w:rFonts w:ascii="Times New Roman" w:hAnsi="Times New Roman" w:cs="Times New Roman"/>
+          <w:sz w:val="20"/>
+          <w:szCs w:val="20"/>
+          <w:lang w:val="en-GB"/>
+        </w:rPr>
+      </w:pPr>
+      <w:r>
+        <w:rPr>
+          <w:rFonts w:ascii="Times New Roman" w:hAnsi="Times New Roman" w:cs="Times New Roman"/>
+          <w:sz w:val="20"/>
+          <w:szCs w:val="20"/>
+          <w:lang w:val="en-GB"/>
+        </w:rPr>
+        <w:t>In</w:t>
+      </w:r>
+      <w:r>
+        <w:rPr>
+          <w:rFonts w:ascii="Times New Roman" w:hAnsi="Times New Roman" w:cs="Times New Roman"/>
+          <w:sz w:val="20"/>
+          <w:szCs w:val="20"/>
+          <w:lang w:val="en-GB"/>
+        </w:rPr>
+        <w:t xml:space="preserve"> the following parts of</w:t>
+      </w:r>
+      <w:r>
+        <w:rPr>
+          <w:rFonts w:ascii="Times New Roman" w:hAnsi="Times New Roman" w:cs="Times New Roman"/>
+          <w:sz w:val="20"/>
+          <w:szCs w:val="20"/>
+          <w:lang w:val="en-GB"/>
+        </w:rPr>
+        <w:t xml:space="preserve"> this section, we explore some related work in the field of social activity on </w:t>
+      </w:r>
+      <w:r>
+        <w:rPr>
+          <w:rFonts w:ascii="Times New Roman" w:hAnsi="Times New Roman" w:cs="Times New Roman"/>
+          <w:sz w:val="20"/>
+          <w:szCs w:val="20"/>
+          <w:lang w:val="en-GB"/>
+        </w:rPr>
+        <w:t>digital</w:t>
+      </w:r>
+      <w:r>
+        <w:rPr>
+          <w:rFonts w:ascii="Times New Roman" w:hAnsi="Times New Roman" w:cs="Times New Roman"/>
+          <w:sz w:val="20"/>
+          <w:szCs w:val="20"/>
+          <w:lang w:val="en-GB"/>
+        </w:rPr>
         <w:t xml:space="preserve"> </w:t>
       </w:r>
       <w:r>
@@ -5670,7 +6686,7 @@
           <w:szCs w:val="20"/>
           <w:lang w:val="en-GB"/>
         </w:rPr>
-        <w:t xml:space="preserve">social </w:t>
+        <w:t>media</w:t>
       </w:r>
       <w:r>
         <w:rPr>
@@ -5679,7 +6695,7 @@
           <w:szCs w:val="20"/>
           <w:lang w:val="en-GB"/>
         </w:rPr>
-        <w:t>influence between users to better understand the behaviour of individuals for many</w:t>
+        <w:t>.</w:t>
       </w:r>
       <w:r>
         <w:rPr>
@@ -5697,7 +6713,7 @@
           <w:szCs w:val="20"/>
           <w:lang w:val="en-GB"/>
         </w:rPr>
-        <w:t>purposes. Research of social influence takes different forms and vary in size and scope, while some researchers take on the very fundamentals of detecting social influence</w:t>
+        <w:t>T</w:t>
       </w:r>
       <w:r>
         <w:rPr>
@@ -5706,7 +6722,7 @@
           <w:szCs w:val="20"/>
           <w:lang w:val="en-GB"/>
         </w:rPr>
-        <w:t>,</w:t>
+        <w:t>ry</w:t>
       </w:r>
       <w:r>
         <w:rPr>
@@ -5715,7 +6731,7 @@
           <w:szCs w:val="20"/>
           <w:lang w:val="en-GB"/>
         </w:rPr>
-        <w:t xml:space="preserve"> others dive through</w:t>
+        <w:t>ing</w:t>
       </w:r>
       <w:r>
         <w:rPr>
@@ -5724,80 +6740,19 @@
           <w:szCs w:val="20"/>
           <w:lang w:val="en-GB"/>
         </w:rPr>
-        <w:t xml:space="preserve"> it</w:t>
-      </w:r>
-      <w:r>
+        <w:t xml:space="preserve"> to get an inspiration that helps direct the effort of this research in the right path.</w:t>
+      </w:r>
+    </w:p>
+    <w:p>
+      <w:pPr>
+        <w:jc w:val="both"/>
         <w:rPr>
           <w:rFonts w:ascii="Times New Roman" w:hAnsi="Times New Roman" w:cs="Times New Roman"/>
           <w:sz w:val="20"/>
           <w:szCs w:val="20"/>
           <w:lang w:val="en-GB"/>
         </w:rPr>
-        <w:t xml:space="preserve"> to reveal </w:t>
-      </w:r>
-      <w:r>
-        <w:rPr>
-          <w:rFonts w:ascii="Times New Roman" w:hAnsi="Times New Roman" w:cs="Times New Roman"/>
-          <w:sz w:val="20"/>
-          <w:szCs w:val="20"/>
-          <w:lang w:val="en-GB"/>
-        </w:rPr>
-        <w:t xml:space="preserve">details such as a </w:t>
-      </w:r>
-      <w:r>
-        <w:rPr>
-          <w:rFonts w:ascii="Times New Roman" w:hAnsi="Times New Roman" w:cs="Times New Roman"/>
-          <w:sz w:val="20"/>
-          <w:szCs w:val="20"/>
-          <w:lang w:val="en-GB"/>
-        </w:rPr>
-        <w:t>specific influence</w:t>
-      </w:r>
-      <w:r>
-        <w:rPr>
-          <w:rFonts w:ascii="Times New Roman" w:hAnsi="Times New Roman" w:cs="Times New Roman"/>
-          <w:sz w:val="20"/>
-          <w:szCs w:val="20"/>
-          <w:lang w:val="en-GB"/>
-        </w:rPr>
-        <w:t xml:space="preserve"> or</w:t>
-      </w:r>
-      <w:r>
-        <w:rPr>
-          <w:rFonts w:ascii="Times New Roman" w:hAnsi="Times New Roman" w:cs="Times New Roman"/>
-          <w:sz w:val="20"/>
-          <w:szCs w:val="20"/>
-          <w:lang w:val="en-GB"/>
-        </w:rPr>
-        <w:t xml:space="preserve"> hidden behaviour patterns on different levels.</w:t>
-      </w:r>
-      <w:r>
-        <w:rPr>
-          <w:rFonts w:ascii="Times New Roman" w:hAnsi="Times New Roman" w:cs="Times New Roman"/>
-          <w:sz w:val="20"/>
-          <w:szCs w:val="20"/>
-          <w:lang w:val="en-GB"/>
-        </w:rPr>
-        <w:t xml:space="preserve"> In this section, we explore some related work in the field of social activity on online social </w:t>
-      </w:r>
-      <w:r>
-        <w:rPr>
-          <w:rFonts w:ascii="Times New Roman" w:hAnsi="Times New Roman" w:cs="Times New Roman"/>
-          <w:sz w:val="20"/>
-          <w:szCs w:val="20"/>
-          <w:lang w:val="en-GB"/>
-        </w:rPr>
-        <w:t>media and</w:t>
-      </w:r>
-      <w:r>
-        <w:rPr>
-          <w:rFonts w:ascii="Times New Roman" w:hAnsi="Times New Roman" w:cs="Times New Roman"/>
-          <w:sz w:val="20"/>
-          <w:szCs w:val="20"/>
-          <w:lang w:val="en-GB"/>
-        </w:rPr>
-        <w:t xml:space="preserve"> try to get an inspiration that helps direct the effort of this research in the right path.</w:t>
-      </w:r>
+      </w:pPr>
     </w:p>
     <w:p>
       <w:pPr>
@@ -5806,6 +6761,7 @@
           <w:ilvl w:val="0"/>
           <w:numId w:val="0"/>
         </w:numPr>
+        <w:spacing w:line="276" w:lineRule="auto"/>
         <w:jc w:val="center"/>
         <w:rPr>
           <w:b/>
@@ -5981,6 +6937,7 @@
     </w:p>
     <w:p>
       <w:pPr>
+        <w:spacing w:line="276" w:lineRule="auto"/>
         <w:ind w:firstLine="288"/>
         <w:jc w:val="both"/>
         <w:rPr>
@@ -6015,16 +6972,16 @@
           <w:szCs w:val="20"/>
           <w:lang w:val="en-US"/>
         </w:rPr>
-        <w:t xml:space="preserve"> [</w:t>
+        <w:t xml:space="preserve"> </w:t>
       </w:r>
       <w:r>
         <w:rPr>
           <w:rFonts w:ascii="Times New Roman" w:hAnsi="Times New Roman" w:cs="Times New Roman"/>
           <w:sz w:val="20"/>
           <w:szCs w:val="20"/>
-          <w:lang w:val="en-US"/>
-        </w:rPr>
-        <w:t>1]</w:t>
+          <w:lang w:val="en-GB"/>
+        </w:rPr>
+        <w:t>carried out by Y. Guo, J. Cao &amp; W. Lin</w:t>
       </w:r>
       <w:r>
         <w:rPr>
@@ -6033,15 +6990,33 @@
           <w:szCs w:val="20"/>
           <w:lang w:val="en-GB"/>
         </w:rPr>
-        <w:t xml:space="preserve"> carried out by Y. Guo, J. Cao &amp; W. Lin. The fellow researchers </w:t>
+        <w:t xml:space="preserve"> </w:t>
       </w:r>
       <w:r>
         <w:rPr>
           <w:rFonts w:ascii="Times New Roman" w:hAnsi="Times New Roman" w:cs="Times New Roman"/>
           <w:sz w:val="20"/>
           <w:szCs w:val="20"/>
+          <w:lang w:val="en-US"/>
+        </w:rPr>
+        <w:t>[1]</w:t>
+      </w:r>
+      <w:r>
+        <w:rPr>
+          <w:rFonts w:ascii="Times New Roman" w:hAnsi="Times New Roman" w:cs="Times New Roman"/>
+          <w:sz w:val="20"/>
+          <w:szCs w:val="20"/>
           <w:lang w:val="en-GB"/>
         </w:rPr>
+        <w:t xml:space="preserve">. The fellow researchers </w:t>
+      </w:r>
+      <w:r>
+        <w:rPr>
+          <w:rFonts w:ascii="Times New Roman" w:hAnsi="Times New Roman" w:cs="Times New Roman"/>
+          <w:sz w:val="20"/>
+          <w:szCs w:val="20"/>
+          <w:lang w:val="en-GB"/>
+        </w:rPr>
         <w:t>divid</w:t>
       </w:r>
       <w:r>
@@ -6159,7 +7134,7 @@
           <w:szCs w:val="20"/>
           <w:lang w:val="en-GB"/>
         </w:rPr>
-        <w:t xml:space="preserve">random walk characteristics, while the second category bases the influence between users on their interactions through different activities organized in </w:t>
+        <w:t>random walk characteristics</w:t>
       </w:r>
       <w:r>
         <w:rPr>
@@ -6168,6 +7143,42 @@
           <w:szCs w:val="20"/>
           <w:lang w:val="en-GB"/>
         </w:rPr>
+        <w:t>.</w:t>
+      </w:r>
+      <w:r>
+        <w:rPr>
+          <w:rFonts w:ascii="Times New Roman" w:hAnsi="Times New Roman" w:cs="Times New Roman"/>
+          <w:sz w:val="20"/>
+          <w:szCs w:val="20"/>
+          <w:lang w:val="en-GB"/>
+        </w:rPr>
+        <w:t xml:space="preserve"> </w:t>
+      </w:r>
+      <w:r>
+        <w:rPr>
+          <w:rFonts w:ascii="Times New Roman" w:hAnsi="Times New Roman" w:cs="Times New Roman"/>
+          <w:sz w:val="20"/>
+          <w:szCs w:val="20"/>
+          <w:lang w:val="en-GB"/>
+        </w:rPr>
+        <w:t>W</w:t>
+      </w:r>
+      <w:r>
+        <w:rPr>
+          <w:rFonts w:ascii="Times New Roman" w:hAnsi="Times New Roman" w:cs="Times New Roman"/>
+          <w:sz w:val="20"/>
+          <w:szCs w:val="20"/>
+          <w:lang w:val="en-GB"/>
+        </w:rPr>
+        <w:t xml:space="preserve">hile the second category bases the influence between users on their interactions through different activities organized in </w:t>
+      </w:r>
+      <w:r>
+        <w:rPr>
+          <w:rFonts w:ascii="Times New Roman" w:hAnsi="Times New Roman" w:cs="Times New Roman"/>
+          <w:sz w:val="20"/>
+          <w:szCs w:val="20"/>
+          <w:lang w:val="en-GB"/>
+        </w:rPr>
         <w:t xml:space="preserve">a </w:t>
       </w:r>
       <w:r>
@@ -6195,7 +7206,7 @@
           <w:szCs w:val="20"/>
           <w:lang w:val="en-GB"/>
         </w:rPr>
-        <w:t>submissions and multilevel comments. However, and despite the reasonably good classification and overview</w:t>
+        <w:t xml:space="preserve">submissions and multilevel comments. However, and despite </w:t>
       </w:r>
       <w:r>
         <w:rPr>
@@ -6204,6 +7215,16 @@
           <w:szCs w:val="20"/>
           <w:lang w:val="en-GB"/>
         </w:rPr>
+        <w:lastRenderedPageBreak/>
+        <w:t>the reasonably good classification and overview</w:t>
+      </w:r>
+      <w:r>
+        <w:rPr>
+          <w:rFonts w:ascii="Times New Roman" w:hAnsi="Times New Roman" w:cs="Times New Roman"/>
+          <w:sz w:val="20"/>
+          <w:szCs w:val="20"/>
+          <w:lang w:val="en-GB"/>
+        </w:rPr>
         <w:t xml:space="preserve">, </w:t>
       </w:r>
       <w:r>
@@ -6264,6 +7285,7 @@
     <w:p>
       <w:pPr>
         <w:pStyle w:val="Brdtekst"/>
+        <w:spacing w:line="276" w:lineRule="auto"/>
         <w:rPr>
           <w:lang w:val="en-US"/>
         </w:rPr>
@@ -6276,6 +7298,7 @@
           <w:ilvl w:val="0"/>
           <w:numId w:val="0"/>
         </w:numPr>
+        <w:spacing w:line="276" w:lineRule="auto"/>
         <w:jc w:val="center"/>
         <w:rPr>
           <w:b/>
@@ -6370,6 +7393,7 @@
     </w:p>
     <w:p>
       <w:pPr>
+        <w:spacing w:line="276" w:lineRule="auto"/>
         <w:ind w:firstLine="289"/>
         <w:jc w:val="both"/>
         <w:rPr>
@@ -6404,6 +7428,24 @@
           <w:szCs w:val="20"/>
           <w:lang w:val="en-GB"/>
         </w:rPr>
+        <w:t>published by F. Wang, W. Jiang, G. Wang &amp; D. Xie</w:t>
+      </w:r>
+      <w:r>
+        <w:rPr>
+          <w:rFonts w:ascii="Times New Roman" w:hAnsi="Times New Roman" w:cs="Times New Roman"/>
+          <w:sz w:val="20"/>
+          <w:szCs w:val="20"/>
+          <w:lang w:val="en-GB"/>
+        </w:rPr>
+        <w:t xml:space="preserve"> </w:t>
+      </w:r>
+      <w:r>
+        <w:rPr>
+          <w:rFonts w:ascii="Times New Roman" w:hAnsi="Times New Roman" w:cs="Times New Roman"/>
+          <w:sz w:val="20"/>
+          <w:szCs w:val="20"/>
+          <w:lang w:val="en-GB"/>
+        </w:rPr>
         <w:t>[2]</w:t>
       </w:r>
       <w:r>
@@ -6413,9 +7455,8 @@
           <w:szCs w:val="20"/>
           <w:lang w:val="en-GB"/>
         </w:rPr>
-        <w:t xml:space="preserve"> published by F. Wang, W. Jiang, G. Wang &amp; D. </w:t>
-      </w:r>
-      <w:proofErr w:type="spellStart"/>
+        <w:t xml:space="preserve">. In this paper, the process of influence diffusion is divided into two </w:t>
+      </w:r>
       <w:r>
         <w:rPr>
           <w:rFonts w:ascii="Times New Roman" w:hAnsi="Times New Roman" w:cs="Times New Roman"/>
@@ -6423,9 +7464,8 @@
           <w:szCs w:val="20"/>
           <w:lang w:val="en-GB"/>
         </w:rPr>
-        <w:t>Xie</w:t>
-      </w:r>
-      <w:proofErr w:type="spellEnd"/>
+        <w:t>parts</w:t>
+      </w:r>
       <w:r>
         <w:rPr>
           <w:rFonts w:ascii="Times New Roman" w:hAnsi="Times New Roman" w:cs="Times New Roman"/>
@@ -6433,7 +7473,7 @@
           <w:szCs w:val="20"/>
           <w:lang w:val="en-GB"/>
         </w:rPr>
-        <w:t>. In this paper, the process of influence diffusion is divided into two parts: the launcher (influence strength) and the receiver (influence threshold) which can generate an accurate and finer grained influence diffusion model according to this research.</w:t>
+        <w:t>: t</w:t>
       </w:r>
       <w:r>
         <w:rPr>
@@ -6442,11 +7482,57 @@
           <w:szCs w:val="20"/>
           <w:lang w:val="en-GB"/>
         </w:rPr>
+        <w:t>he launcher (influence strength) and the receiver (influence threshold)</w:t>
+      </w:r>
+      <w:r>
+        <w:rPr>
+          <w:rFonts w:ascii="Times New Roman" w:hAnsi="Times New Roman" w:cs="Times New Roman"/>
+          <w:sz w:val="20"/>
+          <w:szCs w:val="20"/>
+          <w:lang w:val="en-GB"/>
+        </w:rPr>
+        <w:t>.</w:t>
+      </w:r>
+      <w:r>
+        <w:rPr>
+          <w:rFonts w:ascii="Times New Roman" w:hAnsi="Times New Roman" w:cs="Times New Roman"/>
+          <w:sz w:val="20"/>
+          <w:szCs w:val="20"/>
+          <w:lang w:val="en-GB"/>
+        </w:rPr>
         <w:t xml:space="preserve"> </w:t>
       </w:r>
-    </w:p>
-    <w:p>
-      <w:pPr>
+      <w:r>
+        <w:rPr>
+          <w:rFonts w:ascii="Times New Roman" w:hAnsi="Times New Roman" w:cs="Times New Roman"/>
+          <w:sz w:val="20"/>
+          <w:szCs w:val="20"/>
+          <w:lang w:val="en-GB"/>
+        </w:rPr>
+        <w:t>This division</w:t>
+      </w:r>
+      <w:r>
+        <w:rPr>
+          <w:rFonts w:ascii="Times New Roman" w:hAnsi="Times New Roman" w:cs="Times New Roman"/>
+          <w:sz w:val="20"/>
+          <w:szCs w:val="20"/>
+          <w:lang w:val="en-GB"/>
+        </w:rPr>
+        <w:t xml:space="preserve"> can generate an accurate and finer grained influence diffusion model according to this research.</w:t>
+      </w:r>
+      <w:r>
+        <w:rPr>
+          <w:rFonts w:ascii="Times New Roman" w:hAnsi="Times New Roman" w:cs="Times New Roman"/>
+          <w:sz w:val="20"/>
+          <w:szCs w:val="20"/>
+          <w:lang w:val="en-GB"/>
+        </w:rPr>
+        <w:t xml:space="preserve"> </w:t>
+      </w:r>
+    </w:p>
+    <w:p>
+      <w:pPr>
+        <w:spacing w:line="276" w:lineRule="auto"/>
         <w:jc w:val="both"/>
         <w:rPr>
           <w:rFonts w:ascii="Times New Roman" w:hAnsi="Times New Roman" w:cs="Times New Roman"/>
@@ -6462,11 +7548,66 @@
           <w:szCs w:val="20"/>
           <w:lang w:val="en-GB"/>
         </w:rPr>
-        <w:t>Furthermore, the researchers highlight the importance of having a solid criterium when scoring the strength and threshold properties of social influences. Another important acknowledgment is the difficulty and complexity associated with detecting influence relationships between users as a by-product of big datasets that usually include a considerable amount of noisy or less important datapoints, making it essential for any algorithm used in learning and testing the influence models to perform a minimal scan over the data in the most efficient way possible.</w:t>
-      </w:r>
-    </w:p>
-    <w:p>
-      <w:pPr>
+        <w:t xml:space="preserve">Furthermore, the researchers highlight the importance of having a solid criterium when scoring the strength and threshold properties of </w:t>
+      </w:r>
+      <w:r>
+        <w:rPr>
+          <w:rFonts w:ascii="Times New Roman" w:hAnsi="Times New Roman" w:cs="Times New Roman"/>
+          <w:sz w:val="20"/>
+          <w:szCs w:val="20"/>
+          <w:lang w:val="en-GB"/>
+        </w:rPr>
+        <w:t xml:space="preserve">detected </w:t>
+      </w:r>
+      <w:r>
+        <w:rPr>
+          <w:rFonts w:ascii="Times New Roman" w:hAnsi="Times New Roman" w:cs="Times New Roman"/>
+          <w:sz w:val="20"/>
+          <w:szCs w:val="20"/>
+          <w:lang w:val="en-GB"/>
+        </w:rPr>
+        <w:t>social influence. Another important acknowledgment is the difficulty and complexity associated with detecting influence relationships between users</w:t>
+      </w:r>
+      <w:r>
+        <w:rPr>
+          <w:rFonts w:ascii="Times New Roman" w:hAnsi="Times New Roman" w:cs="Times New Roman"/>
+          <w:sz w:val="20"/>
+          <w:szCs w:val="20"/>
+          <w:lang w:val="en-GB"/>
+        </w:rPr>
+        <w:t xml:space="preserve">. This can be </w:t>
+      </w:r>
+      <w:r>
+        <w:rPr>
+          <w:rFonts w:ascii="Times New Roman" w:hAnsi="Times New Roman" w:cs="Times New Roman"/>
+          <w:sz w:val="20"/>
+          <w:szCs w:val="20"/>
+          <w:lang w:val="en-GB"/>
+        </w:rPr>
+        <w:t xml:space="preserve">a by-product of big datasets that usually include a considerable amount of noisy or less important datapoints, making it essential for any algorithm used in learning and testing </w:t>
+      </w:r>
+      <w:r>
+        <w:rPr>
+          <w:rFonts w:ascii="Times New Roman" w:hAnsi="Times New Roman" w:cs="Times New Roman"/>
+          <w:sz w:val="20"/>
+          <w:szCs w:val="20"/>
+          <w:lang w:val="en-GB"/>
+        </w:rPr>
+        <w:t xml:space="preserve">any </w:t>
+      </w:r>
+      <w:r>
+        <w:rPr>
+          <w:rFonts w:ascii="Times New Roman" w:hAnsi="Times New Roman" w:cs="Times New Roman"/>
+          <w:sz w:val="20"/>
+          <w:szCs w:val="20"/>
+          <w:lang w:val="en-GB"/>
+        </w:rPr>
+        <w:t>influence models to perform a minimal scan over the data in the most efficient way possible.</w:t>
+      </w:r>
+    </w:p>
+    <w:p>
+      <w:pPr>
+        <w:spacing w:line="276" w:lineRule="auto"/>
         <w:ind w:firstLine="289"/>
         <w:jc w:val="both"/>
         <w:rPr>
@@ -6484,6 +7625,7 @@
           <w:ilvl w:val="0"/>
           <w:numId w:val="0"/>
         </w:numPr>
+        <w:spacing w:line="276" w:lineRule="auto"/>
         <w:jc w:val="center"/>
         <w:rPr>
           <w:b/>
@@ -6578,6 +7720,7 @@
     </w:p>
     <w:p>
       <w:pPr>
+        <w:spacing w:line="276" w:lineRule="auto"/>
         <w:ind w:firstLine="288"/>
         <w:jc w:val="both"/>
         <w:rPr>
@@ -6743,6 +7886,7 @@
     </w:p>
     <w:p>
       <w:pPr>
+        <w:spacing w:line="276" w:lineRule="auto"/>
         <w:jc w:val="both"/>
         <w:rPr>
           <w:rFonts w:ascii="Times New Roman" w:hAnsi="Times New Roman" w:cs="Times New Roman"/>
@@ -6857,6 +8001,24 @@
           <w:szCs w:val="20"/>
           <w:lang w:val="en-GB"/>
         </w:rPr>
+        <w:t>by J. Baumgartner, S. Zannettou, B. Keegan, M. Squire and J. Blackburn</w:t>
+      </w:r>
+      <w:r>
+        <w:rPr>
+          <w:rFonts w:ascii="Times New Roman" w:hAnsi="Times New Roman" w:cs="Times New Roman"/>
+          <w:sz w:val="20"/>
+          <w:szCs w:val="20"/>
+          <w:lang w:val="en-GB"/>
+        </w:rPr>
+        <w:t xml:space="preserve"> </w:t>
+      </w:r>
+      <w:r>
+        <w:rPr>
+          <w:rFonts w:ascii="Times New Roman" w:hAnsi="Times New Roman" w:cs="Times New Roman"/>
+          <w:sz w:val="20"/>
+          <w:szCs w:val="20"/>
+          <w:lang w:val="en-GB"/>
+        </w:rPr>
         <w:t>[3]</w:t>
       </w:r>
       <w:r>
@@ -6866,7 +8028,7 @@
           <w:szCs w:val="20"/>
           <w:lang w:val="en-GB"/>
         </w:rPr>
-        <w:t xml:space="preserve"> </w:t>
+        <w:t>. Th</w:t>
       </w:r>
       <w:r>
         <w:rPr>
@@ -6875,7 +8037,7 @@
           <w:szCs w:val="20"/>
           <w:lang w:val="en-GB"/>
         </w:rPr>
-        <w:t>by J. Baumgartner, S. Zannettou, B. Keegan, M. Squire and J. Blackburn. Th</w:t>
+        <w:t>is</w:t>
       </w:r>
       <w:r>
         <w:rPr>
@@ -6884,7 +8046,7 @@
           <w:szCs w:val="20"/>
           <w:lang w:val="en-GB"/>
         </w:rPr>
-        <w:t>is</w:t>
+        <w:t xml:space="preserve"> research paper offers an undirect</w:t>
       </w:r>
       <w:r>
         <w:rPr>
@@ -6893,7 +8055,7 @@
           <w:szCs w:val="20"/>
           <w:lang w:val="en-GB"/>
         </w:rPr>
-        <w:t xml:space="preserve"> research paper offers an undirected but also claimed to be a more efficient and flexible </w:t>
+        <w:t xml:space="preserve">, </w:t>
       </w:r>
       <w:r>
         <w:rPr>
@@ -6902,8 +8064,7 @@
           <w:szCs w:val="20"/>
           <w:lang w:val="en-GB"/>
         </w:rPr>
-        <w:lastRenderedPageBreak/>
-        <w:t>way to gather data from the “Reddit” social</w:t>
+        <w:t>but also claimed to be a more efficient and flexible way to gather data from the “Reddit” social</w:t>
       </w:r>
       <w:r>
         <w:rPr>
@@ -6963,6 +8124,7 @@
     </w:p>
     <w:p>
       <w:pPr>
+        <w:spacing w:line="276" w:lineRule="auto"/>
         <w:jc w:val="both"/>
         <w:rPr>
           <w:rFonts w:ascii="Times New Roman" w:hAnsi="Times New Roman" w:cs="Times New Roman"/>
@@ -7020,6 +8182,7 @@
     </w:p>
     <w:p>
       <w:pPr>
+        <w:spacing w:line="276" w:lineRule="auto"/>
         <w:jc w:val="both"/>
         <w:rPr>
           <w:rFonts w:ascii="Times New Roman" w:hAnsi="Times New Roman" w:cs="Times New Roman"/>
@@ -7076,6 +8239,7 @@
     </w:p>
     <w:p>
       <w:pPr>
+        <w:spacing w:line="276" w:lineRule="auto"/>
         <w:jc w:val="both"/>
         <w:rPr>
           <w:rFonts w:ascii="Times New Roman" w:hAnsi="Times New Roman" w:cs="Times New Roman"/>
@@ -7092,6 +8256,7 @@
           <w:ilvl w:val="0"/>
           <w:numId w:val="0"/>
         </w:numPr>
+        <w:spacing w:line="276" w:lineRule="auto"/>
         <w:jc w:val="center"/>
         <w:rPr>
           <w:b/>
@@ -7166,6 +8331,7 @@
     </w:p>
     <w:p>
       <w:pPr>
+        <w:spacing w:line="276" w:lineRule="auto"/>
         <w:ind w:firstLine="288"/>
         <w:jc w:val="both"/>
         <w:rPr>
@@ -7200,7 +8366,7 @@
           <w:szCs w:val="20"/>
           <w:lang w:val="en-GB"/>
         </w:rPr>
-        <w:t xml:space="preserve">the category of a detected influence between users, this </w:t>
+        <w:t>the category of a detected influence between users</w:t>
       </w:r>
       <w:r>
         <w:rPr>
@@ -7209,6 +8375,24 @@
           <w:szCs w:val="20"/>
           <w:lang w:val="en-GB"/>
         </w:rPr>
+        <w:t>. T</w:t>
+      </w:r>
+      <w:r>
+        <w:rPr>
+          <w:rFonts w:ascii="Times New Roman" w:hAnsi="Times New Roman" w:cs="Times New Roman"/>
+          <w:sz w:val="20"/>
+          <w:szCs w:val="20"/>
+          <w:lang w:val="en-GB"/>
+        </w:rPr>
+        <w:t xml:space="preserve">his </w:t>
+      </w:r>
+      <w:r>
+        <w:rPr>
+          <w:rFonts w:ascii="Times New Roman" w:hAnsi="Times New Roman" w:cs="Times New Roman"/>
+          <w:sz w:val="20"/>
+          <w:szCs w:val="20"/>
+          <w:lang w:val="en-GB"/>
+        </w:rPr>
         <w:t>opens</w:t>
       </w:r>
       <w:r>
@@ -7218,7 +8402,7 @@
           <w:szCs w:val="20"/>
           <w:lang w:val="en-GB"/>
         </w:rPr>
-        <w:t xml:space="preserve"> for the use of artificial intelligence for the purpose of classification between different topics where a certain user activity might fit in. </w:t>
+        <w:t xml:space="preserve"> for the use of artificial intelligence for the purpose of classification between different topics</w:t>
       </w:r>
       <w:r>
         <w:rPr>
@@ -7227,6 +8411,24 @@
           <w:szCs w:val="20"/>
           <w:lang w:val="en-GB"/>
         </w:rPr>
+        <w:t>,</w:t>
+      </w:r>
+      <w:r>
+        <w:rPr>
+          <w:rFonts w:ascii="Times New Roman" w:hAnsi="Times New Roman" w:cs="Times New Roman"/>
+          <w:sz w:val="20"/>
+          <w:szCs w:val="20"/>
+          <w:lang w:val="en-GB"/>
+        </w:rPr>
+        <w:t xml:space="preserve"> where a certain user activity might fit in. </w:t>
+      </w:r>
+      <w:r>
+        <w:rPr>
+          <w:rFonts w:ascii="Times New Roman" w:hAnsi="Times New Roman" w:cs="Times New Roman"/>
+          <w:sz w:val="20"/>
+          <w:szCs w:val="20"/>
+          <w:lang w:val="en-GB"/>
+        </w:rPr>
         <w:t>Inspiration on possible solutions for this task can be obtained from a</w:t>
       </w:r>
       <w:r>
@@ -7245,7 +8447,7 @@
           <w:szCs w:val="20"/>
           <w:lang w:val="en-GB"/>
         </w:rPr>
-        <w:t xml:space="preserve"> [4]</w:t>
+        <w:t xml:space="preserve">, this research is </w:t>
       </w:r>
       <w:r>
         <w:rPr>
@@ -7254,7 +8456,7 @@
           <w:szCs w:val="20"/>
           <w:lang w:val="en-GB"/>
         </w:rPr>
-        <w:t xml:space="preserve"> carried out by B. </w:t>
+        <w:t xml:space="preserve">carried out by B. </w:t>
       </w:r>
       <w:proofErr w:type="spellStart"/>
       <w:r>
@@ -7323,11 +8525,30 @@
           <w:szCs w:val="20"/>
           <w:lang w:val="en-GB"/>
         </w:rPr>
+        <w:t xml:space="preserve"> </w:t>
+      </w:r>
+      <w:r>
+        <w:rPr>
+          <w:rFonts w:ascii="Times New Roman" w:hAnsi="Times New Roman" w:cs="Times New Roman"/>
+          <w:sz w:val="20"/>
+          <w:szCs w:val="20"/>
+          <w:lang w:val="en-GB"/>
+        </w:rPr>
+        <w:t>[4]</w:t>
+      </w:r>
+      <w:r>
+        <w:rPr>
+          <w:rFonts w:ascii="Times New Roman" w:hAnsi="Times New Roman" w:cs="Times New Roman"/>
+          <w:sz w:val="20"/>
+          <w:szCs w:val="20"/>
+          <w:lang w:val="en-GB"/>
+        </w:rPr>
         <w:t>.</w:t>
       </w:r>
     </w:p>
     <w:p>
       <w:pPr>
+        <w:spacing w:line="276" w:lineRule="auto"/>
         <w:jc w:val="both"/>
         <w:rPr>
           <w:rFonts w:ascii="Times New Roman" w:hAnsi="Times New Roman" w:cs="Times New Roman"/>
@@ -7352,7 +8573,7 @@
           <w:szCs w:val="20"/>
           <w:lang w:val="en-GB"/>
         </w:rPr>
-        <w:t xml:space="preserve">practical case study from an online health community was represented to give a good introduction of data pre-processing and cleaning, </w:t>
+        <w:t>practical case study from an online health community was represented</w:t>
       </w:r>
       <w:r>
         <w:rPr>
@@ -7361,7 +8582,7 @@
           <w:szCs w:val="20"/>
           <w:lang w:val="en-GB"/>
         </w:rPr>
-        <w:t xml:space="preserve">then </w:t>
+        <w:t xml:space="preserve"> in this research</w:t>
       </w:r>
       <w:r>
         <w:rPr>
@@ -7370,6 +8591,33 @@
           <w:szCs w:val="20"/>
           <w:lang w:val="en-GB"/>
         </w:rPr>
+        <w:t xml:space="preserve"> to give a good introduction of data pre-processing and cleaning</w:t>
+      </w:r>
+      <w:r>
+        <w:rPr>
+          <w:rFonts w:ascii="Times New Roman" w:hAnsi="Times New Roman" w:cs="Times New Roman"/>
+          <w:sz w:val="20"/>
+          <w:szCs w:val="20"/>
+          <w:lang w:val="en-GB"/>
+        </w:rPr>
+        <w:t>. T</w:t>
+      </w:r>
+      <w:r>
+        <w:rPr>
+          <w:rFonts w:ascii="Times New Roman" w:hAnsi="Times New Roman" w:cs="Times New Roman"/>
+          <w:sz w:val="20"/>
+          <w:szCs w:val="20"/>
+          <w:lang w:val="en-GB"/>
+        </w:rPr>
+        <w:t xml:space="preserve">hen </w:t>
+      </w:r>
+      <w:r>
+        <w:rPr>
+          <w:rFonts w:ascii="Times New Roman" w:hAnsi="Times New Roman" w:cs="Times New Roman"/>
+          <w:sz w:val="20"/>
+          <w:szCs w:val="20"/>
+          <w:lang w:val="en-GB"/>
+        </w:rPr>
         <w:t xml:space="preserve">preceding to construct a reasonable mathematical approach </w:t>
       </w:r>
       <w:r>
@@ -7429,6 +8677,7 @@
     </w:p>
     <w:p>
       <w:pPr>
+        <w:spacing w:line="276" w:lineRule="auto"/>
         <w:jc w:val="both"/>
         <w:rPr>
           <w:rFonts w:ascii="Times New Roman" w:hAnsi="Times New Roman" w:cs="Times New Roman"/>
@@ -7519,7 +8768,34 @@
           <w:szCs w:val="20"/>
           <w:lang w:val="en-GB"/>
         </w:rPr>
-        <w:t xml:space="preserve">, all in which enable the researchers to achieve a promising </w:t>
+        <w:t>.</w:t>
+      </w:r>
+      <w:r>
+        <w:rPr>
+          <w:rFonts w:ascii="Times New Roman" w:hAnsi="Times New Roman" w:cs="Times New Roman"/>
+          <w:sz w:val="20"/>
+          <w:szCs w:val="20"/>
+          <w:lang w:val="en-GB"/>
+        </w:rPr>
+        <w:t xml:space="preserve"> </w:t>
+      </w:r>
+      <w:r>
+        <w:rPr>
+          <w:rFonts w:ascii="Times New Roman" w:hAnsi="Times New Roman" w:cs="Times New Roman"/>
+          <w:sz w:val="20"/>
+          <w:szCs w:val="20"/>
+          <w:lang w:val="en-GB"/>
+        </w:rPr>
+        <w:t>A</w:t>
+      </w:r>
+      <w:r>
+        <w:rPr>
+          <w:rFonts w:ascii="Times New Roman" w:hAnsi="Times New Roman" w:cs="Times New Roman"/>
+          <w:sz w:val="20"/>
+          <w:szCs w:val="20"/>
+          <w:lang w:val="en-GB"/>
+        </w:rPr>
+        <w:t xml:space="preserve">ll in which enable the researchers to achieve a promising </w:t>
       </w:r>
       <w:r>
         <w:rPr>
@@ -7570,6 +8846,7 @@
     </w:p>
     <w:p>
       <w:pPr>
+        <w:spacing w:line="276" w:lineRule="auto"/>
         <w:jc w:val="both"/>
         <w:rPr>
           <w:rFonts w:ascii="Times New Roman" w:hAnsi="Times New Roman" w:cs="Times New Roman"/>
@@ -7603,7 +8880,7 @@
           <w:szCs w:val="20"/>
           <w:lang w:val="en-GB"/>
         </w:rPr>
-        <w:t xml:space="preserve"> research offers a solution for a much-needed ability to minimize the amount of training data and dealing with the negative effects of label imbalance in a training dataset</w:t>
+        <w:t xml:space="preserve"> research offers a solution for a much-needed ability to minimize the amount of training </w:t>
       </w:r>
       <w:r>
         <w:rPr>
@@ -7612,7 +8889,7 @@
           <w:szCs w:val="20"/>
           <w:lang w:val="en-GB"/>
         </w:rPr>
-        <w:t xml:space="preserve">, then constructing a convincing conclusion </w:t>
+        <w:t>data</w:t>
       </w:r>
       <w:r>
         <w:rPr>
@@ -7621,6 +8898,42 @@
           <w:szCs w:val="20"/>
           <w:lang w:val="en-GB"/>
         </w:rPr>
+        <w:t xml:space="preserve"> and</w:t>
+      </w:r>
+      <w:r>
+        <w:rPr>
+          <w:rFonts w:ascii="Times New Roman" w:hAnsi="Times New Roman" w:cs="Times New Roman"/>
+          <w:sz w:val="20"/>
+          <w:szCs w:val="20"/>
+          <w:lang w:val="en-GB"/>
+        </w:rPr>
+        <w:t xml:space="preserve"> dealing with the negative effects of label imbalance in a training datase</w:t>
+      </w:r>
+      <w:r>
+        <w:rPr>
+          <w:rFonts w:ascii="Times New Roman" w:hAnsi="Times New Roman" w:cs="Times New Roman"/>
+          <w:sz w:val="20"/>
+          <w:szCs w:val="20"/>
+          <w:lang w:val="en-GB"/>
+        </w:rPr>
+        <w:t>t. T</w:t>
+      </w:r>
+      <w:r>
+        <w:rPr>
+          <w:rFonts w:ascii="Times New Roman" w:hAnsi="Times New Roman" w:cs="Times New Roman"/>
+          <w:sz w:val="20"/>
+          <w:szCs w:val="20"/>
+          <w:lang w:val="en-GB"/>
+        </w:rPr>
+        <w:t xml:space="preserve">hen constructing a convincing conclusion </w:t>
+      </w:r>
+      <w:r>
+        <w:rPr>
+          <w:rFonts w:ascii="Times New Roman" w:hAnsi="Times New Roman" w:cs="Times New Roman"/>
+          <w:sz w:val="20"/>
+          <w:szCs w:val="20"/>
+          <w:lang w:val="en-GB"/>
+        </w:rPr>
         <w:t>a</w:t>
       </w:r>
       <w:r>
@@ -7666,22 +8979,12 @@
           <w:szCs w:val="20"/>
           <w:lang w:val="en-GB"/>
         </w:rPr>
-        <w:t>, where metrics of evaluation are carefully examined and explained in a good scientific approach [4].</w:t>
-      </w:r>
-    </w:p>
-    <w:p>
-      <w:pPr>
-        <w:jc w:val="both"/>
-        <w:rPr>
-          <w:rFonts w:ascii="Times New Roman" w:hAnsi="Times New Roman" w:cs="Times New Roman"/>
-          <w:sz w:val="20"/>
-          <w:szCs w:val="20"/>
-          <w:lang w:val="en-GB"/>
-        </w:rPr>
-      </w:pPr>
-    </w:p>
-    <w:p>
-      <w:pPr>
+        <w:t>, where metrics of evaluation are carefully examined and explained in a good scientific approach.</w:t>
+      </w:r>
+    </w:p>
+    <w:p>
+      <w:pPr>
+        <w:spacing w:line="276" w:lineRule="auto"/>
         <w:jc w:val="both"/>
         <w:rPr>
           <w:rFonts w:ascii="Times New Roman" w:hAnsi="Times New Roman" w:cs="Times New Roman"/>
@@ -7698,6 +9001,7 @@
           <w:ilvl w:val="0"/>
           <w:numId w:val="0"/>
         </w:numPr>
+        <w:spacing w:line="276" w:lineRule="auto"/>
         <w:jc w:val="center"/>
         <w:rPr>
           <w:b/>
@@ -7772,12 +9076,13 @@
     </w:p>
     <w:p>
       <w:pPr>
+        <w:spacing w:line="276" w:lineRule="auto"/>
         <w:jc w:val="both"/>
         <w:rPr>
           <w:rFonts w:ascii="Times New Roman" w:hAnsi="Times New Roman" w:cs="Times New Roman"/>
           <w:sz w:val="20"/>
           <w:szCs w:val="20"/>
-          <w:lang w:val="en-US"/>
+          <w:lang w:val="en-GB"/>
         </w:rPr>
       </w:pPr>
       <w:r>
@@ -7787,7 +9092,7 @@
           <w:szCs w:val="20"/>
           <w:lang w:val="en-GB"/>
         </w:rPr>
-        <w:t xml:space="preserve">Determining which social media platform to crawl </w:t>
+        <w:t xml:space="preserve">It is important to determine </w:t>
       </w:r>
       <w:r>
         <w:rPr>
@@ -7796,6 +9101,15 @@
           <w:szCs w:val="20"/>
           <w:lang w:val="en-GB"/>
         </w:rPr>
+        <w:t xml:space="preserve">which social media platform to crawl </w:t>
+      </w:r>
+      <w:r>
+        <w:rPr>
+          <w:rFonts w:ascii="Times New Roman" w:hAnsi="Times New Roman" w:cs="Times New Roman"/>
+          <w:sz w:val="20"/>
+          <w:szCs w:val="20"/>
+          <w:lang w:val="en-GB"/>
+        </w:rPr>
         <w:t>under</w:t>
       </w:r>
       <w:r>
@@ -7814,7 +9128,7 @@
           <w:szCs w:val="20"/>
           <w:lang w:val="en-GB"/>
         </w:rPr>
-        <w:t>of a new modelling approach</w:t>
+        <w:t xml:space="preserve">of a new </w:t>
       </w:r>
       <w:r>
         <w:rPr>
@@ -7823,7 +9137,7 @@
           <w:szCs w:val="20"/>
           <w:lang w:val="en-GB"/>
         </w:rPr>
-        <w:t xml:space="preserve"> is important to produc</w:t>
+        <w:t xml:space="preserve">influence </w:t>
       </w:r>
       <w:r>
         <w:rPr>
@@ -7832,6 +9146,33 @@
           <w:szCs w:val="20"/>
           <w:lang w:val="en-GB"/>
         </w:rPr>
+        <w:t>model</w:t>
+      </w:r>
+      <w:r>
+        <w:rPr>
+          <w:rFonts w:ascii="Times New Roman" w:hAnsi="Times New Roman" w:cs="Times New Roman"/>
+          <w:sz w:val="20"/>
+          <w:szCs w:val="20"/>
+          <w:lang w:val="en-GB"/>
+        </w:rPr>
+        <w:t>, t</w:t>
+      </w:r>
+      <w:r>
+        <w:rPr>
+          <w:rFonts w:ascii="Times New Roman" w:hAnsi="Times New Roman" w:cs="Times New Roman"/>
+          <w:sz w:val="20"/>
+          <w:szCs w:val="20"/>
+          <w:lang w:val="en-GB"/>
+        </w:rPr>
+        <w:t>o produc</w:t>
+      </w:r>
+      <w:r>
+        <w:rPr>
+          <w:rFonts w:ascii="Times New Roman" w:hAnsi="Times New Roman" w:cs="Times New Roman"/>
+          <w:sz w:val="20"/>
+          <w:szCs w:val="20"/>
+          <w:lang w:val="en-GB"/>
+        </w:rPr>
         <w:t>e</w:t>
       </w:r>
       <w:r>
@@ -7859,7 +9200,7 @@
           <w:szCs w:val="20"/>
           <w:lang w:val="en-GB"/>
         </w:rPr>
-        <w:t xml:space="preserve"> influence model that </w:t>
+        <w:t xml:space="preserve">model that </w:t>
       </w:r>
       <w:r>
         <w:rPr>
@@ -7868,7 +9209,7 @@
           <w:szCs w:val="20"/>
           <w:lang w:val="en-GB"/>
         </w:rPr>
-        <w:t>can be used for analysis of</w:t>
+        <w:t>benefits the</w:t>
       </w:r>
       <w:r>
         <w:rPr>
@@ -7877,7 +9218,7 @@
           <w:szCs w:val="20"/>
           <w:lang w:val="en-GB"/>
         </w:rPr>
-        <w:t xml:space="preserve"> as many social media platforms as possible, this is why it is desirable to </w:t>
+        <w:t xml:space="preserve"> analysis of</w:t>
       </w:r>
       <w:r>
         <w:rPr>
@@ -7886,6 +9227,79 @@
           <w:szCs w:val="20"/>
           <w:lang w:val="en-GB"/>
         </w:rPr>
+        <w:t xml:space="preserve"> as many </w:t>
+      </w:r>
+      <w:r>
+        <w:rPr>
+          <w:rFonts w:ascii="Times New Roman" w:hAnsi="Times New Roman" w:cs="Times New Roman"/>
+          <w:sz w:val="20"/>
+          <w:szCs w:val="20"/>
+          <w:lang w:val="en-GB"/>
+        </w:rPr>
+        <w:lastRenderedPageBreak/>
+        <w:t>social media platforms as possible</w:t>
+      </w:r>
+      <w:r>
+        <w:rPr>
+          <w:rFonts w:ascii="Times New Roman" w:hAnsi="Times New Roman" w:cs="Times New Roman"/>
+          <w:sz w:val="20"/>
+          <w:szCs w:val="20"/>
+          <w:lang w:val="en-GB"/>
+        </w:rPr>
+        <w:t>.</w:t>
+      </w:r>
+      <w:r>
+        <w:rPr>
+          <w:rFonts w:ascii="Times New Roman" w:hAnsi="Times New Roman" w:cs="Times New Roman"/>
+          <w:sz w:val="20"/>
+          <w:szCs w:val="20"/>
+          <w:lang w:val="en-GB"/>
+        </w:rPr>
+        <w:t xml:space="preserve"> </w:t>
+      </w:r>
+      <w:r>
+        <w:rPr>
+          <w:rFonts w:ascii="Times New Roman" w:hAnsi="Times New Roman" w:cs="Times New Roman"/>
+          <w:sz w:val="20"/>
+          <w:szCs w:val="20"/>
+          <w:lang w:val="en-GB"/>
+        </w:rPr>
+        <w:t>T</w:t>
+      </w:r>
+      <w:r>
+        <w:rPr>
+          <w:rFonts w:ascii="Times New Roman" w:hAnsi="Times New Roman" w:cs="Times New Roman"/>
+          <w:sz w:val="20"/>
+          <w:szCs w:val="20"/>
+          <w:lang w:val="en-GB"/>
+        </w:rPr>
+        <w:t>herefore</w:t>
+      </w:r>
+      <w:r>
+        <w:rPr>
+          <w:rFonts w:ascii="Times New Roman" w:hAnsi="Times New Roman" w:cs="Times New Roman"/>
+          <w:sz w:val="20"/>
+          <w:szCs w:val="20"/>
+          <w:lang w:val="en-GB"/>
+        </w:rPr>
+        <w:t>,</w:t>
+      </w:r>
+      <w:r>
+        <w:rPr>
+          <w:rFonts w:ascii="Times New Roman" w:hAnsi="Times New Roman" w:cs="Times New Roman"/>
+          <w:sz w:val="20"/>
+          <w:szCs w:val="20"/>
+          <w:lang w:val="en-GB"/>
+        </w:rPr>
+        <w:t xml:space="preserve"> it is desirable to </w:t>
+      </w:r>
+      <w:r>
+        <w:rPr>
+          <w:rFonts w:ascii="Times New Roman" w:hAnsi="Times New Roman" w:cs="Times New Roman"/>
+          <w:sz w:val="20"/>
+          <w:szCs w:val="20"/>
+          <w:lang w:val="en-GB"/>
+        </w:rPr>
         <w:t xml:space="preserve">work with </w:t>
       </w:r>
       <w:r>
@@ -7931,7 +9345,7 @@
           <w:szCs w:val="20"/>
           <w:lang w:val="en-GB"/>
         </w:rPr>
-        <w:t>from a digital media platform that shares common user functionalities with as many popular social media platforms as possible, examples of such functionalities are post</w:t>
+        <w:t>from a digital media platform</w:t>
       </w:r>
       <w:r>
         <w:rPr>
@@ -7940,7 +9354,7 @@
           <w:szCs w:val="20"/>
           <w:lang w:val="en-GB"/>
         </w:rPr>
-        <w:t>s or</w:t>
+        <w:t>,</w:t>
       </w:r>
       <w:r>
         <w:rPr>
@@ -7949,7 +9363,7 @@
           <w:szCs w:val="20"/>
           <w:lang w:val="en-GB"/>
         </w:rPr>
-        <w:t xml:space="preserve"> submissions, comments, and</w:t>
+        <w:t xml:space="preserve"> that shares common user functionalities with as many popular social media platforms as possible</w:t>
       </w:r>
       <w:r>
         <w:rPr>
@@ -7958,6 +9372,15 @@
           <w:szCs w:val="20"/>
           <w:lang w:val="en-GB"/>
         </w:rPr>
+        <w:t>.</w:t>
+      </w:r>
+      <w:r>
+        <w:rPr>
+          <w:rFonts w:ascii="Times New Roman" w:hAnsi="Times New Roman" w:cs="Times New Roman"/>
+          <w:sz w:val="20"/>
+          <w:szCs w:val="20"/>
+          <w:lang w:val="en-GB"/>
+        </w:rPr>
         <w:t xml:space="preserve"> </w:t>
       </w:r>
       <w:r>
@@ -7967,16 +9390,56 @@
           <w:szCs w:val="20"/>
           <w:lang w:val="en-GB"/>
         </w:rPr>
+        <w:t>E</w:t>
+      </w:r>
+      <w:r>
+        <w:rPr>
+          <w:rFonts w:ascii="Times New Roman" w:hAnsi="Times New Roman" w:cs="Times New Roman"/>
+          <w:sz w:val="20"/>
+          <w:szCs w:val="20"/>
+          <w:lang w:val="en-GB"/>
+        </w:rPr>
+        <w:t>xamples of such functionalities are submissions, comments, and</w:t>
+      </w:r>
+      <w:r>
+        <w:rPr>
+          <w:rFonts w:ascii="Times New Roman" w:hAnsi="Times New Roman" w:cs="Times New Roman"/>
+          <w:sz w:val="20"/>
+          <w:szCs w:val="20"/>
+          <w:lang w:val="en-GB"/>
+        </w:rPr>
+        <w:t xml:space="preserve"> </w:t>
+      </w:r>
+      <w:r>
+        <w:rPr>
+          <w:rFonts w:ascii="Times New Roman" w:hAnsi="Times New Roman" w:cs="Times New Roman"/>
+          <w:sz w:val="20"/>
+          <w:szCs w:val="20"/>
+          <w:lang w:val="en-GB"/>
+        </w:rPr>
         <w:t>upvotes or commonly known as likes.</w:t>
       </w:r>
     </w:p>
     <w:p>
       <w:pPr>
+        <w:spacing w:line="276" w:lineRule="auto"/>
         <w:jc w:val="both"/>
         <w:rPr>
           <w:rFonts w:ascii="Times New Roman" w:hAnsi="Times New Roman" w:cs="Times New Roman"/>
           <w:sz w:val="20"/>
           <w:szCs w:val="20"/>
+          <w:lang w:val="en-US"/>
+        </w:rPr>
+      </w:pPr>
+    </w:p>
+    <w:p>
+      <w:pPr>
+        <w:spacing w:line="276" w:lineRule="auto"/>
+        <w:jc w:val="both"/>
+        <w:rPr>
+          <w:rFonts w:ascii="Times New Roman" w:hAnsi="Times New Roman" w:cs="Times New Roman"/>
+          <w:sz w:val="20"/>
+          <w:szCs w:val="20"/>
           <w:lang w:val="en-GB"/>
         </w:rPr>
       </w:pPr>
@@ -8005,11 +9468,39 @@
           <w:szCs w:val="20"/>
           <w:lang w:val="en-GB"/>
         </w:rPr>
-        <w:t xml:space="preserve"> “Information and Social Analysis” carried out by T. Steinbauer at the University of California, Santa Barbara. [5]</w:t>
-      </w:r>
-    </w:p>
-    <w:p>
-      <w:pPr>
+        <w:t xml:space="preserve"> “Information and Social Analysis” carried out by T. Steinbauer at the University of California, Santa Barbara</w:t>
+      </w:r>
+      <w:r>
+        <w:rPr>
+          <w:rFonts w:ascii="Times New Roman" w:hAnsi="Times New Roman" w:cs="Times New Roman"/>
+          <w:sz w:val="20"/>
+          <w:szCs w:val="20"/>
+          <w:lang w:val="en-GB"/>
+        </w:rPr>
+        <w:t xml:space="preserve"> </w:t>
+      </w:r>
+      <w:r>
+        <w:rPr>
+          <w:rFonts w:ascii="Times New Roman" w:hAnsi="Times New Roman" w:cs="Times New Roman"/>
+          <w:sz w:val="20"/>
+          <w:szCs w:val="20"/>
+          <w:lang w:val="en-GB"/>
+        </w:rPr>
+        <w:t>[5]</w:t>
+      </w:r>
+      <w:r>
+        <w:rPr>
+          <w:rFonts w:ascii="Times New Roman" w:hAnsi="Times New Roman" w:cs="Times New Roman"/>
+          <w:sz w:val="20"/>
+          <w:szCs w:val="20"/>
+          <w:lang w:val="en-GB"/>
+        </w:rPr>
+        <w:t>.</w:t>
+      </w:r>
+    </w:p>
+    <w:p>
+      <w:pPr>
+        <w:spacing w:line="276" w:lineRule="auto"/>
         <w:jc w:val="both"/>
         <w:rPr>
           <w:rFonts w:ascii="Times New Roman" w:hAnsi="Times New Roman" w:cs="Times New Roman"/>
@@ -8070,7 +9561,7 @@
           <w:szCs w:val="20"/>
           <w:lang w:val="en-GB"/>
         </w:rPr>
-        <w:t xml:space="preserve"> the virtual platform of</w:t>
+        <w:t xml:space="preserve"> the</w:t>
       </w:r>
       <w:r>
         <w:rPr>
@@ -8079,6 +9570,24 @@
           <w:szCs w:val="20"/>
           <w:lang w:val="en-GB"/>
         </w:rPr>
+        <w:t xml:space="preserve"> digital </w:t>
+      </w:r>
+      <w:r>
+        <w:rPr>
+          <w:rFonts w:ascii="Times New Roman" w:hAnsi="Times New Roman" w:cs="Times New Roman"/>
+          <w:sz w:val="20"/>
+          <w:szCs w:val="20"/>
+          <w:lang w:val="en-GB"/>
+        </w:rPr>
+        <w:t>platform of</w:t>
+      </w:r>
+      <w:r>
+        <w:rPr>
+          <w:rFonts w:ascii="Times New Roman" w:hAnsi="Times New Roman" w:cs="Times New Roman"/>
+          <w:sz w:val="20"/>
+          <w:szCs w:val="20"/>
+          <w:lang w:val="en-GB"/>
+        </w:rPr>
         <w:t xml:space="preserve"> Reddit</w:t>
       </w:r>
       <w:r>
@@ -8088,7 +9597,7 @@
           <w:szCs w:val="20"/>
           <w:lang w:val="en-GB"/>
         </w:rPr>
-        <w:t>, this analysis</w:t>
+        <w:t>. T</w:t>
       </w:r>
       <w:r>
         <w:rPr>
@@ -8097,6 +9606,33 @@
           <w:szCs w:val="20"/>
           <w:lang w:val="en-GB"/>
         </w:rPr>
+        <w:t>h</w:t>
+      </w:r>
+      <w:r>
+        <w:rPr>
+          <w:rFonts w:ascii="Times New Roman" w:hAnsi="Times New Roman" w:cs="Times New Roman"/>
+          <w:sz w:val="20"/>
+          <w:szCs w:val="20"/>
+          <w:lang w:val="en-GB"/>
+        </w:rPr>
+        <w:t>ese</w:t>
+      </w:r>
+      <w:r>
+        <w:rPr>
+          <w:rFonts w:ascii="Times New Roman" w:hAnsi="Times New Roman" w:cs="Times New Roman"/>
+          <w:sz w:val="20"/>
+          <w:szCs w:val="20"/>
+          <w:lang w:val="en-GB"/>
+        </w:rPr>
+        <w:t xml:space="preserve"> analysis</w:t>
+      </w:r>
+      <w:r>
+        <w:rPr>
+          <w:rFonts w:ascii="Times New Roman" w:hAnsi="Times New Roman" w:cs="Times New Roman"/>
+          <w:sz w:val="20"/>
+          <w:szCs w:val="20"/>
+          <w:lang w:val="en-GB"/>
+        </w:rPr>
         <w:t xml:space="preserve"> </w:t>
       </w:r>
       <w:r>
@@ -8106,7 +9642,7 @@
           <w:szCs w:val="20"/>
           <w:lang w:val="en-GB"/>
         </w:rPr>
-        <w:t xml:space="preserve">helps explaining </w:t>
+        <w:t xml:space="preserve">help explaining </w:t>
       </w:r>
       <w:r>
         <w:rPr>
@@ -8133,7 +9669,7 @@
           <w:szCs w:val="20"/>
           <w:lang w:val="en-GB"/>
         </w:rPr>
-        <w:t xml:space="preserve"> influence model and its ability to view the most influencing users in a social media platform</w:t>
+        <w:t xml:space="preserve"> influence model</w:t>
       </w:r>
       <w:r>
         <w:rPr>
@@ -8142,6 +9678,87 @@
           <w:szCs w:val="20"/>
           <w:lang w:val="en-GB"/>
         </w:rPr>
+        <w:t>,</w:t>
+      </w:r>
+      <w:r>
+        <w:rPr>
+          <w:rFonts w:ascii="Times New Roman" w:hAnsi="Times New Roman" w:cs="Times New Roman"/>
+          <w:sz w:val="20"/>
+          <w:szCs w:val="20"/>
+          <w:lang w:val="en-GB"/>
+        </w:rPr>
+        <w:t xml:space="preserve"> </w:t>
+      </w:r>
+      <w:r>
+        <w:rPr>
+          <w:rFonts w:ascii="Times New Roman" w:hAnsi="Times New Roman" w:cs="Times New Roman"/>
+          <w:sz w:val="20"/>
+          <w:szCs w:val="20"/>
+          <w:lang w:val="en-GB"/>
+        </w:rPr>
+        <w:t>by viewing</w:t>
+      </w:r>
+      <w:r>
+        <w:rPr>
+          <w:rFonts w:ascii="Times New Roman" w:hAnsi="Times New Roman" w:cs="Times New Roman"/>
+          <w:sz w:val="20"/>
+          <w:szCs w:val="20"/>
+          <w:lang w:val="en-GB"/>
+        </w:rPr>
+        <w:t xml:space="preserve"> </w:t>
+      </w:r>
+      <w:r>
+        <w:rPr>
+          <w:rFonts w:ascii="Times New Roman" w:hAnsi="Times New Roman" w:cs="Times New Roman"/>
+          <w:sz w:val="20"/>
+          <w:szCs w:val="20"/>
+          <w:lang w:val="en-GB"/>
+        </w:rPr>
+        <w:t>the analysis’s</w:t>
+      </w:r>
+      <w:r>
+        <w:rPr>
+          <w:rFonts w:ascii="Times New Roman" w:hAnsi="Times New Roman" w:cs="Times New Roman"/>
+          <w:sz w:val="20"/>
+          <w:szCs w:val="20"/>
+          <w:lang w:val="en-GB"/>
+        </w:rPr>
+        <w:t xml:space="preserve"> ability to </w:t>
+      </w:r>
+      <w:r>
+        <w:rPr>
+          <w:rFonts w:ascii="Times New Roman" w:hAnsi="Times New Roman" w:cs="Times New Roman"/>
+          <w:sz w:val="20"/>
+          <w:szCs w:val="20"/>
+          <w:lang w:val="en-GB"/>
+        </w:rPr>
+        <w:t>draw a picture of influence between</w:t>
+      </w:r>
+      <w:r>
+        <w:rPr>
+          <w:rFonts w:ascii="Times New Roman" w:hAnsi="Times New Roman" w:cs="Times New Roman"/>
+          <w:sz w:val="20"/>
+          <w:szCs w:val="20"/>
+          <w:lang w:val="en-GB"/>
+        </w:rPr>
+        <w:t xml:space="preserve"> users </w:t>
+      </w:r>
+      <w:r>
+        <w:rPr>
+          <w:rFonts w:ascii="Times New Roman" w:hAnsi="Times New Roman" w:cs="Times New Roman"/>
+          <w:sz w:val="20"/>
+          <w:szCs w:val="20"/>
+          <w:lang w:val="en-GB"/>
+        </w:rPr>
+        <w:t>of Reddit</w:t>
+      </w:r>
+      <w:r>
+        <w:rPr>
+          <w:rFonts w:ascii="Times New Roman" w:hAnsi="Times New Roman" w:cs="Times New Roman"/>
+          <w:sz w:val="20"/>
+          <w:szCs w:val="20"/>
+          <w:lang w:val="en-GB"/>
+        </w:rPr>
         <w:t>.</w:t>
       </w:r>
       <w:r>
@@ -8277,6 +9894,24 @@
           <w:szCs w:val="20"/>
           <w:lang w:val="en-GB"/>
         </w:rPr>
+        <w:t>. I</w:t>
+      </w:r>
+      <w:r>
+        <w:rPr>
+          <w:rFonts w:ascii="Times New Roman" w:hAnsi="Times New Roman" w:cs="Times New Roman"/>
+          <w:sz w:val="20"/>
+          <w:szCs w:val="20"/>
+          <w:lang w:val="en-GB"/>
+        </w:rPr>
+        <w:t>n addition</w:t>
+      </w:r>
+      <w:r>
+        <w:rPr>
+          <w:rFonts w:ascii="Times New Roman" w:hAnsi="Times New Roman" w:cs="Times New Roman"/>
+          <w:sz w:val="20"/>
+          <w:szCs w:val="20"/>
+          <w:lang w:val="en-GB"/>
+        </w:rPr>
         <w:t>,</w:t>
       </w:r>
       <w:r>
@@ -8286,7 +9921,7 @@
           <w:szCs w:val="20"/>
           <w:lang w:val="en-GB"/>
         </w:rPr>
-        <w:t xml:space="preserve"> and </w:t>
+        <w:t xml:space="preserve"> </w:t>
       </w:r>
       <w:r>
         <w:rPr>
@@ -8295,7 +9930,7 @@
           <w:szCs w:val="20"/>
           <w:lang w:val="en-GB"/>
         </w:rPr>
-        <w:t>in addition his further construction of an example user-orien</w:t>
+        <w:t>Steinbauer</w:t>
       </w:r>
       <w:r>
         <w:rPr>
@@ -8304,7 +9939,7 @@
           <w:szCs w:val="20"/>
           <w:lang w:val="en-GB"/>
         </w:rPr>
-        <w:t>t</w:t>
+        <w:t xml:space="preserve"> </w:t>
       </w:r>
       <w:r>
         <w:rPr>
@@ -8313,7 +9948,7 @@
           <w:szCs w:val="20"/>
           <w:lang w:val="en-GB"/>
         </w:rPr>
-        <w:t>ed influence</w:t>
+        <w:t>construc</w:t>
       </w:r>
       <w:r>
         <w:rPr>
@@ -8322,6 +9957,24 @@
           <w:szCs w:val="20"/>
           <w:lang w:val="en-GB"/>
         </w:rPr>
+        <w:t>ted</w:t>
+      </w:r>
+      <w:r>
+        <w:rPr>
+          <w:rFonts w:ascii="Times New Roman" w:hAnsi="Times New Roman" w:cs="Times New Roman"/>
+          <w:sz w:val="20"/>
+          <w:szCs w:val="20"/>
+          <w:lang w:val="en-GB"/>
+        </w:rPr>
+        <w:t xml:space="preserve"> an example influence</w:t>
+      </w:r>
+      <w:r>
+        <w:rPr>
+          <w:rFonts w:ascii="Times New Roman" w:hAnsi="Times New Roman" w:cs="Times New Roman"/>
+          <w:sz w:val="20"/>
+          <w:szCs w:val="20"/>
+          <w:lang w:val="en-GB"/>
+        </w:rPr>
         <w:t xml:space="preserve"> graph</w:t>
       </w:r>
       <w:r>
@@ -8340,7 +9993,7 @@
           <w:szCs w:val="20"/>
           <w:lang w:val="en-GB"/>
         </w:rPr>
-        <w:t xml:space="preserve">that helps showing which user has the highest influence based on </w:t>
+        <w:t>between users if Reddit. This graph</w:t>
       </w:r>
       <w:r>
         <w:rPr>
@@ -8349,6 +10002,15 @@
           <w:szCs w:val="20"/>
           <w:lang w:val="en-GB"/>
         </w:rPr>
+        <w:t xml:space="preserve"> helps showing which user has the highest influence based on </w:t>
+      </w:r>
+      <w:r>
+        <w:rPr>
+          <w:rFonts w:ascii="Times New Roman" w:hAnsi="Times New Roman" w:cs="Times New Roman"/>
+          <w:sz w:val="20"/>
+          <w:szCs w:val="20"/>
+          <w:lang w:val="en-GB"/>
+        </w:rPr>
         <w:t xml:space="preserve">the user’s </w:t>
       </w:r>
       <w:r>
@@ -8363,6 +10025,7 @@
     </w:p>
     <w:p>
       <w:pPr>
+        <w:spacing w:line="276" w:lineRule="auto"/>
         <w:jc w:val="both"/>
         <w:rPr>
           <w:rFonts w:ascii="Times New Roman" w:hAnsi="Times New Roman" w:cs="Times New Roman"/>
@@ -8371,13 +10034,25 @@
           <w:lang w:val="en-GB"/>
         </w:rPr>
       </w:pPr>
-      <w:r>
+    </w:p>
+    <w:p>
+      <w:pPr>
+        <w:spacing w:line="276" w:lineRule="auto"/>
+        <w:jc w:val="both"/>
         <w:rPr>
           <w:rFonts w:ascii="Times New Roman" w:hAnsi="Times New Roman" w:cs="Times New Roman"/>
           <w:sz w:val="20"/>
           <w:szCs w:val="20"/>
           <w:lang w:val="en-GB"/>
         </w:rPr>
+      </w:pPr>
+      <w:r>
+        <w:rPr>
+          <w:rFonts w:ascii="Times New Roman" w:hAnsi="Times New Roman" w:cs="Times New Roman"/>
+          <w:sz w:val="20"/>
+          <w:szCs w:val="20"/>
+          <w:lang w:val="en-GB"/>
+        </w:rPr>
         <w:t xml:space="preserve">However, submission authors are not included in the dataset of the constructed </w:t>
       </w:r>
       <w:r>
@@ -8549,7 +10224,7 @@
           <w:szCs w:val="20"/>
           <w:lang w:val="en-GB"/>
         </w:rPr>
-        <w:t xml:space="preserve"> comment</w:t>
+        <w:t xml:space="preserve"> </w:t>
       </w:r>
       <w:r>
         <w:rPr>
@@ -8558,6 +10233,24 @@
           <w:szCs w:val="20"/>
           <w:lang w:val="en-GB"/>
         </w:rPr>
+        <w:t xml:space="preserve">submissions and </w:t>
+      </w:r>
+      <w:r>
+        <w:rPr>
+          <w:rFonts w:ascii="Times New Roman" w:hAnsi="Times New Roman" w:cs="Times New Roman"/>
+          <w:sz w:val="20"/>
+          <w:szCs w:val="20"/>
+          <w:lang w:val="en-GB"/>
+        </w:rPr>
+        <w:t>comment</w:t>
+      </w:r>
+      <w:r>
+        <w:rPr>
+          <w:rFonts w:ascii="Times New Roman" w:hAnsi="Times New Roman" w:cs="Times New Roman"/>
+          <w:sz w:val="20"/>
+          <w:szCs w:val="20"/>
+          <w:lang w:val="en-GB"/>
+        </w:rPr>
         <w:t>s</w:t>
       </w:r>
       <w:r>
@@ -8567,17 +10260,20 @@
           <w:szCs w:val="20"/>
           <w:lang w:val="en-GB"/>
         </w:rPr>
-        <w:t xml:space="preserve"> or submission</w:t>
-      </w:r>
-      <w:r>
+        <w:t>.</w:t>
+      </w:r>
+    </w:p>
+    <w:p>
+      <w:pPr>
+        <w:spacing w:line="276" w:lineRule="auto"/>
+        <w:jc w:val="both"/>
         <w:rPr>
           <w:rFonts w:ascii="Times New Roman" w:hAnsi="Times New Roman" w:cs="Times New Roman"/>
           <w:sz w:val="20"/>
           <w:szCs w:val="20"/>
           <w:lang w:val="en-GB"/>
         </w:rPr>
-        <w:t>s</w:t>
-      </w:r>
+      </w:pPr>
       <w:r>
         <w:rPr>
           <w:rFonts w:ascii="Times New Roman" w:hAnsi="Times New Roman" w:cs="Times New Roman"/>
@@ -8585,19 +10281,17 @@
           <w:szCs w:val="20"/>
           <w:lang w:val="en-GB"/>
         </w:rPr>
-        <w:t>.</w:t>
-      </w:r>
-    </w:p>
-    <w:p>
-      <w:pPr>
-        <w:jc w:val="both"/>
+        <w:t xml:space="preserve">Although Steinbauer has introduced a detailed </w:t>
+      </w:r>
+      <w:r>
         <w:rPr>
           <w:rFonts w:ascii="Times New Roman" w:hAnsi="Times New Roman" w:cs="Times New Roman"/>
           <w:sz w:val="20"/>
           <w:szCs w:val="20"/>
           <w:lang w:val="en-GB"/>
         </w:rPr>
-      </w:pPr>
+        <w:t xml:space="preserve">result </w:t>
+      </w:r>
       <w:r>
         <w:rPr>
           <w:rFonts w:ascii="Times New Roman" w:hAnsi="Times New Roman" w:cs="Times New Roman"/>
@@ -8605,7 +10299,7 @@
           <w:szCs w:val="20"/>
           <w:lang w:val="en-GB"/>
         </w:rPr>
-        <w:t xml:space="preserve">Although Steinbauer has introduced a detailed </w:t>
+        <w:t>overview of his evaluations and analysis, there is still a question mark on the technical details</w:t>
       </w:r>
       <w:r>
         <w:rPr>
@@ -8614,16 +10308,7 @@
           <w:szCs w:val="20"/>
           <w:lang w:val="en-GB"/>
         </w:rPr>
-        <w:t xml:space="preserve">result </w:t>
-      </w:r>
-      <w:r>
-        <w:rPr>
-          <w:rFonts w:ascii="Times New Roman" w:hAnsi="Times New Roman" w:cs="Times New Roman"/>
-          <w:sz w:val="20"/>
-          <w:szCs w:val="20"/>
-          <w:lang w:val="en-GB"/>
-        </w:rPr>
-        <w:t xml:space="preserve">overview of his evaluations and analysis, there is still a question mark on the technical details </w:t>
+        <w:t xml:space="preserve">, </w:t>
       </w:r>
       <w:r>
         <w:rPr>
@@ -8808,7 +10493,6 @@
           <w:sz w:val="24"/>
           <w:szCs w:val="24"/>
         </w:rPr>
-        <w:lastRenderedPageBreak/>
         <w:t>Reddit as a case study social media</w:t>
       </w:r>
       <w:bookmarkEnd w:id="12"/>
@@ -9400,13 +11084,7 @@
         <w:rPr>
           <w:lang w:val="en-US"/>
         </w:rPr>
-        <w:t xml:space="preserve">nearly equal as the sum of at least 14 other social media platforms and all of these are reported </w:t>
-      </w:r>
-      <w:r>
-        <w:rPr>
-          <w:lang w:val="en-US"/>
-        </w:rPr>
-        <w:t>to be below reddit in popularity</w:t>
+        <w:t>nearly equal as the sum of at least 14 other social media platforms and all of these are reported to be below reddit in popularity</w:t>
       </w:r>
       <w:r>
         <w:rPr>
@@ -9454,7 +11132,14 @@
         <w:rPr>
           <w:lang w:val="en-US"/>
         </w:rPr>
-        <w:t>any of the most popular social media platforms tends to specialize in a certain area or field of social activities such as LinkedIn for professional life, and Facebook on the other hand mostly used for private and personal socializing, some digital platforms combine aspects from both areas such as the so-called digital news platforms that offers its users an opportunity to interact with each other in many aspects of socializing like professional and personal life combined. Reddit is considered as one those digital news platforms which is still gaining popularity and increasing in content since its launch in 2005</w:t>
+        <w:t xml:space="preserve">any of the most popular social media platforms tends to specialize in a certain area or field of social activities </w:t>
+      </w:r>
+      <w:r>
+        <w:rPr>
+          <w:lang w:val="en-US"/>
+        </w:rPr>
+        <w:lastRenderedPageBreak/>
+        <w:t>such as LinkedIn for professional life, and Facebook on the other hand mostly used for private and personal socializing, some digital platforms combine aspects from both areas such as the so-called digital news platforms that offers its users an opportunity to interact with each other in many aspects of socializing like professional and personal life combined. Reddit is considered as one those digital news platforms which is still gaining popularity and increasing in content since its launch in 2005</w:t>
       </w:r>
       <w:r>
         <w:rPr>
@@ -9761,7 +11446,6 @@
         <w:rPr>
           <w:lang w:val="en-US"/>
         </w:rPr>
-        <w:lastRenderedPageBreak/>
         <w:t>Another good reason for choosing Reddit as a study case is the highly developed endpoint crawling API which is very object-oriented and offers a wrapper library for the Python language</w:t>
       </w:r>
       <w:r>
@@ -9836,7 +11520,13 @@
         <w:rPr>
           <w:lang w:val="en-US"/>
         </w:rPr>
-        <w:t xml:space="preserve"> downsides such as limitation for under 100 submissions at a time, and the blockage of multiple requests from the same IP address as a prevention measure from Reddit to stop denial of service attacks. All these downsides are escaped by using the Python Reddit API Wrapper which increases the reliability and stability of data streams from reddit. In other word the </w:t>
+        <w:t xml:space="preserve"> downsides such as limitation for under 100 submissions at a time, and the blockage </w:t>
+      </w:r>
+      <w:r>
+        <w:rPr>
+          <w:lang w:val="en-US"/>
+        </w:rPr>
+        <w:t xml:space="preserve">of multiple requests from the same IP address as a prevention measure from Reddit to stop denial of service attacks. All these downsides are escaped by using the Python Reddit API Wrapper which increases the reliability and stability of data streams from reddit. In other word the </w:t>
       </w:r>
       <w:r>
         <w:rPr>
@@ -10269,13 +11959,7 @@
         <w:rPr>
           <w:lang w:val="en-US"/>
         </w:rPr>
-        <w:t xml:space="preserve">n design </w:t>
-      </w:r>
-      <w:r>
-        <w:rPr>
-          <w:lang w:val="en-US"/>
-        </w:rPr>
-        <w:t xml:space="preserve">our ground data structure to adapt for the common functionality between Reddit and the most popular social media platforms as we will go through in the upcoming section on </w:t>
+        <w:t xml:space="preserve">n design our ground data structure to adapt for the common functionality between Reddit and the most popular social media platforms as we will go through in the upcoming section on </w:t>
       </w:r>
       <w:r>
         <w:rPr>
@@ -10317,6 +12001,7 @@
           <w:sz w:val="24"/>
           <w:szCs w:val="24"/>
         </w:rPr>
+        <w:lastRenderedPageBreak/>
         <w:t>Definiing a ground data structure</w:t>
       </w:r>
       <w:bookmarkEnd w:id="13"/>
@@ -10683,7 +12368,6 @@
         <w:rPr>
           <w:lang w:val="en-US"/>
         </w:rPr>
-        <w:lastRenderedPageBreak/>
         <w:t>The model can initially be based on four different entities a user can create and interact to; these entities are:</w:t>
       </w:r>
     </w:p>
@@ -10867,13 +12551,7 @@
         <w:rPr>
           <w:lang w:val="en-US"/>
         </w:rPr>
-        <w:t xml:space="preserve">and upvotes </w:t>
-      </w:r>
-      <w:r>
-        <w:rPr>
-          <w:lang w:val="en-US"/>
-        </w:rPr>
-        <w:t>on this submission, along with information about the author of this submission and other identity attributes.</w:t>
+        <w:t>and upvotes on this submission, along with information about the author of this submission and other identity attributes.</w:t>
       </w:r>
     </w:p>
     <w:p>
@@ -11027,6 +12705,7 @@
           <w:noProof/>
           <w:lang w:val="en-US"/>
         </w:rPr>
+        <w:lastRenderedPageBreak/>
         <w:drawing>
           <wp:inline distT="0" distB="0" distL="0" distR="0" wp14:anchorId="795ABB38" wp14:editId="7DFD0F81">
             <wp:extent cx="6564573" cy="4264025"/>
@@ -11180,7 +12859,6 @@
         <w:rPr>
           <w:lang w:val="en-US"/>
         </w:rPr>
-        <w:lastRenderedPageBreak/>
         <w:t>Most of the popular social media platforms contains the four identified entities in this ER-model</w:t>
       </w:r>
       <w:r>
@@ -11674,7 +13352,14 @@
         <w:rPr>
           <w:lang w:val="en-US"/>
         </w:rPr>
-        <w:t>, we can call this thread the activity thread as each single node in this thread represent</w:t>
+        <w:t xml:space="preserve">, we can call this </w:t>
+      </w:r>
+      <w:r>
+        <w:rPr>
+          <w:lang w:val="en-US"/>
+        </w:rPr>
+        <w:lastRenderedPageBreak/>
+        <w:t>thread the activity thread as each single node in this thread represent</w:t>
       </w:r>
       <w:r>
         <w:rPr>
@@ -11857,7 +13542,6 @@
         <w:rPr>
           <w:lang w:val="en-US"/>
         </w:rPr>
-        <w:lastRenderedPageBreak/>
         <w:t>In the activity thread drawn in figure</w:t>
       </w:r>
       <w:r>
@@ -13335,7 +15019,13 @@
         <w:rPr>
           <w:lang w:val="en-US"/>
         </w:rPr>
-        <w:t>e submitting author of this activity is the influencer, and its influence takes the score calculated as the difference between upvotes and downvotes, this influence is then directed towards those users who comment on this parent activity, and thus they get influenced from the author of this activity</w:t>
+        <w:t xml:space="preserve">e submitting author of this activity is the influencer, and its influence takes the score calculated as the difference between upvotes and downvotes, this influence is then directed towards those users who comment on this parent activity, and thus they get </w:t>
+      </w:r>
+      <w:r>
+        <w:rPr>
+          <w:lang w:val="en-US"/>
+        </w:rPr>
+        <w:t>influenced from the author of this activity</w:t>
       </w:r>
       <w:r>
         <w:rPr>
@@ -13644,14 +15334,7 @@
         <w:rPr>
           <w:lang w:val="en-US"/>
         </w:rPr>
-        <w:t xml:space="preserve">ing measure is based on the general extended impact of </w:t>
-      </w:r>
-      <w:r>
-        <w:rPr>
-          <w:lang w:val="en-US"/>
-        </w:rPr>
-        <w:lastRenderedPageBreak/>
-        <w:t>an influencer</w:t>
+        <w:t>ing measure is based on the general extended impact of an influencer</w:t>
       </w:r>
       <w:r>
         <w:rPr>
@@ -13914,6 +15597,7 @@
           <w:noProof/>
           <w:lang w:val="en-US"/>
         </w:rPr>
+        <w:lastRenderedPageBreak/>
         <w:drawing>
           <wp:inline distT="0" distB="0" distL="0" distR="0" wp14:anchorId="5F1A681E" wp14:editId="585751C7">
             <wp:extent cx="6670135" cy="3855111"/>
@@ -14244,13 +15928,7 @@
         <w:rPr>
           <w:lang w:val="en-US"/>
         </w:rPr>
-        <w:t xml:space="preserve">After going through the activity thread tree and its transformation to a directed and weighted activity graph, it is now easier to digest such a graph to produce the desired output </w:t>
-      </w:r>
-      <w:r>
-        <w:rPr>
-          <w:lang w:val="en-US"/>
-        </w:rPr>
-        <w:t xml:space="preserve">of a </w:t>
+        <w:t xml:space="preserve">After going through the activity thread tree and its transformation to a directed and weighted activity graph, it is now easier to digest such a graph to produce the desired output of a </w:t>
       </w:r>
       <w:r>
         <w:rPr>
@@ -14421,7 +16099,13 @@
         <w:rPr>
           <w:lang w:val="en-US"/>
         </w:rPr>
-        <w:t>activity objects. To find out how much influence does “User A” have on “User D”</w:t>
+        <w:t xml:space="preserve">activity objects. To find out how much influence does “User A” </w:t>
+      </w:r>
+      <w:r>
+        <w:rPr>
+          <w:lang w:val="en-US"/>
+        </w:rPr>
+        <w:t>have on “User D”</w:t>
       </w:r>
       <w:r>
         <w:rPr>
@@ -14595,7 +16279,6 @@
         <w:rPr>
           <w:lang w:val="en-US"/>
         </w:rPr>
-        <w:lastRenderedPageBreak/>
         <w:t xml:space="preserve">Merging all influence edges in step 2 by summing the values </w:t>
       </w:r>
       <w:r>
@@ -14875,7 +16558,14 @@
         <w:rPr>
           <w:lang w:val="en-US"/>
         </w:rPr>
-        <w:t>, and with its influence edges having three</w:t>
+        <w:t xml:space="preserve">, and with its influence </w:t>
+      </w:r>
+      <w:r>
+        <w:rPr>
+          <w:lang w:val="en-US"/>
+        </w:rPr>
+        <w:lastRenderedPageBreak/>
+        <w:t>edges having three</w:t>
       </w:r>
       <w:r>
         <w:rPr>

</xml_diff>

<commit_message>
Writing review V - A
Next V - B
</commit_message>
<xml_diff>
--- a/docs/letter.docx
+++ b/docs/letter.docx
@@ -13943,16 +13943,8 @@
     </w:p>
     <w:p>
       <w:pPr>
-        <w:pStyle w:val="Brdtekst"/>
-        <w:ind w:firstLine="0"/>
-        <w:rPr>
-          <w:lang w:val="en-US"/>
-        </w:rPr>
-      </w:pPr>
-    </w:p>
-    <w:p>
-      <w:pPr>
         <w:pStyle w:val="Overskrift1"/>
+        <w:spacing w:line="360" w:lineRule="auto"/>
         <w:rPr>
           <w:b/>
           <w:bCs/>
@@ -13975,6 +13967,7 @@
     <w:p>
       <w:pPr>
         <w:pStyle w:val="Brdtekst"/>
+        <w:spacing w:line="360" w:lineRule="auto"/>
         <w:ind w:firstLine="0"/>
         <w:rPr>
           <w:lang w:val="en-US"/>
@@ -13988,6 +13981,7 @@
           <w:ilvl w:val="0"/>
           <w:numId w:val="0"/>
         </w:numPr>
+        <w:spacing w:line="360" w:lineRule="auto"/>
         <w:jc w:val="center"/>
         <w:rPr>
           <w:b/>
@@ -14063,6 +14057,7 @@
     <w:p>
       <w:pPr>
         <w:pStyle w:val="Brdtekst"/>
+        <w:spacing w:line="276" w:lineRule="auto"/>
         <w:ind w:firstLine="0"/>
         <w:rPr>
           <w:lang w:val="en-US"/>
@@ -14097,13 +14092,109 @@
         <w:rPr>
           <w:lang w:val="en-US"/>
         </w:rPr>
-        <w:t xml:space="preserve"> of detecting activity- and interaction-based social influence, we can observe a clear hierarchy between the following four entities: network, group, submission, and comment. This hierarchy enables us to model the data from a social network as a tree structure where </w:t>
-      </w:r>
-      <w:r>
-        <w:rPr>
-          <w:lang w:val="en-US"/>
-        </w:rPr>
-        <w:t xml:space="preserve">network contains multiple groups that in turn contain a series of submissions which can contain multiple branches of comments, comments can have their own comments resulting in a tree that can grow endlessly as users add more comments on </w:t>
+        <w:t xml:space="preserve"> of detecting</w:t>
+      </w:r>
+      <w:r>
+        <w:rPr>
+          <w:lang w:val="en-US"/>
+        </w:rPr>
+        <w:t xml:space="preserve"> </w:t>
+      </w:r>
+      <w:r>
+        <w:rPr>
+          <w:lang w:val="en-US"/>
+        </w:rPr>
+        <w:t>social influence</w:t>
+      </w:r>
+      <w:r>
+        <w:rPr>
+          <w:lang w:val="en-US"/>
+        </w:rPr>
+        <w:t xml:space="preserve"> based on activities and interaction between users. W</w:t>
+      </w:r>
+      <w:r>
+        <w:rPr>
+          <w:lang w:val="en-US"/>
+        </w:rPr>
+        <w:t xml:space="preserve">e can observe a clear hierarchy between the following four entities: network, group, submission, and comment. This hierarchy enables us to model the data from a social network </w:t>
+      </w:r>
+      <w:r>
+        <w:rPr>
+          <w:lang w:val="en-US"/>
+        </w:rPr>
+        <w:t>in</w:t>
+      </w:r>
+      <w:r>
+        <w:rPr>
+          <w:lang w:val="en-US"/>
+        </w:rPr>
+        <w:t xml:space="preserve"> </w:t>
+      </w:r>
+      <w:r>
+        <w:rPr>
+          <w:lang w:val="en-US"/>
+        </w:rPr>
+        <w:t>a tree structure</w:t>
+      </w:r>
+      <w:r>
+        <w:rPr>
+          <w:lang w:val="en-US"/>
+        </w:rPr>
+        <w:t xml:space="preserve">, </w:t>
+      </w:r>
+      <w:r>
+        <w:rPr>
+          <w:lang w:val="en-US"/>
+        </w:rPr>
+        <w:t>where network contains multiple groups that in turn contain a series of submissions</w:t>
+      </w:r>
+      <w:r>
+        <w:rPr>
+          <w:lang w:val="en-US"/>
+        </w:rPr>
+        <w:t>,</w:t>
+      </w:r>
+      <w:r>
+        <w:rPr>
+          <w:lang w:val="en-US"/>
+        </w:rPr>
+        <w:t xml:space="preserve"> which can contain multiple branches of comments</w:t>
+      </w:r>
+      <w:r>
+        <w:rPr>
+          <w:lang w:val="en-US"/>
+        </w:rPr>
+        <w:t>.</w:t>
+      </w:r>
+      <w:r>
+        <w:rPr>
+          <w:lang w:val="en-US"/>
+        </w:rPr>
+        <w:t xml:space="preserve"> </w:t>
+      </w:r>
+      <w:r>
+        <w:rPr>
+          <w:lang w:val="en-US"/>
+        </w:rPr>
+        <w:t>C</w:t>
+      </w:r>
+      <w:r>
+        <w:rPr>
+          <w:lang w:val="en-US"/>
+        </w:rPr>
+        <w:t xml:space="preserve">omments can </w:t>
+      </w:r>
+      <w:r>
+        <w:rPr>
+          <w:lang w:val="en-US"/>
+        </w:rPr>
+        <w:t xml:space="preserve">also </w:t>
+      </w:r>
+      <w:r>
+        <w:rPr>
+          <w:lang w:val="en-US"/>
+        </w:rPr>
+        <w:t xml:space="preserve">have their own comments resulting in a tree that can grow endlessly as users add more comments on </w:t>
       </w:r>
       <w:r>
         <w:rPr>
@@ -14121,6 +14212,7 @@
     <w:p>
       <w:pPr>
         <w:pStyle w:val="Brdtekst"/>
+        <w:spacing w:line="276" w:lineRule="auto"/>
         <w:ind w:firstLine="0"/>
         <w:rPr>
           <w:lang w:val="en-US"/>
@@ -14190,7 +14282,13 @@
         <w:rPr>
           <w:lang w:val="en-US"/>
         </w:rPr>
-        <w:t>, we can call this thread the activity thread as each single node in this thread represent</w:t>
+        <w:t>. W</w:t>
+      </w:r>
+      <w:r>
+        <w:rPr>
+          <w:lang w:val="en-US"/>
+        </w:rPr>
+        <w:t>e can call this thread the activity thread as each single node in this thread represent</w:t>
       </w:r>
       <w:r>
         <w:rPr>
@@ -14202,7 +14300,13 @@
         <w:rPr>
           <w:lang w:val="en-US"/>
         </w:rPr>
-        <w:t xml:space="preserve"> an activity object that a certain user had performed</w:t>
+        <w:t xml:space="preserve"> an activity object that a certain user had </w:t>
+      </w:r>
+      <w:r>
+        <w:rPr>
+          <w:lang w:val="en-US"/>
+        </w:rPr>
+        <w:t>created</w:t>
       </w:r>
       <w:r>
         <w:rPr>
@@ -14214,6 +14318,7 @@
     <w:p>
       <w:pPr>
         <w:pStyle w:val="Brdtekst"/>
+        <w:spacing w:line="276" w:lineRule="auto"/>
         <w:ind w:firstLine="0"/>
         <w:rPr>
           <w:lang w:val="en-US"/>
@@ -14231,6 +14336,7 @@
       <w:pPr>
         <w:pStyle w:val="Brdtekst"/>
         <w:keepNext/>
+        <w:spacing w:line="276" w:lineRule="auto"/>
         <w:ind w:firstLine="0"/>
       </w:pPr>
       <w:r>
@@ -14285,7 +14391,92 @@
     <w:p>
       <w:pPr>
         <w:pStyle w:val="Bildetekst"/>
+        <w:spacing w:line="276" w:lineRule="auto"/>
         <w:jc w:val="both"/>
+        <w:rPr>
+          <w:lang w:val="en-US"/>
+        </w:rPr>
+      </w:pPr>
+      <w:r>
+        <w:rPr>
+          <w:lang w:val="en-US"/>
+        </w:rPr>
+        <w:t xml:space="preserve">Figure </w:t>
+      </w:r>
+      <w:r>
+        <w:fldChar w:fldCharType="begin"/>
+      </w:r>
+      <w:r>
+        <w:rPr>
+          <w:lang w:val="en-US"/>
+        </w:rPr>
+        <w:instrText xml:space="preserve"> SEQ Figure \* ARABIC </w:instrText>
+      </w:r>
+      <w:r>
+        <w:fldChar w:fldCharType="separate"/>
+      </w:r>
+      <w:r>
+        <w:rPr>
+          <w:noProof/>
+          <w:lang w:val="en-US"/>
+        </w:rPr>
+        <w:t>3</w:t>
+      </w:r>
+      <w:r>
+        <w:fldChar w:fldCharType="end"/>
+      </w:r>
+      <w:r>
+        <w:rPr>
+          <w:lang w:val="en-US"/>
+        </w:rPr>
+        <w:t xml:space="preserve">, A set of submissions and comments </w:t>
+      </w:r>
+      <w:r>
+        <w:rPr>
+          <w:lang w:val="en-US"/>
+        </w:rPr>
+        <w:t>can be</w:t>
+      </w:r>
+      <w:r>
+        <w:rPr>
+          <w:lang w:val="en-US"/>
+        </w:rPr>
+        <w:t xml:space="preserve"> modelled</w:t>
+      </w:r>
+      <w:r>
+        <w:rPr>
+          <w:lang w:val="en-US"/>
+        </w:rPr>
+        <w:t xml:space="preserve"> </w:t>
+      </w:r>
+      <w:r>
+        <w:rPr>
+          <w:lang w:val="en-US"/>
+        </w:rPr>
+        <w:t xml:space="preserve">as </w:t>
+      </w:r>
+      <w:r>
+        <w:rPr>
+          <w:lang w:val="en-US"/>
+        </w:rPr>
+        <w:t>an activity tree by taking advantage of its natural thread hierarchy</w:t>
+      </w:r>
+      <w:r>
+        <w:rPr>
+          <w:lang w:val="en-US"/>
+        </w:rPr>
+        <w:t>.</w:t>
+      </w:r>
+    </w:p>
+    <w:p>
+      <w:pPr>
+        <w:rPr>
+          <w:lang w:val="en-US"/>
+        </w:rPr>
+      </w:pPr>
+    </w:p>
+    <w:p>
+      <w:pPr>
         <w:rPr>
           <w:lang w:val="en-US"/>
         </w:rPr>
@@ -14297,45 +14488,21 @@
           <w:docGrid w:linePitch="360"/>
         </w:sectPr>
       </w:pPr>
-      <w:r>
-        <w:rPr>
-          <w:lang w:val="en-US"/>
-        </w:rPr>
-        <w:t xml:space="preserve">Figure </w:t>
-      </w:r>
-      <w:r>
-        <w:fldChar w:fldCharType="begin"/>
-      </w:r>
-      <w:r>
-        <w:rPr>
-          <w:lang w:val="en-US"/>
-        </w:rPr>
-        <w:instrText xml:space="preserve"> SEQ Figure \* ARABIC </w:instrText>
-      </w:r>
-      <w:r>
-        <w:fldChar w:fldCharType="separate"/>
-      </w:r>
-      <w:r>
-        <w:rPr>
-          <w:noProof/>
-          <w:lang w:val="en-US"/>
-        </w:rPr>
-        <w:t>3</w:t>
-      </w:r>
-      <w:r>
-        <w:fldChar w:fldCharType="end"/>
-      </w:r>
-      <w:r>
-        <w:rPr>
-          <w:lang w:val="en-US"/>
-        </w:rPr>
-        <w:t xml:space="preserve">, A set of submissions and comments </w:t>
-      </w:r>
-      <w:r>
-        <w:rPr>
-          <w:lang w:val="en-US"/>
-        </w:rPr>
-        <w:t>is modelled</w:t>
+    </w:p>
+    <w:p>
+      <w:pPr>
+        <w:pStyle w:val="Brdtekst"/>
+        <w:spacing w:line="276" w:lineRule="auto"/>
+        <w:ind w:firstLine="0"/>
+        <w:rPr>
+          <w:lang w:val="en-US"/>
+        </w:rPr>
+      </w:pPr>
+      <w:r>
+        <w:rPr>
+          <w:lang w:val="en-US"/>
+        </w:rPr>
+        <w:t>In the activity thread drawn in figure</w:t>
       </w:r>
       <w:r>
         <w:rPr>
@@ -14347,13 +14514,13 @@
         <w:rPr>
           <w:lang w:val="en-US"/>
         </w:rPr>
-        <w:t xml:space="preserve">as </w:t>
-      </w:r>
-      <w:r>
-        <w:rPr>
-          <w:lang w:val="en-US"/>
-        </w:rPr>
-        <w:t>an activity tree by taking advantage of its natural thread hierarchy</w:t>
+        <w:t xml:space="preserve">3 above, </w:t>
+      </w:r>
+      <w:r>
+        <w:rPr>
+          <w:lang w:val="en-US"/>
+        </w:rPr>
+        <w:t>we have 2 participating authors</w:t>
       </w:r>
       <w:r>
         <w:rPr>
@@ -14361,20 +14528,337 @@
         </w:rPr>
         <w:t>.</w:t>
       </w:r>
+      <w:r>
+        <w:rPr>
+          <w:lang w:val="en-US"/>
+        </w:rPr>
+        <w:t xml:space="preserve"> </w:t>
+      </w:r>
+      <w:r>
+        <w:rPr>
+          <w:lang w:val="en-US"/>
+        </w:rPr>
+        <w:t>T</w:t>
+      </w:r>
+      <w:r>
+        <w:rPr>
+          <w:lang w:val="en-US"/>
+        </w:rPr>
+        <w:t>he</w:t>
+      </w:r>
+      <w:r>
+        <w:rPr>
+          <w:lang w:val="en-US"/>
+        </w:rPr>
+        <w:t xml:space="preserve"> directed</w:t>
+      </w:r>
+      <w:r>
+        <w:rPr>
+          <w:lang w:val="en-US"/>
+        </w:rPr>
+        <w:t xml:space="preserve"> arrows indicate that the target activity was an interaction on the source activity</w:t>
+      </w:r>
+      <w:r>
+        <w:rPr>
+          <w:lang w:val="en-US"/>
+        </w:rPr>
+        <w:t>.</w:t>
+      </w:r>
+      <w:r>
+        <w:rPr>
+          <w:lang w:val="en-US"/>
+        </w:rPr>
+        <w:t xml:space="preserve"> </w:t>
+      </w:r>
+      <w:r>
+        <w:rPr>
+          <w:lang w:val="en-US"/>
+        </w:rPr>
+        <w:t>W</w:t>
+      </w:r>
+      <w:r>
+        <w:rPr>
+          <w:lang w:val="en-US"/>
+        </w:rPr>
+        <w:t xml:space="preserve">here </w:t>
+      </w:r>
+      <w:r>
+        <w:rPr>
+          <w:lang w:val="en-US"/>
+        </w:rPr>
+        <w:t>a</w:t>
+      </w:r>
+      <w:r>
+        <w:rPr>
+          <w:lang w:val="en-US"/>
+        </w:rPr>
+        <w:t xml:space="preserve"> red arrow indicate</w:t>
+      </w:r>
+      <w:r>
+        <w:rPr>
+          <w:lang w:val="en-US"/>
+        </w:rPr>
+        <w:t>s</w:t>
+      </w:r>
+      <w:r>
+        <w:rPr>
+          <w:lang w:val="en-US"/>
+        </w:rPr>
+        <w:t xml:space="preserve"> </w:t>
+      </w:r>
+      <w:r>
+        <w:rPr>
+          <w:lang w:val="en-US"/>
+        </w:rPr>
+        <w:t>an</w:t>
+      </w:r>
+      <w:r>
+        <w:rPr>
+          <w:lang w:val="en-US"/>
+        </w:rPr>
+        <w:t xml:space="preserve"> interaction from “User D” to the activit</w:t>
+      </w:r>
+      <w:r>
+        <w:rPr>
+          <w:lang w:val="en-US"/>
+        </w:rPr>
+        <w:t>ies</w:t>
+      </w:r>
+      <w:r>
+        <w:rPr>
+          <w:lang w:val="en-US"/>
+        </w:rPr>
+        <w:t xml:space="preserve"> of “User A”, and </w:t>
+      </w:r>
+      <w:r>
+        <w:rPr>
+          <w:lang w:val="en-US"/>
+        </w:rPr>
+        <w:t>a</w:t>
+      </w:r>
+      <w:r>
+        <w:rPr>
+          <w:lang w:val="en-US"/>
+        </w:rPr>
+        <w:t xml:space="preserve"> blue arrow indicate</w:t>
+      </w:r>
+      <w:r>
+        <w:rPr>
+          <w:lang w:val="en-US"/>
+        </w:rPr>
+        <w:t>s</w:t>
+      </w:r>
+      <w:r>
+        <w:rPr>
+          <w:lang w:val="en-US"/>
+        </w:rPr>
+        <w:t xml:space="preserve"> an interaction from “User A” to the activit</w:t>
+      </w:r>
+      <w:r>
+        <w:rPr>
+          <w:lang w:val="en-US"/>
+        </w:rPr>
+        <w:t>ies</w:t>
+      </w:r>
+      <w:r>
+        <w:rPr>
+          <w:lang w:val="en-US"/>
+        </w:rPr>
+        <w:t xml:space="preserve"> of “User D”</w:t>
+      </w:r>
+      <w:r>
+        <w:rPr>
+          <w:lang w:val="en-US"/>
+        </w:rPr>
+        <w:t xml:space="preserve">. </w:t>
+      </w:r>
+      <w:r>
+        <w:rPr>
+          <w:lang w:val="en-US"/>
+        </w:rPr>
+        <w:t>In the next s</w:t>
+      </w:r>
+      <w:r>
+        <w:rPr>
+          <w:lang w:val="en-US"/>
+        </w:rPr>
+        <w:t>teps of influence modelling</w:t>
+      </w:r>
+      <w:r>
+        <w:rPr>
+          <w:lang w:val="en-US"/>
+        </w:rPr>
+        <w:t xml:space="preserve">, we will </w:t>
+      </w:r>
+      <w:r>
+        <w:rPr>
+          <w:lang w:val="en-US"/>
+        </w:rPr>
+        <w:t>investigate</w:t>
+      </w:r>
+      <w:r>
+        <w:rPr>
+          <w:lang w:val="en-US"/>
+        </w:rPr>
+        <w:t xml:space="preserve"> how we can use this activity thread to give birth to a weighted and directed</w:t>
+      </w:r>
+      <w:r>
+        <w:rPr>
+          <w:lang w:val="en-US"/>
+        </w:rPr>
+        <w:t xml:space="preserve"> activity-orien</w:t>
+      </w:r>
+      <w:r>
+        <w:rPr>
+          <w:lang w:val="en-US"/>
+        </w:rPr>
+        <w:t>t</w:t>
+      </w:r>
+      <w:r>
+        <w:rPr>
+          <w:lang w:val="en-US"/>
+        </w:rPr>
+        <w:t xml:space="preserve">ed </w:t>
+      </w:r>
+      <w:r>
+        <w:rPr>
+          <w:lang w:val="en-US"/>
+        </w:rPr>
+        <w:t>graph that shows the interaction flow between users performing these activities</w:t>
+      </w:r>
+      <w:r>
+        <w:rPr>
+          <w:lang w:val="en-US"/>
+        </w:rPr>
+        <w:t>, along with other details such as influence type and score magnitude.</w:t>
+      </w:r>
     </w:p>
     <w:p>
       <w:pPr>
         <w:pStyle w:val="Brdtekst"/>
+        <w:spacing w:line="276" w:lineRule="auto"/>
         <w:ind w:firstLine="0"/>
         <w:rPr>
           <w:lang w:val="en-US"/>
         </w:rPr>
       </w:pPr>
-      <w:r>
-        <w:rPr>
-          <w:lang w:val="en-US"/>
-        </w:rPr>
-        <w:t>In the activity thread drawn in figure</w:t>
+    </w:p>
+    <w:p>
+      <w:pPr>
+        <w:pStyle w:val="Brdtekst"/>
+        <w:spacing w:line="276" w:lineRule="auto"/>
+        <w:ind w:firstLine="0"/>
+        <w:rPr>
+          <w:lang w:val="en-US"/>
+        </w:rPr>
+      </w:pPr>
+      <w:r>
+        <w:rPr>
+          <w:lang w:val="en-US"/>
+        </w:rPr>
+        <w:t xml:space="preserve">Before we head further into more details, we should </w:t>
+      </w:r>
+      <w:r>
+        <w:rPr>
+          <w:lang w:val="en-US"/>
+        </w:rPr>
+        <w:t>control the endless grow</w:t>
+      </w:r>
+      <w:r>
+        <w:rPr>
+          <w:lang w:val="en-US"/>
+        </w:rPr>
+        <w:t>th</w:t>
+      </w:r>
+      <w:r>
+        <w:rPr>
+          <w:lang w:val="en-US"/>
+        </w:rPr>
+        <w:t xml:space="preserve"> of </w:t>
+      </w:r>
+      <w:r>
+        <w:rPr>
+          <w:lang w:val="en-US"/>
+        </w:rPr>
+        <w:t xml:space="preserve">the </w:t>
+      </w:r>
+      <w:r>
+        <w:rPr>
+          <w:lang w:val="en-US"/>
+        </w:rPr>
+        <w:t>activity</w:t>
+      </w:r>
+      <w:r>
+        <w:rPr>
+          <w:lang w:val="en-US"/>
+        </w:rPr>
+        <w:t xml:space="preserve"> thread</w:t>
+      </w:r>
+      <w:r>
+        <w:rPr>
+          <w:lang w:val="en-US"/>
+        </w:rPr>
+        <w:t xml:space="preserve"> by defining comments based on their level in the activity tree</w:t>
+      </w:r>
+      <w:r>
+        <w:rPr>
+          <w:lang w:val="en-US"/>
+        </w:rPr>
+        <w:t xml:space="preserve">. This is </w:t>
+      </w:r>
+      <w:r>
+        <w:rPr>
+          <w:lang w:val="en-US"/>
+        </w:rPr>
+        <w:t xml:space="preserve">to avoid any confusion when referring to different types of comments. </w:t>
+      </w:r>
+      <w:r>
+        <w:rPr>
+          <w:lang w:val="en-US"/>
+        </w:rPr>
+        <w:t>Because</w:t>
+      </w:r>
+      <w:r>
+        <w:rPr>
+          <w:lang w:val="en-US"/>
+        </w:rPr>
+        <w:t xml:space="preserve"> comments can have their own thread comments, we </w:t>
+      </w:r>
+      <w:r>
+        <w:rPr>
+          <w:lang w:val="en-US"/>
+        </w:rPr>
+        <w:t>can</w:t>
+      </w:r>
+      <w:r>
+        <w:rPr>
+          <w:lang w:val="en-US"/>
+        </w:rPr>
+        <w:t xml:space="preserve"> establish a categorization of </w:t>
+      </w:r>
+      <w:r>
+        <w:rPr>
+          <w:lang w:val="en-US"/>
+        </w:rPr>
+        <w:t>them</w:t>
+      </w:r>
+      <w:r>
+        <w:rPr>
+          <w:lang w:val="en-US"/>
+        </w:rPr>
+        <w:t xml:space="preserve"> based on their </w:t>
+      </w:r>
+      <w:r>
+        <w:rPr>
+          <w:lang w:val="en-US"/>
+        </w:rPr>
+        <w:t xml:space="preserve">hierarchal </w:t>
+      </w:r>
+      <w:r>
+        <w:rPr>
+          <w:lang w:val="en-US"/>
+        </w:rPr>
+        <w:t>level</w:t>
       </w:r>
       <w:r>
         <w:rPr>
@@ -14386,220 +14870,13 @@
         <w:rPr>
           <w:lang w:val="en-US"/>
         </w:rPr>
-        <w:t xml:space="preserve">3 above, </w:t>
-      </w:r>
-      <w:r>
-        <w:rPr>
-          <w:lang w:val="en-US"/>
-        </w:rPr>
-        <w:t xml:space="preserve">we have 2 participating authors, the arrows indicate that the target activity was an interaction on the source activity, where </w:t>
-      </w:r>
-      <w:r>
-        <w:rPr>
-          <w:lang w:val="en-US"/>
-        </w:rPr>
-        <w:t>a</w:t>
-      </w:r>
-      <w:r>
-        <w:rPr>
-          <w:lang w:val="en-US"/>
-        </w:rPr>
-        <w:t xml:space="preserve"> red arrow indicate</w:t>
-      </w:r>
-      <w:r>
-        <w:rPr>
-          <w:lang w:val="en-US"/>
-        </w:rPr>
-        <w:t>s</w:t>
-      </w:r>
-      <w:r>
-        <w:rPr>
-          <w:lang w:val="en-US"/>
-        </w:rPr>
-        <w:t xml:space="preserve"> </w:t>
-      </w:r>
-      <w:r>
-        <w:rPr>
-          <w:lang w:val="en-US"/>
-        </w:rPr>
-        <w:t>an</w:t>
-      </w:r>
-      <w:r>
-        <w:rPr>
-          <w:lang w:val="en-US"/>
-        </w:rPr>
-        <w:t xml:space="preserve"> interaction from “User D” to the activity of “User A”, and </w:t>
-      </w:r>
-      <w:r>
-        <w:rPr>
-          <w:lang w:val="en-US"/>
-        </w:rPr>
-        <w:t>a</w:t>
-      </w:r>
-      <w:r>
-        <w:rPr>
-          <w:lang w:val="en-US"/>
-        </w:rPr>
-        <w:t xml:space="preserve"> blue arrow indicate</w:t>
-      </w:r>
-      <w:r>
-        <w:rPr>
-          <w:lang w:val="en-US"/>
-        </w:rPr>
-        <w:t>s</w:t>
-      </w:r>
-      <w:r>
-        <w:rPr>
-          <w:lang w:val="en-US"/>
-        </w:rPr>
-        <w:t xml:space="preserve"> an interaction from “User A” to the activity of “User D”</w:t>
-      </w:r>
-      <w:r>
-        <w:rPr>
-          <w:lang w:val="en-US"/>
-        </w:rPr>
-        <w:t xml:space="preserve">. </w:t>
-      </w:r>
-      <w:r>
-        <w:rPr>
-          <w:lang w:val="en-US"/>
-        </w:rPr>
-        <w:t>In the next s</w:t>
-      </w:r>
-      <w:r>
-        <w:rPr>
-          <w:lang w:val="en-US"/>
-        </w:rPr>
-        <w:t>teps of influence modelling</w:t>
-      </w:r>
-      <w:r>
-        <w:rPr>
-          <w:lang w:val="en-US"/>
-        </w:rPr>
-        <w:t xml:space="preserve">, we will </w:t>
-      </w:r>
-      <w:r>
-        <w:rPr>
-          <w:lang w:val="en-US"/>
-        </w:rPr>
-        <w:t>investigate</w:t>
-      </w:r>
-      <w:r>
-        <w:rPr>
-          <w:lang w:val="en-US"/>
-        </w:rPr>
-        <w:t xml:space="preserve"> how we can use this activity thread to give birth to a weighted and directed</w:t>
-      </w:r>
-      <w:r>
-        <w:rPr>
-          <w:lang w:val="en-US"/>
-        </w:rPr>
-        <w:t xml:space="preserve"> activity-orien</w:t>
-      </w:r>
-      <w:r>
-        <w:rPr>
-          <w:lang w:val="en-US"/>
-        </w:rPr>
-        <w:t>t</w:t>
-      </w:r>
-      <w:r>
-        <w:rPr>
-          <w:lang w:val="en-US"/>
-        </w:rPr>
-        <w:t xml:space="preserve">ed </w:t>
-      </w:r>
-      <w:r>
-        <w:rPr>
-          <w:lang w:val="en-US"/>
-        </w:rPr>
-        <w:t>graph that shows the interaction flow between users performing these activities</w:t>
-      </w:r>
-      <w:r>
-        <w:rPr>
-          <w:lang w:val="en-US"/>
-        </w:rPr>
-        <w:t>, along with other details such as influence type and score magnitude.</w:t>
-      </w:r>
-    </w:p>
-    <w:p>
-      <w:pPr>
-        <w:pStyle w:val="Brdtekst"/>
-        <w:ind w:firstLine="0"/>
-        <w:rPr>
-          <w:lang w:val="en-US"/>
-        </w:rPr>
-      </w:pPr>
-      <w:r>
-        <w:rPr>
-          <w:lang w:val="en-US"/>
-        </w:rPr>
-        <w:t xml:space="preserve">Before we head further into more details, we should </w:t>
-      </w:r>
-      <w:r>
-        <w:rPr>
-          <w:lang w:val="en-US"/>
-        </w:rPr>
-        <w:t>control the endless grow</w:t>
-      </w:r>
-      <w:r>
-        <w:rPr>
-          <w:lang w:val="en-US"/>
-        </w:rPr>
-        <w:t>th</w:t>
-      </w:r>
-      <w:r>
-        <w:rPr>
-          <w:lang w:val="en-US"/>
-        </w:rPr>
-        <w:t xml:space="preserve"> of </w:t>
-      </w:r>
-      <w:r>
-        <w:rPr>
-          <w:lang w:val="en-US"/>
-        </w:rPr>
-        <w:t xml:space="preserve">the </w:t>
-      </w:r>
-      <w:r>
-        <w:rPr>
-          <w:lang w:val="en-US"/>
-        </w:rPr>
-        <w:t>activity</w:t>
-      </w:r>
-      <w:r>
-        <w:rPr>
-          <w:lang w:val="en-US"/>
-        </w:rPr>
-        <w:t xml:space="preserve"> thread</w:t>
-      </w:r>
-      <w:r>
-        <w:rPr>
-          <w:lang w:val="en-US"/>
-        </w:rPr>
-        <w:t xml:space="preserve"> by defining comments based on their level in the activity tree</w:t>
-      </w:r>
-      <w:r>
-        <w:rPr>
-          <w:lang w:val="en-US"/>
-        </w:rPr>
-        <w:t xml:space="preserve"> to avoid any confusion when referring to different types of comments. </w:t>
-      </w:r>
-      <w:r>
-        <w:rPr>
-          <w:lang w:val="en-US"/>
-        </w:rPr>
-        <w:t xml:space="preserve">As comments can have their own thread comments, we </w:t>
-      </w:r>
-      <w:r>
-        <w:rPr>
-          <w:lang w:val="en-US"/>
-        </w:rPr>
-        <w:t>can</w:t>
-      </w:r>
-      <w:r>
-        <w:rPr>
-          <w:lang w:val="en-US"/>
-        </w:rPr>
-        <w:t xml:space="preserve"> establish a categorization of comments based on their level position in the </w:t>
+        <w:t xml:space="preserve">in the </w:t>
+      </w:r>
+      <w:r>
+        <w:rPr>
+          <w:lang w:val="en-US"/>
+        </w:rPr>
+        <w:t xml:space="preserve">activity </w:t>
       </w:r>
       <w:r>
         <w:rPr>
@@ -14611,7 +14888,13 @@
         <w:rPr>
           <w:lang w:val="en-US"/>
         </w:rPr>
-        <w:t xml:space="preserve">hierarchy tree, where we can use </w:t>
+        <w:t xml:space="preserve">tree, where we can use </w:t>
+      </w:r>
+      <w:r>
+        <w:rPr>
+          <w:lang w:val="en-US"/>
+        </w:rPr>
+        <w:t xml:space="preserve">the following </w:t>
       </w:r>
       <w:r>
         <w:rPr>
@@ -14633,6 +14916,7 @@
           <w:ilvl w:val="0"/>
           <w:numId w:val="22"/>
         </w:numPr>
+        <w:spacing w:line="276" w:lineRule="auto"/>
         <w:rPr>
           <w:lang w:val="en-US"/>
         </w:rPr>
@@ -14647,6 +14931,7 @@
     <w:p>
       <w:pPr>
         <w:pStyle w:val="Brdtekst"/>
+        <w:spacing w:line="276" w:lineRule="auto"/>
         <w:ind w:left="765" w:firstLine="0"/>
         <w:rPr>
           <w:lang w:val="en-US"/>
@@ -14658,6 +14943,16 @@
         </w:rPr>
         <w:t>Which are comments made directly on a submission.</w:t>
       </w:r>
+    </w:p>
+    <w:p>
+      <w:pPr>
+        <w:pStyle w:val="Brdtekst"/>
+        <w:spacing w:line="276" w:lineRule="auto"/>
+        <w:ind w:left="765" w:firstLine="0"/>
+        <w:rPr>
+          <w:lang w:val="en-US"/>
+        </w:rPr>
+      </w:pPr>
     </w:p>
     <w:p>
       <w:pPr>
@@ -14666,6 +14961,7 @@
           <w:ilvl w:val="0"/>
           <w:numId w:val="22"/>
         </w:numPr>
+        <w:spacing w:line="276" w:lineRule="auto"/>
         <w:rPr>
           <w:lang w:val="en-US"/>
         </w:rPr>
@@ -14680,6 +14976,7 @@
     <w:p>
       <w:pPr>
         <w:pStyle w:val="Brdtekst"/>
+        <w:spacing w:line="276" w:lineRule="auto"/>
         <w:ind w:left="765" w:firstLine="0"/>
         <w:rPr>
           <w:lang w:val="en-US"/>
@@ -14689,12 +14986,47 @@
         <w:rPr>
           <w:lang w:val="en-US"/>
         </w:rPr>
-        <w:t>Which are comments made on top comments or other sub comments.</w:t>
+        <w:t xml:space="preserve">Which are comments made on top </w:t>
+      </w:r>
+      <w:r>
+        <w:rPr>
+          <w:lang w:val="en-US"/>
+        </w:rPr>
+        <w:t xml:space="preserve">level </w:t>
+      </w:r>
+      <w:r>
+        <w:rPr>
+          <w:lang w:val="en-US"/>
+        </w:rPr>
+        <w:t>comments or other sub</w:t>
+      </w:r>
+      <w:r>
+        <w:rPr>
+          <w:lang w:val="en-US"/>
+        </w:rPr>
+        <w:t xml:space="preserve"> level</w:t>
+      </w:r>
+      <w:r>
+        <w:rPr>
+          <w:lang w:val="en-US"/>
+        </w:rPr>
+        <w:t xml:space="preserve"> comments.</w:t>
       </w:r>
     </w:p>
     <w:p>
       <w:pPr>
         <w:pStyle w:val="Brdtekst"/>
+        <w:spacing w:line="276" w:lineRule="auto"/>
+        <w:ind w:left="765" w:firstLine="0"/>
+        <w:rPr>
+          <w:lang w:val="en-US"/>
+        </w:rPr>
+      </w:pPr>
+    </w:p>
+    <w:p>
+      <w:pPr>
+        <w:pStyle w:val="Brdtekst"/>
+        <w:spacing w:line="276" w:lineRule="auto"/>
         <w:ind w:firstLine="0"/>
         <w:rPr>
           <w:lang w:val="en-US"/>
@@ -14746,7 +15078,19 @@
         <w:rPr>
           <w:lang w:val="en-US"/>
         </w:rPr>
-        <w:t xml:space="preserve"> in addition to the submission which </w:t>
+        <w:t xml:space="preserve"> in addition to the submission</w:t>
+      </w:r>
+      <w:r>
+        <w:rPr>
+          <w:lang w:val="en-US"/>
+        </w:rPr>
+        <w:t>. W</w:t>
+      </w:r>
+      <w:r>
+        <w:rPr>
+          <w:lang w:val="en-US"/>
+        </w:rPr>
+        <w:t xml:space="preserve">hich </w:t>
       </w:r>
       <w:r>
         <w:rPr>
@@ -14841,6 +15185,7 @@
           <w:szCs w:val="24"/>
           <w:lang w:val="en-GB"/>
         </w:rPr>
+        <w:lastRenderedPageBreak/>
         <w:t>V</w:t>
       </w:r>
       <w:r>
@@ -15250,17 +15595,7 @@
           <w:szCs w:val="20"/>
           <w:lang w:val="en-US"/>
         </w:rPr>
-        <w:t xml:space="preserve"> to give an idea of </w:t>
-      </w:r>
-      <w:r>
-        <w:rPr>
-          <w:rFonts w:ascii="Times New Roman" w:hAnsi="Times New Roman" w:cs="Times New Roman"/>
-          <w:sz w:val="20"/>
-          <w:szCs w:val="20"/>
-          <w:lang w:val="en-US"/>
-        </w:rPr>
-        <w:lastRenderedPageBreak/>
-        <w:t>how strong a certain influence is</w:t>
+        <w:t xml:space="preserve"> to give an idea of how strong a certain influence is</w:t>
       </w:r>
       <w:r>
         <w:rPr>

</xml_diff>

<commit_message>
Writing review V - B.
next, V - C
</commit_message>
<xml_diff>
--- a/docs/letter.docx
+++ b/docs/letter.docx
@@ -10737,48 +10737,64 @@
         <w:spacing w:line="276" w:lineRule="auto"/>
         <w:jc w:val="both"/>
         <w:rPr>
-          <w:lang w:val="en-US"/>
-        </w:rPr>
-      </w:pPr>
-      <w:r>
-        <w:rPr>
+          <w:sz w:val="20"/>
+          <w:szCs w:val="20"/>
+          <w:lang w:val="en-US"/>
+        </w:rPr>
+      </w:pPr>
+      <w:r>
+        <w:rPr>
+          <w:sz w:val="20"/>
+          <w:szCs w:val="20"/>
           <w:lang w:val="en-US"/>
         </w:rPr>
         <w:t xml:space="preserve">Figure </w:t>
       </w:r>
       <w:r>
+        <w:rPr>
+          <w:sz w:val="20"/>
+          <w:szCs w:val="20"/>
+        </w:rPr>
         <w:fldChar w:fldCharType="begin"/>
       </w:r>
       <w:r>
         <w:rPr>
+          <w:sz w:val="20"/>
+          <w:szCs w:val="20"/>
           <w:lang w:val="en-US"/>
         </w:rPr>
         <w:instrText xml:space="preserve"> SEQ Figure \* ARABIC </w:instrText>
       </w:r>
       <w:r>
+        <w:rPr>
+          <w:sz w:val="20"/>
+          <w:szCs w:val="20"/>
+        </w:rPr>
         <w:fldChar w:fldCharType="separate"/>
       </w:r>
       <w:r>
         <w:rPr>
           <w:noProof/>
+          <w:sz w:val="20"/>
+          <w:szCs w:val="20"/>
           <w:lang w:val="en-US"/>
         </w:rPr>
         <w:t>1</w:t>
       </w:r>
       <w:r>
+        <w:rPr>
+          <w:sz w:val="20"/>
+          <w:szCs w:val="20"/>
+        </w:rPr>
         <w:fldChar w:fldCharType="end"/>
       </w:r>
       <w:r>
         <w:rPr>
-          <w:lang w:val="en-US"/>
-        </w:rPr>
-        <w:t>, Worldwide market share of top popular social media platforms from the beginning of 2010 to the end of 2019</w:t>
-      </w:r>
-      <w:r>
-        <w:rPr>
-          <w:lang w:val="en-US"/>
-        </w:rPr>
-        <w:t xml:space="preserve"> [7]</w:t>
+          <w:sz w:val="20"/>
+          <w:szCs w:val="20"/>
+          <w:lang w:val="en-US"/>
+        </w:rPr>
+        <w:t>, Worldwide market share of top popular social media platforms from the beginning of 2010 to the end of 2019 [7]</w:t>
       </w:r>
     </w:p>
     <w:p>
@@ -10962,6 +10978,7 @@
         <w:rPr>
           <w:lang w:val="en-US"/>
         </w:rPr>
+        <w:lastRenderedPageBreak/>
         <w:t>A normal side effect of a more popular social media is the large amount of data users generate on such platforms</w:t>
       </w:r>
       <w:r>
@@ -10974,14 +10991,7 @@
         <w:rPr>
           <w:lang w:val="en-US"/>
         </w:rPr>
-        <w:t xml:space="preserve">which slows </w:t>
-      </w:r>
-      <w:r>
-        <w:rPr>
-          <w:lang w:val="en-US"/>
-        </w:rPr>
-        <w:lastRenderedPageBreak/>
-        <w:t xml:space="preserve">the process of </w:t>
+        <w:t xml:space="preserve">which slows the process of </w:t>
       </w:r>
       <w:r>
         <w:rPr>
@@ -11408,7 +11418,13 @@
         <w:rPr>
           <w:lang w:val="en-US"/>
         </w:rPr>
-        <w:t xml:space="preserve">, many other social media platforms share a lot of common user functionalities with Reddit, such as groups, submissions, and comments. </w:t>
+        <w:t xml:space="preserve">, many other social </w:t>
+      </w:r>
+      <w:r>
+        <w:rPr>
+          <w:lang w:val="en-US"/>
+        </w:rPr>
+        <w:t xml:space="preserve">media platforms share a lot of common user functionalities with Reddit, such as groups, submissions, and comments. </w:t>
       </w:r>
     </w:p>
     <w:p>
@@ -11955,6 +11971,7 @@
         <w:rPr>
           <w:lang w:val="en-US"/>
         </w:rPr>
+        <w:lastRenderedPageBreak/>
         <w:t>using a traditional API endpoint</w:t>
       </w:r>
       <w:r>
@@ -11967,14 +11984,7 @@
         <w:rPr>
           <w:lang w:val="en-US"/>
         </w:rPr>
-        <w:t xml:space="preserve">makes the </w:t>
-      </w:r>
-      <w:r>
-        <w:rPr>
-          <w:lang w:val="en-US"/>
-        </w:rPr>
-        <w:lastRenderedPageBreak/>
-        <w:t>programming experience much easier allowing programmers to focus on the objective of their work.</w:t>
+        <w:t>makes the programming experience much easier allowing programmers to focus on the objective of their work.</w:t>
       </w:r>
     </w:p>
     <w:p>
@@ -12563,13 +12573,7 @@
         <w:rPr>
           <w:lang w:val="en-US"/>
         </w:rPr>
-        <w:t xml:space="preserve">different </w:t>
-      </w:r>
-      <w:r>
-        <w:rPr>
-          <w:lang w:val="en-US"/>
-        </w:rPr>
-        <w:t>user</w:t>
+        <w:t>different user</w:t>
       </w:r>
       <w:r>
         <w:rPr>
@@ -12914,7 +12918,6 @@
         <w:rPr>
           <w:lang w:val="en-US"/>
         </w:rPr>
-        <w:lastRenderedPageBreak/>
         <w:t>Network</w:t>
       </w:r>
     </w:p>
@@ -13866,6 +13869,8 @@
         <w:spacing w:line="276" w:lineRule="auto"/>
         <w:jc w:val="both"/>
         <w:rPr>
+          <w:sz w:val="20"/>
+          <w:szCs w:val="20"/>
           <w:lang w:val="en-US"/>
         </w:rPr>
         <w:sectPr>
@@ -13878,49 +13883,57 @@
       </w:pPr>
       <w:r>
         <w:rPr>
+          <w:sz w:val="20"/>
+          <w:szCs w:val="20"/>
           <w:lang w:val="en-US"/>
         </w:rPr>
         <w:t xml:space="preserve">Figure </w:t>
       </w:r>
       <w:r>
+        <w:rPr>
+          <w:sz w:val="20"/>
+          <w:szCs w:val="20"/>
+        </w:rPr>
         <w:fldChar w:fldCharType="begin"/>
       </w:r>
       <w:r>
         <w:rPr>
+          <w:sz w:val="20"/>
+          <w:szCs w:val="20"/>
           <w:lang w:val="en-US"/>
         </w:rPr>
         <w:instrText xml:space="preserve"> SEQ Figure \* ARABIC </w:instrText>
       </w:r>
       <w:r>
+        <w:rPr>
+          <w:sz w:val="20"/>
+          <w:szCs w:val="20"/>
+        </w:rPr>
         <w:fldChar w:fldCharType="separate"/>
       </w:r>
       <w:r>
         <w:rPr>
           <w:noProof/>
+          <w:sz w:val="20"/>
+          <w:szCs w:val="20"/>
           <w:lang w:val="en-US"/>
         </w:rPr>
         <w:t>2</w:t>
       </w:r>
       <w:r>
+        <w:rPr>
+          <w:sz w:val="20"/>
+          <w:szCs w:val="20"/>
+        </w:rPr>
         <w:fldChar w:fldCharType="end"/>
       </w:r>
       <w:r>
         <w:rPr>
-          <w:lang w:val="en-US"/>
-        </w:rPr>
-        <w:t>, The Entity-Relationship model which represents the ground</w:t>
-      </w:r>
-      <w:r>
-        <w:rPr>
-          <w:lang w:val="en-US"/>
-        </w:rPr>
-        <w:t xml:space="preserve"> </w:t>
-      </w:r>
-      <w:r>
-        <w:rPr>
-          <w:lang w:val="en-US"/>
-        </w:rPr>
-        <w:t>data structure of this research.</w:t>
+          <w:sz w:val="20"/>
+          <w:szCs w:val="20"/>
+          <w:lang w:val="en-US"/>
+        </w:rPr>
+        <w:t>, The Entity-Relationship model which represents the ground data structure of this research.</w:t>
       </w:r>
     </w:p>
     <w:p>
@@ -14394,78 +14407,80 @@
         <w:spacing w:line="276" w:lineRule="auto"/>
         <w:jc w:val="both"/>
         <w:rPr>
-          <w:lang w:val="en-US"/>
-        </w:rPr>
-      </w:pPr>
-      <w:r>
-        <w:rPr>
+          <w:sz w:val="20"/>
+          <w:szCs w:val="20"/>
+          <w:lang w:val="en-US"/>
+        </w:rPr>
+      </w:pPr>
+      <w:r>
+        <w:rPr>
+          <w:sz w:val="20"/>
+          <w:szCs w:val="20"/>
           <w:lang w:val="en-US"/>
         </w:rPr>
         <w:t xml:space="preserve">Figure </w:t>
       </w:r>
       <w:r>
+        <w:rPr>
+          <w:sz w:val="20"/>
+          <w:szCs w:val="20"/>
+        </w:rPr>
         <w:fldChar w:fldCharType="begin"/>
       </w:r>
       <w:r>
         <w:rPr>
+          <w:sz w:val="20"/>
+          <w:szCs w:val="20"/>
           <w:lang w:val="en-US"/>
         </w:rPr>
         <w:instrText xml:space="preserve"> SEQ Figure \* ARABIC </w:instrText>
       </w:r>
       <w:r>
+        <w:rPr>
+          <w:sz w:val="20"/>
+          <w:szCs w:val="20"/>
+        </w:rPr>
         <w:fldChar w:fldCharType="separate"/>
       </w:r>
       <w:r>
         <w:rPr>
           <w:noProof/>
+          <w:sz w:val="20"/>
+          <w:szCs w:val="20"/>
           <w:lang w:val="en-US"/>
         </w:rPr>
         <w:t>3</w:t>
       </w:r>
       <w:r>
+        <w:rPr>
+          <w:sz w:val="20"/>
+          <w:szCs w:val="20"/>
+        </w:rPr>
         <w:fldChar w:fldCharType="end"/>
       </w:r>
       <w:r>
         <w:rPr>
+          <w:sz w:val="20"/>
+          <w:szCs w:val="20"/>
           <w:lang w:val="en-US"/>
         </w:rPr>
         <w:t xml:space="preserve">, A set of submissions and comments </w:t>
       </w:r>
       <w:r>
         <w:rPr>
+          <w:sz w:val="20"/>
+          <w:szCs w:val="20"/>
           <w:lang w:val="en-US"/>
         </w:rPr>
         <w:t>can be</w:t>
       </w:r>
       <w:r>
         <w:rPr>
-          <w:lang w:val="en-US"/>
-        </w:rPr>
-        <w:t xml:space="preserve"> modelled</w:t>
-      </w:r>
-      <w:r>
-        <w:rPr>
-          <w:lang w:val="en-US"/>
-        </w:rPr>
-        <w:t xml:space="preserve"> </w:t>
-      </w:r>
-      <w:r>
-        <w:rPr>
-          <w:lang w:val="en-US"/>
-        </w:rPr>
-        <w:t xml:space="preserve">as </w:t>
-      </w:r>
-      <w:r>
-        <w:rPr>
-          <w:lang w:val="en-US"/>
-        </w:rPr>
-        <w:t>an activity tree by taking advantage of its natural thread hierarchy</w:t>
-      </w:r>
-      <w:r>
-        <w:rPr>
-          <w:lang w:val="en-US"/>
-        </w:rPr>
-        <w:t>.</w:t>
+          <w:sz w:val="20"/>
+          <w:szCs w:val="20"/>
+          <w:lang w:val="en-US"/>
+        </w:rPr>
+        <w:t xml:space="preserve"> modelled as an activity tree by taking advantage of its natural thread hierarchy.</w:t>
       </w:r>
     </w:p>
     <w:p>
@@ -15167,6 +15182,7 @@
           <w:ilvl w:val="0"/>
           <w:numId w:val="0"/>
         </w:numPr>
+        <w:spacing w:line="360" w:lineRule="auto"/>
         <w:jc w:val="center"/>
         <w:rPr>
           <w:b/>
@@ -15185,7 +15201,6 @@
           <w:szCs w:val="24"/>
           <w:lang w:val="en-GB"/>
         </w:rPr>
-        <w:lastRenderedPageBreak/>
         <w:t>V</w:t>
       </w:r>
       <w:r>
@@ -15242,6 +15257,7 @@
     </w:p>
     <w:p>
       <w:pPr>
+        <w:spacing w:line="276" w:lineRule="auto"/>
         <w:ind w:firstLine="288"/>
         <w:jc w:val="both"/>
         <w:rPr>
@@ -15258,7 +15274,25 @@
           <w:szCs w:val="20"/>
           <w:lang w:val="en-US"/>
         </w:rPr>
-        <w:t xml:space="preserve">Since every tree is naturally a graph, we can take benefit from our hierarchical activity thread to construct a directed graph where each edge in this graph is directed from </w:t>
+        <w:t>Since every tree is naturally a graph, we can take benefit from our hierarchical activity thread to construct a directed graph</w:t>
+      </w:r>
+      <w:r>
+        <w:rPr>
+          <w:rFonts w:ascii="Times New Roman" w:hAnsi="Times New Roman" w:cs="Times New Roman"/>
+          <w:sz w:val="20"/>
+          <w:szCs w:val="20"/>
+          <w:lang w:val="en-US"/>
+        </w:rPr>
+        <w:t>,</w:t>
+      </w:r>
+      <w:r>
+        <w:rPr>
+          <w:rFonts w:ascii="Times New Roman" w:hAnsi="Times New Roman" w:cs="Times New Roman"/>
+          <w:sz w:val="20"/>
+          <w:szCs w:val="20"/>
+          <w:lang w:val="en-US"/>
+        </w:rPr>
+        <w:t xml:space="preserve"> where each edge in this graph is directed from </w:t>
       </w:r>
       <w:r>
         <w:rPr>
@@ -15276,43 +15310,88 @@
           <w:szCs w:val="20"/>
           <w:lang w:val="en-US"/>
         </w:rPr>
-        <w:t xml:space="preserve"> parent activity to one of its child activities. </w:t>
-      </w:r>
-      <w:r>
-        <w:rPr>
-          <w:rFonts w:ascii="Times New Roman" w:hAnsi="Times New Roman" w:cs="Times New Roman"/>
-          <w:sz w:val="20"/>
-          <w:szCs w:val="20"/>
-          <w:lang w:val="en-US"/>
-        </w:rPr>
-        <w:t>And e</w:t>
-      </w:r>
-      <w:r>
-        <w:rPr>
-          <w:rFonts w:ascii="Times New Roman" w:hAnsi="Times New Roman" w:cs="Times New Roman"/>
-          <w:sz w:val="20"/>
-          <w:szCs w:val="20"/>
-          <w:lang w:val="en-US"/>
-        </w:rPr>
-        <w:t xml:space="preserve">ach edge represents one interaction between 2 </w:t>
-      </w:r>
-      <w:r>
-        <w:rPr>
-          <w:rFonts w:ascii="Times New Roman" w:hAnsi="Times New Roman" w:cs="Times New Roman"/>
-          <w:sz w:val="20"/>
-          <w:szCs w:val="20"/>
-          <w:lang w:val="en-US"/>
-        </w:rPr>
-        <w:t>submitters</w:t>
-      </w:r>
-      <w:r>
-        <w:rPr>
-          <w:rFonts w:ascii="Times New Roman" w:hAnsi="Times New Roman" w:cs="Times New Roman"/>
-          <w:sz w:val="20"/>
-          <w:szCs w:val="20"/>
-          <w:lang w:val="en-US"/>
-        </w:rPr>
-        <w:t xml:space="preserve"> where target and source nodes are represented by their author</w:t>
+        <w:t xml:space="preserve"> parent activity to one of its child activities</w:t>
+      </w:r>
+      <w:r>
+        <w:rPr>
+          <w:rFonts w:ascii="Times New Roman" w:hAnsi="Times New Roman" w:cs="Times New Roman"/>
+          <w:sz w:val="20"/>
+          <w:szCs w:val="20"/>
+          <w:lang w:val="en-US"/>
+        </w:rPr>
+        <w:t>, and</w:t>
+      </w:r>
+      <w:r>
+        <w:rPr>
+          <w:rFonts w:ascii="Times New Roman" w:hAnsi="Times New Roman" w:cs="Times New Roman"/>
+          <w:sz w:val="20"/>
+          <w:szCs w:val="20"/>
+          <w:lang w:val="en-US"/>
+        </w:rPr>
+        <w:t xml:space="preserve"> represent</w:t>
+      </w:r>
+      <w:r>
+        <w:rPr>
+          <w:rFonts w:ascii="Times New Roman" w:hAnsi="Times New Roman" w:cs="Times New Roman"/>
+          <w:sz w:val="20"/>
+          <w:szCs w:val="20"/>
+          <w:lang w:val="en-US"/>
+        </w:rPr>
+        <w:t>ing</w:t>
+      </w:r>
+      <w:r>
+        <w:rPr>
+          <w:rFonts w:ascii="Times New Roman" w:hAnsi="Times New Roman" w:cs="Times New Roman"/>
+          <w:sz w:val="20"/>
+          <w:szCs w:val="20"/>
+          <w:lang w:val="en-US"/>
+        </w:rPr>
+        <w:t xml:space="preserve"> one interaction between 2 </w:t>
+      </w:r>
+      <w:r>
+        <w:rPr>
+          <w:rFonts w:ascii="Times New Roman" w:hAnsi="Times New Roman" w:cs="Times New Roman"/>
+          <w:sz w:val="20"/>
+          <w:szCs w:val="20"/>
+          <w:lang w:val="en-US"/>
+        </w:rPr>
+        <w:t>network users</w:t>
+      </w:r>
+      <w:r>
+        <w:rPr>
+          <w:rFonts w:ascii="Times New Roman" w:hAnsi="Times New Roman" w:cs="Times New Roman"/>
+          <w:sz w:val="20"/>
+          <w:szCs w:val="20"/>
+          <w:lang w:val="en-US"/>
+        </w:rPr>
+        <w:t>,</w:t>
+      </w:r>
+      <w:r>
+        <w:rPr>
+          <w:rFonts w:ascii="Times New Roman" w:hAnsi="Times New Roman" w:cs="Times New Roman"/>
+          <w:sz w:val="20"/>
+          <w:szCs w:val="20"/>
+          <w:lang w:val="en-US"/>
+        </w:rPr>
+        <w:t xml:space="preserve"> where </w:t>
+      </w:r>
+      <w:r>
+        <w:rPr>
+          <w:rFonts w:ascii="Times New Roman" w:hAnsi="Times New Roman" w:cs="Times New Roman"/>
+          <w:sz w:val="20"/>
+          <w:szCs w:val="20"/>
+          <w:lang w:val="en-US"/>
+        </w:rPr>
+        <w:t xml:space="preserve">the </w:t>
+      </w:r>
+      <w:r>
+        <w:rPr>
+          <w:rFonts w:ascii="Times New Roman" w:hAnsi="Times New Roman" w:cs="Times New Roman"/>
+          <w:sz w:val="20"/>
+          <w:szCs w:val="20"/>
+          <w:lang w:val="en-US"/>
+        </w:rPr>
+        <w:t>target and source nodes are represented by their author</w:t>
       </w:r>
       <w:r>
         <w:rPr>
@@ -15330,7 +15409,34 @@
           <w:szCs w:val="20"/>
           <w:lang w:val="en-US"/>
         </w:rPr>
-        <w:t>, showing that the</w:t>
+        <w:t xml:space="preserve">. This </w:t>
+      </w:r>
+      <w:r>
+        <w:rPr>
+          <w:rFonts w:ascii="Times New Roman" w:hAnsi="Times New Roman" w:cs="Times New Roman"/>
+          <w:sz w:val="20"/>
+          <w:szCs w:val="20"/>
+          <w:lang w:val="en-US"/>
+        </w:rPr>
+        <w:t>show</w:t>
+      </w:r>
+      <w:r>
+        <w:rPr>
+          <w:rFonts w:ascii="Times New Roman" w:hAnsi="Times New Roman" w:cs="Times New Roman"/>
+          <w:sz w:val="20"/>
+          <w:szCs w:val="20"/>
+          <w:lang w:val="en-US"/>
+        </w:rPr>
+        <w:t>s</w:t>
+      </w:r>
+      <w:r>
+        <w:rPr>
+          <w:rFonts w:ascii="Times New Roman" w:hAnsi="Times New Roman" w:cs="Times New Roman"/>
+          <w:sz w:val="20"/>
+          <w:szCs w:val="20"/>
+          <w:lang w:val="en-US"/>
+        </w:rPr>
+        <w:t xml:space="preserve"> that the</w:t>
       </w:r>
       <w:r>
         <w:rPr>
@@ -15497,6 +15603,7 @@
     </w:p>
     <w:p>
       <w:pPr>
+        <w:spacing w:line="276" w:lineRule="auto"/>
         <w:jc w:val="both"/>
         <w:rPr>
           <w:rFonts w:ascii="Times New Roman" w:hAnsi="Times New Roman" w:cs="Times New Roman"/>
@@ -15508,6 +15615,7 @@
     </w:p>
     <w:p>
       <w:pPr>
+        <w:spacing w:line="276" w:lineRule="auto"/>
         <w:jc w:val="both"/>
         <w:rPr>
           <w:rFonts w:ascii="Times New Roman" w:hAnsi="Times New Roman" w:cs="Times New Roman"/>
@@ -15604,16 +15712,25 @@
           <w:szCs w:val="20"/>
           <w:lang w:val="en-US"/>
         </w:rPr>
-        <w:t xml:space="preserve">, </w:t>
-      </w:r>
-      <w:r>
-        <w:rPr>
-          <w:rFonts w:ascii="Times New Roman" w:hAnsi="Times New Roman" w:cs="Times New Roman"/>
-          <w:sz w:val="20"/>
-          <w:szCs w:val="20"/>
-          <w:lang w:val="en-US"/>
-        </w:rPr>
-        <w:t>therefore</w:t>
+        <w:t>. T</w:t>
+      </w:r>
+      <w:r>
+        <w:rPr>
+          <w:rFonts w:ascii="Times New Roman" w:hAnsi="Times New Roman" w:cs="Times New Roman"/>
+          <w:sz w:val="20"/>
+          <w:szCs w:val="20"/>
+          <w:lang w:val="en-US"/>
+        </w:rPr>
+        <w:t>herefore</w:t>
+      </w:r>
+      <w:r>
+        <w:rPr>
+          <w:rFonts w:ascii="Times New Roman" w:hAnsi="Times New Roman" w:cs="Times New Roman"/>
+          <w:sz w:val="20"/>
+          <w:szCs w:val="20"/>
+          <w:lang w:val="en-US"/>
+        </w:rPr>
+        <w:t>,</w:t>
       </w:r>
       <w:r>
         <w:rPr>
@@ -15658,7 +15775,43 @@
           <w:szCs w:val="20"/>
           <w:lang w:val="en-US"/>
         </w:rPr>
-        <w:t xml:space="preserve"> influence between users, so we can determine how strong a certain influence is in comparison to other influences in the </w:t>
+        <w:t xml:space="preserve"> influence between </w:t>
+      </w:r>
+      <w:r>
+        <w:rPr>
+          <w:rFonts w:ascii="Times New Roman" w:hAnsi="Times New Roman" w:cs="Times New Roman"/>
+          <w:sz w:val="20"/>
+          <w:szCs w:val="20"/>
+          <w:lang w:val="en-US"/>
+        </w:rPr>
+        <w:t>network users</w:t>
+      </w:r>
+      <w:r>
+        <w:rPr>
+          <w:rFonts w:ascii="Times New Roman" w:hAnsi="Times New Roman" w:cs="Times New Roman"/>
+          <w:sz w:val="20"/>
+          <w:szCs w:val="20"/>
+          <w:lang w:val="en-US"/>
+        </w:rPr>
+        <w:t>, so we can determine how strong a certain influence is in comparison to other influence</w:t>
+      </w:r>
+      <w:r>
+        <w:rPr>
+          <w:rFonts w:ascii="Times New Roman" w:hAnsi="Times New Roman" w:cs="Times New Roman"/>
+          <w:sz w:val="20"/>
+          <w:szCs w:val="20"/>
+          <w:lang w:val="en-US"/>
+        </w:rPr>
+        <w:t xml:space="preserve"> edges</w:t>
+      </w:r>
+      <w:r>
+        <w:rPr>
+          <w:rFonts w:ascii="Times New Roman" w:hAnsi="Times New Roman" w:cs="Times New Roman"/>
+          <w:sz w:val="20"/>
+          <w:szCs w:val="20"/>
+          <w:lang w:val="en-US"/>
+        </w:rPr>
+        <w:t xml:space="preserve"> in the </w:t>
       </w:r>
       <w:r>
         <w:rPr>
@@ -15676,20 +15829,48 @@
           <w:szCs w:val="20"/>
           <w:lang w:val="en-US"/>
         </w:rPr>
-        <w:t xml:space="preserve"> graph topology. For this reason, we will give each influence edge a score that shows </w:t>
-      </w:r>
-      <w:r>
-        <w:rPr>
-          <w:rFonts w:ascii="Times New Roman" w:hAnsi="Times New Roman" w:cs="Times New Roman"/>
-          <w:sz w:val="20"/>
-          <w:szCs w:val="20"/>
-          <w:lang w:val="en-US"/>
-        </w:rPr>
-        <w:t>its strength.</w:t>
-      </w:r>
-    </w:p>
-    <w:p>
-      <w:pPr>
+        <w:t xml:space="preserve"> graph topology. For this reason, we will</w:t>
+      </w:r>
+      <w:r>
+        <w:rPr>
+          <w:rFonts w:ascii="Times New Roman" w:hAnsi="Times New Roman" w:cs="Times New Roman"/>
+          <w:sz w:val="20"/>
+          <w:szCs w:val="20"/>
+          <w:lang w:val="en-US"/>
+        </w:rPr>
+        <w:t xml:space="preserve"> assign a strength score to</w:t>
+      </w:r>
+      <w:r>
+        <w:rPr>
+          <w:rFonts w:ascii="Times New Roman" w:hAnsi="Times New Roman" w:cs="Times New Roman"/>
+          <w:sz w:val="20"/>
+          <w:szCs w:val="20"/>
+          <w:lang w:val="en-US"/>
+        </w:rPr>
+        <w:t xml:space="preserve"> each influence edge</w:t>
+      </w:r>
+      <w:r>
+        <w:rPr>
+          <w:rFonts w:ascii="Times New Roman" w:hAnsi="Times New Roman" w:cs="Times New Roman"/>
+          <w:sz w:val="20"/>
+          <w:szCs w:val="20"/>
+          <w:lang w:val="en-US"/>
+        </w:rPr>
+        <w:t xml:space="preserve"> between two persons</w:t>
+      </w:r>
+      <w:r>
+        <w:rPr>
+          <w:rFonts w:ascii="Times New Roman" w:hAnsi="Times New Roman" w:cs="Times New Roman"/>
+          <w:sz w:val="20"/>
+          <w:szCs w:val="20"/>
+          <w:lang w:val="en-US"/>
+        </w:rPr>
+        <w:t>.</w:t>
+      </w:r>
+    </w:p>
+    <w:p>
+      <w:pPr>
+        <w:spacing w:line="276" w:lineRule="auto"/>
         <w:jc w:val="both"/>
         <w:rPr>
           <w:rFonts w:ascii="Times New Roman" w:hAnsi="Times New Roman" w:cs="Times New Roman"/>
@@ -15714,7 +15895,16 @@
           <w:szCs w:val="20"/>
           <w:lang w:val="en-US"/>
         </w:rPr>
-        <w:t xml:space="preserve">techniques can be used </w:t>
+        <w:t>measures</w:t>
+      </w:r>
+      <w:r>
+        <w:rPr>
+          <w:rFonts w:ascii="Times New Roman" w:hAnsi="Times New Roman" w:cs="Times New Roman"/>
+          <w:sz w:val="20"/>
+          <w:szCs w:val="20"/>
+          <w:lang w:val="en-US"/>
+        </w:rPr>
+        <w:t xml:space="preserve"> can be used </w:t>
       </w:r>
       <w:r>
         <w:rPr>
@@ -15768,16 +15958,16 @@
           <w:szCs w:val="20"/>
           <w:lang w:val="en-US"/>
         </w:rPr>
-        <w:t>influence;</w:t>
-      </w:r>
-      <w:r>
-        <w:rPr>
-          <w:rFonts w:ascii="Times New Roman" w:hAnsi="Times New Roman" w:cs="Times New Roman"/>
-          <w:sz w:val="20"/>
-          <w:szCs w:val="20"/>
-          <w:lang w:val="en-US"/>
-        </w:rPr>
-        <w:t xml:space="preserve"> however, each technique have its</w:t>
+        <w:t>influence</w:t>
+      </w:r>
+      <w:r>
+        <w:rPr>
+          <w:rFonts w:ascii="Times New Roman" w:hAnsi="Times New Roman" w:cs="Times New Roman"/>
+          <w:sz w:val="20"/>
+          <w:szCs w:val="20"/>
+          <w:lang w:val="en-US"/>
+        </w:rPr>
+        <w:t>.</w:t>
       </w:r>
       <w:r>
         <w:rPr>
@@ -15795,6 +15985,87 @@
           <w:szCs w:val="20"/>
           <w:lang w:val="en-US"/>
         </w:rPr>
+        <w:t>H</w:t>
+      </w:r>
+      <w:r>
+        <w:rPr>
+          <w:rFonts w:ascii="Times New Roman" w:hAnsi="Times New Roman" w:cs="Times New Roman"/>
+          <w:sz w:val="20"/>
+          <w:szCs w:val="20"/>
+          <w:lang w:val="en-US"/>
+        </w:rPr>
+        <w:t>owever, each</w:t>
+      </w:r>
+      <w:r>
+        <w:rPr>
+          <w:rFonts w:ascii="Times New Roman" w:hAnsi="Times New Roman" w:cs="Times New Roman"/>
+          <w:sz w:val="20"/>
+          <w:szCs w:val="20"/>
+          <w:lang w:val="en-US"/>
+        </w:rPr>
+        <w:t xml:space="preserve"> scoring</w:t>
+      </w:r>
+      <w:r>
+        <w:rPr>
+          <w:rFonts w:ascii="Times New Roman" w:hAnsi="Times New Roman" w:cs="Times New Roman"/>
+          <w:sz w:val="20"/>
+          <w:szCs w:val="20"/>
+          <w:lang w:val="en-US"/>
+        </w:rPr>
+        <w:t xml:space="preserve"> </w:t>
+      </w:r>
+      <w:r>
+        <w:rPr>
+          <w:rFonts w:ascii="Times New Roman" w:hAnsi="Times New Roman" w:cs="Times New Roman"/>
+          <w:sz w:val="20"/>
+          <w:szCs w:val="20"/>
+          <w:lang w:val="en-US"/>
+        </w:rPr>
+        <w:t>measure</w:t>
+      </w:r>
+      <w:r>
+        <w:rPr>
+          <w:rFonts w:ascii="Times New Roman" w:hAnsi="Times New Roman" w:cs="Times New Roman"/>
+          <w:sz w:val="20"/>
+          <w:szCs w:val="20"/>
+          <w:lang w:val="en-US"/>
+        </w:rPr>
+        <w:t xml:space="preserve"> </w:t>
+      </w:r>
+      <w:r>
+        <w:rPr>
+          <w:rFonts w:ascii="Times New Roman" w:hAnsi="Times New Roman" w:cs="Times New Roman"/>
+          <w:sz w:val="20"/>
+          <w:szCs w:val="20"/>
+          <w:lang w:val="en-US"/>
+        </w:rPr>
+        <w:t>has</w:t>
+      </w:r>
+      <w:r>
+        <w:rPr>
+          <w:rFonts w:ascii="Times New Roman" w:hAnsi="Times New Roman" w:cs="Times New Roman"/>
+          <w:sz w:val="20"/>
+          <w:szCs w:val="20"/>
+          <w:lang w:val="en-US"/>
+        </w:rPr>
+        <w:t xml:space="preserve"> its</w:t>
+      </w:r>
+      <w:r>
+        <w:rPr>
+          <w:rFonts w:ascii="Times New Roman" w:hAnsi="Times New Roman" w:cs="Times New Roman"/>
+          <w:sz w:val="20"/>
+          <w:szCs w:val="20"/>
+          <w:lang w:val="en-US"/>
+        </w:rPr>
+        <w:t xml:space="preserve"> </w:t>
+      </w:r>
+      <w:r>
+        <w:rPr>
+          <w:rFonts w:ascii="Times New Roman" w:hAnsi="Times New Roman" w:cs="Times New Roman"/>
+          <w:sz w:val="20"/>
+          <w:szCs w:val="20"/>
+          <w:lang w:val="en-US"/>
+        </w:rPr>
         <w:t>strength</w:t>
       </w:r>
       <w:r>
@@ -15822,7 +16093,34 @@
           <w:szCs w:val="20"/>
           <w:lang w:val="en-US"/>
         </w:rPr>
-        <w:t>, and one way to reinforce</w:t>
+        <w:t>.</w:t>
+      </w:r>
+      <w:r>
+        <w:rPr>
+          <w:rFonts w:ascii="Times New Roman" w:hAnsi="Times New Roman" w:cs="Times New Roman"/>
+          <w:sz w:val="20"/>
+          <w:szCs w:val="20"/>
+          <w:lang w:val="en-US"/>
+        </w:rPr>
+        <w:t xml:space="preserve"> </w:t>
+      </w:r>
+      <w:r>
+        <w:rPr>
+          <w:rFonts w:ascii="Times New Roman" w:hAnsi="Times New Roman" w:cs="Times New Roman"/>
+          <w:sz w:val="20"/>
+          <w:szCs w:val="20"/>
+          <w:lang w:val="en-US"/>
+        </w:rPr>
+        <w:t>O</w:t>
+      </w:r>
+      <w:r>
+        <w:rPr>
+          <w:rFonts w:ascii="Times New Roman" w:hAnsi="Times New Roman" w:cs="Times New Roman"/>
+          <w:sz w:val="20"/>
+          <w:szCs w:val="20"/>
+          <w:lang w:val="en-US"/>
+        </w:rPr>
+        <w:t>ne way to reinforce</w:t>
       </w:r>
       <w:r>
         <w:rPr>
@@ -15849,25 +16147,88 @@
           <w:szCs w:val="20"/>
           <w:lang w:val="en-US"/>
         </w:rPr>
-        <w:t xml:space="preserve"> by offering multiple scoring techniques to be used in analysis, </w:t>
-      </w:r>
-      <w:r>
-        <w:rPr>
-          <w:rFonts w:ascii="Times New Roman" w:hAnsi="Times New Roman" w:cs="Times New Roman"/>
-          <w:sz w:val="20"/>
-          <w:szCs w:val="20"/>
-          <w:lang w:val="en-US"/>
-        </w:rPr>
-        <w:t>to accomplish this, three</w:t>
-      </w:r>
-      <w:r>
-        <w:rPr>
-          <w:rFonts w:ascii="Times New Roman" w:hAnsi="Times New Roman" w:cs="Times New Roman"/>
-          <w:sz w:val="20"/>
-          <w:szCs w:val="20"/>
-          <w:lang w:val="en-US"/>
-        </w:rPr>
-        <w:t xml:space="preserve"> different scoring techniques</w:t>
+        <w:t xml:space="preserve"> by offering multiple scoring </w:t>
+      </w:r>
+      <w:r>
+        <w:rPr>
+          <w:rFonts w:ascii="Times New Roman" w:hAnsi="Times New Roman" w:cs="Times New Roman"/>
+          <w:sz w:val="20"/>
+          <w:szCs w:val="20"/>
+          <w:lang w:val="en-US"/>
+        </w:rPr>
+        <w:t>measures</w:t>
+      </w:r>
+      <w:r>
+        <w:rPr>
+          <w:rFonts w:ascii="Times New Roman" w:hAnsi="Times New Roman" w:cs="Times New Roman"/>
+          <w:sz w:val="20"/>
+          <w:szCs w:val="20"/>
+          <w:lang w:val="en-US"/>
+        </w:rPr>
+        <w:t xml:space="preserve"> to be used in analysis</w:t>
+      </w:r>
+      <w:r>
+        <w:rPr>
+          <w:rFonts w:ascii="Times New Roman" w:hAnsi="Times New Roman" w:cs="Times New Roman"/>
+          <w:sz w:val="20"/>
+          <w:szCs w:val="20"/>
+          <w:lang w:val="en-US"/>
+        </w:rPr>
+        <w:t>. T</w:t>
+      </w:r>
+      <w:r>
+        <w:rPr>
+          <w:rFonts w:ascii="Times New Roman" w:hAnsi="Times New Roman" w:cs="Times New Roman"/>
+          <w:sz w:val="20"/>
+          <w:szCs w:val="20"/>
+          <w:lang w:val="en-US"/>
+        </w:rPr>
+        <w:t xml:space="preserve">o accomplish this, </w:t>
+      </w:r>
+      <w:r>
+        <w:rPr>
+          <w:rFonts w:ascii="Times New Roman" w:hAnsi="Times New Roman" w:cs="Times New Roman"/>
+          <w:sz w:val="20"/>
+          <w:szCs w:val="20"/>
+          <w:lang w:val="en-US"/>
+        </w:rPr>
+        <w:t xml:space="preserve">the following </w:t>
+      </w:r>
+      <w:r>
+        <w:rPr>
+          <w:rFonts w:ascii="Times New Roman" w:hAnsi="Times New Roman" w:cs="Times New Roman"/>
+          <w:sz w:val="20"/>
+          <w:szCs w:val="20"/>
+          <w:lang w:val="en-US"/>
+        </w:rPr>
+        <w:t>th</w:t>
+      </w:r>
+      <w:r>
+        <w:rPr>
+          <w:rFonts w:ascii="Times New Roman" w:hAnsi="Times New Roman" w:cs="Times New Roman"/>
+          <w:sz w:val="20"/>
+          <w:szCs w:val="20"/>
+          <w:lang w:val="en-US"/>
+        </w:rPr>
+        <w:t>ree</w:t>
+      </w:r>
+      <w:r>
+        <w:rPr>
+          <w:rFonts w:ascii="Times New Roman" w:hAnsi="Times New Roman" w:cs="Times New Roman"/>
+          <w:sz w:val="20"/>
+          <w:szCs w:val="20"/>
+          <w:lang w:val="en-US"/>
+        </w:rPr>
+        <w:t xml:space="preserve"> different scoring </w:t>
+      </w:r>
+      <w:r>
+        <w:rPr>
+          <w:rFonts w:ascii="Times New Roman" w:hAnsi="Times New Roman" w:cs="Times New Roman"/>
+          <w:sz w:val="20"/>
+          <w:szCs w:val="20"/>
+          <w:lang w:val="en-US"/>
+        </w:rPr>
+        <w:t>measures</w:t>
       </w:r>
       <w:r>
         <w:rPr>
@@ -15885,6 +16246,15 @@
           <w:szCs w:val="20"/>
           <w:lang w:val="en-US"/>
         </w:rPr>
+        <w:t xml:space="preserve"> in this research</w:t>
+      </w:r>
+      <w:r>
+        <w:rPr>
+          <w:rFonts w:ascii="Times New Roman" w:hAnsi="Times New Roman" w:cs="Times New Roman"/>
+          <w:sz w:val="20"/>
+          <w:szCs w:val="20"/>
+          <w:lang w:val="en-US"/>
+        </w:rPr>
         <w:t xml:space="preserve">, each having some strengths and weaknesses depending on the use case of </w:t>
       </w:r>
       <w:r>
@@ -15894,6 +16264,15 @@
           <w:szCs w:val="20"/>
           <w:lang w:val="en-US"/>
         </w:rPr>
+        <w:t xml:space="preserve">the </w:t>
+      </w:r>
+      <w:r>
+        <w:rPr>
+          <w:rFonts w:ascii="Times New Roman" w:hAnsi="Times New Roman" w:cs="Times New Roman"/>
+          <w:sz w:val="20"/>
+          <w:szCs w:val="20"/>
+          <w:lang w:val="en-US"/>
+        </w:rPr>
         <w:t xml:space="preserve">final influence </w:t>
       </w:r>
       <w:r>
@@ -15908,6 +16287,7 @@
     </w:p>
     <w:p>
       <w:pPr>
+        <w:spacing w:line="276" w:lineRule="auto"/>
         <w:jc w:val="both"/>
         <w:rPr>
           <w:rFonts w:ascii="Times New Roman" w:hAnsi="Times New Roman" w:cs="Times New Roman"/>
@@ -15924,6 +16304,7 @@
           <w:ilvl w:val="0"/>
           <w:numId w:val="32"/>
         </w:numPr>
+        <w:spacing w:line="276" w:lineRule="auto"/>
         <w:rPr>
           <w:lang w:val="en-US"/>
         </w:rPr>
@@ -15938,6 +16319,7 @@
     <w:p>
       <w:pPr>
         <w:pStyle w:val="Brdtekst"/>
+        <w:spacing w:line="276" w:lineRule="auto"/>
         <w:ind w:firstLine="0"/>
         <w:rPr>
           <w:lang w:val="en-US"/>
@@ -15959,7 +16341,19 @@
         <w:rPr>
           <w:lang w:val="en-US"/>
         </w:rPr>
-        <w:t xml:space="preserve"> technique measures how many times a</w:t>
+        <w:t xml:space="preserve"> measure</w:t>
+      </w:r>
+      <w:r>
+        <w:rPr>
+          <w:lang w:val="en-US"/>
+        </w:rPr>
+        <w:t xml:space="preserve"> counts</w:t>
+      </w:r>
+      <w:r>
+        <w:rPr>
+          <w:lang w:val="en-US"/>
+        </w:rPr>
+        <w:t xml:space="preserve"> how many times a</w:t>
       </w:r>
       <w:r>
         <w:rPr>
@@ -16037,6 +16431,7 @@
     <w:p>
       <w:pPr>
         <w:pStyle w:val="Brdtekst"/>
+        <w:spacing w:line="276" w:lineRule="auto"/>
         <w:ind w:firstLine="0"/>
         <w:rPr>
           <w:lang w:val="en-US"/>
@@ -16052,12 +16447,25 @@
         <w:rPr>
           <w:lang w:val="en-US"/>
         </w:rPr>
-        <w:t>To accommodate such cases of low interaction, the following two scoring techniques can be applied in analysis.</w:t>
+        <w:t xml:space="preserve">To accommodate such cases of low interaction, the following two scoring </w:t>
+      </w:r>
+      <w:r>
+        <w:rPr>
+          <w:lang w:val="en-US"/>
+        </w:rPr>
+        <w:t>measures</w:t>
+      </w:r>
+      <w:r>
+        <w:rPr>
+          <w:lang w:val="en-US"/>
+        </w:rPr>
+        <w:t xml:space="preserve"> can be applied in analysis.</w:t>
       </w:r>
     </w:p>
     <w:p>
       <w:pPr>
         <w:pStyle w:val="Brdtekst"/>
+        <w:spacing w:line="276" w:lineRule="auto"/>
         <w:ind w:firstLine="0"/>
         <w:rPr>
           <w:lang w:val="en-US"/>
@@ -16071,6 +16479,7 @@
           <w:ilvl w:val="0"/>
           <w:numId w:val="32"/>
         </w:numPr>
+        <w:spacing w:line="276" w:lineRule="auto"/>
         <w:rPr>
           <w:lang w:val="en-US"/>
         </w:rPr>
@@ -16085,6 +16494,7 @@
     <w:p>
       <w:pPr>
         <w:pStyle w:val="Brdtekst"/>
+        <w:spacing w:line="276" w:lineRule="auto"/>
         <w:ind w:firstLine="0"/>
         <w:rPr>
           <w:lang w:val="en-US"/>
@@ -16154,7 +16564,19 @@
         <w:rPr>
           <w:lang w:val="en-US"/>
         </w:rPr>
-        <w:t>on the parent activity</w:t>
+        <w:t>o</w:t>
+      </w:r>
+      <w:r>
+        <w:rPr>
+          <w:lang w:val="en-US"/>
+        </w:rPr>
+        <w:t>f</w:t>
+      </w:r>
+      <w:r>
+        <w:rPr>
+          <w:lang w:val="en-US"/>
+        </w:rPr>
+        <w:t xml:space="preserve"> the parent activity</w:t>
       </w:r>
       <w:r>
         <w:rPr>
@@ -16214,6 +16636,7 @@
     <w:p>
       <w:pPr>
         <w:pStyle w:val="Brdtekst"/>
+        <w:spacing w:line="276" w:lineRule="auto"/>
         <w:ind w:firstLine="0"/>
         <w:rPr>
           <w:lang w:val="en-US"/>
@@ -16301,6 +16724,7 @@
     <w:p>
       <w:pPr>
         <w:pStyle w:val="Brdtekst"/>
+        <w:spacing w:line="276" w:lineRule="auto"/>
         <w:ind w:firstLine="0"/>
         <w:rPr>
           <w:lang w:val="en-US"/>
@@ -16328,25 +16752,31 @@
         <w:rPr>
           <w:lang w:val="en-US"/>
         </w:rPr>
-        <w:t>upvotes</w:t>
-      </w:r>
-      <w:r>
-        <w:rPr>
-          <w:lang w:val="en-US"/>
-        </w:rPr>
-        <w:t>-</w:t>
-      </w:r>
-      <w:r>
-        <w:rPr>
-          <w:lang w:val="en-US"/>
-        </w:rPr>
-        <w:t xml:space="preserve">based </w:t>
-      </w:r>
-      <w:r>
-        <w:rPr>
-          <w:lang w:val="en-US"/>
-        </w:rPr>
-        <w:t>scoring technique is that all child activities will get the same score</w:t>
+        <w:t xml:space="preserve">upvotes </w:t>
+      </w:r>
+      <w:r>
+        <w:rPr>
+          <w:lang w:val="en-US"/>
+        </w:rPr>
+        <w:t xml:space="preserve">scoring </w:t>
+      </w:r>
+      <w:r>
+        <w:rPr>
+          <w:lang w:val="en-US"/>
+        </w:rPr>
+        <w:t>measure</w:t>
+      </w:r>
+      <w:r>
+        <w:rPr>
+          <w:lang w:val="en-US"/>
+        </w:rPr>
+        <w:t xml:space="preserve"> is that all child activities will get the same score</w:t>
+      </w:r>
+      <w:r>
+        <w:rPr>
+          <w:lang w:val="en-US"/>
+        </w:rPr>
+        <w:t xml:space="preserve"> of influence</w:t>
       </w:r>
       <w:r>
         <w:rPr>
@@ -16358,6 +16788,7 @@
     <w:p>
       <w:pPr>
         <w:pStyle w:val="Brdtekst"/>
+        <w:spacing w:line="276" w:lineRule="auto"/>
         <w:ind w:firstLine="0"/>
         <w:rPr>
           <w:lang w:val="en-US"/>
@@ -16371,6 +16802,7 @@
           <w:ilvl w:val="0"/>
           <w:numId w:val="32"/>
         </w:numPr>
+        <w:spacing w:line="276" w:lineRule="auto"/>
         <w:rPr>
           <w:lang w:val="en-US"/>
         </w:rPr>
@@ -16385,6 +16817,7 @@
     <w:p>
       <w:pPr>
         <w:pStyle w:val="Brdtekst"/>
+        <w:spacing w:line="276" w:lineRule="auto"/>
         <w:ind w:firstLine="0"/>
         <w:rPr>
           <w:lang w:val="en-US"/>
@@ -16406,13 +16839,55 @@
         <w:rPr>
           <w:lang w:val="en-US"/>
         </w:rPr>
-        <w:t xml:space="preserve"> activity scoring technique scores influences based on how many</w:t>
-      </w:r>
-      <w:r>
-        <w:rPr>
-          <w:lang w:val="en-US"/>
-        </w:rPr>
-        <w:t xml:space="preserve"> edges of influence are found in the full branch of influence </w:t>
+        <w:t xml:space="preserve"> influence</w:t>
+      </w:r>
+      <w:r>
+        <w:rPr>
+          <w:lang w:val="en-US"/>
+        </w:rPr>
+        <w:t xml:space="preserve"> </w:t>
+      </w:r>
+      <w:r>
+        <w:rPr>
+          <w:lang w:val="en-US"/>
+        </w:rPr>
+        <w:t>measure</w:t>
+      </w:r>
+      <w:r>
+        <w:rPr>
+          <w:lang w:val="en-US"/>
+        </w:rPr>
+        <w:t xml:space="preserve"> </w:t>
+      </w:r>
+      <w:r>
+        <w:rPr>
+          <w:lang w:val="en-US"/>
+        </w:rPr>
+        <w:t xml:space="preserve">of activity </w:t>
+      </w:r>
+      <w:r>
+        <w:rPr>
+          <w:lang w:val="en-US"/>
+        </w:rPr>
+        <w:t>scores influences based on how many</w:t>
+      </w:r>
+      <w:r>
+        <w:rPr>
+          <w:lang w:val="en-US"/>
+        </w:rPr>
+        <w:t xml:space="preserve"> influence </w:t>
+      </w:r>
+      <w:r>
+        <w:rPr>
+          <w:lang w:val="en-US"/>
+        </w:rPr>
+        <w:t xml:space="preserve">edges </w:t>
+      </w:r>
+      <w:r>
+        <w:rPr>
+          <w:lang w:val="en-US"/>
+        </w:rPr>
+        <w:t xml:space="preserve">are found in the full branch of influence </w:t>
       </w:r>
       <w:r>
         <w:rPr>
@@ -16436,6 +16911,7 @@
     <w:p>
       <w:pPr>
         <w:pStyle w:val="Brdtekst"/>
+        <w:spacing w:line="276" w:lineRule="auto"/>
         <w:ind w:firstLine="0"/>
         <w:rPr>
           <w:lang w:val="en-US"/>
@@ -16481,6 +16957,12 @@
         <w:rPr>
           <w:lang w:val="en-US"/>
         </w:rPr>
+        <w:t xml:space="preserve">cascading </w:t>
+      </w:r>
+      <w:r>
+        <w:rPr>
+          <w:lang w:val="en-US"/>
+        </w:rPr>
         <w:t xml:space="preserve">response </w:t>
       </w:r>
       <w:r>
@@ -16505,7 +16987,31 @@
         <w:rPr>
           <w:lang w:val="en-US"/>
         </w:rPr>
-        <w:t>ing measure is based on the general extended impact of an influencer</w:t>
+        <w:t xml:space="preserve">ing measure is based on the general extended impact of an </w:t>
+      </w:r>
+      <w:r>
+        <w:rPr>
+          <w:lang w:val="en-US"/>
+        </w:rPr>
+        <w:t>influencer and</w:t>
+      </w:r>
+      <w:r>
+        <w:rPr>
+          <w:lang w:val="en-US"/>
+        </w:rPr>
+        <w:t xml:space="preserve"> can therefore h</w:t>
+      </w:r>
+      <w:r>
+        <w:rPr>
+          <w:lang w:val="en-US"/>
+        </w:rPr>
+        <w:t xml:space="preserve">elp </w:t>
+      </w:r>
+      <w:r>
+        <w:rPr>
+          <w:lang w:val="en-US"/>
+        </w:rPr>
+        <w:t>identify</w:t>
       </w:r>
       <w:r>
         <w:rPr>
@@ -16517,19 +17023,41 @@
         <w:rPr>
           <w:lang w:val="en-US"/>
         </w:rPr>
-        <w:t>and can therefore h</w:t>
-      </w:r>
-      <w:r>
-        <w:rPr>
-          <w:lang w:val="en-US"/>
-        </w:rPr>
-        <w:t xml:space="preserve">elp </w:t>
-      </w:r>
-      <w:r>
-        <w:rPr>
-          <w:lang w:val="en-US"/>
-        </w:rPr>
-        <w:t>identify</w:t>
+        <w:t>the central influencers</w:t>
+      </w:r>
+      <w:r>
+        <w:rPr>
+          <w:lang w:val="en-US"/>
+        </w:rPr>
+        <w:t xml:space="preserve"> and which users do they have an influence on.</w:t>
+      </w:r>
+    </w:p>
+    <w:p>
+      <w:pPr>
+        <w:pStyle w:val="Brdtekst"/>
+        <w:spacing w:line="276" w:lineRule="auto"/>
+        <w:ind w:firstLine="0"/>
+        <w:rPr>
+          <w:lang w:val="en-US"/>
+        </w:rPr>
+      </w:pPr>
+      <w:r>
+        <w:rPr>
+          <w:lang w:val="en-US"/>
+        </w:rPr>
+        <w:t xml:space="preserve">The </w:t>
+      </w:r>
+      <w:r>
+        <w:rPr>
+          <w:lang w:val="en-US"/>
+        </w:rPr>
+        <w:t>upside of th</w:t>
+      </w:r>
+      <w:r>
+        <w:rPr>
+          <w:lang w:val="en-US"/>
+        </w:rPr>
+        <w:t>is</w:t>
       </w:r>
       <w:r>
         <w:rPr>
@@ -16541,40 +17069,153 @@
         <w:rPr>
           <w:lang w:val="en-US"/>
         </w:rPr>
-        <w:t>the central influencers</w:t>
-      </w:r>
-      <w:r>
-        <w:rPr>
-          <w:lang w:val="en-US"/>
-        </w:rPr>
-        <w:t xml:space="preserve"> and which users do they have an influence on.</w:t>
+        <w:t xml:space="preserve">activity scoring </w:t>
+      </w:r>
+      <w:r>
+        <w:rPr>
+          <w:lang w:val="en-US"/>
+        </w:rPr>
+        <w:t>measure</w:t>
+      </w:r>
+      <w:r>
+        <w:rPr>
+          <w:lang w:val="en-US"/>
+        </w:rPr>
+        <w:t xml:space="preserve"> is its ability to include the impact of all activities in an influence branch and still be able to differentiate between influence edges on child activities because of its branch</w:t>
+      </w:r>
+      <w:r>
+        <w:rPr>
+          <w:lang w:val="en-US"/>
+        </w:rPr>
+        <w:t>-</w:t>
+      </w:r>
+      <w:r>
+        <w:rPr>
+          <w:lang w:val="en-US"/>
+        </w:rPr>
+        <w:t>ori</w:t>
+      </w:r>
+      <w:r>
+        <w:rPr>
+          <w:lang w:val="en-US"/>
+        </w:rPr>
+        <w:t>ent</w:t>
+      </w:r>
+      <w:r>
+        <w:rPr>
+          <w:lang w:val="en-US"/>
+        </w:rPr>
+        <w:t xml:space="preserve">ed calculation, and it does not take in account all descendant activities of the parent activity.  </w:t>
       </w:r>
     </w:p>
     <w:p>
       <w:pPr>
         <w:pStyle w:val="Brdtekst"/>
+        <w:spacing w:line="276" w:lineRule="auto"/>
         <w:ind w:firstLine="0"/>
         <w:rPr>
           <w:lang w:val="en-US"/>
         </w:rPr>
       </w:pPr>
-      <w:r>
-        <w:rPr>
-          <w:lang w:val="en-US"/>
-        </w:rPr>
-        <w:t xml:space="preserve">The </w:t>
-      </w:r>
-      <w:r>
-        <w:rPr>
-          <w:lang w:val="en-US"/>
-        </w:rPr>
-        <w:t>upside of th</w:t>
-      </w:r>
-      <w:r>
-        <w:rPr>
-          <w:lang w:val="en-US"/>
-        </w:rPr>
-        <w:t>is</w:t>
+    </w:p>
+    <w:p>
+      <w:pPr>
+        <w:pStyle w:val="Brdtekst"/>
+        <w:spacing w:line="276" w:lineRule="auto"/>
+        <w:ind w:firstLine="0"/>
+        <w:rPr>
+          <w:lang w:val="en-US"/>
+        </w:rPr>
+      </w:pPr>
+      <w:r>
+        <w:rPr>
+          <w:lang w:val="en-US"/>
+        </w:rPr>
+        <w:t>The figure below contains a graph built on the skeleton of the previous activity thread</w:t>
+      </w:r>
+      <w:r>
+        <w:rPr>
+          <w:lang w:val="en-US"/>
+        </w:rPr>
+        <w:t xml:space="preserve"> in figure 3</w:t>
+      </w:r>
+      <w:r>
+        <w:rPr>
+          <w:lang w:val="en-US"/>
+        </w:rPr>
+        <w:t xml:space="preserve">. It converts nodes from representing an activity </w:t>
+      </w:r>
+      <w:r>
+        <w:rPr>
+          <w:lang w:val="en-US"/>
+        </w:rPr>
+        <w:t xml:space="preserve">object </w:t>
+      </w:r>
+      <w:r>
+        <w:rPr>
+          <w:lang w:val="en-US"/>
+        </w:rPr>
+        <w:t xml:space="preserve">to represent the </w:t>
+      </w:r>
+      <w:r>
+        <w:rPr>
+          <w:lang w:val="en-US"/>
+        </w:rPr>
+        <w:t>author</w:t>
+      </w:r>
+      <w:r>
+        <w:rPr>
+          <w:lang w:val="en-US"/>
+        </w:rPr>
+        <w:t xml:space="preserve"> of that activity, while preserving the hiera</w:t>
+      </w:r>
+      <w:r>
+        <w:rPr>
+          <w:lang w:val="en-US"/>
+        </w:rPr>
+        <w:t xml:space="preserve">rchical </w:t>
+      </w:r>
+      <w:r>
+        <w:rPr>
+          <w:lang w:val="en-US"/>
+        </w:rPr>
+        <w:t>structure as it is in edges and their direction</w:t>
+      </w:r>
+      <w:r>
+        <w:rPr>
+          <w:lang w:val="en-US"/>
+        </w:rPr>
+        <w:t>s</w:t>
+      </w:r>
+      <w:r>
+        <w:rPr>
+          <w:lang w:val="en-US"/>
+        </w:rPr>
+        <w:t>. I</w:t>
+      </w:r>
+      <w:r>
+        <w:rPr>
+          <w:lang w:val="en-US"/>
+        </w:rPr>
+        <w:t xml:space="preserve">t also introduces the </w:t>
+      </w:r>
+      <w:r>
+        <w:rPr>
+          <w:lang w:val="en-US"/>
+        </w:rPr>
+        <w:t>three</w:t>
+      </w:r>
+      <w:r>
+        <w:rPr>
+          <w:lang w:val="en-US"/>
+        </w:rPr>
+        <w:t xml:space="preserve"> scores</w:t>
+      </w:r>
+      <w:r>
+        <w:rPr>
+          <w:lang w:val="en-US"/>
+        </w:rPr>
+        <w:t xml:space="preserve"> of interaction, upvotes and activity</w:t>
       </w:r>
       <w:r>
         <w:rPr>
@@ -16586,164 +17227,25 @@
         <w:rPr>
           <w:lang w:val="en-US"/>
         </w:rPr>
-        <w:t xml:space="preserve">activity-based scoring technique is its ability to include the impact of all activities in an influence branch and still be able to differentiate between influence edges on child activities because of its </w:t>
-      </w:r>
-      <w:proofErr w:type="gramStart"/>
-      <w:r>
-        <w:rPr>
-          <w:lang w:val="en-US"/>
-        </w:rPr>
-        <w:t>branch ori</w:t>
-      </w:r>
-      <w:r>
-        <w:rPr>
-          <w:lang w:val="en-US"/>
-        </w:rPr>
-        <w:t>ent</w:t>
-      </w:r>
-      <w:r>
-        <w:rPr>
-          <w:lang w:val="en-US"/>
-        </w:rPr>
-        <w:t>ed</w:t>
-      </w:r>
-      <w:proofErr w:type="gramEnd"/>
-      <w:r>
-        <w:rPr>
-          <w:lang w:val="en-US"/>
-        </w:rPr>
-        <w:t xml:space="preserve"> calculation, and it does not take in account all descendant activities of the parent activity.  </w:t>
+        <w:t xml:space="preserve">as separate weights </w:t>
+      </w:r>
+      <w:r>
+        <w:rPr>
+          <w:lang w:val="en-US"/>
+        </w:rPr>
+        <w:t xml:space="preserve">calculated for each influence </w:t>
+      </w:r>
+      <w:r>
+        <w:rPr>
+          <w:lang w:val="en-US"/>
+        </w:rPr>
+        <w:t>edge.</w:t>
       </w:r>
     </w:p>
     <w:p>
       <w:pPr>
         <w:pStyle w:val="Brdtekst"/>
-        <w:ind w:firstLine="0"/>
-        <w:rPr>
-          <w:lang w:val="en-US"/>
-        </w:rPr>
-      </w:pPr>
-    </w:p>
-    <w:p>
-      <w:pPr>
-        <w:pStyle w:val="Brdtekst"/>
-        <w:ind w:firstLine="0"/>
-        <w:rPr>
-          <w:lang w:val="en-US"/>
-        </w:rPr>
-      </w:pPr>
-      <w:r>
-        <w:rPr>
-          <w:lang w:val="en-US"/>
-        </w:rPr>
-        <w:t>The figure below contains a graph built on the skeleton of the previous activity thread</w:t>
-      </w:r>
-      <w:r>
-        <w:rPr>
-          <w:lang w:val="en-US"/>
-        </w:rPr>
-        <w:t xml:space="preserve"> in figure 3</w:t>
-      </w:r>
-      <w:r>
-        <w:rPr>
-          <w:lang w:val="en-US"/>
-        </w:rPr>
-        <w:t xml:space="preserve">. It converts nodes from representing an activity </w:t>
-      </w:r>
-      <w:r>
-        <w:rPr>
-          <w:lang w:val="en-US"/>
-        </w:rPr>
-        <w:t xml:space="preserve">object </w:t>
-      </w:r>
-      <w:r>
-        <w:rPr>
-          <w:lang w:val="en-US"/>
-        </w:rPr>
-        <w:t xml:space="preserve">to represent the </w:t>
-      </w:r>
-      <w:r>
-        <w:rPr>
-          <w:lang w:val="en-US"/>
-        </w:rPr>
-        <w:t>author</w:t>
-      </w:r>
-      <w:r>
-        <w:rPr>
-          <w:lang w:val="en-US"/>
-        </w:rPr>
-        <w:t xml:space="preserve"> of that activity, while preserving the hiera</w:t>
-      </w:r>
-      <w:r>
-        <w:rPr>
-          <w:lang w:val="en-US"/>
-        </w:rPr>
-        <w:t xml:space="preserve">rchical </w:t>
-      </w:r>
-      <w:r>
-        <w:rPr>
-          <w:lang w:val="en-US"/>
-        </w:rPr>
-        <w:t>structure as it is in edges and their direction</w:t>
-      </w:r>
-      <w:r>
-        <w:rPr>
-          <w:lang w:val="en-US"/>
-        </w:rPr>
-        <w:t>s</w:t>
-      </w:r>
-      <w:r>
-        <w:rPr>
-          <w:lang w:val="en-US"/>
-        </w:rPr>
-        <w:t xml:space="preserve">, it also introduces the </w:t>
-      </w:r>
-      <w:r>
-        <w:rPr>
-          <w:lang w:val="en-US"/>
-        </w:rPr>
-        <w:t>three</w:t>
-      </w:r>
-      <w:r>
-        <w:rPr>
-          <w:lang w:val="en-US"/>
-        </w:rPr>
-        <w:t xml:space="preserve"> scores</w:t>
-      </w:r>
-      <w:r>
-        <w:rPr>
-          <w:lang w:val="en-US"/>
-        </w:rPr>
-        <w:t xml:space="preserve"> of interaction, upvotes and activity</w:t>
-      </w:r>
-      <w:r>
-        <w:rPr>
-          <w:lang w:val="en-US"/>
-        </w:rPr>
-        <w:t xml:space="preserve"> </w:t>
-      </w:r>
-      <w:r>
-        <w:rPr>
-          <w:lang w:val="en-US"/>
-        </w:rPr>
-        <w:t xml:space="preserve">as separate weights </w:t>
-      </w:r>
-      <w:r>
-        <w:rPr>
-          <w:lang w:val="en-US"/>
-        </w:rPr>
-        <w:t xml:space="preserve">calculated for each influence </w:t>
-      </w:r>
-      <w:r>
-        <w:rPr>
-          <w:lang w:val="en-US"/>
-        </w:rPr>
-        <w:t>edge.</w:t>
-      </w:r>
-    </w:p>
-    <w:p>
-      <w:pPr>
-        <w:pStyle w:val="Brdtekst"/>
+        <w:spacing w:line="276" w:lineRule="auto"/>
         <w:ind w:firstLine="0"/>
         <w:rPr>
           <w:lang w:val="en-US"/>
@@ -16761,6 +17263,7 @@
       <w:pPr>
         <w:pStyle w:val="Brdtekst"/>
         <w:keepNext/>
+        <w:spacing w:line="276" w:lineRule="auto"/>
         <w:ind w:firstLine="0"/>
       </w:pPr>
       <w:r>
@@ -16815,91 +17318,80 @@
     <w:p>
       <w:pPr>
         <w:pStyle w:val="Bildetekst"/>
+        <w:spacing w:line="276" w:lineRule="auto"/>
         <w:jc w:val="both"/>
         <w:rPr>
-          <w:lang w:val="en-US"/>
-        </w:rPr>
-      </w:pPr>
-      <w:r>
-        <w:rPr>
+          <w:sz w:val="20"/>
+          <w:szCs w:val="20"/>
+          <w:lang w:val="en-US"/>
+        </w:rPr>
+      </w:pPr>
+      <w:r>
+        <w:rPr>
+          <w:sz w:val="20"/>
+          <w:szCs w:val="20"/>
           <w:lang w:val="en-US"/>
         </w:rPr>
         <w:t xml:space="preserve">Figure </w:t>
       </w:r>
       <w:r>
+        <w:rPr>
+          <w:sz w:val="20"/>
+          <w:szCs w:val="20"/>
+        </w:rPr>
         <w:fldChar w:fldCharType="begin"/>
       </w:r>
       <w:r>
         <w:rPr>
+          <w:sz w:val="20"/>
+          <w:szCs w:val="20"/>
           <w:lang w:val="en-US"/>
         </w:rPr>
         <w:instrText xml:space="preserve"> SEQ Figure \* ARABIC </w:instrText>
       </w:r>
       <w:r>
+        <w:rPr>
+          <w:sz w:val="20"/>
+          <w:szCs w:val="20"/>
+        </w:rPr>
         <w:fldChar w:fldCharType="separate"/>
       </w:r>
       <w:r>
         <w:rPr>
           <w:noProof/>
+          <w:sz w:val="20"/>
+          <w:szCs w:val="20"/>
           <w:lang w:val="en-US"/>
         </w:rPr>
         <w:t>4</w:t>
       </w:r>
       <w:r>
+        <w:rPr>
+          <w:sz w:val="20"/>
+          <w:szCs w:val="20"/>
+        </w:rPr>
         <w:fldChar w:fldCharType="end"/>
       </w:r>
       <w:r>
         <w:rPr>
-          <w:lang w:val="en-US"/>
-        </w:rPr>
-        <w:t>, The activity graph is constructed by repres</w:t>
-      </w:r>
-      <w:r>
-        <w:rPr>
-          <w:lang w:val="en-US"/>
-        </w:rPr>
-        <w:t>en</w:t>
-      </w:r>
-      <w:r>
-        <w:rPr>
-          <w:lang w:val="en-US"/>
-        </w:rPr>
-        <w:t xml:space="preserve">ting </w:t>
-      </w:r>
-      <w:r>
-        <w:rPr>
-          <w:lang w:val="en-US"/>
-        </w:rPr>
-        <w:t xml:space="preserve">the nodes of </w:t>
-      </w:r>
-      <w:r>
-        <w:rPr>
-          <w:lang w:val="en-US"/>
-        </w:rPr>
-        <w:t xml:space="preserve">activities using their authors, and applying the scoring techniques of interaction, upvotes and activity to score </w:t>
-      </w:r>
-      <w:r>
-        <w:rPr>
-          <w:lang w:val="en-US"/>
-        </w:rPr>
-        <w:t xml:space="preserve">the individual </w:t>
-      </w:r>
-      <w:r>
-        <w:rPr>
-          <w:lang w:val="en-US"/>
-        </w:rPr>
-        <w:t>influence edges.</w:t>
-      </w:r>
-    </w:p>
-    <w:p>
-      <w:pPr>
-        <w:rPr>
-          <w:lang w:val="en-US"/>
-        </w:rPr>
-      </w:pPr>
-    </w:p>
-    <w:p>
-      <w:pPr>
+          <w:sz w:val="20"/>
+          <w:szCs w:val="20"/>
+          <w:lang w:val="en-US"/>
+        </w:rPr>
+        <w:t>, The activity graph is constructed by representing the nodes of activities using their authors, and applying the scoring techniques of interaction, upvotes and activity to score the individual influence edges.</w:t>
+      </w:r>
+    </w:p>
+    <w:p>
+      <w:pPr>
+        <w:spacing w:line="276" w:lineRule="auto"/>
+        <w:rPr>
+          <w:lang w:val="en-US"/>
+        </w:rPr>
+      </w:pPr>
+    </w:p>
+    <w:p>
+      <w:pPr>
+        <w:spacing w:line="276" w:lineRule="auto"/>
         <w:rPr>
           <w:lang w:val="en-US"/>
         </w:rPr>
@@ -16915,6 +17407,7 @@
     <w:p>
       <w:pPr>
         <w:pStyle w:val="Brdtekst"/>
+        <w:spacing w:line="276" w:lineRule="auto"/>
         <w:ind w:firstLine="0"/>
         <w:rPr>
           <w:lang w:val="en-US"/>
@@ -16954,19 +17447,31 @@
         <w:rPr>
           <w:lang w:val="en-US"/>
         </w:rPr>
-        <w:t>We can digest the structure of this directed and weighted activity-orien</w:t>
-      </w:r>
-      <w:r>
-        <w:rPr>
-          <w:lang w:val="en-US"/>
-        </w:rPr>
-        <w:t>t</w:t>
-      </w:r>
-      <w:r>
-        <w:rPr>
-          <w:lang w:val="en-US"/>
-        </w:rPr>
-        <w:t xml:space="preserve">ed graph by merging all nodes and influence edges having the same unique pair of source and target authors of activities, while performing a simple addition of the respective scores for each of the three scoring measures. The final produced graph is </w:t>
+        <w:t>We can digest the structure of this directed and weighted activity graph by merging all nodes and influence edges having the same unique pair of source and target authors of activities</w:t>
+      </w:r>
+      <w:r>
+        <w:rPr>
+          <w:lang w:val="en-US"/>
+        </w:rPr>
+        <w:t>.</w:t>
+      </w:r>
+      <w:r>
+        <w:rPr>
+          <w:lang w:val="en-US"/>
+        </w:rPr>
+        <w:t xml:space="preserve"> </w:t>
+      </w:r>
+      <w:r>
+        <w:rPr>
+          <w:lang w:val="en-US"/>
+        </w:rPr>
+        <w:t>W</w:t>
+      </w:r>
+      <w:r>
+        <w:rPr>
+          <w:lang w:val="en-US"/>
+        </w:rPr>
+        <w:t xml:space="preserve">hile performing a simple addition of the respective scores for each of the three scoring measures. The final produced graph is </w:t>
       </w:r>
       <w:r>
         <w:rPr>
@@ -16996,6 +17501,7 @@
     <w:p>
       <w:pPr>
         <w:pStyle w:val="Brdtekst"/>
+        <w:spacing w:line="276" w:lineRule="auto"/>
         <w:ind w:firstLine="0"/>
         <w:rPr>
           <w:lang w:val="en-US"/>
@@ -17204,7 +17710,13 @@
         <w:rPr>
           <w:lang w:val="en-US"/>
         </w:rPr>
-        <w:t>who are “</w:t>
+        <w:t xml:space="preserve">who are </w:t>
+      </w:r>
+      <w:r>
+        <w:rPr>
+          <w:lang w:val="en-US"/>
+        </w:rPr>
+        <w:t>“</w:t>
       </w:r>
       <w:r>
         <w:rPr>
@@ -17270,13 +17782,7 @@
         <w:rPr>
           <w:lang w:val="en-US"/>
         </w:rPr>
-        <w:t xml:space="preserve">activity objects. To find out how much influence does “User A” </w:t>
-      </w:r>
-      <w:r>
-        <w:rPr>
-          <w:lang w:val="en-US"/>
-        </w:rPr>
-        <w:t>have on “User D”</w:t>
+        <w:t>activity objects. To find out how much influence does “User A” have on “User D”</w:t>
       </w:r>
       <w:r>
         <w:rPr>
@@ -17693,6 +18199,7 @@
         <w:rPr>
           <w:lang w:val="en-US"/>
         </w:rPr>
+        <w:lastRenderedPageBreak/>
         <w:t xml:space="preserve">Following the four steps above, a new </w:t>
       </w:r>
       <w:r>
@@ -17729,14 +18236,7 @@
         <w:rPr>
           <w:lang w:val="en-US"/>
         </w:rPr>
-        <w:t xml:space="preserve">, and with its influence </w:t>
-      </w:r>
-      <w:r>
-        <w:rPr>
-          <w:lang w:val="en-US"/>
-        </w:rPr>
-        <w:lastRenderedPageBreak/>
-        <w:t>edges having three</w:t>
+        <w:t>, and with its influence edges having three</w:t>
       </w:r>
       <w:r>
         <w:rPr>

</xml_diff>

<commit_message>
Writing review: V - E
Next, V - F
</commit_message>
<xml_diff>
--- a/docs/letter.docx
+++ b/docs/letter.docx
@@ -19877,13 +19877,7 @@
         <w:rPr>
           <w:lang w:val="en-US"/>
         </w:rPr>
-        <w:t xml:space="preserve"> of </w:t>
-      </w:r>
-      <w:r>
-        <w:rPr>
-          <w:lang w:val="en-US"/>
-        </w:rPr>
-        <w:t>interaction score</w:t>
+        <w:t xml:space="preserve"> of interaction score</w:t>
       </w:r>
       <w:r>
         <w:rPr>
@@ -20601,19 +20595,7 @@
         <w:rPr>
           <w:lang w:val="en-US"/>
         </w:rPr>
-        <w:t xml:space="preserve"> </w:t>
-      </w:r>
-      <w:r>
-        <w:rPr>
-          <w:lang w:val="en-US"/>
-        </w:rPr>
-        <w:t>“activities plus upvotes”</w:t>
-      </w:r>
-      <w:r>
-        <w:rPr>
-          <w:lang w:val="en-US"/>
-        </w:rPr>
-        <w:t xml:space="preserve"> scoring measure has the</w:t>
+        <w:t xml:space="preserve"> “activities plus upvotes” scoring measure has the</w:t>
       </w:r>
       <w:r>
         <w:rPr>
@@ -20875,15 +20857,7 @@
           <w:szCs w:val="20"/>
           <w:lang w:val="en-US"/>
         </w:rPr>
-        <w:t xml:space="preserve">, The double combined score distributions </w:t>
-      </w:r>
-      <w:r>
-        <w:rPr>
-          <w:sz w:val="20"/>
-          <w:szCs w:val="20"/>
-          <w:lang w:val="en-US"/>
-        </w:rPr>
-        <w:t>recorded in the edges of the influence graph, constructed from a dataset containing the top 3 newest submissions</w:t>
+        <w:t>, The double combined score distributions recorded in the edges of the influence graph, constructed from a dataset containing the top 3 newest submissions</w:t>
       </w:r>
       <w:r>
         <w:rPr>
@@ -21354,6 +21328,7 @@
           <w:ilvl w:val="0"/>
           <w:numId w:val="0"/>
         </w:numPr>
+        <w:spacing w:line="276" w:lineRule="auto"/>
         <w:jc w:val="center"/>
         <w:rPr>
           <w:b/>
@@ -21429,6 +21404,7 @@
     <w:p>
       <w:pPr>
         <w:pStyle w:val="Brdtekst"/>
+        <w:spacing w:line="360" w:lineRule="auto"/>
         <w:ind w:firstLine="0"/>
         <w:rPr>
           <w:lang w:val="en-US"/>
@@ -21462,7 +21438,19 @@
         <w:rPr>
           <w:lang w:val="en-US"/>
         </w:rPr>
-        <w:t xml:space="preserve">distinct topics such as politic, </w:t>
+        <w:t>distinct topics</w:t>
+      </w:r>
+      <w:r>
+        <w:rPr>
+          <w:lang w:val="en-US"/>
+        </w:rPr>
+        <w:t xml:space="preserve"> or influence fields </w:t>
+      </w:r>
+      <w:r>
+        <w:rPr>
+          <w:lang w:val="en-US"/>
+        </w:rPr>
+        <w:t xml:space="preserve">such as politic, </w:t>
       </w:r>
       <w:r>
         <w:rPr>
@@ -21474,7 +21462,13 @@
         <w:rPr>
           <w:lang w:val="en-US"/>
         </w:rPr>
-        <w:t xml:space="preserve"> or economy. Knowing the type of influence between </w:t>
+        <w:t xml:space="preserve"> or economy. Knowing the type of </w:t>
+      </w:r>
+      <w:r>
+        <w:rPr>
+          <w:lang w:val="en-US"/>
+        </w:rPr>
+        <w:t xml:space="preserve">influence between </w:t>
       </w:r>
       <w:r>
         <w:rPr>
@@ -21486,37 +21480,85 @@
         <w:rPr>
           <w:lang w:val="en-US"/>
         </w:rPr>
-        <w:t xml:space="preserve"> enriches the process of analysis and gives it a topic-specific dimension that helps the analyzers to focus on the topics </w:t>
-      </w:r>
-      <w:r>
-        <w:rPr>
-          <w:lang w:val="en-US"/>
-        </w:rPr>
-        <w:t>of interest during influence analysis. In this section, a classification method is proposed by integrating a text classification machine learning model into the process of building the activity and influence graphs.</w:t>
+        <w:t xml:space="preserve"> enriches the process of analysis and gives it a topic-specific dimension that helps the analyzers to focus on the topics of interest during influence analysis.</w:t>
       </w:r>
     </w:p>
     <w:p>
       <w:pPr>
         <w:pStyle w:val="Brdtekst"/>
+        <w:spacing w:line="360" w:lineRule="auto"/>
         <w:ind w:firstLine="0"/>
         <w:rPr>
           <w:lang w:val="en-US"/>
         </w:rPr>
       </w:pPr>
+      <w:r>
+        <w:rPr>
+          <w:lang w:val="en-US"/>
+        </w:rPr>
+        <w:t xml:space="preserve">In this section, a classification method is proposed by integrating a text </w:t>
+      </w:r>
+      <w:r>
+        <w:rPr>
+          <w:lang w:val="en-US"/>
+        </w:rPr>
+        <w:t xml:space="preserve">classifying </w:t>
+      </w:r>
+      <w:r>
+        <w:rPr>
+          <w:lang w:val="en-US"/>
+        </w:rPr>
+        <w:t>machine learning model into the process of building the activity and influence graphs.</w:t>
+      </w:r>
     </w:p>
     <w:p>
       <w:pPr>
         <w:pStyle w:val="Brdtekst"/>
+        <w:spacing w:line="360" w:lineRule="auto"/>
         <w:ind w:firstLine="0"/>
         <w:rPr>
           <w:lang w:val="en-US"/>
         </w:rPr>
       </w:pPr>
-      <w:r>
-        <w:rPr>
-          <w:lang w:val="en-US"/>
-        </w:rPr>
-        <w:t xml:space="preserve">Due to the normally large number of influences detected between people on </w:t>
+    </w:p>
+    <w:p>
+      <w:pPr>
+        <w:pStyle w:val="Brdtekst"/>
+        <w:spacing w:line="360" w:lineRule="auto"/>
+        <w:ind w:firstLine="0"/>
+        <w:rPr>
+          <w:lang w:val="en-US"/>
+        </w:rPr>
+      </w:pPr>
+      <w:r>
+        <w:rPr>
+          <w:lang w:val="en-US"/>
+        </w:rPr>
+        <w:t xml:space="preserve">Due to the normally large </w:t>
+      </w:r>
+      <w:r>
+        <w:rPr>
+          <w:lang w:val="en-US"/>
+        </w:rPr>
+        <w:t>amount</w:t>
+      </w:r>
+      <w:r>
+        <w:rPr>
+          <w:lang w:val="en-US"/>
+        </w:rPr>
+        <w:t xml:space="preserve"> of detected</w:t>
+      </w:r>
+      <w:r>
+        <w:rPr>
+          <w:lang w:val="en-US"/>
+        </w:rPr>
+        <w:t xml:space="preserve"> influence </w:t>
+      </w:r>
+      <w:r>
+        <w:rPr>
+          <w:lang w:val="en-US"/>
+        </w:rPr>
+        <w:t xml:space="preserve">between people on </w:t>
       </w:r>
       <w:r>
         <w:rPr>
@@ -21594,12 +21636,13 @@
         <w:rPr>
           <w:lang w:val="en-US"/>
         </w:rPr>
-        <w:t>classifying influences into multiple topics learned from a training dataset.</w:t>
+        <w:t>classifying influence into multiple topics learned from a training dataset.</w:t>
       </w:r>
     </w:p>
     <w:p>
       <w:pPr>
         <w:pStyle w:val="Brdtekst"/>
+        <w:spacing w:line="360" w:lineRule="auto"/>
         <w:ind w:firstLine="0"/>
         <w:rPr>
           <w:lang w:val="en-US"/>
@@ -21609,7 +21652,20 @@
         <w:rPr>
           <w:lang w:val="en-US"/>
         </w:rPr>
-        <w:t xml:space="preserve">This training dataset can be static over time or </w:t>
+        <w:lastRenderedPageBreak/>
+        <w:t>This training dataset can be static over time</w:t>
+      </w:r>
+      <w:r>
+        <w:rPr>
+          <w:lang w:val="en-US"/>
+        </w:rPr>
+        <w:t xml:space="preserve">, </w:t>
+      </w:r>
+      <w:r>
+        <w:rPr>
+          <w:lang w:val="en-US"/>
+        </w:rPr>
+        <w:t xml:space="preserve">or </w:t>
       </w:r>
       <w:r>
         <w:rPr>
@@ -21621,7 +21677,19 @@
         <w:rPr>
           <w:lang w:val="en-US"/>
         </w:rPr>
-        <w:t>continuously changing, the advantage that can be gained b</w:t>
+        <w:t>continuously changing</w:t>
+      </w:r>
+      <w:r>
+        <w:rPr>
+          <w:lang w:val="en-US"/>
+        </w:rPr>
+        <w:t>. T</w:t>
+      </w:r>
+      <w:r>
+        <w:rPr>
+          <w:lang w:val="en-US"/>
+        </w:rPr>
+        <w:t>he advantage that can be gained b</w:t>
       </w:r>
       <w:r>
         <w:rPr>
@@ -21633,7 +21701,61 @@
         <w:rPr>
           <w:lang w:val="en-US"/>
         </w:rPr>
-        <w:t xml:space="preserve"> having a dynamic training dataset is its ability to stay updated with the newest details that differs different fields of influence, while a static dataset will be frozen in time and might give false classification results in future use</w:t>
+        <w:t xml:space="preserve"> having a dynamic training dataset is its ability to stay updated with the newest details that differs different fields of influence</w:t>
+      </w:r>
+      <w:r>
+        <w:rPr>
+          <w:lang w:val="en-US"/>
+        </w:rPr>
+        <w:t>.</w:t>
+      </w:r>
+      <w:r>
+        <w:rPr>
+          <w:lang w:val="en-US"/>
+        </w:rPr>
+        <w:t xml:space="preserve"> </w:t>
+      </w:r>
+      <w:r>
+        <w:rPr>
+          <w:lang w:val="en-US"/>
+        </w:rPr>
+        <w:t>W</w:t>
+      </w:r>
+      <w:r>
+        <w:rPr>
+          <w:lang w:val="en-US"/>
+        </w:rPr>
+        <w:t xml:space="preserve">hile a static </w:t>
+      </w:r>
+      <w:r>
+        <w:rPr>
+          <w:lang w:val="en-US"/>
+        </w:rPr>
+        <w:t xml:space="preserve">training </w:t>
+      </w:r>
+      <w:r>
+        <w:rPr>
+          <w:lang w:val="en-US"/>
+        </w:rPr>
+        <w:t>dataset will be frozen in time and might give false classification</w:t>
+      </w:r>
+      <w:r>
+        <w:rPr>
+          <w:lang w:val="en-US"/>
+        </w:rPr>
+        <w:t xml:space="preserve">s </w:t>
+      </w:r>
+      <w:r>
+        <w:rPr>
+          <w:lang w:val="en-US"/>
+        </w:rPr>
+        <w:t>in future use</w:t>
+      </w:r>
+      <w:r>
+        <w:rPr>
+          <w:lang w:val="en-US"/>
+        </w:rPr>
+        <w:t>,</w:t>
       </w:r>
       <w:r>
         <w:rPr>
@@ -21651,6 +21773,7 @@
     <w:p>
       <w:pPr>
         <w:pStyle w:val="Brdtekst"/>
+        <w:spacing w:line="360" w:lineRule="auto"/>
         <w:ind w:firstLine="0"/>
         <w:rPr>
           <w:lang w:val="en-US"/>
@@ -21714,7 +21837,19 @@
         <w:rPr>
           <w:lang w:val="en-US"/>
         </w:rPr>
-        <w:t xml:space="preserve"> a text classification model. M</w:t>
+        <w:t xml:space="preserve"> a text classifi</w:t>
+      </w:r>
+      <w:r>
+        <w:rPr>
+          <w:lang w:val="en-US"/>
+        </w:rPr>
+        <w:t>er</w:t>
+      </w:r>
+      <w:r>
+        <w:rPr>
+          <w:lang w:val="en-US"/>
+        </w:rPr>
+        <w:t>. M</w:t>
       </w:r>
       <w:r>
         <w:rPr>
@@ -21756,8 +21891,13 @@
         <w:rPr>
           <w:lang w:val="en-US"/>
         </w:rPr>
-        <w:lastRenderedPageBreak/>
-        <w:t xml:space="preserve">dynamic </w:t>
+        <w:t>periodic</w:t>
+      </w:r>
+      <w:r>
+        <w:rPr>
+          <w:lang w:val="en-US"/>
+        </w:rPr>
+        <w:t xml:space="preserve"> </w:t>
       </w:r>
       <w:r>
         <w:rPr>
@@ -21769,12 +21909,19 @@
         <w:rPr>
           <w:lang w:val="en-US"/>
         </w:rPr>
-        <w:t>datasets and building the text classifier used to determine the field of influence based on texts from submissions and comments.</w:t>
+        <w:t>datasets and</w:t>
+      </w:r>
+      <w:r>
+        <w:rPr>
+          <w:lang w:val="en-US"/>
+        </w:rPr>
+        <w:t xml:space="preserve"> building the text classifier used to determine the field of influence based on texts from submissions and comments.</w:t>
       </w:r>
     </w:p>
     <w:p>
       <w:pPr>
         <w:pStyle w:val="Brdtekst"/>
+        <w:spacing w:line="360" w:lineRule="auto"/>
         <w:ind w:firstLine="0"/>
         <w:rPr>
           <w:lang w:val="en-US"/>
@@ -21784,7 +21931,25 @@
         <w:rPr>
           <w:lang w:val="en-US"/>
         </w:rPr>
-        <w:t xml:space="preserve">We hereby assume that we have a </w:t>
+        <w:t>For the simplicity of this section, w</w:t>
+      </w:r>
+      <w:r>
+        <w:rPr>
+          <w:lang w:val="en-US"/>
+        </w:rPr>
+        <w:t>e</w:t>
+      </w:r>
+      <w:r>
+        <w:rPr>
+          <w:lang w:val="en-US"/>
+        </w:rPr>
+        <w:t xml:space="preserve"> </w:t>
+      </w:r>
+      <w:r>
+        <w:rPr>
+          <w:lang w:val="en-US"/>
+        </w:rPr>
+        <w:t xml:space="preserve">assume that we have a </w:t>
       </w:r>
       <w:r>
         <w:rPr>
@@ -21808,25 +21973,129 @@
         <w:rPr>
           <w:lang w:val="en-US"/>
         </w:rPr>
-        <w:t xml:space="preserve"> used to classify influence edges in the activity graph in between different fields of influence.</w:t>
-      </w:r>
-      <w:r>
-        <w:rPr>
-          <w:lang w:val="en-US"/>
-        </w:rPr>
-        <w:t xml:space="preserve"> Then when transforming the activity thread tree into an activity graph, we classify the influence type of each edge in the activity graph by constructing a combined text from the submission activity at the root of the activity thread tree, along with the texts from the source </w:t>
-      </w:r>
-      <w:r>
-        <w:rPr>
-          <w:lang w:val="en-US"/>
-        </w:rPr>
-        <w:t>parent and</w:t>
-      </w:r>
-      <w:r>
-        <w:rPr>
-          <w:lang w:val="en-US"/>
-        </w:rPr>
-        <w:t xml:space="preserve"> target child activities of an edge, then input this constructed text into the</w:t>
+        <w:t xml:space="preserve"> used </w:t>
+      </w:r>
+      <w:r>
+        <w:rPr>
+          <w:lang w:val="en-US"/>
+        </w:rPr>
+        <w:t>in the</w:t>
+      </w:r>
+      <w:r>
+        <w:rPr>
+          <w:lang w:val="en-US"/>
+        </w:rPr>
+        <w:t xml:space="preserve"> classif</w:t>
+      </w:r>
+      <w:r>
+        <w:rPr>
+          <w:lang w:val="en-US"/>
+        </w:rPr>
+        <w:t xml:space="preserve">ication </w:t>
+      </w:r>
+      <w:r>
+        <w:rPr>
+          <w:lang w:val="en-US"/>
+        </w:rPr>
+        <w:t>between different fields of influence</w:t>
+      </w:r>
+      <w:r>
+        <w:rPr>
+          <w:lang w:val="en-US"/>
+        </w:rPr>
+        <w:t xml:space="preserve"> based on an input text.</w:t>
+      </w:r>
+    </w:p>
+    <w:p>
+      <w:pPr>
+        <w:pStyle w:val="Brdtekst"/>
+        <w:spacing w:line="360" w:lineRule="auto"/>
+        <w:ind w:firstLine="0"/>
+        <w:rPr>
+          <w:lang w:val="en-US"/>
+        </w:rPr>
+      </w:pPr>
+    </w:p>
+    <w:p>
+      <w:pPr>
+        <w:pStyle w:val="Brdtekst"/>
+        <w:spacing w:line="360" w:lineRule="auto"/>
+        <w:ind w:firstLine="0"/>
+        <w:rPr>
+          <w:lang w:val="en-US"/>
+        </w:rPr>
+      </w:pPr>
+      <w:r>
+        <w:rPr>
+          <w:lang w:val="en-US"/>
+        </w:rPr>
+        <w:t>W</w:t>
+      </w:r>
+      <w:r>
+        <w:rPr>
+          <w:lang w:val="en-US"/>
+        </w:rPr>
+        <w:t xml:space="preserve">hen transforming the activity </w:t>
+      </w:r>
+      <w:r>
+        <w:rPr>
+          <w:lang w:val="en-US"/>
+        </w:rPr>
+        <w:t>thread</w:t>
+      </w:r>
+      <w:r>
+        <w:rPr>
+          <w:lang w:val="en-US"/>
+        </w:rPr>
+        <w:t xml:space="preserve"> into an activity graph, we classify the influence type of each edge in the activity graph by constructing a combined text from the submission activity at the root of the activity thread, along with the texts from the source </w:t>
+      </w:r>
+      <w:r>
+        <w:rPr>
+          <w:lang w:val="en-US"/>
+        </w:rPr>
+        <w:t>and</w:t>
+      </w:r>
+      <w:r>
+        <w:rPr>
+          <w:lang w:val="en-US"/>
+        </w:rPr>
+        <w:t xml:space="preserve"> target </w:t>
+      </w:r>
+      <w:r>
+        <w:rPr>
+          <w:lang w:val="en-US"/>
+        </w:rPr>
+        <w:t>a</w:t>
+      </w:r>
+      <w:r>
+        <w:rPr>
+          <w:lang w:val="en-US"/>
+        </w:rPr>
+        <w:t>ctivities of an edge</w:t>
+      </w:r>
+      <w:r>
+        <w:rPr>
+          <w:lang w:val="en-US"/>
+        </w:rPr>
+        <w:t>.</w:t>
+      </w:r>
+      <w:r>
+        <w:rPr>
+          <w:lang w:val="en-US"/>
+        </w:rPr>
+        <w:t xml:space="preserve"> </w:t>
+      </w:r>
+      <w:r>
+        <w:rPr>
+          <w:lang w:val="en-US"/>
+        </w:rPr>
+        <w:t>T</w:t>
+      </w:r>
+      <w:r>
+        <w:rPr>
+          <w:lang w:val="en-US"/>
+        </w:rPr>
+        <w:t>hen input this constructed text into the</w:t>
       </w:r>
       <w:r>
         <w:rPr>
@@ -21916,16 +22185,57 @@
     <w:p>
       <w:pPr>
         <w:pStyle w:val="Brdtekst"/>
+        <w:spacing w:line="360" w:lineRule="auto"/>
         <w:ind w:firstLine="0"/>
         <w:rPr>
           <w:lang w:val="en-US"/>
         </w:rPr>
       </w:pPr>
-      <w:r>
-        <w:rPr>
-          <w:lang w:val="en-US"/>
-        </w:rPr>
-        <w:t>Adding the text of the submission activity to each classification trial increases the chances of having a more correct classification as the submission text tends to have a clear indication to the topic of discussion in its activity thread. However, using only the submission text as an input for classification of each activity edge leads to a little informative classification as all edges between activities</w:t>
+    </w:p>
+    <w:p>
+      <w:pPr>
+        <w:pStyle w:val="Brdtekst"/>
+        <w:spacing w:line="360" w:lineRule="auto"/>
+        <w:ind w:firstLine="0"/>
+        <w:rPr>
+          <w:lang w:val="en-US"/>
+        </w:rPr>
+      </w:pPr>
+      <w:r>
+        <w:rPr>
+          <w:lang w:val="en-US"/>
+        </w:rPr>
+        <w:t>Adding the text of the submission activity to each classification trial increases the chances of having a more correct classification</w:t>
+      </w:r>
+      <w:r>
+        <w:rPr>
+          <w:lang w:val="en-US"/>
+        </w:rPr>
+        <w:t>, because</w:t>
+      </w:r>
+      <w:r>
+        <w:rPr>
+          <w:lang w:val="en-US"/>
+        </w:rPr>
+        <w:t xml:space="preserve"> the submission text tends to have a clear indication to the topic of discussion in its </w:t>
+      </w:r>
+      <w:r>
+        <w:rPr>
+          <w:lang w:val="en-US"/>
+        </w:rPr>
+        <w:t>comment</w:t>
+      </w:r>
+      <w:r>
+        <w:rPr>
+          <w:lang w:val="en-US"/>
+        </w:rPr>
+        <w:t xml:space="preserve"> thread. However, using only the submission text as an input for classification of each activity edge leads to a little informative </w:t>
+      </w:r>
+      <w:r>
+        <w:rPr>
+          <w:lang w:val="en-US"/>
+        </w:rPr>
+        <w:t>classification as all edges between activities</w:t>
       </w:r>
       <w:r>
         <w:rPr>
@@ -21937,17 +22247,124 @@
         <w:rPr>
           <w:lang w:val="en-US"/>
         </w:rPr>
-        <w:t xml:space="preserve"> will have the same classification, therefore the source parent and target child activities are also added to the input of the classification trial, which also helps detect any derailment between topics under the user discussion in the activity thread.</w:t>
+        <w:t xml:space="preserve"> will have the same classification</w:t>
+      </w:r>
+      <w:r>
+        <w:rPr>
+          <w:lang w:val="en-US"/>
+        </w:rPr>
+        <w:t>. T</w:t>
+      </w:r>
+      <w:r>
+        <w:rPr>
+          <w:lang w:val="en-US"/>
+        </w:rPr>
+        <w:t>herefore</w:t>
+      </w:r>
+      <w:r>
+        <w:rPr>
+          <w:lang w:val="en-US"/>
+        </w:rPr>
+        <w:t xml:space="preserve">, </w:t>
+      </w:r>
+      <w:r>
+        <w:rPr>
+          <w:lang w:val="en-US"/>
+        </w:rPr>
+        <w:t xml:space="preserve">the </w:t>
+      </w:r>
+      <w:r>
+        <w:rPr>
+          <w:lang w:val="en-US"/>
+        </w:rPr>
+        <w:t xml:space="preserve">texts from the </w:t>
+      </w:r>
+      <w:r>
+        <w:rPr>
+          <w:lang w:val="en-US"/>
+        </w:rPr>
+        <w:t xml:space="preserve">source and target activities </w:t>
+      </w:r>
+      <w:r>
+        <w:rPr>
+          <w:lang w:val="en-US"/>
+        </w:rPr>
+        <w:t xml:space="preserve">of an influence edge </w:t>
+      </w:r>
+      <w:r>
+        <w:rPr>
+          <w:lang w:val="en-US"/>
+        </w:rPr>
+        <w:t>are also added to the input of the classification trial</w:t>
+      </w:r>
+      <w:r>
+        <w:rPr>
+          <w:lang w:val="en-US"/>
+        </w:rPr>
+        <w:t>.</w:t>
+      </w:r>
+      <w:r>
+        <w:rPr>
+          <w:lang w:val="en-US"/>
+        </w:rPr>
+        <w:t xml:space="preserve"> </w:t>
+      </w:r>
+      <w:r>
+        <w:rPr>
+          <w:lang w:val="en-US"/>
+        </w:rPr>
+        <w:t>This</w:t>
+      </w:r>
+      <w:r>
+        <w:rPr>
+          <w:lang w:val="en-US"/>
+        </w:rPr>
+        <w:t xml:space="preserve"> helps detect any derailment between topics under the discussion</w:t>
+      </w:r>
+      <w:r>
+        <w:rPr>
+          <w:lang w:val="en-US"/>
+        </w:rPr>
+        <w:t>s</w:t>
+      </w:r>
+      <w:r>
+        <w:rPr>
+          <w:lang w:val="en-US"/>
+        </w:rPr>
+        <w:t xml:space="preserve"> in the </w:t>
+      </w:r>
+      <w:r>
+        <w:rPr>
+          <w:lang w:val="en-US"/>
+        </w:rPr>
+        <w:t>multiple threads of comments</w:t>
+      </w:r>
+      <w:r>
+        <w:rPr>
+          <w:lang w:val="en-US"/>
+        </w:rPr>
+        <w:t>.</w:t>
       </w:r>
     </w:p>
     <w:p>
       <w:pPr>
         <w:pStyle w:val="Brdtekst"/>
+        <w:spacing w:line="360" w:lineRule="auto"/>
         <w:ind w:firstLine="0"/>
         <w:rPr>
           <w:lang w:val="en-US"/>
         </w:rPr>
       </w:pPr>
+    </w:p>
+    <w:p>
+      <w:pPr>
+        <w:pStyle w:val="Brdtekst"/>
+        <w:spacing w:line="360" w:lineRule="auto"/>
+        <w:ind w:firstLine="0"/>
+        <w:rPr>
+          <w:lang w:val="en-US"/>
+        </w:rPr>
+      </w:pPr>
       <w:r>
         <w:rPr>
           <w:lang w:val="en-US"/>
@@ -21964,7 +22381,19 @@
         <w:rPr>
           <w:lang w:val="en-US"/>
         </w:rPr>
-        <w:t xml:space="preserve">overview of this process is drawn in figure </w:t>
+        <w:t xml:space="preserve">overview of this process is </w:t>
+      </w:r>
+      <w:r>
+        <w:rPr>
+          <w:lang w:val="en-US"/>
+        </w:rPr>
+        <w:t>visualized</w:t>
+      </w:r>
+      <w:r>
+        <w:rPr>
+          <w:lang w:val="en-US"/>
+        </w:rPr>
+        <w:t xml:space="preserve"> in figure </w:t>
       </w:r>
       <w:r>
         <w:rPr>
@@ -21976,7 +22405,7 @@
         <w:rPr>
           <w:lang w:val="en-US"/>
         </w:rPr>
-        <w:t xml:space="preserve"> below, where 4 classifications had been performed on the 4 edges in the activity thread tree </w:t>
+        <w:t xml:space="preserve"> below, where 4 classifications had been performed on the 4 edges in the activity thread </w:t>
       </w:r>
       <w:r>
         <w:rPr>
@@ -22000,19 +22429,37 @@
         <w:rPr>
           <w:lang w:val="en-US"/>
         </w:rPr>
-        <w:t>the right</w:t>
-      </w:r>
-      <w:r>
-        <w:rPr>
-          <w:lang w:val="en-US"/>
-        </w:rPr>
-        <w:t xml:space="preserve"> of this figure,</w:t>
-      </w:r>
-      <w:r>
-        <w:rPr>
-          <w:lang w:val="en-US"/>
-        </w:rPr>
-        <w:t xml:space="preserve"> t</w:t>
+        <w:t xml:space="preserve">the </w:t>
+      </w:r>
+      <w:r>
+        <w:rPr>
+          <w:lang w:val="en-US"/>
+        </w:rPr>
+        <w:t>left</w:t>
+      </w:r>
+      <w:r>
+        <w:rPr>
+          <w:lang w:val="en-US"/>
+        </w:rPr>
+        <w:t xml:space="preserve"> of this figure</w:t>
+      </w:r>
+      <w:r>
+        <w:rPr>
+          <w:lang w:val="en-US"/>
+        </w:rPr>
+        <w:t>.</w:t>
+      </w:r>
+      <w:r>
+        <w:rPr>
+          <w:lang w:val="en-US"/>
+        </w:rPr>
+        <w:t xml:space="preserve"> </w:t>
+      </w:r>
+      <w:r>
+        <w:rPr>
+          <w:lang w:val="en-US"/>
+        </w:rPr>
+        <w:t>T</w:t>
       </w:r>
       <w:r>
         <w:rPr>
@@ -22024,13 +22471,7 @@
         <w:rPr>
           <w:lang w:val="en-US"/>
         </w:rPr>
-        <w:t xml:space="preserve"> label</w:t>
-      </w:r>
-      <w:r>
-        <w:rPr>
-          <w:lang w:val="en-US"/>
-        </w:rPr>
-        <w:t>ing</w:t>
+        <w:t>, we label</w:t>
       </w:r>
       <w:r>
         <w:rPr>
@@ -22042,24 +22483,97 @@
         <w:rPr>
           <w:lang w:val="en-US"/>
         </w:rPr>
-        <w:t xml:space="preserve"> with the respective classification output results </w:t>
-      </w:r>
-      <w:r>
-        <w:rPr>
-          <w:lang w:val="en-US"/>
-        </w:rPr>
-        <w:t xml:space="preserve">in the activity graph </w:t>
-      </w:r>
-      <w:r>
-        <w:rPr>
-          <w:lang w:val="en-US"/>
-        </w:rPr>
-        <w:t>at the middle of this figure.</w:t>
+        <w:t xml:space="preserve"> </w:t>
+      </w:r>
+      <w:r>
+        <w:rPr>
+          <w:lang w:val="en-US"/>
+        </w:rPr>
+        <w:t>in the activity graph</w:t>
+      </w:r>
+      <w:r>
+        <w:rPr>
+          <w:lang w:val="en-US"/>
+        </w:rPr>
+        <w:t xml:space="preserve"> </w:t>
+      </w:r>
+      <w:r>
+        <w:rPr>
+          <w:lang w:val="en-US"/>
+        </w:rPr>
+        <w:t>with the respective classification output</w:t>
+      </w:r>
+      <w:r>
+        <w:rPr>
+          <w:lang w:val="en-US"/>
+        </w:rPr>
+        <w:t>. This is shown in</w:t>
+      </w:r>
+      <w:r>
+        <w:rPr>
+          <w:lang w:val="en-US"/>
+        </w:rPr>
+        <w:t xml:space="preserve"> the middle</w:t>
+      </w:r>
+      <w:r>
+        <w:rPr>
+          <w:lang w:val="en-US"/>
+        </w:rPr>
+        <w:t xml:space="preserve"> graph</w:t>
+      </w:r>
+      <w:r>
+        <w:rPr>
+          <w:lang w:val="en-US"/>
+        </w:rPr>
+        <w:t xml:space="preserve"> </w:t>
+      </w:r>
+      <w:r>
+        <w:rPr>
+          <w:lang w:val="en-US"/>
+        </w:rPr>
+        <w:t>in</w:t>
+      </w:r>
+      <w:r>
+        <w:rPr>
+          <w:lang w:val="en-US"/>
+        </w:rPr>
+        <w:t xml:space="preserve"> </w:t>
+      </w:r>
+      <w:r>
+        <w:rPr>
+          <w:lang w:val="en-US"/>
+        </w:rPr>
+        <w:t>f</w:t>
+      </w:r>
+      <w:r>
+        <w:rPr>
+          <w:lang w:val="en-US"/>
+        </w:rPr>
+        <w:t>igure</w:t>
+      </w:r>
+      <w:r>
+        <w:rPr>
+          <w:lang w:val="en-US"/>
+        </w:rPr>
+        <w:t xml:space="preserve"> </w:t>
+      </w:r>
+      <w:r>
+        <w:rPr>
+          <w:lang w:val="en-US"/>
+        </w:rPr>
+        <w:t>9</w:t>
+      </w:r>
+      <w:r>
+        <w:rPr>
+          <w:lang w:val="en-US"/>
+        </w:rPr>
+        <w:t>.</w:t>
       </w:r>
     </w:p>
     <w:p>
       <w:pPr>
         <w:pStyle w:val="Brdtekst"/>
+        <w:spacing w:line="360" w:lineRule="auto"/>
         <w:ind w:firstLine="0"/>
         <w:rPr>
           <w:lang w:val="en-US"/>
@@ -22115,6 +22629,7 @@
           <w:ilvl w:val="0"/>
           <w:numId w:val="22"/>
         </w:numPr>
+        <w:spacing w:line="360" w:lineRule="auto"/>
         <w:rPr>
           <w:lang w:val="en-US"/>
         </w:rPr>
@@ -22161,15 +22676,28 @@
           <w:ilvl w:val="0"/>
           <w:numId w:val="22"/>
         </w:numPr>
-        <w:rPr>
-          <w:lang w:val="en-US"/>
-        </w:rPr>
-      </w:pPr>
-      <w:r>
-        <w:rPr>
-          <w:lang w:val="en-US"/>
-        </w:rPr>
-        <w:t>Parent activity: “</w:t>
+        <w:spacing w:line="360" w:lineRule="auto"/>
+        <w:rPr>
+          <w:lang w:val="en-US"/>
+        </w:rPr>
+      </w:pPr>
+      <w:r>
+        <w:rPr>
+          <w:lang w:val="en-US"/>
+        </w:rPr>
+        <w:t>Parent</w:t>
+      </w:r>
+      <w:r>
+        <w:rPr>
+          <w:lang w:val="en-US"/>
+        </w:rPr>
+        <w:t>/Source</w:t>
+      </w:r>
+      <w:r>
+        <w:rPr>
+          <w:lang w:val="en-US"/>
+        </w:rPr>
+        <w:t xml:space="preserve"> activity: “</w:t>
       </w:r>
       <w:r>
         <w:rPr>
@@ -22191,15 +22719,28 @@
           <w:ilvl w:val="0"/>
           <w:numId w:val="22"/>
         </w:numPr>
-        <w:rPr>
-          <w:lang w:val="en-US"/>
-        </w:rPr>
-      </w:pPr>
-      <w:r>
-        <w:rPr>
-          <w:lang w:val="en-US"/>
-        </w:rPr>
-        <w:t>Child activity: “</w:t>
+        <w:spacing w:line="360" w:lineRule="auto"/>
+        <w:rPr>
+          <w:lang w:val="en-US"/>
+        </w:rPr>
+      </w:pPr>
+      <w:r>
+        <w:rPr>
+          <w:lang w:val="en-US"/>
+        </w:rPr>
+        <w:t>Child</w:t>
+      </w:r>
+      <w:r>
+        <w:rPr>
+          <w:lang w:val="en-US"/>
+        </w:rPr>
+        <w:t>/Target</w:t>
+      </w:r>
+      <w:r>
+        <w:rPr>
+          <w:lang w:val="en-US"/>
+        </w:rPr>
+        <w:t xml:space="preserve"> activity: “</w:t>
       </w:r>
       <w:r>
         <w:rPr>
@@ -22217,6 +22758,113 @@
     <w:p>
       <w:pPr>
         <w:pStyle w:val="Brdtekst"/>
+        <w:spacing w:line="360" w:lineRule="auto"/>
+        <w:ind w:firstLine="0"/>
+        <w:rPr>
+          <w:lang w:val="en-US"/>
+        </w:rPr>
+      </w:pPr>
+      <w:r>
+        <w:rPr>
+          <w:lang w:val="en-US"/>
+        </w:rPr>
+        <w:t xml:space="preserve">After adding spaces between these 3 texts, the classification method of </w:t>
+      </w:r>
+      <w:r>
+        <w:rPr>
+          <w:lang w:val="en-US"/>
+        </w:rPr>
+        <w:t xml:space="preserve">a </w:t>
+      </w:r>
+      <w:r>
+        <w:rPr>
+          <w:lang w:val="en-US"/>
+        </w:rPr>
+        <w:t xml:space="preserve">trained text classifier is used, which </w:t>
+      </w:r>
+      <w:r>
+        <w:rPr>
+          <w:lang w:val="en-US"/>
+        </w:rPr>
+        <w:t xml:space="preserve">we assume to give us an </w:t>
+      </w:r>
+      <w:r>
+        <w:rPr>
+          <w:lang w:val="en-US"/>
+        </w:rPr>
+        <w:t>influence</w:t>
+      </w:r>
+      <w:r>
+        <w:rPr>
+          <w:lang w:val="en-US"/>
+        </w:rPr>
+        <w:t xml:space="preserve"> classification in “Technology”. This classification is stored in the</w:t>
+      </w:r>
+      <w:r>
+        <w:rPr>
+          <w:lang w:val="en-US"/>
+        </w:rPr>
+        <w:t xml:space="preserve"> edge</w:t>
+      </w:r>
+      <w:r>
+        <w:rPr>
+          <w:lang w:val="en-US"/>
+        </w:rPr>
+        <w:t xml:space="preserve"> between</w:t>
+      </w:r>
+      <w:r>
+        <w:rPr>
+          <w:lang w:val="en-US"/>
+        </w:rPr>
+        <w:t xml:space="preserve"> the activities </w:t>
+      </w:r>
+      <w:r>
+        <w:rPr>
+          <w:lang w:val="en-US"/>
+        </w:rPr>
+        <w:t>“TC_1” and “SC_1”</w:t>
+      </w:r>
+      <w:r>
+        <w:rPr>
+          <w:lang w:val="en-US"/>
+        </w:rPr>
+        <w:t xml:space="preserve"> </w:t>
+      </w:r>
+      <w:r>
+        <w:rPr>
+          <w:lang w:val="en-US"/>
+        </w:rPr>
+        <w:t xml:space="preserve">and </w:t>
+      </w:r>
+      <w:r>
+        <w:rPr>
+          <w:lang w:val="en-US"/>
+        </w:rPr>
+        <w:t>shown in</w:t>
+      </w:r>
+      <w:r>
+        <w:rPr>
+          <w:lang w:val="en-US"/>
+        </w:rPr>
+        <w:t xml:space="preserve"> its respective edge between users in the activity graph at the middle of figure </w:t>
+      </w:r>
+      <w:r>
+        <w:rPr>
+          <w:lang w:val="en-US"/>
+        </w:rPr>
+        <w:t>9</w:t>
+      </w:r>
+      <w:r>
+        <w:rPr>
+          <w:lang w:val="en-US"/>
+        </w:rPr>
+        <w:t>.</w:t>
+      </w:r>
+    </w:p>
+    <w:p>
+      <w:pPr>
+        <w:pStyle w:val="Brdtekst"/>
+        <w:spacing w:line="360" w:lineRule="auto"/>
         <w:ind w:firstLine="0"/>
         <w:rPr>
           <w:lang w:val="en-US"/>
@@ -22233,69 +22881,50 @@
         <w:rPr>
           <w:lang w:val="en-US"/>
         </w:rPr>
-        <w:t>After adding spaces between these 3 texts, the classification method of our trained text classifier is used, which classify the influence edge</w:t>
-      </w:r>
-      <w:r>
-        <w:rPr>
-          <w:lang w:val="en-US"/>
-        </w:rPr>
-        <w:t xml:space="preserve"> between “TC_1” and “SC_1” </w:t>
-      </w:r>
-      <w:r>
-        <w:rPr>
-          <w:lang w:val="en-US"/>
-        </w:rPr>
-        <w:t xml:space="preserve">into the </w:t>
-      </w:r>
-      <w:r>
-        <w:rPr>
-          <w:lang w:val="en-US"/>
-        </w:rPr>
-        <w:t>technology</w:t>
-      </w:r>
-      <w:r>
-        <w:rPr>
-          <w:lang w:val="en-US"/>
-        </w:rPr>
-        <w:t xml:space="preserve"> category, and then store this output value in its respective edge between users in the activity graph at the middle of figure </w:t>
-      </w:r>
-      <w:r>
-        <w:rPr>
-          <w:lang w:val="en-US"/>
-        </w:rPr>
-        <w:t>9</w:t>
-      </w:r>
-      <w:r>
-        <w:rPr>
-          <w:lang w:val="en-US"/>
-        </w:rPr>
-        <w:t>.</w:t>
-      </w:r>
-      <w:r>
-        <w:rPr>
-          <w:lang w:val="en-US"/>
-        </w:rPr>
-        <w:t xml:space="preserve"> Also, note that the text classifier might </w:t>
-      </w:r>
-      <w:proofErr w:type="spellStart"/>
-      <w:r>
-        <w:rPr>
-          <w:lang w:val="en-US"/>
-        </w:rPr>
-        <w:t>gives</w:t>
-      </w:r>
-      <w:proofErr w:type="spellEnd"/>
-      <w:r>
-        <w:rPr>
-          <w:lang w:val="en-US"/>
-        </w:rPr>
-        <w:t xml:space="preserve"> a non-expected or false classification as simulated in figure 9 between “TC_1” and “SC_2”, or between “SC_2” and “SC_3” where we would expect a technology or economy classification.</w:t>
+        <w:t xml:space="preserve">Also, note that the text classifier might </w:t>
+      </w:r>
+      <w:r>
+        <w:rPr>
+          <w:lang w:val="en-US"/>
+        </w:rPr>
+        <w:t>give</w:t>
+      </w:r>
+      <w:r>
+        <w:rPr>
+          <w:lang w:val="en-US"/>
+        </w:rPr>
+        <w:t xml:space="preserve"> a non-expected or false classification as simulated in figure 9 between</w:t>
+      </w:r>
+      <w:r>
+        <w:rPr>
+          <w:lang w:val="en-US"/>
+        </w:rPr>
+        <w:t xml:space="preserve"> the activities of </w:t>
+      </w:r>
+      <w:r>
+        <w:rPr>
+          <w:lang w:val="en-US"/>
+        </w:rPr>
+        <w:t>“TC_1” and “SC_2”, or between “SC_2” and “SC_3” where we would expect a</w:t>
+      </w:r>
+      <w:r>
+        <w:rPr>
+          <w:lang w:val="en-US"/>
+        </w:rPr>
+        <w:t xml:space="preserve"> classification in</w:t>
+      </w:r>
+      <w:r>
+        <w:rPr>
+          <w:lang w:val="en-US"/>
+        </w:rPr>
+        <w:t xml:space="preserve"> technology or economy.</w:t>
       </w:r>
     </w:p>
     <w:p>
       <w:pPr>
         <w:pStyle w:val="Brdtekst"/>
         <w:keepNext/>
+        <w:spacing w:line="360" w:lineRule="auto"/>
         <w:ind w:firstLine="0"/>
       </w:pPr>
       <w:r>
@@ -22303,10 +22932,11 @@
           <w:noProof/>
           <w:lang w:val="en-US"/>
         </w:rPr>
+        <w:lastRenderedPageBreak/>
         <w:drawing>
-          <wp:inline distT="0" distB="0" distL="0" distR="0" wp14:anchorId="6675E2C0" wp14:editId="6BE32D7E">
-            <wp:extent cx="6619999" cy="2719346"/>
-            <wp:effectExtent l="0" t="0" r="0" b="5080"/>
+          <wp:inline distT="0" distB="0" distL="0" distR="0" wp14:anchorId="6675E2C0" wp14:editId="4D677DF6">
+            <wp:extent cx="6617127" cy="3077155"/>
+            <wp:effectExtent l="0" t="0" r="0" b="9525"/>
             <wp:docPr id="18" name="Bilde 18"/>
             <wp:cNvGraphicFramePr>
               <a:graphicFrameLocks xmlns:a="http://schemas.openxmlformats.org/drawingml/2006/main" noChangeAspect="1"/>
@@ -22333,7 +22963,7 @@
                   <pic:spPr>
                     <a:xfrm>
                       <a:off x="0" y="0"/>
-                      <a:ext cx="6653670" cy="2733177"/>
+                      <a:ext cx="6725151" cy="3127389"/>
                     </a:xfrm>
                     <a:prstGeom prst="rect">
                       <a:avLst/>
@@ -22349,63 +22979,75 @@
     <w:p>
       <w:pPr>
         <w:pStyle w:val="Bildetekst"/>
+        <w:spacing w:line="360" w:lineRule="auto"/>
         <w:jc w:val="both"/>
         <w:rPr>
+          <w:lang w:val="en-US"/>
+        </w:rPr>
+      </w:pPr>
+      <w:r>
+        <w:rPr>
+          <w:sz w:val="20"/>
+          <w:szCs w:val="20"/>
+          <w:lang w:val="en-US"/>
+        </w:rPr>
+        <w:t>Figure</w:t>
+      </w:r>
+      <w:r>
+        <w:rPr>
+          <w:sz w:val="20"/>
+          <w:szCs w:val="20"/>
+          <w:lang w:val="en-US"/>
+        </w:rPr>
+        <w:t xml:space="preserve"> 9</w:t>
+      </w:r>
+      <w:r>
+        <w:rPr>
+          <w:sz w:val="20"/>
+          <w:szCs w:val="20"/>
+          <w:lang w:val="en-US"/>
+        </w:rPr>
+        <w:t>, An example overview</w:t>
+      </w:r>
+      <w:r>
+        <w:rPr>
           <w:noProof/>
-          <w:lang w:val="en-US"/>
-        </w:rPr>
-      </w:pPr>
-      <w:r>
-        <w:rPr>
-          <w:lang w:val="en-US"/>
-        </w:rPr>
-        <w:t xml:space="preserve">Figure </w:t>
-      </w:r>
-      <w:r>
-        <w:fldChar w:fldCharType="begin"/>
-      </w:r>
-      <w:r>
-        <w:rPr>
-          <w:lang w:val="en-US"/>
-        </w:rPr>
-        <w:instrText xml:space="preserve"> SEQ Figure \* ARABIC </w:instrText>
-      </w:r>
-      <w:r>
-        <w:fldChar w:fldCharType="separate"/>
+          <w:sz w:val="20"/>
+          <w:szCs w:val="20"/>
+          <w:lang w:val="en-US"/>
+        </w:rPr>
+        <w:t xml:space="preserve"> showing the process of influence field detection</w:t>
       </w:r>
       <w:r>
         <w:rPr>
           <w:noProof/>
-          <w:lang w:val="en-US"/>
-        </w:rPr>
-        <w:t>10</w:t>
-      </w:r>
-      <w:r>
-        <w:fldChar w:fldCharType="end"/>
-      </w:r>
-      <w:r>
-        <w:rPr>
-          <w:lang w:val="en-US"/>
-        </w:rPr>
-        <w:t>, An example overview</w:t>
+          <w:sz w:val="20"/>
+          <w:szCs w:val="20"/>
+          <w:lang w:val="en-US"/>
+        </w:rPr>
+        <w:t xml:space="preserve">, </w:t>
       </w:r>
       <w:r>
         <w:rPr>
           <w:noProof/>
-          <w:lang w:val="en-US"/>
-        </w:rPr>
-        <w:t xml:space="preserve"> showing the process of influence field detection integrated in the skeleton of building an activity graph and its final transformation to an influence graph.</w:t>
-      </w:r>
-    </w:p>
-    <w:p>
-      <w:pPr>
-        <w:rPr>
-          <w:lang w:val="en-US"/>
-        </w:rPr>
-      </w:pPr>
-    </w:p>
-    <w:p>
-      <w:pPr>
+          <w:sz w:val="20"/>
+          <w:szCs w:val="20"/>
+          <w:lang w:val="en-US"/>
+        </w:rPr>
+        <w:t>integrated in the skeleton of building an activity graph and its final transformation to an influence graph.</w:t>
+      </w:r>
+    </w:p>
+    <w:p>
+      <w:pPr>
+        <w:spacing w:line="360" w:lineRule="auto"/>
+        <w:rPr>
+          <w:lang w:val="en-US"/>
+        </w:rPr>
+      </w:pPr>
+    </w:p>
+    <w:p>
+      <w:pPr>
+        <w:spacing w:line="360" w:lineRule="auto"/>
         <w:rPr>
           <w:lang w:val="en-US"/>
         </w:rPr>
@@ -22421,6 +23063,7 @@
     <w:p>
       <w:pPr>
         <w:pStyle w:val="Brdtekst"/>
+        <w:spacing w:line="360" w:lineRule="auto"/>
         <w:ind w:firstLine="0"/>
         <w:rPr>
           <w:lang w:val="en-US"/>
@@ -22448,7 +23091,19 @@
         <w:rPr>
           <w:lang w:val="en-US"/>
         </w:rPr>
-        <w:t xml:space="preserve">. Noticing that an edge in the activity graph can only have one classified field of influence, but when constructing the influence graph, multiple edges having the same combination of source and target persons would be </w:t>
+        <w:t>. Noticing that an edge in the activity graph can only have one classified field of influence, but when constructing the influence graph, multiple edges</w:t>
+      </w:r>
+      <w:r>
+        <w:rPr>
+          <w:lang w:val="en-US"/>
+        </w:rPr>
+        <w:t xml:space="preserve"> that is</w:t>
+      </w:r>
+      <w:r>
+        <w:rPr>
+          <w:lang w:val="en-US"/>
+        </w:rPr>
+        <w:t xml:space="preserve"> having the same combination of source and target persons would be </w:t>
       </w:r>
       <w:r>
         <w:rPr>
@@ -22460,22 +23115,141 @@
         <w:rPr>
           <w:lang w:val="en-US"/>
         </w:rPr>
-        <w:t>, and in result all distinct classified fields of influence will accumulate in the respective merged edge in the final influence graph.</w:t>
+        <w:t xml:space="preserve">, and in result all distinct classified fields of influence will accumulate in the respective merged edge </w:t>
+      </w:r>
+      <w:r>
+        <w:rPr>
+          <w:lang w:val="en-US"/>
+        </w:rPr>
+        <w:t xml:space="preserve">in </w:t>
+      </w:r>
+      <w:r>
+        <w:rPr>
+          <w:lang w:val="en-US"/>
+        </w:rPr>
+        <w:t>the final influence graph.</w:t>
       </w:r>
     </w:p>
     <w:p>
       <w:pPr>
         <w:pStyle w:val="Brdtekst"/>
+        <w:spacing w:line="360" w:lineRule="auto"/>
         <w:ind w:firstLine="0"/>
         <w:rPr>
           <w:lang w:val="en-US"/>
         </w:rPr>
       </w:pPr>
-      <w:r>
-        <w:rPr>
-          <w:lang w:val="en-US"/>
-        </w:rPr>
-        <w:t xml:space="preserve">When examining the texts submitted by authors in the activity thread, we might want to manually conclude that the influence constructed from this thread is to be reasonably related to technology, and although the used text classifier has classified some influences in the sport category, a final look at the influence graph confirms that the technology category is also included in the </w:t>
+    </w:p>
+    <w:p>
+      <w:pPr>
+        <w:pStyle w:val="Brdtekst"/>
+        <w:spacing w:line="360" w:lineRule="auto"/>
+        <w:ind w:firstLine="0"/>
+        <w:rPr>
+          <w:lang w:val="en-US"/>
+        </w:rPr>
+      </w:pPr>
+      <w:r>
+        <w:rPr>
+          <w:lang w:val="en-US"/>
+        </w:rPr>
+        <w:t>When examining the texts submitted by authors in the activity thread</w:t>
+      </w:r>
+      <w:r>
+        <w:rPr>
+          <w:lang w:val="en-US"/>
+        </w:rPr>
+        <w:t xml:space="preserve"> of figure 9</w:t>
+      </w:r>
+      <w:r>
+        <w:rPr>
+          <w:lang w:val="en-US"/>
+        </w:rPr>
+        <w:t>, we might want to manually conclude that the influence constructed from this thread is to be reasonably related to technology</w:t>
+      </w:r>
+      <w:r>
+        <w:rPr>
+          <w:lang w:val="en-US"/>
+        </w:rPr>
+        <w:t>.</w:t>
+      </w:r>
+      <w:r>
+        <w:rPr>
+          <w:lang w:val="en-US"/>
+        </w:rPr>
+        <w:t xml:space="preserve"> </w:t>
+      </w:r>
+      <w:r>
+        <w:rPr>
+          <w:lang w:val="en-US"/>
+        </w:rPr>
+        <w:t>A</w:t>
+      </w:r>
+      <w:r>
+        <w:rPr>
+          <w:lang w:val="en-US"/>
+        </w:rPr>
+        <w:t xml:space="preserve">nd although the </w:t>
+      </w:r>
+      <w:r>
+        <w:rPr>
+          <w:lang w:val="en-US"/>
+        </w:rPr>
+        <w:t xml:space="preserve">assumed </w:t>
+      </w:r>
+      <w:r>
+        <w:rPr>
+          <w:lang w:val="en-US"/>
+        </w:rPr>
+        <w:t xml:space="preserve">text classifier </w:t>
+      </w:r>
+      <w:r>
+        <w:rPr>
+          <w:lang w:val="en-US"/>
+        </w:rPr>
+        <w:t>might</w:t>
+      </w:r>
+      <w:r>
+        <w:rPr>
+          <w:lang w:val="en-US"/>
+        </w:rPr>
+        <w:t xml:space="preserve"> </w:t>
+      </w:r>
+      <w:r>
+        <w:rPr>
+          <w:lang w:val="en-US"/>
+        </w:rPr>
+        <w:t xml:space="preserve">falsely </w:t>
+      </w:r>
+      <w:r>
+        <w:rPr>
+          <w:lang w:val="en-US"/>
+        </w:rPr>
+        <w:t>classif</w:t>
+      </w:r>
+      <w:r>
+        <w:rPr>
+          <w:lang w:val="en-US"/>
+        </w:rPr>
+        <w:t xml:space="preserve">y </w:t>
+      </w:r>
+      <w:r>
+        <w:rPr>
+          <w:lang w:val="en-US"/>
+        </w:rPr>
+        <w:t>some influence in the sport category</w:t>
+      </w:r>
+      <w:r>
+        <w:rPr>
+          <w:lang w:val="en-US"/>
+        </w:rPr>
+        <w:t xml:space="preserve"> as simulated in figure 9</w:t>
+      </w:r>
+      <w:r>
+        <w:rPr>
+          <w:lang w:val="en-US"/>
+        </w:rPr>
+        <w:t xml:space="preserve">, a final look at the influence graph confirms that the technology category is also included in the </w:t>
       </w:r>
       <w:r>
         <w:rPr>
@@ -22493,19 +23267,31 @@
         <w:rPr>
           <w:lang w:val="en-US"/>
         </w:rPr>
-        <w:t xml:space="preserve"> investigate and capture any derailments of discussion under the </w:t>
-      </w:r>
-      <w:r>
-        <w:rPr>
-          <w:lang w:val="en-US"/>
-        </w:rPr>
-        <w:lastRenderedPageBreak/>
-        <w:t>activity thread, which represents a strength that enable this method to look beyond what the human eye can assume about a certain written discussion.</w:t>
+        <w:t xml:space="preserve"> investigate and capture any </w:t>
+      </w:r>
+      <w:r>
+        <w:rPr>
+          <w:lang w:val="en-US"/>
+        </w:rPr>
+        <w:t>derailments of discussion</w:t>
+      </w:r>
+      <w:r>
+        <w:rPr>
+          <w:lang w:val="en-US"/>
+        </w:rPr>
+        <w:t>s</w:t>
+      </w:r>
+      <w:r>
+        <w:rPr>
+          <w:lang w:val="en-US"/>
+        </w:rPr>
+        <w:t xml:space="preserve"> under the activity thread, which represents a strength that enable this method to look beyond what the human eye can assume about a certain written discussion.</w:t>
       </w:r>
     </w:p>
     <w:p>
       <w:pPr>
         <w:pStyle w:val="Brdtekst"/>
+        <w:spacing w:line="360" w:lineRule="auto"/>
         <w:ind w:firstLine="0"/>
         <w:rPr>
           <w:lang w:val="en-US"/>
@@ -22515,6 +23301,7 @@
     <w:p>
       <w:pPr>
         <w:pStyle w:val="Brdtekst"/>
+        <w:spacing w:line="360" w:lineRule="auto"/>
         <w:ind w:firstLine="0"/>
         <w:rPr>
           <w:lang w:val="en-US"/>
@@ -22524,7 +23311,27 @@
         <w:rPr>
           <w:lang w:val="en-US"/>
         </w:rPr>
-        <w:t>This classification process is very similar to the process of influence detection, as it has the same three staged skeleton which plays out by transforming the activity thread tree into an activity graph</w:t>
+        <w:t xml:space="preserve">This classification process is very similar to the process of influence detection, as it has the same three staged </w:t>
+      </w:r>
+      <w:proofErr w:type="gramStart"/>
+      <w:r>
+        <w:rPr>
+          <w:lang w:val="en-US"/>
+        </w:rPr>
+        <w:t>skeleton</w:t>
+      </w:r>
+      <w:proofErr w:type="gramEnd"/>
+      <w:r>
+        <w:rPr>
+          <w:lang w:val="en-US"/>
+        </w:rPr>
+        <w:t xml:space="preserve">, </w:t>
+      </w:r>
+      <w:r>
+        <w:rPr>
+          <w:lang w:val="en-US"/>
+        </w:rPr>
+        <w:t>which plays out by transforming the activity thread tree into an activity graph</w:t>
       </w:r>
       <w:r>
         <w:rPr>
@@ -22560,7 +23367,23 @@
         <w:rPr>
           <w:lang w:val="en-US"/>
         </w:rPr>
-        <w:t xml:space="preserve">a final influence graph. This similarity makes </w:t>
+        <w:t>a final influence graph.</w:t>
+      </w:r>
+    </w:p>
+    <w:p>
+      <w:pPr>
+        <w:pStyle w:val="Brdtekst"/>
+        <w:spacing w:line="360" w:lineRule="auto"/>
+        <w:ind w:firstLine="0"/>
+        <w:rPr>
+          <w:lang w:val="en-US"/>
+        </w:rPr>
+      </w:pPr>
+      <w:r>
+        <w:rPr>
+          <w:lang w:val="en-US"/>
+        </w:rPr>
+        <w:t xml:space="preserve">This similarity makes </w:t>
       </w:r>
       <w:r>
         <w:rPr>
@@ -22578,7 +23401,19 @@
         <w:rPr>
           <w:lang w:val="en-US"/>
         </w:rPr>
-        <w:t xml:space="preserve"> three processes of influence detection, influence scoring and influence field detection, which can have the effect of reducing the runtime of a practical algorithm that implements these </w:t>
+        <w:t xml:space="preserve"> three processes of influence detection, influence scoring and influence field detection</w:t>
+      </w:r>
+      <w:r>
+        <w:rPr>
+          <w:lang w:val="en-US"/>
+        </w:rPr>
+        <w:t xml:space="preserve"> into one algorithm</w:t>
+      </w:r>
+      <w:r>
+        <w:rPr>
+          <w:lang w:val="en-US"/>
+        </w:rPr>
+        <w:t xml:space="preserve">, which can have the effect of reducing the runtime of a practical algorithm that implements these </w:t>
       </w:r>
       <w:r>
         <w:rPr>
@@ -22590,7 +23425,43 @@
         <w:rPr>
           <w:lang w:val="en-US"/>
         </w:rPr>
-        <w:t xml:space="preserve"> processes all at once, so the need for multiple iterations over records in the dataset is eliminated. However, this can have a moderate increase on the</w:t>
+        <w:t xml:space="preserve"> processes all at once</w:t>
+      </w:r>
+      <w:r>
+        <w:rPr>
+          <w:lang w:val="en-US"/>
+        </w:rPr>
+        <w:t>.</w:t>
+      </w:r>
+      <w:r>
+        <w:rPr>
+          <w:lang w:val="en-US"/>
+        </w:rPr>
+        <w:t xml:space="preserve"> </w:t>
+      </w:r>
+      <w:r>
+        <w:rPr>
+          <w:lang w:val="en-US"/>
+        </w:rPr>
+        <w:t>Therefore,</w:t>
+      </w:r>
+      <w:r>
+        <w:rPr>
+          <w:lang w:val="en-US"/>
+        </w:rPr>
+        <w:t xml:space="preserve"> the need for multiple iterations over records in the dataset is </w:t>
+      </w:r>
+      <w:r>
+        <w:rPr>
+          <w:lang w:val="en-US"/>
+        </w:rPr>
+        <w:t>minimized</w:t>
+      </w:r>
+      <w:r>
+        <w:rPr>
+          <w:lang w:val="en-US"/>
+        </w:rPr>
+        <w:t>. However, this can have a moderate increase on the</w:t>
       </w:r>
       <w:r>
         <w:rPr>
@@ -23150,13 +24021,7 @@
         <w:rPr>
           <w:lang w:val="en-US"/>
         </w:rPr>
-        <w:t xml:space="preserve">, it is possible to have a training dataset made up of categorized text </w:t>
-      </w:r>
-      <w:r>
-        <w:rPr>
-          <w:lang w:val="en-US"/>
-        </w:rPr>
-        <w:t xml:space="preserve">which enables supervised learning and allow to predict or classify the topic of a new unclassified text. </w:t>
+        <w:t xml:space="preserve">, it is possible to have a training dataset made up of categorized text which enables supervised learning and allow to predict or classify the topic of a new unclassified text. </w:t>
       </w:r>
     </w:p>
     <w:p>
@@ -23750,7 +24615,6 @@
                 <w:szCs w:val="18"/>
                 <w:lang w:val="en-US"/>
               </w:rPr>
-              <w:lastRenderedPageBreak/>
               <w:t>Politic</w:t>
             </w:r>
           </w:p>
@@ -24327,6 +25191,7 @@
                 <w:szCs w:val="18"/>
                 <w:lang w:val="en-US"/>
               </w:rPr>
+              <w:lastRenderedPageBreak/>
               <w:t>Sport</w:t>
             </w:r>
           </w:p>

</xml_diff>

<commit_message>
Re-read review of V - F
Next, V - G
</commit_message>
<xml_diff>
--- a/docs/letter.docx
+++ b/docs/letter.docx
@@ -674,7 +674,7 @@
           <w:r>
             <w:fldChar w:fldCharType="separate"/>
           </w:r>
-          <w:hyperlink w:anchor="_Toc78573522" w:history="1">
+          <w:hyperlink w:anchor="_Toc78630705" w:history="1">
             <w:r>
               <w:rPr>
                 <w:rStyle w:val="Hyperkobling"/>
@@ -705,7 +705,7 @@
                 <w:noProof/>
                 <w:webHidden/>
               </w:rPr>
-              <w:instrText xml:space="preserve"> PAGEREF _Toc78573522 \h </w:instrText>
+              <w:instrText xml:space="preserve"> PAGEREF _Toc78630705 \h </w:instrText>
             </w:r>
             <w:r>
               <w:rPr>
@@ -749,7 +749,7 @@
               <w:lang w:eastAsia="nb-NO"/>
             </w:rPr>
           </w:pPr>
-          <w:hyperlink w:anchor="_Toc78573523" w:history="1">
+          <w:hyperlink w:anchor="_Toc78630706" w:history="1">
             <w:r>
               <w:rPr>
                 <w:rStyle w:val="Hyperkobling"/>
@@ -795,7 +795,7 @@
                 <w:noProof/>
                 <w:webHidden/>
               </w:rPr>
-              <w:instrText xml:space="preserve"> PAGEREF _Toc78573523 \h </w:instrText>
+              <w:instrText xml:space="preserve"> PAGEREF _Toc78630706 \h </w:instrText>
             </w:r>
             <w:r>
               <w:rPr>
@@ -839,7 +839,7 @@
               <w:lang w:eastAsia="nb-NO"/>
             </w:rPr>
           </w:pPr>
-          <w:hyperlink w:anchor="_Toc78573524" w:history="1">
+          <w:hyperlink w:anchor="_Toc78630707" w:history="1">
             <w:r>
               <w:rPr>
                 <w:rStyle w:val="Hyperkobling"/>
@@ -885,7 +885,7 @@
                 <w:noProof/>
                 <w:webHidden/>
               </w:rPr>
-              <w:instrText xml:space="preserve"> PAGEREF _Toc78573524 \h </w:instrText>
+              <w:instrText xml:space="preserve"> PAGEREF _Toc78630707 \h </w:instrText>
             </w:r>
             <w:r>
               <w:rPr>
@@ -928,7 +928,7 @@
               <w:lang w:eastAsia="nb-NO"/>
             </w:rPr>
           </w:pPr>
-          <w:hyperlink w:anchor="_Toc78573525" w:history="1">
+          <w:hyperlink w:anchor="_Toc78630708" w:history="1">
             <w:r>
               <w:rPr>
                 <w:rStyle w:val="Hyperkobling"/>
@@ -957,7 +957,7 @@
                 <w:noProof/>
                 <w:webHidden/>
               </w:rPr>
-              <w:instrText xml:space="preserve"> PAGEREF _Toc78573525 \h </w:instrText>
+              <w:instrText xml:space="preserve"> PAGEREF _Toc78630708 \h </w:instrText>
             </w:r>
             <w:r>
               <w:rPr>
@@ -1000,7 +1000,7 @@
               <w:lang w:eastAsia="nb-NO"/>
             </w:rPr>
           </w:pPr>
-          <w:hyperlink w:anchor="_Toc78573526" w:history="1">
+          <w:hyperlink w:anchor="_Toc78630709" w:history="1">
             <w:r>
               <w:rPr>
                 <w:rStyle w:val="Hyperkobling"/>
@@ -1029,7 +1029,7 @@
                 <w:noProof/>
                 <w:webHidden/>
               </w:rPr>
-              <w:instrText xml:space="preserve"> PAGEREF _Toc78573526 \h </w:instrText>
+              <w:instrText xml:space="preserve"> PAGEREF _Toc78630709 \h </w:instrText>
             </w:r>
             <w:r>
               <w:rPr>
@@ -1072,7 +1072,7 @@
               <w:lang w:eastAsia="nb-NO"/>
             </w:rPr>
           </w:pPr>
-          <w:hyperlink w:anchor="_Toc78573527" w:history="1">
+          <w:hyperlink w:anchor="_Toc78630710" w:history="1">
             <w:r>
               <w:rPr>
                 <w:rStyle w:val="Hyperkobling"/>
@@ -1102,7 +1102,7 @@
                 <w:noProof/>
                 <w:webHidden/>
               </w:rPr>
-              <w:instrText xml:space="preserve"> PAGEREF _Toc78573527 \h </w:instrText>
+              <w:instrText xml:space="preserve"> PAGEREF _Toc78630710 \h </w:instrText>
             </w:r>
             <w:r>
               <w:rPr>
@@ -1145,7 +1145,7 @@
               <w:lang w:eastAsia="nb-NO"/>
             </w:rPr>
           </w:pPr>
-          <w:hyperlink w:anchor="_Toc78573528" w:history="1">
+          <w:hyperlink w:anchor="_Toc78630711" w:history="1">
             <w:r>
               <w:rPr>
                 <w:rStyle w:val="Hyperkobling"/>
@@ -1175,7 +1175,7 @@
                 <w:noProof/>
                 <w:webHidden/>
               </w:rPr>
-              <w:instrText xml:space="preserve"> PAGEREF _Toc78573528 \h </w:instrText>
+              <w:instrText xml:space="preserve"> PAGEREF _Toc78630711 \h </w:instrText>
             </w:r>
             <w:r>
               <w:rPr>
@@ -1218,7 +1218,7 @@
               <w:lang w:eastAsia="nb-NO"/>
             </w:rPr>
           </w:pPr>
-          <w:hyperlink w:anchor="_Toc78573529" w:history="1">
+          <w:hyperlink w:anchor="_Toc78630712" w:history="1">
             <w:r>
               <w:rPr>
                 <w:rStyle w:val="Hyperkobling"/>
@@ -1248,7 +1248,7 @@
                 <w:noProof/>
                 <w:webHidden/>
               </w:rPr>
-              <w:instrText xml:space="preserve"> PAGEREF _Toc78573529 \h </w:instrText>
+              <w:instrText xml:space="preserve"> PAGEREF _Toc78630712 \h </w:instrText>
             </w:r>
             <w:r>
               <w:rPr>
@@ -1292,7 +1292,7 @@
               <w:lang w:eastAsia="nb-NO"/>
             </w:rPr>
           </w:pPr>
-          <w:hyperlink w:anchor="_Toc78573530" w:history="1">
+          <w:hyperlink w:anchor="_Toc78630713" w:history="1">
             <w:r>
               <w:rPr>
                 <w:rStyle w:val="Hyperkobling"/>
@@ -1338,7 +1338,7 @@
                 <w:noProof/>
                 <w:webHidden/>
               </w:rPr>
-              <w:instrText xml:space="preserve"> PAGEREF _Toc78573530 \h </w:instrText>
+              <w:instrText xml:space="preserve"> PAGEREF _Toc78630713 \h </w:instrText>
             </w:r>
             <w:r>
               <w:rPr>
@@ -1382,7 +1382,7 @@
               <w:lang w:eastAsia="nb-NO"/>
             </w:rPr>
           </w:pPr>
-          <w:hyperlink w:anchor="_Toc78573531" w:history="1">
+          <w:hyperlink w:anchor="_Toc78630714" w:history="1">
             <w:r>
               <w:rPr>
                 <w:rStyle w:val="Hyperkobling"/>
@@ -1428,7 +1428,7 @@
                 <w:noProof/>
                 <w:webHidden/>
               </w:rPr>
-              <w:instrText xml:space="preserve"> PAGEREF _Toc78573531 \h </w:instrText>
+              <w:instrText xml:space="preserve"> PAGEREF _Toc78630714 \h </w:instrText>
             </w:r>
             <w:r>
               <w:rPr>
@@ -1472,7 +1472,7 @@
               <w:lang w:eastAsia="nb-NO"/>
             </w:rPr>
           </w:pPr>
-          <w:hyperlink w:anchor="_Toc78573532" w:history="1">
+          <w:hyperlink w:anchor="_Toc78630715" w:history="1">
             <w:r>
               <w:rPr>
                 <w:rStyle w:val="Hyperkobling"/>
@@ -1518,7 +1518,7 @@
                 <w:noProof/>
                 <w:webHidden/>
               </w:rPr>
-              <w:instrText xml:space="preserve"> PAGEREF _Toc78573532 \h </w:instrText>
+              <w:instrText xml:space="preserve"> PAGEREF _Toc78630715 \h </w:instrText>
             </w:r>
             <w:r>
               <w:rPr>
@@ -1561,7 +1561,7 @@
               <w:lang w:eastAsia="nb-NO"/>
             </w:rPr>
           </w:pPr>
-          <w:hyperlink w:anchor="_Toc78573533" w:history="1">
+          <w:hyperlink w:anchor="_Toc78630716" w:history="1">
             <w:r>
               <w:rPr>
                 <w:rStyle w:val="Hyperkobling"/>
@@ -1591,7 +1591,7 @@
                 <w:noProof/>
                 <w:webHidden/>
               </w:rPr>
-              <w:instrText xml:space="preserve"> PAGEREF _Toc78573533 \h </w:instrText>
+              <w:instrText xml:space="preserve"> PAGEREF _Toc78630716 \h </w:instrText>
             </w:r>
             <w:r>
               <w:rPr>
@@ -1634,7 +1634,7 @@
               <w:lang w:eastAsia="nb-NO"/>
             </w:rPr>
           </w:pPr>
-          <w:hyperlink w:anchor="_Toc78573534" w:history="1">
+          <w:hyperlink w:anchor="_Toc78630717" w:history="1">
             <w:r>
               <w:rPr>
                 <w:rStyle w:val="Hyperkobling"/>
@@ -1664,7 +1664,7 @@
                 <w:noProof/>
                 <w:webHidden/>
               </w:rPr>
-              <w:instrText xml:space="preserve"> PAGEREF _Toc78573534 \h </w:instrText>
+              <w:instrText xml:space="preserve"> PAGEREF _Toc78630717 \h </w:instrText>
             </w:r>
             <w:r>
               <w:rPr>
@@ -1707,7 +1707,7 @@
               <w:lang w:eastAsia="nb-NO"/>
             </w:rPr>
           </w:pPr>
-          <w:hyperlink w:anchor="_Toc78573535" w:history="1">
+          <w:hyperlink w:anchor="_Toc78630718" w:history="1">
             <w:r>
               <w:rPr>
                 <w:rStyle w:val="Hyperkobling"/>
@@ -1737,7 +1737,7 @@
                 <w:noProof/>
                 <w:webHidden/>
               </w:rPr>
-              <w:instrText xml:space="preserve"> PAGEREF _Toc78573535 \h </w:instrText>
+              <w:instrText xml:space="preserve"> PAGEREF _Toc78630718 \h </w:instrText>
             </w:r>
             <w:r>
               <w:rPr>
@@ -1780,7 +1780,7 @@
               <w:lang w:eastAsia="nb-NO"/>
             </w:rPr>
           </w:pPr>
-          <w:hyperlink w:anchor="_Toc78573536" w:history="1">
+          <w:hyperlink w:anchor="_Toc78630719" w:history="1">
             <w:r>
               <w:rPr>
                 <w:rStyle w:val="Hyperkobling"/>
@@ -1810,7 +1810,7 @@
                 <w:noProof/>
                 <w:webHidden/>
               </w:rPr>
-              <w:instrText xml:space="preserve"> PAGEREF _Toc78573536 \h </w:instrText>
+              <w:instrText xml:space="preserve"> PAGEREF _Toc78630719 \h </w:instrText>
             </w:r>
             <w:r>
               <w:rPr>
@@ -1853,7 +1853,7 @@
               <w:lang w:eastAsia="nb-NO"/>
             </w:rPr>
           </w:pPr>
-          <w:hyperlink w:anchor="_Toc78573537" w:history="1">
+          <w:hyperlink w:anchor="_Toc78630720" w:history="1">
             <w:r>
               <w:rPr>
                 <w:rStyle w:val="Hyperkobling"/>
@@ -1883,7 +1883,7 @@
                 <w:noProof/>
                 <w:webHidden/>
               </w:rPr>
-              <w:instrText xml:space="preserve"> PAGEREF _Toc78573537 \h </w:instrText>
+              <w:instrText xml:space="preserve"> PAGEREF _Toc78630720 \h </w:instrText>
             </w:r>
             <w:r>
               <w:rPr>
@@ -1926,7 +1926,7 @@
               <w:lang w:eastAsia="nb-NO"/>
             </w:rPr>
           </w:pPr>
-          <w:hyperlink w:anchor="_Toc78573538" w:history="1">
+          <w:hyperlink w:anchor="_Toc78630721" w:history="1">
             <w:r>
               <w:rPr>
                 <w:rStyle w:val="Hyperkobling"/>
@@ -1956,7 +1956,7 @@
                 <w:noProof/>
                 <w:webHidden/>
               </w:rPr>
-              <w:instrText xml:space="preserve"> PAGEREF _Toc78573538 \h </w:instrText>
+              <w:instrText xml:space="preserve"> PAGEREF _Toc78630721 \h </w:instrText>
             </w:r>
             <w:r>
               <w:rPr>
@@ -1999,7 +1999,7 @@
               <w:lang w:eastAsia="nb-NO"/>
             </w:rPr>
           </w:pPr>
-          <w:hyperlink w:anchor="_Toc78573539" w:history="1">
+          <w:hyperlink w:anchor="_Toc78630722" w:history="1">
             <w:r>
               <w:rPr>
                 <w:rStyle w:val="Hyperkobling"/>
@@ -2028,7 +2028,7 @@
                 <w:noProof/>
                 <w:webHidden/>
               </w:rPr>
-              <w:instrText xml:space="preserve"> PAGEREF _Toc78573539 \h </w:instrText>
+              <w:instrText xml:space="preserve"> PAGEREF _Toc78630722 \h </w:instrText>
             </w:r>
             <w:r>
               <w:rPr>
@@ -2071,7 +2071,7 @@
               <w:lang w:eastAsia="nb-NO"/>
             </w:rPr>
           </w:pPr>
-          <w:hyperlink w:anchor="_Toc78573540" w:history="1">
+          <w:hyperlink w:anchor="_Toc78630723" w:history="1">
             <w:r>
               <w:rPr>
                 <w:rStyle w:val="Hyperkobling"/>
@@ -2100,7 +2100,7 @@
                 <w:noProof/>
                 <w:webHidden/>
               </w:rPr>
-              <w:instrText xml:space="preserve"> PAGEREF _Toc78573540 \h </w:instrText>
+              <w:instrText xml:space="preserve"> PAGEREF _Toc78630723 \h </w:instrText>
             </w:r>
             <w:r>
               <w:rPr>
@@ -2143,7 +2143,7 @@
               <w:lang w:eastAsia="nb-NO"/>
             </w:rPr>
           </w:pPr>
-          <w:hyperlink w:anchor="_Toc78573541" w:history="1">
+          <w:hyperlink w:anchor="_Toc78630724" w:history="1">
             <w:r>
               <w:rPr>
                 <w:rStyle w:val="Hyperkobling"/>
@@ -2172,7 +2172,7 @@
                 <w:noProof/>
                 <w:webHidden/>
               </w:rPr>
-              <w:instrText xml:space="preserve"> PAGEREF _Toc78573541 \h </w:instrText>
+              <w:instrText xml:space="preserve"> PAGEREF _Toc78630724 \h </w:instrText>
             </w:r>
             <w:r>
               <w:rPr>
@@ -2215,7 +2215,7 @@
               <w:lang w:eastAsia="nb-NO"/>
             </w:rPr>
           </w:pPr>
-          <w:hyperlink w:anchor="_Toc78573542" w:history="1">
+          <w:hyperlink w:anchor="_Toc78630725" w:history="1">
             <w:r>
               <w:rPr>
                 <w:rStyle w:val="Hyperkobling"/>
@@ -2245,7 +2245,7 @@
                 <w:noProof/>
                 <w:webHidden/>
               </w:rPr>
-              <w:instrText xml:space="preserve"> PAGEREF _Toc78573542 \h </w:instrText>
+              <w:instrText xml:space="preserve"> PAGEREF _Toc78630725 \h </w:instrText>
             </w:r>
             <w:r>
               <w:rPr>
@@ -2288,7 +2288,7 @@
               <w:lang w:eastAsia="nb-NO"/>
             </w:rPr>
           </w:pPr>
-          <w:hyperlink w:anchor="_Toc78573543" w:history="1">
+          <w:hyperlink w:anchor="_Toc78630726" w:history="1">
             <w:r>
               <w:rPr>
                 <w:rStyle w:val="Hyperkobling"/>
@@ -2317,7 +2317,7 @@
                 <w:noProof/>
                 <w:webHidden/>
               </w:rPr>
-              <w:instrText xml:space="preserve"> PAGEREF _Toc78573543 \h </w:instrText>
+              <w:instrText xml:space="preserve"> PAGEREF _Toc78630726 \h </w:instrText>
             </w:r>
             <w:r>
               <w:rPr>
@@ -2361,7 +2361,7 @@
               <w:lang w:eastAsia="nb-NO"/>
             </w:rPr>
           </w:pPr>
-          <w:hyperlink w:anchor="_Toc78573544" w:history="1">
+          <w:hyperlink w:anchor="_Toc78630727" w:history="1">
             <w:r>
               <w:rPr>
                 <w:rStyle w:val="Hyperkobling"/>
@@ -2407,7 +2407,7 @@
                 <w:noProof/>
                 <w:webHidden/>
               </w:rPr>
-              <w:instrText xml:space="preserve"> PAGEREF _Toc78573544 \h </w:instrText>
+              <w:instrText xml:space="preserve"> PAGEREF _Toc78630727 \h </w:instrText>
             </w:r>
             <w:r>
               <w:rPr>
@@ -2450,7 +2450,7 @@
               <w:lang w:eastAsia="nb-NO"/>
             </w:rPr>
           </w:pPr>
-          <w:hyperlink w:anchor="_Toc78573545" w:history="1">
+          <w:hyperlink w:anchor="_Toc78630728" w:history="1">
             <w:r>
               <w:rPr>
                 <w:rStyle w:val="Hyperkobling"/>
@@ -2479,7 +2479,7 @@
                 <w:noProof/>
                 <w:webHidden/>
               </w:rPr>
-              <w:instrText xml:space="preserve"> PAGEREF _Toc78573545 \h </w:instrText>
+              <w:instrText xml:space="preserve"> PAGEREF _Toc78630728 \h </w:instrText>
             </w:r>
             <w:r>
               <w:rPr>
@@ -2522,7 +2522,7 @@
               <w:lang w:eastAsia="nb-NO"/>
             </w:rPr>
           </w:pPr>
-          <w:hyperlink w:anchor="_Toc78573546" w:history="1">
+          <w:hyperlink w:anchor="_Toc78630729" w:history="1">
             <w:r>
               <w:rPr>
                 <w:rStyle w:val="Hyperkobling"/>
@@ -2551,7 +2551,7 @@
                 <w:noProof/>
                 <w:webHidden/>
               </w:rPr>
-              <w:instrText xml:space="preserve"> PAGEREF _Toc78573546 \h </w:instrText>
+              <w:instrText xml:space="preserve"> PAGEREF _Toc78630729 \h </w:instrText>
             </w:r>
             <w:r>
               <w:rPr>
@@ -2594,7 +2594,7 @@
               <w:lang w:eastAsia="nb-NO"/>
             </w:rPr>
           </w:pPr>
-          <w:hyperlink w:anchor="_Toc78573547" w:history="1">
+          <w:hyperlink w:anchor="_Toc78630730" w:history="1">
             <w:r>
               <w:rPr>
                 <w:rStyle w:val="Hyperkobling"/>
@@ -2623,7 +2623,7 @@
                 <w:noProof/>
                 <w:webHidden/>
               </w:rPr>
-              <w:instrText xml:space="preserve"> PAGEREF _Toc78573547 \h </w:instrText>
+              <w:instrText xml:space="preserve"> PAGEREF _Toc78630730 \h </w:instrText>
             </w:r>
             <w:r>
               <w:rPr>
@@ -2666,7 +2666,7 @@
               <w:lang w:eastAsia="nb-NO"/>
             </w:rPr>
           </w:pPr>
-          <w:hyperlink w:anchor="_Toc78573548" w:history="1">
+          <w:hyperlink w:anchor="_Toc78630731" w:history="1">
             <w:r>
               <w:rPr>
                 <w:rStyle w:val="Hyperkobling"/>
@@ -2695,7 +2695,7 @@
                 <w:noProof/>
                 <w:webHidden/>
               </w:rPr>
-              <w:instrText xml:space="preserve"> PAGEREF _Toc78573548 \h </w:instrText>
+              <w:instrText xml:space="preserve"> PAGEREF _Toc78630731 \h </w:instrText>
             </w:r>
             <w:r>
               <w:rPr>
@@ -2738,7 +2738,7 @@
               <w:lang w:eastAsia="nb-NO"/>
             </w:rPr>
           </w:pPr>
-          <w:hyperlink w:anchor="_Toc78573549" w:history="1">
+          <w:hyperlink w:anchor="_Toc78630732" w:history="1">
             <w:r>
               <w:rPr>
                 <w:rStyle w:val="Hyperkobling"/>
@@ -2767,7 +2767,7 @@
                 <w:noProof/>
                 <w:webHidden/>
               </w:rPr>
-              <w:instrText xml:space="preserve"> PAGEREF _Toc78573549 \h </w:instrText>
+              <w:instrText xml:space="preserve"> PAGEREF _Toc78630732 \h </w:instrText>
             </w:r>
             <w:r>
               <w:rPr>
@@ -2810,7 +2810,7 @@
               <w:lang w:eastAsia="nb-NO"/>
             </w:rPr>
           </w:pPr>
-          <w:hyperlink w:anchor="_Toc78573550" w:history="1">
+          <w:hyperlink w:anchor="_Toc78630733" w:history="1">
             <w:r>
               <w:rPr>
                 <w:rStyle w:val="Hyperkobling"/>
@@ -2839,7 +2839,7 @@
                 <w:noProof/>
                 <w:webHidden/>
               </w:rPr>
-              <w:instrText xml:space="preserve"> PAGEREF _Toc78573550 \h </w:instrText>
+              <w:instrText xml:space="preserve"> PAGEREF _Toc78630733 \h </w:instrText>
             </w:r>
             <w:r>
               <w:rPr>
@@ -2882,7 +2882,7 @@
               <w:lang w:eastAsia="nb-NO"/>
             </w:rPr>
           </w:pPr>
-          <w:hyperlink w:anchor="_Toc78573551" w:history="1">
+          <w:hyperlink w:anchor="_Toc78630734" w:history="1">
             <w:r>
               <w:rPr>
                 <w:rStyle w:val="Hyperkobling"/>
@@ -2911,7 +2911,7 @@
                 <w:noProof/>
                 <w:webHidden/>
               </w:rPr>
-              <w:instrText xml:space="preserve"> PAGEREF _Toc78573551 \h </w:instrText>
+              <w:instrText xml:space="preserve"> PAGEREF _Toc78630734 \h </w:instrText>
             </w:r>
             <w:r>
               <w:rPr>
@@ -2954,7 +2954,7 @@
               <w:lang w:eastAsia="nb-NO"/>
             </w:rPr>
           </w:pPr>
-          <w:hyperlink w:anchor="_Toc78573552" w:history="1">
+          <w:hyperlink w:anchor="_Toc78630735" w:history="1">
             <w:r>
               <w:rPr>
                 <w:rStyle w:val="Hyperkobling"/>
@@ -2983,7 +2983,7 @@
                 <w:noProof/>
                 <w:webHidden/>
               </w:rPr>
-              <w:instrText xml:space="preserve"> PAGEREF _Toc78573552 \h </w:instrText>
+              <w:instrText xml:space="preserve"> PAGEREF _Toc78630735 \h </w:instrText>
             </w:r>
             <w:r>
               <w:rPr>
@@ -3026,7 +3026,7 @@
               <w:lang w:eastAsia="nb-NO"/>
             </w:rPr>
           </w:pPr>
-          <w:hyperlink w:anchor="_Toc78573553" w:history="1">
+          <w:hyperlink w:anchor="_Toc78630736" w:history="1">
             <w:r>
               <w:rPr>
                 <w:rStyle w:val="Hyperkobling"/>
@@ -3055,7 +3055,7 @@
                 <w:noProof/>
                 <w:webHidden/>
               </w:rPr>
-              <w:instrText xml:space="preserve"> PAGEREF _Toc78573553 \h </w:instrText>
+              <w:instrText xml:space="preserve"> PAGEREF _Toc78630736 \h </w:instrText>
             </w:r>
             <w:r>
               <w:rPr>
@@ -3098,7 +3098,7 @@
               <w:lang w:eastAsia="nb-NO"/>
             </w:rPr>
           </w:pPr>
-          <w:hyperlink w:anchor="_Toc78573554" w:history="1">
+          <w:hyperlink w:anchor="_Toc78630737" w:history="1">
             <w:r>
               <w:rPr>
                 <w:rStyle w:val="Hyperkobling"/>
@@ -3127,7 +3127,7 @@
                 <w:noProof/>
                 <w:webHidden/>
               </w:rPr>
-              <w:instrText xml:space="preserve"> PAGEREF _Toc78573554 \h </w:instrText>
+              <w:instrText xml:space="preserve"> PAGEREF _Toc78630737 \h </w:instrText>
             </w:r>
             <w:r>
               <w:rPr>
@@ -3170,7 +3170,7 @@
               <w:lang w:eastAsia="nb-NO"/>
             </w:rPr>
           </w:pPr>
-          <w:hyperlink w:anchor="_Toc78573555" w:history="1">
+          <w:hyperlink w:anchor="_Toc78630738" w:history="1">
             <w:r>
               <w:rPr>
                 <w:rStyle w:val="Hyperkobling"/>
@@ -3199,7 +3199,7 @@
                 <w:noProof/>
                 <w:webHidden/>
               </w:rPr>
-              <w:instrText xml:space="preserve"> PAGEREF _Toc78573555 \h </w:instrText>
+              <w:instrText xml:space="preserve"> PAGEREF _Toc78630738 \h </w:instrText>
             </w:r>
             <w:r>
               <w:rPr>
@@ -3242,7 +3242,7 @@
               <w:lang w:eastAsia="nb-NO"/>
             </w:rPr>
           </w:pPr>
-          <w:hyperlink w:anchor="_Toc78573556" w:history="1">
+          <w:hyperlink w:anchor="_Toc78630739" w:history="1">
             <w:r>
               <w:rPr>
                 <w:rStyle w:val="Hyperkobling"/>
@@ -3271,7 +3271,7 @@
                 <w:noProof/>
                 <w:webHidden/>
               </w:rPr>
-              <w:instrText xml:space="preserve"> PAGEREF _Toc78573556 \h </w:instrText>
+              <w:instrText xml:space="preserve"> PAGEREF _Toc78630739 \h </w:instrText>
             </w:r>
             <w:r>
               <w:rPr>
@@ -3314,7 +3314,7 @@
               <w:lang w:eastAsia="nb-NO"/>
             </w:rPr>
           </w:pPr>
-          <w:hyperlink w:anchor="_Toc78573557" w:history="1">
+          <w:hyperlink w:anchor="_Toc78630740" w:history="1">
             <w:r>
               <w:rPr>
                 <w:rStyle w:val="Hyperkobling"/>
@@ -3343,7 +3343,7 @@
                 <w:noProof/>
                 <w:webHidden/>
               </w:rPr>
-              <w:instrText xml:space="preserve"> PAGEREF _Toc78573557 \h </w:instrText>
+              <w:instrText xml:space="preserve"> PAGEREF _Toc78630740 \h </w:instrText>
             </w:r>
             <w:r>
               <w:rPr>
@@ -3386,7 +3386,7 @@
               <w:lang w:eastAsia="nb-NO"/>
             </w:rPr>
           </w:pPr>
-          <w:hyperlink w:anchor="_Toc78573558" w:history="1">
+          <w:hyperlink w:anchor="_Toc78630741" w:history="1">
             <w:r>
               <w:rPr>
                 <w:rStyle w:val="Hyperkobling"/>
@@ -3415,7 +3415,7 @@
                 <w:noProof/>
                 <w:webHidden/>
               </w:rPr>
-              <w:instrText xml:space="preserve"> PAGEREF _Toc78573558 \h </w:instrText>
+              <w:instrText xml:space="preserve"> PAGEREF _Toc78630741 \h </w:instrText>
             </w:r>
             <w:r>
               <w:rPr>
@@ -3458,7 +3458,7 @@
               <w:lang w:eastAsia="nb-NO"/>
             </w:rPr>
           </w:pPr>
-          <w:hyperlink w:anchor="_Toc78573559" w:history="1">
+          <w:hyperlink w:anchor="_Toc78630742" w:history="1">
             <w:r>
               <w:rPr>
                 <w:rStyle w:val="Hyperkobling"/>
@@ -3487,7 +3487,7 @@
                 <w:noProof/>
                 <w:webHidden/>
               </w:rPr>
-              <w:instrText xml:space="preserve"> PAGEREF _Toc78573559 \h </w:instrText>
+              <w:instrText xml:space="preserve"> PAGEREF _Toc78630742 \h </w:instrText>
             </w:r>
             <w:r>
               <w:rPr>
@@ -3530,7 +3530,7 @@
               <w:lang w:eastAsia="nb-NO"/>
             </w:rPr>
           </w:pPr>
-          <w:hyperlink w:anchor="_Toc78573560" w:history="1">
+          <w:hyperlink w:anchor="_Toc78630743" w:history="1">
             <w:r>
               <w:rPr>
                 <w:rStyle w:val="Hyperkobling"/>
@@ -3559,7 +3559,7 @@
                 <w:noProof/>
                 <w:webHidden/>
               </w:rPr>
-              <w:instrText xml:space="preserve"> PAGEREF _Toc78573560 \h </w:instrText>
+              <w:instrText xml:space="preserve"> PAGEREF _Toc78630743 \h </w:instrText>
             </w:r>
             <w:r>
               <w:rPr>
@@ -3602,7 +3602,7 @@
               <w:lang w:eastAsia="nb-NO"/>
             </w:rPr>
           </w:pPr>
-          <w:hyperlink w:anchor="_Toc78573561" w:history="1">
+          <w:hyperlink w:anchor="_Toc78630744" w:history="1">
             <w:r>
               <w:rPr>
                 <w:rStyle w:val="Hyperkobling"/>
@@ -3631,7 +3631,7 @@
                 <w:noProof/>
                 <w:webHidden/>
               </w:rPr>
-              <w:instrText xml:space="preserve"> PAGEREF _Toc78573561 \h </w:instrText>
+              <w:instrText xml:space="preserve"> PAGEREF _Toc78630744 \h </w:instrText>
             </w:r>
             <w:r>
               <w:rPr>
@@ -4199,7 +4199,7 @@
           <w:szCs w:val="24"/>
         </w:rPr>
       </w:pPr>
-      <w:bookmarkStart w:id="4" w:name="_Toc78573522"/>
+      <w:bookmarkStart w:id="4" w:name="_Toc78630705"/>
       <w:r>
         <w:rPr>
           <w:b/>
@@ -5259,7 +5259,7 @@
           <w:szCs w:val="24"/>
         </w:rPr>
       </w:pPr>
-      <w:bookmarkStart w:id="5" w:name="_Toc78573523"/>
+      <w:bookmarkStart w:id="5" w:name="_Toc78630706"/>
       <w:r>
         <w:rPr>
           <w:b/>
@@ -6269,7 +6269,7 @@
           <w:szCs w:val="24"/>
         </w:rPr>
       </w:pPr>
-      <w:bookmarkStart w:id="6" w:name="_Toc78573524"/>
+      <w:bookmarkStart w:id="6" w:name="_Toc78630707"/>
       <w:r>
         <w:rPr>
           <w:b/>
@@ -6765,7 +6765,7 @@
           <w:szCs w:val="24"/>
         </w:rPr>
       </w:pPr>
-      <w:bookmarkStart w:id="7" w:name="_Toc78573525"/>
+      <w:bookmarkStart w:id="7" w:name="_Toc78630708"/>
       <w:r>
         <w:rPr>
           <w:b/>
@@ -7302,7 +7302,7 @@
           <w:szCs w:val="24"/>
         </w:rPr>
       </w:pPr>
-      <w:bookmarkStart w:id="8" w:name="_Toc78573526"/>
+      <w:bookmarkStart w:id="8" w:name="_Toc78630709"/>
       <w:r>
         <w:rPr>
           <w:b/>
@@ -7630,7 +7630,7 @@
           <w:lang w:val="en-GB"/>
         </w:rPr>
       </w:pPr>
-      <w:bookmarkStart w:id="9" w:name="_Toc78573527"/>
+      <w:bookmarkStart w:id="9" w:name="_Toc78630710"/>
       <w:r>
         <w:rPr>
           <w:b/>
@@ -8270,7 +8270,7 @@
           <w:lang w:val="en-GB"/>
         </w:rPr>
       </w:pPr>
-      <w:bookmarkStart w:id="10" w:name="_Toc78573528"/>
+      <w:bookmarkStart w:id="10" w:name="_Toc78630711"/>
       <w:r>
         <w:rPr>
           <w:b/>
@@ -9006,7 +9006,7 @@
           <w:lang w:val="en-GB"/>
         </w:rPr>
       </w:pPr>
-      <w:bookmarkStart w:id="11" w:name="_Toc78573529"/>
+      <w:bookmarkStart w:id="11" w:name="_Toc78630712"/>
       <w:r>
         <w:rPr>
           <w:b/>
@@ -10480,7 +10480,7 @@
           <w:szCs w:val="24"/>
         </w:rPr>
       </w:pPr>
-      <w:bookmarkStart w:id="12" w:name="_Toc78573530"/>
+      <w:bookmarkStart w:id="12" w:name="_Toc78630713"/>
       <w:r>
         <w:rPr>
           <w:b/>
@@ -12439,7 +12439,7 @@
           <w:szCs w:val="24"/>
         </w:rPr>
       </w:pPr>
-      <w:bookmarkStart w:id="13" w:name="_Toc78573531"/>
+      <w:bookmarkStart w:id="13" w:name="_Toc78630714"/>
       <w:r>
         <w:rPr>
           <w:b/>
@@ -13979,7 +13979,7 @@
           <w:szCs w:val="24"/>
         </w:rPr>
       </w:pPr>
-      <w:bookmarkStart w:id="14" w:name="_Toc78573532"/>
+      <w:bookmarkStart w:id="14" w:name="_Toc78630715"/>
       <w:r>
         <w:rPr>
           <w:b/>
@@ -14018,7 +14018,7 @@
           <w:lang w:val="en-GB"/>
         </w:rPr>
       </w:pPr>
-      <w:bookmarkStart w:id="15" w:name="_Toc78573533"/>
+      <w:bookmarkStart w:id="15" w:name="_Toc78630716"/>
       <w:r>
         <w:rPr>
           <w:b/>
@@ -15206,7 +15206,7 @@
           <w:lang w:val="en-GB"/>
         </w:rPr>
       </w:pPr>
-      <w:bookmarkStart w:id="16" w:name="_Toc78573534"/>
+      <w:bookmarkStart w:id="16" w:name="_Toc78630717"/>
       <w:r>
         <w:rPr>
           <w:b/>
@@ -17539,7 +17539,7 @@
           <w:lang w:val="en-GB"/>
         </w:rPr>
       </w:pPr>
-      <w:bookmarkStart w:id="17" w:name="_Toc78573535"/>
+      <w:bookmarkStart w:id="17" w:name="_Toc78630718"/>
       <w:r>
         <w:rPr>
           <w:b/>
@@ -19015,7 +19015,7 @@
           <w:lang w:val="en-GB"/>
         </w:rPr>
       </w:pPr>
-      <w:bookmarkStart w:id="18" w:name="_Toc78573536"/>
+      <w:bookmarkStart w:id="18" w:name="_Toc78630719"/>
       <w:r>
         <w:rPr>
           <w:b/>
@@ -21338,7 +21338,7 @@
           <w:lang w:val="en-GB"/>
         </w:rPr>
       </w:pPr>
-      <w:bookmarkStart w:id="19" w:name="_Toc78573537"/>
+      <w:bookmarkStart w:id="19" w:name="_Toc78630720"/>
       <w:r>
         <w:rPr>
           <w:b/>
@@ -23532,7 +23532,7 @@
           <w:lang w:val="en-GB"/>
         </w:rPr>
       </w:pPr>
-      <w:bookmarkStart w:id="20" w:name="_Toc78573538"/>
+      <w:bookmarkStart w:id="20" w:name="_Toc78630721"/>
       <w:r>
         <w:rPr>
           <w:b/>
@@ -24205,7 +24205,13 @@
         <w:rPr>
           <w:lang w:val="en-US"/>
         </w:rPr>
-        <w:t xml:space="preserve">s most traditional </w:t>
+        <w:t xml:space="preserve">s most </w:t>
+      </w:r>
+      <w:r>
+        <w:rPr>
+          <w:lang w:val="en-US"/>
+        </w:rPr>
+        <w:t xml:space="preserve">supervised </w:t>
       </w:r>
       <w:r>
         <w:rPr>
@@ -24322,19 +24328,31 @@
         <w:rPr>
           <w:lang w:val="en-US"/>
         </w:rPr>
-        <w:t xml:space="preserve"> name</w:t>
-      </w:r>
-      <w:r>
-        <w:rPr>
-          <w:lang w:val="en-US"/>
-        </w:rPr>
-        <w:t xml:space="preserve"> which matches</w:t>
-      </w:r>
-      <w:r>
-        <w:rPr>
-          <w:lang w:val="en-US"/>
-        </w:rPr>
-        <w:t xml:space="preserve"> one of our </w:t>
+        <w:t xml:space="preserve"> </w:t>
+      </w:r>
+      <w:r>
+        <w:rPr>
+          <w:lang w:val="en-US"/>
+        </w:rPr>
+        <w:t xml:space="preserve">matching </w:t>
+      </w:r>
+      <w:r>
+        <w:rPr>
+          <w:lang w:val="en-US"/>
+        </w:rPr>
+        <w:t xml:space="preserve">name </w:t>
+      </w:r>
+      <w:r>
+        <w:rPr>
+          <w:lang w:val="en-US"/>
+        </w:rPr>
+        <w:t xml:space="preserve">to </w:t>
+      </w:r>
+      <w:r>
+        <w:rPr>
+          <w:lang w:val="en-US"/>
+        </w:rPr>
+        <w:t xml:space="preserve">one of our </w:t>
       </w:r>
       <w:r>
         <w:rPr>
@@ -24404,25 +24422,13 @@
         <w:rPr>
           <w:lang w:val="en-US"/>
         </w:rPr>
-        <w:t>“R</w:t>
-      </w:r>
-      <w:r>
-        <w:rPr>
-          <w:lang w:val="en-US"/>
-        </w:rPr>
-        <w:t>eddit</w:t>
-      </w:r>
-      <w:r>
-        <w:rPr>
-          <w:lang w:val="en-US"/>
-        </w:rPr>
-        <w:t>.com”</w:t>
-      </w:r>
-      <w:r>
-        <w:rPr>
-          <w:lang w:val="en-US"/>
-        </w:rPr>
-        <w:t xml:space="preserve"> if available, meaning that we can have up to 1</w:t>
+        <w:t>R</w:t>
+      </w:r>
+      <w:r>
+        <w:rPr>
+          <w:lang w:val="en-US"/>
+        </w:rPr>
+        <w:t>eddit if available, meaning that we can have up to 1</w:t>
       </w:r>
       <w:r>
         <w:rPr>
@@ -24434,7 +24440,19 @@
         <w:rPr>
           <w:lang w:val="en-US"/>
         </w:rPr>
-        <w:t xml:space="preserve"> texts from each subreddit, and every group of 3 subreddits can be trusted as a text provider for a certain </w:t>
+        <w:t xml:space="preserve"> text</w:t>
+      </w:r>
+      <w:r>
+        <w:rPr>
+          <w:lang w:val="en-US"/>
+        </w:rPr>
+        <w:t xml:space="preserve"> records</w:t>
+      </w:r>
+      <w:r>
+        <w:rPr>
+          <w:lang w:val="en-US"/>
+        </w:rPr>
+        <w:t xml:space="preserve"> from each subreddit, and every group of 3 subreddits can be trusted as a text provider for a certain </w:t>
       </w:r>
       <w:r>
         <w:rPr>
@@ -24739,7 +24757,19 @@
         <w:rPr>
           <w:lang w:val="en-US"/>
         </w:rPr>
-        <w:t xml:space="preserve">, which was a suitable solution in the technical part of this research by following the crawling plan in table 1. </w:t>
+        <w:t xml:space="preserve">, which was a suitable solution in the technical part of this research </w:t>
+      </w:r>
+      <w:r>
+        <w:rPr>
+          <w:lang w:val="en-US"/>
+        </w:rPr>
+        <w:t>after</w:t>
+      </w:r>
+      <w:r>
+        <w:rPr>
+          <w:lang w:val="en-US"/>
+        </w:rPr>
+        <w:t xml:space="preserve"> following the crawling plan in table 1. </w:t>
       </w:r>
     </w:p>
     <w:p>
@@ -24834,7 +24864,15 @@
           <w:szCs w:val="20"/>
           <w:lang w:val="en-US"/>
         </w:rPr>
-        <w:t>, A plan for gathering a dynamic training dataset using selected subreddits from Reddit.com</w:t>
+        <w:t>, A plan for gathering a dynamic training dataset using selected subreddits from Reddit</w:t>
+      </w:r>
+      <w:r>
+        <w:rPr>
+          <w:sz w:val="20"/>
+          <w:szCs w:val="20"/>
+          <w:lang w:val="en-US"/>
+        </w:rPr>
+        <w:t>.</w:t>
       </w:r>
     </w:p>
     <w:tbl>
@@ -26565,7 +26603,19 @@
         <w:rPr>
           <w:lang w:val="en-US"/>
         </w:rPr>
-        <w:t xml:space="preserve"> below shows the recommended split plan of training data by the developer community on “scikit-learn.org” </w:t>
+        <w:t xml:space="preserve"> below shows the recommended split plan of training data </w:t>
+      </w:r>
+      <w:r>
+        <w:rPr>
+          <w:lang w:val="en-US"/>
+        </w:rPr>
+        <w:t>from</w:t>
+      </w:r>
+      <w:r>
+        <w:rPr>
+          <w:lang w:val="en-US"/>
+        </w:rPr>
+        <w:t xml:space="preserve"> the developer community on “scikit-learn.org” </w:t>
       </w:r>
       <w:r>
         <w:rPr>
@@ -26597,6 +26647,16 @@
         </w:rPr>
         <w:t>.</w:t>
       </w:r>
+    </w:p>
+    <w:p>
+      <w:pPr>
+        <w:pStyle w:val="Brdtekst"/>
+        <w:spacing w:line="276" w:lineRule="auto"/>
+        <w:ind w:firstLine="0"/>
+        <w:rPr>
+          <w:lang w:val="en-US"/>
+        </w:rPr>
+      </w:pPr>
     </w:p>
     <w:p>
       <w:pPr>
@@ -26611,9 +26671,9 @@
           <w:lang w:val="en-US"/>
         </w:rPr>
         <w:drawing>
-          <wp:inline distT="0" distB="0" distL="0" distR="0" wp14:anchorId="06E5F135" wp14:editId="51A00506">
-            <wp:extent cx="3192145" cy="2631882"/>
-            <wp:effectExtent l="0" t="0" r="8255" b="0"/>
+          <wp:inline distT="0" distB="0" distL="0" distR="0" wp14:anchorId="06E5F135" wp14:editId="11013113">
+            <wp:extent cx="3191206" cy="2401293"/>
+            <wp:effectExtent l="0" t="0" r="0" b="0"/>
             <wp:docPr id="8" name="Bilde 8" descr="Et bilde som inneholder tekst, overvåke, skjermbilde, sølv&#10;&#10;Automatisk generert beskrivelse"/>
             <wp:cNvGraphicFramePr>
               <a:graphicFrameLocks xmlns:a="http://schemas.openxmlformats.org/drawingml/2006/main" noChangeAspect="1"/>
@@ -26640,7 +26700,7 @@
                   <pic:spPr>
                     <a:xfrm>
                       <a:off x="0" y="0"/>
-                      <a:ext cx="3286382" cy="2709579"/>
+                      <a:ext cx="3312265" cy="2492387"/>
                     </a:xfrm>
                     <a:prstGeom prst="rect">
                       <a:avLst/>
@@ -26759,6 +26819,46 @@
     <w:p>
       <w:pPr>
         <w:pStyle w:val="Brdtekst"/>
+        <w:spacing w:line="276" w:lineRule="auto"/>
+        <w:ind w:firstLine="0"/>
+        <w:rPr>
+          <w:lang w:val="en-US"/>
+        </w:rPr>
+      </w:pPr>
+      <w:r>
+        <w:rPr>
+          <w:lang w:val="en-US"/>
+        </w:rPr>
+        <w:lastRenderedPageBreak/>
+        <w:t>The demonstrated testing process in this section is based on a dataset crawled on the 30</w:t>
+      </w:r>
+      <w:r>
+        <w:rPr>
+          <w:vertAlign w:val="superscript"/>
+          <w:lang w:val="en-US"/>
+        </w:rPr>
+        <w:t>th</w:t>
+      </w:r>
+      <w:r>
+        <w:rPr>
+          <w:lang w:val="en-US"/>
+        </w:rPr>
+        <w:t xml:space="preserve"> of July 2021, at 12 PM., according to the plan in table 1. But in the technical solution of this research a new training and testing dataset is crawled on each day to help performing the task of influence field detection in the process of building the influence graph.</w:t>
+      </w:r>
+    </w:p>
+    <w:p>
+      <w:pPr>
+        <w:pStyle w:val="Brdtekst"/>
+        <w:spacing w:line="276" w:lineRule="auto"/>
+        <w:ind w:firstLine="0"/>
+        <w:rPr>
+          <w:lang w:val="en-US"/>
+        </w:rPr>
+      </w:pPr>
+    </w:p>
+    <w:p>
+      <w:pPr>
+        <w:pStyle w:val="Brdtekst"/>
         <w:numPr>
           <w:ilvl w:val="0"/>
           <w:numId w:val="28"/>
@@ -26776,7 +26876,6 @@
           <w:bCs/>
           <w:lang w:val="en-US"/>
         </w:rPr>
-        <w:lastRenderedPageBreak/>
         <w:t xml:space="preserve">Step – 2: </w:t>
       </w:r>
       <w:r>
@@ -26861,7 +26960,19 @@
         <w:rPr>
           <w:lang w:val="en-US"/>
         </w:rPr>
-        <w:t xml:space="preserve"> from reddit.</w:t>
+        <w:t xml:space="preserve"> from </w:t>
+      </w:r>
+      <w:r>
+        <w:rPr>
+          <w:lang w:val="en-US"/>
+        </w:rPr>
+        <w:t>R</w:t>
+      </w:r>
+      <w:r>
+        <w:rPr>
+          <w:lang w:val="en-US"/>
+        </w:rPr>
+        <w:t>eddit.</w:t>
       </w:r>
     </w:p>
     <w:p>
@@ -27021,7 +27132,19 @@
         <w:rPr>
           <w:lang w:val="en-US"/>
         </w:rPr>
-        <w:t xml:space="preserve"> before tuning. </w:t>
+        <w:t xml:space="preserve"> </w:t>
+      </w:r>
+      <w:r>
+        <w:rPr>
+          <w:lang w:val="en-US"/>
+        </w:rPr>
+        <w:t>without any</w:t>
+      </w:r>
+      <w:r>
+        <w:rPr>
+          <w:lang w:val="en-US"/>
+        </w:rPr>
+        <w:t xml:space="preserve"> tuning. </w:t>
       </w:r>
     </w:p>
     <w:p>
@@ -27134,7 +27257,15 @@
           <w:szCs w:val="20"/>
           <w:lang w:val="en-US"/>
         </w:rPr>
-        <w:t>, Initial performance evaluation of the text classifier, based on a training dataset crawled according to the plan in Table 1 on the 30th of July 2021, 12 PM.</w:t>
+        <w:t>, Initial performance evaluation of the text classifier</w:t>
+      </w:r>
+      <w:r>
+        <w:rPr>
+          <w:sz w:val="20"/>
+          <w:szCs w:val="20"/>
+          <w:lang w:val="en-US"/>
+        </w:rPr>
+        <w:t>.</w:t>
       </w:r>
     </w:p>
     <w:tbl>
@@ -27434,7 +27565,7 @@
         <w:rPr>
           <w:lang w:val="en-US"/>
         </w:rPr>
-        <w:t>. This can be improved by tuning the key parameters of the pipeline algorithms used in this text classifier. The most important of these key parameters are stated in table 3 below along with their significance to the text classifier.</w:t>
+        <w:t>. This can be improved by tuning the key parameters of the pipeline algorithms used in this text classifier. The most important of these key parameters are stated in table 3 along with their significance to the text classifier.</w:t>
       </w:r>
     </w:p>
     <w:p>
@@ -27510,20 +27641,36 @@
           <w:szCs w:val="20"/>
           <w:lang w:val="en-US"/>
         </w:rPr>
-        <w:t>, An overview of the key parameters used for tuning the text classification model.</w:t>
+        <w:t>, An overview of the</w:t>
+      </w:r>
+      <w:r>
+        <w:rPr>
+          <w:sz w:val="20"/>
+          <w:szCs w:val="20"/>
+          <w:lang w:val="en-US"/>
+        </w:rPr>
+        <w:t xml:space="preserve"> tested</w:t>
+      </w:r>
+      <w:r>
+        <w:rPr>
+          <w:sz w:val="20"/>
+          <w:szCs w:val="20"/>
+          <w:lang w:val="en-US"/>
+        </w:rPr>
+        <w:t xml:space="preserve"> key parameters used for tuning the text classification model.</w:t>
       </w:r>
     </w:p>
     <w:tbl>
       <w:tblPr>
         <w:tblStyle w:val="Tabellrutenett"/>
-        <w:tblW w:w="5023" w:type="dxa"/>
+        <w:tblW w:w="5240" w:type="dxa"/>
         <w:tblLayout w:type="fixed"/>
         <w:tblLook w:val="04A0" w:firstRow="1" w:lastRow="0" w:firstColumn="1" w:lastColumn="0" w:noHBand="0" w:noVBand="1"/>
       </w:tblPr>
       <w:tblGrid>
         <w:gridCol w:w="1413"/>
+        <w:gridCol w:w="1984"/>
         <w:gridCol w:w="1843"/>
-        <w:gridCol w:w="1767"/>
       </w:tblGrid>
       <w:tr>
         <w:tc>
@@ -27549,7 +27696,7 @@
         </w:tc>
         <w:tc>
           <w:tcPr>
-            <w:tcW w:w="1843" w:type="dxa"/>
+            <w:tcW w:w="1984" w:type="dxa"/>
           </w:tcPr>
           <w:p>
             <w:pPr>
@@ -27582,7 +27729,7 @@
         </w:tc>
         <w:tc>
           <w:tcPr>
-            <w:tcW w:w="1767" w:type="dxa"/>
+            <w:tcW w:w="1843" w:type="dxa"/>
           </w:tcPr>
           <w:p>
             <w:pPr>
@@ -27627,7 +27774,7 @@
         </w:tc>
         <w:tc>
           <w:tcPr>
-            <w:tcW w:w="1843" w:type="dxa"/>
+            <w:tcW w:w="1984" w:type="dxa"/>
           </w:tcPr>
           <w:p>
             <w:pPr>
@@ -27661,7 +27808,7 @@
         </w:tc>
         <w:tc>
           <w:tcPr>
-            <w:tcW w:w="1767" w:type="dxa"/>
+            <w:tcW w:w="1843" w:type="dxa"/>
           </w:tcPr>
           <w:p>
             <w:pPr>
@@ -27725,7 +27872,7 @@
         </w:tc>
         <w:tc>
           <w:tcPr>
-            <w:tcW w:w="1843" w:type="dxa"/>
+            <w:tcW w:w="1984" w:type="dxa"/>
           </w:tcPr>
           <w:p>
             <w:pPr>
@@ -27747,7 +27894,7 @@
         </w:tc>
         <w:tc>
           <w:tcPr>
-            <w:tcW w:w="1767" w:type="dxa"/>
+            <w:tcW w:w="1843" w:type="dxa"/>
           </w:tcPr>
           <w:p>
             <w:pPr>
@@ -27793,6 +27940,238 @@
         </w:tc>
         <w:tc>
           <w:tcPr>
+            <w:tcW w:w="1984" w:type="dxa"/>
+          </w:tcPr>
+          <w:p>
+            <w:pPr>
+              <w:pStyle w:val="Brdtekst"/>
+              <w:spacing w:line="276" w:lineRule="auto"/>
+              <w:ind w:firstLine="0"/>
+              <w:jc w:val="left"/>
+              <w:rPr>
+                <w:lang w:val="en-US"/>
+              </w:rPr>
+            </w:pPr>
+            <w:r>
+              <w:rPr>
+                <w:lang w:val="en-US"/>
+              </w:rPr>
+              <w:t>(</w:t>
+            </w:r>
+            <w:r>
+              <w:rPr>
+                <w:lang w:val="en-US"/>
+              </w:rPr>
+              <w:t>1e-1</w:t>
+            </w:r>
+            <w:r>
+              <w:rPr>
+                <w:lang w:val="en-US"/>
+              </w:rPr>
+              <w:t>)</w:t>
+            </w:r>
+            <w:r>
+              <w:rPr>
+                <w:lang w:val="en-US"/>
+              </w:rPr>
+              <w:t xml:space="preserve">, </w:t>
+            </w:r>
+            <w:r>
+              <w:rPr>
+                <w:lang w:val="en-US"/>
+              </w:rPr>
+              <w:t>(</w:t>
+            </w:r>
+            <w:r>
+              <w:rPr>
+                <w:lang w:val="en-US"/>
+              </w:rPr>
+              <w:t>1e-2</w:t>
+            </w:r>
+            <w:r>
+              <w:rPr>
+                <w:lang w:val="en-US"/>
+              </w:rPr>
+              <w:t>)</w:t>
+            </w:r>
+            <w:r>
+              <w:rPr>
+                <w:lang w:val="en-US"/>
+              </w:rPr>
+              <w:t xml:space="preserve">, </w:t>
+            </w:r>
+            <w:r>
+              <w:rPr>
+                <w:lang w:val="en-US"/>
+              </w:rPr>
+              <w:t>(</w:t>
+            </w:r>
+            <w:r>
+              <w:rPr>
+                <w:lang w:val="en-US"/>
+              </w:rPr>
+              <w:t>1e-3</w:t>
+            </w:r>
+            <w:r>
+              <w:rPr>
+                <w:lang w:val="en-US"/>
+              </w:rPr>
+              <w:t>)</w:t>
+            </w:r>
+            <w:r>
+              <w:rPr>
+                <w:lang w:val="en-US"/>
+              </w:rPr>
+              <w:t xml:space="preserve">, </w:t>
+            </w:r>
+            <w:r>
+              <w:rPr>
+                <w:lang w:val="en-US"/>
+              </w:rPr>
+              <w:t>(</w:t>
+            </w:r>
+            <w:r>
+              <w:rPr>
+                <w:lang w:val="en-US"/>
+              </w:rPr>
+              <w:t>1e-4</w:t>
+            </w:r>
+            <w:r>
+              <w:rPr>
+                <w:lang w:val="en-US"/>
+              </w:rPr>
+              <w:t>)</w:t>
+            </w:r>
+            <w:r>
+              <w:rPr>
+                <w:lang w:val="en-US"/>
+              </w:rPr>
+              <w:t xml:space="preserve">, </w:t>
+            </w:r>
+            <w:r>
+              <w:rPr>
+                <w:lang w:val="en-US"/>
+              </w:rPr>
+              <w:t>(</w:t>
+            </w:r>
+            <w:r>
+              <w:rPr>
+                <w:lang w:val="en-US"/>
+              </w:rPr>
+              <w:t>1e-5</w:t>
+            </w:r>
+            <w:r>
+              <w:rPr>
+                <w:lang w:val="en-US"/>
+              </w:rPr>
+              <w:t>)</w:t>
+            </w:r>
+            <w:r>
+              <w:rPr>
+                <w:lang w:val="en-US"/>
+              </w:rPr>
+              <w:t xml:space="preserve">, </w:t>
+            </w:r>
+            <w:r>
+              <w:rPr>
+                <w:lang w:val="en-US"/>
+              </w:rPr>
+              <w:t>(</w:t>
+            </w:r>
+            <w:r>
+              <w:rPr>
+                <w:lang w:val="en-US"/>
+              </w:rPr>
+              <w:t>1e-6</w:t>
+            </w:r>
+            <w:r>
+              <w:rPr>
+                <w:lang w:val="en-US"/>
+              </w:rPr>
+              <w:t>)</w:t>
+            </w:r>
+            <w:r>
+              <w:rPr>
+                <w:lang w:val="en-US"/>
+              </w:rPr>
+              <w:t xml:space="preserve">, </w:t>
+            </w:r>
+            <w:r>
+              <w:rPr>
+                <w:lang w:val="en-US"/>
+              </w:rPr>
+              <w:t>(</w:t>
+            </w:r>
+            <w:r>
+              <w:rPr>
+                <w:lang w:val="en-US"/>
+              </w:rPr>
+              <w:t>1e-7</w:t>
+            </w:r>
+            <w:r>
+              <w:rPr>
+                <w:lang w:val="en-US"/>
+              </w:rPr>
+              <w:t>)</w:t>
+            </w:r>
+            <w:r>
+              <w:rPr>
+                <w:lang w:val="en-US"/>
+              </w:rPr>
+              <w:t xml:space="preserve">, </w:t>
+            </w:r>
+            <w:r>
+              <w:rPr>
+                <w:lang w:val="en-US"/>
+              </w:rPr>
+              <w:t>(</w:t>
+            </w:r>
+            <w:r>
+              <w:rPr>
+                <w:lang w:val="en-US"/>
+              </w:rPr>
+              <w:t>1e-8</w:t>
+            </w:r>
+            <w:r>
+              <w:rPr>
+                <w:lang w:val="en-US"/>
+              </w:rPr>
+              <w:t>)</w:t>
+            </w:r>
+            <w:r>
+              <w:rPr>
+                <w:lang w:val="en-US"/>
+              </w:rPr>
+              <w:t xml:space="preserve">, </w:t>
+            </w:r>
+            <w:r>
+              <w:rPr>
+                <w:lang w:val="en-US"/>
+              </w:rPr>
+              <w:t>(</w:t>
+            </w:r>
+            <w:r>
+              <w:rPr>
+                <w:lang w:val="en-US"/>
+              </w:rPr>
+              <w:t>1e-9</w:t>
+            </w:r>
+            <w:r>
+              <w:rPr>
+                <w:lang w:val="en-US"/>
+              </w:rPr>
+              <w:t>), or (</w:t>
+            </w:r>
+            <w:r>
+              <w:rPr>
+                <w:lang w:val="en-US"/>
+              </w:rPr>
+              <w:t>1e-10)</w:t>
+            </w:r>
+          </w:p>
+        </w:tc>
+        <w:tc>
+          <w:tcPr>
             <w:tcW w:w="1843" w:type="dxa"/>
           </w:tcPr>
           <w:p>
@@ -27802,238 +28181,6 @@
               <w:ind w:firstLine="0"/>
               <w:jc w:val="left"/>
               <w:rPr>
-                <w:lang w:val="en-US"/>
-              </w:rPr>
-            </w:pPr>
-            <w:r>
-              <w:rPr>
-                <w:lang w:val="en-US"/>
-              </w:rPr>
-              <w:t>(</w:t>
-            </w:r>
-            <w:r>
-              <w:rPr>
-                <w:lang w:val="en-US"/>
-              </w:rPr>
-              <w:t>1e-1</w:t>
-            </w:r>
-            <w:r>
-              <w:rPr>
-                <w:lang w:val="en-US"/>
-              </w:rPr>
-              <w:t>)</w:t>
-            </w:r>
-            <w:r>
-              <w:rPr>
-                <w:lang w:val="en-US"/>
-              </w:rPr>
-              <w:t xml:space="preserve">, </w:t>
-            </w:r>
-            <w:r>
-              <w:rPr>
-                <w:lang w:val="en-US"/>
-              </w:rPr>
-              <w:t>(</w:t>
-            </w:r>
-            <w:r>
-              <w:rPr>
-                <w:lang w:val="en-US"/>
-              </w:rPr>
-              <w:t>1e-2</w:t>
-            </w:r>
-            <w:r>
-              <w:rPr>
-                <w:lang w:val="en-US"/>
-              </w:rPr>
-              <w:t>)</w:t>
-            </w:r>
-            <w:r>
-              <w:rPr>
-                <w:lang w:val="en-US"/>
-              </w:rPr>
-              <w:t xml:space="preserve">, </w:t>
-            </w:r>
-            <w:r>
-              <w:rPr>
-                <w:lang w:val="en-US"/>
-              </w:rPr>
-              <w:t>(</w:t>
-            </w:r>
-            <w:r>
-              <w:rPr>
-                <w:lang w:val="en-US"/>
-              </w:rPr>
-              <w:t>1e-3</w:t>
-            </w:r>
-            <w:r>
-              <w:rPr>
-                <w:lang w:val="en-US"/>
-              </w:rPr>
-              <w:t>)</w:t>
-            </w:r>
-            <w:r>
-              <w:rPr>
-                <w:lang w:val="en-US"/>
-              </w:rPr>
-              <w:t xml:space="preserve">, </w:t>
-            </w:r>
-            <w:r>
-              <w:rPr>
-                <w:lang w:val="en-US"/>
-              </w:rPr>
-              <w:t>(</w:t>
-            </w:r>
-            <w:r>
-              <w:rPr>
-                <w:lang w:val="en-US"/>
-              </w:rPr>
-              <w:t>1e-4</w:t>
-            </w:r>
-            <w:r>
-              <w:rPr>
-                <w:lang w:val="en-US"/>
-              </w:rPr>
-              <w:t>)</w:t>
-            </w:r>
-            <w:r>
-              <w:rPr>
-                <w:lang w:val="en-US"/>
-              </w:rPr>
-              <w:t xml:space="preserve">, </w:t>
-            </w:r>
-            <w:r>
-              <w:rPr>
-                <w:lang w:val="en-US"/>
-              </w:rPr>
-              <w:t>(</w:t>
-            </w:r>
-            <w:r>
-              <w:rPr>
-                <w:lang w:val="en-US"/>
-              </w:rPr>
-              <w:t>1e-5</w:t>
-            </w:r>
-            <w:r>
-              <w:rPr>
-                <w:lang w:val="en-US"/>
-              </w:rPr>
-              <w:t>)</w:t>
-            </w:r>
-            <w:r>
-              <w:rPr>
-                <w:lang w:val="en-US"/>
-              </w:rPr>
-              <w:t xml:space="preserve">, </w:t>
-            </w:r>
-            <w:r>
-              <w:rPr>
-                <w:lang w:val="en-US"/>
-              </w:rPr>
-              <w:t>(</w:t>
-            </w:r>
-            <w:r>
-              <w:rPr>
-                <w:lang w:val="en-US"/>
-              </w:rPr>
-              <w:t>1e-6</w:t>
-            </w:r>
-            <w:r>
-              <w:rPr>
-                <w:lang w:val="en-US"/>
-              </w:rPr>
-              <w:t>)</w:t>
-            </w:r>
-            <w:r>
-              <w:rPr>
-                <w:lang w:val="en-US"/>
-              </w:rPr>
-              <w:t xml:space="preserve">, </w:t>
-            </w:r>
-            <w:r>
-              <w:rPr>
-                <w:lang w:val="en-US"/>
-              </w:rPr>
-              <w:t>(</w:t>
-            </w:r>
-            <w:r>
-              <w:rPr>
-                <w:lang w:val="en-US"/>
-              </w:rPr>
-              <w:t>1e-7</w:t>
-            </w:r>
-            <w:r>
-              <w:rPr>
-                <w:lang w:val="en-US"/>
-              </w:rPr>
-              <w:t>)</w:t>
-            </w:r>
-            <w:r>
-              <w:rPr>
-                <w:lang w:val="en-US"/>
-              </w:rPr>
-              <w:t xml:space="preserve">, </w:t>
-            </w:r>
-            <w:r>
-              <w:rPr>
-                <w:lang w:val="en-US"/>
-              </w:rPr>
-              <w:t>(</w:t>
-            </w:r>
-            <w:r>
-              <w:rPr>
-                <w:lang w:val="en-US"/>
-              </w:rPr>
-              <w:t>1e-8</w:t>
-            </w:r>
-            <w:r>
-              <w:rPr>
-                <w:lang w:val="en-US"/>
-              </w:rPr>
-              <w:t>)</w:t>
-            </w:r>
-            <w:r>
-              <w:rPr>
-                <w:lang w:val="en-US"/>
-              </w:rPr>
-              <w:t xml:space="preserve">, </w:t>
-            </w:r>
-            <w:r>
-              <w:rPr>
-                <w:lang w:val="en-US"/>
-              </w:rPr>
-              <w:t>(</w:t>
-            </w:r>
-            <w:r>
-              <w:rPr>
-                <w:lang w:val="en-US"/>
-              </w:rPr>
-              <w:t>1e-9</w:t>
-            </w:r>
-            <w:r>
-              <w:rPr>
-                <w:lang w:val="en-US"/>
-              </w:rPr>
-              <w:t>), or (</w:t>
-            </w:r>
-            <w:r>
-              <w:rPr>
-                <w:lang w:val="en-US"/>
-              </w:rPr>
-              <w:t>1e-10)</w:t>
-            </w:r>
-          </w:p>
-        </w:tc>
-        <w:tc>
-          <w:tcPr>
-            <w:tcW w:w="1767" w:type="dxa"/>
-          </w:tcPr>
-          <w:p>
-            <w:pPr>
-              <w:pStyle w:val="Brdtekst"/>
-              <w:spacing w:line="276" w:lineRule="auto"/>
-              <w:ind w:firstLine="0"/>
-              <w:jc w:val="left"/>
-              <w:rPr>
                 <w:lang w:val="en-GB"/>
               </w:rPr>
             </w:pPr>
@@ -28170,7 +28317,7 @@
         <w:rPr>
           <w:lang w:val="en-US"/>
         </w:rPr>
-        <w:t xml:space="preserve">The process of cross validation must perform (5 X 2 X </w:t>
+        <w:t xml:space="preserve">The process of cross validation must perform </w:t>
       </w:r>
       <w:r>
         <w:rPr>
@@ -28182,19 +28329,32 @@
         <w:rPr>
           <w:lang w:val="en-US"/>
         </w:rPr>
-        <w:t xml:space="preserve">) = </w:t>
-      </w:r>
-      <w:r>
-        <w:rPr>
-          <w:lang w:val="en-US"/>
-        </w:rPr>
-        <w:t>10</w:t>
-      </w:r>
-      <w:r>
-        <w:rPr>
-          <w:lang w:val="en-US"/>
-        </w:rPr>
-        <w:t>0 trials one for each possible combination of parameter values in table 3. And in addition, 5 text classifiers will be built at each trial according to the partitioning plan in figure</w:t>
+        <w:t>0</w:t>
+      </w:r>
+      <w:r>
+        <w:rPr>
+          <w:rStyle w:val="Fotnotereferanse"/>
+          <w:lang w:val="en-US"/>
+        </w:rPr>
+        <w:footnoteReference w:id="14"/>
+      </w:r>
+      <w:r>
+        <w:rPr>
+          <w:lang w:val="en-US"/>
+        </w:rPr>
+        <w:t xml:space="preserve"> trials</w:t>
+      </w:r>
+      <w:r>
+        <w:rPr>
+          <w:lang w:val="en-US"/>
+        </w:rPr>
+        <w:t>,</w:t>
+      </w:r>
+      <w:r>
+        <w:rPr>
+          <w:lang w:val="en-US"/>
+        </w:rPr>
+        <w:t xml:space="preserve"> one for each possible combination of parameter values in table 3. And in addition, 5 text classifiers will be built at each trial according to the partitioning plan in figure</w:t>
       </w:r>
       <w:r>
         <w:rPr>
@@ -28206,19 +28366,7 @@
         <w:rPr>
           <w:lang w:val="en-US"/>
         </w:rPr>
-        <w:t>. This gives a total of (</w:t>
-      </w:r>
-      <w:r>
-        <w:rPr>
-          <w:lang w:val="en-US"/>
-        </w:rPr>
-        <w:t>100</w:t>
-      </w:r>
-      <w:r>
-        <w:rPr>
-          <w:lang w:val="en-US"/>
-        </w:rPr>
-        <w:t xml:space="preserve"> X 5) = </w:t>
+        <w:t xml:space="preserve">. This gives a total of </w:t>
       </w:r>
       <w:r>
         <w:rPr>
@@ -28230,7 +28378,20 @@
         <w:rPr>
           <w:lang w:val="en-US"/>
         </w:rPr>
-        <w:t xml:space="preserve">00 evaluated text classifiers. </w:t>
+        <w:t>00</w:t>
+      </w:r>
+      <w:r>
+        <w:rPr>
+          <w:rStyle w:val="Fotnotereferanse"/>
+          <w:lang w:val="en-US"/>
+        </w:rPr>
+        <w:footnoteReference w:id="15"/>
+      </w:r>
+      <w:r>
+        <w:rPr>
+          <w:lang w:val="en-US"/>
+        </w:rPr>
+        <w:t xml:space="preserve"> evaluated text classifiers. </w:t>
       </w:r>
     </w:p>
     <w:p>
@@ -28242,24 +28403,6 @@
           <w:lang w:val="en-US"/>
         </w:rPr>
       </w:pPr>
-      <w:r>
-        <w:rPr>
-          <w:lang w:val="en-US"/>
-        </w:rPr>
-        <w:t xml:space="preserve">We choose the key parameters of the text classifier that has the highest </w:t>
-      </w:r>
-      <w:r>
-        <w:rPr>
-          <w:lang w:val="en-US"/>
-        </w:rPr>
-        <w:t>f</w:t>
-      </w:r>
-      <w:r>
-        <w:rPr>
-          <w:lang w:val="en-US"/>
-        </w:rPr>
-        <w:t>1-score. These parameters are most likely to optimize the performance of the text classifier in a future production use. The optimal values of this tuning process are viewed in table 4 below.</w:t>
-      </w:r>
     </w:p>
     <w:p>
       <w:pPr>
@@ -28270,6 +28413,46 @@
           <w:lang w:val="en-US"/>
         </w:rPr>
       </w:pPr>
+      <w:r>
+        <w:rPr>
+          <w:lang w:val="en-US"/>
+        </w:rPr>
+        <w:t xml:space="preserve">We </w:t>
+      </w:r>
+      <w:r>
+        <w:rPr>
+          <w:lang w:val="en-US"/>
+        </w:rPr>
+        <w:t xml:space="preserve">then </w:t>
+      </w:r>
+      <w:r>
+        <w:rPr>
+          <w:lang w:val="en-US"/>
+        </w:rPr>
+        <w:t xml:space="preserve">choose the key parameters of the text classifier that has the highest </w:t>
+      </w:r>
+      <w:r>
+        <w:rPr>
+          <w:lang w:val="en-US"/>
+        </w:rPr>
+        <w:t>f</w:t>
+      </w:r>
+      <w:r>
+        <w:rPr>
+          <w:lang w:val="en-US"/>
+        </w:rPr>
+        <w:t>1-score. These parameters are most likely to optimize the performance of the text classifier in a future production use. The optimal values of this tuning process are viewed in table 4 below.</w:t>
+      </w:r>
+    </w:p>
+    <w:p>
+      <w:pPr>
+        <w:pStyle w:val="Brdtekst"/>
+        <w:spacing w:line="276" w:lineRule="auto"/>
+        <w:ind w:firstLine="0"/>
+        <w:rPr>
+          <w:lang w:val="en-US"/>
+        </w:rPr>
+      </w:pPr>
     </w:p>
     <w:p>
       <w:pPr>
@@ -28284,6 +28467,7 @@
         <w:rPr>
           <w:lang w:val="en-US"/>
         </w:rPr>
+        <w:lastRenderedPageBreak/>
         <w:t xml:space="preserve">Table </w:t>
       </w:r>
       <w:r>
@@ -28312,7 +28496,19 @@
         <w:rPr>
           <w:lang w:val="en-US"/>
         </w:rPr>
-        <w:t xml:space="preserve">, Best values of text classification key parameters that gives </w:t>
+        <w:t xml:space="preserve">, </w:t>
+      </w:r>
+      <w:r>
+        <w:rPr>
+          <w:lang w:val="en-US"/>
+        </w:rPr>
+        <w:t>Achieved b</w:t>
+      </w:r>
+      <w:r>
+        <w:rPr>
+          <w:lang w:val="en-US"/>
+        </w:rPr>
+        <w:t xml:space="preserve">est values of text classification key parameters that gives </w:t>
       </w:r>
       <w:r>
         <w:rPr>
@@ -28582,7 +28778,6 @@
         <w:rPr>
           <w:lang w:val="en-US"/>
         </w:rPr>
-        <w:lastRenderedPageBreak/>
         <w:t xml:space="preserve">Using these optimal parameters, we manage to increase the </w:t>
       </w:r>
       <w:r>
@@ -28733,7 +28928,19 @@
         <w:rPr>
           <w:lang w:val="en-US"/>
         </w:rPr>
-        <w:t>But first, a test is performed using the tuned text classifier with the 20% unseen test data on the right side of figure 9.</w:t>
+        <w:t xml:space="preserve">But first, a test is performed using the tuned text classifier with the 20% unseen test data </w:t>
+      </w:r>
+      <w:r>
+        <w:rPr>
+          <w:lang w:val="en-US"/>
+        </w:rPr>
+        <w:t xml:space="preserve">shown </w:t>
+      </w:r>
+      <w:r>
+        <w:rPr>
+          <w:lang w:val="en-US"/>
+        </w:rPr>
+        <w:t>on the right side of figure 9.</w:t>
       </w:r>
     </w:p>
     <w:p>
@@ -29008,7 +29215,7 @@
         <w:rPr>
           <w:lang w:val="en-US"/>
         </w:rPr>
-        <w:t xml:space="preserve">he lowest score category might has been affected by the big interference of multiple aspects of the other categories into </w:t>
+        <w:t xml:space="preserve">he lowest score category might has been affected by the big interference of multiple aspects of other categories into </w:t>
       </w:r>
       <w:r>
         <w:rPr>
@@ -29052,16 +29259,6 @@
         </w:rPr>
         <w:t>to other overlapping categories.</w:t>
       </w:r>
-    </w:p>
-    <w:p>
-      <w:pPr>
-        <w:pStyle w:val="Brdtekst"/>
-        <w:spacing w:line="276" w:lineRule="auto"/>
-        <w:ind w:firstLine="0"/>
-        <w:rPr>
-          <w:lang w:val="en-US"/>
-        </w:rPr>
-      </w:pPr>
     </w:p>
     <w:p>
       <w:pPr>
@@ -29752,6 +29949,9 @@
         </w:tc>
       </w:tr>
       <w:tr>
+        <w:trPr>
+          <w:trHeight w:val="160"/>
+        </w:trPr>
         <w:tc>
           <w:tcPr>
             <w:tcW w:w="1696" w:type="dxa"/>
@@ -30078,19 +30278,25 @@
         <w:rPr>
           <w:lang w:val="en-US"/>
         </w:rPr>
-        <w:t>% of those</w:t>
-      </w:r>
-      <w:r>
-        <w:rPr>
-          <w:lang w:val="en-US"/>
-        </w:rPr>
-        <w:t xml:space="preserve"> test records</w:t>
-      </w:r>
-      <w:r>
-        <w:rPr>
-          <w:lang w:val="en-US"/>
-        </w:rPr>
-        <w:t xml:space="preserve"> with an incorrect classification stands between the 2 categories of </w:t>
+        <w:t xml:space="preserve">% of </w:t>
+      </w:r>
+      <w:r>
+        <w:rPr>
+          <w:lang w:val="en-US"/>
+        </w:rPr>
+        <w:t xml:space="preserve">falsely classified </w:t>
+      </w:r>
+      <w:r>
+        <w:rPr>
+          <w:lang w:val="en-US"/>
+        </w:rPr>
+        <w:t>test records</w:t>
+      </w:r>
+      <w:r>
+        <w:rPr>
+          <w:lang w:val="en-US"/>
+        </w:rPr>
+        <w:t xml:space="preserve"> stands between the 2 categories of </w:t>
       </w:r>
       <w:r>
         <w:rPr>
@@ -30184,7 +30390,31 @@
         <w:rPr>
           <w:lang w:val="en-US"/>
         </w:rPr>
-        <w:t xml:space="preserve">This confirms that both the technology and entertainment records are often falsely classified to belong to the category of either politic or economy and vice versa, which tells us that this text classifier perform better when classifying general categories with little in common rather than classifying categories that might overlap. </w:t>
+        <w:t>This confirms that both the technology and entertainment records are often falsely classified to belong to the category of either politic or economy and vice versa, which tells us that this text classifier perform better when classifying general</w:t>
+      </w:r>
+      <w:r>
+        <w:rPr>
+          <w:lang w:val="en-US"/>
+        </w:rPr>
+        <w:t>ly</w:t>
+      </w:r>
+      <w:r>
+        <w:rPr>
+          <w:lang w:val="en-US"/>
+        </w:rPr>
+        <w:t xml:space="preserve"> </w:t>
+      </w:r>
+      <w:r>
+        <w:rPr>
+          <w:lang w:val="en-US"/>
+        </w:rPr>
+        <w:t xml:space="preserve">distinct </w:t>
+      </w:r>
+      <w:r>
+        <w:rPr>
+          <w:lang w:val="en-US"/>
+        </w:rPr>
+        <w:t xml:space="preserve">categories with little in common rather than classifying categories that might overlap. </w:t>
       </w:r>
     </w:p>
     <w:p>
@@ -30196,6 +30426,72 @@
           <w:lang w:val="en-US"/>
         </w:rPr>
       </w:pPr>
+      <w:r>
+        <w:rPr>
+          <w:lang w:val="en-US"/>
+        </w:rPr>
+        <w:t xml:space="preserve">However, and because of having an average weighted and macro f1-scores of 0.746 and 0.745 respectively, we can be confident </w:t>
+      </w:r>
+      <w:r>
+        <w:rPr>
+          <w:lang w:val="en-US"/>
+        </w:rPr>
+        <w:t>in the performance of</w:t>
+      </w:r>
+      <w:r>
+        <w:rPr>
+          <w:lang w:val="en-US"/>
+        </w:rPr>
+        <w:t xml:space="preserve"> thi</w:t>
+      </w:r>
+      <w:r>
+        <w:rPr>
+          <w:lang w:val="en-US"/>
+        </w:rPr>
+        <w:t xml:space="preserve">s </w:t>
+      </w:r>
+      <w:r>
+        <w:rPr>
+          <w:lang w:val="en-US"/>
+        </w:rPr>
+        <w:t xml:space="preserve">text classifier and the </w:t>
+      </w:r>
+      <w:r>
+        <w:rPr>
+          <w:lang w:val="en-US"/>
+        </w:rPr>
+        <w:t xml:space="preserve">quality of the </w:t>
+      </w:r>
+      <w:r>
+        <w:rPr>
+          <w:lang w:val="en-US"/>
+        </w:rPr>
+        <w:t>dynamic training datasets</w:t>
+      </w:r>
+      <w:r>
+        <w:rPr>
+          <w:lang w:val="en-US"/>
+        </w:rPr>
+        <w:t xml:space="preserve">. Which makes this technique </w:t>
+      </w:r>
+      <w:r>
+        <w:rPr>
+          <w:lang w:val="en-US"/>
+        </w:rPr>
+        <w:t>suitable for use in building a social influence model</w:t>
+      </w:r>
+      <w:r>
+        <w:rPr>
+          <w:lang w:val="en-US"/>
+        </w:rPr>
+        <w:t xml:space="preserve">, </w:t>
+      </w:r>
+      <w:r>
+        <w:rPr>
+          <w:lang w:val="en-US"/>
+        </w:rPr>
+        <w:t xml:space="preserve">with good potential of detecting the right distinct category of influence. </w:t>
+      </w:r>
     </w:p>
     <w:p>
       <w:pPr>
@@ -30206,36 +30502,6 @@
           <w:lang w:val="en-US"/>
         </w:rPr>
       </w:pPr>
-      <w:r>
-        <w:rPr>
-          <w:lang w:val="en-US"/>
-        </w:rPr>
-        <w:t>However, and because of having an average weighted and macro f1-scores of 0.746 and 0.745 respectively, we can be confident that this text classifier and the dynamic training datasets are</w:t>
-      </w:r>
-      <w:r>
-        <w:rPr>
-          <w:lang w:val="en-US"/>
-        </w:rPr>
-        <w:t xml:space="preserve"> </w:t>
-      </w:r>
-      <w:r>
-        <w:rPr>
-          <w:lang w:val="en-US"/>
-        </w:rPr>
-        <w:t>suitable for use in building a social influence model</w:t>
-      </w:r>
-      <w:r>
-        <w:rPr>
-          <w:lang w:val="en-US"/>
-        </w:rPr>
-        <w:t xml:space="preserve">, </w:t>
-      </w:r>
-      <w:r>
-        <w:rPr>
-          <w:lang w:val="en-US"/>
-        </w:rPr>
-        <w:t xml:space="preserve">with good potential of detecting the right distinct category of influence. </w:t>
-      </w:r>
     </w:p>
     <w:p>
       <w:pPr>
@@ -30250,7 +30516,32 @@
         <w:rPr>
           <w:lang w:val="en-US"/>
         </w:rPr>
-        <w:t>In the next section, we will evaluate the performance of this text classifier under the process of forming the influence graph using real life data crawled from Reddit. And we aim to investigate how well this classifier is contributing to the objective of identifying different influence</w:t>
+        <w:t xml:space="preserve">In the next section, we will evaluate the performance of this text classifier under the process of forming the influence graph using </w:t>
+      </w:r>
+      <w:r>
+        <w:rPr>
+          <w:lang w:val="en-US"/>
+        </w:rPr>
+        <w:lastRenderedPageBreak/>
+        <w:t>another patch of real-life</w:t>
+      </w:r>
+      <w:r>
+        <w:rPr>
+          <w:lang w:val="en-US"/>
+        </w:rPr>
+        <w:t xml:space="preserve"> data crawled from Reddit. </w:t>
+      </w:r>
+      <w:r>
+        <w:rPr>
+          <w:lang w:val="en-US"/>
+        </w:rPr>
+        <w:t>By this,</w:t>
+      </w:r>
+      <w:r>
+        <w:rPr>
+          <w:lang w:val="en-US"/>
+        </w:rPr>
+        <w:t xml:space="preserve"> we aim to investigate how well this classifier is contributing to the objective of identifying different influence</w:t>
       </w:r>
       <w:r>
         <w:rPr>
@@ -30319,8 +30610,87 @@
           <w:szCs w:val="20"/>
           <w:lang w:val="en-US"/>
         </w:rPr>
-        <w:lastRenderedPageBreak/>
-        <w:t>Table 6, The confusion matrix after testing the tuned text classifier, green colored cells show the correctly classified test records, red colored cells show the falsely classified test records, cells marked with dark red color shows the distribution of falsely classified test records due to the overlapping between technology or entertainment on the one hand, against economy or politic on the other hand due the natural overlapping of these categories.</w:t>
+        <w:t>Table 6, The confusion matrix after testing the tuned text classifier</w:t>
+      </w:r>
+      <w:r>
+        <w:rPr>
+          <w:sz w:val="20"/>
+          <w:szCs w:val="20"/>
+          <w:lang w:val="en-US"/>
+        </w:rPr>
+        <w:t>.</w:t>
+      </w:r>
+      <w:r>
+        <w:rPr>
+          <w:sz w:val="20"/>
+          <w:szCs w:val="20"/>
+          <w:lang w:val="en-US"/>
+        </w:rPr>
+        <w:t xml:space="preserve"> </w:t>
+      </w:r>
+      <w:r>
+        <w:rPr>
+          <w:sz w:val="20"/>
+          <w:szCs w:val="20"/>
+          <w:lang w:val="en-US"/>
+        </w:rPr>
+        <w:t>This matrix shows</w:t>
+      </w:r>
+      <w:r>
+        <w:rPr>
+          <w:sz w:val="20"/>
+          <w:szCs w:val="20"/>
+          <w:lang w:val="en-US"/>
+        </w:rPr>
+        <w:t xml:space="preserve"> correctly classified test records</w:t>
+      </w:r>
+      <w:r>
+        <w:rPr>
+          <w:sz w:val="20"/>
+          <w:szCs w:val="20"/>
+          <w:lang w:val="en-US"/>
+        </w:rPr>
+        <w:t xml:space="preserve"> (Green)</w:t>
+      </w:r>
+      <w:r>
+        <w:rPr>
+          <w:sz w:val="20"/>
+          <w:szCs w:val="20"/>
+          <w:lang w:val="en-US"/>
+        </w:rPr>
+        <w:t>, falsely classified test records</w:t>
+      </w:r>
+      <w:r>
+        <w:rPr>
+          <w:sz w:val="20"/>
+          <w:szCs w:val="20"/>
+          <w:lang w:val="en-US"/>
+        </w:rPr>
+        <w:t xml:space="preserve"> (Red)</w:t>
+      </w:r>
+      <w:r>
+        <w:rPr>
+          <w:sz w:val="20"/>
+          <w:szCs w:val="20"/>
+          <w:lang w:val="en-US"/>
+        </w:rPr>
+        <w:t>, falsely classified test records due to the overlapping between technology or entertainment on the one hand, against economy or politic on the other hand</w:t>
+      </w:r>
+      <w:r>
+        <w:rPr>
+          <w:sz w:val="20"/>
+          <w:szCs w:val="20"/>
+          <w:lang w:val="en-US"/>
+        </w:rPr>
+        <w:t xml:space="preserve"> (Dark Red)</w:t>
+      </w:r>
+      <w:r>
+        <w:rPr>
+          <w:sz w:val="20"/>
+          <w:szCs w:val="20"/>
+          <w:lang w:val="en-US"/>
+        </w:rPr>
+        <w:t>.</w:t>
       </w:r>
     </w:p>
     <w:tbl>
@@ -31176,7 +31546,7 @@
           <w:szCs w:val="24"/>
         </w:rPr>
       </w:pPr>
-      <w:bookmarkStart w:id="21" w:name="_Toc78573539"/>
+      <w:bookmarkStart w:id="21" w:name="_Toc78630722"/>
       <w:r>
         <w:rPr>
           <w:b/>
@@ -32087,7 +32457,7 @@
           <w:szCs w:val="24"/>
         </w:rPr>
       </w:pPr>
-      <w:bookmarkStart w:id="22" w:name="_Toc78573540"/>
+      <w:bookmarkStart w:id="22" w:name="_Toc78630723"/>
       <w:r>
         <w:rPr>
           <w:b/>
@@ -33181,7 +33551,7 @@
           <w:rStyle w:val="Fotnotereferanse"/>
           <w:lang w:val="en-US"/>
         </w:rPr>
-        <w:footnoteReference w:id="14"/>
+        <w:footnoteReference w:id="16"/>
       </w:r>
       <w:r>
         <w:rPr>
@@ -35069,7 +35439,7 @@
           <w:szCs w:val="24"/>
         </w:rPr>
       </w:pPr>
-      <w:bookmarkStart w:id="23" w:name="_Toc78573541"/>
+      <w:bookmarkStart w:id="23" w:name="_Toc78630724"/>
       <w:r>
         <w:rPr>
           <w:b/>
@@ -37270,7 +37640,7 @@
           <w:lang w:val="en-GB"/>
         </w:rPr>
       </w:pPr>
-      <w:bookmarkStart w:id="24" w:name="_Toc78573542"/>
+      <w:bookmarkStart w:id="24" w:name="_Toc78630725"/>
       <w:r>
         <w:rPr>
           <w:b/>
@@ -37911,7 +38281,7 @@
           <w:szCs w:val="24"/>
         </w:rPr>
       </w:pPr>
-      <w:bookmarkStart w:id="25" w:name="_Toc78573543"/>
+      <w:bookmarkStart w:id="25" w:name="_Toc78630726"/>
       <w:r>
         <w:rPr>
           <w:b/>
@@ -38498,7 +38868,7 @@
           <w:szCs w:val="24"/>
         </w:rPr>
       </w:pPr>
-      <w:bookmarkStart w:id="26" w:name="_Toc78573544"/>
+      <w:bookmarkStart w:id="26" w:name="_Toc78630727"/>
       <w:r>
         <w:rPr>
           <w:b/>
@@ -38536,7 +38906,7 @@
           <w:szCs w:val="24"/>
         </w:rPr>
       </w:pPr>
-      <w:bookmarkStart w:id="27" w:name="_Toc78573545"/>
+      <w:bookmarkStart w:id="27" w:name="_Toc78630728"/>
       <w:r>
         <w:rPr>
           <w:b/>
@@ -39434,7 +39804,7 @@
           <w:szCs w:val="24"/>
         </w:rPr>
       </w:pPr>
-      <w:bookmarkStart w:id="28" w:name="_Toc78573546"/>
+      <w:bookmarkStart w:id="28" w:name="_Toc78630729"/>
       <w:r>
         <w:rPr>
           <w:b/>
@@ -40483,7 +40853,7 @@
           <w:szCs w:val="24"/>
         </w:rPr>
       </w:pPr>
-      <w:bookmarkStart w:id="29" w:name="_Toc78573547"/>
+      <w:bookmarkStart w:id="29" w:name="_Toc78630730"/>
       <w:r>
         <w:rPr>
           <w:b/>
@@ -41594,7 +41964,7 @@
           <w:szCs w:val="24"/>
         </w:rPr>
       </w:pPr>
-      <w:bookmarkStart w:id="30" w:name="_Toc78573548"/>
+      <w:bookmarkStart w:id="30" w:name="_Toc78630731"/>
       <w:r>
         <w:rPr>
           <w:b/>
@@ -42072,7 +42442,7 @@
           <w:szCs w:val="24"/>
         </w:rPr>
       </w:pPr>
-      <w:bookmarkStart w:id="31" w:name="_Toc78573549"/>
+      <w:bookmarkStart w:id="31" w:name="_Toc78630732"/>
       <w:r>
         <w:rPr>
           <w:b/>
@@ -42381,7 +42751,7 @@
           <w:szCs w:val="24"/>
         </w:rPr>
       </w:pPr>
-      <w:bookmarkStart w:id="32" w:name="_Toc78573550"/>
+      <w:bookmarkStart w:id="32" w:name="_Toc78630733"/>
       <w:r>
         <w:rPr>
           <w:b/>
@@ -43618,7 +43988,7 @@
           <w:szCs w:val="24"/>
         </w:rPr>
       </w:pPr>
-      <w:bookmarkStart w:id="33" w:name="_Toc78573551"/>
+      <w:bookmarkStart w:id="33" w:name="_Toc78630734"/>
       <w:r>
         <w:rPr>
           <w:b/>
@@ -45711,7 +46081,7 @@
           <w:szCs w:val="24"/>
         </w:rPr>
       </w:pPr>
-      <w:bookmarkStart w:id="34" w:name="_Toc78573552"/>
+      <w:bookmarkStart w:id="34" w:name="_Toc78630735"/>
       <w:r>
         <w:rPr>
           <w:b/>
@@ -46283,7 +46653,7 @@
           <w:szCs w:val="24"/>
         </w:rPr>
       </w:pPr>
-      <w:bookmarkStart w:id="35" w:name="_Toc78573553"/>
+      <w:bookmarkStart w:id="35" w:name="_Toc78630736"/>
       <w:r>
         <w:rPr>
           <w:b/>
@@ -48095,7 +48465,7 @@
           <w:szCs w:val="24"/>
         </w:rPr>
       </w:pPr>
-      <w:bookmarkStart w:id="36" w:name="_Toc78573554"/>
+      <w:bookmarkStart w:id="36" w:name="_Toc78630737"/>
       <w:r>
         <w:rPr>
           <w:b/>
@@ -48987,7 +49357,7 @@
           <w:szCs w:val="24"/>
         </w:rPr>
       </w:pPr>
-      <w:bookmarkStart w:id="37" w:name="_Toc78573555"/>
+      <w:bookmarkStart w:id="37" w:name="_Toc78630738"/>
       <w:r>
         <w:rPr>
           <w:b/>
@@ -50127,7 +50497,7 @@
           <w:rStyle w:val="Fotnotereferanse"/>
           <w:lang w:val="en-US"/>
         </w:rPr>
-        <w:footnoteReference w:id="15"/>
+        <w:footnoteReference w:id="17"/>
       </w:r>
       <w:r>
         <w:rPr>
@@ -50185,7 +50555,7 @@
           <w:szCs w:val="24"/>
         </w:rPr>
       </w:pPr>
-      <w:bookmarkStart w:id="38" w:name="_Toc78573556"/>
+      <w:bookmarkStart w:id="38" w:name="_Toc78630739"/>
       <w:r>
         <w:rPr>
           <w:b/>
@@ -51116,7 +51486,7 @@
           <w:szCs w:val="24"/>
         </w:rPr>
       </w:pPr>
-      <w:bookmarkStart w:id="39" w:name="_Toc78573557"/>
+      <w:bookmarkStart w:id="39" w:name="_Toc78630740"/>
       <w:r>
         <w:rPr>
           <w:b/>
@@ -52333,7 +52703,7 @@
           <w:szCs w:val="24"/>
         </w:rPr>
       </w:pPr>
-      <w:bookmarkStart w:id="40" w:name="_Toc78573558"/>
+      <w:bookmarkStart w:id="40" w:name="_Toc78630741"/>
       <w:r>
         <w:rPr>
           <w:b/>
@@ -52506,7 +52876,7 @@
           <w:szCs w:val="24"/>
         </w:rPr>
       </w:pPr>
-      <w:bookmarkStart w:id="41" w:name="_Toc78573559"/>
+      <w:bookmarkStart w:id="41" w:name="_Toc78630742"/>
       <w:r>
         <w:rPr>
           <w:b/>
@@ -54128,7 +54498,7 @@
           <w:szCs w:val="24"/>
         </w:rPr>
       </w:pPr>
-      <w:bookmarkStart w:id="42" w:name="_Toc78573560"/>
+      <w:bookmarkStart w:id="42" w:name="_Toc78630743"/>
       <w:r>
         <w:rPr>
           <w:b/>
@@ -54174,14 +54544,7 @@
           <w:color w:val="333333"/>
           <w:shd w:val="clear" w:color="auto" w:fill="FFFFFF"/>
         </w:rPr>
-        <w:t>2</w:t>
-      </w:r>
-      <w:r>
-        <w:rPr>
-          <w:color w:val="333333"/>
-          <w:shd w:val="clear" w:color="auto" w:fill="FFFFFF"/>
-        </w:rPr>
-        <w:t>9</w:t>
+        <w:t>30</w:t>
       </w:r>
       <w:r>
         <w:rPr>
@@ -54260,7 +54623,7 @@
           <w:color w:val="333333"/>
           <w:shd w:val="clear" w:color="auto" w:fill="FFFFFF"/>
         </w:rPr>
-        <w:t>30</w:t>
+        <w:t>31</w:t>
       </w:r>
       <w:r>
         <w:rPr>
@@ -54367,7 +54730,7 @@
           <w:color w:val="333333"/>
           <w:shd w:val="clear" w:color="auto" w:fill="FFFFFF"/>
         </w:rPr>
-        <w:t>1</w:t>
+        <w:t>2</w:t>
       </w:r>
       <w:r>
         <w:rPr>
@@ -54474,7 +54837,7 @@
           <w:color w:val="333333"/>
           <w:shd w:val="clear" w:color="auto" w:fill="FFFFFF"/>
         </w:rPr>
-        <w:t>2</w:t>
+        <w:t>3</w:t>
       </w:r>
       <w:r>
         <w:rPr>
@@ -54567,7 +54930,7 @@
           <w:color w:val="333333"/>
           <w:shd w:val="clear" w:color="auto" w:fill="FFFFFF"/>
         </w:rPr>
-        <w:t>3</w:t>
+        <w:t>4</w:t>
       </w:r>
       <w:r>
         <w:rPr>
@@ -54661,7 +55024,7 @@
           <w:color w:val="333333"/>
           <w:shd w:val="clear" w:color="auto" w:fill="FFFFFF"/>
         </w:rPr>
-        <w:t>4</w:t>
+        <w:t>5</w:t>
       </w:r>
       <w:r>
         <w:rPr>
@@ -54740,7 +55103,7 @@
           <w:color w:val="333333"/>
           <w:shd w:val="clear" w:color="auto" w:fill="FFFFFF"/>
         </w:rPr>
-        <w:t>5</w:t>
+        <w:t>6</w:t>
       </w:r>
       <w:r>
         <w:rPr>
@@ -54819,7 +55182,7 @@
           <w:color w:val="333333"/>
           <w:shd w:val="clear" w:color="auto" w:fill="FFFFFF"/>
         </w:rPr>
-        <w:t>6</w:t>
+        <w:t>7</w:t>
       </w:r>
       <w:r>
         <w:rPr>
@@ -54891,7 +55254,7 @@
           <w:color w:val="333333"/>
           <w:shd w:val="clear" w:color="auto" w:fill="FFFFFF"/>
         </w:rPr>
-        <w:t>7</w:t>
+        <w:t>8</w:t>
       </w:r>
       <w:r>
         <w:rPr>
@@ -54963,7 +55326,7 @@
           <w:color w:val="333333"/>
           <w:shd w:val="clear" w:color="auto" w:fill="FFFFFF"/>
         </w:rPr>
-        <w:t>8</w:t>
+        <w:t>9</w:t>
       </w:r>
       <w:r>
         <w:rPr>
@@ -55028,14 +55391,14 @@
           <w:color w:val="333333"/>
           <w:shd w:val="clear" w:color="auto" w:fill="FFFFFF"/>
         </w:rPr>
-        <w:t>[3</w:t>
-      </w:r>
-      <w:r>
-        <w:rPr>
-          <w:color w:val="333333"/>
-          <w:shd w:val="clear" w:color="auto" w:fill="FFFFFF"/>
-        </w:rPr>
-        <w:t>9</w:t>
+        <w:t>[</w:t>
+      </w:r>
+      <w:r>
+        <w:rPr>
+          <w:color w:val="333333"/>
+          <w:shd w:val="clear" w:color="auto" w:fill="FFFFFF"/>
+        </w:rPr>
+        <w:t>40</w:t>
       </w:r>
       <w:r>
         <w:rPr>
@@ -55135,7 +55498,14 @@
           <w:color w:val="333333"/>
           <w:shd w:val="clear" w:color="auto" w:fill="FFFFFF"/>
         </w:rPr>
-        <w:t>40</w:t>
+        <w:t>4</w:t>
+      </w:r>
+      <w:r>
+        <w:rPr>
+          <w:color w:val="333333"/>
+          <w:shd w:val="clear" w:color="auto" w:fill="FFFFFF"/>
+        </w:rPr>
+        <w:t>1</w:t>
       </w:r>
       <w:r>
         <w:rPr>
@@ -55214,7 +55584,7 @@
           <w:color w:val="333333"/>
           <w:shd w:val="clear" w:color="auto" w:fill="FFFFFF"/>
         </w:rPr>
-        <w:t>1</w:t>
+        <w:t>2</w:t>
       </w:r>
       <w:r>
         <w:rPr>
@@ -55321,7 +55691,7 @@
           <w:color w:val="333333"/>
           <w:shd w:val="clear" w:color="auto" w:fill="FFFFFF"/>
         </w:rPr>
-        <w:t>2</w:t>
+        <w:t>3</w:t>
       </w:r>
       <w:r>
         <w:rPr>
@@ -55400,7 +55770,7 @@
           <w:color w:val="333333"/>
           <w:shd w:val="clear" w:color="auto" w:fill="FFFFFF"/>
         </w:rPr>
-        <w:t>3</w:t>
+        <w:t>4</w:t>
       </w:r>
       <w:r>
         <w:rPr>
@@ -55479,7 +55849,7 @@
           <w:color w:val="333333"/>
           <w:shd w:val="clear" w:color="auto" w:fill="FFFFFF"/>
         </w:rPr>
-        <w:t>4</w:t>
+        <w:t>5</w:t>
       </w:r>
       <w:r>
         <w:rPr>
@@ -55558,7 +55928,7 @@
           <w:color w:val="333333"/>
           <w:shd w:val="clear" w:color="auto" w:fill="FFFFFF"/>
         </w:rPr>
-        <w:t>5</w:t>
+        <w:t>6</w:t>
       </w:r>
       <w:r>
         <w:rPr>
@@ -55637,7 +56007,7 @@
           <w:color w:val="333333"/>
           <w:shd w:val="clear" w:color="auto" w:fill="FFFFFF"/>
         </w:rPr>
-        <w:t>6</w:t>
+        <w:t>7</w:t>
       </w:r>
       <w:r>
         <w:rPr>
@@ -55709,7 +56079,7 @@
           <w:color w:val="333333"/>
           <w:shd w:val="clear" w:color="auto" w:fill="FFFFFF"/>
         </w:rPr>
-        <w:t>7</w:t>
+        <w:t>8</w:t>
       </w:r>
       <w:r>
         <w:rPr>
@@ -55781,7 +56151,7 @@
           <w:color w:val="333333"/>
           <w:shd w:val="clear" w:color="auto" w:fill="FFFFFF"/>
         </w:rPr>
-        <w:t>8</w:t>
+        <w:t>9</w:t>
       </w:r>
       <w:r>
         <w:rPr>
@@ -55846,14 +56216,14 @@
           <w:color w:val="333333"/>
           <w:shd w:val="clear" w:color="auto" w:fill="FFFFFF"/>
         </w:rPr>
-        <w:t>[4</w:t>
-      </w:r>
-      <w:r>
-        <w:rPr>
-          <w:color w:val="333333"/>
-          <w:shd w:val="clear" w:color="auto" w:fill="FFFFFF"/>
-        </w:rPr>
-        <w:t>9</w:t>
+        <w:t>[</w:t>
+      </w:r>
+      <w:r>
+        <w:rPr>
+          <w:color w:val="333333"/>
+          <w:shd w:val="clear" w:color="auto" w:fill="FFFFFF"/>
+        </w:rPr>
+        <w:t>50</w:t>
       </w:r>
       <w:r>
         <w:rPr>
@@ -55925,7 +56295,14 @@
           <w:color w:val="333333"/>
           <w:shd w:val="clear" w:color="auto" w:fill="FFFFFF"/>
         </w:rPr>
-        <w:t>50</w:t>
+        <w:t>5</w:t>
+      </w:r>
+      <w:r>
+        <w:rPr>
+          <w:color w:val="333333"/>
+          <w:shd w:val="clear" w:color="auto" w:fill="FFFFFF"/>
+        </w:rPr>
+        <w:t>1</w:t>
       </w:r>
       <w:r>
         <w:rPr>
@@ -56007,7 +56384,7 @@
           <w:shd w:val="clear" w:color="auto" w:fill="FFFFFF"/>
           <w:lang w:val="nb-NO"/>
         </w:rPr>
-        <w:t>1</w:t>
+        <w:t>2</w:t>
       </w:r>
       <w:r>
         <w:rPr>
@@ -56096,7 +56473,7 @@
           <w:color w:val="333333"/>
           <w:shd w:val="clear" w:color="auto" w:fill="FFFFFF"/>
         </w:rPr>
-        <w:t>2</w:t>
+        <w:t>3</w:t>
       </w:r>
       <w:r>
         <w:rPr>
@@ -56175,7 +56552,7 @@
           <w:color w:val="333333"/>
           <w:shd w:val="clear" w:color="auto" w:fill="FFFFFF"/>
         </w:rPr>
-        <w:t>3</w:t>
+        <w:t>4</w:t>
       </w:r>
       <w:r>
         <w:rPr>
@@ -56254,7 +56631,7 @@
           <w:color w:val="333333"/>
           <w:shd w:val="clear" w:color="auto" w:fill="FFFFFF"/>
         </w:rPr>
-        <w:t>4</w:t>
+        <w:t>5</w:t>
       </w:r>
       <w:r>
         <w:rPr>
@@ -56347,7 +56724,7 @@
           <w:color w:val="333333"/>
           <w:shd w:val="clear" w:color="auto" w:fill="FFFFFF"/>
         </w:rPr>
-        <w:t>5</w:t>
+        <w:t>6</w:t>
       </w:r>
       <w:r>
         <w:rPr>
@@ -56426,7 +56803,7 @@
           <w:color w:val="333333"/>
           <w:shd w:val="clear" w:color="auto" w:fill="FFFFFF"/>
         </w:rPr>
-        <w:t>6</w:t>
+        <w:t>7</w:t>
       </w:r>
       <w:r>
         <w:rPr>
@@ -56477,7 +56854,7 @@
           <w:szCs w:val="24"/>
         </w:rPr>
       </w:pPr>
-      <w:bookmarkStart w:id="43" w:name="_Toc78573561"/>
+      <w:bookmarkStart w:id="43" w:name="_Toc78630744"/>
       <w:r>
         <w:rPr>
           <w:b/>
@@ -56514,7 +56891,7 @@
           <w:color w:val="333333"/>
           <w:shd w:val="clear" w:color="auto" w:fill="FFFFFF"/>
         </w:rPr>
-        <w:t>7</w:t>
+        <w:t>8</w:t>
       </w:r>
       <w:r>
         <w:rPr>
@@ -56586,7 +56963,7 @@
           <w:color w:val="333333"/>
           <w:shd w:val="clear" w:color="auto" w:fill="FFFFFF"/>
         </w:rPr>
-        <w:t>8</w:t>
+        <w:t>9</w:t>
       </w:r>
       <w:r>
         <w:rPr>
@@ -56651,14 +57028,14 @@
           <w:color w:val="333333"/>
           <w:shd w:val="clear" w:color="auto" w:fill="FFFFFF"/>
         </w:rPr>
-        <w:t>[5</w:t>
-      </w:r>
-      <w:r>
-        <w:rPr>
-          <w:color w:val="333333"/>
-          <w:shd w:val="clear" w:color="auto" w:fill="FFFFFF"/>
-        </w:rPr>
-        <w:t>9</w:t>
+        <w:t>[</w:t>
+      </w:r>
+      <w:r>
+        <w:rPr>
+          <w:color w:val="333333"/>
+          <w:shd w:val="clear" w:color="auto" w:fill="FFFFFF"/>
+        </w:rPr>
+        <w:t>60</w:t>
       </w:r>
       <w:r>
         <w:rPr>
@@ -56730,7 +57107,14 @@
           <w:color w:val="333333"/>
           <w:shd w:val="clear" w:color="auto" w:fill="FFFFFF"/>
         </w:rPr>
-        <w:t>60</w:t>
+        <w:t>6</w:t>
+      </w:r>
+      <w:r>
+        <w:rPr>
+          <w:color w:val="333333"/>
+          <w:shd w:val="clear" w:color="auto" w:fill="FFFFFF"/>
+        </w:rPr>
+        <w:t>1</w:t>
       </w:r>
       <w:r>
         <w:rPr>
@@ -56809,7 +57193,7 @@
           <w:color w:val="333333"/>
           <w:shd w:val="clear" w:color="auto" w:fill="FFFFFF"/>
         </w:rPr>
-        <w:t>1</w:t>
+        <w:t>2</w:t>
       </w:r>
       <w:r>
         <w:rPr>
@@ -56888,7 +57272,7 @@
           <w:color w:val="333333"/>
           <w:shd w:val="clear" w:color="auto" w:fill="FFFFFF"/>
         </w:rPr>
-        <w:t>2</w:t>
+        <w:t>3</w:t>
       </w:r>
       <w:r>
         <w:rPr>
@@ -56967,7 +57351,7 @@
           <w:color w:val="333333"/>
           <w:shd w:val="clear" w:color="auto" w:fill="FFFFFF"/>
         </w:rPr>
-        <w:t>3</w:t>
+        <w:t>4</w:t>
       </w:r>
       <w:r>
         <w:rPr>
@@ -57046,7 +57430,7 @@
           <w:color w:val="333333"/>
           <w:shd w:val="clear" w:color="auto" w:fill="FFFFFF"/>
         </w:rPr>
-        <w:t>4</w:t>
+        <w:t>5</w:t>
       </w:r>
       <w:r>
         <w:rPr>
@@ -57125,7 +57509,7 @@
           <w:color w:val="333333"/>
           <w:shd w:val="clear" w:color="auto" w:fill="FFFFFF"/>
         </w:rPr>
-        <w:t>5</w:t>
+        <w:t>6</w:t>
       </w:r>
       <w:r>
         <w:rPr>
@@ -57204,7 +57588,7 @@
           <w:color w:val="333333"/>
           <w:shd w:val="clear" w:color="auto" w:fill="FFFFFF"/>
         </w:rPr>
-        <w:t>6</w:t>
+        <w:t>7</w:t>
       </w:r>
       <w:r>
         <w:rPr>
@@ -57276,7 +57660,7 @@
           <w:color w:val="333333"/>
           <w:shd w:val="clear" w:color="auto" w:fill="FFFFFF"/>
         </w:rPr>
-        <w:t>7</w:t>
+        <w:t>8</w:t>
       </w:r>
       <w:r>
         <w:rPr>
@@ -57348,7 +57732,7 @@
           <w:color w:val="333333"/>
           <w:shd w:val="clear" w:color="auto" w:fill="FFFFFF"/>
         </w:rPr>
-        <w:t>8</w:t>
+        <w:t>9</w:t>
       </w:r>
       <w:r>
         <w:rPr>
@@ -57413,14 +57797,14 @@
           <w:color w:val="333333"/>
           <w:shd w:val="clear" w:color="auto" w:fill="FFFFFF"/>
         </w:rPr>
-        <w:t>[6</w:t>
-      </w:r>
-      <w:r>
-        <w:rPr>
-          <w:color w:val="333333"/>
-          <w:shd w:val="clear" w:color="auto" w:fill="FFFFFF"/>
-        </w:rPr>
-        <w:t>9</w:t>
+        <w:t>[</w:t>
+      </w:r>
+      <w:r>
+        <w:rPr>
+          <w:color w:val="333333"/>
+          <w:shd w:val="clear" w:color="auto" w:fill="FFFFFF"/>
+        </w:rPr>
+        <w:t>70</w:t>
       </w:r>
       <w:r>
         <w:rPr>
@@ -57492,7 +57876,14 @@
           <w:color w:val="333333"/>
           <w:shd w:val="clear" w:color="auto" w:fill="FFFFFF"/>
         </w:rPr>
-        <w:t>70</w:t>
+        <w:t>7</w:t>
+      </w:r>
+      <w:r>
+        <w:rPr>
+          <w:color w:val="333333"/>
+          <w:shd w:val="clear" w:color="auto" w:fill="FFFFFF"/>
+        </w:rPr>
+        <w:t>1</w:t>
       </w:r>
       <w:r>
         <w:rPr>
@@ -57571,7 +57962,7 @@
           <w:color w:val="333333"/>
           <w:shd w:val="clear" w:color="auto" w:fill="FFFFFF"/>
         </w:rPr>
-        <w:t>1</w:t>
+        <w:t>2</w:t>
       </w:r>
       <w:r>
         <w:rPr>
@@ -57650,7 +58041,7 @@
           <w:color w:val="333333"/>
           <w:shd w:val="clear" w:color="auto" w:fill="FFFFFF"/>
         </w:rPr>
-        <w:t>2</w:t>
+        <w:t>3</w:t>
       </w:r>
       <w:r>
         <w:rPr>
@@ -57743,7 +58134,7 @@
           <w:color w:val="333333"/>
           <w:shd w:val="clear" w:color="auto" w:fill="FFFFFF"/>
         </w:rPr>
-        <w:t>3</w:t>
+        <w:t>4</w:t>
       </w:r>
       <w:r>
         <w:rPr>
@@ -57822,7 +58213,7 @@
           <w:color w:val="333333"/>
           <w:shd w:val="clear" w:color="auto" w:fill="FFFFFF"/>
         </w:rPr>
-        <w:t>4</w:t>
+        <w:t>5</w:t>
       </w:r>
       <w:r>
         <w:rPr>
@@ -57901,7 +58292,7 @@
           <w:color w:val="333333"/>
           <w:shd w:val="clear" w:color="auto" w:fill="FFFFFF"/>
         </w:rPr>
-        <w:t>5</w:t>
+        <w:t>6</w:t>
       </w:r>
       <w:r>
         <w:rPr>
@@ -57974,7 +58365,7 @@
           <w:color w:val="333333"/>
           <w:shd w:val="clear" w:color="auto" w:fill="FFFFFF"/>
         </w:rPr>
-        <w:t>6</w:t>
+        <w:t>7</w:t>
       </w:r>
       <w:r>
         <w:rPr>
@@ -58046,7 +58437,7 @@
           <w:color w:val="333333"/>
           <w:shd w:val="clear" w:color="auto" w:fill="FFFFFF"/>
         </w:rPr>
-        <w:t>7</w:t>
+        <w:t>8</w:t>
       </w:r>
       <w:r>
         <w:rPr>
@@ -58110,7 +58501,6 @@
         <w:rPr>
           <w:color w:val="333333"/>
           <w:shd w:val="clear" w:color="auto" w:fill="FFFFFF"/>
-          <w:lang w:val="nb-NO"/>
         </w:rPr>
         <w:t>[7</w:t>
       </w:r>
@@ -58118,15 +58508,13 @@
         <w:rPr>
           <w:color w:val="333333"/>
           <w:shd w:val="clear" w:color="auto" w:fill="FFFFFF"/>
-          <w:lang w:val="nb-NO"/>
-        </w:rPr>
-        <w:t>8</w:t>
-      </w:r>
-      <w:r>
-        <w:rPr>
-          <w:color w:val="333333"/>
-          <w:shd w:val="clear" w:color="auto" w:fill="FFFFFF"/>
-          <w:lang w:val="nb-NO"/>
+        </w:rPr>
+        <w:t>9</w:t>
+      </w:r>
+      <w:r>
+        <w:rPr>
+          <w:color w:val="333333"/>
+          <w:shd w:val="clear" w:color="auto" w:fill="FFFFFF"/>
         </w:rPr>
         <w:t>]</w:t>
       </w:r>
@@ -58134,7 +58522,6 @@
         <w:rPr>
           <w:color w:val="333333"/>
           <w:shd w:val="clear" w:color="auto" w:fill="FFFFFF"/>
-          <w:lang w:val="nb-NO"/>
         </w:rPr>
         <w:tab/>
       </w:r>
@@ -58142,7 +58529,6 @@
         <w:rPr>
           <w:color w:val="333333"/>
           <w:shd w:val="clear" w:color="auto" w:fill="FFFFFF"/>
-          <w:lang w:val="nb-NO"/>
         </w:rPr>
         <w:t xml:space="preserve">“Custom Error Pages" Flask Error Handling. </w:t>
       </w:r>
@@ -58188,14 +58574,14 @@
           <w:color w:val="333333"/>
           <w:shd w:val="clear" w:color="auto" w:fill="FFFFFF"/>
         </w:rPr>
-        <w:t>[7</w:t>
-      </w:r>
-      <w:r>
-        <w:rPr>
-          <w:color w:val="333333"/>
-          <w:shd w:val="clear" w:color="auto" w:fill="FFFFFF"/>
-        </w:rPr>
-        <w:t>9</w:t>
+        <w:t>[</w:t>
+      </w:r>
+      <w:r>
+        <w:rPr>
+          <w:color w:val="333333"/>
+          <w:shd w:val="clear" w:color="auto" w:fill="FFFFFF"/>
+        </w:rPr>
+        <w:t>80</w:t>
       </w:r>
       <w:r>
         <w:rPr>
@@ -58267,7 +58653,14 @@
           <w:color w:val="333333"/>
           <w:shd w:val="clear" w:color="auto" w:fill="FFFFFF"/>
         </w:rPr>
-        <w:t>80</w:t>
+        <w:t>8</w:t>
+      </w:r>
+      <w:r>
+        <w:rPr>
+          <w:color w:val="333333"/>
+          <w:shd w:val="clear" w:color="auto" w:fill="FFFFFF"/>
+        </w:rPr>
+        <w:t>1</w:t>
       </w:r>
       <w:r>
         <w:rPr>
@@ -58823,7 +59216,7 @@
         <w:rPr>
           <w:lang w:val="en-US"/>
         </w:rPr>
-        <w:t>ategories) X (3 subreddits from each category) X (125 crawled submissions from each subreddit).</w:t>
+        <w:t>ategories) X (3 subreddits for each category) X (125 crawled submissions from each subreddit).</w:t>
       </w:r>
     </w:p>
   </w:footnote>
@@ -58903,17 +59296,73 @@
         <w:rPr>
           <w:lang w:val="en-US"/>
         </w:rPr>
-        <w:t xml:space="preserve"> </w:t>
-      </w:r>
-      <w:r>
-        <w:rPr>
-          <w:lang w:val="en-US"/>
-        </w:rPr>
-        <w:t>Hyperlink-induced Topic Search.</w:t>
+        <w:t xml:space="preserve"> 1</w:t>
+      </w:r>
+      <w:r>
+        <w:rPr>
+          <w:lang w:val="en-US"/>
+        </w:rPr>
+        <w:t>00 = (5 test n-gram parameters) X (2 tested use tf-idf parameters) X (10 tested SGD penalty parameters)</w:t>
       </w:r>
     </w:p>
   </w:footnote>
   <w:footnote w:id="15">
+    <w:p>
+      <w:pPr>
+        <w:pStyle w:val="Fotnotetekst"/>
+        <w:rPr>
+          <w:lang w:val="en-US"/>
+        </w:rPr>
+      </w:pPr>
+      <w:r>
+        <w:rPr>
+          <w:rStyle w:val="Fotnotereferanse"/>
+        </w:rPr>
+        <w:footnoteRef/>
+      </w:r>
+      <w:r>
+        <w:rPr>
+          <w:lang w:val="en-US"/>
+        </w:rPr>
+        <w:t xml:space="preserve"> 500 = (100 tested parameter combinations)</w:t>
+      </w:r>
+      <w:r>
+        <w:rPr>
+          <w:lang w:val="en-US"/>
+        </w:rPr>
+        <w:t xml:space="preserve"> X (5 splits of training records in 5-folds)</w:t>
+      </w:r>
+    </w:p>
+  </w:footnote>
+  <w:footnote w:id="16">
+    <w:p>
+      <w:pPr>
+        <w:pStyle w:val="Fotnotetekst"/>
+        <w:rPr>
+          <w:lang w:val="en-US"/>
+        </w:rPr>
+      </w:pPr>
+      <w:r>
+        <w:rPr>
+          <w:rStyle w:val="Fotnotereferanse"/>
+        </w:rPr>
+        <w:footnoteRef/>
+      </w:r>
+      <w:r>
+        <w:rPr>
+          <w:lang w:val="en-US"/>
+        </w:rPr>
+        <w:t xml:space="preserve"> </w:t>
+      </w:r>
+      <w:r>
+        <w:rPr>
+          <w:lang w:val="en-US"/>
+        </w:rPr>
+        <w:t>Hyperlink-induced Topic Search.</w:t>
+      </w:r>
+    </w:p>
+  </w:footnote>
+  <w:footnote w:id="17">
     <w:p>
       <w:pPr>
         <w:pStyle w:val="Fotnotetekst"/>

</xml_diff>

<commit_message>
Writing review: VI - D, VI - E, VI - F
Next: VI - G
</commit_message>
<xml_diff>
--- a/docs/letter.docx
+++ b/docs/letter.docx
@@ -41010,7 +41010,7 @@
           <w:szCs w:val="20"/>
           <w:lang w:val="en-US"/>
         </w:rPr>
-        <w:t>1</w:t>
+        <w:t>11</w:t>
       </w:r>
       <w:r>
         <w:rPr>
@@ -44326,7 +44326,7 @@
           <w:szCs w:val="20"/>
           <w:lang w:val="en-GB"/>
         </w:rPr>
-        <w:t>1</w:t>
+        <w:t>12</w:t>
       </w:r>
       <w:r>
         <w:rPr>
@@ -46605,6 +46605,7 @@
           <w:ilvl w:val="0"/>
           <w:numId w:val="0"/>
         </w:numPr>
+        <w:spacing w:line="360" w:lineRule="auto"/>
         <w:jc w:val="center"/>
         <w:rPr>
           <w:b/>
@@ -46673,6 +46674,7 @@
     <w:p>
       <w:pPr>
         <w:pStyle w:val="Brdtekst"/>
+        <w:spacing w:line="276" w:lineRule="auto"/>
         <w:ind w:firstLine="0"/>
         <w:rPr>
           <w:lang w:val="en-US"/>
@@ -46707,7 +46709,19 @@
         <w:rPr>
           <w:lang w:val="en-US"/>
         </w:rPr>
-        <w:t xml:space="preserve"> is no exception, it is therefore important to monitor </w:t>
+        <w:t xml:space="preserve"> is no exception</w:t>
+      </w:r>
+      <w:r>
+        <w:rPr>
+          <w:lang w:val="en-US"/>
+        </w:rPr>
+        <w:t>. I</w:t>
+      </w:r>
+      <w:r>
+        <w:rPr>
+          <w:lang w:val="en-US"/>
+        </w:rPr>
+        <w:t xml:space="preserve">t is therefore important to monitor </w:t>
       </w:r>
       <w:r>
         <w:rPr>
@@ -46719,25 +46733,31 @@
         <w:rPr>
           <w:lang w:val="en-US"/>
         </w:rPr>
-        <w:t xml:space="preserve">the influence graph to have a better understanding of its capability, </w:t>
-      </w:r>
-      <w:r>
-        <w:rPr>
-          <w:lang w:val="en-US"/>
-        </w:rPr>
-        <w:t>reliability,</w:t>
-      </w:r>
-      <w:r>
-        <w:rPr>
-          <w:lang w:val="en-US"/>
-        </w:rPr>
-        <w:t xml:space="preserve"> and integrity of revealing the full picture of influence flow between </w:t>
-      </w:r>
-      <w:r>
-        <w:rPr>
-          <w:lang w:val="en-US"/>
-        </w:rPr>
-        <w:t>people</w:t>
+        <w:t>the influence graph to have a better understanding of its capability</w:t>
+      </w:r>
+      <w:r>
+        <w:rPr>
+          <w:lang w:val="en-US"/>
+        </w:rPr>
+        <w:t xml:space="preserve"> </w:t>
+      </w:r>
+      <w:r>
+        <w:rPr>
+          <w:lang w:val="en-US"/>
+        </w:rPr>
+        <w:t>in</w:t>
+      </w:r>
+      <w:r>
+        <w:rPr>
+          <w:lang w:val="en-US"/>
+        </w:rPr>
+        <w:t xml:space="preserve"> revealing the full picture of influence flow between</w:t>
+      </w:r>
+      <w:r>
+        <w:rPr>
+          <w:lang w:val="en-US"/>
+        </w:rPr>
+        <w:t xml:space="preserve"> activity authors</w:t>
       </w:r>
       <w:r>
         <w:rPr>
@@ -46749,6 +46769,7 @@
     <w:p>
       <w:pPr>
         <w:pStyle w:val="Brdtekst"/>
+        <w:spacing w:line="276" w:lineRule="auto"/>
         <w:ind w:firstLine="0"/>
         <w:rPr>
           <w:lang w:val="en-US"/>
@@ -46764,13 +46785,117 @@
         <w:rPr>
           <w:lang w:val="en-US"/>
         </w:rPr>
-        <w:t>implementation</w:t>
-      </w:r>
-      <w:r>
-        <w:rPr>
-          <w:lang w:val="en-US"/>
-        </w:rPr>
-        <w:t xml:space="preserve"> in the module called “statistics” located in the “classes” folder of the source code. A class called “Statistics” offers a series of specialized and flexible methods to generate key plots about the amount of time data crawling took, and a general overview over edge scores distribution, along with a pie share overview of social media groups and detected type of influence in the graph, these last plots were used </w:t>
+        <w:t>implementation and found</w:t>
+      </w:r>
+      <w:r>
+        <w:rPr>
+          <w:lang w:val="en-US"/>
+        </w:rPr>
+        <w:t xml:space="preserve"> in the module called “statistics” located in the “classes” folder </w:t>
+      </w:r>
+      <w:r>
+        <w:rPr>
+          <w:lang w:val="en-US"/>
+        </w:rPr>
+        <w:t>within</w:t>
+      </w:r>
+      <w:r>
+        <w:rPr>
+          <w:lang w:val="en-US"/>
+        </w:rPr>
+        <w:t xml:space="preserve"> the source code.</w:t>
+      </w:r>
+    </w:p>
+    <w:p>
+      <w:pPr>
+        <w:pStyle w:val="Brdtekst"/>
+        <w:spacing w:line="276" w:lineRule="auto"/>
+        <w:ind w:firstLine="0"/>
+        <w:rPr>
+          <w:lang w:val="en-US"/>
+        </w:rPr>
+      </w:pPr>
+    </w:p>
+    <w:p>
+      <w:pPr>
+        <w:pStyle w:val="Brdtekst"/>
+        <w:spacing w:line="276" w:lineRule="auto"/>
+        <w:ind w:firstLine="0"/>
+        <w:rPr>
+          <w:lang w:val="en-US"/>
+        </w:rPr>
+      </w:pPr>
+      <w:r>
+        <w:rPr>
+          <w:lang w:val="en-US"/>
+        </w:rPr>
+        <w:t xml:space="preserve">A class called “Statistics” offers a series of specialized and flexible methods to generate key plots about the amount of time data crawling took, and a general overview over </w:t>
+      </w:r>
+      <w:r>
+        <w:rPr>
+          <w:lang w:val="en-US"/>
+        </w:rPr>
+        <w:t xml:space="preserve">the distribution </w:t>
+      </w:r>
+      <w:r>
+        <w:rPr>
+          <w:lang w:val="en-US"/>
+        </w:rPr>
+        <w:t xml:space="preserve">of </w:t>
+      </w:r>
+      <w:r>
+        <w:rPr>
+          <w:lang w:val="en-US"/>
+        </w:rPr>
+        <w:t xml:space="preserve">edge scores, along with a pie </w:t>
+      </w:r>
+      <w:r>
+        <w:rPr>
+          <w:lang w:val="en-US"/>
+        </w:rPr>
+        <w:t>chart</w:t>
+      </w:r>
+      <w:r>
+        <w:rPr>
+          <w:lang w:val="en-US"/>
+        </w:rPr>
+        <w:t xml:space="preserve"> overview of social media groups and detected type</w:t>
+      </w:r>
+      <w:r>
+        <w:rPr>
+          <w:lang w:val="en-US"/>
+        </w:rPr>
+        <w:t>s</w:t>
+      </w:r>
+      <w:r>
+        <w:rPr>
+          <w:lang w:val="en-US"/>
+        </w:rPr>
+        <w:t xml:space="preserve"> of influence in the graph</w:t>
+      </w:r>
+      <w:r>
+        <w:rPr>
+          <w:lang w:val="en-US"/>
+        </w:rPr>
+        <w:t>.</w:t>
+      </w:r>
+      <w:r>
+        <w:rPr>
+          <w:lang w:val="en-US"/>
+        </w:rPr>
+        <w:t xml:space="preserve"> </w:t>
+      </w:r>
+      <w:r>
+        <w:rPr>
+          <w:lang w:val="en-US"/>
+        </w:rPr>
+        <w:t>T</w:t>
+      </w:r>
+      <w:r>
+        <w:rPr>
+          <w:lang w:val="en-US"/>
+        </w:rPr>
+        <w:t xml:space="preserve">hese plots were used </w:t>
       </w:r>
       <w:r>
         <w:rPr>
@@ -46800,19 +46925,43 @@
         <w:rPr>
           <w:lang w:val="en-US"/>
         </w:rPr>
-        <w:t xml:space="preserve">evaluation process </w:t>
-      </w:r>
-      <w:r>
-        <w:rPr>
-          <w:lang w:val="en-US"/>
-        </w:rPr>
-        <w:t>in</w:t>
-      </w:r>
-      <w:r>
-        <w:rPr>
-          <w:lang w:val="en-US"/>
-        </w:rPr>
-        <w:t xml:space="preserve"> different aspects of the influence graph</w:t>
+        <w:t>evaluation process</w:t>
+      </w:r>
+      <w:r>
+        <w:rPr>
+          <w:lang w:val="en-US"/>
+        </w:rPr>
+        <w:t>es</w:t>
+      </w:r>
+      <w:r>
+        <w:rPr>
+          <w:lang w:val="en-US"/>
+        </w:rPr>
+        <w:t xml:space="preserve"> </w:t>
+      </w:r>
+      <w:r>
+        <w:rPr>
+          <w:lang w:val="en-US"/>
+        </w:rPr>
+        <w:t>of</w:t>
+      </w:r>
+      <w:r>
+        <w:rPr>
+          <w:lang w:val="en-US"/>
+        </w:rPr>
+        <w:t xml:space="preserve"> different aspects</w:t>
+      </w:r>
+      <w:r>
+        <w:rPr>
+          <w:lang w:val="en-US"/>
+        </w:rPr>
+        <w:t xml:space="preserve"> in</w:t>
+      </w:r>
+      <w:r>
+        <w:rPr>
+          <w:lang w:val="en-US"/>
+        </w:rPr>
+        <w:t xml:space="preserve"> the influence graph</w:t>
       </w:r>
       <w:r>
         <w:rPr>
@@ -46824,11 +46973,22 @@
     <w:p>
       <w:pPr>
         <w:pStyle w:val="Brdtekst"/>
+        <w:spacing w:line="276" w:lineRule="auto"/>
         <w:ind w:firstLine="0"/>
         <w:rPr>
           <w:lang w:val="en-US"/>
         </w:rPr>
       </w:pPr>
+    </w:p>
+    <w:p>
+      <w:pPr>
+        <w:pStyle w:val="Brdtekst"/>
+        <w:spacing w:line="276" w:lineRule="auto"/>
+        <w:ind w:firstLine="0"/>
+        <w:rPr>
+          <w:lang w:val="en-US"/>
+        </w:rPr>
+      </w:pPr>
       <w:r>
         <w:rPr>
           <w:lang w:val="en-US"/>
@@ -46869,7 +47029,25 @@
         <w:rPr>
           <w:lang w:val="en-US"/>
         </w:rPr>
-        <w:t>modelling and</w:t>
+        <w:t>modelling</w:t>
+      </w:r>
+      <w:r>
+        <w:rPr>
+          <w:lang w:val="en-US"/>
+        </w:rPr>
+        <w:t>.</w:t>
+      </w:r>
+      <w:r>
+        <w:rPr>
+          <w:lang w:val="en-US"/>
+        </w:rPr>
+        <w:t xml:space="preserve"> </w:t>
+      </w:r>
+      <w:r>
+        <w:rPr>
+          <w:lang w:val="en-US"/>
+        </w:rPr>
+        <w:t>It</w:t>
       </w:r>
       <w:r>
         <w:rPr>
@@ -46881,13 +47059,7 @@
         <w:rPr>
           <w:lang w:val="en-US"/>
         </w:rPr>
-        <w:t xml:space="preserve"> python </w:t>
-      </w:r>
-      <w:r>
-        <w:rPr>
-          <w:lang w:val="en-US"/>
-        </w:rPr>
-        <w:t>libraries “</w:t>
+        <w:t xml:space="preserve"> python libraries “</w:t>
       </w:r>
       <w:r>
         <w:rPr>
@@ -46979,12 +47151,13 @@
         <w:rPr>
           <w:lang w:val="en-US"/>
         </w:rPr>
-        <w:t xml:space="preserve">. </w:t>
+        <w:t>.</w:t>
       </w:r>
     </w:p>
     <w:p>
       <w:pPr>
         <w:pStyle w:val="Brdtekst"/>
+        <w:spacing w:line="276" w:lineRule="auto"/>
         <w:ind w:firstLine="0"/>
         <w:rPr>
           <w:lang w:val="en-US"/>
@@ -46994,13 +47167,48 @@
         <w:rPr>
           <w:lang w:val="en-US"/>
         </w:rPr>
-        <w:t xml:space="preserve">The web interface also offers other methods for direct information retrieval from the influence graph such as the centrality reports that shows a series of ranking orders </w:t>
-      </w:r>
-      <w:r>
-        <w:rPr>
-          <w:lang w:val="en-US"/>
-        </w:rPr>
-        <w:t>of influencers</w:t>
+        <w:t xml:space="preserve"> </w:t>
+      </w:r>
+    </w:p>
+    <w:p>
+      <w:pPr>
+        <w:pStyle w:val="Brdtekst"/>
+        <w:spacing w:line="276" w:lineRule="auto"/>
+        <w:ind w:firstLine="0"/>
+        <w:rPr>
+          <w:lang w:val="en-US"/>
+        </w:rPr>
+      </w:pPr>
+      <w:r>
+        <w:rPr>
+          <w:lang w:val="en-US"/>
+        </w:rPr>
+        <w:t>The web interface also offers other methods for direct information retrieval from the influence graph</w:t>
+      </w:r>
+      <w:r>
+        <w:rPr>
+          <w:lang w:val="en-US"/>
+        </w:rPr>
+        <w:t>,</w:t>
+      </w:r>
+      <w:r>
+        <w:rPr>
+          <w:lang w:val="en-US"/>
+        </w:rPr>
+        <w:t xml:space="preserve"> such as the centrality reports that shows a series of ranking orders </w:t>
+      </w:r>
+      <w:r>
+        <w:rPr>
+          <w:lang w:val="en-US"/>
+        </w:rPr>
+        <w:t xml:space="preserve">of </w:t>
+      </w:r>
+      <w:r>
+        <w:rPr>
+          <w:lang w:val="en-US"/>
+        </w:rPr>
+        <w:lastRenderedPageBreak/>
+        <w:t>influencers</w:t>
       </w:r>
       <w:r>
         <w:rPr>
@@ -47018,7 +47226,35 @@
         <w:rPr>
           <w:lang w:val="en-US"/>
         </w:rPr>
-        <w:t xml:space="preserve"> graph according to the implemented centrality measures. And not to forget the possibility of viewing the underlaying activity graph which gives birth to the</w:t>
+        <w:t xml:space="preserve"> graph according to the implemented centrality measures.</w:t>
+      </w:r>
+    </w:p>
+    <w:p>
+      <w:pPr>
+        <w:pStyle w:val="Brdtekst"/>
+        <w:spacing w:line="276" w:lineRule="auto"/>
+        <w:ind w:firstLine="0"/>
+        <w:rPr>
+          <w:lang w:val="en-US"/>
+        </w:rPr>
+      </w:pPr>
+      <w:r>
+        <w:rPr>
+          <w:lang w:val="en-US"/>
+        </w:rPr>
+        <w:t>And not to forget the possibility of viewing the underlaying activity graph</w:t>
+      </w:r>
+      <w:r>
+        <w:rPr>
+          <w:lang w:val="en-US"/>
+        </w:rPr>
+        <w:t>,</w:t>
+      </w:r>
+      <w:r>
+        <w:rPr>
+          <w:lang w:val="en-US"/>
+        </w:rPr>
+        <w:t xml:space="preserve"> which gives birth to the</w:t>
       </w:r>
       <w:r>
         <w:rPr>
@@ -47071,6 +47307,7 @@
     </w:p>
     <w:p>
       <w:pPr>
+        <w:spacing w:line="276" w:lineRule="auto"/>
         <w:rPr>
           <w:lang w:val="en-US"/>
         </w:rPr>
@@ -47083,6 +47320,7 @@
           <w:ilvl w:val="0"/>
           <w:numId w:val="0"/>
         </w:numPr>
+        <w:spacing w:line="360" w:lineRule="auto"/>
         <w:jc w:val="center"/>
         <w:rPr>
           <w:b/>
@@ -47151,6 +47389,7 @@
     <w:p>
       <w:pPr>
         <w:pStyle w:val="Brdtekst"/>
+        <w:spacing w:line="276" w:lineRule="auto"/>
         <w:ind w:firstLine="0"/>
         <w:rPr>
           <w:lang w:val="en-US"/>
@@ -47161,14 +47400,65 @@
           <w:lang w:val="en-US"/>
         </w:rPr>
         <w:tab/>
-        <w:t xml:space="preserve">The deployment and release processes are highly automated to publish the results of daily built graphs and their </w:t>
-      </w:r>
-      <w:r>
-        <w:rPr>
-          <w:lang w:val="en-US"/>
-        </w:rPr>
-        <w:lastRenderedPageBreak/>
-        <w:t>corresponding statistics and monitoring plots. The main operations of this process are implemented as a lightweight web server that uses the python “FLASK” framework and offers multiple HTTP(s) endpoint</w:t>
+        <w:t xml:space="preserve">The deployment and release processes are highly automated </w:t>
+      </w:r>
+      <w:r>
+        <w:rPr>
+          <w:lang w:val="en-US"/>
+        </w:rPr>
+        <w:t>for</w:t>
+      </w:r>
+      <w:r>
+        <w:rPr>
+          <w:lang w:val="en-US"/>
+        </w:rPr>
+        <w:t xml:space="preserve"> publish</w:t>
+      </w:r>
+      <w:r>
+        <w:rPr>
+          <w:lang w:val="en-US"/>
+        </w:rPr>
+        <w:t>ing</w:t>
+      </w:r>
+      <w:r>
+        <w:rPr>
+          <w:lang w:val="en-US"/>
+        </w:rPr>
+        <w:t xml:space="preserve"> the results of daily built graphs</w:t>
+      </w:r>
+      <w:r>
+        <w:rPr>
+          <w:lang w:val="en-US"/>
+        </w:rPr>
+        <w:t>, along with</w:t>
+      </w:r>
+      <w:r>
+        <w:rPr>
+          <w:lang w:val="en-US"/>
+        </w:rPr>
+        <w:t xml:space="preserve"> their corresponding statistics and monitoring plots.</w:t>
+      </w:r>
+    </w:p>
+    <w:p>
+      <w:pPr>
+        <w:pStyle w:val="Brdtekst"/>
+        <w:spacing w:line="276" w:lineRule="auto"/>
+        <w:ind w:firstLine="0"/>
+        <w:rPr>
+          <w:lang w:val="en-US"/>
+        </w:rPr>
+      </w:pPr>
+      <w:r>
+        <w:rPr>
+          <w:lang w:val="en-US"/>
+        </w:rPr>
+        <w:t>The main operations of this process are implemented as a lightweight web server that uses the python “FLASK” framework and offers multiple HTTP(s) endpoint</w:t>
+      </w:r>
+      <w:r>
+        <w:rPr>
+          <w:lang w:val="en-US"/>
+        </w:rPr>
+        <w:t>s.</w:t>
       </w:r>
       <w:r>
         <w:rPr>
@@ -47180,7 +47470,13 @@
         <w:rPr>
           <w:lang w:val="en-US"/>
         </w:rPr>
-        <w:t>routes that gives analyzers access to a powerful</w:t>
+        <w:t>These endpoints</w:t>
+      </w:r>
+      <w:r>
+        <w:rPr>
+          <w:lang w:val="en-US"/>
+        </w:rPr>
+        <w:t xml:space="preserve"> give analyzers access to a powerful</w:t>
       </w:r>
       <w:r>
         <w:rPr>
@@ -47240,34 +47536,93 @@
         <w:rPr>
           <w:lang w:val="en-US"/>
         </w:rPr>
-        <w:t xml:space="preserve"> a desired range of influence fields or types.</w:t>
+        <w:t xml:space="preserve"> a desired range of </w:t>
+      </w:r>
+      <w:r>
+        <w:rPr>
+          <w:lang w:val="en-US"/>
+        </w:rPr>
+        <w:t xml:space="preserve">detected types of </w:t>
+      </w:r>
+      <w:r>
+        <w:rPr>
+          <w:lang w:val="en-US"/>
+        </w:rPr>
+        <w:t>influence.</w:t>
       </w:r>
     </w:p>
     <w:p>
       <w:pPr>
         <w:pStyle w:val="Brdtekst"/>
+        <w:spacing w:line="276" w:lineRule="auto"/>
         <w:ind w:firstLine="0"/>
         <w:rPr>
           <w:lang w:val="en-US"/>
         </w:rPr>
       </w:pPr>
-      <w:r>
-        <w:rPr>
-          <w:lang w:val="en-US"/>
-        </w:rPr>
-        <w:t>Many of these routes can also serve as an API to retrieve information in json format by simply adding the “format=json” key to the same URL, this comes in handy when there is a need to connect or feed data to other systems that might work on the results from this application to increase its value and benefit</w:t>
-      </w:r>
-      <w:r>
-        <w:rPr>
-          <w:lang w:val="en-US"/>
-        </w:rPr>
-        <w:t>s to</w:t>
-      </w:r>
-      <w:r>
-        <w:rPr>
-          <w:lang w:val="en-US"/>
-        </w:rPr>
-        <w:t xml:space="preserve"> its </w:t>
+    </w:p>
+    <w:p>
+      <w:pPr>
+        <w:pStyle w:val="Brdtekst"/>
+        <w:spacing w:line="276" w:lineRule="auto"/>
+        <w:ind w:firstLine="0"/>
+        <w:rPr>
+          <w:lang w:val="en-US"/>
+        </w:rPr>
+      </w:pPr>
+      <w:r>
+        <w:rPr>
+          <w:lang w:val="en-US"/>
+        </w:rPr>
+        <w:t xml:space="preserve">Many of these </w:t>
+      </w:r>
+      <w:r>
+        <w:rPr>
+          <w:lang w:val="en-US"/>
+        </w:rPr>
+        <w:t xml:space="preserve">endpoint </w:t>
+      </w:r>
+      <w:r>
+        <w:rPr>
+          <w:lang w:val="en-US"/>
+        </w:rPr>
+        <w:t>routes can also serve as an API to retrieve information in json format by simply adding the “</w:t>
+      </w:r>
+      <w:r>
+        <w:rPr>
+          <w:lang w:val="en-US"/>
+        </w:rPr>
+        <w:t>&amp;</w:t>
+      </w:r>
+      <w:r>
+        <w:rPr>
+          <w:lang w:val="en-US"/>
+        </w:rPr>
+        <w:t>format=json” key to the same URL</w:t>
+      </w:r>
+      <w:r>
+        <w:rPr>
+          <w:lang w:val="en-US"/>
+        </w:rPr>
+        <w:t>. T</w:t>
+      </w:r>
+      <w:r>
+        <w:rPr>
+          <w:lang w:val="en-US"/>
+        </w:rPr>
+        <w:t>his comes in handy when there is a need to connect or feed data to other systems that might work on the results from this application to increase its value and benefit</w:t>
+      </w:r>
+      <w:r>
+        <w:rPr>
+          <w:lang w:val="en-US"/>
+        </w:rPr>
+        <w:t xml:space="preserve">s </w:t>
+      </w:r>
+      <w:r>
+        <w:rPr>
+          <w:lang w:val="en-US"/>
+        </w:rPr>
+        <w:t xml:space="preserve">its </w:t>
       </w:r>
       <w:r>
         <w:rPr>
@@ -47285,11 +47640,22 @@
     <w:p>
       <w:pPr>
         <w:pStyle w:val="Brdtekst"/>
+        <w:spacing w:line="276" w:lineRule="auto"/>
         <w:ind w:firstLine="0"/>
         <w:rPr>
           <w:lang w:val="en-US"/>
         </w:rPr>
       </w:pPr>
+    </w:p>
+    <w:p>
+      <w:pPr>
+        <w:pStyle w:val="Brdtekst"/>
+        <w:spacing w:line="276" w:lineRule="auto"/>
+        <w:ind w:firstLine="0"/>
+        <w:rPr>
+          <w:lang w:val="en-US"/>
+        </w:rPr>
+      </w:pPr>
       <w:r>
         <w:rPr>
           <w:lang w:val="en-US"/>
@@ -47342,17 +47708,40 @@
         <w:rPr>
           <w:lang w:val="en-US"/>
         </w:rPr>
-        <w:t>of some targeted social media group(s).</w:t>
+        <w:t xml:space="preserve">of </w:t>
+      </w:r>
+      <w:r>
+        <w:rPr>
+          <w:lang w:val="en-US"/>
+        </w:rPr>
+        <w:t>a</w:t>
+      </w:r>
+      <w:r>
+        <w:rPr>
+          <w:lang w:val="en-US"/>
+        </w:rPr>
+        <w:t xml:space="preserve"> targeted social media group(s).</w:t>
       </w:r>
     </w:p>
     <w:p>
       <w:pPr>
         <w:pStyle w:val="Brdtekst"/>
+        <w:spacing w:line="276" w:lineRule="auto"/>
         <w:ind w:firstLine="0"/>
         <w:rPr>
           <w:lang w:val="en-US"/>
         </w:rPr>
       </w:pPr>
+    </w:p>
+    <w:p>
+      <w:pPr>
+        <w:pStyle w:val="Brdtekst"/>
+        <w:spacing w:line="276" w:lineRule="auto"/>
+        <w:ind w:firstLine="0"/>
+        <w:rPr>
+          <w:lang w:val="en-US"/>
+        </w:rPr>
+      </w:pPr>
       <w:r>
         <w:rPr>
           <w:lang w:val="en-US"/>
@@ -47386,10 +47775,158 @@
     </w:p>
     <w:p>
       <w:pPr>
-        <w:rPr>
-          <w:lang w:val="en-US"/>
-        </w:rPr>
-      </w:pPr>
+        <w:pStyle w:val="Brdtekst"/>
+        <w:spacing w:line="276" w:lineRule="auto"/>
+        <w:ind w:firstLine="0"/>
+        <w:rPr>
+          <w:lang w:val="en-US"/>
+        </w:rPr>
+      </w:pPr>
+      <w:r>
+        <w:rPr>
+          <w:lang w:val="en-US"/>
+        </w:rPr>
+        <w:t>Figure 19</w:t>
+      </w:r>
+      <w:r>
+        <w:rPr>
+          <w:lang w:val="en-US"/>
+        </w:rPr>
+        <w:t xml:space="preserve"> shows a screen shot of the index page of this web interface published under </w:t>
+      </w:r>
+      <w:hyperlink r:id="rId32" w:history="1">
+        <w:r>
+          <w:rPr>
+            <w:rStyle w:val="Hyperkobling"/>
+            <w:lang w:val="en-US"/>
+          </w:rPr>
+          <w:t>https://smia.uis.no</w:t>
+        </w:r>
+      </w:hyperlink>
+      <w:r>
+        <w:rPr>
+          <w:lang w:val="en-US"/>
+        </w:rPr>
+        <w:t>.</w:t>
+      </w:r>
+    </w:p>
+    <w:p>
+      <w:pPr>
+        <w:pStyle w:val="Brdtekst"/>
+        <w:spacing w:line="276" w:lineRule="auto"/>
+        <w:ind w:firstLine="0"/>
+        <w:rPr>
+          <w:lang w:val="en-US"/>
+        </w:rPr>
+      </w:pPr>
+    </w:p>
+    <w:p>
+      <w:pPr>
+        <w:pStyle w:val="Brdtekst"/>
+        <w:spacing w:line="276" w:lineRule="auto"/>
+        <w:ind w:firstLine="0"/>
+        <w:rPr>
+          <w:lang w:val="en-US"/>
+        </w:rPr>
+        <w:sectPr>
+          <w:type w:val="continuous"/>
+          <w:pgSz w:w="12240" w:h="15840" w:code="1"/>
+          <w:pgMar w:top="1080" w:right="907" w:bottom="1440" w:left="907" w:header="720" w:footer="720" w:gutter="0"/>
+          <w:cols w:num="2" w:space="360"/>
+          <w:docGrid w:linePitch="360"/>
+        </w:sectPr>
+      </w:pPr>
+    </w:p>
+    <w:p>
+      <w:pPr>
+        <w:pStyle w:val="Brdtekst"/>
+        <w:keepNext/>
+        <w:spacing w:line="276" w:lineRule="auto"/>
+        <w:ind w:firstLine="0"/>
+      </w:pPr>
+      <w:r>
+        <w:rPr>
+          <w:noProof/>
+        </w:rPr>
+        <w:drawing>
+          <wp:inline distT="0" distB="0" distL="0" distR="0" wp14:anchorId="1BABB627" wp14:editId="26D3562C">
+            <wp:extent cx="6670364" cy="3514477"/>
+            <wp:effectExtent l="0" t="0" r="0" b="0"/>
+            <wp:docPr id="1" name="Bilde 1"/>
+            <wp:cNvGraphicFramePr>
+              <a:graphicFrameLocks xmlns:a="http://schemas.openxmlformats.org/drawingml/2006/main" noChangeAspect="1"/>
+            </wp:cNvGraphicFramePr>
+            <a:graphic xmlns:a="http://schemas.openxmlformats.org/drawingml/2006/main">
+              <a:graphicData uri="http://schemas.openxmlformats.org/drawingml/2006/picture">
+                <pic:pic xmlns:pic="http://schemas.openxmlformats.org/drawingml/2006/picture">
+                  <pic:nvPicPr>
+                    <pic:cNvPr id="1" name=""/>
+                    <pic:cNvPicPr/>
+                  </pic:nvPicPr>
+                  <pic:blipFill>
+                    <a:blip r:embed="rId33"/>
+                    <a:stretch>
+                      <a:fillRect/>
+                    </a:stretch>
+                  </pic:blipFill>
+                  <pic:spPr>
+                    <a:xfrm>
+                      <a:off x="0" y="0"/>
+                      <a:ext cx="6703707" cy="3532045"/>
+                    </a:xfrm>
+                    <a:prstGeom prst="rect">
+                      <a:avLst/>
+                    </a:prstGeom>
+                  </pic:spPr>
+                </pic:pic>
+              </a:graphicData>
+            </a:graphic>
+          </wp:inline>
+        </w:drawing>
+      </w:r>
+    </w:p>
+    <w:p>
+      <w:pPr>
+        <w:pStyle w:val="Bildetekst"/>
+        <w:spacing w:line="276" w:lineRule="auto"/>
+        <w:jc w:val="both"/>
+        <w:rPr>
+          <w:sz w:val="20"/>
+          <w:szCs w:val="20"/>
+          <w:lang w:val="en-US"/>
+        </w:rPr>
+        <w:sectPr>
+          <w:type w:val="continuous"/>
+          <w:pgSz w:w="12240" w:h="15840" w:code="1"/>
+          <w:pgMar w:top="1080" w:right="907" w:bottom="1440" w:left="907" w:header="720" w:footer="720" w:gutter="0"/>
+          <w:cols w:space="360"/>
+          <w:docGrid w:linePitch="360"/>
+        </w:sectPr>
+      </w:pPr>
+      <w:r>
+        <w:rPr>
+          <w:sz w:val="20"/>
+          <w:szCs w:val="20"/>
+          <w:lang w:val="en-US"/>
+        </w:rPr>
+        <w:t>Figure 19, A screen shot of the web interface of this technical solution published under https://smia.uis.no, multiple tools and features are provided in the navigation tabs of th</w:t>
+      </w:r>
+      <w:r>
+        <w:rPr>
+          <w:sz w:val="20"/>
+          <w:szCs w:val="20"/>
+          <w:lang w:val="en-US"/>
+        </w:rPr>
+        <w:t>is</w:t>
+      </w:r>
+      <w:r>
+        <w:rPr>
+          <w:sz w:val="20"/>
+          <w:szCs w:val="20"/>
+          <w:lang w:val="en-US"/>
+        </w:rPr>
+        <w:t xml:space="preserve"> index page.</w:t>
+      </w:r>
     </w:p>
     <w:p>
       <w:pPr>
@@ -47398,6 +47935,7 @@
           <w:ilvl w:val="0"/>
           <w:numId w:val="0"/>
         </w:numPr>
+        <w:spacing w:line="360" w:lineRule="auto"/>
         <w:jc w:val="center"/>
         <w:rPr>
           <w:b/>
@@ -47414,6 +47952,7 @@
           <w:sz w:val="24"/>
           <w:szCs w:val="24"/>
         </w:rPr>
+        <w:lastRenderedPageBreak/>
         <w:t>VI</w:t>
       </w:r>
       <w:r>
@@ -47466,6 +48005,7 @@
     <w:p>
       <w:pPr>
         <w:pStyle w:val="Brdtekst"/>
+        <w:spacing w:line="276" w:lineRule="auto"/>
         <w:ind w:firstLine="0"/>
         <w:rPr>
           <w:lang w:val="en-US"/>
@@ -47476,34 +48016,103 @@
           <w:lang w:val="en-US"/>
         </w:rPr>
         <w:tab/>
-        <w:t>Now that we have segmented the way this application receives, process, and retrieves data, it is time to put all these pieces together to produce an example driver code dedicated to a specialized crawling job like crawling the top 3 most popular subreddits by processing their top 3 newest submissions on periodic basis like for instance once each day.</w:t>
+        <w:t>Now that we have segmented the way this application receives, process</w:t>
+      </w:r>
+      <w:r>
+        <w:rPr>
+          <w:lang w:val="en-US"/>
+        </w:rPr>
+        <w:t>es</w:t>
+      </w:r>
+      <w:r>
+        <w:rPr>
+          <w:lang w:val="en-US"/>
+        </w:rPr>
+        <w:t>, and retrieves data, it is time to put all these pieces together to produce an example driver code dedicated to a specialized crawling job</w:t>
+      </w:r>
+      <w:r>
+        <w:rPr>
+          <w:lang w:val="en-US"/>
+        </w:rPr>
+        <w:t>.</w:t>
       </w:r>
     </w:p>
     <w:p>
       <w:pPr>
         <w:pStyle w:val="Brdtekst"/>
+        <w:spacing w:line="276" w:lineRule="auto"/>
         <w:ind w:firstLine="0"/>
         <w:rPr>
           <w:lang w:val="en-US"/>
         </w:rPr>
       </w:pPr>
-      <w:r>
-        <w:rPr>
-          <w:lang w:val="en-US"/>
-        </w:rPr>
-        <w:t>An example of such crawling job is included at the root directory of the source code in</w:t>
-      </w:r>
-      <w:r>
-        <w:rPr>
-          <w:lang w:val="en-US"/>
-        </w:rPr>
-        <w:t>side</w:t>
-      </w:r>
-      <w:r>
-        <w:rPr>
-          <w:lang w:val="en-US"/>
-        </w:rPr>
-        <w:t xml:space="preserve"> the script called “</w:t>
+    </w:p>
+    <w:p>
+      <w:pPr>
+        <w:pStyle w:val="Brdtekst"/>
+        <w:spacing w:line="276" w:lineRule="auto"/>
+        <w:ind w:firstLine="0"/>
+        <w:rPr>
+          <w:lang w:val="en-US"/>
+        </w:rPr>
+      </w:pPr>
+      <w:r>
+        <w:rPr>
+          <w:lang w:val="en-US"/>
+        </w:rPr>
+        <w:t>An example of such</w:t>
+      </w:r>
+      <w:r>
+        <w:rPr>
+          <w:lang w:val="en-US"/>
+        </w:rPr>
+        <w:t xml:space="preserve"> crawling </w:t>
+      </w:r>
+      <w:r>
+        <w:rPr>
+          <w:lang w:val="en-US"/>
+        </w:rPr>
+        <w:t xml:space="preserve">job is crawling </w:t>
+      </w:r>
+      <w:r>
+        <w:rPr>
+          <w:lang w:val="en-US"/>
+        </w:rPr>
+        <w:t>the top 3 most popular subreddits by processing their top 3 newest submissions on periodic basis like for instance once each day.</w:t>
+      </w:r>
+    </w:p>
+    <w:p>
+      <w:pPr>
+        <w:pStyle w:val="Brdtekst"/>
+        <w:spacing w:line="276" w:lineRule="auto"/>
+        <w:ind w:firstLine="0"/>
+        <w:rPr>
+          <w:lang w:val="en-US"/>
+        </w:rPr>
+      </w:pPr>
+      <w:r>
+        <w:rPr>
+          <w:lang w:val="en-US"/>
+        </w:rPr>
+        <w:t>The technical script of this</w:t>
+      </w:r>
+      <w:r>
+        <w:rPr>
+          <w:lang w:val="en-US"/>
+        </w:rPr>
+        <w:t xml:space="preserve"> crawling job is included at the root directory of the source code</w:t>
+      </w:r>
+      <w:r>
+        <w:rPr>
+          <w:lang w:val="en-US"/>
+        </w:rPr>
+        <w:t xml:space="preserve"> and is</w:t>
+      </w:r>
+      <w:r>
+        <w:rPr>
+          <w:lang w:val="en-US"/>
+        </w:rPr>
+        <w:t xml:space="preserve"> called “</w:t>
       </w:r>
       <w:r>
         <w:rPr>
@@ -47515,29 +48124,100 @@
         <w:rPr>
           <w:lang w:val="en-US"/>
         </w:rPr>
-        <w:t xml:space="preserve">”, this script can be used as a template example </w:t>
-      </w:r>
-      <w:r>
-        <w:rPr>
-          <w:lang w:val="en-US"/>
-        </w:rPr>
-        <w:t>in</w:t>
-      </w:r>
-      <w:r>
-        <w:rPr>
-          <w:lang w:val="en-US"/>
-        </w:rPr>
-        <w:t xml:space="preserve"> the recommended way of producing a new crawling job on this application.</w:t>
+        <w:t>”</w:t>
+      </w:r>
+      <w:r>
+        <w:rPr>
+          <w:lang w:val="en-US"/>
+        </w:rPr>
+        <w:t>.</w:t>
+      </w:r>
+      <w:r>
+        <w:rPr>
+          <w:lang w:val="en-US"/>
+        </w:rPr>
+        <w:t xml:space="preserve"> </w:t>
+      </w:r>
+      <w:r>
+        <w:rPr>
+          <w:lang w:val="en-US"/>
+        </w:rPr>
+        <w:t>T</w:t>
+      </w:r>
+      <w:r>
+        <w:rPr>
+          <w:lang w:val="en-US"/>
+        </w:rPr>
+        <w:t xml:space="preserve">his script can be used as a </w:t>
+      </w:r>
+      <w:r>
+        <w:rPr>
+          <w:lang w:val="en-US"/>
+        </w:rPr>
+        <w:t xml:space="preserve">recommended </w:t>
+      </w:r>
+      <w:r>
+        <w:rPr>
+          <w:lang w:val="en-US"/>
+        </w:rPr>
+        <w:t xml:space="preserve">template example </w:t>
+      </w:r>
+      <w:r>
+        <w:rPr>
+          <w:lang w:val="en-US"/>
+        </w:rPr>
+        <w:t>of how to</w:t>
+      </w:r>
+      <w:r>
+        <w:rPr>
+          <w:lang w:val="en-US"/>
+        </w:rPr>
+        <w:t xml:space="preserve"> produc</w:t>
+      </w:r>
+      <w:r>
+        <w:rPr>
+          <w:lang w:val="en-US"/>
+        </w:rPr>
+        <w:t>e</w:t>
+      </w:r>
+      <w:r>
+        <w:rPr>
+          <w:lang w:val="en-US"/>
+        </w:rPr>
+        <w:t xml:space="preserve"> a new </w:t>
+      </w:r>
+      <w:r>
+        <w:rPr>
+          <w:lang w:val="en-US"/>
+        </w:rPr>
+        <w:t xml:space="preserve">script for a </w:t>
+      </w:r>
+      <w:r>
+        <w:rPr>
+          <w:lang w:val="en-US"/>
+        </w:rPr>
+        <w:t>crawling job on this application.</w:t>
       </w:r>
     </w:p>
     <w:p>
       <w:pPr>
         <w:pStyle w:val="Brdtekst"/>
+        <w:spacing w:line="276" w:lineRule="auto"/>
         <w:ind w:firstLine="0"/>
         <w:rPr>
           <w:lang w:val="en-US"/>
         </w:rPr>
       </w:pPr>
+    </w:p>
+    <w:p>
+      <w:pPr>
+        <w:pStyle w:val="Brdtekst"/>
+        <w:spacing w:line="276" w:lineRule="auto"/>
+        <w:ind w:firstLine="0"/>
+        <w:rPr>
+          <w:lang w:val="en-US"/>
+        </w:rPr>
+      </w:pPr>
       <w:r>
         <w:rPr>
           <w:lang w:val="en-US"/>
@@ -47554,7 +48234,23 @@
         <w:rPr>
           <w:lang w:val="en-US"/>
         </w:rPr>
-        <w:t xml:space="preserve"> type that distinguish this crawling job from others. In addition, it is </w:t>
+        <w:t xml:space="preserve"> type that distinguish this crawling job from others.</w:t>
+      </w:r>
+    </w:p>
+    <w:p>
+      <w:pPr>
+        <w:pStyle w:val="Brdtekst"/>
+        <w:spacing w:line="276" w:lineRule="auto"/>
+        <w:ind w:firstLine="0"/>
+        <w:rPr>
+          <w:lang w:val="en-US"/>
+        </w:rPr>
+      </w:pPr>
+      <w:r>
+        <w:rPr>
+          <w:lang w:val="en-US"/>
+        </w:rPr>
+        <w:t xml:space="preserve">In addition, it is </w:t>
       </w:r>
       <w:r>
         <w:rPr>
@@ -47566,12 +48262,35 @@
         <w:rPr>
           <w:lang w:val="en-US"/>
         </w:rPr>
-        <w:t xml:space="preserve"> to define the different stages of this script in the “stages” array that tells this driver code to jump or skip certain unnecessary technical stages under development, testing or repair operations. An example of this execution plan is giving below</w:t>
+        <w:t xml:space="preserve"> to define the different stages of this script in the “stages” array</w:t>
+      </w:r>
+      <w:r>
+        <w:rPr>
+          <w:lang w:val="en-US"/>
+        </w:rPr>
+        <w:t xml:space="preserve">, which </w:t>
+      </w:r>
+      <w:r>
+        <w:rPr>
+          <w:lang w:val="en-US"/>
+        </w:rPr>
+        <w:t>tells this driver code to jump or skip certain unnecessary technical stages under development, testing or repair operations. An example of this execution plan is giving below</w:t>
       </w:r>
     </w:p>
     <w:p>
       <w:pPr>
         <w:pStyle w:val="Brdtekst"/>
+        <w:spacing w:line="276" w:lineRule="auto"/>
+        <w:ind w:firstLine="0"/>
+        <w:rPr>
+          <w:lang w:val="en-US"/>
+        </w:rPr>
+      </w:pPr>
+    </w:p>
+    <w:p>
+      <w:pPr>
+        <w:pStyle w:val="Brdtekst"/>
+        <w:spacing w:line="276" w:lineRule="auto"/>
         <w:ind w:firstLine="0"/>
         <w:jc w:val="left"/>
         <w:rPr>
@@ -47600,6 +48319,7 @@
     <w:p>
       <w:pPr>
         <w:pStyle w:val="Brdtekst"/>
+        <w:spacing w:line="276" w:lineRule="auto"/>
         <w:ind w:firstLine="0"/>
         <w:jc w:val="left"/>
         <w:rPr>
@@ -47620,6 +48340,7 @@
     <w:p>
       <w:pPr>
         <w:pStyle w:val="Brdtekst"/>
+        <w:spacing w:line="276" w:lineRule="auto"/>
         <w:ind w:firstLine="0"/>
         <w:jc w:val="left"/>
         <w:rPr>
@@ -47676,6 +48397,7 @@
     <w:p>
       <w:pPr>
         <w:pStyle w:val="Brdtekst"/>
+        <w:spacing w:line="276" w:lineRule="auto"/>
         <w:ind w:firstLine="0"/>
         <w:jc w:val="left"/>
         <w:rPr>
@@ -47714,6 +48436,7 @@
     <w:p>
       <w:pPr>
         <w:pStyle w:val="Brdtekst"/>
+        <w:spacing w:line="276" w:lineRule="auto"/>
         <w:ind w:firstLine="0"/>
         <w:jc w:val="left"/>
         <w:rPr>
@@ -47786,6 +48509,7 @@
     <w:p>
       <w:pPr>
         <w:pStyle w:val="Brdtekst"/>
+        <w:spacing w:line="276" w:lineRule="auto"/>
         <w:ind w:firstLine="0"/>
         <w:jc w:val="left"/>
         <w:rPr>
@@ -47806,6 +48530,7 @@
     <w:p>
       <w:pPr>
         <w:pStyle w:val="Brdtekst"/>
+        <w:spacing w:line="276" w:lineRule="auto"/>
         <w:ind w:firstLine="0"/>
         <w:rPr>
           <w:lang w:val="en-US"/>
@@ -47815,6 +48540,7 @@
     <w:p>
       <w:pPr>
         <w:pStyle w:val="Brdtekst"/>
+        <w:spacing w:line="276" w:lineRule="auto"/>
         <w:ind w:firstLine="0"/>
         <w:rPr>
           <w:lang w:val="en-US"/>
@@ -47836,7 +48562,19 @@
         <w:rPr>
           <w:lang w:val="en-US"/>
         </w:rPr>
-        <w:t xml:space="preserve"> is executed by iterating over the configured runs in the exec plan, to perfor</w:t>
+        <w:t xml:space="preserve"> is executed by iterating over the configured runs in the </w:t>
+      </w:r>
+      <w:r>
+        <w:rPr>
+          <w:lang w:val="en-US"/>
+        </w:rPr>
+        <w:t>execution</w:t>
+      </w:r>
+      <w:r>
+        <w:rPr>
+          <w:lang w:val="en-US"/>
+        </w:rPr>
+        <w:t xml:space="preserve"> plan, to perfor</w:t>
       </w:r>
       <w:r>
         <w:rPr>
@@ -47854,6 +48592,7 @@
     <w:p>
       <w:pPr>
         <w:pStyle w:val="Brdtekst"/>
+        <w:spacing w:line="276" w:lineRule="auto"/>
         <w:ind w:firstLine="0"/>
         <w:rPr>
           <w:lang w:val="en-US"/>
@@ -47867,12 +48606,17 @@
           <w:ilvl w:val="0"/>
           <w:numId w:val="29"/>
         </w:numPr>
-        <w:rPr>
-          <w:lang w:val="en-US"/>
-        </w:rPr>
-      </w:pPr>
-      <w:r>
-        <w:rPr>
+        <w:spacing w:line="276" w:lineRule="auto"/>
+        <w:rPr>
+          <w:b/>
+          <w:bCs/>
+          <w:lang w:val="en-US"/>
+        </w:rPr>
+      </w:pPr>
+      <w:r>
+        <w:rPr>
+          <w:b/>
+          <w:bCs/>
           <w:lang w:val="en-US"/>
         </w:rPr>
         <w:t>Crawling</w:t>
@@ -47881,7 +48625,8 @@
     <w:p>
       <w:pPr>
         <w:pStyle w:val="Brdtekst"/>
-        <w:ind w:left="720" w:firstLine="0"/>
+        <w:spacing w:line="276" w:lineRule="auto"/>
+        <w:ind w:firstLine="0"/>
         <w:rPr>
           <w:lang w:val="en-US"/>
         </w:rPr>
@@ -47920,13 +48665,29 @@
         <w:rPr>
           <w:lang w:val="en-US"/>
         </w:rPr>
-        <w:t xml:space="preserve">“classes/crawling/RedditCrawlClass.py, </w:t>
-      </w:r>
-      <w:r>
-        <w:rPr>
-          <w:lang w:val="en-US"/>
-        </w:rPr>
-        <w:t>d</w:t>
+        <w:t>“classes/crawling/RedditCrawlClass.py</w:t>
+      </w:r>
+      <w:r>
+        <w:rPr>
+          <w:lang w:val="en-US"/>
+        </w:rPr>
+        <w:t>.</w:t>
+      </w:r>
+    </w:p>
+    <w:p>
+      <w:pPr>
+        <w:pStyle w:val="Brdtekst"/>
+        <w:spacing w:line="276" w:lineRule="auto"/>
+        <w:ind w:firstLine="0"/>
+        <w:rPr>
+          <w:lang w:val="en-US"/>
+        </w:rPr>
+      </w:pPr>
+      <w:r>
+        <w:rPr>
+          <w:lang w:val="en-US"/>
+        </w:rPr>
+        <w:t>D</w:t>
       </w:r>
       <w:r>
         <w:rPr>
@@ -47944,13 +48705,25 @@
         <w:rPr>
           <w:lang w:val="en-US"/>
         </w:rPr>
-        <w:t xml:space="preserve"> then written to the Mongo archive databases using the </w:t>
-      </w:r>
-      <w:r>
-        <w:rPr>
-          <w:lang w:val="en-US"/>
-        </w:rPr>
-        <w:t xml:space="preserve">database connector class inside </w:t>
+        <w:t xml:space="preserve"> written to the Mongo archive databases using the </w:t>
+      </w:r>
+      <w:r>
+        <w:rPr>
+          <w:lang w:val="en-US"/>
+        </w:rPr>
+        <w:t>database connector class inside</w:t>
+      </w:r>
+      <w:r>
+        <w:rPr>
+          <w:lang w:val="en-US"/>
+        </w:rPr>
+        <w:t xml:space="preserve"> the script</w:t>
+      </w:r>
+      <w:r>
+        <w:rPr>
+          <w:lang w:val="en-US"/>
+        </w:rPr>
+        <w:t xml:space="preserve"> </w:t>
       </w:r>
       <w:r>
         <w:rPr>
@@ -47968,7 +48741,31 @@
         <w:rPr>
           <w:lang w:val="en-US"/>
         </w:rPr>
-        <w:t xml:space="preserve"> which is customized for the needs of this application, and located in the “classes/database_connectors” module </w:t>
+        <w:t xml:space="preserve"> which is customized for the needs of </w:t>
+      </w:r>
+      <w:r>
+        <w:rPr>
+          <w:lang w:val="en-US"/>
+        </w:rPr>
+        <w:t xml:space="preserve">this application, and </w:t>
+      </w:r>
+      <w:r>
+        <w:rPr>
+          <w:lang w:val="en-US"/>
+        </w:rPr>
+        <w:t xml:space="preserve">is </w:t>
+      </w:r>
+      <w:r>
+        <w:rPr>
+          <w:lang w:val="en-US"/>
+        </w:rPr>
+        <w:t xml:space="preserve">located in the “classes/database_connectors” module </w:t>
+      </w:r>
+      <w:r>
+        <w:rPr>
+          <w:lang w:val="en-US"/>
+        </w:rPr>
+        <w:t>with</w:t>
       </w:r>
       <w:r>
         <w:rPr>
@@ -47986,6 +48783,7 @@
     <w:p>
       <w:pPr>
         <w:pStyle w:val="Brdtekst"/>
+        <w:spacing w:line="276" w:lineRule="auto"/>
         <w:ind w:left="720" w:firstLine="0"/>
         <w:rPr>
           <w:lang w:val="en-US"/>
@@ -47999,18 +48797,33 @@
           <w:ilvl w:val="0"/>
           <w:numId w:val="29"/>
         </w:numPr>
-        <w:rPr>
-          <w:lang w:val="en-US"/>
-        </w:rPr>
-      </w:pPr>
-      <w:r>
-        <w:rPr>
+        <w:spacing w:line="276" w:lineRule="auto"/>
+        <w:rPr>
+          <w:b/>
+          <w:bCs/>
+          <w:lang w:val="en-US"/>
+        </w:rPr>
+      </w:pPr>
+      <w:r>
+        <w:rPr>
+          <w:b/>
+          <w:bCs/>
           <w:lang w:val="en-US"/>
         </w:rPr>
         <w:t>Influence</w:t>
       </w:r>
       <w:r>
         <w:rPr>
+          <w:b/>
+          <w:bCs/>
+          <w:lang w:val="en-US"/>
+        </w:rPr>
+        <w:t xml:space="preserve"> Graph</w:t>
+      </w:r>
+      <w:r>
+        <w:rPr>
+          <w:b/>
+          <w:bCs/>
           <w:lang w:val="en-US"/>
         </w:rPr>
         <w:t xml:space="preserve"> Modelling</w:t>
@@ -48019,7 +48832,8 @@
     <w:p>
       <w:pPr>
         <w:pStyle w:val="Brdtekst"/>
-        <w:ind w:left="720" w:firstLine="0"/>
+        <w:spacing w:line="276" w:lineRule="auto"/>
+        <w:ind w:firstLine="0"/>
         <w:rPr>
           <w:lang w:val="en-US"/>
         </w:rPr>
@@ -48142,6 +48956,7 @@
     <w:p>
       <w:pPr>
         <w:pStyle w:val="Brdtekst"/>
+        <w:spacing w:line="276" w:lineRule="auto"/>
         <w:ind w:left="720" w:firstLine="0"/>
         <w:rPr>
           <w:lang w:val="en-US"/>
@@ -48155,30 +48970,70 @@
           <w:ilvl w:val="0"/>
           <w:numId w:val="29"/>
         </w:numPr>
-        <w:rPr>
-          <w:lang w:val="en-US"/>
-        </w:rPr>
-      </w:pPr>
-      <w:r>
-        <w:rPr>
-          <w:lang w:val="en-US"/>
-        </w:rPr>
-        <w:t xml:space="preserve">Activity Modelling   </w:t>
+        <w:spacing w:line="276" w:lineRule="auto"/>
+        <w:rPr>
+          <w:b/>
+          <w:bCs/>
+          <w:lang w:val="en-US"/>
+        </w:rPr>
+      </w:pPr>
+      <w:r>
+        <w:rPr>
+          <w:b/>
+          <w:bCs/>
+          <w:lang w:val="en-US"/>
+        </w:rPr>
+        <w:t xml:space="preserve">Activity </w:t>
+      </w:r>
+      <w:r>
+        <w:rPr>
+          <w:b/>
+          <w:bCs/>
+          <w:lang w:val="en-US"/>
+        </w:rPr>
+        <w:t xml:space="preserve">Graph </w:t>
+      </w:r>
+      <w:r>
+        <w:rPr>
+          <w:b/>
+          <w:bCs/>
+          <w:lang w:val="en-US"/>
+        </w:rPr>
+        <w:t xml:space="preserve">Modelling   </w:t>
       </w:r>
     </w:p>
     <w:p>
       <w:pPr>
         <w:pStyle w:val="Brdtekst"/>
-        <w:ind w:left="720" w:firstLine="0"/>
-        <w:rPr>
-          <w:lang w:val="en-US"/>
-        </w:rPr>
-      </w:pPr>
-      <w:r>
-        <w:rPr>
-          <w:lang w:val="en-US"/>
-        </w:rPr>
-        <w:t xml:space="preserve">This step uses the </w:t>
+        <w:spacing w:line="276" w:lineRule="auto"/>
+        <w:ind w:firstLine="0"/>
+        <w:rPr>
+          <w:lang w:val="en-US"/>
+        </w:rPr>
+      </w:pPr>
+      <w:r>
+        <w:rPr>
+          <w:lang w:val="en-US"/>
+        </w:rPr>
+        <w:t xml:space="preserve">Similar to </w:t>
+      </w:r>
+      <w:r>
+        <w:rPr>
+          <w:lang w:val="en-US"/>
+        </w:rPr>
+        <w:t>step</w:t>
+      </w:r>
+      <w:r>
+        <w:rPr>
+          <w:lang w:val="en-US"/>
+        </w:rPr>
+        <w:t xml:space="preserve"> 2, this step </w:t>
+      </w:r>
+      <w:r>
+        <w:rPr>
+          <w:lang w:val="en-US"/>
+        </w:rPr>
+        <w:t xml:space="preserve">uses the </w:t>
       </w:r>
       <w:r>
         <w:rPr>
@@ -48250,6 +49105,7 @@
     <w:p>
       <w:pPr>
         <w:pStyle w:val="Brdtekst"/>
+        <w:spacing w:line="276" w:lineRule="auto"/>
         <w:ind w:left="720" w:firstLine="0"/>
         <w:rPr>
           <w:lang w:val="en-US"/>
@@ -48263,6 +49119,27 @@
           <w:ilvl w:val="0"/>
           <w:numId w:val="29"/>
         </w:numPr>
+        <w:spacing w:line="276" w:lineRule="auto"/>
+        <w:rPr>
+          <w:b/>
+          <w:bCs/>
+          <w:lang w:val="en-US"/>
+        </w:rPr>
+      </w:pPr>
+      <w:r>
+        <w:rPr>
+          <w:b/>
+          <w:bCs/>
+          <w:lang w:val="en-US"/>
+        </w:rPr>
+        <w:t>Generating Statistics and Monitoring Plots</w:t>
+      </w:r>
+    </w:p>
+    <w:p>
+      <w:pPr>
+        <w:pStyle w:val="Brdtekst"/>
+        <w:spacing w:line="276" w:lineRule="auto"/>
+        <w:ind w:firstLine="0"/>
         <w:rPr>
           <w:lang w:val="en-US"/>
         </w:rPr>
@@ -48307,7 +49184,19 @@
         <w:rPr>
           <w:lang w:val="en-US"/>
         </w:rPr>
-        <w:t xml:space="preserve">” is used to produce the monitoring and statistical plots of this crawling </w:t>
+        <w:t>”</w:t>
+      </w:r>
+      <w:r>
+        <w:rPr>
+          <w:lang w:val="en-US"/>
+        </w:rPr>
+        <w:t xml:space="preserve"> </w:t>
+      </w:r>
+      <w:r>
+        <w:rPr>
+          <w:lang w:val="en-US"/>
+        </w:rPr>
+        <w:t xml:space="preserve">is used to produce the monitoring and statistical plots of this crawling </w:t>
       </w:r>
       <w:r>
         <w:rPr>
@@ -48337,6 +49226,7 @@
     <w:p>
       <w:pPr>
         <w:pStyle w:val="Brdtekst"/>
+        <w:spacing w:line="276" w:lineRule="auto"/>
         <w:rPr>
           <w:lang w:val="en-US"/>
         </w:rPr>
@@ -48345,6 +49235,7 @@
     <w:p>
       <w:pPr>
         <w:pStyle w:val="Brdtekst"/>
+        <w:spacing w:line="276" w:lineRule="auto"/>
         <w:ind w:firstLine="0"/>
         <w:rPr>
           <w:lang w:val="en-US"/>
@@ -48396,7 +49287,23 @@
         <w:rPr>
           <w:lang w:val="en-US"/>
         </w:rPr>
-        <w:t xml:space="preserve"> are available and possible to process so they satisfy our established data structure for this application. Also Step 2 and 3 are both dependent of data stored in the Mongo archive database</w:t>
+        <w:t xml:space="preserve"> are available and possible to process so they satisfy our established data structure for this application.</w:t>
+      </w:r>
+    </w:p>
+    <w:p>
+      <w:pPr>
+        <w:pStyle w:val="Brdtekst"/>
+        <w:spacing w:line="276" w:lineRule="auto"/>
+        <w:ind w:firstLine="0"/>
+        <w:rPr>
+          <w:lang w:val="en-US"/>
+        </w:rPr>
+      </w:pPr>
+      <w:r>
+        <w:rPr>
+          <w:lang w:val="en-US"/>
+        </w:rPr>
+        <w:t>Also Step 2 and 3 are both dependent of data stored in the Mongo archive database</w:t>
       </w:r>
       <w:r>
         <w:rPr>
@@ -48450,11 +49357,22 @@
     <w:p>
       <w:pPr>
         <w:pStyle w:val="Brdtekst"/>
+        <w:spacing w:line="276" w:lineRule="auto"/>
         <w:ind w:firstLine="0"/>
         <w:rPr>
           <w:lang w:val="en-US"/>
         </w:rPr>
       </w:pPr>
+    </w:p>
+    <w:p>
+      <w:pPr>
+        <w:pStyle w:val="Brdtekst"/>
+        <w:spacing w:line="276" w:lineRule="auto"/>
+        <w:ind w:firstLine="0"/>
+        <w:rPr>
+          <w:lang w:val="en-US"/>
+        </w:rPr>
+      </w:pPr>
       <w:r>
         <w:rPr>
           <w:lang w:val="en-US"/>
@@ -48471,7 +49389,19 @@
         <w:rPr>
           <w:lang w:val="en-US"/>
         </w:rPr>
-        <w:t xml:space="preserve"> stage in the “stages” array included in the execution plan (exec_plan)</w:t>
+        <w:t xml:space="preserve"> stage in</w:t>
+      </w:r>
+      <w:r>
+        <w:rPr>
+          <w:lang w:val="en-US"/>
+        </w:rPr>
+        <w:t>side</w:t>
+      </w:r>
+      <w:r>
+        <w:rPr>
+          <w:lang w:val="en-US"/>
+        </w:rPr>
+        <w:t xml:space="preserve"> the “stages” array included in the execution plan (exec_plan)</w:t>
       </w:r>
       <w:r>
         <w:rPr>
@@ -48525,23 +49455,46 @@
     <w:p>
       <w:pPr>
         <w:pStyle w:val="Brdtekst"/>
+        <w:spacing w:line="276" w:lineRule="auto"/>
         <w:ind w:firstLine="0"/>
         <w:rPr>
           <w:lang w:val="en-US"/>
         </w:rPr>
       </w:pPr>
-      <w:r>
-        <w:rPr>
-          <w:lang w:val="en-US"/>
-        </w:rPr>
-        <w:t xml:space="preserve">The source code also includes a test driver that does not require any social network and it is provided with dummy simulation </w:t>
+    </w:p>
+    <w:p>
+      <w:pPr>
+        <w:pStyle w:val="Brdtekst"/>
+        <w:spacing w:line="276" w:lineRule="auto"/>
+        <w:ind w:firstLine="0"/>
+        <w:rPr>
+          <w:lang w:val="en-US"/>
+        </w:rPr>
+      </w:pPr>
+      <w:r>
+        <w:rPr>
+          <w:lang w:val="en-US"/>
+        </w:rPr>
+        <w:t>The source code also includes a test driver that does not require any social network</w:t>
+      </w:r>
+      <w:r>
+        <w:rPr>
+          <w:lang w:val="en-US"/>
+        </w:rPr>
+        <w:t>,</w:t>
+      </w:r>
+      <w:r>
+        <w:rPr>
+          <w:lang w:val="en-US"/>
+        </w:rPr>
+        <w:t xml:space="preserve"> and it is provided with dummy simulation data, in addition to another reddit crawler that uses the same </w:t>
       </w:r>
       <w:r>
         <w:rPr>
           <w:lang w:val="en-US"/>
         </w:rPr>
         <w:lastRenderedPageBreak/>
-        <w:t>data, in addition to another reddit crawler that uses the same reddit crawling class but to crawl the top 3 newest submission</w:t>
+        <w:t>reddit crawling class but to crawl the top 3 newest submission</w:t>
       </w:r>
       <w:r>
         <w:rPr>
@@ -48553,8 +49506,30 @@
         <w:rPr>
           <w:lang w:val="en-US"/>
         </w:rPr>
-        <w:t xml:space="preserve"> from 5 pre-selected subreddits. </w:t>
-      </w:r>
+        <w:t xml:space="preserve"> from 5 </w:t>
+      </w:r>
+      <w:r>
+        <w:rPr>
+          <w:lang w:val="en-US"/>
+        </w:rPr>
+        <w:t>selected</w:t>
+      </w:r>
+      <w:r>
+        <w:rPr>
+          <w:lang w:val="en-US"/>
+        </w:rPr>
+        <w:t xml:space="preserve"> subreddits.</w:t>
+      </w:r>
+    </w:p>
+    <w:p>
+      <w:pPr>
+        <w:pStyle w:val="Brdtekst"/>
+        <w:spacing w:line="276" w:lineRule="auto"/>
+        <w:ind w:firstLine="0"/>
+        <w:rPr>
+          <w:lang w:val="en-US"/>
+        </w:rPr>
+      </w:pPr>
       <w:r>
         <w:rPr>
           <w:lang w:val="en-US"/>
@@ -48583,7 +49558,13 @@
         <w:rPr>
           <w:lang w:val="en-US"/>
         </w:rPr>
-        <w:t xml:space="preserve">, they </w:t>
+        <w:t>. T</w:t>
+      </w:r>
+      <w:r>
+        <w:rPr>
+          <w:lang w:val="en-US"/>
+        </w:rPr>
+        <w:t xml:space="preserve">hey </w:t>
       </w:r>
       <w:r>
         <w:rPr>
@@ -54119,7 +55100,7 @@
                     <pic:cNvPicPr/>
                   </pic:nvPicPr>
                   <pic:blipFill>
-                    <a:blip r:embed="rId32" cstate="print">
+                    <a:blip r:embed="rId34" cstate="print">
                       <a:extLst>
                         <a:ext uri="{28A0092B-C50C-407E-A947-70E740481C1C}">
                           <a14:useLocalDpi xmlns:a14="http://schemas.microsoft.com/office/drawing/2010/main" val="0"/>
@@ -54197,7 +55178,7 @@
           <w:noProof/>
           <w:lang w:val="en-US"/>
         </w:rPr>
-        <w:t>16</w:t>
+        <w:t>14</w:t>
       </w:r>
       <w:r>
         <w:fldChar w:fldCharType="end"/>
@@ -57302,7 +58283,7 @@
         </w:rPr>
         <w:t xml:space="preserve"> at </w:t>
       </w:r>
-      <w:hyperlink r:id="rId33" w:history="1">
+      <w:hyperlink r:id="rId35" w:history="1">
         <w:r>
           <w:rPr>
             <w:rStyle w:val="Hyperkobling"/>
@@ -57503,7 +58484,7 @@
         </w:rPr>
         <w:t xml:space="preserve"> </w:t>
       </w:r>
-      <w:hyperlink r:id="rId34" w:history="1">
+      <w:hyperlink r:id="rId36" w:history="1">
         <w:r>
           <w:rPr>
             <w:rStyle w:val="Hyperkobling"/>
@@ -57617,7 +58598,7 @@
         </w:rPr>
         <w:t xml:space="preserve">Statcounter GlobalStats, Social Media Stats Worldwide, Jan 2010 - Dec 2019. [Online]. accessed from </w:t>
       </w:r>
-      <w:hyperlink r:id="rId35" w:anchor="monthly-201001-201912-bar" w:history="1">
+      <w:hyperlink r:id="rId37" w:anchor="monthly-201001-201912-bar" w:history="1">
         <w:r>
           <w:rPr>
             <w:rStyle w:val="Hyperkobling"/>
@@ -57731,7 +58712,7 @@
         </w:rPr>
         <w:t xml:space="preserve">" </w:t>
       </w:r>
-      <w:hyperlink r:id="rId36" w:history="1">
+      <w:hyperlink r:id="rId38" w:history="1">
         <w:r>
           <w:rPr>
             <w:rStyle w:val="Hyperkobling"/>
@@ -57838,7 +58819,7 @@
         </w:rPr>
         <w:t xml:space="preserve"> </w:t>
       </w:r>
-      <w:hyperlink r:id="rId37" w:history="1">
+      <w:hyperlink r:id="rId39" w:history="1">
         <w:r>
           <w:rPr>
             <w:rStyle w:val="Hyperkobling"/>
@@ -58302,7 +59283,7 @@
         <w:tab/>
         <w:t xml:space="preserve">“Digest access authentication” </w:t>
       </w:r>
-      <w:hyperlink r:id="rId38" w:history="1">
+      <w:hyperlink r:id="rId40" w:history="1">
         <w:r>
           <w:rPr>
             <w:rStyle w:val="Hyperkobling"/>
@@ -58360,7 +59341,7 @@
         </w:rPr>
         <w:t xml:space="preserve">E. Zeitfogel, “Analysis of User Attention on Reddit,” Master thesis, Knowledge Technologies Institute, Graz University of Technology, Graz, 2014. [Online]. Available: </w:t>
       </w:r>
-      <w:hyperlink r:id="rId39" w:history="1">
+      <w:hyperlink r:id="rId41" w:history="1">
         <w:r>
           <w:rPr>
             <w:rStyle w:val="Hyperkobling"/>
@@ -58446,7 +59427,7 @@
         </w:rPr>
         <w:t xml:space="preserve"> </w:t>
       </w:r>
-      <w:hyperlink r:id="rId40" w:history="1">
+      <w:hyperlink r:id="rId42" w:history="1">
         <w:r>
           <w:rPr>
             <w:rStyle w:val="Hyperkobling"/>
@@ -58513,7 +59494,7 @@
         </w:rPr>
         <w:t xml:space="preserve">"Convolutional neural network" </w:t>
       </w:r>
-      <w:hyperlink r:id="rId41" w:history="1">
+      <w:hyperlink r:id="rId43" w:history="1">
         <w:r>
           <w:rPr>
             <w:rStyle w:val="Hyperkobling"/>
@@ -58571,7 +59552,7 @@
         </w:rPr>
         <w:t xml:space="preserve">"Long short-term memory" </w:t>
       </w:r>
-      <w:hyperlink r:id="rId42" w:history="1">
+      <w:hyperlink r:id="rId44" w:history="1">
         <w:r>
           <w:rPr>
             <w:rStyle w:val="Hyperkobling"/>
@@ -58629,7 +59610,7 @@
         </w:rPr>
         <w:t xml:space="preserve">"Bidirectional LSTM" </w:t>
       </w:r>
-      <w:hyperlink r:id="rId43" w:history="1">
+      <w:hyperlink r:id="rId45" w:history="1">
         <w:r>
           <w:rPr>
             <w:rStyle w:val="Hyperkobling"/>
@@ -58687,7 +59668,7 @@
         </w:rPr>
         <w:t xml:space="preserve">T. Wood. "F-Score." Website Title. </w:t>
       </w:r>
-      <w:hyperlink r:id="rId44" w:history="1">
+      <w:hyperlink r:id="rId46" w:history="1">
         <w:r>
           <w:rPr>
             <w:rStyle w:val="Hyperkobling"/>
@@ -58745,7 +59726,7 @@
         </w:rPr>
         <w:t xml:space="preserve">"Reddit" </w:t>
       </w:r>
-      <w:hyperlink r:id="rId45" w:history="1">
+      <w:hyperlink r:id="rId47" w:history="1">
         <w:r>
           <w:rPr>
             <w:rStyle w:val="Hyperkobling"/>
@@ -58824,7 +59805,7 @@
         </w:rPr>
         <w:t xml:space="preserve">" </w:t>
       </w:r>
-      <w:hyperlink r:id="rId46" w:history="1">
+      <w:hyperlink r:id="rId48" w:history="1">
         <w:r>
           <w:rPr>
             <w:rStyle w:val="Hyperkobling"/>
@@ -58910,7 +59891,7 @@
         </w:rPr>
         <w:t xml:space="preserve">" </w:t>
       </w:r>
-      <w:hyperlink r:id="rId47" w:history="1">
+      <w:hyperlink r:id="rId49" w:history="1">
         <w:r>
           <w:rPr>
             <w:rStyle w:val="Hyperkobling"/>
@@ -59031,7 +60012,7 @@
         </w:rPr>
         <w:t xml:space="preserve">PyMoondra youtube channel. “Python Scripts - Scraping Reddit via API (PRAW).” youtube. </w:t>
       </w:r>
-      <w:hyperlink r:id="rId48" w:history="1">
+      <w:hyperlink r:id="rId50" w:history="1">
         <w:r>
           <w:rPr>
             <w:rStyle w:val="Hyperkobling"/>
@@ -59139,7 +60120,7 @@
         </w:rPr>
         <w:t xml:space="preserve"> Database Administrators. </w:t>
       </w:r>
-      <w:hyperlink r:id="rId49" w:history="1">
+      <w:hyperlink r:id="rId51" w:history="1">
         <w:r>
           <w:rPr>
             <w:rStyle w:val="Hyperkobling"/>
@@ -59246,7 +60227,7 @@
         </w:rPr>
         <w:t xml:space="preserve"> Questions. </w:t>
       </w:r>
-      <w:hyperlink r:id="rId50" w:history="1">
+      <w:hyperlink r:id="rId52" w:history="1">
         <w:r>
           <w:rPr>
             <w:rStyle w:val="Hyperkobling"/>
@@ -59339,7 +60320,7 @@
         </w:rPr>
         <w:t xml:space="preserve">mongoaudit. </w:t>
       </w:r>
-      <w:hyperlink r:id="rId51" w:history="1">
+      <w:hyperlink r:id="rId53" w:history="1">
         <w:r>
           <w:rPr>
             <w:rStyle w:val="Hyperkobling"/>
@@ -59432,7 +60413,7 @@
         </w:rPr>
         <w:t xml:space="preserve">. </w:t>
       </w:r>
-      <w:hyperlink r:id="rId52" w:history="1">
+      <w:hyperlink r:id="rId54" w:history="1">
         <w:r>
           <w:rPr>
             <w:rStyle w:val="Hyperkobling"/>
@@ -59511,7 +60492,7 @@
         </w:rPr>
         <w:t xml:space="preserve">Bhargav Bachina. “Develop NodeJS REST API with MongoDB using Docker Compose.” medium, Bachina Labs. </w:t>
       </w:r>
-      <w:hyperlink r:id="rId53" w:history="1">
+      <w:hyperlink r:id="rId55" w:history="1">
         <w:r>
           <w:rPr>
             <w:rStyle w:val="Hyperkobling"/>
@@ -59590,7 +60571,7 @@
         </w:rPr>
         <w:t xml:space="preserve">λ.eranga. “How to Enable Authentication on MongoDB.” medium, Rahasak-Labs. </w:t>
       </w:r>
-      <w:hyperlink r:id="rId54" w:history="1">
+      <w:hyperlink r:id="rId56" w:history="1">
         <w:r>
           <w:rPr>
             <w:rStyle w:val="Hyperkobling"/>
@@ -59669,7 +60650,7 @@
         </w:rPr>
         <w:t xml:space="preserve">Thibaut. “How to install Neo4j with Docker-Compose?.” medium, thibaut-deveraux. </w:t>
       </w:r>
-      <w:hyperlink r:id="rId55" w:history="1">
+      <w:hyperlink r:id="rId57" w:history="1">
         <w:r>
           <w:rPr>
             <w:rStyle w:val="Hyperkobling"/>
@@ -59741,7 +60722,7 @@
         </w:rPr>
         <w:t xml:space="preserve">neverwalkaloner. “Docker so slow while installing pip requirements.” stackoverflow Questions. </w:t>
       </w:r>
-      <w:hyperlink r:id="rId56" w:history="1">
+      <w:hyperlink r:id="rId58" w:history="1">
         <w:r>
           <w:rPr>
             <w:rStyle w:val="Hyperkobling"/>
@@ -59813,7 +60794,7 @@
         </w:rPr>
         <w:t xml:space="preserve">Itamar Turner-Trauring. “Using Alpine can make Python Docker builds 50× slower.” pythonspeed, Docker. </w:t>
       </w:r>
-      <w:hyperlink r:id="rId57" w:history="1">
+      <w:hyperlink r:id="rId59" w:history="1">
         <w:r>
           <w:rPr>
             <w:rStyle w:val="Hyperkobling"/>
@@ -59913,7 +60894,7 @@
         </w:rPr>
         <w:t xml:space="preserve"> Questions. </w:t>
       </w:r>
-      <w:hyperlink r:id="rId58" w:history="1">
+      <w:hyperlink r:id="rId60" w:history="1">
         <w:r>
           <w:rPr>
             <w:rStyle w:val="Hyperkobling"/>
@@ -59992,7 +60973,7 @@
         </w:rPr>
         <w:t xml:space="preserve">davidism &amp; ThiefMaster. “Wait until database comes up.” github, flask-sqlalchemy. </w:t>
       </w:r>
-      <w:hyperlink r:id="rId59" w:history="1">
+      <w:hyperlink r:id="rId61" w:history="1">
         <w:r>
           <w:rPr>
             <w:rStyle w:val="Hyperkobling"/>
@@ -60099,7 +61080,7 @@
         </w:rPr>
         <w:t xml:space="preserve"> Questions. </w:t>
       </w:r>
-      <w:hyperlink r:id="rId60" w:history="1">
+      <w:hyperlink r:id="rId62" w:history="1">
         <w:r>
           <w:rPr>
             <w:rStyle w:val="Hyperkobling"/>
@@ -60178,7 +61159,7 @@
         </w:rPr>
         <w:t xml:space="preserve">Uday Hiwarale. “A beginner’s guide to deploying a Docker application to production using Docker Compose.” itnext, Docker: Docker Compose. </w:t>
       </w:r>
-      <w:hyperlink r:id="rId61" w:history="1">
+      <w:hyperlink r:id="rId63" w:history="1">
         <w:r>
           <w:rPr>
             <w:rStyle w:val="Hyperkobling"/>
@@ -60257,7 +61238,7 @@
         </w:rPr>
         <w:t xml:space="preserve">Eyal Levin. “flask-cache memoize URL query string parameters as well.” stackoverflow, Questions. </w:t>
       </w:r>
-      <w:hyperlink r:id="rId62" w:history="1">
+      <w:hyperlink r:id="rId64" w:history="1">
         <w:r>
           <w:rPr>
             <w:rStyle w:val="Hyperkobling"/>
@@ -60336,7 +61317,7 @@
         </w:rPr>
         <w:t xml:space="preserve">Hafeezul Kareem. “Python – How to delete a file or folder?.” mkyong, python. </w:t>
       </w:r>
-      <w:hyperlink r:id="rId63" w:history="1">
+      <w:hyperlink r:id="rId65" w:history="1">
         <w:r>
           <w:rPr>
             <w:rStyle w:val="Hyperkobling"/>
@@ -60415,7 +61396,7 @@
         </w:rPr>
         <w:t xml:space="preserve">nikhilaggarwal3. “Create a directory in Python.” geeksforgeeks. </w:t>
       </w:r>
-      <w:hyperlink r:id="rId64" w:history="1">
+      <w:hyperlink r:id="rId66" w:history="1">
         <w:r>
           <w:rPr>
             <w:rStyle w:val="Hyperkobling"/>
@@ -60494,7 +61475,7 @@
         </w:rPr>
         <w:t xml:space="preserve">“Delete all files in a directory in Python.” techiedelight. </w:t>
       </w:r>
-      <w:hyperlink r:id="rId65" w:history="1">
+      <w:hyperlink r:id="rId67" w:history="1">
         <w:r>
           <w:rPr>
             <w:rStyle w:val="Hyperkobling"/>
@@ -60566,7 +61547,7 @@
         </w:rPr>
         <w:t xml:space="preserve">ngShravil.py. “Insert many documents into empty collection, update if document with same key already exist for mongodb.” Stackoverflow, Questions. </w:t>
       </w:r>
-      <w:hyperlink r:id="rId66" w:history="1">
+      <w:hyperlink r:id="rId68" w:history="1">
         <w:r>
           <w:rPr>
             <w:rStyle w:val="Hyperkobling"/>
@@ -60638,7 +61619,7 @@
         </w:rPr>
         <w:t xml:space="preserve">Shovalt. “UndefinedMetricWarning: F-score is ill-defined and being set to 0.0 in labels with no predicted samples.” Stackoverflow, Questions. </w:t>
       </w:r>
-      <w:hyperlink r:id="rId67" w:history="1">
+      <w:hyperlink r:id="rId69" w:history="1">
         <w:r>
           <w:rPr>
             <w:rStyle w:val="Hyperkobling"/>
@@ -60710,7 +61691,7 @@
         </w:rPr>
         <w:t xml:space="preserve">spectras. “Reading file using relative path in python project.” Stackoverflow, Questions. </w:t>
       </w:r>
-      <w:hyperlink r:id="rId68" w:history="1">
+      <w:hyperlink r:id="rId70" w:history="1">
         <w:r>
           <w:rPr>
             <w:rStyle w:val="Hyperkobling"/>
@@ -60789,7 +61770,7 @@
         </w:rPr>
         <w:t xml:space="preserve">Sheldore. “How do I add percentage in horizontal bar chart?.” Stackoverflow, Questions. </w:t>
       </w:r>
-      <w:hyperlink r:id="rId69" w:history="1">
+      <w:hyperlink r:id="rId71" w:history="1">
         <w:r>
           <w:rPr>
             <w:rStyle w:val="Hyperkobling"/>
@@ -60881,7 +61862,7 @@
         </w:rPr>
         <w:t xml:space="preserve">Stackoverflow, Questions. </w:t>
       </w:r>
-      <w:hyperlink r:id="rId70" w:history="1">
+      <w:hyperlink r:id="rId72" w:history="1">
         <w:r>
           <w:rPr>
             <w:rStyle w:val="Hyperkobling"/>
@@ -60960,7 +61941,7 @@
         </w:rPr>
         <w:t xml:space="preserve">Terentev Maksim. “Remove duplicate list in jinja.” Stackoverflow, Questions. </w:t>
       </w:r>
-      <w:hyperlink r:id="rId71" w:history="1">
+      <w:hyperlink r:id="rId73" w:history="1">
         <w:r>
           <w:rPr>
             <w:rStyle w:val="Hyperkobling"/>
@@ -61039,7 +62020,7 @@
         </w:rPr>
         <w:t xml:space="preserve">Varun. “Python : How to copy a dictionary | Shallow Copy vs Deep Copy.” thispointer. </w:t>
       </w:r>
-      <w:hyperlink r:id="rId72" w:history="1">
+      <w:hyperlink r:id="rId74" w:history="1">
         <w:r>
           <w:rPr>
             <w:rStyle w:val="Hyperkobling"/>
@@ -61118,7 +62099,7 @@
         </w:rPr>
         <w:t xml:space="preserve">sh4nks. “__init__.py” github, flask-caching. </w:t>
       </w:r>
-      <w:hyperlink r:id="rId73" w:anchor="L332-L339" w:history="1">
+      <w:hyperlink r:id="rId75" w:anchor="L332-L339" w:history="1">
         <w:r>
           <w:rPr>
             <w:rStyle w:val="Hyperkobling"/>
@@ -61211,7 +62192,7 @@
         </w:rPr>
         <w:t xml:space="preserve">sh4nks. “__init__.py” github, flask-caching. </w:t>
       </w:r>
-      <w:hyperlink r:id="rId74" w:anchor="L390-L415" w:history="1">
+      <w:hyperlink r:id="rId76" w:anchor="L390-L415" w:history="1">
         <w:r>
           <w:rPr>
             <w:rStyle w:val="Hyperkobling"/>
@@ -61378,7 +62359,7 @@
         </w:rPr>
         <w:t xml:space="preserve">“PRAW: The Python Reddit API Wrapper.” PRAW Online Documentation. </w:t>
       </w:r>
-      <w:hyperlink r:id="rId75" w:history="1">
+      <w:hyperlink r:id="rId77" w:history="1">
         <w:r>
           <w:rPr>
             <w:rStyle w:val="Hyperkobling"/>
@@ -61450,7 +62431,7 @@
         </w:rPr>
         <w:t xml:space="preserve">“The Neo4j Graph Data Science Library Manual v1.6.” neo4j Documentation. </w:t>
       </w:r>
-      <w:hyperlink r:id="rId76" w:history="1">
+      <w:hyperlink r:id="rId78" w:history="1">
         <w:r>
           <w:rPr>
             <w:rStyle w:val="Hyperkobling"/>
@@ -61522,7 +62503,7 @@
         </w:rPr>
         <w:t xml:space="preserve">“Neo4j Developer Resources” neo4j Developer. </w:t>
       </w:r>
-      <w:hyperlink r:id="rId77" w:history="1">
+      <w:hyperlink r:id="rId79" w:history="1">
         <w:r>
           <w:rPr>
             <w:rStyle w:val="Hyperkobling"/>
@@ -61601,7 +62582,7 @@
         </w:rPr>
         <w:t xml:space="preserve">MongoDB, Inc 2008-present. “Enable Access Control.” docs.mongodb.com, Security. </w:t>
       </w:r>
-      <w:hyperlink r:id="rId78" w:history="1">
+      <w:hyperlink r:id="rId80" w:history="1">
         <w:r>
           <w:rPr>
             <w:rStyle w:val="Hyperkobling"/>
@@ -61680,7 +62661,7 @@
         </w:rPr>
         <w:t xml:space="preserve">MongoDB, Inc 2008-present. “The MongoDB 5.0 Manual.” docs.mongodb.com. </w:t>
       </w:r>
-      <w:hyperlink r:id="rId79" w:history="1">
+      <w:hyperlink r:id="rId81" w:history="1">
         <w:r>
           <w:rPr>
             <w:rStyle w:val="Hyperkobling"/>
@@ -61759,7 +62740,7 @@
         </w:rPr>
         <w:t xml:space="preserve">“PyMongo 3.12.0 Documentation" PyMongo Documentation. </w:t>
       </w:r>
-      <w:hyperlink r:id="rId80" w:history="1">
+      <w:hyperlink r:id="rId82" w:history="1">
         <w:r>
           <w:rPr>
             <w:rStyle w:val="Hyperkobling"/>
@@ -61838,7 +62819,7 @@
         </w:rPr>
         <w:t xml:space="preserve">“Python 3.9.6 documentation" Python Documentation. </w:t>
       </w:r>
-      <w:hyperlink r:id="rId81" w:history="1">
+      <w:hyperlink r:id="rId83" w:history="1">
         <w:r>
           <w:rPr>
             <w:rStyle w:val="Hyperkobling"/>
@@ -61917,7 +62898,7 @@
         </w:rPr>
         <w:t xml:space="preserve">“Flask web development" Flask Documentation. </w:t>
       </w:r>
-      <w:hyperlink r:id="rId82" w:history="1">
+      <w:hyperlink r:id="rId84" w:history="1">
         <w:r>
           <w:rPr>
             <w:rStyle w:val="Hyperkobling"/>
@@ -61996,7 +62977,7 @@
         </w:rPr>
         <w:t xml:space="preserve">“Jinija template engine" Jinija Documentation. </w:t>
       </w:r>
-      <w:hyperlink r:id="rId83" w:history="1">
+      <w:hyperlink r:id="rId85" w:history="1">
         <w:r>
           <w:rPr>
             <w:rStyle w:val="Hyperkobling"/>
@@ -62075,7 +63056,7 @@
         </w:rPr>
         <w:t xml:space="preserve">"JavaScript Tutorial" w3schools. </w:t>
       </w:r>
-      <w:hyperlink r:id="rId84" w:history="1">
+      <w:hyperlink r:id="rId86" w:history="1">
         <w:r>
           <w:rPr>
             <w:rStyle w:val="Hyperkobling"/>
@@ -62147,7 +63128,7 @@
         </w:rPr>
         <w:t xml:space="preserve">"CSS Tutorial" w3schools. </w:t>
       </w:r>
-      <w:hyperlink r:id="rId85" w:history="1">
+      <w:hyperlink r:id="rId87" w:history="1">
         <w:r>
           <w:rPr>
             <w:rStyle w:val="Hyperkobling"/>
@@ -62219,7 +63200,7 @@
         </w:rPr>
         <w:t xml:space="preserve">"HTML Tutorial" w3schools. </w:t>
       </w:r>
-      <w:hyperlink r:id="rId86" w:history="1">
+      <w:hyperlink r:id="rId88" w:history="1">
         <w:r>
           <w:rPr>
             <w:rStyle w:val="Hyperkobling"/>
@@ -62291,7 +63272,7 @@
         </w:rPr>
         <w:t xml:space="preserve">“Jquery" Jquery API Documentation. </w:t>
       </w:r>
-      <w:hyperlink r:id="rId87" w:history="1">
+      <w:hyperlink r:id="rId89" w:history="1">
         <w:r>
           <w:rPr>
             <w:rStyle w:val="Hyperkobling"/>
@@ -62371,7 +63352,7 @@
         </w:rPr>
         <w:t xml:space="preserve">“vis.js" vis-network Documentation. </w:t>
       </w:r>
-      <w:hyperlink r:id="rId88" w:history="1">
+      <w:hyperlink r:id="rId90" w:history="1">
         <w:r>
           <w:rPr>
             <w:rStyle w:val="Hyperkobling"/>
@@ -62450,7 +63431,7 @@
         </w:rPr>
         <w:t xml:space="preserve">“vis.js" vis-network Examples. </w:t>
       </w:r>
-      <w:hyperlink r:id="rId89" w:history="1">
+      <w:hyperlink r:id="rId91" w:history="1">
         <w:r>
           <w:rPr>
             <w:rStyle w:val="Hyperkobling"/>
@@ -62543,7 +63524,7 @@
         </w:rPr>
         <w:t xml:space="preserve">" Get started. </w:t>
       </w:r>
-      <w:hyperlink r:id="rId90" w:history="1">
+      <w:hyperlink r:id="rId92" w:history="1">
         <w:r>
           <w:rPr>
             <w:rStyle w:val="Hyperkobling"/>
@@ -62622,7 +63603,7 @@
         </w:rPr>
         <w:t xml:space="preserve">“Docker Docs" Docker Compose. </w:t>
       </w:r>
-      <w:hyperlink r:id="rId91" w:history="1">
+      <w:hyperlink r:id="rId93" w:history="1">
         <w:r>
           <w:rPr>
             <w:rStyle w:val="Hyperkobling"/>
@@ -62701,7 +63682,7 @@
         </w:rPr>
         <w:t xml:space="preserve">"Bootstrap 3 Tutorial" w3schools. </w:t>
       </w:r>
-      <w:hyperlink r:id="rId92" w:history="1">
+      <w:hyperlink r:id="rId94" w:history="1">
         <w:r>
           <w:rPr>
             <w:rStyle w:val="Hyperkobling"/>
@@ -62780,7 +63761,7 @@
         </w:rPr>
         <w:t xml:space="preserve">“Bootstrap Documentation" getbootstrap.com. </w:t>
       </w:r>
-      <w:hyperlink r:id="rId93" w:history="1">
+      <w:hyperlink r:id="rId95" w:history="1">
         <w:r>
           <w:rPr>
             <w:rStyle w:val="Hyperkobling"/>
@@ -62852,7 +63833,7 @@
         </w:rPr>
         <w:t xml:space="preserve">“flask-caching documentation" flask-caching. </w:t>
       </w:r>
-      <w:hyperlink r:id="rId94" w:history="1">
+      <w:hyperlink r:id="rId96" w:history="1">
         <w:r>
           <w:rPr>
             <w:rStyle w:val="Hyperkobling"/>
@@ -62924,7 +63905,7 @@
         </w:rPr>
         <w:t xml:space="preserve">“Digest authentication example" flask-httpauth. </w:t>
       </w:r>
-      <w:hyperlink r:id="rId95" w:history="1">
+      <w:hyperlink r:id="rId97" w:history="1">
         <w:r>
           <w:rPr>
             <w:rStyle w:val="Hyperkobling"/>
@@ -62996,7 +63977,7 @@
         </w:rPr>
         <w:t xml:space="preserve">“Custom Error Pages" Flask Error Handling. </w:t>
       </w:r>
-      <w:hyperlink r:id="rId96" w:history="1">
+      <w:hyperlink r:id="rId98" w:history="1">
         <w:r>
           <w:rPr>
             <w:rStyle w:val="Hyperkobling"/>
@@ -63068,7 +64049,7 @@
         </w:rPr>
         <w:t xml:space="preserve">“Internet Information Services (IIS) for windows" IIS overview. </w:t>
       </w:r>
-      <w:hyperlink r:id="rId97" w:history="1">
+      <w:hyperlink r:id="rId99" w:history="1">
         <w:r>
           <w:rPr>
             <w:rStyle w:val="Hyperkobling"/>
@@ -63147,7 +64128,7 @@
         </w:rPr>
         <w:t xml:space="preserve">“Task Scheduler for developers" Windows Developer. </w:t>
       </w:r>
-      <w:hyperlink r:id="rId98" w:history="1">
+      <w:hyperlink r:id="rId100" w:history="1">
         <w:r>
           <w:rPr>
             <w:rStyle w:val="Hyperkobling"/>

</xml_diff>